<commit_message>
Work on categorical classification infrastructure.
</commit_message>
<xml_diff>
--- a/docs/GammaRayManual.docx
+++ b/docs/GammaRayManual.docx
@@ -19486,7 +19486,7 @@
           </mc:Choice>
           <mc:Fallback>
             <w:pict>
-              <v:shapetype w14:anchorId="41F9E675" id="_x0000_t32" coordsize="21600,21600" o:spt="32" o:oned="t" path="m,l21600,21600e" filled="f">
+              <v:shapetype w14:anchorId="7565DECC" id="_x0000_t32" coordsize="21600,21600" o:spt="32" o:oned="t" path="m,l21600,21600e" filled="f">
                 <v:path arrowok="t" fillok="f" o:connecttype="none"/>
                 <o:lock v:ext="edit" shapetype="t"/>
               </v:shapetype>
@@ -19563,7 +19563,7 @@
           </mc:Choice>
           <mc:Fallback>
             <w:pict>
-              <v:shape w14:anchorId="398D0409" id="Conector de seta reta 29" o:spid="_x0000_s1026" type="#_x0000_t32" style="position:absolute;margin-left:311.65pt;margin-top:154pt;width:34.6pt;height:31.9pt;flip:y;z-index:251750912;visibility:visible;mso-wrap-style:square;mso-width-percent:0;mso-height-percent:0;mso-wrap-distance-left:9pt;mso-wrap-distance-top:0;mso-wrap-distance-right:9pt;mso-wrap-distance-bottom:0;mso-position-horizontal:absolute;mso-position-horizontal-relative:text;mso-position-vertical:absolute;mso-position-vertical-relative:text;mso-width-percent:0;mso-height-percent:0;mso-width-relative:margin;mso-height-relative:margin" o:gfxdata="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" strokecolor="#5b9bd5 [3204]" strokeweight=".5pt">
+              <v:shape w14:anchorId="568BA0C8" id="Conector de seta reta 29" o:spid="_x0000_s1026" type="#_x0000_t32" style="position:absolute;margin-left:311.65pt;margin-top:154pt;width:34.6pt;height:31.9pt;flip:y;z-index:251750912;visibility:visible;mso-wrap-style:square;mso-width-percent:0;mso-height-percent:0;mso-wrap-distance-left:9pt;mso-wrap-distance-top:0;mso-wrap-distance-right:9pt;mso-wrap-distance-bottom:0;mso-position-horizontal:absolute;mso-position-horizontal-relative:text;mso-position-vertical:absolute;mso-position-vertical-relative:text;mso-width-percent:0;mso-height-percent:0;mso-width-relative:margin;mso-height-relative:margin" o:gfxdata="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" strokecolor="#5b9bd5 [3204]" strokeweight=".5pt">
                 <v:stroke endarrow="open" joinstyle="miter"/>
               </v:shape>
             </w:pict>
@@ -19636,7 +19636,7 @@
           </mc:Choice>
           <mc:Fallback>
             <w:pict>
-              <v:shape w14:anchorId="0FDEB2CD" id="Conector de seta reta 28" o:spid="_x0000_s1026" type="#_x0000_t32" style="position:absolute;margin-left:313.65pt;margin-top:137.7pt;width:32.55pt;height:8.85pt;flip:y;z-index:251713024;visibility:visible;mso-wrap-style:square;mso-width-percent:0;mso-height-percent:0;mso-wrap-distance-left:9pt;mso-wrap-distance-top:0;mso-wrap-distance-right:9pt;mso-wrap-distance-bottom:0;mso-position-horizontal:absolute;mso-position-horizontal-relative:text;mso-position-vertical:absolute;mso-position-vertical-relative:text;mso-width-percent:0;mso-height-percent:0;mso-width-relative:margin;mso-height-relative:margin" o:gfxdata="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" strokecolor="#5b9bd5 [3204]" strokeweight=".5pt">
+              <v:shape w14:anchorId="4F28F2AA" id="Conector de seta reta 28" o:spid="_x0000_s1026" type="#_x0000_t32" style="position:absolute;margin-left:313.65pt;margin-top:137.7pt;width:32.55pt;height:8.85pt;flip:y;z-index:251713024;visibility:visible;mso-wrap-style:square;mso-width-percent:0;mso-height-percent:0;mso-wrap-distance-left:9pt;mso-wrap-distance-top:0;mso-wrap-distance-right:9pt;mso-wrap-distance-bottom:0;mso-position-horizontal:absolute;mso-position-horizontal-relative:text;mso-position-vertical:absolute;mso-position-vertical-relative:text;mso-width-percent:0;mso-height-percent:0;mso-width-relative:margin;mso-height-relative:margin" o:gfxdata="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" strokecolor="#5b9bd5 [3204]" strokeweight=".5pt">
                 <v:stroke endarrow="open" joinstyle="miter"/>
               </v:shape>
             </w:pict>
@@ -19709,7 +19709,7 @@
           </mc:Choice>
           <mc:Fallback>
             <w:pict>
-              <v:shape w14:anchorId="7E3E6AED" id="Conector de seta reta 86" o:spid="_x0000_s1026" type="#_x0000_t32" style="position:absolute;margin-left:314.35pt;margin-top:31.05pt;width:21.05pt;height:4.75pt;z-index:251771392;visibility:visible;mso-wrap-style:square;mso-width-percent:0;mso-height-percent:0;mso-wrap-distance-left:9pt;mso-wrap-distance-top:0;mso-wrap-distance-right:9pt;mso-wrap-distance-bottom:0;mso-position-horizontal:absolute;mso-position-horizontal-relative:text;mso-position-vertical:absolute;mso-position-vertical-relative:text;mso-width-percent:0;mso-height-percent:0;mso-width-relative:margin;mso-height-relative:margin" o:gfxdata="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" strokecolor="#5b9bd5 [3204]" strokeweight=".5pt">
+              <v:shape w14:anchorId="6B21BF75" id="Conector de seta reta 86" o:spid="_x0000_s1026" type="#_x0000_t32" style="position:absolute;margin-left:314.35pt;margin-top:31.05pt;width:21.05pt;height:4.75pt;z-index:251771392;visibility:visible;mso-wrap-style:square;mso-width-percent:0;mso-height-percent:0;mso-wrap-distance-left:9pt;mso-wrap-distance-top:0;mso-wrap-distance-right:9pt;mso-wrap-distance-bottom:0;mso-position-horizontal:absolute;mso-position-horizontal-relative:text;mso-position-vertical:absolute;mso-position-vertical-relative:text;mso-width-percent:0;mso-height-percent:0;mso-width-relative:margin;mso-height-relative:margin" o:gfxdata="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" strokecolor="#5b9bd5 [3204]" strokeweight=".5pt">
                 <v:stroke endarrow="open" joinstyle="miter"/>
               </v:shape>
             </w:pict>
@@ -19782,7 +19782,7 @@
           </mc:Choice>
           <mc:Fallback>
             <w:pict>
-              <v:shape w14:anchorId="456B4599" id="Conector de seta reta 85" o:spid="_x0000_s1026" type="#_x0000_t32" style="position:absolute;margin-left:313pt;margin-top:68.4pt;width:20.35pt;height:10.85pt;z-index:251765248;visibility:visible;mso-wrap-style:square;mso-width-percent:0;mso-height-percent:0;mso-wrap-distance-left:9pt;mso-wrap-distance-top:0;mso-wrap-distance-right:9pt;mso-wrap-distance-bottom:0;mso-position-horizontal:absolute;mso-position-horizontal-relative:text;mso-position-vertical:absolute;mso-position-vertical-relative:text;mso-width-percent:0;mso-height-percent:0;mso-width-relative:margin;mso-height-relative:margin" o:gfxdata="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" strokecolor="#5b9bd5 [3204]" strokeweight=".5pt">
+              <v:shape w14:anchorId="392990CE" id="Conector de seta reta 85" o:spid="_x0000_s1026" type="#_x0000_t32" style="position:absolute;margin-left:313pt;margin-top:68.4pt;width:20.35pt;height:10.85pt;z-index:251765248;visibility:visible;mso-wrap-style:square;mso-width-percent:0;mso-height-percent:0;mso-wrap-distance-left:9pt;mso-wrap-distance-top:0;mso-wrap-distance-right:9pt;mso-wrap-distance-bottom:0;mso-position-horizontal:absolute;mso-position-horizontal-relative:text;mso-position-vertical:absolute;mso-position-vertical-relative:text;mso-width-percent:0;mso-height-percent:0;mso-width-relative:margin;mso-height-relative:margin" o:gfxdata="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" strokecolor="#5b9bd5 [3204]" strokeweight=".5pt">
                 <v:stroke endarrow="open" joinstyle="miter"/>
               </v:shape>
             </w:pict>
@@ -19854,7 +19854,7 @@
           </mc:Choice>
           <mc:Fallback>
             <w:pict>
-              <v:shapetype w14:anchorId="71D6F097" id="_x0000_t87" coordsize="21600,21600" o:spt="87" adj="1800,10800" path="m21600,qx10800@0l10800@2qy0@11,10800@3l10800@1qy21600,21600e" filled="f">
+              <v:shapetype w14:anchorId="2A36DA67" id="_x0000_t87" coordsize="21600,21600" o:spt="87" adj="1800,10800" path="m21600,qx10800@0l10800@2qy0@11,10800@3l10800@1qy21600,21600e" filled="f">
                 <v:formulas>
                   <v:f eqn="val #0"/>
                   <v:f eqn="sum 21600 0 #0"/>
@@ -19950,7 +19950,7 @@
           </mc:Choice>
           <mc:Fallback>
             <w:pict>
-              <v:shape w14:anchorId="54546FEE" id="Chave esquerda 26" o:spid="_x0000_s1026" type="#_x0000_t87" style="position:absolute;margin-left:335.6pt;margin-top:52.75pt;width:16.3pt;height:56.35pt;z-index:251647488;visibility:visible;mso-wrap-style:square;mso-width-percent:0;mso-height-percent:0;mso-wrap-distance-left:9pt;mso-wrap-distance-top:0;mso-wrap-distance-right:9pt;mso-wrap-distance-bottom:0;mso-position-horizontal:absolute;mso-position-horizontal-relative:text;mso-position-vertical:absolute;mso-position-vertical-relative:text;mso-width-percent:0;mso-height-percent:0;mso-width-relative:margin;mso-height-relative:margin;v-text-anchor:middle" o:gfxdata="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" adj="521" strokecolor="#5b9bd5 [3204]" strokeweight=".5pt">
+              <v:shape w14:anchorId="5772E8A4" id="Chave esquerda 26" o:spid="_x0000_s1026" type="#_x0000_t87" style="position:absolute;margin-left:335.6pt;margin-top:52.75pt;width:16.3pt;height:56.35pt;z-index:251647488;visibility:visible;mso-wrap-style:square;mso-width-percent:0;mso-height-percent:0;mso-wrap-distance-left:9pt;mso-wrap-distance-top:0;mso-wrap-distance-right:9pt;mso-wrap-distance-bottom:0;mso-position-horizontal:absolute;mso-position-horizontal-relative:text;mso-position-vertical:absolute;mso-position-vertical-relative:text;mso-width-percent:0;mso-height-percent:0;mso-width-relative:margin;mso-height-relative:margin;v-text-anchor:middle" o:gfxdata="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" adj="521" strokecolor="#5b9bd5 [3204]" strokeweight=".5pt">
                 <v:stroke joinstyle="miter"/>
               </v:shape>
             </w:pict>
@@ -20291,7 +20291,7 @@
           </mc:Choice>
           <mc:Fallback>
             <w:pict>
-              <v:shape w14:anchorId="565E1675" id="Conector de seta reta 27" o:spid="_x0000_s1026" type="#_x0000_t32" style="position:absolute;margin-left:315.05pt;margin-top:114.5pt;width:29.9pt;height:4.85pt;z-index:251679232;visibility:visible;mso-wrap-style:square;mso-width-percent:0;mso-height-percent:0;mso-wrap-distance-left:9pt;mso-wrap-distance-top:0;mso-wrap-distance-right:9pt;mso-wrap-distance-bottom:0;mso-position-horizontal:absolute;mso-position-horizontal-relative:text;mso-position-vertical:absolute;mso-position-vertical-relative:text;mso-width-percent:0;mso-height-percent:0;mso-width-relative:margin;mso-height-relative:margin" o:gfxdata="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" strokecolor="#5b9bd5 [3204]" strokeweight=".5pt">
+              <v:shape w14:anchorId="1D51179D" id="Conector de seta reta 27" o:spid="_x0000_s1026" type="#_x0000_t32" style="position:absolute;margin-left:315.05pt;margin-top:114.5pt;width:29.9pt;height:4.85pt;z-index:251679232;visibility:visible;mso-wrap-style:square;mso-width-percent:0;mso-height-percent:0;mso-wrap-distance-left:9pt;mso-wrap-distance-top:0;mso-wrap-distance-right:9pt;mso-wrap-distance-bottom:0;mso-position-horizontal:absolute;mso-position-horizontal-relative:text;mso-position-vertical:absolute;mso-position-vertical-relative:text;mso-width-percent:0;mso-height-percent:0;mso-width-relative:margin;mso-height-relative:margin" o:gfxdata="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" strokecolor="#5b9bd5 [3204]" strokeweight=".5pt">
                 <v:stroke endarrow="open" joinstyle="miter"/>
               </v:shape>
             </w:pict>
@@ -28335,7 +28335,19 @@
         <w:rPr>
           <w:lang w:val="en-US"/>
         </w:rPr>
-        <w:t>: code, name and color.</w:t>
+        <w:t>: code, color</w:t>
+      </w:r>
+      <w:r>
+        <w:rPr>
+          <w:lang w:val="en-US"/>
+        </w:rPr>
+        <w:t xml:space="preserve"> and name</w:t>
+      </w:r>
+      <w:r>
+        <w:rPr>
+          <w:lang w:val="en-US"/>
+        </w:rPr>
+        <w:t>.</w:t>
       </w:r>
       <w:r>
         <w:rPr>
@@ -28747,8 +28759,6 @@
         </w:rPr>
         <w:fldChar w:fldCharType="end"/>
       </w:r>
-      <w:bookmarkStart w:id="89" w:name="_GoBack"/>
-      <w:bookmarkEnd w:id="89"/>
       <w:r>
         <w:rPr>
           <w:lang w:val="en-US"/>
@@ -28832,7 +28842,7 @@
           <w:lang w:val="en-US"/>
         </w:rPr>
       </w:pPr>
-      <w:bookmarkStart w:id="90" w:name="_Ref474858019"/>
+      <w:bookmarkStart w:id="89" w:name="_Ref474858019"/>
       <w:r>
         <w:rPr>
           <w:b/>
@@ -28873,7 +28883,7 @@
         </w:rPr>
         <w:fldChar w:fldCharType="end"/>
       </w:r>
-      <w:bookmarkEnd w:id="90"/>
+      <w:bookmarkEnd w:id="89"/>
       <w:r>
         <w:rPr>
           <w:lang w:val="en-US"/>
@@ -28883,109 +28893,6 @@
     </w:p>
     <w:p>
       <w:pPr>
-        <w:rPr>
-          <w:lang w:val="en-US"/>
-        </w:rPr>
-      </w:pPr>
-    </w:p>
-    <w:p>
-      <w:pPr>
-        <w:pStyle w:val="Ttulo2"/>
-        <w:rPr>
-          <w:lang w:val="en-US"/>
-        </w:rPr>
-      </w:pPr>
-      <w:bookmarkStart w:id="91" w:name="_Toc474846217"/>
-      <w:r>
-        <w:rPr>
-          <w:lang w:val="en-US"/>
-        </w:rPr>
-        <w:t xml:space="preserve">(CONSIDERING) </w:t>
-      </w:r>
-      <w:r>
-        <w:rPr>
-          <w:lang w:val="en-US"/>
-        </w:rPr>
-        <w:t>Bivariate</w:t>
-      </w:r>
-      <w:r>
-        <w:rPr>
-          <w:lang w:val="en-US"/>
-        </w:rPr>
-        <w:t xml:space="preserve"> classification</w:t>
-      </w:r>
-      <w:bookmarkEnd w:id="91"/>
-    </w:p>
-    <w:p>
-      <w:pPr>
-        <w:pStyle w:val="Ttulo2"/>
-        <w:rPr>
-          <w:lang w:val="en-US"/>
-        </w:rPr>
-      </w:pPr>
-      <w:bookmarkStart w:id="92" w:name="_Toc474846218"/>
-      <w:r>
-        <w:rPr>
-          <w:lang w:val="en-US"/>
-        </w:rPr>
-        <w:t xml:space="preserve">(CONSIDERING) </w:t>
-      </w:r>
-      <w:r>
-        <w:rPr>
-          <w:lang w:val="en-US"/>
-        </w:rPr>
-        <w:t>Ternary diagram classification</w:t>
-      </w:r>
-      <w:bookmarkEnd w:id="92"/>
-    </w:p>
-    <w:p>
-      <w:pPr>
-        <w:pStyle w:val="Ttulo2"/>
-        <w:rPr>
-          <w:lang w:val="en-US"/>
-        </w:rPr>
-      </w:pPr>
-      <w:bookmarkStart w:id="93" w:name="_Toc474846219"/>
-      <w:r>
-        <w:rPr>
-          <w:lang w:val="en-US"/>
-        </w:rPr>
-        <w:t xml:space="preserve">(CONSIDERING) </w:t>
-      </w:r>
-      <w:r>
-        <w:rPr>
-          <w:lang w:val="en-US"/>
-        </w:rPr>
-        <w:t>Multivariate</w:t>
-      </w:r>
-      <w:r>
-        <w:rPr>
-          <w:lang w:val="en-US"/>
-        </w:rPr>
-        <w:t xml:space="preserve"> classification</w:t>
-      </w:r>
-      <w:bookmarkEnd w:id="93"/>
-    </w:p>
-    <w:p>
-      <w:pPr>
-        <w:pStyle w:val="Ttulo1"/>
-        <w:rPr>
-          <w:lang w:val="en-US"/>
-        </w:rPr>
-      </w:pPr>
-      <w:bookmarkStart w:id="94" w:name="_Ref466989506"/>
-      <w:bookmarkStart w:id="95" w:name="_Toc474846220"/>
-      <w:r>
-        <w:rPr>
-          <w:lang w:val="en-US"/>
-        </w:rPr>
-        <w:t>Variography</w:t>
-      </w:r>
-      <w:bookmarkEnd w:id="94"/>
-      <w:bookmarkEnd w:id="95"/>
-    </w:p>
-    <w:p>
-      <w:pPr>
         <w:jc w:val="both"/>
         <w:rPr>
           <w:lang w:val="en-US"/>
@@ -28995,51 +28902,7 @@
         <w:rPr>
           <w:lang w:val="en-US"/>
         </w:rPr>
-        <w:t xml:space="preserve">A variogram represents the spatial continuity of a random variable.  </w:t>
-      </w:r>
-      <w:r>
-        <w:rPr>
-          <w:lang w:val="en-US"/>
-        </w:rPr>
-        <w:t>All variogram-based geostatistical modeling programs require a variogram model</w:t>
-      </w:r>
-      <w:r>
-        <w:rPr>
-          <w:lang w:val="en-US"/>
-        </w:rPr>
-        <w:t xml:space="preserve"> so they can yield models that reproduce the spatial behavior observed in data</w:t>
-      </w:r>
-      <w:r>
-        <w:rPr>
-          <w:lang w:val="en-US"/>
-        </w:rPr>
-        <w:t>.  The usual workflow is to compute an experimental variogram from the input data and the user fits a theoretical variogram model to it.  This model is then entered as parameters in variogram-based estimation and simulation programs.</w:t>
-      </w:r>
-    </w:p>
-    <w:p>
-      <w:pPr>
-        <w:jc w:val="both"/>
-        <w:rPr>
-          <w:lang w:val="en-US"/>
-        </w:rPr>
-      </w:pPr>
-      <w:r>
-        <w:rPr>
-          <w:lang w:val="en-US"/>
-        </w:rPr>
-        <w:t xml:space="preserve">To start variogram modeling, right-click on a variable (or two variables for cross-variography, see </w:t>
-      </w:r>
-      <w:r>
-        <w:rPr>
-          <w:lang w:val="en-US"/>
-        </w:rPr>
-        <w:t>Section</w:t>
-      </w:r>
-      <w:r>
-        <w:rPr>
-          <w:lang w:val="en-US"/>
-        </w:rPr>
-        <w:t xml:space="preserve"> </w:t>
+        <w:t>An editor dialog is shown (</w:t>
       </w:r>
       <w:r>
         <w:rPr>
@@ -29051,60 +28914,7 @@
         <w:rPr>
           <w:lang w:val="en-US"/>
         </w:rPr>
-        <w:instrText xml:space="preserve"> REF _Ref466989002 \r \h </w:instrText>
-      </w:r>
-      <w:r>
-        <w:rPr>
-          <w:lang w:val="en-US"/>
-        </w:rPr>
-      </w:r>
-      <w:r>
-        <w:rPr>
-          <w:lang w:val="en-US"/>
-        </w:rPr>
-        <w:fldChar w:fldCharType="separate"/>
-      </w:r>
-      <w:r>
-        <w:rPr>
-          <w:lang w:val="en-US"/>
-        </w:rPr>
-        <w:t>9.4</w:t>
-      </w:r>
-      <w:r>
-        <w:rPr>
-          <w:lang w:val="en-US"/>
-        </w:rPr>
-        <w:fldChar w:fldCharType="end"/>
-      </w:r>
-      <w:r>
-        <w:rPr>
-          <w:lang w:val="en-US"/>
-        </w:rPr>
-        <w:t xml:space="preserve">), then choose “Variogram analysis…” to </w:t>
-      </w:r>
-      <w:r>
-        <w:rPr>
-          <w:lang w:val="en-US"/>
-        </w:rPr>
-        <w:t>open</w:t>
-      </w:r>
-      <w:r>
-        <w:rPr>
-          <w:lang w:val="en-US"/>
-        </w:rPr>
-        <w:t xml:space="preserve"> the Variogram Analysis dialog (</w:t>
-      </w:r>
-      <w:r>
-        <w:rPr>
-          <w:lang w:val="en-US"/>
-        </w:rPr>
-        <w:fldChar w:fldCharType="begin"/>
-      </w:r>
-      <w:r>
-        <w:rPr>
-          <w:lang w:val="en-US"/>
-        </w:rPr>
-        <w:instrText xml:space="preserve"> REF _Ref461628569 \h </w:instrText>
+        <w:instrText xml:space="preserve"> REF _Ref474921806 \h </w:instrText>
       </w:r>
       <w:r>
         <w:rPr>
@@ -29130,7 +28940,7 @@
           <w:noProof/>
           <w:lang w:val="en-US"/>
         </w:rPr>
-        <w:t>29</w:t>
+        <w:t>30</w:t>
       </w:r>
       <w:r>
         <w:rPr>
@@ -29142,7 +28952,86 @@
         <w:rPr>
           <w:lang w:val="en-US"/>
         </w:rPr>
-        <w:t>).</w:t>
+        <w:t xml:space="preserve">), where the user enters value ranges to be mapped into categories.  The histogram (Section </w:t>
+      </w:r>
+      <w:r>
+        <w:rPr>
+          <w:lang w:val="en-US"/>
+        </w:rPr>
+        <w:fldChar w:fldCharType="begin"/>
+      </w:r>
+      <w:r>
+        <w:rPr>
+          <w:lang w:val="en-US"/>
+        </w:rPr>
+        <w:instrText xml:space="preserve"> REF _Ref466994790 \r \h </w:instrText>
+      </w:r>
+      <w:r>
+        <w:rPr>
+          <w:lang w:val="en-US"/>
+        </w:rPr>
+      </w:r>
+      <w:r>
+        <w:rPr>
+          <w:lang w:val="en-US"/>
+        </w:rPr>
+        <w:fldChar w:fldCharType="separate"/>
+      </w:r>
+      <w:r>
+        <w:rPr>
+          <w:lang w:val="en-US"/>
+        </w:rPr>
+        <w:t>6.2</w:t>
+      </w:r>
+      <w:r>
+        <w:rPr>
+          <w:lang w:val="en-US"/>
+        </w:rPr>
+        <w:fldChar w:fldCharType="end"/>
+      </w:r>
+      <w:r>
+        <w:rPr>
+          <w:lang w:val="en-US"/>
+        </w:rPr>
+        <w:t xml:space="preserve">) can </w:t>
+      </w:r>
+      <w:r>
+        <w:rPr>
+          <w:lang w:val="en-US"/>
+        </w:rPr>
+        <w:t>help</w:t>
+      </w:r>
+      <w:r>
+        <w:rPr>
+          <w:lang w:val="en-US"/>
+        </w:rPr>
+        <w:t xml:space="preserve"> in defining the ranges.  Saving the mapping is optional, though it can be useful if you wish to </w:t>
+      </w:r>
+      <w:r>
+        <w:rPr>
+          <w:lang w:val="en-US"/>
+        </w:rPr>
+        <w:t>adjust</w:t>
+      </w:r>
+      <w:r>
+        <w:rPr>
+          <w:lang w:val="en-US"/>
+        </w:rPr>
+        <w:t xml:space="preserve"> the ranges or to repeat the classification procedure with another data file</w:t>
+      </w:r>
+      <w:r>
+        <w:rPr>
+          <w:lang w:val="en-US"/>
+        </w:rPr>
+        <w:t xml:space="preserve"> or variable</w:t>
+      </w:r>
+      <w:bookmarkStart w:id="90" w:name="_GoBack"/>
+      <w:bookmarkEnd w:id="90"/>
+      <w:r>
+        <w:rPr>
+          <w:lang w:val="en-US"/>
+        </w:rPr>
+        <w:t>.</w:t>
       </w:r>
     </w:p>
     <w:p>
@@ -29155,7 +29044,368 @@
           <w:noProof/>
           <w:lang w:eastAsia="pt-BR"/>
         </w:rPr>
+        <w:drawing>
+          <wp:inline distT="0" distB="0" distL="0" distR="0" wp14:anchorId="364B61E1" wp14:editId="52F9B9C0">
+            <wp:extent cx="4943475" cy="3267075"/>
+            <wp:effectExtent l="0" t="0" r="9525" b="9525"/>
+            <wp:docPr id="93" name="Imagem 93"/>
+            <wp:cNvGraphicFramePr>
+              <a:graphicFrameLocks xmlns:a="http://schemas.openxmlformats.org/drawingml/2006/main" noChangeAspect="1"/>
+            </wp:cNvGraphicFramePr>
+            <a:graphic xmlns:a="http://schemas.openxmlformats.org/drawingml/2006/main">
+              <a:graphicData uri="http://schemas.openxmlformats.org/drawingml/2006/picture">
+                <pic:pic xmlns:pic="http://schemas.openxmlformats.org/drawingml/2006/picture">
+                  <pic:nvPicPr>
+                    <pic:cNvPr id="1" name=""/>
+                    <pic:cNvPicPr/>
+                  </pic:nvPicPr>
+                  <pic:blipFill>
+                    <a:blip r:embed="rId64"/>
+                    <a:stretch>
+                      <a:fillRect/>
+                    </a:stretch>
+                  </pic:blipFill>
+                  <pic:spPr>
+                    <a:xfrm>
+                      <a:off x="0" y="0"/>
+                      <a:ext cx="4943475" cy="3267075"/>
+                    </a:xfrm>
+                    <a:prstGeom prst="rect">
+                      <a:avLst/>
+                    </a:prstGeom>
+                  </pic:spPr>
+                </pic:pic>
+              </a:graphicData>
+            </a:graphic>
+          </wp:inline>
+        </w:drawing>
+      </w:r>
+    </w:p>
+    <w:p>
+      <w:pPr>
+        <w:pStyle w:val="Legenda"/>
+        <w:jc w:val="center"/>
+        <w:rPr>
+          <w:lang w:val="en-US"/>
+        </w:rPr>
+      </w:pPr>
+      <w:bookmarkStart w:id="91" w:name="_Ref474921806"/>
+      <w:r>
+        <w:rPr>
+          <w:b/>
+          <w:lang w:val="en-US"/>
+        </w:rPr>
+        <w:t xml:space="preserve">Figure </w:t>
+      </w:r>
+      <w:r>
+        <w:rPr>
+          <w:b/>
+        </w:rPr>
+        <w:fldChar w:fldCharType="begin"/>
+      </w:r>
+      <w:r>
+        <w:rPr>
+          <w:b/>
+          <w:lang w:val="en-US"/>
+        </w:rPr>
+        <w:instrText xml:space="preserve"> SEQ Figure \* ARABIC </w:instrText>
+      </w:r>
+      <w:r>
+        <w:rPr>
+          <w:b/>
+        </w:rPr>
+        <w:fldChar w:fldCharType="separate"/>
+      </w:r>
+      <w:r>
+        <w:rPr>
+          <w:b/>
+          <w:noProof/>
+          <w:lang w:val="en-US"/>
+        </w:rPr>
+        <w:t>30</w:t>
+      </w:r>
+      <w:r>
+        <w:rPr>
+          <w:b/>
+        </w:rPr>
+        <w:fldChar w:fldCharType="end"/>
+      </w:r>
+      <w:bookmarkEnd w:id="91"/>
+      <w:r>
+        <w:rPr>
+          <w:lang w:val="en-US"/>
+        </w:rPr>
+        <w:t xml:space="preserve"> The dialog used to specify ranges of values to be mapped into categories.</w:t>
+      </w:r>
+    </w:p>
+    <w:p>
+      <w:pPr>
+        <w:pStyle w:val="Ttulo2"/>
+        <w:rPr>
+          <w:lang w:val="en-US"/>
+        </w:rPr>
+      </w:pPr>
+      <w:bookmarkStart w:id="92" w:name="_Toc474846217"/>
+      <w:r>
+        <w:rPr>
+          <w:lang w:val="en-US"/>
+        </w:rPr>
         <w:lastRenderedPageBreak/>
+        <w:t xml:space="preserve">(CONSIDERING) </w:t>
+      </w:r>
+      <w:r>
+        <w:rPr>
+          <w:lang w:val="en-US"/>
+        </w:rPr>
+        <w:t>Bivariate</w:t>
+      </w:r>
+      <w:r>
+        <w:rPr>
+          <w:lang w:val="en-US"/>
+        </w:rPr>
+        <w:t xml:space="preserve"> classification</w:t>
+      </w:r>
+      <w:bookmarkEnd w:id="92"/>
+    </w:p>
+    <w:p>
+      <w:pPr>
+        <w:pStyle w:val="Ttulo2"/>
+        <w:rPr>
+          <w:lang w:val="en-US"/>
+        </w:rPr>
+      </w:pPr>
+      <w:bookmarkStart w:id="93" w:name="_Toc474846218"/>
+      <w:r>
+        <w:rPr>
+          <w:lang w:val="en-US"/>
+        </w:rPr>
+        <w:t xml:space="preserve">(CONSIDERING) </w:t>
+      </w:r>
+      <w:r>
+        <w:rPr>
+          <w:lang w:val="en-US"/>
+        </w:rPr>
+        <w:t>Ternary diagram classification</w:t>
+      </w:r>
+      <w:bookmarkEnd w:id="93"/>
+    </w:p>
+    <w:p>
+      <w:pPr>
+        <w:pStyle w:val="Ttulo2"/>
+        <w:rPr>
+          <w:lang w:val="en-US"/>
+        </w:rPr>
+      </w:pPr>
+      <w:bookmarkStart w:id="94" w:name="_Toc474846219"/>
+      <w:r>
+        <w:rPr>
+          <w:lang w:val="en-US"/>
+        </w:rPr>
+        <w:t xml:space="preserve">(CONSIDERING) </w:t>
+      </w:r>
+      <w:r>
+        <w:rPr>
+          <w:lang w:val="en-US"/>
+        </w:rPr>
+        <w:t>Multivariate</w:t>
+      </w:r>
+      <w:r>
+        <w:rPr>
+          <w:lang w:val="en-US"/>
+        </w:rPr>
+        <w:t xml:space="preserve"> classification</w:t>
+      </w:r>
+      <w:bookmarkEnd w:id="94"/>
+    </w:p>
+    <w:p>
+      <w:pPr>
+        <w:pStyle w:val="Ttulo1"/>
+        <w:rPr>
+          <w:lang w:val="en-US"/>
+        </w:rPr>
+      </w:pPr>
+      <w:bookmarkStart w:id="95" w:name="_Ref466989506"/>
+      <w:bookmarkStart w:id="96" w:name="_Toc474846220"/>
+      <w:r>
+        <w:rPr>
+          <w:lang w:val="en-US"/>
+        </w:rPr>
+        <w:t>Variography</w:t>
+      </w:r>
+      <w:bookmarkEnd w:id="95"/>
+      <w:bookmarkEnd w:id="96"/>
+    </w:p>
+    <w:p>
+      <w:pPr>
+        <w:jc w:val="both"/>
+        <w:rPr>
+          <w:lang w:val="en-US"/>
+        </w:rPr>
+      </w:pPr>
+      <w:r>
+        <w:rPr>
+          <w:lang w:val="en-US"/>
+        </w:rPr>
+        <w:t xml:space="preserve">A variogram represents the spatial continuity of a random variable.  </w:t>
+      </w:r>
+      <w:r>
+        <w:rPr>
+          <w:lang w:val="en-US"/>
+        </w:rPr>
+        <w:t>All variogram-based geostatistical modeling programs require a variogram model</w:t>
+      </w:r>
+      <w:r>
+        <w:rPr>
+          <w:lang w:val="en-US"/>
+        </w:rPr>
+        <w:t xml:space="preserve"> so they can yield models that reproduce the spatial behavior observed in data</w:t>
+      </w:r>
+      <w:r>
+        <w:rPr>
+          <w:lang w:val="en-US"/>
+        </w:rPr>
+        <w:t>.  The usual workflow is to compute an experimental variogram from the input data and the user fits a theoretical variogram model to it.  This model is then entered as parameters in variogram-based estimation and simulation programs.</w:t>
+      </w:r>
+    </w:p>
+    <w:p>
+      <w:pPr>
+        <w:jc w:val="both"/>
+        <w:rPr>
+          <w:lang w:val="en-US"/>
+        </w:rPr>
+      </w:pPr>
+      <w:r>
+        <w:rPr>
+          <w:lang w:val="en-US"/>
+        </w:rPr>
+        <w:t xml:space="preserve">To start variogram modeling, right-click on a variable (or two variables for cross-variography, see </w:t>
+      </w:r>
+      <w:r>
+        <w:rPr>
+          <w:lang w:val="en-US"/>
+        </w:rPr>
+        <w:t>Section</w:t>
+      </w:r>
+      <w:r>
+        <w:rPr>
+          <w:lang w:val="en-US"/>
+        </w:rPr>
+        <w:t xml:space="preserve"> </w:t>
+      </w:r>
+      <w:r>
+        <w:rPr>
+          <w:lang w:val="en-US"/>
+        </w:rPr>
+        <w:fldChar w:fldCharType="begin"/>
+      </w:r>
+      <w:r>
+        <w:rPr>
+          <w:lang w:val="en-US"/>
+        </w:rPr>
+        <w:instrText xml:space="preserve"> REF _Ref466989002 \r \h </w:instrText>
+      </w:r>
+      <w:r>
+        <w:rPr>
+          <w:lang w:val="en-US"/>
+        </w:rPr>
+      </w:r>
+      <w:r>
+        <w:rPr>
+          <w:lang w:val="en-US"/>
+        </w:rPr>
+        <w:fldChar w:fldCharType="separate"/>
+      </w:r>
+      <w:r>
+        <w:rPr>
+          <w:lang w:val="en-US"/>
+        </w:rPr>
+        <w:t>9.4</w:t>
+      </w:r>
+      <w:r>
+        <w:rPr>
+          <w:lang w:val="en-US"/>
+        </w:rPr>
+        <w:fldChar w:fldCharType="end"/>
+      </w:r>
+      <w:r>
+        <w:rPr>
+          <w:lang w:val="en-US"/>
+        </w:rPr>
+        <w:t xml:space="preserve">), then choose “Variogram analysis…” to </w:t>
+      </w:r>
+      <w:r>
+        <w:rPr>
+          <w:lang w:val="en-US"/>
+        </w:rPr>
+        <w:t>open</w:t>
+      </w:r>
+      <w:r>
+        <w:rPr>
+          <w:lang w:val="en-US"/>
+        </w:rPr>
+        <w:t xml:space="preserve"> the Variogram Analysis dialog (</w:t>
+      </w:r>
+      <w:r>
+        <w:rPr>
+          <w:lang w:val="en-US"/>
+        </w:rPr>
+        <w:fldChar w:fldCharType="begin"/>
+      </w:r>
+      <w:r>
+        <w:rPr>
+          <w:lang w:val="en-US"/>
+        </w:rPr>
+        <w:instrText xml:space="preserve"> REF _Ref461628569 \h </w:instrText>
+      </w:r>
+      <w:r>
+        <w:rPr>
+          <w:lang w:val="en-US"/>
+        </w:rPr>
+      </w:r>
+      <w:r>
+        <w:rPr>
+          <w:lang w:val="en-US"/>
+        </w:rPr>
+        <w:fldChar w:fldCharType="separate"/>
+      </w:r>
+      <w:r>
+        <w:rPr>
+          <w:b/>
+          <w:lang w:val="en-US"/>
+        </w:rPr>
+        <w:t xml:space="preserve">Figure </w:t>
+      </w:r>
+      <w:r>
+        <w:rPr>
+          <w:b/>
+          <w:noProof/>
+          <w:lang w:val="en-US"/>
+        </w:rPr>
+        <w:t>29</w:t>
+      </w:r>
+      <w:r>
+        <w:rPr>
+          <w:lang w:val="en-US"/>
+        </w:rPr>
+        <w:fldChar w:fldCharType="end"/>
+      </w:r>
+      <w:r>
+        <w:rPr>
+          <w:lang w:val="en-US"/>
+        </w:rPr>
+        <w:t>).</w:t>
+      </w:r>
+    </w:p>
+    <w:p>
+      <w:pPr>
+        <w:keepNext/>
+        <w:jc w:val="center"/>
+      </w:pPr>
+      <w:r>
+        <w:rPr>
+          <w:noProof/>
+          <w:lang w:eastAsia="pt-BR"/>
+        </w:rPr>
         <w:drawing>
           <wp:inline distT="0" distB="0" distL="0" distR="0" wp14:anchorId="72B1F65C" wp14:editId="30451EEF">
             <wp:extent cx="3037398" cy="1659138"/>
@@ -29172,7 +29422,7 @@
                     <pic:cNvPicPr/>
                   </pic:nvPicPr>
                   <pic:blipFill>
-                    <a:blip r:embed="rId64"/>
+                    <a:blip r:embed="rId65"/>
                     <a:stretch>
                       <a:fillRect/>
                     </a:stretch>
@@ -29201,7 +29451,7 @@
           <w:lang w:val="en-US"/>
         </w:rPr>
       </w:pPr>
-      <w:bookmarkStart w:id="96" w:name="_Ref461628569"/>
+      <w:bookmarkStart w:id="97" w:name="_Ref461628569"/>
       <w:r>
         <w:rPr>
           <w:b/>
@@ -29234,7 +29484,7 @@
           <w:noProof/>
           <w:lang w:val="en-US"/>
         </w:rPr>
-        <w:t>30</w:t>
+        <w:t>31</w:t>
       </w:r>
       <w:r>
         <w:rPr>
@@ -29242,7 +29492,7 @@
         </w:rPr>
         <w:fldChar w:fldCharType="end"/>
       </w:r>
-      <w:bookmarkEnd w:id="96"/>
+      <w:bookmarkEnd w:id="97"/>
       <w:r>
         <w:rPr>
           <w:lang w:val="en-US"/>
@@ -29281,14 +29531,14 @@
           <w:lang w:val="en-US"/>
         </w:rPr>
       </w:pPr>
-      <w:bookmarkStart w:id="97" w:name="_Toc474846221"/>
+      <w:bookmarkStart w:id="98" w:name="_Toc474846221"/>
       <w:r>
         <w:rPr>
           <w:lang w:val="en-US"/>
         </w:rPr>
         <w:t>Variogram map</w:t>
       </w:r>
-      <w:bookmarkEnd w:id="97"/>
+      <w:bookmarkEnd w:id="98"/>
     </w:p>
     <w:p>
       <w:pPr>
@@ -29592,176 +29842,12 @@
           <w:noProof/>
           <w:lang w:eastAsia="pt-BR"/>
         </w:rPr>
+        <w:lastRenderedPageBreak/>
         <w:drawing>
           <wp:inline distT="0" distB="0" distL="0" distR="0" wp14:anchorId="1D85C15B" wp14:editId="2F579029">
             <wp:extent cx="3071381" cy="2321781"/>
             <wp:effectExtent l="0" t="0" r="0" b="2540"/>
             <wp:docPr id="30" name="Imagem 30"/>
-            <wp:cNvGraphicFramePr>
-              <a:graphicFrameLocks xmlns:a="http://schemas.openxmlformats.org/drawingml/2006/main" noChangeAspect="1"/>
-            </wp:cNvGraphicFramePr>
-            <a:graphic xmlns:a="http://schemas.openxmlformats.org/drawingml/2006/main">
-              <a:graphicData uri="http://schemas.openxmlformats.org/drawingml/2006/picture">
-                <pic:pic xmlns:pic="http://schemas.openxmlformats.org/drawingml/2006/picture">
-                  <pic:nvPicPr>
-                    <pic:cNvPr id="0" name=""/>
-                    <pic:cNvPicPr/>
-                  </pic:nvPicPr>
-                  <pic:blipFill>
-                    <a:blip r:embed="rId65"/>
-                    <a:stretch>
-                      <a:fillRect/>
-                    </a:stretch>
-                  </pic:blipFill>
-                  <pic:spPr>
-                    <a:xfrm>
-                      <a:off x="0" y="0"/>
-                      <a:ext cx="3073706" cy="2323539"/>
-                    </a:xfrm>
-                    <a:prstGeom prst="rect">
-                      <a:avLst/>
-                    </a:prstGeom>
-                  </pic:spPr>
-                </pic:pic>
-              </a:graphicData>
-            </a:graphic>
-          </wp:inline>
-        </w:drawing>
-      </w:r>
-    </w:p>
-    <w:p>
-      <w:pPr>
-        <w:pStyle w:val="Legenda"/>
-        <w:jc w:val="center"/>
-        <w:rPr>
-          <w:lang w:val="en-US"/>
-        </w:rPr>
-      </w:pPr>
-      <w:bookmarkStart w:id="98" w:name="_Ref461632429"/>
-      <w:r>
-        <w:rPr>
-          <w:b/>
-          <w:lang w:val="en-US"/>
-        </w:rPr>
-        <w:t xml:space="preserve">Figure </w:t>
-      </w:r>
-      <w:r>
-        <w:rPr>
-          <w:b/>
-        </w:rPr>
-        <w:fldChar w:fldCharType="begin"/>
-      </w:r>
-      <w:r>
-        <w:rPr>
-          <w:b/>
-          <w:lang w:val="en-US"/>
-        </w:rPr>
-        <w:instrText xml:space="preserve"> SEQ Figure \* ARABIC </w:instrText>
-      </w:r>
-      <w:r>
-        <w:rPr>
-          <w:b/>
-        </w:rPr>
-        <w:fldChar w:fldCharType="separate"/>
-      </w:r>
-      <w:r>
-        <w:rPr>
-          <w:b/>
-          <w:noProof/>
-          <w:lang w:val="en-US"/>
-        </w:rPr>
-        <w:t>31</w:t>
-      </w:r>
-      <w:r>
-        <w:rPr>
-          <w:b/>
-        </w:rPr>
-        <w:fldChar w:fldCharType="end"/>
-      </w:r>
-      <w:bookmarkEnd w:id="98"/>
-      <w:r>
-        <w:rPr>
-          <w:lang w:val="en-US"/>
-        </w:rPr>
-        <w:t xml:space="preserve"> a variogram map</w:t>
-      </w:r>
-      <w:r>
-        <w:rPr>
-          <w:lang w:val="en-US"/>
-        </w:rPr>
-        <w:t xml:space="preserve"> (XY slice)</w:t>
-      </w:r>
-      <w:r>
-        <w:rPr>
-          <w:lang w:val="en-US"/>
-        </w:rPr>
-        <w:t xml:space="preserve"> showing a</w:t>
-      </w:r>
-      <w:r>
-        <w:rPr>
-          <w:lang w:val="en-US"/>
-        </w:rPr>
-        <w:t>n</w:t>
-      </w:r>
-      <w:r>
-        <w:rPr>
-          <w:lang w:val="en-US"/>
-        </w:rPr>
-        <w:t xml:space="preserve"> anisotropy </w:t>
-      </w:r>
-      <w:r>
-        <w:rPr>
-          <w:lang w:val="en-US"/>
-        </w:rPr>
-        <w:t xml:space="preserve">with a </w:t>
-      </w:r>
-      <w:r>
-        <w:rPr>
-          <w:lang w:val="en-US"/>
-        </w:rPr>
-        <w:t>semi-major</w:t>
-      </w:r>
-      <w:r>
-        <w:rPr>
-          <w:lang w:val="en-US"/>
-        </w:rPr>
-        <w:t xml:space="preserve"> axis along the N</w:t>
-      </w:r>
-      <w:r>
-        <w:rPr>
-          <w:lang w:val="en-US"/>
-        </w:rPr>
-        <w:t>165</w:t>
-      </w:r>
-      <w:r>
-        <w:rPr>
-          <w:lang w:val="en-US"/>
-        </w:rPr>
-        <w:t>E azimuth</w:t>
-      </w:r>
-      <w:r>
-        <w:rPr>
-          <w:lang w:val="en-US"/>
-        </w:rPr>
-        <w:t>.</w:t>
-      </w:r>
-    </w:p>
-    <w:p>
-      <w:pPr>
-        <w:keepNext/>
-        <w:jc w:val="center"/>
-      </w:pPr>
-      <w:r>
-        <w:rPr>
-          <w:noProof/>
-          <w:lang w:eastAsia="pt-BR"/>
-        </w:rPr>
-        <w:lastRenderedPageBreak/>
-        <w:drawing>
-          <wp:inline distT="0" distB="0" distL="0" distR="0" wp14:anchorId="4D422F0A" wp14:editId="7F136AAC">
-            <wp:extent cx="3649895" cy="2759103"/>
-            <wp:effectExtent l="0" t="0" r="8255" b="3175"/>
-            <wp:docPr id="44" name="Imagem 44"/>
             <wp:cNvGraphicFramePr>
               <a:graphicFrameLocks xmlns:a="http://schemas.openxmlformats.org/drawingml/2006/main" noChangeAspect="1"/>
             </wp:cNvGraphicFramePr>
@@ -29781,6 +29867,170 @@
                   <pic:spPr>
                     <a:xfrm>
                       <a:off x="0" y="0"/>
+                      <a:ext cx="3073706" cy="2323539"/>
+                    </a:xfrm>
+                    <a:prstGeom prst="rect">
+                      <a:avLst/>
+                    </a:prstGeom>
+                  </pic:spPr>
+                </pic:pic>
+              </a:graphicData>
+            </a:graphic>
+          </wp:inline>
+        </w:drawing>
+      </w:r>
+    </w:p>
+    <w:p>
+      <w:pPr>
+        <w:pStyle w:val="Legenda"/>
+        <w:jc w:val="center"/>
+        <w:rPr>
+          <w:lang w:val="en-US"/>
+        </w:rPr>
+      </w:pPr>
+      <w:bookmarkStart w:id="99" w:name="_Ref461632429"/>
+      <w:r>
+        <w:rPr>
+          <w:b/>
+          <w:lang w:val="en-US"/>
+        </w:rPr>
+        <w:t xml:space="preserve">Figure </w:t>
+      </w:r>
+      <w:r>
+        <w:rPr>
+          <w:b/>
+        </w:rPr>
+        <w:fldChar w:fldCharType="begin"/>
+      </w:r>
+      <w:r>
+        <w:rPr>
+          <w:b/>
+          <w:lang w:val="en-US"/>
+        </w:rPr>
+        <w:instrText xml:space="preserve"> SEQ Figure \* ARABIC </w:instrText>
+      </w:r>
+      <w:r>
+        <w:rPr>
+          <w:b/>
+        </w:rPr>
+        <w:fldChar w:fldCharType="separate"/>
+      </w:r>
+      <w:r>
+        <w:rPr>
+          <w:b/>
+          <w:noProof/>
+          <w:lang w:val="en-US"/>
+        </w:rPr>
+        <w:t>32</w:t>
+      </w:r>
+      <w:r>
+        <w:rPr>
+          <w:b/>
+        </w:rPr>
+        <w:fldChar w:fldCharType="end"/>
+      </w:r>
+      <w:bookmarkEnd w:id="99"/>
+      <w:r>
+        <w:rPr>
+          <w:lang w:val="en-US"/>
+        </w:rPr>
+        <w:t xml:space="preserve"> a variogram map</w:t>
+      </w:r>
+      <w:r>
+        <w:rPr>
+          <w:lang w:val="en-US"/>
+        </w:rPr>
+        <w:t xml:space="preserve"> (XY slice)</w:t>
+      </w:r>
+      <w:r>
+        <w:rPr>
+          <w:lang w:val="en-US"/>
+        </w:rPr>
+        <w:t xml:space="preserve"> showing a</w:t>
+      </w:r>
+      <w:r>
+        <w:rPr>
+          <w:lang w:val="en-US"/>
+        </w:rPr>
+        <w:t>n</w:t>
+      </w:r>
+      <w:r>
+        <w:rPr>
+          <w:lang w:val="en-US"/>
+        </w:rPr>
+        <w:t xml:space="preserve"> anisotropy </w:t>
+      </w:r>
+      <w:r>
+        <w:rPr>
+          <w:lang w:val="en-US"/>
+        </w:rPr>
+        <w:t xml:space="preserve">with a </w:t>
+      </w:r>
+      <w:r>
+        <w:rPr>
+          <w:lang w:val="en-US"/>
+        </w:rPr>
+        <w:t>semi-major</w:t>
+      </w:r>
+      <w:r>
+        <w:rPr>
+          <w:lang w:val="en-US"/>
+        </w:rPr>
+        <w:t xml:space="preserve"> axis along the N</w:t>
+      </w:r>
+      <w:r>
+        <w:rPr>
+          <w:lang w:val="en-US"/>
+        </w:rPr>
+        <w:t>165</w:t>
+      </w:r>
+      <w:r>
+        <w:rPr>
+          <w:lang w:val="en-US"/>
+        </w:rPr>
+        <w:t>E azimuth</w:t>
+      </w:r>
+      <w:r>
+        <w:rPr>
+          <w:lang w:val="en-US"/>
+        </w:rPr>
+        <w:t>.</w:t>
+      </w:r>
+    </w:p>
+    <w:p>
+      <w:pPr>
+        <w:keepNext/>
+        <w:jc w:val="center"/>
+      </w:pPr>
+      <w:r>
+        <w:rPr>
+          <w:noProof/>
+          <w:lang w:eastAsia="pt-BR"/>
+        </w:rPr>
+        <w:drawing>
+          <wp:inline distT="0" distB="0" distL="0" distR="0" wp14:anchorId="4D422F0A" wp14:editId="7F136AAC">
+            <wp:extent cx="3649895" cy="2759103"/>
+            <wp:effectExtent l="0" t="0" r="8255" b="3175"/>
+            <wp:docPr id="44" name="Imagem 44"/>
+            <wp:cNvGraphicFramePr>
+              <a:graphicFrameLocks xmlns:a="http://schemas.openxmlformats.org/drawingml/2006/main" noChangeAspect="1"/>
+            </wp:cNvGraphicFramePr>
+            <a:graphic xmlns:a="http://schemas.openxmlformats.org/drawingml/2006/main">
+              <a:graphicData uri="http://schemas.openxmlformats.org/drawingml/2006/picture">
+                <pic:pic xmlns:pic="http://schemas.openxmlformats.org/drawingml/2006/picture">
+                  <pic:nvPicPr>
+                    <pic:cNvPr id="0" name=""/>
+                    <pic:cNvPicPr/>
+                  </pic:nvPicPr>
+                  <pic:blipFill>
+                    <a:blip r:embed="rId67"/>
+                    <a:stretch>
+                      <a:fillRect/>
+                    </a:stretch>
+                  </pic:blipFill>
+                  <pic:spPr>
+                    <a:xfrm>
+                      <a:off x="0" y="0"/>
                       <a:ext cx="3652658" cy="2761192"/>
                     </a:xfrm>
                     <a:prstGeom prst="rect">
@@ -29802,7 +30052,7 @@
           <w:lang w:val="en-US"/>
         </w:rPr>
       </w:pPr>
-      <w:bookmarkStart w:id="99" w:name="_Ref461699576"/>
+      <w:bookmarkStart w:id="100" w:name="_Ref461699576"/>
       <w:r>
         <w:rPr>
           <w:b/>
@@ -29835,7 +30085,7 @@
           <w:noProof/>
           <w:lang w:val="en-US"/>
         </w:rPr>
-        <w:t>32</w:t>
+        <w:t>33</w:t>
       </w:r>
       <w:r>
         <w:rPr>
@@ -29843,7 +30093,7 @@
         </w:rPr>
         <w:fldChar w:fldCharType="end"/>
       </w:r>
-      <w:bookmarkEnd w:id="99"/>
+      <w:bookmarkEnd w:id="100"/>
       <w:r>
         <w:rPr>
           <w:lang w:val="en-US"/>
@@ -30144,140 +30394,12 @@
           <w:noProof/>
           <w:lang w:eastAsia="pt-BR"/>
         </w:rPr>
+        <w:lastRenderedPageBreak/>
         <w:drawing>
           <wp:inline distT="0" distB="0" distL="0" distR="0" wp14:anchorId="42E61CD7" wp14:editId="10ED2F69">
             <wp:extent cx="3418489" cy="2584174"/>
             <wp:effectExtent l="0" t="0" r="0" b="6985"/>
             <wp:docPr id="40" name="Imagem 40"/>
-            <wp:cNvGraphicFramePr>
-              <a:graphicFrameLocks xmlns:a="http://schemas.openxmlformats.org/drawingml/2006/main" noChangeAspect="1"/>
-            </wp:cNvGraphicFramePr>
-            <a:graphic xmlns:a="http://schemas.openxmlformats.org/drawingml/2006/main">
-              <a:graphicData uri="http://schemas.openxmlformats.org/drawingml/2006/picture">
-                <pic:pic xmlns:pic="http://schemas.openxmlformats.org/drawingml/2006/picture">
-                  <pic:nvPicPr>
-                    <pic:cNvPr id="0" name=""/>
-                    <pic:cNvPicPr/>
-                  </pic:nvPicPr>
-                  <pic:blipFill>
-                    <a:blip r:embed="rId67"/>
-                    <a:stretch>
-                      <a:fillRect/>
-                    </a:stretch>
-                  </pic:blipFill>
-                  <pic:spPr>
-                    <a:xfrm>
-                      <a:off x="0" y="0"/>
-                      <a:ext cx="3421077" cy="2586130"/>
-                    </a:xfrm>
-                    <a:prstGeom prst="rect">
-                      <a:avLst/>
-                    </a:prstGeom>
-                  </pic:spPr>
-                </pic:pic>
-              </a:graphicData>
-            </a:graphic>
-          </wp:inline>
-        </w:drawing>
-      </w:r>
-    </w:p>
-    <w:p>
-      <w:pPr>
-        <w:pStyle w:val="Legenda"/>
-        <w:jc w:val="center"/>
-        <w:rPr>
-          <w:lang w:val="en-US"/>
-        </w:rPr>
-      </w:pPr>
-      <w:bookmarkStart w:id="100" w:name="_Ref461630338"/>
-      <w:r>
-        <w:rPr>
-          <w:b/>
-          <w:lang w:val="en-US"/>
-        </w:rPr>
-        <w:t xml:space="preserve">Figure </w:t>
-      </w:r>
-      <w:r>
-        <w:rPr>
-          <w:b/>
-        </w:rPr>
-        <w:fldChar w:fldCharType="begin"/>
-      </w:r>
-      <w:r>
-        <w:rPr>
-          <w:b/>
-          <w:lang w:val="en-US"/>
-        </w:rPr>
-        <w:instrText xml:space="preserve"> SEQ Figure \* ARABIC </w:instrText>
-      </w:r>
-      <w:r>
-        <w:rPr>
-          <w:b/>
-        </w:rPr>
-        <w:fldChar w:fldCharType="separate"/>
-      </w:r>
-      <w:r>
-        <w:rPr>
-          <w:b/>
-          <w:noProof/>
-          <w:lang w:val="en-US"/>
-        </w:rPr>
-        <w:t>33</w:t>
-      </w:r>
-      <w:r>
-        <w:rPr>
-          <w:b/>
-        </w:rPr>
-        <w:fldChar w:fldCharType="end"/>
-      </w:r>
-      <w:bookmarkEnd w:id="100"/>
-      <w:r>
-        <w:rPr>
-          <w:lang w:val="en-US"/>
-        </w:rPr>
-        <w:t xml:space="preserve"> a variogram map with a lag short</w:t>
-      </w:r>
-      <w:r>
-        <w:rPr>
-          <w:lang w:val="en-US"/>
-        </w:rPr>
-        <w:t>er than sample spacing</w:t>
-      </w:r>
-      <w:r>
-        <w:rPr>
-          <w:lang w:val="en-US"/>
-        </w:rPr>
-        <w:t xml:space="preserve"> in east-west direction</w:t>
-      </w:r>
-      <w:r>
-        <w:rPr>
-          <w:lang w:val="en-US"/>
-        </w:rPr>
-        <w:t>, resulting in vertical bands of unvalued cells</w:t>
-      </w:r>
-      <w:r>
-        <w:rPr>
-          <w:lang w:val="en-US"/>
-        </w:rPr>
-        <w:t>.</w:t>
-      </w:r>
-    </w:p>
-    <w:p>
-      <w:pPr>
-        <w:keepNext/>
-        <w:jc w:val="center"/>
-      </w:pPr>
-      <w:r>
-        <w:rPr>
-          <w:noProof/>
-          <w:lang w:eastAsia="pt-BR"/>
-        </w:rPr>
-        <w:lastRenderedPageBreak/>
-        <w:drawing>
-          <wp:inline distT="0" distB="0" distL="0" distR="0" wp14:anchorId="764097AC" wp14:editId="27079B18">
-            <wp:extent cx="3403159" cy="2572585"/>
-            <wp:effectExtent l="0" t="0" r="6985" b="0"/>
-            <wp:docPr id="39" name="Imagem 39"/>
             <wp:cNvGraphicFramePr>
               <a:graphicFrameLocks xmlns:a="http://schemas.openxmlformats.org/drawingml/2006/main" noChangeAspect="1"/>
             </wp:cNvGraphicFramePr>
@@ -30297,6 +30419,134 @@
                   <pic:spPr>
                     <a:xfrm>
                       <a:off x="0" y="0"/>
+                      <a:ext cx="3421077" cy="2586130"/>
+                    </a:xfrm>
+                    <a:prstGeom prst="rect">
+                      <a:avLst/>
+                    </a:prstGeom>
+                  </pic:spPr>
+                </pic:pic>
+              </a:graphicData>
+            </a:graphic>
+          </wp:inline>
+        </w:drawing>
+      </w:r>
+    </w:p>
+    <w:p>
+      <w:pPr>
+        <w:pStyle w:val="Legenda"/>
+        <w:jc w:val="center"/>
+        <w:rPr>
+          <w:lang w:val="en-US"/>
+        </w:rPr>
+      </w:pPr>
+      <w:bookmarkStart w:id="101" w:name="_Ref461630338"/>
+      <w:r>
+        <w:rPr>
+          <w:b/>
+          <w:lang w:val="en-US"/>
+        </w:rPr>
+        <w:t xml:space="preserve">Figure </w:t>
+      </w:r>
+      <w:r>
+        <w:rPr>
+          <w:b/>
+        </w:rPr>
+        <w:fldChar w:fldCharType="begin"/>
+      </w:r>
+      <w:r>
+        <w:rPr>
+          <w:b/>
+          <w:lang w:val="en-US"/>
+        </w:rPr>
+        <w:instrText xml:space="preserve"> SEQ Figure \* ARABIC </w:instrText>
+      </w:r>
+      <w:r>
+        <w:rPr>
+          <w:b/>
+        </w:rPr>
+        <w:fldChar w:fldCharType="separate"/>
+      </w:r>
+      <w:r>
+        <w:rPr>
+          <w:b/>
+          <w:noProof/>
+          <w:lang w:val="en-US"/>
+        </w:rPr>
+        <w:t>34</w:t>
+      </w:r>
+      <w:r>
+        <w:rPr>
+          <w:b/>
+        </w:rPr>
+        <w:fldChar w:fldCharType="end"/>
+      </w:r>
+      <w:bookmarkEnd w:id="101"/>
+      <w:r>
+        <w:rPr>
+          <w:lang w:val="en-US"/>
+        </w:rPr>
+        <w:t xml:space="preserve"> a variogram map with a lag short</w:t>
+      </w:r>
+      <w:r>
+        <w:rPr>
+          <w:lang w:val="en-US"/>
+        </w:rPr>
+        <w:t>er than sample spacing</w:t>
+      </w:r>
+      <w:r>
+        <w:rPr>
+          <w:lang w:val="en-US"/>
+        </w:rPr>
+        <w:t xml:space="preserve"> in east-west direction</w:t>
+      </w:r>
+      <w:r>
+        <w:rPr>
+          <w:lang w:val="en-US"/>
+        </w:rPr>
+        <w:t>, resulting in vertical bands of unvalued cells</w:t>
+      </w:r>
+      <w:r>
+        <w:rPr>
+          <w:lang w:val="en-US"/>
+        </w:rPr>
+        <w:t>.</w:t>
+      </w:r>
+    </w:p>
+    <w:p>
+      <w:pPr>
+        <w:keepNext/>
+        <w:jc w:val="center"/>
+      </w:pPr>
+      <w:r>
+        <w:rPr>
+          <w:noProof/>
+          <w:lang w:eastAsia="pt-BR"/>
+        </w:rPr>
+        <w:drawing>
+          <wp:inline distT="0" distB="0" distL="0" distR="0" wp14:anchorId="764097AC" wp14:editId="27079B18">
+            <wp:extent cx="3403159" cy="2572585"/>
+            <wp:effectExtent l="0" t="0" r="6985" b="0"/>
+            <wp:docPr id="39" name="Imagem 39"/>
+            <wp:cNvGraphicFramePr>
+              <a:graphicFrameLocks xmlns:a="http://schemas.openxmlformats.org/drawingml/2006/main" noChangeAspect="1"/>
+            </wp:cNvGraphicFramePr>
+            <a:graphic xmlns:a="http://schemas.openxmlformats.org/drawingml/2006/main">
+              <a:graphicData uri="http://schemas.openxmlformats.org/drawingml/2006/picture">
+                <pic:pic xmlns:pic="http://schemas.openxmlformats.org/drawingml/2006/picture">
+                  <pic:nvPicPr>
+                    <pic:cNvPr id="0" name=""/>
+                    <pic:cNvPicPr/>
+                  </pic:nvPicPr>
+                  <pic:blipFill>
+                    <a:blip r:embed="rId69"/>
+                    <a:stretch>
+                      <a:fillRect/>
+                    </a:stretch>
+                  </pic:blipFill>
+                  <pic:spPr>
+                    <a:xfrm>
+                      <a:off x="0" y="0"/>
                       <a:ext cx="3405736" cy="2574533"/>
                     </a:xfrm>
                     <a:prstGeom prst="rect">
@@ -30318,7 +30568,7 @@
           <w:lang w:val="en-US"/>
         </w:rPr>
       </w:pPr>
-      <w:bookmarkStart w:id="101" w:name="_Ref461698456"/>
+      <w:bookmarkStart w:id="102" w:name="_Ref461698456"/>
       <w:r>
         <w:rPr>
           <w:b/>
@@ -30351,7 +30601,7 @@
           <w:noProof/>
           <w:lang w:val="en-US"/>
         </w:rPr>
-        <w:t>34</w:t>
+        <w:t>35</w:t>
       </w:r>
       <w:r>
         <w:rPr>
@@ -30359,7 +30609,7 @@
         </w:rPr>
         <w:fldChar w:fldCharType="end"/>
       </w:r>
-      <w:bookmarkEnd w:id="101"/>
+      <w:bookmarkEnd w:id="102"/>
       <w:r>
         <w:rPr>
           <w:lang w:val="en-US"/>
@@ -30514,14 +30764,14 @@
           <w:lang w:val="en-US"/>
         </w:rPr>
       </w:pPr>
-      <w:bookmarkStart w:id="102" w:name="_Toc474846222"/>
+      <w:bookmarkStart w:id="103" w:name="_Toc474846222"/>
       <w:r>
         <w:rPr>
           <w:lang w:val="en-US"/>
         </w:rPr>
         <w:t>Experimental variogram</w:t>
       </w:r>
-      <w:bookmarkEnd w:id="102"/>
+      <w:bookmarkEnd w:id="103"/>
     </w:p>
     <w:p>
       <w:pPr>
@@ -30672,6 +30922,7 @@
         <w:rPr>
           <w:lang w:val="en-US"/>
         </w:rPr>
+        <w:lastRenderedPageBreak/>
         <w:t>One</w:t>
       </w:r>
       <w:r>
@@ -31042,110 +31293,11 @@
           <w:noProof/>
           <w:lang w:eastAsia="pt-BR"/>
         </w:rPr>
-        <w:lastRenderedPageBreak/>
         <w:drawing>
           <wp:inline distT="0" distB="0" distL="0" distR="0" wp14:anchorId="5343BC8B" wp14:editId="68A507BF">
             <wp:extent cx="3348226" cy="2531059"/>
             <wp:effectExtent l="0" t="0" r="5080" b="3175"/>
             <wp:docPr id="58" name="Imagem 58"/>
-            <wp:cNvGraphicFramePr>
-              <a:graphicFrameLocks xmlns:a="http://schemas.openxmlformats.org/drawingml/2006/main" noChangeAspect="1"/>
-            </wp:cNvGraphicFramePr>
-            <a:graphic xmlns:a="http://schemas.openxmlformats.org/drawingml/2006/main">
-              <a:graphicData uri="http://schemas.openxmlformats.org/drawingml/2006/picture">
-                <pic:pic xmlns:pic="http://schemas.openxmlformats.org/drawingml/2006/picture">
-                  <pic:nvPicPr>
-                    <pic:cNvPr id="0" name=""/>
-                    <pic:cNvPicPr/>
-                  </pic:nvPicPr>
-                  <pic:blipFill>
-                    <a:blip r:embed="rId69"/>
-                    <a:stretch>
-                      <a:fillRect/>
-                    </a:stretch>
-                  </pic:blipFill>
-                  <pic:spPr>
-                    <a:xfrm>
-                      <a:off x="0" y="0"/>
-                      <a:ext cx="3350341" cy="2532658"/>
-                    </a:xfrm>
-                    <a:prstGeom prst="rect">
-                      <a:avLst/>
-                    </a:prstGeom>
-                  </pic:spPr>
-                </pic:pic>
-              </a:graphicData>
-            </a:graphic>
-          </wp:inline>
-        </w:drawing>
-      </w:r>
-    </w:p>
-    <w:p>
-      <w:pPr>
-        <w:pStyle w:val="Legenda"/>
-        <w:jc w:val="center"/>
-        <w:rPr>
-          <w:lang w:val="en-US"/>
-        </w:rPr>
-      </w:pPr>
-      <w:bookmarkStart w:id="103" w:name="_Ref461715684"/>
-      <w:r>
-        <w:rPr>
-          <w:b/>
-        </w:rPr>
-        <w:t xml:space="preserve">Figure </w:t>
-      </w:r>
-      <w:r>
-        <w:rPr>
-          <w:b/>
-        </w:rPr>
-        <w:fldChar w:fldCharType="begin"/>
-      </w:r>
-      <w:r>
-        <w:rPr>
-          <w:b/>
-        </w:rPr>
-        <w:instrText xml:space="preserve"> SEQ Figure \* ARABIC </w:instrText>
-      </w:r>
-      <w:r>
-        <w:rPr>
-          <w:b/>
-        </w:rPr>
-        <w:fldChar w:fldCharType="separate"/>
-      </w:r>
-      <w:r>
-        <w:rPr>
-          <w:b/>
-          <w:noProof/>
-        </w:rPr>
-        <w:t>35</w:t>
-      </w:r>
-      <w:r>
-        <w:rPr>
-          <w:b/>
-        </w:rPr>
-        <w:fldChar w:fldCharType="end"/>
-      </w:r>
-      <w:bookmarkEnd w:id="103"/>
-      <w:r>
-        <w:t xml:space="preserve"> an omnidirectional experimental variogram.</w:t>
-      </w:r>
-    </w:p>
-    <w:p>
-      <w:pPr>
-        <w:keepNext/>
-        <w:jc w:val="center"/>
-      </w:pPr>
-      <w:r>
-        <w:rPr>
-          <w:noProof/>
-          <w:lang w:eastAsia="pt-BR"/>
-        </w:rPr>
-        <w:drawing>
-          <wp:inline distT="0" distB="0" distL="0" distR="0" wp14:anchorId="1E270FC4" wp14:editId="5B94A2D3">
-            <wp:extent cx="3343046" cy="2527143"/>
-            <wp:effectExtent l="0" t="0" r="0" b="6985"/>
-            <wp:docPr id="59" name="Imagem 59"/>
             <wp:cNvGraphicFramePr>
               <a:graphicFrameLocks xmlns:a="http://schemas.openxmlformats.org/drawingml/2006/main" noChangeAspect="1"/>
             </wp:cNvGraphicFramePr>
@@ -31165,7 +31317,7 @@
                   <pic:spPr>
                     <a:xfrm>
                       <a:off x="0" y="0"/>
-                      <a:ext cx="3343927" cy="2527809"/>
+                      <a:ext cx="3350341" cy="2532658"/>
                     </a:xfrm>
                     <a:prstGeom prst="rect">
                       <a:avLst/>
@@ -31186,11 +31338,10 @@
           <w:lang w:val="en-US"/>
         </w:rPr>
       </w:pPr>
-      <w:bookmarkStart w:id="104" w:name="_Ref461715693"/>
+      <w:bookmarkStart w:id="104" w:name="_Ref461715684"/>
       <w:r>
         <w:rPr>
           <w:b/>
-          <w:lang w:val="en-US"/>
         </w:rPr>
         <w:t xml:space="preserve">Figure </w:t>
       </w:r>
@@ -31203,7 +31354,6 @@
       <w:r>
         <w:rPr>
           <w:b/>
-          <w:lang w:val="en-US"/>
         </w:rPr>
         <w:instrText xml:space="preserve"> SEQ Figure \* ARABIC </w:instrText>
       </w:r>
@@ -31217,7 +31367,6 @@
         <w:rPr>
           <w:b/>
           <w:noProof/>
-          <w:lang w:val="en-US"/>
         </w:rPr>
         <w:t>36</w:t>
       </w:r>
@@ -31229,34 +31378,7 @@
       </w:r>
       <w:bookmarkEnd w:id="104"/>
       <w:r>
-        <w:rPr>
-          <w:lang w:val="en-US"/>
-        </w:rPr>
-        <w:t xml:space="preserve"> an exp</w:t>
-      </w:r>
-      <w:r>
-        <w:rPr>
-          <w:lang w:val="en-US"/>
-        </w:rPr>
-        <w:t>e</w:t>
-      </w:r>
-      <w:r>
-        <w:rPr>
-          <w:lang w:val="en-US"/>
-        </w:rPr>
-        <w:t>r</w:t>
-      </w:r>
-      <w:r>
-        <w:rPr>
-          <w:lang w:val="en-US"/>
-        </w:rPr>
-        <w:t>i</w:t>
-      </w:r>
-      <w:r>
-        <w:rPr>
-          <w:lang w:val="en-US"/>
-        </w:rPr>
-        <w:t>mental variogram along two azimuths.</w:t>
+        <w:t xml:space="preserve"> an omnidirectional experimental variogram.</w:t>
       </w:r>
     </w:p>
     <w:p>
@@ -31270,10 +31392,10 @@
           <w:lang w:eastAsia="pt-BR"/>
         </w:rPr>
         <w:drawing>
-          <wp:inline distT="0" distB="0" distL="0" distR="0" wp14:anchorId="70376393" wp14:editId="17F3DFF6">
-            <wp:extent cx="3343046" cy="2527142"/>
+          <wp:inline distT="0" distB="0" distL="0" distR="0" wp14:anchorId="1E270FC4" wp14:editId="5B94A2D3">
+            <wp:extent cx="3343046" cy="2527143"/>
             <wp:effectExtent l="0" t="0" r="0" b="6985"/>
-            <wp:docPr id="60" name="Imagem 60"/>
+            <wp:docPr id="59" name="Imagem 59"/>
             <wp:cNvGraphicFramePr>
               <a:graphicFrameLocks xmlns:a="http://schemas.openxmlformats.org/drawingml/2006/main" noChangeAspect="1"/>
             </wp:cNvGraphicFramePr>
@@ -31293,6 +31415,135 @@
                   <pic:spPr>
                     <a:xfrm>
                       <a:off x="0" y="0"/>
+                      <a:ext cx="3343927" cy="2527809"/>
+                    </a:xfrm>
+                    <a:prstGeom prst="rect">
+                      <a:avLst/>
+                    </a:prstGeom>
+                  </pic:spPr>
+                </pic:pic>
+              </a:graphicData>
+            </a:graphic>
+          </wp:inline>
+        </w:drawing>
+      </w:r>
+    </w:p>
+    <w:p>
+      <w:pPr>
+        <w:pStyle w:val="Legenda"/>
+        <w:jc w:val="center"/>
+        <w:rPr>
+          <w:lang w:val="en-US"/>
+        </w:rPr>
+      </w:pPr>
+      <w:bookmarkStart w:id="105" w:name="_Ref461715693"/>
+      <w:r>
+        <w:rPr>
+          <w:b/>
+          <w:lang w:val="en-US"/>
+        </w:rPr>
+        <w:t xml:space="preserve">Figure </w:t>
+      </w:r>
+      <w:r>
+        <w:rPr>
+          <w:b/>
+        </w:rPr>
+        <w:fldChar w:fldCharType="begin"/>
+      </w:r>
+      <w:r>
+        <w:rPr>
+          <w:b/>
+          <w:lang w:val="en-US"/>
+        </w:rPr>
+        <w:instrText xml:space="preserve"> SEQ Figure \* ARABIC </w:instrText>
+      </w:r>
+      <w:r>
+        <w:rPr>
+          <w:b/>
+        </w:rPr>
+        <w:fldChar w:fldCharType="separate"/>
+      </w:r>
+      <w:r>
+        <w:rPr>
+          <w:b/>
+          <w:noProof/>
+          <w:lang w:val="en-US"/>
+        </w:rPr>
+        <w:t>37</w:t>
+      </w:r>
+      <w:r>
+        <w:rPr>
+          <w:b/>
+        </w:rPr>
+        <w:fldChar w:fldCharType="end"/>
+      </w:r>
+      <w:bookmarkEnd w:id="105"/>
+      <w:r>
+        <w:rPr>
+          <w:lang w:val="en-US"/>
+        </w:rPr>
+        <w:t xml:space="preserve"> an exp</w:t>
+      </w:r>
+      <w:r>
+        <w:rPr>
+          <w:lang w:val="en-US"/>
+        </w:rPr>
+        <w:t>e</w:t>
+      </w:r>
+      <w:r>
+        <w:rPr>
+          <w:lang w:val="en-US"/>
+        </w:rPr>
+        <w:t>r</w:t>
+      </w:r>
+      <w:r>
+        <w:rPr>
+          <w:lang w:val="en-US"/>
+        </w:rPr>
+        <w:t>i</w:t>
+      </w:r>
+      <w:r>
+        <w:rPr>
+          <w:lang w:val="en-US"/>
+        </w:rPr>
+        <w:t>mental variogram along two azimuths.</w:t>
+      </w:r>
+    </w:p>
+    <w:p>
+      <w:pPr>
+        <w:keepNext/>
+        <w:jc w:val="center"/>
+      </w:pPr>
+      <w:r>
+        <w:rPr>
+          <w:noProof/>
+          <w:lang w:eastAsia="pt-BR"/>
+        </w:rPr>
+        <w:lastRenderedPageBreak/>
+        <w:drawing>
+          <wp:inline distT="0" distB="0" distL="0" distR="0" wp14:anchorId="70376393" wp14:editId="17F3DFF6">
+            <wp:extent cx="3343046" cy="2527142"/>
+            <wp:effectExtent l="0" t="0" r="0" b="6985"/>
+            <wp:docPr id="60" name="Imagem 60"/>
+            <wp:cNvGraphicFramePr>
+              <a:graphicFrameLocks xmlns:a="http://schemas.openxmlformats.org/drawingml/2006/main" noChangeAspect="1"/>
+            </wp:cNvGraphicFramePr>
+            <a:graphic xmlns:a="http://schemas.openxmlformats.org/drawingml/2006/main">
+              <a:graphicData uri="http://schemas.openxmlformats.org/drawingml/2006/picture">
+                <pic:pic xmlns:pic="http://schemas.openxmlformats.org/drawingml/2006/picture">
+                  <pic:nvPicPr>
+                    <pic:cNvPr id="0" name=""/>
+                    <pic:cNvPicPr/>
+                  </pic:nvPicPr>
+                  <pic:blipFill>
+                    <a:blip r:embed="rId72"/>
+                    <a:stretch>
+                      <a:fillRect/>
+                    </a:stretch>
+                  </pic:blipFill>
+                  <pic:spPr>
+                    <a:xfrm>
+                      <a:off x="0" y="0"/>
                       <a:ext cx="3348041" cy="2530918"/>
                     </a:xfrm>
                     <a:prstGeom prst="rect">
@@ -31314,7 +31565,7 @@
           <w:lang w:val="en-US"/>
         </w:rPr>
       </w:pPr>
-      <w:bookmarkStart w:id="105" w:name="_Ref461715699"/>
+      <w:bookmarkStart w:id="106" w:name="_Ref461715699"/>
       <w:r>
         <w:rPr>
           <w:b/>
@@ -31347,7 +31598,7 @@
           <w:noProof/>
           <w:lang w:val="en-US"/>
         </w:rPr>
-        <w:t>37</w:t>
+        <w:t>38</w:t>
       </w:r>
       <w:r>
         <w:rPr>
@@ -31355,7 +31606,7 @@
         </w:rPr>
         <w:fldChar w:fldCharType="end"/>
       </w:r>
-      <w:bookmarkEnd w:id="105"/>
+      <w:bookmarkEnd w:id="106"/>
       <w:r>
         <w:rPr>
           <w:lang w:val="en-US"/>
@@ -31370,15 +31621,14 @@
           <w:lang w:val="en-US"/>
         </w:rPr>
       </w:pPr>
-      <w:bookmarkStart w:id="106" w:name="_Toc474846223"/>
-      <w:r>
-        <w:rPr>
-          <w:lang w:val="en-US"/>
-        </w:rPr>
-        <w:lastRenderedPageBreak/>
+      <w:bookmarkStart w:id="107" w:name="_Toc474846223"/>
+      <w:r>
+        <w:rPr>
+          <w:lang w:val="en-US"/>
+        </w:rPr>
         <w:t>Fitting a variogram model</w:t>
       </w:r>
-      <w:bookmarkEnd w:id="106"/>
+      <w:bookmarkEnd w:id="107"/>
     </w:p>
     <w:p>
       <w:pPr>
@@ -31700,7 +31950,7 @@
                     </pic:cNvPicPr>
                   </pic:nvPicPr>
                   <pic:blipFill>
-                    <a:blip r:embed="rId72">
+                    <a:blip r:embed="rId73">
                       <a:extLst>
                         <a:ext uri="{28A0092B-C50C-407E-A947-70E740481C1C}">
                           <a14:useLocalDpi xmlns:a14="http://schemas.microsoft.com/office/drawing/2010/main" val="0"/>
@@ -31826,7 +32076,7 @@
                     <pic:cNvPicPr/>
                   </pic:nvPicPr>
                   <pic:blipFill>
-                    <a:blip r:embed="rId73"/>
+                    <a:blip r:embed="rId74"/>
                     <a:stretch>
                       <a:fillRect/>
                     </a:stretch>
@@ -31855,7 +32105,7 @@
           <w:lang w:val="en-US"/>
         </w:rPr>
       </w:pPr>
-      <w:bookmarkStart w:id="107" w:name="_Ref461716598"/>
+      <w:bookmarkStart w:id="108" w:name="_Ref461716598"/>
       <w:r>
         <w:rPr>
           <w:b/>
@@ -31888,7 +32138,7 @@
           <w:noProof/>
           <w:lang w:val="en-US"/>
         </w:rPr>
-        <w:t>38</w:t>
+        <w:t>39</w:t>
       </w:r>
       <w:r>
         <w:rPr>
@@ -31896,7 +32146,7 @@
         </w:rPr>
         <w:fldChar w:fldCharType="end"/>
       </w:r>
-      <w:bookmarkEnd w:id="107"/>
+      <w:bookmarkEnd w:id="108"/>
       <w:r>
         <w:rPr>
           <w:lang w:val="en-US"/>
@@ -31914,6 +32164,7 @@
           <w:noProof/>
           <w:lang w:eastAsia="pt-BR"/>
         </w:rPr>
+        <w:lastRenderedPageBreak/>
         <w:drawing>
           <wp:inline distT="0" distB="0" distL="0" distR="0" wp14:anchorId="6721A831" wp14:editId="113E5D02">
             <wp:extent cx="3619180" cy="2735884"/>
@@ -31930,7 +32181,7 @@
                     <pic:cNvPicPr/>
                   </pic:nvPicPr>
                   <pic:blipFill>
-                    <a:blip r:embed="rId74"/>
+                    <a:blip r:embed="rId75"/>
                     <a:stretch>
                       <a:fillRect/>
                     </a:stretch>
@@ -31959,7 +32210,7 @@
           <w:lang w:val="en-US"/>
         </w:rPr>
       </w:pPr>
-      <w:bookmarkStart w:id="108" w:name="_Ref461871220"/>
+      <w:bookmarkStart w:id="109" w:name="_Ref461871220"/>
       <w:r>
         <w:rPr>
           <w:b/>
@@ -31992,7 +32243,7 @@
           <w:noProof/>
           <w:lang w:val="en-US"/>
         </w:rPr>
-        <w:t>39</w:t>
+        <w:t>40</w:t>
       </w:r>
       <w:r>
         <w:rPr>
@@ -32000,7 +32251,7 @@
         </w:rPr>
         <w:fldChar w:fldCharType="end"/>
       </w:r>
-      <w:bookmarkEnd w:id="108"/>
+      <w:bookmarkEnd w:id="109"/>
       <w:r>
         <w:rPr>
           <w:lang w:val="en-US"/>
@@ -32021,16 +32272,16 @@
           <w:lang w:val="en-US"/>
         </w:rPr>
       </w:pPr>
-      <w:bookmarkStart w:id="109" w:name="_Ref466989002"/>
-      <w:bookmarkStart w:id="110" w:name="_Toc474846224"/>
+      <w:bookmarkStart w:id="110" w:name="_Ref466989002"/>
+      <w:bookmarkStart w:id="111" w:name="_Toc474846224"/>
       <w:r>
         <w:rPr>
           <w:lang w:val="en-US"/>
         </w:rPr>
         <w:t>Cross variograms</w:t>
       </w:r>
-      <w:bookmarkEnd w:id="109"/>
       <w:bookmarkEnd w:id="110"/>
+      <w:bookmarkEnd w:id="111"/>
     </w:p>
     <w:p>
       <w:pPr>
@@ -32096,7 +32347,7 @@
           <w:lang w:val="en-US"/>
         </w:rPr>
       </w:pPr>
-      <w:bookmarkStart w:id="111" w:name="_Toc474846225"/>
+      <w:bookmarkStart w:id="112" w:name="_Toc474846225"/>
       <w:r>
         <w:rPr>
           <w:i/>
@@ -32110,7 +32361,7 @@
         </w:rPr>
         <w:t xml:space="preserve"> variogram models</w:t>
       </w:r>
-      <w:bookmarkEnd w:id="111"/>
+      <w:bookmarkEnd w:id="112"/>
     </w:p>
     <w:p>
       <w:pPr>
@@ -32123,14 +32374,7 @@
         <w:rPr>
           <w:lang w:val="en-US"/>
         </w:rPr>
-        <w:t xml:space="preserve">The user can create a variogram model without going through the steps in Variogram Analysis dialog by right-clicking on the “Variogram Files” top-level group in the project tree.  Select the </w:t>
-      </w:r>
-      <w:r>
-        <w:rPr>
-          <w:lang w:val="en-US"/>
-        </w:rPr>
-        <w:lastRenderedPageBreak/>
-        <w:t xml:space="preserve">“Create variogram model…” option to </w:t>
+        <w:t xml:space="preserve">The user can create a variogram model without going through the steps in Variogram Analysis dialog by right-clicking on the “Variogram Files” top-level group in the project tree.  Select the “Create variogram model…” option to </w:t>
       </w:r>
       <w:r>
         <w:rPr>
@@ -32247,7 +32491,7 @@
                     </pic:cNvPicPr>
                   </pic:nvPicPr>
                   <pic:blipFill>
-                    <a:blip r:embed="rId75">
+                    <a:blip r:embed="rId76">
                       <a:extLst>
                         <a:ext uri="{28A0092B-C50C-407E-A947-70E740481C1C}">
                           <a14:useLocalDpi xmlns:a14="http://schemas.microsoft.com/office/drawing/2010/main" val="0"/>
@@ -32287,7 +32531,7 @@
           <w:lang w:val="en-US"/>
         </w:rPr>
       </w:pPr>
-      <w:bookmarkStart w:id="112" w:name="_Ref466884476"/>
+      <w:bookmarkStart w:id="113" w:name="_Ref466884476"/>
       <w:r>
         <w:rPr>
           <w:b/>
@@ -32322,7 +32566,7 @@
           <w:noProof/>
           <w:lang w:val="en-US"/>
         </w:rPr>
-        <w:t>40</w:t>
+        <w:t>41</w:t>
       </w:r>
       <w:r>
         <w:rPr>
@@ -32331,7 +32575,7 @@
         </w:rPr>
         <w:fldChar w:fldCharType="end"/>
       </w:r>
-      <w:bookmarkEnd w:id="112"/>
+      <w:bookmarkEnd w:id="113"/>
       <w:r>
         <w:rPr>
           <w:lang w:val="en-US"/>
@@ -32369,6 +32613,7 @@
         <w:rPr>
           <w:lang w:val="en-US"/>
         </w:rPr>
+        <w:lastRenderedPageBreak/>
         <w:t xml:space="preserve">Review the parameters and click OK to plot the variogram model.  If you click </w:t>
       </w:r>
       <w:r>
@@ -32444,7 +32689,7 @@
                     </pic:cNvPicPr>
                   </pic:nvPicPr>
                   <pic:blipFill>
-                    <a:blip r:embed="rId76">
+                    <a:blip r:embed="rId77">
                       <a:extLst>
                         <a:ext uri="{28A0092B-C50C-407E-A947-70E740481C1C}">
                           <a14:useLocalDpi xmlns:a14="http://schemas.microsoft.com/office/drawing/2010/main" val="0"/>
@@ -32525,14 +32770,14 @@
           <w:lang w:val="en-US"/>
         </w:rPr>
       </w:pPr>
-      <w:bookmarkStart w:id="113" w:name="_Toc474846226"/>
+      <w:bookmarkStart w:id="114" w:name="_Toc474846226"/>
       <w:r>
         <w:rPr>
           <w:lang w:val="en-US"/>
         </w:rPr>
         <w:t>Estimation</w:t>
       </w:r>
-      <w:bookmarkEnd w:id="113"/>
+      <w:bookmarkEnd w:id="114"/>
     </w:p>
     <w:p>
       <w:pPr>
@@ -32657,16 +32902,16 @@
           <w:lang w:val="en-US"/>
         </w:rPr>
       </w:pPr>
-      <w:bookmarkStart w:id="114" w:name="_Ref467344848"/>
-      <w:bookmarkStart w:id="115" w:name="_Toc474846227"/>
+      <w:bookmarkStart w:id="115" w:name="_Ref467344848"/>
+      <w:bookmarkStart w:id="116" w:name="_Toc474846227"/>
       <w:r>
         <w:rPr>
           <w:lang w:val="en-US"/>
         </w:rPr>
         <w:t>Kriging a continuous variable</w:t>
       </w:r>
-      <w:bookmarkEnd w:id="114"/>
       <w:bookmarkEnd w:id="115"/>
+      <w:bookmarkEnd w:id="116"/>
     </w:p>
     <w:p>
       <w:pPr>
@@ -32851,7 +33096,6 @@
         <w:rPr>
           <w:lang w:val="en-US"/>
         </w:rPr>
-        <w:lastRenderedPageBreak/>
         <w:t>If an extensive secondary variable is available, it can be used as a local mean to better inform the estimation.</w:t>
       </w:r>
       <w:r>
@@ -33212,6 +33456,7 @@
           <w:noProof/>
           <w:lang w:eastAsia="pt-BR"/>
         </w:rPr>
+        <w:lastRenderedPageBreak/>
         <w:drawing>
           <wp:inline distT="0" distB="0" distL="0" distR="0" wp14:anchorId="6E2534B3" wp14:editId="2463A7CC">
             <wp:extent cx="4372149" cy="3079630"/>
@@ -33228,7 +33473,7 @@
                     <pic:cNvPicPr/>
                   </pic:nvPicPr>
                   <pic:blipFill>
-                    <a:blip r:embed="rId77"/>
+                    <a:blip r:embed="rId78"/>
                     <a:stretch>
                       <a:fillRect/>
                     </a:stretch>
@@ -33257,7 +33502,7 @@
           <w:lang w:val="en-US"/>
         </w:rPr>
       </w:pPr>
-      <w:bookmarkStart w:id="116" w:name="_Ref465009629"/>
+      <w:bookmarkStart w:id="117" w:name="_Ref465009629"/>
       <w:r>
         <w:rPr>
           <w:b/>
@@ -33290,7 +33535,7 @@
           <w:noProof/>
           <w:lang w:val="en-US"/>
         </w:rPr>
-        <w:t>41</w:t>
+        <w:t>42</w:t>
       </w:r>
       <w:r>
         <w:rPr>
@@ -33298,7 +33543,7 @@
         </w:rPr>
         <w:fldChar w:fldCharType="end"/>
       </w:r>
-      <w:bookmarkEnd w:id="116"/>
+      <w:bookmarkEnd w:id="117"/>
       <w:r>
         <w:rPr>
           <w:lang w:val="en-US"/>
@@ -33440,7 +33685,7 @@
                     </pic:cNvPicPr>
                   </pic:nvPicPr>
                   <pic:blipFill>
-                    <a:blip r:embed="rId78">
+                    <a:blip r:embed="rId79">
                       <a:extLst>
                         <a:ext uri="{28A0092B-C50C-407E-A947-70E740481C1C}">
                           <a14:useLocalDpi xmlns:a14="http://schemas.microsoft.com/office/drawing/2010/main" val="0"/>
@@ -33517,14 +33762,7 @@
         <w:rPr>
           <w:lang w:val="en-US"/>
         </w:rPr>
-        <w:t xml:space="preserve"> and a cross plot will be displayed so the user can assess </w:t>
-      </w:r>
-      <w:r>
-        <w:rPr>
-          <w:lang w:val="en-US"/>
-        </w:rPr>
-        <w:lastRenderedPageBreak/>
-        <w:t>the quality of the estimates</w:t>
+        <w:t xml:space="preserve"> and a cross plot will be displayed so the user can assess the quality of the estimates</w:t>
       </w:r>
       <w:r>
         <w:rPr>
@@ -33806,7 +34044,7 @@
           <w:lang w:val="en-US"/>
         </w:rPr>
       </w:pPr>
-      <w:bookmarkStart w:id="117" w:name="_Toc474846228"/>
+      <w:bookmarkStart w:id="118" w:name="_Toc474846228"/>
       <w:r>
         <w:rPr>
           <w:lang w:val="en-US"/>
@@ -33825,7 +34063,7 @@
         </w:rPr>
         <w:t xml:space="preserve"> (IK)</w:t>
       </w:r>
-      <w:bookmarkEnd w:id="117"/>
+      <w:bookmarkEnd w:id="118"/>
     </w:p>
     <w:p>
       <w:pPr>
@@ -34133,7 +34371,14 @@
         <w:rPr>
           <w:lang w:val="en-US"/>
         </w:rPr>
-        <w:t>) a certain threshold (continuous variable) or belongs (</w:t>
+        <w:t xml:space="preserve">) a </w:t>
+      </w:r>
+      <w:r>
+        <w:rPr>
+          <w:lang w:val="en-US"/>
+        </w:rPr>
+        <w:lastRenderedPageBreak/>
+        <w:t>certain threshold (continuous variable) or belongs (</w:t>
       </w:r>
       <w:r>
         <w:rPr>
@@ -34700,12 +34945,11 @@
           <w:lang w:val="en-US"/>
         </w:rPr>
       </w:pPr>
-      <w:bookmarkStart w:id="118" w:name="_Toc474846229"/>
-      <w:r>
-        <w:rPr>
-          <w:lang w:val="en-US"/>
-        </w:rPr>
-        <w:lastRenderedPageBreak/>
+      <w:bookmarkStart w:id="119" w:name="_Toc474846229"/>
+      <w:r>
+        <w:rPr>
+          <w:lang w:val="en-US"/>
+        </w:rPr>
         <w:t xml:space="preserve">Defining a </w:t>
       </w:r>
       <w:r>
@@ -34720,7 +34964,7 @@
         </w:rPr>
         <w:t xml:space="preserve"> for a continuous variable</w:t>
       </w:r>
-      <w:bookmarkEnd w:id="118"/>
+      <w:bookmarkEnd w:id="119"/>
     </w:p>
     <w:p>
       <w:pPr>
@@ -34925,222 +35169,6 @@
             <wp:extent cx="3890513" cy="2946249"/>
             <wp:effectExtent l="0" t="0" r="0" b="6985"/>
             <wp:docPr id="87" name="Imagem 87"/>
-            <wp:cNvGraphicFramePr>
-              <a:graphicFrameLocks xmlns:a="http://schemas.openxmlformats.org/drawingml/2006/main" noChangeAspect="1"/>
-            </wp:cNvGraphicFramePr>
-            <a:graphic xmlns:a="http://schemas.openxmlformats.org/drawingml/2006/main">
-              <a:graphicData uri="http://schemas.openxmlformats.org/drawingml/2006/picture">
-                <pic:pic xmlns:pic="http://schemas.openxmlformats.org/drawingml/2006/picture">
-                  <pic:nvPicPr>
-                    <pic:cNvPr id="1" name=""/>
-                    <pic:cNvPicPr/>
-                  </pic:nvPicPr>
-                  <pic:blipFill>
-                    <a:blip r:embed="rId79"/>
-                    <a:stretch>
-                      <a:fillRect/>
-                    </a:stretch>
-                  </pic:blipFill>
-                  <pic:spPr>
-                    <a:xfrm>
-                      <a:off x="0" y="0"/>
-                      <a:ext cx="3911360" cy="2962037"/>
-                    </a:xfrm>
-                    <a:prstGeom prst="rect">
-                      <a:avLst/>
-                    </a:prstGeom>
-                  </pic:spPr>
-                </pic:pic>
-              </a:graphicData>
-            </a:graphic>
-          </wp:inline>
-        </w:drawing>
-      </w:r>
-    </w:p>
-    <w:p>
-      <w:pPr>
-        <w:pStyle w:val="Legenda"/>
-        <w:jc w:val="center"/>
-        <w:rPr>
-          <w:lang w:val="en-US"/>
-        </w:rPr>
-      </w:pPr>
-      <w:bookmarkStart w:id="119" w:name="_Ref467336020"/>
-      <w:r>
-        <w:rPr>
-          <w:b/>
-          <w:lang w:val="en-US"/>
-        </w:rPr>
-        <w:t xml:space="preserve">Figure </w:t>
-      </w:r>
-      <w:r>
-        <w:rPr>
-          <w:b/>
-        </w:rPr>
-        <w:fldChar w:fldCharType="begin"/>
-      </w:r>
-      <w:r>
-        <w:rPr>
-          <w:b/>
-          <w:lang w:val="en-US"/>
-        </w:rPr>
-        <w:instrText xml:space="preserve"> SEQ Figure \* ARABIC </w:instrText>
-      </w:r>
-      <w:r>
-        <w:rPr>
-          <w:b/>
-        </w:rPr>
-        <w:fldChar w:fldCharType="separate"/>
-      </w:r>
-      <w:r>
-        <w:rPr>
-          <w:b/>
-          <w:noProof/>
-          <w:lang w:val="en-US"/>
-        </w:rPr>
-        <w:t>42</w:t>
-      </w:r>
-      <w:r>
-        <w:rPr>
-          <w:b/>
-        </w:rPr>
-        <w:fldChar w:fldCharType="end"/>
-      </w:r>
-      <w:bookmarkEnd w:id="119"/>
-      <w:r>
-        <w:rPr>
-          <w:lang w:val="en-US"/>
-        </w:rPr>
-        <w:t xml:space="preserve"> The crosshairs over a cumulative histogram</w:t>
-      </w:r>
-      <w:r>
-        <w:rPr>
-          <w:lang w:val="en-US"/>
-        </w:rPr>
-        <w:t xml:space="preserve"> of your samples</w:t>
-      </w:r>
-      <w:r>
-        <w:rPr>
-          <w:lang w:val="en-US"/>
-        </w:rPr>
-        <w:t xml:space="preserve"> can assist in defining threshold-cumulative probability pairs for Indicator Kriging.</w:t>
-      </w:r>
-    </w:p>
-    <w:p>
-      <w:pPr>
-        <w:jc w:val="both"/>
-        <w:rPr>
-          <w:lang w:val="en-US"/>
-        </w:rPr>
-      </w:pPr>
-      <w:r>
-        <w:rPr>
-          <w:lang w:val="en-US"/>
-        </w:rPr>
-        <w:t>A threshold c.d.f. can be created by right-clicking on the “Resource Files” group in the project tree</w:t>
-      </w:r>
-      <w:r>
-        <w:rPr>
-          <w:lang w:val="en-US"/>
-        </w:rPr>
-        <w:t xml:space="preserve"> and choosing the “Create threshold c.d.f. …” option</w:t>
-      </w:r>
-      <w:r>
-        <w:rPr>
-          <w:lang w:val="en-US"/>
-        </w:rPr>
-        <w:t>.  Then the value pair</w:t>
-      </w:r>
-      <w:r>
-        <w:rPr>
-          <w:lang w:val="en-US"/>
-        </w:rPr>
-        <w:t>s</w:t>
-      </w:r>
-      <w:r>
-        <w:rPr>
-          <w:lang w:val="en-US"/>
-        </w:rPr>
-        <w:t xml:space="preserve"> editor</w:t>
-      </w:r>
-      <w:r>
-        <w:rPr>
-          <w:lang w:val="en-US"/>
-        </w:rPr>
-        <w:t xml:space="preserve"> (</w:t>
-      </w:r>
-      <w:r>
-        <w:rPr>
-          <w:lang w:val="en-US"/>
-        </w:rPr>
-        <w:fldChar w:fldCharType="begin"/>
-      </w:r>
-      <w:r>
-        <w:rPr>
-          <w:lang w:val="en-US"/>
-        </w:rPr>
-        <w:instrText xml:space="preserve"> REF _Ref467948149 \h </w:instrText>
-      </w:r>
-      <w:r>
-        <w:rPr>
-          <w:lang w:val="en-US"/>
-        </w:rPr>
-      </w:r>
-      <w:r>
-        <w:rPr>
-          <w:lang w:val="en-US"/>
-        </w:rPr>
-        <w:fldChar w:fldCharType="separate"/>
-      </w:r>
-      <w:r>
-        <w:rPr>
-          <w:b/>
-          <w:lang w:val="en-US"/>
-        </w:rPr>
-        <w:t xml:space="preserve">Figure </w:t>
-      </w:r>
-      <w:r>
-        <w:rPr>
-          <w:b/>
-          <w:noProof/>
-          <w:lang w:val="en-US"/>
-        </w:rPr>
-        <w:t>42</w:t>
-      </w:r>
-      <w:r>
-        <w:rPr>
-          <w:lang w:val="en-US"/>
-        </w:rPr>
-        <w:fldChar w:fldCharType="end"/>
-      </w:r>
-      <w:r>
-        <w:rPr>
-          <w:lang w:val="en-US"/>
-        </w:rPr>
-        <w:t>)</w:t>
-      </w:r>
-      <w:r>
-        <w:rPr>
-          <w:lang w:val="en-US"/>
-        </w:rPr>
-        <w:t xml:space="preserve"> pops up enabling the user to maintain threshold c.d.f.’s in the project.  Keeping c.d.f. files is not required for IK operation, but they help in organizing your data, otherwise the user would probably have to keep records elsewhere.</w:t>
-      </w:r>
-    </w:p>
-    <w:p>
-      <w:pPr>
-        <w:keepNext/>
-        <w:jc w:val="center"/>
-      </w:pPr>
-      <w:r>
-        <w:rPr>
-          <w:noProof/>
-          <w:lang w:eastAsia="pt-BR"/>
-        </w:rPr>
-        <w:drawing>
-          <wp:inline distT="0" distB="0" distL="0" distR="0" wp14:anchorId="791FA61A" wp14:editId="6A5C5BDC">
-            <wp:extent cx="3568964" cy="1854679"/>
-            <wp:effectExtent l="0" t="0" r="0" b="0"/>
-            <wp:docPr id="88" name="Imagem 88"/>
             <wp:cNvGraphicFramePr>
               <a:graphicFrameLocks xmlns:a="http://schemas.openxmlformats.org/drawingml/2006/main" noChangeAspect="1"/>
             </wp:cNvGraphicFramePr>
@@ -35160,6 +35188,223 @@
                   <pic:spPr>
                     <a:xfrm>
                       <a:off x="0" y="0"/>
+                      <a:ext cx="3911360" cy="2962037"/>
+                    </a:xfrm>
+                    <a:prstGeom prst="rect">
+                      <a:avLst/>
+                    </a:prstGeom>
+                  </pic:spPr>
+                </pic:pic>
+              </a:graphicData>
+            </a:graphic>
+          </wp:inline>
+        </w:drawing>
+      </w:r>
+    </w:p>
+    <w:p>
+      <w:pPr>
+        <w:pStyle w:val="Legenda"/>
+        <w:jc w:val="center"/>
+        <w:rPr>
+          <w:lang w:val="en-US"/>
+        </w:rPr>
+      </w:pPr>
+      <w:bookmarkStart w:id="120" w:name="_Ref467336020"/>
+      <w:r>
+        <w:rPr>
+          <w:b/>
+          <w:lang w:val="en-US"/>
+        </w:rPr>
+        <w:t xml:space="preserve">Figure </w:t>
+      </w:r>
+      <w:r>
+        <w:rPr>
+          <w:b/>
+        </w:rPr>
+        <w:fldChar w:fldCharType="begin"/>
+      </w:r>
+      <w:r>
+        <w:rPr>
+          <w:b/>
+          <w:lang w:val="en-US"/>
+        </w:rPr>
+        <w:instrText xml:space="preserve"> SEQ Figure \* ARABIC </w:instrText>
+      </w:r>
+      <w:r>
+        <w:rPr>
+          <w:b/>
+        </w:rPr>
+        <w:fldChar w:fldCharType="separate"/>
+      </w:r>
+      <w:r>
+        <w:rPr>
+          <w:b/>
+          <w:noProof/>
+          <w:lang w:val="en-US"/>
+        </w:rPr>
+        <w:t>43</w:t>
+      </w:r>
+      <w:r>
+        <w:rPr>
+          <w:b/>
+        </w:rPr>
+        <w:fldChar w:fldCharType="end"/>
+      </w:r>
+      <w:bookmarkEnd w:id="120"/>
+      <w:r>
+        <w:rPr>
+          <w:lang w:val="en-US"/>
+        </w:rPr>
+        <w:t xml:space="preserve"> The crosshairs over a cumulative histogram</w:t>
+      </w:r>
+      <w:r>
+        <w:rPr>
+          <w:lang w:val="en-US"/>
+        </w:rPr>
+        <w:t xml:space="preserve"> of your samples</w:t>
+      </w:r>
+      <w:r>
+        <w:rPr>
+          <w:lang w:val="en-US"/>
+        </w:rPr>
+        <w:t xml:space="preserve"> can assist in defining threshold-cumulative probability pairs for Indicator Kriging.</w:t>
+      </w:r>
+    </w:p>
+    <w:p>
+      <w:pPr>
+        <w:jc w:val="both"/>
+        <w:rPr>
+          <w:lang w:val="en-US"/>
+        </w:rPr>
+      </w:pPr>
+      <w:r>
+        <w:rPr>
+          <w:lang w:val="en-US"/>
+        </w:rPr>
+        <w:lastRenderedPageBreak/>
+        <w:t>A threshold c.d.f. can be created by right-clicking on the “Resource Files” group in the project tree</w:t>
+      </w:r>
+      <w:r>
+        <w:rPr>
+          <w:lang w:val="en-US"/>
+        </w:rPr>
+        <w:t xml:space="preserve"> and choosing the “Create threshold c.d.f. …” option</w:t>
+      </w:r>
+      <w:r>
+        <w:rPr>
+          <w:lang w:val="en-US"/>
+        </w:rPr>
+        <w:t>.  Then the value pair</w:t>
+      </w:r>
+      <w:r>
+        <w:rPr>
+          <w:lang w:val="en-US"/>
+        </w:rPr>
+        <w:t>s</w:t>
+      </w:r>
+      <w:r>
+        <w:rPr>
+          <w:lang w:val="en-US"/>
+        </w:rPr>
+        <w:t xml:space="preserve"> editor</w:t>
+      </w:r>
+      <w:r>
+        <w:rPr>
+          <w:lang w:val="en-US"/>
+        </w:rPr>
+        <w:t xml:space="preserve"> (</w:t>
+      </w:r>
+      <w:r>
+        <w:rPr>
+          <w:lang w:val="en-US"/>
+        </w:rPr>
+        <w:fldChar w:fldCharType="begin"/>
+      </w:r>
+      <w:r>
+        <w:rPr>
+          <w:lang w:val="en-US"/>
+        </w:rPr>
+        <w:instrText xml:space="preserve"> REF _Ref467948149 \h </w:instrText>
+      </w:r>
+      <w:r>
+        <w:rPr>
+          <w:lang w:val="en-US"/>
+        </w:rPr>
+      </w:r>
+      <w:r>
+        <w:rPr>
+          <w:lang w:val="en-US"/>
+        </w:rPr>
+        <w:fldChar w:fldCharType="separate"/>
+      </w:r>
+      <w:r>
+        <w:rPr>
+          <w:b/>
+          <w:lang w:val="en-US"/>
+        </w:rPr>
+        <w:t xml:space="preserve">Figure </w:t>
+      </w:r>
+      <w:r>
+        <w:rPr>
+          <w:b/>
+          <w:noProof/>
+          <w:lang w:val="en-US"/>
+        </w:rPr>
+        <w:t>42</w:t>
+      </w:r>
+      <w:r>
+        <w:rPr>
+          <w:lang w:val="en-US"/>
+        </w:rPr>
+        <w:fldChar w:fldCharType="end"/>
+      </w:r>
+      <w:r>
+        <w:rPr>
+          <w:lang w:val="en-US"/>
+        </w:rPr>
+        <w:t>)</w:t>
+      </w:r>
+      <w:r>
+        <w:rPr>
+          <w:lang w:val="en-US"/>
+        </w:rPr>
+        <w:t xml:space="preserve"> pops up enabling the user to maintain threshold c.d.f.’s in the project.  Keeping c.d.f. files is not required for IK operation, but they help in organizing your data, otherwise the user would probably have to keep records elsewhere.</w:t>
+      </w:r>
+    </w:p>
+    <w:p>
+      <w:pPr>
+        <w:keepNext/>
+        <w:jc w:val="center"/>
+      </w:pPr>
+      <w:r>
+        <w:rPr>
+          <w:noProof/>
+          <w:lang w:eastAsia="pt-BR"/>
+        </w:rPr>
+        <w:drawing>
+          <wp:inline distT="0" distB="0" distL="0" distR="0" wp14:anchorId="791FA61A" wp14:editId="6A5C5BDC">
+            <wp:extent cx="3568964" cy="1854679"/>
+            <wp:effectExtent l="0" t="0" r="0" b="0"/>
+            <wp:docPr id="88" name="Imagem 88"/>
+            <wp:cNvGraphicFramePr>
+              <a:graphicFrameLocks xmlns:a="http://schemas.openxmlformats.org/drawingml/2006/main" noChangeAspect="1"/>
+            </wp:cNvGraphicFramePr>
+            <a:graphic xmlns:a="http://schemas.openxmlformats.org/drawingml/2006/main">
+              <a:graphicData uri="http://schemas.openxmlformats.org/drawingml/2006/picture">
+                <pic:pic xmlns:pic="http://schemas.openxmlformats.org/drawingml/2006/picture">
+                  <pic:nvPicPr>
+                    <pic:cNvPr id="1" name=""/>
+                    <pic:cNvPicPr/>
+                  </pic:nvPicPr>
+                  <pic:blipFill>
+                    <a:blip r:embed="rId81"/>
+                    <a:stretch>
+                      <a:fillRect/>
+                    </a:stretch>
+                  </pic:blipFill>
+                  <pic:spPr>
+                    <a:xfrm>
+                      <a:off x="0" y="0"/>
                       <a:ext cx="3628281" cy="1885504"/>
                     </a:xfrm>
                     <a:prstGeom prst="rect">
@@ -35181,7 +35426,7 @@
           <w:lang w:val="en-US"/>
         </w:rPr>
       </w:pPr>
-      <w:bookmarkStart w:id="120" w:name="_Ref467948149"/>
+      <w:bookmarkStart w:id="121" w:name="_Ref467948149"/>
       <w:r>
         <w:rPr>
           <w:b/>
@@ -35214,7 +35459,7 @@
           <w:noProof/>
           <w:lang w:val="en-US"/>
         </w:rPr>
-        <w:t>43</w:t>
+        <w:t>44</w:t>
       </w:r>
       <w:r>
         <w:rPr>
@@ -35222,7 +35467,7 @@
         </w:rPr>
         <w:fldChar w:fldCharType="end"/>
       </w:r>
-      <w:bookmarkEnd w:id="120"/>
+      <w:bookmarkEnd w:id="121"/>
       <w:r>
         <w:rPr>
           <w:lang w:val="en-US"/>
@@ -35298,183 +35543,6 @@
                 <pic:pic xmlns:pic="http://schemas.openxmlformats.org/drawingml/2006/picture">
                   <pic:nvPicPr>
                     <pic:cNvPr id="0" name="Picture 1"/>
-                    <pic:cNvPicPr>
-                      <a:picLocks noChangeAspect="1" noChangeArrowheads="1"/>
-                    </pic:cNvPicPr>
-                  </pic:nvPicPr>
-                  <pic:blipFill>
-                    <a:blip r:embed="rId81">
-                      <a:extLst>
-                        <a:ext uri="{28A0092B-C50C-407E-A947-70E740481C1C}">
-                          <a14:useLocalDpi xmlns:a14="http://schemas.microsoft.com/office/drawing/2010/main" val="0"/>
-                        </a:ext>
-                      </a:extLst>
-                    </a:blip>
-                    <a:srcRect/>
-                    <a:stretch>
-                      <a:fillRect/>
-                    </a:stretch>
-                  </pic:blipFill>
-                  <pic:spPr bwMode="auto">
-                    <a:xfrm>
-                      <a:off x="0" y="0"/>
-                      <a:ext cx="155575" cy="155575"/>
-                    </a:xfrm>
-                    <a:prstGeom prst="rect">
-                      <a:avLst/>
-                    </a:prstGeom>
-                    <a:noFill/>
-                    <a:ln>
-                      <a:noFill/>
-                    </a:ln>
-                  </pic:spPr>
-                </pic:pic>
-              </a:graphicData>
-            </a:graphic>
-          </wp:inline>
-        </w:drawing>
-      </w:r>
-      <w:r>
-        <w:rPr>
-          <w:lang w:val="en-US"/>
-        </w:rPr>
-        <w:t xml:space="preserve"> file in the </w:t>
-      </w:r>
-      <w:r>
-        <w:rPr>
-          <w:lang w:val="en-US"/>
-        </w:rPr>
-        <w:t>p</w:t>
-      </w:r>
-      <w:r>
-        <w:rPr>
-          <w:lang w:val="en-US"/>
-        </w:rPr>
-        <w:t>roject tree</w:t>
-      </w:r>
-      <w:r>
-        <w:rPr>
-          <w:lang w:val="en-US"/>
-        </w:rPr>
-        <w:t xml:space="preserve"> (under the “Resources” group), then clicking on the “Edit” menu item.</w:t>
-      </w:r>
-    </w:p>
-    <w:p>
-      <w:pPr>
-        <w:pStyle w:val="Ttulo3"/>
-        <w:rPr>
-          <w:lang w:val="en-US"/>
-        </w:rPr>
-      </w:pPr>
-      <w:bookmarkStart w:id="121" w:name="_Toc474846230"/>
-      <w:r>
-        <w:rPr>
-          <w:lang w:val="en-US"/>
-        </w:rPr>
-        <w:lastRenderedPageBreak/>
-        <w:t>Defining a class p.d.f. for a categorical variable</w:t>
-      </w:r>
-      <w:bookmarkEnd w:id="121"/>
-    </w:p>
-    <w:p>
-      <w:pPr>
-        <w:jc w:val="both"/>
-        <w:rPr>
-          <w:lang w:val="en-US"/>
-        </w:rPr>
-      </w:pPr>
-      <w:r>
-        <w:rPr>
-          <w:lang w:val="en-US"/>
-        </w:rPr>
-        <w:t>Likewise, a</w:t>
-      </w:r>
-      <w:r>
-        <w:rPr>
-          <w:lang w:val="en-US"/>
-        </w:rPr>
-        <w:t xml:space="preserve"> category p.d.f. can be created by right-clicking on the “Resource Files” group in the project tree and choosing the “Create category p.d.f. …” option.  Then the value pair editor (</w:t>
-      </w:r>
-      <w:r>
-        <w:rPr>
-          <w:lang w:val="en-US"/>
-        </w:rPr>
-        <w:fldChar w:fldCharType="begin"/>
-      </w:r>
-      <w:r>
-        <w:rPr>
-          <w:lang w:val="en-US"/>
-        </w:rPr>
-        <w:instrText xml:space="preserve"> REF _Ref467948149 \h </w:instrText>
-      </w:r>
-      <w:r>
-        <w:rPr>
-          <w:lang w:val="en-US"/>
-        </w:rPr>
-      </w:r>
-      <w:r>
-        <w:rPr>
-          <w:lang w:val="en-US"/>
-        </w:rPr>
-        <w:fldChar w:fldCharType="separate"/>
-      </w:r>
-      <w:r>
-        <w:rPr>
-          <w:b/>
-          <w:lang w:val="en-US"/>
-        </w:rPr>
-        <w:t xml:space="preserve">Figure </w:t>
-      </w:r>
-      <w:r>
-        <w:rPr>
-          <w:b/>
-          <w:noProof/>
-          <w:lang w:val="en-US"/>
-        </w:rPr>
-        <w:t>42</w:t>
-      </w:r>
-      <w:r>
-        <w:rPr>
-          <w:lang w:val="en-US"/>
-        </w:rPr>
-        <w:fldChar w:fldCharType="end"/>
-      </w:r>
-      <w:r>
-        <w:rPr>
-          <w:lang w:val="en-US"/>
-        </w:rPr>
-        <w:t>) pops up enabling the user to maintain category p.d.f.’s in the project.</w:t>
-      </w:r>
-      <w:r>
-        <w:rPr>
-          <w:lang w:val="en-US"/>
-        </w:rPr>
-        <w:t xml:space="preserve"> </w:t>
-      </w:r>
-      <w:r>
-        <w:rPr>
-          <w:lang w:val="en-US"/>
-        </w:rPr>
-        <w:t xml:space="preserve"> A p.d.f. can be reviewed or edited later by right-clicking on a </w:t>
-      </w:r>
-      <w:r>
-        <w:rPr>
-          <w:noProof/>
-          <w:lang w:eastAsia="pt-BR"/>
-        </w:rPr>
-        <w:drawing>
-          <wp:inline distT="0" distB="0" distL="0" distR="0">
-            <wp:extent cx="155575" cy="155575"/>
-            <wp:effectExtent l="0" t="0" r="0" b="0"/>
-            <wp:docPr id="90" name="Imagem 90"/>
-            <wp:cNvGraphicFramePr>
-              <a:graphicFrameLocks xmlns:a="http://schemas.openxmlformats.org/drawingml/2006/main" noChangeAspect="1"/>
-            </wp:cNvGraphicFramePr>
-            <a:graphic xmlns:a="http://schemas.openxmlformats.org/drawingml/2006/main">
-              <a:graphicData uri="http://schemas.openxmlformats.org/drawingml/2006/picture">
-                <pic:pic xmlns:pic="http://schemas.openxmlformats.org/drawingml/2006/picture">
-                  <pic:nvPicPr>
-                    <pic:cNvPr id="0" name="Picture 2"/>
                     <pic:cNvPicPr>
                       <a:picLocks noChangeAspect="1" noChangeArrowheads="1"/>
                     </pic:cNvPicPr>
@@ -35543,7 +35611,183 @@
           <w:lang w:val="en-US"/>
         </w:rPr>
       </w:pPr>
-      <w:bookmarkStart w:id="122" w:name="_Toc474846231"/>
+      <w:bookmarkStart w:id="122" w:name="_Toc474846230"/>
+      <w:r>
+        <w:rPr>
+          <w:lang w:val="en-US"/>
+        </w:rPr>
+        <w:t>Defining a class p.d.f. for a categorical variable</w:t>
+      </w:r>
+      <w:bookmarkEnd w:id="122"/>
+    </w:p>
+    <w:p>
+      <w:pPr>
+        <w:jc w:val="both"/>
+        <w:rPr>
+          <w:lang w:val="en-US"/>
+        </w:rPr>
+      </w:pPr>
+      <w:r>
+        <w:rPr>
+          <w:lang w:val="en-US"/>
+        </w:rPr>
+        <w:t>Likewise, a</w:t>
+      </w:r>
+      <w:r>
+        <w:rPr>
+          <w:lang w:val="en-US"/>
+        </w:rPr>
+        <w:t xml:space="preserve"> category p.d.f. can be created by right-clicking on the “Resource Files” group in the project tree and choosing the “Create category p.d.f. …” option.  Then the value pair editor (</w:t>
+      </w:r>
+      <w:r>
+        <w:rPr>
+          <w:lang w:val="en-US"/>
+        </w:rPr>
+        <w:fldChar w:fldCharType="begin"/>
+      </w:r>
+      <w:r>
+        <w:rPr>
+          <w:lang w:val="en-US"/>
+        </w:rPr>
+        <w:instrText xml:space="preserve"> REF _Ref467948149 \h </w:instrText>
+      </w:r>
+      <w:r>
+        <w:rPr>
+          <w:lang w:val="en-US"/>
+        </w:rPr>
+      </w:r>
+      <w:r>
+        <w:rPr>
+          <w:lang w:val="en-US"/>
+        </w:rPr>
+        <w:fldChar w:fldCharType="separate"/>
+      </w:r>
+      <w:r>
+        <w:rPr>
+          <w:b/>
+          <w:lang w:val="en-US"/>
+        </w:rPr>
+        <w:t xml:space="preserve">Figure </w:t>
+      </w:r>
+      <w:r>
+        <w:rPr>
+          <w:b/>
+          <w:noProof/>
+          <w:lang w:val="en-US"/>
+        </w:rPr>
+        <w:t>42</w:t>
+      </w:r>
+      <w:r>
+        <w:rPr>
+          <w:lang w:val="en-US"/>
+        </w:rPr>
+        <w:fldChar w:fldCharType="end"/>
+      </w:r>
+      <w:r>
+        <w:rPr>
+          <w:lang w:val="en-US"/>
+        </w:rPr>
+        <w:t>) pops up enabling the user to maintain category p.d.f.’s in the project.</w:t>
+      </w:r>
+      <w:r>
+        <w:rPr>
+          <w:lang w:val="en-US"/>
+        </w:rPr>
+        <w:t xml:space="preserve"> </w:t>
+      </w:r>
+      <w:r>
+        <w:rPr>
+          <w:lang w:val="en-US"/>
+        </w:rPr>
+        <w:t xml:space="preserve"> A p.d.f. can be reviewed or edited later by right-clicking on a </w:t>
+      </w:r>
+      <w:r>
+        <w:rPr>
+          <w:noProof/>
+          <w:lang w:eastAsia="pt-BR"/>
+        </w:rPr>
+        <w:drawing>
+          <wp:inline distT="0" distB="0" distL="0" distR="0">
+            <wp:extent cx="155575" cy="155575"/>
+            <wp:effectExtent l="0" t="0" r="0" b="0"/>
+            <wp:docPr id="90" name="Imagem 90"/>
+            <wp:cNvGraphicFramePr>
+              <a:graphicFrameLocks xmlns:a="http://schemas.openxmlformats.org/drawingml/2006/main" noChangeAspect="1"/>
+            </wp:cNvGraphicFramePr>
+            <a:graphic xmlns:a="http://schemas.openxmlformats.org/drawingml/2006/main">
+              <a:graphicData uri="http://schemas.openxmlformats.org/drawingml/2006/picture">
+                <pic:pic xmlns:pic="http://schemas.openxmlformats.org/drawingml/2006/picture">
+                  <pic:nvPicPr>
+                    <pic:cNvPr id="0" name="Picture 2"/>
+                    <pic:cNvPicPr>
+                      <a:picLocks noChangeAspect="1" noChangeArrowheads="1"/>
+                    </pic:cNvPicPr>
+                  </pic:nvPicPr>
+                  <pic:blipFill>
+                    <a:blip r:embed="rId83">
+                      <a:extLst>
+                        <a:ext uri="{28A0092B-C50C-407E-A947-70E740481C1C}">
+                          <a14:useLocalDpi xmlns:a14="http://schemas.microsoft.com/office/drawing/2010/main" val="0"/>
+                        </a:ext>
+                      </a:extLst>
+                    </a:blip>
+                    <a:srcRect/>
+                    <a:stretch>
+                      <a:fillRect/>
+                    </a:stretch>
+                  </pic:blipFill>
+                  <pic:spPr bwMode="auto">
+                    <a:xfrm>
+                      <a:off x="0" y="0"/>
+                      <a:ext cx="155575" cy="155575"/>
+                    </a:xfrm>
+                    <a:prstGeom prst="rect">
+                      <a:avLst/>
+                    </a:prstGeom>
+                    <a:noFill/>
+                    <a:ln>
+                      <a:noFill/>
+                    </a:ln>
+                  </pic:spPr>
+                </pic:pic>
+              </a:graphicData>
+            </a:graphic>
+          </wp:inline>
+        </w:drawing>
+      </w:r>
+      <w:r>
+        <w:rPr>
+          <w:lang w:val="en-US"/>
+        </w:rPr>
+        <w:t xml:space="preserve"> file in the </w:t>
+      </w:r>
+      <w:r>
+        <w:rPr>
+          <w:lang w:val="en-US"/>
+        </w:rPr>
+        <w:t>p</w:t>
+      </w:r>
+      <w:r>
+        <w:rPr>
+          <w:lang w:val="en-US"/>
+        </w:rPr>
+        <w:t>roject tree</w:t>
+      </w:r>
+      <w:r>
+        <w:rPr>
+          <w:lang w:val="en-US"/>
+        </w:rPr>
+        <w:t xml:space="preserve"> (under the “Resources” group), then clicking on the “Edit” menu item.</w:t>
+      </w:r>
+    </w:p>
+    <w:p>
+      <w:pPr>
+        <w:pStyle w:val="Ttulo3"/>
+        <w:rPr>
+          <w:lang w:val="en-US"/>
+        </w:rPr>
+      </w:pPr>
+      <w:bookmarkStart w:id="123" w:name="_Toc474846231"/>
       <w:r>
         <w:rPr>
           <w:lang w:val="en-US"/>
@@ -35568,7 +35812,7 @@
         </w:rPr>
         <w:t>al variable</w:t>
       </w:r>
-      <w:bookmarkEnd w:id="122"/>
+      <w:bookmarkEnd w:id="123"/>
     </w:p>
     <w:p>
       <w:pPr>
@@ -35732,7 +35976,7 @@
           <w:lang w:val="en-US"/>
         </w:rPr>
       </w:pPr>
-      <w:bookmarkStart w:id="123" w:name="_Toc474846232"/>
+      <w:bookmarkStart w:id="124" w:name="_Toc474846232"/>
       <w:r>
         <w:rPr>
           <w:lang w:val="en-US"/>
@@ -35745,7 +35989,7 @@
         </w:rPr>
         <w:t>Cokriging a continuous variable</w:t>
       </w:r>
-      <w:bookmarkEnd w:id="123"/>
+      <w:bookmarkEnd w:id="124"/>
     </w:p>
     <w:p>
       <w:pPr>
@@ -35780,14 +36024,14 @@
           <w:lang w:val="en-US"/>
         </w:rPr>
       </w:pPr>
-      <w:bookmarkStart w:id="124" w:name="_Toc474846233"/>
+      <w:bookmarkStart w:id="125" w:name="_Toc474846233"/>
       <w:r>
         <w:rPr>
           <w:lang w:val="en-US"/>
         </w:rPr>
         <w:t>Cokriging variography</w:t>
       </w:r>
-      <w:bookmarkEnd w:id="124"/>
+      <w:bookmarkEnd w:id="125"/>
     </w:p>
     <w:p>
       <w:pPr>
@@ -35812,7 +36056,14 @@
         <w:rPr>
           <w:lang w:val="en-US"/>
         </w:rPr>
-        <w:t xml:space="preserve"> another variogram model.  In addition, cross-variograms between the primary and secondary are necessary to complete the covariance matrix for the cokriging equation.  This means, for two variables, four variogram models, at least for a rigorous cokriging procedure.  </w:t>
+        <w:t xml:space="preserve"> another variogram model.  In addition, cross-variograms between </w:t>
+      </w:r>
+      <w:r>
+        <w:rPr>
+          <w:lang w:val="en-US"/>
+        </w:rPr>
+        <w:lastRenderedPageBreak/>
+        <w:t xml:space="preserve">the primary and secondary are necessary to complete the covariance matrix for the cokriging equation.  This means, for two variables, four variogram models, at least for a rigorous cokriging procedure.  </w:t>
       </w:r>
       <w:r>
         <w:rPr>
@@ -36036,7 +36287,7 @@
           <w:lang w:val="en-US"/>
         </w:rPr>
       </w:pPr>
-      <w:bookmarkStart w:id="125" w:name="_Toc474846234"/>
+      <w:bookmarkStart w:id="126" w:name="_Toc474846234"/>
       <w:r>
         <w:rPr>
           <w:lang w:val="en-US"/>
@@ -36073,7 +36324,7 @@
         </w:rPr>
         <w:t xml:space="preserve"> estimation</w:t>
       </w:r>
-      <w:bookmarkEnd w:id="125"/>
+      <w:bookmarkEnd w:id="126"/>
     </w:p>
     <w:p>
       <w:pPr>
@@ -36155,65 +36406,290 @@
         <w:rPr>
           <w:lang w:val="en-US"/>
         </w:rPr>
-        <w:t xml:space="preserve"> with </w:t>
-      </w:r>
-      <w:r>
-        <w:rPr>
+        <w:t xml:space="preserve"> with Principal Component Analysis (PCA, </w:t>
+      </w:r>
+      <w:r>
+        <w:rPr>
+          <w:highlight w:val="yellow"/>
+          <w:lang w:val="en-US"/>
+        </w:rPr>
+        <w:t>REF</w:t>
+      </w:r>
+      <w:r>
+        <w:rPr>
+          <w:lang w:val="en-US"/>
+        </w:rPr>
+        <w:t>)</w:t>
+      </w:r>
+      <w:r>
+        <w:rPr>
+          <w:lang w:val="en-US"/>
+        </w:rPr>
+        <w:t xml:space="preserve"> or at a given h&gt;0</w:t>
+      </w:r>
+      <w:r>
+        <w:rPr>
+          <w:lang w:val="en-US"/>
+        </w:rPr>
+        <w:t xml:space="preserve"> (spatial decorrelation)</w:t>
+      </w:r>
+      <w:r>
+        <w:rPr>
+          <w:lang w:val="en-US"/>
+        </w:rPr>
+        <w:t xml:space="preserve"> with Minimum/Maximum Autocorrelation Factors (MAF, </w:t>
+      </w:r>
+      <w:r>
+        <w:rPr>
+          <w:highlight w:val="yellow"/>
+          <w:lang w:val="en-US"/>
+        </w:rPr>
+        <w:t>REF</w:t>
+      </w:r>
+      <w:r>
+        <w:rPr>
+          <w:lang w:val="en-US"/>
+        </w:rPr>
+        <w:t>)</w:t>
+      </w:r>
+      <w:r>
+        <w:rPr>
+          <w:lang w:val="en-US"/>
+        </w:rPr>
+        <w:t>.</w:t>
+      </w:r>
+    </w:p>
+    <w:p>
+      <w:pPr>
+        <w:pStyle w:val="Ttulo1"/>
+        <w:rPr>
+          <w:lang w:val="en-US"/>
+        </w:rPr>
+      </w:pPr>
+      <w:bookmarkStart w:id="127" w:name="_Ref466988920"/>
+      <w:bookmarkStart w:id="128" w:name="_Toc474846235"/>
+      <w:r>
+        <w:rPr>
+          <w:lang w:val="en-US"/>
+        </w:rPr>
+        <w:t xml:space="preserve">(PLANNED) </w:t>
+      </w:r>
+      <w:r>
+        <w:rPr>
+          <w:lang w:val="en-US"/>
+        </w:rPr>
+        <w:t>Simulation</w:t>
+      </w:r>
+      <w:bookmarkEnd w:id="127"/>
+      <w:bookmarkEnd w:id="128"/>
+    </w:p>
+    <w:p>
+      <w:pPr>
+        <w:rPr>
+          <w:lang w:val="en-US"/>
+        </w:rPr>
+      </w:pPr>
+      <w:r>
+        <w:rPr>
+          <w:lang w:val="en-US"/>
+        </w:rPr>
+        <w:t>Variance inflation (Intri</w:t>
+      </w:r>
+      <w:r>
+        <w:rPr>
+          <w:lang w:val="en-US"/>
+        </w:rPr>
+        <w:t>n</w:t>
+      </w:r>
+      <w:r>
+        <w:rPr>
+          <w:lang w:val="en-US"/>
+        </w:rPr>
+        <w:t>sic Col-CoK).</w:t>
+      </w:r>
+    </w:p>
+    <w:p>
+      <w:pPr>
+        <w:pStyle w:val="Ttulo2"/>
+        <w:rPr>
+          <w:lang w:val="en-US"/>
+        </w:rPr>
+      </w:pPr>
+      <w:bookmarkStart w:id="129" w:name="_Toc474846236"/>
+      <w:r>
+        <w:rPr>
+          <w:lang w:val="en-US"/>
+        </w:rPr>
+        <w:t>Post-processing</w:t>
+      </w:r>
+      <w:bookmarkEnd w:id="129"/>
+    </w:p>
+    <w:p>
+      <w:pPr>
+        <w:rPr>
+          <w:lang w:val="en-US"/>
+        </w:rPr>
+      </w:pPr>
+    </w:p>
+    <w:p>
+      <w:pPr>
+        <w:pStyle w:val="Ttulo1"/>
+        <w:rPr>
+          <w:lang w:val="en-US"/>
+        </w:rPr>
+      </w:pPr>
+      <w:bookmarkStart w:id="130" w:name="_Toc474846237"/>
+      <w:r>
+        <w:rPr>
+          <w:lang w:val="en-US"/>
+        </w:rPr>
+        <w:t>Advanced topics</w:t>
+      </w:r>
+      <w:bookmarkEnd w:id="130"/>
+    </w:p>
+    <w:p>
+      <w:pPr>
+        <w:pStyle w:val="Ttulo2"/>
+        <w:rPr>
+          <w:lang w:val="en-US"/>
+        </w:rPr>
+      </w:pPr>
+      <w:bookmarkStart w:id="131" w:name="_Toc474846238"/>
+      <w:r>
+        <w:rPr>
+          <w:lang w:val="en-US"/>
+        </w:rPr>
+        <w:t xml:space="preserve">(CONSIDERING) </w:t>
+      </w:r>
+      <w:r>
+        <w:rPr>
+          <w:lang w:val="en-US"/>
+        </w:rPr>
+        <w:t>Workflows</w:t>
+      </w:r>
+      <w:bookmarkEnd w:id="131"/>
+    </w:p>
+    <w:p>
+      <w:pPr>
+        <w:jc w:val="both"/>
+        <w:rPr>
+          <w:lang w:val="en-US"/>
+        </w:rPr>
+      </w:pPr>
+      <w:r>
+        <w:rPr>
+          <w:lang w:val="en-US"/>
+        </w:rPr>
+        <w:t xml:space="preserve">Complex geostatistical modeling workflows </w:t>
+      </w:r>
+      <w:r>
+        <w:rPr>
+          <w:lang w:val="en-US"/>
+        </w:rPr>
+        <w:t xml:space="preserve">involving multiple data transforms, estimation, and simulation steps can be designed with the </w:t>
+      </w:r>
+      <w:r>
+        <w:rPr>
+          <w:highlight w:val="yellow"/>
+          <w:lang w:val="en-US"/>
+        </w:rPr>
+        <w:t>Workflow Designer</w:t>
+      </w:r>
+      <w:r>
+        <w:rPr>
+          <w:lang w:val="en-US"/>
+        </w:rPr>
+        <w:t>.  Using the Workflow Designer allows the user to graphically design a workflow much like drawing flow charts.  A graphic presentation also allows a broad view of what the workflow does, which can help the user to detect and solve problems.</w:t>
+      </w:r>
+    </w:p>
+    <w:p>
+      <w:pPr>
+        <w:pStyle w:val="Ttulo2"/>
+        <w:rPr>
+          <w:lang w:val="en-US"/>
+        </w:rPr>
+      </w:pPr>
+      <w:bookmarkStart w:id="132" w:name="_Ref466988839"/>
+      <w:bookmarkStart w:id="133" w:name="_Toc474846239"/>
+      <w:r>
+        <w:rPr>
+          <w:lang w:val="en-US"/>
+        </w:rPr>
+        <w:t xml:space="preserve">(CONSIDERING) </w:t>
+      </w:r>
+      <w:r>
+        <w:rPr>
+          <w:lang w:val="en-US"/>
+        </w:rPr>
+        <w:t>Extending GammaRay</w:t>
+      </w:r>
+      <w:bookmarkEnd w:id="132"/>
+      <w:bookmarkEnd w:id="133"/>
+    </w:p>
+    <w:p>
+      <w:pPr>
+        <w:jc w:val="both"/>
+        <w:rPr>
+          <w:lang w:val="en-US"/>
+        </w:rPr>
+      </w:pPr>
+      <w:r>
+        <w:rPr>
+          <w:lang w:val="en-US"/>
+        </w:rPr>
+        <w:t>GammaRay is not limited to the standard GSLib programs.  The user can employ non-standard programs with GammaRay, given it accepts parameter files following the GSLib standard.  The user can even create a custom GSLib-like program to use with GammaRay</w:t>
+      </w:r>
+      <w:r>
+        <w:rPr>
+          <w:lang w:val="en-US"/>
+        </w:rPr>
+        <w:t xml:space="preserve"> using any computer language</w:t>
+      </w:r>
+      <w:r>
+        <w:rPr>
+          <w:lang w:val="en-US"/>
+        </w:rPr>
+        <w:t xml:space="preserve"> since GammaRay interfaces the programs via parameter files, which are just text files.</w:t>
+      </w:r>
+    </w:p>
+    <w:p>
+      <w:pPr>
+        <w:jc w:val="both"/>
+        <w:rPr>
+          <w:lang w:val="en-US"/>
+        </w:rPr>
+      </w:pPr>
+      <w:r>
+        <w:rPr>
+          <w:lang w:val="en-US"/>
+        </w:rPr>
+        <w:t xml:space="preserve">To use non-standard programs, the user must write a parameter template file following a syntax, which allows GammaRay to interface to such programs. </w:t>
+      </w:r>
+    </w:p>
+    <w:p>
+      <w:pPr>
+        <w:jc w:val="both"/>
+        <w:rPr>
+          <w:lang w:val="en-US"/>
+        </w:rPr>
+      </w:pPr>
+      <w:r>
+        <w:rPr>
+          <w:highlight w:val="yellow"/>
           <w:lang w:val="en-US"/>
         </w:rPr>
         <w:lastRenderedPageBreak/>
-        <w:t xml:space="preserve">Principal Component Analysis (PCA, </w:t>
-      </w:r>
-      <w:r>
-        <w:rPr>
-          <w:highlight w:val="yellow"/>
-          <w:lang w:val="en-US"/>
-        </w:rPr>
-        <w:t>REF</w:t>
-      </w:r>
-      <w:r>
-        <w:rPr>
-          <w:lang w:val="en-US"/>
-        </w:rPr>
-        <w:t>)</w:t>
-      </w:r>
-      <w:r>
-        <w:rPr>
-          <w:lang w:val="en-US"/>
-        </w:rPr>
-        <w:t xml:space="preserve"> or at a given h&gt;0</w:t>
-      </w:r>
-      <w:r>
-        <w:rPr>
-          <w:lang w:val="en-US"/>
-        </w:rPr>
-        <w:t xml:space="preserve"> (spatial decorrelation)</w:t>
-      </w:r>
-      <w:r>
-        <w:rPr>
-          <w:lang w:val="en-US"/>
-        </w:rPr>
-        <w:t xml:space="preserve"> with Minimum/Maximum Autocorrelation Factors (MAF, </w:t>
-      </w:r>
-      <w:r>
-        <w:rPr>
-          <w:highlight w:val="yellow"/>
-          <w:lang w:val="en-US"/>
-        </w:rPr>
-        <w:t>REF</w:t>
-      </w:r>
-      <w:r>
-        <w:rPr>
-          <w:lang w:val="en-US"/>
-        </w:rPr>
-        <w:t>)</w:t>
-      </w:r>
-      <w:r>
-        <w:rPr>
-          <w:lang w:val="en-US"/>
-        </w:rPr>
-        <w:t>.</w:t>
-      </w:r>
+        <w:t>SYNTAX</w:t>
+      </w:r>
+    </w:p>
+    <w:p>
+      <w:pPr>
+        <w:jc w:val="both"/>
+        <w:rPr>
+          <w:u w:val="single"/>
+          <w:lang w:val="en-US"/>
+        </w:rPr>
+      </w:pPr>
     </w:p>
     <w:p>
       <w:pPr>
@@ -36222,108 +36698,20 @@
           <w:lang w:val="en-US"/>
         </w:rPr>
       </w:pPr>
-      <w:bookmarkStart w:id="126" w:name="_Ref466988920"/>
-      <w:bookmarkStart w:id="127" w:name="_Toc474846235"/>
-      <w:r>
-        <w:rPr>
-          <w:lang w:val="en-US"/>
-        </w:rPr>
-        <w:t xml:space="preserve">(PLANNED) </w:t>
-      </w:r>
-      <w:r>
-        <w:rPr>
-          <w:lang w:val="en-US"/>
-        </w:rPr>
-        <w:t>Simulation</w:t>
-      </w:r>
-      <w:bookmarkEnd w:id="126"/>
-      <w:bookmarkEnd w:id="127"/>
-    </w:p>
-    <w:p>
-      <w:pPr>
-        <w:rPr>
-          <w:lang w:val="en-US"/>
-        </w:rPr>
-      </w:pPr>
-      <w:r>
-        <w:rPr>
-          <w:lang w:val="en-US"/>
-        </w:rPr>
-        <w:t>Variance inflation (Intri</w:t>
-      </w:r>
-      <w:r>
-        <w:rPr>
-          <w:lang w:val="en-US"/>
-        </w:rPr>
-        <w:t>n</w:t>
-      </w:r>
-      <w:r>
-        <w:rPr>
-          <w:lang w:val="en-US"/>
-        </w:rPr>
-        <w:t>sic Col-CoK).</w:t>
-      </w:r>
-    </w:p>
-    <w:p>
-      <w:pPr>
-        <w:pStyle w:val="Ttulo2"/>
-        <w:rPr>
-          <w:lang w:val="en-US"/>
-        </w:rPr>
-      </w:pPr>
-      <w:bookmarkStart w:id="128" w:name="_Toc474846236"/>
-      <w:r>
-        <w:rPr>
-          <w:lang w:val="en-US"/>
-        </w:rPr>
-        <w:t>Post-processing</w:t>
-      </w:r>
-      <w:bookmarkEnd w:id="128"/>
-    </w:p>
-    <w:p>
-      <w:pPr>
-        <w:rPr>
-          <w:lang w:val="en-US"/>
-        </w:rPr>
-      </w:pPr>
-    </w:p>
-    <w:p>
-      <w:pPr>
-        <w:pStyle w:val="Ttulo1"/>
-        <w:rPr>
-          <w:lang w:val="en-US"/>
-        </w:rPr>
-      </w:pPr>
-      <w:bookmarkStart w:id="129" w:name="_Toc474846237"/>
-      <w:r>
-        <w:rPr>
-          <w:lang w:val="en-US"/>
-        </w:rPr>
-        <w:t>Advanced topics</w:t>
-      </w:r>
-      <w:bookmarkEnd w:id="129"/>
-    </w:p>
-    <w:p>
-      <w:pPr>
-        <w:pStyle w:val="Ttulo2"/>
-        <w:rPr>
-          <w:lang w:val="en-US"/>
-        </w:rPr>
-      </w:pPr>
-      <w:bookmarkStart w:id="130" w:name="_Toc474846238"/>
-      <w:r>
-        <w:rPr>
-          <w:lang w:val="en-US"/>
-        </w:rPr>
-        <w:t xml:space="preserve">(CONSIDERING) </w:t>
-      </w:r>
-      <w:r>
-        <w:rPr>
-          <w:lang w:val="en-US"/>
-        </w:rPr>
-        <w:t>Workflows</w:t>
-      </w:r>
-      <w:bookmarkEnd w:id="130"/>
+      <w:bookmarkStart w:id="134" w:name="_Toc474846240"/>
+      <w:r>
+        <w:rPr>
+          <w:lang w:val="en-US"/>
+        </w:rPr>
+        <w:t xml:space="preserve">(WIP) </w:t>
+      </w:r>
+      <w:r>
+        <w:rPr>
+          <w:lang w:val="en-US"/>
+        </w:rPr>
+        <w:t>References</w:t>
+      </w:r>
+      <w:bookmarkEnd w:id="134"/>
     </w:p>
     <w:p>
       <w:pPr>
@@ -36332,55 +36720,6 @@
           <w:lang w:val="en-US"/>
         </w:rPr>
       </w:pPr>
-      <w:r>
-        <w:rPr>
-          <w:lang w:val="en-US"/>
-        </w:rPr>
-        <w:t xml:space="preserve">Complex geostatistical modeling workflows </w:t>
-      </w:r>
-      <w:r>
-        <w:rPr>
-          <w:lang w:val="en-US"/>
-        </w:rPr>
-        <w:t xml:space="preserve">involving multiple data transforms, estimation, and simulation steps can be designed with the </w:t>
-      </w:r>
-      <w:r>
-        <w:rPr>
-          <w:highlight w:val="yellow"/>
-          <w:lang w:val="en-US"/>
-        </w:rPr>
-        <w:t>Workflow Designer</w:t>
-      </w:r>
-      <w:r>
-        <w:rPr>
-          <w:lang w:val="en-US"/>
-        </w:rPr>
-        <w:t>.  Using the Workflow Designer allows the user to graphically design a workflow much like drawing flow charts.  A graphic presentation also allows a broad view of what the workflow does, which can help the user to detect and solve problems.</w:t>
-      </w:r>
-    </w:p>
-    <w:p>
-      <w:pPr>
-        <w:pStyle w:val="Ttulo2"/>
-        <w:rPr>
-          <w:lang w:val="en-US"/>
-        </w:rPr>
-      </w:pPr>
-      <w:bookmarkStart w:id="131" w:name="_Ref466988839"/>
-      <w:bookmarkStart w:id="132" w:name="_Toc474846239"/>
-      <w:r>
-        <w:rPr>
-          <w:lang w:val="en-US"/>
-        </w:rPr>
-        <w:t xml:space="preserve">(CONSIDERING) </w:t>
-      </w:r>
-      <w:r>
-        <w:rPr>
-          <w:lang w:val="en-US"/>
-        </w:rPr>
-        <w:t>Extending GammaRay</w:t>
-      </w:r>
-      <w:bookmarkEnd w:id="131"/>
-      <w:bookmarkEnd w:id="132"/>
     </w:p>
     <w:p>
       <w:pPr>
@@ -36389,103 +36728,9 @@
           <w:lang w:val="en-US"/>
         </w:rPr>
       </w:pPr>
-      <w:r>
-        <w:rPr>
-          <w:lang w:val="en-US"/>
-        </w:rPr>
-        <w:t>GammaRay is not limited to the standard GSLib programs.  The user can employ non-standard programs with GammaRay, given it accepts parameter files following the GSLib standard.  The user can even create a custom GSLib-like program to use with GammaRay</w:t>
-      </w:r>
-      <w:r>
-        <w:rPr>
-          <w:lang w:val="en-US"/>
-        </w:rPr>
-        <w:t xml:space="preserve"> using any computer language</w:t>
-      </w:r>
-      <w:r>
-        <w:rPr>
-          <w:lang w:val="en-US"/>
-        </w:rPr>
-        <w:t xml:space="preserve"> since GammaRay interfaces the programs via parameter files, which are just text files.</w:t>
-      </w:r>
-    </w:p>
-    <w:p>
-      <w:pPr>
-        <w:jc w:val="both"/>
-        <w:rPr>
-          <w:lang w:val="en-US"/>
-        </w:rPr>
-      </w:pPr>
-      <w:r>
-        <w:rPr>
-          <w:lang w:val="en-US"/>
-        </w:rPr>
-        <w:t xml:space="preserve">To use non-standard programs, the user must write a parameter template file following a syntax, which allows GammaRay to interface to such programs. </w:t>
-      </w:r>
-    </w:p>
-    <w:p>
-      <w:pPr>
-        <w:jc w:val="both"/>
-        <w:rPr>
-          <w:lang w:val="en-US"/>
-        </w:rPr>
-      </w:pPr>
-      <w:r>
-        <w:rPr>
-          <w:highlight w:val="yellow"/>
-          <w:lang w:val="en-US"/>
-        </w:rPr>
-        <w:t>SYNTAX</w:t>
-      </w:r>
-    </w:p>
-    <w:p>
-      <w:pPr>
-        <w:jc w:val="both"/>
-        <w:rPr>
-          <w:u w:val="single"/>
-          <w:lang w:val="en-US"/>
-        </w:rPr>
-      </w:pPr>
-    </w:p>
-    <w:p>
-      <w:pPr>
-        <w:pStyle w:val="Ttulo1"/>
-        <w:rPr>
-          <w:lang w:val="en-US"/>
-        </w:rPr>
-      </w:pPr>
-      <w:bookmarkStart w:id="133" w:name="_Toc474846240"/>
-      <w:r>
-        <w:rPr>
-          <w:lang w:val="en-US"/>
-        </w:rPr>
-        <w:t xml:space="preserve">(WIP) </w:t>
-      </w:r>
-      <w:r>
-        <w:rPr>
-          <w:lang w:val="en-US"/>
-        </w:rPr>
-        <w:t>References</w:t>
-      </w:r>
-      <w:bookmarkEnd w:id="133"/>
-    </w:p>
-    <w:p>
-      <w:pPr>
-        <w:jc w:val="both"/>
-        <w:rPr>
-          <w:lang w:val="en-US"/>
-        </w:rPr>
-      </w:pPr>
-    </w:p>
-    <w:p>
-      <w:pPr>
-        <w:jc w:val="both"/>
-        <w:rPr>
-          <w:lang w:val="en-US"/>
-        </w:rPr>
-      </w:pPr>
     </w:p>
     <w:sectPr>
-      <w:footerReference w:type="default" r:id="rId83"/>
+      <w:footerReference w:type="default" r:id="rId84"/>
       <w:pgSz w:w="11906" w:h="16838"/>
       <w:pgMar w:top="1417" w:right="1701" w:bottom="1417" w:left="1701" w:header="708" w:footer="708" w:gutter="0"/>
       <w:cols w:space="708"/>
@@ -36549,7 +36794,7 @@
           <w:rPr>
             <w:noProof/>
           </w:rPr>
-          <w:t>43</w:t>
+          <w:t>46</w:t>
         </w:r>
         <w:r>
           <w:fldChar w:fldCharType="end"/>
@@ -38303,7 +38548,7 @@
 </file>
 
 <file path=customXml/itemProps1.xml><?xml version="1.0" encoding="utf-8"?>
-<ds:datastoreItem xmlns:ds="http://schemas.openxmlformats.org/officeDocument/2006/customXml" ds:itemID="{AEB70E6C-ABD9-4BE5-BFAE-5171CFE95CE2}">
+<ds:datastoreItem xmlns:ds="http://schemas.openxmlformats.org/officeDocument/2006/customXml" ds:itemID="{6BFA06FF-F59C-4172-8C3E-29C34EA107E8}">
   <ds:schemaRefs>
     <ds:schemaRef ds:uri="http://schemas.openxmlformats.org/officeDocument/2006/bibliography"/>
   </ds:schemaRefs>

</xml_diff>

<commit_message>
Shortcut to open project files with external programs.
</commit_message>
<xml_diff>
--- a/docs/GammaRayManual.docx
+++ b/docs/GammaRayManual.docx
@@ -19807,7 +19807,7 @@
           </mc:Choice>
           <mc:Fallback>
             <w:pict>
-              <v:shapetype w14:anchorId="5879A724" id="_x0000_t32" coordsize="21600,21600" o:spt="32" o:oned="t" path="m,l21600,21600e" filled="f">
+              <v:shapetype w14:anchorId="053EA5E3" id="_x0000_t32" coordsize="21600,21600" o:spt="32" o:oned="t" path="m,l21600,21600e" filled="f">
                 <v:path arrowok="t" fillok="f" o:connecttype="none"/>
                 <o:lock v:ext="edit" shapetype="t"/>
               </v:shapetype>
@@ -19884,7 +19884,7 @@
           </mc:Choice>
           <mc:Fallback>
             <w:pict>
-              <v:shape w14:anchorId="64FA9B89" id="Conector de seta reta 29" o:spid="_x0000_s1026" type="#_x0000_t32" style="position:absolute;margin-left:311.65pt;margin-top:154pt;width:34.6pt;height:31.9pt;flip:y;z-index:251750912;visibility:visible;mso-wrap-style:square;mso-width-percent:0;mso-height-percent:0;mso-wrap-distance-left:9pt;mso-wrap-distance-top:0;mso-wrap-distance-right:9pt;mso-wrap-distance-bottom:0;mso-position-horizontal:absolute;mso-position-horizontal-relative:text;mso-position-vertical:absolute;mso-position-vertical-relative:text;mso-width-percent:0;mso-height-percent:0;mso-width-relative:margin;mso-height-relative:margin" o:gfxdata="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" strokecolor="#5b9bd5 [3204]" strokeweight=".5pt">
+              <v:shape w14:anchorId="21CAFF47" id="Conector de seta reta 29" o:spid="_x0000_s1026" type="#_x0000_t32" style="position:absolute;margin-left:311.65pt;margin-top:154pt;width:34.6pt;height:31.9pt;flip:y;z-index:251750912;visibility:visible;mso-wrap-style:square;mso-width-percent:0;mso-height-percent:0;mso-wrap-distance-left:9pt;mso-wrap-distance-top:0;mso-wrap-distance-right:9pt;mso-wrap-distance-bottom:0;mso-position-horizontal:absolute;mso-position-horizontal-relative:text;mso-position-vertical:absolute;mso-position-vertical-relative:text;mso-width-percent:0;mso-height-percent:0;mso-width-relative:margin;mso-height-relative:margin" o:gfxdata="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" strokecolor="#5b9bd5 [3204]" strokeweight=".5pt">
                 <v:stroke endarrow="open" joinstyle="miter"/>
               </v:shape>
             </w:pict>
@@ -19957,7 +19957,7 @@
           </mc:Choice>
           <mc:Fallback>
             <w:pict>
-              <v:shape w14:anchorId="66A85483" id="Conector de seta reta 28" o:spid="_x0000_s1026" type="#_x0000_t32" style="position:absolute;margin-left:313.65pt;margin-top:137.7pt;width:32.55pt;height:8.85pt;flip:y;z-index:251713024;visibility:visible;mso-wrap-style:square;mso-width-percent:0;mso-height-percent:0;mso-wrap-distance-left:9pt;mso-wrap-distance-top:0;mso-wrap-distance-right:9pt;mso-wrap-distance-bottom:0;mso-position-horizontal:absolute;mso-position-horizontal-relative:text;mso-position-vertical:absolute;mso-position-vertical-relative:text;mso-width-percent:0;mso-height-percent:0;mso-width-relative:margin;mso-height-relative:margin" o:gfxdata="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" strokecolor="#5b9bd5 [3204]" strokeweight=".5pt">
+              <v:shape w14:anchorId="54081F9E" id="Conector de seta reta 28" o:spid="_x0000_s1026" type="#_x0000_t32" style="position:absolute;margin-left:313.65pt;margin-top:137.7pt;width:32.55pt;height:8.85pt;flip:y;z-index:251713024;visibility:visible;mso-wrap-style:square;mso-width-percent:0;mso-height-percent:0;mso-wrap-distance-left:9pt;mso-wrap-distance-top:0;mso-wrap-distance-right:9pt;mso-wrap-distance-bottom:0;mso-position-horizontal:absolute;mso-position-horizontal-relative:text;mso-position-vertical:absolute;mso-position-vertical-relative:text;mso-width-percent:0;mso-height-percent:0;mso-width-relative:margin;mso-height-relative:margin" o:gfxdata="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" strokecolor="#5b9bd5 [3204]" strokeweight=".5pt">
                 <v:stroke endarrow="open" joinstyle="miter"/>
               </v:shape>
             </w:pict>
@@ -20030,7 +20030,7 @@
           </mc:Choice>
           <mc:Fallback>
             <w:pict>
-              <v:shape w14:anchorId="398AA088" id="Conector de seta reta 86" o:spid="_x0000_s1026" type="#_x0000_t32" style="position:absolute;margin-left:314.35pt;margin-top:31.05pt;width:21.05pt;height:4.75pt;z-index:251771392;visibility:visible;mso-wrap-style:square;mso-width-percent:0;mso-height-percent:0;mso-wrap-distance-left:9pt;mso-wrap-distance-top:0;mso-wrap-distance-right:9pt;mso-wrap-distance-bottom:0;mso-position-horizontal:absolute;mso-position-horizontal-relative:text;mso-position-vertical:absolute;mso-position-vertical-relative:text;mso-width-percent:0;mso-height-percent:0;mso-width-relative:margin;mso-height-relative:margin" o:gfxdata="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" strokecolor="#5b9bd5 [3204]" strokeweight=".5pt">
+              <v:shape w14:anchorId="472865EF" id="Conector de seta reta 86" o:spid="_x0000_s1026" type="#_x0000_t32" style="position:absolute;margin-left:314.35pt;margin-top:31.05pt;width:21.05pt;height:4.75pt;z-index:251771392;visibility:visible;mso-wrap-style:square;mso-width-percent:0;mso-height-percent:0;mso-wrap-distance-left:9pt;mso-wrap-distance-top:0;mso-wrap-distance-right:9pt;mso-wrap-distance-bottom:0;mso-position-horizontal:absolute;mso-position-horizontal-relative:text;mso-position-vertical:absolute;mso-position-vertical-relative:text;mso-width-percent:0;mso-height-percent:0;mso-width-relative:margin;mso-height-relative:margin" o:gfxdata="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" strokecolor="#5b9bd5 [3204]" strokeweight=".5pt">
                 <v:stroke endarrow="open" joinstyle="miter"/>
               </v:shape>
             </w:pict>
@@ -20103,7 +20103,7 @@
           </mc:Choice>
           <mc:Fallback>
             <w:pict>
-              <v:shape w14:anchorId="2E92EE1C" id="Conector de seta reta 85" o:spid="_x0000_s1026" type="#_x0000_t32" style="position:absolute;margin-left:313pt;margin-top:68.4pt;width:20.35pt;height:10.85pt;z-index:251765248;visibility:visible;mso-wrap-style:square;mso-width-percent:0;mso-height-percent:0;mso-wrap-distance-left:9pt;mso-wrap-distance-top:0;mso-wrap-distance-right:9pt;mso-wrap-distance-bottom:0;mso-position-horizontal:absolute;mso-position-horizontal-relative:text;mso-position-vertical:absolute;mso-position-vertical-relative:text;mso-width-percent:0;mso-height-percent:0;mso-width-relative:margin;mso-height-relative:margin" o:gfxdata="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" strokecolor="#5b9bd5 [3204]" strokeweight=".5pt">
+              <v:shape w14:anchorId="69186300" id="Conector de seta reta 85" o:spid="_x0000_s1026" type="#_x0000_t32" style="position:absolute;margin-left:313pt;margin-top:68.4pt;width:20.35pt;height:10.85pt;z-index:251765248;visibility:visible;mso-wrap-style:square;mso-width-percent:0;mso-height-percent:0;mso-wrap-distance-left:9pt;mso-wrap-distance-top:0;mso-wrap-distance-right:9pt;mso-wrap-distance-bottom:0;mso-position-horizontal:absolute;mso-position-horizontal-relative:text;mso-position-vertical:absolute;mso-position-vertical-relative:text;mso-width-percent:0;mso-height-percent:0;mso-width-relative:margin;mso-height-relative:margin" o:gfxdata="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" strokecolor="#5b9bd5 [3204]" strokeweight=".5pt">
                 <v:stroke endarrow="open" joinstyle="miter"/>
               </v:shape>
             </w:pict>
@@ -20175,7 +20175,7 @@
           </mc:Choice>
           <mc:Fallback>
             <w:pict>
-              <v:shapetype w14:anchorId="1C86E747" id="_x0000_t87" coordsize="21600,21600" o:spt="87" adj="1800,10800" path="m21600,qx10800@0l10800@2qy0@11,10800@3l10800@1qy21600,21600e" filled="f">
+              <v:shapetype w14:anchorId="649D3696" id="_x0000_t87" coordsize="21600,21600" o:spt="87" adj="1800,10800" path="m21600,qx10800@0l10800@2qy0@11,10800@3l10800@1qy21600,21600e" filled="f">
                 <v:formulas>
                   <v:f eqn="val #0"/>
                   <v:f eqn="sum 21600 0 #0"/>
@@ -20271,7 +20271,7 @@
           </mc:Choice>
           <mc:Fallback>
             <w:pict>
-              <v:shape w14:anchorId="457CB75B" id="Chave esquerda 26" o:spid="_x0000_s1026" type="#_x0000_t87" style="position:absolute;margin-left:335.6pt;margin-top:52.75pt;width:16.3pt;height:56.35pt;z-index:251647488;visibility:visible;mso-wrap-style:square;mso-width-percent:0;mso-height-percent:0;mso-wrap-distance-left:9pt;mso-wrap-distance-top:0;mso-wrap-distance-right:9pt;mso-wrap-distance-bottom:0;mso-position-horizontal:absolute;mso-position-horizontal-relative:text;mso-position-vertical:absolute;mso-position-vertical-relative:text;mso-width-percent:0;mso-height-percent:0;mso-width-relative:margin;mso-height-relative:margin;v-text-anchor:middle" o:gfxdata="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" adj="521" strokecolor="#5b9bd5 [3204]" strokeweight=".5pt">
+              <v:shape w14:anchorId="1B345133" id="Chave esquerda 26" o:spid="_x0000_s1026" type="#_x0000_t87" style="position:absolute;margin-left:335.6pt;margin-top:52.75pt;width:16.3pt;height:56.35pt;z-index:251647488;visibility:visible;mso-wrap-style:square;mso-width-percent:0;mso-height-percent:0;mso-wrap-distance-left:9pt;mso-wrap-distance-top:0;mso-wrap-distance-right:9pt;mso-wrap-distance-bottom:0;mso-position-horizontal:absolute;mso-position-horizontal-relative:text;mso-position-vertical:absolute;mso-position-vertical-relative:text;mso-width-percent:0;mso-height-percent:0;mso-width-relative:margin;mso-height-relative:margin;v-text-anchor:middle" o:gfxdata="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" adj="521" strokecolor="#5b9bd5 [3204]" strokeweight=".5pt">
                 <v:stroke joinstyle="miter"/>
               </v:shape>
             </w:pict>
@@ -20612,7 +20612,7 @@
           </mc:Choice>
           <mc:Fallback>
             <w:pict>
-              <v:shape w14:anchorId="0FC23E11" id="Conector de seta reta 27" o:spid="_x0000_s1026" type="#_x0000_t32" style="position:absolute;margin-left:315.05pt;margin-top:114.5pt;width:29.9pt;height:4.85pt;z-index:251679232;visibility:visible;mso-wrap-style:square;mso-width-percent:0;mso-height-percent:0;mso-wrap-distance-left:9pt;mso-wrap-distance-top:0;mso-wrap-distance-right:9pt;mso-wrap-distance-bottom:0;mso-position-horizontal:absolute;mso-position-horizontal-relative:text;mso-position-vertical:absolute;mso-position-vertical-relative:text;mso-width-percent:0;mso-height-percent:0;mso-width-relative:margin;mso-height-relative:margin" o:gfxdata="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" strokecolor="#5b9bd5 [3204]" strokeweight=".5pt">
+              <v:shape w14:anchorId="2756EE74" id="Conector de seta reta 27" o:spid="_x0000_s1026" type="#_x0000_t32" style="position:absolute;margin-left:315.05pt;margin-top:114.5pt;width:29.9pt;height:4.85pt;z-index:251679232;visibility:visible;mso-wrap-style:square;mso-width-percent:0;mso-height-percent:0;mso-wrap-distance-left:9pt;mso-wrap-distance-top:0;mso-wrap-distance-right:9pt;mso-wrap-distance-bottom:0;mso-position-horizontal:absolute;mso-position-horizontal-relative:text;mso-position-vertical:absolute;mso-position-vertical-relative:text;mso-width-percent:0;mso-height-percent:0;mso-width-relative:margin;mso-height-relative:margin" o:gfxdata="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" strokecolor="#5b9bd5 [3204]" strokeweight=".5pt">
                 <v:stroke endarrow="open" joinstyle="miter"/>
               </v:shape>
             </w:pict>
@@ -28586,19 +28586,7 @@
         <w:rPr>
           <w:lang w:val="en-US"/>
         </w:rPr>
-        <w:t xml:space="preserve">The program will request you to enter two values: tolerance and distance.  First, you enter the tolerance. Tolerance is the size of a bounding box around each data point used to arrange them in a data structure optimized for spatial searches.  The default is a good number, so normally you just confirm.  Larger values may degrade the performance of the spatial searches.  Then you enter the distance.  Distance is the criterion used to tell two samples are too close to each other.  Enter a small value greater than zero, as entering zero may prevent you to locate duplicate samples due to </w:t>
-      </w:r>
-      <w:r>
-        <w:rPr>
-          <w:lang w:val="en-US"/>
-        </w:rPr>
-        <w:t>floating point number inaccuracies</w:t>
-      </w:r>
-      <w:r>
-        <w:rPr>
-          <w:lang w:val="en-US"/>
-        </w:rPr>
-        <w:t>.  The default distance value is a small enough figure assuming a typical mining or petroleum application.</w:t>
+        <w:t>The program will request you to enter two values: tolerance and distance.  First, you enter the tolerance. Tolerance is the size of a bounding box around each data point used to arrange them in a data structure optimized for spatial searches.  The default is a good number, so normally you just confirm.  Larger values may degrade the performance of the spatial searches.  Then you enter the distance.  Distance is the criterion used to tell two samples are too close to each other.  Enter a small value greater than zero, as entering zero may prevent you to locate duplicate samples due to floating point number inaccuracies.  The default distance value is a small enough figure assuming a typical mining or petroleum application.</w:t>
       </w:r>
       <w:r>
         <w:rPr>
@@ -28625,6 +28613,116 @@
           <w:lang w:val="en-US"/>
         </w:rPr>
         <w:t>After entering tolerance and distance, t</w:t>
+      </w:r>
+      <w:r>
+        <w:rPr>
+          <w:lang w:val="en-US"/>
+        </w:rPr>
+        <w:t>he program will present a report</w:t>
+      </w:r>
+      <w:r>
+        <w:rPr>
+          <w:lang w:val="en-US"/>
+        </w:rPr>
+        <w:t xml:space="preserve"> in the main window’s message output panel (</w:t>
+      </w:r>
+      <w:r>
+        <w:rPr>
+          <w:lang w:val="en-US"/>
+        </w:rPr>
+        <w:fldChar w:fldCharType="begin"/>
+      </w:r>
+      <w:r>
+        <w:rPr>
+          <w:lang w:val="en-US"/>
+        </w:rPr>
+        <w:instrText xml:space="preserve"> REF _Ref461608998 \h </w:instrText>
+      </w:r>
+      <w:r>
+        <w:rPr>
+          <w:lang w:val="en-US"/>
+        </w:rPr>
+      </w:r>
+      <w:r>
+        <w:rPr>
+          <w:lang w:val="en-US"/>
+        </w:rPr>
+        <w:fldChar w:fldCharType="separate"/>
+      </w:r>
+      <w:r>
+        <w:rPr>
+          <w:b/>
+          <w:lang w:val="en-US"/>
+        </w:rPr>
+        <w:t xml:space="preserve">Figure </w:t>
+      </w:r>
+      <w:r>
+        <w:rPr>
+          <w:b/>
+          <w:noProof/>
+          <w:lang w:val="en-US"/>
+        </w:rPr>
+        <w:t>1</w:t>
+      </w:r>
+      <w:r>
+        <w:rPr>
+          <w:lang w:val="en-US"/>
+        </w:rPr>
+        <w:fldChar w:fldCharType="end"/>
+      </w:r>
+      <w:r>
+        <w:rPr>
+          <w:lang w:val="en-US"/>
+        </w:rPr>
+        <w:t>, C)</w:t>
+      </w:r>
+      <w:r>
+        <w:rPr>
+          <w:lang w:val="en-US"/>
+        </w:rPr>
+        <w:t xml:space="preserve"> showing the file lines where duplicate or near-miss samples were found.  You then have to edit</w:t>
+      </w:r>
+      <w:r>
+        <w:rPr>
+          <w:lang w:val="en-US"/>
+        </w:rPr>
+        <w:t xml:space="preserve"> </w:t>
+      </w:r>
+      <w:r>
+        <w:rPr>
+          <w:lang w:val="en-US"/>
+        </w:rPr>
+        <w:t>the data file in an</w:t>
+      </w:r>
+      <w:r>
+        <w:rPr>
+          <w:lang w:val="en-US"/>
+        </w:rPr>
+        <w:t>other program</w:t>
+      </w:r>
+      <w:r>
+        <w:rPr>
+          <w:lang w:val="en-US"/>
+        </w:rPr>
+        <w:t>, deciding how to solve the reported issues.</w:t>
+      </w:r>
+      <w:r>
+        <w:rPr>
+          <w:lang w:val="en-US"/>
+        </w:rPr>
+        <w:t xml:space="preserve">  The program offers a quick way to edit a project file: </w:t>
+      </w:r>
+      <w:r>
+        <w:rPr>
+          <w:lang w:val="en-US"/>
+        </w:rPr>
+        <w:t>right-click on a file, choo</w:t>
+      </w:r>
+      <w:r>
+        <w:rPr>
+          <w:lang w:val="en-US"/>
+        </w:rPr>
+        <w:t>se “Open with external program”.  This obviously depends on your OS,</w:t>
       </w:r>
       <w:bookmarkStart w:id="84" w:name="_GoBack"/>
       <w:bookmarkEnd w:id="84"/>
@@ -28632,87 +28730,7 @@
         <w:rPr>
           <w:lang w:val="en-US"/>
         </w:rPr>
-        <w:t>he program will present a report</w:t>
-      </w:r>
-      <w:r>
-        <w:rPr>
-          <w:lang w:val="en-US"/>
-        </w:rPr>
-        <w:t xml:space="preserve"> in the main window’s message output panel </w:t>
-      </w:r>
-      <w:r>
-        <w:rPr>
-          <w:lang w:val="en-US"/>
-        </w:rPr>
-        <w:t>(</w:t>
-      </w:r>
-      <w:r>
-        <w:rPr>
-          <w:lang w:val="en-US"/>
-        </w:rPr>
-        <w:fldChar w:fldCharType="begin"/>
-      </w:r>
-      <w:r>
-        <w:rPr>
-          <w:lang w:val="en-US"/>
-        </w:rPr>
-        <w:instrText xml:space="preserve"> REF _Ref461608998 \h </w:instrText>
-      </w:r>
-      <w:r>
-        <w:rPr>
-          <w:lang w:val="en-US"/>
-        </w:rPr>
-      </w:r>
-      <w:r>
-        <w:rPr>
-          <w:lang w:val="en-US"/>
-        </w:rPr>
-        <w:fldChar w:fldCharType="separate"/>
-      </w:r>
-      <w:r>
-        <w:rPr>
-          <w:b/>
-          <w:lang w:val="en-US"/>
-        </w:rPr>
-        <w:t xml:space="preserve">Figure </w:t>
-      </w:r>
-      <w:r>
-        <w:rPr>
-          <w:b/>
-          <w:noProof/>
-          <w:lang w:val="en-US"/>
-        </w:rPr>
-        <w:t>1</w:t>
-      </w:r>
-      <w:r>
-        <w:rPr>
-          <w:lang w:val="en-US"/>
-        </w:rPr>
-        <w:fldChar w:fldCharType="end"/>
-      </w:r>
-      <w:r>
-        <w:rPr>
-          <w:lang w:val="en-US"/>
-        </w:rPr>
-        <w:t>, C)</w:t>
-      </w:r>
-      <w:r>
-        <w:rPr>
-          <w:lang w:val="en-US"/>
-        </w:rPr>
-        <w:t xml:space="preserve"> showing the file lines where duplicate or near-miss samples were found.  You then have to edit the data file in an</w:t>
-      </w:r>
-      <w:r>
-        <w:rPr>
-          <w:lang w:val="en-US"/>
-        </w:rPr>
-        <w:t>other program</w:t>
-      </w:r>
-      <w:r>
-        <w:rPr>
-          <w:lang w:val="en-US"/>
-        </w:rPr>
-        <w:t>, deciding how to solve the reported issues.</w:t>
+        <w:t xml:space="preserve"> system settings and programs installed.</w:t>
       </w:r>
     </w:p>
     <w:p>
@@ -38309,7 +38327,7 @@
 </file>
 
 <file path=customXml/itemProps1.xml><?xml version="1.0" encoding="utf-8"?>
-<ds:datastoreItem xmlns:ds="http://schemas.openxmlformats.org/officeDocument/2006/customXml" ds:itemID="{A69FFC9E-91B4-4233-840D-FAB49A4A0CD2}">
+<ds:datastoreItem xmlns:ds="http://schemas.openxmlformats.org/officeDocument/2006/customXml" ds:itemID="{794133CA-EA51-4ABF-8B67-639126FFD2BB}">
   <ds:schemaRefs>
     <ds:schemaRef ds:uri="http://schemas.openxmlformats.org/officeDocument/2006/bibliography"/>
   </ds:schemaRefs>

</xml_diff>

<commit_message>
Completing the maintenance cycle of files of type UnivariateCategoryClassification
</commit_message>
<xml_diff>
--- a/docs/GammaRayManual.docx
+++ b/docs/GammaRayManual.docx
@@ -13311,18 +13311,28 @@
         </w:rPr>
         <w:t xml:space="preserve">ing changes, enter a </w:t>
       </w:r>
+    </w:p>
+    <w:p>
+      <w:pPr>
+        <w:jc w:val="both"/>
+        <w:rPr>
+          <w:lang w:val="en-US"/>
+        </w:rPr>
+      </w:pPr>
       <w:r>
         <w:rPr>
           <w:rStyle w:val="SourceCodeChar"/>
         </w:rPr>
         <w:t>git status</w:t>
       </w:r>
-      <w:r>
-        <w:rPr>
-          <w:lang w:val="en-US"/>
-        </w:rPr>
-        <w:t xml:space="preserve">.  </w:t>
-      </w:r>
+    </w:p>
+    <w:p>
+      <w:pPr>
+        <w:jc w:val="both"/>
+        <w:rPr>
+          <w:lang w:val="en-US"/>
+        </w:rPr>
+      </w:pPr>
       <w:r>
         <w:rPr>
           <w:lang w:val="en-US"/>
@@ -13379,7 +13389,22 @@
         <w:rPr>
           <w:lang w:val="en-US"/>
         </w:rPr>
-        <w:t xml:space="preserve">If your console supports colors, the file paths in those lists are displayed in red, meaning that they need to be staged.  To stage, in Git jargon, is to prepare a commit, which is a set of individual changes.  You stage the changed or created files by issuing a </w:t>
+        <w:lastRenderedPageBreak/>
+        <w:t>If your console supports colors, the file paths in those lists are displayed in red, meaning that they need to be staged.  To stage, in Git jargon, is to prepare a commit, which is a set of individual changes.  You stage the changed or created files by issuing a</w:t>
+      </w:r>
+    </w:p>
+    <w:p>
+      <w:pPr>
+        <w:jc w:val="both"/>
+        <w:rPr>
+          <w:lang w:val="en-US"/>
+        </w:rPr>
+      </w:pPr>
+      <w:r>
+        <w:rPr>
+          <w:lang w:val="en-US"/>
+        </w:rPr>
+        <w:t xml:space="preserve"> </w:t>
       </w:r>
       <w:r>
         <w:rPr>
@@ -13391,14 +13416,52 @@
         <w:rPr>
           <w:lang w:val="en-US"/>
         </w:rPr>
-        <w:t xml:space="preserve"> command.  After your changes are staged,</w:t>
-      </w:r>
-      <w:r>
-        <w:rPr>
-          <w:lang w:val="en-US"/>
-        </w:rPr>
         <w:t xml:space="preserve"> </w:t>
       </w:r>
+    </w:p>
+    <w:p>
+      <w:pPr>
+        <w:jc w:val="both"/>
+        <w:rPr>
+          <w:lang w:val="en-US"/>
+        </w:rPr>
+      </w:pPr>
+      <w:r>
+        <w:rPr>
+          <w:lang w:val="en-US"/>
+        </w:rPr>
+        <w:t xml:space="preserve">command. </w:t>
+      </w:r>
+      <w:r>
+        <w:rPr>
+          <w:lang w:val="en-US"/>
+        </w:rPr>
+        <w:t xml:space="preserve"> Entering </w:t>
+      </w:r>
+      <w:r>
+        <w:rPr>
+          <w:rStyle w:val="SourceCodeChar"/>
+        </w:rPr>
+        <w:t>git add .</w:t>
+      </w:r>
+      <w:r>
+        <w:rPr>
+          <w:lang w:val="en-US"/>
+        </w:rPr>
+        <w:t xml:space="preserve"> (notice the period) will stage for commit all currently pending changes. </w:t>
+      </w:r>
+      <w:r>
+        <w:rPr>
+          <w:lang w:val="en-US"/>
+        </w:rPr>
+        <w:t xml:space="preserve"> After your changes are staged,</w:t>
+      </w:r>
+      <w:r>
+        <w:rPr>
+          <w:lang w:val="en-US"/>
+        </w:rPr>
+        <w:t xml:space="preserve"> </w:t>
+      </w:r>
       <w:r>
         <w:rPr>
           <w:lang w:val="en-US"/>
@@ -13411,7 +13474,6 @@
         <w:pStyle w:val="SourceCode"/>
       </w:pPr>
       <w:r>
-        <w:lastRenderedPageBreak/>
         <w:t>git commit -m “</w:t>
       </w:r>
       <w:r>
@@ -14260,7 +14322,14 @@
         <w:rPr>
           <w:lang w:val="en-US"/>
         </w:rPr>
-        <w:t xml:space="preserve">Also keep in mind that by publishing code, without further notice, you tacitly declare the code is of your authorship, being the sole responsible by adding copyrighted code without express permission or prior published code without given the due credit.  The </w:t>
+        <w:t xml:space="preserve">Also keep in mind that </w:t>
+      </w:r>
+      <w:r>
+        <w:rPr>
+          <w:lang w:val="en-US"/>
+        </w:rPr>
+        <w:lastRenderedPageBreak/>
+        <w:t xml:space="preserve">by publishing code, without further notice, you tacitly declare the code is of your authorship, being the sole responsible by adding copyrighted code without express permission or prior published code without given the due credit.  The </w:t>
       </w:r>
       <w:r>
         <w:rPr>
@@ -14292,7 +14361,6 @@
         <w:rPr>
           <w:lang w:val="en-US"/>
         </w:rPr>
-        <w:lastRenderedPageBreak/>
         <w:t xml:space="preserve">If you are required to make </w:t>
       </w:r>
       <w:r>
@@ -15134,6 +15202,7 @@
         <w:rPr>
           <w:lang w:val="en-US"/>
         </w:rPr>
+        <w:lastRenderedPageBreak/>
         <w:t xml:space="preserve">Keeping your local branches updated </w:t>
       </w:r>
       <w:r>
@@ -15193,7 +15262,6 @@
         <w:rPr>
           <w:lang w:val="en-US"/>
         </w:rPr>
-        <w:lastRenderedPageBreak/>
         <w:t>File operations</w:t>
       </w:r>
       <w:bookmarkEnd w:id="38"/>
@@ -15932,6 +16000,7 @@
         <w:rPr>
           <w:lang w:val="en-US"/>
         </w:rPr>
+        <w:lastRenderedPageBreak/>
         <w:t xml:space="preserve">Even though GammaRay depends on GhostScript </w:t>
       </w:r>
       <w:r>
@@ -15972,7 +16041,6 @@
         <w:rPr>
           <w:lang w:val="en-US"/>
         </w:rPr>
-        <w:lastRenderedPageBreak/>
         <w:t>Configuring</w:t>
       </w:r>
       <w:bookmarkEnd w:id="47"/>
@@ -16775,6 +16843,7 @@
         <w:rPr>
           <w:lang w:val="en-US"/>
         </w:rPr>
+        <w:lastRenderedPageBreak/>
         <w:t xml:space="preserve">depending on the changes you made to </w:t>
       </w:r>
       <w:r>
@@ -16831,7 +16900,6 @@
         <w:rPr>
           <w:lang w:val="en-US"/>
         </w:rPr>
-        <w:lastRenderedPageBreak/>
         <w:t>Recall that</w:t>
       </w:r>
       <w:r>
@@ -30324,7 +30392,31 @@
         <w:rPr>
           <w:lang w:val="en-US"/>
         </w:rPr>
-        <w:t xml:space="preserve">  These codes can be 1 and 2, for instance.  Noteworthy, this transformation is not reversible, meaning that it is not possible to obtain gamma ray values from sandstone and shale codes in a deterministic fashion.</w:t>
+        <w:t xml:space="preserve">  These codes can be 1 and 2, for instance.  Noteworthy, this transformation is not reversible, meaning that it is not possible to obtain gamma ray values fro</w:t>
+      </w:r>
+      <w:r>
+        <w:rPr>
+          <w:lang w:val="en-US"/>
+        </w:rPr>
+        <w:t>m sandstone and shale codes</w:t>
+      </w:r>
+      <w:r>
+        <w:rPr>
+          <w:lang w:val="en-US"/>
+        </w:rPr>
+        <w:t xml:space="preserve"> deterministic</w:t>
+      </w:r>
+      <w:r>
+        <w:rPr>
+          <w:lang w:val="en-US"/>
+        </w:rPr>
+        <w:t>ally</w:t>
+      </w:r>
+      <w:r>
+        <w:rPr>
+          <w:lang w:val="en-US"/>
+        </w:rPr>
+        <w:t>.</w:t>
       </w:r>
     </w:p>
     <w:p>
@@ -30630,8 +30722,6 @@
         </w:rPr>
       </w:pPr>
       <w:bookmarkStart w:id="147" w:name="_Ref474846121"/>
-      <w:bookmarkStart w:id="148" w:name="_GoBack"/>
-      <w:bookmarkEnd w:id="148"/>
       <w:r>
         <w:rPr>
           <w:b/>
@@ -30767,7 +30857,7 @@
           <w:lang w:val="en-US"/>
         </w:rPr>
       </w:pPr>
-      <w:bookmarkStart w:id="149" w:name="_Toc476154919"/>
+      <w:bookmarkStart w:id="148" w:name="_Toc476154919"/>
       <w:r>
         <w:rPr>
           <w:lang w:val="en-US"/>
@@ -30786,7 +30876,7 @@
         </w:rPr>
         <w:t xml:space="preserve">) </w:t>
       </w:r>
-      <w:bookmarkStart w:id="150" w:name="_Toc474158359"/>
+      <w:bookmarkStart w:id="149" w:name="_Toc474158359"/>
       <w:r>
         <w:rPr>
           <w:lang w:val="en-US"/>
@@ -30799,8 +30889,8 @@
         </w:rPr>
         <w:t xml:space="preserve"> classification</w:t>
       </w:r>
+      <w:bookmarkEnd w:id="148"/>
       <w:bookmarkEnd w:id="149"/>
-      <w:bookmarkEnd w:id="150"/>
     </w:p>
     <w:p>
       <w:pPr>
@@ -30947,7 +31037,7 @@
           <w:lang w:val="en-US"/>
         </w:rPr>
       </w:pPr>
-      <w:bookmarkStart w:id="151" w:name="_Ref474858019"/>
+      <w:bookmarkStart w:id="150" w:name="_Ref474858019"/>
       <w:r>
         <w:rPr>
           <w:b/>
@@ -30988,7 +31078,7 @@
         </w:rPr>
         <w:fldChar w:fldCharType="end"/>
       </w:r>
-      <w:bookmarkEnd w:id="151"/>
+      <w:bookmarkEnd w:id="150"/>
       <w:r>
         <w:rPr>
           <w:lang w:val="en-US"/>
@@ -31110,7 +31200,15 @@
         <w:rPr>
           <w:lang w:val="en-US"/>
         </w:rPr>
-        <w:t xml:space="preserve"> in defining the ranges.  Saving the mapping is optional, though it can be useful if you wish to </w:t>
+        <w:t xml:space="preserve"> in defining the ranges.  Saving the mapping is optional, though it can be useful</w:t>
+      </w:r>
+      <w:bookmarkStart w:id="151" w:name="_GoBack"/>
+      <w:bookmarkEnd w:id="151"/>
+      <w:r>
+        <w:rPr>
+          <w:lang w:val="en-US"/>
+        </w:rPr>
+        <w:t xml:space="preserve"> if you wish to </w:t>
       </w:r>
       <w:r>
         <w:rPr>
@@ -31122,7 +31220,19 @@
         <w:rPr>
           <w:lang w:val="en-US"/>
         </w:rPr>
-        <w:t xml:space="preserve"> the ranges or to repeat the classification procedure with another data file</w:t>
+        <w:t xml:space="preserve"> the ranges or to </w:t>
+      </w:r>
+      <w:r>
+        <w:rPr>
+          <w:lang w:val="en-US"/>
+        </w:rPr>
+        <w:t>perform</w:t>
+      </w:r>
+      <w:r>
+        <w:rPr>
+          <w:lang w:val="en-US"/>
+        </w:rPr>
+        <w:t xml:space="preserve"> the classification procedure with another data file</w:t>
       </w:r>
       <w:r>
         <w:rPr>
@@ -31135,6 +31245,12 @@
           <w:lang w:val="en-US"/>
         </w:rPr>
         <w:t>.</w:t>
+      </w:r>
+      <w:r>
+        <w:rPr>
+          <w:lang w:val="en-US"/>
+        </w:rPr>
+        <w:t xml:space="preserve">  Clicking OK the classification will take place, after which the user will be asked to enter the new variable name containing the categorical values to be added to the selected file.</w:t>
       </w:r>
     </w:p>
     <w:p>
@@ -31149,10 +31265,10 @@
         </w:rPr>
         <w:lastRenderedPageBreak/>
         <w:drawing>
-          <wp:inline distT="0" distB="0" distL="0" distR="0" wp14:anchorId="364B61E1" wp14:editId="52F9B9C0">
+          <wp:inline distT="0" distB="0" distL="0" distR="0" wp14:anchorId="067B3BB7" wp14:editId="26EEFB4F">
             <wp:extent cx="4943475" cy="3267075"/>
             <wp:effectExtent l="0" t="0" r="9525" b="9525"/>
-            <wp:docPr id="93" name="Imagem 93"/>
+            <wp:docPr id="94" name="Imagem 94"/>
             <wp:cNvGraphicFramePr>
               <a:graphicFrameLocks xmlns:a="http://schemas.openxmlformats.org/drawingml/2006/main" noChangeAspect="1"/>
             </wp:cNvGraphicFramePr>
@@ -39095,7 +39211,7 @@
           <w:rPr>
             <w:noProof/>
           </w:rPr>
-          <w:t>35</w:t>
+          <w:t>28</w:t>
         </w:r>
         <w:r>
           <w:fldChar w:fldCharType="end"/>
@@ -40992,7 +41108,7 @@
 </file>
 
 <file path=customXml/itemProps1.xml><?xml version="1.0" encoding="utf-8"?>
-<ds:datastoreItem xmlns:ds="http://schemas.openxmlformats.org/officeDocument/2006/customXml" ds:itemID="{5978830D-4331-4E22-8314-551456D10161}">
+<ds:datastoreItem xmlns:ds="http://schemas.openxmlformats.org/officeDocument/2006/customXml" ds:itemID="{C6C13A12-98A3-4A4E-AE15-B968684FD5C3}">
   <ds:schemaRefs>
     <ds:schemaRef ds:uri="http://schemas.openxmlformats.org/officeDocument/2006/bibliography"/>
   </ds:schemaRefs>

</xml_diff>

<commit_message>
Adjusting the floating point precision in output to GEO-EAS file
</commit_message>
<xml_diff>
--- a/docs/GammaRayManual.docx
+++ b/docs/GammaRayManual.docx
@@ -10694,7 +10694,7 @@
     </w:p>
     <w:p>
       <w:pPr>
-        <w:pStyle w:val="Ttulo2"/>
+        <w:pStyle w:val="Ttulo3"/>
         <w:rPr>
           <w:lang w:val="en-US"/>
         </w:rPr>
@@ -11107,7 +11107,19 @@
         <w:rPr>
           <w:lang w:val="en-US"/>
         </w:rPr>
-        <w:t>was tested to work properly with version 8.53, so</w:t>
+        <w:t>was tested to work properly with version 8.53</w:t>
+      </w:r>
+      <w:r>
+        <w:rPr>
+          <w:lang w:val="en-US"/>
+        </w:rPr>
+        <w:t xml:space="preserve"> (32- or 64-bit)</w:t>
+      </w:r>
+      <w:r>
+        <w:rPr>
+          <w:lang w:val="en-US"/>
+        </w:rPr>
+        <w:t>, so</w:t>
       </w:r>
       <w:r>
         <w:rPr>
@@ -11126,6 +11138,48 @@
           <w:lang w:val="en-US"/>
         </w:rPr>
         <w:t>older versions.</w:t>
+      </w:r>
+      <w:r>
+        <w:rPr>
+          <w:lang w:val="en-US"/>
+        </w:rPr>
+        <w:t xml:space="preserve">  </w:t>
+      </w:r>
+      <w:r>
+        <w:rPr>
+          <w:lang w:val="en-US"/>
+        </w:rPr>
+        <w:t>Old</w:t>
+      </w:r>
+      <w:r>
+        <w:rPr>
+          <w:lang w:val="en-US"/>
+        </w:rPr>
+        <w:t xml:space="preserve"> versions (at least version 5.9 or earlier) have</w:t>
+      </w:r>
+      <w:r>
+        <w:rPr>
+          <w:lang w:val="en-US"/>
+        </w:rPr>
+        <w:t xml:space="preserve"> </w:t>
+      </w:r>
+      <w:r>
+        <w:rPr>
+          <w:lang w:val="en-US"/>
+        </w:rPr>
+        <w:t>different installation directory structure</w:t>
+      </w:r>
+      <w:r>
+        <w:rPr>
+          <w:lang w:val="en-US"/>
+        </w:rPr>
+        <w:t>s</w:t>
+      </w:r>
+      <w:r>
+        <w:rPr>
+          <w:lang w:val="en-US"/>
+        </w:rPr>
+        <w:t xml:space="preserve">, therefore will cause plots to fail. </w:t>
       </w:r>
     </w:p>
     <w:p>
@@ -11614,8 +11668,10 @@
           <w:shd w:val="clear" w:color="auto" w:fill="FFFFFF"/>
           <w:lang w:val="en-US"/>
         </w:rPr>
-        <w:t xml:space="preserve"> library to have </w:t>
-      </w:r>
+        <w:t xml:space="preserve"> library</w:t>
+      </w:r>
+      <w:bookmarkStart w:id="21" w:name="_GoBack"/>
+      <w:bookmarkEnd w:id="21"/>
       <w:r>
         <w:rPr>
           <w:rFonts w:ascii="Arial" w:hAnsi="Arial" w:cs="Arial"/>
@@ -11625,18 +11681,7 @@
           <w:shd w:val="clear" w:color="auto" w:fill="FFFFFF"/>
           <w:lang w:val="en-US"/>
         </w:rPr>
-        <w:t>a spatial index (R-Tree</w:t>
-      </w:r>
-      <w:r>
-        <w:rPr>
-          <w:rFonts w:ascii="Arial" w:hAnsi="Arial" w:cs="Arial"/>
-          <w:color w:val="000000"/>
-          <w:sz w:val="20"/>
-          <w:szCs w:val="20"/>
-          <w:shd w:val="clear" w:color="auto" w:fill="FFFFFF"/>
-          <w:lang w:val="en-US"/>
-        </w:rPr>
-        <w:t>).</w:t>
+        <w:t>.</w:t>
       </w:r>
       <w:r>
         <w:rPr>
@@ -11928,16 +11973,16 @@
           <w:lang w:val="en-US"/>
         </w:rPr>
       </w:pPr>
-      <w:bookmarkStart w:id="21" w:name="_Toc474158315"/>
-      <w:bookmarkStart w:id="22" w:name="_Toc476154874"/>
+      <w:bookmarkStart w:id="22" w:name="_Toc474158315"/>
+      <w:bookmarkStart w:id="23" w:name="_Toc476154874"/>
       <w:r>
         <w:rPr>
           <w:lang w:val="en-US"/>
         </w:rPr>
         <w:t>Contributing with code</w:t>
       </w:r>
-      <w:bookmarkEnd w:id="21"/>
       <w:bookmarkEnd w:id="22"/>
+      <w:bookmarkEnd w:id="23"/>
     </w:p>
     <w:p>
       <w:pPr>
@@ -12062,16 +12107,16 @@
           <w:lang w:val="en-US"/>
         </w:rPr>
       </w:pPr>
-      <w:bookmarkStart w:id="23" w:name="_Toc474158316"/>
-      <w:bookmarkStart w:id="24" w:name="_Toc476154875"/>
+      <w:bookmarkStart w:id="24" w:name="_Toc474158316"/>
+      <w:bookmarkStart w:id="25" w:name="_Toc476154875"/>
       <w:r>
         <w:rPr>
           <w:lang w:val="en-US"/>
         </w:rPr>
         <w:t>The Git versioning system</w:t>
       </w:r>
-      <w:bookmarkEnd w:id="23"/>
       <w:bookmarkEnd w:id="24"/>
+      <w:bookmarkEnd w:id="25"/>
     </w:p>
     <w:p>
       <w:pPr>
@@ -12451,16 +12496,16 @@
           <w:lang w:val="en-US"/>
         </w:rPr>
       </w:pPr>
-      <w:bookmarkStart w:id="25" w:name="_Toc474158317"/>
-      <w:bookmarkStart w:id="26" w:name="_Toc476154876"/>
+      <w:bookmarkStart w:id="26" w:name="_Toc474158317"/>
+      <w:bookmarkStart w:id="27" w:name="_Toc476154876"/>
       <w:r>
         <w:rPr>
           <w:lang w:val="en-US"/>
         </w:rPr>
         <w:t>Downloading the sources repository</w:t>
       </w:r>
-      <w:bookmarkEnd w:id="25"/>
       <w:bookmarkEnd w:id="26"/>
+      <w:bookmarkEnd w:id="27"/>
     </w:p>
     <w:p>
       <w:pPr>
@@ -12628,8 +12673,8 @@
           <w:lang w:val="en-US"/>
         </w:rPr>
       </w:pPr>
-      <w:bookmarkStart w:id="27" w:name="_Toc474158318"/>
-      <w:bookmarkStart w:id="28" w:name="_Toc476154877"/>
+      <w:bookmarkStart w:id="28" w:name="_Toc474158318"/>
+      <w:bookmarkStart w:id="29" w:name="_Toc476154877"/>
       <w:r>
         <w:rPr>
           <w:lang w:val="en-US"/>
@@ -12637,8 +12682,8 @@
         <w:lastRenderedPageBreak/>
         <w:t>Creating a branch</w:t>
       </w:r>
-      <w:bookmarkEnd w:id="27"/>
       <w:bookmarkEnd w:id="28"/>
+      <w:bookmarkEnd w:id="29"/>
     </w:p>
     <w:p>
       <w:pPr>
@@ -13073,7 +13118,7 @@
           <w:lang w:val="en-US"/>
         </w:rPr>
       </w:pPr>
-      <w:bookmarkStart w:id="29" w:name="_Ref476207041"/>
+      <w:bookmarkStart w:id="30" w:name="_Ref476207041"/>
       <w:r>
         <w:rPr>
           <w:lang w:val="en-US"/>
@@ -13086,7 +13131,7 @@
         </w:rPr>
         <w:t>version control</w:t>
       </w:r>
-      <w:bookmarkEnd w:id="29"/>
+      <w:bookmarkEnd w:id="30"/>
     </w:p>
     <w:p>
       <w:pPr>
@@ -13117,7 +13162,31 @@
         <w:rPr>
           <w:lang w:val="en-US"/>
         </w:rPr>
-        <w:t xml:space="preserve">and the text editor KWrite saves the previous version of the files with the pattern </w:t>
+        <w:t xml:space="preserve">and the text editor KWrite saves </w:t>
+      </w:r>
+      <w:r>
+        <w:rPr>
+          <w:lang w:val="en-US"/>
+        </w:rPr>
+        <w:t>backup copies</w:t>
+      </w:r>
+      <w:r>
+        <w:rPr>
+          <w:lang w:val="en-US"/>
+        </w:rPr>
+        <w:t xml:space="preserve"> of the</w:t>
+      </w:r>
+      <w:r>
+        <w:rPr>
+          <w:lang w:val="en-US"/>
+        </w:rPr>
+        <w:t xml:space="preserve"> edited</w:t>
+      </w:r>
+      <w:r>
+        <w:rPr>
+          <w:lang w:val="en-US"/>
+        </w:rPr>
+        <w:t xml:space="preserve"> files with the pattern </w:t>
       </w:r>
       <w:r>
         <w:rPr>
@@ -13269,8 +13338,8 @@
           <w:lang w:val="en-US"/>
         </w:rPr>
       </w:pPr>
-      <w:bookmarkStart w:id="30" w:name="_Toc474158319"/>
-      <w:bookmarkStart w:id="31" w:name="_Toc476154878"/>
+      <w:bookmarkStart w:id="31" w:name="_Toc474158319"/>
+      <w:bookmarkStart w:id="32" w:name="_Toc476154878"/>
       <w:r>
         <w:rPr>
           <w:lang w:val="en-US"/>
@@ -13283,8 +13352,8 @@
         </w:rPr>
         <w:t xml:space="preserve"> changes</w:t>
       </w:r>
-      <w:bookmarkEnd w:id="30"/>
       <w:bookmarkEnd w:id="31"/>
+      <w:bookmarkEnd w:id="32"/>
     </w:p>
     <w:p>
       <w:pPr>
@@ -13926,16 +13995,16 @@
           <w:lang w:val="en-US"/>
         </w:rPr>
       </w:pPr>
-      <w:bookmarkStart w:id="32" w:name="_Toc474158320"/>
-      <w:bookmarkStart w:id="33" w:name="_Toc476154879"/>
+      <w:bookmarkStart w:id="33" w:name="_Toc474158320"/>
+      <w:bookmarkStart w:id="34" w:name="_Toc476154879"/>
       <w:r>
         <w:rPr>
           <w:lang w:val="en-US"/>
         </w:rPr>
         <w:t>Uploading a branch</w:t>
       </w:r>
-      <w:bookmarkEnd w:id="32"/>
       <w:bookmarkEnd w:id="33"/>
+      <w:bookmarkEnd w:id="34"/>
     </w:p>
     <w:p>
       <w:pPr>
@@ -14001,16 +14070,16 @@
           <w:lang w:val="en-US"/>
         </w:rPr>
       </w:pPr>
-      <w:bookmarkStart w:id="34" w:name="_Toc474158321"/>
-      <w:bookmarkStart w:id="35" w:name="_Toc476154880"/>
+      <w:bookmarkStart w:id="35" w:name="_Toc474158321"/>
+      <w:bookmarkStart w:id="36" w:name="_Toc476154880"/>
       <w:r>
         <w:rPr>
           <w:lang w:val="en-US"/>
         </w:rPr>
         <w:t>Pull request</w:t>
       </w:r>
-      <w:bookmarkEnd w:id="34"/>
       <w:bookmarkEnd w:id="35"/>
+      <w:bookmarkEnd w:id="36"/>
     </w:p>
     <w:p>
       <w:pPr>
@@ -15078,16 +15147,16 @@
           <w:lang w:val="en-US"/>
         </w:rPr>
       </w:pPr>
-      <w:bookmarkStart w:id="36" w:name="_Toc474158322"/>
-      <w:bookmarkStart w:id="37" w:name="_Toc476154881"/>
+      <w:bookmarkStart w:id="37" w:name="_Toc474158322"/>
+      <w:bookmarkStart w:id="38" w:name="_Toc476154881"/>
       <w:r>
         <w:rPr>
           <w:lang w:val="en-US"/>
         </w:rPr>
         <w:t>Updating your local repository</w:t>
       </w:r>
-      <w:bookmarkEnd w:id="36"/>
       <w:bookmarkEnd w:id="37"/>
+      <w:bookmarkEnd w:id="38"/>
     </w:p>
     <w:p>
       <w:pPr>
@@ -15255,18 +15324,18 @@
           <w:lang w:val="en-US"/>
         </w:rPr>
       </w:pPr>
-      <w:bookmarkStart w:id="38" w:name="_Toc474158323"/>
-      <w:bookmarkStart w:id="39" w:name="_Toc476154882"/>
-      <w:bookmarkStart w:id="40" w:name="_Ref476207139"/>
+      <w:bookmarkStart w:id="39" w:name="_Toc474158323"/>
+      <w:bookmarkStart w:id="40" w:name="_Toc476154882"/>
+      <w:bookmarkStart w:id="41" w:name="_Ref476207139"/>
       <w:r>
         <w:rPr>
           <w:lang w:val="en-US"/>
         </w:rPr>
         <w:t>File operations</w:t>
       </w:r>
-      <w:bookmarkEnd w:id="38"/>
       <w:bookmarkEnd w:id="39"/>
       <w:bookmarkEnd w:id="40"/>
+      <w:bookmarkEnd w:id="41"/>
     </w:p>
     <w:p>
       <w:pPr>
@@ -15517,8 +15586,8 @@
           <w:lang w:val="en-US"/>
         </w:rPr>
       </w:pPr>
-      <w:bookmarkStart w:id="41" w:name="_Toc474158324"/>
-      <w:bookmarkStart w:id="42" w:name="_Toc476154883"/>
+      <w:bookmarkStart w:id="42" w:name="_Toc474158324"/>
+      <w:bookmarkStart w:id="43" w:name="_Toc476154883"/>
       <w:r>
         <w:rPr>
           <w:lang w:val="en-US"/>
@@ -15531,8 +15600,8 @@
         </w:rPr>
         <w:t xml:space="preserve"> GammaRay</w:t>
       </w:r>
-      <w:bookmarkEnd w:id="41"/>
       <w:bookmarkEnd w:id="42"/>
+      <w:bookmarkEnd w:id="43"/>
     </w:p>
     <w:p>
       <w:pPr>
@@ -15541,16 +15610,16 @@
           <w:lang w:val="en-US"/>
         </w:rPr>
       </w:pPr>
-      <w:bookmarkStart w:id="43" w:name="_Toc474158325"/>
-      <w:bookmarkStart w:id="44" w:name="_Toc476154884"/>
+      <w:bookmarkStart w:id="44" w:name="_Toc474158325"/>
+      <w:bookmarkStart w:id="45" w:name="_Toc476154884"/>
       <w:r>
         <w:rPr>
           <w:lang w:val="en-US"/>
         </w:rPr>
         <w:t>Installing (Windows users)</w:t>
       </w:r>
-      <w:bookmarkEnd w:id="43"/>
       <w:bookmarkEnd w:id="44"/>
+      <w:bookmarkEnd w:id="45"/>
     </w:p>
     <w:p>
       <w:pPr>
@@ -15648,8 +15717,8 @@
           <w:lang w:val="en-US"/>
         </w:rPr>
       </w:pPr>
-      <w:bookmarkStart w:id="45" w:name="_Toc474158326"/>
-      <w:bookmarkStart w:id="46" w:name="_Toc476154885"/>
+      <w:bookmarkStart w:id="46" w:name="_Toc474158326"/>
+      <w:bookmarkStart w:id="47" w:name="_Toc476154885"/>
       <w:r>
         <w:rPr>
           <w:lang w:val="en-US"/>
@@ -15668,8 +15737,8 @@
         </w:rPr>
         <w:t>non-Windows users)</w:t>
       </w:r>
-      <w:bookmarkEnd w:id="45"/>
       <w:bookmarkEnd w:id="46"/>
+      <w:bookmarkEnd w:id="47"/>
     </w:p>
     <w:p>
       <w:pPr>
@@ -16035,16 +16104,16 @@
           <w:lang w:val="en-US"/>
         </w:rPr>
       </w:pPr>
-      <w:bookmarkStart w:id="47" w:name="_Toc474158327"/>
-      <w:bookmarkStart w:id="48" w:name="_Toc476154886"/>
+      <w:bookmarkStart w:id="48" w:name="_Toc474158327"/>
+      <w:bookmarkStart w:id="49" w:name="_Toc476154886"/>
       <w:r>
         <w:rPr>
           <w:lang w:val="en-US"/>
         </w:rPr>
         <w:t>Configuring</w:t>
       </w:r>
-      <w:bookmarkEnd w:id="47"/>
       <w:bookmarkEnd w:id="48"/>
+      <w:bookmarkEnd w:id="49"/>
     </w:p>
     <w:p>
       <w:pPr>
@@ -16420,16 +16489,16 @@
           <w:lang w:val="en-US"/>
         </w:rPr>
       </w:pPr>
-      <w:bookmarkStart w:id="49" w:name="_Toc474158328"/>
-      <w:bookmarkStart w:id="50" w:name="_Toc476154887"/>
+      <w:bookmarkStart w:id="50" w:name="_Toc474158328"/>
+      <w:bookmarkStart w:id="51" w:name="_Toc476154887"/>
       <w:r>
         <w:rPr>
           <w:lang w:val="en-US"/>
         </w:rPr>
         <w:t>Building</w:t>
       </w:r>
-      <w:bookmarkEnd w:id="49"/>
       <w:bookmarkEnd w:id="50"/>
+      <w:bookmarkEnd w:id="51"/>
     </w:p>
     <w:p>
       <w:pPr>
@@ -17018,8 +17087,8 @@
           <w:lang w:val="en-US"/>
         </w:rPr>
       </w:pPr>
-      <w:bookmarkStart w:id="51" w:name="_Toc474158329"/>
-      <w:bookmarkStart w:id="52" w:name="_Toc476154888"/>
+      <w:bookmarkStart w:id="52" w:name="_Toc474158329"/>
+      <w:bookmarkStart w:id="53" w:name="_Toc476154888"/>
       <w:r>
         <w:rPr>
           <w:lang w:val="en-US"/>
@@ -17032,8 +17101,8 @@
         </w:rPr>
         <w:t>ing</w:t>
       </w:r>
-      <w:bookmarkEnd w:id="51"/>
       <w:bookmarkEnd w:id="52"/>
+      <w:bookmarkEnd w:id="53"/>
     </w:p>
     <w:p>
       <w:pPr>
@@ -17403,16 +17472,16 @@
           <w:lang w:val="en-US"/>
         </w:rPr>
       </w:pPr>
-      <w:bookmarkStart w:id="53" w:name="_Toc474158330"/>
-      <w:bookmarkStart w:id="54" w:name="_Toc476154889"/>
+      <w:bookmarkStart w:id="54" w:name="_Toc474158330"/>
+      <w:bookmarkStart w:id="55" w:name="_Toc476154889"/>
       <w:r>
         <w:rPr>
           <w:lang w:val="en-US"/>
         </w:rPr>
         <w:t>Getting started</w:t>
       </w:r>
-      <w:bookmarkEnd w:id="53"/>
       <w:bookmarkEnd w:id="54"/>
+      <w:bookmarkEnd w:id="55"/>
     </w:p>
     <w:p>
       <w:pPr>
@@ -18073,7 +18142,7 @@
           <w:lang w:val="en-US"/>
         </w:rPr>
       </w:pPr>
-      <w:bookmarkStart w:id="55" w:name="_Ref461608998"/>
+      <w:bookmarkStart w:id="56" w:name="_Ref461608998"/>
       <w:r>
         <w:rPr>
           <w:b/>
@@ -18114,7 +18183,7 @@
         </w:rPr>
         <w:fldChar w:fldCharType="end"/>
       </w:r>
-      <w:bookmarkEnd w:id="55"/>
+      <w:bookmarkEnd w:id="56"/>
       <w:r>
         <w:rPr>
           <w:lang w:val="en-US"/>
@@ -18310,16 +18379,16 @@
           <w:lang w:val="en-US"/>
         </w:rPr>
       </w:pPr>
-      <w:bookmarkStart w:id="56" w:name="_Toc474158331"/>
-      <w:bookmarkStart w:id="57" w:name="_Toc476154890"/>
+      <w:bookmarkStart w:id="57" w:name="_Toc474158331"/>
+      <w:bookmarkStart w:id="58" w:name="_Toc476154890"/>
       <w:r>
         <w:rPr>
           <w:lang w:val="en-US"/>
         </w:rPr>
         <w:t>Configuring GammaRay</w:t>
       </w:r>
-      <w:bookmarkEnd w:id="56"/>
       <w:bookmarkEnd w:id="57"/>
+      <w:bookmarkEnd w:id="58"/>
     </w:p>
     <w:p>
       <w:pPr>
@@ -18482,7 +18551,7 @@
           <w:lang w:val="en-US"/>
         </w:rPr>
       </w:pPr>
-      <w:bookmarkStart w:id="58" w:name="_Ref461608640"/>
+      <w:bookmarkStart w:id="59" w:name="_Ref461608640"/>
       <w:r>
         <w:rPr>
           <w:b/>
@@ -18523,7 +18592,7 @@
         </w:rPr>
         <w:fldChar w:fldCharType="end"/>
       </w:r>
-      <w:bookmarkEnd w:id="58"/>
+      <w:bookmarkEnd w:id="59"/>
       <w:r>
         <w:rPr>
           <w:lang w:val="en-US"/>
@@ -18691,18 +18760,18 @@
           <w:lang w:val="en-US"/>
         </w:rPr>
       </w:pPr>
-      <w:bookmarkStart w:id="59" w:name="_Ref466988805"/>
-      <w:bookmarkStart w:id="60" w:name="_Toc474158332"/>
-      <w:bookmarkStart w:id="61" w:name="_Toc476154891"/>
+      <w:bookmarkStart w:id="60" w:name="_Ref466988805"/>
+      <w:bookmarkStart w:id="61" w:name="_Toc474158332"/>
+      <w:bookmarkStart w:id="62" w:name="_Toc476154891"/>
       <w:r>
         <w:rPr>
           <w:lang w:val="en-US"/>
         </w:rPr>
         <w:t>Creating a project</w:t>
       </w:r>
-      <w:bookmarkEnd w:id="59"/>
       <w:bookmarkEnd w:id="60"/>
       <w:bookmarkEnd w:id="61"/>
+      <w:bookmarkEnd w:id="62"/>
     </w:p>
     <w:p>
       <w:pPr>
@@ -18976,7 +19045,7 @@
           <w:lang w:val="en-US"/>
         </w:rPr>
       </w:pPr>
-      <w:bookmarkStart w:id="62" w:name="_Ref461609364"/>
+      <w:bookmarkStart w:id="63" w:name="_Ref461609364"/>
       <w:r>
         <w:rPr>
           <w:b/>
@@ -19017,7 +19086,7 @@
         </w:rPr>
         <w:fldChar w:fldCharType="end"/>
       </w:r>
-      <w:bookmarkEnd w:id="62"/>
+      <w:bookmarkEnd w:id="63"/>
       <w:r>
         <w:rPr>
           <w:lang w:val="en-US"/>
@@ -19372,8 +19441,8 @@
           <w:lang w:val="en-US"/>
         </w:rPr>
       </w:pPr>
-      <w:bookmarkStart w:id="63" w:name="_Toc474158333"/>
-      <w:bookmarkStart w:id="64" w:name="_Toc476154892"/>
+      <w:bookmarkStart w:id="64" w:name="_Toc474158333"/>
+      <w:bookmarkStart w:id="65" w:name="_Toc476154892"/>
       <w:r>
         <w:rPr>
           <w:lang w:val="en-US"/>
@@ -19381,8 +19450,8 @@
         <w:lastRenderedPageBreak/>
         <w:t>Adding data files to your project</w:t>
       </w:r>
-      <w:bookmarkEnd w:id="63"/>
       <w:bookmarkEnd w:id="64"/>
+      <w:bookmarkEnd w:id="65"/>
     </w:p>
     <w:p>
       <w:pPr>
@@ -19810,7 +19879,7 @@
           <w:lang w:val="en-US"/>
         </w:rPr>
       </w:pPr>
-      <w:bookmarkStart w:id="65" w:name="_Ref461607313"/>
+      <w:bookmarkStart w:id="66" w:name="_Ref461607313"/>
       <w:r>
         <w:rPr>
           <w:b/>
@@ -19851,7 +19920,7 @@
         </w:rPr>
         <w:fldChar w:fldCharType="end"/>
       </w:r>
-      <w:bookmarkEnd w:id="65"/>
+      <w:bookmarkEnd w:id="66"/>
       <w:r>
         <w:rPr>
           <w:lang w:val="en-US"/>
@@ -19914,7 +19983,7 @@
           <w:lang w:val="en-US"/>
         </w:rPr>
       </w:pPr>
-      <w:bookmarkStart w:id="66" w:name="_Ref461608094"/>
+      <w:bookmarkStart w:id="67" w:name="_Ref461608094"/>
       <w:r>
         <w:rPr>
           <w:b/>
@@ -19955,7 +20024,7 @@
         </w:rPr>
         <w:fldChar w:fldCharType="end"/>
       </w:r>
-      <w:bookmarkEnd w:id="66"/>
+      <w:bookmarkEnd w:id="67"/>
       <w:r>
         <w:rPr>
           <w:lang w:val="en-US"/>
@@ -20019,7 +20088,7 @@
           <w:lang w:val="en-US"/>
         </w:rPr>
       </w:pPr>
-      <w:bookmarkStart w:id="67" w:name="_Ref461608097"/>
+      <w:bookmarkStart w:id="68" w:name="_Ref461608097"/>
       <w:r>
         <w:rPr>
           <w:b/>
@@ -20060,7 +20129,7 @@
         </w:rPr>
         <w:fldChar w:fldCharType="end"/>
       </w:r>
-      <w:bookmarkEnd w:id="67"/>
+      <w:bookmarkEnd w:id="68"/>
       <w:r>
         <w:rPr>
           <w:lang w:val="en-US"/>
@@ -20297,7 +20366,7 @@
           <w:lang w:val="en-US"/>
         </w:rPr>
       </w:pPr>
-      <w:bookmarkStart w:id="68" w:name="_Ref461606202"/>
+      <w:bookmarkStart w:id="69" w:name="_Ref461606202"/>
       <w:r>
         <w:rPr>
           <w:b/>
@@ -20338,7 +20407,7 @@
         </w:rPr>
         <w:fldChar w:fldCharType="end"/>
       </w:r>
-      <w:bookmarkEnd w:id="68"/>
+      <w:bookmarkEnd w:id="69"/>
       <w:r>
         <w:rPr>
           <w:lang w:val="en-US"/>
@@ -20454,8 +20523,8 @@
           <w:lang w:val="en-US"/>
         </w:rPr>
       </w:pPr>
-      <w:bookmarkStart w:id="69" w:name="_Toc474158334"/>
-      <w:bookmarkStart w:id="70" w:name="_Toc476154893"/>
+      <w:bookmarkStart w:id="70" w:name="_Toc474158334"/>
+      <w:bookmarkStart w:id="71" w:name="_Toc476154893"/>
       <w:r>
         <w:rPr>
           <w:lang w:val="en-US"/>
@@ -20463,8 +20532,8 @@
         <w:lastRenderedPageBreak/>
         <w:t>Removing data files from the project</w:t>
       </w:r>
-      <w:bookmarkEnd w:id="69"/>
       <w:bookmarkEnd w:id="70"/>
+      <w:bookmarkEnd w:id="71"/>
     </w:p>
     <w:p>
       <w:pPr>
@@ -20518,16 +20587,16 @@
           <w:lang w:val="en-US"/>
         </w:rPr>
       </w:pPr>
-      <w:bookmarkStart w:id="71" w:name="_Toc474158335"/>
-      <w:bookmarkStart w:id="72" w:name="_Toc476154894"/>
+      <w:bookmarkStart w:id="72" w:name="_Toc474158335"/>
+      <w:bookmarkStart w:id="73" w:name="_Toc476154894"/>
       <w:r>
         <w:rPr>
           <w:lang w:val="en-US"/>
         </w:rPr>
         <w:t>Conventions</w:t>
       </w:r>
-      <w:bookmarkEnd w:id="71"/>
       <w:bookmarkEnd w:id="72"/>
+      <w:bookmarkEnd w:id="73"/>
     </w:p>
     <w:p>
       <w:pPr>
@@ -20801,7 +20870,7 @@
           <w:lang w:val="en-US"/>
         </w:rPr>
       </w:pPr>
-      <w:bookmarkStart w:id="73" w:name="_Ref466970302"/>
+      <w:bookmarkStart w:id="74" w:name="_Ref466970302"/>
       <w:r>
         <w:rPr>
           <w:b/>
@@ -20842,7 +20911,7 @@
         </w:rPr>
         <w:fldChar w:fldCharType="end"/>
       </w:r>
-      <w:bookmarkEnd w:id="73"/>
+      <w:bookmarkEnd w:id="74"/>
       <w:r>
         <w:rPr>
           <w:lang w:val="en-US"/>
@@ -20953,16 +21022,16 @@
           <w:lang w:val="en-US"/>
         </w:rPr>
       </w:pPr>
-      <w:bookmarkStart w:id="74" w:name="_Toc474158336"/>
-      <w:bookmarkStart w:id="75" w:name="_Toc476154895"/>
+      <w:bookmarkStart w:id="75" w:name="_Toc474158336"/>
+      <w:bookmarkStart w:id="76" w:name="_Toc476154895"/>
       <w:r>
         <w:rPr>
           <w:lang w:val="en-US"/>
         </w:rPr>
         <w:t>Plot Dialog</w:t>
       </w:r>
-      <w:bookmarkEnd w:id="74"/>
       <w:bookmarkEnd w:id="75"/>
+      <w:bookmarkEnd w:id="76"/>
     </w:p>
     <w:p>
       <w:pPr>
@@ -22225,7 +22294,7 @@
           <w:lang w:val="en-US"/>
         </w:rPr>
       </w:pPr>
-      <w:bookmarkStart w:id="76" w:name="_Ref461610456"/>
+      <w:bookmarkStart w:id="77" w:name="_Ref461610456"/>
       <w:r>
         <w:rPr>
           <w:b/>
@@ -22266,7 +22335,7 @@
         </w:rPr>
         <w:fldChar w:fldCharType="end"/>
       </w:r>
-      <w:bookmarkEnd w:id="76"/>
+      <w:bookmarkEnd w:id="77"/>
       <w:r>
         <w:rPr>
           <w:lang w:val="en-US"/>
@@ -22365,16 +22434,16 @@
           <w:lang w:val="en-US"/>
         </w:rPr>
       </w:pPr>
-      <w:bookmarkStart w:id="77" w:name="_Toc474158337"/>
-      <w:bookmarkStart w:id="78" w:name="_Toc476154896"/>
+      <w:bookmarkStart w:id="78" w:name="_Toc474158337"/>
+      <w:bookmarkStart w:id="79" w:name="_Toc476154896"/>
       <w:r>
         <w:rPr>
           <w:lang w:val="en-US"/>
         </w:rPr>
         <w:t>Parameters Dialog</w:t>
       </w:r>
-      <w:bookmarkEnd w:id="77"/>
       <w:bookmarkEnd w:id="78"/>
+      <w:bookmarkEnd w:id="79"/>
     </w:p>
     <w:p>
       <w:pPr>
@@ -22863,7 +22932,7 @@
           <w:lang w:val="en-US"/>
         </w:rPr>
       </w:pPr>
-      <w:bookmarkStart w:id="79" w:name="_Ref461611658"/>
+      <w:bookmarkStart w:id="80" w:name="_Ref461611658"/>
       <w:r>
         <w:rPr>
           <w:b/>
@@ -22904,7 +22973,7 @@
         </w:rPr>
         <w:fldChar w:fldCharType="end"/>
       </w:r>
-      <w:bookmarkEnd w:id="79"/>
+      <w:bookmarkEnd w:id="80"/>
       <w:r>
         <w:rPr>
           <w:lang w:val="en-US"/>
@@ -22939,16 +23008,16 @@
           <w:lang w:val="en-US"/>
         </w:rPr>
       </w:pPr>
-      <w:bookmarkStart w:id="80" w:name="_Toc474158338"/>
-      <w:bookmarkStart w:id="81" w:name="_Toc476154897"/>
+      <w:bookmarkStart w:id="81" w:name="_Toc474158338"/>
+      <w:bookmarkStart w:id="82" w:name="_Toc476154897"/>
       <w:r>
         <w:rPr>
           <w:lang w:val="en-US"/>
         </w:rPr>
         <w:t>(PLANNED) 3D Viewer</w:t>
       </w:r>
-      <w:bookmarkEnd w:id="80"/>
       <w:bookmarkEnd w:id="81"/>
+      <w:bookmarkEnd w:id="82"/>
     </w:p>
     <w:p>
       <w:pPr>
@@ -22957,16 +23026,16 @@
           <w:lang w:val="en-US"/>
         </w:rPr>
       </w:pPr>
-      <w:bookmarkStart w:id="82" w:name="_Toc474158339"/>
-      <w:bookmarkStart w:id="83" w:name="_Toc476154898"/>
+      <w:bookmarkStart w:id="83" w:name="_Toc474158339"/>
+      <w:bookmarkStart w:id="84" w:name="_Toc476154898"/>
       <w:r>
         <w:rPr>
           <w:lang w:val="en-US"/>
         </w:rPr>
         <w:t>Exploratory data analysis</w:t>
       </w:r>
-      <w:bookmarkEnd w:id="82"/>
       <w:bookmarkEnd w:id="83"/>
+      <w:bookmarkEnd w:id="84"/>
     </w:p>
     <w:p>
       <w:pPr>
@@ -23043,16 +23112,16 @@
           <w:lang w:val="en-US"/>
         </w:rPr>
       </w:pPr>
-      <w:bookmarkStart w:id="84" w:name="_Toc474158340"/>
-      <w:bookmarkStart w:id="85" w:name="_Toc476154899"/>
+      <w:bookmarkStart w:id="85" w:name="_Toc474158340"/>
+      <w:bookmarkStart w:id="86" w:name="_Toc476154899"/>
       <w:r>
         <w:rPr>
           <w:lang w:val="en-US"/>
         </w:rPr>
         <w:t>Map / data display</w:t>
       </w:r>
-      <w:bookmarkEnd w:id="84"/>
       <w:bookmarkEnd w:id="85"/>
+      <w:bookmarkEnd w:id="86"/>
     </w:p>
     <w:p>
       <w:pPr>
@@ -23348,7 +23417,7 @@
           <w:lang w:val="en-US"/>
         </w:rPr>
       </w:pPr>
-      <w:bookmarkStart w:id="86" w:name="_Ref461621617"/>
+      <w:bookmarkStart w:id="87" w:name="_Ref461621617"/>
       <w:r>
         <w:rPr>
           <w:b/>
@@ -23389,7 +23458,7 @@
         </w:rPr>
         <w:fldChar w:fldCharType="end"/>
       </w:r>
-      <w:bookmarkEnd w:id="86"/>
+      <w:bookmarkEnd w:id="87"/>
       <w:r>
         <w:rPr>
           <w:lang w:val="en-US"/>
@@ -23452,7 +23521,7 @@
           <w:lang w:val="en-US"/>
         </w:rPr>
       </w:pPr>
-      <w:bookmarkStart w:id="87" w:name="_Ref461696780"/>
+      <w:bookmarkStart w:id="88" w:name="_Ref461696780"/>
       <w:r>
         <w:rPr>
           <w:b/>
@@ -23493,7 +23562,7 @@
         </w:rPr>
         <w:fldChar w:fldCharType="end"/>
       </w:r>
-      <w:bookmarkEnd w:id="87"/>
+      <w:bookmarkEnd w:id="88"/>
       <w:r>
         <w:rPr>
           <w:lang w:val="en-US"/>
@@ -23508,18 +23577,18 @@
           <w:lang w:val="en-US"/>
         </w:rPr>
       </w:pPr>
-      <w:bookmarkStart w:id="88" w:name="_Ref466994790"/>
-      <w:bookmarkStart w:id="89" w:name="_Toc474158341"/>
-      <w:bookmarkStart w:id="90" w:name="_Toc476154900"/>
+      <w:bookmarkStart w:id="89" w:name="_Ref466994790"/>
+      <w:bookmarkStart w:id="90" w:name="_Toc474158341"/>
+      <w:bookmarkStart w:id="91" w:name="_Toc476154900"/>
       <w:r>
         <w:rPr>
           <w:lang w:val="en-US"/>
         </w:rPr>
         <w:t>Histogram</w:t>
       </w:r>
-      <w:bookmarkEnd w:id="88"/>
       <w:bookmarkEnd w:id="89"/>
       <w:bookmarkEnd w:id="90"/>
+      <w:bookmarkEnd w:id="91"/>
     </w:p>
     <w:p>
       <w:pPr>
@@ -23848,16 +23917,16 @@
           <w:lang w:val="en-US"/>
         </w:rPr>
       </w:pPr>
-      <w:bookmarkStart w:id="91" w:name="_Toc474158342"/>
-      <w:bookmarkStart w:id="92" w:name="_Toc476154901"/>
+      <w:bookmarkStart w:id="92" w:name="_Toc474158342"/>
+      <w:bookmarkStart w:id="93" w:name="_Toc476154901"/>
       <w:r>
         <w:rPr>
           <w:lang w:val="en-US"/>
         </w:rPr>
         <w:t>Troubleshooting</w:t>
       </w:r>
-      <w:bookmarkEnd w:id="91"/>
       <w:bookmarkEnd w:id="92"/>
+      <w:bookmarkEnd w:id="93"/>
     </w:p>
     <w:p>
       <w:pPr>
@@ -23909,16 +23978,16 @@
           <w:lang w:val="en-US"/>
         </w:rPr>
       </w:pPr>
-      <w:bookmarkStart w:id="93" w:name="_Toc474158343"/>
-      <w:bookmarkStart w:id="94" w:name="_Toc476154902"/>
+      <w:bookmarkStart w:id="94" w:name="_Toc474158343"/>
+      <w:bookmarkStart w:id="95" w:name="_Toc476154902"/>
       <w:r>
         <w:rPr>
           <w:lang w:val="en-US"/>
         </w:rPr>
         <w:t>Crossplot</w:t>
       </w:r>
-      <w:bookmarkEnd w:id="93"/>
       <w:bookmarkEnd w:id="94"/>
+      <w:bookmarkEnd w:id="95"/>
     </w:p>
     <w:p>
       <w:pPr>
@@ -24051,7 +24120,7 @@
           <w:lang w:val="en-US"/>
         </w:rPr>
       </w:pPr>
-      <w:bookmarkStart w:id="95" w:name="_Ref461624082"/>
+      <w:bookmarkStart w:id="96" w:name="_Ref461624082"/>
       <w:r>
         <w:rPr>
           <w:b/>
@@ -24092,7 +24161,7 @@
         </w:rPr>
         <w:fldChar w:fldCharType="end"/>
       </w:r>
-      <w:bookmarkEnd w:id="95"/>
+      <w:bookmarkEnd w:id="96"/>
       <w:r>
         <w:rPr>
           <w:lang w:val="en-US"/>
@@ -24107,18 +24176,18 @@
           <w:lang w:val="en-US"/>
         </w:rPr>
       </w:pPr>
-      <w:bookmarkStart w:id="96" w:name="_Ref467343883"/>
-      <w:bookmarkStart w:id="97" w:name="_Toc474158344"/>
-      <w:bookmarkStart w:id="98" w:name="_Toc476154903"/>
+      <w:bookmarkStart w:id="97" w:name="_Ref467343883"/>
+      <w:bookmarkStart w:id="98" w:name="_Toc474158344"/>
+      <w:bookmarkStart w:id="99" w:name="_Toc476154903"/>
       <w:r>
         <w:rPr>
           <w:lang w:val="en-US"/>
         </w:rPr>
         <w:t>Probability plot</w:t>
       </w:r>
-      <w:bookmarkEnd w:id="96"/>
       <w:bookmarkEnd w:id="97"/>
       <w:bookmarkEnd w:id="98"/>
+      <w:bookmarkEnd w:id="99"/>
     </w:p>
     <w:p>
       <w:pPr>
@@ -24356,7 +24425,7 @@
           <w:lang w:val="en-US"/>
         </w:rPr>
       </w:pPr>
-      <w:bookmarkStart w:id="99" w:name="_Ref464408886"/>
+      <w:bookmarkStart w:id="100" w:name="_Ref464408886"/>
       <w:r>
         <w:rPr>
           <w:b/>
@@ -24397,7 +24466,7 @@
         </w:rPr>
         <w:fldChar w:fldCharType="end"/>
       </w:r>
-      <w:bookmarkEnd w:id="99"/>
+      <w:bookmarkEnd w:id="100"/>
       <w:r>
         <w:rPr>
           <w:lang w:val="en-US"/>
@@ -24448,16 +24517,16 @@
           <w:lang w:val="en-US"/>
         </w:rPr>
       </w:pPr>
-      <w:bookmarkStart w:id="100" w:name="_Toc474158345"/>
-      <w:bookmarkStart w:id="101" w:name="_Toc476154904"/>
+      <w:bookmarkStart w:id="101" w:name="_Toc474158345"/>
+      <w:bookmarkStart w:id="102" w:name="_Toc476154904"/>
       <w:r>
         <w:rPr>
           <w:lang w:val="en-US"/>
         </w:rPr>
         <w:t>Q-Q and P-P plots</w:t>
       </w:r>
-      <w:bookmarkEnd w:id="100"/>
       <w:bookmarkEnd w:id="101"/>
+      <w:bookmarkEnd w:id="102"/>
     </w:p>
     <w:p>
       <w:pPr>
@@ -24783,7 +24852,7 @@
           <w:lang w:val="en-US"/>
         </w:rPr>
       </w:pPr>
-      <w:bookmarkStart w:id="102" w:name="_Ref464917809"/>
+      <w:bookmarkStart w:id="103" w:name="_Ref464917809"/>
       <w:r>
         <w:rPr>
           <w:b/>
@@ -24824,7 +24893,7 @@
         </w:rPr>
         <w:fldChar w:fldCharType="end"/>
       </w:r>
-      <w:bookmarkEnd w:id="102"/>
+      <w:bookmarkEnd w:id="103"/>
       <w:r>
         <w:rPr>
           <w:lang w:val="en-US"/>
@@ -24887,7 +24956,7 @@
           <w:lang w:val="en-US"/>
         </w:rPr>
       </w:pPr>
-      <w:bookmarkStart w:id="103" w:name="_Ref464918058"/>
+      <w:bookmarkStart w:id="104" w:name="_Ref464918058"/>
       <w:r>
         <w:rPr>
           <w:b/>
@@ -24928,7 +24997,7 @@
         </w:rPr>
         <w:fldChar w:fldCharType="end"/>
       </w:r>
-      <w:bookmarkEnd w:id="103"/>
+      <w:bookmarkEnd w:id="104"/>
       <w:r>
         <w:rPr>
           <w:lang w:val="en-US"/>
@@ -24997,18 +25066,18 @@
           <w:lang w:val="en-US"/>
         </w:rPr>
       </w:pPr>
-      <w:bookmarkStart w:id="104" w:name="_Ref466988951"/>
-      <w:bookmarkStart w:id="105" w:name="_Toc474158346"/>
-      <w:bookmarkStart w:id="106" w:name="_Toc476154905"/>
+      <w:bookmarkStart w:id="105" w:name="_Ref466988951"/>
+      <w:bookmarkStart w:id="106" w:name="_Toc474158346"/>
+      <w:bookmarkStart w:id="107" w:name="_Toc476154905"/>
       <w:r>
         <w:rPr>
           <w:lang w:val="en-US"/>
         </w:rPr>
         <w:t>Univariate distribution modeling</w:t>
       </w:r>
-      <w:bookmarkEnd w:id="104"/>
       <w:bookmarkEnd w:id="105"/>
       <w:bookmarkEnd w:id="106"/>
+      <w:bookmarkEnd w:id="107"/>
     </w:p>
     <w:p>
       <w:pPr>
@@ -25247,7 +25316,7 @@
           <w:lang w:val="en-US"/>
         </w:rPr>
       </w:pPr>
-      <w:bookmarkStart w:id="107" w:name="_Ref462579406"/>
+      <w:bookmarkStart w:id="108" w:name="_Ref462579406"/>
       <w:r>
         <w:rPr>
           <w:b/>
@@ -25288,7 +25357,7 @@
         </w:rPr>
         <w:fldChar w:fldCharType="end"/>
       </w:r>
-      <w:bookmarkEnd w:id="107"/>
+      <w:bookmarkEnd w:id="108"/>
       <w:r>
         <w:rPr>
           <w:lang w:val="en-US"/>
@@ -25768,7 +25837,7 @@
           <w:lang w:val="en-US"/>
         </w:rPr>
       </w:pPr>
-      <w:bookmarkStart w:id="108" w:name="_Ref462579702"/>
+      <w:bookmarkStart w:id="109" w:name="_Ref462579702"/>
       <w:r>
         <w:rPr>
           <w:b/>
@@ -25809,7 +25878,7 @@
         </w:rPr>
         <w:fldChar w:fldCharType="end"/>
       </w:r>
-      <w:bookmarkEnd w:id="108"/>
+      <w:bookmarkEnd w:id="109"/>
       <w:r>
         <w:rPr>
           <w:lang w:val="en-US"/>
@@ -25895,7 +25964,7 @@
           <w:lang w:val="en-US"/>
         </w:rPr>
       </w:pPr>
-      <w:bookmarkStart w:id="109" w:name="_Ref463801715"/>
+      <w:bookmarkStart w:id="110" w:name="_Ref463801715"/>
       <w:r>
         <w:rPr>
           <w:b/>
@@ -25936,7 +26005,7 @@
         </w:rPr>
         <w:fldChar w:fldCharType="end"/>
       </w:r>
-      <w:bookmarkEnd w:id="109"/>
+      <w:bookmarkEnd w:id="110"/>
       <w:r>
         <w:rPr>
           <w:lang w:val="en-US"/>
@@ -25994,16 +26063,16 @@
           <w:lang w:val="en-US"/>
         </w:rPr>
       </w:pPr>
-      <w:bookmarkStart w:id="110" w:name="_Toc474158347"/>
-      <w:bookmarkStart w:id="111" w:name="_Toc476154906"/>
+      <w:bookmarkStart w:id="111" w:name="_Toc474158347"/>
+      <w:bookmarkStart w:id="112" w:name="_Toc476154906"/>
       <w:r>
         <w:rPr>
           <w:lang w:val="en-US"/>
         </w:rPr>
         <w:t>Troubleshooting</w:t>
       </w:r>
-      <w:bookmarkEnd w:id="110"/>
       <w:bookmarkEnd w:id="111"/>
+      <w:bookmarkEnd w:id="112"/>
     </w:p>
     <w:p>
       <w:pPr>
@@ -26077,16 +26146,16 @@
           <w:lang w:val="en-US"/>
         </w:rPr>
       </w:pPr>
-      <w:bookmarkStart w:id="112" w:name="_Toc474158348"/>
-      <w:bookmarkStart w:id="113" w:name="_Toc476154907"/>
+      <w:bookmarkStart w:id="113" w:name="_Toc474158348"/>
+      <w:bookmarkStart w:id="114" w:name="_Toc476154907"/>
       <w:r>
         <w:rPr>
           <w:lang w:val="en-US"/>
         </w:rPr>
         <w:t>Bivariate distribution modeling</w:t>
       </w:r>
-      <w:bookmarkEnd w:id="112"/>
       <w:bookmarkEnd w:id="113"/>
+      <w:bookmarkEnd w:id="114"/>
     </w:p>
     <w:p>
       <w:pPr>
@@ -26536,7 +26605,7 @@
           <w:lang w:val="en-US"/>
         </w:rPr>
       </w:pPr>
-      <w:bookmarkStart w:id="114" w:name="_Ref463103541"/>
+      <w:bookmarkStart w:id="115" w:name="_Ref463103541"/>
       <w:r>
         <w:rPr>
           <w:b/>
@@ -26577,7 +26646,7 @@
         </w:rPr>
         <w:fldChar w:fldCharType="end"/>
       </w:r>
-      <w:bookmarkEnd w:id="114"/>
+      <w:bookmarkEnd w:id="115"/>
       <w:r>
         <w:rPr>
           <w:lang w:val="en-US"/>
@@ -26641,7 +26710,7 @@
           <w:lang w:val="en-US"/>
         </w:rPr>
       </w:pPr>
-      <w:bookmarkStart w:id="115" w:name="_Ref464319668"/>
+      <w:bookmarkStart w:id="116" w:name="_Ref464319668"/>
       <w:r>
         <w:rPr>
           <w:b/>
@@ -26682,7 +26751,7 @@
         </w:rPr>
         <w:fldChar w:fldCharType="end"/>
       </w:r>
-      <w:bookmarkEnd w:id="115"/>
+      <w:bookmarkEnd w:id="116"/>
       <w:r>
         <w:rPr>
           <w:lang w:val="en-US"/>
@@ -26858,7 +26927,7 @@
           <w:lang w:val="en-US"/>
         </w:rPr>
       </w:pPr>
-      <w:bookmarkStart w:id="116" w:name="_Ref464400757"/>
+      <w:bookmarkStart w:id="117" w:name="_Ref464400757"/>
       <w:r>
         <w:rPr>
           <w:b/>
@@ -26899,7 +26968,7 @@
         </w:rPr>
         <w:fldChar w:fldCharType="end"/>
       </w:r>
-      <w:bookmarkEnd w:id="116"/>
+      <w:bookmarkEnd w:id="117"/>
       <w:r>
         <w:rPr>
           <w:lang w:val="en-US"/>
@@ -26921,16 +26990,16 @@
           <w:lang w:val="en-US"/>
         </w:rPr>
       </w:pPr>
-      <w:bookmarkStart w:id="117" w:name="_Toc474158349"/>
-      <w:bookmarkStart w:id="118" w:name="_Toc476154908"/>
+      <w:bookmarkStart w:id="118" w:name="_Toc474158349"/>
+      <w:bookmarkStart w:id="119" w:name="_Toc476154908"/>
       <w:r>
         <w:rPr>
           <w:lang w:val="en-US"/>
         </w:rPr>
         <w:t>Troubleshooting</w:t>
       </w:r>
-      <w:bookmarkEnd w:id="117"/>
       <w:bookmarkEnd w:id="118"/>
+      <w:bookmarkEnd w:id="119"/>
     </w:p>
     <w:p>
       <w:pPr>
@@ -27234,16 +27303,16 @@
           <w:lang w:val="en-US"/>
         </w:rPr>
       </w:pPr>
-      <w:bookmarkStart w:id="119" w:name="_Toc474158350"/>
-      <w:bookmarkStart w:id="120" w:name="_Toc476154909"/>
+      <w:bookmarkStart w:id="120" w:name="_Toc474158350"/>
+      <w:bookmarkStart w:id="121" w:name="_Toc476154909"/>
       <w:r>
         <w:rPr>
           <w:lang w:val="en-US"/>
         </w:rPr>
         <w:t>Data preparation</w:t>
       </w:r>
-      <w:bookmarkEnd w:id="119"/>
       <w:bookmarkEnd w:id="120"/>
+      <w:bookmarkEnd w:id="121"/>
     </w:p>
     <w:p>
       <w:pPr>
@@ -27284,16 +27353,16 @@
           <w:lang w:val="en-US"/>
         </w:rPr>
       </w:pPr>
-      <w:bookmarkStart w:id="121" w:name="_Toc474158351"/>
-      <w:bookmarkStart w:id="122" w:name="_Toc476154910"/>
+      <w:bookmarkStart w:id="122" w:name="_Toc474158351"/>
+      <w:bookmarkStart w:id="123" w:name="_Toc476154910"/>
       <w:r>
         <w:rPr>
           <w:lang w:val="en-US"/>
         </w:rPr>
         <w:t>Declustering</w:t>
       </w:r>
-      <w:bookmarkEnd w:id="121"/>
       <w:bookmarkEnd w:id="122"/>
+      <w:bookmarkEnd w:id="123"/>
     </w:p>
     <w:p>
       <w:pPr>
@@ -27566,7 +27635,7 @@
           <w:lang w:val="en-US"/>
         </w:rPr>
       </w:pPr>
-      <w:bookmarkStart w:id="123" w:name="_Ref461625109"/>
+      <w:bookmarkStart w:id="124" w:name="_Ref461625109"/>
       <w:r>
         <w:rPr>
           <w:b/>
@@ -27607,7 +27676,7 @@
         </w:rPr>
         <w:fldChar w:fldCharType="end"/>
       </w:r>
-      <w:bookmarkEnd w:id="123"/>
+      <w:bookmarkEnd w:id="124"/>
       <w:r>
         <w:rPr>
           <w:lang w:val="en-US"/>
@@ -28195,7 +28264,7 @@
           <w:lang w:val="en-US"/>
         </w:rPr>
       </w:pPr>
-      <w:bookmarkStart w:id="124" w:name="_Ref460167929"/>
+      <w:bookmarkStart w:id="125" w:name="_Ref460167929"/>
       <w:r>
         <w:rPr>
           <w:b/>
@@ -28236,7 +28305,7 @@
         </w:rPr>
         <w:fldChar w:fldCharType="end"/>
       </w:r>
-      <w:bookmarkEnd w:id="124"/>
+      <w:bookmarkEnd w:id="125"/>
       <w:r>
         <w:rPr>
           <w:i w:val="0"/>
@@ -28315,8 +28384,8 @@
           <w:lang w:val="en-US"/>
         </w:rPr>
       </w:pPr>
-      <w:bookmarkStart w:id="125" w:name="_Toc474158352"/>
-      <w:bookmarkStart w:id="126" w:name="_Toc476154911"/>
+      <w:bookmarkStart w:id="126" w:name="_Toc474158352"/>
+      <w:bookmarkStart w:id="127" w:name="_Toc476154911"/>
       <w:r>
         <w:rPr>
           <w:lang w:val="en-US"/>
@@ -28347,8 +28416,8 @@
         </w:rPr>
         <w:t>?</w:t>
       </w:r>
-      <w:bookmarkEnd w:id="125"/>
       <w:bookmarkEnd w:id="126"/>
+      <w:bookmarkEnd w:id="127"/>
     </w:p>
     <w:p>
       <w:pPr>
@@ -28513,7 +28582,7 @@
           <w:lang w:val="en-US"/>
         </w:rPr>
       </w:pPr>
-      <w:bookmarkStart w:id="127" w:name="_Ref459642118"/>
+      <w:bookmarkStart w:id="128" w:name="_Ref459642118"/>
       <w:r>
         <w:rPr>
           <w:b/>
@@ -28554,7 +28623,7 @@
         </w:rPr>
         <w:fldChar w:fldCharType="end"/>
       </w:r>
-      <w:bookmarkEnd w:id="127"/>
+      <w:bookmarkEnd w:id="128"/>
       <w:r>
         <w:rPr>
           <w:lang w:val="en-US"/>
@@ -28569,16 +28638,16 @@
           <w:lang w:val="en-US"/>
         </w:rPr>
       </w:pPr>
-      <w:bookmarkStart w:id="128" w:name="_Toc474158353"/>
-      <w:bookmarkStart w:id="129" w:name="_Toc476154912"/>
+      <w:bookmarkStart w:id="129" w:name="_Toc474158353"/>
+      <w:bookmarkStart w:id="130" w:name="_Toc476154912"/>
       <w:r>
         <w:rPr>
           <w:lang w:val="en-US"/>
         </w:rPr>
         <w:t>Normal Score Transform</w:t>
       </w:r>
-      <w:bookmarkEnd w:id="128"/>
       <w:bookmarkEnd w:id="129"/>
+      <w:bookmarkEnd w:id="130"/>
     </w:p>
     <w:p>
       <w:pPr>
@@ -28885,7 +28954,7 @@
           <w:lang w:val="en-US"/>
         </w:rPr>
       </w:pPr>
-      <w:bookmarkStart w:id="130" w:name="_Ref461627436"/>
+      <w:bookmarkStart w:id="131" w:name="_Ref461627436"/>
       <w:r>
         <w:rPr>
           <w:b/>
@@ -28926,7 +28995,7 @@
         </w:rPr>
         <w:fldChar w:fldCharType="end"/>
       </w:r>
-      <w:bookmarkEnd w:id="130"/>
+      <w:bookmarkEnd w:id="131"/>
       <w:r>
         <w:rPr>
           <w:lang w:val="en-US"/>
@@ -29346,18 +29415,18 @@
           <w:lang w:val="en-US"/>
         </w:rPr>
       </w:pPr>
-      <w:bookmarkStart w:id="131" w:name="_Ref466989082"/>
-      <w:bookmarkStart w:id="132" w:name="_Toc474158354"/>
-      <w:bookmarkStart w:id="133" w:name="_Toc476154913"/>
+      <w:bookmarkStart w:id="132" w:name="_Ref466989082"/>
+      <w:bookmarkStart w:id="133" w:name="_Toc474158354"/>
+      <w:bookmarkStart w:id="134" w:name="_Toc476154913"/>
       <w:r>
         <w:rPr>
           <w:lang w:val="en-US"/>
         </w:rPr>
         <w:t>Transfer collocated values</w:t>
       </w:r>
-      <w:bookmarkEnd w:id="131"/>
       <w:bookmarkEnd w:id="132"/>
       <w:bookmarkEnd w:id="133"/>
+      <w:bookmarkEnd w:id="134"/>
     </w:p>
     <w:p>
       <w:pPr>
@@ -29464,18 +29533,18 @@
           <w:lang w:val="en-US"/>
         </w:rPr>
       </w:pPr>
-      <w:bookmarkStart w:id="134" w:name="_Ref473478005"/>
-      <w:bookmarkStart w:id="135" w:name="_Toc474158355"/>
-      <w:bookmarkStart w:id="136" w:name="_Toc476154914"/>
+      <w:bookmarkStart w:id="135" w:name="_Ref473478005"/>
+      <w:bookmarkStart w:id="136" w:name="_Toc474158355"/>
+      <w:bookmarkStart w:id="137" w:name="_Toc476154914"/>
       <w:r>
         <w:rPr>
           <w:lang w:val="en-US"/>
         </w:rPr>
         <w:t>Creating a grid for estimation or simulation</w:t>
       </w:r>
-      <w:bookmarkEnd w:id="134"/>
       <w:bookmarkEnd w:id="135"/>
       <w:bookmarkEnd w:id="136"/>
+      <w:bookmarkEnd w:id="137"/>
     </w:p>
     <w:p>
       <w:pPr>
@@ -29734,7 +29803,7 @@
           <w:lang w:val="en-US"/>
         </w:rPr>
       </w:pPr>
-      <w:bookmarkStart w:id="137" w:name="_Ref461616096"/>
+      <w:bookmarkStart w:id="138" w:name="_Ref461616096"/>
       <w:r>
         <w:rPr>
           <w:b/>
@@ -29775,7 +29844,7 @@
         </w:rPr>
         <w:fldChar w:fldCharType="end"/>
       </w:r>
-      <w:bookmarkEnd w:id="137"/>
+      <w:bookmarkEnd w:id="138"/>
       <w:r>
         <w:rPr>
           <w:lang w:val="en-US"/>
@@ -29924,16 +29993,16 @@
           <w:lang w:val="en-US"/>
         </w:rPr>
       </w:pPr>
-      <w:bookmarkStart w:id="138" w:name="_Toc474158356"/>
-      <w:bookmarkStart w:id="139" w:name="_Toc476154915"/>
+      <w:bookmarkStart w:id="139" w:name="_Toc474158356"/>
+      <w:bookmarkStart w:id="140" w:name="_Toc476154915"/>
       <w:r>
         <w:rPr>
           <w:lang w:val="en-US"/>
         </w:rPr>
         <w:t>Convert a grid to point set</w:t>
       </w:r>
-      <w:bookmarkEnd w:id="138"/>
       <w:bookmarkEnd w:id="139"/>
+      <w:bookmarkEnd w:id="140"/>
     </w:p>
     <w:p>
       <w:pPr>
@@ -30120,9 +30189,9 @@
           <w:lang w:val="en-US"/>
         </w:rPr>
       </w:pPr>
-      <w:bookmarkStart w:id="140" w:name="_Ref476083232"/>
-      <w:bookmarkStart w:id="141" w:name="_Toc476154916"/>
-      <w:bookmarkStart w:id="142" w:name="_Ref474598060"/>
+      <w:bookmarkStart w:id="141" w:name="_Ref476083232"/>
+      <w:bookmarkStart w:id="142" w:name="_Toc476154916"/>
+      <w:bookmarkStart w:id="143" w:name="_Ref474598060"/>
       <w:r>
         <w:rPr>
           <w:lang w:val="en-US"/>
@@ -30141,8 +30210,8 @@
         </w:rPr>
         <w:t xml:space="preserve"> too close</w:t>
       </w:r>
-      <w:bookmarkEnd w:id="140"/>
       <w:bookmarkEnd w:id="141"/>
+      <w:bookmarkEnd w:id="142"/>
     </w:p>
     <w:p>
       <w:pPr>
@@ -30351,8 +30420,8 @@
           <w:lang w:val="en-US"/>
         </w:rPr>
       </w:pPr>
-      <w:bookmarkStart w:id="143" w:name="_Toc474158357"/>
-      <w:bookmarkStart w:id="144" w:name="_Toc476154917"/>
+      <w:bookmarkStart w:id="144" w:name="_Toc474158357"/>
+      <w:bookmarkStart w:id="145" w:name="_Toc476154917"/>
       <w:r>
         <w:rPr>
           <w:lang w:val="en-US"/>
@@ -30371,9 +30440,9 @@
         </w:rPr>
         <w:t>Data classification</w:t>
       </w:r>
-      <w:bookmarkEnd w:id="142"/>
       <w:bookmarkEnd w:id="143"/>
       <w:bookmarkEnd w:id="144"/>
+      <w:bookmarkEnd w:id="145"/>
     </w:p>
     <w:p>
       <w:pPr>
@@ -30476,16 +30545,16 @@
           <w:lang w:val="en-US"/>
         </w:rPr>
       </w:pPr>
-      <w:bookmarkStart w:id="145" w:name="_Toc474158358"/>
-      <w:bookmarkStart w:id="146" w:name="_Toc476154918"/>
+      <w:bookmarkStart w:id="146" w:name="_Toc474158358"/>
+      <w:bookmarkStart w:id="147" w:name="_Toc476154918"/>
       <w:r>
         <w:rPr>
           <w:lang w:val="en-US"/>
         </w:rPr>
         <w:t>Category definition</w:t>
       </w:r>
-      <w:bookmarkEnd w:id="145"/>
       <w:bookmarkEnd w:id="146"/>
+      <w:bookmarkEnd w:id="147"/>
     </w:p>
     <w:p>
       <w:pPr>
@@ -30721,7 +30790,7 @@
           <w:lang w:val="en-US"/>
         </w:rPr>
       </w:pPr>
-      <w:bookmarkStart w:id="147" w:name="_Ref474846121"/>
+      <w:bookmarkStart w:id="148" w:name="_Ref474846121"/>
       <w:r>
         <w:rPr>
           <w:b/>
@@ -30762,7 +30831,7 @@
         </w:rPr>
         <w:fldChar w:fldCharType="end"/>
       </w:r>
-      <w:bookmarkEnd w:id="147"/>
+      <w:bookmarkEnd w:id="148"/>
       <w:r>
         <w:rPr>
           <w:lang w:val="en-US"/>
@@ -30857,7 +30926,7 @@
           <w:lang w:val="en-US"/>
         </w:rPr>
       </w:pPr>
-      <w:bookmarkStart w:id="148" w:name="_Toc476154919"/>
+      <w:bookmarkStart w:id="149" w:name="_Toc476154919"/>
       <w:r>
         <w:rPr>
           <w:lang w:val="en-US"/>
@@ -30876,7 +30945,7 @@
         </w:rPr>
         <w:t xml:space="preserve">) </w:t>
       </w:r>
-      <w:bookmarkStart w:id="149" w:name="_Toc474158359"/>
+      <w:bookmarkStart w:id="150" w:name="_Toc474158359"/>
       <w:r>
         <w:rPr>
           <w:lang w:val="en-US"/>
@@ -30889,8 +30958,8 @@
         </w:rPr>
         <w:t xml:space="preserve"> classification</w:t>
       </w:r>
-      <w:bookmarkEnd w:id="148"/>
       <w:bookmarkEnd w:id="149"/>
+      <w:bookmarkEnd w:id="150"/>
     </w:p>
     <w:p>
       <w:pPr>
@@ -31037,7 +31106,7 @@
           <w:lang w:val="en-US"/>
         </w:rPr>
       </w:pPr>
-      <w:bookmarkStart w:id="150" w:name="_Ref474858019"/>
+      <w:bookmarkStart w:id="151" w:name="_Ref474858019"/>
       <w:r>
         <w:rPr>
           <w:b/>
@@ -31078,7 +31147,7 @@
         </w:rPr>
         <w:fldChar w:fldCharType="end"/>
       </w:r>
-      <w:bookmarkEnd w:id="150"/>
+      <w:bookmarkEnd w:id="151"/>
       <w:r>
         <w:rPr>
           <w:lang w:val="en-US"/>
@@ -31200,15 +31269,7 @@
         <w:rPr>
           <w:lang w:val="en-US"/>
         </w:rPr>
-        <w:t xml:space="preserve"> in defining the ranges.  Saving the mapping is optional, though it can be useful</w:t>
-      </w:r>
-      <w:bookmarkStart w:id="151" w:name="_GoBack"/>
-      <w:bookmarkEnd w:id="151"/>
-      <w:r>
-        <w:rPr>
-          <w:lang w:val="en-US"/>
-        </w:rPr>
-        <w:t xml:space="preserve"> if you wish to </w:t>
+        <w:t xml:space="preserve"> in defining the ranges.  Saving the mapping is optional, though it can be useful if you wish to </w:t>
       </w:r>
       <w:r>
         <w:rPr>
@@ -39211,7 +39272,7 @@
           <w:rPr>
             <w:noProof/>
           </w:rPr>
-          <w:t>28</w:t>
+          <w:t>9</w:t>
         </w:r>
         <w:r>
           <w:fldChar w:fldCharType="end"/>
@@ -41108,7 +41169,7 @@
 </file>
 
 <file path=customXml/itemProps1.xml><?xml version="1.0" encoding="utf-8"?>
-<ds:datastoreItem xmlns:ds="http://schemas.openxmlformats.org/officeDocument/2006/customXml" ds:itemID="{C6C13A12-98A3-4A4E-AE15-B968684FD5C3}">
+<ds:datastoreItem xmlns:ds="http://schemas.openxmlformats.org/officeDocument/2006/customXml" ds:itemID="{297E1EA4-34F2-471E-9395-EE0419D6748B}">
   <ds:schemaRefs>
     <ds:schemaRef ds:uri="http://schemas.openxmlformats.org/officeDocument/2006/bibliography"/>
   </ds:schemaRefs>

</xml_diff>

<commit_message>
Adjustments for median IK
</commit_message>
<xml_diff>
--- a/docs/GammaRayManual.docx
+++ b/docs/GammaRayManual.docx
@@ -36783,7 +36783,13 @@
         <w:rPr>
           <w:lang w:val="en-US"/>
         </w:rPr>
-        <w:t>0.0</w:t>
+        <w:t>1</w:t>
+      </w:r>
+      <w:r>
+        <w:rPr>
+          <w:lang w:val="en-US"/>
+        </w:rPr>
+        <w:t>.0</w:t>
       </w:r>
       <w:r>
         <w:rPr>
@@ -36795,24 +36801,30 @@
         <w:rPr>
           <w:lang w:val="en-US"/>
         </w:rPr>
+        <w:t>0</w:t>
+      </w:r>
+      <w:r>
+        <w:rPr>
+          <w:lang w:val="en-US"/>
+        </w:rPr>
+        <w:t>.0</w:t>
+      </w:r>
+      <w:r>
+        <w:rPr>
+          <w:lang w:val="en-US"/>
+        </w:rPr>
+        <w:t>) a certain threshold (continuous variable) or belongs (</w:t>
+      </w:r>
+      <w:r>
+        <w:rPr>
+          <w:lang w:val="en-US"/>
+        </w:rPr>
         <w:t>1.0</w:t>
       </w:r>
       <w:r>
         <w:rPr>
           <w:lang w:val="en-US"/>
         </w:rPr>
-        <w:t>) a certain threshold (continuous variable) or belongs (</w:t>
-      </w:r>
-      <w:r>
-        <w:rPr>
-          <w:lang w:val="en-US"/>
-        </w:rPr>
-        <w:t>1.0</w:t>
-      </w:r>
-      <w:r>
-        <w:rPr>
-          <w:lang w:val="en-US"/>
-        </w:rPr>
         <w:t xml:space="preserve">) to </w:t>
       </w:r>
       <w:r>
@@ -36855,7 +36867,19 @@
         <w:rPr>
           <w:lang w:val="en-US"/>
         </w:rPr>
-        <w:t xml:space="preserve">, the indicator can assume values between 0 and 1, to indicate the likelihood that the continuous variable at that location is above a threshold or that the categorical variable </w:t>
+        <w:t xml:space="preserve">, the indicator can assume values between 0 and 1, to indicate the likelihood that the continuous variable at that location is </w:t>
+      </w:r>
+      <w:r>
+        <w:rPr>
+          <w:lang w:val="en-US"/>
+        </w:rPr>
+        <w:t>below</w:t>
+      </w:r>
+      <w:r>
+        <w:rPr>
+          <w:lang w:val="en-US"/>
+        </w:rPr>
+        <w:t xml:space="preserve"> a threshold or that the categorical variable </w:t>
       </w:r>
       <w:r>
         <w:rPr>
@@ -39149,16 +39173,194 @@
         <w:rPr>
           <w:lang w:val="en-US"/>
         </w:rPr>
-        <w:t xml:space="preserve">  Upon completion, the program will plot</w:t>
-      </w:r>
-      <w:bookmarkStart w:id="205" w:name="_GoBack"/>
+        <w:t xml:space="preserve">  Upon completion, the program will plot the probability fields of all classes</w:t>
+      </w:r>
+      <w:r>
+        <w:rPr>
+          <w:lang w:val="en-US"/>
+        </w:rPr>
+        <w:t xml:space="preserve"> (</w:t>
+      </w:r>
+      <w:r>
+        <w:rPr>
+          <w:lang w:val="en-US"/>
+        </w:rPr>
+        <w:fldChar w:fldCharType="begin"/>
+      </w:r>
+      <w:r>
+        <w:rPr>
+          <w:lang w:val="en-US"/>
+        </w:rPr>
+        <w:instrText xml:space="preserve"> REF _Ref476416202 \h </w:instrText>
+      </w:r>
+      <w:r>
+        <w:rPr>
+          <w:lang w:val="en-US"/>
+        </w:rPr>
+      </w:r>
+      <w:r>
+        <w:rPr>
+          <w:lang w:val="en-US"/>
+        </w:rPr>
+        <w:fldChar w:fldCharType="separate"/>
+      </w:r>
+      <w:r>
+        <w:rPr>
+          <w:b/>
+          <w:lang w:val="en-US"/>
+        </w:rPr>
+        <w:t xml:space="preserve">Figure </w:t>
+      </w:r>
+      <w:r>
+        <w:rPr>
+          <w:b/>
+          <w:noProof/>
+          <w:lang w:val="en-US"/>
+        </w:rPr>
+        <w:t>48</w:t>
+      </w:r>
+      <w:r>
+        <w:rPr>
+          <w:lang w:val="en-US"/>
+        </w:rPr>
+        <w:fldChar w:fldCharType="end"/>
+      </w:r>
+      <w:r>
+        <w:rPr>
+          <w:lang w:val="en-US"/>
+        </w:rPr>
+        <w:t>)</w:t>
+      </w:r>
+      <w:r>
+        <w:rPr>
+          <w:lang w:val="en-US"/>
+        </w:rPr>
+        <w:t>.</w:t>
+      </w:r>
+    </w:p>
+    <w:p>
+      <w:pPr>
+        <w:keepNext/>
+        <w:jc w:val="both"/>
+      </w:pPr>
+      <w:r>
+        <w:rPr>
+          <w:noProof/>
+          <w:lang w:eastAsia="pt-BR"/>
+        </w:rPr>
+        <w:drawing>
+          <wp:inline distT="0" distB="0" distL="0" distR="0">
+            <wp:extent cx="5391150" cy="1857375"/>
+            <wp:effectExtent l="19050" t="19050" r="19050" b="28575"/>
+            <wp:docPr id="99" name="Imagem 99"/>
+            <wp:cNvGraphicFramePr>
+              <a:graphicFrameLocks xmlns:a="http://schemas.openxmlformats.org/drawingml/2006/main" noChangeAspect="1"/>
+            </wp:cNvGraphicFramePr>
+            <a:graphic xmlns:a="http://schemas.openxmlformats.org/drawingml/2006/main">
+              <a:graphicData uri="http://schemas.openxmlformats.org/drawingml/2006/picture">
+                <pic:pic xmlns:pic="http://schemas.openxmlformats.org/drawingml/2006/picture">
+                  <pic:nvPicPr>
+                    <pic:cNvPr id="0" name="Picture 1"/>
+                    <pic:cNvPicPr>
+                      <a:picLocks noChangeAspect="1" noChangeArrowheads="1"/>
+                    </pic:cNvPicPr>
+                  </pic:nvPicPr>
+                  <pic:blipFill>
+                    <a:blip r:embed="rId91">
+                      <a:extLst>
+                        <a:ext uri="{28A0092B-C50C-407E-A947-70E740481C1C}">
+                          <a14:useLocalDpi xmlns:a14="http://schemas.microsoft.com/office/drawing/2010/main" val="0"/>
+                        </a:ext>
+                      </a:extLst>
+                    </a:blip>
+                    <a:srcRect/>
+                    <a:stretch>
+                      <a:fillRect/>
+                    </a:stretch>
+                  </pic:blipFill>
+                  <pic:spPr bwMode="auto">
+                    <a:xfrm>
+                      <a:off x="0" y="0"/>
+                      <a:ext cx="5391150" cy="1857375"/>
+                    </a:xfrm>
+                    <a:prstGeom prst="rect">
+                      <a:avLst/>
+                    </a:prstGeom>
+                    <a:noFill/>
+                    <a:ln>
+                      <a:solidFill>
+                        <a:schemeClr val="tx1"/>
+                      </a:solidFill>
+                    </a:ln>
+                  </pic:spPr>
+                </pic:pic>
+              </a:graphicData>
+            </a:graphic>
+          </wp:inline>
+        </w:drawing>
+      </w:r>
+    </w:p>
+    <w:p>
+      <w:pPr>
+        <w:pStyle w:val="Legenda"/>
+        <w:jc w:val="both"/>
+        <w:rPr>
+          <w:lang w:val="en-US"/>
+        </w:rPr>
+      </w:pPr>
+      <w:bookmarkStart w:id="205" w:name="_Ref476416202"/>
+      <w:r>
+        <w:rPr>
+          <w:b/>
+          <w:lang w:val="en-US"/>
+        </w:rPr>
+        <w:t xml:space="preserve">Figure </w:t>
+      </w:r>
+      <w:r>
+        <w:rPr>
+          <w:b/>
+        </w:rPr>
+        <w:fldChar w:fldCharType="begin"/>
+      </w:r>
+      <w:r>
+        <w:rPr>
+          <w:b/>
+          <w:lang w:val="en-US"/>
+        </w:rPr>
+        <w:instrText xml:space="preserve"> SEQ Figure \* ARABIC </w:instrText>
+      </w:r>
+      <w:r>
+        <w:rPr>
+          <w:b/>
+        </w:rPr>
+        <w:fldChar w:fldCharType="separate"/>
+      </w:r>
+      <w:r>
+        <w:rPr>
+          <w:b/>
+          <w:noProof/>
+          <w:lang w:val="en-US"/>
+        </w:rPr>
+        <w:t>48</w:t>
+      </w:r>
+      <w:r>
+        <w:rPr>
+          <w:b/>
+        </w:rPr>
+        <w:fldChar w:fldCharType="end"/>
+      </w:r>
       <w:bookmarkEnd w:id="205"/>
       <w:r>
         <w:rPr>
           <w:lang w:val="en-US"/>
         </w:rPr>
-        <w:t xml:space="preserve"> the probability fields of all classes.</w:t>
-      </w:r>
+        <w:t xml:space="preserve"> Example of probability fields for three categories obtained with IK.  Notice the effect of the multiple variogram models</w:t>
+      </w:r>
+      <w:r>
+        <w:t>.</w:t>
+      </w:r>
+      <w:bookmarkStart w:id="206" w:name="_GoBack"/>
+      <w:bookmarkEnd w:id="206"/>
     </w:p>
     <w:p>
       <w:pPr>
@@ -39175,8 +39377,8 @@
           <w:lang w:val="en-US"/>
         </w:rPr>
       </w:pPr>
-      <w:bookmarkStart w:id="206" w:name="_Toc474158375"/>
-      <w:bookmarkStart w:id="207" w:name="_Toc476154936"/>
+      <w:bookmarkStart w:id="207" w:name="_Toc474158375"/>
+      <w:bookmarkStart w:id="208" w:name="_Toc476154936"/>
       <w:r>
         <w:rPr>
           <w:lang w:val="en-US"/>
@@ -39189,8 +39391,8 @@
         </w:rPr>
         <w:t>Cokriging a continuous variable</w:t>
       </w:r>
-      <w:bookmarkEnd w:id="206"/>
       <w:bookmarkEnd w:id="207"/>
+      <w:bookmarkEnd w:id="208"/>
     </w:p>
     <w:p>
       <w:pPr>
@@ -39225,16 +39427,16 @@
           <w:lang w:val="en-US"/>
         </w:rPr>
       </w:pPr>
-      <w:bookmarkStart w:id="208" w:name="_Toc474158376"/>
-      <w:bookmarkStart w:id="209" w:name="_Toc476154937"/>
+      <w:bookmarkStart w:id="209" w:name="_Toc474158376"/>
+      <w:bookmarkStart w:id="210" w:name="_Toc476154937"/>
       <w:r>
         <w:rPr>
           <w:lang w:val="en-US"/>
         </w:rPr>
         <w:t>Cokriging variography</w:t>
       </w:r>
-      <w:bookmarkEnd w:id="208"/>
       <w:bookmarkEnd w:id="209"/>
+      <w:bookmarkEnd w:id="210"/>
     </w:p>
     <w:p>
       <w:pPr>
@@ -39259,7 +39461,14 @@
         <w:rPr>
           <w:lang w:val="en-US"/>
         </w:rPr>
-        <w:t xml:space="preserve"> another variogram model.  In addition, cross-variograms between the primary and secondary are necessary to complete the covariance matrix for the cokriging equation.  This means, for two variables, four variogram models, at least for a rigorous cokriging procedure.  </w:t>
+        <w:t xml:space="preserve"> another variogram model.  In addition, cross-variograms between </w:t>
+      </w:r>
+      <w:r>
+        <w:rPr>
+          <w:lang w:val="en-US"/>
+        </w:rPr>
+        <w:lastRenderedPageBreak/>
+        <w:t xml:space="preserve">the primary and secondary are necessary to complete the covariance matrix for the cokriging equation.  This means, for two variables, four variogram models, at least for a rigorous cokriging procedure.  </w:t>
       </w:r>
       <w:r>
         <w:rPr>
@@ -39483,13 +39692,12 @@
           <w:lang w:val="en-US"/>
         </w:rPr>
       </w:pPr>
-      <w:bookmarkStart w:id="210" w:name="_Toc474158377"/>
-      <w:bookmarkStart w:id="211" w:name="_Toc476154938"/>
-      <w:r>
-        <w:rPr>
-          <w:lang w:val="en-US"/>
-        </w:rPr>
-        <w:lastRenderedPageBreak/>
+      <w:bookmarkStart w:id="211" w:name="_Toc474158377"/>
+      <w:bookmarkStart w:id="212" w:name="_Toc476154938"/>
+      <w:r>
+        <w:rPr>
+          <w:lang w:val="en-US"/>
+        </w:rPr>
         <w:t>(</w:t>
       </w:r>
       <w:r>
@@ -39534,8 +39742,8 @@
         </w:rPr>
         <w:t xml:space="preserve"> estimation</w:t>
       </w:r>
-      <w:bookmarkEnd w:id="210"/>
       <w:bookmarkEnd w:id="211"/>
+      <w:bookmarkEnd w:id="212"/>
     </w:p>
     <w:p>
       <w:pPr>
@@ -39677,9 +39885,9 @@
           <w:lang w:val="en-US"/>
         </w:rPr>
       </w:pPr>
-      <w:bookmarkStart w:id="212" w:name="_Ref466988920"/>
-      <w:bookmarkStart w:id="213" w:name="_Toc474158378"/>
-      <w:bookmarkStart w:id="214" w:name="_Toc476154939"/>
+      <w:bookmarkStart w:id="213" w:name="_Ref466988920"/>
+      <w:bookmarkStart w:id="214" w:name="_Toc474158378"/>
+      <w:bookmarkStart w:id="215" w:name="_Toc476154939"/>
       <w:r>
         <w:rPr>
           <w:lang w:val="en-US"/>
@@ -39692,9 +39900,9 @@
         </w:rPr>
         <w:t>Simulation</w:t>
       </w:r>
-      <w:bookmarkEnd w:id="212"/>
       <w:bookmarkEnd w:id="213"/>
       <w:bookmarkEnd w:id="214"/>
+      <w:bookmarkEnd w:id="215"/>
     </w:p>
     <w:p>
       <w:pPr>
@@ -39728,16 +39936,16 @@
           <w:lang w:val="en-US"/>
         </w:rPr>
       </w:pPr>
-      <w:bookmarkStart w:id="215" w:name="_Toc474158379"/>
-      <w:bookmarkStart w:id="216" w:name="_Toc476154940"/>
+      <w:bookmarkStart w:id="216" w:name="_Toc474158379"/>
+      <w:bookmarkStart w:id="217" w:name="_Toc476154940"/>
       <w:r>
         <w:rPr>
           <w:lang w:val="en-US"/>
         </w:rPr>
         <w:t>Post-processing</w:t>
       </w:r>
-      <w:bookmarkEnd w:id="215"/>
       <w:bookmarkEnd w:id="216"/>
+      <w:bookmarkEnd w:id="217"/>
     </w:p>
     <w:p>
       <w:pPr>
@@ -39753,16 +39961,16 @@
           <w:lang w:val="en-US"/>
         </w:rPr>
       </w:pPr>
-      <w:bookmarkStart w:id="217" w:name="_Toc474158380"/>
-      <w:bookmarkStart w:id="218" w:name="_Toc476154941"/>
+      <w:bookmarkStart w:id="218" w:name="_Toc474158380"/>
+      <w:bookmarkStart w:id="219" w:name="_Toc476154941"/>
       <w:r>
         <w:rPr>
           <w:lang w:val="en-US"/>
         </w:rPr>
         <w:t>Advanced topics</w:t>
       </w:r>
-      <w:bookmarkEnd w:id="217"/>
       <w:bookmarkEnd w:id="218"/>
+      <w:bookmarkEnd w:id="219"/>
     </w:p>
     <w:p>
       <w:pPr>
@@ -39771,8 +39979,8 @@
           <w:lang w:val="en-US"/>
         </w:rPr>
       </w:pPr>
-      <w:bookmarkStart w:id="219" w:name="_Toc474158381"/>
-      <w:bookmarkStart w:id="220" w:name="_Toc476154942"/>
+      <w:bookmarkStart w:id="220" w:name="_Toc474158381"/>
+      <w:bookmarkStart w:id="221" w:name="_Toc476154942"/>
       <w:r>
         <w:rPr>
           <w:lang w:val="en-US"/>
@@ -39785,8 +39993,8 @@
         </w:rPr>
         <w:t>Workflows</w:t>
       </w:r>
-      <w:bookmarkEnd w:id="219"/>
       <w:bookmarkEnd w:id="220"/>
+      <w:bookmarkEnd w:id="221"/>
     </w:p>
     <w:p>
       <w:pPr>
@@ -39828,9 +40036,9 @@
           <w:lang w:val="en-US"/>
         </w:rPr>
       </w:pPr>
-      <w:bookmarkStart w:id="221" w:name="_Ref466988839"/>
-      <w:bookmarkStart w:id="222" w:name="_Toc474158382"/>
-      <w:bookmarkStart w:id="223" w:name="_Toc476154943"/>
+      <w:bookmarkStart w:id="222" w:name="_Ref466988839"/>
+      <w:bookmarkStart w:id="223" w:name="_Toc474158382"/>
+      <w:bookmarkStart w:id="224" w:name="_Toc476154943"/>
       <w:r>
         <w:rPr>
           <w:lang w:val="en-US"/>
@@ -39843,9 +40051,9 @@
         </w:rPr>
         <w:t>Extending GammaRay</w:t>
       </w:r>
-      <w:bookmarkEnd w:id="221"/>
       <w:bookmarkEnd w:id="222"/>
       <w:bookmarkEnd w:id="223"/>
+      <w:bookmarkEnd w:id="224"/>
     </w:p>
     <w:p>
       <w:pPr>
@@ -39899,6 +40107,7 @@
           <w:highlight w:val="yellow"/>
           <w:lang w:val="en-US"/>
         </w:rPr>
+        <w:lastRenderedPageBreak/>
         <w:t>SYNTAX</w:t>
       </w:r>
     </w:p>
@@ -39918,8 +40127,8 @@
           <w:lang w:val="en-US"/>
         </w:rPr>
       </w:pPr>
-      <w:bookmarkStart w:id="224" w:name="_Toc474158383"/>
-      <w:bookmarkStart w:id="225" w:name="_Toc476154944"/>
+      <w:bookmarkStart w:id="225" w:name="_Toc474158383"/>
+      <w:bookmarkStart w:id="226" w:name="_Toc476154944"/>
       <w:r>
         <w:rPr>
           <w:lang w:val="en-US"/>
@@ -39932,8 +40141,8 @@
         </w:rPr>
         <w:t>References</w:t>
       </w:r>
-      <w:bookmarkEnd w:id="224"/>
       <w:bookmarkEnd w:id="225"/>
+      <w:bookmarkEnd w:id="226"/>
     </w:p>
     <w:p>
       <w:pPr>
@@ -39952,8 +40161,8 @@
       </w:pPr>
     </w:p>
     <w:sectPr>
-      <w:headerReference w:type="default" r:id="rId91"/>
-      <w:footerReference w:type="default" r:id="rId92"/>
+      <w:headerReference w:type="default" r:id="rId92"/>
+      <w:footerReference w:type="default" r:id="rId93"/>
       <w:pgSz w:w="11906" w:h="16838"/>
       <w:pgMar w:top="1417" w:right="1701" w:bottom="1417" w:left="1701" w:header="708" w:footer="708" w:gutter="0"/>
       <w:cols w:space="708"/>
@@ -40024,7 +40233,7 @@
           <w:rPr>
             <w:noProof/>
           </w:rPr>
-          <w:t>46</w:t>
+          <w:t>49</w:t>
         </w:r>
         <w:r>
           <w:fldChar w:fldCharType="end"/>
@@ -41921,7 +42130,7 @@
 </file>
 
 <file path=customXml/itemProps1.xml><?xml version="1.0" encoding="utf-8"?>
-<ds:datastoreItem xmlns:ds="http://schemas.openxmlformats.org/officeDocument/2006/customXml" ds:itemID="{ACA82EE0-54D7-4E91-86CC-8FC27E08DCFA}">
+<ds:datastoreItem xmlns:ds="http://schemas.openxmlformats.org/officeDocument/2006/customXml" ds:itemID="{6DE65B98-48F5-48F0-8F33-0369E6394035}">
   <ds:schemaRefs>
     <ds:schemaRef ds:uri="http://schemas.openxmlformats.org/officeDocument/2006/bibliography"/>
   </ds:schemaRefs>

</xml_diff>

<commit_message>
Saving the IK estimates.
</commit_message>
<xml_diff>
--- a/docs/GammaRayManual.docx
+++ b/docs/GammaRayManual.docx
@@ -38397,7 +38397,7 @@
           <wp:inline distT="0" distB="0" distL="0" distR="0">
             <wp:extent cx="5391150" cy="1857375"/>
             <wp:effectExtent l="0" t="0" r="0" b="9525"/>
-            <wp:docPr id="100" name="Imagem 100"/>
+            <wp:docPr id="109" name="Imagem 109"/>
             <wp:cNvGraphicFramePr>
               <a:graphicFrameLocks xmlns:a="http://schemas.openxmlformats.org/drawingml/2006/main" noChangeAspect="1"/>
             </wp:cNvGraphicFramePr>
@@ -38405,7 +38405,7 @@
               <a:graphicData uri="http://schemas.openxmlformats.org/drawingml/2006/picture">
                 <pic:pic xmlns:pic="http://schemas.openxmlformats.org/drawingml/2006/picture">
                   <pic:nvPicPr>
-                    <pic:cNvPr id="0" name="Picture 1"/>
+                    <pic:cNvPr id="0" name="Picture 4"/>
                     <pic:cNvPicPr>
                       <a:picLocks noChangeAspect="1" noChangeArrowheads="1"/>
                     </pic:cNvPicPr>
@@ -38442,12 +38442,14 @@
           </wp:inline>
         </w:drawing>
       </w:r>
+      <w:bookmarkStart w:id="193" w:name="_GoBack"/>
+      <w:bookmarkEnd w:id="193"/>
     </w:p>
     <w:p>
       <w:pPr>
         <w:pStyle w:val="Legenda"/>
       </w:pPr>
-      <w:bookmarkStart w:id="193" w:name="_Ref476499777"/>
+      <w:bookmarkStart w:id="194" w:name="_Ref476499777"/>
       <w:r>
         <w:rPr>
           <w:b/>
@@ -38488,7 +38490,7 @@
         </w:rPr>
         <w:fldChar w:fldCharType="end"/>
       </w:r>
-      <w:bookmarkEnd w:id="193"/>
+      <w:bookmarkEnd w:id="194"/>
       <w:r>
         <w:rPr>
           <w:lang w:val="en-US"/>
@@ -38769,7 +38771,19 @@
         <w:rPr>
           <w:lang w:val="en-US"/>
         </w:rPr>
-        <w:t>proportions to GTSIM (Truncated Gaussian Simulation).</w:t>
+        <w:t xml:space="preserve">proportions </w:t>
+      </w:r>
+      <w:r>
+        <w:rPr>
+          <w:lang w:val="en-US"/>
+        </w:rPr>
+        <w:t>with</w:t>
+      </w:r>
+      <w:r>
+        <w:rPr>
+          <w:lang w:val="en-US"/>
+        </w:rPr>
+        <w:t xml:space="preserve"> GTSIM (Truncated Gaussian Simulation).</w:t>
       </w:r>
     </w:p>
     <w:p>
@@ -38888,16 +38902,16 @@
           <w:lang w:val="en-US"/>
         </w:rPr>
       </w:pPr>
-      <w:bookmarkStart w:id="194" w:name="_Toc474158373"/>
-      <w:bookmarkStart w:id="195" w:name="_Toc476154934"/>
+      <w:bookmarkStart w:id="195" w:name="_Toc474158373"/>
+      <w:bookmarkStart w:id="196" w:name="_Toc476154934"/>
       <w:r>
         <w:rPr>
           <w:lang w:val="en-US"/>
         </w:rPr>
         <w:t>Defining a class p.d.f. for a categorical variable</w:t>
       </w:r>
-      <w:bookmarkEnd w:id="194"/>
       <w:bookmarkEnd w:id="195"/>
+      <w:bookmarkEnd w:id="196"/>
     </w:p>
     <w:p>
       <w:pPr>
@@ -39109,7 +39123,7 @@
           <w:lang w:val="en-US"/>
         </w:rPr>
       </w:pPr>
-      <w:bookmarkStart w:id="196" w:name="_Ref476392829"/>
+      <w:bookmarkStart w:id="197" w:name="_Ref476392829"/>
       <w:r>
         <w:rPr>
           <w:b/>
@@ -39150,7 +39164,7 @@
         </w:rPr>
         <w:fldChar w:fldCharType="end"/>
       </w:r>
-      <w:bookmarkEnd w:id="196"/>
+      <w:bookmarkEnd w:id="197"/>
       <w:r>
         <w:rPr>
           <w:lang w:val="en-US"/>
@@ -39356,15 +39370,7 @@
         <w:rPr>
           <w:lang w:val="en-US"/>
         </w:rPr>
-        <w:t>enter the probabilities for each cate</w:t>
-      </w:r>
-      <w:bookmarkStart w:id="197" w:name="_GoBack"/>
-      <w:bookmarkEnd w:id="197"/>
-      <w:r>
-        <w:rPr>
-          <w:lang w:val="en-US"/>
-        </w:rPr>
-        <w:t>gory</w:t>
+        <w:t>enter the probabilities for each category</w:t>
       </w:r>
       <w:r>
         <w:rPr>
@@ -40298,9 +40304,9 @@
         </w:rPr>
         <w:drawing>
           <wp:inline distT="0" distB="0" distL="0" distR="0">
-            <wp:extent cx="5394960" cy="1828800"/>
-            <wp:effectExtent l="0" t="0" r="0" b="0"/>
-            <wp:docPr id="99" name="Imagem 99"/>
+            <wp:extent cx="5391150" cy="1838325"/>
+            <wp:effectExtent l="0" t="0" r="0" b="9525"/>
+            <wp:docPr id="108" name="Imagem 108"/>
             <wp:cNvGraphicFramePr>
               <a:graphicFrameLocks xmlns:a="http://schemas.openxmlformats.org/drawingml/2006/main" noChangeAspect="1"/>
             </wp:cNvGraphicFramePr>
@@ -40308,7 +40314,7 @@
               <a:graphicData uri="http://schemas.openxmlformats.org/drawingml/2006/picture">
                 <pic:pic xmlns:pic="http://schemas.openxmlformats.org/drawingml/2006/picture">
                   <pic:nvPicPr>
-                    <pic:cNvPr id="0" name="Picture 1"/>
+                    <pic:cNvPr id="0" name="Picture 3"/>
                     <pic:cNvPicPr>
                       <a:picLocks noChangeAspect="1" noChangeArrowheads="1"/>
                     </pic:cNvPicPr>
@@ -40329,7 +40335,7 @@
                   <pic:spPr bwMode="auto">
                     <a:xfrm>
                       <a:off x="0" y="0"/>
-                      <a:ext cx="5394960" cy="1828800"/>
+                      <a:ext cx="5391150" cy="1838325"/>
                     </a:xfrm>
                     <a:prstGeom prst="rect">
                       <a:avLst/>
@@ -40406,7 +40412,25 @@
         <w:rPr>
           <w:lang w:val="en-US"/>
         </w:rPr>
-        <w:t>complex geometry generated by</w:t>
+        <w:t xml:space="preserve">complex geometry </w:t>
+      </w:r>
+      <w:r>
+        <w:rPr>
+          <w:lang w:val="en-US"/>
+        </w:rPr>
+        <w:t>resulting</w:t>
+      </w:r>
+      <w:r>
+        <w:rPr>
+          <w:lang w:val="en-US"/>
+        </w:rPr>
+        <w:t xml:space="preserve"> </w:t>
+      </w:r>
+      <w:r>
+        <w:rPr>
+          <w:lang w:val="en-US"/>
+        </w:rPr>
+        <w:t>from</w:t>
       </w:r>
       <w:r>
         <w:rPr>
@@ -41293,7 +41317,7 @@
           <w:rPr>
             <w:noProof/>
           </w:rPr>
-          <w:t>50</w:t>
+          <w:t>47</w:t>
         </w:r>
         <w:r>
           <w:fldChar w:fldCharType="end"/>
@@ -43190,7 +43214,7 @@
 </file>
 
 <file path=customXml/itemProps1.xml><?xml version="1.0" encoding="utf-8"?>
-<ds:datastoreItem xmlns:ds="http://schemas.openxmlformats.org/officeDocument/2006/customXml" ds:itemID="{0C0BC86B-F300-42F0-9B62-6AD4359333AB}">
+<ds:datastoreItem xmlns:ds="http://schemas.openxmlformats.org/officeDocument/2006/customXml" ds:itemID="{EB02D832-7C98-4BFA-B16E-1AFF3F414A58}">
   <ds:schemaRefs>
     <ds:schemaRef ds:uri="http://schemas.openxmlformats.org/officeDocument/2006/bibliography"/>
   </ds:schemaRefs>

</xml_diff>

<commit_message>
Maximum likelihood categorical map.
</commit_message>
<xml_diff>
--- a/docs/GammaRayManual.docx
+++ b/docs/GammaRayManual.docx
@@ -38442,55 +38442,53 @@
           </wp:inline>
         </w:drawing>
       </w:r>
-      <w:bookmarkStart w:id="193" w:name="_GoBack"/>
+    </w:p>
+    <w:p>
+      <w:pPr>
+        <w:pStyle w:val="Legenda"/>
+      </w:pPr>
+      <w:bookmarkStart w:id="193" w:name="_Ref476499777"/>
+      <w:r>
+        <w:rPr>
+          <w:b/>
+          <w:lang w:val="en-US"/>
+        </w:rPr>
+        <w:t xml:space="preserve">Figure </w:t>
+      </w:r>
+      <w:r>
+        <w:rPr>
+          <w:b/>
+        </w:rPr>
+        <w:fldChar w:fldCharType="begin"/>
+      </w:r>
+      <w:r>
+        <w:rPr>
+          <w:b/>
+          <w:lang w:val="en-US"/>
+        </w:rPr>
+        <w:instrText xml:space="preserve"> SEQ Figure \* ARABIC </w:instrText>
+      </w:r>
+      <w:r>
+        <w:rPr>
+          <w:b/>
+        </w:rPr>
+        <w:fldChar w:fldCharType="separate"/>
+      </w:r>
+      <w:r>
+        <w:rPr>
+          <w:b/>
+          <w:noProof/>
+          <w:lang w:val="en-US"/>
+        </w:rPr>
+        <w:t>46</w:t>
+      </w:r>
+      <w:r>
+        <w:rPr>
+          <w:b/>
+        </w:rPr>
+        <w:fldChar w:fldCharType="end"/>
+      </w:r>
       <w:bookmarkEnd w:id="193"/>
-    </w:p>
-    <w:p>
-      <w:pPr>
-        <w:pStyle w:val="Legenda"/>
-      </w:pPr>
-      <w:bookmarkStart w:id="194" w:name="_Ref476499777"/>
-      <w:r>
-        <w:rPr>
-          <w:b/>
-          <w:lang w:val="en-US"/>
-        </w:rPr>
-        <w:t xml:space="preserve">Figure </w:t>
-      </w:r>
-      <w:r>
-        <w:rPr>
-          <w:b/>
-        </w:rPr>
-        <w:fldChar w:fldCharType="begin"/>
-      </w:r>
-      <w:r>
-        <w:rPr>
-          <w:b/>
-          <w:lang w:val="en-US"/>
-        </w:rPr>
-        <w:instrText xml:space="preserve"> SEQ Figure \* ARABIC </w:instrText>
-      </w:r>
-      <w:r>
-        <w:rPr>
-          <w:b/>
-        </w:rPr>
-        <w:fldChar w:fldCharType="separate"/>
-      </w:r>
-      <w:r>
-        <w:rPr>
-          <w:b/>
-          <w:noProof/>
-          <w:lang w:val="en-US"/>
-        </w:rPr>
-        <w:t>46</w:t>
-      </w:r>
-      <w:r>
-        <w:rPr>
-          <w:b/>
-        </w:rPr>
-        <w:fldChar w:fldCharType="end"/>
-      </w:r>
-      <w:bookmarkEnd w:id="194"/>
       <w:r>
         <w:rPr>
           <w:lang w:val="en-US"/>
@@ -38902,16 +38900,16 @@
           <w:lang w:val="en-US"/>
         </w:rPr>
       </w:pPr>
-      <w:bookmarkStart w:id="195" w:name="_Toc474158373"/>
-      <w:bookmarkStart w:id="196" w:name="_Toc476154934"/>
+      <w:bookmarkStart w:id="194" w:name="_Toc474158373"/>
+      <w:bookmarkStart w:id="195" w:name="_Toc476154934"/>
       <w:r>
         <w:rPr>
           <w:lang w:val="en-US"/>
         </w:rPr>
         <w:t>Defining a class p.d.f. for a categorical variable</w:t>
       </w:r>
+      <w:bookmarkEnd w:id="194"/>
       <w:bookmarkEnd w:id="195"/>
-      <w:bookmarkEnd w:id="196"/>
     </w:p>
     <w:p>
       <w:pPr>
@@ -39123,7 +39121,7 @@
           <w:lang w:val="en-US"/>
         </w:rPr>
       </w:pPr>
-      <w:bookmarkStart w:id="197" w:name="_Ref476392829"/>
+      <w:bookmarkStart w:id="196" w:name="_Ref476392829"/>
       <w:r>
         <w:rPr>
           <w:b/>
@@ -39164,7 +39162,7 @@
         </w:rPr>
         <w:fldChar w:fldCharType="end"/>
       </w:r>
-      <w:bookmarkEnd w:id="197"/>
+      <w:bookmarkEnd w:id="196"/>
       <w:r>
         <w:rPr>
           <w:lang w:val="en-US"/>
@@ -39542,7 +39540,7 @@
           <w:lang w:val="en-US"/>
         </w:rPr>
       </w:pPr>
-      <w:bookmarkStart w:id="198" w:name="_Ref476393640"/>
+      <w:bookmarkStart w:id="197" w:name="_Ref476393640"/>
       <w:r>
         <w:rPr>
           <w:b/>
@@ -39583,49 +39581,49 @@
         </w:rPr>
         <w:fldChar w:fldCharType="end"/>
       </w:r>
+      <w:bookmarkEnd w:id="197"/>
+      <w:r>
+        <w:rPr>
+          <w:lang w:val="en-US"/>
+        </w:rPr>
+        <w:t xml:space="preserve"> Defining a p.d.f. for a categorical variable</w:t>
+      </w:r>
+    </w:p>
+    <w:p>
+      <w:pPr>
+        <w:pStyle w:val="Ttulo3"/>
+        <w:rPr>
+          <w:lang w:val="en-US"/>
+        </w:rPr>
+      </w:pPr>
+      <w:bookmarkStart w:id="198" w:name="_Toc474158374"/>
+      <w:bookmarkStart w:id="199" w:name="_Toc476154935"/>
+      <w:r>
+        <w:rPr>
+          <w:lang w:val="en-US"/>
+        </w:rPr>
+        <w:t>Running IK</w:t>
+      </w:r>
+      <w:r>
+        <w:rPr>
+          <w:lang w:val="en-US"/>
+        </w:rPr>
+        <w:t xml:space="preserve"> for a categori</w:t>
+      </w:r>
+      <w:r>
+        <w:rPr>
+          <w:lang w:val="en-US"/>
+        </w:rPr>
+        <w:t>c</w:t>
+      </w:r>
+      <w:r>
+        <w:rPr>
+          <w:lang w:val="en-US"/>
+        </w:rPr>
+        <w:t>al variable</w:t>
+      </w:r>
       <w:bookmarkEnd w:id="198"/>
-      <w:r>
-        <w:rPr>
-          <w:lang w:val="en-US"/>
-        </w:rPr>
-        <w:t xml:space="preserve"> Defining a p.d.f. for a categorical variable</w:t>
-      </w:r>
-    </w:p>
-    <w:p>
-      <w:pPr>
-        <w:pStyle w:val="Ttulo3"/>
-        <w:rPr>
-          <w:lang w:val="en-US"/>
-        </w:rPr>
-      </w:pPr>
-      <w:bookmarkStart w:id="199" w:name="_Toc474158374"/>
-      <w:bookmarkStart w:id="200" w:name="_Toc476154935"/>
-      <w:r>
-        <w:rPr>
-          <w:lang w:val="en-US"/>
-        </w:rPr>
-        <w:t>Running IK</w:t>
-      </w:r>
-      <w:r>
-        <w:rPr>
-          <w:lang w:val="en-US"/>
-        </w:rPr>
-        <w:t xml:space="preserve"> for a categori</w:t>
-      </w:r>
-      <w:r>
-        <w:rPr>
-          <w:lang w:val="en-US"/>
-        </w:rPr>
-        <w:t>c</w:t>
-      </w:r>
-      <w:r>
-        <w:rPr>
-          <w:lang w:val="en-US"/>
-        </w:rPr>
-        <w:t>al variable</w:t>
-      </w:r>
       <w:bookmarkEnd w:id="199"/>
-      <w:bookmarkEnd w:id="200"/>
     </w:p>
     <w:p>
       <w:pPr>
@@ -39974,10 +39972,10 @@
           <w:lang w:eastAsia="pt-BR"/>
         </w:rPr>
         <w:drawing>
-          <wp:inline distT="0" distB="0" distL="0" distR="0" wp14:anchorId="24F5698B" wp14:editId="47301B43">
-            <wp:extent cx="5400040" cy="3125470"/>
+          <wp:inline distT="0" distB="0" distL="0" distR="0" wp14:anchorId="0192AC1E" wp14:editId="1A515E5A">
+            <wp:extent cx="5400040" cy="3378200"/>
             <wp:effectExtent l="0" t="0" r="0" b="0"/>
-            <wp:docPr id="97" name="Imagem 97"/>
+            <wp:docPr id="95" name="Imagem 95"/>
             <wp:cNvGraphicFramePr>
               <a:graphicFrameLocks xmlns:a="http://schemas.openxmlformats.org/drawingml/2006/main" noChangeAspect="1"/>
             </wp:cNvGraphicFramePr>
@@ -39997,7 +39995,7 @@
                   <pic:spPr>
                     <a:xfrm>
                       <a:off x="0" y="0"/>
-                      <a:ext cx="5400040" cy="3125470"/>
+                      <a:ext cx="5400040" cy="3378200"/>
                     </a:xfrm>
                     <a:prstGeom prst="rect">
                       <a:avLst/>
@@ -40025,7 +40023,7 @@
           <w:lang w:val="en-US"/>
         </w:rPr>
       </w:pPr>
-      <w:bookmarkStart w:id="201" w:name="_Ref476395785"/>
+      <w:bookmarkStart w:id="200" w:name="_Ref476395785"/>
       <w:r>
         <w:rPr>
           <w:b/>
@@ -40066,7 +40064,7 @@
         </w:rPr>
         <w:fldChar w:fldCharType="end"/>
       </w:r>
-      <w:bookmarkEnd w:id="201"/>
+      <w:bookmarkEnd w:id="200"/>
       <w:r>
         <w:rPr>
           <w:lang w:val="en-US"/>
@@ -40360,7 +40358,7 @@
           <w:lang w:val="en-US"/>
         </w:rPr>
       </w:pPr>
-      <w:bookmarkStart w:id="202" w:name="_Ref476416202"/>
+      <w:bookmarkStart w:id="201" w:name="_Ref476416202"/>
       <w:r>
         <w:rPr>
           <w:b/>
@@ -40401,24 +40399,541 @@
         </w:rPr>
         <w:fldChar w:fldCharType="end"/>
       </w:r>
+      <w:bookmarkEnd w:id="201"/>
+      <w:r>
+        <w:rPr>
+          <w:lang w:val="en-US"/>
+        </w:rPr>
+        <w:t xml:space="preserve"> Example of probability fields for three categories obtained with IK.  Notice the </w:t>
+      </w:r>
+      <w:r>
+        <w:rPr>
+          <w:lang w:val="en-US"/>
+        </w:rPr>
+        <w:t xml:space="preserve">complex geometry </w:t>
+      </w:r>
+      <w:r>
+        <w:rPr>
+          <w:lang w:val="en-US"/>
+        </w:rPr>
+        <w:t>resulting</w:t>
+      </w:r>
+      <w:r>
+        <w:rPr>
+          <w:lang w:val="en-US"/>
+        </w:rPr>
+        <w:t xml:space="preserve"> </w:t>
+      </w:r>
+      <w:r>
+        <w:rPr>
+          <w:lang w:val="en-US"/>
+        </w:rPr>
+        <w:t>from</w:t>
+      </w:r>
+      <w:r>
+        <w:rPr>
+          <w:lang w:val="en-US"/>
+        </w:rPr>
+        <w:t xml:space="preserve"> the multiple variogram models</w:t>
+      </w:r>
+      <w:r>
+        <w:rPr>
+          <w:lang w:val="en-US"/>
+        </w:rPr>
+        <w:t>.</w:t>
+      </w:r>
+    </w:p>
+    <w:p>
+      <w:pPr>
+        <w:pStyle w:val="Ttulo3"/>
+        <w:rPr>
+          <w:lang w:val="en-US"/>
+        </w:rPr>
+      </w:pPr>
+      <w:r>
+        <w:rPr>
+          <w:lang w:val="en-US"/>
+        </w:rPr>
+        <w:t>Creating a maximum likelihood facies map</w:t>
+      </w:r>
+    </w:p>
+    <w:p>
+      <w:pPr>
+        <w:jc w:val="both"/>
+        <w:rPr>
+          <w:lang w:val="en-US"/>
+        </w:rPr>
+      </w:pPr>
+      <w:r>
+        <w:rPr>
+          <w:lang w:val="en-US"/>
+        </w:rPr>
+        <w:t xml:space="preserve">If you click on the </w:t>
+      </w:r>
+      <w:r>
+        <w:rPr>
+          <w:noProof/>
+          <w:lang w:eastAsia="pt-BR"/>
+        </w:rPr>
+        <w:drawing>
+          <wp:inline distT="0" distB="0" distL="0" distR="0">
+            <wp:extent cx="152400" cy="152400"/>
+            <wp:effectExtent l="0" t="0" r="0" b="0"/>
+            <wp:docPr id="99" name="Imagem 99" descr="C:\Users\paulocarvalho\Desktop\GammaRay\art\faciesmap16x16.png"/>
+            <wp:cNvGraphicFramePr>
+              <a:graphicFrameLocks xmlns:a="http://schemas.openxmlformats.org/drawingml/2006/main" noChangeAspect="1"/>
+            </wp:cNvGraphicFramePr>
+            <a:graphic xmlns:a="http://schemas.openxmlformats.org/drawingml/2006/main">
+              <a:graphicData uri="http://schemas.openxmlformats.org/drawingml/2006/picture">
+                <pic:pic xmlns:pic="http://schemas.openxmlformats.org/drawingml/2006/picture">
+                  <pic:nvPicPr>
+                    <pic:cNvPr id="0" name="Picture 1" descr="C:\Users\paulocarvalho\Desktop\GammaRay\art\faciesmap16x16.png"/>
+                    <pic:cNvPicPr>
+                      <a:picLocks noChangeAspect="1" noChangeArrowheads="1"/>
+                    </pic:cNvPicPr>
+                  </pic:nvPicPr>
+                  <pic:blipFill>
+                    <a:blip r:embed="rId95">
+                      <a:extLst>
+                        <a:ext uri="{28A0092B-C50C-407E-A947-70E740481C1C}">
+                          <a14:useLocalDpi xmlns:a14="http://schemas.microsoft.com/office/drawing/2010/main" val="0"/>
+                        </a:ext>
+                      </a:extLst>
+                    </a:blip>
+                    <a:srcRect/>
+                    <a:stretch>
+                      <a:fillRect/>
+                    </a:stretch>
+                  </pic:blipFill>
+                  <pic:spPr bwMode="auto">
+                    <a:xfrm>
+                      <a:off x="0" y="0"/>
+                      <a:ext cx="152400" cy="152400"/>
+                    </a:xfrm>
+                    <a:prstGeom prst="rect">
+                      <a:avLst/>
+                    </a:prstGeom>
+                    <a:noFill/>
+                    <a:ln>
+                      <a:noFill/>
+                    </a:ln>
+                  </pic:spPr>
+                </pic:pic>
+              </a:graphicData>
+            </a:graphic>
+          </wp:inline>
+        </w:drawing>
+      </w:r>
+      <w:r>
+        <w:rPr>
+          <w:lang w:val="en-US"/>
+        </w:rPr>
+        <w:t xml:space="preserve"> button, the program </w:t>
+      </w:r>
+      <w:r>
+        <w:rPr>
+          <w:lang w:val="en-US"/>
+        </w:rPr>
+        <w:t>will create a grid containing</w:t>
+      </w:r>
+      <w:r>
+        <w:rPr>
+          <w:lang w:val="en-US"/>
+        </w:rPr>
+        <w:t xml:space="preserve"> category codes. </w:t>
+      </w:r>
+      <w:r>
+        <w:rPr>
+          <w:lang w:val="en-US"/>
+        </w:rPr>
+        <w:t xml:space="preserve"> The codes in each cell are selected based on which has the greatest probability.  After clicking the button, the categorical map is displayed (</w:t>
+      </w:r>
+      <w:r>
+        <w:rPr>
+          <w:lang w:val="en-US"/>
+        </w:rPr>
+        <w:fldChar w:fldCharType="begin"/>
+      </w:r>
+      <w:r>
+        <w:rPr>
+          <w:lang w:val="en-US"/>
+        </w:rPr>
+        <w:instrText xml:space="preserve"> REF _Ref477096805 \h </w:instrText>
+      </w:r>
+      <w:r>
+        <w:rPr>
+          <w:lang w:val="en-US"/>
+        </w:rPr>
+      </w:r>
+      <w:r>
+        <w:rPr>
+          <w:lang w:val="en-US"/>
+        </w:rPr>
+        <w:fldChar w:fldCharType="separate"/>
+      </w:r>
+      <w:r>
+        <w:rPr>
+          <w:b/>
+          <w:lang w:val="en-US"/>
+        </w:rPr>
+        <w:t xml:space="preserve">Figure </w:t>
+      </w:r>
+      <w:r>
+        <w:rPr>
+          <w:b/>
+          <w:noProof/>
+          <w:lang w:val="en-US"/>
+        </w:rPr>
+        <w:t>51</w:t>
+      </w:r>
+      <w:r>
+        <w:rPr>
+          <w:lang w:val="en-US"/>
+        </w:rPr>
+        <w:fldChar w:fldCharType="end"/>
+      </w:r>
+      <w:r>
+        <w:rPr>
+          <w:lang w:val="en-US"/>
+        </w:rPr>
+        <w:t xml:space="preserve">).  If you click on the OK button of the Plot </w:t>
+      </w:r>
+      <w:r>
+        <w:rPr>
+          <w:lang w:val="en-US"/>
+        </w:rPr>
+        <w:lastRenderedPageBreak/>
+        <w:t>Dialog, you will be asked to enter the name of the categorical variable to be added to estimation grid.</w:t>
+      </w:r>
+    </w:p>
+    <w:p>
+      <w:pPr>
+        <w:keepNext/>
+        <w:jc w:val="center"/>
+      </w:pPr>
+      <w:r>
+        <w:rPr>
+          <w:noProof/>
+          <w:lang w:eastAsia="pt-BR"/>
+        </w:rPr>
+        <w:drawing>
+          <wp:inline distT="0" distB="0" distL="0" distR="0" wp14:anchorId="13395C36" wp14:editId="7BF26D1F">
+            <wp:extent cx="3859642" cy="3543300"/>
+            <wp:effectExtent l="0" t="0" r="7620" b="0"/>
+            <wp:docPr id="100" name="Imagem 100"/>
+            <wp:cNvGraphicFramePr>
+              <a:graphicFrameLocks xmlns:a="http://schemas.openxmlformats.org/drawingml/2006/main" noChangeAspect="1"/>
+            </wp:cNvGraphicFramePr>
+            <a:graphic xmlns:a="http://schemas.openxmlformats.org/drawingml/2006/main">
+              <a:graphicData uri="http://schemas.openxmlformats.org/drawingml/2006/picture">
+                <pic:pic xmlns:pic="http://schemas.openxmlformats.org/drawingml/2006/picture">
+                  <pic:nvPicPr>
+                    <pic:cNvPr id="1" name=""/>
+                    <pic:cNvPicPr/>
+                  </pic:nvPicPr>
+                  <pic:blipFill>
+                    <a:blip r:embed="rId96"/>
+                    <a:stretch>
+                      <a:fillRect/>
+                    </a:stretch>
+                  </pic:blipFill>
+                  <pic:spPr>
+                    <a:xfrm>
+                      <a:off x="0" y="0"/>
+                      <a:ext cx="3862572" cy="3545990"/>
+                    </a:xfrm>
+                    <a:prstGeom prst="rect">
+                      <a:avLst/>
+                    </a:prstGeom>
+                  </pic:spPr>
+                </pic:pic>
+              </a:graphicData>
+            </a:graphic>
+          </wp:inline>
+        </w:drawing>
+      </w:r>
+    </w:p>
+    <w:p>
+      <w:pPr>
+        <w:pStyle w:val="Legenda"/>
+        <w:jc w:val="center"/>
+        <w:rPr>
+          <w:lang w:val="en-US"/>
+        </w:rPr>
+      </w:pPr>
+      <w:bookmarkStart w:id="202" w:name="_Ref477096805"/>
+      <w:r>
+        <w:rPr>
+          <w:b/>
+          <w:lang w:val="en-US"/>
+        </w:rPr>
+        <w:t xml:space="preserve">Figure </w:t>
+      </w:r>
+      <w:r>
+        <w:rPr>
+          <w:b/>
+        </w:rPr>
+        <w:fldChar w:fldCharType="begin"/>
+      </w:r>
+      <w:r>
+        <w:rPr>
+          <w:b/>
+          <w:lang w:val="en-US"/>
+        </w:rPr>
+        <w:instrText xml:space="preserve"> SEQ Figure \* ARABIC </w:instrText>
+      </w:r>
+      <w:r>
+        <w:rPr>
+          <w:b/>
+        </w:rPr>
+        <w:fldChar w:fldCharType="separate"/>
+      </w:r>
+      <w:r>
+        <w:rPr>
+          <w:b/>
+          <w:noProof/>
+          <w:lang w:val="en-US"/>
+        </w:rPr>
+        <w:t>51</w:t>
+      </w:r>
+      <w:r>
+        <w:rPr>
+          <w:b/>
+        </w:rPr>
+        <w:fldChar w:fldCharType="end"/>
+      </w:r>
       <w:bookmarkEnd w:id="202"/>
       <w:r>
         <w:rPr>
           <w:lang w:val="en-US"/>
         </w:rPr>
-        <w:t xml:space="preserve"> Example of probability fields for three categories obtained with IK.  Notice the </w:t>
-      </w:r>
-      <w:r>
-        <w:rPr>
-          <w:lang w:val="en-US"/>
-        </w:rPr>
-        <w:t xml:space="preserve">complex geometry </w:t>
-      </w:r>
-      <w:r>
-        <w:rPr>
-          <w:lang w:val="en-US"/>
-        </w:rPr>
-        <w:t>resulting</w:t>
+        <w:t xml:space="preserve"> Example of</w:t>
+      </w:r>
+      <w:r>
+        <w:rPr>
+          <w:lang w:val="en-US"/>
+        </w:rPr>
+        <w:t xml:space="preserve"> a</w:t>
+      </w:r>
+      <w:r>
+        <w:rPr>
+          <w:lang w:val="en-US"/>
+        </w:rPr>
+        <w:t xml:space="preserve"> maximum likelihood facies map computed with IK.</w:t>
+      </w:r>
+      <w:r>
+        <w:rPr>
+          <w:lang w:val="en-US"/>
+        </w:rPr>
+        <w:t xml:space="preserve">  Notice the complex facies geometry resulted from the multiple variogram models.</w:t>
+      </w:r>
+      <w:bookmarkStart w:id="203" w:name="_GoBack"/>
+      <w:bookmarkEnd w:id="203"/>
+    </w:p>
+    <w:p>
+      <w:pPr>
+        <w:pStyle w:val="Ttulo2"/>
+        <w:rPr>
+          <w:lang w:val="en-US"/>
+        </w:rPr>
+      </w:pPr>
+      <w:bookmarkStart w:id="204" w:name="_Toc474158375"/>
+      <w:bookmarkStart w:id="205" w:name="_Toc476154936"/>
+      <w:r>
+        <w:rPr>
+          <w:lang w:val="en-US"/>
+        </w:rPr>
+        <w:t xml:space="preserve">(PLANNED) </w:t>
+      </w:r>
+      <w:r>
+        <w:rPr>
+          <w:lang w:val="en-US"/>
+        </w:rPr>
+        <w:t>Cokriging a continuous variable</w:t>
+      </w:r>
+      <w:bookmarkEnd w:id="204"/>
+      <w:bookmarkEnd w:id="205"/>
+    </w:p>
+    <w:p>
+      <w:pPr>
+        <w:jc w:val="both"/>
+        <w:rPr>
+          <w:lang w:val="en-US"/>
+        </w:rPr>
+      </w:pPr>
+      <w:r>
+        <w:rPr>
+          <w:lang w:val="en-US"/>
+        </w:rPr>
+        <w:t>LVM and KDE use secondary data to inform only the estimation mean.  Cokriging uses secondary data to inform the estimation itself</w:t>
+      </w:r>
+      <w:r>
+        <w:rPr>
+          <w:lang w:val="en-US"/>
+        </w:rPr>
+        <w:t>, without requiring the secondary data to be in the same unit and scale of the primary</w:t>
+      </w:r>
+      <w:r>
+        <w:rPr>
+          <w:lang w:val="en-US"/>
+        </w:rPr>
+        <w:t xml:space="preserve">.  </w:t>
+      </w:r>
+    </w:p>
+    <w:p>
+      <w:pPr>
+        <w:pStyle w:val="Ttulo3"/>
+        <w:rPr>
+          <w:lang w:val="en-US"/>
+        </w:rPr>
+      </w:pPr>
+      <w:bookmarkStart w:id="206" w:name="_Toc474158376"/>
+      <w:bookmarkStart w:id="207" w:name="_Toc476154937"/>
+      <w:r>
+        <w:rPr>
+          <w:lang w:val="en-US"/>
+        </w:rPr>
+        <w:t>Cokriging variography</w:t>
+      </w:r>
+      <w:bookmarkEnd w:id="206"/>
+      <w:bookmarkEnd w:id="207"/>
+    </w:p>
+    <w:p>
+      <w:pPr>
+        <w:jc w:val="both"/>
+        <w:rPr>
+          <w:lang w:val="en-US"/>
+        </w:rPr>
+      </w:pPr>
+      <w:r>
+        <w:rPr>
+          <w:lang w:val="en-US"/>
+        </w:rPr>
+        <w:t>The downside of cokriging is that, now that the secondary data takes part on the kriging equation, it demands</w:t>
+      </w:r>
+      <w:r>
+        <w:rPr>
+          <w:lang w:val="en-US"/>
+        </w:rPr>
+        <w:t xml:space="preserve"> fitting</w:t>
+      </w:r>
+      <w:r>
+        <w:rPr>
+          <w:lang w:val="en-US"/>
+        </w:rPr>
+        <w:t xml:space="preserve"> another variogram model.  In addition, cross-variograms between the primary and secondary are necessary to complete the covariance matrix for the cokriging equation.  This means, for two variables, four variogram models, at least for a rigorous cokriging procedure.  </w:t>
+      </w:r>
+      <w:r>
+        <w:rPr>
+          <w:lang w:val="en-US"/>
+        </w:rPr>
+        <w:t>This</w:t>
+      </w:r>
+      <w:r>
+        <w:rPr>
+          <w:lang w:val="en-US"/>
+        </w:rPr>
+        <w:t xml:space="preserve"> complication</w:t>
+      </w:r>
+      <w:r>
+        <w:rPr>
+          <w:lang w:val="en-US"/>
+        </w:rPr>
+        <w:t xml:space="preserve"> leads to a variogram modeling decision.</w:t>
+      </w:r>
+    </w:p>
+    <w:p>
+      <w:pPr>
+        <w:jc w:val="both"/>
+        <w:rPr>
+          <w:lang w:val="en-US"/>
+        </w:rPr>
+      </w:pPr>
+      <w:r>
+        <w:rPr>
+          <w:lang w:val="en-US"/>
+        </w:rPr>
+        <w:t>You can assume no lag effect</w:t>
+      </w:r>
+      <w:r>
+        <w:rPr>
+          <w:lang w:val="en-US"/>
+        </w:rPr>
+        <w:t xml:space="preserve"> (also known as delay effect)</w:t>
+      </w:r>
+      <w:r>
+        <w:rPr>
+          <w:lang w:val="en-US"/>
+        </w:rPr>
+        <w:t xml:space="preserve"> to make the primary-secondary and secondary-primary cross-variograms the same, reducing th</w:t>
+      </w:r>
+      <w:r>
+        <w:rPr>
+          <w:lang w:val="en-US"/>
+        </w:rPr>
+        <w:t xml:space="preserve">e variogram count </w:t>
+      </w:r>
+      <w:r>
+        <w:rPr>
+          <w:lang w:val="en-US"/>
+        </w:rPr>
+        <w:t>to three.</w:t>
+      </w:r>
+      <w:r>
+        <w:rPr>
+          <w:lang w:val="en-US"/>
+        </w:rPr>
+        <w:t xml:space="preserve">  It is also possible to assume the variograms share the same structures</w:t>
+      </w:r>
+      <w:r>
+        <w:rPr>
+          <w:lang w:val="en-US"/>
+        </w:rPr>
+        <w:t xml:space="preserve"> (model</w:t>
+      </w:r>
+      <w:r>
+        <w:rPr>
+          <w:lang w:val="en-US"/>
+        </w:rPr>
+        <w:t>s</w:t>
+      </w:r>
+      <w:r>
+        <w:rPr>
+          <w:lang w:val="en-US"/>
+        </w:rPr>
+        <w:t xml:space="preserve"> and ranges)</w:t>
+      </w:r>
+      <w:r>
+        <w:rPr>
+          <w:lang w:val="en-US"/>
+        </w:rPr>
+        <w:t xml:space="preserve"> differing only in the contributions (Model of Corregionalization), thus it is only necessary to model a va</w:t>
+      </w:r>
+      <w:r>
+        <w:rPr>
+          <w:lang w:val="en-US"/>
+        </w:rPr>
+        <w:t>riogram for one variable</w:t>
+      </w:r>
+      <w:r>
+        <w:rPr>
+          <w:lang w:val="en-US"/>
+        </w:rPr>
+        <w:t>.</w:t>
+      </w:r>
+    </w:p>
+    <w:p>
+      <w:pPr>
+        <w:jc w:val="both"/>
+        <w:rPr>
+          <w:lang w:val="en-US"/>
+        </w:rPr>
+      </w:pPr>
+      <w:r>
+        <w:rPr>
+          <w:lang w:val="en-US"/>
+        </w:rPr>
+        <w:t>If the secondary data is extensive, you can use only the secondary data already located in the estimation locations to inform the estimation, an operation called Collocated Cokriging</w:t>
       </w:r>
       <w:r>
         <w:rPr>
@@ -40430,13 +40945,285 @@
         <w:rPr>
           <w:lang w:val="en-US"/>
         </w:rPr>
-        <w:t>from</w:t>
-      </w:r>
-      <w:r>
-        <w:rPr>
-          <w:lang w:val="en-US"/>
-        </w:rPr>
-        <w:t xml:space="preserve"> the multiple variogram models</w:t>
+        <w:t>(</w:t>
+      </w:r>
+      <w:r>
+        <w:rPr>
+          <w:lang w:val="en-US"/>
+        </w:rPr>
+        <w:t>the normal c</w:t>
+      </w:r>
+      <w:r>
+        <w:rPr>
+          <w:lang w:val="en-US"/>
+        </w:rPr>
+        <w:t xml:space="preserve">okriging </w:t>
+      </w:r>
+      <w:r>
+        <w:rPr>
+          <w:lang w:val="en-US"/>
+        </w:rPr>
+        <w:t xml:space="preserve">is </w:t>
+      </w:r>
+      <w:r>
+        <w:rPr>
+          <w:lang w:val="en-US"/>
+        </w:rPr>
+        <w:t>called Full Cokriging)</w:t>
+      </w:r>
+      <w:r>
+        <w:rPr>
+          <w:lang w:val="en-US"/>
+        </w:rPr>
+        <w:t xml:space="preserve">. </w:t>
+      </w:r>
+      <w:r>
+        <w:rPr>
+          <w:lang w:val="en-US"/>
+        </w:rPr>
+        <w:t xml:space="preserve"> Hence, c</w:t>
+      </w:r>
+      <w:r>
+        <w:rPr>
+          <w:lang w:val="en-US"/>
+        </w:rPr>
+        <w:t xml:space="preserve">ollocated </w:t>
+      </w:r>
+      <w:r>
+        <w:rPr>
+          <w:lang w:val="en-US"/>
+        </w:rPr>
+        <w:t>c</w:t>
+      </w:r>
+      <w:r>
+        <w:rPr>
+          <w:lang w:val="en-US"/>
+        </w:rPr>
+        <w:t xml:space="preserve">okriging means that you will only use the covariance at h=0 for the secondary, </w:t>
+      </w:r>
+      <w:r>
+        <w:rPr>
+          <w:lang w:val="en-US"/>
+        </w:rPr>
+        <w:t>requiring</w:t>
+      </w:r>
+      <w:r>
+        <w:rPr>
+          <w:lang w:val="en-US"/>
+        </w:rPr>
+        <w:t xml:space="preserve"> </w:t>
+      </w:r>
+      <w:r>
+        <w:rPr>
+          <w:lang w:val="en-US"/>
+        </w:rPr>
+        <w:t>only</w:t>
+      </w:r>
+      <w:r>
+        <w:rPr>
+          <w:lang w:val="en-US"/>
+        </w:rPr>
+        <w:t xml:space="preserve"> the variogram</w:t>
+      </w:r>
+      <w:r>
+        <w:rPr>
+          <w:lang w:val="en-US"/>
+        </w:rPr>
+        <w:t xml:space="preserve"> model</w:t>
+      </w:r>
+      <w:r>
+        <w:rPr>
+          <w:lang w:val="en-US"/>
+        </w:rPr>
+        <w:t xml:space="preserve"> of the primary (Markov Model 1) or of the secondary (Markov Model 2).</w:t>
+      </w:r>
+    </w:p>
+    <w:p>
+      <w:pPr>
+        <w:pStyle w:val="Ttulo2"/>
+        <w:rPr>
+          <w:lang w:val="en-US"/>
+        </w:rPr>
+      </w:pPr>
+      <w:bookmarkStart w:id="208" w:name="_Toc474158377"/>
+      <w:bookmarkStart w:id="209" w:name="_Toc476154938"/>
+      <w:r>
+        <w:rPr>
+          <w:lang w:val="en-US"/>
+        </w:rPr>
+        <w:lastRenderedPageBreak/>
+        <w:t>(</w:t>
+      </w:r>
+      <w:r>
+        <w:rPr>
+          <w:lang w:val="en-US"/>
+        </w:rPr>
+        <w:t>CONSIDERING</w:t>
+      </w:r>
+      <w:r>
+        <w:rPr>
+          <w:lang w:val="en-US"/>
+        </w:rPr>
+        <w:t xml:space="preserve">) </w:t>
+      </w:r>
+      <w:r>
+        <w:rPr>
+          <w:lang w:val="en-US"/>
+        </w:rPr>
+        <w:t>High</w:t>
+      </w:r>
+      <w:r>
+        <w:rPr>
+          <w:lang w:val="en-US"/>
+        </w:rPr>
+        <w:t>ly</w:t>
+      </w:r>
+      <w:r>
+        <w:rPr>
+          <w:lang w:val="en-US"/>
+        </w:rPr>
+        <w:t xml:space="preserve"> </w:t>
+      </w:r>
+      <w:r>
+        <w:rPr>
+          <w:lang w:val="en-US"/>
+        </w:rPr>
+        <w:t>multivariate</w:t>
+      </w:r>
+      <w:r>
+        <w:rPr>
+          <w:lang w:val="en-US"/>
+        </w:rPr>
+        <w:t xml:space="preserve"> estimation</w:t>
+      </w:r>
+      <w:bookmarkEnd w:id="208"/>
+      <w:bookmarkEnd w:id="209"/>
+    </w:p>
+    <w:p>
+      <w:pPr>
+        <w:jc w:val="both"/>
+        <w:rPr>
+          <w:lang w:val="en-US"/>
+        </w:rPr>
+      </w:pPr>
+      <w:r>
+        <w:rPr>
+          <w:lang w:val="en-US"/>
+        </w:rPr>
+        <w:t xml:space="preserve">Cokriging with more than two variables is a daunting task.  Fitting nine variograms for a three-variable case is practically prohibitive.  You can go back to a bivariate problem by </w:t>
+      </w:r>
+      <w:r>
+        <w:rPr>
+          <w:lang w:val="en-US"/>
+        </w:rPr>
+        <w:t>merging the multiple secondary variables into a supersecondary (</w:t>
+      </w:r>
+      <w:r>
+        <w:rPr>
+          <w:highlight w:val="yellow"/>
+          <w:lang w:val="en-US"/>
+        </w:rPr>
+        <w:t>REF</w:t>
+      </w:r>
+      <w:r>
+        <w:rPr>
+          <w:lang w:val="en-US"/>
+        </w:rPr>
+        <w:t xml:space="preserve">).  </w:t>
+      </w:r>
+    </w:p>
+    <w:p>
+      <w:pPr>
+        <w:jc w:val="both"/>
+        <w:rPr>
+          <w:lang w:val="en-US"/>
+        </w:rPr>
+      </w:pPr>
+      <w:r>
+        <w:rPr>
+          <w:lang w:val="en-US"/>
+        </w:rPr>
+        <w:t>Another way to deal with a highly multivariate problem is to decorrelate the variables, estimate them separately using univariate kriging and then</w:t>
+      </w:r>
+      <w:r>
+        <w:rPr>
+          <w:lang w:val="en-US"/>
+        </w:rPr>
+        <w:t xml:space="preserve"> </w:t>
+      </w:r>
+      <w:r>
+        <w:rPr>
+          <w:lang w:val="en-US"/>
+        </w:rPr>
+        <w:t xml:space="preserve">reverse the decorrelation to </w:t>
+      </w:r>
+      <w:r>
+        <w:rPr>
+          <w:lang w:val="en-US"/>
+        </w:rPr>
+        <w:t>obtain</w:t>
+      </w:r>
+      <w:r>
+        <w:rPr>
+          <w:lang w:val="en-US"/>
+        </w:rPr>
+        <w:t xml:space="preserve"> the correlated estimations.   Decorrelation can be done at h=0</w:t>
+      </w:r>
+      <w:r>
+        <w:rPr>
+          <w:lang w:val="en-US"/>
+        </w:rPr>
+        <w:t xml:space="preserve"> (collocated decorrelation)</w:t>
+      </w:r>
+      <w:r>
+        <w:rPr>
+          <w:lang w:val="en-US"/>
+        </w:rPr>
+        <w:t xml:space="preserve"> with Principal Component Analysis (PCA, </w:t>
+      </w:r>
+      <w:r>
+        <w:rPr>
+          <w:highlight w:val="yellow"/>
+          <w:lang w:val="en-US"/>
+        </w:rPr>
+        <w:t>REF</w:t>
+      </w:r>
+      <w:r>
+        <w:rPr>
+          <w:lang w:val="en-US"/>
+        </w:rPr>
+        <w:t>)</w:t>
+      </w:r>
+      <w:r>
+        <w:rPr>
+          <w:lang w:val="en-US"/>
+        </w:rPr>
+        <w:t xml:space="preserve"> or at a given h&gt;0</w:t>
+      </w:r>
+      <w:r>
+        <w:rPr>
+          <w:lang w:val="en-US"/>
+        </w:rPr>
+        <w:t xml:space="preserve"> (spatial decorrelation)</w:t>
+      </w:r>
+      <w:r>
+        <w:rPr>
+          <w:lang w:val="en-US"/>
+        </w:rPr>
+        <w:t xml:space="preserve"> with Minimum/Maximum Autocorrelation Factors (MAF, </w:t>
+      </w:r>
+      <w:r>
+        <w:rPr>
+          <w:highlight w:val="yellow"/>
+          <w:lang w:val="en-US"/>
+        </w:rPr>
+        <w:t>REF</w:t>
+      </w:r>
+      <w:r>
+        <w:rPr>
+          <w:lang w:val="en-US"/>
+        </w:rPr>
+        <w:t>)</w:t>
       </w:r>
       <w:r>
         <w:rPr>
@@ -40447,27 +41234,14 @@
     </w:p>
     <w:p>
       <w:pPr>
-        <w:jc w:val="both"/>
-        <w:rPr>
-          <w:lang w:val="en-US"/>
-        </w:rPr>
-      </w:pPr>
-      <w:r>
-        <w:rPr>
-          <w:lang w:val="en-US"/>
-        </w:rPr>
-        <w:t xml:space="preserve">  </w:t>
-      </w:r>
-    </w:p>
-    <w:p>
-      <w:pPr>
-        <w:pStyle w:val="Ttulo2"/>
-        <w:rPr>
-          <w:lang w:val="en-US"/>
-        </w:rPr>
-      </w:pPr>
-      <w:bookmarkStart w:id="203" w:name="_Toc474158375"/>
-      <w:bookmarkStart w:id="204" w:name="_Toc476154936"/>
+        <w:pStyle w:val="Ttulo1"/>
+        <w:rPr>
+          <w:lang w:val="en-US"/>
+        </w:rPr>
+      </w:pPr>
+      <w:bookmarkStart w:id="210" w:name="_Ref466988920"/>
+      <w:bookmarkStart w:id="211" w:name="_Toc474158378"/>
+      <w:bookmarkStart w:id="212" w:name="_Toc476154939"/>
       <w:r>
         <w:rPr>
           <w:lang w:val="en-US"/>
@@ -40478,514 +41252,11 @@
         <w:rPr>
           <w:lang w:val="en-US"/>
         </w:rPr>
-        <w:t>Cokriging a continuous variable</w:t>
-      </w:r>
-      <w:bookmarkEnd w:id="203"/>
-      <w:bookmarkEnd w:id="204"/>
-    </w:p>
-    <w:p>
-      <w:pPr>
-        <w:jc w:val="both"/>
-        <w:rPr>
-          <w:lang w:val="en-US"/>
-        </w:rPr>
-      </w:pPr>
-      <w:r>
-        <w:rPr>
-          <w:lang w:val="en-US"/>
-        </w:rPr>
-        <w:t>LVM and KDE use secondary data to inform only the estimation mean.  Cokriging uses secondary data to inform the estimation itself</w:t>
-      </w:r>
-      <w:r>
-        <w:rPr>
-          <w:lang w:val="en-US"/>
-        </w:rPr>
-        <w:t>, without requiring the secondary data to be in the same unit and scale of the primary</w:t>
-      </w:r>
-      <w:r>
-        <w:rPr>
-          <w:lang w:val="en-US"/>
-        </w:rPr>
-        <w:t xml:space="preserve">.  </w:t>
-      </w:r>
-    </w:p>
-    <w:p>
-      <w:pPr>
-        <w:pStyle w:val="Ttulo3"/>
-        <w:rPr>
-          <w:lang w:val="en-US"/>
-        </w:rPr>
-      </w:pPr>
-      <w:bookmarkStart w:id="205" w:name="_Toc474158376"/>
-      <w:bookmarkStart w:id="206" w:name="_Toc476154937"/>
-      <w:r>
-        <w:rPr>
-          <w:lang w:val="en-US"/>
-        </w:rPr>
-        <w:lastRenderedPageBreak/>
-        <w:t>Cokriging variography</w:t>
-      </w:r>
-      <w:bookmarkEnd w:id="205"/>
-      <w:bookmarkEnd w:id="206"/>
-    </w:p>
-    <w:p>
-      <w:pPr>
-        <w:jc w:val="both"/>
-        <w:rPr>
-          <w:lang w:val="en-US"/>
-        </w:rPr>
-      </w:pPr>
-      <w:r>
-        <w:rPr>
-          <w:lang w:val="en-US"/>
-        </w:rPr>
-        <w:t>The downside of cokriging is that, now that the secondary data takes part on the kriging equation, it demands</w:t>
-      </w:r>
-      <w:r>
-        <w:rPr>
-          <w:lang w:val="en-US"/>
-        </w:rPr>
-        <w:t xml:space="preserve"> fitting</w:t>
-      </w:r>
-      <w:r>
-        <w:rPr>
-          <w:lang w:val="en-US"/>
-        </w:rPr>
-        <w:t xml:space="preserve"> another variogram model.  In addition, cross-variograms between the primary and secondary are necessary to complete the covariance matrix for the cokriging equation.  This means, for two variables, four variogram models, at least for a rigorous cokriging procedure.  </w:t>
-      </w:r>
-      <w:r>
-        <w:rPr>
-          <w:lang w:val="en-US"/>
-        </w:rPr>
-        <w:t>This</w:t>
-      </w:r>
-      <w:r>
-        <w:rPr>
-          <w:lang w:val="en-US"/>
-        </w:rPr>
-        <w:t xml:space="preserve"> complication</w:t>
-      </w:r>
-      <w:r>
-        <w:rPr>
-          <w:lang w:val="en-US"/>
-        </w:rPr>
-        <w:t xml:space="preserve"> leads to a variogram modeling decision.</w:t>
-      </w:r>
-    </w:p>
-    <w:p>
-      <w:pPr>
-        <w:jc w:val="both"/>
-        <w:rPr>
-          <w:lang w:val="en-US"/>
-        </w:rPr>
-      </w:pPr>
-      <w:r>
-        <w:rPr>
-          <w:lang w:val="en-US"/>
-        </w:rPr>
-        <w:t>You can assume no lag effect</w:t>
-      </w:r>
-      <w:r>
-        <w:rPr>
-          <w:lang w:val="en-US"/>
-        </w:rPr>
-        <w:t xml:space="preserve"> (also known as delay effect)</w:t>
-      </w:r>
-      <w:r>
-        <w:rPr>
-          <w:lang w:val="en-US"/>
-        </w:rPr>
-        <w:t xml:space="preserve"> to make the primary-secondary and secondary-primary cross-variograms the same, reducing th</w:t>
-      </w:r>
-      <w:r>
-        <w:rPr>
-          <w:lang w:val="en-US"/>
-        </w:rPr>
-        <w:t xml:space="preserve">e variogram count </w:t>
-      </w:r>
-      <w:r>
-        <w:rPr>
-          <w:lang w:val="en-US"/>
-        </w:rPr>
-        <w:t>to three.</w:t>
-      </w:r>
-      <w:r>
-        <w:rPr>
-          <w:lang w:val="en-US"/>
-        </w:rPr>
-        <w:t xml:space="preserve">  It is also possible to assume the variograms share the same structures</w:t>
-      </w:r>
-      <w:r>
-        <w:rPr>
-          <w:lang w:val="en-US"/>
-        </w:rPr>
-        <w:t xml:space="preserve"> (model</w:t>
-      </w:r>
-      <w:r>
-        <w:rPr>
-          <w:lang w:val="en-US"/>
-        </w:rPr>
-        <w:t>s</w:t>
-      </w:r>
-      <w:r>
-        <w:rPr>
-          <w:lang w:val="en-US"/>
-        </w:rPr>
-        <w:t xml:space="preserve"> and ranges)</w:t>
-      </w:r>
-      <w:r>
-        <w:rPr>
-          <w:lang w:val="en-US"/>
-        </w:rPr>
-        <w:t xml:space="preserve"> differing only in the contributions (Model of Corregionalization), thus it is only necessary to model a va</w:t>
-      </w:r>
-      <w:r>
-        <w:rPr>
-          <w:lang w:val="en-US"/>
-        </w:rPr>
-        <w:t>riogram for one variable</w:t>
-      </w:r>
-      <w:r>
-        <w:rPr>
-          <w:lang w:val="en-US"/>
-        </w:rPr>
-        <w:t>.</w:t>
-      </w:r>
-    </w:p>
-    <w:p>
-      <w:pPr>
-        <w:jc w:val="both"/>
-        <w:rPr>
-          <w:lang w:val="en-US"/>
-        </w:rPr>
-      </w:pPr>
-      <w:r>
-        <w:rPr>
-          <w:lang w:val="en-US"/>
-        </w:rPr>
-        <w:t>If the secondary data is extensive, you can use only the secondary data already located in the estimation locations to inform the estimation, an operation called Collocated Cokriging</w:t>
-      </w:r>
-      <w:r>
-        <w:rPr>
-          <w:lang w:val="en-US"/>
-        </w:rPr>
-        <w:t xml:space="preserve"> </w:t>
-      </w:r>
-      <w:r>
-        <w:rPr>
-          <w:lang w:val="en-US"/>
-        </w:rPr>
-        <w:t>(</w:t>
-      </w:r>
-      <w:r>
-        <w:rPr>
-          <w:lang w:val="en-US"/>
-        </w:rPr>
-        <w:t>the normal c</w:t>
-      </w:r>
-      <w:r>
-        <w:rPr>
-          <w:lang w:val="en-US"/>
-        </w:rPr>
-        <w:t xml:space="preserve">okriging </w:t>
-      </w:r>
-      <w:r>
-        <w:rPr>
-          <w:lang w:val="en-US"/>
-        </w:rPr>
-        <w:t xml:space="preserve">is </w:t>
-      </w:r>
-      <w:r>
-        <w:rPr>
-          <w:lang w:val="en-US"/>
-        </w:rPr>
-        <w:t>called Full Cokriging)</w:t>
-      </w:r>
-      <w:r>
-        <w:rPr>
-          <w:lang w:val="en-US"/>
-        </w:rPr>
-        <w:t xml:space="preserve">. </w:t>
-      </w:r>
-      <w:r>
-        <w:rPr>
-          <w:lang w:val="en-US"/>
-        </w:rPr>
-        <w:t xml:space="preserve"> Hence, c</w:t>
-      </w:r>
-      <w:r>
-        <w:rPr>
-          <w:lang w:val="en-US"/>
-        </w:rPr>
-        <w:t xml:space="preserve">ollocated </w:t>
-      </w:r>
-      <w:r>
-        <w:rPr>
-          <w:lang w:val="en-US"/>
-        </w:rPr>
-        <w:t>c</w:t>
-      </w:r>
-      <w:r>
-        <w:rPr>
-          <w:lang w:val="en-US"/>
-        </w:rPr>
-        <w:t xml:space="preserve">okriging means that you will only use the covariance at h=0 for the secondary, </w:t>
-      </w:r>
-      <w:r>
-        <w:rPr>
-          <w:lang w:val="en-US"/>
-        </w:rPr>
-        <w:t>requiring</w:t>
-      </w:r>
-      <w:r>
-        <w:rPr>
-          <w:lang w:val="en-US"/>
-        </w:rPr>
-        <w:t xml:space="preserve"> </w:t>
-      </w:r>
-      <w:r>
-        <w:rPr>
-          <w:lang w:val="en-US"/>
-        </w:rPr>
-        <w:t>only</w:t>
-      </w:r>
-      <w:r>
-        <w:rPr>
-          <w:lang w:val="en-US"/>
-        </w:rPr>
-        <w:t xml:space="preserve"> the variogram</w:t>
-      </w:r>
-      <w:r>
-        <w:rPr>
-          <w:lang w:val="en-US"/>
-        </w:rPr>
-        <w:t xml:space="preserve"> model</w:t>
-      </w:r>
-      <w:r>
-        <w:rPr>
-          <w:lang w:val="en-US"/>
-        </w:rPr>
-        <w:t xml:space="preserve"> of the primary (Markov Model 1) or of the secondary (Markov Model 2).</w:t>
-      </w:r>
-    </w:p>
-    <w:p>
-      <w:pPr>
-        <w:pStyle w:val="Ttulo2"/>
-        <w:rPr>
-          <w:lang w:val="en-US"/>
-        </w:rPr>
-      </w:pPr>
-      <w:bookmarkStart w:id="207" w:name="_Toc474158377"/>
-      <w:bookmarkStart w:id="208" w:name="_Toc476154938"/>
-      <w:r>
-        <w:rPr>
-          <w:lang w:val="en-US"/>
-        </w:rPr>
-        <w:t>(</w:t>
-      </w:r>
-      <w:r>
-        <w:rPr>
-          <w:lang w:val="en-US"/>
-        </w:rPr>
-        <w:t>CONSIDERING</w:t>
-      </w:r>
-      <w:r>
-        <w:rPr>
-          <w:lang w:val="en-US"/>
-        </w:rPr>
-        <w:t xml:space="preserve">) </w:t>
-      </w:r>
-      <w:r>
-        <w:rPr>
-          <w:lang w:val="en-US"/>
-        </w:rPr>
-        <w:t>High</w:t>
-      </w:r>
-      <w:r>
-        <w:rPr>
-          <w:lang w:val="en-US"/>
-        </w:rPr>
-        <w:t>ly</w:t>
-      </w:r>
-      <w:r>
-        <w:rPr>
-          <w:lang w:val="en-US"/>
-        </w:rPr>
-        <w:t xml:space="preserve"> </w:t>
-      </w:r>
-      <w:r>
-        <w:rPr>
-          <w:lang w:val="en-US"/>
-        </w:rPr>
-        <w:t>multivariate</w:t>
-      </w:r>
-      <w:r>
-        <w:rPr>
-          <w:lang w:val="en-US"/>
-        </w:rPr>
-        <w:t xml:space="preserve"> estimation</w:t>
-      </w:r>
-      <w:bookmarkEnd w:id="207"/>
-      <w:bookmarkEnd w:id="208"/>
-    </w:p>
-    <w:p>
-      <w:pPr>
-        <w:jc w:val="both"/>
-        <w:rPr>
-          <w:lang w:val="en-US"/>
-        </w:rPr>
-      </w:pPr>
-      <w:r>
-        <w:rPr>
-          <w:lang w:val="en-US"/>
-        </w:rPr>
-        <w:t xml:space="preserve">Cokriging with more than two variables is a daunting task.  Fitting nine variograms for a three-variable case is practically prohibitive.  You can go back to a bivariate problem by </w:t>
-      </w:r>
-      <w:r>
-        <w:rPr>
-          <w:lang w:val="en-US"/>
-        </w:rPr>
-        <w:t>merging the multiple secondary variables into a supersecondary (</w:t>
-      </w:r>
-      <w:r>
-        <w:rPr>
-          <w:highlight w:val="yellow"/>
-          <w:lang w:val="en-US"/>
-        </w:rPr>
-        <w:t>REF</w:t>
-      </w:r>
-      <w:r>
-        <w:rPr>
-          <w:lang w:val="en-US"/>
-        </w:rPr>
-        <w:t xml:space="preserve">).  </w:t>
-      </w:r>
-    </w:p>
-    <w:p>
-      <w:pPr>
-        <w:jc w:val="both"/>
-        <w:rPr>
-          <w:lang w:val="en-US"/>
-        </w:rPr>
-      </w:pPr>
-      <w:r>
-        <w:rPr>
-          <w:lang w:val="en-US"/>
-        </w:rPr>
-        <w:t>Another way to deal with a highly multivariate problem is to decorrelate the variables, estimate them separately using univariate kriging and then</w:t>
-      </w:r>
-      <w:r>
-        <w:rPr>
-          <w:lang w:val="en-US"/>
-        </w:rPr>
-        <w:t xml:space="preserve"> </w:t>
-      </w:r>
-      <w:r>
-        <w:rPr>
-          <w:lang w:val="en-US"/>
-        </w:rPr>
-        <w:t xml:space="preserve">reverse the decorrelation to </w:t>
-      </w:r>
-      <w:r>
-        <w:rPr>
-          <w:lang w:val="en-US"/>
-        </w:rPr>
-        <w:t>obtain</w:t>
-      </w:r>
-      <w:r>
-        <w:rPr>
-          <w:lang w:val="en-US"/>
-        </w:rPr>
-        <w:t xml:space="preserve"> the correlated estimations.   Decorrelation can be done at h=0</w:t>
-      </w:r>
-      <w:r>
-        <w:rPr>
-          <w:lang w:val="en-US"/>
-        </w:rPr>
-        <w:t xml:space="preserve"> (collocated decorrelation)</w:t>
-      </w:r>
-      <w:r>
-        <w:rPr>
-          <w:lang w:val="en-US"/>
-        </w:rPr>
-        <w:t xml:space="preserve"> with Principal Component Analysis (PCA, </w:t>
-      </w:r>
-      <w:r>
-        <w:rPr>
-          <w:highlight w:val="yellow"/>
-          <w:lang w:val="en-US"/>
-        </w:rPr>
-        <w:t>REF</w:t>
-      </w:r>
-      <w:r>
-        <w:rPr>
-          <w:lang w:val="en-US"/>
-        </w:rPr>
-        <w:t>)</w:t>
-      </w:r>
-      <w:r>
-        <w:rPr>
-          <w:lang w:val="en-US"/>
-        </w:rPr>
-        <w:t xml:space="preserve"> or at a given h&gt;0</w:t>
-      </w:r>
-      <w:r>
-        <w:rPr>
-          <w:lang w:val="en-US"/>
-        </w:rPr>
-        <w:t xml:space="preserve"> (spatial decorrelation)</w:t>
-      </w:r>
-      <w:r>
-        <w:rPr>
-          <w:lang w:val="en-US"/>
-        </w:rPr>
-        <w:t xml:space="preserve"> with Minimum/Maximum Autocorrelation Factors (MAF, </w:t>
-      </w:r>
-      <w:r>
-        <w:rPr>
-          <w:highlight w:val="yellow"/>
-          <w:lang w:val="en-US"/>
-        </w:rPr>
-        <w:t>REF</w:t>
-      </w:r>
-      <w:r>
-        <w:rPr>
-          <w:lang w:val="en-US"/>
-        </w:rPr>
-        <w:t>)</w:t>
-      </w:r>
-      <w:r>
-        <w:rPr>
-          <w:lang w:val="en-US"/>
-        </w:rPr>
-        <w:t>.</w:t>
-      </w:r>
-    </w:p>
-    <w:p>
-      <w:pPr>
-        <w:pStyle w:val="Ttulo1"/>
-        <w:rPr>
-          <w:lang w:val="en-US"/>
-        </w:rPr>
-      </w:pPr>
-      <w:bookmarkStart w:id="209" w:name="_Ref466988920"/>
-      <w:bookmarkStart w:id="210" w:name="_Toc474158378"/>
-      <w:bookmarkStart w:id="211" w:name="_Toc476154939"/>
-      <w:r>
-        <w:rPr>
-          <w:lang w:val="en-US"/>
-        </w:rPr>
-        <w:t xml:space="preserve">(PLANNED) </w:t>
-      </w:r>
-      <w:r>
-        <w:rPr>
-          <w:lang w:val="en-US"/>
-        </w:rPr>
         <w:t>Simulation</w:t>
       </w:r>
-      <w:bookmarkEnd w:id="209"/>
       <w:bookmarkEnd w:id="210"/>
       <w:bookmarkEnd w:id="211"/>
+      <w:bookmarkEnd w:id="212"/>
     </w:p>
     <w:p>
       <w:pPr>
@@ -41019,16 +41290,16 @@
           <w:lang w:val="en-US"/>
         </w:rPr>
       </w:pPr>
-      <w:bookmarkStart w:id="212" w:name="_Toc474158379"/>
-      <w:bookmarkStart w:id="213" w:name="_Toc476154940"/>
+      <w:bookmarkStart w:id="213" w:name="_Toc474158379"/>
+      <w:bookmarkStart w:id="214" w:name="_Toc476154940"/>
       <w:r>
         <w:rPr>
           <w:lang w:val="en-US"/>
         </w:rPr>
         <w:t>Post-processing</w:t>
       </w:r>
-      <w:bookmarkEnd w:id="212"/>
       <w:bookmarkEnd w:id="213"/>
+      <w:bookmarkEnd w:id="214"/>
     </w:p>
     <w:p>
       <w:pPr>
@@ -41044,16 +41315,16 @@
           <w:lang w:val="en-US"/>
         </w:rPr>
       </w:pPr>
-      <w:bookmarkStart w:id="214" w:name="_Toc474158380"/>
-      <w:bookmarkStart w:id="215" w:name="_Toc476154941"/>
+      <w:bookmarkStart w:id="215" w:name="_Toc474158380"/>
+      <w:bookmarkStart w:id="216" w:name="_Toc476154941"/>
       <w:r>
         <w:rPr>
           <w:lang w:val="en-US"/>
         </w:rPr>
         <w:t>Advanced topics</w:t>
       </w:r>
-      <w:bookmarkEnd w:id="214"/>
       <w:bookmarkEnd w:id="215"/>
+      <w:bookmarkEnd w:id="216"/>
     </w:p>
     <w:p>
       <w:pPr>
@@ -41062,8 +41333,8 @@
           <w:lang w:val="en-US"/>
         </w:rPr>
       </w:pPr>
-      <w:bookmarkStart w:id="216" w:name="_Toc474158381"/>
-      <w:bookmarkStart w:id="217" w:name="_Toc476154942"/>
+      <w:bookmarkStart w:id="217" w:name="_Toc474158381"/>
+      <w:bookmarkStart w:id="218" w:name="_Toc476154942"/>
       <w:r>
         <w:rPr>
           <w:lang w:val="en-US"/>
@@ -41076,8 +41347,8 @@
         </w:rPr>
         <w:t>Workflows</w:t>
       </w:r>
-      <w:bookmarkEnd w:id="216"/>
       <w:bookmarkEnd w:id="217"/>
+      <w:bookmarkEnd w:id="218"/>
     </w:p>
     <w:p>
       <w:pPr>
@@ -41119,9 +41390,9 @@
           <w:lang w:val="en-US"/>
         </w:rPr>
       </w:pPr>
-      <w:bookmarkStart w:id="218" w:name="_Ref466988839"/>
-      <w:bookmarkStart w:id="219" w:name="_Toc474158382"/>
-      <w:bookmarkStart w:id="220" w:name="_Toc476154943"/>
+      <w:bookmarkStart w:id="219" w:name="_Ref466988839"/>
+      <w:bookmarkStart w:id="220" w:name="_Toc474158382"/>
+      <w:bookmarkStart w:id="221" w:name="_Toc476154943"/>
       <w:r>
         <w:rPr>
           <w:lang w:val="en-US"/>
@@ -41134,9 +41405,9 @@
         </w:rPr>
         <w:t>Extending GammaRay</w:t>
       </w:r>
-      <w:bookmarkEnd w:id="218"/>
       <w:bookmarkEnd w:id="219"/>
       <w:bookmarkEnd w:id="220"/>
+      <w:bookmarkEnd w:id="221"/>
     </w:p>
     <w:p>
       <w:pPr>
@@ -41175,7 +41446,6 @@
         <w:rPr>
           <w:lang w:val="en-US"/>
         </w:rPr>
-        <w:lastRenderedPageBreak/>
         <w:t xml:space="preserve">To use non-standard programs, the user must write a parameter template file following a syntax, which allows GammaRay to interface to such programs. </w:t>
       </w:r>
     </w:p>
@@ -41210,8 +41480,8 @@
           <w:lang w:val="en-US"/>
         </w:rPr>
       </w:pPr>
-      <w:bookmarkStart w:id="221" w:name="_Toc474158383"/>
-      <w:bookmarkStart w:id="222" w:name="_Toc476154944"/>
+      <w:bookmarkStart w:id="222" w:name="_Toc474158383"/>
+      <w:bookmarkStart w:id="223" w:name="_Toc476154944"/>
       <w:r>
         <w:rPr>
           <w:lang w:val="en-US"/>
@@ -41224,8 +41494,8 @@
         </w:rPr>
         <w:t>References</w:t>
       </w:r>
-      <w:bookmarkEnd w:id="221"/>
       <w:bookmarkEnd w:id="222"/>
+      <w:bookmarkEnd w:id="223"/>
     </w:p>
     <w:p>
       <w:pPr>
@@ -41244,8 +41514,8 @@
       </w:pPr>
     </w:p>
     <w:sectPr>
-      <w:headerReference w:type="default" r:id="rId95"/>
-      <w:footerReference w:type="default" r:id="rId96"/>
+      <w:headerReference w:type="default" r:id="rId97"/>
+      <w:footerReference w:type="default" r:id="rId98"/>
       <w:pgSz w:w="11906" w:h="16838"/>
       <w:pgMar w:top="1417" w:right="1701" w:bottom="1417" w:left="1701" w:header="708" w:footer="708" w:gutter="0"/>
       <w:cols w:space="708"/>
@@ -41297,7 +41567,6 @@
         <w:docPartUnique/>
       </w:docPartObj>
     </w:sdtPr>
-    <w:sdtEndPr/>
     <w:sdtContent>
       <w:p>
         <w:pPr>
@@ -41317,7 +41586,7 @@
           <w:rPr>
             <w:noProof/>
           </w:rPr>
-          <w:t>47</w:t>
+          <w:t>51</w:t>
         </w:r>
         <w:r>
           <w:fldChar w:fldCharType="end"/>
@@ -43214,7 +43483,7 @@
 </file>
 
 <file path=customXml/itemProps1.xml><?xml version="1.0" encoding="utf-8"?>
-<ds:datastoreItem xmlns:ds="http://schemas.openxmlformats.org/officeDocument/2006/customXml" ds:itemID="{EB02D832-7C98-4BFA-B16E-1AFF3F414A58}">
+<ds:datastoreItem xmlns:ds="http://schemas.openxmlformats.org/officeDocument/2006/customXml" ds:itemID="{CD71316D-6198-49AB-8B80-8996E2DD5543}">
   <ds:schemaRefs>
     <ds:schemaRef ds:uri="http://schemas.openxmlformats.org/officeDocument/2006/bibliography"/>
   </ds:schemaRefs>

</xml_diff>

<commit_message>
Removing compiler warning, update manual and version number.
</commit_message>
<xml_diff>
--- a/docs/GammaRayManual.docx
+++ b/docs/GammaRayManual.docx
@@ -86,7 +86,15 @@
           <w:sz w:val="32"/>
           <w:lang w:val="en-US"/>
         </w:rPr>
-        <w:t>2.1</w:t>
+        <w:t>3</w:t>
+      </w:r>
+      <w:r>
+        <w:rPr>
+          <w:b/>
+          <w:sz w:val="32"/>
+          <w:lang w:val="en-US"/>
+        </w:rPr>
+        <w:t>.1</w:t>
       </w:r>
     </w:p>
     <w:p>
@@ -39908,7 +39916,15 @@
         <w:rPr>
           <w:lang w:val="en-US"/>
         </w:rPr>
-        <w:t xml:space="preserve">  Recall that the variogram models should ideally be fit (Section </w:t>
+        <w:t xml:space="preserve">  Recall that the variogram models should </w:t>
+      </w:r>
+      <w:bookmarkStart w:id="200" w:name="_GoBack"/>
+      <w:bookmarkEnd w:id="200"/>
+      <w:r>
+        <w:rPr>
+          <w:lang w:val="en-US"/>
+        </w:rPr>
+        <w:t xml:space="preserve">ideally be fit (Section </w:t>
       </w:r>
       <w:r>
         <w:rPr>
@@ -39972,10 +39988,10 @@
           <w:lang w:eastAsia="pt-BR"/>
         </w:rPr>
         <w:drawing>
-          <wp:inline distT="0" distB="0" distL="0" distR="0" wp14:anchorId="0192AC1E" wp14:editId="1A515E5A">
+          <wp:inline distT="0" distB="0" distL="0" distR="0" wp14:anchorId="4ECE60C8" wp14:editId="5262F59D">
             <wp:extent cx="5400040" cy="3378200"/>
             <wp:effectExtent l="0" t="0" r="0" b="0"/>
-            <wp:docPr id="95" name="Imagem 95"/>
+            <wp:docPr id="97" name="Imagem 97"/>
             <wp:cNvGraphicFramePr>
               <a:graphicFrameLocks xmlns:a="http://schemas.openxmlformats.org/drawingml/2006/main" noChangeAspect="1"/>
             </wp:cNvGraphicFramePr>
@@ -40023,7 +40039,7 @@
           <w:lang w:val="en-US"/>
         </w:rPr>
       </w:pPr>
-      <w:bookmarkStart w:id="200" w:name="_Ref476395785"/>
+      <w:bookmarkStart w:id="201" w:name="_Ref476395785"/>
       <w:r>
         <w:rPr>
           <w:b/>
@@ -40064,7 +40080,7 @@
         </w:rPr>
         <w:fldChar w:fldCharType="end"/>
       </w:r>
-      <w:bookmarkEnd w:id="200"/>
+      <w:bookmarkEnd w:id="201"/>
       <w:r>
         <w:rPr>
           <w:lang w:val="en-US"/>
@@ -40358,7 +40374,7 @@
           <w:lang w:val="en-US"/>
         </w:rPr>
       </w:pPr>
-      <w:bookmarkStart w:id="201" w:name="_Ref476416202"/>
+      <w:bookmarkStart w:id="202" w:name="_Ref476416202"/>
       <w:r>
         <w:rPr>
           <w:b/>
@@ -40399,7 +40415,7 @@
         </w:rPr>
         <w:fldChar w:fldCharType="end"/>
       </w:r>
-      <w:bookmarkEnd w:id="201"/>
+      <w:bookmarkEnd w:id="202"/>
       <w:r>
         <w:rPr>
           <w:lang w:val="en-US"/>
@@ -40661,7 +40677,7 @@
           <w:lang w:val="en-US"/>
         </w:rPr>
       </w:pPr>
-      <w:bookmarkStart w:id="202" w:name="_Ref477096805"/>
+      <w:bookmarkStart w:id="203" w:name="_Ref477096805"/>
       <w:r>
         <w:rPr>
           <w:b/>
@@ -40702,7 +40718,7 @@
         </w:rPr>
         <w:fldChar w:fldCharType="end"/>
       </w:r>
-      <w:bookmarkEnd w:id="202"/>
+      <w:bookmarkEnd w:id="203"/>
       <w:r>
         <w:rPr>
           <w:lang w:val="en-US"/>
@@ -40727,8 +40743,6 @@
         </w:rPr>
         <w:t xml:space="preserve">  Notice the complex facies geometry resulted from the multiple variogram models.</w:t>
       </w:r>
-      <w:bookmarkStart w:id="203" w:name="_GoBack"/>
-      <w:bookmarkEnd w:id="203"/>
     </w:p>
     <w:p>
       <w:pPr>
@@ -41567,6 +41581,7 @@
         <w:docPartUnique/>
       </w:docPartObj>
     </w:sdtPr>
+    <w:sdtEndPr/>
     <w:sdtContent>
       <w:p>
         <w:pPr>
@@ -41586,7 +41601,7 @@
           <w:rPr>
             <w:noProof/>
           </w:rPr>
-          <w:t>51</w:t>
+          <w:t>50</w:t>
         </w:r>
         <w:r>
           <w:fldChar w:fldCharType="end"/>
@@ -43483,7 +43498,7 @@
 </file>
 
 <file path=customXml/itemProps1.xml><?xml version="1.0" encoding="utf-8"?>
-<ds:datastoreItem xmlns:ds="http://schemas.openxmlformats.org/officeDocument/2006/customXml" ds:itemID="{CD71316D-6198-49AB-8B80-8996E2DD5543}">
+<ds:datastoreItem xmlns:ds="http://schemas.openxmlformats.org/officeDocument/2006/customXml" ds:itemID="{9DC8F450-F4B8-4E5D-8DF0-0732F9405680}">
   <ds:schemaRefs>
     <ds:schemaRef ds:uri="http://schemas.openxmlformats.org/officeDocument/2006/bibliography"/>
   </ds:schemaRefs>

</xml_diff>

<commit_message>
New feature: classify with optio to reuse saved category classification files.
</commit_message>
<xml_diff>
--- a/docs/GammaRayManual.docx
+++ b/docs/GammaRayManual.docx
@@ -30952,15 +30952,40 @@
     </w:p>
     <w:p>
       <w:pPr>
-        <w:rPr>
-          <w:lang w:val="en-US"/>
-        </w:rPr>
-      </w:pPr>
-      <w:r>
-        <w:rPr>
-          <w:lang w:val="en-US"/>
-        </w:rPr>
-        <w:t>Univariate classification can be simply done by right clicking on a variable of a point set, then selecting “Classify into” and choosing one of the category definitions available</w:t>
+        <w:jc w:val="both"/>
+        <w:rPr>
+          <w:lang w:val="en-US"/>
+        </w:rPr>
+      </w:pPr>
+      <w:r>
+        <w:rPr>
+          <w:lang w:val="en-US"/>
+        </w:rPr>
+        <w:t>Univariate classification can be simply done by right clicking on a variable of a point set, then selecting “Classify into”</w:t>
+      </w:r>
+      <w:r>
+        <w:rPr>
+          <w:lang w:val="en-US"/>
+        </w:rPr>
+        <w:t xml:space="preserve"> or “Classify with”</w:t>
+      </w:r>
+      <w:r>
+        <w:rPr>
+          <w:lang w:val="en-US"/>
+        </w:rPr>
+        <w:t xml:space="preserve"> and choosing one of the category definitions</w:t>
+      </w:r>
+      <w:r>
+        <w:rPr>
+          <w:lang w:val="en-US"/>
+        </w:rPr>
+        <w:t xml:space="preserve"> or one of the category classifications</w:t>
+      </w:r>
+      <w:r>
+        <w:rPr>
+          <w:lang w:val="en-US"/>
+        </w:rPr>
+        <w:t xml:space="preserve"> available</w:t>
       </w:r>
       <w:r>
         <w:rPr>
@@ -31037,9 +31062,9 @@
         </w:rPr>
         <w:drawing>
           <wp:inline distT="0" distB="0" distL="0" distR="0">
-            <wp:extent cx="4057650" cy="2219325"/>
-            <wp:effectExtent l="19050" t="19050" r="19050" b="28575"/>
-            <wp:docPr id="92" name="Imagem 92"/>
+            <wp:extent cx="4754880" cy="2377440"/>
+            <wp:effectExtent l="19050" t="19050" r="26670" b="22860"/>
+            <wp:docPr id="95" name="Imagem 95"/>
             <wp:cNvGraphicFramePr>
               <a:graphicFrameLocks xmlns:a="http://schemas.openxmlformats.org/drawingml/2006/main" noChangeAspect="1"/>
             </wp:cNvGraphicFramePr>
@@ -31068,7 +31093,7 @@
                   <pic:spPr bwMode="auto">
                     <a:xfrm>
                       <a:off x="0" y="0"/>
-                      <a:ext cx="4057650" cy="2219325"/>
+                      <a:ext cx="4754880" cy="2377440"/>
                     </a:xfrm>
                     <a:prstGeom prst="rect">
                       <a:avLst/>
@@ -31258,7 +31283,19 @@
         <w:rPr>
           <w:lang w:val="en-US"/>
         </w:rPr>
-        <w:t xml:space="preserve"> in defining the ranges.  Saving the mapping is optional, though it can be useful if you wish to </w:t>
+        <w:t xml:space="preserve"> in defining the ranges.  Saving the mapping</w:t>
+      </w:r>
+      <w:r>
+        <w:rPr>
+          <w:lang w:val="en-US"/>
+        </w:rPr>
+        <w:t xml:space="preserve"> (category classification file)</w:t>
+      </w:r>
+      <w:r>
+        <w:rPr>
+          <w:lang w:val="en-US"/>
+        </w:rPr>
+        <w:t xml:space="preserve"> is optional, though it can be useful if you wish to </w:t>
       </w:r>
       <w:r>
         <w:rPr>
@@ -31300,8 +31337,17 @@
         <w:rPr>
           <w:lang w:val="en-US"/>
         </w:rPr>
-        <w:t xml:space="preserve">  Clicking OK the classification will take place, after which the user will be asked to enter the new variable name containing the categorical values to be added to the selected file.</w:t>
-      </w:r>
+        <w:t xml:space="preserve">  Clicking OK the </w:t>
+      </w:r>
+      <w:r>
+        <w:rPr>
+          <w:lang w:val="en-US"/>
+        </w:rPr>
+        <w:lastRenderedPageBreak/>
+        <w:t>classification will take place, after which the user will be asked to enter the new variable name containing the categorical values to be added to the selected file.</w:t>
+      </w:r>
+      <w:bookmarkStart w:id="147" w:name="_GoBack"/>
+      <w:bookmarkEnd w:id="147"/>
     </w:p>
     <w:p>
       <w:pPr>
@@ -31313,7 +31359,6 @@
           <w:noProof/>
           <w:lang w:eastAsia="pt-BR"/>
         </w:rPr>
-        <w:lastRenderedPageBreak/>
         <w:drawing>
           <wp:inline distT="0" distB="0" distL="0" distR="0" wp14:anchorId="067B3BB7" wp14:editId="26EEFB4F">
             <wp:extent cx="4943475" cy="3267075"/>
@@ -31359,7 +31404,7 @@
           <w:lang w:val="en-US"/>
         </w:rPr>
       </w:pPr>
-      <w:bookmarkStart w:id="147" w:name="_Ref474921806"/>
+      <w:bookmarkStart w:id="148" w:name="_Ref474921806"/>
       <w:r>
         <w:rPr>
           <w:b/>
@@ -31400,7 +31445,7 @@
         </w:rPr>
         <w:fldChar w:fldCharType="end"/>
       </w:r>
-      <w:bookmarkEnd w:id="147"/>
+      <w:bookmarkEnd w:id="148"/>
       <w:r>
         <w:rPr>
           <w:lang w:val="en-US"/>
@@ -31415,14 +31460,14 @@
           <w:lang w:val="en-US"/>
         </w:rPr>
       </w:pPr>
-      <w:bookmarkStart w:id="148" w:name="_Toc476154920"/>
+      <w:bookmarkStart w:id="149" w:name="_Toc476154920"/>
       <w:r>
         <w:rPr>
           <w:lang w:val="en-US"/>
         </w:rPr>
         <w:t xml:space="preserve">(CONSIDERING) </w:t>
       </w:r>
-      <w:bookmarkStart w:id="149" w:name="_Toc474158360"/>
+      <w:bookmarkStart w:id="150" w:name="_Toc474158360"/>
       <w:r>
         <w:rPr>
           <w:lang w:val="en-US"/>
@@ -31435,8 +31480,8 @@
         </w:rPr>
         <w:t xml:space="preserve"> classification</w:t>
       </w:r>
-      <w:bookmarkEnd w:id="148"/>
       <w:bookmarkEnd w:id="149"/>
+      <w:bookmarkEnd w:id="150"/>
     </w:p>
     <w:p>
       <w:pPr>
@@ -31445,22 +31490,22 @@
           <w:lang w:val="en-US"/>
         </w:rPr>
       </w:pPr>
-      <w:bookmarkStart w:id="150" w:name="_Toc476154921"/>
+      <w:bookmarkStart w:id="151" w:name="_Toc476154921"/>
       <w:r>
         <w:rPr>
           <w:lang w:val="en-US"/>
         </w:rPr>
         <w:t xml:space="preserve">(CONSIDERING) </w:t>
       </w:r>
-      <w:bookmarkStart w:id="151" w:name="_Toc474158361"/>
+      <w:bookmarkStart w:id="152" w:name="_Toc474158361"/>
       <w:r>
         <w:rPr>
           <w:lang w:val="en-US"/>
         </w:rPr>
         <w:t>Ternary diagram classification</w:t>
       </w:r>
-      <w:bookmarkEnd w:id="150"/>
       <w:bookmarkEnd w:id="151"/>
+      <w:bookmarkEnd w:id="152"/>
     </w:p>
     <w:p>
       <w:pPr>
@@ -31469,14 +31514,14 @@
           <w:lang w:val="en-US"/>
         </w:rPr>
       </w:pPr>
-      <w:bookmarkStart w:id="152" w:name="_Toc476154922"/>
+      <w:bookmarkStart w:id="153" w:name="_Toc476154922"/>
       <w:r>
         <w:rPr>
           <w:lang w:val="en-US"/>
         </w:rPr>
         <w:t xml:space="preserve">(CONSIDERING) </w:t>
       </w:r>
-      <w:bookmarkStart w:id="153" w:name="_Toc474158362"/>
+      <w:bookmarkStart w:id="154" w:name="_Toc474158362"/>
       <w:r>
         <w:rPr>
           <w:lang w:val="en-US"/>
@@ -31489,8 +31534,8 @@
         </w:rPr>
         <w:t xml:space="preserve"> classification</w:t>
       </w:r>
-      <w:bookmarkEnd w:id="152"/>
       <w:bookmarkEnd w:id="153"/>
+      <w:bookmarkEnd w:id="154"/>
     </w:p>
     <w:p>
       <w:pPr>
@@ -31499,18 +31544,18 @@
           <w:lang w:val="en-US"/>
         </w:rPr>
       </w:pPr>
-      <w:bookmarkStart w:id="154" w:name="_Ref466989506"/>
-      <w:bookmarkStart w:id="155" w:name="_Toc474158363"/>
-      <w:bookmarkStart w:id="156" w:name="_Toc476154923"/>
+      <w:bookmarkStart w:id="155" w:name="_Ref466989506"/>
+      <w:bookmarkStart w:id="156" w:name="_Toc474158363"/>
+      <w:bookmarkStart w:id="157" w:name="_Toc476154923"/>
       <w:r>
         <w:rPr>
           <w:lang w:val="en-US"/>
         </w:rPr>
         <w:t>Variography</w:t>
       </w:r>
-      <w:bookmarkEnd w:id="154"/>
       <w:bookmarkEnd w:id="155"/>
       <w:bookmarkEnd w:id="156"/>
+      <w:bookmarkEnd w:id="157"/>
     </w:p>
     <w:p>
       <w:pPr>
@@ -31683,6 +31728,7 @@
           <w:noProof/>
           <w:lang w:eastAsia="pt-BR"/>
         </w:rPr>
+        <w:lastRenderedPageBreak/>
         <w:drawing>
           <wp:inline distT="0" distB="0" distL="0" distR="0" wp14:anchorId="72B1F65C" wp14:editId="30451EEF">
             <wp:extent cx="3037398" cy="1659138"/>
@@ -31728,7 +31774,7 @@
           <w:lang w:val="en-US"/>
         </w:rPr>
       </w:pPr>
-      <w:bookmarkStart w:id="157" w:name="_Ref461628569"/>
+      <w:bookmarkStart w:id="158" w:name="_Ref461628569"/>
       <w:r>
         <w:rPr>
           <w:b/>
@@ -31769,7 +31815,7 @@
         </w:rPr>
         <w:fldChar w:fldCharType="end"/>
       </w:r>
-      <w:bookmarkEnd w:id="157"/>
+      <w:bookmarkEnd w:id="158"/>
       <w:r>
         <w:rPr>
           <w:lang w:val="en-US"/>
@@ -31808,17 +31854,16 @@
           <w:lang w:val="en-US"/>
         </w:rPr>
       </w:pPr>
-      <w:bookmarkStart w:id="158" w:name="_Toc474158364"/>
-      <w:bookmarkStart w:id="159" w:name="_Toc476154924"/>
-      <w:r>
-        <w:rPr>
-          <w:lang w:val="en-US"/>
-        </w:rPr>
-        <w:lastRenderedPageBreak/>
+      <w:bookmarkStart w:id="159" w:name="_Toc474158364"/>
+      <w:bookmarkStart w:id="160" w:name="_Toc476154924"/>
+      <w:r>
+        <w:rPr>
+          <w:lang w:val="en-US"/>
+        </w:rPr>
         <w:t>Variogram map</w:t>
       </w:r>
-      <w:bookmarkEnd w:id="158"/>
       <w:bookmarkEnd w:id="159"/>
+      <w:bookmarkEnd w:id="160"/>
     </w:p>
     <w:p>
       <w:pPr>
@@ -32167,7 +32212,7 @@
           <w:lang w:val="en-US"/>
         </w:rPr>
       </w:pPr>
-      <w:bookmarkStart w:id="160" w:name="_Ref461632429"/>
+      <w:bookmarkStart w:id="161" w:name="_Ref461632429"/>
       <w:r>
         <w:rPr>
           <w:b/>
@@ -32208,7 +32253,7 @@
         </w:rPr>
         <w:fldChar w:fldCharType="end"/>
       </w:r>
-      <w:bookmarkEnd w:id="160"/>
+      <w:bookmarkEnd w:id="161"/>
       <w:r>
         <w:rPr>
           <w:lang w:val="en-US"/>
@@ -32286,6 +32331,7 @@
           <w:noProof/>
           <w:lang w:eastAsia="pt-BR"/>
         </w:rPr>
+        <w:lastRenderedPageBreak/>
         <w:drawing>
           <wp:inline distT="0" distB="0" distL="0" distR="0" wp14:anchorId="4D422F0A" wp14:editId="7F136AAC">
             <wp:extent cx="3649895" cy="2759103"/>
@@ -32331,7 +32377,7 @@
           <w:lang w:val="en-US"/>
         </w:rPr>
       </w:pPr>
-      <w:bookmarkStart w:id="161" w:name="_Ref461699576"/>
+      <w:bookmarkStart w:id="162" w:name="_Ref461699576"/>
       <w:r>
         <w:rPr>
           <w:b/>
@@ -32372,7 +32418,7 @@
         </w:rPr>
         <w:fldChar w:fldCharType="end"/>
       </w:r>
-      <w:bookmarkEnd w:id="161"/>
+      <w:bookmarkEnd w:id="162"/>
       <w:r>
         <w:rPr>
           <w:lang w:val="en-US"/>
@@ -32512,14 +32558,7 @@
         <w:rPr>
           <w:lang w:val="en-US"/>
         </w:rPr>
-        <w:t xml:space="preserve">of blank cells indicate </w:t>
-      </w:r>
-      <w:r>
-        <w:rPr>
-          <w:lang w:val="en-US"/>
-        </w:rPr>
-        <w:lastRenderedPageBreak/>
-        <w:t>that the specified lags are short</w:t>
+        <w:t>of blank cells indicate that the specified lags are short</w:t>
       </w:r>
       <w:r>
         <w:rPr>
@@ -32725,7 +32764,7 @@
           <w:lang w:val="en-US"/>
         </w:rPr>
       </w:pPr>
-      <w:bookmarkStart w:id="162" w:name="_Ref461630338"/>
+      <w:bookmarkStart w:id="163" w:name="_Ref461630338"/>
       <w:r>
         <w:rPr>
           <w:b/>
@@ -32766,7 +32805,7 @@
         </w:rPr>
         <w:fldChar w:fldCharType="end"/>
       </w:r>
-      <w:bookmarkEnd w:id="162"/>
+      <w:bookmarkEnd w:id="163"/>
       <w:r>
         <w:rPr>
           <w:lang w:val="en-US"/>
@@ -32808,6 +32847,7 @@
           <w:noProof/>
           <w:lang w:eastAsia="pt-BR"/>
         </w:rPr>
+        <w:lastRenderedPageBreak/>
         <w:drawing>
           <wp:inline distT="0" distB="0" distL="0" distR="0" wp14:anchorId="764097AC" wp14:editId="27079B18">
             <wp:extent cx="3403159" cy="2572585"/>
@@ -32853,7 +32893,7 @@
           <w:lang w:val="en-US"/>
         </w:rPr>
       </w:pPr>
-      <w:bookmarkStart w:id="163" w:name="_Ref461698456"/>
+      <w:bookmarkStart w:id="164" w:name="_Ref461698456"/>
       <w:r>
         <w:rPr>
           <w:b/>
@@ -32894,7 +32934,7 @@
         </w:rPr>
         <w:fldChar w:fldCharType="end"/>
       </w:r>
-      <w:bookmarkEnd w:id="163"/>
+      <w:bookmarkEnd w:id="164"/>
       <w:r>
         <w:rPr>
           <w:lang w:val="en-US"/>
@@ -33049,16 +33089,16 @@
           <w:lang w:val="en-US"/>
         </w:rPr>
       </w:pPr>
-      <w:bookmarkStart w:id="164" w:name="_Toc474158365"/>
-      <w:bookmarkStart w:id="165" w:name="_Toc476154925"/>
+      <w:bookmarkStart w:id="165" w:name="_Toc474158365"/>
+      <w:bookmarkStart w:id="166" w:name="_Toc476154925"/>
       <w:r>
         <w:rPr>
           <w:lang w:val="en-US"/>
         </w:rPr>
         <w:t>Experimental variogram</w:t>
       </w:r>
-      <w:bookmarkEnd w:id="164"/>
       <w:bookmarkEnd w:id="165"/>
+      <w:bookmarkEnd w:id="166"/>
     </w:p>
     <w:p>
       <w:pPr>
@@ -33209,7 +33249,6 @@
         <w:rPr>
           <w:lang w:val="en-US"/>
         </w:rPr>
-        <w:lastRenderedPageBreak/>
         <w:t>One</w:t>
       </w:r>
       <w:r>
@@ -33580,6 +33619,7 @@
           <w:noProof/>
           <w:lang w:eastAsia="pt-BR"/>
         </w:rPr>
+        <w:lastRenderedPageBreak/>
         <w:drawing>
           <wp:inline distT="0" distB="0" distL="0" distR="0" wp14:anchorId="5343BC8B" wp14:editId="68A507BF">
             <wp:extent cx="3348226" cy="2531059"/>
@@ -33625,7 +33665,7 @@
           <w:lang w:val="en-US"/>
         </w:rPr>
       </w:pPr>
-      <w:bookmarkStart w:id="166" w:name="_Ref461715684"/>
+      <w:bookmarkStart w:id="167" w:name="_Ref461715684"/>
       <w:r>
         <w:rPr>
           <w:b/>
@@ -33663,7 +33703,7 @@
         </w:rPr>
         <w:fldChar w:fldCharType="end"/>
       </w:r>
-      <w:bookmarkEnd w:id="166"/>
+      <w:bookmarkEnd w:id="167"/>
       <w:r>
         <w:t xml:space="preserve"> an omnidirectional experimental variogram.</w:t>
       </w:r>
@@ -33723,7 +33763,7 @@
           <w:lang w:val="en-US"/>
         </w:rPr>
       </w:pPr>
-      <w:bookmarkStart w:id="167" w:name="_Ref461715693"/>
+      <w:bookmarkStart w:id="168" w:name="_Ref461715693"/>
       <w:r>
         <w:rPr>
           <w:b/>
@@ -33764,7 +33804,7 @@
         </w:rPr>
         <w:fldChar w:fldCharType="end"/>
       </w:r>
-      <w:bookmarkEnd w:id="167"/>
+      <w:bookmarkEnd w:id="168"/>
       <w:r>
         <w:rPr>
           <w:lang w:val="en-US"/>
@@ -33806,7 +33846,6 @@
           <w:noProof/>
           <w:lang w:eastAsia="pt-BR"/>
         </w:rPr>
-        <w:lastRenderedPageBreak/>
         <w:drawing>
           <wp:inline distT="0" distB="0" distL="0" distR="0" wp14:anchorId="70376393" wp14:editId="17F3DFF6">
             <wp:extent cx="3343046" cy="2527142"/>
@@ -33852,7 +33891,7 @@
           <w:lang w:val="en-US"/>
         </w:rPr>
       </w:pPr>
-      <w:bookmarkStart w:id="168" w:name="_Ref461715699"/>
+      <w:bookmarkStart w:id="169" w:name="_Ref461715699"/>
       <w:r>
         <w:rPr>
           <w:b/>
@@ -33893,7 +33932,7 @@
         </w:rPr>
         <w:fldChar w:fldCharType="end"/>
       </w:r>
-      <w:bookmarkEnd w:id="168"/>
+      <w:bookmarkEnd w:id="169"/>
       <w:r>
         <w:rPr>
           <w:lang w:val="en-US"/>
@@ -33908,18 +33947,19 @@
           <w:lang w:val="en-US"/>
         </w:rPr>
       </w:pPr>
-      <w:bookmarkStart w:id="169" w:name="_Toc474158366"/>
-      <w:bookmarkStart w:id="170" w:name="_Toc476154926"/>
-      <w:bookmarkStart w:id="171" w:name="_Ref476395695"/>
-      <w:r>
-        <w:rPr>
-          <w:lang w:val="en-US"/>
-        </w:rPr>
+      <w:bookmarkStart w:id="170" w:name="_Toc474158366"/>
+      <w:bookmarkStart w:id="171" w:name="_Toc476154926"/>
+      <w:bookmarkStart w:id="172" w:name="_Ref476395695"/>
+      <w:r>
+        <w:rPr>
+          <w:lang w:val="en-US"/>
+        </w:rPr>
+        <w:lastRenderedPageBreak/>
         <w:t>Fitting a variogram model</w:t>
       </w:r>
-      <w:bookmarkEnd w:id="169"/>
       <w:bookmarkEnd w:id="170"/>
       <w:bookmarkEnd w:id="171"/>
+      <w:bookmarkEnd w:id="172"/>
     </w:p>
     <w:p>
       <w:pPr>
@@ -34396,7 +34436,7 @@
           <w:lang w:val="en-US"/>
         </w:rPr>
       </w:pPr>
-      <w:bookmarkStart w:id="172" w:name="_Ref461716598"/>
+      <w:bookmarkStart w:id="173" w:name="_Ref461716598"/>
       <w:r>
         <w:rPr>
           <w:b/>
@@ -34437,7 +34477,7 @@
         </w:rPr>
         <w:fldChar w:fldCharType="end"/>
       </w:r>
-      <w:bookmarkEnd w:id="172"/>
+      <w:bookmarkEnd w:id="173"/>
       <w:r>
         <w:rPr>
           <w:lang w:val="en-US"/>
@@ -34455,7 +34495,6 @@
           <w:noProof/>
           <w:lang w:eastAsia="pt-BR"/>
         </w:rPr>
-        <w:lastRenderedPageBreak/>
         <w:drawing>
           <wp:inline distT="0" distB="0" distL="0" distR="0" wp14:anchorId="6721A831" wp14:editId="113E5D02">
             <wp:extent cx="3619180" cy="2735884"/>
@@ -34501,7 +34540,7 @@
           <w:lang w:val="en-US"/>
         </w:rPr>
       </w:pPr>
-      <w:bookmarkStart w:id="173" w:name="_Ref461871220"/>
+      <w:bookmarkStart w:id="174" w:name="_Ref461871220"/>
       <w:r>
         <w:rPr>
           <w:b/>
@@ -34542,7 +34581,7 @@
         </w:rPr>
         <w:fldChar w:fldCharType="end"/>
       </w:r>
-      <w:bookmarkEnd w:id="173"/>
+      <w:bookmarkEnd w:id="174"/>
       <w:r>
         <w:rPr>
           <w:lang w:val="en-US"/>
@@ -34563,18 +34602,18 @@
           <w:lang w:val="en-US"/>
         </w:rPr>
       </w:pPr>
-      <w:bookmarkStart w:id="174" w:name="_Ref466989002"/>
-      <w:bookmarkStart w:id="175" w:name="_Toc474158367"/>
-      <w:bookmarkStart w:id="176" w:name="_Toc476154927"/>
+      <w:bookmarkStart w:id="175" w:name="_Ref466989002"/>
+      <w:bookmarkStart w:id="176" w:name="_Toc474158367"/>
+      <w:bookmarkStart w:id="177" w:name="_Toc476154927"/>
       <w:r>
         <w:rPr>
           <w:lang w:val="en-US"/>
         </w:rPr>
         <w:t>Cross variograms</w:t>
       </w:r>
-      <w:bookmarkEnd w:id="174"/>
       <w:bookmarkEnd w:id="175"/>
       <w:bookmarkEnd w:id="176"/>
+      <w:bookmarkEnd w:id="177"/>
     </w:p>
     <w:p>
       <w:pPr>
@@ -34640,8 +34679,8 @@
           <w:lang w:val="en-US"/>
         </w:rPr>
       </w:pPr>
-      <w:bookmarkStart w:id="177" w:name="_Toc474158368"/>
-      <w:bookmarkStart w:id="178" w:name="_Toc476154928"/>
+      <w:bookmarkStart w:id="178" w:name="_Toc474158368"/>
+      <w:bookmarkStart w:id="179" w:name="_Toc476154928"/>
       <w:r>
         <w:rPr>
           <w:i/>
@@ -34655,8 +34694,8 @@
         </w:rPr>
         <w:t xml:space="preserve"> variogram models</w:t>
       </w:r>
-      <w:bookmarkEnd w:id="177"/>
       <w:bookmarkEnd w:id="178"/>
+      <w:bookmarkEnd w:id="179"/>
     </w:p>
     <w:p>
       <w:pPr>
@@ -34669,7 +34708,14 @@
         <w:rPr>
           <w:lang w:val="en-US"/>
         </w:rPr>
-        <w:t xml:space="preserve">The user can create a variogram model without going through the steps in Variogram Analysis dialog by right-clicking on the “Variogram Files” top-level group in the project tree.  Select the “Create variogram model…” option to </w:t>
+        <w:t xml:space="preserve">The user can create a variogram model without going through the steps in Variogram Analysis dialog by right-clicking on the “Variogram Files” top-level group in the project tree.  Select the </w:t>
+      </w:r>
+      <w:r>
+        <w:rPr>
+          <w:lang w:val="en-US"/>
+        </w:rPr>
+        <w:lastRenderedPageBreak/>
+        <w:t xml:space="preserve">“Create variogram model…” option to </w:t>
       </w:r>
       <w:r>
         <w:rPr>
@@ -34826,7 +34872,7 @@
           <w:lang w:val="en-US"/>
         </w:rPr>
       </w:pPr>
-      <w:bookmarkStart w:id="179" w:name="_Ref466884476"/>
+      <w:bookmarkStart w:id="180" w:name="_Ref466884476"/>
       <w:r>
         <w:rPr>
           <w:b/>
@@ -34870,7 +34916,7 @@
         </w:rPr>
         <w:fldChar w:fldCharType="end"/>
       </w:r>
-      <w:bookmarkEnd w:id="179"/>
+      <w:bookmarkEnd w:id="180"/>
       <w:r>
         <w:rPr>
           <w:lang w:val="en-US"/>
@@ -34908,7 +34954,6 @@
         <w:rPr>
           <w:lang w:val="en-US"/>
         </w:rPr>
-        <w:lastRenderedPageBreak/>
         <w:t xml:space="preserve">Review the parameters and click OK to plot the variogram model.  If you click </w:t>
       </w:r>
       <w:r>
@@ -35065,16 +35110,16 @@
           <w:lang w:val="en-US"/>
         </w:rPr>
       </w:pPr>
-      <w:bookmarkStart w:id="180" w:name="_Toc474158369"/>
-      <w:bookmarkStart w:id="181" w:name="_Toc476154929"/>
+      <w:bookmarkStart w:id="181" w:name="_Toc474158369"/>
+      <w:bookmarkStart w:id="182" w:name="_Toc476154929"/>
       <w:r>
         <w:rPr>
           <w:lang w:val="en-US"/>
         </w:rPr>
         <w:t>Estimation</w:t>
       </w:r>
-      <w:bookmarkEnd w:id="180"/>
       <w:bookmarkEnd w:id="181"/>
+      <w:bookmarkEnd w:id="182"/>
     </w:p>
     <w:p>
       <w:pPr>
@@ -35199,18 +35244,18 @@
           <w:lang w:val="en-US"/>
         </w:rPr>
       </w:pPr>
-      <w:bookmarkStart w:id="182" w:name="_Ref467344848"/>
-      <w:bookmarkStart w:id="183" w:name="_Toc474158370"/>
-      <w:bookmarkStart w:id="184" w:name="_Toc476154930"/>
+      <w:bookmarkStart w:id="183" w:name="_Ref467344848"/>
+      <w:bookmarkStart w:id="184" w:name="_Toc474158370"/>
+      <w:bookmarkStart w:id="185" w:name="_Toc476154930"/>
       <w:r>
         <w:rPr>
           <w:lang w:val="en-US"/>
         </w:rPr>
         <w:t>Kriging a continuous variable</w:t>
       </w:r>
-      <w:bookmarkEnd w:id="182"/>
       <w:bookmarkEnd w:id="183"/>
       <w:bookmarkEnd w:id="184"/>
+      <w:bookmarkEnd w:id="185"/>
     </w:p>
     <w:p>
       <w:pPr>
@@ -35395,6 +35440,7 @@
         <w:rPr>
           <w:lang w:val="en-US"/>
         </w:rPr>
+        <w:lastRenderedPageBreak/>
         <w:t>If an extensive secondary variable is available, it can be used as a local mean to better inform the estimation.</w:t>
       </w:r>
       <w:r>
@@ -35755,7 +35801,6 @@
           <w:noProof/>
           <w:lang w:eastAsia="pt-BR"/>
         </w:rPr>
-        <w:lastRenderedPageBreak/>
         <w:drawing>
           <wp:inline distT="0" distB="0" distL="0" distR="0" wp14:anchorId="6E2534B3" wp14:editId="2463A7CC">
             <wp:extent cx="4372149" cy="3079630"/>
@@ -35801,7 +35846,7 @@
           <w:lang w:val="en-US"/>
         </w:rPr>
       </w:pPr>
-      <w:bookmarkStart w:id="185" w:name="_Ref465009629"/>
+      <w:bookmarkStart w:id="186" w:name="_Ref465009629"/>
       <w:r>
         <w:rPr>
           <w:b/>
@@ -35842,7 +35887,7 @@
         </w:rPr>
         <w:fldChar w:fldCharType="end"/>
       </w:r>
-      <w:bookmarkEnd w:id="185"/>
+      <w:bookmarkEnd w:id="186"/>
       <w:r>
         <w:rPr>
           <w:lang w:val="en-US"/>
@@ -36061,7 +36106,14 @@
         <w:rPr>
           <w:lang w:val="en-US"/>
         </w:rPr>
-        <w:t xml:space="preserve"> and a cross plot will be displayed so the user can assess the quality of the estimates</w:t>
+        <w:t xml:space="preserve"> and a cross plot will be displayed so the user can assess the quality </w:t>
+      </w:r>
+      <w:r>
+        <w:rPr>
+          <w:lang w:val="en-US"/>
+        </w:rPr>
+        <w:lastRenderedPageBreak/>
+        <w:t>of the estimates</w:t>
       </w:r>
       <w:r>
         <w:rPr>
@@ -36488,48 +36540,745 @@
           <w:lang w:val="en-US"/>
         </w:rPr>
       </w:pPr>
-      <w:bookmarkStart w:id="186" w:name="_Toc474158371"/>
-      <w:bookmarkStart w:id="187" w:name="_Toc476154932"/>
+      <w:bookmarkStart w:id="187" w:name="_Toc474158371"/>
+      <w:bookmarkStart w:id="188" w:name="_Toc476154932"/>
+      <w:r>
+        <w:rPr>
+          <w:lang w:val="en-US"/>
+        </w:rPr>
+        <w:t>Indicator kriging</w:t>
+      </w:r>
+      <w:r>
+        <w:rPr>
+          <w:lang w:val="en-US"/>
+        </w:rPr>
+        <w:t xml:space="preserve"> (IK)</w:t>
+      </w:r>
+      <w:bookmarkEnd w:id="187"/>
+      <w:bookmarkEnd w:id="188"/>
+      <w:r>
+        <w:rPr>
+          <w:lang w:val="en-US"/>
+        </w:rPr>
+        <w:t xml:space="preserve"> of continuous variable</w:t>
+      </w:r>
+    </w:p>
+    <w:p>
+      <w:pPr>
+        <w:jc w:val="both"/>
+        <w:rPr>
+          <w:lang w:val="en-US"/>
+        </w:rPr>
+      </w:pPr>
+      <w:r>
+        <w:rPr>
+          <w:lang w:val="en-US"/>
+        </w:rPr>
+        <w:t xml:space="preserve">The estimation values and kriging variances seen in </w:t>
+      </w:r>
+      <w:r>
+        <w:rPr>
+          <w:lang w:val="en-US"/>
+        </w:rPr>
+        <w:t xml:space="preserve">Section </w:t>
+      </w:r>
+      <w:r>
+        <w:rPr>
+          <w:lang w:val="en-US"/>
+        </w:rPr>
+        <w:fldChar w:fldCharType="begin"/>
+      </w:r>
+      <w:r>
+        <w:rPr>
+          <w:lang w:val="en-US"/>
+        </w:rPr>
+        <w:instrText xml:space="preserve"> REF _Ref467344848 \r \h </w:instrText>
+      </w:r>
+      <w:r>
+        <w:rPr>
+          <w:lang w:val="en-US"/>
+        </w:rPr>
+      </w:r>
+      <w:r>
+        <w:rPr>
+          <w:lang w:val="en-US"/>
+        </w:rPr>
+        <w:fldChar w:fldCharType="separate"/>
+      </w:r>
+      <w:r>
+        <w:rPr>
+          <w:lang w:val="en-US"/>
+        </w:rPr>
+        <w:t>10.1</w:t>
+      </w:r>
+      <w:r>
+        <w:rPr>
+          <w:lang w:val="en-US"/>
+        </w:rPr>
+        <w:fldChar w:fldCharType="end"/>
+      </w:r>
+      <w:r>
+        <w:rPr>
+          <w:lang w:val="en-US"/>
+        </w:rPr>
+        <w:t xml:space="preserve"> can be </w:t>
+      </w:r>
+      <w:r>
+        <w:rPr>
+          <w:lang w:val="en-US"/>
+        </w:rPr>
+        <w:t>regarded</w:t>
+      </w:r>
+      <w:r>
+        <w:rPr>
+          <w:lang w:val="en-US"/>
+        </w:rPr>
+        <w:t xml:space="preserve"> as means and variances of local Gaussian distributions conditioned to data if one assumes or verifies the multi-Gaussianity hypothesis</w:t>
+      </w:r>
+      <w:r>
+        <w:rPr>
+          <w:lang w:val="en-US"/>
+        </w:rPr>
+        <w:t xml:space="preserve"> (multi-Gaussian kriging or MGK)</w:t>
+      </w:r>
+      <w:r>
+        <w:rPr>
+          <w:lang w:val="en-US"/>
+        </w:rPr>
+        <w:t xml:space="preserve">.  The </w:t>
+      </w:r>
+      <w:r>
+        <w:rPr>
+          <w:rStyle w:val="SourceCodeChar"/>
+        </w:rPr>
+        <w:t>bigaus</w:t>
+      </w:r>
+      <w:r>
+        <w:rPr>
+          <w:lang w:val="en-US"/>
+        </w:rPr>
+        <w:t xml:space="preserve"> program, for instance, can be used to verify two-point</w:t>
+      </w:r>
+      <w:r>
+        <w:rPr>
+          <w:lang w:val="en-US"/>
+        </w:rPr>
+        <w:t xml:space="preserve"> (variogram</w:t>
+      </w:r>
+      <w:r>
+        <w:rPr>
+          <w:lang w:val="en-US"/>
+        </w:rPr>
+        <w:t xml:space="preserve"> based</w:t>
+      </w:r>
+      <w:r>
+        <w:rPr>
+          <w:lang w:val="en-US"/>
+        </w:rPr>
+        <w:t>)</w:t>
+      </w:r>
+      <w:r>
+        <w:rPr>
+          <w:lang w:val="en-US"/>
+        </w:rPr>
+        <w:t xml:space="preserve"> normality.  </w:t>
+      </w:r>
+      <w:r>
+        <w:rPr>
+          <w:lang w:val="en-US"/>
+        </w:rPr>
+        <w:t xml:space="preserve">These estimated </w:t>
+      </w:r>
+      <w:r>
+        <w:rPr>
+          <w:lang w:val="en-US"/>
+        </w:rPr>
+        <w:t xml:space="preserve">local </w:t>
+      </w:r>
+      <w:r>
+        <w:rPr>
+          <w:lang w:val="en-US"/>
+        </w:rPr>
+        <w:t xml:space="preserve">Gaussian </w:t>
+      </w:r>
+      <w:r>
+        <w:rPr>
+          <w:lang w:val="en-US"/>
+        </w:rPr>
+        <w:t>distributions are an early form of uncertainty modeling.</w:t>
+      </w:r>
+    </w:p>
+    <w:p>
+      <w:pPr>
+        <w:jc w:val="both"/>
+        <w:rPr>
+          <w:lang w:val="en-US"/>
+        </w:rPr>
+      </w:pPr>
+      <w:r>
+        <w:rPr>
+          <w:lang w:val="en-US"/>
+        </w:rPr>
+        <w:t>An indicator is a special variable that indicates a</w:t>
+      </w:r>
+      <w:r>
+        <w:rPr>
+          <w:lang w:val="en-US"/>
+        </w:rPr>
+        <w:t>n impossibility (0.0), a certainty (1.0) or a likelihood (values in between)</w:t>
+      </w:r>
+      <w:r>
+        <w:rPr>
+          <w:lang w:val="en-US"/>
+        </w:rPr>
+        <w:t>.</w:t>
+      </w:r>
+      <w:r>
+        <w:rPr>
+          <w:lang w:val="en-US"/>
+        </w:rPr>
+        <w:t xml:space="preserve">  Indicator values between 0.0 and 1.0 are often referred to as soft indicators.</w:t>
+      </w:r>
+      <w:r>
+        <w:rPr>
+          <w:lang w:val="en-US"/>
+        </w:rPr>
+        <w:t xml:space="preserve">  </w:t>
+      </w:r>
+      <w:r>
+        <w:rPr>
+          <w:lang w:val="en-US"/>
+        </w:rPr>
+        <w:t>At a</w:t>
+      </w:r>
+      <w:r>
+        <w:rPr>
+          <w:lang w:val="en-US"/>
+        </w:rPr>
+        <w:t xml:space="preserve"> </w:t>
+      </w:r>
+      <w:r>
+        <w:rPr>
+          <w:lang w:val="en-US"/>
+        </w:rPr>
+        <w:t>sample</w:t>
+      </w:r>
+      <w:r>
+        <w:rPr>
+          <w:lang w:val="en-US"/>
+        </w:rPr>
+        <w:t xml:space="preserve"> point</w:t>
+      </w:r>
+      <w:r>
+        <w:rPr>
+          <w:lang w:val="en-US"/>
+        </w:rPr>
+        <w:t xml:space="preserve"> (no</w:t>
+      </w:r>
+      <w:r>
+        <w:rPr>
+          <w:lang w:val="en-US"/>
+        </w:rPr>
+        <w:t xml:space="preserve"> estimation</w:t>
+      </w:r>
+      <w:r>
+        <w:rPr>
+          <w:lang w:val="en-US"/>
+        </w:rPr>
+        <w:t xml:space="preserve"> uncertainty), a</w:t>
+      </w:r>
+      <w:r>
+        <w:rPr>
+          <w:lang w:val="en-US"/>
+        </w:rPr>
+        <w:t xml:space="preserve">n indicator </w:t>
+      </w:r>
+      <w:r>
+        <w:rPr>
+          <w:lang w:val="en-US"/>
+        </w:rPr>
+        <w:t xml:space="preserve">obviously </w:t>
+      </w:r>
+      <w:r>
+        <w:rPr>
+          <w:lang w:val="en-US"/>
+        </w:rPr>
+        <w:t>assumes a</w:t>
+      </w:r>
+      <w:r>
+        <w:rPr>
+          <w:lang w:val="en-US"/>
+        </w:rPr>
+        <w:t xml:space="preserve"> binary value (0/1) </w:t>
+      </w:r>
+      <w:r>
+        <w:rPr>
+          <w:lang w:val="en-US"/>
+        </w:rPr>
+        <w:t>that indicates</w:t>
+      </w:r>
+      <w:r>
+        <w:rPr>
+          <w:lang w:val="en-US"/>
+        </w:rPr>
+        <w:t xml:space="preserve"> </w:t>
+      </w:r>
+      <w:r>
+        <w:rPr>
+          <w:lang w:val="en-US"/>
+        </w:rPr>
+        <w:t>whether</w:t>
+      </w:r>
+      <w:r>
+        <w:rPr>
+          <w:lang w:val="en-US"/>
+        </w:rPr>
+        <w:t xml:space="preserve"> </w:t>
+      </w:r>
+      <w:r>
+        <w:rPr>
+          <w:lang w:val="en-US"/>
+        </w:rPr>
+        <w:t>the sample</w:t>
+      </w:r>
+      <w:r>
+        <w:rPr>
+          <w:lang w:val="en-US"/>
+        </w:rPr>
+        <w:t xml:space="preserve"> value is below (</w:t>
+      </w:r>
+      <w:r>
+        <w:rPr>
+          <w:lang w:val="en-US"/>
+        </w:rPr>
+        <w:t>1</w:t>
+      </w:r>
+      <w:r>
+        <w:rPr>
+          <w:lang w:val="en-US"/>
+        </w:rPr>
+        <w:t>.0</w:t>
+      </w:r>
+      <w:r>
+        <w:rPr>
+          <w:lang w:val="en-US"/>
+        </w:rPr>
+        <w:t>) or above (</w:t>
+      </w:r>
+      <w:r>
+        <w:rPr>
+          <w:lang w:val="en-US"/>
+        </w:rPr>
+        <w:t>0</w:t>
+      </w:r>
+      <w:r>
+        <w:rPr>
+          <w:lang w:val="en-US"/>
+        </w:rPr>
+        <w:t>.0</w:t>
+      </w:r>
+      <w:r>
+        <w:rPr>
+          <w:lang w:val="en-US"/>
+        </w:rPr>
+        <w:t>) a certain threshold.</w:t>
+      </w:r>
+      <w:r>
+        <w:rPr>
+          <w:lang w:val="en-US"/>
+        </w:rPr>
+        <w:t xml:space="preserve">  At an estimation location</w:t>
+      </w:r>
+      <w:r>
+        <w:rPr>
+          <w:lang w:val="en-US"/>
+        </w:rPr>
+        <w:t>, due to uncertainty</w:t>
+      </w:r>
+      <w:r>
+        <w:rPr>
+          <w:lang w:val="en-US"/>
+        </w:rPr>
+        <w:t xml:space="preserve">, the indicator can assume values between 0 and 1, to indicate the likelihood that the continuous variable at that location is </w:t>
+      </w:r>
+      <w:r>
+        <w:rPr>
+          <w:lang w:val="en-US"/>
+        </w:rPr>
+        <w:t>below</w:t>
+      </w:r>
+      <w:r>
+        <w:rPr>
+          <w:lang w:val="en-US"/>
+        </w:rPr>
+        <w:t xml:space="preserve"> a threshold.</w:t>
+      </w:r>
+      <w:r>
+        <w:rPr>
+          <w:lang w:val="en-US"/>
+        </w:rPr>
+        <w:t xml:space="preserve">  The objective of IK is to estimate these indicator values to quantify such uncertainties.</w:t>
+      </w:r>
+      <w:r>
+        <w:rPr>
+          <w:lang w:val="en-US"/>
+        </w:rPr>
+        <w:t xml:space="preserve">  </w:t>
+      </w:r>
+    </w:p>
+    <w:p>
+      <w:pPr>
+        <w:jc w:val="both"/>
+        <w:rPr>
+          <w:lang w:val="en-US"/>
+        </w:rPr>
+      </w:pPr>
+      <w:r>
+        <w:rPr>
+          <w:lang w:val="en-US"/>
+        </w:rPr>
+        <w:t>Therefore</w:t>
+      </w:r>
+      <w:r>
+        <w:rPr>
+          <w:lang w:val="en-US"/>
+        </w:rPr>
+        <w:t>, IK</w:t>
+      </w:r>
+      <w:r>
+        <w:rPr>
+          <w:lang w:val="en-US"/>
+        </w:rPr>
+        <w:t xml:space="preserve"> is interesting as it allows one to estimate arbitrary (non-parametric) distributions, meaning that no assumption is made.  IK</w:t>
+      </w:r>
+      <w:r>
+        <w:rPr>
+          <w:lang w:val="en-US"/>
+        </w:rPr>
+        <w:t xml:space="preserve"> for continuous variable yields maps of local c.d.f.’s for each threshold, which</w:t>
+      </w:r>
+      <w:r>
+        <w:rPr>
+          <w:lang w:val="en-US"/>
+        </w:rPr>
+        <w:t xml:space="preserve"> alone </w:t>
+      </w:r>
+      <w:r>
+        <w:rPr>
+          <w:lang w:val="en-US"/>
+        </w:rPr>
+        <w:t>are not</w:t>
+      </w:r>
+      <w:r>
+        <w:rPr>
+          <w:lang w:val="en-US"/>
+        </w:rPr>
+        <w:t xml:space="preserve"> usable values</w:t>
+      </w:r>
+      <w:r>
+        <w:rPr>
+          <w:lang w:val="en-US"/>
+        </w:rPr>
+        <w:t>.</w:t>
+      </w:r>
+      <w:r>
+        <w:rPr>
+          <w:lang w:val="en-US"/>
+        </w:rPr>
+        <w:t xml:space="preserve"> </w:t>
+      </w:r>
+      <w:r>
+        <w:rPr>
+          <w:lang w:val="en-US"/>
+        </w:rPr>
+        <w:t xml:space="preserve">  C</w:t>
+      </w:r>
+      <w:r>
+        <w:rPr>
+          <w:lang w:val="en-US"/>
+        </w:rPr>
+        <w:t>onsequently</w:t>
+      </w:r>
+      <w:r>
+        <w:rPr>
+          <w:lang w:val="en-US"/>
+        </w:rPr>
+        <w:t>,</w:t>
+      </w:r>
+      <w:r>
+        <w:rPr>
+          <w:lang w:val="en-US"/>
+        </w:rPr>
+        <w:t xml:space="preserve"> an IK </w:t>
+      </w:r>
+      <w:r>
+        <w:rPr>
+          <w:lang w:val="en-US"/>
+        </w:rPr>
+        <w:t>post-processing</w:t>
+      </w:r>
+      <w:r>
+        <w:rPr>
+          <w:lang w:val="en-US"/>
+        </w:rPr>
+        <w:t xml:space="preserve"> program is normally used in tandem to </w:t>
+      </w:r>
+      <w:r>
+        <w:rPr>
+          <w:lang w:val="en-US"/>
+        </w:rPr>
+        <w:t>obtain</w:t>
+      </w:r>
+      <w:r>
+        <w:rPr>
+          <w:lang w:val="en-US"/>
+        </w:rPr>
+        <w:t xml:space="preserve"> usable products. These post-processed products are normally for decision making and risk assessment, such as a probability map of ore grade being above a threshold.  The GSLib program </w:t>
+      </w:r>
+      <w:r>
+        <w:rPr>
+          <w:rStyle w:val="SourceCodeChar"/>
+        </w:rPr>
+        <w:t>postik</w:t>
+      </w:r>
+      <w:r>
+        <w:rPr>
+          <w:lang w:val="en-US"/>
+        </w:rPr>
+        <w:t xml:space="preserve"> is used to post-process IK </w:t>
+      </w:r>
+      <w:r>
+        <w:rPr>
+          <w:lang w:val="en-US"/>
+        </w:rPr>
+        <w:t xml:space="preserve">local c.d.f. </w:t>
+      </w:r>
+      <w:r>
+        <w:rPr>
+          <w:lang w:val="en-US"/>
+        </w:rPr>
+        <w:t>estimates.</w:t>
+      </w:r>
+    </w:p>
+    <w:p>
+      <w:pPr>
+        <w:jc w:val="both"/>
+        <w:rPr>
+          <w:lang w:val="en-US"/>
+        </w:rPr>
+      </w:pPr>
+      <w:r>
+        <w:rPr>
+          <w:lang w:val="en-US"/>
+        </w:rPr>
+        <w:t>For</w:t>
+      </w:r>
+      <w:r>
+        <w:rPr>
+          <w:lang w:val="en-US"/>
+        </w:rPr>
+        <w:t xml:space="preserve"> a</w:t>
+      </w:r>
+      <w:r>
+        <w:rPr>
+          <w:lang w:val="en-US"/>
+        </w:rPr>
+        <w:t xml:space="preserve"> continuous variable, the user provides a series of </w:t>
+      </w:r>
+      <w:r>
+        <w:rPr>
+          <w:lang w:val="en-US"/>
+        </w:rPr>
+        <w:t xml:space="preserve">increasing </w:t>
+      </w:r>
+      <w:r>
+        <w:rPr>
+          <w:lang w:val="en-US"/>
+        </w:rPr>
+        <w:t>thresholds (e.</w:t>
+      </w:r>
+      <w:r>
+        <w:rPr>
+          <w:lang w:val="en-US"/>
+        </w:rPr>
+        <w:t>g.</w:t>
+      </w:r>
+      <w:r>
+        <w:rPr>
+          <w:lang w:val="en-US"/>
+        </w:rPr>
+        <w:t xml:space="preserve"> </w:t>
+      </w:r>
+      <w:r>
+        <w:rPr>
+          <w:rStyle w:val="SourceCodeChar"/>
+        </w:rPr>
+        <w:t>0.5</w:t>
+      </w:r>
+      <w:r>
+        <w:rPr>
+          <w:rStyle w:val="SourceCodeChar"/>
+        </w:rPr>
+        <w:t xml:space="preserve"> 1.0 2.5 5.0 </w:t>
+      </w:r>
+      <w:r>
+        <w:rPr>
+          <w:rStyle w:val="SourceCodeChar"/>
+        </w:rPr>
+        <w:t>10.0</w:t>
+      </w:r>
+      <w:r>
+        <w:rPr>
+          <w:lang w:val="en-US"/>
+        </w:rPr>
+        <w:t>) and an associated global cumulative distribution function</w:t>
+      </w:r>
+      <w:r>
+        <w:rPr>
+          <w:lang w:val="en-US"/>
+        </w:rPr>
+        <w:t xml:space="preserve"> (c</w:t>
+      </w:r>
+      <w:r>
+        <w:rPr>
+          <w:lang w:val="en-US"/>
+        </w:rPr>
+        <w:t>.</w:t>
+      </w:r>
+      <w:r>
+        <w:rPr>
+          <w:lang w:val="en-US"/>
+        </w:rPr>
+        <w:t>d</w:t>
+      </w:r>
+      <w:r>
+        <w:rPr>
+          <w:lang w:val="en-US"/>
+        </w:rPr>
+        <w:t>.</w:t>
+      </w:r>
+      <w:r>
+        <w:rPr>
+          <w:lang w:val="en-US"/>
+        </w:rPr>
+        <w:t>f</w:t>
+      </w:r>
+      <w:r>
+        <w:rPr>
+          <w:lang w:val="en-US"/>
+        </w:rPr>
+        <w:t>.</w:t>
+      </w:r>
+      <w:r>
+        <w:rPr>
+          <w:lang w:val="en-US"/>
+        </w:rPr>
+        <w:t>), for example:</w:t>
+      </w:r>
+      <w:r>
+        <w:rPr>
+          <w:lang w:val="en-US"/>
+        </w:rPr>
+        <w:t xml:space="preserve"> </w:t>
+      </w:r>
+      <w:r>
+        <w:rPr>
+          <w:rStyle w:val="SourceCodeChar"/>
+        </w:rPr>
+        <w:t xml:space="preserve">0.12 0.29 0.50 0.74 </w:t>
+      </w:r>
+      <w:r>
+        <w:rPr>
+          <w:rStyle w:val="SourceCodeChar"/>
+        </w:rPr>
+        <w:t>0.88</w:t>
+      </w:r>
+      <w:r>
+        <w:rPr>
+          <w:lang w:val="en-US"/>
+        </w:rPr>
+        <w:t>.</w:t>
+      </w:r>
+      <w:r>
+        <w:rPr>
+          <w:lang w:val="en-US"/>
+        </w:rPr>
+        <w:t xml:space="preserve">  </w:t>
+      </w:r>
+    </w:p>
+    <w:p>
+      <w:pPr>
+        <w:jc w:val="both"/>
+        <w:rPr>
+          <w:lang w:val="en-US"/>
+        </w:rPr>
+      </w:pPr>
+      <w:r>
+        <w:rPr>
+          <w:lang w:val="en-US"/>
+        </w:rPr>
+        <w:t>Since usually ther</w:t>
+      </w:r>
+      <w:r>
+        <w:rPr>
+          <w:lang w:val="en-US"/>
+        </w:rPr>
+        <w:t>e are more than one threshold</w:t>
+      </w:r>
+      <w:r>
+        <w:rPr>
+          <w:lang w:val="en-US"/>
+        </w:rPr>
+        <w:t xml:space="preserve">, IK performs an equivalent number of estimations at each estimation location, consequently the geomodeler must provide </w:t>
+      </w:r>
+      <w:r>
+        <w:rPr>
+          <w:lang w:val="en-US"/>
+        </w:rPr>
+        <w:t>a</w:t>
+      </w:r>
+      <w:r>
+        <w:rPr>
+          <w:lang w:val="en-US"/>
+        </w:rPr>
+        <w:t xml:space="preserve"> variogram for each threshold/category</w:t>
+      </w:r>
+      <w:r>
+        <w:rPr>
+          <w:lang w:val="en-US"/>
+        </w:rPr>
+        <w:t xml:space="preserve">.  You can enable the median IK (mIK) mode, which </w:t>
+      </w:r>
       <w:r>
         <w:rPr>
           <w:lang w:val="en-US"/>
         </w:rPr>
         <w:lastRenderedPageBreak/>
-        <w:t>Indicator kriging</w:t>
-      </w:r>
-      <w:r>
-        <w:rPr>
-          <w:lang w:val="en-US"/>
-        </w:rPr>
-        <w:t xml:space="preserve"> (IK)</w:t>
-      </w:r>
-      <w:bookmarkEnd w:id="186"/>
-      <w:bookmarkEnd w:id="187"/>
-      <w:r>
-        <w:rPr>
-          <w:lang w:val="en-US"/>
-        </w:rPr>
-        <w:t xml:space="preserve"> of continuous variable</w:t>
-      </w:r>
-    </w:p>
-    <w:p>
-      <w:pPr>
-        <w:jc w:val="both"/>
-        <w:rPr>
-          <w:lang w:val="en-US"/>
-        </w:rPr>
-      </w:pPr>
-      <w:r>
-        <w:rPr>
-          <w:lang w:val="en-US"/>
-        </w:rPr>
-        <w:t xml:space="preserve">The estimation values and kriging variances seen in </w:t>
-      </w:r>
-      <w:r>
-        <w:rPr>
-          <w:lang w:val="en-US"/>
-        </w:rPr>
-        <w:t xml:space="preserve">Section </w:t>
+        <w:t>requires just one variogram model, but assumes that all thresholds have the same spatial structure</w:t>
+      </w:r>
+      <w:r>
+        <w:rPr>
+          <w:lang w:val="en-US"/>
+        </w:rPr>
+        <w:t>.  This opens interesting modeling possibilities, for instance, the user can provide different variograms for</w:t>
+      </w:r>
+      <w:r>
+        <w:rPr>
+          <w:lang w:val="en-US"/>
+        </w:rPr>
+        <w:t xml:space="preserve"> each threshold to reflect their expected spatial behavior (high grades can be more erratic, for instance)</w:t>
+      </w:r>
+      <w:r>
+        <w:rPr>
+          <w:lang w:val="en-US"/>
+        </w:rPr>
+        <w:t>.  To model variograms for this purpose, one selects the adequate variogram calculation option (indicator variogram for continuous variable) during the variogram modeling step</w:t>
+      </w:r>
+      <w:r>
+        <w:rPr>
+          <w:lang w:val="en-US"/>
+        </w:rPr>
+        <w:t xml:space="preserve"> (Section </w:t>
       </w:r>
       <w:r>
         <w:rPr>
@@ -36541,7 +37290,7 @@
         <w:rPr>
           <w:lang w:val="en-US"/>
         </w:rPr>
-        <w:instrText xml:space="preserve"> REF _Ref467344848 \r \h </w:instrText>
+        <w:instrText xml:space="preserve"> REF _Ref466989506 \r \h </w:instrText>
       </w:r>
       <w:r>
         <w:rPr>
@@ -36558,7 +37307,7 @@
         <w:rPr>
           <w:lang w:val="en-US"/>
         </w:rPr>
-        <w:t>10.1</w:t>
+        <w:t>9</w:t>
       </w:r>
       <w:r>
         <w:rPr>
@@ -36570,705 +37319,14 @@
         <w:rPr>
           <w:lang w:val="en-US"/>
         </w:rPr>
-        <w:t xml:space="preserve"> can be </w:t>
-      </w:r>
-      <w:r>
-        <w:rPr>
-          <w:lang w:val="en-US"/>
-        </w:rPr>
-        <w:t>regarded</w:t>
-      </w:r>
-      <w:r>
-        <w:rPr>
-          <w:lang w:val="en-US"/>
-        </w:rPr>
-        <w:t xml:space="preserve"> as means and variances of local Gaussian distributions conditioned to data if one assumes or verifies the multi-Gaussianity hypothesis</w:t>
-      </w:r>
-      <w:r>
-        <w:rPr>
-          <w:lang w:val="en-US"/>
-        </w:rPr>
-        <w:t xml:space="preserve"> (multi-Gaussian kriging or MGK)</w:t>
-      </w:r>
-      <w:r>
-        <w:rPr>
-          <w:lang w:val="en-US"/>
-        </w:rPr>
-        <w:t xml:space="preserve">.  The </w:t>
-      </w:r>
-      <w:r>
-        <w:rPr>
-          <w:rStyle w:val="SourceCodeChar"/>
-        </w:rPr>
-        <w:t>bigaus</w:t>
-      </w:r>
-      <w:r>
-        <w:rPr>
-          <w:lang w:val="en-US"/>
-        </w:rPr>
-        <w:t xml:space="preserve"> program, for instance, can be used to verify two-point</w:t>
-      </w:r>
-      <w:r>
-        <w:rPr>
-          <w:lang w:val="en-US"/>
-        </w:rPr>
-        <w:t xml:space="preserve"> (variogram</w:t>
-      </w:r>
-      <w:r>
-        <w:rPr>
-          <w:lang w:val="en-US"/>
-        </w:rPr>
-        <w:t xml:space="preserve"> based</w:t>
-      </w:r>
-      <w:r>
-        <w:rPr>
-          <w:lang w:val="en-US"/>
-        </w:rPr>
         <w:t>)</w:t>
       </w:r>
       <w:r>
         <w:rPr>
           <w:lang w:val="en-US"/>
         </w:rPr>
-        <w:t xml:space="preserve"> normality.  </w:t>
-      </w:r>
-      <w:r>
-        <w:rPr>
-          <w:lang w:val="en-US"/>
-        </w:rPr>
-        <w:t xml:space="preserve">These estimated </w:t>
-      </w:r>
-      <w:r>
-        <w:rPr>
-          <w:lang w:val="en-US"/>
-        </w:rPr>
-        <w:t xml:space="preserve">local </w:t>
-      </w:r>
-      <w:r>
-        <w:rPr>
-          <w:lang w:val="en-US"/>
-        </w:rPr>
-        <w:t xml:space="preserve">Gaussian </w:t>
-      </w:r>
-      <w:r>
-        <w:rPr>
-          <w:lang w:val="en-US"/>
-        </w:rPr>
-        <w:t>distributions are an early form of uncertainty modeling.</w:t>
-      </w:r>
-    </w:p>
-    <w:p>
-      <w:pPr>
-        <w:jc w:val="both"/>
-        <w:rPr>
-          <w:lang w:val="en-US"/>
-        </w:rPr>
-      </w:pPr>
-      <w:r>
-        <w:rPr>
-          <w:lang w:val="en-US"/>
-        </w:rPr>
-        <w:t>An indicator is a special variable that indicates a</w:t>
-      </w:r>
-      <w:r>
-        <w:rPr>
-          <w:lang w:val="en-US"/>
-        </w:rPr>
-        <w:t>n impossibility (0.0), a certainty (1.0) or a likelihood (values in between)</w:t>
-      </w:r>
-      <w:r>
-        <w:rPr>
-          <w:lang w:val="en-US"/>
-        </w:rPr>
         <w:t>.</w:t>
       </w:r>
-      <w:r>
-        <w:rPr>
-          <w:lang w:val="en-US"/>
-        </w:rPr>
-        <w:t xml:space="preserve">  Indicator values between 0.0 and 1.0 are often referred to as soft indicators.</w:t>
-      </w:r>
-      <w:r>
-        <w:rPr>
-          <w:lang w:val="en-US"/>
-        </w:rPr>
-        <w:t xml:space="preserve">  </w:t>
-      </w:r>
-      <w:r>
-        <w:rPr>
-          <w:lang w:val="en-US"/>
-        </w:rPr>
-        <w:t>At a</w:t>
-      </w:r>
-      <w:r>
-        <w:rPr>
-          <w:lang w:val="en-US"/>
-        </w:rPr>
-        <w:t xml:space="preserve"> </w:t>
-      </w:r>
-      <w:r>
-        <w:rPr>
-          <w:lang w:val="en-US"/>
-        </w:rPr>
-        <w:t>sample</w:t>
-      </w:r>
-      <w:r>
-        <w:rPr>
-          <w:lang w:val="en-US"/>
-        </w:rPr>
-        <w:t xml:space="preserve"> point</w:t>
-      </w:r>
-      <w:r>
-        <w:rPr>
-          <w:lang w:val="en-US"/>
-        </w:rPr>
-        <w:t xml:space="preserve"> (no</w:t>
-      </w:r>
-      <w:r>
-        <w:rPr>
-          <w:lang w:val="en-US"/>
-        </w:rPr>
-        <w:t xml:space="preserve"> estimation</w:t>
-      </w:r>
-      <w:r>
-        <w:rPr>
-          <w:lang w:val="en-US"/>
-        </w:rPr>
-        <w:t xml:space="preserve"> uncertainty), a</w:t>
-      </w:r>
-      <w:r>
-        <w:rPr>
-          <w:lang w:val="en-US"/>
-        </w:rPr>
-        <w:t xml:space="preserve">n indicator </w:t>
-      </w:r>
-      <w:r>
-        <w:rPr>
-          <w:lang w:val="en-US"/>
-        </w:rPr>
-        <w:t xml:space="preserve">obviously </w:t>
-      </w:r>
-      <w:r>
-        <w:rPr>
-          <w:lang w:val="en-US"/>
-        </w:rPr>
-        <w:t>assumes a</w:t>
-      </w:r>
-      <w:r>
-        <w:rPr>
-          <w:lang w:val="en-US"/>
-        </w:rPr>
-        <w:t xml:space="preserve"> binary value (0/1) </w:t>
-      </w:r>
-      <w:r>
-        <w:rPr>
-          <w:lang w:val="en-US"/>
-        </w:rPr>
-        <w:t>that indicates</w:t>
-      </w:r>
-      <w:r>
-        <w:rPr>
-          <w:lang w:val="en-US"/>
-        </w:rPr>
-        <w:t xml:space="preserve"> </w:t>
-      </w:r>
-      <w:r>
-        <w:rPr>
-          <w:lang w:val="en-US"/>
-        </w:rPr>
-        <w:t>whether</w:t>
-      </w:r>
-      <w:r>
-        <w:rPr>
-          <w:lang w:val="en-US"/>
-        </w:rPr>
-        <w:t xml:space="preserve"> </w:t>
-      </w:r>
-      <w:r>
-        <w:rPr>
-          <w:lang w:val="en-US"/>
-        </w:rPr>
-        <w:t>the sample</w:t>
-      </w:r>
-      <w:r>
-        <w:rPr>
-          <w:lang w:val="en-US"/>
-        </w:rPr>
-        <w:t xml:space="preserve"> value is below (</w:t>
-      </w:r>
-      <w:r>
-        <w:rPr>
-          <w:lang w:val="en-US"/>
-        </w:rPr>
-        <w:t>1</w:t>
-      </w:r>
-      <w:r>
-        <w:rPr>
-          <w:lang w:val="en-US"/>
-        </w:rPr>
-        <w:t>.0</w:t>
-      </w:r>
-      <w:r>
-        <w:rPr>
-          <w:lang w:val="en-US"/>
-        </w:rPr>
-        <w:t>) or above (</w:t>
-      </w:r>
-      <w:r>
-        <w:rPr>
-          <w:lang w:val="en-US"/>
-        </w:rPr>
-        <w:t>0</w:t>
-      </w:r>
-      <w:r>
-        <w:rPr>
-          <w:lang w:val="en-US"/>
-        </w:rPr>
-        <w:t>.0</w:t>
-      </w:r>
-      <w:r>
-        <w:rPr>
-          <w:lang w:val="en-US"/>
-        </w:rPr>
-        <w:t>) a certain threshold.</w:t>
-      </w:r>
-      <w:r>
-        <w:rPr>
-          <w:lang w:val="en-US"/>
-        </w:rPr>
-        <w:t xml:space="preserve">  At an estimation location</w:t>
-      </w:r>
-      <w:r>
-        <w:rPr>
-          <w:lang w:val="en-US"/>
-        </w:rPr>
-        <w:t>, due to uncertainty</w:t>
-      </w:r>
-      <w:r>
-        <w:rPr>
-          <w:lang w:val="en-US"/>
-        </w:rPr>
-        <w:t xml:space="preserve">, the indicator can assume values between 0 and 1, to indicate the likelihood that the continuous variable at that location is </w:t>
-      </w:r>
-      <w:r>
-        <w:rPr>
-          <w:lang w:val="en-US"/>
-        </w:rPr>
-        <w:t>below</w:t>
-      </w:r>
-      <w:r>
-        <w:rPr>
-          <w:lang w:val="en-US"/>
-        </w:rPr>
-        <w:t xml:space="preserve"> a threshold.</w:t>
-      </w:r>
-      <w:r>
-        <w:rPr>
-          <w:lang w:val="en-US"/>
-        </w:rPr>
-        <w:t xml:space="preserve">  The objective of IK is to estimate these indicator values to quantify such uncertainties.</w:t>
-      </w:r>
-      <w:r>
-        <w:rPr>
-          <w:lang w:val="en-US"/>
-        </w:rPr>
-        <w:t xml:space="preserve">  </w:t>
-      </w:r>
-    </w:p>
-    <w:p>
-      <w:pPr>
-        <w:jc w:val="both"/>
-        <w:rPr>
-          <w:lang w:val="en-US"/>
-        </w:rPr>
-      </w:pPr>
-      <w:r>
-        <w:rPr>
-          <w:lang w:val="en-US"/>
-        </w:rPr>
-        <w:t>Therefore</w:t>
-      </w:r>
-      <w:r>
-        <w:rPr>
-          <w:lang w:val="en-US"/>
-        </w:rPr>
-        <w:t>, IK</w:t>
-      </w:r>
-      <w:r>
-        <w:rPr>
-          <w:lang w:val="en-US"/>
-        </w:rPr>
-        <w:t xml:space="preserve"> is interesting as it allows one to estimate arbitrary (non-parametric) distributions, meaning that no assumption is made.  IK</w:t>
-      </w:r>
-      <w:r>
-        <w:rPr>
-          <w:lang w:val="en-US"/>
-        </w:rPr>
-        <w:t xml:space="preserve"> for continuous variable yields maps of local c.d.f.’s for each threshold, which</w:t>
-      </w:r>
-      <w:r>
-        <w:rPr>
-          <w:lang w:val="en-US"/>
-        </w:rPr>
-        <w:t xml:space="preserve"> alone </w:t>
-      </w:r>
-      <w:r>
-        <w:rPr>
-          <w:lang w:val="en-US"/>
-        </w:rPr>
-        <w:t>are not</w:t>
-      </w:r>
-      <w:r>
-        <w:rPr>
-          <w:lang w:val="en-US"/>
-        </w:rPr>
-        <w:t xml:space="preserve"> usable values</w:t>
-      </w:r>
-      <w:r>
-        <w:rPr>
-          <w:lang w:val="en-US"/>
-        </w:rPr>
-        <w:t>.</w:t>
-      </w:r>
-      <w:r>
-        <w:rPr>
-          <w:lang w:val="en-US"/>
-        </w:rPr>
-        <w:t xml:space="preserve"> </w:t>
-      </w:r>
-      <w:r>
-        <w:rPr>
-          <w:lang w:val="en-US"/>
-        </w:rPr>
-        <w:t xml:space="preserve">  C</w:t>
-      </w:r>
-      <w:r>
-        <w:rPr>
-          <w:lang w:val="en-US"/>
-        </w:rPr>
-        <w:t>onsequently</w:t>
-      </w:r>
-      <w:r>
-        <w:rPr>
-          <w:lang w:val="en-US"/>
-        </w:rPr>
-        <w:t>,</w:t>
-      </w:r>
-      <w:r>
-        <w:rPr>
-          <w:lang w:val="en-US"/>
-        </w:rPr>
-        <w:t xml:space="preserve"> an IK </w:t>
-      </w:r>
-      <w:r>
-        <w:rPr>
-          <w:lang w:val="en-US"/>
-        </w:rPr>
-        <w:t>post-processing</w:t>
-      </w:r>
-      <w:r>
-        <w:rPr>
-          <w:lang w:val="en-US"/>
-        </w:rPr>
-        <w:t xml:space="preserve"> program is normally used in tandem to </w:t>
-      </w:r>
-      <w:r>
-        <w:rPr>
-          <w:lang w:val="en-US"/>
-        </w:rPr>
-        <w:t>obtain</w:t>
-      </w:r>
-      <w:r>
-        <w:rPr>
-          <w:lang w:val="en-US"/>
-        </w:rPr>
-        <w:t xml:space="preserve"> usable products. These post-processed products are normally for decision making and risk assessment, such as a probability map of ore grade being above a threshold.  The GSLib program </w:t>
-      </w:r>
-      <w:r>
-        <w:rPr>
-          <w:rStyle w:val="SourceCodeChar"/>
-        </w:rPr>
-        <w:t>postik</w:t>
-      </w:r>
-      <w:r>
-        <w:rPr>
-          <w:lang w:val="en-US"/>
-        </w:rPr>
-        <w:t xml:space="preserve"> is used to post-process IK </w:t>
-      </w:r>
-      <w:r>
-        <w:rPr>
-          <w:lang w:val="en-US"/>
-        </w:rPr>
-        <w:t xml:space="preserve">local c.d.f. </w:t>
-      </w:r>
-      <w:r>
-        <w:rPr>
-          <w:lang w:val="en-US"/>
-        </w:rPr>
-        <w:t>estimates.</w:t>
-      </w:r>
-    </w:p>
-    <w:p>
-      <w:pPr>
-        <w:jc w:val="both"/>
-        <w:rPr>
-          <w:lang w:val="en-US"/>
-        </w:rPr>
-      </w:pPr>
-      <w:r>
-        <w:rPr>
-          <w:lang w:val="en-US"/>
-        </w:rPr>
-        <w:t>For</w:t>
-      </w:r>
-      <w:r>
-        <w:rPr>
-          <w:lang w:val="en-US"/>
-        </w:rPr>
-        <w:t xml:space="preserve"> a</w:t>
-      </w:r>
-      <w:r>
-        <w:rPr>
-          <w:lang w:val="en-US"/>
-        </w:rPr>
-        <w:t xml:space="preserve"> continuous variable, the user provides a series of </w:t>
-      </w:r>
-      <w:r>
-        <w:rPr>
-          <w:lang w:val="en-US"/>
-        </w:rPr>
-        <w:t xml:space="preserve">increasing </w:t>
-      </w:r>
-      <w:r>
-        <w:rPr>
-          <w:lang w:val="en-US"/>
-        </w:rPr>
-        <w:t>thresholds (e.</w:t>
-      </w:r>
-      <w:r>
-        <w:rPr>
-          <w:lang w:val="en-US"/>
-        </w:rPr>
-        <w:t>g.</w:t>
-      </w:r>
-      <w:r>
-        <w:rPr>
-          <w:lang w:val="en-US"/>
-        </w:rPr>
-        <w:t xml:space="preserve"> </w:t>
-      </w:r>
-      <w:r>
-        <w:rPr>
-          <w:rStyle w:val="SourceCodeChar"/>
-        </w:rPr>
-        <w:t>0.5</w:t>
-      </w:r>
-      <w:r>
-        <w:rPr>
-          <w:rStyle w:val="SourceCodeChar"/>
-        </w:rPr>
-        <w:t xml:space="preserve"> 1.0 2.5 5.0 </w:t>
-      </w:r>
-      <w:r>
-        <w:rPr>
-          <w:rStyle w:val="SourceCodeChar"/>
-        </w:rPr>
-        <w:t>10.0</w:t>
-      </w:r>
-      <w:r>
-        <w:rPr>
-          <w:lang w:val="en-US"/>
-        </w:rPr>
-        <w:t>) and an associated global cumulative distribution function</w:t>
-      </w:r>
-      <w:r>
-        <w:rPr>
-          <w:lang w:val="en-US"/>
-        </w:rPr>
-        <w:t xml:space="preserve"> (c</w:t>
-      </w:r>
-      <w:r>
-        <w:rPr>
-          <w:lang w:val="en-US"/>
-        </w:rPr>
-        <w:t>.</w:t>
-      </w:r>
-      <w:r>
-        <w:rPr>
-          <w:lang w:val="en-US"/>
-        </w:rPr>
-        <w:t>d</w:t>
-      </w:r>
-      <w:r>
-        <w:rPr>
-          <w:lang w:val="en-US"/>
-        </w:rPr>
-        <w:t>.</w:t>
-      </w:r>
-      <w:r>
-        <w:rPr>
-          <w:lang w:val="en-US"/>
-        </w:rPr>
-        <w:t>f</w:t>
-      </w:r>
-      <w:r>
-        <w:rPr>
-          <w:lang w:val="en-US"/>
-        </w:rPr>
-        <w:t>.</w:t>
-      </w:r>
-      <w:r>
-        <w:rPr>
-          <w:lang w:val="en-US"/>
-        </w:rPr>
-        <w:t>), for example:</w:t>
-      </w:r>
-      <w:r>
-        <w:rPr>
-          <w:lang w:val="en-US"/>
-        </w:rPr>
-        <w:t xml:space="preserve"> </w:t>
-      </w:r>
-      <w:r>
-        <w:rPr>
-          <w:rStyle w:val="SourceCodeChar"/>
-        </w:rPr>
-        <w:t xml:space="preserve">0.12 0.29 0.50 0.74 </w:t>
-      </w:r>
-      <w:r>
-        <w:rPr>
-          <w:rStyle w:val="SourceCodeChar"/>
-        </w:rPr>
-        <w:t>0.88</w:t>
-      </w:r>
-      <w:r>
-        <w:rPr>
-          <w:lang w:val="en-US"/>
-        </w:rPr>
-        <w:t>.</w:t>
-      </w:r>
-      <w:r>
-        <w:rPr>
-          <w:lang w:val="en-US"/>
-        </w:rPr>
-        <w:t xml:space="preserve">  </w:t>
-      </w:r>
-    </w:p>
-    <w:p>
-      <w:pPr>
-        <w:jc w:val="both"/>
-        <w:rPr>
-          <w:lang w:val="en-US"/>
-        </w:rPr>
-      </w:pPr>
-      <w:r>
-        <w:rPr>
-          <w:lang w:val="en-US"/>
-        </w:rPr>
-        <w:t>Since usually ther</w:t>
-      </w:r>
-      <w:r>
-        <w:rPr>
-          <w:lang w:val="en-US"/>
-        </w:rPr>
-        <w:t>e are more than one threshold</w:t>
-      </w:r>
-      <w:r>
-        <w:rPr>
-          <w:lang w:val="en-US"/>
-        </w:rPr>
-        <w:t xml:space="preserve">, IK performs an equivalent number of estimations at each estimation location, consequently the geomodeler must provide </w:t>
-      </w:r>
-      <w:r>
-        <w:rPr>
-          <w:lang w:val="en-US"/>
-        </w:rPr>
-        <w:t>a</w:t>
-      </w:r>
-      <w:r>
-        <w:rPr>
-          <w:lang w:val="en-US"/>
-        </w:rPr>
-        <w:t xml:space="preserve"> variogram for each threshold/category</w:t>
-      </w:r>
-      <w:r>
-        <w:rPr>
-          <w:lang w:val="en-US"/>
-        </w:rPr>
-        <w:t>.  You can enable the median IK (mIK) mode, which requires just one variogram model, but assumes that all thresholds have the same spatial structure</w:t>
-      </w:r>
-      <w:r>
-        <w:rPr>
-          <w:lang w:val="en-US"/>
-        </w:rPr>
-        <w:t>.  This opens interesting modeling possibilities, for instance, the user can provide different variograms for</w:t>
-      </w:r>
-      <w:r>
-        <w:rPr>
-          <w:lang w:val="en-US"/>
-        </w:rPr>
-        <w:t xml:space="preserve"> each threshold to reflect their expected spatial behavior (high grades can be more erratic, for instance)</w:t>
-      </w:r>
-      <w:r>
-        <w:rPr>
-          <w:lang w:val="en-US"/>
-        </w:rPr>
-        <w:t>.  To model variograms for this purpose, one selects the adequate variogram calculation option (indicator variogram for continuous variable) during the variogram modeling step</w:t>
-      </w:r>
-      <w:r>
-        <w:rPr>
-          <w:lang w:val="en-US"/>
-        </w:rPr>
-        <w:t xml:space="preserve"> (Section </w:t>
-      </w:r>
-      <w:r>
-        <w:rPr>
-          <w:lang w:val="en-US"/>
-        </w:rPr>
-        <w:fldChar w:fldCharType="begin"/>
-      </w:r>
-      <w:r>
-        <w:rPr>
-          <w:lang w:val="en-US"/>
-        </w:rPr>
-        <w:instrText xml:space="preserve"> REF _Ref466989506 \r \h </w:instrText>
-      </w:r>
-      <w:r>
-        <w:rPr>
-          <w:lang w:val="en-US"/>
-        </w:rPr>
-      </w:r>
-      <w:r>
-        <w:rPr>
-          <w:lang w:val="en-US"/>
-        </w:rPr>
-        <w:fldChar w:fldCharType="separate"/>
-      </w:r>
-      <w:r>
-        <w:rPr>
-          <w:lang w:val="en-US"/>
-        </w:rPr>
-        <w:t>9</w:t>
-      </w:r>
-      <w:r>
-        <w:rPr>
-          <w:lang w:val="en-US"/>
-        </w:rPr>
-        <w:fldChar w:fldCharType="end"/>
-      </w:r>
-      <w:r>
-        <w:rPr>
-          <w:lang w:val="en-US"/>
-        </w:rPr>
-        <w:t>)</w:t>
-      </w:r>
-      <w:r>
-        <w:rPr>
-          <w:lang w:val="en-US"/>
-        </w:rPr>
-        <w:t>.</w:t>
-      </w:r>
     </w:p>
     <w:p>
       <w:pPr>
@@ -37277,8 +37335,8 @@
           <w:lang w:val="en-US"/>
         </w:rPr>
       </w:pPr>
-      <w:bookmarkStart w:id="188" w:name="_Toc474158372"/>
-      <w:bookmarkStart w:id="189" w:name="_Toc476154933"/>
+      <w:bookmarkStart w:id="189" w:name="_Toc474158372"/>
+      <w:bookmarkStart w:id="190" w:name="_Toc476154933"/>
       <w:r>
         <w:rPr>
           <w:lang w:val="en-US"/>
@@ -37297,8 +37355,8 @@
         </w:rPr>
         <w:t xml:space="preserve"> for a continuous variable</w:t>
       </w:r>
-      <w:bookmarkEnd w:id="188"/>
       <w:bookmarkEnd w:id="189"/>
+      <w:bookmarkEnd w:id="190"/>
     </w:p>
     <w:p>
       <w:pPr>
@@ -37498,7 +37556,6 @@
           <w:noProof/>
           <w:lang w:eastAsia="pt-BR"/>
         </w:rPr>
-        <w:lastRenderedPageBreak/>
         <w:drawing>
           <wp:inline distT="0" distB="0" distL="0" distR="0" wp14:anchorId="460D4287" wp14:editId="6FDCF8D0">
             <wp:extent cx="3890513" cy="2946249"/>
@@ -37544,7 +37601,7 @@
           <w:lang w:val="en-US"/>
         </w:rPr>
       </w:pPr>
-      <w:bookmarkStart w:id="190" w:name="_Ref467336020"/>
+      <w:bookmarkStart w:id="191" w:name="_Ref467336020"/>
       <w:r>
         <w:rPr>
           <w:b/>
@@ -37585,7 +37642,7 @@
         </w:rPr>
         <w:fldChar w:fldCharType="end"/>
       </w:r>
-      <w:bookmarkEnd w:id="190"/>
+      <w:bookmarkEnd w:id="191"/>
       <w:r>
         <w:rPr>
           <w:lang w:val="en-US"/>
@@ -37760,7 +37817,7 @@
           <w:lang w:val="en-US"/>
         </w:rPr>
       </w:pPr>
-      <w:bookmarkStart w:id="191" w:name="_Ref467948149"/>
+      <w:bookmarkStart w:id="192" w:name="_Ref467948149"/>
       <w:r>
         <w:rPr>
           <w:b/>
@@ -37801,7 +37858,7 @@
         </w:rPr>
         <w:fldChar w:fldCharType="end"/>
       </w:r>
-      <w:bookmarkEnd w:id="191"/>
+      <w:bookmarkEnd w:id="192"/>
       <w:r>
         <w:rPr>
           <w:lang w:val="en-US"/>
@@ -37832,6 +37889,7 @@
         <w:rPr>
           <w:lang w:val="en-US"/>
         </w:rPr>
+        <w:lastRenderedPageBreak/>
         <w:t xml:space="preserve">Upon saving, a new item with the given name </w:t>
       </w:r>
       <w:r>
@@ -38078,14 +38136,7 @@
         <w:rPr>
           <w:lang w:val="en-US"/>
         </w:rPr>
-        <w:t xml:space="preserve">) to experimental </w:t>
-      </w:r>
-      <w:r>
-        <w:rPr>
-          <w:lang w:val="en-US"/>
-        </w:rPr>
-        <w:lastRenderedPageBreak/>
-        <w:t>variograms computed in indicator mode.  Also, mind the order of the variograms: the first variogram from left to right is the variogram for the first threshold in the selected c.d.f..</w:t>
+        <w:t>) to experimental variograms computed in indicator mode.  Also, mind the order of the variograms: the first variogram from left to right is the variogram for the first threshold in the selected c.d.f..</w:t>
       </w:r>
     </w:p>
     <w:p>
@@ -38143,7 +38194,7 @@
           <w:lang w:val="en-US"/>
         </w:rPr>
       </w:pPr>
-      <w:bookmarkStart w:id="192" w:name="_Ref476499343"/>
+      <w:bookmarkStart w:id="193" w:name="_Ref476499343"/>
       <w:r>
         <w:rPr>
           <w:b/>
@@ -38184,7 +38235,7 @@
         </w:rPr>
         <w:fldChar w:fldCharType="end"/>
       </w:r>
-      <w:bookmarkEnd w:id="192"/>
+      <w:bookmarkEnd w:id="193"/>
       <w:r>
         <w:rPr>
           <w:lang w:val="en-US"/>
@@ -38401,6 +38452,7 @@
           <w:noProof/>
           <w:lang w:eastAsia="pt-BR"/>
         </w:rPr>
+        <w:lastRenderedPageBreak/>
         <w:drawing>
           <wp:inline distT="0" distB="0" distL="0" distR="0">
             <wp:extent cx="5391150" cy="1857375"/>
@@ -38455,7 +38507,7 @@
       <w:pPr>
         <w:pStyle w:val="Legenda"/>
       </w:pPr>
-      <w:bookmarkStart w:id="193" w:name="_Ref476499777"/>
+      <w:bookmarkStart w:id="194" w:name="_Ref476499777"/>
       <w:r>
         <w:rPr>
           <w:b/>
@@ -38496,7 +38548,7 @@
         </w:rPr>
         <w:fldChar w:fldCharType="end"/>
       </w:r>
-      <w:bookmarkEnd w:id="193"/>
+      <w:bookmarkEnd w:id="194"/>
       <w:r>
         <w:rPr>
           <w:lang w:val="en-US"/>
@@ -38573,14 +38625,7 @@
         <w:rPr>
           <w:lang w:val="en-US"/>
         </w:rPr>
-        <w:t xml:space="preserve">Possible cause: the resulting grids are filled with the constant values of the global c.d.f., causing the program to set the color scale beginning and ending at the same value.  To test this, open </w:t>
-      </w:r>
-      <w:r>
-        <w:rPr>
-          <w:lang w:val="en-US"/>
-        </w:rPr>
-        <w:lastRenderedPageBreak/>
-        <w:t>the parameters of the Plot Dialog and set some valid color scale.</w:t>
+        <w:t>Possible cause: the resulting grids are filled with the constant values of the global c.d.f., causing the program to set the color scale beginning and ending at the same value.  To test this, open the parameters of the Plot Dialog and set some valid color scale.</w:t>
       </w:r>
       <w:r>
         <w:rPr>
@@ -38908,16 +38953,17 @@
           <w:lang w:val="en-US"/>
         </w:rPr>
       </w:pPr>
-      <w:bookmarkStart w:id="194" w:name="_Toc474158373"/>
-      <w:bookmarkStart w:id="195" w:name="_Toc476154934"/>
-      <w:r>
-        <w:rPr>
-          <w:lang w:val="en-US"/>
-        </w:rPr>
+      <w:bookmarkStart w:id="195" w:name="_Toc474158373"/>
+      <w:bookmarkStart w:id="196" w:name="_Toc476154934"/>
+      <w:r>
+        <w:rPr>
+          <w:lang w:val="en-US"/>
+        </w:rPr>
+        <w:lastRenderedPageBreak/>
         <w:t>Defining a class p.d.f. for a categorical variable</w:t>
       </w:r>
-      <w:bookmarkEnd w:id="194"/>
       <w:bookmarkEnd w:id="195"/>
+      <w:bookmarkEnd w:id="196"/>
     </w:p>
     <w:p>
       <w:pPr>
@@ -39083,7 +39129,6 @@
           <w:noProof/>
           <w:lang w:eastAsia="pt-BR"/>
         </w:rPr>
-        <w:lastRenderedPageBreak/>
         <w:drawing>
           <wp:inline distT="0" distB="0" distL="0" distR="0" wp14:anchorId="7593FA8C" wp14:editId="7B8F6F35">
             <wp:extent cx="4025648" cy="3695700"/>
@@ -39129,7 +39174,7 @@
           <w:lang w:val="en-US"/>
         </w:rPr>
       </w:pPr>
-      <w:bookmarkStart w:id="196" w:name="_Ref476392829"/>
+      <w:bookmarkStart w:id="197" w:name="_Ref476392829"/>
       <w:r>
         <w:rPr>
           <w:b/>
@@ -39170,7 +39215,7 @@
         </w:rPr>
         <w:fldChar w:fldCharType="end"/>
       </w:r>
-      <w:bookmarkEnd w:id="196"/>
+      <w:bookmarkEnd w:id="197"/>
       <w:r>
         <w:rPr>
           <w:lang w:val="en-US"/>
@@ -39503,6 +39548,7 @@
           <w:noProof/>
           <w:lang w:eastAsia="pt-BR"/>
         </w:rPr>
+        <w:lastRenderedPageBreak/>
         <w:drawing>
           <wp:inline distT="0" distB="0" distL="0" distR="0" wp14:anchorId="579A6CC7" wp14:editId="4480F8AE">
             <wp:extent cx="4488892" cy="2343150"/>
@@ -39548,7 +39594,7 @@
           <w:lang w:val="en-US"/>
         </w:rPr>
       </w:pPr>
-      <w:bookmarkStart w:id="197" w:name="_Ref476393640"/>
+      <w:bookmarkStart w:id="198" w:name="_Ref476393640"/>
       <w:r>
         <w:rPr>
           <w:b/>
@@ -39589,7 +39635,7 @@
         </w:rPr>
         <w:fldChar w:fldCharType="end"/>
       </w:r>
-      <w:bookmarkEnd w:id="197"/>
+      <w:bookmarkEnd w:id="198"/>
       <w:r>
         <w:rPr>
           <w:lang w:val="en-US"/>
@@ -39604,8 +39650,8 @@
           <w:lang w:val="en-US"/>
         </w:rPr>
       </w:pPr>
-      <w:bookmarkStart w:id="198" w:name="_Toc474158374"/>
-      <w:bookmarkStart w:id="199" w:name="_Toc476154935"/>
+      <w:bookmarkStart w:id="199" w:name="_Toc474158374"/>
+      <w:bookmarkStart w:id="200" w:name="_Toc476154935"/>
       <w:r>
         <w:rPr>
           <w:lang w:val="en-US"/>
@@ -39630,8 +39676,8 @@
         </w:rPr>
         <w:t>al variable</w:t>
       </w:r>
-      <w:bookmarkEnd w:id="198"/>
       <w:bookmarkEnd w:id="199"/>
+      <w:bookmarkEnd w:id="200"/>
     </w:p>
     <w:p>
       <w:pPr>
@@ -39811,14 +39857,7 @@
         <w:rPr>
           <w:lang w:val="en-US"/>
         </w:rPr>
-        <w:t xml:space="preserve">To run </w:t>
-      </w:r>
-      <w:r>
-        <w:rPr>
-          <w:lang w:val="en-US"/>
-        </w:rPr>
-        <w:lastRenderedPageBreak/>
-        <w:t>IK, go to the “Estimation” menu of the program’s main window, then select the “Indicator Kriging</w:t>
+        <w:t>To run IK, go to the “Estimation” menu of the program’s main window, then select the “Indicator Kriging</w:t>
       </w:r>
       <w:r>
         <w:rPr>
@@ -39916,15 +39955,7 @@
         <w:rPr>
           <w:lang w:val="en-US"/>
         </w:rPr>
-        <w:t xml:space="preserve">  Recall that the variogram models should </w:t>
-      </w:r>
-      <w:bookmarkStart w:id="200" w:name="_GoBack"/>
-      <w:bookmarkEnd w:id="200"/>
-      <w:r>
-        <w:rPr>
-          <w:lang w:val="en-US"/>
-        </w:rPr>
-        <w:t xml:space="preserve">ideally be fit (Section </w:t>
+        <w:t xml:space="preserve">  Recall that the variogram models should ideally be fit (Section </w:t>
       </w:r>
       <w:r>
         <w:rPr>
@@ -40099,6 +40130,7 @@
         <w:rPr>
           <w:lang w:val="en-US"/>
         </w:rPr>
+        <w:lastRenderedPageBreak/>
         <w:t xml:space="preserve">Click on the </w:t>
       </w:r>
       <w:r>
@@ -40612,14 +40644,7 @@
         <w:rPr>
           <w:lang w:val="en-US"/>
         </w:rPr>
-        <w:t xml:space="preserve">).  If you click on the OK button of the Plot </w:t>
-      </w:r>
-      <w:r>
-        <w:rPr>
-          <w:lang w:val="en-US"/>
-        </w:rPr>
-        <w:lastRenderedPageBreak/>
-        <w:t>Dialog, you will be asked to enter the name of the categorical variable to be added to estimation grid.</w:t>
+        <w:t>).  If you click on the OK button of the Plot Dialog, you will be asked to enter the name of the categorical variable to be added to estimation grid.</w:t>
       </w:r>
     </w:p>
     <w:p>
@@ -40757,6 +40782,7 @@
         <w:rPr>
           <w:lang w:val="en-US"/>
         </w:rPr>
+        <w:lastRenderedPageBreak/>
         <w:t xml:space="preserve">(PLANNED) </w:t>
       </w:r>
       <w:r>
@@ -41065,7 +41091,6 @@
         <w:rPr>
           <w:lang w:val="en-US"/>
         </w:rPr>
-        <w:lastRenderedPageBreak/>
         <w:t>(</w:t>
       </w:r>
       <w:r>
@@ -41411,6 +41436,7 @@
         <w:rPr>
           <w:lang w:val="en-US"/>
         </w:rPr>
+        <w:lastRenderedPageBreak/>
         <w:t xml:space="preserve">(CONSIDERING) </w:t>
       </w:r>
       <w:r>
@@ -41601,7 +41627,7 @@
           <w:rPr>
             <w:noProof/>
           </w:rPr>
-          <w:t>50</w:t>
+          <w:t>36</w:t>
         </w:r>
         <w:r>
           <w:fldChar w:fldCharType="end"/>
@@ -43498,7 +43524,7 @@
 </file>
 
 <file path=customXml/itemProps1.xml><?xml version="1.0" encoding="utf-8"?>
-<ds:datastoreItem xmlns:ds="http://schemas.openxmlformats.org/officeDocument/2006/customXml" ds:itemID="{9DC8F450-F4B8-4E5D-8DF0-0732F9405680}">
+<ds:datastoreItem xmlns:ds="http://schemas.openxmlformats.org/officeDocument/2006/customXml" ds:itemID="{148C9440-FFA4-4F0F-B0AD-564B59397965}">
   <ds:schemaRefs>
     <ds:schemaRef ds:uri="http://schemas.openxmlformats.org/officeDocument/2006/bibliography"/>
   </ds:schemaRefs>

</xml_diff>

<commit_message>
NEW FEATURE: added intended block discretization for the gammabar analysis in the grid creation dialog.
</commit_message>
<xml_diff>
--- a/docs/GammaRayManual.docx
+++ b/docs/GammaRayManual.docx
@@ -29774,10 +29774,10 @@
           <w:lang w:eastAsia="pt-BR"/>
         </w:rPr>
         <w:drawing>
-          <wp:inline distT="0" distB="0" distL="0" distR="0" wp14:anchorId="0A9CF5FF" wp14:editId="4295DB9A">
-            <wp:extent cx="3658683" cy="2377440"/>
-            <wp:effectExtent l="0" t="0" r="0" b="3810"/>
-            <wp:docPr id="33" name="Imagem 33"/>
+          <wp:inline distT="0" distB="0" distL="0" distR="0" wp14:anchorId="4F5B5444" wp14:editId="07A2D2E1">
+            <wp:extent cx="5400040" cy="3648710"/>
+            <wp:effectExtent l="0" t="0" r="0" b="8890"/>
+            <wp:docPr id="92" name="Imagem 92"/>
             <wp:cNvGraphicFramePr>
               <a:graphicFrameLocks xmlns:a="http://schemas.openxmlformats.org/drawingml/2006/main" noChangeAspect="1"/>
             </wp:cNvGraphicFramePr>
@@ -29785,7 +29785,7 @@
               <a:graphicData uri="http://schemas.openxmlformats.org/drawingml/2006/picture">
                 <pic:pic xmlns:pic="http://schemas.openxmlformats.org/drawingml/2006/picture">
                   <pic:nvPicPr>
-                    <pic:cNvPr id="0" name=""/>
+                    <pic:cNvPr id="1" name=""/>
                     <pic:cNvPicPr/>
                   </pic:nvPicPr>
                   <pic:blipFill>
@@ -29797,7 +29797,7 @@
                   <pic:spPr>
                     <a:xfrm>
                       <a:off x="0" y="0"/>
-                      <a:ext cx="3661251" cy="2379109"/>
+                      <a:ext cx="5400040" cy="3648710"/>
                     </a:xfrm>
                     <a:prstGeom prst="rect">
                       <a:avLst/>
@@ -29902,7 +29902,25 @@
         <w:rPr>
           <w:lang w:val="en-US"/>
         </w:rPr>
-        <w:t xml:space="preserve"> of variance loss with the current grid resolution with respect to a variogram model by running </w:t>
+        <w:t xml:space="preserve"> of variance loss with the current grid resolution with respect to a variogram model</w:t>
+      </w:r>
+      <w:r>
+        <w:rPr>
+          <w:lang w:val="en-US"/>
+        </w:rPr>
+        <w:t xml:space="preserve"> </w:t>
+      </w:r>
+      <w:r>
+        <w:rPr>
+          <w:lang w:val="en-US"/>
+        </w:rPr>
+        <w:t>and an intended block discretization for block kriging</w:t>
+      </w:r>
+      <w:r>
+        <w:rPr>
+          <w:lang w:val="en-US"/>
+        </w:rPr>
+        <w:t xml:space="preserve"> by running </w:t>
       </w:r>
       <w:r>
         <w:rPr>
@@ -29980,7 +29998,21 @@
         <w:rPr>
           <w:lang w:val="en-US"/>
         </w:rPr>
-        <w:t xml:space="preserve">.  If the loss is much greater </w:t>
+        <w:t>.</w:t>
+      </w:r>
+      <w:r>
+        <w:rPr>
+          <w:lang w:val="en-US"/>
+        </w:rPr>
+        <w:t xml:space="preserve">  Leave block discretization the default 1 x 1 x 1 for point kriging.  </w:t>
+      </w:r>
+      <w:bookmarkStart w:id="132" w:name="_GoBack"/>
+      <w:bookmarkEnd w:id="132"/>
+      <w:r>
+        <w:rPr>
+          <w:lang w:val="en-US"/>
+        </w:rPr>
+        <w:t xml:space="preserve">If the loss is much greater </w:t>
       </w:r>
       <w:r>
         <w:rPr>
@@ -29992,7 +30024,14 @@
         <w:rPr>
           <w:lang w:val="en-US"/>
         </w:rPr>
-        <w:t xml:space="preserve">  Conversely, if the </w:t>
+        <w:t xml:space="preserve">  </w:t>
+      </w:r>
+      <w:r>
+        <w:rPr>
+          <w:lang w:val="en-US"/>
+        </w:rPr>
+        <w:lastRenderedPageBreak/>
+        <w:t xml:space="preserve">Conversely, if the </w:t>
       </w:r>
       <w:r>
         <w:rPr>
@@ -30008,16 +30047,16 @@
           <w:lang w:val="en-US"/>
         </w:rPr>
       </w:pPr>
-      <w:bookmarkStart w:id="132" w:name="_Toc474158356"/>
-      <w:bookmarkStart w:id="133" w:name="_Toc476154915"/>
+      <w:bookmarkStart w:id="133" w:name="_Toc474158356"/>
+      <w:bookmarkStart w:id="134" w:name="_Toc476154915"/>
       <w:r>
         <w:rPr>
           <w:lang w:val="en-US"/>
         </w:rPr>
         <w:t>Convert a grid to point set</w:t>
       </w:r>
-      <w:bookmarkEnd w:id="132"/>
       <w:bookmarkEnd w:id="133"/>
+      <w:bookmarkEnd w:id="134"/>
     </w:p>
     <w:p>
       <w:pPr>
@@ -30127,7 +30166,6 @@
         <w:rPr>
           <w:lang w:val="en-US"/>
         </w:rPr>
-        <w:lastRenderedPageBreak/>
         <w:t>This</w:t>
       </w:r>
       <w:r>
@@ -30204,9 +30242,9 @@
           <w:lang w:val="en-US"/>
         </w:rPr>
       </w:pPr>
-      <w:bookmarkStart w:id="134" w:name="_Ref476083232"/>
-      <w:bookmarkStart w:id="135" w:name="_Toc476154916"/>
-      <w:bookmarkStart w:id="136" w:name="_Ref474598060"/>
+      <w:bookmarkStart w:id="135" w:name="_Ref476083232"/>
+      <w:bookmarkStart w:id="136" w:name="_Toc476154916"/>
+      <w:bookmarkStart w:id="137" w:name="_Ref474598060"/>
       <w:r>
         <w:rPr>
           <w:lang w:val="en-US"/>
@@ -30225,8 +30263,8 @@
         </w:rPr>
         <w:t xml:space="preserve"> too close</w:t>
       </w:r>
-      <w:bookmarkEnd w:id="134"/>
       <w:bookmarkEnd w:id="135"/>
+      <w:bookmarkEnd w:id="136"/>
     </w:p>
     <w:p>
       <w:pPr>
@@ -30435,19 +30473,19 @@
           <w:lang w:val="en-US"/>
         </w:rPr>
       </w:pPr>
-      <w:bookmarkStart w:id="137" w:name="_Toc474158357"/>
-      <w:bookmarkStart w:id="138" w:name="_Toc476154917"/>
-      <w:bookmarkStart w:id="139" w:name="_Ref476392917"/>
+      <w:bookmarkStart w:id="138" w:name="_Toc474158357"/>
+      <w:bookmarkStart w:id="139" w:name="_Toc476154917"/>
+      <w:bookmarkStart w:id="140" w:name="_Ref476392917"/>
       <w:r>
         <w:rPr>
           <w:lang w:val="en-US"/>
         </w:rPr>
         <w:t>Data classification</w:t>
       </w:r>
-      <w:bookmarkEnd w:id="136"/>
       <w:bookmarkEnd w:id="137"/>
       <w:bookmarkEnd w:id="138"/>
       <w:bookmarkEnd w:id="139"/>
+      <w:bookmarkEnd w:id="140"/>
     </w:p>
     <w:p>
       <w:pPr>
@@ -30504,6 +30542,7 @@
         <w:rPr>
           <w:lang w:val="en-US"/>
         </w:rPr>
+        <w:lastRenderedPageBreak/>
         <w:t xml:space="preserve">Data classification is a vast field of study itself and it is beyond the scope of this document to present the subject with adequate </w:t>
       </w:r>
       <w:r>
@@ -30550,18 +30589,18 @@
           <w:lang w:val="en-US"/>
         </w:rPr>
       </w:pPr>
-      <w:bookmarkStart w:id="140" w:name="_Toc474158358"/>
-      <w:bookmarkStart w:id="141" w:name="_Toc476154918"/>
-      <w:bookmarkStart w:id="142" w:name="_Ref477011266"/>
+      <w:bookmarkStart w:id="141" w:name="_Toc474158358"/>
+      <w:bookmarkStart w:id="142" w:name="_Toc476154918"/>
+      <w:bookmarkStart w:id="143" w:name="_Ref477011266"/>
       <w:r>
         <w:rPr>
           <w:lang w:val="en-US"/>
         </w:rPr>
         <w:t>Category definition</w:t>
       </w:r>
-      <w:bookmarkEnd w:id="140"/>
       <w:bookmarkEnd w:id="141"/>
       <w:bookmarkEnd w:id="142"/>
+      <w:bookmarkEnd w:id="143"/>
     </w:p>
     <w:p>
       <w:pPr>
@@ -30672,14 +30711,7 @@
         <w:rPr>
           <w:lang w:val="en-US"/>
         </w:rPr>
-        <w:t xml:space="preserve">  Click on the “+” button to add any number of categories, then specify an integer code, a GSLib </w:t>
-      </w:r>
-      <w:r>
-        <w:rPr>
-          <w:lang w:val="en-US"/>
-        </w:rPr>
-        <w:lastRenderedPageBreak/>
-        <w:t xml:space="preserve">color and a name for each category.  When done, click on the </w:t>
+        <w:t xml:space="preserve">  Click on the “+” button to add any number of categories, then specify an integer code, a GSLib color and a name for each category.  When done, click on the </w:t>
       </w:r>
       <w:r>
         <w:rPr>
@@ -30797,7 +30829,7 @@
           <w:lang w:val="en-US"/>
         </w:rPr>
       </w:pPr>
-      <w:bookmarkStart w:id="143" w:name="_Ref474846121"/>
+      <w:bookmarkStart w:id="144" w:name="_Ref474846121"/>
       <w:r>
         <w:rPr>
           <w:b/>
@@ -30838,7 +30870,7 @@
         </w:rPr>
         <w:fldChar w:fldCharType="end"/>
       </w:r>
-      <w:bookmarkEnd w:id="143"/>
+      <w:bookmarkEnd w:id="144"/>
       <w:r>
         <w:rPr>
           <w:lang w:val="en-US"/>
@@ -30933,8 +30965,8 @@
           <w:lang w:val="en-US"/>
         </w:rPr>
       </w:pPr>
-      <w:bookmarkStart w:id="144" w:name="_Toc476154919"/>
-      <w:bookmarkStart w:id="145" w:name="_Toc474158359"/>
+      <w:bookmarkStart w:id="145" w:name="_Toc476154919"/>
+      <w:bookmarkStart w:id="146" w:name="_Toc474158359"/>
       <w:r>
         <w:rPr>
           <w:lang w:val="en-US"/>
@@ -30947,8 +30979,8 @@
         </w:rPr>
         <w:t xml:space="preserve"> classification</w:t>
       </w:r>
-      <w:bookmarkEnd w:id="144"/>
       <w:bookmarkEnd w:id="145"/>
+      <w:bookmarkEnd w:id="146"/>
     </w:p>
     <w:p>
       <w:pPr>
@@ -31060,6 +31092,7 @@
           <w:noProof/>
           <w:lang w:eastAsia="pt-BR"/>
         </w:rPr>
+        <w:lastRenderedPageBreak/>
         <w:drawing>
           <wp:inline distT="0" distB="0" distL="0" distR="0">
             <wp:extent cx="4754880" cy="2377440"/>
@@ -31120,7 +31153,7 @@
           <w:lang w:val="en-US"/>
         </w:rPr>
       </w:pPr>
-      <w:bookmarkStart w:id="146" w:name="_Ref474858019"/>
+      <w:bookmarkStart w:id="147" w:name="_Ref474858019"/>
       <w:r>
         <w:rPr>
           <w:b/>
@@ -31161,7 +31194,7 @@
         </w:rPr>
         <w:fldChar w:fldCharType="end"/>
       </w:r>
-      <w:bookmarkEnd w:id="146"/>
+      <w:bookmarkEnd w:id="147"/>
       <w:r>
         <w:rPr>
           <w:lang w:val="en-US"/>
@@ -31337,17 +31370,8 @@
         <w:rPr>
           <w:lang w:val="en-US"/>
         </w:rPr>
-        <w:t xml:space="preserve">  Clicking OK the </w:t>
-      </w:r>
-      <w:r>
-        <w:rPr>
-          <w:lang w:val="en-US"/>
-        </w:rPr>
-        <w:lastRenderedPageBreak/>
-        <w:t>classification will take place, after which the user will be asked to enter the new variable name containing the categorical values to be added to the selected file.</w:t>
-      </w:r>
-      <w:bookmarkStart w:id="147" w:name="_GoBack"/>
-      <w:bookmarkEnd w:id="147"/>
+        <w:t xml:space="preserve">  Clicking OK the classification will take place, after which the user will be asked to enter the new variable name containing the categorical values to be added to the selected file.</w:t>
+      </w:r>
     </w:p>
     <w:p>
       <w:pPr>
@@ -31465,6 +31489,7 @@
         <w:rPr>
           <w:lang w:val="en-US"/>
         </w:rPr>
+        <w:lastRenderedPageBreak/>
         <w:t xml:space="preserve">(CONSIDERING) </w:t>
       </w:r>
       <w:bookmarkStart w:id="150" w:name="_Toc474158360"/>
@@ -31728,7 +31753,6 @@
           <w:noProof/>
           <w:lang w:eastAsia="pt-BR"/>
         </w:rPr>
-        <w:lastRenderedPageBreak/>
         <w:drawing>
           <wp:inline distT="0" distB="0" distL="0" distR="0" wp14:anchorId="72B1F65C" wp14:editId="30451EEF">
             <wp:extent cx="3037398" cy="1659138"/>
@@ -32167,6 +32191,7 @@
           <w:noProof/>
           <w:lang w:eastAsia="pt-BR"/>
         </w:rPr>
+        <w:lastRenderedPageBreak/>
         <w:drawing>
           <wp:inline distT="0" distB="0" distL="0" distR="0" wp14:anchorId="1D85C15B" wp14:editId="2F579029">
             <wp:extent cx="3071381" cy="2321781"/>
@@ -32331,7 +32356,6 @@
           <w:noProof/>
           <w:lang w:eastAsia="pt-BR"/>
         </w:rPr>
-        <w:lastRenderedPageBreak/>
         <w:drawing>
           <wp:inline distT="0" distB="0" distL="0" distR="0" wp14:anchorId="4D422F0A" wp14:editId="7F136AAC">
             <wp:extent cx="3649895" cy="2759103"/>
@@ -32719,6 +32743,7 @@
           <w:noProof/>
           <w:lang w:eastAsia="pt-BR"/>
         </w:rPr>
+        <w:lastRenderedPageBreak/>
         <w:drawing>
           <wp:inline distT="0" distB="0" distL="0" distR="0" wp14:anchorId="42E61CD7" wp14:editId="10ED2F69">
             <wp:extent cx="3418489" cy="2584174"/>
@@ -32847,7 +32872,6 @@
           <w:noProof/>
           <w:lang w:eastAsia="pt-BR"/>
         </w:rPr>
-        <w:lastRenderedPageBreak/>
         <w:drawing>
           <wp:inline distT="0" distB="0" distL="0" distR="0" wp14:anchorId="764097AC" wp14:editId="27079B18">
             <wp:extent cx="3403159" cy="2572585"/>
@@ -33382,6 +33406,7 @@
         <w:rPr>
           <w:lang w:val="en-US"/>
         </w:rPr>
+        <w:lastRenderedPageBreak/>
         <w:t>With an omnidirectional variogram</w:t>
       </w:r>
       <w:r>
@@ -33619,7 +33644,6 @@
           <w:noProof/>
           <w:lang w:eastAsia="pt-BR"/>
         </w:rPr>
-        <w:lastRenderedPageBreak/>
         <w:drawing>
           <wp:inline distT="0" distB="0" distL="0" distR="0" wp14:anchorId="5343BC8B" wp14:editId="68A507BF">
             <wp:extent cx="3348226" cy="2531059"/>
@@ -33846,6 +33870,7 @@
           <w:noProof/>
           <w:lang w:eastAsia="pt-BR"/>
         </w:rPr>
+        <w:lastRenderedPageBreak/>
         <w:drawing>
           <wp:inline distT="0" distB="0" distL="0" distR="0" wp14:anchorId="70376393" wp14:editId="17F3DFF6">
             <wp:extent cx="3343046" cy="2527142"/>
@@ -33954,7 +33979,6 @@
         <w:rPr>
           <w:lang w:val="en-US"/>
         </w:rPr>
-        <w:lastRenderedPageBreak/>
         <w:t>Fitting a variogram model</w:t>
       </w:r>
       <w:bookmarkEnd w:id="170"/>
@@ -34495,6 +34519,7 @@
           <w:noProof/>
           <w:lang w:eastAsia="pt-BR"/>
         </w:rPr>
+        <w:lastRenderedPageBreak/>
         <w:drawing>
           <wp:inline distT="0" distB="0" distL="0" distR="0" wp14:anchorId="6721A831" wp14:editId="113E5D02">
             <wp:extent cx="3619180" cy="2735884"/>
@@ -34708,14 +34733,7 @@
         <w:rPr>
           <w:lang w:val="en-US"/>
         </w:rPr>
-        <w:t xml:space="preserve">The user can create a variogram model without going through the steps in Variogram Analysis dialog by right-clicking on the “Variogram Files” top-level group in the project tree.  Select the </w:t>
-      </w:r>
-      <w:r>
-        <w:rPr>
-          <w:lang w:val="en-US"/>
-        </w:rPr>
-        <w:lastRenderedPageBreak/>
-        <w:t xml:space="preserve">“Create variogram model…” option to </w:t>
+        <w:t xml:space="preserve">The user can create a variogram model without going through the steps in Variogram Analysis dialog by right-clicking on the “Variogram Files” top-level group in the project tree.  Select the “Create variogram model…” option to </w:t>
       </w:r>
       <w:r>
         <w:rPr>
@@ -34954,6 +34972,7 @@
         <w:rPr>
           <w:lang w:val="en-US"/>
         </w:rPr>
+        <w:lastRenderedPageBreak/>
         <w:t xml:space="preserve">Review the parameters and click OK to plot the variogram model.  If you click </w:t>
       </w:r>
       <w:r>
@@ -35440,7 +35459,6 @@
         <w:rPr>
           <w:lang w:val="en-US"/>
         </w:rPr>
-        <w:lastRenderedPageBreak/>
         <w:t>If an extensive secondary variable is available, it can be used as a local mean to better inform the estimation.</w:t>
       </w:r>
       <w:r>
@@ -35801,6 +35819,7 @@
           <w:noProof/>
           <w:lang w:eastAsia="pt-BR"/>
         </w:rPr>
+        <w:lastRenderedPageBreak/>
         <w:drawing>
           <wp:inline distT="0" distB="0" distL="0" distR="0" wp14:anchorId="6E2534B3" wp14:editId="2463A7CC">
             <wp:extent cx="4372149" cy="3079630"/>
@@ -36106,14 +36125,7 @@
         <w:rPr>
           <w:lang w:val="en-US"/>
         </w:rPr>
-        <w:t xml:space="preserve"> and a cross plot will be displayed so the user can assess the quality </w:t>
-      </w:r>
-      <w:r>
-        <w:rPr>
-          <w:lang w:val="en-US"/>
-        </w:rPr>
-        <w:lastRenderedPageBreak/>
-        <w:t>of the estimates</w:t>
+        <w:t xml:space="preserve"> and a cross plot will be displayed so the user can assess the quality of the estimates</w:t>
       </w:r>
       <w:r>
         <w:rPr>
@@ -36546,6 +36558,7 @@
         <w:rPr>
           <w:lang w:val="en-US"/>
         </w:rPr>
+        <w:lastRenderedPageBreak/>
         <w:t>Indicator kriging</w:t>
       </w:r>
       <w:r>
@@ -37247,14 +37260,7 @@
         <w:rPr>
           <w:lang w:val="en-US"/>
         </w:rPr>
-        <w:t xml:space="preserve">.  You can enable the median IK (mIK) mode, which </w:t>
-      </w:r>
-      <w:r>
-        <w:rPr>
-          <w:lang w:val="en-US"/>
-        </w:rPr>
-        <w:lastRenderedPageBreak/>
-        <w:t>requires just one variogram model, but assumes that all thresholds have the same spatial structure</w:t>
+        <w:t>.  You can enable the median IK (mIK) mode, which requires just one variogram model, but assumes that all thresholds have the same spatial structure</w:t>
       </w:r>
       <w:r>
         <w:rPr>
@@ -37556,6 +37562,7 @@
           <w:noProof/>
           <w:lang w:eastAsia="pt-BR"/>
         </w:rPr>
+        <w:lastRenderedPageBreak/>
         <w:drawing>
           <wp:inline distT="0" distB="0" distL="0" distR="0" wp14:anchorId="460D4287" wp14:editId="6FDCF8D0">
             <wp:extent cx="3890513" cy="2946249"/>
@@ -37889,7 +37896,6 @@
         <w:rPr>
           <w:lang w:val="en-US"/>
         </w:rPr>
-        <w:lastRenderedPageBreak/>
         <w:t xml:space="preserve">Upon saving, a new item with the given name </w:t>
       </w:r>
       <w:r>
@@ -38136,7 +38142,14 @@
         <w:rPr>
           <w:lang w:val="en-US"/>
         </w:rPr>
-        <w:t>) to experimental variograms computed in indicator mode.  Also, mind the order of the variograms: the first variogram from left to right is the variogram for the first threshold in the selected c.d.f..</w:t>
+        <w:t xml:space="preserve">) to experimental </w:t>
+      </w:r>
+      <w:r>
+        <w:rPr>
+          <w:lang w:val="en-US"/>
+        </w:rPr>
+        <w:lastRenderedPageBreak/>
+        <w:t>variograms computed in indicator mode.  Also, mind the order of the variograms: the first variogram from left to right is the variogram for the first threshold in the selected c.d.f..</w:t>
       </w:r>
     </w:p>
     <w:p>
@@ -38452,7 +38465,6 @@
           <w:noProof/>
           <w:lang w:eastAsia="pt-BR"/>
         </w:rPr>
-        <w:lastRenderedPageBreak/>
         <w:drawing>
           <wp:inline distT="0" distB="0" distL="0" distR="0">
             <wp:extent cx="5391150" cy="1857375"/>
@@ -38625,7 +38637,14 @@
         <w:rPr>
           <w:lang w:val="en-US"/>
         </w:rPr>
-        <w:t>Possible cause: the resulting grids are filled with the constant values of the global c.d.f., causing the program to set the color scale beginning and ending at the same value.  To test this, open the parameters of the Plot Dialog and set some valid color scale.</w:t>
+        <w:t xml:space="preserve">Possible cause: the resulting grids are filled with the constant values of the global c.d.f., causing the program to set the color scale beginning and ending at the same value.  To test this, open </w:t>
+      </w:r>
+      <w:r>
+        <w:rPr>
+          <w:lang w:val="en-US"/>
+        </w:rPr>
+        <w:lastRenderedPageBreak/>
+        <w:t>the parameters of the Plot Dialog and set some valid color scale.</w:t>
       </w:r>
       <w:r>
         <w:rPr>
@@ -38959,7 +38978,6 @@
         <w:rPr>
           <w:lang w:val="en-US"/>
         </w:rPr>
-        <w:lastRenderedPageBreak/>
         <w:t>Defining a class p.d.f. for a categorical variable</w:t>
       </w:r>
       <w:bookmarkEnd w:id="195"/>
@@ -39129,6 +39147,7 @@
           <w:noProof/>
           <w:lang w:eastAsia="pt-BR"/>
         </w:rPr>
+        <w:lastRenderedPageBreak/>
         <w:drawing>
           <wp:inline distT="0" distB="0" distL="0" distR="0" wp14:anchorId="7593FA8C" wp14:editId="7B8F6F35">
             <wp:extent cx="4025648" cy="3695700"/>
@@ -39548,7 +39567,6 @@
           <w:noProof/>
           <w:lang w:eastAsia="pt-BR"/>
         </w:rPr>
-        <w:lastRenderedPageBreak/>
         <w:drawing>
           <wp:inline distT="0" distB="0" distL="0" distR="0" wp14:anchorId="579A6CC7" wp14:editId="4480F8AE">
             <wp:extent cx="4488892" cy="2343150"/>
@@ -39857,7 +39875,14 @@
         <w:rPr>
           <w:lang w:val="en-US"/>
         </w:rPr>
-        <w:t>To run IK, go to the “Estimation” menu of the program’s main window, then select the “Indicator Kriging</w:t>
+        <w:t xml:space="preserve">To run </w:t>
+      </w:r>
+      <w:r>
+        <w:rPr>
+          <w:lang w:val="en-US"/>
+        </w:rPr>
+        <w:lastRenderedPageBreak/>
+        <w:t>IK, go to the “Estimation” menu of the program’s main window, then select the “Indicator Kriging</w:t>
       </w:r>
       <w:r>
         <w:rPr>
@@ -40130,7 +40155,6 @@
         <w:rPr>
           <w:lang w:val="en-US"/>
         </w:rPr>
-        <w:lastRenderedPageBreak/>
         <w:t xml:space="preserve">Click on the </w:t>
       </w:r>
       <w:r>
@@ -40644,7 +40668,14 @@
         <w:rPr>
           <w:lang w:val="en-US"/>
         </w:rPr>
-        <w:t>).  If you click on the OK button of the Plot Dialog, you will be asked to enter the name of the categorical variable to be added to estimation grid.</w:t>
+        <w:t xml:space="preserve">).  If you click on the OK button of the Plot </w:t>
+      </w:r>
+      <w:r>
+        <w:rPr>
+          <w:lang w:val="en-US"/>
+        </w:rPr>
+        <w:lastRenderedPageBreak/>
+        <w:t>Dialog, you will be asked to enter the name of the categorical variable to be added to estimation grid.</w:t>
       </w:r>
     </w:p>
     <w:p>
@@ -40782,7 +40813,6 @@
         <w:rPr>
           <w:lang w:val="en-US"/>
         </w:rPr>
-        <w:lastRenderedPageBreak/>
         <w:t xml:space="preserve">(PLANNED) </w:t>
       </w:r>
       <w:r>
@@ -41091,6 +41121,7 @@
         <w:rPr>
           <w:lang w:val="en-US"/>
         </w:rPr>
+        <w:lastRenderedPageBreak/>
         <w:t>(</w:t>
       </w:r>
       <w:r>
@@ -41436,7 +41467,6 @@
         <w:rPr>
           <w:lang w:val="en-US"/>
         </w:rPr>
-        <w:lastRenderedPageBreak/>
         <w:t xml:space="preserve">(CONSIDERING) </w:t>
       </w:r>
       <w:r>
@@ -41627,7 +41657,7 @@
           <w:rPr>
             <w:noProof/>
           </w:rPr>
-          <w:t>36</w:t>
+          <w:t>34</w:t>
         </w:r>
         <w:r>
           <w:fldChar w:fldCharType="end"/>
@@ -43524,7 +43554,7 @@
 </file>
 
 <file path=customXml/itemProps1.xml><?xml version="1.0" encoding="utf-8"?>
-<ds:datastoreItem xmlns:ds="http://schemas.openxmlformats.org/officeDocument/2006/customXml" ds:itemID="{148C9440-FFA4-4F0F-B0AD-564B59397965}">
+<ds:datastoreItem xmlns:ds="http://schemas.openxmlformats.org/officeDocument/2006/customXml" ds:itemID="{E172631C-02C9-45F9-9803-DE67AD024240}">
   <ds:schemaRefs>
     <ds:schemaRef ds:uri="http://schemas.openxmlformats.org/officeDocument/2006/bibliography"/>
   </ds:schemaRefs>

</xml_diff>

<commit_message>
ENHANCEMENT: Improved usability when creating a priori or reviewing saved variogram models.
</commit_message>
<xml_diff>
--- a/docs/GammaRayManual.docx
+++ b/docs/GammaRayManual.docx
@@ -30766,8 +30766,6 @@
         </w:rPr>
         <w:t xml:space="preserve"> an internal</w:t>
       </w:r>
-      <w:bookmarkStart w:id="137" w:name="_GoBack"/>
-      <w:bookmarkEnd w:id="137"/>
       <w:r>
         <w:rPr>
           <w:lang w:val="en-US"/>
@@ -30782,9 +30780,9 @@
           <w:lang w:val="en-US"/>
         </w:rPr>
       </w:pPr>
-      <w:bookmarkStart w:id="138" w:name="_Toc474158357"/>
-      <w:bookmarkStart w:id="139" w:name="_Toc476154917"/>
-      <w:bookmarkStart w:id="140" w:name="_Ref476392917"/>
+      <w:bookmarkStart w:id="137" w:name="_Toc474158357"/>
+      <w:bookmarkStart w:id="138" w:name="_Toc476154917"/>
+      <w:bookmarkStart w:id="139" w:name="_Ref476392917"/>
       <w:r>
         <w:rPr>
           <w:lang w:val="en-US"/>
@@ -30793,125 +30791,125 @@
         <w:t>Data classification</w:t>
       </w:r>
       <w:bookmarkEnd w:id="136"/>
+      <w:bookmarkEnd w:id="137"/>
       <w:bookmarkEnd w:id="138"/>
       <w:bookmarkEnd w:id="139"/>
+    </w:p>
+    <w:p>
+      <w:pPr>
+        <w:jc w:val="both"/>
+        <w:rPr>
+          <w:lang w:val="en-US"/>
+        </w:rPr>
+      </w:pPr>
+      <w:r>
+        <w:rPr>
+          <w:lang w:val="en-US"/>
+        </w:rPr>
+        <w:t>Some geostatistical methods work with categorical data, which means that the usual continuous measurements must be transformed into category or class integer IDs.  For example, one needs to estimate a map of sandstone and shale from gamma ray well logs.  Hence, it is necessary to convert the gamma ray records into two codes: one assigned to sandstone and the other assigned to shale.</w:t>
+      </w:r>
+      <w:r>
+        <w:rPr>
+          <w:lang w:val="en-US"/>
+        </w:rPr>
+        <w:t xml:space="preserve">  These codes can be 1 and 2, for instance.  Noteworthy, this transformation is not reversible, meaning that it is not possible to obtain gamma ray values fro</w:t>
+      </w:r>
+      <w:r>
+        <w:rPr>
+          <w:lang w:val="en-US"/>
+        </w:rPr>
+        <w:t>m sandstone and shale codes</w:t>
+      </w:r>
+      <w:r>
+        <w:rPr>
+          <w:lang w:val="en-US"/>
+        </w:rPr>
+        <w:t xml:space="preserve"> deterministic</w:t>
+      </w:r>
+      <w:r>
+        <w:rPr>
+          <w:lang w:val="en-US"/>
+        </w:rPr>
+        <w:t>ally</w:t>
+      </w:r>
+      <w:r>
+        <w:rPr>
+          <w:lang w:val="en-US"/>
+        </w:rPr>
+        <w:t>.</w:t>
+      </w:r>
+    </w:p>
+    <w:p>
+      <w:pPr>
+        <w:jc w:val="both"/>
+        <w:rPr>
+          <w:lang w:val="en-US"/>
+        </w:rPr>
+      </w:pPr>
+      <w:r>
+        <w:rPr>
+          <w:lang w:val="en-US"/>
+        </w:rPr>
+        <w:t xml:space="preserve">Data classification is a vast field of study itself and it is beyond the scope of this document to present the subject with adequate </w:t>
+      </w:r>
+      <w:r>
+        <w:rPr>
+          <w:lang w:val="en-US"/>
+        </w:rPr>
+        <w:t>depth</w:t>
+      </w:r>
+      <w:r>
+        <w:rPr>
+          <w:lang w:val="en-US"/>
+        </w:rPr>
+        <w:t xml:space="preserve">.  Only the classification methods </w:t>
+      </w:r>
+      <w:r>
+        <w:rPr>
+          <w:lang w:val="en-US"/>
+        </w:rPr>
+        <w:t>available</w:t>
+      </w:r>
+      <w:r>
+        <w:rPr>
+          <w:lang w:val="en-US"/>
+        </w:rPr>
+        <w:t xml:space="preserve"> </w:t>
+      </w:r>
+      <w:r>
+        <w:rPr>
+          <w:lang w:val="en-US"/>
+        </w:rPr>
+        <w:t>in GammaRay</w:t>
+      </w:r>
+      <w:r>
+        <w:rPr>
+          <w:lang w:val="en-US"/>
+        </w:rPr>
+        <w:t xml:space="preserve"> will be described herein.</w:t>
+      </w:r>
+    </w:p>
+    <w:p>
+      <w:pPr>
+        <w:pStyle w:val="Ttulo2"/>
+        <w:rPr>
+          <w:lang w:val="en-US"/>
+        </w:rPr>
+      </w:pPr>
+      <w:bookmarkStart w:id="140" w:name="_Toc474158358"/>
+      <w:bookmarkStart w:id="141" w:name="_Toc476154918"/>
+      <w:bookmarkStart w:id="142" w:name="_Ref477011266"/>
+      <w:bookmarkStart w:id="143" w:name="_Ref478306062"/>
+      <w:r>
+        <w:rPr>
+          <w:lang w:val="en-US"/>
+        </w:rPr>
+        <w:t>Category definition</w:t>
+      </w:r>
       <w:bookmarkEnd w:id="140"/>
-    </w:p>
-    <w:p>
-      <w:pPr>
-        <w:jc w:val="both"/>
-        <w:rPr>
-          <w:lang w:val="en-US"/>
-        </w:rPr>
-      </w:pPr>
-      <w:r>
-        <w:rPr>
-          <w:lang w:val="en-US"/>
-        </w:rPr>
-        <w:t>Some geostatistical methods work with categorical data, which means that the usual continuous measurements must be transformed into category or class integer IDs.  For example, one needs to estimate a map of sandstone and shale from gamma ray well logs.  Hence, it is necessary to convert the gamma ray records into two codes: one assigned to sandstone and the other assigned to shale.</w:t>
-      </w:r>
-      <w:r>
-        <w:rPr>
-          <w:lang w:val="en-US"/>
-        </w:rPr>
-        <w:t xml:space="preserve">  These codes can be 1 and 2, for instance.  Noteworthy, this transformation is not reversible, meaning that it is not possible to obtain gamma ray values fro</w:t>
-      </w:r>
-      <w:r>
-        <w:rPr>
-          <w:lang w:val="en-US"/>
-        </w:rPr>
-        <w:t>m sandstone and shale codes</w:t>
-      </w:r>
-      <w:r>
-        <w:rPr>
-          <w:lang w:val="en-US"/>
-        </w:rPr>
-        <w:t xml:space="preserve"> deterministic</w:t>
-      </w:r>
-      <w:r>
-        <w:rPr>
-          <w:lang w:val="en-US"/>
-        </w:rPr>
-        <w:t>ally</w:t>
-      </w:r>
-      <w:r>
-        <w:rPr>
-          <w:lang w:val="en-US"/>
-        </w:rPr>
-        <w:t>.</w:t>
-      </w:r>
-    </w:p>
-    <w:p>
-      <w:pPr>
-        <w:jc w:val="both"/>
-        <w:rPr>
-          <w:lang w:val="en-US"/>
-        </w:rPr>
-      </w:pPr>
-      <w:r>
-        <w:rPr>
-          <w:lang w:val="en-US"/>
-        </w:rPr>
-        <w:t xml:space="preserve">Data classification is a vast field of study itself and it is beyond the scope of this document to present the subject with adequate </w:t>
-      </w:r>
-      <w:r>
-        <w:rPr>
-          <w:lang w:val="en-US"/>
-        </w:rPr>
-        <w:t>depth</w:t>
-      </w:r>
-      <w:r>
-        <w:rPr>
-          <w:lang w:val="en-US"/>
-        </w:rPr>
-        <w:t xml:space="preserve">.  Only the classification methods </w:t>
-      </w:r>
-      <w:r>
-        <w:rPr>
-          <w:lang w:val="en-US"/>
-        </w:rPr>
-        <w:t>available</w:t>
-      </w:r>
-      <w:r>
-        <w:rPr>
-          <w:lang w:val="en-US"/>
-        </w:rPr>
-        <w:t xml:space="preserve"> </w:t>
-      </w:r>
-      <w:r>
-        <w:rPr>
-          <w:lang w:val="en-US"/>
-        </w:rPr>
-        <w:t>in GammaRay</w:t>
-      </w:r>
-      <w:r>
-        <w:rPr>
-          <w:lang w:val="en-US"/>
-        </w:rPr>
-        <w:t xml:space="preserve"> will be described herein.</w:t>
-      </w:r>
-    </w:p>
-    <w:p>
-      <w:pPr>
-        <w:pStyle w:val="Ttulo2"/>
-        <w:rPr>
-          <w:lang w:val="en-US"/>
-        </w:rPr>
-      </w:pPr>
-      <w:bookmarkStart w:id="141" w:name="_Toc474158358"/>
-      <w:bookmarkStart w:id="142" w:name="_Toc476154918"/>
-      <w:bookmarkStart w:id="143" w:name="_Ref477011266"/>
-      <w:bookmarkStart w:id="144" w:name="_Ref478306062"/>
-      <w:r>
-        <w:rPr>
-          <w:lang w:val="en-US"/>
-        </w:rPr>
-        <w:t>Category definition</w:t>
-      </w:r>
       <w:bookmarkEnd w:id="141"/>
       <w:bookmarkEnd w:id="142"/>
       <w:bookmarkEnd w:id="143"/>
-      <w:bookmarkEnd w:id="144"/>
     </w:p>
     <w:p>
       <w:pPr>
@@ -31140,7 +31138,7 @@
           <w:lang w:val="en-US"/>
         </w:rPr>
       </w:pPr>
-      <w:bookmarkStart w:id="145" w:name="_Ref474846121"/>
+      <w:bookmarkStart w:id="144" w:name="_Ref474846121"/>
       <w:r>
         <w:rPr>
           <w:b/>
@@ -31181,7 +31179,7 @@
         </w:rPr>
         <w:fldChar w:fldCharType="end"/>
       </w:r>
-      <w:bookmarkEnd w:id="145"/>
+      <w:bookmarkEnd w:id="144"/>
       <w:r>
         <w:rPr>
           <w:lang w:val="en-US"/>
@@ -31276,8 +31274,8 @@
           <w:lang w:val="en-US"/>
         </w:rPr>
       </w:pPr>
-      <w:bookmarkStart w:id="146" w:name="_Toc476154919"/>
-      <w:bookmarkStart w:id="147" w:name="_Toc474158359"/>
+      <w:bookmarkStart w:id="145" w:name="_Toc476154919"/>
+      <w:bookmarkStart w:id="146" w:name="_Toc474158359"/>
       <w:r>
         <w:rPr>
           <w:lang w:val="en-US"/>
@@ -31290,8 +31288,8 @@
         </w:rPr>
         <w:t xml:space="preserve"> classification</w:t>
       </w:r>
+      <w:bookmarkEnd w:id="145"/>
       <w:bookmarkEnd w:id="146"/>
-      <w:bookmarkEnd w:id="147"/>
     </w:p>
     <w:p>
       <w:pPr>
@@ -31464,7 +31462,7 @@
           <w:lang w:val="en-US"/>
         </w:rPr>
       </w:pPr>
-      <w:bookmarkStart w:id="148" w:name="_Ref474858019"/>
+      <w:bookmarkStart w:id="147" w:name="_Ref474858019"/>
       <w:r>
         <w:rPr>
           <w:b/>
@@ -31505,7 +31503,7 @@
         </w:rPr>
         <w:fldChar w:fldCharType="end"/>
       </w:r>
-      <w:bookmarkEnd w:id="148"/>
+      <w:bookmarkEnd w:id="147"/>
       <w:r>
         <w:rPr>
           <w:lang w:val="en-US"/>
@@ -31739,7 +31737,7 @@
           <w:lang w:val="en-US"/>
         </w:rPr>
       </w:pPr>
-      <w:bookmarkStart w:id="149" w:name="_Ref474921806"/>
+      <w:bookmarkStart w:id="148" w:name="_Ref474921806"/>
       <w:r>
         <w:rPr>
           <w:b/>
@@ -31780,7 +31778,7 @@
         </w:rPr>
         <w:fldChar w:fldCharType="end"/>
       </w:r>
-      <w:bookmarkEnd w:id="149"/>
+      <w:bookmarkEnd w:id="148"/>
       <w:r>
         <w:rPr>
           <w:lang w:val="en-US"/>
@@ -31795,7 +31793,7 @@
           <w:lang w:val="en-US"/>
         </w:rPr>
       </w:pPr>
-      <w:bookmarkStart w:id="150" w:name="_Toc476154920"/>
+      <w:bookmarkStart w:id="149" w:name="_Toc476154920"/>
       <w:r>
         <w:rPr>
           <w:lang w:val="en-US"/>
@@ -31803,7 +31801,7 @@
         <w:lastRenderedPageBreak/>
         <w:t xml:space="preserve">(CONSIDERING) </w:t>
       </w:r>
-      <w:bookmarkStart w:id="151" w:name="_Toc474158360"/>
+      <w:bookmarkStart w:id="150" w:name="_Toc474158360"/>
       <w:r>
         <w:rPr>
           <w:lang w:val="en-US"/>
@@ -31816,8 +31814,32 @@
         </w:rPr>
         <w:t xml:space="preserve"> classification</w:t>
       </w:r>
+      <w:bookmarkEnd w:id="149"/>
       <w:bookmarkEnd w:id="150"/>
+    </w:p>
+    <w:p>
+      <w:pPr>
+        <w:pStyle w:val="Ttulo2"/>
+        <w:rPr>
+          <w:lang w:val="en-US"/>
+        </w:rPr>
+      </w:pPr>
+      <w:bookmarkStart w:id="151" w:name="_Toc476154921"/>
+      <w:r>
+        <w:rPr>
+          <w:lang w:val="en-US"/>
+        </w:rPr>
+        <w:t xml:space="preserve">(CONSIDERING) </w:t>
+      </w:r>
+      <w:bookmarkStart w:id="152" w:name="_Toc474158361"/>
+      <w:r>
+        <w:rPr>
+          <w:lang w:val="en-US"/>
+        </w:rPr>
+        <w:t>Ternary diagram classification</w:t>
+      </w:r>
       <w:bookmarkEnd w:id="151"/>
+      <w:bookmarkEnd w:id="152"/>
     </w:p>
     <w:p>
       <w:pPr>
@@ -31826,72 +31848,48 @@
           <w:lang w:val="en-US"/>
         </w:rPr>
       </w:pPr>
-      <w:bookmarkStart w:id="152" w:name="_Toc476154921"/>
+      <w:bookmarkStart w:id="153" w:name="_Toc476154922"/>
       <w:r>
         <w:rPr>
           <w:lang w:val="en-US"/>
         </w:rPr>
         <w:t xml:space="preserve">(CONSIDERING) </w:t>
       </w:r>
-      <w:bookmarkStart w:id="153" w:name="_Toc474158361"/>
-      <w:r>
-        <w:rPr>
-          <w:lang w:val="en-US"/>
-        </w:rPr>
-        <w:t>Ternary diagram classification</w:t>
-      </w:r>
-      <w:bookmarkEnd w:id="152"/>
+      <w:bookmarkStart w:id="154" w:name="_Toc474158362"/>
+      <w:r>
+        <w:rPr>
+          <w:lang w:val="en-US"/>
+        </w:rPr>
+        <w:t>Multivariate</w:t>
+      </w:r>
+      <w:r>
+        <w:rPr>
+          <w:lang w:val="en-US"/>
+        </w:rPr>
+        <w:t xml:space="preserve"> classification</w:t>
+      </w:r>
       <w:bookmarkEnd w:id="153"/>
-    </w:p>
-    <w:p>
-      <w:pPr>
-        <w:pStyle w:val="Ttulo2"/>
-        <w:rPr>
-          <w:lang w:val="en-US"/>
-        </w:rPr>
-      </w:pPr>
-      <w:bookmarkStart w:id="154" w:name="_Toc476154922"/>
-      <w:r>
-        <w:rPr>
-          <w:lang w:val="en-US"/>
-        </w:rPr>
-        <w:t xml:space="preserve">(CONSIDERING) </w:t>
-      </w:r>
-      <w:bookmarkStart w:id="155" w:name="_Toc474158362"/>
-      <w:r>
-        <w:rPr>
-          <w:lang w:val="en-US"/>
-        </w:rPr>
-        <w:t>Multivariate</w:t>
-      </w:r>
-      <w:r>
-        <w:rPr>
-          <w:lang w:val="en-US"/>
-        </w:rPr>
-        <w:t xml:space="preserve"> classification</w:t>
-      </w:r>
       <w:bookmarkEnd w:id="154"/>
+    </w:p>
+    <w:p>
+      <w:pPr>
+        <w:pStyle w:val="Ttulo1"/>
+        <w:rPr>
+          <w:lang w:val="en-US"/>
+        </w:rPr>
+      </w:pPr>
+      <w:bookmarkStart w:id="155" w:name="_Ref466989506"/>
+      <w:bookmarkStart w:id="156" w:name="_Toc474158363"/>
+      <w:bookmarkStart w:id="157" w:name="_Toc476154923"/>
+      <w:r>
+        <w:rPr>
+          <w:lang w:val="en-US"/>
+        </w:rPr>
+        <w:t>Variography</w:t>
+      </w:r>
       <w:bookmarkEnd w:id="155"/>
-    </w:p>
-    <w:p>
-      <w:pPr>
-        <w:pStyle w:val="Ttulo1"/>
-        <w:rPr>
-          <w:lang w:val="en-US"/>
-        </w:rPr>
-      </w:pPr>
-      <w:bookmarkStart w:id="156" w:name="_Ref466989506"/>
-      <w:bookmarkStart w:id="157" w:name="_Toc474158363"/>
-      <w:bookmarkStart w:id="158" w:name="_Toc476154923"/>
-      <w:r>
-        <w:rPr>
-          <w:lang w:val="en-US"/>
-        </w:rPr>
-        <w:t>Variography</w:t>
-      </w:r>
       <w:bookmarkEnd w:id="156"/>
       <w:bookmarkEnd w:id="157"/>
-      <w:bookmarkEnd w:id="158"/>
     </w:p>
     <w:p>
       <w:pPr>
@@ -32109,7 +32107,7 @@
           <w:lang w:val="en-US"/>
         </w:rPr>
       </w:pPr>
-      <w:bookmarkStart w:id="159" w:name="_Ref461628569"/>
+      <w:bookmarkStart w:id="158" w:name="_Ref461628569"/>
       <w:r>
         <w:rPr>
           <w:b/>
@@ -32150,55 +32148,55 @@
         </w:rPr>
         <w:fldChar w:fldCharType="end"/>
       </w:r>
+      <w:bookmarkEnd w:id="158"/>
+      <w:r>
+        <w:rPr>
+          <w:lang w:val="en-US"/>
+        </w:rPr>
+        <w:t xml:space="preserve"> the </w:t>
+      </w:r>
+      <w:r>
+        <w:rPr>
+          <w:lang w:val="en-US"/>
+        </w:rPr>
+        <w:t>V</w:t>
+      </w:r>
+      <w:r>
+        <w:rPr>
+          <w:lang w:val="en-US"/>
+        </w:rPr>
+        <w:t xml:space="preserve">ariogram </w:t>
+      </w:r>
+      <w:r>
+        <w:rPr>
+          <w:lang w:val="en-US"/>
+        </w:rPr>
+        <w:t>A</w:t>
+      </w:r>
+      <w:r>
+        <w:rPr>
+          <w:lang w:val="en-US"/>
+        </w:rPr>
+        <w:t>nalysis dialog.</w:t>
+      </w:r>
+    </w:p>
+    <w:p>
+      <w:pPr>
+        <w:pStyle w:val="Ttulo2"/>
+        <w:rPr>
+          <w:lang w:val="en-US"/>
+        </w:rPr>
+      </w:pPr>
+      <w:bookmarkStart w:id="159" w:name="_Toc474158364"/>
+      <w:bookmarkStart w:id="160" w:name="_Toc476154924"/>
+      <w:r>
+        <w:rPr>
+          <w:lang w:val="en-US"/>
+        </w:rPr>
+        <w:t>Variogram map</w:t>
+      </w:r>
       <w:bookmarkEnd w:id="159"/>
-      <w:r>
-        <w:rPr>
-          <w:lang w:val="en-US"/>
-        </w:rPr>
-        <w:t xml:space="preserve"> the </w:t>
-      </w:r>
-      <w:r>
-        <w:rPr>
-          <w:lang w:val="en-US"/>
-        </w:rPr>
-        <w:t>V</w:t>
-      </w:r>
-      <w:r>
-        <w:rPr>
-          <w:lang w:val="en-US"/>
-        </w:rPr>
-        <w:t xml:space="preserve">ariogram </w:t>
-      </w:r>
-      <w:r>
-        <w:rPr>
-          <w:lang w:val="en-US"/>
-        </w:rPr>
-        <w:t>A</w:t>
-      </w:r>
-      <w:r>
-        <w:rPr>
-          <w:lang w:val="en-US"/>
-        </w:rPr>
-        <w:t>nalysis dialog.</w:t>
-      </w:r>
-    </w:p>
-    <w:p>
-      <w:pPr>
-        <w:pStyle w:val="Ttulo2"/>
-        <w:rPr>
-          <w:lang w:val="en-US"/>
-        </w:rPr>
-      </w:pPr>
-      <w:bookmarkStart w:id="160" w:name="_Toc474158364"/>
-      <w:bookmarkStart w:id="161" w:name="_Toc476154924"/>
-      <w:r>
-        <w:rPr>
-          <w:lang w:val="en-US"/>
-        </w:rPr>
-        <w:t>Variogram map</w:t>
-      </w:r>
       <w:bookmarkEnd w:id="160"/>
-      <w:bookmarkEnd w:id="161"/>
     </w:p>
     <w:p>
       <w:pPr>
@@ -32548,7 +32546,7 @@
           <w:lang w:val="en-US"/>
         </w:rPr>
       </w:pPr>
-      <w:bookmarkStart w:id="162" w:name="_Ref461632429"/>
+      <w:bookmarkStart w:id="161" w:name="_Ref461632429"/>
       <w:r>
         <w:rPr>
           <w:b/>
@@ -32589,7 +32587,7 @@
         </w:rPr>
         <w:fldChar w:fldCharType="end"/>
       </w:r>
-      <w:bookmarkEnd w:id="162"/>
+      <w:bookmarkEnd w:id="161"/>
       <w:r>
         <w:rPr>
           <w:lang w:val="en-US"/>
@@ -32712,7 +32710,7 @@
           <w:lang w:val="en-US"/>
         </w:rPr>
       </w:pPr>
-      <w:bookmarkStart w:id="163" w:name="_Ref461699576"/>
+      <w:bookmarkStart w:id="162" w:name="_Ref461699576"/>
       <w:r>
         <w:rPr>
           <w:b/>
@@ -32753,7 +32751,7 @@
         </w:rPr>
         <w:fldChar w:fldCharType="end"/>
       </w:r>
-      <w:bookmarkEnd w:id="163"/>
+      <w:bookmarkEnd w:id="162"/>
       <w:r>
         <w:rPr>
           <w:lang w:val="en-US"/>
@@ -33100,7 +33098,7 @@
           <w:lang w:val="en-US"/>
         </w:rPr>
       </w:pPr>
-      <w:bookmarkStart w:id="164" w:name="_Ref461630338"/>
+      <w:bookmarkStart w:id="163" w:name="_Ref461630338"/>
       <w:r>
         <w:rPr>
           <w:b/>
@@ -33141,7 +33139,7 @@
         </w:rPr>
         <w:fldChar w:fldCharType="end"/>
       </w:r>
-      <w:bookmarkEnd w:id="164"/>
+      <w:bookmarkEnd w:id="163"/>
       <w:r>
         <w:rPr>
           <w:lang w:val="en-US"/>
@@ -33228,7 +33226,7 @@
           <w:lang w:val="en-US"/>
         </w:rPr>
       </w:pPr>
-      <w:bookmarkStart w:id="165" w:name="_Ref461698456"/>
+      <w:bookmarkStart w:id="164" w:name="_Ref461698456"/>
       <w:r>
         <w:rPr>
           <w:b/>
@@ -33269,7 +33267,7 @@
         </w:rPr>
         <w:fldChar w:fldCharType="end"/>
       </w:r>
-      <w:bookmarkEnd w:id="165"/>
+      <w:bookmarkEnd w:id="164"/>
       <w:r>
         <w:rPr>
           <w:lang w:val="en-US"/>
@@ -33424,16 +33422,16 @@
           <w:lang w:val="en-US"/>
         </w:rPr>
       </w:pPr>
-      <w:bookmarkStart w:id="166" w:name="_Toc474158365"/>
-      <w:bookmarkStart w:id="167" w:name="_Toc476154925"/>
+      <w:bookmarkStart w:id="165" w:name="_Toc474158365"/>
+      <w:bookmarkStart w:id="166" w:name="_Toc476154925"/>
       <w:r>
         <w:rPr>
           <w:lang w:val="en-US"/>
         </w:rPr>
         <w:t>Experimental variogram</w:t>
       </w:r>
+      <w:bookmarkEnd w:id="165"/>
       <w:bookmarkEnd w:id="166"/>
-      <w:bookmarkEnd w:id="167"/>
     </w:p>
     <w:p>
       <w:pPr>
@@ -34000,7 +33998,7 @@
           <w:lang w:val="en-US"/>
         </w:rPr>
       </w:pPr>
-      <w:bookmarkStart w:id="168" w:name="_Ref461715684"/>
+      <w:bookmarkStart w:id="167" w:name="_Ref461715684"/>
       <w:r>
         <w:rPr>
           <w:b/>
@@ -34038,7 +34036,7 @@
         </w:rPr>
         <w:fldChar w:fldCharType="end"/>
       </w:r>
-      <w:bookmarkEnd w:id="168"/>
+      <w:bookmarkEnd w:id="167"/>
       <w:r>
         <w:t xml:space="preserve"> an omnidirectional experimental variogram.</w:t>
       </w:r>
@@ -34098,7 +34096,7 @@
           <w:lang w:val="en-US"/>
         </w:rPr>
       </w:pPr>
-      <w:bookmarkStart w:id="169" w:name="_Ref461715693"/>
+      <w:bookmarkStart w:id="168" w:name="_Ref461715693"/>
       <w:r>
         <w:rPr>
           <w:b/>
@@ -34139,7 +34137,7 @@
         </w:rPr>
         <w:fldChar w:fldCharType="end"/>
       </w:r>
-      <w:bookmarkEnd w:id="169"/>
+      <w:bookmarkEnd w:id="168"/>
       <w:r>
         <w:rPr>
           <w:lang w:val="en-US"/>
@@ -34227,7 +34225,7 @@
           <w:lang w:val="en-US"/>
         </w:rPr>
       </w:pPr>
-      <w:bookmarkStart w:id="170" w:name="_Ref461715699"/>
+      <w:bookmarkStart w:id="169" w:name="_Ref461715699"/>
       <w:r>
         <w:rPr>
           <w:b/>
@@ -34268,33 +34266,33 @@
         </w:rPr>
         <w:fldChar w:fldCharType="end"/>
       </w:r>
+      <w:bookmarkEnd w:id="169"/>
+      <w:r>
+        <w:rPr>
+          <w:lang w:val="en-US"/>
+        </w:rPr>
+        <w:t xml:space="preserve"> an experimental vertical variogram.</w:t>
+      </w:r>
+    </w:p>
+    <w:p>
+      <w:pPr>
+        <w:pStyle w:val="Ttulo2"/>
+        <w:rPr>
+          <w:lang w:val="en-US"/>
+        </w:rPr>
+      </w:pPr>
+      <w:bookmarkStart w:id="170" w:name="_Toc474158366"/>
+      <w:bookmarkStart w:id="171" w:name="_Toc476154926"/>
+      <w:bookmarkStart w:id="172" w:name="_Ref476395695"/>
+      <w:r>
+        <w:rPr>
+          <w:lang w:val="en-US"/>
+        </w:rPr>
+        <w:t>Fitting a variogram model</w:t>
+      </w:r>
       <w:bookmarkEnd w:id="170"/>
-      <w:r>
-        <w:rPr>
-          <w:lang w:val="en-US"/>
-        </w:rPr>
-        <w:t xml:space="preserve"> an experimental vertical variogram.</w:t>
-      </w:r>
-    </w:p>
-    <w:p>
-      <w:pPr>
-        <w:pStyle w:val="Ttulo2"/>
-        <w:rPr>
-          <w:lang w:val="en-US"/>
-        </w:rPr>
-      </w:pPr>
-      <w:bookmarkStart w:id="171" w:name="_Toc474158366"/>
-      <w:bookmarkStart w:id="172" w:name="_Toc476154926"/>
-      <w:bookmarkStart w:id="173" w:name="_Ref476395695"/>
-      <w:r>
-        <w:rPr>
-          <w:lang w:val="en-US"/>
-        </w:rPr>
-        <w:t>Fitting a variogram model</w:t>
-      </w:r>
       <w:bookmarkEnd w:id="171"/>
       <w:bookmarkEnd w:id="172"/>
-      <w:bookmarkEnd w:id="173"/>
     </w:p>
     <w:p>
       <w:pPr>
@@ -34771,7 +34769,7 @@
           <w:lang w:val="en-US"/>
         </w:rPr>
       </w:pPr>
-      <w:bookmarkStart w:id="174" w:name="_Ref461716598"/>
+      <w:bookmarkStart w:id="173" w:name="_Ref461716598"/>
       <w:r>
         <w:rPr>
           <w:b/>
@@ -34812,7 +34810,7 @@
         </w:rPr>
         <w:fldChar w:fldCharType="end"/>
       </w:r>
-      <w:bookmarkEnd w:id="174"/>
+      <w:bookmarkEnd w:id="173"/>
       <w:r>
         <w:rPr>
           <w:lang w:val="en-US"/>
@@ -34876,7 +34874,7 @@
           <w:lang w:val="en-US"/>
         </w:rPr>
       </w:pPr>
-      <w:bookmarkStart w:id="175" w:name="_Ref461871220"/>
+      <w:bookmarkStart w:id="174" w:name="_Ref461871220"/>
       <w:r>
         <w:rPr>
           <w:b/>
@@ -34917,121 +34915,121 @@
         </w:rPr>
         <w:fldChar w:fldCharType="end"/>
       </w:r>
+      <w:bookmarkEnd w:id="174"/>
+      <w:r>
+        <w:rPr>
+          <w:lang w:val="en-US"/>
+        </w:rPr>
+        <w:t xml:space="preserve"> directional variogram fitting.</w:t>
+      </w:r>
+      <w:r>
+        <w:rPr>
+          <w:lang w:val="en-US"/>
+        </w:rPr>
+        <w:t xml:space="preserve"> Experimental variogram as dots and variogram model as solid lines.</w:t>
+      </w:r>
+    </w:p>
+    <w:p>
+      <w:pPr>
+        <w:pStyle w:val="Ttulo2"/>
+        <w:rPr>
+          <w:lang w:val="en-US"/>
+        </w:rPr>
+      </w:pPr>
+      <w:bookmarkStart w:id="175" w:name="_Ref466989002"/>
+      <w:bookmarkStart w:id="176" w:name="_Toc474158367"/>
+      <w:bookmarkStart w:id="177" w:name="_Toc476154927"/>
+      <w:r>
+        <w:rPr>
+          <w:lang w:val="en-US"/>
+        </w:rPr>
+        <w:t>Cross variograms</w:t>
+      </w:r>
       <w:bookmarkEnd w:id="175"/>
-      <w:r>
-        <w:rPr>
-          <w:lang w:val="en-US"/>
-        </w:rPr>
-        <w:t xml:space="preserve"> directional variogram fitting.</w:t>
-      </w:r>
-      <w:r>
-        <w:rPr>
-          <w:lang w:val="en-US"/>
-        </w:rPr>
-        <w:t xml:space="preserve"> Experimental variogram as dots and variogram model as solid lines.</w:t>
-      </w:r>
-    </w:p>
-    <w:p>
-      <w:pPr>
-        <w:pStyle w:val="Ttulo2"/>
-        <w:rPr>
-          <w:lang w:val="en-US"/>
-        </w:rPr>
-      </w:pPr>
-      <w:bookmarkStart w:id="176" w:name="_Ref466989002"/>
-      <w:bookmarkStart w:id="177" w:name="_Toc474158367"/>
-      <w:bookmarkStart w:id="178" w:name="_Toc476154927"/>
-      <w:r>
-        <w:rPr>
-          <w:lang w:val="en-US"/>
-        </w:rPr>
-        <w:t>Cross variograms</w:t>
-      </w:r>
       <w:bookmarkEnd w:id="176"/>
       <w:bookmarkEnd w:id="177"/>
+    </w:p>
+    <w:p>
+      <w:pPr>
+        <w:jc w:val="both"/>
+        <w:rPr>
+          <w:lang w:val="en-US"/>
+        </w:rPr>
+      </w:pPr>
+      <w:r>
+        <w:rPr>
+          <w:highlight w:val="yellow"/>
+          <w:lang w:val="en-US"/>
+        </w:rPr>
+        <w:t>Cross variography is performed</w:t>
+      </w:r>
+      <w:r>
+        <w:rPr>
+          <w:lang w:val="en-US"/>
+        </w:rPr>
+        <w:t xml:space="preserve"> the same way as direct variography, except that the user must select two variables of the same data file, then right-click and choose the same menu option.  ATTENTION: order is important to compute cross variograms.  The variable selected first will be the head variable</w:t>
+      </w:r>
+      <w:r>
+        <w:rPr>
+          <w:lang w:val="en-US"/>
+        </w:rPr>
+        <w:t xml:space="preserve"> (z(u))</w:t>
+      </w:r>
+      <w:r>
+        <w:rPr>
+          <w:lang w:val="en-US"/>
+        </w:rPr>
+        <w:t xml:space="preserve"> and the other will be the tail variable</w:t>
+      </w:r>
+      <w:r>
+        <w:rPr>
+          <w:lang w:val="en-US"/>
+        </w:rPr>
+        <w:t xml:space="preserve"> (</w:t>
+      </w:r>
+      <w:r>
+        <w:rPr>
+          <w:lang w:val="en-US"/>
+        </w:rPr>
+        <w:t>y</w:t>
+      </w:r>
+      <w:r>
+        <w:rPr>
+          <w:lang w:val="en-US"/>
+        </w:rPr>
+        <w:t>(u+h))</w:t>
+      </w:r>
+      <w:r>
+        <w:rPr>
+          <w:lang w:val="en-US"/>
+        </w:rPr>
+        <w:t>.  The user can check the head and tail selection in the Variogram Analysis dialog.</w:t>
+      </w:r>
+    </w:p>
+    <w:p>
+      <w:pPr>
+        <w:pStyle w:val="Ttulo2"/>
+        <w:rPr>
+          <w:lang w:val="en-US"/>
+        </w:rPr>
+      </w:pPr>
+      <w:bookmarkStart w:id="178" w:name="_Toc474158368"/>
+      <w:bookmarkStart w:id="179" w:name="_Toc476154928"/>
+      <w:r>
+        <w:rPr>
+          <w:i/>
+          <w:lang w:val="en-US"/>
+        </w:rPr>
+        <w:t>A priori</w:t>
+      </w:r>
+      <w:r>
+        <w:rPr>
+          <w:lang w:val="en-US"/>
+        </w:rPr>
+        <w:t xml:space="preserve"> variogram models</w:t>
+      </w:r>
       <w:bookmarkEnd w:id="178"/>
-    </w:p>
-    <w:p>
-      <w:pPr>
-        <w:jc w:val="both"/>
-        <w:rPr>
-          <w:lang w:val="en-US"/>
-        </w:rPr>
-      </w:pPr>
-      <w:r>
-        <w:rPr>
-          <w:highlight w:val="yellow"/>
-          <w:lang w:val="en-US"/>
-        </w:rPr>
-        <w:t>Cross variography is performed</w:t>
-      </w:r>
-      <w:r>
-        <w:rPr>
-          <w:lang w:val="en-US"/>
-        </w:rPr>
-        <w:t xml:space="preserve"> the same way as direct variography, except that the user must select two variables of the same data file, then right-click and choose the same menu option.  ATTENTION: order is important to compute cross variograms.  The variable selected first will be the head variable</w:t>
-      </w:r>
-      <w:r>
-        <w:rPr>
-          <w:lang w:val="en-US"/>
-        </w:rPr>
-        <w:t xml:space="preserve"> (z(u))</w:t>
-      </w:r>
-      <w:r>
-        <w:rPr>
-          <w:lang w:val="en-US"/>
-        </w:rPr>
-        <w:t xml:space="preserve"> and the other will be the tail variable</w:t>
-      </w:r>
-      <w:r>
-        <w:rPr>
-          <w:lang w:val="en-US"/>
-        </w:rPr>
-        <w:t xml:space="preserve"> (</w:t>
-      </w:r>
-      <w:r>
-        <w:rPr>
-          <w:lang w:val="en-US"/>
-        </w:rPr>
-        <w:t>y</w:t>
-      </w:r>
-      <w:r>
-        <w:rPr>
-          <w:lang w:val="en-US"/>
-        </w:rPr>
-        <w:t>(u+h))</w:t>
-      </w:r>
-      <w:r>
-        <w:rPr>
-          <w:lang w:val="en-US"/>
-        </w:rPr>
-        <w:t>.  The user can check the head and tail selection in the Variogram Analysis dialog.</w:t>
-      </w:r>
-    </w:p>
-    <w:p>
-      <w:pPr>
-        <w:pStyle w:val="Ttulo2"/>
-        <w:rPr>
-          <w:lang w:val="en-US"/>
-        </w:rPr>
-      </w:pPr>
-      <w:bookmarkStart w:id="179" w:name="_Toc474158368"/>
-      <w:bookmarkStart w:id="180" w:name="_Toc476154928"/>
-      <w:r>
-        <w:rPr>
-          <w:i/>
-          <w:lang w:val="en-US"/>
-        </w:rPr>
-        <w:t>A priori</w:t>
-      </w:r>
-      <w:r>
-        <w:rPr>
-          <w:lang w:val="en-US"/>
-        </w:rPr>
-        <w:t xml:space="preserve"> variogram models</w:t>
-      </w:r>
       <w:bookmarkEnd w:id="179"/>
-      <w:bookmarkEnd w:id="180"/>
     </w:p>
     <w:p>
       <w:pPr>
@@ -35201,7 +35199,7 @@
           <w:lang w:val="en-US"/>
         </w:rPr>
       </w:pPr>
-      <w:bookmarkStart w:id="181" w:name="_Ref466884476"/>
+      <w:bookmarkStart w:id="180" w:name="_Ref466884476"/>
       <w:r>
         <w:rPr>
           <w:b/>
@@ -35245,82 +35243,156 @@
         </w:rPr>
         <w:fldChar w:fldCharType="end"/>
       </w:r>
+      <w:bookmarkEnd w:id="180"/>
+      <w:r>
+        <w:rPr>
+          <w:lang w:val="en-US"/>
+        </w:rPr>
+        <w:t xml:space="preserve"> The Parameters Dialog configured for the </w:t>
+      </w:r>
+      <w:r>
+        <w:rPr>
+          <w:rStyle w:val="SourceCodeChar"/>
+        </w:rPr>
+        <w:t>vmodel</w:t>
+      </w:r>
+      <w:r>
+        <w:rPr>
+          <w:lang w:val="en-US"/>
+        </w:rPr>
+        <w:t xml:space="preserve"> program.  The fields highligthed in green are for visualization only.  The actual variogram model parameters</w:t>
+      </w:r>
+      <w:r>
+        <w:rPr>
+          <w:noProof/>
+          <w:lang w:val="en-US"/>
+        </w:rPr>
+        <w:t xml:space="preserve"> are highlighted in red.</w:t>
+      </w:r>
+    </w:p>
+    <w:p>
+      <w:pPr>
+        <w:jc w:val="both"/>
+        <w:rPr>
+          <w:lang w:val="en-US"/>
+        </w:rPr>
+      </w:pPr>
+      <w:r>
+        <w:rPr>
+          <w:lang w:val="en-US"/>
+        </w:rPr>
+        <w:lastRenderedPageBreak/>
+        <w:t xml:space="preserve">Review the parameters and click </w:t>
+      </w:r>
+      <w:r>
+        <w:rPr>
+          <w:lang w:val="en-US"/>
+        </w:rPr>
+        <w:t>“</w:t>
+      </w:r>
+      <w:r>
+        <w:rPr>
+          <w:lang w:val="en-US"/>
+        </w:rPr>
+        <w:t>OK</w:t>
+      </w:r>
+      <w:r>
+        <w:rPr>
+          <w:lang w:val="en-US"/>
+        </w:rPr>
+        <w:t>”</w:t>
+      </w:r>
+      <w:r>
+        <w:rPr>
+          <w:lang w:val="en-US"/>
+        </w:rPr>
+        <w:t xml:space="preserve"> to plot the variogram model</w:t>
+      </w:r>
+      <w:r>
+        <w:rPr>
+          <w:lang w:val="en-US"/>
+        </w:rPr>
+        <w:t xml:space="preserve"> or “Cancel” to abort the task</w:t>
+      </w:r>
+      <w:r>
+        <w:rPr>
+          <w:lang w:val="en-US"/>
+        </w:rPr>
+        <w:t xml:space="preserve">.  </w:t>
+      </w:r>
+      <w:r>
+        <w:rPr>
+          <w:lang w:val="en-US"/>
+        </w:rPr>
+        <w:t>Once in the Plot Dialog, i</w:t>
+      </w:r>
+      <w:r>
+        <w:rPr>
+          <w:lang w:val="en-US"/>
+        </w:rPr>
+        <w:t xml:space="preserve">f you click </w:t>
+      </w:r>
+      <w:r>
+        <w:rPr>
+          <w:lang w:val="en-US"/>
+        </w:rPr>
+        <w:t>“</w:t>
+      </w:r>
+      <w:r>
+        <w:rPr>
+          <w:lang w:val="en-US"/>
+        </w:rPr>
+        <w:t>Cancel</w:t>
+      </w:r>
+      <w:r>
+        <w:rPr>
+          <w:lang w:val="en-US"/>
+        </w:rPr>
+        <w:t>”</w:t>
+      </w:r>
+      <w:r>
+        <w:rPr>
+          <w:lang w:val="en-US"/>
+        </w:rPr>
+        <w:t>, signaling that you are not satisfied with the current model</w:t>
+      </w:r>
+      <w:r>
+        <w:rPr>
+          <w:lang w:val="en-US"/>
+        </w:rPr>
+        <w:t xml:space="preserve">, the Parameters Dialog pops up again with the current </w:t>
+      </w:r>
+      <w:r>
+        <w:rPr>
+          <w:rStyle w:val="SourceCodeChar"/>
+        </w:rPr>
+        <w:t>vmodel</w:t>
+      </w:r>
+      <w:r>
+        <w:rPr>
+          <w:lang w:val="en-US"/>
+        </w:rPr>
+        <w:t xml:space="preserve"> parameter values for another modeling cycle.  If you click </w:t>
+      </w:r>
+      <w:r>
+        <w:rPr>
+          <w:lang w:val="en-US"/>
+        </w:rPr>
+        <w:t>“OK” in the Plot Dialgo</w:t>
+      </w:r>
+      <w:bookmarkStart w:id="181" w:name="_GoBack"/>
       <w:bookmarkEnd w:id="181"/>
       <w:r>
         <w:rPr>
           <w:lang w:val="en-US"/>
         </w:rPr>
-        <w:t xml:space="preserve"> The Parameters Dialog configured for the </w:t>
-      </w:r>
-      <w:r>
-        <w:rPr>
-          <w:rStyle w:val="SourceCodeChar"/>
-        </w:rPr>
-        <w:t>vmodel</w:t>
-      </w:r>
-      <w:r>
-        <w:rPr>
-          <w:lang w:val="en-US"/>
-        </w:rPr>
-        <w:t xml:space="preserve"> program.  The fields highligthed in green are for visualization only.  The actual variogram model parameters</w:t>
-      </w:r>
-      <w:r>
-        <w:rPr>
-          <w:noProof/>
-          <w:lang w:val="en-US"/>
-        </w:rPr>
-        <w:t xml:space="preserve"> are highlighted in red.</w:t>
-      </w:r>
-    </w:p>
-    <w:p>
-      <w:pPr>
-        <w:jc w:val="both"/>
-        <w:rPr>
-          <w:lang w:val="en-US"/>
-        </w:rPr>
-      </w:pPr>
-      <w:r>
-        <w:rPr>
-          <w:lang w:val="en-US"/>
-        </w:rPr>
-        <w:lastRenderedPageBreak/>
-        <w:t xml:space="preserve">Review the parameters and click OK to plot the variogram model.  If you click </w:t>
-      </w:r>
-      <w:r>
-        <w:rPr>
-          <w:lang w:val="en-US"/>
-        </w:rPr>
-        <w:t>“</w:t>
-      </w:r>
-      <w:r>
-        <w:rPr>
-          <w:lang w:val="en-US"/>
-        </w:rPr>
-        <w:t>OK</w:t>
-      </w:r>
-      <w:r>
-        <w:rPr>
-          <w:lang w:val="en-US"/>
-        </w:rPr>
-        <w:t>”</w:t>
-      </w:r>
-      <w:r>
-        <w:rPr>
-          <w:lang w:val="en-US"/>
-        </w:rPr>
-        <w:t xml:space="preserve"> on the Plot Dialog, the Parameters Dialog pops up again with the current </w:t>
-      </w:r>
-      <w:r>
-        <w:rPr>
-          <w:rStyle w:val="SourceCodeChar"/>
-        </w:rPr>
-        <w:t>vmodel</w:t>
-      </w:r>
-      <w:r>
-        <w:rPr>
-          <w:lang w:val="en-US"/>
-        </w:rPr>
-        <w:t xml:space="preserve"> parameter values for another modeling cycle.  If you click Cancel, you will be asked to save or discard the variogram model.</w:t>
+        <w:t>, signaling that you finished the model</w:t>
+      </w:r>
+      <w:r>
+        <w:rPr>
+          <w:lang w:val="en-US"/>
+        </w:rPr>
+        <w:t>, you will be asked to save or discard the variogram model.</w:t>
       </w:r>
     </w:p>
     <w:p>
@@ -41972,6 +42044,7 @@
         <w:docPartUnique/>
       </w:docPartObj>
     </w:sdtPr>
+    <w:sdtEndPr/>
     <w:sdtContent>
       <w:p>
         <w:pPr>
@@ -41991,7 +42064,7 @@
           <w:rPr>
             <w:noProof/>
           </w:rPr>
-          <w:t>43</w:t>
+          <w:t>50</w:t>
         </w:r>
         <w:r>
           <w:fldChar w:fldCharType="end"/>
@@ -43888,7 +43961,7 @@
 </file>
 
 <file path=customXml/itemProps1.xml><?xml version="1.0" encoding="utf-8"?>
-<ds:datastoreItem xmlns:ds="http://schemas.openxmlformats.org/officeDocument/2006/customXml" ds:itemID="{FD8CFE05-3F41-4CCF-B5B6-27D20309AAFA}">
+<ds:datastoreItem xmlns:ds="http://schemas.openxmlformats.org/officeDocument/2006/customXml" ds:itemID="{12FE75BA-57E2-4330-8848-D96478DA35A4}">
   <ds:schemaRefs>
     <ds:schemaRef ds:uri="http://schemas.openxmlformats.org/officeDocument/2006/bibliography"/>
   </ds:schemaRefs>

</xml_diff>

<commit_message>
ENHANCEMENT: Drag and drop a file to add it as a data file.
</commit_message>
<xml_diff>
--- a/docs/GammaRayManual.docx
+++ b/docs/GammaRayManual.docx
@@ -19611,6 +19611,32 @@
         </w:rPr>
         <w:t xml:space="preserve">  Even for data files already present in the project directory, this action is required.</w:t>
       </w:r>
+      <w:r>
+        <w:rPr>
+          <w:lang w:val="en-US"/>
+        </w:rPr>
+        <w:t xml:space="preserve">  You can also drag and drop a file onto the program’s main window to add it as a data file to the project.</w:t>
+      </w:r>
+      <w:r>
+        <w:rPr>
+          <w:lang w:val="en-US"/>
+        </w:rPr>
+        <w:t xml:space="preserve">  Support </w:t>
+      </w:r>
+      <w:r>
+        <w:rPr>
+          <w:lang w:val="en-US"/>
+        </w:rPr>
+        <w:t>for</w:t>
+      </w:r>
+      <w:bookmarkStart w:id="65" w:name="_GoBack"/>
+      <w:bookmarkEnd w:id="65"/>
+      <w:r>
+        <w:rPr>
+          <w:lang w:val="en-US"/>
+        </w:rPr>
+        <w:t xml:space="preserve"> drag and drop files depend on your operating system and may be unavailable or not work as expected.</w:t>
+      </w:r>
     </w:p>
     <w:p>
       <w:pPr>
@@ -19630,6 +19656,12 @@
           <w:lang w:val="en-US"/>
         </w:rPr>
         <w:t>a file is selected</w:t>
+      </w:r>
+      <w:r>
+        <w:rPr>
+          <w:lang w:val="en-US"/>
+        </w:rPr>
+        <w:t xml:space="preserve"> (or dropped)</w:t>
       </w:r>
       <w:r>
         <w:rPr>
@@ -19898,7 +19930,7 @@
           <w:lang w:val="en-US"/>
         </w:rPr>
       </w:pPr>
-      <w:bookmarkStart w:id="65" w:name="_Ref461607313"/>
+      <w:bookmarkStart w:id="66" w:name="_Ref461607313"/>
       <w:r>
         <w:rPr>
           <w:b/>
@@ -19939,7 +19971,7 @@
         </w:rPr>
         <w:fldChar w:fldCharType="end"/>
       </w:r>
-      <w:bookmarkEnd w:id="65"/>
+      <w:bookmarkEnd w:id="66"/>
       <w:r>
         <w:rPr>
           <w:lang w:val="en-US"/>
@@ -20002,7 +20034,7 @@
           <w:lang w:val="en-US"/>
         </w:rPr>
       </w:pPr>
-      <w:bookmarkStart w:id="66" w:name="_Ref461608094"/>
+      <w:bookmarkStart w:id="67" w:name="_Ref461608094"/>
       <w:r>
         <w:rPr>
           <w:b/>
@@ -20043,7 +20075,7 @@
         </w:rPr>
         <w:fldChar w:fldCharType="end"/>
       </w:r>
-      <w:bookmarkEnd w:id="66"/>
+      <w:bookmarkEnd w:id="67"/>
       <w:r>
         <w:rPr>
           <w:lang w:val="en-US"/>
@@ -20107,7 +20139,7 @@
           <w:lang w:val="en-US"/>
         </w:rPr>
       </w:pPr>
-      <w:bookmarkStart w:id="67" w:name="_Ref461608097"/>
+      <w:bookmarkStart w:id="68" w:name="_Ref461608097"/>
       <w:r>
         <w:rPr>
           <w:b/>
@@ -20148,7 +20180,7 @@
         </w:rPr>
         <w:fldChar w:fldCharType="end"/>
       </w:r>
-      <w:bookmarkEnd w:id="67"/>
+      <w:bookmarkEnd w:id="68"/>
       <w:r>
         <w:rPr>
           <w:lang w:val="en-US"/>
@@ -20385,7 +20417,7 @@
           <w:lang w:val="en-US"/>
         </w:rPr>
       </w:pPr>
-      <w:bookmarkStart w:id="68" w:name="_Ref461606202"/>
+      <w:bookmarkStart w:id="69" w:name="_Ref461606202"/>
       <w:r>
         <w:rPr>
           <w:b/>
@@ -20426,7 +20458,7 @@
         </w:rPr>
         <w:fldChar w:fldCharType="end"/>
       </w:r>
-      <w:bookmarkEnd w:id="68"/>
+      <w:bookmarkEnd w:id="69"/>
       <w:r>
         <w:rPr>
           <w:lang w:val="en-US"/>
@@ -20542,8 +20574,8 @@
           <w:lang w:val="en-US"/>
         </w:rPr>
       </w:pPr>
-      <w:bookmarkStart w:id="69" w:name="_Toc474158334"/>
-      <w:bookmarkStart w:id="70" w:name="_Toc476154893"/>
+      <w:bookmarkStart w:id="70" w:name="_Toc474158334"/>
+      <w:bookmarkStart w:id="71" w:name="_Toc476154893"/>
       <w:r>
         <w:rPr>
           <w:lang w:val="en-US"/>
@@ -20551,8 +20583,8 @@
         <w:lastRenderedPageBreak/>
         <w:t>Removing data files from the project</w:t>
       </w:r>
-      <w:bookmarkEnd w:id="69"/>
       <w:bookmarkEnd w:id="70"/>
+      <w:bookmarkEnd w:id="71"/>
     </w:p>
     <w:p>
       <w:pPr>
@@ -20606,16 +20638,16 @@
           <w:lang w:val="en-US"/>
         </w:rPr>
       </w:pPr>
-      <w:bookmarkStart w:id="71" w:name="_Toc474158335"/>
-      <w:bookmarkStart w:id="72" w:name="_Toc476154894"/>
+      <w:bookmarkStart w:id="72" w:name="_Toc474158335"/>
+      <w:bookmarkStart w:id="73" w:name="_Toc476154894"/>
       <w:r>
         <w:rPr>
           <w:lang w:val="en-US"/>
         </w:rPr>
         <w:t>Conventions</w:t>
       </w:r>
-      <w:bookmarkEnd w:id="71"/>
       <w:bookmarkEnd w:id="72"/>
+      <w:bookmarkEnd w:id="73"/>
     </w:p>
     <w:p>
       <w:pPr>
@@ -20889,7 +20921,7 @@
           <w:lang w:val="en-US"/>
         </w:rPr>
       </w:pPr>
-      <w:bookmarkStart w:id="73" w:name="_Ref466970302"/>
+      <w:bookmarkStart w:id="74" w:name="_Ref466970302"/>
       <w:r>
         <w:rPr>
           <w:b/>
@@ -20930,7 +20962,7 @@
         </w:rPr>
         <w:fldChar w:fldCharType="end"/>
       </w:r>
-      <w:bookmarkEnd w:id="73"/>
+      <w:bookmarkEnd w:id="74"/>
       <w:r>
         <w:rPr>
           <w:lang w:val="en-US"/>
@@ -21041,16 +21073,16 @@
           <w:lang w:val="en-US"/>
         </w:rPr>
       </w:pPr>
-      <w:bookmarkStart w:id="74" w:name="_Toc474158336"/>
-      <w:bookmarkStart w:id="75" w:name="_Toc476154895"/>
+      <w:bookmarkStart w:id="75" w:name="_Toc474158336"/>
+      <w:bookmarkStart w:id="76" w:name="_Toc476154895"/>
       <w:r>
         <w:rPr>
           <w:lang w:val="en-US"/>
         </w:rPr>
         <w:t>Plot Dialog</w:t>
       </w:r>
-      <w:bookmarkEnd w:id="74"/>
       <w:bookmarkEnd w:id="75"/>
+      <w:bookmarkEnd w:id="76"/>
     </w:p>
     <w:p>
       <w:pPr>
@@ -22313,7 +22345,7 @@
           <w:lang w:val="en-US"/>
         </w:rPr>
       </w:pPr>
-      <w:bookmarkStart w:id="76" w:name="_Ref461610456"/>
+      <w:bookmarkStart w:id="77" w:name="_Ref461610456"/>
       <w:r>
         <w:rPr>
           <w:b/>
@@ -22354,7 +22386,7 @@
         </w:rPr>
         <w:fldChar w:fldCharType="end"/>
       </w:r>
-      <w:bookmarkEnd w:id="76"/>
+      <w:bookmarkEnd w:id="77"/>
       <w:r>
         <w:rPr>
           <w:lang w:val="en-US"/>
@@ -22453,16 +22485,16 @@
           <w:lang w:val="en-US"/>
         </w:rPr>
       </w:pPr>
-      <w:bookmarkStart w:id="77" w:name="_Toc474158337"/>
-      <w:bookmarkStart w:id="78" w:name="_Toc476154896"/>
+      <w:bookmarkStart w:id="78" w:name="_Toc474158337"/>
+      <w:bookmarkStart w:id="79" w:name="_Toc476154896"/>
       <w:r>
         <w:rPr>
           <w:lang w:val="en-US"/>
         </w:rPr>
         <w:t>Parameters Dialog</w:t>
       </w:r>
-      <w:bookmarkEnd w:id="77"/>
       <w:bookmarkEnd w:id="78"/>
+      <w:bookmarkEnd w:id="79"/>
     </w:p>
     <w:p>
       <w:pPr>
@@ -22951,7 +22983,7 @@
           <w:lang w:val="en-US"/>
         </w:rPr>
       </w:pPr>
-      <w:bookmarkStart w:id="79" w:name="_Ref461611658"/>
+      <w:bookmarkStart w:id="80" w:name="_Ref461611658"/>
       <w:r>
         <w:rPr>
           <w:b/>
@@ -22992,7 +23024,7 @@
         </w:rPr>
         <w:fldChar w:fldCharType="end"/>
       </w:r>
-      <w:bookmarkEnd w:id="79"/>
+      <w:bookmarkEnd w:id="80"/>
       <w:r>
         <w:rPr>
           <w:lang w:val="en-US"/>
@@ -23027,16 +23059,16 @@
           <w:lang w:val="en-US"/>
         </w:rPr>
       </w:pPr>
-      <w:bookmarkStart w:id="80" w:name="_Toc474158338"/>
-      <w:bookmarkStart w:id="81" w:name="_Toc476154897"/>
+      <w:bookmarkStart w:id="81" w:name="_Toc474158338"/>
+      <w:bookmarkStart w:id="82" w:name="_Toc476154897"/>
       <w:r>
         <w:rPr>
           <w:lang w:val="en-US"/>
         </w:rPr>
         <w:t>(PLANNED) 3D Viewer</w:t>
       </w:r>
-      <w:bookmarkEnd w:id="80"/>
       <w:bookmarkEnd w:id="81"/>
+      <w:bookmarkEnd w:id="82"/>
     </w:p>
     <w:p>
       <w:pPr>
@@ -23045,16 +23077,16 @@
           <w:lang w:val="en-US"/>
         </w:rPr>
       </w:pPr>
-      <w:bookmarkStart w:id="82" w:name="_Toc474158339"/>
-      <w:bookmarkStart w:id="83" w:name="_Toc476154898"/>
+      <w:bookmarkStart w:id="83" w:name="_Toc474158339"/>
+      <w:bookmarkStart w:id="84" w:name="_Toc476154898"/>
       <w:r>
         <w:rPr>
           <w:lang w:val="en-US"/>
         </w:rPr>
         <w:t>Exploratory data analysis</w:t>
       </w:r>
-      <w:bookmarkEnd w:id="82"/>
       <w:bookmarkEnd w:id="83"/>
+      <w:bookmarkEnd w:id="84"/>
     </w:p>
     <w:p>
       <w:pPr>
@@ -23131,16 +23163,16 @@
           <w:lang w:val="en-US"/>
         </w:rPr>
       </w:pPr>
-      <w:bookmarkStart w:id="84" w:name="_Toc474158340"/>
-      <w:bookmarkStart w:id="85" w:name="_Toc476154899"/>
+      <w:bookmarkStart w:id="85" w:name="_Toc474158340"/>
+      <w:bookmarkStart w:id="86" w:name="_Toc476154899"/>
       <w:r>
         <w:rPr>
           <w:lang w:val="en-US"/>
         </w:rPr>
         <w:t>Map / data display</w:t>
       </w:r>
-      <w:bookmarkEnd w:id="84"/>
       <w:bookmarkEnd w:id="85"/>
+      <w:bookmarkEnd w:id="86"/>
     </w:p>
     <w:p>
       <w:pPr>
@@ -23701,7 +23733,7 @@
           <w:lang w:val="en-US"/>
         </w:rPr>
       </w:pPr>
-      <w:bookmarkStart w:id="86" w:name="_Ref461621617"/>
+      <w:bookmarkStart w:id="87" w:name="_Ref461621617"/>
       <w:r>
         <w:rPr>
           <w:b/>
@@ -23742,7 +23774,7 @@
         </w:rPr>
         <w:fldChar w:fldCharType="end"/>
       </w:r>
-      <w:bookmarkEnd w:id="86"/>
+      <w:bookmarkEnd w:id="87"/>
       <w:r>
         <w:rPr>
           <w:lang w:val="en-US"/>
@@ -23805,7 +23837,7 @@
           <w:lang w:val="en-US"/>
         </w:rPr>
       </w:pPr>
-      <w:bookmarkStart w:id="87" w:name="_Ref461696780"/>
+      <w:bookmarkStart w:id="88" w:name="_Ref461696780"/>
       <w:r>
         <w:rPr>
           <w:b/>
@@ -23846,7 +23878,7 @@
         </w:rPr>
         <w:fldChar w:fldCharType="end"/>
       </w:r>
-      <w:bookmarkEnd w:id="87"/>
+      <w:bookmarkEnd w:id="88"/>
       <w:r>
         <w:rPr>
           <w:lang w:val="en-US"/>
@@ -23861,18 +23893,18 @@
           <w:lang w:val="en-US"/>
         </w:rPr>
       </w:pPr>
-      <w:bookmarkStart w:id="88" w:name="_Ref466994790"/>
-      <w:bookmarkStart w:id="89" w:name="_Toc474158341"/>
-      <w:bookmarkStart w:id="90" w:name="_Toc476154900"/>
+      <w:bookmarkStart w:id="89" w:name="_Ref466994790"/>
+      <w:bookmarkStart w:id="90" w:name="_Toc474158341"/>
+      <w:bookmarkStart w:id="91" w:name="_Toc476154900"/>
       <w:r>
         <w:rPr>
           <w:lang w:val="en-US"/>
         </w:rPr>
         <w:t>Histogram</w:t>
       </w:r>
-      <w:bookmarkEnd w:id="88"/>
       <w:bookmarkEnd w:id="89"/>
       <w:bookmarkEnd w:id="90"/>
+      <w:bookmarkEnd w:id="91"/>
     </w:p>
     <w:p>
       <w:pPr>
@@ -24258,16 +24290,16 @@
           <w:lang w:val="en-US"/>
         </w:rPr>
       </w:pPr>
-      <w:bookmarkStart w:id="91" w:name="_Toc474158343"/>
-      <w:bookmarkStart w:id="92" w:name="_Toc476154902"/>
+      <w:bookmarkStart w:id="92" w:name="_Toc474158343"/>
+      <w:bookmarkStart w:id="93" w:name="_Toc476154902"/>
       <w:r>
         <w:rPr>
           <w:lang w:val="en-US"/>
         </w:rPr>
         <w:t>Crossplot</w:t>
       </w:r>
-      <w:bookmarkEnd w:id="91"/>
       <w:bookmarkEnd w:id="92"/>
+      <w:bookmarkEnd w:id="93"/>
     </w:p>
     <w:p>
       <w:pPr>
@@ -24400,7 +24432,7 @@
           <w:lang w:val="en-US"/>
         </w:rPr>
       </w:pPr>
-      <w:bookmarkStart w:id="93" w:name="_Ref461624082"/>
+      <w:bookmarkStart w:id="94" w:name="_Ref461624082"/>
       <w:r>
         <w:rPr>
           <w:b/>
@@ -24441,7 +24473,7 @@
         </w:rPr>
         <w:fldChar w:fldCharType="end"/>
       </w:r>
-      <w:bookmarkEnd w:id="93"/>
+      <w:bookmarkEnd w:id="94"/>
       <w:r>
         <w:rPr>
           <w:lang w:val="en-US"/>
@@ -24456,18 +24488,18 @@
           <w:lang w:val="en-US"/>
         </w:rPr>
       </w:pPr>
-      <w:bookmarkStart w:id="94" w:name="_Ref467343883"/>
-      <w:bookmarkStart w:id="95" w:name="_Toc474158344"/>
-      <w:bookmarkStart w:id="96" w:name="_Toc476154903"/>
+      <w:bookmarkStart w:id="95" w:name="_Ref467343883"/>
+      <w:bookmarkStart w:id="96" w:name="_Toc474158344"/>
+      <w:bookmarkStart w:id="97" w:name="_Toc476154903"/>
       <w:r>
         <w:rPr>
           <w:lang w:val="en-US"/>
         </w:rPr>
         <w:t>Probability plot</w:t>
       </w:r>
-      <w:bookmarkEnd w:id="94"/>
       <w:bookmarkEnd w:id="95"/>
       <w:bookmarkEnd w:id="96"/>
+      <w:bookmarkEnd w:id="97"/>
     </w:p>
     <w:p>
       <w:pPr>
@@ -24705,7 +24737,7 @@
           <w:lang w:val="en-US"/>
         </w:rPr>
       </w:pPr>
-      <w:bookmarkStart w:id="97" w:name="_Ref464408886"/>
+      <w:bookmarkStart w:id="98" w:name="_Ref464408886"/>
       <w:r>
         <w:rPr>
           <w:b/>
@@ -24746,7 +24778,7 @@
         </w:rPr>
         <w:fldChar w:fldCharType="end"/>
       </w:r>
-      <w:bookmarkEnd w:id="97"/>
+      <w:bookmarkEnd w:id="98"/>
       <w:r>
         <w:rPr>
           <w:lang w:val="en-US"/>
@@ -24797,16 +24829,16 @@
           <w:lang w:val="en-US"/>
         </w:rPr>
       </w:pPr>
-      <w:bookmarkStart w:id="98" w:name="_Toc474158345"/>
-      <w:bookmarkStart w:id="99" w:name="_Toc476154904"/>
+      <w:bookmarkStart w:id="99" w:name="_Toc474158345"/>
+      <w:bookmarkStart w:id="100" w:name="_Toc476154904"/>
       <w:r>
         <w:rPr>
           <w:lang w:val="en-US"/>
         </w:rPr>
         <w:t>Q-Q and P-P plots</w:t>
       </w:r>
-      <w:bookmarkEnd w:id="98"/>
       <w:bookmarkEnd w:id="99"/>
+      <w:bookmarkEnd w:id="100"/>
     </w:p>
     <w:p>
       <w:pPr>
@@ -25132,7 +25164,7 @@
           <w:lang w:val="en-US"/>
         </w:rPr>
       </w:pPr>
-      <w:bookmarkStart w:id="100" w:name="_Ref464917809"/>
+      <w:bookmarkStart w:id="101" w:name="_Ref464917809"/>
       <w:r>
         <w:rPr>
           <w:b/>
@@ -25173,7 +25205,7 @@
         </w:rPr>
         <w:fldChar w:fldCharType="end"/>
       </w:r>
-      <w:bookmarkEnd w:id="100"/>
+      <w:bookmarkEnd w:id="101"/>
       <w:r>
         <w:rPr>
           <w:lang w:val="en-US"/>
@@ -25236,7 +25268,7 @@
           <w:lang w:val="en-US"/>
         </w:rPr>
       </w:pPr>
-      <w:bookmarkStart w:id="101" w:name="_Ref464918058"/>
+      <w:bookmarkStart w:id="102" w:name="_Ref464918058"/>
       <w:r>
         <w:rPr>
           <w:b/>
@@ -25277,7 +25309,7 @@
         </w:rPr>
         <w:fldChar w:fldCharType="end"/>
       </w:r>
-      <w:bookmarkEnd w:id="101"/>
+      <w:bookmarkEnd w:id="102"/>
       <w:r>
         <w:rPr>
           <w:lang w:val="en-US"/>
@@ -25346,18 +25378,18 @@
           <w:lang w:val="en-US"/>
         </w:rPr>
       </w:pPr>
-      <w:bookmarkStart w:id="102" w:name="_Ref466988951"/>
-      <w:bookmarkStart w:id="103" w:name="_Toc474158346"/>
-      <w:bookmarkStart w:id="104" w:name="_Toc476154905"/>
+      <w:bookmarkStart w:id="103" w:name="_Ref466988951"/>
+      <w:bookmarkStart w:id="104" w:name="_Toc474158346"/>
+      <w:bookmarkStart w:id="105" w:name="_Toc476154905"/>
       <w:r>
         <w:rPr>
           <w:lang w:val="en-US"/>
         </w:rPr>
         <w:t>Univariate distribution modeling</w:t>
       </w:r>
-      <w:bookmarkEnd w:id="102"/>
       <w:bookmarkEnd w:id="103"/>
       <w:bookmarkEnd w:id="104"/>
+      <w:bookmarkEnd w:id="105"/>
     </w:p>
     <w:p>
       <w:pPr>
@@ -25596,7 +25628,7 @@
           <w:lang w:val="en-US"/>
         </w:rPr>
       </w:pPr>
-      <w:bookmarkStart w:id="105" w:name="_Ref462579406"/>
+      <w:bookmarkStart w:id="106" w:name="_Ref462579406"/>
       <w:r>
         <w:rPr>
           <w:b/>
@@ -25637,7 +25669,7 @@
         </w:rPr>
         <w:fldChar w:fldCharType="end"/>
       </w:r>
-      <w:bookmarkEnd w:id="105"/>
+      <w:bookmarkEnd w:id="106"/>
       <w:r>
         <w:rPr>
           <w:lang w:val="en-US"/>
@@ -26117,7 +26149,7 @@
           <w:lang w:val="en-US"/>
         </w:rPr>
       </w:pPr>
-      <w:bookmarkStart w:id="106" w:name="_Ref462579702"/>
+      <w:bookmarkStart w:id="107" w:name="_Ref462579702"/>
       <w:r>
         <w:rPr>
           <w:b/>
@@ -26158,7 +26190,7 @@
         </w:rPr>
         <w:fldChar w:fldCharType="end"/>
       </w:r>
-      <w:bookmarkEnd w:id="106"/>
+      <w:bookmarkEnd w:id="107"/>
       <w:r>
         <w:rPr>
           <w:lang w:val="en-US"/>
@@ -26244,7 +26276,7 @@
           <w:lang w:val="en-US"/>
         </w:rPr>
       </w:pPr>
-      <w:bookmarkStart w:id="107" w:name="_Ref463801715"/>
+      <w:bookmarkStart w:id="108" w:name="_Ref463801715"/>
       <w:r>
         <w:rPr>
           <w:b/>
@@ -26285,7 +26317,7 @@
         </w:rPr>
         <w:fldChar w:fldCharType="end"/>
       </w:r>
-      <w:bookmarkEnd w:id="107"/>
+      <w:bookmarkEnd w:id="108"/>
       <w:r>
         <w:rPr>
           <w:lang w:val="en-US"/>
@@ -26422,16 +26454,16 @@
           <w:lang w:val="en-US"/>
         </w:rPr>
       </w:pPr>
-      <w:bookmarkStart w:id="108" w:name="_Toc474158348"/>
-      <w:bookmarkStart w:id="109" w:name="_Toc476154907"/>
+      <w:bookmarkStart w:id="109" w:name="_Toc474158348"/>
+      <w:bookmarkStart w:id="110" w:name="_Toc476154907"/>
       <w:r>
         <w:rPr>
           <w:lang w:val="en-US"/>
         </w:rPr>
         <w:t>Bivariate distribution modeling</w:t>
       </w:r>
-      <w:bookmarkEnd w:id="108"/>
       <w:bookmarkEnd w:id="109"/>
+      <w:bookmarkEnd w:id="110"/>
     </w:p>
     <w:p>
       <w:pPr>
@@ -26881,7 +26913,7 @@
           <w:lang w:val="en-US"/>
         </w:rPr>
       </w:pPr>
-      <w:bookmarkStart w:id="110" w:name="_Ref463103541"/>
+      <w:bookmarkStart w:id="111" w:name="_Ref463103541"/>
       <w:r>
         <w:rPr>
           <w:b/>
@@ -26922,7 +26954,7 @@
         </w:rPr>
         <w:fldChar w:fldCharType="end"/>
       </w:r>
-      <w:bookmarkEnd w:id="110"/>
+      <w:bookmarkEnd w:id="111"/>
       <w:r>
         <w:rPr>
           <w:lang w:val="en-US"/>
@@ -26986,7 +27018,7 @@
           <w:lang w:val="en-US"/>
         </w:rPr>
       </w:pPr>
-      <w:bookmarkStart w:id="111" w:name="_Ref464319668"/>
+      <w:bookmarkStart w:id="112" w:name="_Ref464319668"/>
       <w:r>
         <w:rPr>
           <w:b/>
@@ -27027,7 +27059,7 @@
         </w:rPr>
         <w:fldChar w:fldCharType="end"/>
       </w:r>
-      <w:bookmarkEnd w:id="111"/>
+      <w:bookmarkEnd w:id="112"/>
       <w:r>
         <w:rPr>
           <w:lang w:val="en-US"/>
@@ -27203,7 +27235,7 @@
           <w:lang w:val="en-US"/>
         </w:rPr>
       </w:pPr>
-      <w:bookmarkStart w:id="112" w:name="_Ref464400757"/>
+      <w:bookmarkStart w:id="113" w:name="_Ref464400757"/>
       <w:r>
         <w:rPr>
           <w:b/>
@@ -27244,7 +27276,7 @@
         </w:rPr>
         <w:fldChar w:fldCharType="end"/>
       </w:r>
-      <w:bookmarkEnd w:id="112"/>
+      <w:bookmarkEnd w:id="113"/>
       <w:r>
         <w:rPr>
           <w:lang w:val="en-US"/>
@@ -27575,16 +27607,16 @@
           <w:lang w:val="en-US"/>
         </w:rPr>
       </w:pPr>
-      <w:bookmarkStart w:id="113" w:name="_Toc474158350"/>
-      <w:bookmarkStart w:id="114" w:name="_Toc476154909"/>
+      <w:bookmarkStart w:id="114" w:name="_Toc474158350"/>
+      <w:bookmarkStart w:id="115" w:name="_Toc476154909"/>
       <w:r>
         <w:rPr>
           <w:lang w:val="en-US"/>
         </w:rPr>
         <w:t>Data preparation</w:t>
       </w:r>
-      <w:bookmarkEnd w:id="113"/>
       <w:bookmarkEnd w:id="114"/>
+      <w:bookmarkEnd w:id="115"/>
     </w:p>
     <w:p>
       <w:pPr>
@@ -27625,16 +27657,16 @@
           <w:lang w:val="en-US"/>
         </w:rPr>
       </w:pPr>
-      <w:bookmarkStart w:id="115" w:name="_Toc474158351"/>
-      <w:bookmarkStart w:id="116" w:name="_Toc476154910"/>
+      <w:bookmarkStart w:id="116" w:name="_Toc474158351"/>
+      <w:bookmarkStart w:id="117" w:name="_Toc476154910"/>
       <w:r>
         <w:rPr>
           <w:lang w:val="en-US"/>
         </w:rPr>
         <w:t>Declustering</w:t>
       </w:r>
-      <w:bookmarkEnd w:id="115"/>
       <w:bookmarkEnd w:id="116"/>
+      <w:bookmarkEnd w:id="117"/>
     </w:p>
     <w:p>
       <w:pPr>
@@ -27907,7 +27939,7 @@
           <w:lang w:val="en-US"/>
         </w:rPr>
       </w:pPr>
-      <w:bookmarkStart w:id="117" w:name="_Ref461625109"/>
+      <w:bookmarkStart w:id="118" w:name="_Ref461625109"/>
       <w:r>
         <w:rPr>
           <w:b/>
@@ -27948,7 +27980,7 @@
         </w:rPr>
         <w:fldChar w:fldCharType="end"/>
       </w:r>
-      <w:bookmarkEnd w:id="117"/>
+      <w:bookmarkEnd w:id="118"/>
       <w:r>
         <w:rPr>
           <w:lang w:val="en-US"/>
@@ -28536,7 +28568,7 @@
           <w:lang w:val="en-US"/>
         </w:rPr>
       </w:pPr>
-      <w:bookmarkStart w:id="118" w:name="_Ref460167929"/>
+      <w:bookmarkStart w:id="119" w:name="_Ref460167929"/>
       <w:r>
         <w:rPr>
           <w:b/>
@@ -28577,7 +28609,7 @@
         </w:rPr>
         <w:fldChar w:fldCharType="end"/>
       </w:r>
-      <w:bookmarkEnd w:id="118"/>
+      <w:bookmarkEnd w:id="119"/>
       <w:r>
         <w:rPr>
           <w:i w:val="0"/>
@@ -28656,8 +28688,8 @@
           <w:lang w:val="en-US"/>
         </w:rPr>
       </w:pPr>
-      <w:bookmarkStart w:id="119" w:name="_Toc474158352"/>
-      <w:bookmarkStart w:id="120" w:name="_Toc476154911"/>
+      <w:bookmarkStart w:id="120" w:name="_Toc474158352"/>
+      <w:bookmarkStart w:id="121" w:name="_Toc476154911"/>
       <w:r>
         <w:rPr>
           <w:lang w:val="en-US"/>
@@ -28688,8 +28720,8 @@
         </w:rPr>
         <w:t>?</w:t>
       </w:r>
-      <w:bookmarkEnd w:id="119"/>
       <w:bookmarkEnd w:id="120"/>
+      <w:bookmarkEnd w:id="121"/>
     </w:p>
     <w:p>
       <w:pPr>
@@ -28854,7 +28886,7 @@
           <w:lang w:val="en-US"/>
         </w:rPr>
       </w:pPr>
-      <w:bookmarkStart w:id="121" w:name="_Ref459642118"/>
+      <w:bookmarkStart w:id="122" w:name="_Ref459642118"/>
       <w:r>
         <w:rPr>
           <w:b/>
@@ -28895,7 +28927,7 @@
         </w:rPr>
         <w:fldChar w:fldCharType="end"/>
       </w:r>
-      <w:bookmarkEnd w:id="121"/>
+      <w:bookmarkEnd w:id="122"/>
       <w:r>
         <w:rPr>
           <w:lang w:val="en-US"/>
@@ -28910,16 +28942,16 @@
           <w:lang w:val="en-US"/>
         </w:rPr>
       </w:pPr>
-      <w:bookmarkStart w:id="122" w:name="_Toc474158353"/>
-      <w:bookmarkStart w:id="123" w:name="_Toc476154912"/>
+      <w:bookmarkStart w:id="123" w:name="_Toc474158353"/>
+      <w:bookmarkStart w:id="124" w:name="_Toc476154912"/>
       <w:r>
         <w:rPr>
           <w:lang w:val="en-US"/>
         </w:rPr>
         <w:t>Normal Score Transform</w:t>
       </w:r>
-      <w:bookmarkEnd w:id="122"/>
       <w:bookmarkEnd w:id="123"/>
+      <w:bookmarkEnd w:id="124"/>
     </w:p>
     <w:p>
       <w:pPr>
@@ -29226,7 +29258,7 @@
           <w:lang w:val="en-US"/>
         </w:rPr>
       </w:pPr>
-      <w:bookmarkStart w:id="124" w:name="_Ref461627436"/>
+      <w:bookmarkStart w:id="125" w:name="_Ref461627436"/>
       <w:r>
         <w:rPr>
           <w:b/>
@@ -29267,7 +29299,7 @@
         </w:rPr>
         <w:fldChar w:fldCharType="end"/>
       </w:r>
-      <w:bookmarkEnd w:id="124"/>
+      <w:bookmarkEnd w:id="125"/>
       <w:r>
         <w:rPr>
           <w:lang w:val="en-US"/>
@@ -29687,18 +29719,18 @@
           <w:lang w:val="en-US"/>
         </w:rPr>
       </w:pPr>
-      <w:bookmarkStart w:id="125" w:name="_Ref466989082"/>
-      <w:bookmarkStart w:id="126" w:name="_Toc474158354"/>
-      <w:bookmarkStart w:id="127" w:name="_Toc476154913"/>
+      <w:bookmarkStart w:id="126" w:name="_Ref466989082"/>
+      <w:bookmarkStart w:id="127" w:name="_Toc474158354"/>
+      <w:bookmarkStart w:id="128" w:name="_Toc476154913"/>
       <w:r>
         <w:rPr>
           <w:lang w:val="en-US"/>
         </w:rPr>
         <w:t>Transfer collocated values</w:t>
       </w:r>
-      <w:bookmarkEnd w:id="125"/>
       <w:bookmarkEnd w:id="126"/>
       <w:bookmarkEnd w:id="127"/>
+      <w:bookmarkEnd w:id="128"/>
     </w:p>
     <w:p>
       <w:pPr>
@@ -29805,18 +29837,18 @@
           <w:lang w:val="en-US"/>
         </w:rPr>
       </w:pPr>
-      <w:bookmarkStart w:id="128" w:name="_Ref473478005"/>
-      <w:bookmarkStart w:id="129" w:name="_Toc474158355"/>
-      <w:bookmarkStart w:id="130" w:name="_Toc476154914"/>
+      <w:bookmarkStart w:id="129" w:name="_Ref473478005"/>
+      <w:bookmarkStart w:id="130" w:name="_Toc474158355"/>
+      <w:bookmarkStart w:id="131" w:name="_Toc476154914"/>
       <w:r>
         <w:rPr>
           <w:lang w:val="en-US"/>
         </w:rPr>
         <w:t>Creating a grid for estimation or simulation</w:t>
       </w:r>
-      <w:bookmarkEnd w:id="128"/>
       <w:bookmarkEnd w:id="129"/>
       <w:bookmarkEnd w:id="130"/>
+      <w:bookmarkEnd w:id="131"/>
     </w:p>
     <w:p>
       <w:pPr>
@@ -30075,7 +30107,7 @@
           <w:lang w:val="en-US"/>
         </w:rPr>
       </w:pPr>
-      <w:bookmarkStart w:id="131" w:name="_Ref461616096"/>
+      <w:bookmarkStart w:id="132" w:name="_Ref461616096"/>
       <w:r>
         <w:rPr>
           <w:b/>
@@ -30116,7 +30148,7 @@
         </w:rPr>
         <w:fldChar w:fldCharType="end"/>
       </w:r>
-      <w:bookmarkEnd w:id="131"/>
+      <w:bookmarkEnd w:id="132"/>
       <w:r>
         <w:rPr>
           <w:lang w:val="en-US"/>
@@ -30302,16 +30334,16 @@
           <w:lang w:val="en-US"/>
         </w:rPr>
       </w:pPr>
-      <w:bookmarkStart w:id="132" w:name="_Toc474158356"/>
-      <w:bookmarkStart w:id="133" w:name="_Toc476154915"/>
+      <w:bookmarkStart w:id="133" w:name="_Toc474158356"/>
+      <w:bookmarkStart w:id="134" w:name="_Toc476154915"/>
       <w:r>
         <w:rPr>
           <w:lang w:val="en-US"/>
         </w:rPr>
         <w:t>Convert a grid to point set</w:t>
       </w:r>
-      <w:bookmarkEnd w:id="132"/>
       <w:bookmarkEnd w:id="133"/>
+      <w:bookmarkEnd w:id="134"/>
     </w:p>
     <w:p>
       <w:pPr>
@@ -30497,9 +30529,9 @@
           <w:lang w:val="en-US"/>
         </w:rPr>
       </w:pPr>
-      <w:bookmarkStart w:id="134" w:name="_Ref476083232"/>
-      <w:bookmarkStart w:id="135" w:name="_Toc476154916"/>
-      <w:bookmarkStart w:id="136" w:name="_Ref474598060"/>
+      <w:bookmarkStart w:id="135" w:name="_Ref476083232"/>
+      <w:bookmarkStart w:id="136" w:name="_Toc476154916"/>
+      <w:bookmarkStart w:id="137" w:name="_Ref474598060"/>
       <w:r>
         <w:rPr>
           <w:lang w:val="en-US"/>
@@ -30518,8 +30550,8 @@
         </w:rPr>
         <w:t xml:space="preserve"> too close</w:t>
       </w:r>
-      <w:bookmarkEnd w:id="134"/>
       <w:bookmarkEnd w:id="135"/>
+      <w:bookmarkEnd w:id="136"/>
     </w:p>
     <w:p>
       <w:pPr>
@@ -30780,9 +30812,9 @@
           <w:lang w:val="en-US"/>
         </w:rPr>
       </w:pPr>
-      <w:bookmarkStart w:id="137" w:name="_Toc474158357"/>
-      <w:bookmarkStart w:id="138" w:name="_Toc476154917"/>
-      <w:bookmarkStart w:id="139" w:name="_Ref476392917"/>
+      <w:bookmarkStart w:id="138" w:name="_Toc474158357"/>
+      <w:bookmarkStart w:id="139" w:name="_Toc476154917"/>
+      <w:bookmarkStart w:id="140" w:name="_Ref476392917"/>
       <w:r>
         <w:rPr>
           <w:lang w:val="en-US"/>
@@ -30790,10 +30822,10 @@
         <w:lastRenderedPageBreak/>
         <w:t>Data classification</w:t>
       </w:r>
-      <w:bookmarkEnd w:id="136"/>
       <w:bookmarkEnd w:id="137"/>
       <w:bookmarkEnd w:id="138"/>
       <w:bookmarkEnd w:id="139"/>
+      <w:bookmarkEnd w:id="140"/>
     </w:p>
     <w:p>
       <w:pPr>
@@ -30896,20 +30928,20 @@
           <w:lang w:val="en-US"/>
         </w:rPr>
       </w:pPr>
-      <w:bookmarkStart w:id="140" w:name="_Toc474158358"/>
-      <w:bookmarkStart w:id="141" w:name="_Toc476154918"/>
-      <w:bookmarkStart w:id="142" w:name="_Ref477011266"/>
-      <w:bookmarkStart w:id="143" w:name="_Ref478306062"/>
+      <w:bookmarkStart w:id="141" w:name="_Toc474158358"/>
+      <w:bookmarkStart w:id="142" w:name="_Toc476154918"/>
+      <w:bookmarkStart w:id="143" w:name="_Ref477011266"/>
+      <w:bookmarkStart w:id="144" w:name="_Ref478306062"/>
       <w:r>
         <w:rPr>
           <w:lang w:val="en-US"/>
         </w:rPr>
         <w:t>Category definition</w:t>
       </w:r>
-      <w:bookmarkEnd w:id="140"/>
       <w:bookmarkEnd w:id="141"/>
       <w:bookmarkEnd w:id="142"/>
       <w:bookmarkEnd w:id="143"/>
+      <w:bookmarkEnd w:id="144"/>
     </w:p>
     <w:p>
       <w:pPr>
@@ -31138,7 +31170,7 @@
           <w:lang w:val="en-US"/>
         </w:rPr>
       </w:pPr>
-      <w:bookmarkStart w:id="144" w:name="_Ref474846121"/>
+      <w:bookmarkStart w:id="145" w:name="_Ref474846121"/>
       <w:r>
         <w:rPr>
           <w:b/>
@@ -31179,7 +31211,7 @@
         </w:rPr>
         <w:fldChar w:fldCharType="end"/>
       </w:r>
-      <w:bookmarkEnd w:id="144"/>
+      <w:bookmarkEnd w:id="145"/>
       <w:r>
         <w:rPr>
           <w:lang w:val="en-US"/>
@@ -31274,8 +31306,8 @@
           <w:lang w:val="en-US"/>
         </w:rPr>
       </w:pPr>
-      <w:bookmarkStart w:id="145" w:name="_Toc476154919"/>
-      <w:bookmarkStart w:id="146" w:name="_Toc474158359"/>
+      <w:bookmarkStart w:id="146" w:name="_Toc476154919"/>
+      <w:bookmarkStart w:id="147" w:name="_Toc474158359"/>
       <w:r>
         <w:rPr>
           <w:lang w:val="en-US"/>
@@ -31288,8 +31320,8 @@
         </w:rPr>
         <w:t xml:space="preserve"> classification</w:t>
       </w:r>
-      <w:bookmarkEnd w:id="145"/>
       <w:bookmarkEnd w:id="146"/>
+      <w:bookmarkEnd w:id="147"/>
     </w:p>
     <w:p>
       <w:pPr>
@@ -31462,7 +31494,7 @@
           <w:lang w:val="en-US"/>
         </w:rPr>
       </w:pPr>
-      <w:bookmarkStart w:id="147" w:name="_Ref474858019"/>
+      <w:bookmarkStart w:id="148" w:name="_Ref474858019"/>
       <w:r>
         <w:rPr>
           <w:b/>
@@ -31503,7 +31535,7 @@
         </w:rPr>
         <w:fldChar w:fldCharType="end"/>
       </w:r>
-      <w:bookmarkEnd w:id="147"/>
+      <w:bookmarkEnd w:id="148"/>
       <w:r>
         <w:rPr>
           <w:lang w:val="en-US"/>
@@ -31737,7 +31769,7 @@
           <w:lang w:val="en-US"/>
         </w:rPr>
       </w:pPr>
-      <w:bookmarkStart w:id="148" w:name="_Ref474921806"/>
+      <w:bookmarkStart w:id="149" w:name="_Ref474921806"/>
       <w:r>
         <w:rPr>
           <w:b/>
@@ -31778,7 +31810,7 @@
         </w:rPr>
         <w:fldChar w:fldCharType="end"/>
       </w:r>
-      <w:bookmarkEnd w:id="148"/>
+      <w:bookmarkEnd w:id="149"/>
       <w:r>
         <w:rPr>
           <w:lang w:val="en-US"/>
@@ -31793,7 +31825,7 @@
           <w:lang w:val="en-US"/>
         </w:rPr>
       </w:pPr>
-      <w:bookmarkStart w:id="149" w:name="_Toc476154920"/>
+      <w:bookmarkStart w:id="150" w:name="_Toc476154920"/>
       <w:r>
         <w:rPr>
           <w:lang w:val="en-US"/>
@@ -31801,7 +31833,7 @@
         <w:lastRenderedPageBreak/>
         <w:t xml:space="preserve">(CONSIDERING) </w:t>
       </w:r>
-      <w:bookmarkStart w:id="150" w:name="_Toc474158360"/>
+      <w:bookmarkStart w:id="151" w:name="_Toc474158360"/>
       <w:r>
         <w:rPr>
           <w:lang w:val="en-US"/>
@@ -31814,8 +31846,8 @@
         </w:rPr>
         <w:t xml:space="preserve"> classification</w:t>
       </w:r>
-      <w:bookmarkEnd w:id="149"/>
       <w:bookmarkEnd w:id="150"/>
+      <w:bookmarkEnd w:id="151"/>
     </w:p>
     <w:p>
       <w:pPr>
@@ -31824,22 +31856,22 @@
           <w:lang w:val="en-US"/>
         </w:rPr>
       </w:pPr>
-      <w:bookmarkStart w:id="151" w:name="_Toc476154921"/>
+      <w:bookmarkStart w:id="152" w:name="_Toc476154921"/>
       <w:r>
         <w:rPr>
           <w:lang w:val="en-US"/>
         </w:rPr>
         <w:t xml:space="preserve">(CONSIDERING) </w:t>
       </w:r>
-      <w:bookmarkStart w:id="152" w:name="_Toc474158361"/>
+      <w:bookmarkStart w:id="153" w:name="_Toc474158361"/>
       <w:r>
         <w:rPr>
           <w:lang w:val="en-US"/>
         </w:rPr>
         <w:t>Ternary diagram classification</w:t>
       </w:r>
-      <w:bookmarkEnd w:id="151"/>
       <w:bookmarkEnd w:id="152"/>
+      <w:bookmarkEnd w:id="153"/>
     </w:p>
     <w:p>
       <w:pPr>
@@ -31848,14 +31880,14 @@
           <w:lang w:val="en-US"/>
         </w:rPr>
       </w:pPr>
-      <w:bookmarkStart w:id="153" w:name="_Toc476154922"/>
+      <w:bookmarkStart w:id="154" w:name="_Toc476154922"/>
       <w:r>
         <w:rPr>
           <w:lang w:val="en-US"/>
         </w:rPr>
         <w:t xml:space="preserve">(CONSIDERING) </w:t>
       </w:r>
-      <w:bookmarkStart w:id="154" w:name="_Toc474158362"/>
+      <w:bookmarkStart w:id="155" w:name="_Toc474158362"/>
       <w:r>
         <w:rPr>
           <w:lang w:val="en-US"/>
@@ -31868,8 +31900,8 @@
         </w:rPr>
         <w:t xml:space="preserve"> classification</w:t>
       </w:r>
-      <w:bookmarkEnd w:id="153"/>
       <w:bookmarkEnd w:id="154"/>
+      <w:bookmarkEnd w:id="155"/>
     </w:p>
     <w:p>
       <w:pPr>
@@ -31878,18 +31910,18 @@
           <w:lang w:val="en-US"/>
         </w:rPr>
       </w:pPr>
-      <w:bookmarkStart w:id="155" w:name="_Ref466989506"/>
-      <w:bookmarkStart w:id="156" w:name="_Toc474158363"/>
-      <w:bookmarkStart w:id="157" w:name="_Toc476154923"/>
+      <w:bookmarkStart w:id="156" w:name="_Ref466989506"/>
+      <w:bookmarkStart w:id="157" w:name="_Toc474158363"/>
+      <w:bookmarkStart w:id="158" w:name="_Toc476154923"/>
       <w:r>
         <w:rPr>
           <w:lang w:val="en-US"/>
         </w:rPr>
         <w:t>Variography</w:t>
       </w:r>
-      <w:bookmarkEnd w:id="155"/>
       <w:bookmarkEnd w:id="156"/>
       <w:bookmarkEnd w:id="157"/>
+      <w:bookmarkEnd w:id="158"/>
     </w:p>
     <w:p>
       <w:pPr>
@@ -32107,7 +32139,7 @@
           <w:lang w:val="en-US"/>
         </w:rPr>
       </w:pPr>
-      <w:bookmarkStart w:id="158" w:name="_Ref461628569"/>
+      <w:bookmarkStart w:id="159" w:name="_Ref461628569"/>
       <w:r>
         <w:rPr>
           <w:b/>
@@ -32148,7 +32180,7 @@
         </w:rPr>
         <w:fldChar w:fldCharType="end"/>
       </w:r>
-      <w:bookmarkEnd w:id="158"/>
+      <w:bookmarkEnd w:id="159"/>
       <w:r>
         <w:rPr>
           <w:lang w:val="en-US"/>
@@ -32187,16 +32219,16 @@
           <w:lang w:val="en-US"/>
         </w:rPr>
       </w:pPr>
-      <w:bookmarkStart w:id="159" w:name="_Toc474158364"/>
-      <w:bookmarkStart w:id="160" w:name="_Toc476154924"/>
+      <w:bookmarkStart w:id="160" w:name="_Toc474158364"/>
+      <w:bookmarkStart w:id="161" w:name="_Toc476154924"/>
       <w:r>
         <w:rPr>
           <w:lang w:val="en-US"/>
         </w:rPr>
         <w:t>Variogram map</w:t>
       </w:r>
-      <w:bookmarkEnd w:id="159"/>
       <w:bookmarkEnd w:id="160"/>
+      <w:bookmarkEnd w:id="161"/>
     </w:p>
     <w:p>
       <w:pPr>
@@ -32546,7 +32578,7 @@
           <w:lang w:val="en-US"/>
         </w:rPr>
       </w:pPr>
-      <w:bookmarkStart w:id="161" w:name="_Ref461632429"/>
+      <w:bookmarkStart w:id="162" w:name="_Ref461632429"/>
       <w:r>
         <w:rPr>
           <w:b/>
@@ -32587,7 +32619,7 @@
         </w:rPr>
         <w:fldChar w:fldCharType="end"/>
       </w:r>
-      <w:bookmarkEnd w:id="161"/>
+      <w:bookmarkEnd w:id="162"/>
       <w:r>
         <w:rPr>
           <w:lang w:val="en-US"/>
@@ -32710,7 +32742,7 @@
           <w:lang w:val="en-US"/>
         </w:rPr>
       </w:pPr>
-      <w:bookmarkStart w:id="162" w:name="_Ref461699576"/>
+      <w:bookmarkStart w:id="163" w:name="_Ref461699576"/>
       <w:r>
         <w:rPr>
           <w:b/>
@@ -32751,7 +32783,7 @@
         </w:rPr>
         <w:fldChar w:fldCharType="end"/>
       </w:r>
-      <w:bookmarkEnd w:id="162"/>
+      <w:bookmarkEnd w:id="163"/>
       <w:r>
         <w:rPr>
           <w:lang w:val="en-US"/>
@@ -33098,7 +33130,7 @@
           <w:lang w:val="en-US"/>
         </w:rPr>
       </w:pPr>
-      <w:bookmarkStart w:id="163" w:name="_Ref461630338"/>
+      <w:bookmarkStart w:id="164" w:name="_Ref461630338"/>
       <w:r>
         <w:rPr>
           <w:b/>
@@ -33139,7 +33171,7 @@
         </w:rPr>
         <w:fldChar w:fldCharType="end"/>
       </w:r>
-      <w:bookmarkEnd w:id="163"/>
+      <w:bookmarkEnd w:id="164"/>
       <w:r>
         <w:rPr>
           <w:lang w:val="en-US"/>
@@ -33226,7 +33258,7 @@
           <w:lang w:val="en-US"/>
         </w:rPr>
       </w:pPr>
-      <w:bookmarkStart w:id="164" w:name="_Ref461698456"/>
+      <w:bookmarkStart w:id="165" w:name="_Ref461698456"/>
       <w:r>
         <w:rPr>
           <w:b/>
@@ -33267,7 +33299,7 @@
         </w:rPr>
         <w:fldChar w:fldCharType="end"/>
       </w:r>
-      <w:bookmarkEnd w:id="164"/>
+      <w:bookmarkEnd w:id="165"/>
       <w:r>
         <w:rPr>
           <w:lang w:val="en-US"/>
@@ -33422,16 +33454,16 @@
           <w:lang w:val="en-US"/>
         </w:rPr>
       </w:pPr>
-      <w:bookmarkStart w:id="165" w:name="_Toc474158365"/>
-      <w:bookmarkStart w:id="166" w:name="_Toc476154925"/>
+      <w:bookmarkStart w:id="166" w:name="_Toc474158365"/>
+      <w:bookmarkStart w:id="167" w:name="_Toc476154925"/>
       <w:r>
         <w:rPr>
           <w:lang w:val="en-US"/>
         </w:rPr>
         <w:t>Experimental variogram</w:t>
       </w:r>
-      <w:bookmarkEnd w:id="165"/>
       <w:bookmarkEnd w:id="166"/>
+      <w:bookmarkEnd w:id="167"/>
     </w:p>
     <w:p>
       <w:pPr>
@@ -33998,7 +34030,7 @@
           <w:lang w:val="en-US"/>
         </w:rPr>
       </w:pPr>
-      <w:bookmarkStart w:id="167" w:name="_Ref461715684"/>
+      <w:bookmarkStart w:id="168" w:name="_Ref461715684"/>
       <w:r>
         <w:rPr>
           <w:b/>
@@ -34036,7 +34068,7 @@
         </w:rPr>
         <w:fldChar w:fldCharType="end"/>
       </w:r>
-      <w:bookmarkEnd w:id="167"/>
+      <w:bookmarkEnd w:id="168"/>
       <w:r>
         <w:t xml:space="preserve"> an omnidirectional experimental variogram.</w:t>
       </w:r>
@@ -34096,7 +34128,7 @@
           <w:lang w:val="en-US"/>
         </w:rPr>
       </w:pPr>
-      <w:bookmarkStart w:id="168" w:name="_Ref461715693"/>
+      <w:bookmarkStart w:id="169" w:name="_Ref461715693"/>
       <w:r>
         <w:rPr>
           <w:b/>
@@ -34137,7 +34169,7 @@
         </w:rPr>
         <w:fldChar w:fldCharType="end"/>
       </w:r>
-      <w:bookmarkEnd w:id="168"/>
+      <w:bookmarkEnd w:id="169"/>
       <w:r>
         <w:rPr>
           <w:lang w:val="en-US"/>
@@ -34225,7 +34257,7 @@
           <w:lang w:val="en-US"/>
         </w:rPr>
       </w:pPr>
-      <w:bookmarkStart w:id="169" w:name="_Ref461715699"/>
+      <w:bookmarkStart w:id="170" w:name="_Ref461715699"/>
       <w:r>
         <w:rPr>
           <w:b/>
@@ -34266,7 +34298,7 @@
         </w:rPr>
         <w:fldChar w:fldCharType="end"/>
       </w:r>
-      <w:bookmarkEnd w:id="169"/>
+      <w:bookmarkEnd w:id="170"/>
       <w:r>
         <w:rPr>
           <w:lang w:val="en-US"/>
@@ -34281,18 +34313,18 @@
           <w:lang w:val="en-US"/>
         </w:rPr>
       </w:pPr>
-      <w:bookmarkStart w:id="170" w:name="_Toc474158366"/>
-      <w:bookmarkStart w:id="171" w:name="_Toc476154926"/>
-      <w:bookmarkStart w:id="172" w:name="_Ref476395695"/>
+      <w:bookmarkStart w:id="171" w:name="_Toc474158366"/>
+      <w:bookmarkStart w:id="172" w:name="_Toc476154926"/>
+      <w:bookmarkStart w:id="173" w:name="_Ref476395695"/>
       <w:r>
         <w:rPr>
           <w:lang w:val="en-US"/>
         </w:rPr>
         <w:t>Fitting a variogram model</w:t>
       </w:r>
-      <w:bookmarkEnd w:id="170"/>
       <w:bookmarkEnd w:id="171"/>
       <w:bookmarkEnd w:id="172"/>
+      <w:bookmarkEnd w:id="173"/>
     </w:p>
     <w:p>
       <w:pPr>
@@ -34769,7 +34801,7 @@
           <w:lang w:val="en-US"/>
         </w:rPr>
       </w:pPr>
-      <w:bookmarkStart w:id="173" w:name="_Ref461716598"/>
+      <w:bookmarkStart w:id="174" w:name="_Ref461716598"/>
       <w:r>
         <w:rPr>
           <w:b/>
@@ -34810,7 +34842,7 @@
         </w:rPr>
         <w:fldChar w:fldCharType="end"/>
       </w:r>
-      <w:bookmarkEnd w:id="173"/>
+      <w:bookmarkEnd w:id="174"/>
       <w:r>
         <w:rPr>
           <w:lang w:val="en-US"/>
@@ -34874,7 +34906,7 @@
           <w:lang w:val="en-US"/>
         </w:rPr>
       </w:pPr>
-      <w:bookmarkStart w:id="174" w:name="_Ref461871220"/>
+      <w:bookmarkStart w:id="175" w:name="_Ref461871220"/>
       <w:r>
         <w:rPr>
           <w:b/>
@@ -34915,7 +34947,7 @@
         </w:rPr>
         <w:fldChar w:fldCharType="end"/>
       </w:r>
-      <w:bookmarkEnd w:id="174"/>
+      <w:bookmarkEnd w:id="175"/>
       <w:r>
         <w:rPr>
           <w:lang w:val="en-US"/>
@@ -34936,18 +34968,18 @@
           <w:lang w:val="en-US"/>
         </w:rPr>
       </w:pPr>
-      <w:bookmarkStart w:id="175" w:name="_Ref466989002"/>
-      <w:bookmarkStart w:id="176" w:name="_Toc474158367"/>
-      <w:bookmarkStart w:id="177" w:name="_Toc476154927"/>
+      <w:bookmarkStart w:id="176" w:name="_Ref466989002"/>
+      <w:bookmarkStart w:id="177" w:name="_Toc474158367"/>
+      <w:bookmarkStart w:id="178" w:name="_Toc476154927"/>
       <w:r>
         <w:rPr>
           <w:lang w:val="en-US"/>
         </w:rPr>
         <w:t>Cross variograms</w:t>
       </w:r>
-      <w:bookmarkEnd w:id="175"/>
       <w:bookmarkEnd w:id="176"/>
       <w:bookmarkEnd w:id="177"/>
+      <w:bookmarkEnd w:id="178"/>
     </w:p>
     <w:p>
       <w:pPr>
@@ -35013,8 +35045,8 @@
           <w:lang w:val="en-US"/>
         </w:rPr>
       </w:pPr>
-      <w:bookmarkStart w:id="178" w:name="_Toc474158368"/>
-      <w:bookmarkStart w:id="179" w:name="_Toc476154928"/>
+      <w:bookmarkStart w:id="179" w:name="_Toc474158368"/>
+      <w:bookmarkStart w:id="180" w:name="_Toc476154928"/>
       <w:r>
         <w:rPr>
           <w:i/>
@@ -35028,8 +35060,8 @@
         </w:rPr>
         <w:t xml:space="preserve"> variogram models</w:t>
       </w:r>
-      <w:bookmarkEnd w:id="178"/>
       <w:bookmarkEnd w:id="179"/>
+      <w:bookmarkEnd w:id="180"/>
     </w:p>
     <w:p>
       <w:pPr>
@@ -35199,7 +35231,7 @@
           <w:lang w:val="en-US"/>
         </w:rPr>
       </w:pPr>
-      <w:bookmarkStart w:id="180" w:name="_Ref466884476"/>
+      <w:bookmarkStart w:id="181" w:name="_Ref466884476"/>
       <w:r>
         <w:rPr>
           <w:b/>
@@ -35243,7 +35275,7 @@
         </w:rPr>
         <w:fldChar w:fldCharType="end"/>
       </w:r>
-      <w:bookmarkEnd w:id="180"/>
+      <w:bookmarkEnd w:id="181"/>
       <w:r>
         <w:rPr>
           <w:lang w:val="en-US"/>
@@ -35378,15 +35410,7 @@
         <w:rPr>
           <w:lang w:val="en-US"/>
         </w:rPr>
-        <w:t>“OK” in the Plot Dialgo</w:t>
-      </w:r>
-      <w:bookmarkStart w:id="181" w:name="_GoBack"/>
-      <w:bookmarkEnd w:id="181"/>
-      <w:r>
-        <w:rPr>
-          <w:lang w:val="en-US"/>
-        </w:rPr>
-        <w:t>, signaling that you finished the model</w:t>
+        <w:t>“OK” in the Plot Dialgo, signaling that you finished the model</w:t>
       </w:r>
       <w:r>
         <w:rPr>
@@ -42064,7 +42088,7 @@
           <w:rPr>
             <w:noProof/>
           </w:rPr>
-          <w:t>50</w:t>
+          <w:t>26</w:t>
         </w:r>
         <w:r>
           <w:fldChar w:fldCharType="end"/>
@@ -43961,7 +43985,7 @@
 </file>
 
 <file path=customXml/itemProps1.xml><?xml version="1.0" encoding="utf-8"?>
-<ds:datastoreItem xmlns:ds="http://schemas.openxmlformats.org/officeDocument/2006/customXml" ds:itemID="{12FE75BA-57E2-4330-8848-D96478DA35A4}">
+<ds:datastoreItem xmlns:ds="http://schemas.openxmlformats.org/officeDocument/2006/customXml" ds:itemID="{AEB71CE3-2DF8-45B1-A925-4AA9E8275A2E}">
   <ds:schemaRefs>
     <ds:schemaRef ds:uri="http://schemas.openxmlformats.org/officeDocument/2006/bibliography"/>
   </ds:schemaRefs>

</xml_diff>

<commit_message>
Adjusting for ik3d restrictions.
</commit_message>
<xml_diff>
--- a/docs/GammaRayManual.docx
+++ b/docs/GammaRayManual.docx
@@ -42997,6 +42997,26 @@
         </w:rPr>
         <w:t xml:space="preserve"> button to save the computed soft indicators to the data file.</w:t>
       </w:r>
+      <w:r>
+        <w:rPr>
+          <w:lang w:val="en-US"/>
+        </w:rPr>
+        <w:t xml:space="preserve">  Due to restrictions imposed by the </w:t>
+      </w:r>
+      <w:r>
+        <w:rPr>
+          <w:rStyle w:val="SourceCodeChar"/>
+        </w:rPr>
+        <w:t>ik3d</w:t>
+      </w:r>
+      <w:r>
+        <w:rPr>
+          <w:lang w:val="en-US"/>
+        </w:rPr>
+        <w:t xml:space="preserve"> program, GammaRay will create a new data file containing only the X, Y, Z coordinates and the soft indicators.</w:t>
+      </w:r>
+      <w:bookmarkStart w:id="211" w:name="_GoBack"/>
+      <w:bookmarkEnd w:id="211"/>
     </w:p>
     <w:p>
       <w:pPr>
@@ -43189,7 +43209,7 @@
           <w:lang w:val="en-US"/>
         </w:rPr>
       </w:pPr>
-      <w:bookmarkStart w:id="211" w:name="_Ref480561270"/>
+      <w:bookmarkStart w:id="212" w:name="_Ref480561270"/>
       <w:r>
         <w:rPr>
           <w:b/>
@@ -43230,7 +43250,7 @@
         </w:rPr>
         <w:fldChar w:fldCharType="end"/>
       </w:r>
-      <w:bookmarkEnd w:id="211"/>
+      <w:bookmarkEnd w:id="212"/>
       <w:r>
         <w:rPr>
           <w:lang w:val="en-US"/>
@@ -43580,8 +43600,8 @@
           <w:lang w:val="en-US"/>
         </w:rPr>
       </w:pPr>
-      <w:bookmarkStart w:id="212" w:name="_Toc474158375"/>
-      <w:bookmarkStart w:id="213" w:name="_Toc476154936"/>
+      <w:bookmarkStart w:id="213" w:name="_Toc474158375"/>
+      <w:bookmarkStart w:id="214" w:name="_Toc476154936"/>
       <w:r>
         <w:rPr>
           <w:lang w:val="en-US"/>
@@ -43594,8 +43614,8 @@
         </w:rPr>
         <w:t>Cokriging a continuous variable</w:t>
       </w:r>
-      <w:bookmarkEnd w:id="212"/>
       <w:bookmarkEnd w:id="213"/>
+      <w:bookmarkEnd w:id="214"/>
     </w:p>
     <w:p>
       <w:pPr>
@@ -43636,16 +43656,16 @@
           <w:lang w:val="en-US"/>
         </w:rPr>
       </w:pPr>
-      <w:bookmarkStart w:id="214" w:name="_Toc474158376"/>
-      <w:bookmarkStart w:id="215" w:name="_Toc476154937"/>
+      <w:bookmarkStart w:id="215" w:name="_Toc474158376"/>
+      <w:bookmarkStart w:id="216" w:name="_Toc476154937"/>
       <w:r>
         <w:rPr>
           <w:lang w:val="en-US"/>
         </w:rPr>
         <w:t>Cokriging variography</w:t>
       </w:r>
-      <w:bookmarkEnd w:id="214"/>
       <w:bookmarkEnd w:id="215"/>
+      <w:bookmarkEnd w:id="216"/>
     </w:p>
     <w:p>
       <w:pPr>
@@ -43937,8 +43957,8 @@
           <w:lang w:val="en-US"/>
         </w:rPr>
       </w:pPr>
-      <w:bookmarkStart w:id="216" w:name="_Toc474158377"/>
-      <w:bookmarkStart w:id="217" w:name="_Toc476154938"/>
+      <w:bookmarkStart w:id="217" w:name="_Toc474158377"/>
+      <w:bookmarkStart w:id="218" w:name="_Toc476154938"/>
       <w:r>
         <w:rPr>
           <w:lang w:val="en-US"/>
@@ -43987,8 +44007,8 @@
         </w:rPr>
         <w:t xml:space="preserve"> estimation</w:t>
       </w:r>
-      <w:bookmarkEnd w:id="216"/>
       <w:bookmarkEnd w:id="217"/>
+      <w:bookmarkEnd w:id="218"/>
     </w:p>
     <w:p>
       <w:pPr>
@@ -44130,9 +44150,9 @@
           <w:lang w:val="en-US"/>
         </w:rPr>
       </w:pPr>
-      <w:bookmarkStart w:id="218" w:name="_Ref466988920"/>
-      <w:bookmarkStart w:id="219" w:name="_Toc474158378"/>
-      <w:bookmarkStart w:id="220" w:name="_Toc476154939"/>
+      <w:bookmarkStart w:id="219" w:name="_Ref466988920"/>
+      <w:bookmarkStart w:id="220" w:name="_Toc474158378"/>
+      <w:bookmarkStart w:id="221" w:name="_Toc476154939"/>
       <w:r>
         <w:rPr>
           <w:lang w:val="en-US"/>
@@ -44145,9 +44165,9 @@
         </w:rPr>
         <w:t>Simulation</w:t>
       </w:r>
-      <w:bookmarkEnd w:id="218"/>
       <w:bookmarkEnd w:id="219"/>
       <w:bookmarkEnd w:id="220"/>
+      <w:bookmarkEnd w:id="221"/>
     </w:p>
     <w:p>
       <w:pPr>
@@ -44181,16 +44201,16 @@
           <w:lang w:val="en-US"/>
         </w:rPr>
       </w:pPr>
-      <w:bookmarkStart w:id="221" w:name="_Toc474158379"/>
-      <w:bookmarkStart w:id="222" w:name="_Toc476154940"/>
+      <w:bookmarkStart w:id="222" w:name="_Toc474158379"/>
+      <w:bookmarkStart w:id="223" w:name="_Toc476154940"/>
       <w:r>
         <w:rPr>
           <w:lang w:val="en-US"/>
         </w:rPr>
         <w:t>Post-processing</w:t>
       </w:r>
-      <w:bookmarkEnd w:id="221"/>
       <w:bookmarkEnd w:id="222"/>
+      <w:bookmarkEnd w:id="223"/>
     </w:p>
     <w:p>
       <w:pPr>
@@ -44206,16 +44226,16 @@
           <w:lang w:val="en-US"/>
         </w:rPr>
       </w:pPr>
-      <w:bookmarkStart w:id="223" w:name="_Toc474158380"/>
-      <w:bookmarkStart w:id="224" w:name="_Toc476154941"/>
+      <w:bookmarkStart w:id="224" w:name="_Toc474158380"/>
+      <w:bookmarkStart w:id="225" w:name="_Toc476154941"/>
       <w:r>
         <w:rPr>
           <w:lang w:val="en-US"/>
         </w:rPr>
         <w:t>Advanced topics</w:t>
       </w:r>
-      <w:bookmarkEnd w:id="223"/>
       <w:bookmarkEnd w:id="224"/>
+      <w:bookmarkEnd w:id="225"/>
     </w:p>
     <w:p>
       <w:pPr>
@@ -44224,8 +44244,8 @@
           <w:lang w:val="en-US"/>
         </w:rPr>
       </w:pPr>
-      <w:bookmarkStart w:id="225" w:name="_Toc474158381"/>
-      <w:bookmarkStart w:id="226" w:name="_Toc476154942"/>
+      <w:bookmarkStart w:id="226" w:name="_Toc474158381"/>
+      <w:bookmarkStart w:id="227" w:name="_Toc476154942"/>
       <w:r>
         <w:rPr>
           <w:lang w:val="en-US"/>
@@ -44238,8 +44258,8 @@
         </w:rPr>
         <w:t>Workflows</w:t>
       </w:r>
-      <w:bookmarkEnd w:id="225"/>
       <w:bookmarkEnd w:id="226"/>
+      <w:bookmarkEnd w:id="227"/>
     </w:p>
     <w:p>
       <w:pPr>
@@ -44281,9 +44301,9 @@
           <w:lang w:val="en-US"/>
         </w:rPr>
       </w:pPr>
-      <w:bookmarkStart w:id="227" w:name="_Ref466988839"/>
-      <w:bookmarkStart w:id="228" w:name="_Toc474158382"/>
-      <w:bookmarkStart w:id="229" w:name="_Toc476154943"/>
+      <w:bookmarkStart w:id="228" w:name="_Ref466988839"/>
+      <w:bookmarkStart w:id="229" w:name="_Toc474158382"/>
+      <w:bookmarkStart w:id="230" w:name="_Toc476154943"/>
       <w:r>
         <w:rPr>
           <w:lang w:val="en-US"/>
@@ -44296,9 +44316,9 @@
         </w:rPr>
         <w:t>Extending GammaRay</w:t>
       </w:r>
-      <w:bookmarkEnd w:id="227"/>
       <w:bookmarkEnd w:id="228"/>
       <w:bookmarkEnd w:id="229"/>
+      <w:bookmarkEnd w:id="230"/>
     </w:p>
     <w:p>
       <w:pPr>
@@ -44371,8 +44391,8 @@
           <w:lang w:val="en-US"/>
         </w:rPr>
       </w:pPr>
-      <w:bookmarkStart w:id="230" w:name="_Toc474158383"/>
-      <w:bookmarkStart w:id="231" w:name="_Toc476154944"/>
+      <w:bookmarkStart w:id="231" w:name="_Toc474158383"/>
+      <w:bookmarkStart w:id="232" w:name="_Toc476154944"/>
       <w:r>
         <w:rPr>
           <w:lang w:val="en-US"/>
@@ -44385,8 +44405,8 @@
         </w:rPr>
         <w:t>References</w:t>
       </w:r>
-      <w:bookmarkEnd w:id="230"/>
       <w:bookmarkEnd w:id="231"/>
+      <w:bookmarkEnd w:id="232"/>
     </w:p>
     <w:p>
       <w:pPr>
@@ -44458,6 +44478,7 @@
         <w:docPartUnique/>
       </w:docPartObj>
     </w:sdtPr>
+    <w:sdtEndPr/>
     <w:sdtContent>
       <w:p>
         <w:pPr>
@@ -46383,7 +46404,7 @@
 </file>
 
 <file path=customXml/itemProps1.xml><?xml version="1.0" encoding="utf-8"?>
-<ds:datastoreItem xmlns:ds="http://schemas.openxmlformats.org/officeDocument/2006/customXml" ds:itemID="{A2E2114B-36EA-4118-8A49-E74E76D6F84E}">
+<ds:datastoreItem xmlns:ds="http://schemas.openxmlformats.org/officeDocument/2006/customXml" ds:itemID="{A3FC00F3-BA98-4955-910D-ED4A3CB92521}">
   <ds:schemaRefs>
     <ds:schemaRef ds:uri="http://schemas.openxmlformats.org/officeDocument/2006/bibliography"/>
   </ds:schemaRefs>

</xml_diff>

<commit_message>
Support for the cokb3d GSLib program.
</commit_message>
<xml_diff>
--- a/docs/GammaRayManual.docx
+++ b/docs/GammaRayManual.docx
@@ -3563,23 +3563,7 @@
                 <w:noProof/>
                 <w:lang w:val="en-US"/>
               </w:rPr>
-              <w:t>Qwt 6.1</w:t>
-            </w:r>
-            <w:r>
-              <w:rPr>
-                <w:rStyle w:val="Hyperlink"/>
-                <w:noProof/>
-                <w:lang w:val="en-US"/>
-              </w:rPr>
-              <w:t>.</w:t>
-            </w:r>
-            <w:r>
-              <w:rPr>
-                <w:rStyle w:val="Hyperlink"/>
-                <w:noProof/>
-                <w:lang w:val="en-US"/>
-              </w:rPr>
-              <w:t>3</w:t>
+              <w:t>Qwt 6.1.3</w:t>
             </w:r>
             <w:r>
               <w:rPr>
@@ -11444,7 +11428,7 @@
           <w:rFonts w:ascii="Courier New" w:hAnsi="Courier New" w:cs="Courier New"/>
           <w:lang w:val="en-US"/>
         </w:rPr>
-        <w:t>declus</w:t>
+        <w:t>cokb3d</w:t>
       </w:r>
     </w:p>
     <w:p>
@@ -11465,7 +11449,7 @@
           <w:rFonts w:ascii="Courier New" w:hAnsi="Courier New" w:cs="Courier New"/>
           <w:lang w:val="en-US"/>
         </w:rPr>
-        <w:t>gam</w:t>
+        <w:t>declus</w:t>
       </w:r>
     </w:p>
     <w:p>
@@ -11486,7 +11470,7 @@
           <w:rFonts w:ascii="Courier New" w:hAnsi="Courier New" w:cs="Courier New"/>
           <w:lang w:val="en-US"/>
         </w:rPr>
-        <w:t>gammabar</w:t>
+        <w:t>gam</w:t>
       </w:r>
     </w:p>
     <w:p>
@@ -11507,7 +11491,7 @@
           <w:rFonts w:ascii="Courier New" w:hAnsi="Courier New" w:cs="Courier New"/>
           <w:lang w:val="en-US"/>
         </w:rPr>
-        <w:t>gamv</w:t>
+        <w:t>gammabar</w:t>
       </w:r>
     </w:p>
     <w:p>
@@ -11528,7 +11512,7 @@
           <w:rFonts w:ascii="Courier New" w:hAnsi="Courier New" w:cs="Courier New"/>
           <w:lang w:val="en-US"/>
         </w:rPr>
-        <w:t>getpoints</w:t>
+        <w:t>gamv</w:t>
       </w:r>
     </w:p>
     <w:p>
@@ -11549,7 +11533,7 @@
           <w:rFonts w:ascii="Courier New" w:hAnsi="Courier New" w:cs="Courier New"/>
           <w:lang w:val="en-US"/>
         </w:rPr>
-        <w:t>histplt</w:t>
+        <w:t>getpoints</w:t>
       </w:r>
     </w:p>
     <w:p>
@@ -11570,7 +11554,7 @@
           <w:rFonts w:ascii="Courier New" w:hAnsi="Courier New" w:cs="Courier New"/>
           <w:lang w:val="en-US"/>
         </w:rPr>
-        <w:t>histsmth</w:t>
+        <w:t>histplt</w:t>
       </w:r>
     </w:p>
     <w:p>
@@ -11591,7 +11575,7 @@
           <w:rFonts w:ascii="Courier New" w:hAnsi="Courier New" w:cs="Courier New"/>
           <w:lang w:val="en-US"/>
         </w:rPr>
-        <w:t>ik3d</w:t>
+        <w:t>histsmth</w:t>
       </w:r>
     </w:p>
     <w:p>
@@ -11612,7 +11596,7 @@
           <w:rFonts w:ascii="Courier New" w:hAnsi="Courier New" w:cs="Courier New"/>
           <w:lang w:val="en-US"/>
         </w:rPr>
-        <w:t>kt3d</w:t>
+        <w:t>ik3d</w:t>
       </w:r>
     </w:p>
     <w:p>
@@ -11633,7 +11617,7 @@
           <w:rFonts w:ascii="Courier New" w:hAnsi="Courier New" w:cs="Courier New"/>
           <w:lang w:val="en-US"/>
         </w:rPr>
-        <w:t>locmap</w:t>
+        <w:t>kt3d</w:t>
       </w:r>
     </w:p>
     <w:p>
@@ -11654,7 +11638,7 @@
           <w:rFonts w:ascii="Courier New" w:hAnsi="Courier New" w:cs="Courier New"/>
           <w:lang w:val="en-US"/>
         </w:rPr>
-        <w:t>nscore</w:t>
+        <w:t>locmap</w:t>
       </w:r>
     </w:p>
     <w:p>
@@ -11675,7 +11659,7 @@
           <w:rFonts w:ascii="Courier New" w:hAnsi="Courier New" w:cs="Courier New"/>
           <w:lang w:val="en-US"/>
         </w:rPr>
-        <w:t>pixelplt</w:t>
+        <w:t>nscore</w:t>
       </w:r>
     </w:p>
     <w:p>
@@ -11696,7 +11680,7 @@
           <w:rFonts w:ascii="Courier New" w:hAnsi="Courier New" w:cs="Courier New"/>
           <w:lang w:val="en-US"/>
         </w:rPr>
-        <w:t>probplt</w:t>
+        <w:t>pixelplt</w:t>
       </w:r>
     </w:p>
     <w:p>
@@ -11717,7 +11701,7 @@
           <w:rFonts w:ascii="Courier New" w:hAnsi="Courier New" w:cs="Courier New"/>
           <w:lang w:val="en-US"/>
         </w:rPr>
-        <w:t>qpplot</w:t>
+        <w:t>postik</w:t>
       </w:r>
     </w:p>
     <w:p>
@@ -11738,7 +11722,7 @@
           <w:rFonts w:ascii="Courier New" w:hAnsi="Courier New" w:cs="Courier New"/>
           <w:lang w:val="en-US"/>
         </w:rPr>
-        <w:t>scatplt</w:t>
+        <w:t>probplt</w:t>
       </w:r>
     </w:p>
     <w:p>
@@ -11759,7 +11743,7 @@
           <w:rFonts w:ascii="Courier New" w:hAnsi="Courier New" w:cs="Courier New"/>
           <w:lang w:val="en-US"/>
         </w:rPr>
-        <w:t>scatsmth</w:t>
+        <w:t>qpplot</w:t>
       </w:r>
     </w:p>
     <w:p>
@@ -11780,7 +11764,7 @@
           <w:rFonts w:ascii="Courier New" w:hAnsi="Courier New" w:cs="Courier New"/>
           <w:lang w:val="en-US"/>
         </w:rPr>
-        <w:t>vargplt</w:t>
+        <w:t>scatplt</w:t>
       </w:r>
     </w:p>
     <w:p>
@@ -11801,7 +11785,7 @@
           <w:rFonts w:ascii="Courier New" w:hAnsi="Courier New" w:cs="Courier New"/>
           <w:lang w:val="en-US"/>
         </w:rPr>
-        <w:t>varmap</w:t>
+        <w:t>scatsmth</w:t>
       </w:r>
     </w:p>
     <w:p>
@@ -11813,14 +11797,56 @@
         </w:numPr>
         <w:jc w:val="both"/>
         <w:rPr>
-          <w:lang w:val="en-US"/>
-        </w:rPr>
-      </w:pPr>
-      <w:r>
-        <w:rPr>
           <w:rFonts w:ascii="Courier New" w:hAnsi="Courier New" w:cs="Courier New"/>
           <w:lang w:val="en-US"/>
         </w:rPr>
+      </w:pPr>
+      <w:r>
+        <w:rPr>
+          <w:rFonts w:ascii="Courier New" w:hAnsi="Courier New" w:cs="Courier New"/>
+          <w:lang w:val="en-US"/>
+        </w:rPr>
+        <w:t>vargplt</w:t>
+      </w:r>
+    </w:p>
+    <w:p>
+      <w:pPr>
+        <w:pStyle w:val="PargrafodaLista"/>
+        <w:numPr>
+          <w:ilvl w:val="0"/>
+          <w:numId w:val="1"/>
+        </w:numPr>
+        <w:jc w:val="both"/>
+        <w:rPr>
+          <w:rFonts w:ascii="Courier New" w:hAnsi="Courier New" w:cs="Courier New"/>
+          <w:lang w:val="en-US"/>
+        </w:rPr>
+      </w:pPr>
+      <w:r>
+        <w:rPr>
+          <w:rFonts w:ascii="Courier New" w:hAnsi="Courier New" w:cs="Courier New"/>
+          <w:lang w:val="en-US"/>
+        </w:rPr>
+        <w:t>varmap</w:t>
+      </w:r>
+    </w:p>
+    <w:p>
+      <w:pPr>
+        <w:pStyle w:val="PargrafodaLista"/>
+        <w:numPr>
+          <w:ilvl w:val="0"/>
+          <w:numId w:val="1"/>
+        </w:numPr>
+        <w:jc w:val="both"/>
+        <w:rPr>
+          <w:lang w:val="en-US"/>
+        </w:rPr>
+      </w:pPr>
+      <w:r>
+        <w:rPr>
+          <w:rFonts w:ascii="Courier New" w:hAnsi="Courier New" w:cs="Courier New"/>
+          <w:lang w:val="en-US"/>
+        </w:rPr>
         <w:t>vmodel</w:t>
       </w:r>
     </w:p>
@@ -11907,7 +11933,14 @@
         <w:rPr>
           <w:lang w:val="en-US"/>
         </w:rPr>
-        <w:t>the basic ones that have been around for a while.</w:t>
+        <w:t xml:space="preserve">the basic ones that have been </w:t>
+      </w:r>
+      <w:r>
+        <w:rPr>
+          <w:lang w:val="en-US"/>
+        </w:rPr>
+        <w:lastRenderedPageBreak/>
+        <w:t>around for a while.</w:t>
       </w:r>
       <w:r>
         <w:rPr>
@@ -11974,7 +12007,6 @@
         <w:rPr>
           <w:lang w:val="en-US"/>
         </w:rPr>
-        <w:lastRenderedPageBreak/>
         <w:t>Note on GSLib compatibility</w:t>
       </w:r>
       <w:bookmarkEnd w:id="13"/>
@@ -12988,7 +13020,7 @@
           <w:shd w:val="clear" w:color="auto" w:fill="FFFFFF"/>
           <w:lang w:val="en-US"/>
         </w:rPr>
-        <w:t>) the entire set of libraries as other Boost libraries may be required in the future.</w:t>
+        <w:t xml:space="preserve">) the entire set of libraries as other Boost libraries may be required in the </w:t>
       </w:r>
       <w:r>
         <w:rPr>
@@ -12999,7 +13031,8 @@
           <w:shd w:val="clear" w:color="auto" w:fill="FFFFFF"/>
           <w:lang w:val="en-US"/>
         </w:rPr>
-        <w:t xml:space="preserve"> </w:t>
+        <w:lastRenderedPageBreak/>
+        <w:t>future.</w:t>
       </w:r>
       <w:r>
         <w:rPr>
@@ -13021,7 +13054,7 @@
           <w:shd w:val="clear" w:color="auto" w:fill="FFFFFF"/>
           <w:lang w:val="en-US"/>
         </w:rPr>
-        <w:t>As a header-only library</w:t>
+        <w:t xml:space="preserve"> </w:t>
       </w:r>
       <w:r>
         <w:rPr>
@@ -13032,13 +13065,7 @@
           <w:shd w:val="clear" w:color="auto" w:fill="FFFFFF"/>
           <w:lang w:val="en-US"/>
         </w:rPr>
-        <w:t xml:space="preserve">, </w:t>
-      </w:r>
-      <w:r>
-        <w:rPr>
-          <w:rStyle w:val="SourceCodeChar"/>
-        </w:rPr>
-        <w:t>Boost.Geometry</w:t>
+        <w:t>As a header-only library</w:t>
       </w:r>
       <w:r>
         <w:rPr>
@@ -13049,7 +13076,13 @@
           <w:shd w:val="clear" w:color="auto" w:fill="FFFFFF"/>
           <w:lang w:val="en-US"/>
         </w:rPr>
-        <w:t xml:space="preserve"> </w:t>
+        <w:t xml:space="preserve">, </w:t>
+      </w:r>
+      <w:r>
+        <w:rPr>
+          <w:rStyle w:val="SourceCodeChar"/>
+        </w:rPr>
+        <w:t>Boost.Geometry</w:t>
       </w:r>
       <w:r>
         <w:rPr>
@@ -13060,7 +13093,7 @@
           <w:shd w:val="clear" w:color="auto" w:fill="FFFFFF"/>
           <w:lang w:val="en-US"/>
         </w:rPr>
-        <w:t>requires</w:t>
+        <w:t xml:space="preserve"> </w:t>
       </w:r>
       <w:r>
         <w:rPr>
@@ -13071,7 +13104,7 @@
           <w:shd w:val="clear" w:color="auto" w:fill="FFFFFF"/>
           <w:lang w:val="en-US"/>
         </w:rPr>
-        <w:t xml:space="preserve"> </w:t>
+        <w:t>requires</w:t>
       </w:r>
       <w:r>
         <w:rPr>
@@ -13082,7 +13115,7 @@
           <w:shd w:val="clear" w:color="auto" w:fill="FFFFFF"/>
           <w:lang w:val="en-US"/>
         </w:rPr>
-        <w:t xml:space="preserve">only </w:t>
+        <w:t xml:space="preserve"> </w:t>
       </w:r>
       <w:r>
         <w:rPr>
@@ -13093,7 +13126,7 @@
           <w:shd w:val="clear" w:color="auto" w:fill="FFFFFF"/>
           <w:lang w:val="en-US"/>
         </w:rPr>
-        <w:t xml:space="preserve">that you </w:t>
+        <w:t xml:space="preserve">only </w:t>
       </w:r>
       <w:r>
         <w:rPr>
@@ -13104,7 +13137,7 @@
           <w:shd w:val="clear" w:color="auto" w:fill="FFFFFF"/>
           <w:lang w:val="en-US"/>
         </w:rPr>
-        <w:t>download Boost</w:t>
+        <w:t xml:space="preserve">that you </w:t>
       </w:r>
       <w:r>
         <w:rPr>
@@ -13115,7 +13148,7 @@
           <w:shd w:val="clear" w:color="auto" w:fill="FFFFFF"/>
           <w:lang w:val="en-US"/>
         </w:rPr>
-        <w:t xml:space="preserve"> (no need for compiling it </w:t>
+        <w:t>download Boost</w:t>
       </w:r>
       <w:r>
         <w:rPr>
@@ -13126,7 +13159,7 @@
           <w:shd w:val="clear" w:color="auto" w:fill="FFFFFF"/>
           <w:lang w:val="en-US"/>
         </w:rPr>
-        <w:t>for the current or previous GammaRay versions</w:t>
+        <w:t xml:space="preserve"> (no need for compiling it </w:t>
       </w:r>
       <w:r>
         <w:rPr>
@@ -13137,6 +13170,17 @@
           <w:shd w:val="clear" w:color="auto" w:fill="FFFFFF"/>
           <w:lang w:val="en-US"/>
         </w:rPr>
+        <w:t>for the current or previous GammaRay versions</w:t>
+      </w:r>
+      <w:r>
+        <w:rPr>
+          <w:rFonts w:ascii="Arial" w:hAnsi="Arial" w:cs="Arial"/>
+          <w:color w:val="000000"/>
+          <w:sz w:val="20"/>
+          <w:szCs w:val="20"/>
+          <w:shd w:val="clear" w:color="auto" w:fill="FFFFFF"/>
+          <w:lang w:val="en-US"/>
+        </w:rPr>
         <w:t>).</w:t>
       </w:r>
     </w:p>
@@ -13152,7 +13196,6 @@
         <w:rPr>
           <w:lang w:val="en-US"/>
         </w:rPr>
-        <w:lastRenderedPageBreak/>
         <w:t>Qwt 6.1.3</w:t>
       </w:r>
       <w:bookmarkEnd w:id="21"/>
@@ -31985,8 +32028,8 @@
         </w:rPr>
       </w:pPr>
       <w:bookmarkStart w:id="141" w:name="_Ref476083232"/>
-      <w:bookmarkStart w:id="142" w:name="_Ref474598060"/>
-      <w:bookmarkStart w:id="143" w:name="_Toc480647942"/>
+      <w:bookmarkStart w:id="142" w:name="_Toc480647942"/>
+      <w:bookmarkStart w:id="143" w:name="_Ref474598060"/>
       <w:r>
         <w:rPr>
           <w:lang w:val="en-US"/>
@@ -32006,7 +32049,7 @@
         <w:t xml:space="preserve"> too close</w:t>
       </w:r>
       <w:bookmarkEnd w:id="141"/>
-      <w:bookmarkEnd w:id="143"/>
+      <w:bookmarkEnd w:id="142"/>
     </w:p>
     <w:p>
       <w:pPr>
@@ -32288,7 +32331,7 @@
         <w:lastRenderedPageBreak/>
         <w:t>Data classification</w:t>
       </w:r>
-      <w:bookmarkEnd w:id="142"/>
+      <w:bookmarkEnd w:id="143"/>
       <w:bookmarkEnd w:id="145"/>
       <w:bookmarkEnd w:id="146"/>
       <w:bookmarkEnd w:id="147"/>
@@ -37156,7 +37199,7 @@
         <w:rPr>
           <w:lang w:val="en-US"/>
         </w:rPr>
-        <w:t>Kriging a continuous variable</w:t>
+        <w:t>Kriging</w:t>
       </w:r>
       <w:bookmarkEnd w:id="192"/>
       <w:bookmarkEnd w:id="193"/>
@@ -43862,8 +43905,6 @@
         </w:rPr>
       </w:pPr>
       <w:bookmarkStart w:id="222" w:name="_Toc480647969"/>
-      <w:bookmarkStart w:id="223" w:name="_GoBack"/>
-      <w:bookmarkEnd w:id="223"/>
       <w:r>
         <w:rPr>
           <w:lang w:val="en-US"/>
@@ -44084,7 +44125,7 @@
           <w:lang w:val="en-US"/>
         </w:rPr>
       </w:pPr>
-      <w:bookmarkStart w:id="224" w:name="_Ref480560523"/>
+      <w:bookmarkStart w:id="223" w:name="_Ref480560523"/>
       <w:r>
         <w:rPr>
           <w:b/>
@@ -44125,7 +44166,7 @@
         </w:rPr>
         <w:fldChar w:fldCharType="end"/>
       </w:r>
-      <w:bookmarkEnd w:id="224"/>
+      <w:bookmarkEnd w:id="223"/>
       <w:r>
         <w:rPr>
           <w:lang w:val="en-US"/>
@@ -44188,7 +44229,7 @@
           <w:lang w:val="en-US"/>
         </w:rPr>
       </w:pPr>
-      <w:bookmarkStart w:id="225" w:name="_Ref480560532"/>
+      <w:bookmarkStart w:id="224" w:name="_Ref480560532"/>
       <w:r>
         <w:rPr>
           <w:b/>
@@ -44229,7 +44270,7 @@
         </w:rPr>
         <w:fldChar w:fldCharType="end"/>
       </w:r>
-      <w:bookmarkEnd w:id="225"/>
+      <w:bookmarkEnd w:id="224"/>
       <w:r>
         <w:rPr>
           <w:lang w:val="en-US"/>
@@ -44438,14 +44479,14 @@
           <w:lang w:val="en-US"/>
         </w:rPr>
       </w:pPr>
-      <w:bookmarkStart w:id="226" w:name="_Toc480647970"/>
+      <w:bookmarkStart w:id="225" w:name="_Toc480647970"/>
       <w:r>
         <w:rPr>
           <w:lang w:val="en-US"/>
         </w:rPr>
         <w:t>Interpretation for categorical attributes</w:t>
       </w:r>
-      <w:bookmarkEnd w:id="226"/>
+      <w:bookmarkEnd w:id="225"/>
     </w:p>
     <w:p>
       <w:pPr>
@@ -44625,7 +44666,7 @@
           <w:lang w:val="en-US"/>
         </w:rPr>
       </w:pPr>
-      <w:bookmarkStart w:id="227" w:name="_Ref480561270"/>
+      <w:bookmarkStart w:id="226" w:name="_Ref480561270"/>
       <w:r>
         <w:rPr>
           <w:b/>
@@ -44666,53 +44707,53 @@
         </w:rPr>
         <w:fldChar w:fldCharType="end"/>
       </w:r>
+      <w:bookmarkEnd w:id="226"/>
+      <w:r>
+        <w:rPr>
+          <w:lang w:val="en-US"/>
+        </w:rPr>
+        <w:t xml:space="preserve"> Interpreting the calibration curves</w:t>
+      </w:r>
+      <w:r>
+        <w:rPr>
+          <w:lang w:val="en-US"/>
+        </w:rPr>
+        <w:t xml:space="preserve"> for the categorical case</w:t>
+      </w:r>
+      <w:r>
+        <w:rPr>
+          <w:lang w:val="en-US"/>
+        </w:rPr>
+        <w:t>: for 30.0 value, the probability of limestone is about 22% (red line).</w:t>
+      </w:r>
+    </w:p>
+    <w:p>
+      <w:pPr>
+        <w:pStyle w:val="Ttulo3"/>
+        <w:rPr>
+          <w:lang w:val="en-US"/>
+        </w:rPr>
+      </w:pPr>
+      <w:bookmarkStart w:id="227" w:name="_Toc480647971"/>
+      <w:r>
+        <w:rPr>
+          <w:lang w:val="en-US"/>
+        </w:rPr>
+        <w:t xml:space="preserve">Interpretation for </w:t>
+      </w:r>
+      <w:r>
+        <w:rPr>
+          <w:lang w:val="en-US"/>
+        </w:rPr>
+        <w:t>continuous</w:t>
+      </w:r>
+      <w:r>
+        <w:rPr>
+          <w:lang w:val="en-US"/>
+        </w:rPr>
+        <w:t xml:space="preserve"> attributes</w:t>
+      </w:r>
       <w:bookmarkEnd w:id="227"/>
-      <w:r>
-        <w:rPr>
-          <w:lang w:val="en-US"/>
-        </w:rPr>
-        <w:t xml:space="preserve"> Interpreting the calibration curves</w:t>
-      </w:r>
-      <w:r>
-        <w:rPr>
-          <w:lang w:val="en-US"/>
-        </w:rPr>
-        <w:t xml:space="preserve"> for the categorical case</w:t>
-      </w:r>
-      <w:r>
-        <w:rPr>
-          <w:lang w:val="en-US"/>
-        </w:rPr>
-        <w:t>: for 30.0 value, the probability of limestone is about 22% (red line).</w:t>
-      </w:r>
-    </w:p>
-    <w:p>
-      <w:pPr>
-        <w:pStyle w:val="Ttulo3"/>
-        <w:rPr>
-          <w:lang w:val="en-US"/>
-        </w:rPr>
-      </w:pPr>
-      <w:bookmarkStart w:id="228" w:name="_Toc480647971"/>
-      <w:r>
-        <w:rPr>
-          <w:lang w:val="en-US"/>
-        </w:rPr>
-        <w:t xml:space="preserve">Interpretation for </w:t>
-      </w:r>
-      <w:r>
-        <w:rPr>
-          <w:lang w:val="en-US"/>
-        </w:rPr>
-        <w:t>continuous</w:t>
-      </w:r>
-      <w:r>
-        <w:rPr>
-          <w:lang w:val="en-US"/>
-        </w:rPr>
-        <w:t xml:space="preserve"> attributes</w:t>
-      </w:r>
-      <w:bookmarkEnd w:id="228"/>
     </w:p>
     <w:p>
       <w:pPr>
@@ -44886,13 +44927,43 @@
           <w:lang w:val="en-US"/>
         </w:rPr>
       </w:pPr>
-      <w:bookmarkStart w:id="229" w:name="_Toc480647972"/>
+      <w:bookmarkStart w:id="228" w:name="_Toc480647972"/>
       <w:r>
         <w:rPr>
           <w:lang w:val="en-US"/>
         </w:rPr>
         <w:t>Multiple secondary data</w:t>
       </w:r>
+      <w:bookmarkEnd w:id="228"/>
+    </w:p>
+    <w:p>
+      <w:pPr>
+        <w:jc w:val="both"/>
+        <w:rPr>
+          <w:lang w:val="en-US"/>
+        </w:rPr>
+      </w:pPr>
+      <w:r>
+        <w:rPr>
+          <w:lang w:val="en-US"/>
+        </w:rPr>
+        <w:t>One way to use multiple secondary data is to perform the soft indicator calibration on each of them separately, then use some probability integration model such as the Tau Model or Bayesian Updating to compute a single set of soft indicators for the algorithm.</w:t>
+      </w:r>
+    </w:p>
+    <w:p>
+      <w:pPr>
+        <w:pStyle w:val="Ttulo3"/>
+        <w:rPr>
+          <w:lang w:val="en-US"/>
+        </w:rPr>
+      </w:pPr>
+      <w:bookmarkStart w:id="229" w:name="_Toc480647973"/>
+      <w:r>
+        <w:rPr>
+          <w:lang w:val="en-US"/>
+        </w:rPr>
+        <w:t>Known issues</w:t>
+      </w:r>
       <w:bookmarkEnd w:id="229"/>
     </w:p>
     <w:p>
@@ -44906,7 +44977,169 @@
         <w:rPr>
           <w:lang w:val="en-US"/>
         </w:rPr>
-        <w:t>One way to use multiple secondary data is to perform the soft indicator calibration on each of them separately, then use some probability integration model such as the Tau Model or Bayesian Updating to compute a single set of soft indicators for the algorithm.</w:t>
+        <w:t>PROBLEM: Calibration seems to run successfully, but the preview shows a blank plot.</w:t>
+      </w:r>
+    </w:p>
+    <w:p>
+      <w:pPr>
+        <w:jc w:val="both"/>
+        <w:rPr>
+          <w:lang w:val="en-US"/>
+        </w:rPr>
+      </w:pPr>
+      <w:r>
+        <w:rPr>
+          <w:lang w:val="en-US"/>
+        </w:rPr>
+        <w:t>LIKELY CAUSE: Soft indicator field with a constant value, resulting from a flat calibration curve (default curve).</w:t>
+      </w:r>
+      <w:r>
+        <w:rPr>
+          <w:lang w:val="en-US"/>
+        </w:rPr>
+        <w:t xml:space="preserve">  The all-constant values result in</w:t>
+      </w:r>
+      <w:r>
+        <w:rPr>
+          <w:lang w:val="en-US"/>
+        </w:rPr>
+        <w:t xml:space="preserve"> incorrect automatic</w:t>
+      </w:r>
+      <w:r>
+        <w:rPr>
+          <w:lang w:val="en-US"/>
+        </w:rPr>
+        <w:t xml:space="preserve"> color scale</w:t>
+      </w:r>
+      <w:r>
+        <w:rPr>
+          <w:lang w:val="en-US"/>
+        </w:rPr>
+        <w:t>,</w:t>
+      </w:r>
+      <w:r>
+        <w:rPr>
+          <w:lang w:val="en-US"/>
+        </w:rPr>
+        <w:t xml:space="preserve"> </w:t>
+      </w:r>
+      <w:r>
+        <w:rPr>
+          <w:lang w:val="en-US"/>
+        </w:rPr>
+        <w:t>compromising</w:t>
+      </w:r>
+      <w:r>
+        <w:rPr>
+          <w:lang w:val="en-US"/>
+        </w:rPr>
+        <w:t xml:space="preserve"> the plot.</w:t>
+      </w:r>
+    </w:p>
+    <w:p>
+      <w:pPr>
+        <w:rPr>
+          <w:lang w:val="en-US"/>
+        </w:rPr>
+      </w:pPr>
+      <w:r>
+        <w:rPr>
+          <w:lang w:val="en-US"/>
+        </w:rPr>
+        <w:t>SOLUTION: Make sure you change at least one point of the calibration curves.</w:t>
+      </w:r>
+      <w:r>
+        <w:rPr>
+          <w:lang w:val="en-US"/>
+        </w:rPr>
+        <w:t xml:space="preserve">  Alternatively, you can manually configure color scale in the Plot Dialog to display the points.</w:t>
+      </w:r>
+    </w:p>
+    <w:p>
+      <w:pPr>
+        <w:pStyle w:val="Ttulo2"/>
+        <w:rPr>
+          <w:lang w:val="en-US"/>
+        </w:rPr>
+      </w:pPr>
+      <w:bookmarkStart w:id="230" w:name="_Toc474158375"/>
+      <w:bookmarkStart w:id="231" w:name="_Toc480647974"/>
+      <w:r>
+        <w:rPr>
+          <w:lang w:val="en-US"/>
+        </w:rPr>
+        <w:lastRenderedPageBreak/>
+        <w:t>(</w:t>
+      </w:r>
+      <w:r>
+        <w:rPr>
+          <w:lang w:val="en-US"/>
+        </w:rPr>
+        <w:t>WIP</w:t>
+      </w:r>
+      <w:r>
+        <w:rPr>
+          <w:lang w:val="en-US"/>
+        </w:rPr>
+        <w:t xml:space="preserve">) </w:t>
+      </w:r>
+      <w:r>
+        <w:rPr>
+          <w:lang w:val="en-US"/>
+        </w:rPr>
+        <w:t>Cokriging</w:t>
+      </w:r>
+      <w:bookmarkEnd w:id="230"/>
+      <w:bookmarkEnd w:id="231"/>
+    </w:p>
+    <w:p>
+      <w:pPr>
+        <w:jc w:val="both"/>
+        <w:rPr>
+          <w:lang w:val="en-US"/>
+        </w:rPr>
+      </w:pPr>
+      <w:r>
+        <w:rPr>
+          <w:lang w:val="en-US"/>
+        </w:rPr>
+        <w:t>LVM and KDE use secondary data to inform only the estimation mean.  Cokriging uses secondary data to inform the estimation itself</w:t>
+      </w:r>
+      <w:r>
+        <w:rPr>
+          <w:lang w:val="en-US"/>
+        </w:rPr>
+        <w:t>, without requiring the secondary data to be in the same unit and scale of the primary</w:t>
+      </w:r>
+      <w:r>
+        <w:rPr>
+          <w:lang w:val="en-US"/>
+        </w:rPr>
+        <w:t xml:space="preserve">. </w:t>
+      </w:r>
+      <w:r>
+        <w:rPr>
+          <w:lang w:val="en-US"/>
+        </w:rPr>
+        <w:t xml:space="preserve"> </w:t>
+      </w:r>
+      <w:r>
+        <w:rPr>
+          <w:lang w:val="en-US"/>
+        </w:rPr>
+        <w:t>It also avoids the risk of bias caused by</w:t>
+      </w:r>
+      <w:r>
+        <w:rPr>
+          <w:lang w:val="en-US"/>
+        </w:rPr>
+        <w:t xml:space="preserve"> a regression used to convert the secondary data into the primary data unit</w:t>
+      </w:r>
+      <w:r>
+        <w:rPr>
+          <w:lang w:val="en-US"/>
+        </w:rPr>
+        <w:t xml:space="preserve">.  </w:t>
       </w:r>
     </w:p>
     <w:p>
@@ -44916,14 +45149,16 @@
           <w:lang w:val="en-US"/>
         </w:rPr>
       </w:pPr>
-      <w:bookmarkStart w:id="230" w:name="_Toc480647973"/>
-      <w:r>
-        <w:rPr>
-          <w:lang w:val="en-US"/>
-        </w:rPr>
-        <w:t>Known issues</w:t>
-      </w:r>
-      <w:bookmarkEnd w:id="230"/>
+      <w:bookmarkStart w:id="232" w:name="_Toc474158376"/>
+      <w:bookmarkStart w:id="233" w:name="_Toc480647975"/>
+      <w:r>
+        <w:rPr>
+          <w:lang w:val="en-US"/>
+        </w:rPr>
+        <w:t>Cokriging variography</w:t>
+      </w:r>
+      <w:bookmarkEnd w:id="232"/>
+      <w:bookmarkEnd w:id="233"/>
     </w:p>
     <w:p>
       <w:pPr>
@@ -44936,7 +45171,37 @@
         <w:rPr>
           <w:lang w:val="en-US"/>
         </w:rPr>
-        <w:t>PROBLEM: Calibration seems to run successfully, but the preview shows a blank plot.</w:t>
+        <w:t>The downside of cokriging is that, now that the secondary data takes part on the kriging equation, it demands</w:t>
+      </w:r>
+      <w:r>
+        <w:rPr>
+          <w:lang w:val="en-US"/>
+        </w:rPr>
+        <w:t xml:space="preserve"> fitting</w:t>
+      </w:r>
+      <w:r>
+        <w:rPr>
+          <w:lang w:val="en-US"/>
+        </w:rPr>
+        <w:t xml:space="preserve"> another variogram model.  In addition, cross-variograms between the primary and secondary are necessary to complete the covariance matrix for the cokriging equation.  This means, for two variables, four variogram models, at least for a rigorous cokriging procedure.  </w:t>
+      </w:r>
+      <w:r>
+        <w:rPr>
+          <w:lang w:val="en-US"/>
+        </w:rPr>
+        <w:t>This</w:t>
+      </w:r>
+      <w:r>
+        <w:rPr>
+          <w:lang w:val="en-US"/>
+        </w:rPr>
+        <w:t xml:space="preserve"> complication</w:t>
+      </w:r>
+      <w:r>
+        <w:rPr>
+          <w:lang w:val="en-US"/>
+        </w:rPr>
+        <w:t xml:space="preserve"> leads to a variogram modeling decision.</w:t>
       </w:r>
     </w:p>
     <w:p>
@@ -44950,31 +45215,117 @@
         <w:rPr>
           <w:lang w:val="en-US"/>
         </w:rPr>
-        <w:t>LIKELY CAUSE: Soft indicator field with a constant value, resulting from a flat calibration curve (default curve).</w:t>
-      </w:r>
-      <w:r>
-        <w:rPr>
-          <w:lang w:val="en-US"/>
-        </w:rPr>
-        <w:t xml:space="preserve">  The all-constant values result in</w:t>
-      </w:r>
-      <w:r>
-        <w:rPr>
-          <w:lang w:val="en-US"/>
-        </w:rPr>
-        <w:t xml:space="preserve"> incorrect automatic</w:t>
-      </w:r>
-      <w:r>
-        <w:rPr>
-          <w:lang w:val="en-US"/>
-        </w:rPr>
-        <w:t xml:space="preserve"> color scale</w:t>
-      </w:r>
-      <w:r>
-        <w:rPr>
-          <w:lang w:val="en-US"/>
-        </w:rPr>
-        <w:t>,</w:t>
+        <w:t>You can assume no lag effect</w:t>
+      </w:r>
+      <w:r>
+        <w:rPr>
+          <w:lang w:val="en-US"/>
+        </w:rPr>
+        <w:t xml:space="preserve"> (also known as delay effect)</w:t>
+      </w:r>
+      <w:r>
+        <w:rPr>
+          <w:lang w:val="en-US"/>
+        </w:rPr>
+        <w:t xml:space="preserve"> to make the primary-secondary and secondary-primary cross-variograms the same, reducing th</w:t>
+      </w:r>
+      <w:r>
+        <w:rPr>
+          <w:lang w:val="en-US"/>
+        </w:rPr>
+        <w:t xml:space="preserve">e variogram count </w:t>
+      </w:r>
+      <w:r>
+        <w:rPr>
+          <w:lang w:val="en-US"/>
+        </w:rPr>
+        <w:t>to three.</w:t>
+      </w:r>
+      <w:r>
+        <w:rPr>
+          <w:lang w:val="en-US"/>
+        </w:rPr>
+        <w:t xml:space="preserve">  It is also possible to assume the variograms share the same structures</w:t>
+      </w:r>
+      <w:r>
+        <w:rPr>
+          <w:lang w:val="en-US"/>
+        </w:rPr>
+        <w:t xml:space="preserve"> (model</w:t>
+      </w:r>
+      <w:r>
+        <w:rPr>
+          <w:lang w:val="en-US"/>
+        </w:rPr>
+        <w:t>s</w:t>
+      </w:r>
+      <w:r>
+        <w:rPr>
+          <w:lang w:val="en-US"/>
+        </w:rPr>
+        <w:t xml:space="preserve"> and ranges)</w:t>
+      </w:r>
+      <w:r>
+        <w:rPr>
+          <w:lang w:val="en-US"/>
+        </w:rPr>
+        <w:t xml:space="preserve"> differing only in the contributions (</w:t>
+      </w:r>
+      <w:r>
+        <w:rPr>
+          <w:lang w:val="en-US"/>
+        </w:rPr>
+        <w:t>c</w:t>
+      </w:r>
+      <w:r>
+        <w:rPr>
+          <w:lang w:val="en-US"/>
+        </w:rPr>
+        <w:t>orregionalization), thus it is only necessary to model a va</w:t>
+      </w:r>
+      <w:r>
+        <w:rPr>
+          <w:lang w:val="en-US"/>
+        </w:rPr>
+        <w:t xml:space="preserve">riogram for one </w:t>
+      </w:r>
+      <w:r>
+        <w:rPr>
+          <w:lang w:val="en-US"/>
+        </w:rPr>
+        <w:t xml:space="preserve">of the </w:t>
+      </w:r>
+      <w:r>
+        <w:rPr>
+          <w:lang w:val="en-US"/>
+        </w:rPr>
+        <w:t>variable</w:t>
+      </w:r>
+      <w:r>
+        <w:rPr>
+          <w:lang w:val="en-US"/>
+        </w:rPr>
+        <w:t>s</w:t>
+      </w:r>
+      <w:r>
+        <w:rPr>
+          <w:lang w:val="en-US"/>
+        </w:rPr>
+        <w:t>.</w:t>
+      </w:r>
+    </w:p>
+    <w:p>
+      <w:pPr>
+        <w:jc w:val="both"/>
+        <w:rPr>
+          <w:lang w:val="en-US"/>
+        </w:rPr>
+      </w:pPr>
+      <w:r>
+        <w:rPr>
+          <w:lang w:val="en-US"/>
+        </w:rPr>
+        <w:t>If the secondary data is extensive, you can use only the secondary data already located in the estimation locations to inform the estimation, an operation called Collocated Cokriging</w:t>
       </w:r>
       <w:r>
         <w:rPr>
@@ -44986,58 +45337,124 @@
         <w:rPr>
           <w:lang w:val="en-US"/>
         </w:rPr>
-        <w:t>compromising</w:t>
-      </w:r>
-      <w:r>
-        <w:rPr>
-          <w:lang w:val="en-US"/>
-        </w:rPr>
-        <w:t xml:space="preserve"> the plot.</w:t>
-      </w:r>
-    </w:p>
-    <w:p>
-      <w:pPr>
-        <w:rPr>
-          <w:lang w:val="en-US"/>
-        </w:rPr>
-      </w:pPr>
-      <w:r>
-        <w:rPr>
-          <w:lang w:val="en-US"/>
-        </w:rPr>
-        <w:t>SOLUTION: Make sure you change at least one point of the calibration curves.</w:t>
-      </w:r>
-      <w:r>
-        <w:rPr>
-          <w:lang w:val="en-US"/>
-        </w:rPr>
-        <w:t xml:space="preserve">  Alternatively, you can manually configure color scale in the Plot Dialog to display the points.</w:t>
-      </w:r>
-    </w:p>
-    <w:p>
-      <w:pPr>
-        <w:pStyle w:val="Ttulo2"/>
-        <w:rPr>
-          <w:lang w:val="en-US"/>
-        </w:rPr>
-      </w:pPr>
-      <w:bookmarkStart w:id="231" w:name="_Toc474158375"/>
-      <w:bookmarkStart w:id="232" w:name="_Toc480647974"/>
-      <w:r>
-        <w:rPr>
-          <w:lang w:val="en-US"/>
-        </w:rPr>
-        <w:lastRenderedPageBreak/>
-        <w:t xml:space="preserve">(PLANNED) </w:t>
-      </w:r>
-      <w:r>
-        <w:rPr>
-          <w:lang w:val="en-US"/>
-        </w:rPr>
-        <w:t>Cokriging a continuous variable</w:t>
-      </w:r>
-      <w:bookmarkEnd w:id="231"/>
-      <w:bookmarkEnd w:id="232"/>
+        <w:t>(</w:t>
+      </w:r>
+      <w:r>
+        <w:rPr>
+          <w:lang w:val="en-US"/>
+        </w:rPr>
+        <w:t>the normal c</w:t>
+      </w:r>
+      <w:r>
+        <w:rPr>
+          <w:lang w:val="en-US"/>
+        </w:rPr>
+        <w:t xml:space="preserve">okriging </w:t>
+      </w:r>
+      <w:r>
+        <w:rPr>
+          <w:lang w:val="en-US"/>
+        </w:rPr>
+        <w:t xml:space="preserve">is </w:t>
+      </w:r>
+      <w:r>
+        <w:rPr>
+          <w:lang w:val="en-US"/>
+        </w:rPr>
+        <w:t>called Full Cokriging)</w:t>
+      </w:r>
+      <w:r>
+        <w:rPr>
+          <w:lang w:val="en-US"/>
+        </w:rPr>
+        <w:t xml:space="preserve">. </w:t>
+      </w:r>
+      <w:r>
+        <w:rPr>
+          <w:lang w:val="en-US"/>
+        </w:rPr>
+        <w:t xml:space="preserve"> </w:t>
+      </w:r>
+      <w:r>
+        <w:rPr>
+          <w:lang w:val="en-US"/>
+        </w:rPr>
+        <w:t>C</w:t>
+      </w:r>
+      <w:r>
+        <w:rPr>
+          <w:lang w:val="en-US"/>
+        </w:rPr>
+        <w:t xml:space="preserve">ollocated </w:t>
+      </w:r>
+      <w:r>
+        <w:rPr>
+          <w:lang w:val="en-US"/>
+        </w:rPr>
+        <w:t>c</w:t>
+      </w:r>
+      <w:r>
+        <w:rPr>
+          <w:lang w:val="en-US"/>
+        </w:rPr>
+        <w:t xml:space="preserve">okriging </w:t>
+      </w:r>
+      <w:r>
+        <w:rPr>
+          <w:lang w:val="en-US"/>
+        </w:rPr>
+        <w:t>requir</w:t>
+      </w:r>
+      <w:r>
+        <w:rPr>
+          <w:lang w:val="en-US"/>
+        </w:rPr>
+        <w:t xml:space="preserve">es </w:t>
+      </w:r>
+      <w:r>
+        <w:rPr>
+          <w:lang w:val="en-US"/>
+        </w:rPr>
+        <w:t>only</w:t>
+      </w:r>
+      <w:r>
+        <w:rPr>
+          <w:lang w:val="en-US"/>
+        </w:rPr>
+        <w:t xml:space="preserve"> the variogram</w:t>
+      </w:r>
+      <w:r>
+        <w:rPr>
+          <w:lang w:val="en-US"/>
+        </w:rPr>
+        <w:t xml:space="preserve"> model</w:t>
+      </w:r>
+      <w:r>
+        <w:rPr>
+          <w:lang w:val="en-US"/>
+        </w:rPr>
+        <w:t xml:space="preserve"> of the primary (Markov Model 1) or of the secondary (Markov Model 2).</w:t>
+      </w:r>
+    </w:p>
+    <w:p>
+      <w:pPr>
+        <w:pStyle w:val="Ttulo3"/>
+        <w:rPr>
+          <w:lang w:val="en-US"/>
+        </w:rPr>
+      </w:pPr>
+      <w:r>
+        <w:rPr>
+          <w:lang w:val="en-US"/>
+        </w:rPr>
+        <w:t xml:space="preserve">Cokriging with </w:t>
+      </w:r>
+      <w:r>
+        <w:rPr>
+          <w:rStyle w:val="SourceCodeChar"/>
+        </w:rPr>
+        <w:t>cokb3d</w:t>
+      </w:r>
     </w:p>
     <w:p>
       <w:pPr>
@@ -45050,319 +45467,33 @@
         <w:rPr>
           <w:lang w:val="en-US"/>
         </w:rPr>
-        <w:t>LVM and KDE use secondary data to inform only the estimation mean.  Cokriging uses secondary data to inform the estimation itself</w:t>
-      </w:r>
-      <w:r>
-        <w:rPr>
-          <w:lang w:val="en-US"/>
-        </w:rPr>
-        <w:t>, without requiring the secondary data to be in the same unit and scale of the primary</w:t>
-      </w:r>
-      <w:r>
-        <w:rPr>
-          <w:lang w:val="en-US"/>
-        </w:rPr>
-        <w:t xml:space="preserve"> and the risk of introducing bias if a regression is used to convert the secondary data into the primary data unit</w:t>
-      </w:r>
-      <w:r>
-        <w:rPr>
-          <w:lang w:val="en-US"/>
-        </w:rPr>
-        <w:t xml:space="preserve">.  </w:t>
-      </w:r>
-    </w:p>
-    <w:p>
-      <w:pPr>
-        <w:pStyle w:val="Ttulo3"/>
-        <w:rPr>
-          <w:lang w:val="en-US"/>
-        </w:rPr>
-      </w:pPr>
-      <w:bookmarkStart w:id="233" w:name="_Toc474158376"/>
-      <w:bookmarkStart w:id="234" w:name="_Toc480647975"/>
-      <w:r>
-        <w:rPr>
-          <w:lang w:val="en-US"/>
-        </w:rPr>
-        <w:t>Cokriging variography</w:t>
-      </w:r>
-      <w:bookmarkEnd w:id="233"/>
+        <w:t xml:space="preserve">The </w:t>
+      </w:r>
+      <w:r>
+        <w:rPr>
+          <w:rStyle w:val="SourceCodeChar"/>
+        </w:rPr>
+        <w:t>cokb3d</w:t>
+      </w:r>
+      <w:r>
+        <w:rPr>
+          <w:lang w:val="en-US"/>
+        </w:rPr>
+        <w:t xml:space="preserve"> programs supports full cokriging and co-located cokgring</w:t>
+      </w:r>
+      <w:r>
+        <w:rPr>
+          <w:lang w:val="en-US"/>
+        </w:rPr>
+        <w:t xml:space="preserve"> using a general Linear Model of Corregionalization (LMC)</w:t>
+      </w:r>
+      <w:bookmarkStart w:id="234" w:name="_GoBack"/>
       <w:bookmarkEnd w:id="234"/>
-    </w:p>
-    <w:p>
-      <w:pPr>
-        <w:jc w:val="both"/>
-        <w:rPr>
-          <w:lang w:val="en-US"/>
-        </w:rPr>
-      </w:pPr>
-      <w:r>
-        <w:rPr>
-          <w:lang w:val="en-US"/>
-        </w:rPr>
-        <w:t>The downside of cokriging is that, now that the secondary data takes part on the kriging equation, it demands</w:t>
-      </w:r>
-      <w:r>
-        <w:rPr>
-          <w:lang w:val="en-US"/>
-        </w:rPr>
-        <w:t xml:space="preserve"> fitting</w:t>
-      </w:r>
-      <w:r>
-        <w:rPr>
-          <w:lang w:val="en-US"/>
-        </w:rPr>
-        <w:t xml:space="preserve"> another variogram model.  In addition, cross-variograms between the primary and secondary are necessary to complete the covariance matrix for the cokriging equation.  This means, for two variables, four variogram models, at least for a rigorous cokriging procedure.  </w:t>
-      </w:r>
-      <w:r>
-        <w:rPr>
-          <w:lang w:val="en-US"/>
-        </w:rPr>
-        <w:t>This</w:t>
-      </w:r>
-      <w:r>
-        <w:rPr>
-          <w:lang w:val="en-US"/>
-        </w:rPr>
-        <w:t xml:space="preserve"> complication</w:t>
-      </w:r>
-      <w:r>
-        <w:rPr>
-          <w:lang w:val="en-US"/>
-        </w:rPr>
-        <w:t xml:space="preserve"> leads to a variogram modeling decision.</w:t>
-      </w:r>
-    </w:p>
-    <w:p>
-      <w:pPr>
-        <w:jc w:val="both"/>
-        <w:rPr>
-          <w:lang w:val="en-US"/>
-        </w:rPr>
-      </w:pPr>
-      <w:r>
-        <w:rPr>
-          <w:lang w:val="en-US"/>
-        </w:rPr>
-        <w:t>You can assume no lag effect</w:t>
-      </w:r>
-      <w:r>
-        <w:rPr>
-          <w:lang w:val="en-US"/>
-        </w:rPr>
-        <w:t xml:space="preserve"> (also known as delay effect)</w:t>
-      </w:r>
-      <w:r>
-        <w:rPr>
-          <w:lang w:val="en-US"/>
-        </w:rPr>
-        <w:t xml:space="preserve"> to make the primary-secondary and secondary-primary cross-variograms the same, reducing th</w:t>
-      </w:r>
-      <w:r>
-        <w:rPr>
-          <w:lang w:val="en-US"/>
-        </w:rPr>
-        <w:t xml:space="preserve">e variogram count </w:t>
-      </w:r>
-      <w:r>
-        <w:rPr>
-          <w:lang w:val="en-US"/>
-        </w:rPr>
-        <w:t>to three.</w:t>
-      </w:r>
-      <w:r>
-        <w:rPr>
-          <w:lang w:val="en-US"/>
-        </w:rPr>
-        <w:t xml:space="preserve">  It is also possible to assume the variograms share the same structures</w:t>
-      </w:r>
-      <w:r>
-        <w:rPr>
-          <w:lang w:val="en-US"/>
-        </w:rPr>
-        <w:t xml:space="preserve"> (model</w:t>
-      </w:r>
-      <w:r>
-        <w:rPr>
-          <w:lang w:val="en-US"/>
-        </w:rPr>
-        <w:t>s</w:t>
-      </w:r>
-      <w:r>
-        <w:rPr>
-          <w:lang w:val="en-US"/>
-        </w:rPr>
-        <w:t xml:space="preserve"> and ranges)</w:t>
-      </w:r>
-      <w:r>
-        <w:rPr>
-          <w:lang w:val="en-US"/>
-        </w:rPr>
-        <w:t xml:space="preserve"> differing only in the contributions (</w:t>
-      </w:r>
-      <w:r>
-        <w:rPr>
-          <w:lang w:val="en-US"/>
-        </w:rPr>
-        <w:t>c</w:t>
-      </w:r>
-      <w:r>
-        <w:rPr>
-          <w:lang w:val="en-US"/>
-        </w:rPr>
-        <w:t>orregionalization), thus it is only necessary to model a va</w:t>
-      </w:r>
-      <w:r>
-        <w:rPr>
-          <w:lang w:val="en-US"/>
-        </w:rPr>
-        <w:t xml:space="preserve">riogram for one </w:t>
-      </w:r>
-      <w:r>
-        <w:rPr>
-          <w:lang w:val="en-US"/>
-        </w:rPr>
-        <w:t xml:space="preserve">of the </w:t>
-      </w:r>
-      <w:r>
-        <w:rPr>
-          <w:lang w:val="en-US"/>
-        </w:rPr>
-        <w:t>variable</w:t>
-      </w:r>
-      <w:r>
-        <w:rPr>
-          <w:lang w:val="en-US"/>
-        </w:rPr>
-        <w:t>s</w:t>
-      </w:r>
       <w:r>
         <w:rPr>
           <w:lang w:val="en-US"/>
         </w:rPr>
         <w:t>.</w:t>
-      </w:r>
-    </w:p>
-    <w:p>
-      <w:pPr>
-        <w:jc w:val="both"/>
-        <w:rPr>
-          <w:lang w:val="en-US"/>
-        </w:rPr>
-      </w:pPr>
-      <w:r>
-        <w:rPr>
-          <w:lang w:val="en-US"/>
-        </w:rPr>
-        <w:t>If the secondary data is extensive, you can use only the secondary data already located in the estimation locations to inform the estimation, an operation called Collocated Cokriging</w:t>
-      </w:r>
-      <w:r>
-        <w:rPr>
-          <w:lang w:val="en-US"/>
-        </w:rPr>
-        <w:t xml:space="preserve"> </w:t>
-      </w:r>
-      <w:r>
-        <w:rPr>
-          <w:lang w:val="en-US"/>
-        </w:rPr>
-        <w:t>(</w:t>
-      </w:r>
-      <w:r>
-        <w:rPr>
-          <w:lang w:val="en-US"/>
-        </w:rPr>
-        <w:t>the normal c</w:t>
-      </w:r>
-      <w:r>
-        <w:rPr>
-          <w:lang w:val="en-US"/>
-        </w:rPr>
-        <w:t xml:space="preserve">okriging </w:t>
-      </w:r>
-      <w:r>
-        <w:rPr>
-          <w:lang w:val="en-US"/>
-        </w:rPr>
-        <w:t xml:space="preserve">is </w:t>
-      </w:r>
-      <w:r>
-        <w:rPr>
-          <w:lang w:val="en-US"/>
-        </w:rPr>
-        <w:t>called Full Cokriging)</w:t>
-      </w:r>
-      <w:r>
-        <w:rPr>
-          <w:lang w:val="en-US"/>
-        </w:rPr>
-        <w:t xml:space="preserve">. </w:t>
-      </w:r>
-      <w:r>
-        <w:rPr>
-          <w:lang w:val="en-US"/>
-        </w:rPr>
-        <w:t xml:space="preserve"> </w:t>
-      </w:r>
-      <w:r>
-        <w:rPr>
-          <w:lang w:val="en-US"/>
-        </w:rPr>
-        <w:t>C</w:t>
-      </w:r>
-      <w:r>
-        <w:rPr>
-          <w:lang w:val="en-US"/>
-        </w:rPr>
-        <w:t xml:space="preserve">ollocated </w:t>
-      </w:r>
-      <w:r>
-        <w:rPr>
-          <w:lang w:val="en-US"/>
-        </w:rPr>
-        <w:t>c</w:t>
-      </w:r>
-      <w:r>
-        <w:rPr>
-          <w:lang w:val="en-US"/>
-        </w:rPr>
-        <w:t xml:space="preserve">okriging </w:t>
-      </w:r>
-      <w:r>
-        <w:rPr>
-          <w:lang w:val="en-US"/>
-        </w:rPr>
-        <w:t>requir</w:t>
-      </w:r>
-      <w:r>
-        <w:rPr>
-          <w:lang w:val="en-US"/>
-        </w:rPr>
-        <w:t xml:space="preserve">es </w:t>
-      </w:r>
-      <w:r>
-        <w:rPr>
-          <w:lang w:val="en-US"/>
-        </w:rPr>
-        <w:t>only</w:t>
-      </w:r>
-      <w:r>
-        <w:rPr>
-          <w:lang w:val="en-US"/>
-        </w:rPr>
-        <w:t xml:space="preserve"> the variogram</w:t>
-      </w:r>
-      <w:r>
-        <w:rPr>
-          <w:lang w:val="en-US"/>
-        </w:rPr>
-        <w:t xml:space="preserve"> model</w:t>
-      </w:r>
-      <w:r>
-        <w:rPr>
-          <w:lang w:val="en-US"/>
-        </w:rPr>
-        <w:t xml:space="preserve"> of the primary (Markov Model 1) or of the secondary (Markov Model 2).</w:t>
       </w:r>
     </w:p>
     <w:p>
@@ -45706,7 +45837,14 @@
         <w:rPr>
           <w:lang w:val="en-US"/>
         </w:rPr>
-        <w:t>.  Using the Workflow Designer allows the user to graphically design a workflow much like drawing flow charts.  A graphic presentation also allows a broad view of what the workflow does, which can help the user to detect and solve problems.</w:t>
+        <w:t xml:space="preserve">.  Using the Workflow Designer </w:t>
+      </w:r>
+      <w:r>
+        <w:rPr>
+          <w:lang w:val="en-US"/>
+        </w:rPr>
+        <w:lastRenderedPageBreak/>
+        <w:t>allows the user to graphically design a workflow much like drawing flow charts.  A graphic presentation also allows a broad view of what the workflow does, which can help the user to detect and solve problems.</w:t>
       </w:r>
     </w:p>
     <w:p>
@@ -45723,7 +45861,6 @@
         <w:rPr>
           <w:lang w:val="en-US"/>
         </w:rPr>
-        <w:lastRenderedPageBreak/>
         <w:t xml:space="preserve">(CONSIDERING) </w:t>
       </w:r>
       <w:r>
@@ -45913,7 +46050,7 @@
           <w:rPr>
             <w:noProof/>
           </w:rPr>
-          <w:t>53</w:t>
+          <w:t>56</w:t>
         </w:r>
         <w:r>
           <w:fldChar w:fldCharType="end"/>
@@ -45980,7 +46117,7 @@
     <w:lvl w:ilvl="0">
       <w:start w:val="1"/>
       <w:numFmt w:val="bullet"/>
-      <w:pStyle w:val="Hyperlink"/>
+      <w:pStyle w:val="Commarcadores"/>
       <w:lvlText w:val=""/>
       <w:lvlJc w:val="left"/>
       <w:pPr>
@@ -47819,7 +47956,7 @@
 </file>
 
 <file path=customXml/itemProps1.xml><?xml version="1.0" encoding="utf-8"?>
-<ds:datastoreItem xmlns:ds="http://schemas.openxmlformats.org/officeDocument/2006/customXml" ds:itemID="{951C22AE-D146-4538-9FD3-31E2D5E7CB6D}">
+<ds:datastoreItem xmlns:ds="http://schemas.openxmlformats.org/officeDocument/2006/customXml" ds:itemID="{6A03CB0E-F7EF-427E-80C3-E150A3815AFD}">
   <ds:schemaRefs>
     <ds:schemaRef ds:uri="http://schemas.openxmlformats.org/officeDocument/2006/bibliography"/>
   </ds:schemaRefs>

</xml_diff>

<commit_message>
ENHANCEMENT: Better usability for cross variography.
</commit_message>
<xml_diff>
--- a/docs/GammaRayManual.docx
+++ b/docs/GammaRayManual.docx
@@ -86,7 +86,7 @@
           <w:sz w:val="32"/>
           <w:lang w:val="en-US"/>
         </w:rPr>
-        <w:t>6</w:t>
+        <w:t>7</w:t>
       </w:r>
     </w:p>
     <w:p>
@@ -33444,7 +33444,93 @@
         <w:rPr>
           <w:lang w:val="en-US"/>
         </w:rPr>
-        <w:t xml:space="preserve">A variogram represents the spatial continuity of a random variable.  </w:t>
+        <w:t>Statistics study random variables.  If the random variable varies with spatial location, then it is called a regionalized variable, studied with geostatistics.  As related to spatial location, regionalized random variables may exhibit a spatial structure</w:t>
+      </w:r>
+      <w:r>
+        <w:rPr>
+          <w:lang w:val="en-US"/>
+        </w:rPr>
+        <w:t xml:space="preserve"> or continuity, such as many natural phenomena such as ore bodies, spreading of pollutants, distribution of temperatures, etc</w:t>
+      </w:r>
+      <w:r>
+        <w:rPr>
+          <w:lang w:val="en-US"/>
+        </w:rPr>
+        <w:t xml:space="preserve">. </w:t>
+      </w:r>
+    </w:p>
+    <w:p>
+      <w:pPr>
+        <w:jc w:val="both"/>
+        <w:rPr>
+          <w:lang w:val="en-US"/>
+        </w:rPr>
+      </w:pPr>
+      <w:r>
+        <w:rPr>
+          <w:lang w:val="en-US"/>
+        </w:rPr>
+        <w:t xml:space="preserve">A variogram </w:t>
+      </w:r>
+      <w:r>
+        <w:rPr>
+          <w:lang w:val="en-US"/>
+        </w:rPr>
+        <w:t>is a model of</w:t>
+      </w:r>
+      <w:r>
+        <w:rPr>
+          <w:lang w:val="en-US"/>
+        </w:rPr>
+        <w:t xml:space="preserve"> the spatial continuity</w:t>
+      </w:r>
+      <w:r>
+        <w:rPr>
+          <w:lang w:val="en-US"/>
+        </w:rPr>
+        <w:t>, or correlation,</w:t>
+      </w:r>
+      <w:r>
+        <w:rPr>
+          <w:lang w:val="en-US"/>
+        </w:rPr>
+        <w:t xml:space="preserve"> of a </w:t>
+      </w:r>
+      <w:r>
+        <w:rPr>
+          <w:lang w:val="en-US"/>
+        </w:rPr>
+        <w:t>regionalized</w:t>
+      </w:r>
+      <w:r>
+        <w:rPr>
+          <w:lang w:val="en-US"/>
+        </w:rPr>
+        <w:t xml:space="preserve"> variable</w:t>
+      </w:r>
+      <w:r>
+        <w:rPr>
+          <w:lang w:val="en-US"/>
+        </w:rPr>
+        <w:t xml:space="preserve"> (direct or autovariogram) or between two regionalized variables (cross variogram)</w:t>
+      </w:r>
+      <w:r>
+        <w:rPr>
+          <w:lang w:val="en-US"/>
+        </w:rPr>
+        <w:t>.</w:t>
+      </w:r>
+      <w:r>
+        <w:rPr>
+          <w:lang w:val="en-US"/>
+        </w:rPr>
+        <w:t xml:space="preserve">  Two variables that possess a shared spatial behavior or correlation (cross variogram) are said to be corregionalized.</w:t>
+      </w:r>
+      <w:r>
+        <w:rPr>
+          <w:lang w:val="en-US"/>
+        </w:rPr>
+        <w:t xml:space="preserve">  </w:t>
       </w:r>
       <w:r>
         <w:rPr>
@@ -36500,7 +36586,6 @@
       </w:pPr>
       <w:r>
         <w:rPr>
-          <w:highlight w:val="yellow"/>
           <w:lang w:val="en-US"/>
         </w:rPr>
         <w:t>Cross variography is performed</w:t>
@@ -36509,7 +36594,43 @@
         <w:rPr>
           <w:lang w:val="en-US"/>
         </w:rPr>
-        <w:t xml:space="preserve"> the same way as direct variography, except that the user must select two variables of the same data file, then right-click and choose the same menu option.  ATTENTION: order is important to compute cross variograms.  The variable selected first will be the head variable</w:t>
+        <w:t xml:space="preserve"> the same way as direct</w:t>
+      </w:r>
+      <w:r>
+        <w:rPr>
+          <w:lang w:val="en-US"/>
+        </w:rPr>
+        <w:t xml:space="preserve"> (or auto</w:t>
+      </w:r>
+      <w:r>
+        <w:rPr>
+          <w:lang w:val="en-US"/>
+        </w:rPr>
+        <w:t>-</w:t>
+      </w:r>
+      <w:r>
+        <w:rPr>
+          <w:lang w:val="en-US"/>
+        </w:rPr>
+        <w:t>)</w:t>
+      </w:r>
+      <w:r>
+        <w:rPr>
+          <w:lang w:val="en-US"/>
+        </w:rPr>
+        <w:t xml:space="preserve"> variography, except that the user must select two variables of the same data file, then right-click and choose the </w:t>
+      </w:r>
+      <w:r>
+        <w:rPr>
+          <w:lang w:val="en-US"/>
+        </w:rPr>
+        <w:t>“Cross variography VAR1 x VAR2”</w:t>
+      </w:r>
+      <w:r>
+        <w:rPr>
+          <w:lang w:val="en-US"/>
+        </w:rPr>
+        <w:t xml:space="preserve"> menu option.  ATTENTION: order is important to compute cross variograms.  The variable selected first will be the head variable</w:t>
       </w:r>
       <w:r>
         <w:rPr>
@@ -36533,8 +36654,10 @@
         <w:rPr>
           <w:lang w:val="en-US"/>
         </w:rPr>
-        <w:t>y</w:t>
-      </w:r>
+        <w:t>z</w:t>
+      </w:r>
+      <w:bookmarkStart w:id="187" w:name="_GoBack"/>
+      <w:bookmarkEnd w:id="187"/>
       <w:r>
         <w:rPr>
           <w:lang w:val="en-US"/>
@@ -36555,8 +36678,8 @@
           <w:lang w:val="en-US"/>
         </w:rPr>
       </w:pPr>
-      <w:bookmarkStart w:id="187" w:name="_Toc474158368"/>
-      <w:bookmarkStart w:id="188" w:name="_Toc480647955"/>
+      <w:bookmarkStart w:id="188" w:name="_Toc474158368"/>
+      <w:bookmarkStart w:id="189" w:name="_Toc480647955"/>
       <w:r>
         <w:rPr>
           <w:i/>
@@ -36570,8 +36693,8 @@
         </w:rPr>
         <w:t xml:space="preserve"> variogram models</w:t>
       </w:r>
-      <w:bookmarkEnd w:id="187"/>
       <w:bookmarkEnd w:id="188"/>
+      <w:bookmarkEnd w:id="189"/>
     </w:p>
     <w:p>
       <w:pPr>
@@ -36741,7 +36864,7 @@
           <w:lang w:val="en-US"/>
         </w:rPr>
       </w:pPr>
-      <w:bookmarkStart w:id="189" w:name="_Ref466884476"/>
+      <w:bookmarkStart w:id="190" w:name="_Ref466884476"/>
       <w:r>
         <w:rPr>
           <w:b/>
@@ -36785,7 +36908,7 @@
         </w:rPr>
         <w:fldChar w:fldCharType="end"/>
       </w:r>
-      <w:bookmarkEnd w:id="189"/>
+      <w:bookmarkEnd w:id="190"/>
       <w:r>
         <w:rPr>
           <w:lang w:val="en-US"/>
@@ -37046,16 +37169,16 @@
           <w:lang w:val="en-US"/>
         </w:rPr>
       </w:pPr>
-      <w:bookmarkStart w:id="190" w:name="_Toc474158369"/>
-      <w:bookmarkStart w:id="191" w:name="_Toc480647956"/>
+      <w:bookmarkStart w:id="191" w:name="_Toc474158369"/>
+      <w:bookmarkStart w:id="192" w:name="_Toc480647956"/>
       <w:r>
         <w:rPr>
           <w:lang w:val="en-US"/>
         </w:rPr>
         <w:t>Estimation</w:t>
       </w:r>
-      <w:bookmarkEnd w:id="190"/>
       <w:bookmarkEnd w:id="191"/>
+      <w:bookmarkEnd w:id="192"/>
     </w:p>
     <w:p>
       <w:pPr>
@@ -37192,18 +37315,18 @@
           <w:lang w:val="en-US"/>
         </w:rPr>
       </w:pPr>
-      <w:bookmarkStart w:id="192" w:name="_Ref467344848"/>
-      <w:bookmarkStart w:id="193" w:name="_Toc474158370"/>
-      <w:bookmarkStart w:id="194" w:name="_Toc480647957"/>
+      <w:bookmarkStart w:id="193" w:name="_Ref467344848"/>
+      <w:bookmarkStart w:id="194" w:name="_Toc474158370"/>
+      <w:bookmarkStart w:id="195" w:name="_Toc480647957"/>
       <w:r>
         <w:rPr>
           <w:lang w:val="en-US"/>
         </w:rPr>
         <w:t>Kriging</w:t>
       </w:r>
-      <w:bookmarkEnd w:id="192"/>
       <w:bookmarkEnd w:id="193"/>
       <w:bookmarkEnd w:id="194"/>
+      <w:bookmarkEnd w:id="195"/>
     </w:p>
     <w:p>
       <w:pPr>
@@ -37794,7 +37917,7 @@
           <w:lang w:val="en-US"/>
         </w:rPr>
       </w:pPr>
-      <w:bookmarkStart w:id="195" w:name="_Ref465009629"/>
+      <w:bookmarkStart w:id="196" w:name="_Ref465009629"/>
       <w:r>
         <w:rPr>
           <w:b/>
@@ -37835,7 +37958,7 @@
         </w:rPr>
         <w:fldChar w:fldCharType="end"/>
       </w:r>
-      <w:bookmarkEnd w:id="195"/>
+      <w:bookmarkEnd w:id="196"/>
       <w:r>
         <w:rPr>
           <w:lang w:val="en-US"/>
@@ -38336,14 +38459,14 @@
           <w:lang w:val="en-US"/>
         </w:rPr>
       </w:pPr>
-      <w:bookmarkStart w:id="196" w:name="_Toc480647958"/>
+      <w:bookmarkStart w:id="197" w:name="_Toc480647958"/>
       <w:r>
         <w:rPr>
           <w:lang w:val="en-US"/>
         </w:rPr>
         <w:t>Known issues</w:t>
       </w:r>
-      <w:bookmarkEnd w:id="196"/>
+      <w:bookmarkEnd w:id="197"/>
     </w:p>
     <w:p>
       <w:pPr>
@@ -38483,8 +38606,8 @@
           <w:lang w:val="en-US"/>
         </w:rPr>
       </w:pPr>
-      <w:bookmarkStart w:id="197" w:name="_Toc474158371"/>
-      <w:bookmarkStart w:id="198" w:name="_Toc480647959"/>
+      <w:bookmarkStart w:id="198" w:name="_Toc474158371"/>
+      <w:bookmarkStart w:id="199" w:name="_Toc480647959"/>
       <w:r>
         <w:rPr>
           <w:lang w:val="en-US"/>
@@ -38498,7 +38621,7 @@
         </w:rPr>
         <w:t xml:space="preserve"> (IK)</w:t>
       </w:r>
-      <w:bookmarkEnd w:id="197"/>
+      <w:bookmarkEnd w:id="198"/>
       <w:r>
         <w:rPr>
           <w:lang w:val="en-US"/>
@@ -38517,7 +38640,7 @@
         </w:rPr>
         <w:t>continuous variable</w:t>
       </w:r>
-      <w:bookmarkEnd w:id="198"/>
+      <w:bookmarkEnd w:id="199"/>
     </w:p>
     <w:p>
       <w:pPr>
@@ -39284,8 +39407,8 @@
           <w:lang w:val="en-US"/>
         </w:rPr>
       </w:pPr>
-      <w:bookmarkStart w:id="199" w:name="_Toc474158372"/>
-      <w:bookmarkStart w:id="200" w:name="_Toc480647960"/>
+      <w:bookmarkStart w:id="200" w:name="_Toc474158372"/>
+      <w:bookmarkStart w:id="201" w:name="_Toc480647960"/>
       <w:r>
         <w:rPr>
           <w:lang w:val="en-US"/>
@@ -39304,8 +39427,8 @@
         </w:rPr>
         <w:t xml:space="preserve"> for a continuous variable</w:t>
       </w:r>
-      <w:bookmarkEnd w:id="199"/>
       <w:bookmarkEnd w:id="200"/>
+      <w:bookmarkEnd w:id="201"/>
     </w:p>
     <w:p>
       <w:pPr>
@@ -39551,7 +39674,7 @@
           <w:lang w:val="en-US"/>
         </w:rPr>
       </w:pPr>
-      <w:bookmarkStart w:id="201" w:name="_Ref467336020"/>
+      <w:bookmarkStart w:id="202" w:name="_Ref467336020"/>
       <w:r>
         <w:rPr>
           <w:b/>
@@ -39592,7 +39715,7 @@
         </w:rPr>
         <w:fldChar w:fldCharType="end"/>
       </w:r>
-      <w:bookmarkEnd w:id="201"/>
+      <w:bookmarkEnd w:id="202"/>
       <w:r>
         <w:rPr>
           <w:lang w:val="en-US"/>
@@ -39767,7 +39890,7 @@
           <w:lang w:val="en-US"/>
         </w:rPr>
       </w:pPr>
-      <w:bookmarkStart w:id="202" w:name="_Ref467948149"/>
+      <w:bookmarkStart w:id="203" w:name="_Ref467948149"/>
       <w:r>
         <w:rPr>
           <w:b/>
@@ -39808,7 +39931,7 @@
         </w:rPr>
         <w:fldChar w:fldCharType="end"/>
       </w:r>
-      <w:bookmarkEnd w:id="202"/>
+      <w:bookmarkEnd w:id="203"/>
       <w:r>
         <w:rPr>
           <w:lang w:val="en-US"/>
@@ -39952,14 +40075,14 @@
           <w:lang w:val="en-US"/>
         </w:rPr>
       </w:pPr>
-      <w:bookmarkStart w:id="203" w:name="_Toc480647961"/>
+      <w:bookmarkStart w:id="204" w:name="_Toc480647961"/>
       <w:r>
         <w:rPr>
           <w:lang w:val="en-US"/>
         </w:rPr>
         <w:t>Running IK for a continuous variable</w:t>
       </w:r>
-      <w:bookmarkEnd w:id="203"/>
+      <w:bookmarkEnd w:id="204"/>
     </w:p>
     <w:p>
       <w:pPr>
@@ -40152,7 +40275,7 @@
           <w:lang w:val="en-US"/>
         </w:rPr>
       </w:pPr>
-      <w:bookmarkStart w:id="204" w:name="_Ref476499343"/>
+      <w:bookmarkStart w:id="205" w:name="_Ref476499343"/>
       <w:r>
         <w:rPr>
           <w:b/>
@@ -40193,7 +40316,7 @@
         </w:rPr>
         <w:fldChar w:fldCharType="end"/>
       </w:r>
-      <w:bookmarkEnd w:id="204"/>
+      <w:bookmarkEnd w:id="205"/>
       <w:r>
         <w:rPr>
           <w:lang w:val="en-US"/>
@@ -40642,7 +40765,7 @@
       <w:pPr>
         <w:pStyle w:val="Legenda"/>
       </w:pPr>
-      <w:bookmarkStart w:id="205" w:name="_Ref476499777"/>
+      <w:bookmarkStart w:id="206" w:name="_Ref476499777"/>
       <w:r>
         <w:rPr>
           <w:b/>
@@ -40683,7 +40806,7 @@
         </w:rPr>
         <w:fldChar w:fldCharType="end"/>
       </w:r>
-      <w:bookmarkEnd w:id="205"/>
+      <w:bookmarkEnd w:id="206"/>
       <w:r>
         <w:rPr>
           <w:lang w:val="en-US"/>
@@ -40701,16 +40824,16 @@
           <w:lang w:val="en-US"/>
         </w:rPr>
       </w:pPr>
-      <w:bookmarkStart w:id="206" w:name="_Ref478906858"/>
-      <w:bookmarkStart w:id="207" w:name="_Toc480647962"/>
+      <w:bookmarkStart w:id="207" w:name="_Ref478906858"/>
+      <w:bookmarkStart w:id="208" w:name="_Toc480647962"/>
       <w:r>
         <w:rPr>
           <w:lang w:val="en-US"/>
         </w:rPr>
         <w:t>Post-processing the results</w:t>
       </w:r>
-      <w:bookmarkEnd w:id="206"/>
       <w:bookmarkEnd w:id="207"/>
+      <w:bookmarkEnd w:id="208"/>
     </w:p>
     <w:p>
       <w:pPr>
@@ -40862,7 +40985,7 @@
           <w:lang w:val="en-US"/>
         </w:rPr>
       </w:pPr>
-      <w:bookmarkStart w:id="208" w:name="_Ref479438152"/>
+      <w:bookmarkStart w:id="209" w:name="_Ref479438152"/>
       <w:r>
         <w:rPr>
           <w:b/>
@@ -40903,7 +41026,7 @@
         </w:rPr>
         <w:fldChar w:fldCharType="end"/>
       </w:r>
-      <w:bookmarkEnd w:id="208"/>
+      <w:bookmarkEnd w:id="209"/>
       <w:r>
         <w:rPr>
           <w:lang w:val="en-US"/>
@@ -41539,7 +41662,7 @@
           <w:lang w:val="en-US"/>
         </w:rPr>
       </w:pPr>
-      <w:bookmarkStart w:id="209" w:name="_Toc480647963"/>
+      <w:bookmarkStart w:id="210" w:name="_Toc480647963"/>
       <w:r>
         <w:rPr>
           <w:lang w:val="en-US"/>
@@ -41547,7 +41670,7 @@
         <w:lastRenderedPageBreak/>
         <w:t>Known issues</w:t>
       </w:r>
-      <w:bookmarkEnd w:id="209"/>
+      <w:bookmarkEnd w:id="210"/>
     </w:p>
     <w:p>
       <w:pPr>
@@ -41664,14 +41787,14 @@
           <w:lang w:val="en-US"/>
         </w:rPr>
       </w:pPr>
-      <w:bookmarkStart w:id="210" w:name="_Toc480647964"/>
+      <w:bookmarkStart w:id="211" w:name="_Toc480647964"/>
       <w:r>
         <w:rPr>
           <w:lang w:val="en-US"/>
         </w:rPr>
         <w:t>IK for a categorical variable</w:t>
       </w:r>
-      <w:bookmarkEnd w:id="210"/>
+      <w:bookmarkEnd w:id="211"/>
     </w:p>
     <w:p>
       <w:pPr>
@@ -41928,16 +42051,16 @@
           <w:lang w:val="en-US"/>
         </w:rPr>
       </w:pPr>
-      <w:bookmarkStart w:id="211" w:name="_Toc474158373"/>
-      <w:bookmarkStart w:id="212" w:name="_Toc480647965"/>
+      <w:bookmarkStart w:id="212" w:name="_Toc474158373"/>
+      <w:bookmarkStart w:id="213" w:name="_Toc480647965"/>
       <w:r>
         <w:rPr>
           <w:lang w:val="en-US"/>
         </w:rPr>
         <w:t>Defining a class p.d.f. for a categorical variable</w:t>
       </w:r>
-      <w:bookmarkEnd w:id="211"/>
       <w:bookmarkEnd w:id="212"/>
+      <w:bookmarkEnd w:id="213"/>
     </w:p>
     <w:p>
       <w:pPr>
@@ -42149,7 +42272,7 @@
           <w:lang w:val="en-US"/>
         </w:rPr>
       </w:pPr>
-      <w:bookmarkStart w:id="213" w:name="_Ref476392829"/>
+      <w:bookmarkStart w:id="214" w:name="_Ref476392829"/>
       <w:r>
         <w:rPr>
           <w:b/>
@@ -42190,7 +42313,7 @@
         </w:rPr>
         <w:fldChar w:fldCharType="end"/>
       </w:r>
-      <w:bookmarkEnd w:id="213"/>
+      <w:bookmarkEnd w:id="214"/>
       <w:r>
         <w:rPr>
           <w:lang w:val="en-US"/>
@@ -42568,7 +42691,7 @@
           <w:lang w:val="en-US"/>
         </w:rPr>
       </w:pPr>
-      <w:bookmarkStart w:id="214" w:name="_Ref476393640"/>
+      <w:bookmarkStart w:id="215" w:name="_Ref476393640"/>
       <w:r>
         <w:rPr>
           <w:b/>
@@ -42609,7 +42732,7 @@
         </w:rPr>
         <w:fldChar w:fldCharType="end"/>
       </w:r>
-      <w:bookmarkEnd w:id="214"/>
+      <w:bookmarkEnd w:id="215"/>
       <w:r>
         <w:rPr>
           <w:lang w:val="en-US"/>
@@ -42624,8 +42747,8 @@
           <w:lang w:val="en-US"/>
         </w:rPr>
       </w:pPr>
-      <w:bookmarkStart w:id="215" w:name="_Toc474158374"/>
-      <w:bookmarkStart w:id="216" w:name="_Toc480647966"/>
+      <w:bookmarkStart w:id="216" w:name="_Toc474158374"/>
+      <w:bookmarkStart w:id="217" w:name="_Toc480647966"/>
       <w:r>
         <w:rPr>
           <w:lang w:val="en-US"/>
@@ -42650,8 +42773,8 @@
         </w:rPr>
         <w:t>al variable</w:t>
       </w:r>
-      <w:bookmarkEnd w:id="215"/>
       <w:bookmarkEnd w:id="216"/>
+      <w:bookmarkEnd w:id="217"/>
     </w:p>
     <w:p>
       <w:pPr>
@@ -43051,7 +43174,7 @@
           <w:lang w:val="en-US"/>
         </w:rPr>
       </w:pPr>
-      <w:bookmarkStart w:id="217" w:name="_Ref476395785"/>
+      <w:bookmarkStart w:id="218" w:name="_Ref476395785"/>
       <w:r>
         <w:rPr>
           <w:b/>
@@ -43092,7 +43215,7 @@
         </w:rPr>
         <w:fldChar w:fldCharType="end"/>
       </w:r>
-      <w:bookmarkEnd w:id="217"/>
+      <w:bookmarkEnd w:id="218"/>
       <w:r>
         <w:rPr>
           <w:lang w:val="en-US"/>
@@ -43386,7 +43509,7 @@
           <w:lang w:val="en-US"/>
         </w:rPr>
       </w:pPr>
-      <w:bookmarkStart w:id="218" w:name="_Ref476416202"/>
+      <w:bookmarkStart w:id="219" w:name="_Ref476416202"/>
       <w:r>
         <w:rPr>
           <w:b/>
@@ -43427,7 +43550,7 @@
         </w:rPr>
         <w:fldChar w:fldCharType="end"/>
       </w:r>
-      <w:bookmarkEnd w:id="218"/>
+      <w:bookmarkEnd w:id="219"/>
       <w:r>
         <w:rPr>
           <w:lang w:val="en-US"/>
@@ -43478,14 +43601,14 @@
           <w:lang w:val="en-US"/>
         </w:rPr>
       </w:pPr>
-      <w:bookmarkStart w:id="219" w:name="_Toc480647967"/>
+      <w:bookmarkStart w:id="220" w:name="_Toc480647967"/>
       <w:r>
         <w:rPr>
           <w:lang w:val="en-US"/>
         </w:rPr>
         <w:t>Creating a maximum likelihood facies map</w:t>
       </w:r>
-      <w:bookmarkEnd w:id="219"/>
+      <w:bookmarkEnd w:id="220"/>
     </w:p>
     <w:p>
       <w:pPr>
@@ -43691,7 +43814,7 @@
           <w:lang w:val="en-US"/>
         </w:rPr>
       </w:pPr>
-      <w:bookmarkStart w:id="220" w:name="_Ref477096805"/>
+      <w:bookmarkStart w:id="221" w:name="_Ref477096805"/>
       <w:r>
         <w:rPr>
           <w:b/>
@@ -43732,7 +43855,7 @@
         </w:rPr>
         <w:fldChar w:fldCharType="end"/>
       </w:r>
-      <w:bookmarkEnd w:id="220"/>
+      <w:bookmarkEnd w:id="221"/>
       <w:r>
         <w:rPr>
           <w:lang w:val="en-US"/>
@@ -43765,14 +43888,14 @@
           <w:lang w:val="en-US"/>
         </w:rPr>
       </w:pPr>
-      <w:bookmarkStart w:id="221" w:name="_Toc480647968"/>
+      <w:bookmarkStart w:id="222" w:name="_Toc480647968"/>
       <w:r>
         <w:rPr>
           <w:lang w:val="en-US"/>
         </w:rPr>
         <w:t>Known issues</w:t>
       </w:r>
-      <w:bookmarkEnd w:id="221"/>
+      <w:bookmarkEnd w:id="222"/>
     </w:p>
     <w:p>
       <w:pPr>
@@ -43904,7 +44027,7 @@
           <w:lang w:val="en-US"/>
         </w:rPr>
       </w:pPr>
-      <w:bookmarkStart w:id="222" w:name="_Toc480647969"/>
+      <w:bookmarkStart w:id="223" w:name="_Toc480647969"/>
       <w:r>
         <w:rPr>
           <w:lang w:val="en-US"/>
@@ -43947,7 +44070,7 @@
         </w:rPr>
         <w:t>alibration</w:t>
       </w:r>
-      <w:bookmarkEnd w:id="222"/>
+      <w:bookmarkEnd w:id="223"/>
     </w:p>
     <w:p>
       <w:pPr>
@@ -44125,7 +44248,7 @@
           <w:lang w:val="en-US"/>
         </w:rPr>
       </w:pPr>
-      <w:bookmarkStart w:id="223" w:name="_Ref480560523"/>
+      <w:bookmarkStart w:id="224" w:name="_Ref480560523"/>
       <w:r>
         <w:rPr>
           <w:b/>
@@ -44166,7 +44289,7 @@
         </w:rPr>
         <w:fldChar w:fldCharType="end"/>
       </w:r>
-      <w:bookmarkEnd w:id="223"/>
+      <w:bookmarkEnd w:id="224"/>
       <w:r>
         <w:rPr>
           <w:lang w:val="en-US"/>
@@ -44229,7 +44352,7 @@
           <w:lang w:val="en-US"/>
         </w:rPr>
       </w:pPr>
-      <w:bookmarkStart w:id="224" w:name="_Ref480560532"/>
+      <w:bookmarkStart w:id="225" w:name="_Ref480560532"/>
       <w:r>
         <w:rPr>
           <w:b/>
@@ -44270,7 +44393,7 @@
         </w:rPr>
         <w:fldChar w:fldCharType="end"/>
       </w:r>
-      <w:bookmarkEnd w:id="224"/>
+      <w:bookmarkEnd w:id="225"/>
       <w:r>
         <w:rPr>
           <w:lang w:val="en-US"/>
@@ -44479,14 +44602,14 @@
           <w:lang w:val="en-US"/>
         </w:rPr>
       </w:pPr>
-      <w:bookmarkStart w:id="225" w:name="_Toc480647970"/>
+      <w:bookmarkStart w:id="226" w:name="_Toc480647970"/>
       <w:r>
         <w:rPr>
           <w:lang w:val="en-US"/>
         </w:rPr>
         <w:t>Interpretation for categorical attributes</w:t>
       </w:r>
-      <w:bookmarkEnd w:id="225"/>
+      <w:bookmarkEnd w:id="226"/>
     </w:p>
     <w:p>
       <w:pPr>
@@ -44666,7 +44789,7 @@
           <w:lang w:val="en-US"/>
         </w:rPr>
       </w:pPr>
-      <w:bookmarkStart w:id="226" w:name="_Ref480561270"/>
+      <w:bookmarkStart w:id="227" w:name="_Ref480561270"/>
       <w:r>
         <w:rPr>
           <w:b/>
@@ -44707,7 +44830,7 @@
         </w:rPr>
         <w:fldChar w:fldCharType="end"/>
       </w:r>
-      <w:bookmarkEnd w:id="226"/>
+      <w:bookmarkEnd w:id="227"/>
       <w:r>
         <w:rPr>
           <w:lang w:val="en-US"/>
@@ -44734,7 +44857,7 @@
           <w:lang w:val="en-US"/>
         </w:rPr>
       </w:pPr>
-      <w:bookmarkStart w:id="227" w:name="_Toc480647971"/>
+      <w:bookmarkStart w:id="228" w:name="_Toc480647971"/>
       <w:r>
         <w:rPr>
           <w:lang w:val="en-US"/>
@@ -44753,7 +44876,7 @@
         </w:rPr>
         <w:t xml:space="preserve"> attributes</w:t>
       </w:r>
-      <w:bookmarkEnd w:id="227"/>
+      <w:bookmarkEnd w:id="228"/>
     </w:p>
     <w:p>
       <w:pPr>
@@ -44927,14 +45050,14 @@
           <w:lang w:val="en-US"/>
         </w:rPr>
       </w:pPr>
-      <w:bookmarkStart w:id="228" w:name="_Toc480647972"/>
+      <w:bookmarkStart w:id="229" w:name="_Toc480647972"/>
       <w:r>
         <w:rPr>
           <w:lang w:val="en-US"/>
         </w:rPr>
         <w:t>Multiple secondary data</w:t>
       </w:r>
-      <w:bookmarkEnd w:id="228"/>
+      <w:bookmarkEnd w:id="229"/>
     </w:p>
     <w:p>
       <w:pPr>
@@ -44957,14 +45080,14 @@
           <w:lang w:val="en-US"/>
         </w:rPr>
       </w:pPr>
-      <w:bookmarkStart w:id="229" w:name="_Toc480647973"/>
+      <w:bookmarkStart w:id="230" w:name="_Toc480647973"/>
       <w:r>
         <w:rPr>
           <w:lang w:val="en-US"/>
         </w:rPr>
         <w:t>Known issues</w:t>
       </w:r>
-      <w:bookmarkEnd w:id="229"/>
+      <w:bookmarkEnd w:id="230"/>
     </w:p>
     <w:p>
       <w:pPr>
@@ -45062,8 +45185,8 @@
           <w:lang w:val="en-US"/>
         </w:rPr>
       </w:pPr>
-      <w:bookmarkStart w:id="230" w:name="_Toc474158375"/>
-      <w:bookmarkStart w:id="231" w:name="_Toc480647974"/>
+      <w:bookmarkStart w:id="231" w:name="_Toc474158375"/>
+      <w:bookmarkStart w:id="232" w:name="_Toc480647974"/>
       <w:r>
         <w:rPr>
           <w:lang w:val="en-US"/>
@@ -45089,8 +45212,8 @@
         </w:rPr>
         <w:t>Cokriging</w:t>
       </w:r>
-      <w:bookmarkEnd w:id="230"/>
       <w:bookmarkEnd w:id="231"/>
+      <w:bookmarkEnd w:id="232"/>
     </w:p>
     <w:p>
       <w:pPr>
@@ -45149,16 +45272,16 @@
           <w:lang w:val="en-US"/>
         </w:rPr>
       </w:pPr>
-      <w:bookmarkStart w:id="232" w:name="_Toc474158376"/>
-      <w:bookmarkStart w:id="233" w:name="_Toc480647975"/>
+      <w:bookmarkStart w:id="233" w:name="_Toc474158376"/>
+      <w:bookmarkStart w:id="234" w:name="_Toc480647975"/>
       <w:r>
         <w:rPr>
           <w:lang w:val="en-US"/>
         </w:rPr>
         <w:t>Cokriging variography</w:t>
       </w:r>
-      <w:bookmarkEnd w:id="232"/>
       <w:bookmarkEnd w:id="233"/>
+      <w:bookmarkEnd w:id="234"/>
     </w:p>
     <w:p>
       <w:pPr>
@@ -45215,6 +45338,32 @@
         <w:rPr>
           <w:lang w:val="en-US"/>
         </w:rPr>
+        <w:t xml:space="preserve">In addition, the mixing of possibly very different variogram models may lead to numerical instabilities with the covariance matrix.  Hence, the several variogram models must form a Linear Model of Corregionalization (LMC) to assure the same required properties with a single variogram, such as positive </w:t>
+      </w:r>
+      <w:r>
+        <w:rPr>
+          <w:lang w:val="en-US"/>
+        </w:rPr>
+        <w:t>definiteness</w:t>
+      </w:r>
+      <w:r>
+        <w:rPr>
+          <w:lang w:val="en-US"/>
+        </w:rPr>
+        <w:t>.</w:t>
+      </w:r>
+    </w:p>
+    <w:p>
+      <w:pPr>
+        <w:jc w:val="both"/>
+        <w:rPr>
+          <w:lang w:val="en-US"/>
+        </w:rPr>
+      </w:pPr>
+      <w:r>
+        <w:rPr>
+          <w:lang w:val="en-US"/>
+        </w:rPr>
         <w:t>You can assume no lag effect</w:t>
       </w:r>
       <w:r>
@@ -45269,7 +45418,123 @@
         <w:rPr>
           <w:lang w:val="en-US"/>
         </w:rPr>
-        <w:t xml:space="preserve"> differing only in the contributions (</w:t>
+        <w:t xml:space="preserve"> diffe</w:t>
+      </w:r>
+      <w:r>
+        <w:rPr>
+          <w:lang w:val="en-US"/>
+        </w:rPr>
+        <w:t>ring only in the contributions</w:t>
+      </w:r>
+      <w:r>
+        <w:rPr>
+          <w:lang w:val="en-US"/>
+        </w:rPr>
+        <w:t>, thus it is only necessary to model a va</w:t>
+      </w:r>
+      <w:r>
+        <w:rPr>
+          <w:lang w:val="en-US"/>
+        </w:rPr>
+        <w:t xml:space="preserve">riogram for one </w:t>
+      </w:r>
+      <w:r>
+        <w:rPr>
+          <w:lang w:val="en-US"/>
+        </w:rPr>
+        <w:t xml:space="preserve">of the </w:t>
+      </w:r>
+      <w:r>
+        <w:rPr>
+          <w:lang w:val="en-US"/>
+        </w:rPr>
+        <w:t>variable</w:t>
+      </w:r>
+      <w:r>
+        <w:rPr>
+          <w:lang w:val="en-US"/>
+        </w:rPr>
+        <w:t>s</w:t>
+      </w:r>
+      <w:r>
+        <w:rPr>
+          <w:lang w:val="en-US"/>
+        </w:rPr>
+        <w:t>.</w:t>
+      </w:r>
+    </w:p>
+    <w:p>
+      <w:pPr>
+        <w:jc w:val="both"/>
+        <w:rPr>
+          <w:lang w:val="en-US"/>
+        </w:rPr>
+      </w:pPr>
+      <w:r>
+        <w:rPr>
+          <w:lang w:val="en-US"/>
+        </w:rPr>
+        <w:t>If the secondary data is extensive, you can use only the secondary data already located in the estimation locations to inform the estimation, an operation called Collocated Cokriging</w:t>
+      </w:r>
+      <w:r>
+        <w:rPr>
+          <w:lang w:val="en-US"/>
+        </w:rPr>
+        <w:t xml:space="preserve"> </w:t>
+      </w:r>
+      <w:r>
+        <w:rPr>
+          <w:lang w:val="en-US"/>
+        </w:rPr>
+        <w:t>(</w:t>
+      </w:r>
+      <w:r>
+        <w:rPr>
+          <w:lang w:val="en-US"/>
+        </w:rPr>
+        <w:t>the normal c</w:t>
+      </w:r>
+      <w:r>
+        <w:rPr>
+          <w:lang w:val="en-US"/>
+        </w:rPr>
+        <w:t xml:space="preserve">okriging </w:t>
+      </w:r>
+      <w:r>
+        <w:rPr>
+          <w:lang w:val="en-US"/>
+        </w:rPr>
+        <w:t xml:space="preserve">is </w:t>
+      </w:r>
+      <w:r>
+        <w:rPr>
+          <w:lang w:val="en-US"/>
+        </w:rPr>
+        <w:t>called Full Cokriging)</w:t>
+      </w:r>
+      <w:r>
+        <w:rPr>
+          <w:lang w:val="en-US"/>
+        </w:rPr>
+        <w:t xml:space="preserve">. </w:t>
+      </w:r>
+      <w:r>
+        <w:rPr>
+          <w:lang w:val="en-US"/>
+        </w:rPr>
+        <w:t xml:space="preserve"> </w:t>
+      </w:r>
+      <w:r>
+        <w:rPr>
+          <w:lang w:val="en-US"/>
+        </w:rPr>
+        <w:t>C</w:t>
+      </w:r>
+      <w:r>
+        <w:rPr>
+          <w:lang w:val="en-US"/>
+        </w:rPr>
+        <w:t xml:space="preserve">ollocated </w:t>
       </w:r>
       <w:r>
         <w:rPr>
@@ -45281,37 +45546,63 @@
         <w:rPr>
           <w:lang w:val="en-US"/>
         </w:rPr>
-        <w:t>orregionalization), thus it is only necessary to model a va</w:t>
-      </w:r>
-      <w:r>
-        <w:rPr>
-          <w:lang w:val="en-US"/>
-        </w:rPr>
-        <w:t xml:space="preserve">riogram for one </w:t>
-      </w:r>
-      <w:r>
-        <w:rPr>
-          <w:lang w:val="en-US"/>
-        </w:rPr>
-        <w:t xml:space="preserve">of the </w:t>
-      </w:r>
-      <w:r>
-        <w:rPr>
-          <w:lang w:val="en-US"/>
-        </w:rPr>
-        <w:t>variable</w:t>
-      </w:r>
-      <w:r>
-        <w:rPr>
-          <w:lang w:val="en-US"/>
-        </w:rPr>
-        <w:t>s</w:t>
-      </w:r>
-      <w:r>
-        <w:rPr>
-          <w:lang w:val="en-US"/>
-        </w:rPr>
-        <w:t>.</w:t>
+        <w:t xml:space="preserve">okriging </w:t>
+      </w:r>
+      <w:r>
+        <w:rPr>
+          <w:lang w:val="en-US"/>
+        </w:rPr>
+        <w:t>requir</w:t>
+      </w:r>
+      <w:r>
+        <w:rPr>
+          <w:lang w:val="en-US"/>
+        </w:rPr>
+        <w:t xml:space="preserve">es </w:t>
+      </w:r>
+      <w:r>
+        <w:rPr>
+          <w:lang w:val="en-US"/>
+        </w:rPr>
+        <w:t>only</w:t>
+      </w:r>
+      <w:r>
+        <w:rPr>
+          <w:lang w:val="en-US"/>
+        </w:rPr>
+        <w:t xml:space="preserve"> the variogram</w:t>
+      </w:r>
+      <w:r>
+        <w:rPr>
+          <w:lang w:val="en-US"/>
+        </w:rPr>
+        <w:t xml:space="preserve"> model</w:t>
+      </w:r>
+      <w:r>
+        <w:rPr>
+          <w:lang w:val="en-US"/>
+        </w:rPr>
+        <w:t xml:space="preserve"> of the primary (Markov Model 1) or of the secondary (Markov Model 2).</w:t>
+      </w:r>
+    </w:p>
+    <w:p>
+      <w:pPr>
+        <w:pStyle w:val="Ttulo3"/>
+        <w:rPr>
+          <w:lang w:val="en-US"/>
+        </w:rPr>
+      </w:pPr>
+      <w:r>
+        <w:rPr>
+          <w:lang w:val="en-US"/>
+        </w:rPr>
+        <w:t xml:space="preserve">Cokriging with </w:t>
+      </w:r>
+      <w:r>
+        <w:rPr>
+          <w:rStyle w:val="SourceCodeChar"/>
+        </w:rPr>
+        <w:t>cokb3d</w:t>
       </w:r>
     </w:p>
     <w:p>
@@ -45325,129 +45616,7 @@
         <w:rPr>
           <w:lang w:val="en-US"/>
         </w:rPr>
-        <w:t>If the secondary data is extensive, you can use only the secondary data already located in the estimation locations to inform the estimation, an operation called Collocated Cokriging</w:t>
-      </w:r>
-      <w:r>
-        <w:rPr>
-          <w:lang w:val="en-US"/>
-        </w:rPr>
-        <w:t xml:space="preserve"> </w:t>
-      </w:r>
-      <w:r>
-        <w:rPr>
-          <w:lang w:val="en-US"/>
-        </w:rPr>
-        <w:t>(</w:t>
-      </w:r>
-      <w:r>
-        <w:rPr>
-          <w:lang w:val="en-US"/>
-        </w:rPr>
-        <w:t>the normal c</w:t>
-      </w:r>
-      <w:r>
-        <w:rPr>
-          <w:lang w:val="en-US"/>
-        </w:rPr>
-        <w:t xml:space="preserve">okriging </w:t>
-      </w:r>
-      <w:r>
-        <w:rPr>
-          <w:lang w:val="en-US"/>
-        </w:rPr>
-        <w:t xml:space="preserve">is </w:t>
-      </w:r>
-      <w:r>
-        <w:rPr>
-          <w:lang w:val="en-US"/>
-        </w:rPr>
-        <w:t>called Full Cokriging)</w:t>
-      </w:r>
-      <w:r>
-        <w:rPr>
-          <w:lang w:val="en-US"/>
-        </w:rPr>
-        <w:t xml:space="preserve">. </w:t>
-      </w:r>
-      <w:r>
-        <w:rPr>
-          <w:lang w:val="en-US"/>
-        </w:rPr>
-        <w:t xml:space="preserve"> </w:t>
-      </w:r>
-      <w:r>
-        <w:rPr>
-          <w:lang w:val="en-US"/>
-        </w:rPr>
-        <w:t>C</w:t>
-      </w:r>
-      <w:r>
-        <w:rPr>
-          <w:lang w:val="en-US"/>
-        </w:rPr>
-        <w:t xml:space="preserve">ollocated </w:t>
-      </w:r>
-      <w:r>
-        <w:rPr>
-          <w:lang w:val="en-US"/>
-        </w:rPr>
-        <w:t>c</w:t>
-      </w:r>
-      <w:r>
-        <w:rPr>
-          <w:lang w:val="en-US"/>
-        </w:rPr>
-        <w:t xml:space="preserve">okriging </w:t>
-      </w:r>
-      <w:r>
-        <w:rPr>
-          <w:lang w:val="en-US"/>
-        </w:rPr>
-        <w:t>requir</w:t>
-      </w:r>
-      <w:r>
-        <w:rPr>
-          <w:lang w:val="en-US"/>
-        </w:rPr>
-        <w:t xml:space="preserve">es </w:t>
-      </w:r>
-      <w:r>
-        <w:rPr>
-          <w:lang w:val="en-US"/>
-        </w:rPr>
-        <w:t>only</w:t>
-      </w:r>
-      <w:r>
-        <w:rPr>
-          <w:lang w:val="en-US"/>
-        </w:rPr>
-        <w:t xml:space="preserve"> the variogram</w:t>
-      </w:r>
-      <w:r>
-        <w:rPr>
-          <w:lang w:val="en-US"/>
-        </w:rPr>
-        <w:t xml:space="preserve"> model</w:t>
-      </w:r>
-      <w:r>
-        <w:rPr>
-          <w:lang w:val="en-US"/>
-        </w:rPr>
-        <w:t xml:space="preserve"> of the primary (Markov Model 1) or of the secondary (Markov Model 2).</w:t>
-      </w:r>
-    </w:p>
-    <w:p>
-      <w:pPr>
-        <w:pStyle w:val="Ttulo3"/>
-        <w:rPr>
-          <w:lang w:val="en-US"/>
-        </w:rPr>
-      </w:pPr>
-      <w:r>
-        <w:rPr>
-          <w:lang w:val="en-US"/>
-        </w:rPr>
-        <w:t xml:space="preserve">Cokriging with </w:t>
+        <w:t xml:space="preserve">The </w:t>
       </w:r>
       <w:r>
         <w:rPr>
@@ -45455,26 +45624,6 @@
         </w:rPr>
         <w:t>cokb3d</w:t>
       </w:r>
-    </w:p>
-    <w:p>
-      <w:pPr>
-        <w:jc w:val="both"/>
-        <w:rPr>
-          <w:lang w:val="en-US"/>
-        </w:rPr>
-      </w:pPr>
-      <w:r>
-        <w:rPr>
-          <w:lang w:val="en-US"/>
-        </w:rPr>
-        <w:t xml:space="preserve">The </w:t>
-      </w:r>
-      <w:r>
-        <w:rPr>
-          <w:rStyle w:val="SourceCodeChar"/>
-        </w:rPr>
-        <w:t>cokb3d</w:t>
-      </w:r>
       <w:r>
         <w:rPr>
           <w:lang w:val="en-US"/>
@@ -45487,8 +45636,6 @@
         </w:rPr>
         <w:t xml:space="preserve"> using a general Linear Model of Corregionalization (LMC)</w:t>
       </w:r>
-      <w:bookmarkStart w:id="234" w:name="_GoBack"/>
-      <w:bookmarkEnd w:id="234"/>
       <w:r>
         <w:rPr>
           <w:lang w:val="en-US"/>
@@ -45778,6 +45925,7 @@
         <w:rPr>
           <w:lang w:val="en-US"/>
         </w:rPr>
+        <w:lastRenderedPageBreak/>
         <w:t>Advanced topics</w:t>
       </w:r>
       <w:bookmarkEnd w:id="242"/>
@@ -45837,14 +45985,7 @@
         <w:rPr>
           <w:lang w:val="en-US"/>
         </w:rPr>
-        <w:t xml:space="preserve">.  Using the Workflow Designer </w:t>
-      </w:r>
-      <w:r>
-        <w:rPr>
-          <w:lang w:val="en-US"/>
-        </w:rPr>
-        <w:lastRenderedPageBreak/>
-        <w:t>allows the user to graphically design a workflow much like drawing flow charts.  A graphic presentation also allows a broad view of what the workflow does, which can help the user to detect and solve problems.</w:t>
+        <w:t>.  Using the Workflow Designer allows the user to graphically design a workflow much like drawing flow charts.  A graphic presentation also allows a broad view of what the workflow does, which can help the user to detect and solve problems.</w:t>
       </w:r>
     </w:p>
     <w:p>
@@ -46031,6 +46172,7 @@
         <w:docPartUnique/>
       </w:docPartObj>
     </w:sdtPr>
+    <w:sdtEndPr/>
     <w:sdtContent>
       <w:p>
         <w:pPr>
@@ -46050,7 +46192,7 @@
           <w:rPr>
             <w:noProof/>
           </w:rPr>
-          <w:t>56</w:t>
+          <w:t>52</w:t>
         </w:r>
         <w:r>
           <w:fldChar w:fldCharType="end"/>
@@ -47956,7 +48098,7 @@
 </file>
 
 <file path=customXml/itemProps1.xml><?xml version="1.0" encoding="utf-8"?>
-<ds:datastoreItem xmlns:ds="http://schemas.openxmlformats.org/officeDocument/2006/customXml" ds:itemID="{6A03CB0E-F7EF-427E-80C3-E150A3815AFD}">
+<ds:datastoreItem xmlns:ds="http://schemas.openxmlformats.org/officeDocument/2006/customXml" ds:itemID="{A688C686-BD2F-4A6E-878E-AC32BF6414BE}">
   <ds:schemaRefs>
     <ds:schemaRef ds:uri="http://schemas.openxmlformats.org/officeDocument/2006/bibliography"/>
   </ds:schemaRefs>

</xml_diff>

<commit_message>
REFACTOR: moving dialog classes files to /dialogs and widget classes files to /widgets.
</commit_message>
<xml_diff>
--- a/docs/GammaRayManual.docx
+++ b/docs/GammaRayManual.docx
@@ -88,6 +88,14 @@
         </w:rPr>
         <w:t>7</w:t>
       </w:r>
+      <w:r>
+        <w:rPr>
+          <w:b/>
+          <w:sz w:val="32"/>
+          <w:lang w:val="en-US"/>
+        </w:rPr>
+        <w:t>.1</w:t>
+      </w:r>
     </w:p>
     <w:p>
       <w:pPr>
@@ -9820,23 +9828,7 @@
                 <w:noProof/>
                 <w:lang w:val="en-US"/>
               </w:rPr>
-              <w:t>Secondary dat</w:t>
-            </w:r>
-            <w:r>
-              <w:rPr>
-                <w:rStyle w:val="Hyperlink"/>
-                <w:noProof/>
-                <w:lang w:val="en-US"/>
-              </w:rPr>
-              <w:t>a</w:t>
-            </w:r>
-            <w:r>
-              <w:rPr>
-                <w:rStyle w:val="Hyperlink"/>
-                <w:noProof/>
-                <w:lang w:val="en-US"/>
-              </w:rPr>
-              <w:t>: soft indicator calibration</w:t>
+              <w:t>Secondary data: soft indicator calibration</w:t>
             </w:r>
             <w:r>
               <w:rPr>
@@ -11558,7 +11550,19 @@
         <w:rPr>
           <w:lang w:val="en-US"/>
         </w:rPr>
-        <w:t xml:space="preserve"> list of GSLib executables that GammaRay currently needs:</w:t>
+        <w:t xml:space="preserve"> list of GSLib executables</w:t>
+      </w:r>
+      <w:r>
+        <w:rPr>
+          <w:lang w:val="en-US"/>
+        </w:rPr>
+        <w:t xml:space="preserve"> and versions</w:t>
+      </w:r>
+      <w:r>
+        <w:rPr>
+          <w:lang w:val="en-US"/>
+        </w:rPr>
+        <w:t xml:space="preserve"> that GammaRay currently needs:</w:t>
       </w:r>
     </w:p>
     <w:p>
@@ -11588,6 +11592,13 @@
         </w:rPr>
         <w:t>ddcoord</w:t>
       </w:r>
+      <w:r>
+        <w:rPr>
+          <w:rFonts w:ascii="Courier New" w:hAnsi="Courier New" w:cs="Courier New"/>
+          <w:lang w:val="en-US"/>
+        </w:rPr>
+        <w:t xml:space="preserve"> (3.000)</w:t>
+      </w:r>
     </w:p>
     <w:p>
       <w:pPr>
@@ -11609,6 +11620,13 @@
         </w:rPr>
         <w:t>bivplt</w:t>
       </w:r>
+      <w:r>
+        <w:rPr>
+          <w:rFonts w:ascii="Courier New" w:hAnsi="Courier New" w:cs="Courier New"/>
+          <w:lang w:val="en-US"/>
+        </w:rPr>
+        <w:t xml:space="preserve"> (3.000)</w:t>
+      </w:r>
     </w:p>
     <w:p>
       <w:pPr>
@@ -11630,6 +11648,13 @@
         </w:rPr>
         <w:t>cokb3d</w:t>
       </w:r>
+      <w:r>
+        <w:rPr>
+          <w:rFonts w:ascii="Courier New" w:hAnsi="Courier New" w:cs="Courier New"/>
+          <w:lang w:val="en-US"/>
+        </w:rPr>
+        <w:t xml:space="preserve"> (3.000)</w:t>
+      </w:r>
     </w:p>
     <w:p>
       <w:pPr>
@@ -11651,6 +11676,13 @@
         </w:rPr>
         <w:t>declus</w:t>
       </w:r>
+      <w:r>
+        <w:rPr>
+          <w:rFonts w:ascii="Courier New" w:hAnsi="Courier New" w:cs="Courier New"/>
+          <w:lang w:val="en-US"/>
+        </w:rPr>
+        <w:t xml:space="preserve"> (3.000)</w:t>
+      </w:r>
     </w:p>
     <w:p>
       <w:pPr>
@@ -11672,6 +11704,13 @@
         </w:rPr>
         <w:t>gam</w:t>
       </w:r>
+      <w:r>
+        <w:rPr>
+          <w:rFonts w:ascii="Courier New" w:hAnsi="Courier New" w:cs="Courier New"/>
+          <w:lang w:val="en-US"/>
+        </w:rPr>
+        <w:t xml:space="preserve"> (3.000)</w:t>
+      </w:r>
     </w:p>
     <w:p>
       <w:pPr>
@@ -11693,6 +11732,13 @@
         </w:rPr>
         <w:t>gammabar</w:t>
       </w:r>
+      <w:r>
+        <w:rPr>
+          <w:rFonts w:ascii="Courier New" w:hAnsi="Courier New" w:cs="Courier New"/>
+          <w:lang w:val="en-US"/>
+        </w:rPr>
+        <w:t xml:space="preserve"> (2.000)</w:t>
+      </w:r>
     </w:p>
     <w:p>
       <w:pPr>
@@ -11714,6 +11760,13 @@
         </w:rPr>
         <w:t>gamv</w:t>
       </w:r>
+      <w:r>
+        <w:rPr>
+          <w:rFonts w:ascii="Courier New" w:hAnsi="Courier New" w:cs="Courier New"/>
+          <w:lang w:val="en-US"/>
+        </w:rPr>
+        <w:t xml:space="preserve"> (3.000)</w:t>
+      </w:r>
     </w:p>
     <w:p>
       <w:pPr>
@@ -11735,6 +11788,15 @@
         </w:rPr>
         <w:t>getpoints</w:t>
       </w:r>
+      <w:r>
+        <w:rPr>
+          <w:rFonts w:ascii="Courier New" w:hAnsi="Courier New" w:cs="Courier New"/>
+          <w:lang w:val="en-US"/>
+        </w:rPr>
+        <w:t xml:space="preserve"> (3.000)</w:t>
+      </w:r>
+      <w:bookmarkStart w:id="13" w:name="_GoBack"/>
+      <w:bookmarkEnd w:id="13"/>
     </w:p>
     <w:p>
       <w:pPr>
@@ -12201,16 +12263,16 @@
           <w:lang w:val="en-US"/>
         </w:rPr>
       </w:pPr>
-      <w:bookmarkStart w:id="13" w:name="_Toc474158312"/>
-      <w:bookmarkStart w:id="14" w:name="_Toc481337886"/>
+      <w:bookmarkStart w:id="14" w:name="_Toc474158312"/>
+      <w:bookmarkStart w:id="15" w:name="_Toc481337886"/>
       <w:r>
         <w:rPr>
           <w:lang w:val="en-US"/>
         </w:rPr>
         <w:t>Note on GSLib compatibility</w:t>
       </w:r>
-      <w:bookmarkEnd w:id="13"/>
       <w:bookmarkEnd w:id="14"/>
+      <w:bookmarkEnd w:id="15"/>
     </w:p>
     <w:p>
       <w:pPr>
@@ -12547,16 +12609,16 @@
           <w:lang w:val="en-US"/>
         </w:rPr>
       </w:pPr>
-      <w:bookmarkStart w:id="15" w:name="_Toc474158313"/>
-      <w:bookmarkStart w:id="16" w:name="_Toc481337887"/>
+      <w:bookmarkStart w:id="16" w:name="_Toc474158313"/>
+      <w:bookmarkStart w:id="17" w:name="_Toc481337887"/>
       <w:r>
         <w:rPr>
           <w:lang w:val="en-US"/>
         </w:rPr>
         <w:t>Ghostscript</w:t>
       </w:r>
-      <w:bookmarkEnd w:id="15"/>
       <w:bookmarkEnd w:id="16"/>
+      <w:bookmarkEnd w:id="17"/>
     </w:p>
     <w:p>
       <w:pPr>
@@ -12690,7 +12752,7 @@
           <w:lang w:val="en-US"/>
         </w:rPr>
       </w:pPr>
-      <w:bookmarkStart w:id="17" w:name="_Toc481337888"/>
+      <w:bookmarkStart w:id="18" w:name="_Toc481337888"/>
       <w:r>
         <w:rPr>
           <w:lang w:val="en-US"/>
@@ -12709,7 +12771,7 @@
         </w:rPr>
         <w:t xml:space="preserve"> and runtime libraries</w:t>
       </w:r>
-      <w:bookmarkEnd w:id="17"/>
+      <w:bookmarkEnd w:id="18"/>
     </w:p>
     <w:p>
       <w:pPr>
@@ -12743,14 +12805,14 @@
           <w:lang w:val="en-US"/>
         </w:rPr>
       </w:pPr>
-      <w:bookmarkStart w:id="18" w:name="_Toc481337889"/>
+      <w:bookmarkStart w:id="19" w:name="_Toc481337889"/>
       <w:r>
         <w:rPr>
           <w:lang w:val="en-US"/>
         </w:rPr>
         <w:t>Developer tool set</w:t>
       </w:r>
-      <w:bookmarkEnd w:id="18"/>
+      <w:bookmarkEnd w:id="19"/>
     </w:p>
     <w:p>
       <w:pPr>
@@ -12833,7 +12895,7 @@
           <w:lang w:val="en-US"/>
         </w:rPr>
       </w:pPr>
-      <w:bookmarkStart w:id="19" w:name="_Toc481337890"/>
+      <w:bookmarkStart w:id="20" w:name="_Toc481337890"/>
       <w:r>
         <w:rPr>
           <w:lang w:val="en-US"/>
@@ -12846,7 +12908,7 @@
         </w:rPr>
         <w:t xml:space="preserve"> 5.3</w:t>
       </w:r>
-      <w:bookmarkEnd w:id="19"/>
+      <w:bookmarkEnd w:id="20"/>
     </w:p>
     <w:p>
       <w:pPr>
@@ -13120,14 +13182,14 @@
           <w:lang w:val="en-US"/>
         </w:rPr>
       </w:pPr>
-      <w:bookmarkStart w:id="20" w:name="_Toc481337891"/>
+      <w:bookmarkStart w:id="21" w:name="_Toc481337891"/>
       <w:r>
         <w:rPr>
           <w:lang w:val="en-US"/>
         </w:rPr>
         <w:t>Boost 1.63</w:t>
       </w:r>
-      <w:bookmarkEnd w:id="20"/>
+      <w:bookmarkEnd w:id="21"/>
     </w:p>
     <w:p>
       <w:pPr>
@@ -13391,14 +13453,14 @@
           <w:lang w:val="en-US"/>
         </w:rPr>
       </w:pPr>
-      <w:bookmarkStart w:id="21" w:name="_Toc481337892"/>
+      <w:bookmarkStart w:id="22" w:name="_Toc481337892"/>
       <w:r>
         <w:rPr>
           <w:lang w:val="en-US"/>
         </w:rPr>
         <w:t>Qwt 6.1.3</w:t>
       </w:r>
-      <w:bookmarkEnd w:id="21"/>
+      <w:bookmarkEnd w:id="22"/>
     </w:p>
     <w:p>
       <w:pPr>
@@ -13460,16 +13522,16 @@
           <w:lang w:val="en-US"/>
         </w:rPr>
       </w:pPr>
-      <w:bookmarkStart w:id="22" w:name="_Toc474158315"/>
-      <w:bookmarkStart w:id="23" w:name="_Toc481337893"/>
+      <w:bookmarkStart w:id="23" w:name="_Toc474158315"/>
+      <w:bookmarkStart w:id="24" w:name="_Toc481337893"/>
       <w:r>
         <w:rPr>
           <w:lang w:val="en-US"/>
         </w:rPr>
         <w:t>Contributing with code</w:t>
       </w:r>
-      <w:bookmarkEnd w:id="22"/>
       <w:bookmarkEnd w:id="23"/>
+      <w:bookmarkEnd w:id="24"/>
     </w:p>
     <w:p>
       <w:pPr>
@@ -13594,16 +13656,16 @@
           <w:lang w:val="en-US"/>
         </w:rPr>
       </w:pPr>
-      <w:bookmarkStart w:id="24" w:name="_Toc474158316"/>
-      <w:bookmarkStart w:id="25" w:name="_Toc481337894"/>
+      <w:bookmarkStart w:id="25" w:name="_Toc474158316"/>
+      <w:bookmarkStart w:id="26" w:name="_Toc481337894"/>
       <w:r>
         <w:rPr>
           <w:lang w:val="en-US"/>
         </w:rPr>
         <w:t>The Git versioning system</w:t>
       </w:r>
-      <w:bookmarkEnd w:id="24"/>
       <w:bookmarkEnd w:id="25"/>
+      <w:bookmarkEnd w:id="26"/>
     </w:p>
     <w:p>
       <w:pPr>
@@ -13983,16 +14045,16 @@
           <w:lang w:val="en-US"/>
         </w:rPr>
       </w:pPr>
-      <w:bookmarkStart w:id="26" w:name="_Toc474158317"/>
-      <w:bookmarkStart w:id="27" w:name="_Toc481337895"/>
+      <w:bookmarkStart w:id="27" w:name="_Toc474158317"/>
+      <w:bookmarkStart w:id="28" w:name="_Toc481337895"/>
       <w:r>
         <w:rPr>
           <w:lang w:val="en-US"/>
         </w:rPr>
         <w:t>Downloading the sources repository</w:t>
       </w:r>
-      <w:bookmarkEnd w:id="26"/>
       <w:bookmarkEnd w:id="27"/>
+      <w:bookmarkEnd w:id="28"/>
     </w:p>
     <w:p>
       <w:pPr>
@@ -14160,8 +14222,8 @@
           <w:lang w:val="en-US"/>
         </w:rPr>
       </w:pPr>
-      <w:bookmarkStart w:id="28" w:name="_Toc474158318"/>
-      <w:bookmarkStart w:id="29" w:name="_Toc481337896"/>
+      <w:bookmarkStart w:id="29" w:name="_Toc474158318"/>
+      <w:bookmarkStart w:id="30" w:name="_Toc481337896"/>
       <w:r>
         <w:rPr>
           <w:lang w:val="en-US"/>
@@ -14169,8 +14231,8 @@
         <w:lastRenderedPageBreak/>
         <w:t>Creating a branch</w:t>
       </w:r>
-      <w:bookmarkEnd w:id="28"/>
       <w:bookmarkEnd w:id="29"/>
+      <w:bookmarkEnd w:id="30"/>
     </w:p>
     <w:p>
       <w:pPr>
@@ -14605,8 +14667,8 @@
           <w:lang w:val="en-US"/>
         </w:rPr>
       </w:pPr>
-      <w:bookmarkStart w:id="30" w:name="_Ref476207041"/>
-      <w:bookmarkStart w:id="31" w:name="_Toc481337897"/>
+      <w:bookmarkStart w:id="31" w:name="_Ref476207041"/>
+      <w:bookmarkStart w:id="32" w:name="_Toc481337897"/>
       <w:r>
         <w:rPr>
           <w:lang w:val="en-US"/>
@@ -14619,8 +14681,8 @@
         </w:rPr>
         <w:t>version control</w:t>
       </w:r>
-      <w:bookmarkEnd w:id="30"/>
       <w:bookmarkEnd w:id="31"/>
+      <w:bookmarkEnd w:id="32"/>
     </w:p>
     <w:p>
       <w:pPr>
@@ -14857,8 +14919,8 @@
           <w:lang w:val="en-US"/>
         </w:rPr>
       </w:pPr>
-      <w:bookmarkStart w:id="32" w:name="_Toc474158319"/>
-      <w:bookmarkStart w:id="33" w:name="_Toc481337898"/>
+      <w:bookmarkStart w:id="33" w:name="_Toc474158319"/>
+      <w:bookmarkStart w:id="34" w:name="_Toc481337898"/>
       <w:r>
         <w:rPr>
           <w:lang w:val="en-US"/>
@@ -14871,8 +14933,8 @@
         </w:rPr>
         <w:t xml:space="preserve"> changes</w:t>
       </w:r>
-      <w:bookmarkEnd w:id="32"/>
       <w:bookmarkEnd w:id="33"/>
+      <w:bookmarkEnd w:id="34"/>
     </w:p>
     <w:p>
       <w:pPr>
@@ -15550,16 +15612,16 @@
           <w:lang w:val="en-US"/>
         </w:rPr>
       </w:pPr>
-      <w:bookmarkStart w:id="34" w:name="_Toc474158320"/>
-      <w:bookmarkStart w:id="35" w:name="_Toc481337899"/>
+      <w:bookmarkStart w:id="35" w:name="_Toc474158320"/>
+      <w:bookmarkStart w:id="36" w:name="_Toc481337899"/>
       <w:r>
         <w:rPr>
           <w:lang w:val="en-US"/>
         </w:rPr>
         <w:t>Uploading a branch</w:t>
       </w:r>
-      <w:bookmarkEnd w:id="34"/>
       <w:bookmarkEnd w:id="35"/>
+      <w:bookmarkEnd w:id="36"/>
     </w:p>
     <w:p>
       <w:pPr>
@@ -15625,16 +15687,16 @@
           <w:lang w:val="en-US"/>
         </w:rPr>
       </w:pPr>
-      <w:bookmarkStart w:id="36" w:name="_Toc474158321"/>
-      <w:bookmarkStart w:id="37" w:name="_Toc481337900"/>
+      <w:bookmarkStart w:id="37" w:name="_Toc474158321"/>
+      <w:bookmarkStart w:id="38" w:name="_Toc481337900"/>
       <w:r>
         <w:rPr>
           <w:lang w:val="en-US"/>
         </w:rPr>
         <w:t>Pull request</w:t>
       </w:r>
-      <w:bookmarkEnd w:id="36"/>
       <w:bookmarkEnd w:id="37"/>
+      <w:bookmarkEnd w:id="38"/>
     </w:p>
     <w:p>
       <w:pPr>
@@ -16802,16 +16864,16 @@
           <w:lang w:val="en-US"/>
         </w:rPr>
       </w:pPr>
-      <w:bookmarkStart w:id="38" w:name="_Toc474158322"/>
-      <w:bookmarkStart w:id="39" w:name="_Toc481337901"/>
+      <w:bookmarkStart w:id="39" w:name="_Toc474158322"/>
+      <w:bookmarkStart w:id="40" w:name="_Toc481337901"/>
       <w:r>
         <w:rPr>
           <w:lang w:val="en-US"/>
         </w:rPr>
         <w:t>Updating your local repository</w:t>
       </w:r>
-      <w:bookmarkEnd w:id="38"/>
       <w:bookmarkEnd w:id="39"/>
+      <w:bookmarkEnd w:id="40"/>
     </w:p>
     <w:p>
       <w:pPr>
@@ -16979,18 +17041,18 @@
           <w:lang w:val="en-US"/>
         </w:rPr>
       </w:pPr>
-      <w:bookmarkStart w:id="40" w:name="_Toc474158323"/>
-      <w:bookmarkStart w:id="41" w:name="_Ref476207139"/>
-      <w:bookmarkStart w:id="42" w:name="_Toc481337902"/>
+      <w:bookmarkStart w:id="41" w:name="_Toc474158323"/>
+      <w:bookmarkStart w:id="42" w:name="_Ref476207139"/>
+      <w:bookmarkStart w:id="43" w:name="_Toc481337902"/>
       <w:r>
         <w:rPr>
           <w:lang w:val="en-US"/>
         </w:rPr>
         <w:t>File operations</w:t>
       </w:r>
-      <w:bookmarkEnd w:id="40"/>
       <w:bookmarkEnd w:id="41"/>
       <w:bookmarkEnd w:id="42"/>
+      <w:bookmarkEnd w:id="43"/>
     </w:p>
     <w:p>
       <w:pPr>
@@ -17241,8 +17303,8 @@
           <w:lang w:val="en-US"/>
         </w:rPr>
       </w:pPr>
-      <w:bookmarkStart w:id="43" w:name="_Toc474158324"/>
-      <w:bookmarkStart w:id="44" w:name="_Toc481337903"/>
+      <w:bookmarkStart w:id="44" w:name="_Toc474158324"/>
+      <w:bookmarkStart w:id="45" w:name="_Toc481337903"/>
       <w:r>
         <w:rPr>
           <w:lang w:val="en-US"/>
@@ -17255,8 +17317,8 @@
         </w:rPr>
         <w:t xml:space="preserve"> GammaRay</w:t>
       </w:r>
-      <w:bookmarkEnd w:id="43"/>
       <w:bookmarkEnd w:id="44"/>
+      <w:bookmarkEnd w:id="45"/>
     </w:p>
     <w:p>
       <w:pPr>
@@ -17265,16 +17327,16 @@
           <w:lang w:val="en-US"/>
         </w:rPr>
       </w:pPr>
-      <w:bookmarkStart w:id="45" w:name="_Toc474158325"/>
-      <w:bookmarkStart w:id="46" w:name="_Toc481337904"/>
+      <w:bookmarkStart w:id="46" w:name="_Toc474158325"/>
+      <w:bookmarkStart w:id="47" w:name="_Toc481337904"/>
       <w:r>
         <w:rPr>
           <w:lang w:val="en-US"/>
         </w:rPr>
         <w:t>Installing (Windows users)</w:t>
       </w:r>
-      <w:bookmarkEnd w:id="45"/>
       <w:bookmarkEnd w:id="46"/>
+      <w:bookmarkEnd w:id="47"/>
     </w:p>
     <w:p>
       <w:pPr>
@@ -17390,8 +17452,8 @@
           <w:lang w:val="en-US"/>
         </w:rPr>
       </w:pPr>
-      <w:bookmarkStart w:id="47" w:name="_Toc474158326"/>
-      <w:bookmarkStart w:id="48" w:name="_Toc481337905"/>
+      <w:bookmarkStart w:id="48" w:name="_Toc474158326"/>
+      <w:bookmarkStart w:id="49" w:name="_Toc481337905"/>
       <w:r>
         <w:rPr>
           <w:lang w:val="en-US"/>
@@ -17410,8 +17472,8 @@
         </w:rPr>
         <w:t>non-Windows users)</w:t>
       </w:r>
-      <w:bookmarkEnd w:id="47"/>
       <w:bookmarkEnd w:id="48"/>
+      <w:bookmarkEnd w:id="49"/>
     </w:p>
     <w:p>
       <w:pPr>
@@ -17807,16 +17869,16 @@
           <w:lang w:val="en-US"/>
         </w:rPr>
       </w:pPr>
-      <w:bookmarkStart w:id="49" w:name="_Toc474158327"/>
-      <w:bookmarkStart w:id="50" w:name="_Toc481337906"/>
+      <w:bookmarkStart w:id="50" w:name="_Toc474158327"/>
+      <w:bookmarkStart w:id="51" w:name="_Toc481337906"/>
       <w:r>
         <w:rPr>
           <w:lang w:val="en-US"/>
         </w:rPr>
         <w:t>Configuring</w:t>
       </w:r>
-      <w:bookmarkEnd w:id="49"/>
       <w:bookmarkEnd w:id="50"/>
+      <w:bookmarkEnd w:id="51"/>
     </w:p>
     <w:p>
       <w:pPr>
@@ -18192,16 +18254,16 @@
           <w:lang w:val="en-US"/>
         </w:rPr>
       </w:pPr>
-      <w:bookmarkStart w:id="51" w:name="_Toc474158328"/>
-      <w:bookmarkStart w:id="52" w:name="_Toc481337907"/>
+      <w:bookmarkStart w:id="52" w:name="_Toc474158328"/>
+      <w:bookmarkStart w:id="53" w:name="_Toc481337907"/>
       <w:r>
         <w:rPr>
           <w:lang w:val="en-US"/>
         </w:rPr>
         <w:t>Building</w:t>
       </w:r>
-      <w:bookmarkEnd w:id="51"/>
       <w:bookmarkEnd w:id="52"/>
+      <w:bookmarkEnd w:id="53"/>
     </w:p>
     <w:p>
       <w:pPr>
@@ -18790,8 +18852,8 @@
           <w:lang w:val="en-US"/>
         </w:rPr>
       </w:pPr>
-      <w:bookmarkStart w:id="53" w:name="_Toc474158329"/>
-      <w:bookmarkStart w:id="54" w:name="_Toc481337908"/>
+      <w:bookmarkStart w:id="54" w:name="_Toc474158329"/>
+      <w:bookmarkStart w:id="55" w:name="_Toc481337908"/>
       <w:r>
         <w:rPr>
           <w:lang w:val="en-US"/>
@@ -18804,8 +18866,8 @@
         </w:rPr>
         <w:t>ing</w:t>
       </w:r>
-      <w:bookmarkEnd w:id="53"/>
       <w:bookmarkEnd w:id="54"/>
+      <w:bookmarkEnd w:id="55"/>
     </w:p>
     <w:p>
       <w:pPr>
@@ -19175,16 +19237,16 @@
           <w:lang w:val="en-US"/>
         </w:rPr>
       </w:pPr>
-      <w:bookmarkStart w:id="55" w:name="_Toc474158330"/>
-      <w:bookmarkStart w:id="56" w:name="_Toc481337909"/>
+      <w:bookmarkStart w:id="56" w:name="_Toc474158330"/>
+      <w:bookmarkStart w:id="57" w:name="_Toc481337909"/>
       <w:r>
         <w:rPr>
           <w:lang w:val="en-US"/>
         </w:rPr>
         <w:t>Getting started</w:t>
       </w:r>
-      <w:bookmarkEnd w:id="55"/>
       <w:bookmarkEnd w:id="56"/>
+      <w:bookmarkEnd w:id="57"/>
     </w:p>
     <w:p>
       <w:pPr>
@@ -19845,7 +19907,7 @@
           <w:lang w:val="en-US"/>
         </w:rPr>
       </w:pPr>
-      <w:bookmarkStart w:id="57" w:name="_Ref461608998"/>
+      <w:bookmarkStart w:id="58" w:name="_Ref461608998"/>
       <w:r>
         <w:rPr>
           <w:b/>
@@ -19886,7 +19948,7 @@
         </w:rPr>
         <w:fldChar w:fldCharType="end"/>
       </w:r>
-      <w:bookmarkEnd w:id="57"/>
+      <w:bookmarkEnd w:id="58"/>
       <w:r>
         <w:rPr>
           <w:lang w:val="en-US"/>
@@ -20082,16 +20144,16 @@
           <w:lang w:val="en-US"/>
         </w:rPr>
       </w:pPr>
-      <w:bookmarkStart w:id="58" w:name="_Toc474158331"/>
-      <w:bookmarkStart w:id="59" w:name="_Toc481337910"/>
+      <w:bookmarkStart w:id="59" w:name="_Toc474158331"/>
+      <w:bookmarkStart w:id="60" w:name="_Toc481337910"/>
       <w:r>
         <w:rPr>
           <w:lang w:val="en-US"/>
         </w:rPr>
         <w:t>Configuring GammaRay</w:t>
       </w:r>
-      <w:bookmarkEnd w:id="58"/>
       <w:bookmarkEnd w:id="59"/>
+      <w:bookmarkEnd w:id="60"/>
     </w:p>
     <w:p>
       <w:pPr>
@@ -20254,7 +20316,7 @@
           <w:lang w:val="en-US"/>
         </w:rPr>
       </w:pPr>
-      <w:bookmarkStart w:id="60" w:name="_Ref461608640"/>
+      <w:bookmarkStart w:id="61" w:name="_Ref461608640"/>
       <w:r>
         <w:rPr>
           <w:b/>
@@ -20295,7 +20357,7 @@
         </w:rPr>
         <w:fldChar w:fldCharType="end"/>
       </w:r>
-      <w:bookmarkEnd w:id="60"/>
+      <w:bookmarkEnd w:id="61"/>
       <w:r>
         <w:rPr>
           <w:lang w:val="en-US"/>
@@ -20457,18 +20519,18 @@
           <w:lang w:val="en-US"/>
         </w:rPr>
       </w:pPr>
-      <w:bookmarkStart w:id="61" w:name="_Ref466988805"/>
-      <w:bookmarkStart w:id="62" w:name="_Toc474158332"/>
-      <w:bookmarkStart w:id="63" w:name="_Toc481337911"/>
+      <w:bookmarkStart w:id="62" w:name="_Ref466988805"/>
+      <w:bookmarkStart w:id="63" w:name="_Toc474158332"/>
+      <w:bookmarkStart w:id="64" w:name="_Toc481337911"/>
       <w:r>
         <w:rPr>
           <w:lang w:val="en-US"/>
         </w:rPr>
         <w:t>Creating a project</w:t>
       </w:r>
-      <w:bookmarkEnd w:id="61"/>
       <w:bookmarkEnd w:id="62"/>
       <w:bookmarkEnd w:id="63"/>
+      <w:bookmarkEnd w:id="64"/>
     </w:p>
     <w:p>
       <w:pPr>
@@ -20742,7 +20804,7 @@
           <w:lang w:val="en-US"/>
         </w:rPr>
       </w:pPr>
-      <w:bookmarkStart w:id="64" w:name="_Ref461609364"/>
+      <w:bookmarkStart w:id="65" w:name="_Ref461609364"/>
       <w:r>
         <w:rPr>
           <w:b/>
@@ -20783,7 +20845,7 @@
         </w:rPr>
         <w:fldChar w:fldCharType="end"/>
       </w:r>
-      <w:bookmarkEnd w:id="64"/>
+      <w:bookmarkEnd w:id="65"/>
       <w:r>
         <w:rPr>
           <w:lang w:val="en-US"/>
@@ -21150,8 +21212,8 @@
           <w:lang w:val="en-US"/>
         </w:rPr>
       </w:pPr>
-      <w:bookmarkStart w:id="65" w:name="_Toc474158333"/>
-      <w:bookmarkStart w:id="66" w:name="_Toc481337912"/>
+      <w:bookmarkStart w:id="66" w:name="_Toc474158333"/>
+      <w:bookmarkStart w:id="67" w:name="_Toc481337912"/>
       <w:r>
         <w:rPr>
           <w:lang w:val="en-US"/>
@@ -21159,8 +21221,8 @@
         <w:lastRenderedPageBreak/>
         <w:t>Adding data files to your project</w:t>
       </w:r>
-      <w:bookmarkEnd w:id="65"/>
       <w:bookmarkEnd w:id="66"/>
+      <w:bookmarkEnd w:id="67"/>
     </w:p>
     <w:p>
       <w:pPr>
@@ -21618,7 +21680,7 @@
           <w:lang w:val="en-US"/>
         </w:rPr>
       </w:pPr>
-      <w:bookmarkStart w:id="67" w:name="_Ref461607313"/>
+      <w:bookmarkStart w:id="68" w:name="_Ref461607313"/>
       <w:r>
         <w:rPr>
           <w:b/>
@@ -21659,7 +21721,7 @@
         </w:rPr>
         <w:fldChar w:fldCharType="end"/>
       </w:r>
-      <w:bookmarkEnd w:id="67"/>
+      <w:bookmarkEnd w:id="68"/>
       <w:r>
         <w:rPr>
           <w:lang w:val="en-US"/>
@@ -21722,7 +21784,7 @@
           <w:lang w:val="en-US"/>
         </w:rPr>
       </w:pPr>
-      <w:bookmarkStart w:id="68" w:name="_Ref461608094"/>
+      <w:bookmarkStart w:id="69" w:name="_Ref461608094"/>
       <w:r>
         <w:rPr>
           <w:b/>
@@ -21763,7 +21825,7 @@
         </w:rPr>
         <w:fldChar w:fldCharType="end"/>
       </w:r>
-      <w:bookmarkEnd w:id="68"/>
+      <w:bookmarkEnd w:id="69"/>
       <w:r>
         <w:rPr>
           <w:lang w:val="en-US"/>
@@ -21827,7 +21889,7 @@
           <w:lang w:val="en-US"/>
         </w:rPr>
       </w:pPr>
-      <w:bookmarkStart w:id="69" w:name="_Ref461608097"/>
+      <w:bookmarkStart w:id="70" w:name="_Ref461608097"/>
       <w:r>
         <w:rPr>
           <w:b/>
@@ -21868,7 +21930,7 @@
         </w:rPr>
         <w:fldChar w:fldCharType="end"/>
       </w:r>
-      <w:bookmarkEnd w:id="69"/>
+      <w:bookmarkEnd w:id="70"/>
       <w:r>
         <w:rPr>
           <w:lang w:val="en-US"/>
@@ -22105,7 +22167,7 @@
           <w:lang w:val="en-US"/>
         </w:rPr>
       </w:pPr>
-      <w:bookmarkStart w:id="70" w:name="_Ref461606202"/>
+      <w:bookmarkStart w:id="71" w:name="_Ref461606202"/>
       <w:r>
         <w:rPr>
           <w:b/>
@@ -22146,7 +22208,7 @@
         </w:rPr>
         <w:fldChar w:fldCharType="end"/>
       </w:r>
-      <w:bookmarkEnd w:id="70"/>
+      <w:bookmarkEnd w:id="71"/>
       <w:r>
         <w:rPr>
           <w:lang w:val="en-US"/>
@@ -22262,8 +22324,8 @@
           <w:lang w:val="en-US"/>
         </w:rPr>
       </w:pPr>
-      <w:bookmarkStart w:id="71" w:name="_Toc474158334"/>
-      <w:bookmarkStart w:id="72" w:name="_Toc481337913"/>
+      <w:bookmarkStart w:id="72" w:name="_Toc474158334"/>
+      <w:bookmarkStart w:id="73" w:name="_Toc481337913"/>
       <w:r>
         <w:rPr>
           <w:lang w:val="en-US"/>
@@ -22271,8 +22333,8 @@
         <w:lastRenderedPageBreak/>
         <w:t>Removing data files from the project</w:t>
       </w:r>
-      <w:bookmarkEnd w:id="71"/>
       <w:bookmarkEnd w:id="72"/>
+      <w:bookmarkEnd w:id="73"/>
     </w:p>
     <w:p>
       <w:pPr>
@@ -22326,16 +22388,16 @@
           <w:lang w:val="en-US"/>
         </w:rPr>
       </w:pPr>
-      <w:bookmarkStart w:id="73" w:name="_Toc474158335"/>
-      <w:bookmarkStart w:id="74" w:name="_Toc481337914"/>
+      <w:bookmarkStart w:id="74" w:name="_Toc474158335"/>
+      <w:bookmarkStart w:id="75" w:name="_Toc481337914"/>
       <w:r>
         <w:rPr>
           <w:lang w:val="en-US"/>
         </w:rPr>
         <w:t>Conventions</w:t>
       </w:r>
-      <w:bookmarkEnd w:id="73"/>
       <w:bookmarkEnd w:id="74"/>
+      <w:bookmarkEnd w:id="75"/>
     </w:p>
     <w:p>
       <w:pPr>
@@ -22609,7 +22671,7 @@
           <w:lang w:val="en-US"/>
         </w:rPr>
       </w:pPr>
-      <w:bookmarkStart w:id="75" w:name="_Ref466970302"/>
+      <w:bookmarkStart w:id="76" w:name="_Ref466970302"/>
       <w:r>
         <w:rPr>
           <w:b/>
@@ -22650,7 +22712,7 @@
         </w:rPr>
         <w:fldChar w:fldCharType="end"/>
       </w:r>
-      <w:bookmarkEnd w:id="75"/>
+      <w:bookmarkEnd w:id="76"/>
       <w:r>
         <w:rPr>
           <w:lang w:val="en-US"/>
@@ -22761,16 +22823,16 @@
           <w:lang w:val="en-US"/>
         </w:rPr>
       </w:pPr>
-      <w:bookmarkStart w:id="76" w:name="_Toc474158336"/>
-      <w:bookmarkStart w:id="77" w:name="_Toc481337915"/>
+      <w:bookmarkStart w:id="77" w:name="_Toc474158336"/>
+      <w:bookmarkStart w:id="78" w:name="_Toc481337915"/>
       <w:r>
         <w:rPr>
           <w:lang w:val="en-US"/>
         </w:rPr>
         <w:t>Plot Dialog</w:t>
       </w:r>
-      <w:bookmarkEnd w:id="76"/>
       <w:bookmarkEnd w:id="77"/>
+      <w:bookmarkEnd w:id="78"/>
     </w:p>
     <w:p>
       <w:pPr>
@@ -24033,7 +24095,7 @@
           <w:lang w:val="en-US"/>
         </w:rPr>
       </w:pPr>
-      <w:bookmarkStart w:id="78" w:name="_Ref461610456"/>
+      <w:bookmarkStart w:id="79" w:name="_Ref461610456"/>
       <w:r>
         <w:rPr>
           <w:b/>
@@ -24074,7 +24136,7 @@
         </w:rPr>
         <w:fldChar w:fldCharType="end"/>
       </w:r>
-      <w:bookmarkEnd w:id="78"/>
+      <w:bookmarkEnd w:id="79"/>
       <w:r>
         <w:rPr>
           <w:lang w:val="en-US"/>
@@ -24173,16 +24235,16 @@
           <w:lang w:val="en-US"/>
         </w:rPr>
       </w:pPr>
-      <w:bookmarkStart w:id="79" w:name="_Toc474158337"/>
-      <w:bookmarkStart w:id="80" w:name="_Toc481337916"/>
+      <w:bookmarkStart w:id="80" w:name="_Toc474158337"/>
+      <w:bookmarkStart w:id="81" w:name="_Toc481337916"/>
       <w:r>
         <w:rPr>
           <w:lang w:val="en-US"/>
         </w:rPr>
         <w:t>Parameters Dialog</w:t>
       </w:r>
-      <w:bookmarkEnd w:id="79"/>
       <w:bookmarkEnd w:id="80"/>
+      <w:bookmarkEnd w:id="81"/>
     </w:p>
     <w:p>
       <w:pPr>
@@ -24671,7 +24733,7 @@
           <w:lang w:val="en-US"/>
         </w:rPr>
       </w:pPr>
-      <w:bookmarkStart w:id="81" w:name="_Ref461611658"/>
+      <w:bookmarkStart w:id="82" w:name="_Ref461611658"/>
       <w:r>
         <w:rPr>
           <w:b/>
@@ -24712,7 +24774,7 @@
         </w:rPr>
         <w:fldChar w:fldCharType="end"/>
       </w:r>
-      <w:bookmarkEnd w:id="81"/>
+      <w:bookmarkEnd w:id="82"/>
       <w:r>
         <w:rPr>
           <w:lang w:val="en-US"/>
@@ -24747,16 +24809,16 @@
           <w:lang w:val="en-US"/>
         </w:rPr>
       </w:pPr>
-      <w:bookmarkStart w:id="82" w:name="_Toc474158338"/>
-      <w:bookmarkStart w:id="83" w:name="_Toc481337917"/>
+      <w:bookmarkStart w:id="83" w:name="_Toc474158338"/>
+      <w:bookmarkStart w:id="84" w:name="_Toc481337917"/>
       <w:r>
         <w:rPr>
           <w:lang w:val="en-US"/>
         </w:rPr>
         <w:t>(PLANNED) 3D Viewer</w:t>
       </w:r>
-      <w:bookmarkEnd w:id="82"/>
       <w:bookmarkEnd w:id="83"/>
+      <w:bookmarkEnd w:id="84"/>
     </w:p>
     <w:p>
       <w:pPr>
@@ -24765,16 +24827,16 @@
           <w:lang w:val="en-US"/>
         </w:rPr>
       </w:pPr>
-      <w:bookmarkStart w:id="84" w:name="_Toc474158339"/>
-      <w:bookmarkStart w:id="85" w:name="_Toc481337918"/>
+      <w:bookmarkStart w:id="85" w:name="_Toc474158339"/>
+      <w:bookmarkStart w:id="86" w:name="_Toc481337918"/>
       <w:r>
         <w:rPr>
           <w:lang w:val="en-US"/>
         </w:rPr>
         <w:t>Exploratory data analysis</w:t>
       </w:r>
-      <w:bookmarkEnd w:id="84"/>
       <w:bookmarkEnd w:id="85"/>
+      <w:bookmarkEnd w:id="86"/>
     </w:p>
     <w:p>
       <w:pPr>
@@ -24851,16 +24913,16 @@
           <w:lang w:val="en-US"/>
         </w:rPr>
       </w:pPr>
-      <w:bookmarkStart w:id="86" w:name="_Toc474158340"/>
-      <w:bookmarkStart w:id="87" w:name="_Toc481337919"/>
+      <w:bookmarkStart w:id="87" w:name="_Toc474158340"/>
+      <w:bookmarkStart w:id="88" w:name="_Toc481337919"/>
       <w:r>
         <w:rPr>
           <w:lang w:val="en-US"/>
         </w:rPr>
         <w:t>Map / data display</w:t>
       </w:r>
-      <w:bookmarkEnd w:id="86"/>
       <w:bookmarkEnd w:id="87"/>
+      <w:bookmarkEnd w:id="88"/>
     </w:p>
     <w:p>
       <w:pPr>
@@ -25421,7 +25483,7 @@
           <w:lang w:val="en-US"/>
         </w:rPr>
       </w:pPr>
-      <w:bookmarkStart w:id="88" w:name="_Ref461621617"/>
+      <w:bookmarkStart w:id="89" w:name="_Ref461621617"/>
       <w:r>
         <w:rPr>
           <w:b/>
@@ -25462,7 +25524,7 @@
         </w:rPr>
         <w:fldChar w:fldCharType="end"/>
       </w:r>
-      <w:bookmarkEnd w:id="88"/>
+      <w:bookmarkEnd w:id="89"/>
       <w:r>
         <w:rPr>
           <w:lang w:val="en-US"/>
@@ -25525,7 +25587,7 @@
           <w:lang w:val="en-US"/>
         </w:rPr>
       </w:pPr>
-      <w:bookmarkStart w:id="89" w:name="_Ref461696780"/>
+      <w:bookmarkStart w:id="90" w:name="_Ref461696780"/>
       <w:r>
         <w:rPr>
           <w:b/>
@@ -25566,7 +25628,7 @@
         </w:rPr>
         <w:fldChar w:fldCharType="end"/>
       </w:r>
-      <w:bookmarkEnd w:id="89"/>
+      <w:bookmarkEnd w:id="90"/>
       <w:r>
         <w:rPr>
           <w:lang w:val="en-US"/>
@@ -25581,18 +25643,18 @@
           <w:lang w:val="en-US"/>
         </w:rPr>
       </w:pPr>
-      <w:bookmarkStart w:id="90" w:name="_Ref466994790"/>
-      <w:bookmarkStart w:id="91" w:name="_Toc474158341"/>
-      <w:bookmarkStart w:id="92" w:name="_Toc481337920"/>
+      <w:bookmarkStart w:id="91" w:name="_Ref466994790"/>
+      <w:bookmarkStart w:id="92" w:name="_Toc474158341"/>
+      <w:bookmarkStart w:id="93" w:name="_Toc481337920"/>
       <w:r>
         <w:rPr>
           <w:lang w:val="en-US"/>
         </w:rPr>
         <w:t>Histogram</w:t>
       </w:r>
-      <w:bookmarkEnd w:id="90"/>
       <w:bookmarkEnd w:id="91"/>
       <w:bookmarkEnd w:id="92"/>
+      <w:bookmarkEnd w:id="93"/>
     </w:p>
     <w:p>
       <w:pPr>
@@ -25921,7 +25983,7 @@
           <w:lang w:val="en-US"/>
         </w:rPr>
       </w:pPr>
-      <w:bookmarkStart w:id="93" w:name="_Toc481337921"/>
+      <w:bookmarkStart w:id="94" w:name="_Toc481337921"/>
       <w:r>
         <w:rPr>
           <w:lang w:val="en-US"/>
@@ -25929,7 +25991,7 @@
         <w:lastRenderedPageBreak/>
         <w:t>Known issues</w:t>
       </w:r>
-      <w:bookmarkEnd w:id="93"/>
+      <w:bookmarkEnd w:id="94"/>
     </w:p>
     <w:p>
       <w:pPr>
@@ -25980,16 +26042,16 @@
           <w:lang w:val="en-US"/>
         </w:rPr>
       </w:pPr>
-      <w:bookmarkStart w:id="94" w:name="_Toc474158343"/>
-      <w:bookmarkStart w:id="95" w:name="_Toc481337922"/>
+      <w:bookmarkStart w:id="95" w:name="_Toc474158343"/>
+      <w:bookmarkStart w:id="96" w:name="_Toc481337922"/>
       <w:r>
         <w:rPr>
           <w:lang w:val="en-US"/>
         </w:rPr>
         <w:t>Crossplot</w:t>
       </w:r>
-      <w:bookmarkEnd w:id="94"/>
       <w:bookmarkEnd w:id="95"/>
+      <w:bookmarkEnd w:id="96"/>
     </w:p>
     <w:p>
       <w:pPr>
@@ -26122,7 +26184,7 @@
           <w:lang w:val="en-US"/>
         </w:rPr>
       </w:pPr>
-      <w:bookmarkStart w:id="96" w:name="_Ref461624082"/>
+      <w:bookmarkStart w:id="97" w:name="_Ref461624082"/>
       <w:r>
         <w:rPr>
           <w:b/>
@@ -26163,7 +26225,7 @@
         </w:rPr>
         <w:fldChar w:fldCharType="end"/>
       </w:r>
-      <w:bookmarkEnd w:id="96"/>
+      <w:bookmarkEnd w:id="97"/>
       <w:r>
         <w:rPr>
           <w:lang w:val="en-US"/>
@@ -26178,18 +26240,18 @@
           <w:lang w:val="en-US"/>
         </w:rPr>
       </w:pPr>
-      <w:bookmarkStart w:id="97" w:name="_Ref467343883"/>
-      <w:bookmarkStart w:id="98" w:name="_Toc474158344"/>
-      <w:bookmarkStart w:id="99" w:name="_Toc481337923"/>
+      <w:bookmarkStart w:id="98" w:name="_Ref467343883"/>
+      <w:bookmarkStart w:id="99" w:name="_Toc474158344"/>
+      <w:bookmarkStart w:id="100" w:name="_Toc481337923"/>
       <w:r>
         <w:rPr>
           <w:lang w:val="en-US"/>
         </w:rPr>
         <w:t>Probability plot</w:t>
       </w:r>
-      <w:bookmarkEnd w:id="97"/>
       <w:bookmarkEnd w:id="98"/>
       <w:bookmarkEnd w:id="99"/>
+      <w:bookmarkEnd w:id="100"/>
     </w:p>
     <w:p>
       <w:pPr>
@@ -26427,7 +26489,7 @@
           <w:lang w:val="en-US"/>
         </w:rPr>
       </w:pPr>
-      <w:bookmarkStart w:id="100" w:name="_Ref464408886"/>
+      <w:bookmarkStart w:id="101" w:name="_Ref464408886"/>
       <w:r>
         <w:rPr>
           <w:b/>
@@ -26468,7 +26530,7 @@
         </w:rPr>
         <w:fldChar w:fldCharType="end"/>
       </w:r>
-      <w:bookmarkEnd w:id="100"/>
+      <w:bookmarkEnd w:id="101"/>
       <w:r>
         <w:rPr>
           <w:lang w:val="en-US"/>
@@ -26519,16 +26581,16 @@
           <w:lang w:val="en-US"/>
         </w:rPr>
       </w:pPr>
-      <w:bookmarkStart w:id="101" w:name="_Toc474158345"/>
-      <w:bookmarkStart w:id="102" w:name="_Toc481337924"/>
+      <w:bookmarkStart w:id="102" w:name="_Toc474158345"/>
+      <w:bookmarkStart w:id="103" w:name="_Toc481337924"/>
       <w:r>
         <w:rPr>
           <w:lang w:val="en-US"/>
         </w:rPr>
         <w:t>Q-Q and P-P plots</w:t>
       </w:r>
-      <w:bookmarkEnd w:id="101"/>
       <w:bookmarkEnd w:id="102"/>
+      <w:bookmarkEnd w:id="103"/>
     </w:p>
     <w:p>
       <w:pPr>
@@ -26854,7 +26916,7 @@
           <w:lang w:val="en-US"/>
         </w:rPr>
       </w:pPr>
-      <w:bookmarkStart w:id="103" w:name="_Ref464917809"/>
+      <w:bookmarkStart w:id="104" w:name="_Ref464917809"/>
       <w:r>
         <w:rPr>
           <w:b/>
@@ -26895,7 +26957,7 @@
         </w:rPr>
         <w:fldChar w:fldCharType="end"/>
       </w:r>
-      <w:bookmarkEnd w:id="103"/>
+      <w:bookmarkEnd w:id="104"/>
       <w:r>
         <w:rPr>
           <w:lang w:val="en-US"/>
@@ -26958,7 +27020,7 @@
           <w:lang w:val="en-US"/>
         </w:rPr>
       </w:pPr>
-      <w:bookmarkStart w:id="104" w:name="_Ref464918058"/>
+      <w:bookmarkStart w:id="105" w:name="_Ref464918058"/>
       <w:r>
         <w:rPr>
           <w:b/>
@@ -26999,7 +27061,7 @@
         </w:rPr>
         <w:fldChar w:fldCharType="end"/>
       </w:r>
-      <w:bookmarkEnd w:id="104"/>
+      <w:bookmarkEnd w:id="105"/>
       <w:r>
         <w:rPr>
           <w:lang w:val="en-US"/>
@@ -27068,18 +27130,18 @@
           <w:lang w:val="en-US"/>
         </w:rPr>
       </w:pPr>
-      <w:bookmarkStart w:id="105" w:name="_Ref466988951"/>
-      <w:bookmarkStart w:id="106" w:name="_Toc474158346"/>
-      <w:bookmarkStart w:id="107" w:name="_Toc481337925"/>
+      <w:bookmarkStart w:id="106" w:name="_Ref466988951"/>
+      <w:bookmarkStart w:id="107" w:name="_Toc474158346"/>
+      <w:bookmarkStart w:id="108" w:name="_Toc481337925"/>
       <w:r>
         <w:rPr>
           <w:lang w:val="en-US"/>
         </w:rPr>
         <w:t>Univariate distribution modeling</w:t>
       </w:r>
-      <w:bookmarkEnd w:id="105"/>
       <w:bookmarkEnd w:id="106"/>
       <w:bookmarkEnd w:id="107"/>
+      <w:bookmarkEnd w:id="108"/>
     </w:p>
     <w:p>
       <w:pPr>
@@ -27318,7 +27380,7 @@
           <w:lang w:val="en-US"/>
         </w:rPr>
       </w:pPr>
-      <w:bookmarkStart w:id="108" w:name="_Ref462579406"/>
+      <w:bookmarkStart w:id="109" w:name="_Ref462579406"/>
       <w:r>
         <w:rPr>
           <w:b/>
@@ -27359,7 +27421,7 @@
         </w:rPr>
         <w:fldChar w:fldCharType="end"/>
       </w:r>
-      <w:bookmarkEnd w:id="108"/>
+      <w:bookmarkEnd w:id="109"/>
       <w:r>
         <w:rPr>
           <w:lang w:val="en-US"/>
@@ -27839,7 +27901,7 @@
           <w:lang w:val="en-US"/>
         </w:rPr>
       </w:pPr>
-      <w:bookmarkStart w:id="109" w:name="_Ref462579702"/>
+      <w:bookmarkStart w:id="110" w:name="_Ref462579702"/>
       <w:r>
         <w:rPr>
           <w:b/>
@@ -27880,7 +27942,7 @@
         </w:rPr>
         <w:fldChar w:fldCharType="end"/>
       </w:r>
-      <w:bookmarkEnd w:id="109"/>
+      <w:bookmarkEnd w:id="110"/>
       <w:r>
         <w:rPr>
           <w:lang w:val="en-US"/>
@@ -27966,7 +28028,7 @@
           <w:lang w:val="en-US"/>
         </w:rPr>
       </w:pPr>
-      <w:bookmarkStart w:id="110" w:name="_Ref463801715"/>
+      <w:bookmarkStart w:id="111" w:name="_Ref463801715"/>
       <w:r>
         <w:rPr>
           <w:b/>
@@ -28007,7 +28069,7 @@
         </w:rPr>
         <w:fldChar w:fldCharType="end"/>
       </w:r>
-      <w:bookmarkEnd w:id="110"/>
+      <w:bookmarkEnd w:id="111"/>
       <w:r>
         <w:rPr>
           <w:lang w:val="en-US"/>
@@ -28065,14 +28127,14 @@
           <w:lang w:val="en-US"/>
         </w:rPr>
       </w:pPr>
-      <w:bookmarkStart w:id="111" w:name="_Toc481337926"/>
+      <w:bookmarkStart w:id="112" w:name="_Toc481337926"/>
       <w:r>
         <w:rPr>
           <w:lang w:val="en-US"/>
         </w:rPr>
         <w:t>Known issues</w:t>
       </w:r>
-      <w:bookmarkEnd w:id="111"/>
+      <w:bookmarkEnd w:id="112"/>
     </w:p>
     <w:p>
       <w:pPr>
@@ -28146,16 +28208,16 @@
           <w:lang w:val="en-US"/>
         </w:rPr>
       </w:pPr>
-      <w:bookmarkStart w:id="112" w:name="_Toc474158348"/>
-      <w:bookmarkStart w:id="113" w:name="_Toc481337927"/>
+      <w:bookmarkStart w:id="113" w:name="_Toc474158348"/>
+      <w:bookmarkStart w:id="114" w:name="_Toc481337927"/>
       <w:r>
         <w:rPr>
           <w:lang w:val="en-US"/>
         </w:rPr>
         <w:t>Bivariate distribution modeling</w:t>
       </w:r>
-      <w:bookmarkEnd w:id="112"/>
       <w:bookmarkEnd w:id="113"/>
+      <w:bookmarkEnd w:id="114"/>
     </w:p>
     <w:p>
       <w:pPr>
@@ -28605,7 +28667,7 @@
           <w:lang w:val="en-US"/>
         </w:rPr>
       </w:pPr>
-      <w:bookmarkStart w:id="114" w:name="_Ref463103541"/>
+      <w:bookmarkStart w:id="115" w:name="_Ref463103541"/>
       <w:r>
         <w:rPr>
           <w:b/>
@@ -28646,7 +28708,7 @@
         </w:rPr>
         <w:fldChar w:fldCharType="end"/>
       </w:r>
-      <w:bookmarkEnd w:id="114"/>
+      <w:bookmarkEnd w:id="115"/>
       <w:r>
         <w:rPr>
           <w:lang w:val="en-US"/>
@@ -28710,7 +28772,7 @@
           <w:lang w:val="en-US"/>
         </w:rPr>
       </w:pPr>
-      <w:bookmarkStart w:id="115" w:name="_Ref464319668"/>
+      <w:bookmarkStart w:id="116" w:name="_Ref464319668"/>
       <w:r>
         <w:rPr>
           <w:b/>
@@ -28751,7 +28813,7 @@
         </w:rPr>
         <w:fldChar w:fldCharType="end"/>
       </w:r>
-      <w:bookmarkEnd w:id="115"/>
+      <w:bookmarkEnd w:id="116"/>
       <w:r>
         <w:rPr>
           <w:lang w:val="en-US"/>
@@ -28927,7 +28989,7 @@
           <w:lang w:val="en-US"/>
         </w:rPr>
       </w:pPr>
-      <w:bookmarkStart w:id="116" w:name="_Ref464400757"/>
+      <w:bookmarkStart w:id="117" w:name="_Ref464400757"/>
       <w:r>
         <w:rPr>
           <w:b/>
@@ -28968,7 +29030,7 @@
         </w:rPr>
         <w:fldChar w:fldCharType="end"/>
       </w:r>
-      <w:bookmarkEnd w:id="116"/>
+      <w:bookmarkEnd w:id="117"/>
       <w:r>
         <w:rPr>
           <w:lang w:val="en-US"/>
@@ -28990,14 +29052,14 @@
           <w:lang w:val="en-US"/>
         </w:rPr>
       </w:pPr>
-      <w:bookmarkStart w:id="117" w:name="_Toc481337928"/>
+      <w:bookmarkStart w:id="118" w:name="_Toc481337928"/>
       <w:r>
         <w:rPr>
           <w:lang w:val="en-US"/>
         </w:rPr>
         <w:t>Known issues</w:t>
       </w:r>
-      <w:bookmarkEnd w:id="117"/>
+      <w:bookmarkEnd w:id="118"/>
     </w:p>
     <w:p>
       <w:pPr>
@@ -29301,16 +29363,16 @@
           <w:lang w:val="en-US"/>
         </w:rPr>
       </w:pPr>
-      <w:bookmarkStart w:id="118" w:name="_Toc474158350"/>
-      <w:bookmarkStart w:id="119" w:name="_Toc481337929"/>
+      <w:bookmarkStart w:id="119" w:name="_Toc474158350"/>
+      <w:bookmarkStart w:id="120" w:name="_Toc481337929"/>
       <w:r>
         <w:rPr>
           <w:lang w:val="en-US"/>
         </w:rPr>
         <w:t>Data preparation</w:t>
       </w:r>
-      <w:bookmarkEnd w:id="118"/>
       <w:bookmarkEnd w:id="119"/>
+      <w:bookmarkEnd w:id="120"/>
     </w:p>
     <w:p>
       <w:pPr>
@@ -29351,20 +29413,20 @@
           <w:lang w:val="en-US"/>
         </w:rPr>
       </w:pPr>
-      <w:bookmarkStart w:id="120" w:name="_Toc474158351"/>
-      <w:bookmarkStart w:id="121" w:name="_Ref479438784"/>
-      <w:bookmarkStart w:id="122" w:name="_Ref479438793"/>
-      <w:bookmarkStart w:id="123" w:name="_Toc481337930"/>
+      <w:bookmarkStart w:id="121" w:name="_Toc474158351"/>
+      <w:bookmarkStart w:id="122" w:name="_Ref479438784"/>
+      <w:bookmarkStart w:id="123" w:name="_Ref479438793"/>
+      <w:bookmarkStart w:id="124" w:name="_Toc481337930"/>
       <w:r>
         <w:rPr>
           <w:lang w:val="en-US"/>
         </w:rPr>
         <w:t>Declustering</w:t>
       </w:r>
-      <w:bookmarkEnd w:id="120"/>
       <w:bookmarkEnd w:id="121"/>
       <w:bookmarkEnd w:id="122"/>
       <w:bookmarkEnd w:id="123"/>
+      <w:bookmarkEnd w:id="124"/>
     </w:p>
     <w:p>
       <w:pPr>
@@ -29637,7 +29699,7 @@
           <w:lang w:val="en-US"/>
         </w:rPr>
       </w:pPr>
-      <w:bookmarkStart w:id="124" w:name="_Ref461625109"/>
+      <w:bookmarkStart w:id="125" w:name="_Ref461625109"/>
       <w:r>
         <w:rPr>
           <w:b/>
@@ -29678,7 +29740,7 @@
         </w:rPr>
         <w:fldChar w:fldCharType="end"/>
       </w:r>
-      <w:bookmarkEnd w:id="124"/>
+      <w:bookmarkEnd w:id="125"/>
       <w:r>
         <w:rPr>
           <w:lang w:val="en-US"/>
@@ -30266,7 +30328,7 @@
           <w:lang w:val="en-US"/>
         </w:rPr>
       </w:pPr>
-      <w:bookmarkStart w:id="125" w:name="_Ref460167929"/>
+      <w:bookmarkStart w:id="126" w:name="_Ref460167929"/>
       <w:r>
         <w:rPr>
           <w:b/>
@@ -30307,7 +30369,7 @@
         </w:rPr>
         <w:fldChar w:fldCharType="end"/>
       </w:r>
-      <w:bookmarkEnd w:id="125"/>
+      <w:bookmarkEnd w:id="126"/>
       <w:r>
         <w:rPr>
           <w:i w:val="0"/>
@@ -30386,8 +30448,8 @@
           <w:lang w:val="en-US"/>
         </w:rPr>
       </w:pPr>
-      <w:bookmarkStart w:id="126" w:name="_Toc474158352"/>
-      <w:bookmarkStart w:id="127" w:name="_Toc481337931"/>
+      <w:bookmarkStart w:id="127" w:name="_Toc474158352"/>
+      <w:bookmarkStart w:id="128" w:name="_Toc481337931"/>
       <w:r>
         <w:rPr>
           <w:lang w:val="en-US"/>
@@ -30418,8 +30480,8 @@
         </w:rPr>
         <w:t>?</w:t>
       </w:r>
-      <w:bookmarkEnd w:id="126"/>
       <w:bookmarkEnd w:id="127"/>
+      <w:bookmarkEnd w:id="128"/>
     </w:p>
     <w:p>
       <w:pPr>
@@ -30584,7 +30646,7 @@
           <w:lang w:val="en-US"/>
         </w:rPr>
       </w:pPr>
-      <w:bookmarkStart w:id="128" w:name="_Ref459642118"/>
+      <w:bookmarkStart w:id="129" w:name="_Ref459642118"/>
       <w:r>
         <w:rPr>
           <w:b/>
@@ -30625,7 +30687,7 @@
         </w:rPr>
         <w:fldChar w:fldCharType="end"/>
       </w:r>
-      <w:bookmarkEnd w:id="128"/>
+      <w:bookmarkEnd w:id="129"/>
       <w:r>
         <w:rPr>
           <w:lang w:val="en-US"/>
@@ -30640,16 +30702,16 @@
           <w:lang w:val="en-US"/>
         </w:rPr>
       </w:pPr>
-      <w:bookmarkStart w:id="129" w:name="_Toc474158353"/>
-      <w:bookmarkStart w:id="130" w:name="_Toc481337932"/>
+      <w:bookmarkStart w:id="130" w:name="_Toc474158353"/>
+      <w:bookmarkStart w:id="131" w:name="_Toc481337932"/>
       <w:r>
         <w:rPr>
           <w:lang w:val="en-US"/>
         </w:rPr>
         <w:t>Normal Score Transform</w:t>
       </w:r>
-      <w:bookmarkEnd w:id="129"/>
       <w:bookmarkEnd w:id="130"/>
+      <w:bookmarkEnd w:id="131"/>
     </w:p>
     <w:p>
       <w:pPr>
@@ -30956,7 +31018,7 @@
           <w:lang w:val="en-US"/>
         </w:rPr>
       </w:pPr>
-      <w:bookmarkStart w:id="131" w:name="_Ref461627436"/>
+      <w:bookmarkStart w:id="132" w:name="_Ref461627436"/>
       <w:r>
         <w:rPr>
           <w:b/>
@@ -30997,7 +31059,7 @@
         </w:rPr>
         <w:fldChar w:fldCharType="end"/>
       </w:r>
-      <w:bookmarkEnd w:id="131"/>
+      <w:bookmarkEnd w:id="132"/>
       <w:r>
         <w:rPr>
           <w:lang w:val="en-US"/>
@@ -31417,18 +31479,18 @@
           <w:lang w:val="en-US"/>
         </w:rPr>
       </w:pPr>
-      <w:bookmarkStart w:id="132" w:name="_Ref466989082"/>
-      <w:bookmarkStart w:id="133" w:name="_Toc474158354"/>
-      <w:bookmarkStart w:id="134" w:name="_Toc481337933"/>
+      <w:bookmarkStart w:id="133" w:name="_Ref466989082"/>
+      <w:bookmarkStart w:id="134" w:name="_Toc474158354"/>
+      <w:bookmarkStart w:id="135" w:name="_Toc481337933"/>
       <w:r>
         <w:rPr>
           <w:lang w:val="en-US"/>
         </w:rPr>
         <w:t>Transfer collocated values</w:t>
       </w:r>
-      <w:bookmarkEnd w:id="132"/>
       <w:bookmarkEnd w:id="133"/>
       <w:bookmarkEnd w:id="134"/>
+      <w:bookmarkEnd w:id="135"/>
     </w:p>
     <w:p>
       <w:pPr>
@@ -31535,18 +31597,18 @@
           <w:lang w:val="en-US"/>
         </w:rPr>
       </w:pPr>
-      <w:bookmarkStart w:id="135" w:name="_Ref473478005"/>
-      <w:bookmarkStart w:id="136" w:name="_Toc474158355"/>
-      <w:bookmarkStart w:id="137" w:name="_Toc481337934"/>
+      <w:bookmarkStart w:id="136" w:name="_Ref473478005"/>
+      <w:bookmarkStart w:id="137" w:name="_Toc474158355"/>
+      <w:bookmarkStart w:id="138" w:name="_Toc481337934"/>
       <w:r>
         <w:rPr>
           <w:lang w:val="en-US"/>
         </w:rPr>
         <w:t>Creating a grid for estimation or simulation</w:t>
       </w:r>
-      <w:bookmarkEnd w:id="135"/>
       <w:bookmarkEnd w:id="136"/>
       <w:bookmarkEnd w:id="137"/>
+      <w:bookmarkEnd w:id="138"/>
     </w:p>
     <w:p>
       <w:pPr>
@@ -31805,7 +31867,7 @@
           <w:lang w:val="en-US"/>
         </w:rPr>
       </w:pPr>
-      <w:bookmarkStart w:id="138" w:name="_Ref461616096"/>
+      <w:bookmarkStart w:id="139" w:name="_Ref461616096"/>
       <w:r>
         <w:rPr>
           <w:b/>
@@ -31846,7 +31908,7 @@
         </w:rPr>
         <w:fldChar w:fldCharType="end"/>
       </w:r>
-      <w:bookmarkEnd w:id="138"/>
+      <w:bookmarkEnd w:id="139"/>
       <w:r>
         <w:rPr>
           <w:lang w:val="en-US"/>
@@ -32032,16 +32094,16 @@
           <w:lang w:val="en-US"/>
         </w:rPr>
       </w:pPr>
-      <w:bookmarkStart w:id="139" w:name="_Toc474158356"/>
-      <w:bookmarkStart w:id="140" w:name="_Toc481337935"/>
+      <w:bookmarkStart w:id="140" w:name="_Toc474158356"/>
+      <w:bookmarkStart w:id="141" w:name="_Toc481337935"/>
       <w:r>
         <w:rPr>
           <w:lang w:val="en-US"/>
         </w:rPr>
         <w:t>Convert a grid to point set</w:t>
       </w:r>
-      <w:bookmarkEnd w:id="139"/>
       <w:bookmarkEnd w:id="140"/>
+      <w:bookmarkEnd w:id="141"/>
     </w:p>
     <w:p>
       <w:pPr>
@@ -32227,9 +32289,9 @@
           <w:lang w:val="en-US"/>
         </w:rPr>
       </w:pPr>
-      <w:bookmarkStart w:id="141" w:name="_Ref476083232"/>
-      <w:bookmarkStart w:id="142" w:name="_Ref474598060"/>
+      <w:bookmarkStart w:id="142" w:name="_Ref476083232"/>
       <w:bookmarkStart w:id="143" w:name="_Toc481337936"/>
+      <w:bookmarkStart w:id="144" w:name="_Ref474598060"/>
       <w:r>
         <w:rPr>
           <w:lang w:val="en-US"/>
@@ -32248,7 +32310,7 @@
         </w:rPr>
         <w:t xml:space="preserve"> too close</w:t>
       </w:r>
-      <w:bookmarkEnd w:id="141"/>
+      <w:bookmarkEnd w:id="142"/>
       <w:bookmarkEnd w:id="143"/>
     </w:p>
     <w:p>
@@ -32470,14 +32532,14 @@
           <w:lang w:val="en-US"/>
         </w:rPr>
       </w:pPr>
-      <w:bookmarkStart w:id="144" w:name="_Toc481337937"/>
+      <w:bookmarkStart w:id="145" w:name="_Toc481337937"/>
       <w:r>
         <w:rPr>
           <w:lang w:val="en-US"/>
         </w:rPr>
         <w:t>Known issues</w:t>
       </w:r>
-      <w:bookmarkEnd w:id="144"/>
+      <w:bookmarkEnd w:id="145"/>
     </w:p>
     <w:p>
       <w:pPr>
@@ -32520,10 +32582,10 @@
           <w:lang w:val="en-US"/>
         </w:rPr>
       </w:pPr>
-      <w:bookmarkStart w:id="145" w:name="_Toc474158357"/>
-      <w:bookmarkStart w:id="146" w:name="_Ref476392917"/>
-      <w:bookmarkStart w:id="147" w:name="_Ref480561511"/>
-      <w:bookmarkStart w:id="148" w:name="_Toc481337938"/>
+      <w:bookmarkStart w:id="146" w:name="_Toc474158357"/>
+      <w:bookmarkStart w:id="147" w:name="_Ref476392917"/>
+      <w:bookmarkStart w:id="148" w:name="_Ref480561511"/>
+      <w:bookmarkStart w:id="149" w:name="_Toc481337938"/>
       <w:r>
         <w:rPr>
           <w:lang w:val="en-US"/>
@@ -32531,11 +32593,11 @@
         <w:lastRenderedPageBreak/>
         <w:t>Data classification</w:t>
       </w:r>
-      <w:bookmarkEnd w:id="142"/>
-      <w:bookmarkEnd w:id="145"/>
+      <w:bookmarkEnd w:id="144"/>
       <w:bookmarkEnd w:id="146"/>
       <w:bookmarkEnd w:id="147"/>
       <w:bookmarkEnd w:id="148"/>
+      <w:bookmarkEnd w:id="149"/>
     </w:p>
     <w:p>
       <w:pPr>
@@ -32638,20 +32700,20 @@
           <w:lang w:val="en-US"/>
         </w:rPr>
       </w:pPr>
-      <w:bookmarkStart w:id="149" w:name="_Toc474158358"/>
-      <w:bookmarkStart w:id="150" w:name="_Ref477011266"/>
-      <w:bookmarkStart w:id="151" w:name="_Ref478306062"/>
-      <w:bookmarkStart w:id="152" w:name="_Toc481337939"/>
+      <w:bookmarkStart w:id="150" w:name="_Toc474158358"/>
+      <w:bookmarkStart w:id="151" w:name="_Ref477011266"/>
+      <w:bookmarkStart w:id="152" w:name="_Ref478306062"/>
+      <w:bookmarkStart w:id="153" w:name="_Toc481337939"/>
       <w:r>
         <w:rPr>
           <w:lang w:val="en-US"/>
         </w:rPr>
         <w:t>Category definition</w:t>
       </w:r>
-      <w:bookmarkEnd w:id="149"/>
       <w:bookmarkEnd w:id="150"/>
       <w:bookmarkEnd w:id="151"/>
       <w:bookmarkEnd w:id="152"/>
+      <w:bookmarkEnd w:id="153"/>
     </w:p>
     <w:p>
       <w:pPr>
@@ -32880,7 +32942,7 @@
           <w:lang w:val="en-US"/>
         </w:rPr>
       </w:pPr>
-      <w:bookmarkStart w:id="153" w:name="_Ref474846121"/>
+      <w:bookmarkStart w:id="154" w:name="_Ref474846121"/>
       <w:r>
         <w:rPr>
           <w:b/>
@@ -32921,7 +32983,7 @@
         </w:rPr>
         <w:fldChar w:fldCharType="end"/>
       </w:r>
-      <w:bookmarkEnd w:id="153"/>
+      <w:bookmarkEnd w:id="154"/>
       <w:r>
         <w:rPr>
           <w:lang w:val="en-US"/>
@@ -33016,8 +33078,8 @@
           <w:lang w:val="en-US"/>
         </w:rPr>
       </w:pPr>
-      <w:bookmarkStart w:id="154" w:name="_Toc474158359"/>
-      <w:bookmarkStart w:id="155" w:name="_Toc481337940"/>
+      <w:bookmarkStart w:id="155" w:name="_Toc474158359"/>
+      <w:bookmarkStart w:id="156" w:name="_Toc481337940"/>
       <w:r>
         <w:rPr>
           <w:lang w:val="en-US"/>
@@ -33030,8 +33092,8 @@
         </w:rPr>
         <w:t xml:space="preserve"> classification</w:t>
       </w:r>
-      <w:bookmarkEnd w:id="154"/>
       <w:bookmarkEnd w:id="155"/>
+      <w:bookmarkEnd w:id="156"/>
     </w:p>
     <w:p>
       <w:pPr>
@@ -33204,7 +33266,7 @@
           <w:lang w:val="en-US"/>
         </w:rPr>
       </w:pPr>
-      <w:bookmarkStart w:id="156" w:name="_Ref474858019"/>
+      <w:bookmarkStart w:id="157" w:name="_Ref474858019"/>
       <w:r>
         <w:rPr>
           <w:b/>
@@ -33245,7 +33307,7 @@
         </w:rPr>
         <w:fldChar w:fldCharType="end"/>
       </w:r>
-      <w:bookmarkEnd w:id="156"/>
+      <w:bookmarkEnd w:id="157"/>
       <w:r>
         <w:rPr>
           <w:lang w:val="en-US"/>
@@ -33479,7 +33541,7 @@
           <w:lang w:val="en-US"/>
         </w:rPr>
       </w:pPr>
-      <w:bookmarkStart w:id="157" w:name="_Ref474921806"/>
+      <w:bookmarkStart w:id="158" w:name="_Ref474921806"/>
       <w:r>
         <w:rPr>
           <w:b/>
@@ -33520,7 +33582,7 @@
         </w:rPr>
         <w:fldChar w:fldCharType="end"/>
       </w:r>
-      <w:bookmarkEnd w:id="157"/>
+      <w:bookmarkEnd w:id="158"/>
       <w:r>
         <w:rPr>
           <w:lang w:val="en-US"/>
@@ -33535,7 +33597,7 @@
           <w:lang w:val="en-US"/>
         </w:rPr>
       </w:pPr>
-      <w:bookmarkStart w:id="158" w:name="_Toc481337941"/>
+      <w:bookmarkStart w:id="159" w:name="_Toc481337941"/>
       <w:r>
         <w:rPr>
           <w:lang w:val="en-US"/>
@@ -33543,7 +33605,7 @@
         <w:lastRenderedPageBreak/>
         <w:t xml:space="preserve">(CONSIDERING) </w:t>
       </w:r>
-      <w:bookmarkStart w:id="159" w:name="_Toc474158360"/>
+      <w:bookmarkStart w:id="160" w:name="_Toc474158360"/>
       <w:r>
         <w:rPr>
           <w:lang w:val="en-US"/>
@@ -33556,8 +33618,8 @@
         </w:rPr>
         <w:t xml:space="preserve"> classification</w:t>
       </w:r>
-      <w:bookmarkEnd w:id="158"/>
       <w:bookmarkEnd w:id="159"/>
+      <w:bookmarkEnd w:id="160"/>
     </w:p>
     <w:p>
       <w:pPr>
@@ -33566,22 +33628,22 @@
           <w:lang w:val="en-US"/>
         </w:rPr>
       </w:pPr>
-      <w:bookmarkStart w:id="160" w:name="_Toc481337942"/>
+      <w:bookmarkStart w:id="161" w:name="_Toc481337942"/>
       <w:r>
         <w:rPr>
           <w:lang w:val="en-US"/>
         </w:rPr>
         <w:t xml:space="preserve">(CONSIDERING) </w:t>
       </w:r>
-      <w:bookmarkStart w:id="161" w:name="_Toc474158361"/>
+      <w:bookmarkStart w:id="162" w:name="_Toc474158361"/>
       <w:r>
         <w:rPr>
           <w:lang w:val="en-US"/>
         </w:rPr>
         <w:t>Ternary diagram classification</w:t>
       </w:r>
-      <w:bookmarkEnd w:id="160"/>
       <w:bookmarkEnd w:id="161"/>
+      <w:bookmarkEnd w:id="162"/>
     </w:p>
     <w:p>
       <w:pPr>
@@ -33590,14 +33652,14 @@
           <w:lang w:val="en-US"/>
         </w:rPr>
       </w:pPr>
-      <w:bookmarkStart w:id="162" w:name="_Toc481337943"/>
+      <w:bookmarkStart w:id="163" w:name="_Toc481337943"/>
       <w:r>
         <w:rPr>
           <w:lang w:val="en-US"/>
         </w:rPr>
         <w:t xml:space="preserve">(CONSIDERING) </w:t>
       </w:r>
-      <w:bookmarkStart w:id="163" w:name="_Toc474158362"/>
+      <w:bookmarkStart w:id="164" w:name="_Toc474158362"/>
       <w:r>
         <w:rPr>
           <w:lang w:val="en-US"/>
@@ -33610,8 +33672,8 @@
         </w:rPr>
         <w:t xml:space="preserve"> classification</w:t>
       </w:r>
-      <w:bookmarkEnd w:id="162"/>
       <w:bookmarkEnd w:id="163"/>
+      <w:bookmarkEnd w:id="164"/>
     </w:p>
     <w:p>
       <w:pPr>
@@ -33620,18 +33682,18 @@
           <w:lang w:val="en-US"/>
         </w:rPr>
       </w:pPr>
-      <w:bookmarkStart w:id="164" w:name="_Ref466989506"/>
-      <w:bookmarkStart w:id="165" w:name="_Toc474158363"/>
-      <w:bookmarkStart w:id="166" w:name="_Toc481337944"/>
+      <w:bookmarkStart w:id="165" w:name="_Ref466989506"/>
+      <w:bookmarkStart w:id="166" w:name="_Toc474158363"/>
+      <w:bookmarkStart w:id="167" w:name="_Toc481337944"/>
       <w:r>
         <w:rPr>
           <w:lang w:val="en-US"/>
         </w:rPr>
         <w:t>Variography</w:t>
       </w:r>
-      <w:bookmarkEnd w:id="164"/>
       <w:bookmarkEnd w:id="165"/>
       <w:bookmarkEnd w:id="166"/>
+      <w:bookmarkEnd w:id="167"/>
     </w:p>
     <w:p>
       <w:pPr>
@@ -33947,7 +34009,7 @@
           <w:lang w:val="en-US"/>
         </w:rPr>
       </w:pPr>
-      <w:bookmarkStart w:id="167" w:name="_Ref461628569"/>
+      <w:bookmarkStart w:id="168" w:name="_Ref461628569"/>
       <w:r>
         <w:rPr>
           <w:b/>
@@ -33988,7 +34050,7 @@
         </w:rPr>
         <w:fldChar w:fldCharType="end"/>
       </w:r>
-      <w:bookmarkEnd w:id="167"/>
+      <w:bookmarkEnd w:id="168"/>
       <w:r>
         <w:rPr>
           <w:lang w:val="en-US"/>
@@ -34027,16 +34089,16 @@
           <w:lang w:val="en-US"/>
         </w:rPr>
       </w:pPr>
-      <w:bookmarkStart w:id="168" w:name="_Toc474158364"/>
-      <w:bookmarkStart w:id="169" w:name="_Toc481337945"/>
+      <w:bookmarkStart w:id="169" w:name="_Toc474158364"/>
+      <w:bookmarkStart w:id="170" w:name="_Toc481337945"/>
       <w:r>
         <w:rPr>
           <w:lang w:val="en-US"/>
         </w:rPr>
         <w:t>Variogram map</w:t>
       </w:r>
-      <w:bookmarkEnd w:id="168"/>
       <w:bookmarkEnd w:id="169"/>
+      <w:bookmarkEnd w:id="170"/>
     </w:p>
     <w:p>
       <w:pPr>
@@ -34386,7 +34448,7 @@
           <w:lang w:val="en-US"/>
         </w:rPr>
       </w:pPr>
-      <w:bookmarkStart w:id="170" w:name="_Ref461632429"/>
+      <w:bookmarkStart w:id="171" w:name="_Ref461632429"/>
       <w:r>
         <w:rPr>
           <w:b/>
@@ -34427,7 +34489,7 @@
         </w:rPr>
         <w:fldChar w:fldCharType="end"/>
       </w:r>
-      <w:bookmarkEnd w:id="170"/>
+      <w:bookmarkEnd w:id="171"/>
       <w:r>
         <w:rPr>
           <w:lang w:val="en-US"/>
@@ -34550,7 +34612,7 @@
           <w:lang w:val="en-US"/>
         </w:rPr>
       </w:pPr>
-      <w:bookmarkStart w:id="171" w:name="_Ref461699576"/>
+      <w:bookmarkStart w:id="172" w:name="_Ref461699576"/>
       <w:r>
         <w:rPr>
           <w:b/>
@@ -34591,7 +34653,7 @@
         </w:rPr>
         <w:fldChar w:fldCharType="end"/>
       </w:r>
-      <w:bookmarkEnd w:id="171"/>
+      <w:bookmarkEnd w:id="172"/>
       <w:r>
         <w:rPr>
           <w:lang w:val="en-US"/>
@@ -34938,7 +35000,7 @@
           <w:lang w:val="en-US"/>
         </w:rPr>
       </w:pPr>
-      <w:bookmarkStart w:id="172" w:name="_Ref461630338"/>
+      <w:bookmarkStart w:id="173" w:name="_Ref461630338"/>
       <w:r>
         <w:rPr>
           <w:b/>
@@ -34979,7 +35041,7 @@
         </w:rPr>
         <w:fldChar w:fldCharType="end"/>
       </w:r>
-      <w:bookmarkEnd w:id="172"/>
+      <w:bookmarkEnd w:id="173"/>
       <w:r>
         <w:rPr>
           <w:lang w:val="en-US"/>
@@ -35066,7 +35128,7 @@
           <w:lang w:val="en-US"/>
         </w:rPr>
       </w:pPr>
-      <w:bookmarkStart w:id="173" w:name="_Ref461698456"/>
+      <w:bookmarkStart w:id="174" w:name="_Ref461698456"/>
       <w:r>
         <w:rPr>
           <w:b/>
@@ -35107,7 +35169,7 @@
         </w:rPr>
         <w:fldChar w:fldCharType="end"/>
       </w:r>
-      <w:bookmarkEnd w:id="173"/>
+      <w:bookmarkEnd w:id="174"/>
       <w:r>
         <w:rPr>
           <w:lang w:val="en-US"/>
@@ -35262,16 +35324,16 @@
           <w:lang w:val="en-US"/>
         </w:rPr>
       </w:pPr>
-      <w:bookmarkStart w:id="174" w:name="_Toc474158365"/>
-      <w:bookmarkStart w:id="175" w:name="_Toc481337946"/>
+      <w:bookmarkStart w:id="175" w:name="_Toc474158365"/>
+      <w:bookmarkStart w:id="176" w:name="_Toc481337946"/>
       <w:r>
         <w:rPr>
           <w:lang w:val="en-US"/>
         </w:rPr>
         <w:t>Experimental variogram</w:t>
       </w:r>
-      <w:bookmarkEnd w:id="174"/>
       <w:bookmarkEnd w:id="175"/>
+      <w:bookmarkEnd w:id="176"/>
     </w:p>
     <w:p>
       <w:pPr>
@@ -35838,7 +35900,7 @@
           <w:lang w:val="en-US"/>
         </w:rPr>
       </w:pPr>
-      <w:bookmarkStart w:id="176" w:name="_Ref461715684"/>
+      <w:bookmarkStart w:id="177" w:name="_Ref461715684"/>
       <w:r>
         <w:rPr>
           <w:b/>
@@ -35876,7 +35938,7 @@
         </w:rPr>
         <w:fldChar w:fldCharType="end"/>
       </w:r>
-      <w:bookmarkEnd w:id="176"/>
+      <w:bookmarkEnd w:id="177"/>
       <w:r>
         <w:t xml:space="preserve"> an omnidirectional experimental variogram.</w:t>
       </w:r>
@@ -35936,7 +35998,7 @@
           <w:lang w:val="en-US"/>
         </w:rPr>
       </w:pPr>
-      <w:bookmarkStart w:id="177" w:name="_Ref461715693"/>
+      <w:bookmarkStart w:id="178" w:name="_Ref461715693"/>
       <w:r>
         <w:rPr>
           <w:b/>
@@ -35977,7 +36039,7 @@
         </w:rPr>
         <w:fldChar w:fldCharType="end"/>
       </w:r>
-      <w:bookmarkEnd w:id="177"/>
+      <w:bookmarkEnd w:id="178"/>
       <w:r>
         <w:rPr>
           <w:lang w:val="en-US"/>
@@ -36065,7 +36127,7 @@
           <w:lang w:val="en-US"/>
         </w:rPr>
       </w:pPr>
-      <w:bookmarkStart w:id="178" w:name="_Ref461715699"/>
+      <w:bookmarkStart w:id="179" w:name="_Ref461715699"/>
       <w:r>
         <w:rPr>
           <w:b/>
@@ -36106,7 +36168,7 @@
         </w:rPr>
         <w:fldChar w:fldCharType="end"/>
       </w:r>
-      <w:bookmarkEnd w:id="178"/>
+      <w:bookmarkEnd w:id="179"/>
       <w:r>
         <w:rPr>
           <w:lang w:val="en-US"/>
@@ -36121,18 +36183,18 @@
           <w:lang w:val="en-US"/>
         </w:rPr>
       </w:pPr>
-      <w:bookmarkStart w:id="179" w:name="_Toc474158366"/>
-      <w:bookmarkStart w:id="180" w:name="_Ref476395695"/>
-      <w:bookmarkStart w:id="181" w:name="_Toc481337947"/>
+      <w:bookmarkStart w:id="180" w:name="_Toc474158366"/>
+      <w:bookmarkStart w:id="181" w:name="_Ref476395695"/>
+      <w:bookmarkStart w:id="182" w:name="_Toc481337947"/>
       <w:r>
         <w:rPr>
           <w:lang w:val="en-US"/>
         </w:rPr>
         <w:t>Fitting a variogram model</w:t>
       </w:r>
-      <w:bookmarkEnd w:id="179"/>
       <w:bookmarkEnd w:id="180"/>
       <w:bookmarkEnd w:id="181"/>
+      <w:bookmarkEnd w:id="182"/>
     </w:p>
     <w:p>
       <w:pPr>
@@ -36609,7 +36671,7 @@
           <w:lang w:val="en-US"/>
         </w:rPr>
       </w:pPr>
-      <w:bookmarkStart w:id="182" w:name="_Ref461716598"/>
+      <w:bookmarkStart w:id="183" w:name="_Ref461716598"/>
       <w:r>
         <w:rPr>
           <w:b/>
@@ -36650,7 +36712,7 @@
         </w:rPr>
         <w:fldChar w:fldCharType="end"/>
       </w:r>
-      <w:bookmarkEnd w:id="182"/>
+      <w:bookmarkEnd w:id="183"/>
       <w:r>
         <w:rPr>
           <w:lang w:val="en-US"/>
@@ -36714,7 +36776,7 @@
           <w:lang w:val="en-US"/>
         </w:rPr>
       </w:pPr>
-      <w:bookmarkStart w:id="183" w:name="_Ref461871220"/>
+      <w:bookmarkStart w:id="184" w:name="_Ref461871220"/>
       <w:r>
         <w:rPr>
           <w:b/>
@@ -36755,7 +36817,7 @@
         </w:rPr>
         <w:fldChar w:fldCharType="end"/>
       </w:r>
-      <w:bookmarkEnd w:id="183"/>
+      <w:bookmarkEnd w:id="184"/>
       <w:r>
         <w:rPr>
           <w:lang w:val="en-US"/>
@@ -36776,18 +36838,18 @@
           <w:lang w:val="en-US"/>
         </w:rPr>
       </w:pPr>
-      <w:bookmarkStart w:id="184" w:name="_Ref466989002"/>
-      <w:bookmarkStart w:id="185" w:name="_Toc474158367"/>
-      <w:bookmarkStart w:id="186" w:name="_Toc481337948"/>
+      <w:bookmarkStart w:id="185" w:name="_Ref466989002"/>
+      <w:bookmarkStart w:id="186" w:name="_Toc474158367"/>
+      <w:bookmarkStart w:id="187" w:name="_Toc481337948"/>
       <w:r>
         <w:rPr>
           <w:lang w:val="en-US"/>
         </w:rPr>
         <w:t>Cross variograms</w:t>
       </w:r>
-      <w:bookmarkEnd w:id="184"/>
       <w:bookmarkEnd w:id="185"/>
       <w:bookmarkEnd w:id="186"/>
+      <w:bookmarkEnd w:id="187"/>
     </w:p>
     <w:p>
       <w:pPr>
@@ -36888,9 +36950,9 @@
           <w:lang w:val="en-US"/>
         </w:rPr>
       </w:pPr>
-      <w:bookmarkStart w:id="187" w:name="_Toc474158368"/>
-      <w:bookmarkStart w:id="188" w:name="_Ref481308036"/>
-      <w:bookmarkStart w:id="189" w:name="_Toc481337949"/>
+      <w:bookmarkStart w:id="188" w:name="_Toc474158368"/>
+      <w:bookmarkStart w:id="189" w:name="_Ref481308036"/>
+      <w:bookmarkStart w:id="190" w:name="_Toc481337949"/>
       <w:r>
         <w:rPr>
           <w:i/>
@@ -36904,9 +36966,9 @@
         </w:rPr>
         <w:t xml:space="preserve"> variogram models</w:t>
       </w:r>
-      <w:bookmarkEnd w:id="187"/>
       <w:bookmarkEnd w:id="188"/>
       <w:bookmarkEnd w:id="189"/>
+      <w:bookmarkEnd w:id="190"/>
     </w:p>
     <w:p>
       <w:pPr>
@@ -37076,7 +37138,7 @@
           <w:lang w:val="en-US"/>
         </w:rPr>
       </w:pPr>
-      <w:bookmarkStart w:id="190" w:name="_Ref466884476"/>
+      <w:bookmarkStart w:id="191" w:name="_Ref466884476"/>
       <w:r>
         <w:rPr>
           <w:b/>
@@ -37120,7 +37182,7 @@
         </w:rPr>
         <w:fldChar w:fldCharType="end"/>
       </w:r>
-      <w:bookmarkEnd w:id="190"/>
+      <w:bookmarkEnd w:id="191"/>
       <w:r>
         <w:rPr>
           <w:lang w:val="en-US"/>
@@ -37381,16 +37443,16 @@
           <w:lang w:val="en-US"/>
         </w:rPr>
       </w:pPr>
-      <w:bookmarkStart w:id="191" w:name="_Toc474158369"/>
-      <w:bookmarkStart w:id="192" w:name="_Toc481337950"/>
+      <w:bookmarkStart w:id="192" w:name="_Toc474158369"/>
+      <w:bookmarkStart w:id="193" w:name="_Toc481337950"/>
       <w:r>
         <w:rPr>
           <w:lang w:val="en-US"/>
         </w:rPr>
         <w:t>Estimation</w:t>
       </w:r>
-      <w:bookmarkEnd w:id="191"/>
       <w:bookmarkEnd w:id="192"/>
+      <w:bookmarkEnd w:id="193"/>
     </w:p>
     <w:p>
       <w:pPr>
@@ -37527,18 +37589,18 @@
           <w:lang w:val="en-US"/>
         </w:rPr>
       </w:pPr>
-      <w:bookmarkStart w:id="193" w:name="_Ref467344848"/>
-      <w:bookmarkStart w:id="194" w:name="_Toc474158370"/>
-      <w:bookmarkStart w:id="195" w:name="_Toc481337951"/>
+      <w:bookmarkStart w:id="194" w:name="_Ref467344848"/>
+      <w:bookmarkStart w:id="195" w:name="_Toc474158370"/>
+      <w:bookmarkStart w:id="196" w:name="_Toc481337951"/>
       <w:r>
         <w:rPr>
           <w:lang w:val="en-US"/>
         </w:rPr>
         <w:t>Kriging</w:t>
       </w:r>
-      <w:bookmarkEnd w:id="193"/>
       <w:bookmarkEnd w:id="194"/>
       <w:bookmarkEnd w:id="195"/>
+      <w:bookmarkEnd w:id="196"/>
     </w:p>
     <w:p>
       <w:pPr>
@@ -38129,7 +38191,7 @@
           <w:lang w:val="en-US"/>
         </w:rPr>
       </w:pPr>
-      <w:bookmarkStart w:id="196" w:name="_Ref465009629"/>
+      <w:bookmarkStart w:id="197" w:name="_Ref465009629"/>
       <w:r>
         <w:rPr>
           <w:b/>
@@ -38170,7 +38232,7 @@
         </w:rPr>
         <w:fldChar w:fldCharType="end"/>
       </w:r>
-      <w:bookmarkEnd w:id="196"/>
+      <w:bookmarkEnd w:id="197"/>
       <w:r>
         <w:rPr>
           <w:lang w:val="en-US"/>
@@ -38671,14 +38733,14 @@
           <w:lang w:val="en-US"/>
         </w:rPr>
       </w:pPr>
-      <w:bookmarkStart w:id="197" w:name="_Toc481337952"/>
+      <w:bookmarkStart w:id="198" w:name="_Toc481337952"/>
       <w:r>
         <w:rPr>
           <w:lang w:val="en-US"/>
         </w:rPr>
         <w:t>Known issues</w:t>
       </w:r>
-      <w:bookmarkEnd w:id="197"/>
+      <w:bookmarkEnd w:id="198"/>
     </w:p>
     <w:p>
       <w:pPr>
@@ -38818,8 +38880,8 @@
           <w:lang w:val="en-US"/>
         </w:rPr>
       </w:pPr>
-      <w:bookmarkStart w:id="198" w:name="_Toc474158371"/>
-      <w:bookmarkStart w:id="199" w:name="_Toc481337953"/>
+      <w:bookmarkStart w:id="199" w:name="_Toc474158371"/>
+      <w:bookmarkStart w:id="200" w:name="_Toc481337953"/>
       <w:r>
         <w:rPr>
           <w:lang w:val="en-US"/>
@@ -38833,7 +38895,7 @@
         </w:rPr>
         <w:t xml:space="preserve"> (IK)</w:t>
       </w:r>
-      <w:bookmarkEnd w:id="198"/>
+      <w:bookmarkEnd w:id="199"/>
       <w:r>
         <w:rPr>
           <w:lang w:val="en-US"/>
@@ -38852,7 +38914,7 @@
         </w:rPr>
         <w:t>continuous variable</w:t>
       </w:r>
-      <w:bookmarkEnd w:id="199"/>
+      <w:bookmarkEnd w:id="200"/>
     </w:p>
     <w:p>
       <w:pPr>
@@ -39619,8 +39681,8 @@
           <w:lang w:val="en-US"/>
         </w:rPr>
       </w:pPr>
-      <w:bookmarkStart w:id="200" w:name="_Toc474158372"/>
-      <w:bookmarkStart w:id="201" w:name="_Toc481337954"/>
+      <w:bookmarkStart w:id="201" w:name="_Toc474158372"/>
+      <w:bookmarkStart w:id="202" w:name="_Toc481337954"/>
       <w:r>
         <w:rPr>
           <w:lang w:val="en-US"/>
@@ -39639,8 +39701,8 @@
         </w:rPr>
         <w:t xml:space="preserve"> for a continuous variable</w:t>
       </w:r>
-      <w:bookmarkEnd w:id="200"/>
       <w:bookmarkEnd w:id="201"/>
+      <w:bookmarkEnd w:id="202"/>
     </w:p>
     <w:p>
       <w:pPr>
@@ -39886,7 +39948,7 @@
           <w:lang w:val="en-US"/>
         </w:rPr>
       </w:pPr>
-      <w:bookmarkStart w:id="202" w:name="_Ref467336020"/>
+      <w:bookmarkStart w:id="203" w:name="_Ref467336020"/>
       <w:r>
         <w:rPr>
           <w:b/>
@@ -39927,7 +39989,7 @@
         </w:rPr>
         <w:fldChar w:fldCharType="end"/>
       </w:r>
-      <w:bookmarkEnd w:id="202"/>
+      <w:bookmarkEnd w:id="203"/>
       <w:r>
         <w:rPr>
           <w:lang w:val="en-US"/>
@@ -40102,7 +40164,7 @@
           <w:lang w:val="en-US"/>
         </w:rPr>
       </w:pPr>
-      <w:bookmarkStart w:id="203" w:name="_Ref467948149"/>
+      <w:bookmarkStart w:id="204" w:name="_Ref467948149"/>
       <w:r>
         <w:rPr>
           <w:b/>
@@ -40143,7 +40205,7 @@
         </w:rPr>
         <w:fldChar w:fldCharType="end"/>
       </w:r>
-      <w:bookmarkEnd w:id="203"/>
+      <w:bookmarkEnd w:id="204"/>
       <w:r>
         <w:rPr>
           <w:lang w:val="en-US"/>
@@ -40287,14 +40349,14 @@
           <w:lang w:val="en-US"/>
         </w:rPr>
       </w:pPr>
-      <w:bookmarkStart w:id="204" w:name="_Toc481337955"/>
+      <w:bookmarkStart w:id="205" w:name="_Toc481337955"/>
       <w:r>
         <w:rPr>
           <w:lang w:val="en-US"/>
         </w:rPr>
         <w:t>Running IK for a continuous variable</w:t>
       </w:r>
-      <w:bookmarkEnd w:id="204"/>
+      <w:bookmarkEnd w:id="205"/>
     </w:p>
     <w:p>
       <w:pPr>
@@ -40487,7 +40549,7 @@
           <w:lang w:val="en-US"/>
         </w:rPr>
       </w:pPr>
-      <w:bookmarkStart w:id="205" w:name="_Ref476499343"/>
+      <w:bookmarkStart w:id="206" w:name="_Ref476499343"/>
       <w:r>
         <w:rPr>
           <w:b/>
@@ -40528,7 +40590,7 @@
         </w:rPr>
         <w:fldChar w:fldCharType="end"/>
       </w:r>
-      <w:bookmarkEnd w:id="205"/>
+      <w:bookmarkEnd w:id="206"/>
       <w:r>
         <w:rPr>
           <w:lang w:val="en-US"/>
@@ -40977,7 +41039,7 @@
       <w:pPr>
         <w:pStyle w:val="Legenda"/>
       </w:pPr>
-      <w:bookmarkStart w:id="206" w:name="_Ref476499777"/>
+      <w:bookmarkStart w:id="207" w:name="_Ref476499777"/>
       <w:r>
         <w:rPr>
           <w:b/>
@@ -41018,7 +41080,7 @@
         </w:rPr>
         <w:fldChar w:fldCharType="end"/>
       </w:r>
-      <w:bookmarkEnd w:id="206"/>
+      <w:bookmarkEnd w:id="207"/>
       <w:r>
         <w:rPr>
           <w:lang w:val="en-US"/>
@@ -41036,16 +41098,16 @@
           <w:lang w:val="en-US"/>
         </w:rPr>
       </w:pPr>
-      <w:bookmarkStart w:id="207" w:name="_Ref478906858"/>
-      <w:bookmarkStart w:id="208" w:name="_Toc481337956"/>
+      <w:bookmarkStart w:id="208" w:name="_Ref478906858"/>
+      <w:bookmarkStart w:id="209" w:name="_Toc481337956"/>
       <w:r>
         <w:rPr>
           <w:lang w:val="en-US"/>
         </w:rPr>
         <w:t>Post-processing the results</w:t>
       </w:r>
-      <w:bookmarkEnd w:id="207"/>
       <w:bookmarkEnd w:id="208"/>
+      <w:bookmarkEnd w:id="209"/>
     </w:p>
     <w:p>
       <w:pPr>
@@ -41197,7 +41259,7 @@
           <w:lang w:val="en-US"/>
         </w:rPr>
       </w:pPr>
-      <w:bookmarkStart w:id="209" w:name="_Ref479438152"/>
+      <w:bookmarkStart w:id="210" w:name="_Ref479438152"/>
       <w:r>
         <w:rPr>
           <w:b/>
@@ -41238,7 +41300,7 @@
         </w:rPr>
         <w:fldChar w:fldCharType="end"/>
       </w:r>
-      <w:bookmarkEnd w:id="209"/>
+      <w:bookmarkEnd w:id="210"/>
       <w:r>
         <w:rPr>
           <w:lang w:val="en-US"/>
@@ -41874,7 +41936,7 @@
           <w:lang w:val="en-US"/>
         </w:rPr>
       </w:pPr>
-      <w:bookmarkStart w:id="210" w:name="_Toc481337957"/>
+      <w:bookmarkStart w:id="211" w:name="_Toc481337957"/>
       <w:r>
         <w:rPr>
           <w:lang w:val="en-US"/>
@@ -41882,7 +41944,7 @@
         <w:lastRenderedPageBreak/>
         <w:t>Known issues</w:t>
       </w:r>
-      <w:bookmarkEnd w:id="210"/>
+      <w:bookmarkEnd w:id="211"/>
     </w:p>
     <w:p>
       <w:pPr>
@@ -41999,14 +42061,14 @@
           <w:lang w:val="en-US"/>
         </w:rPr>
       </w:pPr>
-      <w:bookmarkStart w:id="211" w:name="_Toc481337958"/>
+      <w:bookmarkStart w:id="212" w:name="_Toc481337958"/>
       <w:r>
         <w:rPr>
           <w:lang w:val="en-US"/>
         </w:rPr>
         <w:t>IK for a categorical variable</w:t>
       </w:r>
-      <w:bookmarkEnd w:id="211"/>
+      <w:bookmarkEnd w:id="212"/>
     </w:p>
     <w:p>
       <w:pPr>
@@ -42263,16 +42325,16 @@
           <w:lang w:val="en-US"/>
         </w:rPr>
       </w:pPr>
-      <w:bookmarkStart w:id="212" w:name="_Toc474158373"/>
-      <w:bookmarkStart w:id="213" w:name="_Toc481337959"/>
+      <w:bookmarkStart w:id="213" w:name="_Toc474158373"/>
+      <w:bookmarkStart w:id="214" w:name="_Toc481337959"/>
       <w:r>
         <w:rPr>
           <w:lang w:val="en-US"/>
         </w:rPr>
         <w:t>Defining a class p.d.f. for a categorical variable</w:t>
       </w:r>
-      <w:bookmarkEnd w:id="212"/>
       <w:bookmarkEnd w:id="213"/>
+      <w:bookmarkEnd w:id="214"/>
     </w:p>
     <w:p>
       <w:pPr>
@@ -42484,7 +42546,7 @@
           <w:lang w:val="en-US"/>
         </w:rPr>
       </w:pPr>
-      <w:bookmarkStart w:id="214" w:name="_Ref476392829"/>
+      <w:bookmarkStart w:id="215" w:name="_Ref476392829"/>
       <w:r>
         <w:rPr>
           <w:b/>
@@ -42525,7 +42587,7 @@
         </w:rPr>
         <w:fldChar w:fldCharType="end"/>
       </w:r>
-      <w:bookmarkEnd w:id="214"/>
+      <w:bookmarkEnd w:id="215"/>
       <w:r>
         <w:rPr>
           <w:lang w:val="en-US"/>
@@ -42903,7 +42965,7 @@
           <w:lang w:val="en-US"/>
         </w:rPr>
       </w:pPr>
-      <w:bookmarkStart w:id="215" w:name="_Ref476393640"/>
+      <w:bookmarkStart w:id="216" w:name="_Ref476393640"/>
       <w:r>
         <w:rPr>
           <w:b/>
@@ -42944,7 +43006,7 @@
         </w:rPr>
         <w:fldChar w:fldCharType="end"/>
       </w:r>
-      <w:bookmarkEnd w:id="215"/>
+      <w:bookmarkEnd w:id="216"/>
       <w:r>
         <w:rPr>
           <w:lang w:val="en-US"/>
@@ -42959,8 +43021,8 @@
           <w:lang w:val="en-US"/>
         </w:rPr>
       </w:pPr>
-      <w:bookmarkStart w:id="216" w:name="_Toc474158374"/>
-      <w:bookmarkStart w:id="217" w:name="_Toc481337960"/>
+      <w:bookmarkStart w:id="217" w:name="_Toc474158374"/>
+      <w:bookmarkStart w:id="218" w:name="_Toc481337960"/>
       <w:r>
         <w:rPr>
           <w:lang w:val="en-US"/>
@@ -42985,8 +43047,8 @@
         </w:rPr>
         <w:t>al variable</w:t>
       </w:r>
-      <w:bookmarkEnd w:id="216"/>
       <w:bookmarkEnd w:id="217"/>
+      <w:bookmarkEnd w:id="218"/>
     </w:p>
     <w:p>
       <w:pPr>
@@ -43386,7 +43448,7 @@
           <w:lang w:val="en-US"/>
         </w:rPr>
       </w:pPr>
-      <w:bookmarkStart w:id="218" w:name="_Ref476395785"/>
+      <w:bookmarkStart w:id="219" w:name="_Ref476395785"/>
       <w:r>
         <w:rPr>
           <w:b/>
@@ -43427,7 +43489,7 @@
         </w:rPr>
         <w:fldChar w:fldCharType="end"/>
       </w:r>
-      <w:bookmarkEnd w:id="218"/>
+      <w:bookmarkEnd w:id="219"/>
       <w:r>
         <w:rPr>
           <w:lang w:val="en-US"/>
@@ -43721,7 +43783,7 @@
           <w:lang w:val="en-US"/>
         </w:rPr>
       </w:pPr>
-      <w:bookmarkStart w:id="219" w:name="_Ref476416202"/>
+      <w:bookmarkStart w:id="220" w:name="_Ref476416202"/>
       <w:r>
         <w:rPr>
           <w:b/>
@@ -43762,7 +43824,7 @@
         </w:rPr>
         <w:fldChar w:fldCharType="end"/>
       </w:r>
-      <w:bookmarkEnd w:id="219"/>
+      <w:bookmarkEnd w:id="220"/>
       <w:r>
         <w:rPr>
           <w:lang w:val="en-US"/>
@@ -43813,14 +43875,14 @@
           <w:lang w:val="en-US"/>
         </w:rPr>
       </w:pPr>
-      <w:bookmarkStart w:id="220" w:name="_Toc481337961"/>
+      <w:bookmarkStart w:id="221" w:name="_Toc481337961"/>
       <w:r>
         <w:rPr>
           <w:lang w:val="en-US"/>
         </w:rPr>
         <w:t>Creating a maximum likelihood facies map</w:t>
       </w:r>
-      <w:bookmarkEnd w:id="220"/>
+      <w:bookmarkEnd w:id="221"/>
     </w:p>
     <w:p>
       <w:pPr>
@@ -44026,7 +44088,7 @@
           <w:lang w:val="en-US"/>
         </w:rPr>
       </w:pPr>
-      <w:bookmarkStart w:id="221" w:name="_Ref477096805"/>
+      <w:bookmarkStart w:id="222" w:name="_Ref477096805"/>
       <w:r>
         <w:rPr>
           <w:b/>
@@ -44067,7 +44129,7 @@
         </w:rPr>
         <w:fldChar w:fldCharType="end"/>
       </w:r>
-      <w:bookmarkEnd w:id="221"/>
+      <w:bookmarkEnd w:id="222"/>
       <w:r>
         <w:rPr>
           <w:lang w:val="en-US"/>
@@ -44100,14 +44162,14 @@
           <w:lang w:val="en-US"/>
         </w:rPr>
       </w:pPr>
-      <w:bookmarkStart w:id="222" w:name="_Toc481337962"/>
+      <w:bookmarkStart w:id="223" w:name="_Toc481337962"/>
       <w:r>
         <w:rPr>
           <w:lang w:val="en-US"/>
         </w:rPr>
         <w:t>Known issues</w:t>
       </w:r>
-      <w:bookmarkEnd w:id="222"/>
+      <w:bookmarkEnd w:id="223"/>
     </w:p>
     <w:p>
       <w:pPr>
@@ -44239,52 +44301,50 @@
           <w:lang w:val="en-US"/>
         </w:rPr>
       </w:pPr>
-      <w:bookmarkStart w:id="223" w:name="_Toc481337963"/>
-      <w:bookmarkStart w:id="224" w:name="_GoBack"/>
+      <w:bookmarkStart w:id="224" w:name="_Toc481337963"/>
+      <w:r>
+        <w:rPr>
+          <w:lang w:val="en-US"/>
+        </w:rPr>
+        <w:t xml:space="preserve">Secondary data: </w:t>
+      </w:r>
+      <w:r>
+        <w:rPr>
+          <w:lang w:val="en-US"/>
+        </w:rPr>
+        <w:t>s</w:t>
+      </w:r>
+      <w:r>
+        <w:rPr>
+          <w:lang w:val="en-US"/>
+        </w:rPr>
+        <w:t xml:space="preserve">oft </w:t>
+      </w:r>
+      <w:r>
+        <w:rPr>
+          <w:lang w:val="en-US"/>
+        </w:rPr>
+        <w:t>i</w:t>
+      </w:r>
+      <w:r>
+        <w:rPr>
+          <w:lang w:val="en-US"/>
+        </w:rPr>
+        <w:t xml:space="preserve">ndicator </w:t>
+      </w:r>
+      <w:r>
+        <w:rPr>
+          <w:lang w:val="en-US"/>
+        </w:rPr>
+        <w:t>c</w:t>
+      </w:r>
+      <w:r>
+        <w:rPr>
+          <w:lang w:val="en-US"/>
+        </w:rPr>
+        <w:t>alibration</w:t>
+      </w:r>
       <w:bookmarkEnd w:id="224"/>
-      <w:r>
-        <w:rPr>
-          <w:lang w:val="en-US"/>
-        </w:rPr>
-        <w:t xml:space="preserve">Secondary data: </w:t>
-      </w:r>
-      <w:r>
-        <w:rPr>
-          <w:lang w:val="en-US"/>
-        </w:rPr>
-        <w:t>s</w:t>
-      </w:r>
-      <w:r>
-        <w:rPr>
-          <w:lang w:val="en-US"/>
-        </w:rPr>
-        <w:t xml:space="preserve">oft </w:t>
-      </w:r>
-      <w:r>
-        <w:rPr>
-          <w:lang w:val="en-US"/>
-        </w:rPr>
-        <w:t>i</w:t>
-      </w:r>
-      <w:r>
-        <w:rPr>
-          <w:lang w:val="en-US"/>
-        </w:rPr>
-        <w:t xml:space="preserve">ndicator </w:t>
-      </w:r>
-      <w:r>
-        <w:rPr>
-          <w:lang w:val="en-US"/>
-        </w:rPr>
-        <w:t>c</w:t>
-      </w:r>
-      <w:r>
-        <w:rPr>
-          <w:lang w:val="en-US"/>
-        </w:rPr>
-        <w:t>alibration</w:t>
-      </w:r>
-      <w:bookmarkEnd w:id="223"/>
     </w:p>
     <w:p>
       <w:pPr>
@@ -50106,6 +50166,7 @@
         <w:docPartUnique/>
       </w:docPartObj>
     </w:sdtPr>
+    <w:sdtEndPr/>
     <w:sdtContent>
       <w:p>
         <w:pPr>
@@ -50125,7 +50186,7 @@
           <w:rPr>
             <w:noProof/>
           </w:rPr>
-          <w:t>57</w:t>
+          <w:t>21</w:t>
         </w:r>
         <w:r>
           <w:fldChar w:fldCharType="end"/>
@@ -52007,558 +52068,6 @@
 </w:styles>
 </file>
 
-<file path=word/glossary/document.xml><?xml version="1.0" encoding="utf-8"?>
-<w:glossaryDocument xmlns:wpc="http://schemas.microsoft.com/office/word/2010/wordprocessingCanvas" xmlns:mc="http://schemas.openxmlformats.org/markup-compatibility/2006" xmlns:o="urn:schemas-microsoft-com:office:office" xmlns:r="http://schemas.openxmlformats.org/officeDocument/2006/relationships" xmlns:m="http://schemas.openxmlformats.org/officeDocument/2006/math" xmlns:v="urn:schemas-microsoft-com:vml" xmlns:wp14="http://schemas.microsoft.com/office/word/2010/wordprocessingDrawing" xmlns:wp="http://schemas.openxmlformats.org/drawingml/2006/wordprocessingDrawing" xmlns:w10="urn:schemas-microsoft-com:office:word" xmlns:w="http://schemas.openxmlformats.org/wordprocessingml/2006/main" xmlns:w14="http://schemas.microsoft.com/office/word/2010/wordml" xmlns:w15="http://schemas.microsoft.com/office/word/2012/wordml" xmlns:wpg="http://schemas.microsoft.com/office/word/2010/wordprocessingGroup" xmlns:wpi="http://schemas.microsoft.com/office/word/2010/wordprocessingInk" xmlns:wne="http://schemas.microsoft.com/office/word/2006/wordml" xmlns:wps="http://schemas.microsoft.com/office/word/2010/wordprocessingShape" mc:Ignorable="w14 w15 wp14"/>
-</file>
-
-<file path=word/glossary/fontTable.xml><?xml version="1.0" encoding="utf-8"?>
-<w:fonts xmlns:mc="http://schemas.openxmlformats.org/markup-compatibility/2006" xmlns:r="http://schemas.openxmlformats.org/officeDocument/2006/relationships" xmlns:w="http://schemas.openxmlformats.org/wordprocessingml/2006/main" xmlns:w14="http://schemas.microsoft.com/office/word/2010/wordml" xmlns:w15="http://schemas.microsoft.com/office/word/2012/wordml" mc:Ignorable="w14 w15">
-  <w:font w:name="Symbol">
-    <w:panose1 w:val="05050102010706020507"/>
-    <w:charset w:val="02"/>
-    <w:family w:val="roman"/>
-    <w:pitch w:val="variable"/>
-    <w:sig w:usb0="00000000" w:usb1="10000000" w:usb2="00000000" w:usb3="00000000" w:csb0="80000000" w:csb1="00000000"/>
-  </w:font>
-  <w:font w:name="Times New Roman">
-    <w:panose1 w:val="02020603050405020304"/>
-    <w:charset w:val="00"/>
-    <w:family w:val="roman"/>
-    <w:pitch w:val="variable"/>
-    <w:sig w:usb0="E0002EFF" w:usb1="C0007843" w:usb2="00000009" w:usb3="00000000" w:csb0="000001FF" w:csb1="00000000"/>
-  </w:font>
-  <w:font w:name="Courier New">
-    <w:panose1 w:val="02070309020205020404"/>
-    <w:charset w:val="00"/>
-    <w:family w:val="modern"/>
-    <w:pitch w:val="fixed"/>
-    <w:sig w:usb0="E0002AFF" w:usb1="C0007843" w:usb2="00000009" w:usb3="00000000" w:csb0="000001FF" w:csb1="00000000"/>
-  </w:font>
-  <w:font w:name="Wingdings">
-    <w:panose1 w:val="05000000000000000000"/>
-    <w:charset w:val="02"/>
-    <w:family w:val="auto"/>
-    <w:pitch w:val="variable"/>
-    <w:sig w:usb0="00000000" w:usb1="10000000" w:usb2="00000000" w:usb3="00000000" w:csb0="80000000" w:csb1="00000000"/>
-  </w:font>
-  <w:font w:name="Calibri">
-    <w:panose1 w:val="020F0502020204030204"/>
-    <w:charset w:val="00"/>
-    <w:family w:val="swiss"/>
-    <w:pitch w:val="variable"/>
-    <w:sig w:usb0="E00002FF" w:usb1="4000ACFF" w:usb2="00000001" w:usb3="00000000" w:csb0="0000019F" w:csb1="00000000"/>
-  </w:font>
-  <w:font w:name="Calibri Light">
-    <w:panose1 w:val="020F0302020204030204"/>
-    <w:charset w:val="00"/>
-    <w:family w:val="swiss"/>
-    <w:pitch w:val="variable"/>
-    <w:sig w:usb0="A00002EF" w:usb1="4000207B" w:usb2="00000000" w:usb3="00000000" w:csb0="0000019F" w:csb1="00000000"/>
-  </w:font>
-  <w:font w:name="Tahoma">
-    <w:panose1 w:val="020B0604030504040204"/>
-    <w:charset w:val="00"/>
-    <w:family w:val="swiss"/>
-    <w:pitch w:val="variable"/>
-    <w:sig w:usb0="E1002EFF" w:usb1="C000605B" w:usb2="00000029" w:usb3="00000000" w:csb0="000101FF" w:csb1="00000000"/>
-  </w:font>
-  <w:font w:name="Arial">
-    <w:panose1 w:val="020B0604020202020204"/>
-    <w:charset w:val="00"/>
-    <w:family w:val="swiss"/>
-    <w:pitch w:val="variable"/>
-    <w:sig w:usb0="E0002AFF" w:usb1="C0007843" w:usb2="00000009" w:usb3="00000000" w:csb0="000001FF" w:csb1="00000000"/>
-  </w:font>
-  <w:font w:name="Cambria Math">
-    <w:panose1 w:val="02040503050406030204"/>
-    <w:charset w:val="00"/>
-    <w:family w:val="roman"/>
-    <w:pitch w:val="variable"/>
-    <w:sig w:usb0="E00002FF" w:usb1="420024FF" w:usb2="00000000" w:usb3="00000000" w:csb0="0000019F" w:csb1="00000000"/>
-  </w:font>
-</w:fonts>
-</file>
-
-<file path=word/glossary/settings.xml><?xml version="1.0" encoding="utf-8"?>
-<w:settings xmlns:mc="http://schemas.openxmlformats.org/markup-compatibility/2006" xmlns:o="urn:schemas-microsoft-com:office:office" xmlns:r="http://schemas.openxmlformats.org/officeDocument/2006/relationships" xmlns:m="http://schemas.openxmlformats.org/officeDocument/2006/math" xmlns:v="urn:schemas-microsoft-com:vml" xmlns:w10="urn:schemas-microsoft-com:office:word" xmlns:w="http://schemas.openxmlformats.org/wordprocessingml/2006/main" xmlns:w14="http://schemas.microsoft.com/office/word/2010/wordml" xmlns:w15="http://schemas.microsoft.com/office/word/2012/wordml" xmlns:sl="http://schemas.openxmlformats.org/schemaLibrary/2006/main" mc:Ignorable="w14 w15">
-  <w:view w:val="normal"/>
-  <w:defaultTabStop w:val="708"/>
-  <w:hyphenationZone w:val="425"/>
-  <w:characterSpacingControl w:val="doNotCompress"/>
-  <w:compat>
-    <w:useFELayout/>
-    <w:compatSetting w:name="compatibilityMode" w:uri="http://schemas.microsoft.com/office/word" w:val="15"/>
-    <w:compatSetting w:name="overrideTableStyleFontSizeAndJustification" w:uri="http://schemas.microsoft.com/office/word" w:val="1"/>
-    <w:compatSetting w:name="enableOpenTypeFeatures" w:uri="http://schemas.microsoft.com/office/word" w:val="1"/>
-    <w:compatSetting w:name="doNotFlipMirrorIndents" w:uri="http://schemas.microsoft.com/office/word" w:val="1"/>
-    <w:compatSetting w:name="differentiateMultirowTableHeaders" w:uri="http://schemas.microsoft.com/office/word" w:val="1"/>
-  </w:compat>
-  <w:rsids>
-    <w:rsidRoot w:val="00987E42"/>
-    <w:rsid w:val="00987E42"/>
-  </w:rsids>
-  <m:mathPr>
-    <m:mathFont m:val="Cambria Math"/>
-    <m:brkBin m:val="before"/>
-    <m:brkBinSub m:val="--"/>
-    <m:smallFrac m:val="0"/>
-    <m:dispDef/>
-    <m:lMargin m:val="0"/>
-    <m:rMargin m:val="0"/>
-    <m:defJc m:val="centerGroup"/>
-    <m:wrapIndent m:val="1440"/>
-    <m:intLim m:val="subSup"/>
-    <m:naryLim m:val="undOvr"/>
-  </m:mathPr>
-  <w:themeFontLang w:val="pt-BR"/>
-  <w:clrSchemeMapping w:bg1="light1" w:t1="dark1" w:bg2="light2" w:t2="dark2" w:accent1="accent1" w:accent2="accent2" w:accent3="accent3" w:accent4="accent4" w:accent5="accent5" w:accent6="accent6" w:hyperlink="hyperlink" w:followedHyperlink="followedHyperlink"/>
-  <w:decimalSymbol w:val=","/>
-  <w:listSeparator w:val=";"/>
-  <w15:chartTrackingRefBased/>
-</w:settings>
-</file>
-
-<file path=word/glossary/styles.xml><?xml version="1.0" encoding="utf-8"?>
-<w:styles xmlns:mc="http://schemas.openxmlformats.org/markup-compatibility/2006" xmlns:r="http://schemas.openxmlformats.org/officeDocument/2006/relationships" xmlns:w="http://schemas.openxmlformats.org/wordprocessingml/2006/main" xmlns:w14="http://schemas.microsoft.com/office/word/2010/wordml" xmlns:w15="http://schemas.microsoft.com/office/word/2012/wordml" mc:Ignorable="w14 w15">
-  <w:docDefaults>
-    <w:rPrDefault>
-      <w:rPr>
-        <w:rFonts w:asciiTheme="minorHAnsi" w:eastAsiaTheme="minorEastAsia" w:hAnsiTheme="minorHAnsi" w:cstheme="minorBidi"/>
-        <w:sz w:val="22"/>
-        <w:szCs w:val="22"/>
-        <w:lang w:val="pt-BR" w:eastAsia="pt-BR" w:bidi="ar-SA"/>
-      </w:rPr>
-    </w:rPrDefault>
-    <w:pPrDefault>
-      <w:pPr>
-        <w:spacing w:after="160" w:line="259" w:lineRule="auto"/>
-      </w:pPr>
-    </w:pPrDefault>
-  </w:docDefaults>
-  <w:latentStyles w:defLockedState="0" w:defUIPriority="99" w:defSemiHidden="0" w:defUnhideWhenUsed="0" w:defQFormat="0" w:count="371">
-    <w:lsdException w:name="Normal" w:uiPriority="0" w:qFormat="1"/>
-    <w:lsdException w:name="heading 1" w:uiPriority="9" w:qFormat="1"/>
-    <w:lsdException w:name="heading 2" w:semiHidden="1" w:uiPriority="9" w:unhideWhenUsed="1" w:qFormat="1"/>
-    <w:lsdException w:name="heading 3" w:semiHidden="1" w:uiPriority="9" w:unhideWhenUsed="1" w:qFormat="1"/>
-    <w:lsdException w:name="heading 4" w:semiHidden="1" w:uiPriority="9" w:unhideWhenUsed="1" w:qFormat="1"/>
-    <w:lsdException w:name="heading 5" w:semiHidden="1" w:uiPriority="9" w:unhideWhenUsed="1" w:qFormat="1"/>
-    <w:lsdException w:name="heading 6" w:semiHidden="1" w:uiPriority="9" w:unhideWhenUsed="1" w:qFormat="1"/>
-    <w:lsdException w:name="heading 7" w:semiHidden="1" w:uiPriority="9" w:unhideWhenUsed="1" w:qFormat="1"/>
-    <w:lsdException w:name="heading 8" w:semiHidden="1" w:uiPriority="9" w:unhideWhenUsed="1" w:qFormat="1"/>
-    <w:lsdException w:name="heading 9" w:semiHidden="1" w:uiPriority="9" w:unhideWhenUsed="1" w:qFormat="1"/>
-    <w:lsdException w:name="index 1" w:semiHidden="1" w:unhideWhenUsed="1"/>
-    <w:lsdException w:name="index 2" w:semiHidden="1" w:unhideWhenUsed="1"/>
-    <w:lsdException w:name="index 3" w:semiHidden="1" w:unhideWhenUsed="1"/>
-    <w:lsdException w:name="index 4" w:semiHidden="1" w:unhideWhenUsed="1"/>
-    <w:lsdException w:name="index 5" w:semiHidden="1" w:unhideWhenUsed="1"/>
-    <w:lsdException w:name="index 6" w:semiHidden="1" w:unhideWhenUsed="1"/>
-    <w:lsdException w:name="index 7" w:semiHidden="1" w:unhideWhenUsed="1"/>
-    <w:lsdException w:name="index 8" w:semiHidden="1" w:unhideWhenUsed="1"/>
-    <w:lsdException w:name="index 9" w:semiHidden="1" w:unhideWhenUsed="1"/>
-    <w:lsdException w:name="toc 1" w:semiHidden="1" w:uiPriority="39" w:unhideWhenUsed="1"/>
-    <w:lsdException w:name="toc 2" w:semiHidden="1" w:uiPriority="39" w:unhideWhenUsed="1"/>
-    <w:lsdException w:name="toc 3" w:semiHidden="1" w:uiPriority="39" w:unhideWhenUsed="1"/>
-    <w:lsdException w:name="toc 4" w:semiHidden="1" w:uiPriority="39" w:unhideWhenUsed="1"/>
-    <w:lsdException w:name="toc 5" w:semiHidden="1" w:uiPriority="39" w:unhideWhenUsed="1"/>
-    <w:lsdException w:name="toc 6" w:semiHidden="1" w:uiPriority="39" w:unhideWhenUsed="1"/>
-    <w:lsdException w:name="toc 7" w:semiHidden="1" w:uiPriority="39" w:unhideWhenUsed="1"/>
-    <w:lsdException w:name="toc 8" w:semiHidden="1" w:uiPriority="39" w:unhideWhenUsed="1"/>
-    <w:lsdException w:name="toc 9" w:semiHidden="1" w:uiPriority="39" w:unhideWhenUsed="1"/>
-    <w:lsdException w:name="Normal Indent" w:semiHidden="1" w:unhideWhenUsed="1"/>
-    <w:lsdException w:name="footnote text" w:semiHidden="1" w:unhideWhenUsed="1"/>
-    <w:lsdException w:name="annotation text" w:semiHidden="1" w:unhideWhenUsed="1"/>
-    <w:lsdException w:name="header" w:semiHidden="1" w:unhideWhenUsed="1"/>
-    <w:lsdException w:name="footer" w:semiHidden="1" w:unhideWhenUsed="1"/>
-    <w:lsdException w:name="index heading" w:semiHidden="1" w:unhideWhenUsed="1"/>
-    <w:lsdException w:name="caption" w:semiHidden="1" w:uiPriority="35" w:unhideWhenUsed="1" w:qFormat="1"/>
-    <w:lsdException w:name="table of figures" w:semiHidden="1" w:unhideWhenUsed="1"/>
-    <w:lsdException w:name="envelope address" w:semiHidden="1" w:unhideWhenUsed="1"/>
-    <w:lsdException w:name="envelope return" w:semiHidden="1" w:unhideWhenUsed="1"/>
-    <w:lsdException w:name="footnote reference" w:semiHidden="1" w:unhideWhenUsed="1"/>
-    <w:lsdException w:name="annotation reference" w:semiHidden="1" w:unhideWhenUsed="1"/>
-    <w:lsdException w:name="line number" w:semiHidden="1" w:unhideWhenUsed="1"/>
-    <w:lsdException w:name="page number" w:semiHidden="1" w:unhideWhenUsed="1"/>
-    <w:lsdException w:name="endnote reference" w:semiHidden="1" w:unhideWhenUsed="1"/>
-    <w:lsdException w:name="endnote text" w:semiHidden="1" w:unhideWhenUsed="1"/>
-    <w:lsdException w:name="table of authorities" w:semiHidden="1" w:unhideWhenUsed="1"/>
-    <w:lsdException w:name="macro" w:semiHidden="1" w:unhideWhenUsed="1"/>
-    <w:lsdException w:name="toa heading" w:semiHidden="1" w:unhideWhenUsed="1"/>
-    <w:lsdException w:name="List" w:semiHidden="1" w:unhideWhenUsed="1"/>
-    <w:lsdException w:name="List Bullet" w:semiHidden="1" w:unhideWhenUsed="1"/>
-    <w:lsdException w:name="List Number" w:semiHidden="1" w:unhideWhenUsed="1"/>
-    <w:lsdException w:name="List 2" w:semiHidden="1" w:unhideWhenUsed="1"/>
-    <w:lsdException w:name="List 3" w:semiHidden="1" w:unhideWhenUsed="1"/>
-    <w:lsdException w:name="List 4" w:semiHidden="1" w:unhideWhenUsed="1"/>
-    <w:lsdException w:name="List 5" w:semiHidden="1" w:unhideWhenUsed="1"/>
-    <w:lsdException w:name="List Bullet 2" w:semiHidden="1" w:unhideWhenUsed="1"/>
-    <w:lsdException w:name="List Bullet 3" w:semiHidden="1" w:unhideWhenUsed="1"/>
-    <w:lsdException w:name="List Bullet 4" w:semiHidden="1" w:unhideWhenUsed="1"/>
-    <w:lsdException w:name="List Bullet 5" w:semiHidden="1" w:unhideWhenUsed="1"/>
-    <w:lsdException w:name="List Number 2" w:semiHidden="1" w:unhideWhenUsed="1"/>
-    <w:lsdException w:name="List Number 3" w:semiHidden="1" w:unhideWhenUsed="1"/>
-    <w:lsdException w:name="List Number 4" w:semiHidden="1" w:unhideWhenUsed="1"/>
-    <w:lsdException w:name="List Number 5" w:semiHidden="1" w:unhideWhenUsed="1"/>
-    <w:lsdException w:name="Title" w:uiPriority="10" w:qFormat="1"/>
-    <w:lsdException w:name="Closing" w:semiHidden="1" w:unhideWhenUsed="1"/>
-    <w:lsdException w:name="Signature" w:semiHidden="1" w:unhideWhenUsed="1"/>
-    <w:lsdException w:name="Default Paragraph Font" w:semiHidden="1" w:uiPriority="1" w:unhideWhenUsed="1"/>
-    <w:lsdException w:name="Body Text" w:semiHidden="1" w:unhideWhenUsed="1"/>
-    <w:lsdException w:name="Body Text Indent" w:semiHidden="1" w:unhideWhenUsed="1"/>
-    <w:lsdException w:name="List Continue" w:semiHidden="1" w:unhideWhenUsed="1"/>
-    <w:lsdException w:name="List Continue 2" w:semiHidden="1" w:unhideWhenUsed="1"/>
-    <w:lsdException w:name="List Continue 3" w:semiHidden="1" w:unhideWhenUsed="1"/>
-    <w:lsdException w:name="List Continue 4" w:semiHidden="1" w:unhideWhenUsed="1"/>
-    <w:lsdException w:name="List Continue 5" w:semiHidden="1" w:unhideWhenUsed="1"/>
-    <w:lsdException w:name="Message Header" w:semiHidden="1" w:unhideWhenUsed="1"/>
-    <w:lsdException w:name="Subtitle" w:uiPriority="11" w:qFormat="1"/>
-    <w:lsdException w:name="Salutation" w:semiHidden="1" w:unhideWhenUsed="1"/>
-    <w:lsdException w:name="Date" w:semiHidden="1" w:unhideWhenUsed="1"/>
-    <w:lsdException w:name="Body Text First Indent" w:semiHidden="1" w:unhideWhenUsed="1"/>
-    <w:lsdException w:name="Body Text First Indent 2" w:semiHidden="1" w:unhideWhenUsed="1"/>
-    <w:lsdException w:name="Note Heading" w:semiHidden="1" w:unhideWhenUsed="1"/>
-    <w:lsdException w:name="Body Text 2" w:semiHidden="1" w:unhideWhenUsed="1"/>
-    <w:lsdException w:name="Body Text 3" w:semiHidden="1" w:unhideWhenUsed="1"/>
-    <w:lsdException w:name="Body Text Indent 2" w:semiHidden="1" w:unhideWhenUsed="1"/>
-    <w:lsdException w:name="Body Text Indent 3" w:semiHidden="1" w:unhideWhenUsed="1"/>
-    <w:lsdException w:name="Block Text" w:semiHidden="1" w:unhideWhenUsed="1"/>
-    <w:lsdException w:name="Hyperlink" w:semiHidden="1" w:unhideWhenUsed="1"/>
-    <w:lsdException w:name="FollowedHyperlink" w:semiHidden="1" w:unhideWhenUsed="1"/>
-    <w:lsdException w:name="Strong" w:uiPriority="22" w:qFormat="1"/>
-    <w:lsdException w:name="Emphasis" w:uiPriority="20" w:qFormat="1"/>
-    <w:lsdException w:name="Document Map" w:semiHidden="1" w:unhideWhenUsed="1"/>
-    <w:lsdException w:name="Plain Text" w:semiHidden="1" w:unhideWhenUsed="1"/>
-    <w:lsdException w:name="E-mail Signature" w:semiHidden="1" w:unhideWhenUsed="1"/>
-    <w:lsdException w:name="HTML Top of Form" w:semiHidden="1" w:unhideWhenUsed="1"/>
-    <w:lsdException w:name="HTML Bottom of Form" w:semiHidden="1" w:unhideWhenUsed="1"/>
-    <w:lsdException w:name="Normal (Web)" w:semiHidden="1" w:unhideWhenUsed="1"/>
-    <w:lsdException w:name="HTML Acronym" w:semiHidden="1" w:unhideWhenUsed="1"/>
-    <w:lsdException w:name="HTML Address" w:semiHidden="1" w:unhideWhenUsed="1"/>
-    <w:lsdException w:name="HTML Cite" w:semiHidden="1" w:unhideWhenUsed="1"/>
-    <w:lsdException w:name="HTML Code" w:semiHidden="1" w:unhideWhenUsed="1"/>
-    <w:lsdException w:name="HTML Definition" w:semiHidden="1" w:unhideWhenUsed="1"/>
-    <w:lsdException w:name="HTML Keyboard" w:semiHidden="1" w:unhideWhenUsed="1"/>
-    <w:lsdException w:name="HTML Preformatted" w:semiHidden="1" w:unhideWhenUsed="1"/>
-    <w:lsdException w:name="HTML Sample" w:semiHidden="1" w:unhideWhenUsed="1"/>
-    <w:lsdException w:name="HTML Typewriter" w:semiHidden="1" w:unhideWhenUsed="1"/>
-    <w:lsdException w:name="HTML Variable" w:semiHidden="1" w:unhideWhenUsed="1"/>
-    <w:lsdException w:name="Normal Table" w:semiHidden="1" w:unhideWhenUsed="1"/>
-    <w:lsdException w:name="annotation subject" w:semiHidden="1" w:unhideWhenUsed="1"/>
-    <w:lsdException w:name="No List" w:semiHidden="1" w:unhideWhenUsed="1"/>
-    <w:lsdException w:name="Outline List 1" w:semiHidden="1" w:unhideWhenUsed="1"/>
-    <w:lsdException w:name="Outline List 2" w:semiHidden="1" w:unhideWhenUsed="1"/>
-    <w:lsdException w:name="Outline List 3" w:semiHidden="1" w:unhideWhenUsed="1"/>
-    <w:lsdException w:name="Table Simple 1" w:semiHidden="1" w:unhideWhenUsed="1"/>
-    <w:lsdException w:name="Table Simple 2" w:semiHidden="1" w:unhideWhenUsed="1"/>
-    <w:lsdException w:name="Table Simple 3" w:semiHidden="1" w:unhideWhenUsed="1"/>
-    <w:lsdException w:name="Table Classic 1" w:semiHidden="1" w:unhideWhenUsed="1"/>
-    <w:lsdException w:name="Table Classic 2" w:semiHidden="1" w:unhideWhenUsed="1"/>
-    <w:lsdException w:name="Table Classic 3" w:semiHidden="1" w:unhideWhenUsed="1"/>
-    <w:lsdException w:name="Table Classic 4" w:semiHidden="1" w:unhideWhenUsed="1"/>
-    <w:lsdException w:name="Table Colorful 1" w:semiHidden="1" w:unhideWhenUsed="1"/>
-    <w:lsdException w:name="Table Colorful 2" w:semiHidden="1" w:unhideWhenUsed="1"/>
-    <w:lsdException w:name="Table Colorful 3" w:semiHidden="1" w:unhideWhenUsed="1"/>
-    <w:lsdException w:name="Table Columns 1" w:semiHidden="1" w:unhideWhenUsed="1"/>
-    <w:lsdException w:name="Table Columns 2" w:semiHidden="1" w:unhideWhenUsed="1"/>
-    <w:lsdException w:name="Table Columns 3" w:semiHidden="1" w:unhideWhenUsed="1"/>
-    <w:lsdException w:name="Table Columns 4" w:semiHidden="1" w:unhideWhenUsed="1"/>
-    <w:lsdException w:name="Table Columns 5" w:semiHidden="1" w:unhideWhenUsed="1"/>
-    <w:lsdException w:name="Table Grid 1" w:semiHidden="1" w:unhideWhenUsed="1"/>
-    <w:lsdException w:name="Table Grid 2" w:semiHidden="1" w:unhideWhenUsed="1"/>
-    <w:lsdException w:name="Table Grid 3" w:semiHidden="1" w:unhideWhenUsed="1"/>
-    <w:lsdException w:name="Table Grid 4" w:semiHidden="1" w:unhideWhenUsed="1"/>
-    <w:lsdException w:name="Table Grid 5" w:semiHidden="1" w:unhideWhenUsed="1"/>
-    <w:lsdException w:name="Table Grid 6" w:semiHidden="1" w:unhideWhenUsed="1"/>
-    <w:lsdException w:name="Table Grid 7" w:semiHidden="1" w:unhideWhenUsed="1"/>
-    <w:lsdException w:name="Table Grid 8" w:semiHidden="1" w:unhideWhenUsed="1"/>
-    <w:lsdException w:name="Table List 1" w:semiHidden="1" w:unhideWhenUsed="1"/>
-    <w:lsdException w:name="Table List 2" w:semiHidden="1" w:unhideWhenUsed="1"/>
-    <w:lsdException w:name="Table List 3" w:semiHidden="1" w:unhideWhenUsed="1"/>
-    <w:lsdException w:name="Table List 4" w:semiHidden="1" w:unhideWhenUsed="1"/>
-    <w:lsdException w:name="Table List 5" w:semiHidden="1" w:unhideWhenUsed="1"/>
-    <w:lsdException w:name="Table List 6" w:semiHidden="1" w:unhideWhenUsed="1"/>
-    <w:lsdException w:name="Table List 7" w:semiHidden="1" w:unhideWhenUsed="1"/>
-    <w:lsdException w:name="Table List 8" w:semiHidden="1" w:unhideWhenUsed="1"/>
-    <w:lsdException w:name="Table 3D effects 1" w:semiHidden="1" w:unhideWhenUsed="1"/>
-    <w:lsdException w:name="Table 3D effects 2" w:semiHidden="1" w:unhideWhenUsed="1"/>
-    <w:lsdException w:name="Table 3D effects 3" w:semiHidden="1" w:unhideWhenUsed="1"/>
-    <w:lsdException w:name="Table Contemporary" w:semiHidden="1" w:unhideWhenUsed="1"/>
-    <w:lsdException w:name="Table Elegant" w:semiHidden="1" w:unhideWhenUsed="1"/>
-    <w:lsdException w:name="Table Professional" w:semiHidden="1" w:unhideWhenUsed="1"/>
-    <w:lsdException w:name="Table Subtle 1" w:semiHidden="1" w:unhideWhenUsed="1"/>
-    <w:lsdException w:name="Table Subtle 2" w:semiHidden="1" w:unhideWhenUsed="1"/>
-    <w:lsdException w:name="Table Web 1" w:semiHidden="1" w:unhideWhenUsed="1"/>
-    <w:lsdException w:name="Table Web 2" w:semiHidden="1" w:unhideWhenUsed="1"/>
-    <w:lsdException w:name="Table Web 3" w:semiHidden="1" w:unhideWhenUsed="1"/>
-    <w:lsdException w:name="Balloon Text" w:semiHidden="1" w:unhideWhenUsed="1"/>
-    <w:lsdException w:name="Table Grid" w:uiPriority="39"/>
-    <w:lsdException w:name="Table Theme" w:semiHidden="1" w:unhideWhenUsed="1"/>
-    <w:lsdException w:name="Placeholder Text" w:semiHidden="1"/>
-    <w:lsdException w:name="No Spacing" w:uiPriority="1" w:qFormat="1"/>
-    <w:lsdException w:name="Light Shading" w:uiPriority="60"/>
-    <w:lsdException w:name="Light List" w:uiPriority="61"/>
-    <w:lsdException w:name="Light Grid" w:uiPriority="62"/>
-    <w:lsdException w:name="Medium Shading 1" w:uiPriority="63"/>
-    <w:lsdException w:name="Medium Shading 2" w:uiPriority="64"/>
-    <w:lsdException w:name="Medium List 1" w:uiPriority="65"/>
-    <w:lsdException w:name="Medium List 2" w:uiPriority="66"/>
-    <w:lsdException w:name="Medium Grid 1" w:uiPriority="67"/>
-    <w:lsdException w:name="Medium Grid 2" w:uiPriority="68"/>
-    <w:lsdException w:name="Medium Grid 3" w:uiPriority="69"/>
-    <w:lsdException w:name="Dark List" w:uiPriority="70"/>
-    <w:lsdException w:name="Colorful Shading" w:uiPriority="71"/>
-    <w:lsdException w:name="Colorful List" w:uiPriority="72"/>
-    <w:lsdException w:name="Colorful Grid" w:uiPriority="73"/>
-    <w:lsdException w:name="Light Shading Accent 1" w:uiPriority="60"/>
-    <w:lsdException w:name="Light List Accent 1" w:uiPriority="61"/>
-    <w:lsdException w:name="Light Grid Accent 1" w:uiPriority="62"/>
-    <w:lsdException w:name="Medium Shading 1 Accent 1" w:uiPriority="63"/>
-    <w:lsdException w:name="Medium Shading 2 Accent 1" w:uiPriority="64"/>
-    <w:lsdException w:name="Medium List 1 Accent 1" w:uiPriority="65"/>
-    <w:lsdException w:name="Revision" w:semiHidden="1"/>
-    <w:lsdException w:name="List Paragraph" w:uiPriority="34" w:qFormat="1"/>
-    <w:lsdException w:name="Quote" w:uiPriority="29" w:qFormat="1"/>
-    <w:lsdException w:name="Intense Quote" w:uiPriority="30" w:qFormat="1"/>
-    <w:lsdException w:name="Medium List 2 Accent 1" w:uiPriority="66"/>
-    <w:lsdException w:name="Medium Grid 1 Accent 1" w:uiPriority="67"/>
-    <w:lsdException w:name="Medium Grid 2 Accent 1" w:uiPriority="68"/>
-    <w:lsdException w:name="Medium Grid 3 Accent 1" w:uiPriority="69"/>
-    <w:lsdException w:name="Dark List Accent 1" w:uiPriority="70"/>
-    <w:lsdException w:name="Colorful Shading Accent 1" w:uiPriority="71"/>
-    <w:lsdException w:name="Colorful List Accent 1" w:uiPriority="72"/>
-    <w:lsdException w:name="Colorful Grid Accent 1" w:uiPriority="73"/>
-    <w:lsdException w:name="Light Shading Accent 2" w:uiPriority="60"/>
-    <w:lsdException w:name="Light List Accent 2" w:uiPriority="61"/>
-    <w:lsdException w:name="Light Grid Accent 2" w:uiPriority="62"/>
-    <w:lsdException w:name="Medium Shading 1 Accent 2" w:uiPriority="63"/>
-    <w:lsdException w:name="Medium Shading 2 Accent 2" w:uiPriority="64"/>
-    <w:lsdException w:name="Medium List 1 Accent 2" w:uiPriority="65"/>
-    <w:lsdException w:name="Medium List 2 Accent 2" w:uiPriority="66"/>
-    <w:lsdException w:name="Medium Grid 1 Accent 2" w:uiPriority="67"/>
-    <w:lsdException w:name="Medium Grid 2 Accent 2" w:uiPriority="68"/>
-    <w:lsdException w:name="Medium Grid 3 Accent 2" w:uiPriority="69"/>
-    <w:lsdException w:name="Dark List Accent 2" w:uiPriority="70"/>
-    <w:lsdException w:name="Colorful Shading Accent 2" w:uiPriority="71"/>
-    <w:lsdException w:name="Colorful List Accent 2" w:uiPriority="72"/>
-    <w:lsdException w:name="Colorful Grid Accent 2" w:uiPriority="73"/>
-    <w:lsdException w:name="Light Shading Accent 3" w:uiPriority="60"/>
-    <w:lsdException w:name="Light List Accent 3" w:uiPriority="61"/>
-    <w:lsdException w:name="Light Grid Accent 3" w:uiPriority="62"/>
-    <w:lsdException w:name="Medium Shading 1 Accent 3" w:uiPriority="63"/>
-    <w:lsdException w:name="Medium Shading 2 Accent 3" w:uiPriority="64"/>
-    <w:lsdException w:name="Medium List 1 Accent 3" w:uiPriority="65"/>
-    <w:lsdException w:name="Medium List 2 Accent 3" w:uiPriority="66"/>
-    <w:lsdException w:name="Medium Grid 1 Accent 3" w:uiPriority="67"/>
-    <w:lsdException w:name="Medium Grid 2 Accent 3" w:uiPriority="68"/>
-    <w:lsdException w:name="Medium Grid 3 Accent 3" w:uiPriority="69"/>
-    <w:lsdException w:name="Dark List Accent 3" w:uiPriority="70"/>
-    <w:lsdException w:name="Colorful Shading Accent 3" w:uiPriority="71"/>
-    <w:lsdException w:name="Colorful List Accent 3" w:uiPriority="72"/>
-    <w:lsdException w:name="Colorful Grid Accent 3" w:uiPriority="73"/>
-    <w:lsdException w:name="Light Shading Accent 4" w:uiPriority="60"/>
-    <w:lsdException w:name="Light List Accent 4" w:uiPriority="61"/>
-    <w:lsdException w:name="Light Grid Accent 4" w:uiPriority="62"/>
-    <w:lsdException w:name="Medium Shading 1 Accent 4" w:uiPriority="63"/>
-    <w:lsdException w:name="Medium Shading 2 Accent 4" w:uiPriority="64"/>
-    <w:lsdException w:name="Medium List 1 Accent 4" w:uiPriority="65"/>
-    <w:lsdException w:name="Medium List 2 Accent 4" w:uiPriority="66"/>
-    <w:lsdException w:name="Medium Grid 1 Accent 4" w:uiPriority="67"/>
-    <w:lsdException w:name="Medium Grid 2 Accent 4" w:uiPriority="68"/>
-    <w:lsdException w:name="Medium Grid 3 Accent 4" w:uiPriority="69"/>
-    <w:lsdException w:name="Dark List Accent 4" w:uiPriority="70"/>
-    <w:lsdException w:name="Colorful Shading Accent 4" w:uiPriority="71"/>
-    <w:lsdException w:name="Colorful List Accent 4" w:uiPriority="72"/>
-    <w:lsdException w:name="Colorful Grid Accent 4" w:uiPriority="73"/>
-    <w:lsdException w:name="Light Shading Accent 5" w:uiPriority="60"/>
-    <w:lsdException w:name="Light List Accent 5" w:uiPriority="61"/>
-    <w:lsdException w:name="Light Grid Accent 5" w:uiPriority="62"/>
-    <w:lsdException w:name="Medium Shading 1 Accent 5" w:uiPriority="63"/>
-    <w:lsdException w:name="Medium Shading 2 Accent 5" w:uiPriority="64"/>
-    <w:lsdException w:name="Medium List 1 Accent 5" w:uiPriority="65"/>
-    <w:lsdException w:name="Medium List 2 Accent 5" w:uiPriority="66"/>
-    <w:lsdException w:name="Medium Grid 1 Accent 5" w:uiPriority="67"/>
-    <w:lsdException w:name="Medium Grid 2 Accent 5" w:uiPriority="68"/>
-    <w:lsdException w:name="Medium Grid 3 Accent 5" w:uiPriority="69"/>
-    <w:lsdException w:name="Dark List Accent 5" w:uiPriority="70"/>
-    <w:lsdException w:name="Colorful Shading Accent 5" w:uiPriority="71"/>
-    <w:lsdException w:name="Colorful List Accent 5" w:uiPriority="72"/>
-    <w:lsdException w:name="Colorful Grid Accent 5" w:uiPriority="73"/>
-    <w:lsdException w:name="Light Shading Accent 6" w:uiPriority="60"/>
-    <w:lsdException w:name="Light List Accent 6" w:uiPriority="61"/>
-    <w:lsdException w:name="Light Grid Accent 6" w:uiPriority="62"/>
-    <w:lsdException w:name="Medium Shading 1 Accent 6" w:uiPriority="63"/>
-    <w:lsdException w:name="Medium Shading 2 Accent 6" w:uiPriority="64"/>
-    <w:lsdException w:name="Medium List 1 Accent 6" w:uiPriority="65"/>
-    <w:lsdException w:name="Medium List 2 Accent 6" w:uiPriority="66"/>
-    <w:lsdException w:name="Medium Grid 1 Accent 6" w:uiPriority="67"/>
-    <w:lsdException w:name="Medium Grid 2 Accent 6" w:uiPriority="68"/>
-    <w:lsdException w:name="Medium Grid 3 Accent 6" w:uiPriority="69"/>
-    <w:lsdException w:name="Dark List Accent 6" w:uiPriority="70"/>
-    <w:lsdException w:name="Colorful Shading Accent 6" w:uiPriority="71"/>
-    <w:lsdException w:name="Colorful List Accent 6" w:uiPriority="72"/>
-    <w:lsdException w:name="Colorful Grid Accent 6" w:uiPriority="73"/>
-    <w:lsdException w:name="Subtle Emphasis" w:uiPriority="19" w:qFormat="1"/>
-    <w:lsdException w:name="Intense Emphasis" w:uiPriority="21" w:qFormat="1"/>
-    <w:lsdException w:name="Subtle Reference" w:uiPriority="31" w:qFormat="1"/>
-    <w:lsdException w:name="Intense Reference" w:uiPriority="32" w:qFormat="1"/>
-    <w:lsdException w:name="Book Title" w:uiPriority="33" w:qFormat="1"/>
-    <w:lsdException w:name="Bibliography" w:semiHidden="1" w:uiPriority="37" w:unhideWhenUsed="1"/>
-    <w:lsdException w:name="TOC Heading" w:semiHidden="1" w:uiPriority="39" w:unhideWhenUsed="1" w:qFormat="1"/>
-    <w:lsdException w:name="Plain Table 1" w:uiPriority="41"/>
-    <w:lsdException w:name="Plain Table 2" w:uiPriority="42"/>
-    <w:lsdException w:name="Plain Table 3" w:uiPriority="43"/>
-    <w:lsdException w:name="Plain Table 4" w:uiPriority="44"/>
-    <w:lsdException w:name="Plain Table 5" w:uiPriority="45"/>
-    <w:lsdException w:name="Grid Table Light" w:uiPriority="40"/>
-    <w:lsdException w:name="Grid Table 1 Light" w:uiPriority="46"/>
-    <w:lsdException w:name="Grid Table 2" w:uiPriority="47"/>
-    <w:lsdException w:name="Grid Table 3" w:uiPriority="48"/>
-    <w:lsdException w:name="Grid Table 4" w:uiPriority="49"/>
-    <w:lsdException w:name="Grid Table 5 Dark" w:uiPriority="50"/>
-    <w:lsdException w:name="Grid Table 6 Colorful" w:uiPriority="51"/>
-    <w:lsdException w:name="Grid Table 7 Colorful" w:uiPriority="52"/>
-    <w:lsdException w:name="Grid Table 1 Light Accent 1" w:uiPriority="46"/>
-    <w:lsdException w:name="Grid Table 2 Accent 1" w:uiPriority="47"/>
-    <w:lsdException w:name="Grid Table 3 Accent 1" w:uiPriority="48"/>
-    <w:lsdException w:name="Grid Table 4 Accent 1" w:uiPriority="49"/>
-    <w:lsdException w:name="Grid Table 5 Dark Accent 1" w:uiPriority="50"/>
-    <w:lsdException w:name="Grid Table 6 Colorful Accent 1" w:uiPriority="51"/>
-    <w:lsdException w:name="Grid Table 7 Colorful Accent 1" w:uiPriority="52"/>
-    <w:lsdException w:name="Grid Table 1 Light Accent 2" w:uiPriority="46"/>
-    <w:lsdException w:name="Grid Table 2 Accent 2" w:uiPriority="47"/>
-    <w:lsdException w:name="Grid Table 3 Accent 2" w:uiPriority="48"/>
-    <w:lsdException w:name="Grid Table 4 Accent 2" w:uiPriority="49"/>
-    <w:lsdException w:name="Grid Table 5 Dark Accent 2" w:uiPriority="50"/>
-    <w:lsdException w:name="Grid Table 6 Colorful Accent 2" w:uiPriority="51"/>
-    <w:lsdException w:name="Grid Table 7 Colorful Accent 2" w:uiPriority="52"/>
-    <w:lsdException w:name="Grid Table 1 Light Accent 3" w:uiPriority="46"/>
-    <w:lsdException w:name="Grid Table 2 Accent 3" w:uiPriority="47"/>
-    <w:lsdException w:name="Grid Table 3 Accent 3" w:uiPriority="48"/>
-    <w:lsdException w:name="Grid Table 4 Accent 3" w:uiPriority="49"/>
-    <w:lsdException w:name="Grid Table 5 Dark Accent 3" w:uiPriority="50"/>
-    <w:lsdException w:name="Grid Table 6 Colorful Accent 3" w:uiPriority="51"/>
-    <w:lsdException w:name="Grid Table 7 Colorful Accent 3" w:uiPriority="52"/>
-    <w:lsdException w:name="Grid Table 1 Light Accent 4" w:uiPriority="46"/>
-    <w:lsdException w:name="Grid Table 2 Accent 4" w:uiPriority="47"/>
-    <w:lsdException w:name="Grid Table 3 Accent 4" w:uiPriority="48"/>
-    <w:lsdException w:name="Grid Table 4 Accent 4" w:uiPriority="49"/>
-    <w:lsdException w:name="Grid Table 5 Dark Accent 4" w:uiPriority="50"/>
-    <w:lsdException w:name="Grid Table 6 Colorful Accent 4" w:uiPriority="51"/>
-    <w:lsdException w:name="Grid Table 7 Colorful Accent 4" w:uiPriority="52"/>
-    <w:lsdException w:name="Grid Table 1 Light Accent 5" w:uiPriority="46"/>
-    <w:lsdException w:name="Grid Table 2 Accent 5" w:uiPriority="47"/>
-    <w:lsdException w:name="Grid Table 3 Accent 5" w:uiPriority="48"/>
-    <w:lsdException w:name="Grid Table 4 Accent 5" w:uiPriority="49"/>
-    <w:lsdException w:name="Grid Table 5 Dark Accent 5" w:uiPriority="50"/>
-    <w:lsdException w:name="Grid Table 6 Colorful Accent 5" w:uiPriority="51"/>
-    <w:lsdException w:name="Grid Table 7 Colorful Accent 5" w:uiPriority="52"/>
-    <w:lsdException w:name="Grid Table 1 Light Accent 6" w:uiPriority="46"/>
-    <w:lsdException w:name="Grid Table 2 Accent 6" w:uiPriority="47"/>
-    <w:lsdException w:name="Grid Table 3 Accent 6" w:uiPriority="48"/>
-    <w:lsdException w:name="Grid Table 4 Accent 6" w:uiPriority="49"/>
-    <w:lsdException w:name="Grid Table 5 Dark Accent 6" w:uiPriority="50"/>
-    <w:lsdException w:name="Grid Table 6 Colorful Accent 6" w:uiPriority="51"/>
-    <w:lsdException w:name="Grid Table 7 Colorful Accent 6" w:uiPriority="52"/>
-    <w:lsdException w:name="List Table 1 Light" w:uiPriority="46"/>
-    <w:lsdException w:name="List Table 2" w:uiPriority="47"/>
-    <w:lsdException w:name="List Table 3" w:uiPriority="48"/>
-    <w:lsdException w:name="List Table 4" w:uiPriority="49"/>
-    <w:lsdException w:name="List Table 5 Dark" w:uiPriority="50"/>
-    <w:lsdException w:name="List Table 6 Colorful" w:uiPriority="51"/>
-    <w:lsdException w:name="List Table 7 Colorful" w:uiPriority="52"/>
-    <w:lsdException w:name="List Table 1 Light Accent 1" w:uiPriority="46"/>
-    <w:lsdException w:name="List Table 2 Accent 1" w:uiPriority="47"/>
-    <w:lsdException w:name="List Table 3 Accent 1" w:uiPriority="48"/>
-    <w:lsdException w:name="List Table 4 Accent 1" w:uiPriority="49"/>
-    <w:lsdException w:name="List Table 5 Dark Accent 1" w:uiPriority="50"/>
-    <w:lsdException w:name="List Table 6 Colorful Accent 1" w:uiPriority="51"/>
-    <w:lsdException w:name="List Table 7 Colorful Accent 1" w:uiPriority="52"/>
-    <w:lsdException w:name="List Table 1 Light Accent 2" w:uiPriority="46"/>
-    <w:lsdException w:name="List Table 2 Accent 2" w:uiPriority="47"/>
-    <w:lsdException w:name="List Table 3 Accent 2" w:uiPriority="48"/>
-    <w:lsdException w:name="List Table 4 Accent 2" w:uiPriority="49"/>
-    <w:lsdException w:name="List Table 5 Dark Accent 2" w:uiPriority="50"/>
-    <w:lsdException w:name="List Table 6 Colorful Accent 2" w:uiPriority="51"/>
-    <w:lsdException w:name="List Table 7 Colorful Accent 2" w:uiPriority="52"/>
-    <w:lsdException w:name="List Table 1 Light Accent 3" w:uiPriority="46"/>
-    <w:lsdException w:name="List Table 2 Accent 3" w:uiPriority="47"/>
-    <w:lsdException w:name="List Table 3 Accent 3" w:uiPriority="48"/>
-    <w:lsdException w:name="List Table 4 Accent 3" w:uiPriority="49"/>
-    <w:lsdException w:name="List Table 5 Dark Accent 3" w:uiPriority="50"/>
-    <w:lsdException w:name="List Table 6 Colorful Accent 3" w:uiPriority="51"/>
-    <w:lsdException w:name="List Table 7 Colorful Accent 3" w:uiPriority="52"/>
-    <w:lsdException w:name="List Table 1 Light Accent 4" w:uiPriority="46"/>
-    <w:lsdException w:name="List Table 2 Accent 4" w:uiPriority="47"/>
-    <w:lsdException w:name="List Table 3 Accent 4" w:uiPriority="48"/>
-    <w:lsdException w:name="List Table 4 Accent 4" w:uiPriority="49"/>
-    <w:lsdException w:name="List Table 5 Dark Accent 4" w:uiPriority="50"/>
-    <w:lsdException w:name="List Table 6 Colorful Accent 4" w:uiPriority="51"/>
-    <w:lsdException w:name="List Table 7 Colorful Accent 4" w:uiPriority="52"/>
-    <w:lsdException w:name="List Table 1 Light Accent 5" w:uiPriority="46"/>
-    <w:lsdException w:name="List Table 2 Accent 5" w:uiPriority="47"/>
-    <w:lsdException w:name="List Table 3 Accent 5" w:uiPriority="48"/>
-    <w:lsdException w:name="List Table 4 Accent 5" w:uiPriority="49"/>
-    <w:lsdException w:name="List Table 5 Dark Accent 5" w:uiPriority="50"/>
-    <w:lsdException w:name="List Table 6 Colorful Accent 5" w:uiPriority="51"/>
-    <w:lsdException w:name="List Table 7 Colorful Accent 5" w:uiPriority="52"/>
-    <w:lsdException w:name="List Table 1 Light Accent 6" w:uiPriority="46"/>
-    <w:lsdException w:name="List Table 2 Accent 6" w:uiPriority="47"/>
-    <w:lsdException w:name="List Table 3 Accent 6" w:uiPriority="48"/>
-    <w:lsdException w:name="List Table 4 Accent 6" w:uiPriority="49"/>
-    <w:lsdException w:name="List Table 5 Dark Accent 6" w:uiPriority="50"/>
-    <w:lsdException w:name="List Table 6 Colorful Accent 6" w:uiPriority="51"/>
-    <w:lsdException w:name="List Table 7 Colorful Accent 6" w:uiPriority="52"/>
-  </w:latentStyles>
-  <w:style w:type="paragraph" w:default="1" w:styleId="Normal">
-    <w:name w:val="Normal"/>
-    <w:qFormat/>
-  </w:style>
-  <w:style w:type="character" w:default="1" w:styleId="Fontepargpadro">
-    <w:name w:val="Default Paragraph Font"/>
-    <w:uiPriority w:val="1"/>
-    <w:semiHidden/>
-    <w:unhideWhenUsed/>
-  </w:style>
-  <w:style w:type="table" w:default="1" w:styleId="Tabelanormal">
-    <w:name w:val="Normal Table"/>
-    <w:uiPriority w:val="99"/>
-    <w:semiHidden/>
-    <w:unhideWhenUsed/>
-    <w:tblPr>
-      <w:tblInd w:w="0" w:type="dxa"/>
-      <w:tblCellMar>
-        <w:top w:w="0" w:type="dxa"/>
-        <w:left w:w="108" w:type="dxa"/>
-        <w:bottom w:w="0" w:type="dxa"/>
-        <w:right w:w="108" w:type="dxa"/>
-      </w:tblCellMar>
-    </w:tblPr>
-  </w:style>
-  <w:style w:type="numbering" w:default="1" w:styleId="Semlista">
-    <w:name w:val="No List"/>
-    <w:uiPriority w:val="99"/>
-    <w:semiHidden/>
-    <w:unhideWhenUsed/>
-  </w:style>
-  <w:style w:type="character" w:styleId="TextodoEspaoReservado">
-    <w:name w:val="Placeholder Text"/>
-    <w:basedOn w:val="Fontepargpadro"/>
-    <w:uiPriority w:val="99"/>
-    <w:semiHidden/>
-    <w:rsid w:val="00987E42"/>
-    <w:rPr>
-      <w:color w:val="808080"/>
-    </w:rPr>
-  </w:style>
-</w:styles>
-</file>
-
-<file path=word/glossary/webSettings.xml><?xml version="1.0" encoding="utf-8"?>
-<w:webSettings xmlns:mc="http://schemas.openxmlformats.org/markup-compatibility/2006" xmlns:r="http://schemas.openxmlformats.org/officeDocument/2006/relationships" xmlns:w="http://schemas.openxmlformats.org/wordprocessingml/2006/main" xmlns:w14="http://schemas.microsoft.com/office/word/2010/wordml" xmlns:w15="http://schemas.microsoft.com/office/word/2012/wordml" mc:Ignorable="w14 w15">
-  <w:optimizeForBrowser/>
-  <w:allowPNG/>
-</w:webSettings>
-</file>
-
 <file path=word/theme/theme1.xml><?xml version="1.0" encoding="utf-8"?>
 <a:theme xmlns:a="http://schemas.openxmlformats.org/drawingml/2006/main" name="Tema do Office">
   <a:themeElements>
@@ -52825,7 +52334,7 @@
 </file>
 
 <file path=customXml/itemProps1.xml><?xml version="1.0" encoding="utf-8"?>
-<ds:datastoreItem xmlns:ds="http://schemas.openxmlformats.org/officeDocument/2006/customXml" ds:itemID="{0D6F5C4B-D19F-4CB9-9B12-597F1480DD0C}">
+<ds:datastoreItem xmlns:ds="http://schemas.openxmlformats.org/officeDocument/2006/customXml" ds:itemID="{35F9A86A-4B84-48F5-A99D-9AB8D45621D7}">
   <ds:schemaRefs>
     <ds:schemaRef ds:uri="http://schemas.openxmlformats.org/officeDocument/2006/bibliography"/>
   </ds:schemaRefs>

</xml_diff>

<commit_message>
ENHANCEMENT: Generate color legend text in the plot of experimental variogram.
</commit_message>
<xml_diff>
--- a/docs/GammaRayManual.docx
+++ b/docs/GammaRayManual.docx
@@ -35953,7 +35953,71 @@
         <w:rPr>
           <w:lang w:val="en-US"/>
         </w:rPr>
-        <w:t>, specially for petroleum reservoirs and thin orebodies where the vertical ranges and lags are expected to be in much smaller scale than the areal lags and ranges.</w:t>
+        <w:t xml:space="preserve">, </w:t>
+      </w:r>
+      <w:r>
+        <w:rPr>
+          <w:lang w:val="en-US"/>
+        </w:rPr>
+        <w:t>especially</w:t>
+      </w:r>
+      <w:r>
+        <w:rPr>
+          <w:lang w:val="en-US"/>
+        </w:rPr>
+        <w:t xml:space="preserve"> for petroleum reservoirs and thin orebodies where the vertical ranges and lags are expected to be in much smaller scale than the areal lags and ranges.</w:t>
+      </w:r>
+    </w:p>
+    <w:p>
+      <w:pPr>
+        <w:jc w:val="both"/>
+        <w:rPr>
+          <w:lang w:val="en-US"/>
+        </w:rPr>
+      </w:pPr>
+      <w:r>
+        <w:rPr>
+          <w:lang w:val="en-US"/>
+        </w:rPr>
+        <w:t xml:space="preserve">The program generates a text file used by the </w:t>
+      </w:r>
+      <w:r>
+        <w:rPr>
+          <w:rStyle w:val="SourceCodeChar"/>
+        </w:rPr>
+        <w:t>vargplt</w:t>
+      </w:r>
+      <w:r>
+        <w:rPr>
+          <w:lang w:val="en-US"/>
+        </w:rPr>
+        <w:t xml:space="preserve"> program to display a</w:t>
+      </w:r>
+      <w:r>
+        <w:rPr>
+          <w:lang w:val="en-US"/>
+        </w:rPr>
+        <w:t xml:space="preserve"> color</w:t>
+      </w:r>
+      <w:bookmarkStart w:id="176" w:name="_GoBack"/>
+      <w:bookmarkEnd w:id="176"/>
+      <w:r>
+        <w:rPr>
+          <w:lang w:val="en-US"/>
+        </w:rPr>
+        <w:t xml:space="preserve"> legend</w:t>
+      </w:r>
+      <w:r>
+        <w:rPr>
+          <w:lang w:val="en-US"/>
+        </w:rPr>
+        <w:t xml:space="preserve"> in the plot</w:t>
+      </w:r>
+      <w:r>
+        <w:rPr>
+          <w:lang w:val="en-US"/>
+        </w:rPr>
+        <w:t>.  The generated text file contains a legend relating the curve colors to the directions used (azimuth and dip for irregular data and X, Y and Z grid steps for regular data).  The legend helps the user in the variogram modeling step.</w:t>
       </w:r>
     </w:p>
     <w:p>
@@ -36011,7 +36075,7 @@
           <w:lang w:val="en-US"/>
         </w:rPr>
       </w:pPr>
-      <w:bookmarkStart w:id="176" w:name="_Ref461715684"/>
+      <w:bookmarkStart w:id="177" w:name="_Ref461715684"/>
       <w:r>
         <w:rPr>
           <w:b/>
@@ -36049,7 +36113,7 @@
         </w:rPr>
         <w:fldChar w:fldCharType="end"/>
       </w:r>
-      <w:bookmarkEnd w:id="176"/>
+      <w:bookmarkEnd w:id="177"/>
       <w:r>
         <w:t xml:space="preserve"> an omnidirectional experimental variogram.</w:t>
       </w:r>
@@ -36109,7 +36173,7 @@
           <w:lang w:val="en-US"/>
         </w:rPr>
       </w:pPr>
-      <w:bookmarkStart w:id="177" w:name="_Ref461715693"/>
+      <w:bookmarkStart w:id="178" w:name="_Ref461715693"/>
       <w:r>
         <w:rPr>
           <w:b/>
@@ -36150,7 +36214,7 @@
         </w:rPr>
         <w:fldChar w:fldCharType="end"/>
       </w:r>
-      <w:bookmarkEnd w:id="177"/>
+      <w:bookmarkEnd w:id="178"/>
       <w:r>
         <w:rPr>
           <w:lang w:val="en-US"/>
@@ -36180,6 +36244,48 @@
           <w:lang w:val="en-US"/>
         </w:rPr>
         <w:t>mental variogram along two azimuths.</w:t>
+      </w:r>
+      <w:r>
+        <w:rPr>
+          <w:lang w:val="en-US"/>
+        </w:rPr>
+        <w:t xml:space="preserve">  The</w:t>
+      </w:r>
+      <w:r>
+        <w:rPr>
+          <w:lang w:val="en-US"/>
+        </w:rPr>
+        <w:t xml:space="preserve"> color</w:t>
+      </w:r>
+      <w:r>
+        <w:rPr>
+          <w:lang w:val="en-US"/>
+        </w:rPr>
+        <w:t xml:space="preserve"> legend is automatically generated by GammaRay</w:t>
+      </w:r>
+      <w:r>
+        <w:rPr>
+          <w:lang w:val="en-US"/>
+        </w:rPr>
+        <w:t xml:space="preserve"> </w:t>
+      </w:r>
+      <w:r>
+        <w:rPr>
+          <w:lang w:val="en-US"/>
+        </w:rPr>
+        <w:t>to help</w:t>
+      </w:r>
+      <w:r>
+        <w:rPr>
+          <w:lang w:val="en-US"/>
+        </w:rPr>
+        <w:t xml:space="preserve"> the user in the variogram modeling step</w:t>
+      </w:r>
+      <w:r>
+        <w:rPr>
+          <w:lang w:val="en-US"/>
+        </w:rPr>
+        <w:t>.</w:t>
       </w:r>
     </w:p>
     <w:p>
@@ -36238,7 +36344,7 @@
           <w:lang w:val="en-US"/>
         </w:rPr>
       </w:pPr>
-      <w:bookmarkStart w:id="178" w:name="_Ref461715699"/>
+      <w:bookmarkStart w:id="179" w:name="_Ref461715699"/>
       <w:r>
         <w:rPr>
           <w:b/>
@@ -36279,7 +36385,7 @@
         </w:rPr>
         <w:fldChar w:fldCharType="end"/>
       </w:r>
-      <w:bookmarkEnd w:id="178"/>
+      <w:bookmarkEnd w:id="179"/>
       <w:r>
         <w:rPr>
           <w:lang w:val="en-US"/>
@@ -36294,18 +36400,18 @@
           <w:lang w:val="en-US"/>
         </w:rPr>
       </w:pPr>
-      <w:bookmarkStart w:id="179" w:name="_Toc474158366"/>
-      <w:bookmarkStart w:id="180" w:name="_Ref476395695"/>
-      <w:bookmarkStart w:id="181" w:name="_Toc481337947"/>
+      <w:bookmarkStart w:id="180" w:name="_Toc474158366"/>
+      <w:bookmarkStart w:id="181" w:name="_Ref476395695"/>
+      <w:bookmarkStart w:id="182" w:name="_Toc481337947"/>
       <w:r>
         <w:rPr>
           <w:lang w:val="en-US"/>
         </w:rPr>
         <w:t>Fitting a variogram model</w:t>
       </w:r>
-      <w:bookmarkEnd w:id="179"/>
       <w:bookmarkEnd w:id="180"/>
       <w:bookmarkEnd w:id="181"/>
+      <w:bookmarkEnd w:id="182"/>
     </w:p>
     <w:p>
       <w:pPr>
@@ -36782,7 +36888,7 @@
           <w:lang w:val="en-US"/>
         </w:rPr>
       </w:pPr>
-      <w:bookmarkStart w:id="182" w:name="_Ref461716598"/>
+      <w:bookmarkStart w:id="183" w:name="_Ref461716598"/>
       <w:r>
         <w:rPr>
           <w:b/>
@@ -36823,7 +36929,7 @@
         </w:rPr>
         <w:fldChar w:fldCharType="end"/>
       </w:r>
-      <w:bookmarkEnd w:id="182"/>
+      <w:bookmarkEnd w:id="183"/>
       <w:r>
         <w:rPr>
           <w:lang w:val="en-US"/>
@@ -36887,7 +36993,7 @@
           <w:lang w:val="en-US"/>
         </w:rPr>
       </w:pPr>
-      <w:bookmarkStart w:id="183" w:name="_Ref461871220"/>
+      <w:bookmarkStart w:id="184" w:name="_Ref461871220"/>
       <w:r>
         <w:rPr>
           <w:b/>
@@ -36928,7 +37034,7 @@
         </w:rPr>
         <w:fldChar w:fldCharType="end"/>
       </w:r>
-      <w:bookmarkEnd w:id="183"/>
+      <w:bookmarkEnd w:id="184"/>
       <w:r>
         <w:rPr>
           <w:lang w:val="en-US"/>
@@ -36949,18 +37055,18 @@
           <w:lang w:val="en-US"/>
         </w:rPr>
       </w:pPr>
-      <w:bookmarkStart w:id="184" w:name="_Ref466989002"/>
-      <w:bookmarkStart w:id="185" w:name="_Toc474158367"/>
-      <w:bookmarkStart w:id="186" w:name="_Toc481337948"/>
+      <w:bookmarkStart w:id="185" w:name="_Ref466989002"/>
+      <w:bookmarkStart w:id="186" w:name="_Toc474158367"/>
+      <w:bookmarkStart w:id="187" w:name="_Toc481337948"/>
       <w:r>
         <w:rPr>
           <w:lang w:val="en-US"/>
         </w:rPr>
         <w:t>Cross variograms</w:t>
       </w:r>
-      <w:bookmarkEnd w:id="184"/>
       <w:bookmarkEnd w:id="185"/>
       <w:bookmarkEnd w:id="186"/>
+      <w:bookmarkEnd w:id="187"/>
     </w:p>
     <w:p>
       <w:pPr>
@@ -37061,9 +37167,9 @@
           <w:lang w:val="en-US"/>
         </w:rPr>
       </w:pPr>
-      <w:bookmarkStart w:id="187" w:name="_Toc474158368"/>
-      <w:bookmarkStart w:id="188" w:name="_Ref481308036"/>
-      <w:bookmarkStart w:id="189" w:name="_Toc481337949"/>
+      <w:bookmarkStart w:id="188" w:name="_Toc474158368"/>
+      <w:bookmarkStart w:id="189" w:name="_Ref481308036"/>
+      <w:bookmarkStart w:id="190" w:name="_Toc481337949"/>
       <w:r>
         <w:rPr>
           <w:i/>
@@ -37077,9 +37183,9 @@
         </w:rPr>
         <w:t xml:space="preserve"> variogram models</w:t>
       </w:r>
-      <w:bookmarkEnd w:id="187"/>
       <w:bookmarkEnd w:id="188"/>
       <w:bookmarkEnd w:id="189"/>
+      <w:bookmarkEnd w:id="190"/>
     </w:p>
     <w:p>
       <w:pPr>
@@ -37249,7 +37355,7 @@
           <w:lang w:val="en-US"/>
         </w:rPr>
       </w:pPr>
-      <w:bookmarkStart w:id="190" w:name="_Ref466884476"/>
+      <w:bookmarkStart w:id="191" w:name="_Ref466884476"/>
       <w:r>
         <w:rPr>
           <w:b/>
@@ -37293,7 +37399,7 @@
         </w:rPr>
         <w:fldChar w:fldCharType="end"/>
       </w:r>
-      <w:bookmarkEnd w:id="190"/>
+      <w:bookmarkEnd w:id="191"/>
       <w:r>
         <w:rPr>
           <w:lang w:val="en-US"/>
@@ -37554,16 +37660,16 @@
           <w:lang w:val="en-US"/>
         </w:rPr>
       </w:pPr>
-      <w:bookmarkStart w:id="191" w:name="_Toc474158369"/>
-      <w:bookmarkStart w:id="192" w:name="_Toc481337950"/>
+      <w:bookmarkStart w:id="192" w:name="_Toc474158369"/>
+      <w:bookmarkStart w:id="193" w:name="_Toc481337950"/>
       <w:r>
         <w:rPr>
           <w:lang w:val="en-US"/>
         </w:rPr>
         <w:t>Estimation</w:t>
       </w:r>
-      <w:bookmarkEnd w:id="191"/>
       <w:bookmarkEnd w:id="192"/>
+      <w:bookmarkEnd w:id="193"/>
     </w:p>
     <w:p>
       <w:pPr>
@@ -37700,18 +37806,18 @@
           <w:lang w:val="en-US"/>
         </w:rPr>
       </w:pPr>
-      <w:bookmarkStart w:id="193" w:name="_Ref467344848"/>
-      <w:bookmarkStart w:id="194" w:name="_Toc474158370"/>
-      <w:bookmarkStart w:id="195" w:name="_Toc481337951"/>
+      <w:bookmarkStart w:id="194" w:name="_Ref467344848"/>
+      <w:bookmarkStart w:id="195" w:name="_Toc474158370"/>
+      <w:bookmarkStart w:id="196" w:name="_Toc481337951"/>
       <w:r>
         <w:rPr>
           <w:lang w:val="en-US"/>
         </w:rPr>
         <w:t>Kriging</w:t>
       </w:r>
-      <w:bookmarkEnd w:id="193"/>
       <w:bookmarkEnd w:id="194"/>
       <w:bookmarkEnd w:id="195"/>
+      <w:bookmarkEnd w:id="196"/>
     </w:p>
     <w:p>
       <w:pPr>
@@ -38302,7 +38408,7 @@
           <w:lang w:val="en-US"/>
         </w:rPr>
       </w:pPr>
-      <w:bookmarkStart w:id="196" w:name="_Ref465009629"/>
+      <w:bookmarkStart w:id="197" w:name="_Ref465009629"/>
       <w:r>
         <w:rPr>
           <w:b/>
@@ -38343,7 +38449,7 @@
         </w:rPr>
         <w:fldChar w:fldCharType="end"/>
       </w:r>
-      <w:bookmarkEnd w:id="196"/>
+      <w:bookmarkEnd w:id="197"/>
       <w:r>
         <w:rPr>
           <w:lang w:val="en-US"/>
@@ -38844,14 +38950,14 @@
           <w:lang w:val="en-US"/>
         </w:rPr>
       </w:pPr>
-      <w:bookmarkStart w:id="197" w:name="_Toc481337952"/>
+      <w:bookmarkStart w:id="198" w:name="_Toc481337952"/>
       <w:r>
         <w:rPr>
           <w:lang w:val="en-US"/>
         </w:rPr>
         <w:t>Known issues</w:t>
       </w:r>
-      <w:bookmarkEnd w:id="197"/>
+      <w:bookmarkEnd w:id="198"/>
     </w:p>
     <w:p>
       <w:pPr>
@@ -38991,8 +39097,8 @@
           <w:lang w:val="en-US"/>
         </w:rPr>
       </w:pPr>
-      <w:bookmarkStart w:id="198" w:name="_Toc474158371"/>
-      <w:bookmarkStart w:id="199" w:name="_Toc481337953"/>
+      <w:bookmarkStart w:id="199" w:name="_Toc474158371"/>
+      <w:bookmarkStart w:id="200" w:name="_Toc481337953"/>
       <w:r>
         <w:rPr>
           <w:lang w:val="en-US"/>
@@ -39006,7 +39112,7 @@
         </w:rPr>
         <w:t xml:space="preserve"> (IK)</w:t>
       </w:r>
-      <w:bookmarkEnd w:id="198"/>
+      <w:bookmarkEnd w:id="199"/>
       <w:r>
         <w:rPr>
           <w:lang w:val="en-US"/>
@@ -39025,7 +39131,7 @@
         </w:rPr>
         <w:t>continuous variable</w:t>
       </w:r>
-      <w:bookmarkEnd w:id="199"/>
+      <w:bookmarkEnd w:id="200"/>
     </w:p>
     <w:p>
       <w:pPr>
@@ -39792,8 +39898,8 @@
           <w:lang w:val="en-US"/>
         </w:rPr>
       </w:pPr>
-      <w:bookmarkStart w:id="200" w:name="_Toc474158372"/>
-      <w:bookmarkStart w:id="201" w:name="_Toc481337954"/>
+      <w:bookmarkStart w:id="201" w:name="_Toc474158372"/>
+      <w:bookmarkStart w:id="202" w:name="_Toc481337954"/>
       <w:r>
         <w:rPr>
           <w:lang w:val="en-US"/>
@@ -39812,8 +39918,8 @@
         </w:rPr>
         <w:t xml:space="preserve"> for a continuous variable</w:t>
       </w:r>
-      <w:bookmarkEnd w:id="200"/>
       <w:bookmarkEnd w:id="201"/>
+      <w:bookmarkEnd w:id="202"/>
     </w:p>
     <w:p>
       <w:pPr>
@@ -40059,7 +40165,7 @@
           <w:lang w:val="en-US"/>
         </w:rPr>
       </w:pPr>
-      <w:bookmarkStart w:id="202" w:name="_Ref467336020"/>
+      <w:bookmarkStart w:id="203" w:name="_Ref467336020"/>
       <w:r>
         <w:rPr>
           <w:b/>
@@ -40100,7 +40206,7 @@
         </w:rPr>
         <w:fldChar w:fldCharType="end"/>
       </w:r>
-      <w:bookmarkEnd w:id="202"/>
+      <w:bookmarkEnd w:id="203"/>
       <w:r>
         <w:rPr>
           <w:lang w:val="en-US"/>
@@ -40275,7 +40381,7 @@
           <w:lang w:val="en-US"/>
         </w:rPr>
       </w:pPr>
-      <w:bookmarkStart w:id="203" w:name="_Ref467948149"/>
+      <w:bookmarkStart w:id="204" w:name="_Ref467948149"/>
       <w:r>
         <w:rPr>
           <w:b/>
@@ -40316,7 +40422,7 @@
         </w:rPr>
         <w:fldChar w:fldCharType="end"/>
       </w:r>
-      <w:bookmarkEnd w:id="203"/>
+      <w:bookmarkEnd w:id="204"/>
       <w:r>
         <w:rPr>
           <w:lang w:val="en-US"/>
@@ -40460,14 +40566,14 @@
           <w:lang w:val="en-US"/>
         </w:rPr>
       </w:pPr>
-      <w:bookmarkStart w:id="204" w:name="_Toc481337955"/>
+      <w:bookmarkStart w:id="205" w:name="_Toc481337955"/>
       <w:r>
         <w:rPr>
           <w:lang w:val="en-US"/>
         </w:rPr>
         <w:t>Running IK for a continuous variable</w:t>
       </w:r>
-      <w:bookmarkEnd w:id="204"/>
+      <w:bookmarkEnd w:id="205"/>
     </w:p>
     <w:p>
       <w:pPr>
@@ -40660,7 +40766,7 @@
           <w:lang w:val="en-US"/>
         </w:rPr>
       </w:pPr>
-      <w:bookmarkStart w:id="205" w:name="_Ref476499343"/>
+      <w:bookmarkStart w:id="206" w:name="_Ref476499343"/>
       <w:r>
         <w:rPr>
           <w:b/>
@@ -40701,7 +40807,7 @@
         </w:rPr>
         <w:fldChar w:fldCharType="end"/>
       </w:r>
-      <w:bookmarkEnd w:id="205"/>
+      <w:bookmarkEnd w:id="206"/>
       <w:r>
         <w:rPr>
           <w:lang w:val="en-US"/>
@@ -41150,7 +41256,7 @@
       <w:pPr>
         <w:pStyle w:val="Legenda"/>
       </w:pPr>
-      <w:bookmarkStart w:id="206" w:name="_Ref476499777"/>
+      <w:bookmarkStart w:id="207" w:name="_Ref476499777"/>
       <w:r>
         <w:rPr>
           <w:b/>
@@ -41191,7 +41297,7 @@
         </w:rPr>
         <w:fldChar w:fldCharType="end"/>
       </w:r>
-      <w:bookmarkEnd w:id="206"/>
+      <w:bookmarkEnd w:id="207"/>
       <w:r>
         <w:rPr>
           <w:lang w:val="en-US"/>
@@ -41209,16 +41315,16 @@
           <w:lang w:val="en-US"/>
         </w:rPr>
       </w:pPr>
-      <w:bookmarkStart w:id="207" w:name="_Ref478906858"/>
-      <w:bookmarkStart w:id="208" w:name="_Toc481337956"/>
+      <w:bookmarkStart w:id="208" w:name="_Ref478906858"/>
+      <w:bookmarkStart w:id="209" w:name="_Toc481337956"/>
       <w:r>
         <w:rPr>
           <w:lang w:val="en-US"/>
         </w:rPr>
         <w:t>Post-processing the results</w:t>
       </w:r>
-      <w:bookmarkEnd w:id="207"/>
       <w:bookmarkEnd w:id="208"/>
+      <w:bookmarkEnd w:id="209"/>
     </w:p>
     <w:p>
       <w:pPr>
@@ -41370,7 +41476,7 @@
           <w:lang w:val="en-US"/>
         </w:rPr>
       </w:pPr>
-      <w:bookmarkStart w:id="209" w:name="_Ref479438152"/>
+      <w:bookmarkStart w:id="210" w:name="_Ref479438152"/>
       <w:r>
         <w:rPr>
           <w:b/>
@@ -41411,7 +41517,7 @@
         </w:rPr>
         <w:fldChar w:fldCharType="end"/>
       </w:r>
-      <w:bookmarkEnd w:id="209"/>
+      <w:bookmarkEnd w:id="210"/>
       <w:r>
         <w:rPr>
           <w:lang w:val="en-US"/>
@@ -42047,7 +42153,7 @@
           <w:lang w:val="en-US"/>
         </w:rPr>
       </w:pPr>
-      <w:bookmarkStart w:id="210" w:name="_Toc481337957"/>
+      <w:bookmarkStart w:id="211" w:name="_Toc481337957"/>
       <w:r>
         <w:rPr>
           <w:lang w:val="en-US"/>
@@ -42055,7 +42161,7 @@
         <w:lastRenderedPageBreak/>
         <w:t>Known issues</w:t>
       </w:r>
-      <w:bookmarkEnd w:id="210"/>
+      <w:bookmarkEnd w:id="211"/>
     </w:p>
     <w:p>
       <w:pPr>
@@ -42172,14 +42278,14 @@
           <w:lang w:val="en-US"/>
         </w:rPr>
       </w:pPr>
-      <w:bookmarkStart w:id="211" w:name="_Toc481337958"/>
+      <w:bookmarkStart w:id="212" w:name="_Toc481337958"/>
       <w:r>
         <w:rPr>
           <w:lang w:val="en-US"/>
         </w:rPr>
         <w:t>IK for a categorical variable</w:t>
       </w:r>
-      <w:bookmarkEnd w:id="211"/>
+      <w:bookmarkEnd w:id="212"/>
     </w:p>
     <w:p>
       <w:pPr>
@@ -42436,16 +42542,16 @@
           <w:lang w:val="en-US"/>
         </w:rPr>
       </w:pPr>
-      <w:bookmarkStart w:id="212" w:name="_Toc474158373"/>
-      <w:bookmarkStart w:id="213" w:name="_Toc481337959"/>
+      <w:bookmarkStart w:id="213" w:name="_Toc474158373"/>
+      <w:bookmarkStart w:id="214" w:name="_Toc481337959"/>
       <w:r>
         <w:rPr>
           <w:lang w:val="en-US"/>
         </w:rPr>
         <w:t>Defining a class p.d.f. for a categorical variable</w:t>
       </w:r>
-      <w:bookmarkEnd w:id="212"/>
       <w:bookmarkEnd w:id="213"/>
+      <w:bookmarkEnd w:id="214"/>
     </w:p>
     <w:p>
       <w:pPr>
@@ -42657,7 +42763,7 @@
           <w:lang w:val="en-US"/>
         </w:rPr>
       </w:pPr>
-      <w:bookmarkStart w:id="214" w:name="_Ref476392829"/>
+      <w:bookmarkStart w:id="215" w:name="_Ref476392829"/>
       <w:r>
         <w:rPr>
           <w:b/>
@@ -42698,7 +42804,7 @@
         </w:rPr>
         <w:fldChar w:fldCharType="end"/>
       </w:r>
-      <w:bookmarkEnd w:id="214"/>
+      <w:bookmarkEnd w:id="215"/>
       <w:r>
         <w:rPr>
           <w:lang w:val="en-US"/>
@@ -43076,7 +43182,7 @@
           <w:lang w:val="en-US"/>
         </w:rPr>
       </w:pPr>
-      <w:bookmarkStart w:id="215" w:name="_Ref476393640"/>
+      <w:bookmarkStart w:id="216" w:name="_Ref476393640"/>
       <w:r>
         <w:rPr>
           <w:b/>
@@ -43117,7 +43223,7 @@
         </w:rPr>
         <w:fldChar w:fldCharType="end"/>
       </w:r>
-      <w:bookmarkEnd w:id="215"/>
+      <w:bookmarkEnd w:id="216"/>
       <w:r>
         <w:rPr>
           <w:lang w:val="en-US"/>
@@ -43132,8 +43238,8 @@
           <w:lang w:val="en-US"/>
         </w:rPr>
       </w:pPr>
-      <w:bookmarkStart w:id="216" w:name="_Toc474158374"/>
-      <w:bookmarkStart w:id="217" w:name="_Toc481337960"/>
+      <w:bookmarkStart w:id="217" w:name="_Toc474158374"/>
+      <w:bookmarkStart w:id="218" w:name="_Toc481337960"/>
       <w:r>
         <w:rPr>
           <w:lang w:val="en-US"/>
@@ -43158,8 +43264,8 @@
         </w:rPr>
         <w:t>al variable</w:t>
       </w:r>
-      <w:bookmarkEnd w:id="216"/>
       <w:bookmarkEnd w:id="217"/>
+      <w:bookmarkEnd w:id="218"/>
     </w:p>
     <w:p>
       <w:pPr>
@@ -43559,7 +43665,7 @@
           <w:lang w:val="en-US"/>
         </w:rPr>
       </w:pPr>
-      <w:bookmarkStart w:id="218" w:name="_Ref476395785"/>
+      <w:bookmarkStart w:id="219" w:name="_Ref476395785"/>
       <w:r>
         <w:rPr>
           <w:b/>
@@ -43600,7 +43706,7 @@
         </w:rPr>
         <w:fldChar w:fldCharType="end"/>
       </w:r>
-      <w:bookmarkEnd w:id="218"/>
+      <w:bookmarkEnd w:id="219"/>
       <w:r>
         <w:rPr>
           <w:lang w:val="en-US"/>
@@ -43894,7 +44000,7 @@
           <w:lang w:val="en-US"/>
         </w:rPr>
       </w:pPr>
-      <w:bookmarkStart w:id="219" w:name="_Ref476416202"/>
+      <w:bookmarkStart w:id="220" w:name="_Ref476416202"/>
       <w:r>
         <w:rPr>
           <w:b/>
@@ -43935,7 +44041,7 @@
         </w:rPr>
         <w:fldChar w:fldCharType="end"/>
       </w:r>
-      <w:bookmarkEnd w:id="219"/>
+      <w:bookmarkEnd w:id="220"/>
       <w:r>
         <w:rPr>
           <w:lang w:val="en-US"/>
@@ -43986,14 +44092,14 @@
           <w:lang w:val="en-US"/>
         </w:rPr>
       </w:pPr>
-      <w:bookmarkStart w:id="220" w:name="_Toc481337961"/>
+      <w:bookmarkStart w:id="221" w:name="_Toc481337961"/>
       <w:r>
         <w:rPr>
           <w:lang w:val="en-US"/>
         </w:rPr>
         <w:t>Creating a maximum likelihood facies map</w:t>
       </w:r>
-      <w:bookmarkEnd w:id="220"/>
+      <w:bookmarkEnd w:id="221"/>
     </w:p>
     <w:p>
       <w:pPr>
@@ -44199,7 +44305,7 @@
           <w:lang w:val="en-US"/>
         </w:rPr>
       </w:pPr>
-      <w:bookmarkStart w:id="221" w:name="_Ref477096805"/>
+      <w:bookmarkStart w:id="222" w:name="_Ref477096805"/>
       <w:r>
         <w:rPr>
           <w:b/>
@@ -44240,7 +44346,7 @@
         </w:rPr>
         <w:fldChar w:fldCharType="end"/>
       </w:r>
-      <w:bookmarkEnd w:id="221"/>
+      <w:bookmarkEnd w:id="222"/>
       <w:r>
         <w:rPr>
           <w:lang w:val="en-US"/>
@@ -44273,14 +44379,14 @@
           <w:lang w:val="en-US"/>
         </w:rPr>
       </w:pPr>
-      <w:bookmarkStart w:id="222" w:name="_Toc481337962"/>
+      <w:bookmarkStart w:id="223" w:name="_Toc481337962"/>
       <w:r>
         <w:rPr>
           <w:lang w:val="en-US"/>
         </w:rPr>
         <w:t>Known issues</w:t>
       </w:r>
-      <w:bookmarkEnd w:id="222"/>
+      <w:bookmarkEnd w:id="223"/>
     </w:p>
     <w:p>
       <w:pPr>
@@ -44412,7 +44518,7 @@
           <w:lang w:val="en-US"/>
         </w:rPr>
       </w:pPr>
-      <w:bookmarkStart w:id="223" w:name="_Toc481337963"/>
+      <w:bookmarkStart w:id="224" w:name="_Toc481337963"/>
       <w:r>
         <w:rPr>
           <w:lang w:val="en-US"/>
@@ -44455,7 +44561,7 @@
         </w:rPr>
         <w:t>alibration</w:t>
       </w:r>
-      <w:bookmarkEnd w:id="223"/>
+      <w:bookmarkEnd w:id="224"/>
     </w:p>
     <w:p>
       <w:pPr>
@@ -44633,7 +44739,7 @@
           <w:lang w:val="en-US"/>
         </w:rPr>
       </w:pPr>
-      <w:bookmarkStart w:id="224" w:name="_Ref480560523"/>
+      <w:bookmarkStart w:id="225" w:name="_Ref480560523"/>
       <w:r>
         <w:rPr>
           <w:b/>
@@ -44674,7 +44780,7 @@
         </w:rPr>
         <w:fldChar w:fldCharType="end"/>
       </w:r>
-      <w:bookmarkEnd w:id="224"/>
+      <w:bookmarkEnd w:id="225"/>
       <w:r>
         <w:rPr>
           <w:lang w:val="en-US"/>
@@ -44737,7 +44843,7 @@
           <w:lang w:val="en-US"/>
         </w:rPr>
       </w:pPr>
-      <w:bookmarkStart w:id="225" w:name="_Ref480560532"/>
+      <w:bookmarkStart w:id="226" w:name="_Ref480560532"/>
       <w:r>
         <w:rPr>
           <w:b/>
@@ -44778,7 +44884,7 @@
         </w:rPr>
         <w:fldChar w:fldCharType="end"/>
       </w:r>
-      <w:bookmarkEnd w:id="225"/>
+      <w:bookmarkEnd w:id="226"/>
       <w:r>
         <w:rPr>
           <w:lang w:val="en-US"/>
@@ -45027,8 +45133,6 @@
         </w:rPr>
         <w:t>button to see the resulting global c.d.f. or p.d.f..</w:t>
       </w:r>
-      <w:bookmarkStart w:id="226" w:name="_GoBack"/>
-      <w:bookmarkEnd w:id="226"/>
       <w:r>
         <w:rPr>
           <w:lang w:val="en-US"/>
@@ -50431,7 +50535,7 @@
           <w:rPr>
             <w:noProof/>
           </w:rPr>
-          <w:t>57</w:t>
+          <w:t>49</w:t>
         </w:r>
         <w:r>
           <w:fldChar w:fldCharType="end"/>
@@ -52591,7 +52695,7 @@
 </file>
 
 <file path=customXml/itemProps1.xml><?xml version="1.0" encoding="utf-8"?>
-<ds:datastoreItem xmlns:ds="http://schemas.openxmlformats.org/officeDocument/2006/customXml" ds:itemID="{CA019BC1-A666-4356-87F4-78BFC217EBF0}">
+<ds:datastoreItem xmlns:ds="http://schemas.openxmlformats.org/officeDocument/2006/customXml" ds:itemID="{59E922A6-0954-4530-8C09-91CE8749CEDD}">
   <ds:schemaRefs>
     <ds:schemaRef ds:uri="http://schemas.openxmlformats.org/officeDocument/2006/bibliography"/>
   </ds:schemaRefs>

</xml_diff>

<commit_message>
Memory usage reduction in 3D visualization and bug fixed in Util::fastSplit().
</commit_message>
<xml_diff>
--- a/docs/GammaRayManual.docx
+++ b/docs/GammaRayManual.docx
@@ -28600,6 +28600,34 @@
     </w:p>
     <w:p>
       <w:pPr>
+        <w:jc w:val="both"/>
+        <w:rPr>
+          <w:lang w:val="en-US"/>
+        </w:rPr>
+      </w:pPr>
+      <w:r>
+        <w:rPr>
+          <w:lang w:val="en-US"/>
+        </w:rPr>
+        <w:t xml:space="preserve">The standard VTK key commands are available: pressing ‘W’ switches rendering to wireframe mode (‘S’ switches back to surface); ‘P’ with the mouse pointer over an object shows the </w:t>
+      </w:r>
+      <w:proofErr w:type="gramStart"/>
+      <w:r>
+        <w:rPr>
+          <w:lang w:val="en-US"/>
+        </w:rPr>
+        <w:t>object’s</w:t>
+      </w:r>
+      <w:proofErr w:type="gramEnd"/>
+      <w:r>
+        <w:rPr>
+          <w:lang w:val="en-US"/>
+        </w:rPr>
+        <w:t xml:space="preserve"> bounding box (hit ‘P’ over empty space to hide it).</w:t>
+      </w:r>
+    </w:p>
+    <w:p>
+      <w:pPr>
         <w:keepNext/>
         <w:jc w:val="both"/>
       </w:pPr>
@@ -28705,21 +28733,17 @@
     </w:p>
     <w:p>
       <w:pPr>
-        <w:pStyle w:val="Ttulo1"/>
-        <w:rPr>
-          <w:lang w:val="en-US"/>
-        </w:rPr>
-      </w:pPr>
-      <w:bookmarkStart w:id="88" w:name="_Toc474158339"/>
-      <w:bookmarkStart w:id="89" w:name="_Toc481936201"/>
-      <w:r>
-        <w:rPr>
-          <w:lang w:val="en-US"/>
-        </w:rPr>
-        <w:t>Exploratory data analysis</w:t>
-      </w:r>
-      <w:bookmarkEnd w:id="88"/>
-      <w:bookmarkEnd w:id="89"/>
+        <w:pStyle w:val="Ttulo3"/>
+        <w:rPr>
+          <w:lang w:val="en-US"/>
+        </w:rPr>
+      </w:pPr>
+      <w:r>
+        <w:rPr>
+          <w:lang w:val="en-US"/>
+        </w:rPr>
+        <w:t>Known issues</w:t>
+      </w:r>
     </w:p>
     <w:p>
       <w:pPr>
@@ -28732,94 +28756,128 @@
         <w:rPr>
           <w:lang w:val="en-US"/>
         </w:rPr>
-        <w:t xml:space="preserve">The functions described in this section </w:t>
-      </w:r>
-      <w:proofErr w:type="gramStart"/>
-      <w:r>
-        <w:rPr>
-          <w:lang w:val="en-US"/>
-        </w:rPr>
-        <w:t>are related</w:t>
-      </w:r>
-      <w:proofErr w:type="gramEnd"/>
-      <w:r>
-        <w:rPr>
-          <w:lang w:val="en-US"/>
-        </w:rPr>
-        <w:t xml:space="preserve"> to the first </w:t>
-      </w:r>
-      <w:r>
-        <w:rPr>
-          <w:lang w:val="en-US"/>
-        </w:rPr>
-        <w:t>step</w:t>
-      </w:r>
-      <w:r>
-        <w:rPr>
-          <w:lang w:val="en-US"/>
-        </w:rPr>
-        <w:t xml:space="preserve"> </w:t>
-      </w:r>
-      <w:r>
-        <w:rPr>
-          <w:lang w:val="en-US"/>
-        </w:rPr>
-        <w:t>in</w:t>
-      </w:r>
-      <w:r>
-        <w:rPr>
-          <w:lang w:val="en-US"/>
-        </w:rPr>
-        <w:t xml:space="preserve"> the</w:t>
-      </w:r>
-      <w:r>
-        <w:rPr>
-          <w:lang w:val="en-US"/>
-        </w:rPr>
-        <w:t xml:space="preserve"> geostatistical</w:t>
-      </w:r>
-      <w:r>
-        <w:rPr>
-          <w:lang w:val="en-US"/>
-        </w:rPr>
-        <w:t xml:space="preserve"> modeling </w:t>
-      </w:r>
-      <w:r>
-        <w:rPr>
-          <w:lang w:val="en-US"/>
-        </w:rPr>
-        <w:t>study</w:t>
-      </w:r>
-      <w:r>
-        <w:rPr>
-          <w:lang w:val="en-US"/>
-        </w:rPr>
-        <w:t>:</w:t>
-      </w:r>
-      <w:r>
-        <w:rPr>
-          <w:lang w:val="en-US"/>
-        </w:rPr>
-        <w:t xml:space="preserve"> data analysis.</w:t>
+        <w:t xml:space="preserve">Problem: displaying a large grid (e.g. </w:t>
+      </w:r>
+      <w:r>
+        <w:rPr>
+          <w:lang w:val="en-US"/>
+        </w:rPr>
+        <w:t xml:space="preserve">tens of </w:t>
+      </w:r>
+      <w:r>
+        <w:rPr>
+          <w:lang w:val="en-US"/>
+        </w:rPr>
+        <w:t>millions of</w:t>
+      </w:r>
+      <w:r>
+        <w:rPr>
+          <w:lang w:val="en-US"/>
+        </w:rPr>
+        <w:t xml:space="preserve"> cells)</w:t>
+      </w:r>
+      <w:r>
+        <w:rPr>
+          <w:lang w:val="en-US"/>
+        </w:rPr>
+        <w:t xml:space="preserve"> causes the program to crash.</w:t>
+      </w:r>
+      <w:r>
+        <w:rPr>
+          <w:lang w:val="en-US"/>
+        </w:rPr>
+        <w:t xml:space="preserve">  This crash may also ensue with critic</w:t>
+      </w:r>
+      <w:bookmarkStart w:id="88" w:name="_GoBack"/>
+      <w:bookmarkEnd w:id="88"/>
+      <w:r>
+        <w:rPr>
+          <w:lang w:val="en-US"/>
+        </w:rPr>
+        <w:t>ally large grids when switching the display mode to wireframe (pressing ‘W’ key), which is more memory demanding.</w:t>
       </w:r>
     </w:p>
     <w:p>
       <w:pPr>
-        <w:pStyle w:val="Ttulo2"/>
-        <w:rPr>
-          <w:lang w:val="en-US"/>
-        </w:rPr>
-      </w:pPr>
-      <w:bookmarkStart w:id="90" w:name="_Toc474158340"/>
-      <w:bookmarkStart w:id="91" w:name="_Toc481936202"/>
-      <w:r>
-        <w:rPr>
-          <w:lang w:val="en-US"/>
-        </w:rPr>
-        <w:t>Map / data display</w:t>
-      </w:r>
-      <w:bookmarkEnd w:id="90"/>
-      <w:bookmarkEnd w:id="91"/>
+        <w:jc w:val="both"/>
+        <w:rPr>
+          <w:lang w:val="en-US"/>
+        </w:rPr>
+      </w:pPr>
+      <w:r>
+        <w:rPr>
+          <w:lang w:val="en-US"/>
+        </w:rPr>
+        <w:t xml:space="preserve">Possible cause: insufficient free memory.  </w:t>
+      </w:r>
+      <w:proofErr w:type="spellStart"/>
+      <w:r>
+        <w:rPr>
+          <w:lang w:val="en-US"/>
+        </w:rPr>
+        <w:t>Lauch</w:t>
+      </w:r>
+      <w:proofErr w:type="spellEnd"/>
+      <w:r>
+        <w:rPr>
+          <w:lang w:val="en-US"/>
+        </w:rPr>
+        <w:t xml:space="preserve"> the program from a command prompt/shell and test, looking for a message containing </w:t>
+      </w:r>
+      <w:proofErr w:type="spellStart"/>
+      <w:r>
+        <w:rPr>
+          <w:rStyle w:val="SourceCodeChar"/>
+        </w:rPr>
+        <w:t>std</w:t>
+      </w:r>
+      <w:proofErr w:type="spellEnd"/>
+      <w:r>
+        <w:rPr>
+          <w:rStyle w:val="SourceCodeChar"/>
+        </w:rPr>
+        <w:t>::</w:t>
+      </w:r>
+      <w:proofErr w:type="spellStart"/>
+      <w:r>
+        <w:rPr>
+          <w:rStyle w:val="SourceCodeChar"/>
+        </w:rPr>
+        <w:t>bad_alloc</w:t>
+      </w:r>
+      <w:proofErr w:type="spellEnd"/>
+      <w:r>
+        <w:rPr>
+          <w:lang w:val="en-US"/>
+        </w:rPr>
+        <w:t xml:space="preserve">.  This message indicates the program run out of memory.  You can also check the memory usage in your OS (e.g. Task Manager in Windows or the </w:t>
+      </w:r>
+      <w:r>
+        <w:rPr>
+          <w:rStyle w:val="SourceCodeChar"/>
+        </w:rPr>
+        <w:t>top</w:t>
+      </w:r>
+      <w:r>
+        <w:rPr>
+          <w:lang w:val="en-US"/>
+        </w:rPr>
+        <w:t xml:space="preserve"> command in Linux).  It </w:t>
+      </w:r>
+      <w:proofErr w:type="gramStart"/>
+      <w:r>
+        <w:rPr>
+          <w:lang w:val="en-US"/>
+        </w:rPr>
+        <w:t>shouldn’t</w:t>
+      </w:r>
+      <w:proofErr w:type="gramEnd"/>
+      <w:r>
+        <w:rPr>
+          <w:lang w:val="en-US"/>
+        </w:rPr>
+        <w:t xml:space="preserve"> exceed 90%.</w:t>
+      </w:r>
     </w:p>
     <w:p>
       <w:pPr>
@@ -28832,6 +28890,181 @@
         <w:rPr>
           <w:lang w:val="en-US"/>
         </w:rPr>
+        <w:t>Solutions: Close other applications</w:t>
+      </w:r>
+      <w:r>
+        <w:rPr>
+          <w:lang w:val="en-US"/>
+        </w:rPr>
+        <w:t xml:space="preserve"> and/or unnecessary OS services</w:t>
+      </w:r>
+      <w:r>
+        <w:rPr>
+          <w:lang w:val="en-US"/>
+        </w:rPr>
+        <w:t xml:space="preserve"> or downscale the grid</w:t>
+      </w:r>
+      <w:r>
+        <w:rPr>
+          <w:lang w:val="en-US"/>
+        </w:rPr>
+        <w:t xml:space="preserve"> (</w:t>
+      </w:r>
+      <w:r>
+        <w:rPr>
+          <w:highlight w:val="yellow"/>
+          <w:lang w:val="en-US"/>
+        </w:rPr>
+        <w:t>SECTION</w:t>
+      </w:r>
+      <w:r>
+        <w:rPr>
+          <w:lang w:val="en-US"/>
+        </w:rPr>
+        <w:t>)</w:t>
+      </w:r>
+      <w:r>
+        <w:rPr>
+          <w:lang w:val="en-US"/>
+        </w:rPr>
+        <w:t>.</w:t>
+      </w:r>
+      <w:r>
+        <w:rPr>
+          <w:lang w:val="en-US"/>
+        </w:rPr>
+        <w:t xml:space="preserve"> </w:t>
+      </w:r>
+    </w:p>
+    <w:p>
+      <w:pPr>
+        <w:pStyle w:val="Ttulo1"/>
+        <w:rPr>
+          <w:lang w:val="en-US"/>
+        </w:rPr>
+      </w:pPr>
+      <w:bookmarkStart w:id="89" w:name="_Toc474158339"/>
+      <w:bookmarkStart w:id="90" w:name="_Toc481936201"/>
+      <w:r>
+        <w:rPr>
+          <w:lang w:val="en-US"/>
+        </w:rPr>
+        <w:t>Exploratory data analysis</w:t>
+      </w:r>
+      <w:bookmarkEnd w:id="89"/>
+      <w:bookmarkEnd w:id="90"/>
+    </w:p>
+    <w:p>
+      <w:pPr>
+        <w:jc w:val="both"/>
+        <w:rPr>
+          <w:lang w:val="en-US"/>
+        </w:rPr>
+      </w:pPr>
+      <w:r>
+        <w:rPr>
+          <w:lang w:val="en-US"/>
+        </w:rPr>
+        <w:t xml:space="preserve">The functions described in this section </w:t>
+      </w:r>
+      <w:proofErr w:type="gramStart"/>
+      <w:r>
+        <w:rPr>
+          <w:lang w:val="en-US"/>
+        </w:rPr>
+        <w:t>are related</w:t>
+      </w:r>
+      <w:proofErr w:type="gramEnd"/>
+      <w:r>
+        <w:rPr>
+          <w:lang w:val="en-US"/>
+        </w:rPr>
+        <w:t xml:space="preserve"> to the first </w:t>
+      </w:r>
+      <w:r>
+        <w:rPr>
+          <w:lang w:val="en-US"/>
+        </w:rPr>
+        <w:t>step</w:t>
+      </w:r>
+      <w:r>
+        <w:rPr>
+          <w:lang w:val="en-US"/>
+        </w:rPr>
+        <w:t xml:space="preserve"> </w:t>
+      </w:r>
+      <w:r>
+        <w:rPr>
+          <w:lang w:val="en-US"/>
+        </w:rPr>
+        <w:t>in</w:t>
+      </w:r>
+      <w:r>
+        <w:rPr>
+          <w:lang w:val="en-US"/>
+        </w:rPr>
+        <w:t xml:space="preserve"> the</w:t>
+      </w:r>
+      <w:r>
+        <w:rPr>
+          <w:lang w:val="en-US"/>
+        </w:rPr>
+        <w:t xml:space="preserve"> geostatistical</w:t>
+      </w:r>
+      <w:r>
+        <w:rPr>
+          <w:lang w:val="en-US"/>
+        </w:rPr>
+        <w:t xml:space="preserve"> modeling </w:t>
+      </w:r>
+      <w:r>
+        <w:rPr>
+          <w:lang w:val="en-US"/>
+        </w:rPr>
+        <w:t>study</w:t>
+      </w:r>
+      <w:r>
+        <w:rPr>
+          <w:lang w:val="en-US"/>
+        </w:rPr>
+        <w:t>:</w:t>
+      </w:r>
+      <w:r>
+        <w:rPr>
+          <w:lang w:val="en-US"/>
+        </w:rPr>
+        <w:t xml:space="preserve"> data analysis.</w:t>
+      </w:r>
+    </w:p>
+    <w:p>
+      <w:pPr>
+        <w:pStyle w:val="Ttulo2"/>
+        <w:rPr>
+          <w:lang w:val="en-US"/>
+        </w:rPr>
+      </w:pPr>
+      <w:bookmarkStart w:id="91" w:name="_Toc474158340"/>
+      <w:bookmarkStart w:id="92" w:name="_Toc481936202"/>
+      <w:r>
+        <w:rPr>
+          <w:lang w:val="en-US"/>
+        </w:rPr>
+        <w:t>Map / data display</w:t>
+      </w:r>
+      <w:bookmarkEnd w:id="91"/>
+      <w:bookmarkEnd w:id="92"/>
+    </w:p>
+    <w:p>
+      <w:pPr>
+        <w:jc w:val="both"/>
+        <w:rPr>
+          <w:lang w:val="en-US"/>
+        </w:rPr>
+      </w:pPr>
+      <w:r>
+        <w:rPr>
+          <w:lang w:val="en-US"/>
+        </w:rPr>
         <w:t>Right-click on a variable, then choose “Map” to display the map plot.  For regular grids</w:t>
       </w:r>
       <w:r>
@@ -28852,8 +29085,16 @@
         <w:rPr>
           <w:lang w:val="en-US"/>
         </w:rPr>
-        <w:t xml:space="preserve"> program</w:t>
-      </w:r>
+        <w:t xml:space="preserve"> </w:t>
+      </w:r>
+      <w:proofErr w:type="gramStart"/>
+      <w:r>
+        <w:rPr>
+          <w:lang w:val="en-US"/>
+        </w:rPr>
+        <w:t>program</w:t>
+      </w:r>
+      <w:proofErr w:type="gramEnd"/>
       <w:r>
         <w:rPr>
           <w:lang w:val="en-US"/>
@@ -29293,7 +29534,14 @@
         <w:rPr>
           <w:lang w:val="en-US"/>
         </w:rPr>
-        <w:t xml:space="preserve"> with a different category definition by means of the “Map as” sub-menu item.</w:t>
+        <w:t xml:space="preserve"> with a different category definition by means of the “Map as” sub-</w:t>
+      </w:r>
+      <w:r>
+        <w:rPr>
+          <w:lang w:val="en-US"/>
+        </w:rPr>
+        <w:lastRenderedPageBreak/>
+        <w:t>menu item.</w:t>
       </w:r>
       <w:r>
         <w:rPr>
@@ -29384,7 +29632,6 @@
           <w:noProof/>
           <w:lang w:eastAsia="pt-BR"/>
         </w:rPr>
-        <w:lastRenderedPageBreak/>
         <w:drawing>
           <wp:inline distT="0" distB="0" distL="0" distR="0" wp14:anchorId="6BC27CDA" wp14:editId="1F3CB6BA">
             <wp:extent cx="3797153" cy="2870421"/>
@@ -29430,7 +29677,7 @@
           <w:lang w:val="en-US"/>
         </w:rPr>
       </w:pPr>
-      <w:bookmarkStart w:id="92" w:name="_Ref461621617"/>
+      <w:bookmarkStart w:id="93" w:name="_Ref461621617"/>
       <w:r>
         <w:rPr>
           <w:b/>
@@ -29471,7 +29718,7 @@
         </w:rPr>
         <w:fldChar w:fldCharType="end"/>
       </w:r>
-      <w:bookmarkEnd w:id="92"/>
+      <w:bookmarkEnd w:id="93"/>
       <w:r>
         <w:rPr>
           <w:lang w:val="en-US"/>
@@ -29534,7 +29781,7 @@
           <w:lang w:val="en-US"/>
         </w:rPr>
       </w:pPr>
-      <w:bookmarkStart w:id="93" w:name="_Ref461696780"/>
+      <w:bookmarkStart w:id="94" w:name="_Ref461696780"/>
       <w:r>
         <w:rPr>
           <w:b/>
@@ -29575,7 +29822,7 @@
         </w:rPr>
         <w:fldChar w:fldCharType="end"/>
       </w:r>
-      <w:bookmarkEnd w:id="93"/>
+      <w:bookmarkEnd w:id="94"/>
       <w:r>
         <w:rPr>
           <w:lang w:val="en-US"/>
@@ -29767,15 +30014,7 @@
         <w:rPr>
           <w:lang w:val="en-US"/>
         </w:rPr>
-        <w:t xml:space="preserve">changing </w:t>
-      </w:r>
-      <w:bookmarkStart w:id="94" w:name="_GoBack"/>
-      <w:bookmarkEnd w:id="94"/>
-      <w:r>
-        <w:rPr>
-          <w:lang w:val="en-US"/>
-        </w:rPr>
-        <w:t xml:space="preserve">the </w:t>
+        <w:t xml:space="preserve">changing the </w:t>
       </w:r>
       <w:r>
         <w:rPr>
@@ -29845,6 +30084,7 @@
         <w:rPr>
           <w:lang w:val="en-US"/>
         </w:rPr>
+        <w:lastRenderedPageBreak/>
         <w:t>Histogram</w:t>
       </w:r>
       <w:bookmarkEnd w:id="95"/>
@@ -29906,14 +30146,7 @@
         <w:rPr>
           <w:lang w:val="en-US"/>
         </w:rPr>
-        <w:t xml:space="preserve">, GammaRay presents the Plot </w:t>
-      </w:r>
-      <w:r>
-        <w:rPr>
-          <w:lang w:val="en-US"/>
-        </w:rPr>
-        <w:lastRenderedPageBreak/>
-        <w:t xml:space="preserve">Dialog </w:t>
+        <w:t xml:space="preserve">, GammaRay presents the Plot Dialog </w:t>
       </w:r>
       <w:r>
         <w:rPr>
@@ -30679,6 +30912,7 @@
         <w:rPr>
           <w:lang w:val="en-US"/>
         </w:rPr>
+        <w:lastRenderedPageBreak/>
         <w:t>To display the probability plot (</w:t>
       </w:r>
       <w:r>
@@ -30762,7 +30996,6 @@
           <w:noProof/>
           <w:lang w:eastAsia="pt-BR"/>
         </w:rPr>
-        <w:lastRenderedPageBreak/>
         <w:drawing>
           <wp:inline distT="0" distB="0" distL="0" distR="0" wp14:anchorId="0F61CD84" wp14:editId="3615F70D">
             <wp:extent cx="3958213" cy="3355451"/>
@@ -57581,21 +57814,7 @@
         <w:rPr>
           <w:lang w:val="en-US"/>
         </w:rPr>
-        <w:t xml:space="preserve">GammaRay is not limited to the standard GSLib programs.  The user can employ non-standard programs with GammaRay, given it accepts parameter files following the GSLib standard.  The </w:t>
-      </w:r>
-      <w:proofErr w:type="gramStart"/>
-      <w:r>
-        <w:rPr>
-          <w:lang w:val="en-US"/>
-        </w:rPr>
-        <w:t>user</w:t>
-      </w:r>
-      <w:proofErr w:type="gramEnd"/>
-      <w:r>
-        <w:rPr>
-          <w:lang w:val="en-US"/>
-        </w:rPr>
-        <w:t xml:space="preserve"> can even create a custom GSLib-like program to use with GammaRay</w:t>
+        <w:t>GammaRay is not limited to the standard GSLib programs.  The user can employ non-standard programs with GammaRay, given it accepts parameter files following the GSLib standard.  The user can even create a custom GSLib-like program to use with GammaRay</w:t>
       </w:r>
       <w:r>
         <w:rPr>
@@ -60023,7 +60242,7 @@
 </file>
 
 <file path=customXml/itemProps1.xml><?xml version="1.0" encoding="utf-8"?>
-<ds:datastoreItem xmlns:ds="http://schemas.openxmlformats.org/officeDocument/2006/customXml" ds:itemID="{0CEA28F9-CB6F-43DD-A78B-56255A558623}">
+<ds:datastoreItem xmlns:ds="http://schemas.openxmlformats.org/officeDocument/2006/customXml" ds:itemID="{DB7A640A-BB4E-4C04-8BF8-C0737301AEE4}">
   <ds:schemaRefs>
     <ds:schemaRef ds:uri="http://schemas.openxmlformats.org/officeDocument/2006/bibliography"/>
   </ds:schemaRefs>

</xml_diff>

<commit_message>
Delivering variograms of multiple realizations of the same grid.
</commit_message>
<xml_diff>
--- a/docs/GammaRayManual.docx
+++ b/docs/GammaRayManual.docx
@@ -34557,9 +34557,9 @@
         </w:rPr>
       </w:pPr>
       <w:bookmarkStart w:id="211" w:name="_Ref476083232"/>
-      <w:bookmarkStart w:id="212" w:name="_Ref474598060"/>
-      <w:bookmarkStart w:id="213" w:name="_Toc487275116"/>
-      <w:bookmarkStart w:id="214" w:name="_Toc487288003"/>
+      <w:bookmarkStart w:id="212" w:name="_Toc487275116"/>
+      <w:bookmarkStart w:id="213" w:name="_Toc487288003"/>
+      <w:bookmarkStart w:id="214" w:name="_Ref474598060"/>
       <w:r>
         <w:rPr>
           <w:lang w:val="en-US"/>
@@ -34579,8 +34579,8 @@
         <w:t xml:space="preserve"> too close</w:t>
       </w:r>
       <w:bookmarkEnd w:id="211"/>
+      <w:bookmarkEnd w:id="212"/>
       <w:bookmarkEnd w:id="213"/>
-      <w:bookmarkEnd w:id="214"/>
     </w:p>
     <w:p>
       <w:pPr>
@@ -34849,8 +34849,6 @@
       <w:bookmarkStart w:id="217" w:name="_Ref487274502"/>
       <w:bookmarkStart w:id="218" w:name="_Toc487275118"/>
       <w:bookmarkStart w:id="219" w:name="_Toc487288005"/>
-      <w:bookmarkStart w:id="220" w:name="_GoBack"/>
-      <w:bookmarkEnd w:id="220"/>
       <w:r>
         <w:rPr>
           <w:lang w:val="en-US"/>
@@ -35066,8 +35064,8 @@
           <w:lang w:val="en-US"/>
         </w:rPr>
       </w:pPr>
-      <w:bookmarkStart w:id="221" w:name="_Toc487275119"/>
-      <w:bookmarkStart w:id="222" w:name="_Toc487288006"/>
+      <w:bookmarkStart w:id="220" w:name="_Toc487275119"/>
+      <w:bookmarkStart w:id="221" w:name="_Toc487288006"/>
       <w:r>
         <w:rPr>
           <w:lang w:val="en-US"/>
@@ -35075,41 +35073,41 @@
         <w:lastRenderedPageBreak/>
         <w:t>Data transforms</w:t>
       </w:r>
+      <w:bookmarkEnd w:id="220"/>
       <w:bookmarkEnd w:id="221"/>
+    </w:p>
+    <w:p>
+      <w:pPr>
+        <w:rPr>
+          <w:lang w:val="en-US"/>
+        </w:rPr>
+      </w:pPr>
+      <w:r>
+        <w:rPr>
+          <w:lang w:val="en-US"/>
+        </w:rPr>
+        <w:t>Sometimes it is necessary to transform the data to bring it within certain assumptions (e.g. normality) or to change its domain (e.g. to frequency domain) to perform filtering.</w:t>
+      </w:r>
+    </w:p>
+    <w:p>
+      <w:pPr>
+        <w:pStyle w:val="Ttulo2"/>
+        <w:rPr>
+          <w:lang w:val="en-US"/>
+        </w:rPr>
+      </w:pPr>
+      <w:bookmarkStart w:id="222" w:name="_Toc474158353"/>
+      <w:bookmarkStart w:id="223" w:name="_Toc487275120"/>
+      <w:bookmarkStart w:id="224" w:name="_Toc487288007"/>
+      <w:r>
+        <w:rPr>
+          <w:lang w:val="en-US"/>
+        </w:rPr>
+        <w:t>Normal Score Transform</w:t>
+      </w:r>
       <w:bookmarkEnd w:id="222"/>
-    </w:p>
-    <w:p>
-      <w:pPr>
-        <w:rPr>
-          <w:lang w:val="en-US"/>
-        </w:rPr>
-      </w:pPr>
-      <w:r>
-        <w:rPr>
-          <w:lang w:val="en-US"/>
-        </w:rPr>
-        <w:t>Sometimes it is necessary to transform the data to bring it within certain assumptions (e.g. normality) or to change its domain (e.g. to frequency domain) to perform filtering.</w:t>
-      </w:r>
-    </w:p>
-    <w:p>
-      <w:pPr>
-        <w:pStyle w:val="Ttulo2"/>
-        <w:rPr>
-          <w:lang w:val="en-US"/>
-        </w:rPr>
-      </w:pPr>
-      <w:bookmarkStart w:id="223" w:name="_Toc474158353"/>
-      <w:bookmarkStart w:id="224" w:name="_Toc487275120"/>
-      <w:bookmarkStart w:id="225" w:name="_Toc487288007"/>
-      <w:r>
-        <w:rPr>
-          <w:lang w:val="en-US"/>
-        </w:rPr>
-        <w:t>Normal Score Transform</w:t>
-      </w:r>
       <w:bookmarkEnd w:id="223"/>
       <w:bookmarkEnd w:id="224"/>
-      <w:bookmarkEnd w:id="225"/>
     </w:p>
     <w:p>
       <w:pPr>
@@ -35350,7 +35348,7 @@
           <w:lang w:val="en-US"/>
         </w:rPr>
       </w:pPr>
-      <w:bookmarkStart w:id="226" w:name="_Ref461627436"/>
+      <w:bookmarkStart w:id="225" w:name="_Ref461627436"/>
       <w:r>
         <w:rPr>
           <w:b/>
@@ -35391,7 +35389,7 @@
         </w:rPr>
         <w:fldChar w:fldCharType="end"/>
       </w:r>
-      <w:bookmarkEnd w:id="226"/>
+      <w:bookmarkEnd w:id="225"/>
       <w:r>
         <w:rPr>
           <w:lang w:val="en-US"/>
@@ -35606,16 +35604,16 @@
           <w:lang w:val="en-US"/>
         </w:rPr>
       </w:pPr>
-      <w:bookmarkStart w:id="227" w:name="_Toc487275121"/>
-      <w:bookmarkStart w:id="228" w:name="_Toc487288008"/>
+      <w:bookmarkStart w:id="226" w:name="_Toc487275121"/>
+      <w:bookmarkStart w:id="227" w:name="_Toc487288008"/>
       <w:r>
         <w:rPr>
           <w:lang w:val="en-US"/>
         </w:rPr>
         <w:t>Fourier Transform</w:t>
       </w:r>
+      <w:bookmarkEnd w:id="226"/>
       <w:bookmarkEnd w:id="227"/>
-      <w:bookmarkEnd w:id="228"/>
     </w:p>
     <w:p>
       <w:pPr>
@@ -35782,7 +35780,7 @@
           <w:lang w:val="en-US"/>
         </w:rPr>
       </w:pPr>
-      <w:bookmarkStart w:id="229" w:name="_Ref486428183"/>
+      <w:bookmarkStart w:id="228" w:name="_Ref486428183"/>
       <w:r>
         <w:rPr>
           <w:b/>
@@ -35823,156 +35821,156 @@
         </w:rPr>
         <w:fldChar w:fldCharType="end"/>
       </w:r>
+      <w:bookmarkEnd w:id="228"/>
+      <w:r>
+        <w:rPr>
+          <w:lang w:val="en-US"/>
+        </w:rPr>
+        <w:t xml:space="preserve"> An FFT image of a 2D Cartesian grid.</w:t>
+      </w:r>
+    </w:p>
+    <w:p>
+      <w:pPr>
+        <w:pStyle w:val="Ttulo1"/>
+        <w:rPr>
+          <w:lang w:val="en-US"/>
+        </w:rPr>
+      </w:pPr>
+      <w:bookmarkStart w:id="229" w:name="_Toc474158357"/>
+      <w:bookmarkStart w:id="230" w:name="_Ref476392917"/>
+      <w:bookmarkStart w:id="231" w:name="_Ref480561511"/>
+      <w:bookmarkStart w:id="232" w:name="_Toc487275122"/>
+      <w:bookmarkStart w:id="233" w:name="_Toc487288009"/>
+      <w:r>
+        <w:rPr>
+          <w:lang w:val="en-US"/>
+        </w:rPr>
+        <w:t>Data classification</w:t>
+      </w:r>
+      <w:bookmarkEnd w:id="214"/>
       <w:bookmarkEnd w:id="229"/>
-      <w:r>
-        <w:rPr>
-          <w:lang w:val="en-US"/>
-        </w:rPr>
-        <w:t xml:space="preserve"> An FFT image of a 2D Cartesian grid.</w:t>
-      </w:r>
-    </w:p>
-    <w:p>
-      <w:pPr>
-        <w:pStyle w:val="Ttulo1"/>
-        <w:rPr>
-          <w:lang w:val="en-US"/>
-        </w:rPr>
-      </w:pPr>
-      <w:bookmarkStart w:id="230" w:name="_Toc474158357"/>
-      <w:bookmarkStart w:id="231" w:name="_Ref476392917"/>
-      <w:bookmarkStart w:id="232" w:name="_Ref480561511"/>
-      <w:bookmarkStart w:id="233" w:name="_Toc487275122"/>
-      <w:bookmarkStart w:id="234" w:name="_Toc487288009"/>
-      <w:r>
-        <w:rPr>
-          <w:lang w:val="en-US"/>
-        </w:rPr>
-        <w:t>Data classification</w:t>
-      </w:r>
-      <w:bookmarkEnd w:id="212"/>
       <w:bookmarkEnd w:id="230"/>
       <w:bookmarkEnd w:id="231"/>
       <w:bookmarkEnd w:id="232"/>
       <w:bookmarkEnd w:id="233"/>
+    </w:p>
+    <w:p>
+      <w:pPr>
+        <w:jc w:val="both"/>
+        <w:rPr>
+          <w:lang w:val="en-US"/>
+        </w:rPr>
+      </w:pPr>
+      <w:r>
+        <w:rPr>
+          <w:lang w:val="en-US"/>
+        </w:rPr>
+        <w:t>Some geostatistical methods work with categorical data, which means that the usual continuous measurements must be transformed into category or class integer IDs.  For example, one needs to estimate a map of sandstone and shale from gamma ray well logs.  Hence, it is necessary to convert the gamma ray records into two codes: one assigned to sandstone and the other assigned to shale.</w:t>
+      </w:r>
+      <w:r>
+        <w:rPr>
+          <w:lang w:val="en-US"/>
+        </w:rPr>
+        <w:t xml:space="preserve">  These codes can be 1 and 2, for instance.  Noteworthy, this transformation is not reversible, meaning that it is not possible to obtain gamma ray values fro</w:t>
+      </w:r>
+      <w:r>
+        <w:rPr>
+          <w:lang w:val="en-US"/>
+        </w:rPr>
+        <w:t>m sandstone and shale codes</w:t>
+      </w:r>
+      <w:r>
+        <w:rPr>
+          <w:lang w:val="en-US"/>
+        </w:rPr>
+        <w:t xml:space="preserve"> deterministic</w:t>
+      </w:r>
+      <w:r>
+        <w:rPr>
+          <w:lang w:val="en-US"/>
+        </w:rPr>
+        <w:t>ally</w:t>
+      </w:r>
+      <w:r>
+        <w:rPr>
+          <w:lang w:val="en-US"/>
+        </w:rPr>
+        <w:t>.</w:t>
+      </w:r>
+    </w:p>
+    <w:p>
+      <w:pPr>
+        <w:jc w:val="both"/>
+        <w:rPr>
+          <w:lang w:val="en-US"/>
+        </w:rPr>
+      </w:pPr>
+      <w:r>
+        <w:rPr>
+          <w:lang w:val="en-US"/>
+        </w:rPr>
+        <w:t xml:space="preserve">Data classification is a vast field of study itself and it is beyond the scope of this document to present the subject with adequate </w:t>
+      </w:r>
+      <w:r>
+        <w:rPr>
+          <w:lang w:val="en-US"/>
+        </w:rPr>
+        <w:t>depth</w:t>
+      </w:r>
+      <w:r>
+        <w:rPr>
+          <w:lang w:val="en-US"/>
+        </w:rPr>
+        <w:t xml:space="preserve">.  Only the classification methods </w:t>
+      </w:r>
+      <w:r>
+        <w:rPr>
+          <w:lang w:val="en-US"/>
+        </w:rPr>
+        <w:t>available</w:t>
+      </w:r>
+      <w:r>
+        <w:rPr>
+          <w:lang w:val="en-US"/>
+        </w:rPr>
+        <w:t xml:space="preserve"> </w:t>
+      </w:r>
+      <w:r>
+        <w:rPr>
+          <w:lang w:val="en-US"/>
+        </w:rPr>
+        <w:t>in GammaRay</w:t>
+      </w:r>
+      <w:r>
+        <w:rPr>
+          <w:lang w:val="en-US"/>
+        </w:rPr>
+        <w:t xml:space="preserve"> will be described herein.</w:t>
+      </w:r>
+    </w:p>
+    <w:p>
+      <w:pPr>
+        <w:pStyle w:val="Ttulo2"/>
+        <w:rPr>
+          <w:lang w:val="en-US"/>
+        </w:rPr>
+      </w:pPr>
+      <w:bookmarkStart w:id="234" w:name="_Toc474158358"/>
+      <w:bookmarkStart w:id="235" w:name="_Ref477011266"/>
+      <w:bookmarkStart w:id="236" w:name="_Ref478306062"/>
+      <w:bookmarkStart w:id="237" w:name="_Toc487275123"/>
+      <w:bookmarkStart w:id="238" w:name="_Toc487288010"/>
+      <w:r>
+        <w:rPr>
+          <w:lang w:val="en-US"/>
+        </w:rPr>
+        <w:t>Category definition</w:t>
+      </w:r>
       <w:bookmarkEnd w:id="234"/>
-    </w:p>
-    <w:p>
-      <w:pPr>
-        <w:jc w:val="both"/>
-        <w:rPr>
-          <w:lang w:val="en-US"/>
-        </w:rPr>
-      </w:pPr>
-      <w:r>
-        <w:rPr>
-          <w:lang w:val="en-US"/>
-        </w:rPr>
-        <w:t>Some geostatistical methods work with categorical data, which means that the usual continuous measurements must be transformed into category or class integer IDs.  For example, one needs to estimate a map of sandstone and shale from gamma ray well logs.  Hence, it is necessary to convert the gamma ray records into two codes: one assigned to sandstone and the other assigned to shale.</w:t>
-      </w:r>
-      <w:r>
-        <w:rPr>
-          <w:lang w:val="en-US"/>
-        </w:rPr>
-        <w:t xml:space="preserve">  These codes can be 1 and 2, for instance.  Noteworthy, this transformation is not reversible, meaning that it is not possible to obtain gamma ray values fro</w:t>
-      </w:r>
-      <w:r>
-        <w:rPr>
-          <w:lang w:val="en-US"/>
-        </w:rPr>
-        <w:t>m sandstone and shale codes</w:t>
-      </w:r>
-      <w:r>
-        <w:rPr>
-          <w:lang w:val="en-US"/>
-        </w:rPr>
-        <w:t xml:space="preserve"> deterministic</w:t>
-      </w:r>
-      <w:r>
-        <w:rPr>
-          <w:lang w:val="en-US"/>
-        </w:rPr>
-        <w:t>ally</w:t>
-      </w:r>
-      <w:r>
-        <w:rPr>
-          <w:lang w:val="en-US"/>
-        </w:rPr>
-        <w:t>.</w:t>
-      </w:r>
-    </w:p>
-    <w:p>
-      <w:pPr>
-        <w:jc w:val="both"/>
-        <w:rPr>
-          <w:lang w:val="en-US"/>
-        </w:rPr>
-      </w:pPr>
-      <w:r>
-        <w:rPr>
-          <w:lang w:val="en-US"/>
-        </w:rPr>
-        <w:t xml:space="preserve">Data classification is a vast field of study itself and it is beyond the scope of this document to present the subject with adequate </w:t>
-      </w:r>
-      <w:r>
-        <w:rPr>
-          <w:lang w:val="en-US"/>
-        </w:rPr>
-        <w:t>depth</w:t>
-      </w:r>
-      <w:r>
-        <w:rPr>
-          <w:lang w:val="en-US"/>
-        </w:rPr>
-        <w:t xml:space="preserve">.  Only the classification methods </w:t>
-      </w:r>
-      <w:r>
-        <w:rPr>
-          <w:lang w:val="en-US"/>
-        </w:rPr>
-        <w:t>available</w:t>
-      </w:r>
-      <w:r>
-        <w:rPr>
-          <w:lang w:val="en-US"/>
-        </w:rPr>
-        <w:t xml:space="preserve"> </w:t>
-      </w:r>
-      <w:r>
-        <w:rPr>
-          <w:lang w:val="en-US"/>
-        </w:rPr>
-        <w:t>in GammaRay</w:t>
-      </w:r>
-      <w:r>
-        <w:rPr>
-          <w:lang w:val="en-US"/>
-        </w:rPr>
-        <w:t xml:space="preserve"> will be described herein.</w:t>
-      </w:r>
-    </w:p>
-    <w:p>
-      <w:pPr>
-        <w:pStyle w:val="Ttulo2"/>
-        <w:rPr>
-          <w:lang w:val="en-US"/>
-        </w:rPr>
-      </w:pPr>
-      <w:bookmarkStart w:id="235" w:name="_Toc474158358"/>
-      <w:bookmarkStart w:id="236" w:name="_Ref477011266"/>
-      <w:bookmarkStart w:id="237" w:name="_Ref478306062"/>
-      <w:bookmarkStart w:id="238" w:name="_Toc487275123"/>
-      <w:bookmarkStart w:id="239" w:name="_Toc487288010"/>
-      <w:r>
-        <w:rPr>
-          <w:lang w:val="en-US"/>
-        </w:rPr>
-        <w:t>Category definition</w:t>
-      </w:r>
       <w:bookmarkEnd w:id="235"/>
       <w:bookmarkEnd w:id="236"/>
       <w:bookmarkEnd w:id="237"/>
       <w:bookmarkEnd w:id="238"/>
-      <w:bookmarkEnd w:id="239"/>
     </w:p>
     <w:p>
       <w:pPr>
@@ -36202,7 +36200,7 @@
           <w:lang w:val="en-US"/>
         </w:rPr>
       </w:pPr>
-      <w:bookmarkStart w:id="240" w:name="_Ref474846121"/>
+      <w:bookmarkStart w:id="239" w:name="_Ref474846121"/>
       <w:r>
         <w:rPr>
           <w:b/>
@@ -36243,7 +36241,7 @@
         </w:rPr>
         <w:fldChar w:fldCharType="end"/>
       </w:r>
-      <w:bookmarkEnd w:id="240"/>
+      <w:bookmarkEnd w:id="239"/>
       <w:r>
         <w:rPr>
           <w:lang w:val="en-US"/>
@@ -36338,9 +36336,9 @@
           <w:lang w:val="en-US"/>
         </w:rPr>
       </w:pPr>
-      <w:bookmarkStart w:id="241" w:name="_Toc474158359"/>
-      <w:bookmarkStart w:id="242" w:name="_Toc487275124"/>
-      <w:bookmarkStart w:id="243" w:name="_Toc487288011"/>
+      <w:bookmarkStart w:id="240" w:name="_Toc474158359"/>
+      <w:bookmarkStart w:id="241" w:name="_Toc487275124"/>
+      <w:bookmarkStart w:id="242" w:name="_Toc487288011"/>
       <w:r>
         <w:rPr>
           <w:lang w:val="en-US"/>
@@ -36353,9 +36351,9 @@
         </w:rPr>
         <w:t xml:space="preserve"> classification</w:t>
       </w:r>
+      <w:bookmarkEnd w:id="240"/>
       <w:bookmarkEnd w:id="241"/>
       <w:bookmarkEnd w:id="242"/>
-      <w:bookmarkEnd w:id="243"/>
     </w:p>
     <w:p>
       <w:pPr>
@@ -36527,7 +36525,7 @@
           <w:lang w:val="en-US"/>
         </w:rPr>
       </w:pPr>
-      <w:bookmarkStart w:id="244" w:name="_Ref474858019"/>
+      <w:bookmarkStart w:id="243" w:name="_Ref474858019"/>
       <w:r>
         <w:rPr>
           <w:b/>
@@ -36568,7 +36566,7 @@
         </w:rPr>
         <w:fldChar w:fldCharType="end"/>
       </w:r>
-      <w:bookmarkEnd w:id="244"/>
+      <w:bookmarkEnd w:id="243"/>
       <w:r>
         <w:rPr>
           <w:lang w:val="en-US"/>
@@ -36803,7 +36801,7 @@
           <w:lang w:val="en-US"/>
         </w:rPr>
       </w:pPr>
-      <w:bookmarkStart w:id="245" w:name="_Ref474921806"/>
+      <w:bookmarkStart w:id="244" w:name="_Ref474921806"/>
       <w:r>
         <w:rPr>
           <w:b/>
@@ -36844,125 +36842,125 @@
         </w:rPr>
         <w:fldChar w:fldCharType="end"/>
       </w:r>
+      <w:bookmarkEnd w:id="244"/>
+      <w:r>
+        <w:rPr>
+          <w:lang w:val="en-US"/>
+        </w:rPr>
+        <w:t xml:space="preserve"> The dialog used to specify ranges of values to be mapped into categories.</w:t>
+      </w:r>
+    </w:p>
+    <w:p>
+      <w:pPr>
+        <w:pStyle w:val="Ttulo2"/>
+        <w:rPr>
+          <w:lang w:val="en-US"/>
+        </w:rPr>
+      </w:pPr>
+      <w:bookmarkStart w:id="245" w:name="_Toc487275125"/>
+      <w:bookmarkStart w:id="246" w:name="_Toc487288012"/>
+      <w:r>
+        <w:rPr>
+          <w:lang w:val="en-US"/>
+        </w:rPr>
+        <w:t xml:space="preserve">(CONSIDERING) </w:t>
+      </w:r>
+      <w:bookmarkStart w:id="247" w:name="_Toc474158360"/>
+      <w:r>
+        <w:rPr>
+          <w:lang w:val="en-US"/>
+        </w:rPr>
+        <w:t>Bivariate</w:t>
+      </w:r>
+      <w:r>
+        <w:rPr>
+          <w:lang w:val="en-US"/>
+        </w:rPr>
+        <w:t xml:space="preserve"> classification</w:t>
+      </w:r>
       <w:bookmarkEnd w:id="245"/>
-      <w:r>
-        <w:rPr>
-          <w:lang w:val="en-US"/>
-        </w:rPr>
-        <w:t xml:space="preserve"> The dialog used to specify ranges of values to be mapped into categories.</w:t>
-      </w:r>
-    </w:p>
-    <w:p>
-      <w:pPr>
-        <w:pStyle w:val="Ttulo2"/>
-        <w:rPr>
-          <w:lang w:val="en-US"/>
-        </w:rPr>
-      </w:pPr>
-      <w:bookmarkStart w:id="246" w:name="_Toc487275125"/>
-      <w:bookmarkStart w:id="247" w:name="_Toc487288012"/>
-      <w:r>
-        <w:rPr>
-          <w:lang w:val="en-US"/>
-        </w:rPr>
-        <w:t xml:space="preserve">(CONSIDERING) </w:t>
-      </w:r>
-      <w:bookmarkStart w:id="248" w:name="_Toc474158360"/>
-      <w:r>
-        <w:rPr>
-          <w:lang w:val="en-US"/>
-        </w:rPr>
-        <w:t>Bivariate</w:t>
-      </w:r>
-      <w:r>
-        <w:rPr>
-          <w:lang w:val="en-US"/>
-        </w:rPr>
-        <w:t xml:space="preserve"> classification</w:t>
-      </w:r>
       <w:bookmarkEnd w:id="246"/>
       <w:bookmarkEnd w:id="247"/>
+    </w:p>
+    <w:p>
+      <w:pPr>
+        <w:pStyle w:val="Ttulo2"/>
+        <w:rPr>
+          <w:lang w:val="en-US"/>
+        </w:rPr>
+      </w:pPr>
+      <w:bookmarkStart w:id="248" w:name="_Toc487275126"/>
+      <w:bookmarkStart w:id="249" w:name="_Toc487288013"/>
+      <w:r>
+        <w:rPr>
+          <w:lang w:val="en-US"/>
+        </w:rPr>
+        <w:t xml:space="preserve">(CONSIDERING) </w:t>
+      </w:r>
+      <w:bookmarkStart w:id="250" w:name="_Toc474158361"/>
+      <w:r>
+        <w:rPr>
+          <w:lang w:val="en-US"/>
+        </w:rPr>
+        <w:t>Ternary diagram classification</w:t>
+      </w:r>
       <w:bookmarkEnd w:id="248"/>
-    </w:p>
-    <w:p>
-      <w:pPr>
-        <w:pStyle w:val="Ttulo2"/>
-        <w:rPr>
-          <w:lang w:val="en-US"/>
-        </w:rPr>
-      </w:pPr>
-      <w:bookmarkStart w:id="249" w:name="_Toc487275126"/>
-      <w:bookmarkStart w:id="250" w:name="_Toc487288013"/>
-      <w:r>
-        <w:rPr>
-          <w:lang w:val="en-US"/>
-        </w:rPr>
-        <w:t xml:space="preserve">(CONSIDERING) </w:t>
-      </w:r>
-      <w:bookmarkStart w:id="251" w:name="_Toc474158361"/>
-      <w:r>
-        <w:rPr>
-          <w:lang w:val="en-US"/>
-        </w:rPr>
-        <w:t>Ternary diagram classification</w:t>
-      </w:r>
       <w:bookmarkEnd w:id="249"/>
       <w:bookmarkEnd w:id="250"/>
+    </w:p>
+    <w:p>
+      <w:pPr>
+        <w:pStyle w:val="Ttulo2"/>
+        <w:rPr>
+          <w:lang w:val="en-US"/>
+        </w:rPr>
+      </w:pPr>
+      <w:bookmarkStart w:id="251" w:name="_Toc487275127"/>
+      <w:bookmarkStart w:id="252" w:name="_Toc487288014"/>
+      <w:r>
+        <w:rPr>
+          <w:lang w:val="en-US"/>
+        </w:rPr>
+        <w:t xml:space="preserve">(CONSIDERING) </w:t>
+      </w:r>
+      <w:bookmarkStart w:id="253" w:name="_Toc474158362"/>
+      <w:r>
+        <w:rPr>
+          <w:lang w:val="en-US"/>
+        </w:rPr>
+        <w:t>Multivariate</w:t>
+      </w:r>
+      <w:r>
+        <w:rPr>
+          <w:lang w:val="en-US"/>
+        </w:rPr>
+        <w:t xml:space="preserve"> classification</w:t>
+      </w:r>
       <w:bookmarkEnd w:id="251"/>
-    </w:p>
-    <w:p>
-      <w:pPr>
-        <w:pStyle w:val="Ttulo2"/>
-        <w:rPr>
-          <w:lang w:val="en-US"/>
-        </w:rPr>
-      </w:pPr>
-      <w:bookmarkStart w:id="252" w:name="_Toc487275127"/>
-      <w:bookmarkStart w:id="253" w:name="_Toc487288014"/>
-      <w:r>
-        <w:rPr>
-          <w:lang w:val="en-US"/>
-        </w:rPr>
-        <w:t xml:space="preserve">(CONSIDERING) </w:t>
-      </w:r>
-      <w:bookmarkStart w:id="254" w:name="_Toc474158362"/>
-      <w:r>
-        <w:rPr>
-          <w:lang w:val="en-US"/>
-        </w:rPr>
-        <w:t>Multivariate</w:t>
-      </w:r>
-      <w:r>
-        <w:rPr>
-          <w:lang w:val="en-US"/>
-        </w:rPr>
-        <w:t xml:space="preserve"> classification</w:t>
-      </w:r>
       <w:bookmarkEnd w:id="252"/>
       <w:bookmarkEnd w:id="253"/>
+    </w:p>
+    <w:p>
+      <w:pPr>
+        <w:pStyle w:val="Ttulo1"/>
+        <w:rPr>
+          <w:lang w:val="en-US"/>
+        </w:rPr>
+      </w:pPr>
+      <w:bookmarkStart w:id="254" w:name="_Ref466989506"/>
+      <w:bookmarkStart w:id="255" w:name="_Toc474158363"/>
+      <w:bookmarkStart w:id="256" w:name="_Toc487275128"/>
+      <w:bookmarkStart w:id="257" w:name="_Toc487288015"/>
+      <w:r>
+        <w:rPr>
+          <w:lang w:val="en-US"/>
+        </w:rPr>
+        <w:t>Variography</w:t>
+      </w:r>
       <w:bookmarkEnd w:id="254"/>
-    </w:p>
-    <w:p>
-      <w:pPr>
-        <w:pStyle w:val="Ttulo1"/>
-        <w:rPr>
-          <w:lang w:val="en-US"/>
-        </w:rPr>
-      </w:pPr>
-      <w:bookmarkStart w:id="255" w:name="_Ref466989506"/>
-      <w:bookmarkStart w:id="256" w:name="_Toc474158363"/>
-      <w:bookmarkStart w:id="257" w:name="_Toc487275128"/>
-      <w:bookmarkStart w:id="258" w:name="_Toc487288015"/>
-      <w:r>
-        <w:rPr>
-          <w:lang w:val="en-US"/>
-        </w:rPr>
-        <w:t>Variography</w:t>
-      </w:r>
       <w:bookmarkEnd w:id="255"/>
       <w:bookmarkEnd w:id="256"/>
       <w:bookmarkEnd w:id="257"/>
-      <w:bookmarkEnd w:id="258"/>
     </w:p>
     <w:p>
       <w:pPr>
@@ -37279,7 +37277,7 @@
           <w:lang w:val="en-US"/>
         </w:rPr>
       </w:pPr>
-      <w:bookmarkStart w:id="259" w:name="_Ref461628569"/>
+      <w:bookmarkStart w:id="258" w:name="_Ref461628569"/>
       <w:r>
         <w:rPr>
           <w:b/>
@@ -37320,57 +37318,57 @@
         </w:rPr>
         <w:fldChar w:fldCharType="end"/>
       </w:r>
+      <w:bookmarkEnd w:id="258"/>
+      <w:r>
+        <w:rPr>
+          <w:lang w:val="en-US"/>
+        </w:rPr>
+        <w:t xml:space="preserve"> the </w:t>
+      </w:r>
+      <w:r>
+        <w:rPr>
+          <w:lang w:val="en-US"/>
+        </w:rPr>
+        <w:t>V</w:t>
+      </w:r>
+      <w:r>
+        <w:rPr>
+          <w:lang w:val="en-US"/>
+        </w:rPr>
+        <w:t xml:space="preserve">ariogram </w:t>
+      </w:r>
+      <w:r>
+        <w:rPr>
+          <w:lang w:val="en-US"/>
+        </w:rPr>
+        <w:t>A</w:t>
+      </w:r>
+      <w:r>
+        <w:rPr>
+          <w:lang w:val="en-US"/>
+        </w:rPr>
+        <w:t>nalysis dialog.</w:t>
+      </w:r>
+    </w:p>
+    <w:p>
+      <w:pPr>
+        <w:pStyle w:val="Ttulo2"/>
+        <w:rPr>
+          <w:lang w:val="en-US"/>
+        </w:rPr>
+      </w:pPr>
+      <w:bookmarkStart w:id="259" w:name="_Toc474158364"/>
+      <w:bookmarkStart w:id="260" w:name="_Toc487275129"/>
+      <w:bookmarkStart w:id="261" w:name="_Toc487288016"/>
+      <w:r>
+        <w:rPr>
+          <w:lang w:val="en-US"/>
+        </w:rPr>
+        <w:t>Variogram map</w:t>
+      </w:r>
       <w:bookmarkEnd w:id="259"/>
-      <w:r>
-        <w:rPr>
-          <w:lang w:val="en-US"/>
-        </w:rPr>
-        <w:t xml:space="preserve"> the </w:t>
-      </w:r>
-      <w:r>
-        <w:rPr>
-          <w:lang w:val="en-US"/>
-        </w:rPr>
-        <w:t>V</w:t>
-      </w:r>
-      <w:r>
-        <w:rPr>
-          <w:lang w:val="en-US"/>
-        </w:rPr>
-        <w:t xml:space="preserve">ariogram </w:t>
-      </w:r>
-      <w:r>
-        <w:rPr>
-          <w:lang w:val="en-US"/>
-        </w:rPr>
-        <w:t>A</w:t>
-      </w:r>
-      <w:r>
-        <w:rPr>
-          <w:lang w:val="en-US"/>
-        </w:rPr>
-        <w:t>nalysis dialog.</w:t>
-      </w:r>
-    </w:p>
-    <w:p>
-      <w:pPr>
-        <w:pStyle w:val="Ttulo2"/>
-        <w:rPr>
-          <w:lang w:val="en-US"/>
-        </w:rPr>
-      </w:pPr>
-      <w:bookmarkStart w:id="260" w:name="_Toc474158364"/>
-      <w:bookmarkStart w:id="261" w:name="_Toc487275129"/>
-      <w:bookmarkStart w:id="262" w:name="_Toc487288016"/>
-      <w:r>
-        <w:rPr>
-          <w:lang w:val="en-US"/>
-        </w:rPr>
-        <w:t>Variogram map</w:t>
-      </w:r>
       <w:bookmarkEnd w:id="260"/>
       <w:bookmarkEnd w:id="261"/>
-      <w:bookmarkEnd w:id="262"/>
     </w:p>
     <w:p>
       <w:pPr>
@@ -37719,7 +37717,7 @@
           <w:lang w:val="en-US"/>
         </w:rPr>
       </w:pPr>
-      <w:bookmarkStart w:id="263" w:name="_Ref461632429"/>
+      <w:bookmarkStart w:id="262" w:name="_Ref461632429"/>
       <w:r>
         <w:rPr>
           <w:b/>
@@ -37760,7 +37758,7 @@
         </w:rPr>
         <w:fldChar w:fldCharType="end"/>
       </w:r>
-      <w:bookmarkEnd w:id="263"/>
+      <w:bookmarkEnd w:id="262"/>
       <w:r>
         <w:rPr>
           <w:lang w:val="en-US"/>
@@ -37884,7 +37882,7 @@
           <w:lang w:val="en-US"/>
         </w:rPr>
       </w:pPr>
-      <w:bookmarkStart w:id="264" w:name="_Ref461699576"/>
+      <w:bookmarkStart w:id="263" w:name="_Ref461699576"/>
       <w:r>
         <w:rPr>
           <w:b/>
@@ -37925,7 +37923,7 @@
         </w:rPr>
         <w:fldChar w:fldCharType="end"/>
       </w:r>
-      <w:bookmarkEnd w:id="264"/>
+      <w:bookmarkEnd w:id="263"/>
       <w:r>
         <w:rPr>
           <w:lang w:val="en-US"/>
@@ -38271,7 +38269,7 @@
           <w:lang w:val="en-US"/>
         </w:rPr>
       </w:pPr>
-      <w:bookmarkStart w:id="265" w:name="_Ref461630338"/>
+      <w:bookmarkStart w:id="264" w:name="_Ref461630338"/>
       <w:r>
         <w:rPr>
           <w:b/>
@@ -38312,7 +38310,7 @@
         </w:rPr>
         <w:fldChar w:fldCharType="end"/>
       </w:r>
-      <w:bookmarkEnd w:id="265"/>
+      <w:bookmarkEnd w:id="264"/>
       <w:r>
         <w:rPr>
           <w:lang w:val="en-US"/>
@@ -38400,7 +38398,7 @@
           <w:lang w:val="en-US"/>
         </w:rPr>
       </w:pPr>
-      <w:bookmarkStart w:id="266" w:name="_Ref461698456"/>
+      <w:bookmarkStart w:id="265" w:name="_Ref461698456"/>
       <w:r>
         <w:rPr>
           <w:b/>
@@ -38441,7 +38439,7 @@
         </w:rPr>
         <w:fldChar w:fldCharType="end"/>
       </w:r>
-      <w:bookmarkEnd w:id="266"/>
+      <w:bookmarkEnd w:id="265"/>
       <w:r>
         <w:rPr>
           <w:lang w:val="en-US"/>
@@ -38596,18 +38594,18 @@
           <w:lang w:val="en-US"/>
         </w:rPr>
       </w:pPr>
-      <w:bookmarkStart w:id="267" w:name="_Toc474158365"/>
-      <w:bookmarkStart w:id="268" w:name="_Toc487275130"/>
-      <w:bookmarkStart w:id="269" w:name="_Toc487288017"/>
+      <w:bookmarkStart w:id="266" w:name="_Toc474158365"/>
+      <w:bookmarkStart w:id="267" w:name="_Toc487275130"/>
+      <w:bookmarkStart w:id="268" w:name="_Toc487288017"/>
       <w:r>
         <w:rPr>
           <w:lang w:val="en-US"/>
         </w:rPr>
         <w:t>Experimental variogram</w:t>
       </w:r>
+      <w:bookmarkEnd w:id="266"/>
       <w:bookmarkEnd w:id="267"/>
       <w:bookmarkEnd w:id="268"/>
-      <w:bookmarkEnd w:id="269"/>
     </w:p>
     <w:p>
       <w:pPr>
@@ -39236,7 +39234,7 @@
           <w:lang w:val="en-US"/>
         </w:rPr>
       </w:pPr>
-      <w:bookmarkStart w:id="270" w:name="_Ref461715684"/>
+      <w:bookmarkStart w:id="269" w:name="_Ref461715684"/>
       <w:r>
         <w:rPr>
           <w:b/>
@@ -39274,7 +39272,7 @@
         </w:rPr>
         <w:fldChar w:fldCharType="end"/>
       </w:r>
-      <w:bookmarkEnd w:id="270"/>
+      <w:bookmarkEnd w:id="269"/>
       <w:r>
         <w:t xml:space="preserve"> an omnidirectional experimental variogram.</w:t>
       </w:r>
@@ -39334,7 +39332,7 @@
           <w:lang w:val="en-US"/>
         </w:rPr>
       </w:pPr>
-      <w:bookmarkStart w:id="271" w:name="_Ref461715693"/>
+      <w:bookmarkStart w:id="270" w:name="_Ref461715693"/>
       <w:r>
         <w:rPr>
           <w:b/>
@@ -39375,7 +39373,7 @@
         </w:rPr>
         <w:fldChar w:fldCharType="end"/>
       </w:r>
-      <w:bookmarkEnd w:id="271"/>
+      <w:bookmarkEnd w:id="270"/>
       <w:r>
         <w:rPr>
           <w:lang w:val="en-US"/>
@@ -39504,7 +39502,7 @@
           <w:lang w:val="en-US"/>
         </w:rPr>
       </w:pPr>
-      <w:bookmarkStart w:id="272" w:name="_Ref461715699"/>
+      <w:bookmarkStart w:id="271" w:name="_Ref461715699"/>
       <w:r>
         <w:rPr>
           <w:b/>
@@ -39545,7 +39543,7 @@
         </w:rPr>
         <w:fldChar w:fldCharType="end"/>
       </w:r>
-      <w:bookmarkEnd w:id="272"/>
+      <w:bookmarkEnd w:id="271"/>
       <w:r>
         <w:rPr>
           <w:lang w:val="en-US"/>
@@ -39560,10 +39558,10 @@
           <w:lang w:val="en-US"/>
         </w:rPr>
       </w:pPr>
-      <w:bookmarkStart w:id="273" w:name="_Toc474158366"/>
-      <w:bookmarkStart w:id="274" w:name="_Ref476395695"/>
-      <w:bookmarkStart w:id="275" w:name="_Toc487275131"/>
-      <w:bookmarkStart w:id="276" w:name="_Toc487288018"/>
+      <w:bookmarkStart w:id="272" w:name="_Toc474158366"/>
+      <w:bookmarkStart w:id="273" w:name="_Ref476395695"/>
+      <w:bookmarkStart w:id="274" w:name="_Toc487275131"/>
+      <w:bookmarkStart w:id="275" w:name="_Toc487288018"/>
       <w:r>
         <w:rPr>
           <w:lang w:val="en-US"/>
@@ -39571,10 +39569,10 @@
         <w:lastRenderedPageBreak/>
         <w:t>Fitting a variogram model</w:t>
       </w:r>
+      <w:bookmarkEnd w:id="272"/>
       <w:bookmarkEnd w:id="273"/>
       <w:bookmarkEnd w:id="274"/>
       <w:bookmarkEnd w:id="275"/>
-      <w:bookmarkEnd w:id="276"/>
     </w:p>
     <w:p>
       <w:pPr>
@@ -40051,7 +40049,7 @@
           <w:lang w:val="en-US"/>
         </w:rPr>
       </w:pPr>
-      <w:bookmarkStart w:id="277" w:name="_Ref461716598"/>
+      <w:bookmarkStart w:id="276" w:name="_Ref461716598"/>
       <w:r>
         <w:rPr>
           <w:b/>
@@ -40092,7 +40090,7 @@
         </w:rPr>
         <w:fldChar w:fldCharType="end"/>
       </w:r>
-      <w:bookmarkEnd w:id="277"/>
+      <w:bookmarkEnd w:id="276"/>
       <w:r>
         <w:rPr>
           <w:lang w:val="en-US"/>
@@ -40155,7 +40153,7 @@
           <w:lang w:val="en-US"/>
         </w:rPr>
       </w:pPr>
-      <w:bookmarkStart w:id="278" w:name="_Ref461871220"/>
+      <w:bookmarkStart w:id="277" w:name="_Ref461871220"/>
       <w:r>
         <w:rPr>
           <w:b/>
@@ -40196,41 +40194,41 @@
         </w:rPr>
         <w:fldChar w:fldCharType="end"/>
       </w:r>
+      <w:bookmarkEnd w:id="277"/>
+      <w:r>
+        <w:rPr>
+          <w:lang w:val="en-US"/>
+        </w:rPr>
+        <w:t xml:space="preserve"> directional variogram fitting.</w:t>
+      </w:r>
+      <w:r>
+        <w:rPr>
+          <w:lang w:val="en-US"/>
+        </w:rPr>
+        <w:t xml:space="preserve"> Experimental variogram as dots and variogram model as solid lines.</w:t>
+      </w:r>
+    </w:p>
+    <w:p>
+      <w:pPr>
+        <w:pStyle w:val="Ttulo2"/>
+        <w:rPr>
+          <w:lang w:val="en-US"/>
+        </w:rPr>
+      </w:pPr>
+      <w:bookmarkStart w:id="278" w:name="_Ref466989002"/>
+      <w:bookmarkStart w:id="279" w:name="_Toc474158367"/>
+      <w:bookmarkStart w:id="280" w:name="_Toc487275132"/>
+      <w:bookmarkStart w:id="281" w:name="_Toc487288019"/>
+      <w:r>
+        <w:rPr>
+          <w:lang w:val="en-US"/>
+        </w:rPr>
+        <w:t>Cross variograms</w:t>
+      </w:r>
       <w:bookmarkEnd w:id="278"/>
-      <w:r>
-        <w:rPr>
-          <w:lang w:val="en-US"/>
-        </w:rPr>
-        <w:t xml:space="preserve"> directional variogram fitting.</w:t>
-      </w:r>
-      <w:r>
-        <w:rPr>
-          <w:lang w:val="en-US"/>
-        </w:rPr>
-        <w:t xml:space="preserve"> Experimental variogram as dots and variogram model as solid lines.</w:t>
-      </w:r>
-    </w:p>
-    <w:p>
-      <w:pPr>
-        <w:pStyle w:val="Ttulo2"/>
-        <w:rPr>
-          <w:lang w:val="en-US"/>
-        </w:rPr>
-      </w:pPr>
-      <w:bookmarkStart w:id="279" w:name="_Ref466989002"/>
-      <w:bookmarkStart w:id="280" w:name="_Toc474158367"/>
-      <w:bookmarkStart w:id="281" w:name="_Toc487275132"/>
-      <w:bookmarkStart w:id="282" w:name="_Toc487288019"/>
-      <w:r>
-        <w:rPr>
-          <w:lang w:val="en-US"/>
-        </w:rPr>
-        <w:t>Cross variograms</w:t>
-      </w:r>
       <w:bookmarkEnd w:id="279"/>
       <w:bookmarkEnd w:id="280"/>
       <w:bookmarkEnd w:id="281"/>
-      <w:bookmarkEnd w:id="282"/>
     </w:p>
     <w:p>
       <w:pPr>
@@ -40331,10 +40329,10 @@
           <w:lang w:val="en-US"/>
         </w:rPr>
       </w:pPr>
-      <w:bookmarkStart w:id="283" w:name="_Toc474158368"/>
-      <w:bookmarkStart w:id="284" w:name="_Ref481308036"/>
-      <w:bookmarkStart w:id="285" w:name="_Toc487275133"/>
-      <w:bookmarkStart w:id="286" w:name="_Toc487288020"/>
+      <w:bookmarkStart w:id="282" w:name="_Toc474158368"/>
+      <w:bookmarkStart w:id="283" w:name="_Ref481308036"/>
+      <w:bookmarkStart w:id="284" w:name="_Toc487275133"/>
+      <w:bookmarkStart w:id="285" w:name="_Toc487288020"/>
       <w:r>
         <w:rPr>
           <w:i/>
@@ -40349,10 +40347,10 @@
         </w:rPr>
         <w:t xml:space="preserve"> variogram models</w:t>
       </w:r>
+      <w:bookmarkEnd w:id="282"/>
       <w:bookmarkEnd w:id="283"/>
       <w:bookmarkEnd w:id="284"/>
       <w:bookmarkEnd w:id="285"/>
-      <w:bookmarkEnd w:id="286"/>
     </w:p>
     <w:p>
       <w:pPr>
@@ -40522,7 +40520,7 @@
           <w:lang w:val="en-US"/>
         </w:rPr>
       </w:pPr>
-      <w:bookmarkStart w:id="287" w:name="_Ref466884476"/>
+      <w:bookmarkStart w:id="286" w:name="_Ref466884476"/>
       <w:r>
         <w:rPr>
           <w:b/>
@@ -40566,7 +40564,7 @@
         </w:rPr>
         <w:fldChar w:fldCharType="end"/>
       </w:r>
-      <w:bookmarkEnd w:id="287"/>
+      <w:bookmarkEnd w:id="286"/>
       <w:r>
         <w:rPr>
           <w:lang w:val="en-US"/>
@@ -40821,6 +40819,182 @@
     </w:p>
     <w:p>
       <w:pPr>
+        <w:pStyle w:val="Ttulo2"/>
+        <w:rPr>
+          <w:lang w:val="en-US"/>
+        </w:rPr>
+      </w:pPr>
+      <w:r>
+        <w:rPr>
+          <w:lang w:val="en-US"/>
+        </w:rPr>
+        <w:t>Variograms of multiple realizations</w:t>
+      </w:r>
+    </w:p>
+    <w:p>
+      <w:pPr>
+        <w:jc w:val="both"/>
+        <w:rPr>
+          <w:lang w:val="en-US"/>
+        </w:rPr>
+      </w:pPr>
+      <w:r>
+        <w:rPr>
+          <w:lang w:val="en-US"/>
+        </w:rPr>
+        <w:t xml:space="preserve">The user can plot several experimental variograms in a single chart, which is useful for validating simulations.  If the user selects a Cartesian grid that contains more than one realization, the </w:t>
+      </w:r>
+      <w:r>
+        <w:rPr>
+          <w:noProof/>
+          <w:lang w:eastAsia="pt-BR"/>
+        </w:rPr>
+        <w:drawing>
+          <wp:inline distT="0" distB="0" distL="0" distR="0">
+            <wp:extent cx="161925" cy="161925"/>
+            <wp:effectExtent l="0" t="0" r="9525" b="9525"/>
+            <wp:docPr id="126" name="Imagem 126" descr="C:\Users\paulocarvalho\Desktop\GammaRay\art\iconsHD\varnreals32.png"/>
+            <wp:cNvGraphicFramePr>
+              <a:graphicFrameLocks xmlns:a="http://schemas.openxmlformats.org/drawingml/2006/main" noChangeAspect="1"/>
+            </wp:cNvGraphicFramePr>
+            <a:graphic xmlns:a="http://schemas.openxmlformats.org/drawingml/2006/main">
+              <a:graphicData uri="http://schemas.openxmlformats.org/drawingml/2006/picture">
+                <pic:pic xmlns:pic="http://schemas.openxmlformats.org/drawingml/2006/picture">
+                  <pic:nvPicPr>
+                    <pic:cNvPr id="0" name="Picture 1" descr="C:\Users\paulocarvalho\Desktop\GammaRay\art\iconsHD\varnreals32.png"/>
+                    <pic:cNvPicPr>
+                      <a:picLocks noChangeAspect="1" noChangeArrowheads="1"/>
+                    </pic:cNvPicPr>
+                  </pic:nvPicPr>
+                  <pic:blipFill>
+                    <a:blip r:embed="rId90">
+                      <a:extLst>
+                        <a:ext uri="{28A0092B-C50C-407E-A947-70E740481C1C}">
+                          <a14:useLocalDpi xmlns:a14="http://schemas.microsoft.com/office/drawing/2010/main" val="0"/>
+                        </a:ext>
+                      </a:extLst>
+                    </a:blip>
+                    <a:srcRect/>
+                    <a:stretch>
+                      <a:fillRect/>
+                    </a:stretch>
+                  </pic:blipFill>
+                  <pic:spPr bwMode="auto">
+                    <a:xfrm>
+                      <a:off x="0" y="0"/>
+                      <a:ext cx="161925" cy="161925"/>
+                    </a:xfrm>
+                    <a:prstGeom prst="rect">
+                      <a:avLst/>
+                    </a:prstGeom>
+                    <a:noFill/>
+                    <a:ln>
+                      <a:noFill/>
+                    </a:ln>
+                  </pic:spPr>
+                </pic:pic>
+              </a:graphicData>
+            </a:graphic>
+          </wp:inline>
+        </w:drawing>
+      </w:r>
+      <w:r>
+        <w:rPr>
+          <w:lang w:val="en-US"/>
+        </w:rPr>
+        <w:t xml:space="preserve"> button will appear</w:t>
+      </w:r>
+      <w:r>
+        <w:rPr>
+          <w:lang w:val="en-US"/>
+        </w:rPr>
+        <w:t xml:space="preserve"> in the Variogram Analysis Dialog</w:t>
+      </w:r>
+      <w:r>
+        <w:rPr>
+          <w:lang w:val="en-US"/>
+        </w:rPr>
+        <w:t>, signaling that this feature is available.  Clicking on it, a</w:t>
+      </w:r>
+      <w:r>
+        <w:rPr>
+          <w:lang w:val="en-US"/>
+        </w:rPr>
+        <w:t xml:space="preserve"> small</w:t>
+      </w:r>
+      <w:r>
+        <w:rPr>
+          <w:lang w:val="en-US"/>
+        </w:rPr>
+        <w:t xml:space="preserve"> dialog pops up with all the realizations selected by default.  </w:t>
+      </w:r>
+    </w:p>
+    <w:p>
+      <w:pPr>
+        <w:jc w:val="both"/>
+        <w:rPr>
+          <w:lang w:val="en-US"/>
+        </w:rPr>
+      </w:pPr>
+      <w:r>
+        <w:rPr>
+          <w:lang w:val="en-US"/>
+        </w:rPr>
+        <w:t xml:space="preserve">After a selection is made, the Parameters Dialog </w:t>
+      </w:r>
+      <w:r>
+        <w:rPr>
+          <w:lang w:val="en-US"/>
+        </w:rPr>
+        <w:t>appears,</w:t>
+      </w:r>
+      <w:r>
+        <w:rPr>
+          <w:lang w:val="en-US"/>
+        </w:rPr>
+        <w:t xml:space="preserve"> prompting the user to set the </w:t>
+      </w:r>
+      <w:r>
+        <w:rPr>
+          <w:rStyle w:val="SourceCodeChar"/>
+        </w:rPr>
+        <w:t>gam</w:t>
+      </w:r>
+      <w:r>
+        <w:rPr>
+          <w:lang w:val="en-US"/>
+        </w:rPr>
+        <w:t xml:space="preserve"> parameters for all the</w:t>
+      </w:r>
+      <w:r>
+        <w:rPr>
+          <w:lang w:val="en-US"/>
+        </w:rPr>
+        <w:t xml:space="preserve"> selected</w:t>
+      </w:r>
+      <w:bookmarkStart w:id="287" w:name="_GoBack"/>
+      <w:bookmarkEnd w:id="287"/>
+      <w:r>
+        <w:rPr>
+          <w:lang w:val="en-US"/>
+        </w:rPr>
+        <w:t xml:space="preserve"> </w:t>
+      </w:r>
+      <w:r>
+        <w:rPr>
+          <w:lang w:val="en-US"/>
+        </w:rPr>
+        <w:t>realizations</w:t>
+      </w:r>
+      <w:r>
+        <w:rPr>
+          <w:lang w:val="en-US"/>
+        </w:rPr>
+        <w:t xml:space="preserve"> (realization number will be ignored).  After that, variogram computing and plotting take place, which may take a while, depending on the grid size and the number of realizations.</w:t>
+      </w:r>
+    </w:p>
+    <w:p>
+      <w:pPr>
         <w:pStyle w:val="Ttulo1"/>
         <w:rPr>
           <w:lang w:val="en-US"/>
@@ -40886,7 +41060,14 @@
         <w:rPr>
           <w:lang w:val="en-US"/>
         </w:rPr>
-        <w:t xml:space="preserve"> as basis.  GSLib offers estimation in the form of geo</w:t>
+        <w:t xml:space="preserve"> as basis.  GSLib offers estimation in the form of </w:t>
+      </w:r>
+      <w:r>
+        <w:rPr>
+          <w:lang w:val="en-US"/>
+        </w:rPr>
+        <w:lastRenderedPageBreak/>
+        <w:t>geo</w:t>
       </w:r>
       <w:r>
         <w:rPr>
@@ -41134,7 +41315,6 @@
         <w:rPr>
           <w:lang w:val="en-US"/>
         </w:rPr>
-        <w:lastRenderedPageBreak/>
         <w:t>SK</w:t>
       </w:r>
       <w:r>
@@ -41533,6 +41713,7 @@
           <w:noProof/>
           <w:lang w:eastAsia="pt-BR"/>
         </w:rPr>
+        <w:lastRenderedPageBreak/>
         <w:drawing>
           <wp:inline distT="0" distB="0" distL="0" distR="0" wp14:anchorId="6E2534B3" wp14:editId="2463A7CC">
             <wp:extent cx="4372149" cy="3079630"/>
@@ -41549,7 +41730,7 @@
                     <pic:cNvPicPr/>
                   </pic:nvPicPr>
                   <pic:blipFill>
-                    <a:blip r:embed="rId90"/>
+                    <a:blip r:embed="rId91"/>
                     <a:stretch>
                       <a:fillRect/>
                     </a:stretch>
@@ -41736,7 +41917,6 @@
         <w:rPr>
           <w:lang w:val="en-US"/>
         </w:rPr>
-        <w:lastRenderedPageBreak/>
         <w:t xml:space="preserve">After you run the estimation at least once, you can optionally click on the </w:t>
       </w:r>
       <w:r>
@@ -41762,7 +41942,7 @@
                     </pic:cNvPicPr>
                   </pic:nvPicPr>
                   <pic:blipFill>
-                    <a:blip r:embed="rId91">
+                    <a:blip r:embed="rId92">
                       <a:extLst>
                         <a:ext uri="{28A0092B-C50C-407E-A947-70E740481C1C}">
                           <a14:useLocalDpi xmlns:a14="http://schemas.microsoft.com/office/drawing/2010/main" val="0"/>
@@ -42277,6 +42457,7 @@
         <w:rPr>
           <w:lang w:val="en-US"/>
         </w:rPr>
+        <w:lastRenderedPageBreak/>
         <w:t>Indicator kriging</w:t>
       </w:r>
       <w:r>
@@ -42961,7 +43142,6 @@
         <w:rPr>
           <w:lang w:val="en-US"/>
         </w:rPr>
-        <w:lastRenderedPageBreak/>
         <w:t>Since usually ther</w:t>
       </w:r>
       <w:r>
@@ -43296,228 +43476,12 @@
           <w:noProof/>
           <w:lang w:eastAsia="pt-BR"/>
         </w:rPr>
+        <w:lastRenderedPageBreak/>
         <w:drawing>
           <wp:inline distT="0" distB="0" distL="0" distR="0" wp14:anchorId="460D4287" wp14:editId="6FDCF8D0">
             <wp:extent cx="3890513" cy="2946249"/>
             <wp:effectExtent l="0" t="0" r="0" b="6985"/>
             <wp:docPr id="87" name="Imagem 87"/>
-            <wp:cNvGraphicFramePr>
-              <a:graphicFrameLocks xmlns:a="http://schemas.openxmlformats.org/drawingml/2006/main" noChangeAspect="1"/>
-            </wp:cNvGraphicFramePr>
-            <a:graphic xmlns:a="http://schemas.openxmlformats.org/drawingml/2006/main">
-              <a:graphicData uri="http://schemas.openxmlformats.org/drawingml/2006/picture">
-                <pic:pic xmlns:pic="http://schemas.openxmlformats.org/drawingml/2006/picture">
-                  <pic:nvPicPr>
-                    <pic:cNvPr id="1" name=""/>
-                    <pic:cNvPicPr/>
-                  </pic:nvPicPr>
-                  <pic:blipFill>
-                    <a:blip r:embed="rId92"/>
-                    <a:stretch>
-                      <a:fillRect/>
-                    </a:stretch>
-                  </pic:blipFill>
-                  <pic:spPr>
-                    <a:xfrm>
-                      <a:off x="0" y="0"/>
-                      <a:ext cx="3911360" cy="2962037"/>
-                    </a:xfrm>
-                    <a:prstGeom prst="rect">
-                      <a:avLst/>
-                    </a:prstGeom>
-                  </pic:spPr>
-                </pic:pic>
-              </a:graphicData>
-            </a:graphic>
-          </wp:inline>
-        </w:drawing>
-      </w:r>
-    </w:p>
-    <w:p>
-      <w:pPr>
-        <w:pStyle w:val="Legenda"/>
-        <w:jc w:val="center"/>
-        <w:rPr>
-          <w:lang w:val="en-US"/>
-        </w:rPr>
-      </w:pPr>
-      <w:bookmarkStart w:id="304" w:name="_Ref467336020"/>
-      <w:r>
-        <w:rPr>
-          <w:b/>
-          <w:lang w:val="en-US"/>
-        </w:rPr>
-        <w:t xml:space="preserve">Figure </w:t>
-      </w:r>
-      <w:r>
-        <w:rPr>
-          <w:b/>
-        </w:rPr>
-        <w:fldChar w:fldCharType="begin"/>
-      </w:r>
-      <w:r>
-        <w:rPr>
-          <w:b/>
-          <w:lang w:val="en-US"/>
-        </w:rPr>
-        <w:instrText xml:space="preserve"> SEQ Figure \* ARABIC </w:instrText>
-      </w:r>
-      <w:r>
-        <w:rPr>
-          <w:b/>
-        </w:rPr>
-        <w:fldChar w:fldCharType="separate"/>
-      </w:r>
-      <w:r>
-        <w:rPr>
-          <w:b/>
-          <w:noProof/>
-          <w:lang w:val="en-US"/>
-        </w:rPr>
-        <w:t>46</w:t>
-      </w:r>
-      <w:r>
-        <w:rPr>
-          <w:b/>
-        </w:rPr>
-        <w:fldChar w:fldCharType="end"/>
-      </w:r>
-      <w:bookmarkEnd w:id="304"/>
-      <w:r>
-        <w:rPr>
-          <w:lang w:val="en-US"/>
-        </w:rPr>
-        <w:t xml:space="preserve"> The crosshairs over a cumulative histogram</w:t>
-      </w:r>
-      <w:r>
-        <w:rPr>
-          <w:lang w:val="en-US"/>
-        </w:rPr>
-        <w:t xml:space="preserve"> of your samples</w:t>
-      </w:r>
-      <w:r>
-        <w:rPr>
-          <w:lang w:val="en-US"/>
-        </w:rPr>
-        <w:t xml:space="preserve"> can assist in defining threshold-cumulative probability pairs for Indicator Kriging.</w:t>
-      </w:r>
-    </w:p>
-    <w:p>
-      <w:pPr>
-        <w:jc w:val="both"/>
-        <w:rPr>
-          <w:lang w:val="en-US"/>
-        </w:rPr>
-      </w:pPr>
-      <w:r>
-        <w:rPr>
-          <w:lang w:val="en-US"/>
-        </w:rPr>
-        <w:t>A threshold c.d.f. can be created by right-clicking on the “Resource Files” group in the project tree</w:t>
-      </w:r>
-      <w:r>
-        <w:rPr>
-          <w:lang w:val="en-US"/>
-        </w:rPr>
-        <w:t xml:space="preserve"> and choosing the “Create threshold c.d.f. …” option</w:t>
-      </w:r>
-      <w:r>
-        <w:rPr>
-          <w:lang w:val="en-US"/>
-        </w:rPr>
-        <w:t>.  Then the value pair</w:t>
-      </w:r>
-      <w:r>
-        <w:rPr>
-          <w:lang w:val="en-US"/>
-        </w:rPr>
-        <w:t>s</w:t>
-      </w:r>
-      <w:r>
-        <w:rPr>
-          <w:lang w:val="en-US"/>
-        </w:rPr>
-        <w:t xml:space="preserve"> editor</w:t>
-      </w:r>
-      <w:r>
-        <w:rPr>
-          <w:lang w:val="en-US"/>
-        </w:rPr>
-        <w:t xml:space="preserve"> (</w:t>
-      </w:r>
-      <w:r>
-        <w:rPr>
-          <w:lang w:val="en-US"/>
-        </w:rPr>
-        <w:fldChar w:fldCharType="begin"/>
-      </w:r>
-      <w:r>
-        <w:rPr>
-          <w:lang w:val="en-US"/>
-        </w:rPr>
-        <w:instrText xml:space="preserve"> REF _Ref467948149 \h </w:instrText>
-      </w:r>
-      <w:r>
-        <w:rPr>
-          <w:lang w:val="en-US"/>
-        </w:rPr>
-      </w:r>
-      <w:r>
-        <w:rPr>
-          <w:lang w:val="en-US"/>
-        </w:rPr>
-        <w:fldChar w:fldCharType="separate"/>
-      </w:r>
-      <w:r>
-        <w:rPr>
-          <w:b/>
-          <w:lang w:val="en-US"/>
-        </w:rPr>
-        <w:t xml:space="preserve">Figure </w:t>
-      </w:r>
-      <w:r>
-        <w:rPr>
-          <w:b/>
-          <w:noProof/>
-          <w:lang w:val="en-US"/>
-        </w:rPr>
-        <w:t>47</w:t>
-      </w:r>
-      <w:r>
-        <w:rPr>
-          <w:lang w:val="en-US"/>
-        </w:rPr>
-        <w:fldChar w:fldCharType="end"/>
-      </w:r>
-      <w:r>
-        <w:rPr>
-          <w:lang w:val="en-US"/>
-        </w:rPr>
-        <w:t>)</w:t>
-      </w:r>
-      <w:r>
-        <w:rPr>
-          <w:lang w:val="en-US"/>
-        </w:rPr>
-        <w:t xml:space="preserve"> pops up enabling the user to maintain threshold c.d.f.’s in the project.  Keeping c.d.f. files is not required for IK operation, but they help in organizing your data, otherwise the user would probably have to keep records elsewhere.</w:t>
-      </w:r>
-    </w:p>
-    <w:p>
-      <w:pPr>
-        <w:keepNext/>
-        <w:jc w:val="center"/>
-      </w:pPr>
-      <w:r>
-        <w:rPr>
-          <w:noProof/>
-          <w:lang w:eastAsia="pt-BR"/>
-        </w:rPr>
-        <w:lastRenderedPageBreak/>
-        <w:drawing>
-          <wp:inline distT="0" distB="0" distL="0" distR="0" wp14:anchorId="791FA61A" wp14:editId="6A5C5BDC">
-            <wp:extent cx="3568964" cy="1854679"/>
-            <wp:effectExtent l="0" t="0" r="0" b="0"/>
-            <wp:docPr id="88" name="Imagem 88"/>
             <wp:cNvGraphicFramePr>
               <a:graphicFrameLocks xmlns:a="http://schemas.openxmlformats.org/drawingml/2006/main" noChangeAspect="1"/>
             </wp:cNvGraphicFramePr>
@@ -43537,6 +43501,222 @@
                   <pic:spPr>
                     <a:xfrm>
                       <a:off x="0" y="0"/>
+                      <a:ext cx="3911360" cy="2962037"/>
+                    </a:xfrm>
+                    <a:prstGeom prst="rect">
+                      <a:avLst/>
+                    </a:prstGeom>
+                  </pic:spPr>
+                </pic:pic>
+              </a:graphicData>
+            </a:graphic>
+          </wp:inline>
+        </w:drawing>
+      </w:r>
+    </w:p>
+    <w:p>
+      <w:pPr>
+        <w:pStyle w:val="Legenda"/>
+        <w:jc w:val="center"/>
+        <w:rPr>
+          <w:lang w:val="en-US"/>
+        </w:rPr>
+      </w:pPr>
+      <w:bookmarkStart w:id="304" w:name="_Ref467336020"/>
+      <w:r>
+        <w:rPr>
+          <w:b/>
+          <w:lang w:val="en-US"/>
+        </w:rPr>
+        <w:t xml:space="preserve">Figure </w:t>
+      </w:r>
+      <w:r>
+        <w:rPr>
+          <w:b/>
+        </w:rPr>
+        <w:fldChar w:fldCharType="begin"/>
+      </w:r>
+      <w:r>
+        <w:rPr>
+          <w:b/>
+          <w:lang w:val="en-US"/>
+        </w:rPr>
+        <w:instrText xml:space="preserve"> SEQ Figure \* ARABIC </w:instrText>
+      </w:r>
+      <w:r>
+        <w:rPr>
+          <w:b/>
+        </w:rPr>
+        <w:fldChar w:fldCharType="separate"/>
+      </w:r>
+      <w:r>
+        <w:rPr>
+          <w:b/>
+          <w:noProof/>
+          <w:lang w:val="en-US"/>
+        </w:rPr>
+        <w:t>46</w:t>
+      </w:r>
+      <w:r>
+        <w:rPr>
+          <w:b/>
+        </w:rPr>
+        <w:fldChar w:fldCharType="end"/>
+      </w:r>
+      <w:bookmarkEnd w:id="304"/>
+      <w:r>
+        <w:rPr>
+          <w:lang w:val="en-US"/>
+        </w:rPr>
+        <w:t xml:space="preserve"> The crosshairs over a cumulative histogram</w:t>
+      </w:r>
+      <w:r>
+        <w:rPr>
+          <w:lang w:val="en-US"/>
+        </w:rPr>
+        <w:t xml:space="preserve"> of your samples</w:t>
+      </w:r>
+      <w:r>
+        <w:rPr>
+          <w:lang w:val="en-US"/>
+        </w:rPr>
+        <w:t xml:space="preserve"> can assist in defining threshold-cumulative probability pairs for Indicator Kriging.</w:t>
+      </w:r>
+    </w:p>
+    <w:p>
+      <w:pPr>
+        <w:jc w:val="both"/>
+        <w:rPr>
+          <w:lang w:val="en-US"/>
+        </w:rPr>
+      </w:pPr>
+      <w:r>
+        <w:rPr>
+          <w:lang w:val="en-US"/>
+        </w:rPr>
+        <w:t>A threshold c.d.f. can be created by right-clicking on the “Resource Files” group in the project tree</w:t>
+      </w:r>
+      <w:r>
+        <w:rPr>
+          <w:lang w:val="en-US"/>
+        </w:rPr>
+        <w:t xml:space="preserve"> and choosing the “Create threshold c.d.f. …” option</w:t>
+      </w:r>
+      <w:r>
+        <w:rPr>
+          <w:lang w:val="en-US"/>
+        </w:rPr>
+        <w:t>.  Then the value pair</w:t>
+      </w:r>
+      <w:r>
+        <w:rPr>
+          <w:lang w:val="en-US"/>
+        </w:rPr>
+        <w:t>s</w:t>
+      </w:r>
+      <w:r>
+        <w:rPr>
+          <w:lang w:val="en-US"/>
+        </w:rPr>
+        <w:t xml:space="preserve"> editor</w:t>
+      </w:r>
+      <w:r>
+        <w:rPr>
+          <w:lang w:val="en-US"/>
+        </w:rPr>
+        <w:t xml:space="preserve"> (</w:t>
+      </w:r>
+      <w:r>
+        <w:rPr>
+          <w:lang w:val="en-US"/>
+        </w:rPr>
+        <w:fldChar w:fldCharType="begin"/>
+      </w:r>
+      <w:r>
+        <w:rPr>
+          <w:lang w:val="en-US"/>
+        </w:rPr>
+        <w:instrText xml:space="preserve"> REF _Ref467948149 \h </w:instrText>
+      </w:r>
+      <w:r>
+        <w:rPr>
+          <w:lang w:val="en-US"/>
+        </w:rPr>
+      </w:r>
+      <w:r>
+        <w:rPr>
+          <w:lang w:val="en-US"/>
+        </w:rPr>
+        <w:fldChar w:fldCharType="separate"/>
+      </w:r>
+      <w:r>
+        <w:rPr>
+          <w:b/>
+          <w:lang w:val="en-US"/>
+        </w:rPr>
+        <w:t xml:space="preserve">Figure </w:t>
+      </w:r>
+      <w:r>
+        <w:rPr>
+          <w:b/>
+          <w:noProof/>
+          <w:lang w:val="en-US"/>
+        </w:rPr>
+        <w:t>47</w:t>
+      </w:r>
+      <w:r>
+        <w:rPr>
+          <w:lang w:val="en-US"/>
+        </w:rPr>
+        <w:fldChar w:fldCharType="end"/>
+      </w:r>
+      <w:r>
+        <w:rPr>
+          <w:lang w:val="en-US"/>
+        </w:rPr>
+        <w:t>)</w:t>
+      </w:r>
+      <w:r>
+        <w:rPr>
+          <w:lang w:val="en-US"/>
+        </w:rPr>
+        <w:t xml:space="preserve"> pops up enabling the user to maintain threshold c.d.f.’s in the project.  Keeping c.d.f. files is not required for IK operation, but they help in organizing your data, otherwise the user would probably have to keep records elsewhere.</w:t>
+      </w:r>
+    </w:p>
+    <w:p>
+      <w:pPr>
+        <w:keepNext/>
+        <w:jc w:val="center"/>
+      </w:pPr>
+      <w:r>
+        <w:rPr>
+          <w:noProof/>
+          <w:lang w:eastAsia="pt-BR"/>
+        </w:rPr>
+        <w:drawing>
+          <wp:inline distT="0" distB="0" distL="0" distR="0" wp14:anchorId="791FA61A" wp14:editId="6A5C5BDC">
+            <wp:extent cx="3568964" cy="1854679"/>
+            <wp:effectExtent l="0" t="0" r="0" b="0"/>
+            <wp:docPr id="88" name="Imagem 88"/>
+            <wp:cNvGraphicFramePr>
+              <a:graphicFrameLocks xmlns:a="http://schemas.openxmlformats.org/drawingml/2006/main" noChangeAspect="1"/>
+            </wp:cNvGraphicFramePr>
+            <a:graphic xmlns:a="http://schemas.openxmlformats.org/drawingml/2006/main">
+              <a:graphicData uri="http://schemas.openxmlformats.org/drawingml/2006/picture">
+                <pic:pic xmlns:pic="http://schemas.openxmlformats.org/drawingml/2006/picture">
+                  <pic:nvPicPr>
+                    <pic:cNvPr id="1" name=""/>
+                    <pic:cNvPicPr/>
+                  </pic:nvPicPr>
+                  <pic:blipFill>
+                    <a:blip r:embed="rId94"/>
+                    <a:stretch>
+                      <a:fillRect/>
+                    </a:stretch>
+                  </pic:blipFill>
+                  <pic:spPr>
+                    <a:xfrm>
+                      <a:off x="0" y="0"/>
                       <a:ext cx="3628281" cy="1885504"/>
                     </a:xfrm>
                     <a:prstGeom prst="rect">
@@ -43680,7 +43860,7 @@
                     </pic:cNvPicPr>
                   </pic:nvPicPr>
                   <pic:blipFill>
-                    <a:blip r:embed="rId94">
+                    <a:blip r:embed="rId95">
                       <a:extLst>
                         <a:ext uri="{28A0092B-C50C-407E-A947-70E740481C1C}">
                           <a14:useLocalDpi xmlns:a14="http://schemas.microsoft.com/office/drawing/2010/main" val="0"/>
@@ -43880,7 +44060,14 @@
         <w:rPr>
           <w:lang w:val="en-US"/>
         </w:rPr>
-        <w:t>) to experimental variograms computed in indicator mode.  Also, mind the order of the variograms: the first variogram from left to right is the variogram for the first threshold in the selected c.d.f..</w:t>
+        <w:t xml:space="preserve">) to experimental </w:t>
+      </w:r>
+      <w:r>
+        <w:rPr>
+          <w:lang w:val="en-US"/>
+        </w:rPr>
+        <w:lastRenderedPageBreak/>
+        <w:t>variograms computed in indicator mode.  Also, mind the order of the variograms: the first variogram from left to right is the variogram for the first threshold in the selected c.d.f..</w:t>
       </w:r>
     </w:p>
     <w:p>
@@ -43909,7 +44096,7 @@
                     <pic:cNvPicPr/>
                   </pic:nvPicPr>
                   <pic:blipFill>
-                    <a:blip r:embed="rId95"/>
+                    <a:blip r:embed="rId96"/>
                     <a:stretch>
                       <a:fillRect/>
                     </a:stretch>
@@ -44010,7 +44197,6 @@
         <w:rPr>
           <w:lang w:val="en-US"/>
         </w:rPr>
-        <w:lastRenderedPageBreak/>
         <w:t xml:space="preserve">Click on the </w:t>
       </w:r>
       <w:r>
@@ -44393,7 +44579,7 @@
                     </pic:cNvPicPr>
                   </pic:nvPicPr>
                   <pic:blipFill>
-                    <a:blip r:embed="rId96">
+                    <a:blip r:embed="rId97">
                       <a:extLst>
                         <a:ext uri="{28A0092B-C50C-407E-A947-70E740481C1C}">
                           <a14:useLocalDpi xmlns:a14="http://schemas.microsoft.com/office/drawing/2010/main" val="0"/>
@@ -44542,7 +44728,14 @@
         <w:rPr>
           <w:lang w:val="en-US"/>
         </w:rPr>
-        <w:t>to get risk assessment products.  Activate the “Estimation” option in the main window’s menu, then choose the “IK Post-processing” menu item to bring the indicator kriging post-processing dialog (</w:t>
+        <w:t xml:space="preserve">to get risk assessment products.  Activate the “Estimation” option in </w:t>
+      </w:r>
+      <w:r>
+        <w:rPr>
+          <w:lang w:val="en-US"/>
+        </w:rPr>
+        <w:lastRenderedPageBreak/>
+        <w:t>the main window’s menu, then choose the “IK Post-processing” menu item to bring the indicator kriging post-processing dialog (</w:t>
       </w:r>
       <w:r>
         <w:rPr>
@@ -44621,7 +44814,7 @@
                     <pic:cNvPicPr/>
                   </pic:nvPicPr>
                   <pic:blipFill>
-                    <a:blip r:embed="rId97"/>
+                    <a:blip r:embed="rId98"/>
                     <a:stretch>
                       <a:fillRect/>
                     </a:stretch>
@@ -44802,7 +44995,6 @@
         <w:rPr>
           <w:lang w:val="en-US"/>
         </w:rPr>
-        <w:lastRenderedPageBreak/>
         <w:t>interpolation modes</w:t>
       </w:r>
       <w:r>
@@ -45334,6 +45526,7 @@
         <w:rPr>
           <w:lang w:val="en-US"/>
         </w:rPr>
+        <w:lastRenderedPageBreak/>
         <w:t>Known issues</w:t>
       </w:r>
       <w:bookmarkEnd w:id="314"/>
@@ -45564,7 +45757,7 @@
         </w:rPr>
         <w:t xml:space="preserve"> probability fields for each category. Goovaerts (</w:t>
       </w:r>
-      <w:hyperlink r:id="rId98" w:history="1">
+      <w:hyperlink r:id="rId99" w:history="1">
         <w:r>
           <w:rPr>
             <w:rStyle w:val="Hyperlink"/>
@@ -45577,14 +45770,7 @@
         <w:rPr>
           <w:lang w:val="en-US"/>
         </w:rPr>
-        <w:t xml:space="preserve">) suggests, for instance, to simply pick the class with the greatest likelihood to get a usable facies map using a spreadsheet software.   The probability fields can be used, for example, with SNESIM (Single Normal Equation Simulation) to produce multiple-point facies simulations.  Usable facies maps can also be </w:t>
-      </w:r>
-      <w:r>
-        <w:rPr>
-          <w:lang w:val="en-US"/>
-        </w:rPr>
-        <w:lastRenderedPageBreak/>
-        <w:t xml:space="preserve">obtained by using these fields as local </w:t>
+        <w:t xml:space="preserve">) suggests, for instance, to simply pick the class with the greatest likelihood to get a usable facies map using a spreadsheet software.   The probability fields can be used, for example, with SNESIM (Single Normal Equation Simulation) to produce multiple-point facies simulations.  Usable facies maps can also be obtained by using these fields as local </w:t>
       </w:r>
       <w:r>
         <w:rPr>
@@ -45904,6 +46090,7 @@
           <w:noProof/>
           <w:lang w:eastAsia="pt-BR"/>
         </w:rPr>
+        <w:lastRenderedPageBreak/>
         <w:drawing>
           <wp:inline distT="0" distB="0" distL="0" distR="0" wp14:anchorId="7593FA8C" wp14:editId="7B8F6F35">
             <wp:extent cx="4025648" cy="3695700"/>
@@ -45920,7 +46107,7 @@
                     <pic:cNvPicPr/>
                   </pic:nvPicPr>
                   <pic:blipFill>
-                    <a:blip r:embed="rId99"/>
+                    <a:blip r:embed="rId100"/>
                     <a:stretch>
                       <a:fillRect/>
                     </a:stretch>
@@ -46239,7 +46426,7 @@
                     </pic:cNvPicPr>
                   </pic:nvPicPr>
                   <pic:blipFill>
-                    <a:blip r:embed="rId100">
+                    <a:blip r:embed="rId101">
                       <a:extLst>
                         <a:ext uri="{28A0092B-C50C-407E-A947-70E740481C1C}">
                           <a14:useLocalDpi xmlns:a14="http://schemas.microsoft.com/office/drawing/2010/main" val="0"/>
@@ -46323,483 +46510,11 @@
           <w:noProof/>
           <w:lang w:eastAsia="pt-BR"/>
         </w:rPr>
-        <w:lastRenderedPageBreak/>
         <w:drawing>
           <wp:inline distT="0" distB="0" distL="0" distR="0" wp14:anchorId="579A6CC7" wp14:editId="4480F8AE">
             <wp:extent cx="4488892" cy="2343150"/>
             <wp:effectExtent l="0" t="0" r="6985" b="0"/>
             <wp:docPr id="107" name="Imagem 107"/>
-            <wp:cNvGraphicFramePr>
-              <a:graphicFrameLocks xmlns:a="http://schemas.openxmlformats.org/drawingml/2006/main" noChangeAspect="1"/>
-            </wp:cNvGraphicFramePr>
-            <a:graphic xmlns:a="http://schemas.openxmlformats.org/drawingml/2006/main">
-              <a:graphicData uri="http://schemas.openxmlformats.org/drawingml/2006/picture">
-                <pic:pic xmlns:pic="http://schemas.openxmlformats.org/drawingml/2006/picture">
-                  <pic:nvPicPr>
-                    <pic:cNvPr id="1" name=""/>
-                    <pic:cNvPicPr/>
-                  </pic:nvPicPr>
-                  <pic:blipFill>
-                    <a:blip r:embed="rId101"/>
-                    <a:stretch>
-                      <a:fillRect/>
-                    </a:stretch>
-                  </pic:blipFill>
-                  <pic:spPr>
-                    <a:xfrm>
-                      <a:off x="0" y="0"/>
-                      <a:ext cx="4495408" cy="2346551"/>
-                    </a:xfrm>
-                    <a:prstGeom prst="rect">
-                      <a:avLst/>
-                    </a:prstGeom>
-                  </pic:spPr>
-                </pic:pic>
-              </a:graphicData>
-            </a:graphic>
-          </wp:inline>
-        </w:drawing>
-      </w:r>
-    </w:p>
-    <w:p>
-      <w:pPr>
-        <w:pStyle w:val="Legenda"/>
-        <w:jc w:val="center"/>
-        <w:rPr>
-          <w:lang w:val="en-US"/>
-        </w:rPr>
-      </w:pPr>
-      <w:bookmarkStart w:id="322" w:name="_Ref476393640"/>
-      <w:r>
-        <w:rPr>
-          <w:b/>
-          <w:lang w:val="en-US"/>
-        </w:rPr>
-        <w:t xml:space="preserve">Figure </w:t>
-      </w:r>
-      <w:r>
-        <w:rPr>
-          <w:b/>
-        </w:rPr>
-        <w:fldChar w:fldCharType="begin"/>
-      </w:r>
-      <w:r>
-        <w:rPr>
-          <w:b/>
-          <w:lang w:val="en-US"/>
-        </w:rPr>
-        <w:instrText xml:space="preserve"> SEQ Figure \* ARABIC </w:instrText>
-      </w:r>
-      <w:r>
-        <w:rPr>
-          <w:b/>
-        </w:rPr>
-        <w:fldChar w:fldCharType="separate"/>
-      </w:r>
-      <w:r>
-        <w:rPr>
-          <w:b/>
-          <w:noProof/>
-          <w:lang w:val="en-US"/>
-        </w:rPr>
-        <w:t>52</w:t>
-      </w:r>
-      <w:r>
-        <w:rPr>
-          <w:b/>
-        </w:rPr>
-        <w:fldChar w:fldCharType="end"/>
-      </w:r>
-      <w:bookmarkEnd w:id="322"/>
-      <w:r>
-        <w:rPr>
-          <w:lang w:val="en-US"/>
-        </w:rPr>
-        <w:t xml:space="preserve"> Defining a p.d.f. for a categorical variable</w:t>
-      </w:r>
-    </w:p>
-    <w:p>
-      <w:pPr>
-        <w:pStyle w:val="Ttulo3"/>
-        <w:rPr>
-          <w:lang w:val="en-US"/>
-        </w:rPr>
-      </w:pPr>
-      <w:bookmarkStart w:id="323" w:name="_Toc474158374"/>
-      <w:bookmarkStart w:id="324" w:name="_Toc487275144"/>
-      <w:bookmarkStart w:id="325" w:name="_Toc487288031"/>
-      <w:r>
-        <w:rPr>
-          <w:lang w:val="en-US"/>
-        </w:rPr>
-        <w:t>Running IK</w:t>
-      </w:r>
-      <w:r>
-        <w:rPr>
-          <w:lang w:val="en-US"/>
-        </w:rPr>
-        <w:t xml:space="preserve"> for a categori</w:t>
-      </w:r>
-      <w:r>
-        <w:rPr>
-          <w:lang w:val="en-US"/>
-        </w:rPr>
-        <w:t>c</w:t>
-      </w:r>
-      <w:r>
-        <w:rPr>
-          <w:lang w:val="en-US"/>
-        </w:rPr>
-        <w:t>al variable</w:t>
-      </w:r>
-      <w:bookmarkEnd w:id="323"/>
-      <w:bookmarkEnd w:id="324"/>
-      <w:bookmarkEnd w:id="325"/>
-    </w:p>
-    <w:p>
-      <w:pPr>
-        <w:jc w:val="both"/>
-        <w:rPr>
-          <w:lang w:val="en-US"/>
-        </w:rPr>
-      </w:pPr>
-      <w:r>
-        <w:rPr>
-          <w:lang w:val="en-US"/>
-        </w:rPr>
-        <w:t>For</w:t>
-      </w:r>
-      <w:r>
-        <w:rPr>
-          <w:lang w:val="en-US"/>
-        </w:rPr>
-        <w:t xml:space="preserve"> a categorical variable</w:t>
-      </w:r>
-      <w:r>
-        <w:rPr>
-          <w:lang w:val="en-US"/>
-        </w:rPr>
-        <w:t xml:space="preserve">, </w:t>
-      </w:r>
-      <w:r>
-        <w:rPr>
-          <w:rStyle w:val="SourceCodeChar"/>
-        </w:rPr>
-        <w:t>ik3d</w:t>
-      </w:r>
-      <w:r>
-        <w:rPr>
-          <w:lang w:val="en-US"/>
-        </w:rPr>
-        <w:t xml:space="preserve"> outputs a</w:t>
-      </w:r>
-      <w:r>
-        <w:rPr>
-          <w:lang w:val="en-US"/>
-        </w:rPr>
-        <w:t xml:space="preserve"> grid</w:t>
-      </w:r>
-      <w:r>
-        <w:rPr>
-          <w:lang w:val="en-US"/>
-        </w:rPr>
-        <w:t xml:space="preserve"> of local p.d.f.’s, that is: probabilities </w:t>
-      </w:r>
-      <w:r>
-        <w:rPr>
-          <w:lang w:val="en-US"/>
-        </w:rPr>
-        <w:t>of</w:t>
-      </w:r>
-      <w:r>
-        <w:rPr>
-          <w:lang w:val="en-US"/>
-        </w:rPr>
-        <w:t xml:space="preserve"> each class</w:t>
-      </w:r>
-      <w:r>
-        <w:rPr>
-          <w:lang w:val="en-US"/>
-        </w:rPr>
-        <w:t xml:space="preserve">.  </w:t>
-      </w:r>
-      <w:r>
-        <w:rPr>
-          <w:lang w:val="en-US"/>
-        </w:rPr>
-        <w:t>First,</w:t>
-      </w:r>
-      <w:r>
-        <w:rPr>
-          <w:lang w:val="en-US"/>
-        </w:rPr>
-        <w:t xml:space="preserve"> you</w:t>
-      </w:r>
-      <w:r>
-        <w:rPr>
-          <w:lang w:val="en-US"/>
-        </w:rPr>
-        <w:t xml:space="preserve"> need to</w:t>
-      </w:r>
-      <w:r>
-        <w:rPr>
-          <w:lang w:val="en-US"/>
-        </w:rPr>
-        <w:t xml:space="preserve"> classify</w:t>
-      </w:r>
-      <w:r>
-        <w:rPr>
-          <w:lang w:val="en-US"/>
-        </w:rPr>
-        <w:t xml:space="preserve"> (that is, </w:t>
-      </w:r>
-      <w:r>
-        <w:rPr>
-          <w:lang w:val="en-US"/>
-        </w:rPr>
-        <w:t>convert</w:t>
-      </w:r>
-      <w:r>
-        <w:rPr>
-          <w:lang w:val="en-US"/>
-        </w:rPr>
-        <w:t xml:space="preserve"> values into integer category/class identifiers</w:t>
-      </w:r>
-      <w:r>
-        <w:rPr>
-          <w:lang w:val="en-US"/>
-        </w:rPr>
-        <w:t xml:space="preserve"> – see Section </w:t>
-      </w:r>
-      <w:r>
-        <w:rPr>
-          <w:lang w:val="en-US"/>
-        </w:rPr>
-        <w:fldChar w:fldCharType="begin"/>
-      </w:r>
-      <w:r>
-        <w:rPr>
-          <w:lang w:val="en-US"/>
-        </w:rPr>
-        <w:instrText xml:space="preserve"> REF _Ref474598060 \r \h </w:instrText>
-      </w:r>
-      <w:r>
-        <w:rPr>
-          <w:lang w:val="en-US"/>
-        </w:rPr>
-      </w:r>
-      <w:r>
-        <w:rPr>
-          <w:lang w:val="en-US"/>
-        </w:rPr>
-        <w:fldChar w:fldCharType="separate"/>
-      </w:r>
-      <w:r>
-        <w:rPr>
-          <w:lang w:val="en-US"/>
-        </w:rPr>
-        <w:t>7.5</w:t>
-      </w:r>
-      <w:r>
-        <w:rPr>
-          <w:lang w:val="en-US"/>
-        </w:rPr>
-        <w:fldChar w:fldCharType="end"/>
-      </w:r>
-      <w:r>
-        <w:rPr>
-          <w:lang w:val="en-US"/>
-        </w:rPr>
-        <w:t>)</w:t>
-      </w:r>
-      <w:r>
-        <w:rPr>
-          <w:lang w:val="en-US"/>
-        </w:rPr>
-        <w:t xml:space="preserve"> your sample values</w:t>
-      </w:r>
-      <w:r>
-        <w:rPr>
-          <w:lang w:val="en-US"/>
-        </w:rPr>
-        <w:t>, unless your data already features categorical variables</w:t>
-      </w:r>
-      <w:r>
-        <w:rPr>
-          <w:lang w:val="en-US"/>
-        </w:rPr>
-        <w:t xml:space="preserve">.  </w:t>
-      </w:r>
-      <w:r>
-        <w:rPr>
-          <w:lang w:val="en-US"/>
-        </w:rPr>
-        <w:t>To run IK, go to the “Estimation” menu of the program’s main window, then select the “Indicator Kriging</w:t>
-      </w:r>
-      <w:r>
-        <w:rPr>
-          <w:lang w:val="en-US"/>
-        </w:rPr>
-        <w:t xml:space="preserve"> (categorical)</w:t>
-      </w:r>
-      <w:r>
-        <w:rPr>
-          <w:lang w:val="en-US"/>
-        </w:rPr>
-        <w:t>” item.  The IK dialog</w:t>
-      </w:r>
-      <w:r>
-        <w:rPr>
-          <w:lang w:val="en-US"/>
-        </w:rPr>
-        <w:t xml:space="preserve"> (</w:t>
-      </w:r>
-      <w:r>
-        <w:rPr>
-          <w:lang w:val="en-US"/>
-        </w:rPr>
-        <w:fldChar w:fldCharType="begin"/>
-      </w:r>
-      <w:r>
-        <w:rPr>
-          <w:lang w:val="en-US"/>
-        </w:rPr>
-        <w:instrText xml:space="preserve"> REF _Ref476395785 \h </w:instrText>
-      </w:r>
-      <w:r>
-        <w:rPr>
-          <w:lang w:val="en-US"/>
-        </w:rPr>
-      </w:r>
-      <w:r>
-        <w:rPr>
-          <w:lang w:val="en-US"/>
-        </w:rPr>
-        <w:fldChar w:fldCharType="separate"/>
-      </w:r>
-      <w:r>
-        <w:rPr>
-          <w:b/>
-          <w:lang w:val="en-US"/>
-        </w:rPr>
-        <w:t xml:space="preserve">Figure </w:t>
-      </w:r>
-      <w:r>
-        <w:rPr>
-          <w:b/>
-          <w:noProof/>
-          <w:lang w:val="en-US"/>
-        </w:rPr>
-        <w:t>53</w:t>
-      </w:r>
-      <w:r>
-        <w:rPr>
-          <w:lang w:val="en-US"/>
-        </w:rPr>
-        <w:fldChar w:fldCharType="end"/>
-      </w:r>
-      <w:r>
-        <w:rPr>
-          <w:lang w:val="en-US"/>
-        </w:rPr>
-        <w:t>)</w:t>
-      </w:r>
-      <w:r>
-        <w:rPr>
-          <w:lang w:val="en-US"/>
-        </w:rPr>
-        <w:t xml:space="preserve"> pops up, presenting the most relevant options for </w:t>
-      </w:r>
-      <w:r>
-        <w:rPr>
-          <w:lang w:val="en-US"/>
-        </w:rPr>
-        <w:t xml:space="preserve">an easier configuration of the </w:t>
-      </w:r>
-      <w:r>
-        <w:rPr>
-          <w:rStyle w:val="SourceCodeChar"/>
-        </w:rPr>
-        <w:t>ik3d</w:t>
-      </w:r>
-      <w:r>
-        <w:rPr>
-          <w:lang w:val="en-US"/>
-        </w:rPr>
-        <w:t xml:space="preserve"> GSLib program, which has a particularly complex parameter set.</w:t>
-      </w:r>
-      <w:r>
-        <w:rPr>
-          <w:lang w:val="en-US"/>
-        </w:rPr>
-        <w:t xml:space="preserve">  Recall that the variogram models should ideally be fit (Section </w:t>
-      </w:r>
-      <w:r>
-        <w:rPr>
-          <w:lang w:val="en-US"/>
-        </w:rPr>
-        <w:fldChar w:fldCharType="begin"/>
-      </w:r>
-      <w:r>
-        <w:rPr>
-          <w:lang w:val="en-US"/>
-        </w:rPr>
-        <w:instrText xml:space="preserve"> REF _Ref476395695 \r \h </w:instrText>
-      </w:r>
-      <w:r>
-        <w:rPr>
-          <w:lang w:val="en-US"/>
-        </w:rPr>
-      </w:r>
-      <w:r>
-        <w:rPr>
-          <w:lang w:val="en-US"/>
-        </w:rPr>
-        <w:fldChar w:fldCharType="separate"/>
-      </w:r>
-      <w:r>
-        <w:rPr>
-          <w:lang w:val="en-US"/>
-        </w:rPr>
-        <w:t>10.3</w:t>
-      </w:r>
-      <w:r>
-        <w:rPr>
-          <w:lang w:val="en-US"/>
-        </w:rPr>
-        <w:fldChar w:fldCharType="end"/>
-      </w:r>
-      <w:r>
-        <w:rPr>
-          <w:lang w:val="en-US"/>
-        </w:rPr>
-        <w:t>) to experimental variograms computed in indicator mode.</w:t>
-      </w:r>
-      <w:r>
-        <w:rPr>
-          <w:lang w:val="en-US"/>
-        </w:rPr>
-        <w:t xml:space="preserve">  Also, mind the order of the variograms: the first variogram from left to right is the variogram for the first class in the selected category p.d.f..</w:t>
-      </w:r>
-    </w:p>
-    <w:p>
-      <w:pPr>
-        <w:keepNext/>
-        <w:jc w:val="center"/>
-        <w:rPr>
-          <w:lang w:val="en-US"/>
-        </w:rPr>
-      </w:pPr>
-      <w:r>
-        <w:rPr>
-          <w:noProof/>
-          <w:lang w:eastAsia="pt-BR"/>
-        </w:rPr>
-        <w:drawing>
-          <wp:inline distT="0" distB="0" distL="0" distR="0" wp14:anchorId="4ECE60C8" wp14:editId="5262F59D">
-            <wp:extent cx="5400040" cy="3378200"/>
-            <wp:effectExtent l="0" t="0" r="0" b="0"/>
-            <wp:docPr id="97" name="Imagem 97"/>
             <wp:cNvGraphicFramePr>
               <a:graphicFrameLocks xmlns:a="http://schemas.openxmlformats.org/drawingml/2006/main" noChangeAspect="1"/>
             </wp:cNvGraphicFramePr>
@@ -46819,6 +46534,484 @@
                   <pic:spPr>
                     <a:xfrm>
                       <a:off x="0" y="0"/>
+                      <a:ext cx="4495408" cy="2346551"/>
+                    </a:xfrm>
+                    <a:prstGeom prst="rect">
+                      <a:avLst/>
+                    </a:prstGeom>
+                  </pic:spPr>
+                </pic:pic>
+              </a:graphicData>
+            </a:graphic>
+          </wp:inline>
+        </w:drawing>
+      </w:r>
+    </w:p>
+    <w:p>
+      <w:pPr>
+        <w:pStyle w:val="Legenda"/>
+        <w:jc w:val="center"/>
+        <w:rPr>
+          <w:lang w:val="en-US"/>
+        </w:rPr>
+      </w:pPr>
+      <w:bookmarkStart w:id="322" w:name="_Ref476393640"/>
+      <w:r>
+        <w:rPr>
+          <w:b/>
+          <w:lang w:val="en-US"/>
+        </w:rPr>
+        <w:t xml:space="preserve">Figure </w:t>
+      </w:r>
+      <w:r>
+        <w:rPr>
+          <w:b/>
+        </w:rPr>
+        <w:fldChar w:fldCharType="begin"/>
+      </w:r>
+      <w:r>
+        <w:rPr>
+          <w:b/>
+          <w:lang w:val="en-US"/>
+        </w:rPr>
+        <w:instrText xml:space="preserve"> SEQ Figure \* ARABIC </w:instrText>
+      </w:r>
+      <w:r>
+        <w:rPr>
+          <w:b/>
+        </w:rPr>
+        <w:fldChar w:fldCharType="separate"/>
+      </w:r>
+      <w:r>
+        <w:rPr>
+          <w:b/>
+          <w:noProof/>
+          <w:lang w:val="en-US"/>
+        </w:rPr>
+        <w:t>52</w:t>
+      </w:r>
+      <w:r>
+        <w:rPr>
+          <w:b/>
+        </w:rPr>
+        <w:fldChar w:fldCharType="end"/>
+      </w:r>
+      <w:bookmarkEnd w:id="322"/>
+      <w:r>
+        <w:rPr>
+          <w:lang w:val="en-US"/>
+        </w:rPr>
+        <w:t xml:space="preserve"> Defining a p.d.f. for a categorical variable</w:t>
+      </w:r>
+    </w:p>
+    <w:p>
+      <w:pPr>
+        <w:pStyle w:val="Ttulo3"/>
+        <w:rPr>
+          <w:lang w:val="en-US"/>
+        </w:rPr>
+      </w:pPr>
+      <w:bookmarkStart w:id="323" w:name="_Toc474158374"/>
+      <w:bookmarkStart w:id="324" w:name="_Toc487275144"/>
+      <w:bookmarkStart w:id="325" w:name="_Toc487288031"/>
+      <w:r>
+        <w:rPr>
+          <w:lang w:val="en-US"/>
+        </w:rPr>
+        <w:t>Running IK</w:t>
+      </w:r>
+      <w:r>
+        <w:rPr>
+          <w:lang w:val="en-US"/>
+        </w:rPr>
+        <w:t xml:space="preserve"> for a categori</w:t>
+      </w:r>
+      <w:r>
+        <w:rPr>
+          <w:lang w:val="en-US"/>
+        </w:rPr>
+        <w:t>c</w:t>
+      </w:r>
+      <w:r>
+        <w:rPr>
+          <w:lang w:val="en-US"/>
+        </w:rPr>
+        <w:t>al variable</w:t>
+      </w:r>
+      <w:bookmarkEnd w:id="323"/>
+      <w:bookmarkEnd w:id="324"/>
+      <w:bookmarkEnd w:id="325"/>
+    </w:p>
+    <w:p>
+      <w:pPr>
+        <w:jc w:val="both"/>
+        <w:rPr>
+          <w:lang w:val="en-US"/>
+        </w:rPr>
+      </w:pPr>
+      <w:r>
+        <w:rPr>
+          <w:lang w:val="en-US"/>
+        </w:rPr>
+        <w:t>For</w:t>
+      </w:r>
+      <w:r>
+        <w:rPr>
+          <w:lang w:val="en-US"/>
+        </w:rPr>
+        <w:t xml:space="preserve"> a categorical variable</w:t>
+      </w:r>
+      <w:r>
+        <w:rPr>
+          <w:lang w:val="en-US"/>
+        </w:rPr>
+        <w:t xml:space="preserve">, </w:t>
+      </w:r>
+      <w:r>
+        <w:rPr>
+          <w:rStyle w:val="SourceCodeChar"/>
+        </w:rPr>
+        <w:t>ik3d</w:t>
+      </w:r>
+      <w:r>
+        <w:rPr>
+          <w:lang w:val="en-US"/>
+        </w:rPr>
+        <w:t xml:space="preserve"> outputs a</w:t>
+      </w:r>
+      <w:r>
+        <w:rPr>
+          <w:lang w:val="en-US"/>
+        </w:rPr>
+        <w:t xml:space="preserve"> grid</w:t>
+      </w:r>
+      <w:r>
+        <w:rPr>
+          <w:lang w:val="en-US"/>
+        </w:rPr>
+        <w:t xml:space="preserve"> of local p.d.f.’s, that is: probabilities </w:t>
+      </w:r>
+      <w:r>
+        <w:rPr>
+          <w:lang w:val="en-US"/>
+        </w:rPr>
+        <w:t>of</w:t>
+      </w:r>
+      <w:r>
+        <w:rPr>
+          <w:lang w:val="en-US"/>
+        </w:rPr>
+        <w:t xml:space="preserve"> each class</w:t>
+      </w:r>
+      <w:r>
+        <w:rPr>
+          <w:lang w:val="en-US"/>
+        </w:rPr>
+        <w:t xml:space="preserve">.  </w:t>
+      </w:r>
+      <w:r>
+        <w:rPr>
+          <w:lang w:val="en-US"/>
+        </w:rPr>
+        <w:t>First,</w:t>
+      </w:r>
+      <w:r>
+        <w:rPr>
+          <w:lang w:val="en-US"/>
+        </w:rPr>
+        <w:t xml:space="preserve"> you</w:t>
+      </w:r>
+      <w:r>
+        <w:rPr>
+          <w:lang w:val="en-US"/>
+        </w:rPr>
+        <w:t xml:space="preserve"> need to</w:t>
+      </w:r>
+      <w:r>
+        <w:rPr>
+          <w:lang w:val="en-US"/>
+        </w:rPr>
+        <w:t xml:space="preserve"> classify</w:t>
+      </w:r>
+      <w:r>
+        <w:rPr>
+          <w:lang w:val="en-US"/>
+        </w:rPr>
+        <w:t xml:space="preserve"> (that is, </w:t>
+      </w:r>
+      <w:r>
+        <w:rPr>
+          <w:lang w:val="en-US"/>
+        </w:rPr>
+        <w:t>convert</w:t>
+      </w:r>
+      <w:r>
+        <w:rPr>
+          <w:lang w:val="en-US"/>
+        </w:rPr>
+        <w:t xml:space="preserve"> values into integer category/class identifiers</w:t>
+      </w:r>
+      <w:r>
+        <w:rPr>
+          <w:lang w:val="en-US"/>
+        </w:rPr>
+        <w:t xml:space="preserve"> – see Section </w:t>
+      </w:r>
+      <w:r>
+        <w:rPr>
+          <w:lang w:val="en-US"/>
+        </w:rPr>
+        <w:fldChar w:fldCharType="begin"/>
+      </w:r>
+      <w:r>
+        <w:rPr>
+          <w:lang w:val="en-US"/>
+        </w:rPr>
+        <w:instrText xml:space="preserve"> REF _Ref474598060 \r \h </w:instrText>
+      </w:r>
+      <w:r>
+        <w:rPr>
+          <w:lang w:val="en-US"/>
+        </w:rPr>
+      </w:r>
+      <w:r>
+        <w:rPr>
+          <w:lang w:val="en-US"/>
+        </w:rPr>
+        <w:fldChar w:fldCharType="separate"/>
+      </w:r>
+      <w:r>
+        <w:rPr>
+          <w:lang w:val="en-US"/>
+        </w:rPr>
+        <w:t>7.5</w:t>
+      </w:r>
+      <w:r>
+        <w:rPr>
+          <w:lang w:val="en-US"/>
+        </w:rPr>
+        <w:fldChar w:fldCharType="end"/>
+      </w:r>
+      <w:r>
+        <w:rPr>
+          <w:lang w:val="en-US"/>
+        </w:rPr>
+        <w:t>)</w:t>
+      </w:r>
+      <w:r>
+        <w:rPr>
+          <w:lang w:val="en-US"/>
+        </w:rPr>
+        <w:t xml:space="preserve"> your sample values</w:t>
+      </w:r>
+      <w:r>
+        <w:rPr>
+          <w:lang w:val="en-US"/>
+        </w:rPr>
+        <w:t>, unless your data already features categorical variables</w:t>
+      </w:r>
+      <w:r>
+        <w:rPr>
+          <w:lang w:val="en-US"/>
+        </w:rPr>
+        <w:t xml:space="preserve">.  </w:t>
+      </w:r>
+      <w:r>
+        <w:rPr>
+          <w:lang w:val="en-US"/>
+        </w:rPr>
+        <w:t xml:space="preserve">To run </w:t>
+      </w:r>
+      <w:r>
+        <w:rPr>
+          <w:lang w:val="en-US"/>
+        </w:rPr>
+        <w:lastRenderedPageBreak/>
+        <w:t>IK, go to the “Estimation” menu of the program’s main window, then select the “Indicator Kriging</w:t>
+      </w:r>
+      <w:r>
+        <w:rPr>
+          <w:lang w:val="en-US"/>
+        </w:rPr>
+        <w:t xml:space="preserve"> (categorical)</w:t>
+      </w:r>
+      <w:r>
+        <w:rPr>
+          <w:lang w:val="en-US"/>
+        </w:rPr>
+        <w:t>” item.  The IK dialog</w:t>
+      </w:r>
+      <w:r>
+        <w:rPr>
+          <w:lang w:val="en-US"/>
+        </w:rPr>
+        <w:t xml:space="preserve"> (</w:t>
+      </w:r>
+      <w:r>
+        <w:rPr>
+          <w:lang w:val="en-US"/>
+        </w:rPr>
+        <w:fldChar w:fldCharType="begin"/>
+      </w:r>
+      <w:r>
+        <w:rPr>
+          <w:lang w:val="en-US"/>
+        </w:rPr>
+        <w:instrText xml:space="preserve"> REF _Ref476395785 \h </w:instrText>
+      </w:r>
+      <w:r>
+        <w:rPr>
+          <w:lang w:val="en-US"/>
+        </w:rPr>
+      </w:r>
+      <w:r>
+        <w:rPr>
+          <w:lang w:val="en-US"/>
+        </w:rPr>
+        <w:fldChar w:fldCharType="separate"/>
+      </w:r>
+      <w:r>
+        <w:rPr>
+          <w:b/>
+          <w:lang w:val="en-US"/>
+        </w:rPr>
+        <w:t xml:space="preserve">Figure </w:t>
+      </w:r>
+      <w:r>
+        <w:rPr>
+          <w:b/>
+          <w:noProof/>
+          <w:lang w:val="en-US"/>
+        </w:rPr>
+        <w:t>53</w:t>
+      </w:r>
+      <w:r>
+        <w:rPr>
+          <w:lang w:val="en-US"/>
+        </w:rPr>
+        <w:fldChar w:fldCharType="end"/>
+      </w:r>
+      <w:r>
+        <w:rPr>
+          <w:lang w:val="en-US"/>
+        </w:rPr>
+        <w:t>)</w:t>
+      </w:r>
+      <w:r>
+        <w:rPr>
+          <w:lang w:val="en-US"/>
+        </w:rPr>
+        <w:t xml:space="preserve"> pops up, presenting the most relevant options for </w:t>
+      </w:r>
+      <w:r>
+        <w:rPr>
+          <w:lang w:val="en-US"/>
+        </w:rPr>
+        <w:t xml:space="preserve">an easier configuration of the </w:t>
+      </w:r>
+      <w:r>
+        <w:rPr>
+          <w:rStyle w:val="SourceCodeChar"/>
+        </w:rPr>
+        <w:t>ik3d</w:t>
+      </w:r>
+      <w:r>
+        <w:rPr>
+          <w:lang w:val="en-US"/>
+        </w:rPr>
+        <w:t xml:space="preserve"> GSLib program, which has a particularly complex parameter set.</w:t>
+      </w:r>
+      <w:r>
+        <w:rPr>
+          <w:lang w:val="en-US"/>
+        </w:rPr>
+        <w:t xml:space="preserve">  Recall that the variogram models should ideally be fit (Section </w:t>
+      </w:r>
+      <w:r>
+        <w:rPr>
+          <w:lang w:val="en-US"/>
+        </w:rPr>
+        <w:fldChar w:fldCharType="begin"/>
+      </w:r>
+      <w:r>
+        <w:rPr>
+          <w:lang w:val="en-US"/>
+        </w:rPr>
+        <w:instrText xml:space="preserve"> REF _Ref476395695 \r \h </w:instrText>
+      </w:r>
+      <w:r>
+        <w:rPr>
+          <w:lang w:val="en-US"/>
+        </w:rPr>
+      </w:r>
+      <w:r>
+        <w:rPr>
+          <w:lang w:val="en-US"/>
+        </w:rPr>
+        <w:fldChar w:fldCharType="separate"/>
+      </w:r>
+      <w:r>
+        <w:rPr>
+          <w:lang w:val="en-US"/>
+        </w:rPr>
+        <w:t>10.3</w:t>
+      </w:r>
+      <w:r>
+        <w:rPr>
+          <w:lang w:val="en-US"/>
+        </w:rPr>
+        <w:fldChar w:fldCharType="end"/>
+      </w:r>
+      <w:r>
+        <w:rPr>
+          <w:lang w:val="en-US"/>
+        </w:rPr>
+        <w:t>) to experimental variograms computed in indicator mode.</w:t>
+      </w:r>
+      <w:r>
+        <w:rPr>
+          <w:lang w:val="en-US"/>
+        </w:rPr>
+        <w:t xml:space="preserve">  Also, mind the order of the variograms: the first variogram from left to right is the variogram for the first class in the selected category p.d.f..</w:t>
+      </w:r>
+    </w:p>
+    <w:p>
+      <w:pPr>
+        <w:keepNext/>
+        <w:jc w:val="center"/>
+        <w:rPr>
+          <w:lang w:val="en-US"/>
+        </w:rPr>
+      </w:pPr>
+      <w:r>
+        <w:rPr>
+          <w:noProof/>
+          <w:lang w:eastAsia="pt-BR"/>
+        </w:rPr>
+        <w:drawing>
+          <wp:inline distT="0" distB="0" distL="0" distR="0" wp14:anchorId="4ECE60C8" wp14:editId="5262F59D">
+            <wp:extent cx="5400040" cy="3378200"/>
+            <wp:effectExtent l="0" t="0" r="0" b="0"/>
+            <wp:docPr id="97" name="Imagem 97"/>
+            <wp:cNvGraphicFramePr>
+              <a:graphicFrameLocks xmlns:a="http://schemas.openxmlformats.org/drawingml/2006/main" noChangeAspect="1"/>
+            </wp:cNvGraphicFramePr>
+            <a:graphic xmlns:a="http://schemas.openxmlformats.org/drawingml/2006/main">
+              <a:graphicData uri="http://schemas.openxmlformats.org/drawingml/2006/picture">
+                <pic:pic xmlns:pic="http://schemas.openxmlformats.org/drawingml/2006/picture">
+                  <pic:nvPicPr>
+                    <pic:cNvPr id="1" name=""/>
+                    <pic:cNvPicPr/>
+                  </pic:nvPicPr>
+                  <pic:blipFill>
+                    <a:blip r:embed="rId103"/>
+                    <a:stretch>
+                      <a:fillRect/>
+                    </a:stretch>
+                  </pic:blipFill>
+                  <pic:spPr>
+                    <a:xfrm>
+                      <a:off x="0" y="0"/>
                       <a:ext cx="5400040" cy="3378200"/>
                     </a:xfrm>
                     <a:prstGeom prst="rect">
@@ -46907,7 +47100,6 @@
         <w:rPr>
           <w:lang w:val="en-US"/>
         </w:rPr>
-        <w:lastRenderedPageBreak/>
         <w:t xml:space="preserve">Click on the </w:t>
       </w:r>
       <w:r>
@@ -47143,7 +47335,7 @@
                     </pic:cNvPicPr>
                   </pic:nvPicPr>
                   <pic:blipFill>
-                    <a:blip r:embed="rId103">
+                    <a:blip r:embed="rId104">
                       <a:extLst>
                         <a:ext uri="{28A0092B-C50C-407E-A947-70E740481C1C}">
                           <a14:useLocalDpi xmlns:a14="http://schemas.microsoft.com/office/drawing/2010/main" val="0"/>
@@ -47322,7 +47514,7 @@
                     </pic:cNvPicPr>
                   </pic:nvPicPr>
                   <pic:blipFill>
-                    <a:blip r:embed="rId104">
+                    <a:blip r:embed="rId105">
                       <a:extLst>
                         <a:ext uri="{28A0092B-C50C-407E-A947-70E740481C1C}">
                           <a14:useLocalDpi xmlns:a14="http://schemas.microsoft.com/office/drawing/2010/main" val="0"/>
@@ -47425,7 +47617,14 @@
         <w:rPr>
           <w:lang w:val="en-US"/>
         </w:rPr>
-        <w:t>).  If you click on the OK button of the Plot Dialog, you will be asked to enter the name of the categorical variable to be added to estimation grid.</w:t>
+        <w:t xml:space="preserve">).  If you click on the OK button of the Plot </w:t>
+      </w:r>
+      <w:r>
+        <w:rPr>
+          <w:lang w:val="en-US"/>
+        </w:rPr>
+        <w:lastRenderedPageBreak/>
+        <w:t>Dialog, you will be asked to enter the name of the categorical variable to be added to estimation grid.</w:t>
       </w:r>
     </w:p>
     <w:p>
@@ -47443,444 +47642,6 @@
             <wp:extent cx="3859642" cy="3543300"/>
             <wp:effectExtent l="0" t="0" r="7620" b="0"/>
             <wp:docPr id="100" name="Imagem 100"/>
-            <wp:cNvGraphicFramePr>
-              <a:graphicFrameLocks xmlns:a="http://schemas.openxmlformats.org/drawingml/2006/main" noChangeAspect="1"/>
-            </wp:cNvGraphicFramePr>
-            <a:graphic xmlns:a="http://schemas.openxmlformats.org/drawingml/2006/main">
-              <a:graphicData uri="http://schemas.openxmlformats.org/drawingml/2006/picture">
-                <pic:pic xmlns:pic="http://schemas.openxmlformats.org/drawingml/2006/picture">
-                  <pic:nvPicPr>
-                    <pic:cNvPr id="1" name=""/>
-                    <pic:cNvPicPr/>
-                  </pic:nvPicPr>
-                  <pic:blipFill>
-                    <a:blip r:embed="rId105"/>
-                    <a:stretch>
-                      <a:fillRect/>
-                    </a:stretch>
-                  </pic:blipFill>
-                  <pic:spPr>
-                    <a:xfrm>
-                      <a:off x="0" y="0"/>
-                      <a:ext cx="3862572" cy="3545990"/>
-                    </a:xfrm>
-                    <a:prstGeom prst="rect">
-                      <a:avLst/>
-                    </a:prstGeom>
-                  </pic:spPr>
-                </pic:pic>
-              </a:graphicData>
-            </a:graphic>
-          </wp:inline>
-        </w:drawing>
-      </w:r>
-    </w:p>
-    <w:p>
-      <w:pPr>
-        <w:pStyle w:val="Legenda"/>
-        <w:jc w:val="center"/>
-        <w:rPr>
-          <w:lang w:val="en-US"/>
-        </w:rPr>
-      </w:pPr>
-      <w:bookmarkStart w:id="330" w:name="_Ref477096805"/>
-      <w:r>
-        <w:rPr>
-          <w:b/>
-          <w:lang w:val="en-US"/>
-        </w:rPr>
-        <w:t xml:space="preserve">Figure </w:t>
-      </w:r>
-      <w:r>
-        <w:rPr>
-          <w:b/>
-        </w:rPr>
-        <w:fldChar w:fldCharType="begin"/>
-      </w:r>
-      <w:r>
-        <w:rPr>
-          <w:b/>
-          <w:lang w:val="en-US"/>
-        </w:rPr>
-        <w:instrText xml:space="preserve"> SEQ Figure \* ARABIC </w:instrText>
-      </w:r>
-      <w:r>
-        <w:rPr>
-          <w:b/>
-        </w:rPr>
-        <w:fldChar w:fldCharType="separate"/>
-      </w:r>
-      <w:r>
-        <w:rPr>
-          <w:b/>
-          <w:noProof/>
-          <w:lang w:val="en-US"/>
-        </w:rPr>
-        <w:t>55</w:t>
-      </w:r>
-      <w:r>
-        <w:rPr>
-          <w:b/>
-        </w:rPr>
-        <w:fldChar w:fldCharType="end"/>
-      </w:r>
-      <w:bookmarkEnd w:id="330"/>
-      <w:r>
-        <w:rPr>
-          <w:lang w:val="en-US"/>
-        </w:rPr>
-        <w:t xml:space="preserve"> Example of</w:t>
-      </w:r>
-      <w:r>
-        <w:rPr>
-          <w:lang w:val="en-US"/>
-        </w:rPr>
-        <w:t xml:space="preserve"> a</w:t>
-      </w:r>
-      <w:r>
-        <w:rPr>
-          <w:lang w:val="en-US"/>
-        </w:rPr>
-        <w:t xml:space="preserve"> maximum likelihood facies map computed with IK.</w:t>
-      </w:r>
-      <w:r>
-        <w:rPr>
-          <w:lang w:val="en-US"/>
-        </w:rPr>
-        <w:t xml:space="preserve">  Notice the complex facies geometry resulted from the multiple variogram models.</w:t>
-      </w:r>
-    </w:p>
-    <w:p>
-      <w:pPr>
-        <w:pStyle w:val="Ttulo3"/>
-        <w:rPr>
-          <w:lang w:val="en-US"/>
-        </w:rPr>
-      </w:pPr>
-      <w:bookmarkStart w:id="331" w:name="_Toc487275146"/>
-      <w:bookmarkStart w:id="332" w:name="_Toc487288033"/>
-      <w:r>
-        <w:rPr>
-          <w:lang w:val="en-US"/>
-        </w:rPr>
-        <w:t>Known issues</w:t>
-      </w:r>
-      <w:bookmarkEnd w:id="331"/>
-      <w:bookmarkEnd w:id="332"/>
-    </w:p>
-    <w:p>
-      <w:pPr>
-        <w:jc w:val="both"/>
-        <w:rPr>
-          <w:lang w:val="en-US"/>
-        </w:rPr>
-      </w:pPr>
-      <w:r>
-        <w:rPr>
-          <w:lang w:val="en-US"/>
-        </w:rPr>
-        <w:t xml:space="preserve">PROBLEM: GammaRay crashes following an error reported by </w:t>
-      </w:r>
-      <w:r>
-        <w:rPr>
-          <w:rStyle w:val="SourceCodeChar"/>
-        </w:rPr>
-        <w:t>ik3d</w:t>
-      </w:r>
-      <w:r>
-        <w:rPr>
-          <w:lang w:val="en-US"/>
-        </w:rPr>
-        <w:t xml:space="preserve"> : error in soft data file.</w:t>
-      </w:r>
-    </w:p>
-    <w:p>
-      <w:pPr>
-        <w:jc w:val="both"/>
-        <w:rPr>
-          <w:lang w:val="en-US"/>
-        </w:rPr>
-      </w:pPr>
-      <w:r>
-        <w:rPr>
-          <w:lang w:val="en-US"/>
-        </w:rPr>
-        <w:lastRenderedPageBreak/>
-        <w:t>LIKELY CAUSE: The soft indicator file has more data points than the sample data file.</w:t>
-      </w:r>
-    </w:p>
-    <w:p>
-      <w:pPr>
-        <w:pBdr>
-          <w:bottom w:val="single" w:sz="12" w:space="1" w:color="auto"/>
-        </w:pBdr>
-        <w:jc w:val="both"/>
-        <w:rPr>
-          <w:lang w:val="en-US"/>
-        </w:rPr>
-      </w:pPr>
-      <w:r>
-        <w:rPr>
-          <w:lang w:val="en-US"/>
-        </w:rPr>
-        <w:t>SOLUTION: Create a soft indicator file with less points or the same number of points of the sample data file.</w:t>
-      </w:r>
-    </w:p>
-    <w:p>
-      <w:pPr>
-        <w:jc w:val="both"/>
-        <w:rPr>
-          <w:lang w:val="en-US"/>
-        </w:rPr>
-      </w:pPr>
-      <w:r>
-        <w:rPr>
-          <w:lang w:val="en-US"/>
-        </w:rPr>
-        <w:t xml:space="preserve">PROBLEM: GammaRay crashes following an error reported by </w:t>
-      </w:r>
-      <w:r>
-        <w:rPr>
-          <w:rStyle w:val="SourceCodeChar"/>
-        </w:rPr>
-        <w:t>ik3d</w:t>
-      </w:r>
-      <w:r>
-        <w:rPr>
-          <w:lang w:val="en-US"/>
-        </w:rPr>
-        <w:t xml:space="preserve"> : domain error with sqrt (the square root function in Fortran)</w:t>
-      </w:r>
-      <w:r>
-        <w:rPr>
-          <w:lang w:val="en-US"/>
-        </w:rPr>
-        <w:t xml:space="preserve"> while processing the soft indicator file</w:t>
-      </w:r>
-      <w:r>
-        <w:rPr>
-          <w:lang w:val="en-US"/>
-        </w:rPr>
-        <w:t>.</w:t>
-      </w:r>
-    </w:p>
-    <w:p>
-      <w:pPr>
-        <w:jc w:val="both"/>
-        <w:rPr>
-          <w:lang w:val="en-US"/>
-        </w:rPr>
-      </w:pPr>
-      <w:r>
-        <w:rPr>
-          <w:lang w:val="en-US"/>
-        </w:rPr>
-        <w:t>LIKELY CAUSE: The soft indicator file data points too dense.</w:t>
-      </w:r>
-    </w:p>
-    <w:p>
-      <w:pPr>
-        <w:jc w:val="both"/>
-        <w:rPr>
-          <w:lang w:val="en-US"/>
-        </w:rPr>
-      </w:pPr>
-      <w:r>
-        <w:rPr>
-          <w:lang w:val="en-US"/>
-        </w:rPr>
-        <w:t>SOLUTION: Create a soft indicator file with more sparse points.</w:t>
-      </w:r>
-    </w:p>
-    <w:p>
-      <w:pPr>
-        <w:pStyle w:val="Ttulo2"/>
-        <w:rPr>
-          <w:lang w:val="en-US"/>
-        </w:rPr>
-      </w:pPr>
-      <w:bookmarkStart w:id="333" w:name="_Toc487275147"/>
-      <w:bookmarkStart w:id="334" w:name="_Toc487288034"/>
-      <w:r>
-        <w:rPr>
-          <w:lang w:val="en-US"/>
-        </w:rPr>
-        <w:t xml:space="preserve">Secondary data: </w:t>
-      </w:r>
-      <w:r>
-        <w:rPr>
-          <w:lang w:val="en-US"/>
-        </w:rPr>
-        <w:t>s</w:t>
-      </w:r>
-      <w:r>
-        <w:rPr>
-          <w:lang w:val="en-US"/>
-        </w:rPr>
-        <w:t xml:space="preserve">oft </w:t>
-      </w:r>
-      <w:r>
-        <w:rPr>
-          <w:lang w:val="en-US"/>
-        </w:rPr>
-        <w:t>i</w:t>
-      </w:r>
-      <w:r>
-        <w:rPr>
-          <w:lang w:val="en-US"/>
-        </w:rPr>
-        <w:t xml:space="preserve">ndicator </w:t>
-      </w:r>
-      <w:r>
-        <w:rPr>
-          <w:lang w:val="en-US"/>
-        </w:rPr>
-        <w:t>c</w:t>
-      </w:r>
-      <w:r>
-        <w:rPr>
-          <w:lang w:val="en-US"/>
-        </w:rPr>
-        <w:t>alibration</w:t>
-      </w:r>
-      <w:bookmarkEnd w:id="333"/>
-      <w:bookmarkEnd w:id="334"/>
-    </w:p>
-    <w:p>
-      <w:pPr>
-        <w:jc w:val="both"/>
-        <w:rPr>
-          <w:lang w:val="en-US"/>
-        </w:rPr>
-      </w:pPr>
-      <w:r>
-        <w:rPr>
-          <w:lang w:val="en-US"/>
-        </w:rPr>
-        <w:t xml:space="preserve">Indicator-based algorithms require that secondary data be converted into soft indicators.  </w:t>
-      </w:r>
-      <w:r>
-        <w:rPr>
-          <w:lang w:val="en-US"/>
-        </w:rPr>
-        <w:t>One can create soft indicators by right-clicking on a variable of a point set, then choosing the “Soft indicator calibration…” item.  This brings the Soft Indicator Calibration dialog.  The appearance of the calibration curves depend on the type of the target soft indicators.  If you choose a source of category definition (category p.d.f. file or category definition file), then the curves are shown in categorical mode (</w:t>
-      </w:r>
-      <w:r>
-        <w:rPr>
-          <w:lang w:val="en-US"/>
-        </w:rPr>
-        <w:fldChar w:fldCharType="begin"/>
-      </w:r>
-      <w:r>
-        <w:rPr>
-          <w:lang w:val="en-US"/>
-        </w:rPr>
-        <w:instrText xml:space="preserve"> REF _Ref480560523 \h </w:instrText>
-      </w:r>
-      <w:r>
-        <w:rPr>
-          <w:lang w:val="en-US"/>
-        </w:rPr>
-      </w:r>
-      <w:r>
-        <w:rPr>
-          <w:lang w:val="en-US"/>
-        </w:rPr>
-        <w:fldChar w:fldCharType="separate"/>
-      </w:r>
-      <w:r>
-        <w:rPr>
-          <w:b/>
-          <w:lang w:val="en-US"/>
-        </w:rPr>
-        <w:t xml:space="preserve">Figure </w:t>
-      </w:r>
-      <w:r>
-        <w:rPr>
-          <w:b/>
-          <w:noProof/>
-          <w:lang w:val="en-US"/>
-        </w:rPr>
-        <w:t>56</w:t>
-      </w:r>
-      <w:r>
-        <w:rPr>
-          <w:lang w:val="en-US"/>
-        </w:rPr>
-        <w:fldChar w:fldCharType="end"/>
-      </w:r>
-      <w:r>
-        <w:rPr>
-          <w:lang w:val="en-US"/>
-        </w:rPr>
-        <w:t>), otherwise in continuous mode (</w:t>
-      </w:r>
-      <w:r>
-        <w:rPr>
-          <w:lang w:val="en-US"/>
-        </w:rPr>
-        <w:fldChar w:fldCharType="begin"/>
-      </w:r>
-      <w:r>
-        <w:rPr>
-          <w:lang w:val="en-US"/>
-        </w:rPr>
-        <w:instrText xml:space="preserve"> REF _Ref480560532 \h </w:instrText>
-      </w:r>
-      <w:r>
-        <w:rPr>
-          <w:lang w:val="en-US"/>
-        </w:rPr>
-      </w:r>
-      <w:r>
-        <w:rPr>
-          <w:lang w:val="en-US"/>
-        </w:rPr>
-        <w:fldChar w:fldCharType="separate"/>
-      </w:r>
-      <w:r>
-        <w:rPr>
-          <w:b/>
-          <w:lang w:val="en-US"/>
-        </w:rPr>
-        <w:t xml:space="preserve">Figure </w:t>
-      </w:r>
-      <w:r>
-        <w:rPr>
-          <w:b/>
-          <w:noProof/>
-          <w:lang w:val="en-US"/>
-        </w:rPr>
-        <w:t>57</w:t>
-      </w:r>
-      <w:r>
-        <w:rPr>
-          <w:lang w:val="en-US"/>
-        </w:rPr>
-        <w:fldChar w:fldCharType="end"/>
-      </w:r>
-      <w:r>
-        <w:rPr>
-          <w:lang w:val="en-US"/>
-        </w:rPr>
-        <w:t>).</w:t>
-      </w:r>
-    </w:p>
-    <w:p>
-      <w:pPr>
-        <w:keepNext/>
-        <w:jc w:val="center"/>
-      </w:pPr>
-      <w:r>
-        <w:rPr>
-          <w:noProof/>
-          <w:lang w:eastAsia="pt-BR"/>
-        </w:rPr>
-        <w:drawing>
-          <wp:inline distT="0" distB="0" distL="0" distR="0" wp14:anchorId="0BD63F78" wp14:editId="268E5ACA">
-            <wp:extent cx="3493698" cy="3013397"/>
-            <wp:effectExtent l="0" t="0" r="0" b="0"/>
-            <wp:docPr id="114" name="Imagem 114"/>
             <wp:cNvGraphicFramePr>
               <a:graphicFrameLocks xmlns:a="http://schemas.openxmlformats.org/drawingml/2006/main" noChangeAspect="1"/>
             </wp:cNvGraphicFramePr>
@@ -47900,6 +47661,444 @@
                   <pic:spPr>
                     <a:xfrm>
                       <a:off x="0" y="0"/>
+                      <a:ext cx="3862572" cy="3545990"/>
+                    </a:xfrm>
+                    <a:prstGeom prst="rect">
+                      <a:avLst/>
+                    </a:prstGeom>
+                  </pic:spPr>
+                </pic:pic>
+              </a:graphicData>
+            </a:graphic>
+          </wp:inline>
+        </w:drawing>
+      </w:r>
+    </w:p>
+    <w:p>
+      <w:pPr>
+        <w:pStyle w:val="Legenda"/>
+        <w:jc w:val="center"/>
+        <w:rPr>
+          <w:lang w:val="en-US"/>
+        </w:rPr>
+      </w:pPr>
+      <w:bookmarkStart w:id="330" w:name="_Ref477096805"/>
+      <w:r>
+        <w:rPr>
+          <w:b/>
+          <w:lang w:val="en-US"/>
+        </w:rPr>
+        <w:t xml:space="preserve">Figure </w:t>
+      </w:r>
+      <w:r>
+        <w:rPr>
+          <w:b/>
+        </w:rPr>
+        <w:fldChar w:fldCharType="begin"/>
+      </w:r>
+      <w:r>
+        <w:rPr>
+          <w:b/>
+          <w:lang w:val="en-US"/>
+        </w:rPr>
+        <w:instrText xml:space="preserve"> SEQ Figure \* ARABIC </w:instrText>
+      </w:r>
+      <w:r>
+        <w:rPr>
+          <w:b/>
+        </w:rPr>
+        <w:fldChar w:fldCharType="separate"/>
+      </w:r>
+      <w:r>
+        <w:rPr>
+          <w:b/>
+          <w:noProof/>
+          <w:lang w:val="en-US"/>
+        </w:rPr>
+        <w:t>55</w:t>
+      </w:r>
+      <w:r>
+        <w:rPr>
+          <w:b/>
+        </w:rPr>
+        <w:fldChar w:fldCharType="end"/>
+      </w:r>
+      <w:bookmarkEnd w:id="330"/>
+      <w:r>
+        <w:rPr>
+          <w:lang w:val="en-US"/>
+        </w:rPr>
+        <w:t xml:space="preserve"> Example of</w:t>
+      </w:r>
+      <w:r>
+        <w:rPr>
+          <w:lang w:val="en-US"/>
+        </w:rPr>
+        <w:t xml:space="preserve"> a</w:t>
+      </w:r>
+      <w:r>
+        <w:rPr>
+          <w:lang w:val="en-US"/>
+        </w:rPr>
+        <w:t xml:space="preserve"> maximum likelihood facies map computed with IK.</w:t>
+      </w:r>
+      <w:r>
+        <w:rPr>
+          <w:lang w:val="en-US"/>
+        </w:rPr>
+        <w:t xml:space="preserve">  Notice the complex facies geometry resulted from the multiple variogram models.</w:t>
+      </w:r>
+    </w:p>
+    <w:p>
+      <w:pPr>
+        <w:pStyle w:val="Ttulo3"/>
+        <w:rPr>
+          <w:lang w:val="en-US"/>
+        </w:rPr>
+      </w:pPr>
+      <w:bookmarkStart w:id="331" w:name="_Toc487275146"/>
+      <w:bookmarkStart w:id="332" w:name="_Toc487288033"/>
+      <w:r>
+        <w:rPr>
+          <w:lang w:val="en-US"/>
+        </w:rPr>
+        <w:t>Known issues</w:t>
+      </w:r>
+      <w:bookmarkEnd w:id="331"/>
+      <w:bookmarkEnd w:id="332"/>
+    </w:p>
+    <w:p>
+      <w:pPr>
+        <w:jc w:val="both"/>
+        <w:rPr>
+          <w:lang w:val="en-US"/>
+        </w:rPr>
+      </w:pPr>
+      <w:r>
+        <w:rPr>
+          <w:lang w:val="en-US"/>
+        </w:rPr>
+        <w:t xml:space="preserve">PROBLEM: GammaRay crashes following an error reported by </w:t>
+      </w:r>
+      <w:r>
+        <w:rPr>
+          <w:rStyle w:val="SourceCodeChar"/>
+        </w:rPr>
+        <w:t>ik3d</w:t>
+      </w:r>
+      <w:r>
+        <w:rPr>
+          <w:lang w:val="en-US"/>
+        </w:rPr>
+        <w:t xml:space="preserve"> : error in soft data file.</w:t>
+      </w:r>
+    </w:p>
+    <w:p>
+      <w:pPr>
+        <w:jc w:val="both"/>
+        <w:rPr>
+          <w:lang w:val="en-US"/>
+        </w:rPr>
+      </w:pPr>
+      <w:r>
+        <w:rPr>
+          <w:lang w:val="en-US"/>
+        </w:rPr>
+        <w:t>LIKELY CAUSE: The soft indicator file has more data points than the sample data file.</w:t>
+      </w:r>
+    </w:p>
+    <w:p>
+      <w:pPr>
+        <w:pBdr>
+          <w:bottom w:val="single" w:sz="12" w:space="1" w:color="auto"/>
+        </w:pBdr>
+        <w:jc w:val="both"/>
+        <w:rPr>
+          <w:lang w:val="en-US"/>
+        </w:rPr>
+      </w:pPr>
+      <w:r>
+        <w:rPr>
+          <w:lang w:val="en-US"/>
+        </w:rPr>
+        <w:t>SOLUTION: Create a soft indicator file with less points or the same number of points of the sample data file.</w:t>
+      </w:r>
+    </w:p>
+    <w:p>
+      <w:pPr>
+        <w:jc w:val="both"/>
+        <w:rPr>
+          <w:lang w:val="en-US"/>
+        </w:rPr>
+      </w:pPr>
+      <w:r>
+        <w:rPr>
+          <w:lang w:val="en-US"/>
+        </w:rPr>
+        <w:t xml:space="preserve">PROBLEM: GammaRay crashes following an error reported by </w:t>
+      </w:r>
+      <w:r>
+        <w:rPr>
+          <w:rStyle w:val="SourceCodeChar"/>
+        </w:rPr>
+        <w:t>ik3d</w:t>
+      </w:r>
+      <w:r>
+        <w:rPr>
+          <w:lang w:val="en-US"/>
+        </w:rPr>
+        <w:t xml:space="preserve"> : domain error with sqrt (the square root function in Fortran)</w:t>
+      </w:r>
+      <w:r>
+        <w:rPr>
+          <w:lang w:val="en-US"/>
+        </w:rPr>
+        <w:t xml:space="preserve"> while processing the soft indicator file</w:t>
+      </w:r>
+      <w:r>
+        <w:rPr>
+          <w:lang w:val="en-US"/>
+        </w:rPr>
+        <w:t>.</w:t>
+      </w:r>
+    </w:p>
+    <w:p>
+      <w:pPr>
+        <w:jc w:val="both"/>
+        <w:rPr>
+          <w:lang w:val="en-US"/>
+        </w:rPr>
+      </w:pPr>
+      <w:r>
+        <w:rPr>
+          <w:lang w:val="en-US"/>
+        </w:rPr>
+        <w:t>LIKELY CAUSE: The soft indicator file data points too dense.</w:t>
+      </w:r>
+    </w:p>
+    <w:p>
+      <w:pPr>
+        <w:jc w:val="both"/>
+        <w:rPr>
+          <w:lang w:val="en-US"/>
+        </w:rPr>
+      </w:pPr>
+      <w:r>
+        <w:rPr>
+          <w:lang w:val="en-US"/>
+        </w:rPr>
+        <w:t>SOLUTION: Create a soft indicator file with more sparse points.</w:t>
+      </w:r>
+    </w:p>
+    <w:p>
+      <w:pPr>
+        <w:pStyle w:val="Ttulo2"/>
+        <w:rPr>
+          <w:lang w:val="en-US"/>
+        </w:rPr>
+      </w:pPr>
+      <w:bookmarkStart w:id="333" w:name="_Toc487275147"/>
+      <w:bookmarkStart w:id="334" w:name="_Toc487288034"/>
+      <w:r>
+        <w:rPr>
+          <w:lang w:val="en-US"/>
+        </w:rPr>
+        <w:t xml:space="preserve">Secondary data: </w:t>
+      </w:r>
+      <w:r>
+        <w:rPr>
+          <w:lang w:val="en-US"/>
+        </w:rPr>
+        <w:t>s</w:t>
+      </w:r>
+      <w:r>
+        <w:rPr>
+          <w:lang w:val="en-US"/>
+        </w:rPr>
+        <w:t xml:space="preserve">oft </w:t>
+      </w:r>
+      <w:r>
+        <w:rPr>
+          <w:lang w:val="en-US"/>
+        </w:rPr>
+        <w:t>i</w:t>
+      </w:r>
+      <w:r>
+        <w:rPr>
+          <w:lang w:val="en-US"/>
+        </w:rPr>
+        <w:t xml:space="preserve">ndicator </w:t>
+      </w:r>
+      <w:r>
+        <w:rPr>
+          <w:lang w:val="en-US"/>
+        </w:rPr>
+        <w:t>c</w:t>
+      </w:r>
+      <w:r>
+        <w:rPr>
+          <w:lang w:val="en-US"/>
+        </w:rPr>
+        <w:t>alibration</w:t>
+      </w:r>
+      <w:bookmarkEnd w:id="333"/>
+      <w:bookmarkEnd w:id="334"/>
+    </w:p>
+    <w:p>
+      <w:pPr>
+        <w:jc w:val="both"/>
+        <w:rPr>
+          <w:lang w:val="en-US"/>
+        </w:rPr>
+      </w:pPr>
+      <w:r>
+        <w:rPr>
+          <w:lang w:val="en-US"/>
+        </w:rPr>
+        <w:t xml:space="preserve">Indicator-based algorithms require that secondary data be converted into soft indicators.  </w:t>
+      </w:r>
+      <w:r>
+        <w:rPr>
+          <w:lang w:val="en-US"/>
+        </w:rPr>
+        <w:t>One can create soft indicators by right-clicking on a variable of a point set, then choosing the “Soft indicator calibration…” item.  This brings the Soft Indicator Calibration dialog.  The appearance of the calibration curves depend on the type of the target soft indicators.  If you choose a source of category definition (category p.d.f. file or category definition file), then the curves are shown in categorical mode (</w:t>
+      </w:r>
+      <w:r>
+        <w:rPr>
+          <w:lang w:val="en-US"/>
+        </w:rPr>
+        <w:fldChar w:fldCharType="begin"/>
+      </w:r>
+      <w:r>
+        <w:rPr>
+          <w:lang w:val="en-US"/>
+        </w:rPr>
+        <w:instrText xml:space="preserve"> REF _Ref480560523 \h </w:instrText>
+      </w:r>
+      <w:r>
+        <w:rPr>
+          <w:lang w:val="en-US"/>
+        </w:rPr>
+      </w:r>
+      <w:r>
+        <w:rPr>
+          <w:lang w:val="en-US"/>
+        </w:rPr>
+        <w:fldChar w:fldCharType="separate"/>
+      </w:r>
+      <w:r>
+        <w:rPr>
+          <w:b/>
+          <w:lang w:val="en-US"/>
+        </w:rPr>
+        <w:t xml:space="preserve">Figure </w:t>
+      </w:r>
+      <w:r>
+        <w:rPr>
+          <w:b/>
+          <w:noProof/>
+          <w:lang w:val="en-US"/>
+        </w:rPr>
+        <w:t>56</w:t>
+      </w:r>
+      <w:r>
+        <w:rPr>
+          <w:lang w:val="en-US"/>
+        </w:rPr>
+        <w:fldChar w:fldCharType="end"/>
+      </w:r>
+      <w:r>
+        <w:rPr>
+          <w:lang w:val="en-US"/>
+        </w:rPr>
+        <w:t>), otherwise in continuous mode (</w:t>
+      </w:r>
+      <w:r>
+        <w:rPr>
+          <w:lang w:val="en-US"/>
+        </w:rPr>
+        <w:fldChar w:fldCharType="begin"/>
+      </w:r>
+      <w:r>
+        <w:rPr>
+          <w:lang w:val="en-US"/>
+        </w:rPr>
+        <w:instrText xml:space="preserve"> REF _Ref480560532 \h </w:instrText>
+      </w:r>
+      <w:r>
+        <w:rPr>
+          <w:lang w:val="en-US"/>
+        </w:rPr>
+      </w:r>
+      <w:r>
+        <w:rPr>
+          <w:lang w:val="en-US"/>
+        </w:rPr>
+        <w:fldChar w:fldCharType="separate"/>
+      </w:r>
+      <w:r>
+        <w:rPr>
+          <w:b/>
+          <w:lang w:val="en-US"/>
+        </w:rPr>
+        <w:t xml:space="preserve">Figure </w:t>
+      </w:r>
+      <w:r>
+        <w:rPr>
+          <w:b/>
+          <w:noProof/>
+          <w:lang w:val="en-US"/>
+        </w:rPr>
+        <w:t>57</w:t>
+      </w:r>
+      <w:r>
+        <w:rPr>
+          <w:lang w:val="en-US"/>
+        </w:rPr>
+        <w:fldChar w:fldCharType="end"/>
+      </w:r>
+      <w:r>
+        <w:rPr>
+          <w:lang w:val="en-US"/>
+        </w:rPr>
+        <w:t>).</w:t>
+      </w:r>
+    </w:p>
+    <w:p>
+      <w:pPr>
+        <w:keepNext/>
+        <w:jc w:val="center"/>
+      </w:pPr>
+      <w:r>
+        <w:rPr>
+          <w:noProof/>
+          <w:lang w:eastAsia="pt-BR"/>
+        </w:rPr>
+        <w:lastRenderedPageBreak/>
+        <w:drawing>
+          <wp:inline distT="0" distB="0" distL="0" distR="0" wp14:anchorId="0BD63F78" wp14:editId="268E5ACA">
+            <wp:extent cx="3493698" cy="3013397"/>
+            <wp:effectExtent l="0" t="0" r="0" b="0"/>
+            <wp:docPr id="114" name="Imagem 114"/>
+            <wp:cNvGraphicFramePr>
+              <a:graphicFrameLocks xmlns:a="http://schemas.openxmlformats.org/drawingml/2006/main" noChangeAspect="1"/>
+            </wp:cNvGraphicFramePr>
+            <a:graphic xmlns:a="http://schemas.openxmlformats.org/drawingml/2006/main">
+              <a:graphicData uri="http://schemas.openxmlformats.org/drawingml/2006/picture">
+                <pic:pic xmlns:pic="http://schemas.openxmlformats.org/drawingml/2006/picture">
+                  <pic:nvPicPr>
+                    <pic:cNvPr id="1" name=""/>
+                    <pic:cNvPicPr/>
+                  </pic:nvPicPr>
+                  <pic:blipFill>
+                    <a:blip r:embed="rId107"/>
+                    <a:stretch>
+                      <a:fillRect/>
+                    </a:stretch>
+                  </pic:blipFill>
+                  <pic:spPr>
+                    <a:xfrm>
+                      <a:off x="0" y="0"/>
                       <a:ext cx="3507109" cy="3024964"/>
                     </a:xfrm>
                     <a:prstGeom prst="rect">
@@ -47980,7 +48179,6 @@
           <w:noProof/>
           <w:lang w:eastAsia="pt-BR"/>
         </w:rPr>
-        <w:lastRenderedPageBreak/>
         <w:drawing>
           <wp:inline distT="0" distB="0" distL="0" distR="0" wp14:anchorId="1BE4BC85" wp14:editId="5674E03F">
             <wp:extent cx="3485071" cy="3325338"/>
@@ -47997,7 +48195,7 @@
                     <pic:cNvPicPr/>
                   </pic:nvPicPr>
                   <pic:blipFill>
-                    <a:blip r:embed="rId107"/>
+                    <a:blip r:embed="rId108"/>
                     <a:stretch>
                       <a:fillRect/>
                     </a:stretch>
@@ -48213,7 +48411,7 @@
                     </pic:cNvPicPr>
                   </pic:nvPicPr>
                   <pic:blipFill>
-                    <a:blip r:embed="rId108">
+                    <a:blip r:embed="rId109">
                       <a:extLst>
                         <a:ext uri="{28A0092B-C50C-407E-A947-70E740481C1C}">
                           <a14:useLocalDpi xmlns:a14="http://schemas.microsoft.com/office/drawing/2010/main" val="0"/>
@@ -48273,7 +48471,7 @@
                     </pic:cNvPicPr>
                   </pic:nvPicPr>
                   <pic:blipFill>
-                    <a:blip r:embed="rId109">
+                    <a:blip r:embed="rId110">
                       <a:extLst>
                         <a:ext uri="{28A0092B-C50C-407E-A947-70E740481C1C}">
                           <a14:useLocalDpi xmlns:a14="http://schemas.microsoft.com/office/drawing/2010/main" val="0"/>
@@ -48414,6 +48612,7 @@
         <w:rPr>
           <w:lang w:val="en-US"/>
         </w:rPr>
+        <w:lastRenderedPageBreak/>
         <w:t>Interpretation for categorical attributes</w:t>
       </w:r>
       <w:bookmarkEnd w:id="337"/>
@@ -48556,7 +48755,7 @@
                     </pic:cNvPicPr>
                   </pic:nvPicPr>
                   <pic:blipFill>
-                    <a:blip r:embed="rId110">
+                    <a:blip r:embed="rId111">
                       <a:extLst>
                         <a:ext uri="{28A0092B-C50C-407E-A947-70E740481C1C}">
                           <a14:useLocalDpi xmlns:a14="http://schemas.microsoft.com/office/drawing/2010/main" val="0"/>
@@ -48670,7 +48869,6 @@
         <w:rPr>
           <w:lang w:val="en-US"/>
         </w:rPr>
-        <w:lastRenderedPageBreak/>
         <w:t xml:space="preserve">Interpretation for </w:t>
       </w:r>
       <w:r>
@@ -48730,7 +48928,7 @@
                     </pic:cNvPicPr>
                   </pic:nvPicPr>
                   <pic:blipFill>
-                    <a:blip r:embed="rId111">
+                    <a:blip r:embed="rId112">
                       <a:extLst>
                         <a:ext uri="{28A0092B-C50C-407E-A947-70E740481C1C}">
                           <a14:useLocalDpi xmlns:a14="http://schemas.microsoft.com/office/drawing/2010/main" val="0"/>
@@ -48928,6 +49126,7 @@
         <w:rPr>
           <w:lang w:val="en-US"/>
         </w:rPr>
+        <w:lastRenderedPageBreak/>
         <w:t>LIKELY CAUSE: Soft indicator field with a constant value, resulting from a flat calibration curve (default curve).</w:t>
       </w:r>
       <w:r>
@@ -49149,14 +49348,7 @@
         <w:rPr>
           <w:lang w:val="en-US"/>
         </w:rPr>
-        <w:t xml:space="preserve">r </w:t>
-      </w:r>
-      <w:r>
-        <w:rPr>
-          <w:lang w:val="en-US"/>
-        </w:rPr>
-        <w:lastRenderedPageBreak/>
-        <w:t>Model of Cor</w:t>
+        <w:t>r Model of Cor</w:t>
       </w:r>
       <w:r>
         <w:rPr>
@@ -52718,7 +52910,6 @@
         <w:rPr>
           <w:lang w:val="en-US"/>
         </w:rPr>
-        <w:lastRenderedPageBreak/>
         <w:t xml:space="preserve">Cokriging with </w:t>
       </w:r>
       <w:r>
@@ -52914,6 +53105,7 @@
           <w:noProof/>
           <w:lang w:eastAsia="pt-BR"/>
         </w:rPr>
+        <w:lastRenderedPageBreak/>
         <w:drawing>
           <wp:inline distT="0" distB="0" distL="0" distR="0" wp14:anchorId="657D2CB0" wp14:editId="346D7A50">
             <wp:extent cx="5400040" cy="3526790"/>
@@ -52930,7 +53122,7 @@
                     <pic:cNvPicPr/>
                   </pic:nvPicPr>
                   <pic:blipFill>
-                    <a:blip r:embed="rId112"/>
+                    <a:blip r:embed="rId113"/>
                     <a:stretch>
                       <a:fillRect/>
                     </a:stretch>
@@ -53453,7 +53645,6 @@
         <w:rPr>
           <w:lang w:val="en-US"/>
         </w:rPr>
-        <w:lastRenderedPageBreak/>
         <w:t>Post-processing</w:t>
       </w:r>
       <w:bookmarkEnd w:id="364"/>
@@ -53591,6 +53782,7 @@
         <w:rPr>
           <w:lang w:val="en-US"/>
         </w:rPr>
+        <w:lastRenderedPageBreak/>
         <w:t xml:space="preserve">(CONSIDERING) </w:t>
       </w:r>
       <w:r>
@@ -53711,8 +53903,8 @@
       </w:pPr>
     </w:p>
     <w:sectPr>
-      <w:headerReference w:type="default" r:id="rId113"/>
-      <w:footerReference w:type="default" r:id="rId114"/>
+      <w:headerReference w:type="default" r:id="rId114"/>
+      <w:footerReference w:type="default" r:id="rId115"/>
       <w:pgSz w:w="11906" w:h="16838"/>
       <w:pgMar w:top="1417" w:right="1701" w:bottom="1417" w:left="1701" w:header="708" w:footer="708" w:gutter="0"/>
       <w:cols w:space="708"/>
@@ -53764,7 +53956,6 @@
         <w:docPartUnique/>
       </w:docPartObj>
     </w:sdtPr>
-    <w:sdtEndPr/>
     <w:sdtContent>
       <w:p>
         <w:pPr>
@@ -53784,7 +53975,7 @@
           <w:rPr>
             <w:noProof/>
           </w:rPr>
-          <w:t>48</w:t>
+          <w:t>58</w:t>
         </w:r>
         <w:r>
           <w:fldChar w:fldCharType="end"/>
@@ -56046,7 +56237,7 @@
 </file>
 
 <file path=customXml/itemProps1.xml><?xml version="1.0" encoding="utf-8"?>
-<ds:datastoreItem xmlns:ds="http://schemas.openxmlformats.org/officeDocument/2006/customXml" ds:itemID="{47DF5D31-358E-4A9D-809B-6BD54F393998}">
+<ds:datastoreItem xmlns:ds="http://schemas.openxmlformats.org/officeDocument/2006/customXml" ds:itemID="{B3F16BA7-ED33-4CDA-A0AB-84FC2F98EDB6}">
   <ds:schemaRefs>
     <ds:schemaRef ds:uri="http://schemas.openxmlformats.org/officeDocument/2006/bibliography"/>
   </ds:schemaRefs>

</xml_diff>

<commit_message>
Prepared to 64-bit; configuration in GammaRay.pro is more flexible; minor adjustments.
</commit_message>
<xml_diff>
--- a/docs/GammaRayManual.docx
+++ b/docs/GammaRayManual.docx
@@ -14436,6 +14436,70 @@
         </w:rPr>
         <w:t>pacman -S mingw-w64-x86_64-toolchain</w:t>
       </w:r>
+      <w:r>
+        <w:rPr>
+          <w:lang w:val="en-US"/>
+        </w:rPr>
+        <w:t xml:space="preserve">.  </w:t>
+      </w:r>
+      <w:r>
+        <w:rPr>
+          <w:lang w:val="en-US"/>
+        </w:rPr>
+        <w:t xml:space="preserve">Make sure you also update zlib with a </w:t>
+      </w:r>
+      <w:r>
+        <w:rPr>
+          <w:rStyle w:val="SourceCodeChar"/>
+        </w:rPr>
+        <w:t>pacman -S /mingw-w64-x86_64-zlib</w:t>
+      </w:r>
+      <w:r>
+        <w:rPr>
+          <w:lang w:val="en-US"/>
+        </w:rPr>
+        <w:t>,</w:t>
+      </w:r>
+      <w:r>
+        <w:rPr>
+          <w:lang w:val="en-US"/>
+        </w:rPr>
+        <w:t xml:space="preserve"> if you get an error about missing entrypoint of </w:t>
+      </w:r>
+      <w:r>
+        <w:rPr>
+          <w:rStyle w:val="SourceCodeChar"/>
+        </w:rPr>
+        <w:t>inflateValidate</w:t>
+      </w:r>
+      <w:r>
+        <w:rPr>
+          <w:rFonts w:ascii="Arial" w:hAnsi="Arial" w:cs="Arial"/>
+          <w:color w:val="242729"/>
+          <w:sz w:val="20"/>
+          <w:szCs w:val="20"/>
+          <w:shd w:val="clear" w:color="auto" w:fill="FFFFFF"/>
+          <w:lang w:val="en-US"/>
+        </w:rPr>
+        <w:t xml:space="preserve"> in </w:t>
+      </w:r>
+      <w:r>
+        <w:rPr>
+          <w:rStyle w:val="SourceCodeChar"/>
+        </w:rPr>
+        <w:t>libpng16-16.dll</w:t>
+      </w:r>
+      <w:r>
+        <w:rPr>
+          <w:rFonts w:ascii="Arial" w:hAnsi="Arial" w:cs="Arial"/>
+          <w:color w:val="242729"/>
+          <w:sz w:val="20"/>
+          <w:szCs w:val="20"/>
+          <w:shd w:val="clear" w:color="auto" w:fill="FFFFFF"/>
+          <w:lang w:val="en-US"/>
+        </w:rPr>
+        <w:t>.</w:t>
+      </w:r>
     </w:p>
     <w:p>
       <w:pPr>
@@ -14830,19 +14894,7 @@
         <w:rPr>
           <w:lang w:val="en-US"/>
         </w:rPr>
-        <w:t>To install Qt 5</w:t>
-      </w:r>
-      <w:r>
-        <w:rPr>
-          <w:lang w:val="en-US"/>
-        </w:rPr>
-        <w:t xml:space="preserve"> in MSYS2 (compiled with MinGW64)</w:t>
-      </w:r>
-      <w:r>
-        <w:rPr>
-          <w:lang w:val="en-US"/>
-        </w:rPr>
-        <w:t xml:space="preserve">: </w:t>
+        <w:t xml:space="preserve">To install Qt 5 in MSYS2 (compiled with MinGW64): </w:t>
       </w:r>
       <w:r>
         <w:rPr>
@@ -15132,19 +15184,7 @@
         <w:rPr>
           <w:lang w:val="en-US"/>
         </w:rPr>
-        <w:t>To install Qwt</w:t>
-      </w:r>
-      <w:r>
-        <w:rPr>
-          <w:lang w:val="en-US"/>
-        </w:rPr>
-        <w:t xml:space="preserve"> in MSYS2 (compiled with MinGW64)</w:t>
-      </w:r>
-      <w:r>
-        <w:rPr>
-          <w:lang w:val="en-US"/>
-        </w:rPr>
-        <w:t>:</w:t>
+        <w:t>To install Qwt in MSYS2 (compiled with MinGW64):</w:t>
       </w:r>
       <w:r>
         <w:rPr>
@@ -15225,7 +15265,14 @@
         <w:rPr>
           <w:lang w:val="en-US"/>
         </w:rPr>
-        <w:t xml:space="preserve"> since GammaRay interfaces VTK via a Qt widget,</w:t>
+        <w:t xml:space="preserve"> since GammaRay interfaces VTK via a Qt </w:t>
+      </w:r>
+      <w:r>
+        <w:rPr>
+          <w:lang w:val="en-US"/>
+        </w:rPr>
+        <w:lastRenderedPageBreak/>
+        <w:t>widget,</w:t>
       </w:r>
       <w:r>
         <w:rPr>
@@ -15255,14 +15302,7 @@
         <w:rPr>
           <w:lang w:val="en-US"/>
         </w:rPr>
-        <w:t xml:space="preserve"> </w:t>
-      </w:r>
-      <w:r>
-        <w:rPr>
-          <w:lang w:val="en-US"/>
-        </w:rPr>
-        <w:lastRenderedPageBreak/>
-        <w:t>(</w:t>
+        <w:t xml:space="preserve"> (</w:t>
       </w:r>
       <w:hyperlink r:id="rId20" w:history="1">
         <w:r>
@@ -15686,6 +15726,7 @@
           <w:noProof/>
           <w:lang w:eastAsia="pt-BR"/>
         </w:rPr>
+        <w:lastRenderedPageBreak/>
         <w:drawing>
           <wp:inline distT="0" distB="0" distL="0" distR="0">
             <wp:extent cx="5044966" cy="5149970"/>
@@ -15828,27 +15869,7 @@
         <w:rPr>
           <w:lang w:val="en-US"/>
         </w:rPr>
-        <w:t>To install VTK</w:t>
-      </w:r>
-      <w:r>
-        <w:rPr>
-          <w:lang w:val="en-US"/>
-        </w:rPr>
-        <w:t xml:space="preserve"> in MSYS2 (compiled with MinGW64</w:t>
-      </w:r>
-      <w:bookmarkStart w:id="53" w:name="_GoBack"/>
-      <w:bookmarkEnd w:id="53"/>
-      <w:r>
-        <w:rPr>
-          <w:lang w:val="en-US"/>
-        </w:rPr>
-        <w:t>)</w:t>
-      </w:r>
-      <w:r>
-        <w:rPr>
-          <w:lang w:val="en-US"/>
-        </w:rPr>
-        <w:t xml:space="preserve">: </w:t>
+        <w:t xml:space="preserve">To install VTK in MSYS2 (compiled with MinGW64): </w:t>
       </w:r>
       <w:r>
         <w:rPr>
@@ -15868,7 +15889,6 @@
         <w:rPr>
           <w:lang w:val="en-US"/>
         </w:rPr>
-        <w:lastRenderedPageBreak/>
         <w:t>VTK</w:t>
       </w:r>
       <w:r>
@@ -16157,6 +16177,7 @@
         <w:rPr>
           <w:lang w:val="en-US"/>
         </w:rPr>
+        <w:lastRenderedPageBreak/>
         <w:t xml:space="preserve">SOLUTION: </w:t>
       </w:r>
       <w:r>
@@ -16607,317 +16628,316 @@
           <w:lang w:val="en-US"/>
         </w:rPr>
       </w:pPr>
-      <w:bookmarkStart w:id="54" w:name="_Toc487275070"/>
-      <w:bookmarkStart w:id="55" w:name="_Toc487287956"/>
-      <w:bookmarkStart w:id="56" w:name="_Toc487991424"/>
+      <w:bookmarkStart w:id="53" w:name="_Toc487275070"/>
+      <w:bookmarkStart w:id="54" w:name="_Toc487287956"/>
+      <w:bookmarkStart w:id="55" w:name="_Toc487991424"/>
       <w:r>
         <w:rPr>
           <w:lang w:val="en-US"/>
         </w:rPr>
         <w:t>Windows: Debug x Release</w:t>
       </w:r>
+      <w:bookmarkEnd w:id="53"/>
       <w:bookmarkEnd w:id="54"/>
       <w:bookmarkEnd w:id="55"/>
+    </w:p>
+    <w:p>
+      <w:pPr>
+        <w:jc w:val="both"/>
+        <w:rPr>
+          <w:lang w:val="en-US"/>
+        </w:rPr>
+      </w:pPr>
+      <w:r>
+        <w:rPr>
+          <w:lang w:val="en-US"/>
+        </w:rPr>
+        <w:t>If you plan to develop GammaRay</w:t>
+      </w:r>
+      <w:r>
+        <w:rPr>
+          <w:lang w:val="en-US"/>
+        </w:rPr>
+        <w:t xml:space="preserve"> under Windows</w:t>
+      </w:r>
+      <w:r>
+        <w:rPr>
+          <w:lang w:val="en-US"/>
+        </w:rPr>
+        <w:t>, especially if you plan to use debuggers, it is important to provide or build both runtime and debug versions of the libraries.  In Windows, running the program compiled in debug mode will result in crashes and/or unspecified behavior when linked</w:t>
+      </w:r>
+      <w:r>
+        <w:rPr>
+          <w:lang w:val="en-US"/>
+        </w:rPr>
+        <w:t>/run</w:t>
+      </w:r>
+      <w:r>
+        <w:rPr>
+          <w:lang w:val="en-US"/>
+        </w:rPr>
+        <w:t xml:space="preserve"> against </w:t>
+      </w:r>
+      <w:r>
+        <w:rPr>
+          <w:lang w:val="en-US"/>
+        </w:rPr>
+        <w:t>release</w:t>
+      </w:r>
+      <w:r>
+        <w:rPr>
+          <w:lang w:val="en-US"/>
+        </w:rPr>
+        <w:t xml:space="preserve"> versions of the dependencies.</w:t>
+      </w:r>
+    </w:p>
+    <w:p>
+      <w:pPr>
+        <w:pStyle w:val="Ttulo3"/>
+        <w:rPr>
+          <w:lang w:val="en-US"/>
+        </w:rPr>
+      </w:pPr>
+      <w:r>
+        <w:rPr>
+          <w:lang w:val="en-US"/>
+        </w:rPr>
+        <w:t>Windows with GCC: 32 or 64-bit</w:t>
+      </w:r>
+    </w:p>
+    <w:p>
+      <w:pPr>
+        <w:jc w:val="both"/>
+        <w:rPr>
+          <w:lang w:val="en-US"/>
+        </w:rPr>
+      </w:pPr>
+      <w:r>
+        <w:rPr>
+          <w:lang w:val="en-US"/>
+        </w:rPr>
+        <w:t xml:space="preserve">GammaRay code is designed to be compiled as either a 32 or a 64-bit application.  In Windows, the 32 and 64-bit platforms are referred to in Qt world as </w:t>
+      </w:r>
+      <w:r>
+        <w:rPr>
+          <w:rStyle w:val="SourceCodeChar"/>
+        </w:rPr>
+        <w:t>x86</w:t>
+      </w:r>
+      <w:r>
+        <w:rPr>
+          <w:lang w:val="en-US"/>
+        </w:rPr>
+        <w:t xml:space="preserve"> and </w:t>
+      </w:r>
+      <w:r>
+        <w:rPr>
+          <w:rStyle w:val="SourceCodeChar"/>
+        </w:rPr>
+        <w:t>x64</w:t>
+      </w:r>
+      <w:r>
+        <w:rPr>
+          <w:lang w:val="en-US"/>
+        </w:rPr>
+        <w:t xml:space="preserve"> (sometimes </w:t>
+      </w:r>
+      <w:r>
+        <w:rPr>
+          <w:rStyle w:val="SourceCodeChar"/>
+        </w:rPr>
+        <w:t>x86_64</w:t>
+      </w:r>
+      <w:r>
+        <w:rPr>
+          <w:lang w:val="en-US"/>
+        </w:rPr>
+        <w:t xml:space="preserve">) respectively.  When you configure Qt, the same mkspec file (the file containing the toolchain/platform/architecture specifications) is used to build 32 or 64-bit executables in Windows using gcc/g++ compiler: </w:t>
+      </w:r>
+      <w:r>
+        <w:rPr>
+          <w:rStyle w:val="SourceCodeChar"/>
+        </w:rPr>
+        <w:t>win32-g++</w:t>
+      </w:r>
+      <w:r>
+        <w:rPr>
+          <w:lang w:val="en-US"/>
+        </w:rPr>
+        <w:t xml:space="preserve">.  The available platform specs can be assessed in </w:t>
+      </w:r>
+      <w:r>
+        <w:rPr>
+          <w:rStyle w:val="SourceCodeChar"/>
+        </w:rPr>
+        <w:t>mkspecs</w:t>
+      </w:r>
+      <w:r>
+        <w:rPr>
+          <w:lang w:val="en-US"/>
+        </w:rPr>
+        <w:t xml:space="preserve"> directory where you installed Qt.</w:t>
+      </w:r>
+    </w:p>
+    <w:p>
+      <w:pPr>
+        <w:pStyle w:val="Ttulo1"/>
+        <w:rPr>
+          <w:lang w:val="en-US"/>
+        </w:rPr>
+      </w:pPr>
+      <w:bookmarkStart w:id="56" w:name="_Toc474158315"/>
+      <w:bookmarkStart w:id="57" w:name="_Toc487275071"/>
+      <w:bookmarkStart w:id="58" w:name="_Toc487287957"/>
+      <w:bookmarkStart w:id="59" w:name="_Toc487991425"/>
+      <w:r>
+        <w:rPr>
+          <w:lang w:val="en-US"/>
+        </w:rPr>
+        <w:t>Contributing with code</w:t>
+      </w:r>
       <w:bookmarkEnd w:id="56"/>
-    </w:p>
-    <w:p>
-      <w:pPr>
-        <w:jc w:val="both"/>
-        <w:rPr>
-          <w:lang w:val="en-US"/>
-        </w:rPr>
-      </w:pPr>
-      <w:r>
-        <w:rPr>
-          <w:lang w:val="en-US"/>
-        </w:rPr>
-        <w:t>If you plan to develop GammaRay</w:t>
-      </w:r>
-      <w:r>
-        <w:rPr>
-          <w:lang w:val="en-US"/>
-        </w:rPr>
-        <w:t xml:space="preserve"> under Windows</w:t>
-      </w:r>
-      <w:r>
-        <w:rPr>
-          <w:lang w:val="en-US"/>
-        </w:rPr>
-        <w:t>, especially if you plan to use debuggers, it is important to provide or build both runtime and debug versions of the libraries.  In Windows, running the program compiled in debug mode will result in crashes and/or unspecified behavior when linked</w:t>
-      </w:r>
-      <w:r>
-        <w:rPr>
-          <w:lang w:val="en-US"/>
-        </w:rPr>
-        <w:t>/run</w:t>
-      </w:r>
-      <w:r>
-        <w:rPr>
-          <w:lang w:val="en-US"/>
-        </w:rPr>
-        <w:t xml:space="preserve"> against </w:t>
-      </w:r>
-      <w:r>
-        <w:rPr>
-          <w:lang w:val="en-US"/>
-        </w:rPr>
-        <w:t>release</w:t>
-      </w:r>
-      <w:r>
-        <w:rPr>
-          <w:lang w:val="en-US"/>
-        </w:rPr>
-        <w:t xml:space="preserve"> versions of the dependencies.</w:t>
-      </w:r>
-    </w:p>
-    <w:p>
-      <w:pPr>
-        <w:pStyle w:val="Ttulo3"/>
-        <w:rPr>
-          <w:lang w:val="en-US"/>
-        </w:rPr>
-      </w:pPr>
-      <w:r>
-        <w:rPr>
-          <w:lang w:val="en-US"/>
-        </w:rPr>
-        <w:t>Windows with GCC: 32 or 64-bit</w:t>
-      </w:r>
-    </w:p>
-    <w:p>
-      <w:pPr>
-        <w:jc w:val="both"/>
-        <w:rPr>
-          <w:lang w:val="en-US"/>
-        </w:rPr>
-      </w:pPr>
-      <w:r>
-        <w:rPr>
-          <w:lang w:val="en-US"/>
-        </w:rPr>
-        <w:t xml:space="preserve">GammaRay code is designed to be compiled as either a 32 or a 64-bit application.  In Windows, the 32 and 64-bit platforms are referred to in Qt world as </w:t>
-      </w:r>
-      <w:r>
-        <w:rPr>
-          <w:rStyle w:val="SourceCodeChar"/>
-        </w:rPr>
-        <w:t>x86</w:t>
-      </w:r>
-      <w:r>
-        <w:rPr>
-          <w:lang w:val="en-US"/>
-        </w:rPr>
-        <w:t xml:space="preserve"> and </w:t>
-      </w:r>
-      <w:r>
-        <w:rPr>
-          <w:rStyle w:val="SourceCodeChar"/>
-        </w:rPr>
-        <w:t>x64</w:t>
-      </w:r>
-      <w:r>
-        <w:rPr>
-          <w:lang w:val="en-US"/>
-        </w:rPr>
-        <w:t xml:space="preserve"> (sometimes </w:t>
-      </w:r>
-      <w:r>
-        <w:rPr>
-          <w:rStyle w:val="SourceCodeChar"/>
-        </w:rPr>
-        <w:t>x86_64</w:t>
-      </w:r>
-      <w:r>
-        <w:rPr>
-          <w:lang w:val="en-US"/>
-        </w:rPr>
-        <w:t xml:space="preserve">) respectively.  When you configure Qt, the same mkspec file (the file containing the toolchain/platform/architecture specifications) is used to build 32 or 64-bit executables in Windows using gcc/g++ compiler: </w:t>
-      </w:r>
-      <w:r>
-        <w:rPr>
-          <w:rStyle w:val="SourceCodeChar"/>
-        </w:rPr>
-        <w:t>win32-g++</w:t>
-      </w:r>
-      <w:r>
-        <w:rPr>
-          <w:lang w:val="en-US"/>
-        </w:rPr>
-        <w:t xml:space="preserve">.  The available platform specs can be assessed in </w:t>
-      </w:r>
-      <w:r>
-        <w:rPr>
-          <w:rStyle w:val="SourceCodeChar"/>
-        </w:rPr>
-        <w:t>mkspecs</w:t>
-      </w:r>
-      <w:r>
-        <w:rPr>
-          <w:lang w:val="en-US"/>
-        </w:rPr>
-        <w:t xml:space="preserve"> directory where you installed Qt.</w:t>
-      </w:r>
-    </w:p>
-    <w:p>
-      <w:pPr>
-        <w:pStyle w:val="Ttulo1"/>
-        <w:rPr>
-          <w:lang w:val="en-US"/>
-        </w:rPr>
-      </w:pPr>
-      <w:bookmarkStart w:id="57" w:name="_Toc474158315"/>
-      <w:bookmarkStart w:id="58" w:name="_Toc487275071"/>
-      <w:bookmarkStart w:id="59" w:name="_Toc487287957"/>
-      <w:bookmarkStart w:id="60" w:name="_Toc487991425"/>
-      <w:r>
-        <w:rPr>
-          <w:lang w:val="en-US"/>
-        </w:rPr>
-        <w:lastRenderedPageBreak/>
-        <w:t>Contributing with code</w:t>
-      </w:r>
       <w:bookmarkEnd w:id="57"/>
       <w:bookmarkEnd w:id="58"/>
       <w:bookmarkEnd w:id="59"/>
+    </w:p>
+    <w:p>
+      <w:pPr>
+        <w:jc w:val="both"/>
+        <w:rPr>
+          <w:lang w:val="en-US"/>
+        </w:rPr>
+      </w:pPr>
+      <w:r>
+        <w:rPr>
+          <w:lang w:val="en-US"/>
+        </w:rPr>
+        <w:t>Use</w:t>
+      </w:r>
+      <w:r>
+        <w:rPr>
+          <w:lang w:val="en-US"/>
+        </w:rPr>
+        <w:t>r</w:t>
+      </w:r>
+      <w:r>
+        <w:rPr>
+          <w:lang w:val="en-US"/>
+        </w:rPr>
+        <w:t xml:space="preserve">s can always request improvements and report bugs, but the response depends on </w:t>
+      </w:r>
+      <w:r>
+        <w:rPr>
+          <w:lang w:val="en-US"/>
+        </w:rPr>
+        <w:t>developer</w:t>
+      </w:r>
+      <w:r>
+        <w:rPr>
+          <w:lang w:val="en-US"/>
+        </w:rPr>
+        <w:t xml:space="preserve"> availability.  Hence, t</w:t>
+      </w:r>
+      <w:r>
+        <w:rPr>
+          <w:lang w:val="en-US"/>
+        </w:rPr>
+        <w:t xml:space="preserve">he best way to improve </w:t>
+      </w:r>
+      <w:r>
+        <w:rPr>
+          <w:lang w:val="en-US"/>
+        </w:rPr>
+        <w:t>GammaRay</w:t>
+      </w:r>
+      <w:r>
+        <w:rPr>
+          <w:lang w:val="en-US"/>
+        </w:rPr>
+        <w:t xml:space="preserve"> is</w:t>
+      </w:r>
+      <w:r>
+        <w:rPr>
+          <w:lang w:val="en-US"/>
+        </w:rPr>
+        <w:t xml:space="preserve"> </w:t>
+      </w:r>
+      <w:r>
+        <w:rPr>
+          <w:lang w:val="en-US"/>
+        </w:rPr>
+        <w:t xml:space="preserve">to </w:t>
+      </w:r>
+      <w:r>
+        <w:rPr>
+          <w:lang w:val="en-US"/>
+        </w:rPr>
+        <w:t>tak</w:t>
+      </w:r>
+      <w:r>
+        <w:rPr>
+          <w:lang w:val="en-US"/>
+        </w:rPr>
+        <w:t>e</w:t>
+      </w:r>
+      <w:r>
+        <w:rPr>
+          <w:lang w:val="en-US"/>
+        </w:rPr>
+        <w:t xml:space="preserve"> an active development role and gain</w:t>
+      </w:r>
+      <w:r>
+        <w:rPr>
+          <w:lang w:val="en-US"/>
+        </w:rPr>
+        <w:t xml:space="preserve"> knowledge in exchange.  Gamma</w:t>
+      </w:r>
+      <w:r>
+        <w:rPr>
+          <w:lang w:val="en-US"/>
+        </w:rPr>
+        <w:t>Ray was made o</w:t>
+      </w:r>
+      <w:r>
+        <w:rPr>
+          <w:lang w:val="en-US"/>
+        </w:rPr>
+        <w:t>pen source for this very reason</w:t>
+      </w:r>
+      <w:r>
+        <w:rPr>
+          <w:lang w:val="en-US"/>
+        </w:rPr>
+        <w:t>.  U</w:t>
+      </w:r>
+      <w:r>
+        <w:rPr>
+          <w:lang w:val="en-US"/>
+        </w:rPr>
+        <w:t>sing an IDE is optional, though it is recommended to use Qt Creator, especially if you plan to make changes to GUI.</w:t>
+      </w:r>
+    </w:p>
+    <w:p>
+      <w:pPr>
+        <w:pStyle w:val="Ttulo2"/>
+        <w:rPr>
+          <w:lang w:val="en-US"/>
+        </w:rPr>
+      </w:pPr>
+      <w:bookmarkStart w:id="60" w:name="_Toc474158316"/>
+      <w:bookmarkStart w:id="61" w:name="_Toc487275072"/>
+      <w:bookmarkStart w:id="62" w:name="_Toc487287958"/>
+      <w:bookmarkStart w:id="63" w:name="_Toc487991426"/>
+      <w:r>
+        <w:rPr>
+          <w:lang w:val="en-US"/>
+        </w:rPr>
+        <w:t>The Git versioning system</w:t>
+      </w:r>
       <w:bookmarkEnd w:id="60"/>
-    </w:p>
-    <w:p>
-      <w:pPr>
-        <w:jc w:val="both"/>
-        <w:rPr>
-          <w:lang w:val="en-US"/>
-        </w:rPr>
-      </w:pPr>
-      <w:r>
-        <w:rPr>
-          <w:lang w:val="en-US"/>
-        </w:rPr>
-        <w:t>Use</w:t>
-      </w:r>
-      <w:r>
-        <w:rPr>
-          <w:lang w:val="en-US"/>
-        </w:rPr>
-        <w:t>r</w:t>
-      </w:r>
-      <w:r>
-        <w:rPr>
-          <w:lang w:val="en-US"/>
-        </w:rPr>
-        <w:t xml:space="preserve">s can always request improvements and report bugs, but the response depends on </w:t>
-      </w:r>
-      <w:r>
-        <w:rPr>
-          <w:lang w:val="en-US"/>
-        </w:rPr>
-        <w:t>developer</w:t>
-      </w:r>
-      <w:r>
-        <w:rPr>
-          <w:lang w:val="en-US"/>
-        </w:rPr>
-        <w:t xml:space="preserve"> availability.  Hence, t</w:t>
-      </w:r>
-      <w:r>
-        <w:rPr>
-          <w:lang w:val="en-US"/>
-        </w:rPr>
-        <w:t xml:space="preserve">he best way to improve </w:t>
-      </w:r>
-      <w:r>
-        <w:rPr>
-          <w:lang w:val="en-US"/>
-        </w:rPr>
-        <w:t>GammaRay</w:t>
-      </w:r>
-      <w:r>
-        <w:rPr>
-          <w:lang w:val="en-US"/>
-        </w:rPr>
-        <w:t xml:space="preserve"> is</w:t>
-      </w:r>
-      <w:r>
-        <w:rPr>
-          <w:lang w:val="en-US"/>
-        </w:rPr>
-        <w:t xml:space="preserve"> </w:t>
-      </w:r>
-      <w:r>
-        <w:rPr>
-          <w:lang w:val="en-US"/>
-        </w:rPr>
-        <w:t xml:space="preserve">to </w:t>
-      </w:r>
-      <w:r>
-        <w:rPr>
-          <w:lang w:val="en-US"/>
-        </w:rPr>
-        <w:t>tak</w:t>
-      </w:r>
-      <w:r>
-        <w:rPr>
-          <w:lang w:val="en-US"/>
-        </w:rPr>
-        <w:t>e</w:t>
-      </w:r>
-      <w:r>
-        <w:rPr>
-          <w:lang w:val="en-US"/>
-        </w:rPr>
-        <w:t xml:space="preserve"> an active development role and gain</w:t>
-      </w:r>
-      <w:r>
-        <w:rPr>
-          <w:lang w:val="en-US"/>
-        </w:rPr>
-        <w:t xml:space="preserve"> knowledge in exchange.  Gamma</w:t>
-      </w:r>
-      <w:r>
-        <w:rPr>
-          <w:lang w:val="en-US"/>
-        </w:rPr>
-        <w:t>Ray was made o</w:t>
-      </w:r>
-      <w:r>
-        <w:rPr>
-          <w:lang w:val="en-US"/>
-        </w:rPr>
-        <w:t>pen source for this very reason</w:t>
-      </w:r>
-      <w:r>
-        <w:rPr>
-          <w:lang w:val="en-US"/>
-        </w:rPr>
-        <w:t>.  U</w:t>
-      </w:r>
-      <w:r>
-        <w:rPr>
-          <w:lang w:val="en-US"/>
-        </w:rPr>
-        <w:t>sing an IDE is optional, though it is recommended to use Qt Creator, especially if you plan to make changes to GUI.</w:t>
-      </w:r>
-    </w:p>
-    <w:p>
-      <w:pPr>
-        <w:pStyle w:val="Ttulo2"/>
-        <w:rPr>
-          <w:lang w:val="en-US"/>
-        </w:rPr>
-      </w:pPr>
-      <w:bookmarkStart w:id="61" w:name="_Toc474158316"/>
-      <w:bookmarkStart w:id="62" w:name="_Toc487275072"/>
-      <w:bookmarkStart w:id="63" w:name="_Toc487287958"/>
-      <w:bookmarkStart w:id="64" w:name="_Toc487991426"/>
-      <w:r>
-        <w:rPr>
-          <w:lang w:val="en-US"/>
-        </w:rPr>
-        <w:t>The Git versioning system</w:t>
-      </w:r>
       <w:bookmarkEnd w:id="61"/>
       <w:bookmarkEnd w:id="62"/>
       <w:bookmarkEnd w:id="63"/>
-      <w:bookmarkEnd w:id="64"/>
     </w:p>
     <w:p>
       <w:pPr>
@@ -16992,6 +17012,7 @@
         <w:rPr>
           <w:lang w:val="en-US"/>
         </w:rPr>
+        <w:lastRenderedPageBreak/>
         <w:t>Hence, i</w:t>
       </w:r>
       <w:r>
@@ -17297,958 +17318,952 @@
           <w:lang w:val="en-US"/>
         </w:rPr>
       </w:pPr>
-      <w:bookmarkStart w:id="65" w:name="_Toc474158317"/>
-      <w:bookmarkStart w:id="66" w:name="_Toc487275073"/>
-      <w:bookmarkStart w:id="67" w:name="_Toc487287959"/>
-      <w:bookmarkStart w:id="68" w:name="_Toc487991427"/>
+      <w:bookmarkStart w:id="64" w:name="_Toc474158317"/>
+      <w:bookmarkStart w:id="65" w:name="_Toc487275073"/>
+      <w:bookmarkStart w:id="66" w:name="_Toc487287959"/>
+      <w:bookmarkStart w:id="67" w:name="_Toc487991427"/>
       <w:r>
         <w:rPr>
           <w:lang w:val="en-US"/>
         </w:rPr>
         <w:t>Downloading the sources repository</w:t>
       </w:r>
+      <w:bookmarkEnd w:id="64"/>
       <w:bookmarkEnd w:id="65"/>
       <w:bookmarkEnd w:id="66"/>
       <w:bookmarkEnd w:id="67"/>
+    </w:p>
+    <w:p>
+      <w:pPr>
+        <w:jc w:val="both"/>
+        <w:rPr>
+          <w:lang w:val="en-US"/>
+        </w:rPr>
+      </w:pPr>
+      <w:r>
+        <w:rPr>
+          <w:lang w:val="en-US"/>
+        </w:rPr>
+        <w:t>A</w:t>
+      </w:r>
+      <w:r>
+        <w:rPr>
+          <w:lang w:val="en-US"/>
+        </w:rPr>
+        <w:t xml:space="preserve"> repository is the directory </w:t>
+      </w:r>
+      <w:r>
+        <w:rPr>
+          <w:lang w:val="en-US"/>
+        </w:rPr>
+        <w:t>tree</w:t>
+      </w:r>
+      <w:r>
+        <w:rPr>
+          <w:lang w:val="en-US"/>
+        </w:rPr>
+        <w:t xml:space="preserve"> with the source code</w:t>
+      </w:r>
+      <w:r>
+        <w:rPr>
+          <w:lang w:val="en-US"/>
+        </w:rPr>
+        <w:t xml:space="preserve"> </w:t>
+      </w:r>
+      <w:r>
+        <w:rPr>
+          <w:lang w:val="en-US"/>
+        </w:rPr>
+        <w:t xml:space="preserve">and the data files </w:t>
+      </w:r>
+      <w:r>
+        <w:rPr>
+          <w:lang w:val="en-US"/>
+        </w:rPr>
+        <w:t>maintained</w:t>
+      </w:r>
+      <w:r>
+        <w:rPr>
+          <w:lang w:val="en-US"/>
+        </w:rPr>
+        <w:t xml:space="preserve"> by Git to keep accurate track of the minutest changes.  To </w:t>
+      </w:r>
+      <w:r>
+        <w:rPr>
+          <w:lang w:val="en-US"/>
+        </w:rPr>
+        <w:t>set up your local GammaRay repository</w:t>
+      </w:r>
+      <w:r>
+        <w:rPr>
+          <w:lang w:val="en-US"/>
+        </w:rPr>
+        <w:t xml:space="preserve">, simply go to the directory where you plan to keep your local copy (called a clone) of the </w:t>
+      </w:r>
+      <w:r>
+        <w:rPr>
+          <w:lang w:val="en-US"/>
+        </w:rPr>
+        <w:t>GammaRay sources</w:t>
+      </w:r>
+      <w:r>
+        <w:rPr>
+          <w:lang w:val="en-US"/>
+        </w:rPr>
+        <w:t xml:space="preserve"> and enter the</w:t>
+      </w:r>
+      <w:r>
+        <w:rPr>
+          <w:lang w:val="en-US"/>
+        </w:rPr>
+        <w:t xml:space="preserve"> following</w:t>
+      </w:r>
+      <w:r>
+        <w:rPr>
+          <w:lang w:val="en-US"/>
+        </w:rPr>
+        <w:t xml:space="preserve"> command in your OS shell:</w:t>
+      </w:r>
+    </w:p>
+    <w:p>
+      <w:pPr>
+        <w:pStyle w:val="SourceCode"/>
+      </w:pPr>
+      <w:r>
+        <w:t>git clone</w:t>
+      </w:r>
+      <w:r>
+        <w:t xml:space="preserve"> </w:t>
+      </w:r>
+      <w:r>
+        <w:t>https</w:t>
+      </w:r>
+      <w:r>
+        <w:t>://github.com/PauloCarvalhoRJ/gammaray.git</w:t>
+      </w:r>
+    </w:p>
+    <w:p>
+      <w:pPr>
+        <w:jc w:val="both"/>
+        <w:rPr>
+          <w:lang w:val="en-US"/>
+        </w:rPr>
+      </w:pPr>
+      <w:r>
+        <w:rPr>
+          <w:lang w:val="en-US"/>
+        </w:rPr>
+        <w:t xml:space="preserve">The previous command creates a directory called </w:t>
+      </w:r>
+      <w:r>
+        <w:rPr>
+          <w:rStyle w:val="SourceCodeChar"/>
+        </w:rPr>
+        <w:t>GammaRay</w:t>
+      </w:r>
+      <w:r>
+        <w:rPr>
+          <w:lang w:val="en-US"/>
+        </w:rPr>
+        <w:t xml:space="preserve"> </w:t>
+      </w:r>
+      <w:r>
+        <w:rPr>
+          <w:lang w:val="en-US"/>
+        </w:rPr>
+        <w:t>containing</w:t>
+      </w:r>
+      <w:r>
+        <w:rPr>
+          <w:lang w:val="en-US"/>
+        </w:rPr>
+        <w:t xml:space="preserve"> your local clone in it</w:t>
+      </w:r>
+      <w:r>
+        <w:rPr>
+          <w:lang w:val="en-US"/>
+        </w:rPr>
+        <w:t>,</w:t>
+      </w:r>
+      <w:r>
+        <w:rPr>
+          <w:lang w:val="en-US"/>
+        </w:rPr>
+        <w:t xml:space="preserve"> ready to be tracked by Git.</w:t>
+      </w:r>
+    </w:p>
+    <w:p>
+      <w:pPr>
+        <w:pStyle w:val="Ttulo2"/>
+        <w:rPr>
+          <w:lang w:val="en-US"/>
+        </w:rPr>
+      </w:pPr>
+      <w:bookmarkStart w:id="68" w:name="_Toc474158318"/>
+      <w:bookmarkStart w:id="69" w:name="_Toc487275074"/>
+      <w:bookmarkStart w:id="70" w:name="_Toc487287960"/>
+      <w:bookmarkStart w:id="71" w:name="_Toc487991428"/>
+      <w:r>
+        <w:rPr>
+          <w:lang w:val="en-US"/>
+        </w:rPr>
+        <w:t>Creating a branch</w:t>
+      </w:r>
       <w:bookmarkEnd w:id="68"/>
-    </w:p>
-    <w:p>
-      <w:pPr>
-        <w:jc w:val="both"/>
-        <w:rPr>
-          <w:lang w:val="en-US"/>
-        </w:rPr>
-      </w:pPr>
-      <w:r>
-        <w:rPr>
-          <w:lang w:val="en-US"/>
-        </w:rPr>
-        <w:t>A</w:t>
-      </w:r>
-      <w:r>
-        <w:rPr>
-          <w:lang w:val="en-US"/>
-        </w:rPr>
-        <w:t xml:space="preserve"> repository is the directory </w:t>
-      </w:r>
-      <w:r>
-        <w:rPr>
-          <w:lang w:val="en-US"/>
-        </w:rPr>
-        <w:t>tree</w:t>
-      </w:r>
-      <w:r>
-        <w:rPr>
-          <w:lang w:val="en-US"/>
-        </w:rPr>
-        <w:t xml:space="preserve"> with the source code</w:t>
-      </w:r>
-      <w:r>
-        <w:rPr>
-          <w:lang w:val="en-US"/>
-        </w:rPr>
-        <w:t xml:space="preserve"> </w:t>
-      </w:r>
-      <w:r>
-        <w:rPr>
-          <w:lang w:val="en-US"/>
-        </w:rPr>
-        <w:t xml:space="preserve">and the data files </w:t>
-      </w:r>
-      <w:r>
-        <w:rPr>
-          <w:lang w:val="en-US"/>
-        </w:rPr>
-        <w:t>maintained</w:t>
-      </w:r>
-      <w:r>
-        <w:rPr>
-          <w:lang w:val="en-US"/>
-        </w:rPr>
-        <w:t xml:space="preserve"> by Git to keep accurate track of the minutest changes.  To </w:t>
-      </w:r>
-      <w:r>
-        <w:rPr>
-          <w:lang w:val="en-US"/>
-        </w:rPr>
-        <w:t>set up your local GammaRay repository</w:t>
-      </w:r>
-      <w:r>
-        <w:rPr>
-          <w:lang w:val="en-US"/>
-        </w:rPr>
-        <w:t xml:space="preserve">, simply go to the directory where you plan to keep your local copy (called a clone) of the </w:t>
-      </w:r>
-      <w:r>
-        <w:rPr>
-          <w:lang w:val="en-US"/>
-        </w:rPr>
-        <w:t>GammaRay sources</w:t>
-      </w:r>
-      <w:r>
-        <w:rPr>
-          <w:lang w:val="en-US"/>
-        </w:rPr>
-        <w:t xml:space="preserve"> and enter the</w:t>
-      </w:r>
-      <w:r>
-        <w:rPr>
-          <w:lang w:val="en-US"/>
-        </w:rPr>
-        <w:t xml:space="preserve"> following</w:t>
-      </w:r>
-      <w:r>
-        <w:rPr>
-          <w:lang w:val="en-US"/>
-        </w:rPr>
-        <w:t xml:space="preserve"> command in your OS shell:</w:t>
-      </w:r>
-    </w:p>
-    <w:p>
-      <w:pPr>
-        <w:pStyle w:val="SourceCode"/>
-      </w:pPr>
-      <w:r>
-        <w:t>git clone</w:t>
-      </w:r>
-      <w:r>
-        <w:t xml:space="preserve"> </w:t>
-      </w:r>
-      <w:r>
-        <w:t>https</w:t>
-      </w:r>
-      <w:r>
-        <w:t>://github.com/PauloCarvalhoRJ/gammaray.git</w:t>
-      </w:r>
-    </w:p>
-    <w:p>
-      <w:pPr>
-        <w:jc w:val="both"/>
-        <w:rPr>
-          <w:lang w:val="en-US"/>
-        </w:rPr>
-      </w:pPr>
-      <w:r>
-        <w:rPr>
-          <w:lang w:val="en-US"/>
-        </w:rPr>
-        <w:t xml:space="preserve">The previous command creates a directory called </w:t>
-      </w:r>
-      <w:r>
-        <w:rPr>
-          <w:rStyle w:val="SourceCodeChar"/>
-        </w:rPr>
-        <w:t>GammaRay</w:t>
-      </w:r>
-      <w:r>
-        <w:rPr>
-          <w:lang w:val="en-US"/>
-        </w:rPr>
-        <w:t xml:space="preserve"> </w:t>
-      </w:r>
-      <w:r>
-        <w:rPr>
-          <w:lang w:val="en-US"/>
-        </w:rPr>
-        <w:t>containing</w:t>
-      </w:r>
-      <w:r>
-        <w:rPr>
-          <w:lang w:val="en-US"/>
-        </w:rPr>
-        <w:t xml:space="preserve"> your local clone in it</w:t>
-      </w:r>
-      <w:r>
-        <w:rPr>
-          <w:lang w:val="en-US"/>
-        </w:rPr>
-        <w:t>,</w:t>
-      </w:r>
-      <w:r>
-        <w:rPr>
-          <w:lang w:val="en-US"/>
-        </w:rPr>
-        <w:t xml:space="preserve"> ready to be tracked by Git.</w:t>
-      </w:r>
-    </w:p>
-    <w:p>
-      <w:pPr>
-        <w:pStyle w:val="Ttulo2"/>
-        <w:rPr>
-          <w:lang w:val="en-US"/>
-        </w:rPr>
-      </w:pPr>
-      <w:bookmarkStart w:id="69" w:name="_Toc474158318"/>
-      <w:bookmarkStart w:id="70" w:name="_Toc487275074"/>
-      <w:bookmarkStart w:id="71" w:name="_Toc487287960"/>
-      <w:bookmarkStart w:id="72" w:name="_Toc487991428"/>
-      <w:r>
-        <w:rPr>
-          <w:lang w:val="en-US"/>
-        </w:rPr>
-        <w:t>Creating a branch</w:t>
-      </w:r>
       <w:bookmarkEnd w:id="69"/>
       <w:bookmarkEnd w:id="70"/>
       <w:bookmarkEnd w:id="71"/>
+    </w:p>
+    <w:p>
+      <w:pPr>
+        <w:jc w:val="both"/>
+        <w:rPr>
+          <w:lang w:val="en-US"/>
+        </w:rPr>
+      </w:pPr>
+      <w:r>
+        <w:rPr>
+          <w:lang w:val="en-US"/>
+        </w:rPr>
+        <w:t xml:space="preserve">A branch is a particular version of GammaRay code.  </w:t>
+      </w:r>
+      <w:r>
+        <w:rPr>
+          <w:lang w:val="en-US"/>
+        </w:rPr>
+        <w:t>Before starting making changes, it is necessary to create a branch, as any changes are only</w:t>
+      </w:r>
+      <w:r>
+        <w:rPr>
+          <w:lang w:val="en-US"/>
+        </w:rPr>
+        <w:t xml:space="preserve"> merged into the “official” source branch</w:t>
+      </w:r>
+      <w:r>
+        <w:rPr>
+          <w:lang w:val="en-US"/>
+        </w:rPr>
+        <w:t xml:space="preserve"> (called </w:t>
+      </w:r>
+      <w:r>
+        <w:rPr>
+          <w:rStyle w:val="SourceCodeChar"/>
+        </w:rPr>
+        <w:t>master</w:t>
+      </w:r>
+      <w:r>
+        <w:rPr>
+          <w:lang w:val="en-US"/>
+        </w:rPr>
+        <w:t>)</w:t>
+      </w:r>
+      <w:r>
+        <w:rPr>
+          <w:lang w:val="en-US"/>
+        </w:rPr>
+        <w:t xml:space="preserve"> via pull requests, after the necessary code review</w:t>
+      </w:r>
+      <w:r>
+        <w:rPr>
+          <w:lang w:val="en-US"/>
+        </w:rPr>
+        <w:t>.</w:t>
+      </w:r>
+      <w:r>
+        <w:rPr>
+          <w:lang w:val="en-US"/>
+        </w:rPr>
+        <w:t xml:space="preserve">  To create a </w:t>
+      </w:r>
+      <w:r>
+        <w:rPr>
+          <w:lang w:val="en-US"/>
+        </w:rPr>
+        <w:t xml:space="preserve">new </w:t>
+      </w:r>
+      <w:r>
+        <w:rPr>
+          <w:lang w:val="en-US"/>
+        </w:rPr>
+        <w:t xml:space="preserve">branch, </w:t>
+      </w:r>
+      <w:r>
+        <w:rPr>
+          <w:lang w:val="en-US"/>
+        </w:rPr>
+        <w:t xml:space="preserve">go to the sources directory then </w:t>
+      </w:r>
+      <w:r>
+        <w:rPr>
+          <w:lang w:val="en-US"/>
+        </w:rPr>
+        <w:t>enter:</w:t>
+      </w:r>
+    </w:p>
+    <w:p>
+      <w:pPr>
+        <w:pStyle w:val="SourceCode"/>
+      </w:pPr>
+      <w:r>
+        <w:t>git branch ticket123_</w:t>
+      </w:r>
+      <w:r>
+        <w:t>Solve</w:t>
+      </w:r>
+      <w:r>
+        <w:t>KrigingDialogBug</w:t>
+      </w:r>
+    </w:p>
+    <w:p>
+      <w:pPr>
+        <w:jc w:val="both"/>
+        <w:rPr>
+          <w:lang w:val="en-US"/>
+        </w:rPr>
+      </w:pPr>
+      <w:r>
+        <w:rPr>
+          <w:lang w:val="en-US"/>
+        </w:rPr>
+        <w:t>Most times,</w:t>
+      </w:r>
+      <w:r>
+        <w:rPr>
+          <w:lang w:val="en-US"/>
+        </w:rPr>
+        <w:t xml:space="preserve"> you </w:t>
+      </w:r>
+      <w:r>
+        <w:rPr>
+          <w:lang w:val="en-US"/>
+        </w:rPr>
+        <w:t>want to create</w:t>
+      </w:r>
+      <w:r>
+        <w:rPr>
+          <w:lang w:val="en-US"/>
+        </w:rPr>
+        <w:t xml:space="preserve"> a</w:t>
+      </w:r>
+      <w:r>
+        <w:rPr>
+          <w:lang w:val="en-US"/>
+        </w:rPr>
+        <w:t xml:space="preserve"> fresh</w:t>
+      </w:r>
+      <w:r>
+        <w:rPr>
+          <w:lang w:val="en-US"/>
+        </w:rPr>
+        <w:t xml:space="preserve"> branch derived from </w:t>
+      </w:r>
+      <w:r>
+        <w:rPr>
+          <w:rStyle w:val="SourceCodeChar"/>
+        </w:rPr>
+        <w:t>master</w:t>
+      </w:r>
+      <w:r>
+        <w:rPr>
+          <w:lang w:val="en-US"/>
+        </w:rPr>
+        <w:t xml:space="preserve">.  To make sure, enter </w:t>
+      </w:r>
+      <w:r>
+        <w:rPr>
+          <w:rStyle w:val="SourceCodeChar"/>
+        </w:rPr>
+        <w:t>git branch</w:t>
+      </w:r>
+      <w:r>
+        <w:rPr>
+          <w:lang w:val="en-US"/>
+        </w:rPr>
+        <w:t xml:space="preserve"> without arguments to check whether your current branch is </w:t>
+      </w:r>
+      <w:r>
+        <w:rPr>
+          <w:rStyle w:val="SourceCodeChar"/>
+        </w:rPr>
+        <w:t>master</w:t>
+      </w:r>
+      <w:r>
+        <w:rPr>
+          <w:lang w:val="en-US"/>
+        </w:rPr>
+        <w:t xml:space="preserve"> before creating your new branch.</w:t>
+      </w:r>
+      <w:r>
+        <w:rPr>
+          <w:lang w:val="en-US"/>
+        </w:rPr>
+        <w:t xml:space="preserve">  Of course, it is possible to create branches from non-</w:t>
+      </w:r>
+      <w:r>
+        <w:rPr>
+          <w:rStyle w:val="SourceCodeChar"/>
+        </w:rPr>
+        <w:t>master</w:t>
+      </w:r>
+      <w:r>
+        <w:rPr>
+          <w:lang w:val="en-US"/>
+        </w:rPr>
+        <w:t xml:space="preserve"> branches.  If you are not in </w:t>
+      </w:r>
+      <w:r>
+        <w:rPr>
+          <w:rStyle w:val="SourceCodeChar"/>
+        </w:rPr>
+        <w:t>master</w:t>
+      </w:r>
+      <w:r>
+        <w:rPr>
+          <w:lang w:val="en-US"/>
+        </w:rPr>
+        <w:t xml:space="preserve"> branch, switch to it by issuing </w:t>
+      </w:r>
+      <w:r>
+        <w:rPr>
+          <w:rStyle w:val="SourceCodeChar"/>
+        </w:rPr>
+        <w:t>git checkout master</w:t>
+      </w:r>
+      <w:r>
+        <w:rPr>
+          <w:lang w:val="en-US"/>
+        </w:rPr>
+        <w:t>.</w:t>
+      </w:r>
+    </w:p>
+    <w:p>
+      <w:pPr>
+        <w:jc w:val="both"/>
+        <w:rPr>
+          <w:lang w:val="en-US"/>
+        </w:rPr>
+      </w:pPr>
+      <w:r>
+        <w:rPr>
+          <w:lang w:val="en-US"/>
+        </w:rPr>
+        <w:t xml:space="preserve">The second parameter is the name given to your branch, </w:t>
+      </w:r>
+      <w:r>
+        <w:rPr>
+          <w:lang w:val="en-US"/>
+        </w:rPr>
+        <w:t xml:space="preserve">normally named after the new enhancement </w:t>
+      </w:r>
+      <w:r>
+        <w:rPr>
+          <w:lang w:val="en-US"/>
+        </w:rPr>
+        <w:t>to be</w:t>
+      </w:r>
+      <w:r>
+        <w:rPr>
+          <w:lang w:val="en-US"/>
+        </w:rPr>
+        <w:t xml:space="preserve"> added or the bug </w:t>
+      </w:r>
+      <w:r>
+        <w:rPr>
+          <w:lang w:val="en-US"/>
+        </w:rPr>
+        <w:t>to be</w:t>
+      </w:r>
+      <w:r>
+        <w:rPr>
+          <w:lang w:val="en-US"/>
+        </w:rPr>
+        <w:t xml:space="preserve"> fixed.  </w:t>
+      </w:r>
+      <w:r>
+        <w:rPr>
+          <w:lang w:val="en-US"/>
+        </w:rPr>
+        <w:t>After that, it is necessary to switch to your branch (called a checkout):</w:t>
+      </w:r>
+    </w:p>
+    <w:p>
+      <w:pPr>
+        <w:pStyle w:val="SourceCode"/>
+      </w:pPr>
+      <w:r>
+        <w:t>git checkout ticket123_</w:t>
+      </w:r>
+      <w:r>
+        <w:t>Solve</w:t>
+      </w:r>
+      <w:r>
+        <w:t>KrigingDialogBug</w:t>
+      </w:r>
+    </w:p>
+    <w:p>
+      <w:pPr>
+        <w:jc w:val="both"/>
+        <w:rPr>
+          <w:lang w:val="en-US"/>
+        </w:rPr>
+      </w:pPr>
+      <w:r>
+        <w:rPr>
+          <w:lang w:val="en-US"/>
+        </w:rPr>
+        <w:t>With the previous command</w:t>
+      </w:r>
+      <w:r>
+        <w:rPr>
+          <w:lang w:val="en-US"/>
+        </w:rPr>
+        <w:t xml:space="preserve">, Git </w:t>
+      </w:r>
+      <w:r>
+        <w:rPr>
+          <w:lang w:val="en-US"/>
+        </w:rPr>
+        <w:t>will keep</w:t>
+      </w:r>
+      <w:r>
+        <w:rPr>
+          <w:lang w:val="en-US"/>
+        </w:rPr>
+        <w:t xml:space="preserve"> </w:t>
+      </w:r>
+      <w:r>
+        <w:rPr>
+          <w:lang w:val="en-US"/>
+        </w:rPr>
+        <w:t>record of</w:t>
+      </w:r>
+      <w:r>
+        <w:rPr>
+          <w:lang w:val="en-US"/>
+        </w:rPr>
+        <w:t xml:space="preserve"> any changes you make to </w:t>
+      </w:r>
+      <w:r>
+        <w:rPr>
+          <w:lang w:val="en-US"/>
+        </w:rPr>
+        <w:t>the sources and assign them to the current branch.  You can list the branches</w:t>
+      </w:r>
+      <w:r>
+        <w:rPr>
+          <w:lang w:val="en-US"/>
+        </w:rPr>
+        <w:t xml:space="preserve"> you checked-out at least once</w:t>
+      </w:r>
+      <w:r>
+        <w:rPr>
+          <w:lang w:val="en-US"/>
+        </w:rPr>
+        <w:t xml:space="preserve"> with</w:t>
+      </w:r>
+      <w:r>
+        <w:rPr>
+          <w:lang w:val="en-US"/>
+        </w:rPr>
+        <w:t xml:space="preserve"> a </w:t>
+      </w:r>
+      <w:r>
+        <w:rPr>
+          <w:rStyle w:val="SourceCodeChar"/>
+        </w:rPr>
+        <w:t>git branch</w:t>
+      </w:r>
+      <w:r>
+        <w:rPr>
+          <w:lang w:val="en-US"/>
+        </w:rPr>
+        <w:t xml:space="preserve"> without arguments</w:t>
+      </w:r>
+      <w:r>
+        <w:rPr>
+          <w:lang w:val="en-US"/>
+        </w:rPr>
+        <w:t>.</w:t>
+      </w:r>
+      <w:r>
+        <w:rPr>
+          <w:lang w:val="en-US"/>
+        </w:rPr>
+        <w:t xml:space="preserve">  </w:t>
+      </w:r>
+    </w:p>
+    <w:p>
+      <w:pPr>
+        <w:pStyle w:val="Ttulo2"/>
+        <w:rPr>
+          <w:lang w:val="en-US"/>
+        </w:rPr>
+      </w:pPr>
+      <w:r>
+        <w:rPr>
+          <w:lang w:val="en-US"/>
+        </w:rPr>
+        <w:lastRenderedPageBreak/>
+        <w:t>Downloading an existing branch</w:t>
+      </w:r>
+    </w:p>
+    <w:p>
+      <w:pPr>
+        <w:jc w:val="both"/>
+        <w:rPr>
+          <w:lang w:val="en-US"/>
+        </w:rPr>
+      </w:pPr>
+      <w:r>
+        <w:rPr>
+          <w:lang w:val="en-US"/>
+        </w:rPr>
+        <w:t xml:space="preserve">You can download other branches that may </w:t>
+      </w:r>
+      <w:r>
+        <w:rPr>
+          <w:lang w:val="en-US"/>
+        </w:rPr>
+        <w:t>have been uploaded by other users to</w:t>
+      </w:r>
+      <w:r>
+        <w:rPr>
+          <w:lang w:val="en-US"/>
+        </w:rPr>
+        <w:t xml:space="preserve"> the remote repository with a </w:t>
+      </w:r>
+      <w:r>
+        <w:rPr>
+          <w:rStyle w:val="SourceCodeChar"/>
+        </w:rPr>
+        <w:t>git fetch</w:t>
+      </w:r>
+      <w:r>
+        <w:rPr>
+          <w:lang w:val="en-US"/>
+        </w:rPr>
+        <w:t xml:space="preserve"> command</w:t>
+      </w:r>
+      <w:r>
+        <w:rPr>
+          <w:lang w:val="en-US"/>
+        </w:rPr>
+        <w:t>.  F</w:t>
+      </w:r>
+      <w:r>
+        <w:rPr>
+          <w:lang w:val="en-US"/>
+        </w:rPr>
+        <w:t>or instance</w:t>
+      </w:r>
+      <w:r>
+        <w:rPr>
+          <w:lang w:val="en-US"/>
+        </w:rPr>
+        <w:t>,</w:t>
+      </w:r>
+      <w:r>
+        <w:rPr>
+          <w:lang w:val="en-US"/>
+        </w:rPr>
+        <w:t xml:space="preserve"> a fellow developer may ask you to test a particular new feature she/he is working on</w:t>
+      </w:r>
+      <w:r>
+        <w:rPr>
+          <w:lang w:val="en-US"/>
+        </w:rPr>
+        <w:t xml:space="preserve"> or you wish to continue work on the same branch in another computer</w:t>
+      </w:r>
+      <w:r>
+        <w:rPr>
+          <w:lang w:val="en-US"/>
+        </w:rPr>
+        <w:t>.</w:t>
+      </w:r>
+    </w:p>
+    <w:p>
+      <w:pPr>
+        <w:pStyle w:val="Ttulo2"/>
+        <w:rPr>
+          <w:lang w:val="en-US"/>
+        </w:rPr>
+      </w:pPr>
+      <w:bookmarkStart w:id="72" w:name="_Ref476207041"/>
+      <w:bookmarkStart w:id="73" w:name="_Toc487275075"/>
+      <w:bookmarkStart w:id="74" w:name="_Toc487287961"/>
+      <w:bookmarkStart w:id="75" w:name="_Toc487991429"/>
+      <w:r>
+        <w:rPr>
+          <w:lang w:val="en-US"/>
+        </w:rPr>
+        <w:t xml:space="preserve">Keeping tool-specific files from </w:t>
+      </w:r>
+      <w:r>
+        <w:rPr>
+          <w:lang w:val="en-US"/>
+        </w:rPr>
+        <w:t>version control</w:t>
+      </w:r>
       <w:bookmarkEnd w:id="72"/>
-    </w:p>
-    <w:p>
-      <w:pPr>
-        <w:jc w:val="both"/>
-        <w:rPr>
-          <w:lang w:val="en-US"/>
-        </w:rPr>
-      </w:pPr>
-      <w:r>
-        <w:rPr>
-          <w:lang w:val="en-US"/>
-        </w:rPr>
-        <w:t xml:space="preserve">A branch is a particular version of GammaRay code.  </w:t>
-      </w:r>
-      <w:r>
-        <w:rPr>
-          <w:lang w:val="en-US"/>
-        </w:rPr>
-        <w:t>Before starting making changes, it is necessary to create a branch, as any changes are only</w:t>
-      </w:r>
-      <w:r>
-        <w:rPr>
-          <w:lang w:val="en-US"/>
-        </w:rPr>
-        <w:t xml:space="preserve"> merged into the “official” source branch</w:t>
-      </w:r>
-      <w:r>
-        <w:rPr>
-          <w:lang w:val="en-US"/>
-        </w:rPr>
-        <w:t xml:space="preserve"> (called </w:t>
-      </w:r>
-      <w:r>
-        <w:rPr>
-          <w:rStyle w:val="SourceCodeChar"/>
-        </w:rPr>
-        <w:t>master</w:t>
-      </w:r>
-      <w:r>
-        <w:rPr>
-          <w:lang w:val="en-US"/>
-        </w:rPr>
-        <w:t>)</w:t>
-      </w:r>
-      <w:r>
-        <w:rPr>
-          <w:lang w:val="en-US"/>
-        </w:rPr>
-        <w:t xml:space="preserve"> via pull requests, after the necessary code review</w:t>
-      </w:r>
-      <w:r>
-        <w:rPr>
-          <w:lang w:val="en-US"/>
-        </w:rPr>
-        <w:t>.</w:t>
-      </w:r>
-      <w:r>
-        <w:rPr>
-          <w:lang w:val="en-US"/>
-        </w:rPr>
-        <w:t xml:space="preserve">  To create a </w:t>
-      </w:r>
-      <w:r>
-        <w:rPr>
-          <w:lang w:val="en-US"/>
-        </w:rPr>
-        <w:t xml:space="preserve">new </w:t>
-      </w:r>
-      <w:r>
-        <w:rPr>
-          <w:lang w:val="en-US"/>
-        </w:rPr>
-        <w:t xml:space="preserve">branch, </w:t>
-      </w:r>
-      <w:r>
-        <w:rPr>
-          <w:lang w:val="en-US"/>
-        </w:rPr>
-        <w:t xml:space="preserve">go to the sources directory then </w:t>
-      </w:r>
-      <w:r>
-        <w:rPr>
-          <w:lang w:val="en-US"/>
-        </w:rPr>
-        <w:t>enter:</w:t>
-      </w:r>
-    </w:p>
-    <w:p>
-      <w:pPr>
-        <w:pStyle w:val="SourceCode"/>
-      </w:pPr>
-      <w:r>
-        <w:t>git branch ticket123_</w:t>
-      </w:r>
-      <w:r>
-        <w:t>Solve</w:t>
-      </w:r>
-      <w:r>
-        <w:t>KrigingDialogBug</w:t>
-      </w:r>
-    </w:p>
-    <w:p>
-      <w:pPr>
-        <w:jc w:val="both"/>
-        <w:rPr>
-          <w:lang w:val="en-US"/>
-        </w:rPr>
-      </w:pPr>
-      <w:r>
-        <w:rPr>
-          <w:lang w:val="en-US"/>
-        </w:rPr>
-        <w:t>Most times,</w:t>
-      </w:r>
-      <w:r>
-        <w:rPr>
-          <w:lang w:val="en-US"/>
-        </w:rPr>
-        <w:t xml:space="preserve"> you </w:t>
-      </w:r>
-      <w:r>
-        <w:rPr>
-          <w:lang w:val="en-US"/>
-        </w:rPr>
-        <w:t>want to create</w:t>
-      </w:r>
-      <w:r>
-        <w:rPr>
-          <w:lang w:val="en-US"/>
-        </w:rPr>
-        <w:t xml:space="preserve"> a</w:t>
-      </w:r>
-      <w:r>
-        <w:rPr>
-          <w:lang w:val="en-US"/>
-        </w:rPr>
-        <w:t xml:space="preserve"> fresh</w:t>
-      </w:r>
-      <w:r>
-        <w:rPr>
-          <w:lang w:val="en-US"/>
-        </w:rPr>
-        <w:t xml:space="preserve"> branch derived from </w:t>
-      </w:r>
-      <w:r>
-        <w:rPr>
-          <w:rStyle w:val="SourceCodeChar"/>
-        </w:rPr>
-        <w:t>master</w:t>
-      </w:r>
-      <w:r>
-        <w:rPr>
-          <w:lang w:val="en-US"/>
-        </w:rPr>
-        <w:t xml:space="preserve">.  To make sure, enter </w:t>
-      </w:r>
-      <w:r>
-        <w:rPr>
-          <w:rStyle w:val="SourceCodeChar"/>
-        </w:rPr>
-        <w:t>git branch</w:t>
-      </w:r>
-      <w:r>
-        <w:rPr>
-          <w:lang w:val="en-US"/>
-        </w:rPr>
-        <w:t xml:space="preserve"> without arguments to check whether your current branch is </w:t>
-      </w:r>
-      <w:r>
-        <w:rPr>
-          <w:rStyle w:val="SourceCodeChar"/>
-        </w:rPr>
-        <w:t>master</w:t>
-      </w:r>
-      <w:r>
-        <w:rPr>
-          <w:lang w:val="en-US"/>
-        </w:rPr>
-        <w:t xml:space="preserve"> before creating </w:t>
-      </w:r>
-      <w:r>
-        <w:rPr>
-          <w:lang w:val="en-US"/>
-        </w:rPr>
-        <w:lastRenderedPageBreak/>
-        <w:t>your new branch.</w:t>
-      </w:r>
-      <w:r>
-        <w:rPr>
-          <w:lang w:val="en-US"/>
-        </w:rPr>
-        <w:t xml:space="preserve">  Of course, it is possible to create branches from non-</w:t>
-      </w:r>
-      <w:r>
-        <w:rPr>
-          <w:rStyle w:val="SourceCodeChar"/>
-        </w:rPr>
-        <w:t>master</w:t>
-      </w:r>
-      <w:r>
-        <w:rPr>
-          <w:lang w:val="en-US"/>
-        </w:rPr>
-        <w:t xml:space="preserve"> branches.  If you are not in </w:t>
-      </w:r>
-      <w:r>
-        <w:rPr>
-          <w:rStyle w:val="SourceCodeChar"/>
-        </w:rPr>
-        <w:t>master</w:t>
-      </w:r>
-      <w:r>
-        <w:rPr>
-          <w:lang w:val="en-US"/>
-        </w:rPr>
-        <w:t xml:space="preserve"> branch, switch to it by issuing </w:t>
-      </w:r>
-      <w:r>
-        <w:rPr>
-          <w:rStyle w:val="SourceCodeChar"/>
-        </w:rPr>
-        <w:t>git checkout master</w:t>
-      </w:r>
-      <w:r>
-        <w:rPr>
-          <w:lang w:val="en-US"/>
-        </w:rPr>
-        <w:t>.</w:t>
-      </w:r>
-    </w:p>
-    <w:p>
-      <w:pPr>
-        <w:jc w:val="both"/>
-        <w:rPr>
-          <w:lang w:val="en-US"/>
-        </w:rPr>
-      </w:pPr>
-      <w:r>
-        <w:rPr>
-          <w:lang w:val="en-US"/>
-        </w:rPr>
-        <w:t xml:space="preserve">The second parameter is the name given to your branch, </w:t>
-      </w:r>
-      <w:r>
-        <w:rPr>
-          <w:lang w:val="en-US"/>
-        </w:rPr>
-        <w:t xml:space="preserve">normally named after the new enhancement </w:t>
-      </w:r>
-      <w:r>
-        <w:rPr>
-          <w:lang w:val="en-US"/>
-        </w:rPr>
-        <w:t>to be</w:t>
-      </w:r>
-      <w:r>
-        <w:rPr>
-          <w:lang w:val="en-US"/>
-        </w:rPr>
-        <w:t xml:space="preserve"> added or the bug </w:t>
-      </w:r>
-      <w:r>
-        <w:rPr>
-          <w:lang w:val="en-US"/>
-        </w:rPr>
-        <w:t>to be</w:t>
-      </w:r>
-      <w:r>
-        <w:rPr>
-          <w:lang w:val="en-US"/>
-        </w:rPr>
-        <w:t xml:space="preserve"> fixed.  </w:t>
-      </w:r>
-      <w:r>
-        <w:rPr>
-          <w:lang w:val="en-US"/>
-        </w:rPr>
-        <w:t>After that, it is necessary to switch to your branch (called a checkout):</w:t>
-      </w:r>
-    </w:p>
-    <w:p>
-      <w:pPr>
-        <w:pStyle w:val="SourceCode"/>
-      </w:pPr>
-      <w:r>
-        <w:t>git checkout ticket123_</w:t>
-      </w:r>
-      <w:r>
-        <w:t>Solve</w:t>
-      </w:r>
-      <w:r>
-        <w:t>KrigingDialogBug</w:t>
-      </w:r>
-    </w:p>
-    <w:p>
-      <w:pPr>
-        <w:jc w:val="both"/>
-        <w:rPr>
-          <w:lang w:val="en-US"/>
-        </w:rPr>
-      </w:pPr>
-      <w:r>
-        <w:rPr>
-          <w:lang w:val="en-US"/>
-        </w:rPr>
-        <w:t>With the previous command</w:t>
-      </w:r>
-      <w:r>
-        <w:rPr>
-          <w:lang w:val="en-US"/>
-        </w:rPr>
-        <w:t xml:space="preserve">, Git </w:t>
-      </w:r>
-      <w:r>
-        <w:rPr>
-          <w:lang w:val="en-US"/>
-        </w:rPr>
-        <w:t>will keep</w:t>
-      </w:r>
-      <w:r>
-        <w:rPr>
-          <w:lang w:val="en-US"/>
-        </w:rPr>
-        <w:t xml:space="preserve"> </w:t>
-      </w:r>
-      <w:r>
-        <w:rPr>
-          <w:lang w:val="en-US"/>
-        </w:rPr>
-        <w:t>record of</w:t>
-      </w:r>
-      <w:r>
-        <w:rPr>
-          <w:lang w:val="en-US"/>
-        </w:rPr>
-        <w:t xml:space="preserve"> any changes you make to </w:t>
-      </w:r>
-      <w:r>
-        <w:rPr>
-          <w:lang w:val="en-US"/>
-        </w:rPr>
-        <w:t>the sources and assign them to the current branch.  You can list the branches</w:t>
-      </w:r>
-      <w:r>
-        <w:rPr>
-          <w:lang w:val="en-US"/>
-        </w:rPr>
-        <w:t xml:space="preserve"> you checked-out at least once</w:t>
-      </w:r>
-      <w:r>
-        <w:rPr>
-          <w:lang w:val="en-US"/>
-        </w:rPr>
-        <w:t xml:space="preserve"> with</w:t>
-      </w:r>
-      <w:r>
-        <w:rPr>
-          <w:lang w:val="en-US"/>
-        </w:rPr>
-        <w:t xml:space="preserve"> a </w:t>
-      </w:r>
-      <w:r>
-        <w:rPr>
-          <w:rStyle w:val="SourceCodeChar"/>
-        </w:rPr>
-        <w:t>git branch</w:t>
-      </w:r>
-      <w:r>
-        <w:rPr>
-          <w:lang w:val="en-US"/>
-        </w:rPr>
-        <w:t xml:space="preserve"> without arguments</w:t>
-      </w:r>
-      <w:r>
-        <w:rPr>
-          <w:lang w:val="en-US"/>
-        </w:rPr>
-        <w:t>.</w:t>
-      </w:r>
-      <w:r>
-        <w:rPr>
-          <w:lang w:val="en-US"/>
-        </w:rPr>
-        <w:t xml:space="preserve">  </w:t>
-      </w:r>
-    </w:p>
-    <w:p>
-      <w:pPr>
-        <w:pStyle w:val="Ttulo2"/>
-        <w:rPr>
-          <w:lang w:val="en-US"/>
-        </w:rPr>
-      </w:pPr>
-      <w:r>
-        <w:rPr>
-          <w:lang w:val="en-US"/>
-        </w:rPr>
-        <w:t>Downloading an existing branch</w:t>
-      </w:r>
-    </w:p>
-    <w:p>
-      <w:pPr>
-        <w:jc w:val="both"/>
-        <w:rPr>
-          <w:lang w:val="en-US"/>
-        </w:rPr>
-      </w:pPr>
-      <w:r>
-        <w:rPr>
-          <w:lang w:val="en-US"/>
-        </w:rPr>
-        <w:t xml:space="preserve">You can download other branches that may </w:t>
-      </w:r>
-      <w:r>
-        <w:rPr>
-          <w:lang w:val="en-US"/>
-        </w:rPr>
-        <w:t>have been uploaded by other users to</w:t>
-      </w:r>
-      <w:r>
-        <w:rPr>
-          <w:lang w:val="en-US"/>
-        </w:rPr>
-        <w:t xml:space="preserve"> the remote repository with a </w:t>
-      </w:r>
-      <w:r>
-        <w:rPr>
-          <w:rStyle w:val="SourceCodeChar"/>
-        </w:rPr>
-        <w:t>git fetch</w:t>
-      </w:r>
-      <w:r>
-        <w:rPr>
-          <w:lang w:val="en-US"/>
-        </w:rPr>
-        <w:t xml:space="preserve"> command</w:t>
-      </w:r>
-      <w:r>
-        <w:rPr>
-          <w:lang w:val="en-US"/>
-        </w:rPr>
-        <w:t>.  F</w:t>
-      </w:r>
-      <w:r>
-        <w:rPr>
-          <w:lang w:val="en-US"/>
-        </w:rPr>
-        <w:t>or instance</w:t>
-      </w:r>
-      <w:r>
-        <w:rPr>
-          <w:lang w:val="en-US"/>
-        </w:rPr>
-        <w:t>,</w:t>
-      </w:r>
-      <w:r>
-        <w:rPr>
-          <w:lang w:val="en-US"/>
-        </w:rPr>
-        <w:t xml:space="preserve"> a fellow developer may ask you to test a particular new feature she/he is working on</w:t>
-      </w:r>
-      <w:r>
-        <w:rPr>
-          <w:lang w:val="en-US"/>
-        </w:rPr>
-        <w:t xml:space="preserve"> or you wish to continue work on the same branch in another computer</w:t>
-      </w:r>
-      <w:r>
-        <w:rPr>
-          <w:lang w:val="en-US"/>
-        </w:rPr>
-        <w:t>.</w:t>
-      </w:r>
-    </w:p>
-    <w:p>
-      <w:pPr>
-        <w:pStyle w:val="Ttulo2"/>
-        <w:rPr>
-          <w:lang w:val="en-US"/>
-        </w:rPr>
-      </w:pPr>
-      <w:bookmarkStart w:id="73" w:name="_Ref476207041"/>
-      <w:bookmarkStart w:id="74" w:name="_Toc487275075"/>
-      <w:bookmarkStart w:id="75" w:name="_Toc487287961"/>
-      <w:bookmarkStart w:id="76" w:name="_Toc487991429"/>
-      <w:r>
-        <w:rPr>
-          <w:lang w:val="en-US"/>
-        </w:rPr>
-        <w:t xml:space="preserve">Keeping tool-specific files from </w:t>
-      </w:r>
-      <w:r>
-        <w:rPr>
-          <w:lang w:val="en-US"/>
-        </w:rPr>
-        <w:t>version control</w:t>
-      </w:r>
       <w:bookmarkEnd w:id="73"/>
       <w:bookmarkEnd w:id="74"/>
       <w:bookmarkEnd w:id="75"/>
+    </w:p>
+    <w:p>
+      <w:pPr>
+        <w:jc w:val="both"/>
+        <w:rPr>
+          <w:lang w:val="en-US"/>
+        </w:rPr>
+      </w:pPr>
+      <w:r>
+        <w:rPr>
+          <w:lang w:val="en-US"/>
+        </w:rPr>
+        <w:t>Before making any changes, if you plan to use an integrated development environment (IDE) like Netbeans, Eclipse, Visual Studio or Qt Creator, it is</w:t>
+      </w:r>
+      <w:r>
+        <w:rPr>
+          <w:lang w:val="en-US"/>
+        </w:rPr>
+        <w:t xml:space="preserve"> a</w:t>
+      </w:r>
+      <w:r>
+        <w:rPr>
+          <w:lang w:val="en-US"/>
+        </w:rPr>
+        <w:t xml:space="preserve"> good idea to open, configure, build and run the unchanged project inside the IDE.  This procedure will create any tool-specific files in your source tree.  For instance, Qt Creator adds a file called </w:t>
+      </w:r>
+      <w:r>
+        <w:rPr>
+          <w:rStyle w:val="SourceCodeChar"/>
+        </w:rPr>
+        <w:t>GammaRay.pro.user</w:t>
+      </w:r>
+      <w:r>
+        <w:rPr>
+          <w:lang w:val="en-US"/>
+        </w:rPr>
+        <w:t xml:space="preserve"> </w:t>
+      </w:r>
+      <w:r>
+        <w:rPr>
+          <w:lang w:val="en-US"/>
+        </w:rPr>
+        <w:t xml:space="preserve">and the text editor KWrite saves </w:t>
+      </w:r>
+      <w:r>
+        <w:rPr>
+          <w:lang w:val="en-US"/>
+        </w:rPr>
+        <w:t>backup copies</w:t>
+      </w:r>
+      <w:r>
+        <w:rPr>
+          <w:lang w:val="en-US"/>
+        </w:rPr>
+        <w:t xml:space="preserve"> of the</w:t>
+      </w:r>
+      <w:r>
+        <w:rPr>
+          <w:lang w:val="en-US"/>
+        </w:rPr>
+        <w:t xml:space="preserve"> edited</w:t>
+      </w:r>
+      <w:r>
+        <w:rPr>
+          <w:lang w:val="en-US"/>
+        </w:rPr>
+        <w:t xml:space="preserve"> files with the pattern </w:t>
+      </w:r>
+      <w:r>
+        <w:rPr>
+          <w:rStyle w:val="SourceCodeChar"/>
+        </w:rPr>
+        <w:t>name.txt~</w:t>
+      </w:r>
+      <w:r>
+        <w:rPr>
+          <w:lang w:val="en-US"/>
+        </w:rPr>
+        <w:t xml:space="preserve"> </w:t>
+      </w:r>
+      <w:r>
+        <w:rPr>
+          <w:lang w:val="en-US"/>
+        </w:rPr>
+        <w:t xml:space="preserve">in the source tree that </w:t>
+      </w:r>
+      <w:r>
+        <w:rPr>
+          <w:lang w:val="en-US"/>
+        </w:rPr>
+        <w:t xml:space="preserve">are not </w:t>
+      </w:r>
+      <w:r>
+        <w:rPr>
+          <w:lang w:val="en-US"/>
+        </w:rPr>
+        <w:t>source file</w:t>
+      </w:r>
+      <w:r>
+        <w:rPr>
+          <w:lang w:val="en-US"/>
+        </w:rPr>
+        <w:t>s</w:t>
+      </w:r>
+      <w:r>
+        <w:rPr>
+          <w:lang w:val="en-US"/>
+        </w:rPr>
+        <w:t>.</w:t>
+      </w:r>
+    </w:p>
+    <w:p>
+      <w:pPr>
+        <w:jc w:val="both"/>
+        <w:rPr>
+          <w:lang w:val="en-US"/>
+        </w:rPr>
+      </w:pPr>
+      <w:r>
+        <w:rPr>
+          <w:lang w:val="en-US"/>
+        </w:rPr>
+        <w:t>To quickly identify files kept by</w:t>
+      </w:r>
+      <w:r>
+        <w:rPr>
+          <w:lang w:val="en-US"/>
+        </w:rPr>
+        <w:t xml:space="preserve"> your tool set</w:t>
+      </w:r>
+      <w:r>
+        <w:rPr>
+          <w:lang w:val="en-US"/>
+        </w:rPr>
+        <w:t xml:space="preserve">, simply enter a </w:t>
+      </w:r>
+      <w:r>
+        <w:rPr>
+          <w:rStyle w:val="SourceCodeChar"/>
+        </w:rPr>
+        <w:t>git status</w:t>
+      </w:r>
+      <w:r>
+        <w:rPr>
+          <w:lang w:val="en-US"/>
+        </w:rPr>
+        <w:t xml:space="preserve">.  Any files listed as untracked were created by your tool.  You then need to edit </w:t>
+      </w:r>
+      <w:r>
+        <w:rPr>
+          <w:rStyle w:val="SourceCodeChar"/>
+        </w:rPr>
+        <w:t>.gitignore</w:t>
+      </w:r>
+      <w:r>
+        <w:rPr>
+          <w:lang w:val="en-US"/>
+        </w:rPr>
+        <w:t xml:space="preserve">, adding each of these files making Git ignore them.  After making the changes to </w:t>
+      </w:r>
+      <w:r>
+        <w:rPr>
+          <w:rStyle w:val="SourceCodeChar"/>
+        </w:rPr>
+        <w:t>.gitignore</w:t>
+      </w:r>
+      <w:r>
+        <w:rPr>
+          <w:lang w:val="en-US"/>
+        </w:rPr>
+        <w:t xml:space="preserve">, issue a </w:t>
+      </w:r>
+      <w:r>
+        <w:rPr>
+          <w:rStyle w:val="SourceCodeChar"/>
+        </w:rPr>
+        <w:t>git status</w:t>
+      </w:r>
+      <w:r>
+        <w:rPr>
+          <w:lang w:val="en-US"/>
+        </w:rPr>
+        <w:t xml:space="preserve"> again to make sure no tool-specific file remains untracked.</w:t>
+      </w:r>
+    </w:p>
+    <w:p>
+      <w:pPr>
+        <w:jc w:val="both"/>
+        <w:rPr>
+          <w:lang w:val="en-US"/>
+        </w:rPr>
+      </w:pPr>
+      <w:r>
+        <w:rPr>
+          <w:lang w:val="en-US"/>
+        </w:rPr>
+        <w:t xml:space="preserve">Other IDE actions in the future may create non-source files, so pay attention to the </w:t>
+      </w:r>
+      <w:r>
+        <w:rPr>
+          <w:rStyle w:val="SourceCodeChar"/>
+        </w:rPr>
+        <w:t>git status</w:t>
+      </w:r>
+      <w:r>
+        <w:rPr>
+          <w:lang w:val="en-US"/>
+        </w:rPr>
+        <w:t xml:space="preserve"> output looking for possible non-source files created by your development tool.</w:t>
+      </w:r>
+      <w:r>
+        <w:rPr>
+          <w:lang w:val="en-US"/>
+        </w:rPr>
+        <w:t xml:space="preserve">  Keep in mind that branches containing non-source files will not be merged into </w:t>
+      </w:r>
+      <w:r>
+        <w:rPr>
+          <w:rStyle w:val="SourceCodeChar"/>
+        </w:rPr>
+        <w:t>master</w:t>
+      </w:r>
+      <w:r>
+        <w:rPr>
+          <w:lang w:val="en-US"/>
+        </w:rPr>
+        <w:t>.</w:t>
+      </w:r>
+    </w:p>
+    <w:p>
+      <w:pPr>
+        <w:pStyle w:val="Ttulo2"/>
+        <w:rPr>
+          <w:lang w:val="en-US"/>
+        </w:rPr>
+      </w:pPr>
+      <w:bookmarkStart w:id="76" w:name="_Toc474158319"/>
+      <w:bookmarkStart w:id="77" w:name="_Toc487275076"/>
+      <w:bookmarkStart w:id="78" w:name="_Toc487287962"/>
+      <w:bookmarkStart w:id="79" w:name="_Toc487991430"/>
+      <w:r>
+        <w:rPr>
+          <w:lang w:val="en-US"/>
+        </w:rPr>
+        <w:t>Committing</w:t>
+      </w:r>
+      <w:r>
+        <w:rPr>
+          <w:lang w:val="en-US"/>
+        </w:rPr>
+        <w:t xml:space="preserve"> changes</w:t>
+      </w:r>
       <w:bookmarkEnd w:id="76"/>
-    </w:p>
-    <w:p>
-      <w:pPr>
-        <w:jc w:val="both"/>
-        <w:rPr>
-          <w:lang w:val="en-US"/>
-        </w:rPr>
-      </w:pPr>
-      <w:r>
-        <w:rPr>
-          <w:lang w:val="en-US"/>
-        </w:rPr>
-        <w:t>Before making any changes, if you plan to use an integrated development environment (IDE) like Netbeans, Eclipse, Visual Studio or Qt Creator, it is</w:t>
-      </w:r>
-      <w:r>
-        <w:rPr>
-          <w:lang w:val="en-US"/>
-        </w:rPr>
-        <w:t xml:space="preserve"> a</w:t>
-      </w:r>
-      <w:r>
-        <w:rPr>
-          <w:lang w:val="en-US"/>
-        </w:rPr>
-        <w:t xml:space="preserve"> good idea to open, configure, build and run the unchanged project inside the IDE.  This procedure will create any tool-specific files in your source tree.  For instance, Qt Creator adds a file called </w:t>
-      </w:r>
-      <w:r>
-        <w:rPr>
-          <w:rStyle w:val="SourceCodeChar"/>
-        </w:rPr>
-        <w:t>GammaRay.pro.user</w:t>
-      </w:r>
-      <w:r>
-        <w:rPr>
-          <w:lang w:val="en-US"/>
-        </w:rPr>
-        <w:t xml:space="preserve"> </w:t>
-      </w:r>
-      <w:r>
-        <w:rPr>
-          <w:lang w:val="en-US"/>
-        </w:rPr>
-        <w:t xml:space="preserve">and the text editor KWrite saves </w:t>
-      </w:r>
-      <w:r>
-        <w:rPr>
-          <w:lang w:val="en-US"/>
-        </w:rPr>
-        <w:t>backup copies</w:t>
-      </w:r>
-      <w:r>
-        <w:rPr>
-          <w:lang w:val="en-US"/>
-        </w:rPr>
-        <w:t xml:space="preserve"> of the</w:t>
-      </w:r>
-      <w:r>
-        <w:rPr>
-          <w:lang w:val="en-US"/>
-        </w:rPr>
-        <w:t xml:space="preserve"> edited</w:t>
-      </w:r>
-      <w:r>
-        <w:rPr>
-          <w:lang w:val="en-US"/>
-        </w:rPr>
-        <w:t xml:space="preserve"> files with the pattern </w:t>
-      </w:r>
-      <w:r>
-        <w:rPr>
-          <w:rStyle w:val="SourceCodeChar"/>
-        </w:rPr>
-        <w:t>name.txt~</w:t>
-      </w:r>
-      <w:r>
-        <w:rPr>
-          <w:lang w:val="en-US"/>
-        </w:rPr>
-        <w:t xml:space="preserve"> </w:t>
-      </w:r>
-      <w:r>
-        <w:rPr>
-          <w:lang w:val="en-US"/>
-        </w:rPr>
-        <w:t xml:space="preserve">in the source tree that </w:t>
-      </w:r>
-      <w:r>
-        <w:rPr>
-          <w:lang w:val="en-US"/>
-        </w:rPr>
-        <w:t xml:space="preserve">are not </w:t>
-      </w:r>
-      <w:r>
-        <w:rPr>
-          <w:lang w:val="en-US"/>
-        </w:rPr>
-        <w:t>source file</w:t>
-      </w:r>
-      <w:r>
-        <w:rPr>
-          <w:lang w:val="en-US"/>
-        </w:rPr>
-        <w:t>s</w:t>
-      </w:r>
-      <w:r>
-        <w:rPr>
-          <w:lang w:val="en-US"/>
-        </w:rPr>
-        <w:t>.</w:t>
-      </w:r>
-    </w:p>
-    <w:p>
-      <w:pPr>
-        <w:jc w:val="both"/>
-        <w:rPr>
-          <w:lang w:val="en-US"/>
-        </w:rPr>
-      </w:pPr>
-      <w:r>
-        <w:rPr>
-          <w:lang w:val="en-US"/>
-        </w:rPr>
-        <w:t>To quickly identify files kept by</w:t>
-      </w:r>
-      <w:r>
-        <w:rPr>
-          <w:lang w:val="en-US"/>
-        </w:rPr>
-        <w:t xml:space="preserve"> your tool set</w:t>
-      </w:r>
-      <w:r>
-        <w:rPr>
-          <w:lang w:val="en-US"/>
-        </w:rPr>
-        <w:t xml:space="preserve">, simply enter a </w:t>
-      </w:r>
-      <w:r>
-        <w:rPr>
-          <w:rStyle w:val="SourceCodeChar"/>
-        </w:rPr>
-        <w:t>git status</w:t>
-      </w:r>
-      <w:r>
-        <w:rPr>
-          <w:lang w:val="en-US"/>
-        </w:rPr>
-        <w:t xml:space="preserve">.  Any files listed as untracked were created by your tool.  You then need to edit </w:t>
-      </w:r>
-      <w:r>
-        <w:rPr>
-          <w:rStyle w:val="SourceCodeChar"/>
-        </w:rPr>
-        <w:t>.gitignore</w:t>
-      </w:r>
-      <w:r>
-        <w:rPr>
-          <w:lang w:val="en-US"/>
-        </w:rPr>
-        <w:t xml:space="preserve">, adding each of these files making Git ignore them.  After making the changes to </w:t>
-      </w:r>
-      <w:r>
-        <w:rPr>
-          <w:rStyle w:val="SourceCodeChar"/>
-        </w:rPr>
-        <w:t>.gitignore</w:t>
-      </w:r>
-      <w:r>
-        <w:rPr>
-          <w:lang w:val="en-US"/>
-        </w:rPr>
-        <w:t xml:space="preserve">, issue a </w:t>
-      </w:r>
-      <w:r>
-        <w:rPr>
-          <w:rStyle w:val="SourceCodeChar"/>
-        </w:rPr>
-        <w:t>git status</w:t>
-      </w:r>
-      <w:r>
-        <w:rPr>
-          <w:lang w:val="en-US"/>
-        </w:rPr>
-        <w:t xml:space="preserve"> again to make sure no tool-specific file remains untracked.</w:t>
-      </w:r>
-    </w:p>
-    <w:p>
-      <w:pPr>
-        <w:jc w:val="both"/>
-        <w:rPr>
-          <w:lang w:val="en-US"/>
-        </w:rPr>
-      </w:pPr>
-      <w:r>
-        <w:rPr>
-          <w:lang w:val="en-US"/>
-        </w:rPr>
-        <w:t xml:space="preserve">Other IDE actions in the future may create non-source files, so pay attention to the </w:t>
-      </w:r>
-      <w:r>
-        <w:rPr>
-          <w:rStyle w:val="SourceCodeChar"/>
-        </w:rPr>
-        <w:t>git status</w:t>
-      </w:r>
-      <w:r>
-        <w:rPr>
-          <w:lang w:val="en-US"/>
-        </w:rPr>
-        <w:t xml:space="preserve"> output looking for possible non-source files created by your development tool.</w:t>
-      </w:r>
-      <w:r>
-        <w:rPr>
-          <w:lang w:val="en-US"/>
-        </w:rPr>
-        <w:t xml:space="preserve">  Keep in mind that branches containing non-source files will not be merged into </w:t>
-      </w:r>
-      <w:r>
-        <w:rPr>
-          <w:rStyle w:val="SourceCodeChar"/>
-        </w:rPr>
-        <w:t>master</w:t>
-      </w:r>
-      <w:r>
-        <w:rPr>
-          <w:lang w:val="en-US"/>
-        </w:rPr>
-        <w:t>.</w:t>
-      </w:r>
-    </w:p>
-    <w:p>
-      <w:pPr>
-        <w:pStyle w:val="Ttulo2"/>
-        <w:rPr>
-          <w:lang w:val="en-US"/>
-        </w:rPr>
-      </w:pPr>
-      <w:bookmarkStart w:id="77" w:name="_Toc474158319"/>
-      <w:bookmarkStart w:id="78" w:name="_Toc487275076"/>
-      <w:bookmarkStart w:id="79" w:name="_Toc487287962"/>
-      <w:bookmarkStart w:id="80" w:name="_Toc487991430"/>
-      <w:r>
-        <w:rPr>
-          <w:lang w:val="en-US"/>
-        </w:rPr>
-        <w:t>Committing</w:t>
-      </w:r>
-      <w:r>
-        <w:rPr>
-          <w:lang w:val="en-US"/>
-        </w:rPr>
-        <w:t xml:space="preserve"> changes</w:t>
-      </w:r>
       <w:bookmarkEnd w:id="77"/>
       <w:bookmarkEnd w:id="78"/>
       <w:bookmarkEnd w:id="79"/>
-      <w:bookmarkEnd w:id="80"/>
     </w:p>
     <w:p>
       <w:pPr>
@@ -18417,32 +18432,305 @@
         <w:rPr>
           <w:lang w:val="en-US"/>
         </w:rPr>
+        <w:t xml:space="preserve">command. </w:t>
+      </w:r>
+      <w:r>
+        <w:rPr>
+          <w:lang w:val="en-US"/>
+        </w:rPr>
+        <w:t xml:space="preserve"> Entering </w:t>
+      </w:r>
+      <w:r>
+        <w:rPr>
+          <w:rStyle w:val="SourceCodeChar"/>
+        </w:rPr>
+        <w:t>git add .</w:t>
+      </w:r>
+      <w:r>
+        <w:rPr>
+          <w:lang w:val="en-US"/>
+        </w:rPr>
+        <w:t xml:space="preserve"> (notice the period) will stage for commit all currently pending changes. </w:t>
+      </w:r>
+      <w:r>
+        <w:rPr>
+          <w:lang w:val="en-US"/>
+        </w:rPr>
+        <w:t xml:space="preserve"> After your changes are staged,</w:t>
+      </w:r>
+      <w:r>
+        <w:rPr>
+          <w:lang w:val="en-US"/>
+        </w:rPr>
+        <w:t xml:space="preserve"> </w:t>
+      </w:r>
+      <w:r>
+        <w:rPr>
+          <w:lang w:val="en-US"/>
+        </w:rPr>
+        <w:t>you need to commit them to the current branch with:</w:t>
+      </w:r>
+    </w:p>
+    <w:p>
+      <w:pPr>
+        <w:pStyle w:val="SourceCode"/>
+      </w:pPr>
+      <w:r>
+        <w:t>git commit -m “</w:t>
+      </w:r>
+      <w:r>
+        <w:t xml:space="preserve">if </w:t>
+      </w:r>
+      <w:r>
+        <w:t>to prevent</w:t>
+      </w:r>
+      <w:r>
+        <w:t xml:space="preserve"> </w:t>
+      </w:r>
+      <w:r>
+        <w:t>a</w:t>
+      </w:r>
+      <w:r>
+        <w:t xml:space="preserve"> divide-by-zero”</w:t>
+      </w:r>
+    </w:p>
+    <w:p>
+      <w:pPr>
+        <w:jc w:val="both"/>
+        <w:rPr>
+          <w:lang w:val="en-US"/>
+        </w:rPr>
+      </w:pPr>
+      <w:r>
+        <w:rPr>
+          <w:lang w:val="en-US"/>
+        </w:rPr>
+        <w:t xml:space="preserve">That command groups </w:t>
+      </w:r>
+      <w:r>
+        <w:rPr>
+          <w:lang w:val="en-US"/>
+        </w:rPr>
+        <w:t>the</w:t>
+      </w:r>
+      <w:r>
+        <w:rPr>
+          <w:lang w:val="en-US"/>
+        </w:rPr>
+        <w:t xml:space="preserve"> set of </w:t>
+      </w:r>
+      <w:r>
+        <w:rPr>
+          <w:lang w:val="en-US"/>
+        </w:rPr>
+        <w:t>current dangling</w:t>
+      </w:r>
+      <w:r>
+        <w:rPr>
+          <w:lang w:val="en-US"/>
+        </w:rPr>
+        <w:t xml:space="preserve"> changes together into a single</w:t>
+      </w:r>
+      <w:r>
+        <w:rPr>
+          <w:lang w:val="en-US"/>
+        </w:rPr>
+        <w:t xml:space="preserve"> unit called a</w:t>
+      </w:r>
+      <w:r>
+        <w:rPr>
+          <w:lang w:val="en-US"/>
+        </w:rPr>
+        <w:t xml:space="preserve"> commit.  Without changes dangling, you are free to switch (checkout) to another branch or send it to the remote repository, for example.  When you do a </w:t>
+      </w:r>
+      <w:r>
+        <w:rPr>
+          <w:rStyle w:val="SourceCodeChar"/>
+        </w:rPr>
+        <w:t>git checkout</w:t>
+      </w:r>
+      <w:r>
+        <w:rPr>
+          <w:lang w:val="en-US"/>
+        </w:rPr>
+        <w:t>, Git changes all source files to reflect the source state represented by the target branch</w:t>
+      </w:r>
+      <w:r>
+        <w:rPr>
+          <w:lang w:val="en-US"/>
+        </w:rPr>
+        <w:t>, thus it is important to not have uncommitted changes, otherwise you risk losing progress</w:t>
+      </w:r>
+      <w:r>
+        <w:rPr>
+          <w:lang w:val="en-US"/>
+        </w:rPr>
+        <w:t>.</w:t>
+      </w:r>
+      <w:r>
+        <w:rPr>
+          <w:lang w:val="en-US"/>
+        </w:rPr>
+        <w:t xml:space="preserve">  Alternatively, </w:t>
+      </w:r>
+      <w:r>
+        <w:rPr>
+          <w:lang w:val="en-US"/>
+        </w:rPr>
+        <w:t>d</w:t>
+      </w:r>
+      <w:r>
+        <w:rPr>
+          <w:lang w:val="en-US"/>
+        </w:rPr>
+        <w:t xml:space="preserve">angling changes can be set aside for a later commit with a </w:t>
+      </w:r>
+      <w:r>
+        <w:rPr>
+          <w:rStyle w:val="SourceCodeChar"/>
+        </w:rPr>
+        <w:t>git stash</w:t>
+      </w:r>
+      <w:r>
+        <w:rPr>
+          <w:lang w:val="en-US"/>
+        </w:rPr>
+        <w:t xml:space="preserve"> so you clea</w:t>
+      </w:r>
+      <w:r>
+        <w:rPr>
+          <w:lang w:val="en-US"/>
+        </w:rPr>
+        <w:t>r</w:t>
+      </w:r>
+      <w:r>
+        <w:rPr>
+          <w:lang w:val="en-US"/>
+        </w:rPr>
+        <w:t xml:space="preserve"> the Git state </w:t>
+      </w:r>
+      <w:r>
+        <w:rPr>
+          <w:lang w:val="en-US"/>
+        </w:rPr>
+        <w:t>as</w:t>
+      </w:r>
+      <w:r>
+        <w:rPr>
+          <w:lang w:val="en-US"/>
+        </w:rPr>
+        <w:t xml:space="preserve"> </w:t>
+      </w:r>
+      <w:r>
+        <w:rPr>
+          <w:lang w:val="en-US"/>
+        </w:rPr>
+        <w:t xml:space="preserve">if </w:t>
+      </w:r>
+      <w:r>
+        <w:rPr>
+          <w:lang w:val="en-US"/>
+        </w:rPr>
+        <w:t xml:space="preserve">you </w:t>
+      </w:r>
+      <w:r>
+        <w:rPr>
+          <w:lang w:val="en-US"/>
+        </w:rPr>
+        <w:t>had</w:t>
+      </w:r>
+      <w:r>
+        <w:rPr>
+          <w:lang w:val="en-US"/>
+        </w:rPr>
+        <w:t xml:space="preserve"> committed them.</w:t>
+      </w:r>
+      <w:r>
+        <w:rPr>
+          <w:lang w:val="en-US"/>
+        </w:rPr>
+        <w:t xml:space="preserve">  Use </w:t>
+      </w:r>
+      <w:r>
+        <w:rPr>
+          <w:rStyle w:val="SourceCodeChar"/>
+        </w:rPr>
+        <w:t>git stash list</w:t>
+      </w:r>
+      <w:r>
+        <w:rPr>
+          <w:lang w:val="en-US"/>
+        </w:rPr>
+        <w:t xml:space="preserve"> to print the current stack of unfinished changes and </w:t>
+      </w:r>
+      <w:r>
+        <w:rPr>
+          <w:rStyle w:val="SourceCodeChar"/>
+        </w:rPr>
+        <w:t>git stash pop</w:t>
+      </w:r>
+      <w:r>
+        <w:rPr>
+          <w:lang w:val="en-US"/>
+        </w:rPr>
+        <w:t xml:space="preserve"> restores unfinished changes following a stack logic.</w:t>
+      </w:r>
+    </w:p>
+    <w:p>
+      <w:pPr>
+        <w:jc w:val="both"/>
+        <w:rPr>
+          <w:lang w:val="en-US"/>
+        </w:rPr>
+      </w:pPr>
+      <w:r>
+        <w:rPr>
+          <w:lang w:val="en-US"/>
+        </w:rPr>
         <w:lastRenderedPageBreak/>
-        <w:t xml:space="preserve">command. </w:t>
-      </w:r>
-      <w:r>
-        <w:rPr>
-          <w:lang w:val="en-US"/>
-        </w:rPr>
-        <w:t xml:space="preserve"> Entering </w:t>
+        <w:t>IMPOR</w:t>
+      </w:r>
+      <w:r>
+        <w:rPr>
+          <w:lang w:val="en-US"/>
+        </w:rPr>
+        <w:t>T</w:t>
+      </w:r>
+      <w:r>
+        <w:rPr>
+          <w:lang w:val="en-US"/>
+        </w:rPr>
+        <w:t xml:space="preserve">ANT: </w:t>
+      </w:r>
+      <w:r>
+        <w:rPr>
+          <w:lang w:val="en-US"/>
+        </w:rPr>
+        <w:t>take care to not commit changes to your local</w:t>
+      </w:r>
+      <w:r>
+        <w:rPr>
+          <w:lang w:val="en-US"/>
+        </w:rPr>
+        <w:t xml:space="preserve"> </w:t>
       </w:r>
       <w:r>
         <w:rPr>
           <w:rStyle w:val="SourceCodeChar"/>
         </w:rPr>
-        <w:t>git add .</w:t>
-      </w:r>
-      <w:r>
-        <w:rPr>
-          <w:lang w:val="en-US"/>
-        </w:rPr>
-        <w:t xml:space="preserve"> (notice the period) will stage for commit all currently pending changes. </w:t>
-      </w:r>
-      <w:r>
-        <w:rPr>
-          <w:lang w:val="en-US"/>
-        </w:rPr>
-        <w:t xml:space="preserve"> After your changes are staged,</w:t>
+        <w:t>master</w:t>
+      </w:r>
+      <w:r>
+        <w:rPr>
+          <w:lang w:val="en-US"/>
+        </w:rPr>
+        <w:t xml:space="preserve"> branch as to not risk losing work.  Direct changes to </w:t>
+      </w:r>
+      <w:r>
+        <w:rPr>
+          <w:rStyle w:val="SourceCodeChar"/>
+        </w:rPr>
+        <w:t>master</w:t>
       </w:r>
       <w:r>
         <w:rPr>
@@ -18452,404 +18740,131 @@
       </w:r>
       <w:r>
         <w:rPr>
-          <w:lang w:val="en-US"/>
-        </w:rPr>
-        <w:t>you need to commit them to the current branch with:</w:t>
-      </w:r>
-    </w:p>
-    <w:p>
-      <w:pPr>
-        <w:pStyle w:val="SourceCode"/>
-      </w:pPr>
-      <w:r>
-        <w:t>git commit -m “</w:t>
-      </w:r>
-      <w:r>
-        <w:t xml:space="preserve">if </w:t>
-      </w:r>
-      <w:r>
-        <w:t>to prevent</w:t>
-      </w:r>
-      <w:r>
+          <w:u w:val="single"/>
+          <w:lang w:val="en-US"/>
+        </w:rPr>
+        <w:t>are not</w:t>
+      </w:r>
+      <w:r>
+        <w:rPr>
+          <w:u w:val="single"/>
+          <w:lang w:val="en-US"/>
+        </w:rPr>
+        <w:t xml:space="preserve"> allowed in </w:t>
+      </w:r>
+      <w:r>
+        <w:rPr>
+          <w:u w:val="single"/>
+          <w:lang w:val="en-US"/>
+        </w:rPr>
+        <w:t>the remote repository</w:t>
+      </w:r>
+      <w:r>
+        <w:rPr>
+          <w:lang w:val="en-US"/>
+        </w:rPr>
+        <w:t>.</w:t>
+      </w:r>
+      <w:r>
+        <w:rPr>
+          <w:lang w:val="en-US"/>
+        </w:rPr>
+        <w:t xml:space="preserve">  If you by accident make commits to</w:t>
+      </w:r>
+      <w:r>
+        <w:rPr>
+          <w:lang w:val="en-US"/>
+        </w:rPr>
+        <w:t xml:space="preserve"> your local</w:t>
+      </w:r>
+      <w:r>
+        <w:rPr>
+          <w:lang w:val="en-US"/>
+        </w:rPr>
         <w:t xml:space="preserve"> </w:t>
       </w:r>
       <w:r>
-        <w:t>a</w:t>
-      </w:r>
-      <w:r>
-        <w:t xml:space="preserve"> divide-by-zero”</w:t>
-      </w:r>
-    </w:p>
-    <w:p>
-      <w:pPr>
-        <w:jc w:val="both"/>
-        <w:rPr>
-          <w:lang w:val="en-US"/>
-        </w:rPr>
-      </w:pPr>
-      <w:r>
-        <w:rPr>
-          <w:lang w:val="en-US"/>
-        </w:rPr>
-        <w:t xml:space="preserve">That command groups </w:t>
-      </w:r>
-      <w:r>
-        <w:rPr>
-          <w:lang w:val="en-US"/>
-        </w:rPr>
-        <w:t>the</w:t>
-      </w:r>
-      <w:r>
-        <w:rPr>
-          <w:lang w:val="en-US"/>
-        </w:rPr>
-        <w:t xml:space="preserve"> set of </w:t>
-      </w:r>
-      <w:r>
-        <w:rPr>
-          <w:lang w:val="en-US"/>
-        </w:rPr>
-        <w:t>current dangling</w:t>
-      </w:r>
-      <w:r>
-        <w:rPr>
-          <w:lang w:val="en-US"/>
-        </w:rPr>
-        <w:t xml:space="preserve"> changes together into a single</w:t>
-      </w:r>
-      <w:r>
-        <w:rPr>
-          <w:lang w:val="en-US"/>
-        </w:rPr>
-        <w:t xml:space="preserve"> unit called a</w:t>
-      </w:r>
-      <w:r>
-        <w:rPr>
-          <w:lang w:val="en-US"/>
-        </w:rPr>
-        <w:t xml:space="preserve"> commit.  Without changes dangling, you are free to switch (checkout) to another branch or send it to the remote repository, for example.  When you do a </w:t>
-      </w:r>
-      <w:r>
         <w:rPr>
           <w:rStyle w:val="SourceCodeChar"/>
         </w:rPr>
-        <w:t>git checkout</w:t>
-      </w:r>
-      <w:r>
-        <w:rPr>
-          <w:lang w:val="en-US"/>
-        </w:rPr>
-        <w:t>, Git changes all source files to reflect the source state represented by the target branch</w:t>
-      </w:r>
-      <w:r>
-        <w:rPr>
-          <w:lang w:val="en-US"/>
-        </w:rPr>
-        <w:t>, thus it is important to not have uncommitted changes, otherwise you risk losing progress</w:t>
-      </w:r>
-      <w:r>
-        <w:rPr>
-          <w:lang w:val="en-US"/>
-        </w:rPr>
-        <w:t>.</w:t>
-      </w:r>
-      <w:r>
-        <w:rPr>
-          <w:lang w:val="en-US"/>
-        </w:rPr>
-        <w:t xml:space="preserve">  Alternatively, </w:t>
-      </w:r>
-      <w:r>
-        <w:rPr>
-          <w:lang w:val="en-US"/>
-        </w:rPr>
-        <w:t>d</w:t>
-      </w:r>
-      <w:r>
-        <w:rPr>
-          <w:lang w:val="en-US"/>
-        </w:rPr>
-        <w:t xml:space="preserve">angling changes can be set aside for a later commit with a </w:t>
+        <w:t>master</w:t>
+      </w:r>
+      <w:r>
+        <w:rPr>
+          <w:lang w:val="en-US"/>
+        </w:rPr>
+        <w:t>, then you</w:t>
+      </w:r>
+      <w:r>
+        <w:rPr>
+          <w:lang w:val="en-US"/>
+        </w:rPr>
+        <w:t xml:space="preserve"> will</w:t>
+      </w:r>
+      <w:r>
+        <w:rPr>
+          <w:lang w:val="en-US"/>
+        </w:rPr>
+        <w:t xml:space="preserve"> need to</w:t>
+      </w:r>
+      <w:r>
+        <w:rPr>
+          <w:lang w:val="en-US"/>
+        </w:rPr>
+        <w:t xml:space="preserve"> move them to another branch, a sensitive</w:t>
+      </w:r>
+      <w:r>
+        <w:rPr>
+          <w:lang w:val="en-US"/>
+        </w:rPr>
+        <w:t xml:space="preserve"> operation called “cherry picking”</w:t>
+      </w:r>
+      <w:r>
+        <w:rPr>
+          <w:lang w:val="en-US"/>
+        </w:rPr>
+        <w:t xml:space="preserve"> in Git </w:t>
+      </w:r>
+      <w:r>
+        <w:rPr>
+          <w:lang w:val="en-US"/>
+        </w:rPr>
+        <w:t>jargon</w:t>
+      </w:r>
+      <w:r>
+        <w:rPr>
+          <w:lang w:val="en-US"/>
+        </w:rPr>
+        <w:t>.  Please refer the Git documentation regarding cherry picking.</w:t>
+      </w:r>
+      <w:r>
+        <w:rPr>
+          <w:lang w:val="en-US"/>
+        </w:rPr>
+        <w:t xml:space="preserve">  If you made accidental changes to </w:t>
       </w:r>
       <w:r>
         <w:rPr>
           <w:rStyle w:val="SourceCodeChar"/>
         </w:rPr>
-        <w:t>git stash</w:t>
-      </w:r>
-      <w:r>
-        <w:rPr>
-          <w:lang w:val="en-US"/>
-        </w:rPr>
-        <w:t xml:space="preserve"> so you clea</w:t>
-      </w:r>
-      <w:r>
-        <w:rPr>
-          <w:lang w:val="en-US"/>
-        </w:rPr>
-        <w:t>r</w:t>
-      </w:r>
-      <w:r>
-        <w:rPr>
-          <w:lang w:val="en-US"/>
-        </w:rPr>
-        <w:t xml:space="preserve"> the Git state </w:t>
-      </w:r>
-      <w:r>
-        <w:rPr>
-          <w:lang w:val="en-US"/>
-        </w:rPr>
-        <w:t>as</w:t>
-      </w:r>
-      <w:r>
-        <w:rPr>
-          <w:lang w:val="en-US"/>
-        </w:rPr>
-        <w:t xml:space="preserve"> </w:t>
-      </w:r>
-      <w:r>
-        <w:rPr>
-          <w:lang w:val="en-US"/>
-        </w:rPr>
-        <w:t xml:space="preserve">if </w:t>
-      </w:r>
-      <w:r>
-        <w:rPr>
-          <w:lang w:val="en-US"/>
-        </w:rPr>
-        <w:t xml:space="preserve">you </w:t>
-      </w:r>
-      <w:r>
-        <w:rPr>
-          <w:lang w:val="en-US"/>
-        </w:rPr>
-        <w:t>had</w:t>
-      </w:r>
-      <w:r>
-        <w:rPr>
-          <w:lang w:val="en-US"/>
-        </w:rPr>
-        <w:t xml:space="preserve"> committed them.</w:t>
-      </w:r>
-      <w:r>
-        <w:rPr>
-          <w:lang w:val="en-US"/>
-        </w:rPr>
-        <w:t xml:space="preserve">  Use </w:t>
+        <w:t>master</w:t>
+      </w:r>
+      <w:r>
+        <w:rPr>
+          <w:lang w:val="en-US"/>
+        </w:rPr>
+        <w:t xml:space="preserve"> that you did not commit</w:t>
+      </w:r>
+      <w:r>
+        <w:rPr>
+          <w:lang w:val="en-US"/>
+        </w:rPr>
+        <w:t xml:space="preserve">, you can issue a </w:t>
       </w:r>
       <w:r>
         <w:rPr>
           <w:rStyle w:val="SourceCodeChar"/>
         </w:rPr>
-        <w:t>git stash list</w:t>
-      </w:r>
-      <w:r>
-        <w:rPr>
-          <w:lang w:val="en-US"/>
-        </w:rPr>
-        <w:t xml:space="preserve"> to print the current stack of unfinished changes and </w:t>
-      </w:r>
-      <w:r>
-        <w:rPr>
-          <w:rStyle w:val="SourceCodeChar"/>
-        </w:rPr>
-        <w:t>git stash pop</w:t>
-      </w:r>
-      <w:r>
-        <w:rPr>
-          <w:lang w:val="en-US"/>
-        </w:rPr>
-        <w:t xml:space="preserve"> restores unfinished changes following a stack logic.</w:t>
-      </w:r>
-    </w:p>
-    <w:p>
-      <w:pPr>
-        <w:jc w:val="both"/>
-        <w:rPr>
-          <w:lang w:val="en-US"/>
-        </w:rPr>
-      </w:pPr>
-      <w:r>
-        <w:rPr>
-          <w:lang w:val="en-US"/>
-        </w:rPr>
-        <w:t>IMPOR</w:t>
-      </w:r>
-      <w:r>
-        <w:rPr>
-          <w:lang w:val="en-US"/>
-        </w:rPr>
-        <w:t>T</w:t>
-      </w:r>
-      <w:r>
-        <w:rPr>
-          <w:lang w:val="en-US"/>
-        </w:rPr>
-        <w:t xml:space="preserve">ANT: </w:t>
-      </w:r>
-      <w:r>
-        <w:rPr>
-          <w:lang w:val="en-US"/>
-        </w:rPr>
-        <w:t>take care to not commit changes to your local</w:t>
-      </w:r>
-      <w:r>
-        <w:rPr>
-          <w:lang w:val="en-US"/>
-        </w:rPr>
-        <w:t xml:space="preserve"> </w:t>
-      </w:r>
-      <w:r>
-        <w:rPr>
-          <w:rStyle w:val="SourceCodeChar"/>
-        </w:rPr>
-        <w:t>master</w:t>
-      </w:r>
-      <w:r>
-        <w:rPr>
-          <w:lang w:val="en-US"/>
-        </w:rPr>
-        <w:t xml:space="preserve"> branch as to not risk losing work.  Direct changes to </w:t>
-      </w:r>
-      <w:r>
-        <w:rPr>
-          <w:rStyle w:val="SourceCodeChar"/>
-        </w:rPr>
-        <w:t>master</w:t>
-      </w:r>
-      <w:r>
-        <w:rPr>
-          <w:lang w:val="en-US"/>
-        </w:rPr>
-        <w:t xml:space="preserve"> </w:t>
-      </w:r>
-      <w:r>
-        <w:rPr>
-          <w:u w:val="single"/>
-          <w:lang w:val="en-US"/>
-        </w:rPr>
-        <w:t>are not</w:t>
-      </w:r>
-      <w:r>
-        <w:rPr>
-          <w:u w:val="single"/>
-          <w:lang w:val="en-US"/>
-        </w:rPr>
-        <w:t xml:space="preserve"> allowed in </w:t>
-      </w:r>
-      <w:r>
-        <w:rPr>
-          <w:u w:val="single"/>
-          <w:lang w:val="en-US"/>
-        </w:rPr>
-        <w:t>the remote repository</w:t>
-      </w:r>
-      <w:r>
-        <w:rPr>
-          <w:lang w:val="en-US"/>
-        </w:rPr>
-        <w:t>.</w:t>
-      </w:r>
-      <w:r>
-        <w:rPr>
-          <w:lang w:val="en-US"/>
-        </w:rPr>
-        <w:t xml:space="preserve">  If you by accident make commits to</w:t>
-      </w:r>
-      <w:r>
-        <w:rPr>
-          <w:lang w:val="en-US"/>
-        </w:rPr>
-        <w:t xml:space="preserve"> your local</w:t>
-      </w:r>
-      <w:r>
-        <w:rPr>
-          <w:lang w:val="en-US"/>
-        </w:rPr>
-        <w:t xml:space="preserve"> </w:t>
-      </w:r>
-      <w:r>
-        <w:rPr>
-          <w:rStyle w:val="SourceCodeChar"/>
-        </w:rPr>
-        <w:t>master</w:t>
-      </w:r>
-      <w:r>
-        <w:rPr>
-          <w:lang w:val="en-US"/>
-        </w:rPr>
-        <w:t>, then you</w:t>
-      </w:r>
-      <w:r>
-        <w:rPr>
-          <w:lang w:val="en-US"/>
-        </w:rPr>
-        <w:t xml:space="preserve"> will</w:t>
-      </w:r>
-      <w:r>
-        <w:rPr>
-          <w:lang w:val="en-US"/>
-        </w:rPr>
-        <w:t xml:space="preserve"> need to</w:t>
-      </w:r>
-      <w:r>
-        <w:rPr>
-          <w:lang w:val="en-US"/>
-        </w:rPr>
-        <w:t xml:space="preserve"> move them to another branch, a sensitive</w:t>
-      </w:r>
-      <w:r>
-        <w:rPr>
-          <w:lang w:val="en-US"/>
-        </w:rPr>
-        <w:t xml:space="preserve"> operation called “cherry picking”</w:t>
-      </w:r>
-      <w:r>
-        <w:rPr>
-          <w:lang w:val="en-US"/>
-        </w:rPr>
-        <w:t xml:space="preserve"> in Git </w:t>
-      </w:r>
-      <w:r>
-        <w:rPr>
-          <w:lang w:val="en-US"/>
-        </w:rPr>
-        <w:t>jargon</w:t>
-      </w:r>
-      <w:r>
-        <w:rPr>
-          <w:lang w:val="en-US"/>
-        </w:rPr>
-        <w:t>.  Please refer the Git documentation regarding cherry picking.</w:t>
-      </w:r>
-      <w:r>
-        <w:rPr>
-          <w:lang w:val="en-US"/>
-        </w:rPr>
-        <w:t xml:space="preserve">  If you made accidental changes to </w:t>
-      </w:r>
-      <w:r>
-        <w:rPr>
-          <w:rStyle w:val="SourceCodeChar"/>
-        </w:rPr>
-        <w:t>master</w:t>
-      </w:r>
-      <w:r>
-        <w:rPr>
-          <w:lang w:val="en-US"/>
-        </w:rPr>
-        <w:t xml:space="preserve"> that you did not commit</w:t>
-      </w:r>
-      <w:r>
-        <w:rPr>
-          <w:lang w:val="en-US"/>
-        </w:rPr>
-        <w:t xml:space="preserve">, you can issue a </w:t>
-      </w:r>
-      <w:r>
-        <w:rPr>
-          <w:rStyle w:val="SourceCodeChar"/>
-        </w:rPr>
         <w:t>git checkout &lt;path&gt;</w:t>
       </w:r>
       <w:r>
@@ -18926,99 +18941,99 @@
           <w:lang w:val="en-US"/>
         </w:rPr>
       </w:pPr>
-      <w:bookmarkStart w:id="81" w:name="_Toc474158320"/>
-      <w:bookmarkStart w:id="82" w:name="_Toc487275077"/>
-      <w:bookmarkStart w:id="83" w:name="_Toc487287963"/>
-      <w:bookmarkStart w:id="84" w:name="_Toc487991431"/>
+      <w:bookmarkStart w:id="80" w:name="_Toc474158320"/>
+      <w:bookmarkStart w:id="81" w:name="_Toc487275077"/>
+      <w:bookmarkStart w:id="82" w:name="_Toc487287963"/>
+      <w:bookmarkStart w:id="83" w:name="_Toc487991431"/>
       <w:r>
         <w:rPr>
           <w:lang w:val="en-US"/>
         </w:rPr>
         <w:t>Uploading a branch</w:t>
       </w:r>
+      <w:bookmarkEnd w:id="80"/>
       <w:bookmarkEnd w:id="81"/>
       <w:bookmarkEnd w:id="82"/>
       <w:bookmarkEnd w:id="83"/>
+    </w:p>
+    <w:p>
+      <w:pPr>
+        <w:jc w:val="both"/>
+        <w:rPr>
+          <w:lang w:val="en-US"/>
+        </w:rPr>
+      </w:pPr>
+      <w:r>
+        <w:rPr>
+          <w:lang w:val="en-US"/>
+        </w:rPr>
+        <w:t>Once you completed the desired improvement to GammaRay, you can send the branch to the remote repository with:</w:t>
+      </w:r>
+    </w:p>
+    <w:p>
+      <w:pPr>
+        <w:pStyle w:val="SourceCode"/>
+      </w:pPr>
+      <w:r>
+        <w:t xml:space="preserve">git push origin </w:t>
+      </w:r>
+      <w:r>
+        <w:t>ticket123_</w:t>
+      </w:r>
+      <w:r>
+        <w:t>Solve</w:t>
+      </w:r>
+      <w:r>
+        <w:t>KrigingDialogBug</w:t>
+      </w:r>
+    </w:p>
+    <w:p>
+      <w:pPr>
+        <w:jc w:val="both"/>
+        <w:rPr>
+          <w:lang w:val="en-US"/>
+        </w:rPr>
+      </w:pPr>
+      <w:r>
+        <w:rPr>
+          <w:lang w:val="en-US"/>
+        </w:rPr>
+        <w:t xml:space="preserve">The previous command orders Git to send the branch to the original repository (in this case the </w:t>
+      </w:r>
+      <w:r>
+        <w:rPr>
+          <w:lang w:val="en-US"/>
+        </w:rPr>
+        <w:t xml:space="preserve">remote </w:t>
+      </w:r>
+      <w:r>
+        <w:rPr>
+          <w:lang w:val="en-US"/>
+        </w:rPr>
+        <w:t>one in GitHub).</w:t>
+      </w:r>
+    </w:p>
+    <w:p>
+      <w:pPr>
+        <w:pStyle w:val="Ttulo2"/>
+        <w:rPr>
+          <w:lang w:val="en-US"/>
+        </w:rPr>
+      </w:pPr>
+      <w:bookmarkStart w:id="84" w:name="_Toc474158321"/>
+      <w:bookmarkStart w:id="85" w:name="_Toc487275078"/>
+      <w:bookmarkStart w:id="86" w:name="_Toc487287964"/>
+      <w:bookmarkStart w:id="87" w:name="_Toc487991432"/>
+      <w:r>
+        <w:rPr>
+          <w:lang w:val="en-US"/>
+        </w:rPr>
+        <w:t>Pull request</w:t>
+      </w:r>
       <w:bookmarkEnd w:id="84"/>
-    </w:p>
-    <w:p>
-      <w:pPr>
-        <w:jc w:val="both"/>
-        <w:rPr>
-          <w:lang w:val="en-US"/>
-        </w:rPr>
-      </w:pPr>
-      <w:r>
-        <w:rPr>
-          <w:lang w:val="en-US"/>
-        </w:rPr>
-        <w:t>Once you completed the desired improvement to GammaRay, you can send the branch to the remote repository with:</w:t>
-      </w:r>
-    </w:p>
-    <w:p>
-      <w:pPr>
-        <w:pStyle w:val="SourceCode"/>
-      </w:pPr>
-      <w:r>
-        <w:t xml:space="preserve">git push origin </w:t>
-      </w:r>
-      <w:r>
-        <w:t>ticket123_</w:t>
-      </w:r>
-      <w:r>
-        <w:t>Solve</w:t>
-      </w:r>
-      <w:r>
-        <w:t>KrigingDialogBug</w:t>
-      </w:r>
-    </w:p>
-    <w:p>
-      <w:pPr>
-        <w:jc w:val="both"/>
-        <w:rPr>
-          <w:lang w:val="en-US"/>
-        </w:rPr>
-      </w:pPr>
-      <w:r>
-        <w:rPr>
-          <w:lang w:val="en-US"/>
-        </w:rPr>
-        <w:t xml:space="preserve">The previous command orders Git to send the branch to the original repository (in this case the </w:t>
-      </w:r>
-      <w:r>
-        <w:rPr>
-          <w:lang w:val="en-US"/>
-        </w:rPr>
-        <w:t xml:space="preserve">remote </w:t>
-      </w:r>
-      <w:r>
-        <w:rPr>
-          <w:lang w:val="en-US"/>
-        </w:rPr>
-        <w:t>one in GitHub).</w:t>
-      </w:r>
-    </w:p>
-    <w:p>
-      <w:pPr>
-        <w:pStyle w:val="Ttulo2"/>
-        <w:rPr>
-          <w:lang w:val="en-US"/>
-        </w:rPr>
-      </w:pPr>
-      <w:bookmarkStart w:id="85" w:name="_Toc474158321"/>
-      <w:bookmarkStart w:id="86" w:name="_Toc487275078"/>
-      <w:bookmarkStart w:id="87" w:name="_Toc487287964"/>
-      <w:bookmarkStart w:id="88" w:name="_Toc487991432"/>
-      <w:r>
-        <w:rPr>
-          <w:lang w:val="en-US"/>
-        </w:rPr>
-        <w:t>Pull request</w:t>
-      </w:r>
       <w:bookmarkEnd w:id="85"/>
       <w:bookmarkEnd w:id="86"/>
       <w:bookmarkEnd w:id="87"/>
-      <w:bookmarkEnd w:id="88"/>
     </w:p>
     <w:p>
       <w:pPr>
@@ -19388,14 +19403,7 @@
         <w:rPr>
           <w:rStyle w:val="SourceCodeChar"/>
         </w:rPr>
-        <w:t xml:space="preserve">git </w:t>
-      </w:r>
-      <w:r>
-        <w:rPr>
-          <w:rStyle w:val="SourceCodeChar"/>
-        </w:rPr>
-        <w:lastRenderedPageBreak/>
-        <w:t>blame</w:t>
+        <w:t>git blame</w:t>
       </w:r>
       <w:r>
         <w:rPr>
@@ -19607,6 +19615,7 @@
         <w:rPr>
           <w:lang w:val="en-US"/>
         </w:rPr>
+        <w:lastRenderedPageBreak/>
         <w:t xml:space="preserve">Keep code portability in mind.  Avoid using </w:t>
       </w:r>
       <w:r>
@@ -20192,203 +20201,202 @@
           <w:lang w:val="en-US"/>
         </w:rPr>
       </w:pPr>
-      <w:bookmarkStart w:id="89" w:name="_Toc474158322"/>
-      <w:bookmarkStart w:id="90" w:name="_Toc487275079"/>
-      <w:bookmarkStart w:id="91" w:name="_Toc487287965"/>
-      <w:bookmarkStart w:id="92" w:name="_Toc487991433"/>
+      <w:bookmarkStart w:id="88" w:name="_Toc474158322"/>
+      <w:bookmarkStart w:id="89" w:name="_Toc487275079"/>
+      <w:bookmarkStart w:id="90" w:name="_Toc487287965"/>
+      <w:bookmarkStart w:id="91" w:name="_Toc487991433"/>
       <w:r>
         <w:rPr>
           <w:lang w:val="en-US"/>
         </w:rPr>
         <w:t>Updating your local repository</w:t>
       </w:r>
+      <w:bookmarkEnd w:id="88"/>
       <w:bookmarkEnd w:id="89"/>
       <w:bookmarkEnd w:id="90"/>
       <w:bookmarkEnd w:id="91"/>
+    </w:p>
+    <w:p>
+      <w:pPr>
+        <w:jc w:val="both"/>
+        <w:rPr>
+          <w:lang w:val="en-US"/>
+        </w:rPr>
+      </w:pPr>
+      <w:r>
+        <w:rPr>
+          <w:lang w:val="en-US"/>
+        </w:rPr>
+        <w:t xml:space="preserve">As you work, you may want to update your local copy of GammaRay code with the most recent changes.  To do so, first switch to the </w:t>
+      </w:r>
+      <w:r>
+        <w:rPr>
+          <w:rStyle w:val="SourceCodeChar"/>
+        </w:rPr>
+        <w:t>master</w:t>
+      </w:r>
+      <w:r>
+        <w:rPr>
+          <w:lang w:val="en-US"/>
+        </w:rPr>
+        <w:t xml:space="preserve"> branch:</w:t>
+      </w:r>
+    </w:p>
+    <w:p>
+      <w:pPr>
+        <w:pStyle w:val="SourceCode"/>
+      </w:pPr>
+      <w:r>
+        <w:t>git checkout master</w:t>
+      </w:r>
+    </w:p>
+    <w:p>
+      <w:pPr>
+        <w:jc w:val="both"/>
+        <w:rPr>
+          <w:lang w:val="en-US"/>
+        </w:rPr>
+      </w:pPr>
+      <w:r>
+        <w:rPr>
+          <w:lang w:val="en-US"/>
+        </w:rPr>
+        <w:t xml:space="preserve">Then update your local </w:t>
+      </w:r>
+      <w:r>
+        <w:rPr>
+          <w:rStyle w:val="SourceCodeChar"/>
+        </w:rPr>
+        <w:t>master</w:t>
+      </w:r>
+      <w:r>
+        <w:rPr>
+          <w:lang w:val="en-US"/>
+        </w:rPr>
+        <w:t xml:space="preserve"> branch with:</w:t>
+      </w:r>
+    </w:p>
+    <w:p>
+      <w:pPr>
+        <w:pStyle w:val="SourceCode"/>
+      </w:pPr>
+      <w:r>
+        <w:t>git pull</w:t>
+      </w:r>
+    </w:p>
+    <w:p>
+      <w:pPr>
+        <w:jc w:val="both"/>
+        <w:rPr>
+          <w:lang w:val="en-US"/>
+        </w:rPr>
+      </w:pPr>
+      <w:r>
+        <w:rPr>
+          <w:lang w:val="en-US"/>
+        </w:rPr>
+        <w:t xml:space="preserve">If wish to update a branch of yours as well, first switch to the branch with a </w:t>
+      </w:r>
+      <w:r>
+        <w:rPr>
+          <w:rStyle w:val="SourceCodeChar"/>
+        </w:rPr>
+        <w:t>git checkout</w:t>
+      </w:r>
+      <w:r>
+        <w:rPr>
+          <w:lang w:val="en-US"/>
+        </w:rPr>
+        <w:t>, then do:</w:t>
+      </w:r>
+    </w:p>
+    <w:p>
+      <w:pPr>
+        <w:pStyle w:val="SourceCode"/>
+      </w:pPr>
+      <w:r>
+        <w:t>git merge master</w:t>
+      </w:r>
+    </w:p>
+    <w:p>
+      <w:pPr>
+        <w:jc w:val="both"/>
+        <w:rPr>
+          <w:lang w:val="en-US"/>
+        </w:rPr>
+      </w:pPr>
+      <w:r>
+        <w:rPr>
+          <w:lang w:val="en-US"/>
+        </w:rPr>
+        <w:t xml:space="preserve">Keeping your local branches updated </w:t>
+      </w:r>
+      <w:r>
+        <w:rPr>
+          <w:lang w:val="en-US"/>
+        </w:rPr>
+        <w:t>reduces</w:t>
+      </w:r>
+      <w:r>
+        <w:rPr>
+          <w:lang w:val="en-US"/>
+        </w:rPr>
+        <w:t xml:space="preserve"> the likelihood of </w:t>
+      </w:r>
+      <w:r>
+        <w:rPr>
+          <w:lang w:val="en-US"/>
+        </w:rPr>
+        <w:t xml:space="preserve">code conflicts, which </w:t>
+      </w:r>
+      <w:r>
+        <w:rPr>
+          <w:lang w:val="en-US"/>
+        </w:rPr>
+        <w:t>are</w:t>
+      </w:r>
+      <w:r>
+        <w:rPr>
+          <w:lang w:val="en-US"/>
+        </w:rPr>
+        <w:t xml:space="preserve"> a </w:t>
+      </w:r>
+      <w:r>
+        <w:rPr>
+          <w:lang w:val="en-US"/>
+        </w:rPr>
+        <w:t>nuisance</w:t>
+      </w:r>
+      <w:r>
+        <w:rPr>
+          <w:lang w:val="en-US"/>
+        </w:rPr>
+        <w:t xml:space="preserve"> to solve.</w:t>
+      </w:r>
+    </w:p>
+    <w:p>
+      <w:pPr>
+        <w:pStyle w:val="Ttulo2"/>
+        <w:rPr>
+          <w:lang w:val="en-US"/>
+        </w:rPr>
+      </w:pPr>
+      <w:bookmarkStart w:id="92" w:name="_Toc474158323"/>
+      <w:bookmarkStart w:id="93" w:name="_Ref476207139"/>
+      <w:bookmarkStart w:id="94" w:name="_Toc487275080"/>
+      <w:bookmarkStart w:id="95" w:name="_Toc487287966"/>
+      <w:bookmarkStart w:id="96" w:name="_Toc487991434"/>
+      <w:r>
+        <w:rPr>
+          <w:lang w:val="en-US"/>
+        </w:rPr>
+        <w:t>File operations</w:t>
+      </w:r>
       <w:bookmarkEnd w:id="92"/>
-    </w:p>
-    <w:p>
-      <w:pPr>
-        <w:jc w:val="both"/>
-        <w:rPr>
-          <w:lang w:val="en-US"/>
-        </w:rPr>
-      </w:pPr>
-      <w:r>
-        <w:rPr>
-          <w:lang w:val="en-US"/>
-        </w:rPr>
-        <w:t xml:space="preserve">As you work, you may want to update your local copy of GammaRay code with the most recent changes.  To do so, first switch to the </w:t>
-      </w:r>
-      <w:r>
-        <w:rPr>
-          <w:rStyle w:val="SourceCodeChar"/>
-        </w:rPr>
-        <w:t>master</w:t>
-      </w:r>
-      <w:r>
-        <w:rPr>
-          <w:lang w:val="en-US"/>
-        </w:rPr>
-        <w:t xml:space="preserve"> branch:</w:t>
-      </w:r>
-    </w:p>
-    <w:p>
-      <w:pPr>
-        <w:pStyle w:val="SourceCode"/>
-      </w:pPr>
-      <w:r>
-        <w:t>git checkout master</w:t>
-      </w:r>
-    </w:p>
-    <w:p>
-      <w:pPr>
-        <w:jc w:val="both"/>
-        <w:rPr>
-          <w:lang w:val="en-US"/>
-        </w:rPr>
-      </w:pPr>
-      <w:r>
-        <w:rPr>
-          <w:lang w:val="en-US"/>
-        </w:rPr>
-        <w:t xml:space="preserve">Then update your local </w:t>
-      </w:r>
-      <w:r>
-        <w:rPr>
-          <w:rStyle w:val="SourceCodeChar"/>
-        </w:rPr>
-        <w:t>master</w:t>
-      </w:r>
-      <w:r>
-        <w:rPr>
-          <w:lang w:val="en-US"/>
-        </w:rPr>
-        <w:t xml:space="preserve"> branch with:</w:t>
-      </w:r>
-    </w:p>
-    <w:p>
-      <w:pPr>
-        <w:pStyle w:val="SourceCode"/>
-      </w:pPr>
-      <w:r>
-        <w:t>git pull</w:t>
-      </w:r>
-    </w:p>
-    <w:p>
-      <w:pPr>
-        <w:jc w:val="both"/>
-        <w:rPr>
-          <w:lang w:val="en-US"/>
-        </w:rPr>
-      </w:pPr>
-      <w:r>
-        <w:rPr>
-          <w:lang w:val="en-US"/>
-        </w:rPr>
-        <w:t xml:space="preserve">If wish to update a branch of yours as well, first switch to the branch with a </w:t>
-      </w:r>
-      <w:r>
-        <w:rPr>
-          <w:rStyle w:val="SourceCodeChar"/>
-        </w:rPr>
-        <w:t>git checkout</w:t>
-      </w:r>
-      <w:r>
-        <w:rPr>
-          <w:lang w:val="en-US"/>
-        </w:rPr>
-        <w:t>, then do:</w:t>
-      </w:r>
-    </w:p>
-    <w:p>
-      <w:pPr>
-        <w:pStyle w:val="SourceCode"/>
-      </w:pPr>
-      <w:r>
-        <w:t>git merge master</w:t>
-      </w:r>
-    </w:p>
-    <w:p>
-      <w:pPr>
-        <w:jc w:val="both"/>
-        <w:rPr>
-          <w:lang w:val="en-US"/>
-        </w:rPr>
-      </w:pPr>
-      <w:r>
-        <w:rPr>
-          <w:lang w:val="en-US"/>
-        </w:rPr>
-        <w:lastRenderedPageBreak/>
-        <w:t xml:space="preserve">Keeping your local branches updated </w:t>
-      </w:r>
-      <w:r>
-        <w:rPr>
-          <w:lang w:val="en-US"/>
-        </w:rPr>
-        <w:t>reduces</w:t>
-      </w:r>
-      <w:r>
-        <w:rPr>
-          <w:lang w:val="en-US"/>
-        </w:rPr>
-        <w:t xml:space="preserve"> the likelihood of </w:t>
-      </w:r>
-      <w:r>
-        <w:rPr>
-          <w:lang w:val="en-US"/>
-        </w:rPr>
-        <w:t xml:space="preserve">code conflicts, which </w:t>
-      </w:r>
-      <w:r>
-        <w:rPr>
-          <w:lang w:val="en-US"/>
-        </w:rPr>
-        <w:t>are</w:t>
-      </w:r>
-      <w:r>
-        <w:rPr>
-          <w:lang w:val="en-US"/>
-        </w:rPr>
-        <w:t xml:space="preserve"> a </w:t>
-      </w:r>
-      <w:r>
-        <w:rPr>
-          <w:lang w:val="en-US"/>
-        </w:rPr>
-        <w:t>nuisance</w:t>
-      </w:r>
-      <w:r>
-        <w:rPr>
-          <w:lang w:val="en-US"/>
-        </w:rPr>
-        <w:t xml:space="preserve"> to solve.</w:t>
-      </w:r>
-    </w:p>
-    <w:p>
-      <w:pPr>
-        <w:pStyle w:val="Ttulo2"/>
-        <w:rPr>
-          <w:lang w:val="en-US"/>
-        </w:rPr>
-      </w:pPr>
-      <w:bookmarkStart w:id="93" w:name="_Toc474158323"/>
-      <w:bookmarkStart w:id="94" w:name="_Ref476207139"/>
-      <w:bookmarkStart w:id="95" w:name="_Toc487275080"/>
-      <w:bookmarkStart w:id="96" w:name="_Toc487287966"/>
-      <w:bookmarkStart w:id="97" w:name="_Toc487991434"/>
-      <w:r>
-        <w:rPr>
-          <w:lang w:val="en-US"/>
-        </w:rPr>
-        <w:t>File operations</w:t>
-      </w:r>
       <w:bookmarkEnd w:id="93"/>
       <w:bookmarkEnd w:id="94"/>
       <w:bookmarkEnd w:id="95"/>
       <w:bookmarkEnd w:id="96"/>
-      <w:bookmarkEnd w:id="97"/>
     </w:p>
     <w:p>
       <w:pPr>
@@ -20491,6 +20499,7 @@
         <w:rPr>
           <w:rStyle w:val="SourceCodeChar"/>
         </w:rPr>
+        <w:lastRenderedPageBreak/>
         <w:t>git rm</w:t>
       </w:r>
       <w:r>
@@ -20871,10 +20880,10 @@
           <w:lang w:val="en-US"/>
         </w:rPr>
       </w:pPr>
-      <w:bookmarkStart w:id="98" w:name="_Toc474158324"/>
-      <w:bookmarkStart w:id="99" w:name="_Toc487275081"/>
-      <w:bookmarkStart w:id="100" w:name="_Toc487287967"/>
-      <w:bookmarkStart w:id="101" w:name="_Toc487991435"/>
+      <w:bookmarkStart w:id="97" w:name="_Toc474158324"/>
+      <w:bookmarkStart w:id="98" w:name="_Toc487275081"/>
+      <w:bookmarkStart w:id="99" w:name="_Toc487287967"/>
+      <w:bookmarkStart w:id="100" w:name="_Toc487991435"/>
       <w:r>
         <w:rPr>
           <w:lang w:val="en-US"/>
@@ -20887,32 +20896,32 @@
         </w:rPr>
         <w:t xml:space="preserve"> GammaRay</w:t>
       </w:r>
+      <w:bookmarkEnd w:id="97"/>
       <w:bookmarkEnd w:id="98"/>
       <w:bookmarkEnd w:id="99"/>
       <w:bookmarkEnd w:id="100"/>
+    </w:p>
+    <w:p>
+      <w:pPr>
+        <w:pStyle w:val="Ttulo2"/>
+        <w:rPr>
+          <w:lang w:val="en-US"/>
+        </w:rPr>
+      </w:pPr>
+      <w:bookmarkStart w:id="101" w:name="_Toc474158325"/>
+      <w:bookmarkStart w:id="102" w:name="_Toc487275082"/>
+      <w:bookmarkStart w:id="103" w:name="_Toc487287968"/>
+      <w:bookmarkStart w:id="104" w:name="_Toc487991436"/>
+      <w:r>
+        <w:rPr>
+          <w:lang w:val="en-US"/>
+        </w:rPr>
+        <w:t>Installing (Windows users)</w:t>
+      </w:r>
       <w:bookmarkEnd w:id="101"/>
-    </w:p>
-    <w:p>
-      <w:pPr>
-        <w:pStyle w:val="Ttulo2"/>
-        <w:rPr>
-          <w:lang w:val="en-US"/>
-        </w:rPr>
-      </w:pPr>
-      <w:bookmarkStart w:id="102" w:name="_Toc474158325"/>
-      <w:bookmarkStart w:id="103" w:name="_Toc487275082"/>
-      <w:bookmarkStart w:id="104" w:name="_Toc487287968"/>
-      <w:bookmarkStart w:id="105" w:name="_Toc487991436"/>
-      <w:r>
-        <w:rPr>
-          <w:lang w:val="en-US"/>
-        </w:rPr>
-        <w:t>Installing (Windows users)</w:t>
-      </w:r>
       <w:bookmarkEnd w:id="102"/>
       <w:bookmarkEnd w:id="103"/>
       <w:bookmarkEnd w:id="104"/>
-      <w:bookmarkEnd w:id="105"/>
     </w:p>
     <w:p>
       <w:pPr>
@@ -21028,10 +21037,10 @@
           <w:lang w:val="en-US"/>
         </w:rPr>
       </w:pPr>
-      <w:bookmarkStart w:id="106" w:name="_Toc474158326"/>
-      <w:bookmarkStart w:id="107" w:name="_Toc487275083"/>
-      <w:bookmarkStart w:id="108" w:name="_Toc487287969"/>
-      <w:bookmarkStart w:id="109" w:name="_Toc487991437"/>
+      <w:bookmarkStart w:id="105" w:name="_Toc474158326"/>
+      <w:bookmarkStart w:id="106" w:name="_Toc487275083"/>
+      <w:bookmarkStart w:id="107" w:name="_Toc487287969"/>
+      <w:bookmarkStart w:id="108" w:name="_Toc487991437"/>
       <w:r>
         <w:rPr>
           <w:lang w:val="en-US"/>
@@ -21050,10 +21059,10 @@
         </w:rPr>
         <w:t>non-Windows users)</w:t>
       </w:r>
+      <w:bookmarkEnd w:id="105"/>
       <w:bookmarkEnd w:id="106"/>
       <w:bookmarkEnd w:id="107"/>
       <w:bookmarkEnd w:id="108"/>
-      <w:bookmarkEnd w:id="109"/>
     </w:p>
     <w:p>
       <w:pPr>
@@ -21119,7 +21128,6 @@
         <w:rPr>
           <w:lang w:val="en-US"/>
         </w:rPr>
-        <w:lastRenderedPageBreak/>
         <w:t>Compiling GammaRay is not difficult, but this is not advised for a novice user</w:t>
       </w:r>
       <w:r>
@@ -21341,7 +21349,14 @@
         <w:rPr>
           <w:lang w:val="en-US"/>
         </w:rPr>
-        <w:t xml:space="preserve">  Android and iOS are both POSIX, but you may find differences in those platforms that </w:t>
+        <w:t xml:space="preserve">  Android and iOS are both POSIX, but you may find </w:t>
+      </w:r>
+      <w:r>
+        <w:rPr>
+          <w:lang w:val="en-US"/>
+        </w:rPr>
+        <w:lastRenderedPageBreak/>
+        <w:t xml:space="preserve">differences in those platforms that </w:t>
       </w:r>
       <w:r>
         <w:rPr>
@@ -21443,20 +21458,20 @@
           <w:lang w:val="en-US"/>
         </w:rPr>
       </w:pPr>
-      <w:bookmarkStart w:id="110" w:name="_Toc474158327"/>
-      <w:bookmarkStart w:id="111" w:name="_Toc487275084"/>
-      <w:bookmarkStart w:id="112" w:name="_Toc487287970"/>
-      <w:bookmarkStart w:id="113" w:name="_Toc487991438"/>
+      <w:bookmarkStart w:id="109" w:name="_Toc474158327"/>
+      <w:bookmarkStart w:id="110" w:name="_Toc487275084"/>
+      <w:bookmarkStart w:id="111" w:name="_Toc487287970"/>
+      <w:bookmarkStart w:id="112" w:name="_Toc487991438"/>
       <w:r>
         <w:rPr>
           <w:lang w:val="en-US"/>
         </w:rPr>
         <w:t>Configuring</w:t>
       </w:r>
+      <w:bookmarkEnd w:id="109"/>
       <w:bookmarkEnd w:id="110"/>
       <w:bookmarkEnd w:id="111"/>
       <w:bookmarkEnd w:id="112"/>
-      <w:bookmarkEnd w:id="113"/>
     </w:p>
     <w:p>
       <w:pPr>
@@ -21469,19 +21484,49 @@
         <w:rPr>
           <w:lang w:val="en-US"/>
         </w:rPr>
-        <w:t>Before compiling GammaRay, it is advisable to add</w:t>
-      </w:r>
-      <w:r>
-        <w:rPr>
-          <w:lang w:val="en-US"/>
-        </w:rPr>
-        <w:t xml:space="preserve"> or change the following variables </w:t>
-      </w:r>
-      <w:r>
-        <w:rPr>
-          <w:lang w:val="en-US"/>
-        </w:rPr>
-        <w:t>anywhere</w:t>
+        <w:t xml:space="preserve">Before compiling GammaRay, it is advisable to </w:t>
+      </w:r>
+      <w:r>
+        <w:rPr>
+          <w:lang w:val="en-US"/>
+        </w:rPr>
+        <w:t>keep (</w:t>
+      </w:r>
+      <w:r>
+        <w:rPr>
+          <w:lang w:val="en-US"/>
+        </w:rPr>
+        <w:t>though you can</w:t>
+      </w:r>
+      <w:r>
+        <w:rPr>
+          <w:lang w:val="en-US"/>
+        </w:rPr>
+        <w:t xml:space="preserve"> change</w:t>
+      </w:r>
+      <w:r>
+        <w:rPr>
+          <w:lang w:val="en-US"/>
+        </w:rPr>
+        <w:t xml:space="preserve"> them to different paths</w:t>
+      </w:r>
+      <w:r>
+        <w:rPr>
+          <w:lang w:val="en-US"/>
+        </w:rPr>
+        <w:t xml:space="preserve">) </w:t>
+      </w:r>
+      <w:r>
+        <w:rPr>
+          <w:lang w:val="en-US"/>
+        </w:rPr>
+        <w:t xml:space="preserve">the following variables </w:t>
+      </w:r>
+      <w:r>
+        <w:rPr>
+          <w:lang w:val="en-US"/>
+        </w:rPr>
+        <w:t>defined in</w:t>
       </w:r>
       <w:r>
         <w:rPr>
@@ -21491,18 +21536,6 @@
       </w:r>
       <w:r>
         <w:rPr>
-          <w:lang w:val="en-US"/>
-        </w:rPr>
-        <w:t xml:space="preserve">in </w:t>
-      </w:r>
-      <w:r>
-        <w:rPr>
-          <w:lang w:val="en-US"/>
-        </w:rPr>
-        <w:t xml:space="preserve">the </w:t>
-      </w:r>
-      <w:r>
-        <w:rPr>
           <w:rStyle w:val="SourceCodeChar"/>
         </w:rPr>
         <w:t>Gammaray.pro</w:t>
@@ -21774,29 +21807,6 @@
     <w:p>
       <w:pPr>
         <w:jc w:val="both"/>
-        <w:rPr>
-          <w:lang w:val="en-US"/>
-        </w:rPr>
-      </w:pPr>
-      <w:r>
-        <w:rPr>
-          <w:lang w:val="en-US"/>
-        </w:rPr>
-        <w:t xml:space="preserve">You also need to define the </w:t>
-      </w:r>
-      <w:r>
-        <w:rPr>
-          <w:rStyle w:val="SourceCodeChar"/>
-        </w:rPr>
-        <w:t>BOOST_ROOT</w:t>
-      </w:r>
-      <w:r>
-        <w:rPr>
-          <w:lang w:val="en-US"/>
-        </w:rPr>
-        <w:t xml:space="preserve"> environment variable with the path to the Boost installation directory </w:t>
-      </w:r>
-      <w:r>
         <w:rPr>
           <w:rFonts w:ascii="Arial" w:hAnsi="Arial" w:cs="Arial"/>
           <w:color w:val="000000"/>
@@ -21805,13 +21815,120 @@
           <w:shd w:val="clear" w:color="auto" w:fill="FFFFFF"/>
           <w:lang w:val="en-US"/>
         </w:rPr>
-        <w:t xml:space="preserve">(e.g. </w:t>
+      </w:pPr>
+      <w:r>
+        <w:rPr>
+          <w:lang w:val="en-US"/>
+        </w:rPr>
+        <w:t xml:space="preserve">You also need to define the </w:t>
       </w:r>
       <w:r>
         <w:rPr>
           <w:rStyle w:val="SourceCodeChar"/>
         </w:rPr>
-        <w:t>C:\boost_1_63_0</w:t>
+        <w:t>BOOST_</w:t>
+      </w:r>
+      <w:r>
+        <w:rPr>
+          <w:rStyle w:val="SourceCodeChar"/>
+        </w:rPr>
+        <w:t>INCLUDE</w:t>
+      </w:r>
+      <w:r>
+        <w:rPr>
+          <w:lang w:val="en-US"/>
+        </w:rPr>
+        <w:t xml:space="preserve">, </w:t>
+      </w:r>
+      <w:r>
+        <w:rPr>
+          <w:rStyle w:val="SourceCodeChar"/>
+        </w:rPr>
+        <w:t>QWT_INCLUDE</w:t>
+      </w:r>
+      <w:r>
+        <w:rPr>
+          <w:lang w:val="en-US"/>
+        </w:rPr>
+        <w:t xml:space="preserve">, </w:t>
+      </w:r>
+      <w:r>
+        <w:rPr>
+          <w:rStyle w:val="SourceCodeChar"/>
+        </w:rPr>
+        <w:t>QWT_LIB</w:t>
+      </w:r>
+      <w:r>
+        <w:rPr>
+          <w:lang w:val="en-US"/>
+        </w:rPr>
+        <w:t xml:space="preserve">, </w:t>
+      </w:r>
+      <w:r>
+        <w:rPr>
+          <w:rStyle w:val="SourceCodeChar"/>
+        </w:rPr>
+        <w:t>VTK_INCLUDE</w:t>
+      </w:r>
+      <w:r>
+        <w:rPr>
+          <w:lang w:val="en-US"/>
+        </w:rPr>
+        <w:t xml:space="preserve"> and </w:t>
+      </w:r>
+      <w:r>
+        <w:rPr>
+          <w:rStyle w:val="SourceCodeChar"/>
+        </w:rPr>
+        <w:t>VTK_LIB</w:t>
+      </w:r>
+      <w:r>
+        <w:rPr>
+          <w:lang w:val="en-US"/>
+        </w:rPr>
+        <w:t xml:space="preserve"> environment variable</w:t>
+      </w:r>
+      <w:r>
+        <w:rPr>
+          <w:lang w:val="en-US"/>
+        </w:rPr>
+        <w:t>s</w:t>
+      </w:r>
+      <w:r>
+        <w:rPr>
+          <w:lang w:val="en-US"/>
+        </w:rPr>
+        <w:t xml:space="preserve"> with the path</w:t>
+      </w:r>
+      <w:r>
+        <w:rPr>
+          <w:lang w:val="en-US"/>
+        </w:rPr>
+        <w:t>s</w:t>
+      </w:r>
+      <w:r>
+        <w:rPr>
+          <w:lang w:val="en-US"/>
+        </w:rPr>
+        <w:t xml:space="preserve"> to</w:t>
+      </w:r>
+      <w:r>
+        <w:rPr>
+          <w:lang w:val="en-US"/>
+        </w:rPr>
+        <w:t xml:space="preserve"> the directories containing the headers and libraries of</w:t>
+      </w:r>
+      <w:r>
+        <w:rPr>
+          <w:lang w:val="en-US"/>
+        </w:rPr>
+        <w:t xml:space="preserve"> Boost</w:t>
+      </w:r>
+      <w:r>
+        <w:rPr>
+          <w:lang w:val="en-US"/>
+        </w:rPr>
+        <w:t>, Qwt and VTK</w:t>
       </w:r>
       <w:r>
         <w:rPr>
@@ -21822,7 +21939,147 @@
           <w:shd w:val="clear" w:color="auto" w:fill="FFFFFF"/>
           <w:lang w:val="en-US"/>
         </w:rPr>
-        <w:t>).</w:t>
+        <w:t xml:space="preserve"> (Qt’s headers and libraries are automatically resolved by Qt building system)</w:t>
+      </w:r>
+      <w:r>
+        <w:rPr>
+          <w:rFonts w:ascii="Arial" w:hAnsi="Arial" w:cs="Arial"/>
+          <w:color w:val="000000"/>
+          <w:sz w:val="20"/>
+          <w:szCs w:val="20"/>
+          <w:shd w:val="clear" w:color="auto" w:fill="FFFFFF"/>
+          <w:lang w:val="en-US"/>
+        </w:rPr>
+        <w:t>.</w:t>
+      </w:r>
+      <w:r>
+        <w:rPr>
+          <w:rFonts w:ascii="Arial" w:hAnsi="Arial" w:cs="Arial"/>
+          <w:color w:val="000000"/>
+          <w:sz w:val="20"/>
+          <w:szCs w:val="20"/>
+          <w:shd w:val="clear" w:color="auto" w:fill="FFFFFF"/>
+          <w:lang w:val="en-US"/>
+        </w:rPr>
+        <w:t xml:space="preserve">  The environment variable </w:t>
+      </w:r>
+      <w:r>
+        <w:rPr>
+          <w:rStyle w:val="SourceCodeChar"/>
+        </w:rPr>
+        <w:t>VTK_VERSION_SUFFIX</w:t>
+      </w:r>
+      <w:r>
+        <w:rPr>
+          <w:rFonts w:ascii="Arial" w:hAnsi="Arial" w:cs="Arial"/>
+          <w:color w:val="000000"/>
+          <w:sz w:val="20"/>
+          <w:szCs w:val="20"/>
+          <w:shd w:val="clear" w:color="auto" w:fill="FFFFFF"/>
+          <w:lang w:val="en-US"/>
+        </w:rPr>
+        <w:t xml:space="preserve"> must also be defined if your VTK libraries names are suffixed with the version of VTK (e.g. </w:t>
+      </w:r>
+      <w:r>
+        <w:rPr>
+          <w:rStyle w:val="SourceCodeChar"/>
+        </w:rPr>
+        <w:t>VTK_VERSION_SUFFIX=-7.1</w:t>
+      </w:r>
+      <w:r>
+        <w:rPr>
+          <w:rFonts w:ascii="Arial" w:hAnsi="Arial" w:cs="Arial"/>
+          <w:color w:val="000000"/>
+          <w:sz w:val="20"/>
+          <w:szCs w:val="20"/>
+          <w:shd w:val="clear" w:color="auto" w:fill="FFFFFF"/>
+          <w:lang w:val="en-US"/>
+        </w:rPr>
+        <w:t>)</w:t>
+      </w:r>
+      <w:r>
+        <w:rPr>
+          <w:rFonts w:ascii="Arial" w:hAnsi="Arial" w:cs="Arial"/>
+          <w:color w:val="000000"/>
+          <w:sz w:val="20"/>
+          <w:szCs w:val="20"/>
+          <w:shd w:val="clear" w:color="auto" w:fill="FFFFFF"/>
+          <w:lang w:val="en-US"/>
+        </w:rPr>
+        <w:t>.</w:t>
+      </w:r>
+    </w:p>
+    <w:p>
+      <w:pPr>
+        <w:jc w:val="both"/>
+        <w:rPr>
+          <w:lang w:val="en-US"/>
+        </w:rPr>
+      </w:pPr>
+      <w:r>
+        <w:rPr>
+          <w:rFonts w:ascii="Arial" w:hAnsi="Arial" w:cs="Arial"/>
+          <w:color w:val="000000"/>
+          <w:sz w:val="20"/>
+          <w:szCs w:val="20"/>
+          <w:shd w:val="clear" w:color="auto" w:fill="FFFFFF"/>
+          <w:lang w:val="en-US"/>
+        </w:rPr>
+        <w:t>The standard</w:t>
+      </w:r>
+      <w:bookmarkStart w:id="113" w:name="_GoBack"/>
+      <w:bookmarkEnd w:id="113"/>
+      <w:r>
+        <w:rPr>
+          <w:rFonts w:ascii="Arial" w:hAnsi="Arial" w:cs="Arial"/>
+          <w:color w:val="000000"/>
+          <w:sz w:val="20"/>
+          <w:szCs w:val="20"/>
+          <w:shd w:val="clear" w:color="auto" w:fill="FFFFFF"/>
+          <w:lang w:val="en-US"/>
+        </w:rPr>
+        <w:t xml:space="preserve"> </w:t>
+      </w:r>
+      <w:r>
+        <w:rPr>
+          <w:rStyle w:val="SourceCodeChar"/>
+        </w:rPr>
+        <w:t>GammaRay.pro</w:t>
+      </w:r>
+      <w:r>
+        <w:rPr>
+          <w:rFonts w:ascii="Arial" w:hAnsi="Arial" w:cs="Arial"/>
+          <w:color w:val="000000"/>
+          <w:sz w:val="20"/>
+          <w:szCs w:val="20"/>
+          <w:shd w:val="clear" w:color="auto" w:fill="FFFFFF"/>
+          <w:lang w:val="en-US"/>
+        </w:rPr>
+        <w:t xml:space="preserve"> contains the </w:t>
+      </w:r>
+      <w:r>
+        <w:rPr>
+          <w:rStyle w:val="SourceCodeChar"/>
+        </w:rPr>
+        <w:t>QMAKE_CXXFLAGS += -m64</w:t>
+      </w:r>
+      <w:r>
+        <w:rPr>
+          <w:lang w:val="en-US"/>
+        </w:rPr>
+        <w:t xml:space="preserve"> line.  If you want to build a 32-bit program, just delete it or comment it out by prepending a </w:t>
+      </w:r>
+      <w:r>
+        <w:rPr>
+          <w:rStyle w:val="SourceCodeChar"/>
+        </w:rPr>
+        <w:t>#</w:t>
+      </w:r>
+      <w:r>
+        <w:rPr>
+          <w:lang w:val="en-US"/>
+        </w:rPr>
+        <w:t xml:space="preserve"> character.</w:t>
       </w:r>
     </w:p>
     <w:p>
@@ -21840,7 +22097,6 @@
         <w:rPr>
           <w:lang w:val="en-US"/>
         </w:rPr>
-        <w:lastRenderedPageBreak/>
         <w:t>Building</w:t>
       </w:r>
       <w:bookmarkEnd w:id="114"/>
@@ -21938,6 +22194,7 @@
         <w:rPr>
           <w:lang w:val="en-US"/>
         </w:rPr>
+        <w:lastRenderedPageBreak/>
         <w:t>The previous command</w:t>
       </w:r>
       <w:r>
@@ -22777,14 +23034,7 @@
         <w:rPr>
           <w:lang w:val="en-US"/>
         </w:rPr>
-        <w:t xml:space="preserve">  Missing symbols with all the required libraries already present in the distribution directory may signal that you copied the wrong versions of libraries.  For instance, if you are </w:t>
-      </w:r>
-      <w:r>
-        <w:rPr>
-          <w:lang w:val="en-US"/>
-        </w:rPr>
-        <w:lastRenderedPageBreak/>
-        <w:t xml:space="preserve">compiling GammaRay with MinGW 32-bit under Windows, you must copy the Qt libraries from </w:t>
+        <w:t xml:space="preserve">  Missing symbols with all the required libraries already present in the distribution directory may signal that you copied the wrong versions of libraries.  For instance, if you are compiling GammaRay with MinGW 32-bit under Windows, you must copy the Qt libraries from </w:t>
       </w:r>
       <w:r>
         <w:rPr>
@@ -22838,6 +23088,7 @@
         <w:rPr>
           <w:lang w:val="en-US"/>
         </w:rPr>
+        <w:lastRenderedPageBreak/>
         <w:t>Getting started</w:t>
       </w:r>
       <w:bookmarkEnd w:id="122"/>
@@ -27003,7 +27254,7 @@
           </mc:Choice>
           <mc:Fallback>
             <w:pict>
-              <v:shapetype w14:anchorId="59FEF5F9" id="_x0000_t32" coordsize="21600,21600" o:spt="32" o:oned="t" path="m,l21600,21600e" filled="f">
+              <v:shapetype w14:anchorId="771ACE20" id="_x0000_t32" coordsize="21600,21600" o:spt="32" o:oned="t" path="m,l21600,21600e" filled="f">
                 <v:path arrowok="t" fillok="f" o:connecttype="none"/>
                 <o:lock v:ext="edit" shapetype="t"/>
               </v:shapetype>
@@ -27080,7 +27331,7 @@
           </mc:Choice>
           <mc:Fallback>
             <w:pict>
-              <v:shape w14:anchorId="0A937B53" id="Conector de seta reta 29" o:spid="_x0000_s1026" type="#_x0000_t32" style="position:absolute;margin-left:311.65pt;margin-top:154pt;width:34.6pt;height:31.9pt;flip:y;z-index:251750912;visibility:visible;mso-wrap-style:square;mso-width-percent:0;mso-height-percent:0;mso-wrap-distance-left:9pt;mso-wrap-distance-top:0;mso-wrap-distance-right:9pt;mso-wrap-distance-bottom:0;mso-position-horizontal:absolute;mso-position-horizontal-relative:text;mso-position-vertical:absolute;mso-position-vertical-relative:text;mso-width-percent:0;mso-height-percent:0;mso-width-relative:margin;mso-height-relative:margin" o:gfxdata="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" strokecolor="#5b9bd5 [3204]" strokeweight=".5pt">
+              <v:shape w14:anchorId="6D95FB09" id="Conector de seta reta 29" o:spid="_x0000_s1026" type="#_x0000_t32" style="position:absolute;margin-left:311.65pt;margin-top:154pt;width:34.6pt;height:31.9pt;flip:y;z-index:251750912;visibility:visible;mso-wrap-style:square;mso-width-percent:0;mso-height-percent:0;mso-wrap-distance-left:9pt;mso-wrap-distance-top:0;mso-wrap-distance-right:9pt;mso-wrap-distance-bottom:0;mso-position-horizontal:absolute;mso-position-horizontal-relative:text;mso-position-vertical:absolute;mso-position-vertical-relative:text;mso-width-percent:0;mso-height-percent:0;mso-width-relative:margin;mso-height-relative:margin" o:gfxdata="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" strokecolor="#5b9bd5 [3204]" strokeweight=".5pt">
                 <v:stroke endarrow="open" joinstyle="miter"/>
               </v:shape>
             </w:pict>
@@ -27153,7 +27404,7 @@
           </mc:Choice>
           <mc:Fallback>
             <w:pict>
-              <v:shape w14:anchorId="7C69D576" id="Conector de seta reta 28" o:spid="_x0000_s1026" type="#_x0000_t32" style="position:absolute;margin-left:313.65pt;margin-top:137.7pt;width:32.55pt;height:8.85pt;flip:y;z-index:251713024;visibility:visible;mso-wrap-style:square;mso-width-percent:0;mso-height-percent:0;mso-wrap-distance-left:9pt;mso-wrap-distance-top:0;mso-wrap-distance-right:9pt;mso-wrap-distance-bottom:0;mso-position-horizontal:absolute;mso-position-horizontal-relative:text;mso-position-vertical:absolute;mso-position-vertical-relative:text;mso-width-percent:0;mso-height-percent:0;mso-width-relative:margin;mso-height-relative:margin" o:gfxdata="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" strokecolor="#5b9bd5 [3204]" strokeweight=".5pt">
+              <v:shape w14:anchorId="1505A5A7" id="Conector de seta reta 28" o:spid="_x0000_s1026" type="#_x0000_t32" style="position:absolute;margin-left:313.65pt;margin-top:137.7pt;width:32.55pt;height:8.85pt;flip:y;z-index:251713024;visibility:visible;mso-wrap-style:square;mso-width-percent:0;mso-height-percent:0;mso-wrap-distance-left:9pt;mso-wrap-distance-top:0;mso-wrap-distance-right:9pt;mso-wrap-distance-bottom:0;mso-position-horizontal:absolute;mso-position-horizontal-relative:text;mso-position-vertical:absolute;mso-position-vertical-relative:text;mso-width-percent:0;mso-height-percent:0;mso-width-relative:margin;mso-height-relative:margin" o:gfxdata="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" strokecolor="#5b9bd5 [3204]" strokeweight=".5pt">
                 <v:stroke endarrow="open" joinstyle="miter"/>
               </v:shape>
             </w:pict>
@@ -27226,7 +27477,7 @@
           </mc:Choice>
           <mc:Fallback>
             <w:pict>
-              <v:shape w14:anchorId="6A7534BF" id="Conector de seta reta 86" o:spid="_x0000_s1026" type="#_x0000_t32" style="position:absolute;margin-left:314.35pt;margin-top:31.05pt;width:21.05pt;height:4.75pt;z-index:251771392;visibility:visible;mso-wrap-style:square;mso-width-percent:0;mso-height-percent:0;mso-wrap-distance-left:9pt;mso-wrap-distance-top:0;mso-wrap-distance-right:9pt;mso-wrap-distance-bottom:0;mso-position-horizontal:absolute;mso-position-horizontal-relative:text;mso-position-vertical:absolute;mso-position-vertical-relative:text;mso-width-percent:0;mso-height-percent:0;mso-width-relative:margin;mso-height-relative:margin" o:gfxdata="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" strokecolor="#5b9bd5 [3204]" strokeweight=".5pt">
+              <v:shape w14:anchorId="2B275408" id="Conector de seta reta 86" o:spid="_x0000_s1026" type="#_x0000_t32" style="position:absolute;margin-left:314.35pt;margin-top:31.05pt;width:21.05pt;height:4.75pt;z-index:251771392;visibility:visible;mso-wrap-style:square;mso-width-percent:0;mso-height-percent:0;mso-wrap-distance-left:9pt;mso-wrap-distance-top:0;mso-wrap-distance-right:9pt;mso-wrap-distance-bottom:0;mso-position-horizontal:absolute;mso-position-horizontal-relative:text;mso-position-vertical:absolute;mso-position-vertical-relative:text;mso-width-percent:0;mso-height-percent:0;mso-width-relative:margin;mso-height-relative:margin" o:gfxdata="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" strokecolor="#5b9bd5 [3204]" strokeweight=".5pt">
                 <v:stroke endarrow="open" joinstyle="miter"/>
               </v:shape>
             </w:pict>
@@ -27299,7 +27550,7 @@
           </mc:Choice>
           <mc:Fallback>
             <w:pict>
-              <v:shape w14:anchorId="655DA03E" id="Conector de seta reta 85" o:spid="_x0000_s1026" type="#_x0000_t32" style="position:absolute;margin-left:313pt;margin-top:68.4pt;width:20.35pt;height:10.85pt;z-index:251765248;visibility:visible;mso-wrap-style:square;mso-width-percent:0;mso-height-percent:0;mso-wrap-distance-left:9pt;mso-wrap-distance-top:0;mso-wrap-distance-right:9pt;mso-wrap-distance-bottom:0;mso-position-horizontal:absolute;mso-position-horizontal-relative:text;mso-position-vertical:absolute;mso-position-vertical-relative:text;mso-width-percent:0;mso-height-percent:0;mso-width-relative:margin;mso-height-relative:margin" o:gfxdata="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" strokecolor="#5b9bd5 [3204]" strokeweight=".5pt">
+              <v:shape w14:anchorId="65A7EC8A" id="Conector de seta reta 85" o:spid="_x0000_s1026" type="#_x0000_t32" style="position:absolute;margin-left:313pt;margin-top:68.4pt;width:20.35pt;height:10.85pt;z-index:251765248;visibility:visible;mso-wrap-style:square;mso-width-percent:0;mso-height-percent:0;mso-wrap-distance-left:9pt;mso-wrap-distance-top:0;mso-wrap-distance-right:9pt;mso-wrap-distance-bottom:0;mso-position-horizontal:absolute;mso-position-horizontal-relative:text;mso-position-vertical:absolute;mso-position-vertical-relative:text;mso-width-percent:0;mso-height-percent:0;mso-width-relative:margin;mso-height-relative:margin" o:gfxdata="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" strokecolor="#5b9bd5 [3204]" strokeweight=".5pt">
                 <v:stroke endarrow="open" joinstyle="miter"/>
               </v:shape>
             </w:pict>
@@ -27371,7 +27622,7 @@
           </mc:Choice>
           <mc:Fallback>
             <w:pict>
-              <v:shapetype w14:anchorId="1D616E7A" id="_x0000_t87" coordsize="21600,21600" o:spt="87" adj="1800,10800" path="m21600,qx10800@0l10800@2qy0@11,10800@3l10800@1qy21600,21600e" filled="f">
+              <v:shapetype w14:anchorId="7805C216" id="_x0000_t87" coordsize="21600,21600" o:spt="87" adj="1800,10800" path="m21600,qx10800@0l10800@2qy0@11,10800@3l10800@1qy21600,21600e" filled="f">
                 <v:formulas>
                   <v:f eqn="val #0"/>
                   <v:f eqn="sum 21600 0 #0"/>
@@ -27467,7 +27718,7 @@
           </mc:Choice>
           <mc:Fallback>
             <w:pict>
-              <v:shape w14:anchorId="4946101E" id="Chave esquerda 26" o:spid="_x0000_s1026" type="#_x0000_t87" style="position:absolute;margin-left:335.6pt;margin-top:52.75pt;width:16.3pt;height:56.35pt;z-index:251647488;visibility:visible;mso-wrap-style:square;mso-width-percent:0;mso-height-percent:0;mso-wrap-distance-left:9pt;mso-wrap-distance-top:0;mso-wrap-distance-right:9pt;mso-wrap-distance-bottom:0;mso-position-horizontal:absolute;mso-position-horizontal-relative:text;mso-position-vertical:absolute;mso-position-vertical-relative:text;mso-width-percent:0;mso-height-percent:0;mso-width-relative:margin;mso-height-relative:margin;v-text-anchor:middle" o:gfxdata="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" adj="521" strokecolor="#5b9bd5 [3204]" strokeweight=".5pt">
+              <v:shape w14:anchorId="03649A98" id="Chave esquerda 26" o:spid="_x0000_s1026" type="#_x0000_t87" style="position:absolute;margin-left:335.6pt;margin-top:52.75pt;width:16.3pt;height:56.35pt;z-index:251647488;visibility:visible;mso-wrap-style:square;mso-width-percent:0;mso-height-percent:0;mso-wrap-distance-left:9pt;mso-wrap-distance-top:0;mso-wrap-distance-right:9pt;mso-wrap-distance-bottom:0;mso-position-horizontal:absolute;mso-position-horizontal-relative:text;mso-position-vertical:absolute;mso-position-vertical-relative:text;mso-width-percent:0;mso-height-percent:0;mso-width-relative:margin;mso-height-relative:margin;v-text-anchor:middle" o:gfxdata="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" adj="521" strokecolor="#5b9bd5 [3204]" strokeweight=".5pt">
                 <v:stroke joinstyle="miter"/>
               </v:shape>
             </w:pict>
@@ -27808,7 +28059,7 @@
           </mc:Choice>
           <mc:Fallback>
             <w:pict>
-              <v:shape w14:anchorId="7EE8B85E" id="Conector de seta reta 27" o:spid="_x0000_s1026" type="#_x0000_t32" style="position:absolute;margin-left:315.05pt;margin-top:114.5pt;width:29.9pt;height:4.85pt;z-index:251679232;visibility:visible;mso-wrap-style:square;mso-width-percent:0;mso-height-percent:0;mso-wrap-distance-left:9pt;mso-wrap-distance-top:0;mso-wrap-distance-right:9pt;mso-wrap-distance-bottom:0;mso-position-horizontal:absolute;mso-position-horizontal-relative:text;mso-position-vertical:absolute;mso-position-vertical-relative:text;mso-width-percent:0;mso-height-percent:0;mso-width-relative:margin;mso-height-relative:margin" o:gfxdata="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" strokecolor="#5b9bd5 [3204]" strokeweight=".5pt">
+              <v:shape w14:anchorId="2F43D534" id="Conector de seta reta 27" o:spid="_x0000_s1026" type="#_x0000_t32" style="position:absolute;margin-left:315.05pt;margin-top:114.5pt;width:29.9pt;height:4.85pt;z-index:251679232;visibility:visible;mso-wrap-style:square;mso-width-percent:0;mso-height-percent:0;mso-wrap-distance-left:9pt;mso-wrap-distance-top:0;mso-wrap-distance-right:9pt;mso-wrap-distance-bottom:0;mso-position-horizontal:absolute;mso-position-horizontal-relative:text;mso-position-vertical:absolute;mso-position-vertical-relative:text;mso-width-percent:0;mso-height-percent:0;mso-width-relative:margin;mso-height-relative:margin" o:gfxdata="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" strokecolor="#5b9bd5 [3204]" strokeweight=".5pt">
                 <v:stroke endarrow="open" joinstyle="miter"/>
               </v:shape>
             </w:pict>
@@ -58623,7 +58874,6 @@
   <w:style w:type="character" w:default="1" w:styleId="Fontepargpadro">
     <w:name w:val="Default Paragraph Font"/>
     <w:uiPriority w:val="1"/>
-    <w:semiHidden/>
     <w:unhideWhenUsed/>
   </w:style>
   <w:style w:type="table" w:default="1" w:styleId="Tabelanormal">
@@ -59434,7 +59684,7 @@
 </file>
 
 <file path=customXml/itemProps1.xml><?xml version="1.0" encoding="utf-8"?>
-<ds:datastoreItem xmlns:ds="http://schemas.openxmlformats.org/officeDocument/2006/customXml" ds:itemID="{16F48FFC-75F9-47EB-ACA3-A55681C9401B}">
+<ds:datastoreItem xmlns:ds="http://schemas.openxmlformats.org/officeDocument/2006/customXml" ds:itemID="{5878994E-FD00-45FD-A6D9-7714C12E44B1}">
   <ds:schemaRefs>
     <ds:schemaRef ds:uri="http://schemas.openxmlformats.org/officeDocument/2006/bibliography"/>
   </ds:schemaRefs>

</xml_diff>

<commit_message>
3D Viewer: value scaling to absolute values: WIP.
</commit_message>
<xml_diff>
--- a/docs/GammaRayManual.docx
+++ b/docs/GammaRayManual.docx
@@ -18104,7 +18104,15 @@
         <w:rPr>
           <w:lang w:val="en-US"/>
         </w:rPr>
-        <w:t xml:space="preserve">.  You also need to check whether the </w:t>
+        <w:t>.  You al</w:t>
+      </w:r>
+      <w:bookmarkStart w:id="59" w:name="_GoBack"/>
+      <w:bookmarkEnd w:id="59"/>
+      <w:r>
+        <w:rPr>
+          <w:lang w:val="en-US"/>
+        </w:rPr>
+        <w:t xml:space="preserve">so need to check whether the </w:t>
       </w:r>
       <w:r>
         <w:rPr>
@@ -18116,7 +18124,31 @@
         <w:rPr>
           <w:lang w:val="en-US"/>
         </w:rPr>
-        <w:t xml:space="preserve"> is enabled as switching to advanced mode may disable </w:t>
+        <w:t xml:space="preserve"> </w:t>
+      </w:r>
+      <w:r>
+        <w:rPr>
+          <w:lang w:val="en-US"/>
+        </w:rPr>
+        <w:t xml:space="preserve">and </w:t>
+      </w:r>
+      <w:r>
+        <w:rPr>
+          <w:rStyle w:val="SourceCodeChar"/>
+        </w:rPr>
+        <w:t>Module_vtkImagingMath</w:t>
+      </w:r>
+      <w:r>
+        <w:rPr>
+          <w:lang w:val="en-US"/>
+        </w:rPr>
+        <w:t xml:space="preserve"> are</w:t>
+      </w:r>
+      <w:r>
+        <w:rPr>
+          <w:lang w:val="en-US"/>
+        </w:rPr>
+        <w:t xml:space="preserve"> enabled as switching to advanced mode may disable </w:t>
       </w:r>
       <w:r>
         <w:rPr>
@@ -18162,7 +18194,7 @@
           <w:lang w:val="en-US"/>
         </w:rPr>
       </w:pPr>
-      <w:bookmarkStart w:id="59" w:name="_Toc488569429"/>
+      <w:bookmarkStart w:id="60" w:name="_Toc488569429"/>
       <w:r>
         <w:rPr>
           <w:lang w:val="en-US"/>
@@ -18171,7 +18203,7 @@
       </w:r>
       <w:bookmarkEnd w:id="56"/>
       <w:bookmarkEnd w:id="57"/>
-      <w:bookmarkEnd w:id="59"/>
+      <w:bookmarkEnd w:id="60"/>
     </w:p>
     <w:p>
       <w:pPr>
@@ -18230,17 +18262,17 @@
           <w:lang w:val="en-US"/>
         </w:rPr>
       </w:pPr>
-      <w:bookmarkStart w:id="60" w:name="_Toc488569430"/>
-      <w:bookmarkStart w:id="61" w:name="_Toc474158315"/>
-      <w:bookmarkStart w:id="62" w:name="_Toc487275071"/>
-      <w:bookmarkStart w:id="63" w:name="_Toc487287957"/>
+      <w:bookmarkStart w:id="61" w:name="_Toc488569430"/>
+      <w:bookmarkStart w:id="62" w:name="_Toc474158315"/>
+      <w:bookmarkStart w:id="63" w:name="_Toc487275071"/>
+      <w:bookmarkStart w:id="64" w:name="_Toc487287957"/>
       <w:r>
         <w:rPr>
           <w:lang w:val="en-US"/>
         </w:rPr>
         <w:t>Windows with GCC: 32 or 64-bit</w:t>
       </w:r>
-      <w:bookmarkEnd w:id="60"/>
+      <w:bookmarkEnd w:id="61"/>
     </w:p>
     <w:p>
       <w:pPr>
@@ -18323,17 +18355,17 @@
           <w:lang w:val="en-US"/>
         </w:rPr>
       </w:pPr>
-      <w:bookmarkStart w:id="64" w:name="_Toc488569431"/>
+      <w:bookmarkStart w:id="65" w:name="_Toc488569431"/>
       <w:r>
         <w:rPr>
           <w:lang w:val="en-US"/>
         </w:rPr>
         <w:t>Contributing with code</w:t>
       </w:r>
-      <w:bookmarkEnd w:id="61"/>
       <w:bookmarkEnd w:id="62"/>
       <w:bookmarkEnd w:id="63"/>
       <w:bookmarkEnd w:id="64"/>
+      <w:bookmarkEnd w:id="65"/>
     </w:p>
     <w:p>
       <w:pPr>
@@ -18458,20 +18490,20 @@
           <w:lang w:val="en-US"/>
         </w:rPr>
       </w:pPr>
-      <w:bookmarkStart w:id="65" w:name="_Toc474158316"/>
-      <w:bookmarkStart w:id="66" w:name="_Toc487275072"/>
-      <w:bookmarkStart w:id="67" w:name="_Toc487287958"/>
-      <w:bookmarkStart w:id="68" w:name="_Toc488569432"/>
+      <w:bookmarkStart w:id="66" w:name="_Toc474158316"/>
+      <w:bookmarkStart w:id="67" w:name="_Toc487275072"/>
+      <w:bookmarkStart w:id="68" w:name="_Toc487287958"/>
+      <w:bookmarkStart w:id="69" w:name="_Toc488569432"/>
       <w:r>
         <w:rPr>
           <w:lang w:val="en-US"/>
         </w:rPr>
         <w:t>The Git versioning system</w:t>
       </w:r>
-      <w:bookmarkEnd w:id="65"/>
       <w:bookmarkEnd w:id="66"/>
       <w:bookmarkEnd w:id="67"/>
       <w:bookmarkEnd w:id="68"/>
+      <w:bookmarkEnd w:id="69"/>
     </w:p>
     <w:p>
       <w:pPr>
@@ -18852,20 +18884,20 @@
           <w:lang w:val="en-US"/>
         </w:rPr>
       </w:pPr>
-      <w:bookmarkStart w:id="69" w:name="_Toc474158317"/>
-      <w:bookmarkStart w:id="70" w:name="_Toc487275073"/>
-      <w:bookmarkStart w:id="71" w:name="_Toc487287959"/>
-      <w:bookmarkStart w:id="72" w:name="_Toc488569433"/>
+      <w:bookmarkStart w:id="70" w:name="_Toc474158317"/>
+      <w:bookmarkStart w:id="71" w:name="_Toc487275073"/>
+      <w:bookmarkStart w:id="72" w:name="_Toc487287959"/>
+      <w:bookmarkStart w:id="73" w:name="_Toc488569433"/>
       <w:r>
         <w:rPr>
           <w:lang w:val="en-US"/>
         </w:rPr>
         <w:t>Downloading the sources repository</w:t>
       </w:r>
-      <w:bookmarkEnd w:id="69"/>
       <w:bookmarkEnd w:id="70"/>
       <w:bookmarkEnd w:id="71"/>
       <w:bookmarkEnd w:id="72"/>
+      <w:bookmarkEnd w:id="73"/>
     </w:p>
     <w:p>
       <w:pPr>
@@ -19033,20 +19065,20 @@
           <w:lang w:val="en-US"/>
         </w:rPr>
       </w:pPr>
-      <w:bookmarkStart w:id="73" w:name="_Toc474158318"/>
-      <w:bookmarkStart w:id="74" w:name="_Toc487275074"/>
-      <w:bookmarkStart w:id="75" w:name="_Toc487287960"/>
-      <w:bookmarkStart w:id="76" w:name="_Toc488569434"/>
+      <w:bookmarkStart w:id="74" w:name="_Toc474158318"/>
+      <w:bookmarkStart w:id="75" w:name="_Toc487275074"/>
+      <w:bookmarkStart w:id="76" w:name="_Toc487287960"/>
+      <w:bookmarkStart w:id="77" w:name="_Toc488569434"/>
       <w:r>
         <w:rPr>
           <w:lang w:val="en-US"/>
         </w:rPr>
         <w:t>Creating a branch</w:t>
       </w:r>
-      <w:bookmarkEnd w:id="73"/>
       <w:bookmarkEnd w:id="74"/>
       <w:bookmarkEnd w:id="75"/>
       <w:bookmarkEnd w:id="76"/>
+      <w:bookmarkEnd w:id="77"/>
     </w:p>
     <w:p>
       <w:pPr>
@@ -19433,7 +19465,7 @@
           <w:lang w:val="en-US"/>
         </w:rPr>
       </w:pPr>
-      <w:bookmarkStart w:id="77" w:name="_Toc488569435"/>
+      <w:bookmarkStart w:id="78" w:name="_Toc488569435"/>
       <w:r>
         <w:rPr>
           <w:lang w:val="en-US"/>
@@ -19441,7 +19473,7 @@
         <w:lastRenderedPageBreak/>
         <w:t>Downloading an existing branch</w:t>
       </w:r>
-      <w:bookmarkEnd w:id="77"/>
+      <w:bookmarkEnd w:id="78"/>
     </w:p>
     <w:p>
       <w:pPr>
@@ -19524,10 +19556,10 @@
           <w:lang w:val="en-US"/>
         </w:rPr>
       </w:pPr>
-      <w:bookmarkStart w:id="78" w:name="_Ref476207041"/>
-      <w:bookmarkStart w:id="79" w:name="_Toc487275075"/>
-      <w:bookmarkStart w:id="80" w:name="_Toc487287961"/>
-      <w:bookmarkStart w:id="81" w:name="_Toc488569436"/>
+      <w:bookmarkStart w:id="79" w:name="_Ref476207041"/>
+      <w:bookmarkStart w:id="80" w:name="_Toc487275075"/>
+      <w:bookmarkStart w:id="81" w:name="_Toc487287961"/>
+      <w:bookmarkStart w:id="82" w:name="_Toc488569436"/>
       <w:r>
         <w:rPr>
           <w:lang w:val="en-US"/>
@@ -19540,10 +19572,10 @@
         </w:rPr>
         <w:t>version control</w:t>
       </w:r>
-      <w:bookmarkEnd w:id="78"/>
       <w:bookmarkEnd w:id="79"/>
       <w:bookmarkEnd w:id="80"/>
       <w:bookmarkEnd w:id="81"/>
+      <w:bookmarkEnd w:id="82"/>
     </w:p>
     <w:p>
       <w:pPr>
@@ -19780,10 +19812,10 @@
           <w:lang w:val="en-US"/>
         </w:rPr>
       </w:pPr>
-      <w:bookmarkStart w:id="82" w:name="_Toc474158319"/>
-      <w:bookmarkStart w:id="83" w:name="_Toc487275076"/>
-      <w:bookmarkStart w:id="84" w:name="_Toc487287962"/>
-      <w:bookmarkStart w:id="85" w:name="_Toc488569437"/>
+      <w:bookmarkStart w:id="83" w:name="_Toc474158319"/>
+      <w:bookmarkStart w:id="84" w:name="_Toc487275076"/>
+      <w:bookmarkStart w:id="85" w:name="_Toc487287962"/>
+      <w:bookmarkStart w:id="86" w:name="_Toc488569437"/>
       <w:r>
         <w:rPr>
           <w:lang w:val="en-US"/>
@@ -19796,10 +19828,10 @@
         </w:rPr>
         <w:t xml:space="preserve"> changes</w:t>
       </w:r>
-      <w:bookmarkEnd w:id="82"/>
       <w:bookmarkEnd w:id="83"/>
       <w:bookmarkEnd w:id="84"/>
       <w:bookmarkEnd w:id="85"/>
+      <w:bookmarkEnd w:id="86"/>
     </w:p>
     <w:p>
       <w:pPr>
@@ -20477,20 +20509,20 @@
           <w:lang w:val="en-US"/>
         </w:rPr>
       </w:pPr>
-      <w:bookmarkStart w:id="86" w:name="_Toc474158320"/>
-      <w:bookmarkStart w:id="87" w:name="_Toc487275077"/>
-      <w:bookmarkStart w:id="88" w:name="_Toc487287963"/>
-      <w:bookmarkStart w:id="89" w:name="_Toc488569438"/>
+      <w:bookmarkStart w:id="87" w:name="_Toc474158320"/>
+      <w:bookmarkStart w:id="88" w:name="_Toc487275077"/>
+      <w:bookmarkStart w:id="89" w:name="_Toc487287963"/>
+      <w:bookmarkStart w:id="90" w:name="_Toc488569438"/>
       <w:r>
         <w:rPr>
           <w:lang w:val="en-US"/>
         </w:rPr>
         <w:t>Uploading a branch</w:t>
       </w:r>
-      <w:bookmarkEnd w:id="86"/>
       <w:bookmarkEnd w:id="87"/>
       <w:bookmarkEnd w:id="88"/>
       <w:bookmarkEnd w:id="89"/>
+      <w:bookmarkEnd w:id="90"/>
     </w:p>
     <w:p>
       <w:pPr>
@@ -20556,20 +20588,20 @@
           <w:lang w:val="en-US"/>
         </w:rPr>
       </w:pPr>
-      <w:bookmarkStart w:id="90" w:name="_Toc474158321"/>
-      <w:bookmarkStart w:id="91" w:name="_Toc487275078"/>
-      <w:bookmarkStart w:id="92" w:name="_Toc487287964"/>
-      <w:bookmarkStart w:id="93" w:name="_Toc488569439"/>
+      <w:bookmarkStart w:id="91" w:name="_Toc474158321"/>
+      <w:bookmarkStart w:id="92" w:name="_Toc487275078"/>
+      <w:bookmarkStart w:id="93" w:name="_Toc487287964"/>
+      <w:bookmarkStart w:id="94" w:name="_Toc488569439"/>
       <w:r>
         <w:rPr>
           <w:lang w:val="en-US"/>
         </w:rPr>
         <w:t>Pull request</w:t>
       </w:r>
-      <w:bookmarkEnd w:id="90"/>
       <w:bookmarkEnd w:id="91"/>
       <w:bookmarkEnd w:id="92"/>
       <w:bookmarkEnd w:id="93"/>
+      <w:bookmarkEnd w:id="94"/>
     </w:p>
     <w:p>
       <w:pPr>
@@ -21790,19 +21822,19 @@
           <w:lang w:val="en-US"/>
         </w:rPr>
       </w:pPr>
-      <w:bookmarkStart w:id="94" w:name="_Ref488562102"/>
-      <w:bookmarkStart w:id="95" w:name="_Toc488569440"/>
-      <w:bookmarkStart w:id="96" w:name="_Toc474158322"/>
-      <w:bookmarkStart w:id="97" w:name="_Toc487275079"/>
-      <w:bookmarkStart w:id="98" w:name="_Toc487287965"/>
+      <w:bookmarkStart w:id="95" w:name="_Ref488562102"/>
+      <w:bookmarkStart w:id="96" w:name="_Toc488569440"/>
+      <w:bookmarkStart w:id="97" w:name="_Toc474158322"/>
+      <w:bookmarkStart w:id="98" w:name="_Toc487275079"/>
+      <w:bookmarkStart w:id="99" w:name="_Toc487287965"/>
       <w:r>
         <w:rPr>
           <w:lang w:val="en-US"/>
         </w:rPr>
         <w:t>Tolerated compiler warnings</w:t>
       </w:r>
-      <w:bookmarkEnd w:id="94"/>
       <w:bookmarkEnd w:id="95"/>
+      <w:bookmarkEnd w:id="96"/>
     </w:p>
     <w:p>
       <w:pPr>
@@ -21865,17 +21897,17 @@
           <w:lang w:val="en-US"/>
         </w:rPr>
       </w:pPr>
-      <w:bookmarkStart w:id="99" w:name="_Toc488569441"/>
+      <w:bookmarkStart w:id="100" w:name="_Toc488569441"/>
       <w:r>
         <w:rPr>
           <w:lang w:val="en-US"/>
         </w:rPr>
         <w:t>Updating your local repository</w:t>
       </w:r>
-      <w:bookmarkEnd w:id="96"/>
       <w:bookmarkEnd w:id="97"/>
       <w:bookmarkEnd w:id="98"/>
       <w:bookmarkEnd w:id="99"/>
+      <w:bookmarkEnd w:id="100"/>
     </w:p>
     <w:p>
       <w:pPr>
@@ -22042,22 +22074,22 @@
           <w:lang w:val="en-US"/>
         </w:rPr>
       </w:pPr>
-      <w:bookmarkStart w:id="100" w:name="_Toc474158323"/>
-      <w:bookmarkStart w:id="101" w:name="_Ref476207139"/>
-      <w:bookmarkStart w:id="102" w:name="_Toc487275080"/>
-      <w:bookmarkStart w:id="103" w:name="_Toc487287966"/>
-      <w:bookmarkStart w:id="104" w:name="_Toc488569442"/>
+      <w:bookmarkStart w:id="101" w:name="_Toc474158323"/>
+      <w:bookmarkStart w:id="102" w:name="_Ref476207139"/>
+      <w:bookmarkStart w:id="103" w:name="_Toc487275080"/>
+      <w:bookmarkStart w:id="104" w:name="_Toc487287966"/>
+      <w:bookmarkStart w:id="105" w:name="_Toc488569442"/>
       <w:r>
         <w:rPr>
           <w:lang w:val="en-US"/>
         </w:rPr>
         <w:t>File operations</w:t>
       </w:r>
-      <w:bookmarkEnd w:id="100"/>
       <w:bookmarkEnd w:id="101"/>
       <w:bookmarkEnd w:id="102"/>
       <w:bookmarkEnd w:id="103"/>
       <w:bookmarkEnd w:id="104"/>
+      <w:bookmarkEnd w:id="105"/>
     </w:p>
     <w:p>
       <w:pPr>
@@ -22309,17 +22341,17 @@
           <w:lang w:val="en-US"/>
         </w:rPr>
       </w:pPr>
-      <w:bookmarkStart w:id="105" w:name="_Toc488569443"/>
-      <w:bookmarkStart w:id="106" w:name="_Toc474158324"/>
-      <w:bookmarkStart w:id="107" w:name="_Toc487275081"/>
-      <w:bookmarkStart w:id="108" w:name="_Toc487287967"/>
+      <w:bookmarkStart w:id="106" w:name="_Toc488569443"/>
+      <w:bookmarkStart w:id="107" w:name="_Toc474158324"/>
+      <w:bookmarkStart w:id="108" w:name="_Toc487275081"/>
+      <w:bookmarkStart w:id="109" w:name="_Toc487287967"/>
       <w:r>
         <w:rPr>
           <w:lang w:val="en-US"/>
         </w:rPr>
         <w:t>Issues using Git</w:t>
       </w:r>
-      <w:bookmarkEnd w:id="105"/>
+      <w:bookmarkEnd w:id="106"/>
     </w:p>
     <w:p>
       <w:pPr>
@@ -22546,8 +22578,8 @@
           <w:lang w:val="en-US"/>
         </w:rPr>
       </w:pPr>
-      <w:bookmarkStart w:id="109" w:name="_Toc488569444"/>
-      <w:bookmarkStart w:id="110" w:name="_Ref488596960"/>
+      <w:bookmarkStart w:id="110" w:name="_Toc488569444"/>
+      <w:bookmarkStart w:id="111" w:name="_Ref488596960"/>
       <w:r>
         <w:rPr>
           <w:lang w:val="en-US"/>
@@ -22560,11 +22592,11 @@
         </w:rPr>
         <w:t xml:space="preserve"> GammaRay</w:t>
       </w:r>
-      <w:bookmarkEnd w:id="106"/>
       <w:bookmarkEnd w:id="107"/>
       <w:bookmarkEnd w:id="108"/>
       <w:bookmarkEnd w:id="109"/>
       <w:bookmarkEnd w:id="110"/>
+      <w:bookmarkEnd w:id="111"/>
     </w:p>
     <w:p>
       <w:pPr>
@@ -22573,20 +22605,20 @@
           <w:lang w:val="en-US"/>
         </w:rPr>
       </w:pPr>
-      <w:bookmarkStart w:id="111" w:name="_Toc474158325"/>
-      <w:bookmarkStart w:id="112" w:name="_Toc487275082"/>
-      <w:bookmarkStart w:id="113" w:name="_Toc487287968"/>
-      <w:bookmarkStart w:id="114" w:name="_Toc488569445"/>
+      <w:bookmarkStart w:id="112" w:name="_Toc474158325"/>
+      <w:bookmarkStart w:id="113" w:name="_Toc487275082"/>
+      <w:bookmarkStart w:id="114" w:name="_Toc487287968"/>
+      <w:bookmarkStart w:id="115" w:name="_Toc488569445"/>
       <w:r>
         <w:rPr>
           <w:lang w:val="en-US"/>
         </w:rPr>
         <w:t>Installing (Windows users)</w:t>
       </w:r>
-      <w:bookmarkEnd w:id="111"/>
       <w:bookmarkEnd w:id="112"/>
       <w:bookmarkEnd w:id="113"/>
       <w:bookmarkEnd w:id="114"/>
+      <w:bookmarkEnd w:id="115"/>
     </w:p>
     <w:p>
       <w:pPr>
@@ -22702,10 +22734,10 @@
           <w:lang w:val="en-US"/>
         </w:rPr>
       </w:pPr>
-      <w:bookmarkStart w:id="115" w:name="_Toc474158326"/>
-      <w:bookmarkStart w:id="116" w:name="_Toc487275083"/>
-      <w:bookmarkStart w:id="117" w:name="_Toc487287969"/>
-      <w:bookmarkStart w:id="118" w:name="_Toc488569446"/>
+      <w:bookmarkStart w:id="116" w:name="_Toc474158326"/>
+      <w:bookmarkStart w:id="117" w:name="_Toc487275083"/>
+      <w:bookmarkStart w:id="118" w:name="_Toc487287969"/>
+      <w:bookmarkStart w:id="119" w:name="_Toc488569446"/>
       <w:r>
         <w:rPr>
           <w:lang w:val="en-US"/>
@@ -22724,10 +22756,10 @@
         </w:rPr>
         <w:t>non-Windows users)</w:t>
       </w:r>
-      <w:bookmarkEnd w:id="115"/>
       <w:bookmarkEnd w:id="116"/>
       <w:bookmarkEnd w:id="117"/>
       <w:bookmarkEnd w:id="118"/>
+      <w:bookmarkEnd w:id="119"/>
     </w:p>
     <w:p>
       <w:pPr>
@@ -23117,20 +23149,20 @@
           <w:lang w:val="en-US"/>
         </w:rPr>
       </w:pPr>
-      <w:bookmarkStart w:id="119" w:name="_Toc474158327"/>
-      <w:bookmarkStart w:id="120" w:name="_Toc487275084"/>
-      <w:bookmarkStart w:id="121" w:name="_Toc487287970"/>
-      <w:bookmarkStart w:id="122" w:name="_Toc488569447"/>
+      <w:bookmarkStart w:id="120" w:name="_Toc474158327"/>
+      <w:bookmarkStart w:id="121" w:name="_Toc487275084"/>
+      <w:bookmarkStart w:id="122" w:name="_Toc487287970"/>
+      <w:bookmarkStart w:id="123" w:name="_Toc488569447"/>
       <w:r>
         <w:rPr>
           <w:lang w:val="en-US"/>
         </w:rPr>
         <w:t>Configuring</w:t>
       </w:r>
-      <w:bookmarkEnd w:id="119"/>
       <w:bookmarkEnd w:id="120"/>
       <w:bookmarkEnd w:id="121"/>
       <w:bookmarkEnd w:id="122"/>
+      <w:bookmarkEnd w:id="123"/>
     </w:p>
     <w:p>
       <w:pPr>
@@ -23758,10 +23790,10 @@
           <w:lang w:val="en-US"/>
         </w:rPr>
       </w:pPr>
-      <w:bookmarkStart w:id="123" w:name="_Toc474158328"/>
-      <w:bookmarkStart w:id="124" w:name="_Toc487275085"/>
-      <w:bookmarkStart w:id="125" w:name="_Toc487287971"/>
-      <w:bookmarkStart w:id="126" w:name="_Toc488569448"/>
+      <w:bookmarkStart w:id="124" w:name="_Toc474158328"/>
+      <w:bookmarkStart w:id="125" w:name="_Toc487275085"/>
+      <w:bookmarkStart w:id="126" w:name="_Toc487287971"/>
+      <w:bookmarkStart w:id="127" w:name="_Toc488569448"/>
       <w:r>
         <w:rPr>
           <w:lang w:val="en-US"/>
@@ -23769,10 +23801,10 @@
         <w:lastRenderedPageBreak/>
         <w:t>Building</w:t>
       </w:r>
-      <w:bookmarkEnd w:id="123"/>
       <w:bookmarkEnd w:id="124"/>
       <w:bookmarkEnd w:id="125"/>
       <w:bookmarkEnd w:id="126"/>
+      <w:bookmarkEnd w:id="127"/>
     </w:p>
     <w:p>
       <w:pPr>
@@ -24360,10 +24392,10 @@
           <w:lang w:val="en-US"/>
         </w:rPr>
       </w:pPr>
-      <w:bookmarkStart w:id="127" w:name="_Toc474158329"/>
-      <w:bookmarkStart w:id="128" w:name="_Toc487275086"/>
-      <w:bookmarkStart w:id="129" w:name="_Toc487287972"/>
-      <w:bookmarkStart w:id="130" w:name="_Toc488569449"/>
+      <w:bookmarkStart w:id="128" w:name="_Toc474158329"/>
+      <w:bookmarkStart w:id="129" w:name="_Toc487275086"/>
+      <w:bookmarkStart w:id="130" w:name="_Toc487287972"/>
+      <w:bookmarkStart w:id="131" w:name="_Toc488569449"/>
       <w:r>
         <w:rPr>
           <w:lang w:val="en-US"/>
@@ -24376,10 +24408,10 @@
         </w:rPr>
         <w:t>ing</w:t>
       </w:r>
-      <w:bookmarkEnd w:id="127"/>
       <w:bookmarkEnd w:id="128"/>
       <w:bookmarkEnd w:id="129"/>
       <w:bookmarkEnd w:id="130"/>
+      <w:bookmarkEnd w:id="131"/>
     </w:p>
     <w:p>
       <w:pPr>
@@ -24750,20 +24782,20 @@
           <w:lang w:val="en-US"/>
         </w:rPr>
       </w:pPr>
-      <w:bookmarkStart w:id="131" w:name="_Toc474158330"/>
-      <w:bookmarkStart w:id="132" w:name="_Toc487275087"/>
-      <w:bookmarkStart w:id="133" w:name="_Toc487287973"/>
-      <w:bookmarkStart w:id="134" w:name="_Toc488569450"/>
+      <w:bookmarkStart w:id="132" w:name="_Toc474158330"/>
+      <w:bookmarkStart w:id="133" w:name="_Toc487275087"/>
+      <w:bookmarkStart w:id="134" w:name="_Toc487287973"/>
+      <w:bookmarkStart w:id="135" w:name="_Toc488569450"/>
       <w:r>
         <w:rPr>
           <w:lang w:val="en-US"/>
         </w:rPr>
         <w:t>Getting started</w:t>
       </w:r>
-      <w:bookmarkEnd w:id="131"/>
       <w:bookmarkEnd w:id="132"/>
       <w:bookmarkEnd w:id="133"/>
       <w:bookmarkEnd w:id="134"/>
+      <w:bookmarkEnd w:id="135"/>
     </w:p>
     <w:p>
       <w:pPr>
@@ -25423,7 +25455,7 @@
           <w:lang w:val="en-US"/>
         </w:rPr>
       </w:pPr>
-      <w:bookmarkStart w:id="135" w:name="_Ref461608998"/>
+      <w:bookmarkStart w:id="136" w:name="_Ref461608998"/>
       <w:r>
         <w:rPr>
           <w:b/>
@@ -25464,7 +25496,7 @@
         </w:rPr>
         <w:fldChar w:fldCharType="end"/>
       </w:r>
-      <w:bookmarkEnd w:id="135"/>
+      <w:bookmarkEnd w:id="136"/>
       <w:r>
         <w:rPr>
           <w:lang w:val="en-US"/>
@@ -25660,24 +25692,24 @@
           <w:lang w:val="en-US"/>
         </w:rPr>
       </w:pPr>
-      <w:bookmarkStart w:id="136" w:name="_Toc474158331"/>
-      <w:bookmarkStart w:id="137" w:name="_Ref485924072"/>
-      <w:bookmarkStart w:id="138" w:name="_Toc487275088"/>
-      <w:bookmarkStart w:id="139" w:name="_Toc487287974"/>
-      <w:bookmarkStart w:id="140" w:name="_Ref488051616"/>
-      <w:bookmarkStart w:id="141" w:name="_Toc488569451"/>
+      <w:bookmarkStart w:id="137" w:name="_Toc474158331"/>
+      <w:bookmarkStart w:id="138" w:name="_Ref485924072"/>
+      <w:bookmarkStart w:id="139" w:name="_Toc487275088"/>
+      <w:bookmarkStart w:id="140" w:name="_Toc487287974"/>
+      <w:bookmarkStart w:id="141" w:name="_Ref488051616"/>
+      <w:bookmarkStart w:id="142" w:name="_Toc488569451"/>
       <w:r>
         <w:rPr>
           <w:lang w:val="en-US"/>
         </w:rPr>
         <w:t>Configuring GammaRay</w:t>
       </w:r>
-      <w:bookmarkEnd w:id="136"/>
       <w:bookmarkEnd w:id="137"/>
       <w:bookmarkEnd w:id="138"/>
       <w:bookmarkEnd w:id="139"/>
       <w:bookmarkEnd w:id="140"/>
       <w:bookmarkEnd w:id="141"/>
+      <w:bookmarkEnd w:id="142"/>
     </w:p>
     <w:p>
       <w:pPr>
@@ -25841,7 +25873,7 @@
           <w:lang w:val="en-US"/>
         </w:rPr>
       </w:pPr>
-      <w:bookmarkStart w:id="142" w:name="_Ref461608640"/>
+      <w:bookmarkStart w:id="143" w:name="_Ref461608640"/>
       <w:r>
         <w:rPr>
           <w:b/>
@@ -25882,7 +25914,7 @@
         </w:rPr>
         <w:fldChar w:fldCharType="end"/>
       </w:r>
-      <w:bookmarkEnd w:id="142"/>
+      <w:bookmarkEnd w:id="143"/>
       <w:r>
         <w:rPr>
           <w:lang w:val="en-US"/>
@@ -26110,22 +26142,22 @@
           <w:lang w:val="en-US"/>
         </w:rPr>
       </w:pPr>
-      <w:bookmarkStart w:id="143" w:name="_Ref466988805"/>
-      <w:bookmarkStart w:id="144" w:name="_Toc474158332"/>
-      <w:bookmarkStart w:id="145" w:name="_Toc487275089"/>
-      <w:bookmarkStart w:id="146" w:name="_Toc487287975"/>
-      <w:bookmarkStart w:id="147" w:name="_Toc488569452"/>
+      <w:bookmarkStart w:id="144" w:name="_Ref466988805"/>
+      <w:bookmarkStart w:id="145" w:name="_Toc474158332"/>
+      <w:bookmarkStart w:id="146" w:name="_Toc487275089"/>
+      <w:bookmarkStart w:id="147" w:name="_Toc487287975"/>
+      <w:bookmarkStart w:id="148" w:name="_Toc488569452"/>
       <w:r>
         <w:rPr>
           <w:lang w:val="en-US"/>
         </w:rPr>
         <w:t>Creating a project</w:t>
       </w:r>
-      <w:bookmarkEnd w:id="143"/>
       <w:bookmarkEnd w:id="144"/>
       <w:bookmarkEnd w:id="145"/>
       <w:bookmarkEnd w:id="146"/>
       <w:bookmarkEnd w:id="147"/>
+      <w:bookmarkEnd w:id="148"/>
     </w:p>
     <w:p>
       <w:pPr>
@@ -26399,7 +26431,7 @@
           <w:lang w:val="en-US"/>
         </w:rPr>
       </w:pPr>
-      <w:bookmarkStart w:id="148" w:name="_Ref461609364"/>
+      <w:bookmarkStart w:id="149" w:name="_Ref461609364"/>
       <w:r>
         <w:rPr>
           <w:b/>
@@ -26440,7 +26472,7 @@
         </w:rPr>
         <w:fldChar w:fldCharType="end"/>
       </w:r>
-      <w:bookmarkEnd w:id="148"/>
+      <w:bookmarkEnd w:id="149"/>
       <w:r>
         <w:rPr>
           <w:lang w:val="en-US"/>
@@ -26808,22 +26840,22 @@
           <w:lang w:val="en-US"/>
         </w:rPr>
       </w:pPr>
-      <w:bookmarkStart w:id="149" w:name="_Toc474158333"/>
-      <w:bookmarkStart w:id="150" w:name="_Toc487275090"/>
-      <w:bookmarkStart w:id="151" w:name="_Toc487287976"/>
-      <w:bookmarkStart w:id="152" w:name="_Ref488051662"/>
-      <w:bookmarkStart w:id="153" w:name="_Toc488569453"/>
+      <w:bookmarkStart w:id="150" w:name="_Toc474158333"/>
+      <w:bookmarkStart w:id="151" w:name="_Toc487275090"/>
+      <w:bookmarkStart w:id="152" w:name="_Toc487287976"/>
+      <w:bookmarkStart w:id="153" w:name="_Ref488051662"/>
+      <w:bookmarkStart w:id="154" w:name="_Toc488569453"/>
       <w:r>
         <w:rPr>
           <w:lang w:val="en-US"/>
         </w:rPr>
         <w:t>Adding data files to your project</w:t>
       </w:r>
-      <w:bookmarkEnd w:id="149"/>
       <w:bookmarkEnd w:id="150"/>
       <w:bookmarkEnd w:id="151"/>
       <w:bookmarkEnd w:id="152"/>
       <w:bookmarkEnd w:id="153"/>
+      <w:bookmarkEnd w:id="154"/>
     </w:p>
     <w:p>
       <w:pPr>
@@ -27282,7 +27314,7 @@
           <w:lang w:val="en-US"/>
         </w:rPr>
       </w:pPr>
-      <w:bookmarkStart w:id="154" w:name="_Ref461607313"/>
+      <w:bookmarkStart w:id="155" w:name="_Ref461607313"/>
       <w:r>
         <w:rPr>
           <w:b/>
@@ -27323,7 +27355,7 @@
         </w:rPr>
         <w:fldChar w:fldCharType="end"/>
       </w:r>
-      <w:bookmarkEnd w:id="154"/>
+      <w:bookmarkEnd w:id="155"/>
       <w:r>
         <w:rPr>
           <w:lang w:val="en-US"/>
@@ -27386,7 +27418,7 @@
           <w:lang w:val="en-US"/>
         </w:rPr>
       </w:pPr>
-      <w:bookmarkStart w:id="155" w:name="_Ref461608094"/>
+      <w:bookmarkStart w:id="156" w:name="_Ref461608094"/>
       <w:r>
         <w:rPr>
           <w:b/>
@@ -27427,7 +27459,7 @@
         </w:rPr>
         <w:fldChar w:fldCharType="end"/>
       </w:r>
-      <w:bookmarkEnd w:id="155"/>
+      <w:bookmarkEnd w:id="156"/>
       <w:r>
         <w:rPr>
           <w:lang w:val="en-US"/>
@@ -27490,7 +27522,7 @@
           <w:lang w:val="en-US"/>
         </w:rPr>
       </w:pPr>
-      <w:bookmarkStart w:id="156" w:name="_Ref461608097"/>
+      <w:bookmarkStart w:id="157" w:name="_Ref461608097"/>
       <w:r>
         <w:rPr>
           <w:b/>
@@ -27531,7 +27563,7 @@
         </w:rPr>
         <w:fldChar w:fldCharType="end"/>
       </w:r>
-      <w:bookmarkEnd w:id="156"/>
+      <w:bookmarkEnd w:id="157"/>
       <w:r>
         <w:rPr>
           <w:lang w:val="en-US"/>
@@ -27775,7 +27807,7 @@
           <w:lang w:val="en-US"/>
         </w:rPr>
       </w:pPr>
-      <w:bookmarkStart w:id="157" w:name="_Ref461606202"/>
+      <w:bookmarkStart w:id="158" w:name="_Ref461606202"/>
       <w:r>
         <w:rPr>
           <w:b/>
@@ -27816,7 +27848,7 @@
         </w:rPr>
         <w:fldChar w:fldCharType="end"/>
       </w:r>
-      <w:bookmarkEnd w:id="157"/>
+      <w:bookmarkEnd w:id="158"/>
       <w:r>
         <w:rPr>
           <w:lang w:val="en-US"/>
@@ -27932,20 +27964,20 @@
           <w:lang w:val="en-US"/>
         </w:rPr>
       </w:pPr>
-      <w:bookmarkStart w:id="158" w:name="_Toc474158334"/>
-      <w:bookmarkStart w:id="159" w:name="_Toc487275091"/>
-      <w:bookmarkStart w:id="160" w:name="_Toc487287977"/>
-      <w:bookmarkStart w:id="161" w:name="_Toc488569454"/>
+      <w:bookmarkStart w:id="159" w:name="_Toc474158334"/>
+      <w:bookmarkStart w:id="160" w:name="_Toc487275091"/>
+      <w:bookmarkStart w:id="161" w:name="_Toc487287977"/>
+      <w:bookmarkStart w:id="162" w:name="_Toc488569454"/>
       <w:r>
         <w:rPr>
           <w:lang w:val="en-US"/>
         </w:rPr>
         <w:t>Removing data files from the project</w:t>
       </w:r>
-      <w:bookmarkEnd w:id="158"/>
       <w:bookmarkEnd w:id="159"/>
       <w:bookmarkEnd w:id="160"/>
       <w:bookmarkEnd w:id="161"/>
+      <w:bookmarkEnd w:id="162"/>
     </w:p>
     <w:p>
       <w:pPr>
@@ -27999,20 +28031,20 @@
           <w:lang w:val="en-US"/>
         </w:rPr>
       </w:pPr>
-      <w:bookmarkStart w:id="162" w:name="_Ref485804883"/>
-      <w:bookmarkStart w:id="163" w:name="_Toc487275092"/>
-      <w:bookmarkStart w:id="164" w:name="_Toc487287978"/>
-      <w:bookmarkStart w:id="165" w:name="_Toc488569455"/>
+      <w:bookmarkStart w:id="163" w:name="_Ref485804883"/>
+      <w:bookmarkStart w:id="164" w:name="_Toc487275092"/>
+      <w:bookmarkStart w:id="165" w:name="_Toc487287978"/>
+      <w:bookmarkStart w:id="166" w:name="_Toc488569455"/>
       <w:r>
         <w:rPr>
           <w:lang w:val="en-US"/>
         </w:rPr>
         <w:t>Freeing up memory by freeing loaded data</w:t>
       </w:r>
-      <w:bookmarkEnd w:id="162"/>
       <w:bookmarkEnd w:id="163"/>
       <w:bookmarkEnd w:id="164"/>
       <w:bookmarkEnd w:id="165"/>
+      <w:bookmarkEnd w:id="166"/>
     </w:p>
     <w:p>
       <w:pPr>
@@ -28079,10 +28111,10 @@
           <w:lang w:val="en-US"/>
         </w:rPr>
       </w:pPr>
-      <w:bookmarkStart w:id="166" w:name="_Toc474158335"/>
-      <w:bookmarkStart w:id="167" w:name="_Toc487275093"/>
-      <w:bookmarkStart w:id="168" w:name="_Toc487287979"/>
-      <w:bookmarkStart w:id="169" w:name="_Toc488569456"/>
+      <w:bookmarkStart w:id="167" w:name="_Toc474158335"/>
+      <w:bookmarkStart w:id="168" w:name="_Toc487275093"/>
+      <w:bookmarkStart w:id="169" w:name="_Toc487287979"/>
+      <w:bookmarkStart w:id="170" w:name="_Toc488569456"/>
       <w:r>
         <w:rPr>
           <w:lang w:val="en-US"/>
@@ -28090,10 +28122,10 @@
         <w:lastRenderedPageBreak/>
         <w:t>Conventions</w:t>
       </w:r>
-      <w:bookmarkEnd w:id="166"/>
       <w:bookmarkEnd w:id="167"/>
       <w:bookmarkEnd w:id="168"/>
       <w:bookmarkEnd w:id="169"/>
+      <w:bookmarkEnd w:id="170"/>
     </w:p>
     <w:p>
       <w:pPr>
@@ -28367,7 +28399,7 @@
           <w:lang w:val="en-US"/>
         </w:rPr>
       </w:pPr>
-      <w:bookmarkStart w:id="170" w:name="_Ref466970302"/>
+      <w:bookmarkStart w:id="171" w:name="_Ref466970302"/>
       <w:r>
         <w:rPr>
           <w:b/>
@@ -28408,7 +28440,7 @@
         </w:rPr>
         <w:fldChar w:fldCharType="end"/>
       </w:r>
-      <w:bookmarkEnd w:id="170"/>
+      <w:bookmarkEnd w:id="171"/>
       <w:r>
         <w:rPr>
           <w:lang w:val="en-US"/>
@@ -28519,20 +28551,20 @@
           <w:lang w:val="en-US"/>
         </w:rPr>
       </w:pPr>
-      <w:bookmarkStart w:id="171" w:name="_Toc474158336"/>
-      <w:bookmarkStart w:id="172" w:name="_Toc487275094"/>
-      <w:bookmarkStart w:id="173" w:name="_Toc487287980"/>
-      <w:bookmarkStart w:id="174" w:name="_Toc488569457"/>
+      <w:bookmarkStart w:id="172" w:name="_Toc474158336"/>
+      <w:bookmarkStart w:id="173" w:name="_Toc487275094"/>
+      <w:bookmarkStart w:id="174" w:name="_Toc487287980"/>
+      <w:bookmarkStart w:id="175" w:name="_Toc488569457"/>
       <w:r>
         <w:rPr>
           <w:lang w:val="en-US"/>
         </w:rPr>
         <w:t>Plot Dialog</w:t>
       </w:r>
-      <w:bookmarkEnd w:id="171"/>
       <w:bookmarkEnd w:id="172"/>
       <w:bookmarkEnd w:id="173"/>
       <w:bookmarkEnd w:id="174"/>
+      <w:bookmarkEnd w:id="175"/>
     </w:p>
     <w:p>
       <w:pPr>
@@ -29789,7 +29821,7 @@
           <w:lang w:val="en-US"/>
         </w:rPr>
       </w:pPr>
-      <w:bookmarkStart w:id="175" w:name="_Ref461610456"/>
+      <w:bookmarkStart w:id="176" w:name="_Ref461610456"/>
       <w:r>
         <w:rPr>
           <w:b/>
@@ -29830,7 +29862,7 @@
         </w:rPr>
         <w:fldChar w:fldCharType="end"/>
       </w:r>
-      <w:bookmarkEnd w:id="175"/>
+      <w:bookmarkEnd w:id="176"/>
       <w:r>
         <w:rPr>
           <w:lang w:val="en-US"/>
@@ -29929,20 +29961,20 @@
           <w:lang w:val="en-US"/>
         </w:rPr>
       </w:pPr>
-      <w:bookmarkStart w:id="176" w:name="_Toc474158337"/>
-      <w:bookmarkStart w:id="177" w:name="_Toc487275095"/>
-      <w:bookmarkStart w:id="178" w:name="_Toc487287981"/>
-      <w:bookmarkStart w:id="179" w:name="_Toc488569458"/>
+      <w:bookmarkStart w:id="177" w:name="_Toc474158337"/>
+      <w:bookmarkStart w:id="178" w:name="_Toc487275095"/>
+      <w:bookmarkStart w:id="179" w:name="_Toc487287981"/>
+      <w:bookmarkStart w:id="180" w:name="_Toc488569458"/>
       <w:r>
         <w:rPr>
           <w:lang w:val="en-US"/>
         </w:rPr>
         <w:t>Parameters Dialog</w:t>
       </w:r>
-      <w:bookmarkEnd w:id="176"/>
       <w:bookmarkEnd w:id="177"/>
       <w:bookmarkEnd w:id="178"/>
       <w:bookmarkEnd w:id="179"/>
+      <w:bookmarkEnd w:id="180"/>
     </w:p>
     <w:p>
       <w:pPr>
@@ -30431,7 +30463,7 @@
           <w:lang w:val="en-US"/>
         </w:rPr>
       </w:pPr>
-      <w:bookmarkStart w:id="180" w:name="_Ref461611658"/>
+      <w:bookmarkStart w:id="181" w:name="_Ref461611658"/>
       <w:r>
         <w:rPr>
           <w:b/>
@@ -30472,7 +30504,7 @@
         </w:rPr>
         <w:fldChar w:fldCharType="end"/>
       </w:r>
-      <w:bookmarkEnd w:id="180"/>
+      <w:bookmarkEnd w:id="181"/>
       <w:r>
         <w:rPr>
           <w:lang w:val="en-US"/>
@@ -30507,24 +30539,24 @@
           <w:lang w:val="en-US"/>
         </w:rPr>
       </w:pPr>
-      <w:bookmarkStart w:id="181" w:name="_Toc474158338"/>
-      <w:bookmarkStart w:id="182" w:name="_Ref485654523"/>
-      <w:bookmarkStart w:id="183" w:name="_Ref485923253"/>
-      <w:bookmarkStart w:id="184" w:name="_Toc487275096"/>
-      <w:bookmarkStart w:id="185" w:name="_Toc487287982"/>
-      <w:bookmarkStart w:id="186" w:name="_Toc488569459"/>
+      <w:bookmarkStart w:id="182" w:name="_Toc474158338"/>
+      <w:bookmarkStart w:id="183" w:name="_Ref485654523"/>
+      <w:bookmarkStart w:id="184" w:name="_Ref485923253"/>
+      <w:bookmarkStart w:id="185" w:name="_Toc487275096"/>
+      <w:bookmarkStart w:id="186" w:name="_Toc487287982"/>
+      <w:bookmarkStart w:id="187" w:name="_Toc488569459"/>
       <w:r>
         <w:rPr>
           <w:lang w:val="en-US"/>
         </w:rPr>
         <w:t>3D Viewer</w:t>
       </w:r>
-      <w:bookmarkEnd w:id="181"/>
       <w:bookmarkEnd w:id="182"/>
       <w:bookmarkEnd w:id="183"/>
       <w:bookmarkEnd w:id="184"/>
       <w:bookmarkEnd w:id="185"/>
       <w:bookmarkEnd w:id="186"/>
+      <w:bookmarkEnd w:id="187"/>
     </w:p>
     <w:p>
       <w:pPr>
@@ -30901,7 +30933,7 @@
           <w:lang w:val="en-US"/>
         </w:rPr>
       </w:pPr>
-      <w:bookmarkStart w:id="187" w:name="_Ref484969902"/>
+      <w:bookmarkStart w:id="188" w:name="_Ref484969902"/>
       <w:r>
         <w:rPr>
           <w:b/>
@@ -30942,7 +30974,7 @@
         </w:rPr>
         <w:fldChar w:fldCharType="end"/>
       </w:r>
-      <w:bookmarkEnd w:id="187"/>
+      <w:bookmarkEnd w:id="188"/>
       <w:r>
         <w:rPr>
           <w:lang w:val="en-US"/>
@@ -30957,18 +30989,18 @@
           <w:lang w:val="en-US"/>
         </w:rPr>
       </w:pPr>
-      <w:bookmarkStart w:id="188" w:name="_Toc487275097"/>
-      <w:bookmarkStart w:id="189" w:name="_Toc487287983"/>
-      <w:bookmarkStart w:id="190" w:name="_Toc488569460"/>
+      <w:bookmarkStart w:id="189" w:name="_Toc487275097"/>
+      <w:bookmarkStart w:id="190" w:name="_Toc487287983"/>
+      <w:bookmarkStart w:id="191" w:name="_Toc488569460"/>
       <w:r>
         <w:rPr>
           <w:lang w:val="en-US"/>
         </w:rPr>
         <w:t>Known issues</w:t>
       </w:r>
-      <w:bookmarkEnd w:id="188"/>
       <w:bookmarkEnd w:id="189"/>
       <w:bookmarkEnd w:id="190"/>
+      <w:bookmarkEnd w:id="191"/>
     </w:p>
     <w:p>
       <w:pPr>
@@ -31207,14 +31239,14 @@
           <w:lang w:val="en-US"/>
         </w:rPr>
       </w:pPr>
-      <w:bookmarkStart w:id="191" w:name="_Toc488569461"/>
+      <w:bookmarkStart w:id="192" w:name="_Toc488569461"/>
       <w:r>
         <w:rPr>
           <w:lang w:val="en-US"/>
         </w:rPr>
         <w:t>Known issues trying to launch the program</w:t>
       </w:r>
-      <w:bookmarkEnd w:id="191"/>
+      <w:bookmarkEnd w:id="192"/>
     </w:p>
     <w:p>
       <w:pPr>
@@ -31448,20 +31480,20 @@
           <w:lang w:val="en-US"/>
         </w:rPr>
       </w:pPr>
-      <w:bookmarkStart w:id="192" w:name="_Toc474158339"/>
-      <w:bookmarkStart w:id="193" w:name="_Toc487275098"/>
-      <w:bookmarkStart w:id="194" w:name="_Toc487287984"/>
-      <w:bookmarkStart w:id="195" w:name="_Toc488569462"/>
+      <w:bookmarkStart w:id="193" w:name="_Toc474158339"/>
+      <w:bookmarkStart w:id="194" w:name="_Toc487275098"/>
+      <w:bookmarkStart w:id="195" w:name="_Toc487287984"/>
+      <w:bookmarkStart w:id="196" w:name="_Toc488569462"/>
       <w:r>
         <w:rPr>
           <w:lang w:val="en-US"/>
         </w:rPr>
         <w:t>Exploratory data analysis</w:t>
       </w:r>
-      <w:bookmarkEnd w:id="192"/>
       <w:bookmarkEnd w:id="193"/>
       <w:bookmarkEnd w:id="194"/>
       <w:bookmarkEnd w:id="195"/>
+      <w:bookmarkEnd w:id="196"/>
     </w:p>
     <w:p>
       <w:pPr>
@@ -31538,20 +31570,20 @@
           <w:lang w:val="en-US"/>
         </w:rPr>
       </w:pPr>
-      <w:bookmarkStart w:id="196" w:name="_Toc474158340"/>
-      <w:bookmarkStart w:id="197" w:name="_Toc487275099"/>
-      <w:bookmarkStart w:id="198" w:name="_Toc487287985"/>
-      <w:bookmarkStart w:id="199" w:name="_Toc488569463"/>
+      <w:bookmarkStart w:id="197" w:name="_Toc474158340"/>
+      <w:bookmarkStart w:id="198" w:name="_Toc487275099"/>
+      <w:bookmarkStart w:id="199" w:name="_Toc487287985"/>
+      <w:bookmarkStart w:id="200" w:name="_Toc488569463"/>
       <w:r>
         <w:rPr>
           <w:lang w:val="en-US"/>
         </w:rPr>
         <w:t>Map / data display</w:t>
       </w:r>
-      <w:bookmarkEnd w:id="196"/>
       <w:bookmarkEnd w:id="197"/>
       <w:bookmarkEnd w:id="198"/>
       <w:bookmarkEnd w:id="199"/>
+      <w:bookmarkEnd w:id="200"/>
     </w:p>
     <w:p>
       <w:pPr>
@@ -32112,7 +32144,7 @@
           <w:lang w:val="en-US"/>
         </w:rPr>
       </w:pPr>
-      <w:bookmarkStart w:id="200" w:name="_Ref461621617"/>
+      <w:bookmarkStart w:id="201" w:name="_Ref461621617"/>
       <w:r>
         <w:rPr>
           <w:b/>
@@ -32153,7 +32185,7 @@
         </w:rPr>
         <w:fldChar w:fldCharType="end"/>
       </w:r>
-      <w:bookmarkEnd w:id="200"/>
+      <w:bookmarkEnd w:id="201"/>
       <w:r>
         <w:rPr>
           <w:lang w:val="en-US"/>
@@ -32216,7 +32248,7 @@
           <w:lang w:val="en-US"/>
         </w:rPr>
       </w:pPr>
-      <w:bookmarkStart w:id="201" w:name="_Ref461696780"/>
+      <w:bookmarkStart w:id="202" w:name="_Ref461696780"/>
       <w:r>
         <w:rPr>
           <w:b/>
@@ -32257,7 +32289,7 @@
         </w:rPr>
         <w:fldChar w:fldCharType="end"/>
       </w:r>
-      <w:bookmarkEnd w:id="201"/>
+      <w:bookmarkEnd w:id="202"/>
       <w:r>
         <w:rPr>
           <w:lang w:val="en-US"/>
@@ -32272,18 +32304,18 @@
           <w:lang w:val="en-US"/>
         </w:rPr>
       </w:pPr>
-      <w:bookmarkStart w:id="202" w:name="_Toc487275100"/>
-      <w:bookmarkStart w:id="203" w:name="_Toc487287986"/>
-      <w:bookmarkStart w:id="204" w:name="_Toc488569464"/>
+      <w:bookmarkStart w:id="203" w:name="_Toc487275100"/>
+      <w:bookmarkStart w:id="204" w:name="_Toc487287986"/>
+      <w:bookmarkStart w:id="205" w:name="_Toc488569464"/>
       <w:r>
         <w:rPr>
           <w:lang w:val="en-US"/>
         </w:rPr>
         <w:t>Known issues</w:t>
       </w:r>
-      <w:bookmarkEnd w:id="202"/>
       <w:bookmarkEnd w:id="203"/>
       <w:bookmarkEnd w:id="204"/>
+      <w:bookmarkEnd w:id="205"/>
     </w:p>
     <w:p>
       <w:pPr>
@@ -32497,22 +32529,22 @@
           <w:lang w:val="en-US"/>
         </w:rPr>
       </w:pPr>
-      <w:bookmarkStart w:id="205" w:name="_Ref466994790"/>
-      <w:bookmarkStart w:id="206" w:name="_Toc474158341"/>
-      <w:bookmarkStart w:id="207" w:name="_Toc487275101"/>
-      <w:bookmarkStart w:id="208" w:name="_Toc487287987"/>
-      <w:bookmarkStart w:id="209" w:name="_Toc488569465"/>
+      <w:bookmarkStart w:id="206" w:name="_Ref466994790"/>
+      <w:bookmarkStart w:id="207" w:name="_Toc474158341"/>
+      <w:bookmarkStart w:id="208" w:name="_Toc487275101"/>
+      <w:bookmarkStart w:id="209" w:name="_Toc487287987"/>
+      <w:bookmarkStart w:id="210" w:name="_Toc488569465"/>
       <w:r>
         <w:rPr>
           <w:lang w:val="en-US"/>
         </w:rPr>
         <w:t>Histogram</w:t>
       </w:r>
-      <w:bookmarkEnd w:id="205"/>
       <w:bookmarkEnd w:id="206"/>
       <w:bookmarkEnd w:id="207"/>
       <w:bookmarkEnd w:id="208"/>
       <w:bookmarkEnd w:id="209"/>
+      <w:bookmarkEnd w:id="210"/>
     </w:p>
     <w:p>
       <w:pPr>
@@ -32841,18 +32873,18 @@
           <w:lang w:val="en-US"/>
         </w:rPr>
       </w:pPr>
-      <w:bookmarkStart w:id="210" w:name="_Toc487275102"/>
-      <w:bookmarkStart w:id="211" w:name="_Toc487287988"/>
-      <w:bookmarkStart w:id="212" w:name="_Toc488569466"/>
+      <w:bookmarkStart w:id="211" w:name="_Toc487275102"/>
+      <w:bookmarkStart w:id="212" w:name="_Toc487287988"/>
+      <w:bookmarkStart w:id="213" w:name="_Toc488569466"/>
       <w:r>
         <w:rPr>
           <w:lang w:val="en-US"/>
         </w:rPr>
         <w:t>Known issues</w:t>
       </w:r>
-      <w:bookmarkEnd w:id="210"/>
       <w:bookmarkEnd w:id="211"/>
       <w:bookmarkEnd w:id="212"/>
+      <w:bookmarkEnd w:id="213"/>
     </w:p>
     <w:p>
       <w:pPr>
@@ -32906,7 +32938,7 @@
           <w:lang w:val="en-US"/>
         </w:rPr>
       </w:pPr>
-      <w:bookmarkStart w:id="213" w:name="_Toc474158343"/>
+      <w:bookmarkStart w:id="214" w:name="_Toc474158343"/>
       <w:r>
         <w:rPr>
           <w:lang w:val="en-US"/>
@@ -33080,19 +33112,19 @@
           <w:lang w:val="en-US"/>
         </w:rPr>
       </w:pPr>
-      <w:bookmarkStart w:id="214" w:name="_Toc487275103"/>
-      <w:bookmarkStart w:id="215" w:name="_Toc487287989"/>
-      <w:bookmarkStart w:id="216" w:name="_Toc488569467"/>
+      <w:bookmarkStart w:id="215" w:name="_Toc487275103"/>
+      <w:bookmarkStart w:id="216" w:name="_Toc487287989"/>
+      <w:bookmarkStart w:id="217" w:name="_Toc488569467"/>
       <w:r>
         <w:rPr>
           <w:lang w:val="en-US"/>
         </w:rPr>
         <w:t>Crossplot</w:t>
       </w:r>
-      <w:bookmarkEnd w:id="213"/>
       <w:bookmarkEnd w:id="214"/>
       <w:bookmarkEnd w:id="215"/>
       <w:bookmarkEnd w:id="216"/>
+      <w:bookmarkEnd w:id="217"/>
     </w:p>
     <w:p>
       <w:pPr>
@@ -33226,7 +33258,7 @@
           <w:lang w:val="en-US"/>
         </w:rPr>
       </w:pPr>
-      <w:bookmarkStart w:id="217" w:name="_Ref461624082"/>
+      <w:bookmarkStart w:id="218" w:name="_Ref461624082"/>
       <w:r>
         <w:rPr>
           <w:b/>
@@ -33267,7 +33299,7 @@
         </w:rPr>
         <w:fldChar w:fldCharType="end"/>
       </w:r>
-      <w:bookmarkEnd w:id="217"/>
+      <w:bookmarkEnd w:id="218"/>
       <w:r>
         <w:rPr>
           <w:lang w:val="en-US"/>
@@ -33282,22 +33314,22 @@
           <w:lang w:val="en-US"/>
         </w:rPr>
       </w:pPr>
-      <w:bookmarkStart w:id="218" w:name="_Ref467343883"/>
-      <w:bookmarkStart w:id="219" w:name="_Toc474158344"/>
-      <w:bookmarkStart w:id="220" w:name="_Toc487275104"/>
-      <w:bookmarkStart w:id="221" w:name="_Toc487287990"/>
-      <w:bookmarkStart w:id="222" w:name="_Toc488569468"/>
+      <w:bookmarkStart w:id="219" w:name="_Ref467343883"/>
+      <w:bookmarkStart w:id="220" w:name="_Toc474158344"/>
+      <w:bookmarkStart w:id="221" w:name="_Toc487275104"/>
+      <w:bookmarkStart w:id="222" w:name="_Toc487287990"/>
+      <w:bookmarkStart w:id="223" w:name="_Toc488569468"/>
       <w:r>
         <w:rPr>
           <w:lang w:val="en-US"/>
         </w:rPr>
         <w:t>Probability plot</w:t>
       </w:r>
-      <w:bookmarkEnd w:id="218"/>
       <w:bookmarkEnd w:id="219"/>
       <w:bookmarkEnd w:id="220"/>
       <w:bookmarkEnd w:id="221"/>
       <w:bookmarkEnd w:id="222"/>
+      <w:bookmarkEnd w:id="223"/>
     </w:p>
     <w:p>
       <w:pPr>
@@ -33534,7 +33566,7 @@
           <w:lang w:val="en-US"/>
         </w:rPr>
       </w:pPr>
-      <w:bookmarkStart w:id="223" w:name="_Ref464408886"/>
+      <w:bookmarkStart w:id="224" w:name="_Ref464408886"/>
       <w:r>
         <w:rPr>
           <w:b/>
@@ -33575,7 +33607,7 @@
         </w:rPr>
         <w:fldChar w:fldCharType="end"/>
       </w:r>
-      <w:bookmarkEnd w:id="223"/>
+      <w:bookmarkEnd w:id="224"/>
       <w:r>
         <w:rPr>
           <w:lang w:val="en-US"/>
@@ -33626,10 +33658,10 @@
           <w:lang w:val="en-US"/>
         </w:rPr>
       </w:pPr>
-      <w:bookmarkStart w:id="224" w:name="_Toc474158345"/>
-      <w:bookmarkStart w:id="225" w:name="_Toc487275105"/>
-      <w:bookmarkStart w:id="226" w:name="_Toc487287991"/>
-      <w:bookmarkStart w:id="227" w:name="_Toc488569469"/>
+      <w:bookmarkStart w:id="225" w:name="_Toc474158345"/>
+      <w:bookmarkStart w:id="226" w:name="_Toc487275105"/>
+      <w:bookmarkStart w:id="227" w:name="_Toc487287991"/>
+      <w:bookmarkStart w:id="228" w:name="_Toc488569469"/>
       <w:r>
         <w:rPr>
           <w:lang w:val="en-US"/>
@@ -33637,10 +33669,10 @@
         <w:lastRenderedPageBreak/>
         <w:t>Q-Q and P-P plots</w:t>
       </w:r>
-      <w:bookmarkEnd w:id="224"/>
       <w:bookmarkEnd w:id="225"/>
       <w:bookmarkEnd w:id="226"/>
       <w:bookmarkEnd w:id="227"/>
+      <w:bookmarkEnd w:id="228"/>
     </w:p>
     <w:p>
       <w:pPr>
@@ -33965,7 +33997,7 @@
           <w:lang w:val="en-US"/>
         </w:rPr>
       </w:pPr>
-      <w:bookmarkStart w:id="228" w:name="_Ref464917809"/>
+      <w:bookmarkStart w:id="229" w:name="_Ref464917809"/>
       <w:r>
         <w:rPr>
           <w:b/>
@@ -34006,7 +34038,7 @@
         </w:rPr>
         <w:fldChar w:fldCharType="end"/>
       </w:r>
-      <w:bookmarkEnd w:id="228"/>
+      <w:bookmarkEnd w:id="229"/>
       <w:r>
         <w:rPr>
           <w:lang w:val="en-US"/>
@@ -34069,7 +34101,7 @@
           <w:lang w:val="en-US"/>
         </w:rPr>
       </w:pPr>
-      <w:bookmarkStart w:id="229" w:name="_Ref464918058"/>
+      <w:bookmarkStart w:id="230" w:name="_Ref464918058"/>
       <w:r>
         <w:rPr>
           <w:b/>
@@ -34110,7 +34142,7 @@
         </w:rPr>
         <w:fldChar w:fldCharType="end"/>
       </w:r>
-      <w:bookmarkEnd w:id="229"/>
+      <w:bookmarkEnd w:id="230"/>
       <w:r>
         <w:rPr>
           <w:lang w:val="en-US"/>
@@ -34179,11 +34211,11 @@
           <w:lang w:val="en-US"/>
         </w:rPr>
       </w:pPr>
-      <w:bookmarkStart w:id="230" w:name="_Ref466988951"/>
-      <w:bookmarkStart w:id="231" w:name="_Toc474158346"/>
-      <w:bookmarkStart w:id="232" w:name="_Toc487275106"/>
-      <w:bookmarkStart w:id="233" w:name="_Toc487287992"/>
-      <w:bookmarkStart w:id="234" w:name="_Toc488569470"/>
+      <w:bookmarkStart w:id="231" w:name="_Ref466988951"/>
+      <w:bookmarkStart w:id="232" w:name="_Toc474158346"/>
+      <w:bookmarkStart w:id="233" w:name="_Toc487275106"/>
+      <w:bookmarkStart w:id="234" w:name="_Toc487287992"/>
+      <w:bookmarkStart w:id="235" w:name="_Toc488569470"/>
       <w:r>
         <w:rPr>
           <w:lang w:val="en-US"/>
@@ -34191,11 +34223,11 @@
         <w:lastRenderedPageBreak/>
         <w:t>Univariate distribution modeling</w:t>
       </w:r>
-      <w:bookmarkEnd w:id="230"/>
       <w:bookmarkEnd w:id="231"/>
       <w:bookmarkEnd w:id="232"/>
       <w:bookmarkEnd w:id="233"/>
       <w:bookmarkEnd w:id="234"/>
+      <w:bookmarkEnd w:id="235"/>
     </w:p>
     <w:p>
       <w:pPr>
@@ -34433,7 +34465,7 @@
           <w:lang w:val="en-US"/>
         </w:rPr>
       </w:pPr>
-      <w:bookmarkStart w:id="235" w:name="_Ref462579406"/>
+      <w:bookmarkStart w:id="236" w:name="_Ref462579406"/>
       <w:r>
         <w:rPr>
           <w:b/>
@@ -34474,7 +34506,7 @@
         </w:rPr>
         <w:fldChar w:fldCharType="end"/>
       </w:r>
-      <w:bookmarkEnd w:id="235"/>
+      <w:bookmarkEnd w:id="236"/>
       <w:r>
         <w:rPr>
           <w:lang w:val="en-US"/>
@@ -34954,7 +34986,7 @@
           <w:lang w:val="en-US"/>
         </w:rPr>
       </w:pPr>
-      <w:bookmarkStart w:id="236" w:name="_Ref462579702"/>
+      <w:bookmarkStart w:id="237" w:name="_Ref462579702"/>
       <w:r>
         <w:rPr>
           <w:b/>
@@ -34995,7 +35027,7 @@
         </w:rPr>
         <w:fldChar w:fldCharType="end"/>
       </w:r>
-      <w:bookmarkEnd w:id="236"/>
+      <w:bookmarkEnd w:id="237"/>
       <w:r>
         <w:rPr>
           <w:lang w:val="en-US"/>
@@ -35081,7 +35113,7 @@
           <w:lang w:val="en-US"/>
         </w:rPr>
       </w:pPr>
-      <w:bookmarkStart w:id="237" w:name="_Ref463801715"/>
+      <w:bookmarkStart w:id="238" w:name="_Ref463801715"/>
       <w:r>
         <w:rPr>
           <w:b/>
@@ -35122,7 +35154,7 @@
         </w:rPr>
         <w:fldChar w:fldCharType="end"/>
       </w:r>
-      <w:bookmarkEnd w:id="237"/>
+      <w:bookmarkEnd w:id="238"/>
       <w:r>
         <w:rPr>
           <w:lang w:val="en-US"/>
@@ -35180,18 +35212,18 @@
           <w:lang w:val="en-US"/>
         </w:rPr>
       </w:pPr>
-      <w:bookmarkStart w:id="238" w:name="_Toc487275107"/>
-      <w:bookmarkStart w:id="239" w:name="_Toc487287993"/>
-      <w:bookmarkStart w:id="240" w:name="_Toc488569471"/>
+      <w:bookmarkStart w:id="239" w:name="_Toc487275107"/>
+      <w:bookmarkStart w:id="240" w:name="_Toc487287993"/>
+      <w:bookmarkStart w:id="241" w:name="_Toc488569471"/>
       <w:r>
         <w:rPr>
           <w:lang w:val="en-US"/>
         </w:rPr>
         <w:t>Known issues</w:t>
       </w:r>
-      <w:bookmarkEnd w:id="238"/>
       <w:bookmarkEnd w:id="239"/>
       <w:bookmarkEnd w:id="240"/>
+      <w:bookmarkEnd w:id="241"/>
     </w:p>
     <w:p>
       <w:pPr>
@@ -35265,22 +35297,22 @@
           <w:lang w:val="en-US"/>
         </w:rPr>
       </w:pPr>
-      <w:bookmarkStart w:id="241" w:name="_Toc474158348"/>
-      <w:bookmarkStart w:id="242" w:name="_Ref487092315"/>
-      <w:bookmarkStart w:id="243" w:name="_Toc487275108"/>
-      <w:bookmarkStart w:id="244" w:name="_Toc487287994"/>
-      <w:bookmarkStart w:id="245" w:name="_Toc488569472"/>
+      <w:bookmarkStart w:id="242" w:name="_Toc474158348"/>
+      <w:bookmarkStart w:id="243" w:name="_Ref487092315"/>
+      <w:bookmarkStart w:id="244" w:name="_Toc487275108"/>
+      <w:bookmarkStart w:id="245" w:name="_Toc487287994"/>
+      <w:bookmarkStart w:id="246" w:name="_Toc488569472"/>
       <w:r>
         <w:rPr>
           <w:lang w:val="en-US"/>
         </w:rPr>
         <w:t>Bivariate distribution modeling</w:t>
       </w:r>
-      <w:bookmarkEnd w:id="241"/>
       <w:bookmarkEnd w:id="242"/>
       <w:bookmarkEnd w:id="243"/>
       <w:bookmarkEnd w:id="244"/>
       <w:bookmarkEnd w:id="245"/>
+      <w:bookmarkEnd w:id="246"/>
     </w:p>
     <w:p>
       <w:pPr>
@@ -35730,7 +35762,7 @@
           <w:lang w:val="en-US"/>
         </w:rPr>
       </w:pPr>
-      <w:bookmarkStart w:id="246" w:name="_Ref463103541"/>
+      <w:bookmarkStart w:id="247" w:name="_Ref463103541"/>
       <w:r>
         <w:rPr>
           <w:b/>
@@ -35771,7 +35803,7 @@
         </w:rPr>
         <w:fldChar w:fldCharType="end"/>
       </w:r>
-      <w:bookmarkEnd w:id="246"/>
+      <w:bookmarkEnd w:id="247"/>
       <w:r>
         <w:rPr>
           <w:lang w:val="en-US"/>
@@ -35835,7 +35867,7 @@
           <w:lang w:val="en-US"/>
         </w:rPr>
       </w:pPr>
-      <w:bookmarkStart w:id="247" w:name="_Ref464319668"/>
+      <w:bookmarkStart w:id="248" w:name="_Ref464319668"/>
       <w:r>
         <w:rPr>
           <w:b/>
@@ -35876,7 +35908,7 @@
         </w:rPr>
         <w:fldChar w:fldCharType="end"/>
       </w:r>
-      <w:bookmarkEnd w:id="247"/>
+      <w:bookmarkEnd w:id="248"/>
       <w:r>
         <w:rPr>
           <w:lang w:val="en-US"/>
@@ -36052,7 +36084,7 @@
           <w:lang w:val="en-US"/>
         </w:rPr>
       </w:pPr>
-      <w:bookmarkStart w:id="248" w:name="_Ref464400757"/>
+      <w:bookmarkStart w:id="249" w:name="_Ref464400757"/>
       <w:r>
         <w:rPr>
           <w:b/>
@@ -36093,7 +36125,7 @@
         </w:rPr>
         <w:fldChar w:fldCharType="end"/>
       </w:r>
-      <w:bookmarkEnd w:id="248"/>
+      <w:bookmarkEnd w:id="249"/>
       <w:r>
         <w:rPr>
           <w:lang w:val="en-US"/>
@@ -36115,18 +36147,18 @@
           <w:lang w:val="en-US"/>
         </w:rPr>
       </w:pPr>
-      <w:bookmarkStart w:id="249" w:name="_Toc487275109"/>
-      <w:bookmarkStart w:id="250" w:name="_Toc487287995"/>
-      <w:bookmarkStart w:id="251" w:name="_Toc488569473"/>
+      <w:bookmarkStart w:id="250" w:name="_Toc487275109"/>
+      <w:bookmarkStart w:id="251" w:name="_Toc487287995"/>
+      <w:bookmarkStart w:id="252" w:name="_Toc488569473"/>
       <w:r>
         <w:rPr>
           <w:lang w:val="en-US"/>
         </w:rPr>
         <w:t>Known issues</w:t>
       </w:r>
-      <w:bookmarkEnd w:id="249"/>
       <w:bookmarkEnd w:id="250"/>
       <w:bookmarkEnd w:id="251"/>
+      <w:bookmarkEnd w:id="252"/>
     </w:p>
     <w:p>
       <w:pPr>
@@ -36430,15 +36462,15 @@
           <w:lang w:val="en-US"/>
         </w:rPr>
       </w:pPr>
-      <w:bookmarkStart w:id="252" w:name="_Toc488569474"/>
-      <w:bookmarkStart w:id="253" w:name="_Toc474158350"/>
+      <w:bookmarkStart w:id="253" w:name="_Toc488569474"/>
+      <w:bookmarkStart w:id="254" w:name="_Toc474158350"/>
       <w:r>
         <w:rPr>
           <w:lang w:val="en-US"/>
         </w:rPr>
         <w:t>Histograms of realizations</w:t>
       </w:r>
-      <w:bookmarkEnd w:id="252"/>
+      <w:bookmarkEnd w:id="253"/>
     </w:p>
     <w:p>
       <w:pPr>
@@ -36682,7 +36714,7 @@
           <w:lang w:val="en-US"/>
         </w:rPr>
       </w:pPr>
-      <w:bookmarkStart w:id="254" w:name="_Ref487789054"/>
+      <w:bookmarkStart w:id="255" w:name="_Ref487789054"/>
       <w:r>
         <w:rPr>
           <w:b/>
@@ -36723,7 +36755,7 @@
         </w:rPr>
         <w:fldChar w:fldCharType="end"/>
       </w:r>
-      <w:bookmarkEnd w:id="254"/>
+      <w:bookmarkEnd w:id="255"/>
       <w:r>
         <w:rPr>
           <w:lang w:val="en-US"/>
@@ -36745,8 +36777,8 @@
           <w:lang w:val="en-US"/>
         </w:rPr>
       </w:pPr>
-      <w:bookmarkStart w:id="255" w:name="_Toc487287996"/>
-      <w:bookmarkStart w:id="256" w:name="_Toc488569475"/>
+      <w:bookmarkStart w:id="256" w:name="_Toc487287996"/>
+      <w:bookmarkStart w:id="257" w:name="_Toc488569475"/>
       <w:r>
         <w:rPr>
           <w:lang w:val="en-US"/>
@@ -36754,7 +36786,7 @@
         <w:lastRenderedPageBreak/>
         <w:t>Known issues with plots</w:t>
       </w:r>
-      <w:bookmarkEnd w:id="255"/>
+      <w:bookmarkEnd w:id="256"/>
       <w:r>
         <w:rPr>
           <w:lang w:val="en-US"/>
@@ -36773,7 +36805,7 @@
         </w:rPr>
         <w:t xml:space="preserve"> programs in general)</w:t>
       </w:r>
-      <w:bookmarkEnd w:id="256"/>
+      <w:bookmarkEnd w:id="257"/>
     </w:p>
     <w:p>
       <w:pPr>
@@ -36938,19 +36970,19 @@
           <w:lang w:val="en-US"/>
         </w:rPr>
       </w:pPr>
-      <w:bookmarkStart w:id="257" w:name="_Toc487275110"/>
-      <w:bookmarkStart w:id="258" w:name="_Toc487287997"/>
-      <w:bookmarkStart w:id="259" w:name="_Toc488569476"/>
+      <w:bookmarkStart w:id="258" w:name="_Toc487275110"/>
+      <w:bookmarkStart w:id="259" w:name="_Toc487287997"/>
+      <w:bookmarkStart w:id="260" w:name="_Toc488569476"/>
       <w:r>
         <w:rPr>
           <w:lang w:val="en-US"/>
         </w:rPr>
         <w:t>Data preparation</w:t>
       </w:r>
-      <w:bookmarkEnd w:id="253"/>
-      <w:bookmarkEnd w:id="257"/>
+      <w:bookmarkEnd w:id="254"/>
       <w:bookmarkEnd w:id="258"/>
       <w:bookmarkEnd w:id="259"/>
+      <w:bookmarkEnd w:id="260"/>
     </w:p>
     <w:p>
       <w:pPr>
@@ -36991,24 +37023,24 @@
           <w:lang w:val="en-US"/>
         </w:rPr>
       </w:pPr>
-      <w:bookmarkStart w:id="260" w:name="_Toc474158351"/>
-      <w:bookmarkStart w:id="261" w:name="_Ref479438784"/>
-      <w:bookmarkStart w:id="262" w:name="_Ref479438793"/>
-      <w:bookmarkStart w:id="263" w:name="_Toc487275111"/>
-      <w:bookmarkStart w:id="264" w:name="_Toc487287998"/>
-      <w:bookmarkStart w:id="265" w:name="_Toc488569477"/>
+      <w:bookmarkStart w:id="261" w:name="_Toc474158351"/>
+      <w:bookmarkStart w:id="262" w:name="_Ref479438784"/>
+      <w:bookmarkStart w:id="263" w:name="_Ref479438793"/>
+      <w:bookmarkStart w:id="264" w:name="_Toc487275111"/>
+      <w:bookmarkStart w:id="265" w:name="_Toc487287998"/>
+      <w:bookmarkStart w:id="266" w:name="_Toc488569477"/>
       <w:r>
         <w:rPr>
           <w:lang w:val="en-US"/>
         </w:rPr>
         <w:t>Declustering</w:t>
       </w:r>
-      <w:bookmarkEnd w:id="260"/>
       <w:bookmarkEnd w:id="261"/>
       <w:bookmarkEnd w:id="262"/>
       <w:bookmarkEnd w:id="263"/>
       <w:bookmarkEnd w:id="264"/>
       <w:bookmarkEnd w:id="265"/>
+      <w:bookmarkEnd w:id="266"/>
     </w:p>
     <w:p>
       <w:pPr>
@@ -37281,7 +37313,7 @@
           <w:lang w:val="en-US"/>
         </w:rPr>
       </w:pPr>
-      <w:bookmarkStart w:id="266" w:name="_Ref461625109"/>
+      <w:bookmarkStart w:id="267" w:name="_Ref461625109"/>
       <w:r>
         <w:rPr>
           <w:b/>
@@ -37322,7 +37354,7 @@
         </w:rPr>
         <w:fldChar w:fldCharType="end"/>
       </w:r>
-      <w:bookmarkEnd w:id="266"/>
+      <w:bookmarkEnd w:id="267"/>
       <w:r>
         <w:rPr>
           <w:lang w:val="en-US"/>
@@ -37910,7 +37942,7 @@
           <w:lang w:val="en-US"/>
         </w:rPr>
       </w:pPr>
-      <w:bookmarkStart w:id="267" w:name="_Ref460167929"/>
+      <w:bookmarkStart w:id="268" w:name="_Ref460167929"/>
       <w:r>
         <w:rPr>
           <w:b/>
@@ -37951,7 +37983,7 @@
         </w:rPr>
         <w:fldChar w:fldCharType="end"/>
       </w:r>
-      <w:bookmarkEnd w:id="267"/>
+      <w:bookmarkEnd w:id="268"/>
       <w:r>
         <w:rPr>
           <w:i w:val="0"/>
@@ -38030,10 +38062,10 @@
           <w:lang w:val="en-US"/>
         </w:rPr>
       </w:pPr>
-      <w:bookmarkStart w:id="268" w:name="_Toc474158352"/>
-      <w:bookmarkStart w:id="269" w:name="_Toc487275112"/>
-      <w:bookmarkStart w:id="270" w:name="_Toc487287999"/>
-      <w:bookmarkStart w:id="271" w:name="_Toc488569478"/>
+      <w:bookmarkStart w:id="269" w:name="_Toc474158352"/>
+      <w:bookmarkStart w:id="270" w:name="_Toc487275112"/>
+      <w:bookmarkStart w:id="271" w:name="_Toc487287999"/>
+      <w:bookmarkStart w:id="272" w:name="_Toc488569478"/>
       <w:r>
         <w:rPr>
           <w:lang w:val="en-US"/>
@@ -38064,10 +38096,10 @@
         </w:rPr>
         <w:t>?</w:t>
       </w:r>
-      <w:bookmarkEnd w:id="268"/>
       <w:bookmarkEnd w:id="269"/>
       <w:bookmarkEnd w:id="270"/>
       <w:bookmarkEnd w:id="271"/>
+      <w:bookmarkEnd w:id="272"/>
     </w:p>
     <w:p>
       <w:pPr>
@@ -38232,7 +38264,7 @@
           <w:lang w:val="en-US"/>
         </w:rPr>
       </w:pPr>
-      <w:bookmarkStart w:id="272" w:name="_Ref459642118"/>
+      <w:bookmarkStart w:id="273" w:name="_Ref459642118"/>
       <w:r>
         <w:rPr>
           <w:b/>
@@ -38273,7 +38305,7 @@
         </w:rPr>
         <w:fldChar w:fldCharType="end"/>
       </w:r>
-      <w:bookmarkEnd w:id="272"/>
+      <w:bookmarkEnd w:id="273"/>
       <w:r>
         <w:rPr>
           <w:lang w:val="en-US"/>
@@ -38288,22 +38320,22 @@
           <w:lang w:val="en-US"/>
         </w:rPr>
       </w:pPr>
-      <w:bookmarkStart w:id="273" w:name="_Ref466989082"/>
-      <w:bookmarkStart w:id="274" w:name="_Toc474158354"/>
-      <w:bookmarkStart w:id="275" w:name="_Toc487275113"/>
-      <w:bookmarkStart w:id="276" w:name="_Toc487288000"/>
-      <w:bookmarkStart w:id="277" w:name="_Toc488569479"/>
+      <w:bookmarkStart w:id="274" w:name="_Ref466989082"/>
+      <w:bookmarkStart w:id="275" w:name="_Toc474158354"/>
+      <w:bookmarkStart w:id="276" w:name="_Toc487275113"/>
+      <w:bookmarkStart w:id="277" w:name="_Toc487288000"/>
+      <w:bookmarkStart w:id="278" w:name="_Toc488569479"/>
       <w:r>
         <w:rPr>
           <w:lang w:val="en-US"/>
         </w:rPr>
         <w:t>Transfer collocated values</w:t>
       </w:r>
-      <w:bookmarkEnd w:id="273"/>
       <w:bookmarkEnd w:id="274"/>
       <w:bookmarkEnd w:id="275"/>
       <w:bookmarkEnd w:id="276"/>
       <w:bookmarkEnd w:id="277"/>
+      <w:bookmarkEnd w:id="278"/>
     </w:p>
     <w:p>
       <w:pPr>
@@ -38410,22 +38442,22 @@
           <w:lang w:val="en-US"/>
         </w:rPr>
       </w:pPr>
-      <w:bookmarkStart w:id="278" w:name="_Ref473478005"/>
-      <w:bookmarkStart w:id="279" w:name="_Toc474158355"/>
-      <w:bookmarkStart w:id="280" w:name="_Toc487275114"/>
-      <w:bookmarkStart w:id="281" w:name="_Toc487288001"/>
-      <w:bookmarkStart w:id="282" w:name="_Toc488569480"/>
+      <w:bookmarkStart w:id="279" w:name="_Ref473478005"/>
+      <w:bookmarkStart w:id="280" w:name="_Toc474158355"/>
+      <w:bookmarkStart w:id="281" w:name="_Toc487275114"/>
+      <w:bookmarkStart w:id="282" w:name="_Toc487288001"/>
+      <w:bookmarkStart w:id="283" w:name="_Toc488569480"/>
       <w:r>
         <w:rPr>
           <w:lang w:val="en-US"/>
         </w:rPr>
         <w:t>Creating a grid for estimation or simulation</w:t>
       </w:r>
-      <w:bookmarkEnd w:id="278"/>
       <w:bookmarkEnd w:id="279"/>
       <w:bookmarkEnd w:id="280"/>
       <w:bookmarkEnd w:id="281"/>
       <w:bookmarkEnd w:id="282"/>
+      <w:bookmarkEnd w:id="283"/>
     </w:p>
     <w:p>
       <w:pPr>
@@ -38685,7 +38717,7 @@
           <w:lang w:val="en-US"/>
         </w:rPr>
       </w:pPr>
-      <w:bookmarkStart w:id="283" w:name="_Ref461616096"/>
+      <w:bookmarkStart w:id="284" w:name="_Ref461616096"/>
       <w:r>
         <w:rPr>
           <w:b/>
@@ -38726,7 +38758,7 @@
         </w:rPr>
         <w:fldChar w:fldCharType="end"/>
       </w:r>
-      <w:bookmarkEnd w:id="283"/>
+      <w:bookmarkEnd w:id="284"/>
       <w:r>
         <w:rPr>
           <w:lang w:val="en-US"/>
@@ -38905,22 +38937,22 @@
           <w:lang w:val="en-US"/>
         </w:rPr>
       </w:pPr>
-      <w:bookmarkStart w:id="284" w:name="_Toc474158356"/>
-      <w:bookmarkStart w:id="285" w:name="_Toc487275115"/>
-      <w:bookmarkStart w:id="286" w:name="_Toc487288002"/>
-      <w:bookmarkStart w:id="287" w:name="_Ref488052020"/>
-      <w:bookmarkStart w:id="288" w:name="_Toc488569481"/>
+      <w:bookmarkStart w:id="285" w:name="_Toc474158356"/>
+      <w:bookmarkStart w:id="286" w:name="_Toc487275115"/>
+      <w:bookmarkStart w:id="287" w:name="_Toc487288002"/>
+      <w:bookmarkStart w:id="288" w:name="_Ref488052020"/>
+      <w:bookmarkStart w:id="289" w:name="_Toc488569481"/>
       <w:r>
         <w:rPr>
           <w:lang w:val="en-US"/>
         </w:rPr>
         <w:t>Convert a grid to point set</w:t>
       </w:r>
-      <w:bookmarkEnd w:id="284"/>
       <w:bookmarkEnd w:id="285"/>
       <w:bookmarkEnd w:id="286"/>
       <w:bookmarkEnd w:id="287"/>
       <w:bookmarkEnd w:id="288"/>
+      <w:bookmarkEnd w:id="289"/>
     </w:p>
     <w:p>
       <w:pPr>
@@ -39106,11 +39138,11 @@
           <w:lang w:val="en-US"/>
         </w:rPr>
       </w:pPr>
-      <w:bookmarkStart w:id="289" w:name="_Ref476083232"/>
-      <w:bookmarkStart w:id="290" w:name="_Toc487275116"/>
-      <w:bookmarkStart w:id="291" w:name="_Toc487288003"/>
-      <w:bookmarkStart w:id="292" w:name="_Toc488569482"/>
-      <w:bookmarkStart w:id="293" w:name="_Ref474598060"/>
+      <w:bookmarkStart w:id="290" w:name="_Ref476083232"/>
+      <w:bookmarkStart w:id="291" w:name="_Toc487275116"/>
+      <w:bookmarkStart w:id="292" w:name="_Toc487288003"/>
+      <w:bookmarkStart w:id="293" w:name="_Toc488569482"/>
+      <w:bookmarkStart w:id="294" w:name="_Ref474598060"/>
       <w:r>
         <w:rPr>
           <w:lang w:val="en-US"/>
@@ -39129,10 +39161,10 @@
         </w:rPr>
         <w:t xml:space="preserve"> too close</w:t>
       </w:r>
-      <w:bookmarkEnd w:id="289"/>
       <w:bookmarkEnd w:id="290"/>
       <w:bookmarkEnd w:id="291"/>
       <w:bookmarkEnd w:id="292"/>
+      <w:bookmarkEnd w:id="293"/>
     </w:p>
     <w:p>
       <w:pPr>
@@ -39354,18 +39386,18 @@
           <w:lang w:val="en-US"/>
         </w:rPr>
       </w:pPr>
-      <w:bookmarkStart w:id="294" w:name="_Toc487275117"/>
-      <w:bookmarkStart w:id="295" w:name="_Toc487288004"/>
-      <w:bookmarkStart w:id="296" w:name="_Toc488569483"/>
+      <w:bookmarkStart w:id="295" w:name="_Toc487275117"/>
+      <w:bookmarkStart w:id="296" w:name="_Toc487288004"/>
+      <w:bookmarkStart w:id="297" w:name="_Toc488569483"/>
       <w:r>
         <w:rPr>
           <w:lang w:val="en-US"/>
         </w:rPr>
         <w:t>Known issues</w:t>
       </w:r>
-      <w:bookmarkEnd w:id="294"/>
       <w:bookmarkEnd w:id="295"/>
       <w:bookmarkEnd w:id="296"/>
+      <w:bookmarkEnd w:id="297"/>
     </w:p>
     <w:p>
       <w:pPr>
@@ -39400,20 +39432,20 @@
           <w:lang w:val="en-US"/>
         </w:rPr>
       </w:pPr>
-      <w:bookmarkStart w:id="297" w:name="_Ref487274502"/>
-      <w:bookmarkStart w:id="298" w:name="_Toc487275118"/>
-      <w:bookmarkStart w:id="299" w:name="_Toc487288005"/>
-      <w:bookmarkStart w:id="300" w:name="_Toc488569484"/>
+      <w:bookmarkStart w:id="298" w:name="_Ref487274502"/>
+      <w:bookmarkStart w:id="299" w:name="_Toc487275118"/>
+      <w:bookmarkStart w:id="300" w:name="_Toc487288005"/>
+      <w:bookmarkStart w:id="301" w:name="_Toc488569484"/>
       <w:r>
         <w:rPr>
           <w:lang w:val="en-US"/>
         </w:rPr>
         <w:t>Resampling large grids</w:t>
       </w:r>
-      <w:bookmarkEnd w:id="297"/>
       <w:bookmarkEnd w:id="298"/>
       <w:bookmarkEnd w:id="299"/>
       <w:bookmarkEnd w:id="300"/>
+      <w:bookmarkEnd w:id="301"/>
     </w:p>
     <w:p>
       <w:pPr>
@@ -39620,9 +39652,9 @@
           <w:lang w:val="en-US"/>
         </w:rPr>
       </w:pPr>
-      <w:bookmarkStart w:id="301" w:name="_Toc487275119"/>
-      <w:bookmarkStart w:id="302" w:name="_Toc487288006"/>
-      <w:bookmarkStart w:id="303" w:name="_Toc488569485"/>
+      <w:bookmarkStart w:id="302" w:name="_Toc487275119"/>
+      <w:bookmarkStart w:id="303" w:name="_Toc487288006"/>
+      <w:bookmarkStart w:id="304" w:name="_Toc488569485"/>
       <w:r>
         <w:rPr>
           <w:lang w:val="en-US"/>
@@ -39630,9 +39662,9 @@
         <w:lastRenderedPageBreak/>
         <w:t>Data transforms</w:t>
       </w:r>
-      <w:bookmarkEnd w:id="301"/>
       <w:bookmarkEnd w:id="302"/>
       <w:bookmarkEnd w:id="303"/>
+      <w:bookmarkEnd w:id="304"/>
     </w:p>
     <w:p>
       <w:pPr>
@@ -39654,20 +39686,20 @@
           <w:lang w:val="en-US"/>
         </w:rPr>
       </w:pPr>
-      <w:bookmarkStart w:id="304" w:name="_Toc474158353"/>
-      <w:bookmarkStart w:id="305" w:name="_Toc487275120"/>
-      <w:bookmarkStart w:id="306" w:name="_Toc487288007"/>
-      <w:bookmarkStart w:id="307" w:name="_Toc488569486"/>
+      <w:bookmarkStart w:id="305" w:name="_Toc474158353"/>
+      <w:bookmarkStart w:id="306" w:name="_Toc487275120"/>
+      <w:bookmarkStart w:id="307" w:name="_Toc487288007"/>
+      <w:bookmarkStart w:id="308" w:name="_Toc488569486"/>
       <w:r>
         <w:rPr>
           <w:lang w:val="en-US"/>
         </w:rPr>
         <w:t>Normal Score Transform</w:t>
       </w:r>
-      <w:bookmarkEnd w:id="304"/>
       <w:bookmarkEnd w:id="305"/>
       <w:bookmarkEnd w:id="306"/>
       <w:bookmarkEnd w:id="307"/>
+      <w:bookmarkEnd w:id="308"/>
     </w:p>
     <w:p>
       <w:pPr>
@@ -39908,7 +39940,7 @@
           <w:lang w:val="en-US"/>
         </w:rPr>
       </w:pPr>
-      <w:bookmarkStart w:id="308" w:name="_Ref461627436"/>
+      <w:bookmarkStart w:id="309" w:name="_Ref461627436"/>
       <w:r>
         <w:rPr>
           <w:b/>
@@ -39949,7 +39981,7 @@
         </w:rPr>
         <w:fldChar w:fldCharType="end"/>
       </w:r>
-      <w:bookmarkEnd w:id="308"/>
+      <w:bookmarkEnd w:id="309"/>
       <w:r>
         <w:rPr>
           <w:lang w:val="en-US"/>
@@ -40164,22 +40196,22 @@
           <w:lang w:val="en-US"/>
         </w:rPr>
       </w:pPr>
-      <w:bookmarkStart w:id="309" w:name="_Toc487275121"/>
-      <w:bookmarkStart w:id="310" w:name="_Toc487288008"/>
-      <w:bookmarkStart w:id="311" w:name="_Ref488051115"/>
-      <w:bookmarkStart w:id="312" w:name="_Toc488569487"/>
-      <w:bookmarkStart w:id="313" w:name="_Ref488597623"/>
+      <w:bookmarkStart w:id="310" w:name="_Toc487275121"/>
+      <w:bookmarkStart w:id="311" w:name="_Toc487288008"/>
+      <w:bookmarkStart w:id="312" w:name="_Ref488051115"/>
+      <w:bookmarkStart w:id="313" w:name="_Toc488569487"/>
+      <w:bookmarkStart w:id="314" w:name="_Ref488597623"/>
       <w:r>
         <w:rPr>
           <w:lang w:val="en-US"/>
         </w:rPr>
         <w:t>Fourier Transform</w:t>
       </w:r>
-      <w:bookmarkEnd w:id="309"/>
       <w:bookmarkEnd w:id="310"/>
       <w:bookmarkEnd w:id="311"/>
       <w:bookmarkEnd w:id="312"/>
       <w:bookmarkEnd w:id="313"/>
+      <w:bookmarkEnd w:id="314"/>
     </w:p>
     <w:p>
       <w:pPr>
@@ -40358,7 +40390,7 @@
           <w:lang w:val="en-US"/>
         </w:rPr>
       </w:pPr>
-      <w:bookmarkStart w:id="314" w:name="_Ref486428183"/>
+      <w:bookmarkStart w:id="315" w:name="_Ref486428183"/>
       <w:r>
         <w:rPr>
           <w:b/>
@@ -40399,7 +40431,7 @@
         </w:rPr>
         <w:fldChar w:fldCharType="end"/>
       </w:r>
-      <w:bookmarkEnd w:id="314"/>
+      <w:bookmarkEnd w:id="315"/>
       <w:r>
         <w:rPr>
           <w:lang w:val="en-US"/>
@@ -40677,15 +40709,7 @@
         <w:rPr>
           <w:lang w:val="en-US"/>
         </w:rPr>
-        <w:t>You can obtain a grid in real domain from a Fouri</w:t>
-      </w:r>
-      <w:bookmarkStart w:id="315" w:name="_GoBack"/>
-      <w:bookmarkEnd w:id="315"/>
-      <w:r>
-        <w:rPr>
-          <w:lang w:val="en-US"/>
-        </w:rPr>
-        <w:t>er grid by simply selecting two variables of a Cartesian grid, right-clicking and selecting the “</w:t>
+        <w:t>You can obtain a grid in real domain from a Fourier grid by simply selecting two variables of a Cartesian grid, right-clicking and selecting the “</w:t>
       </w:r>
       <w:r>
         <w:rPr>
@@ -40719,7 +40743,7 @@
         </w:rPr>
         <w:t>Data classification</w:t>
       </w:r>
-      <w:bookmarkEnd w:id="293"/>
+      <w:bookmarkEnd w:id="294"/>
       <w:bookmarkEnd w:id="316"/>
       <w:bookmarkEnd w:id="317"/>
       <w:bookmarkEnd w:id="318"/>
@@ -59852,6 +59876,7 @@
         <w:docPartUnique/>
       </w:docPartObj>
     </w:sdtPr>
+    <w:sdtEndPr/>
     <w:sdtContent>
       <w:p>
         <w:pPr>
@@ -59871,7 +59896,7 @@
           <w:rPr>
             <w:noProof/>
           </w:rPr>
-          <w:t>54</w:t>
+          <w:t>22</w:t>
         </w:r>
         <w:r>
           <w:fldChar w:fldCharType="end"/>
@@ -61524,6 +61549,7 @@
   <w:style w:type="character" w:default="1" w:styleId="Fontepargpadro">
     <w:name w:val="Default Paragraph Font"/>
     <w:uiPriority w:val="1"/>
+    <w:semiHidden/>
     <w:unhideWhenUsed/>
   </w:style>
   <w:style w:type="table" w:default="1" w:styleId="Tabelanormal">
@@ -62384,7 +62410,7 @@
 </file>
 
 <file path=customXml/itemProps1.xml><?xml version="1.0" encoding="utf-8"?>
-<ds:datastoreItem xmlns:ds="http://schemas.openxmlformats.org/officeDocument/2006/customXml" ds:itemID="{CD293DFF-9F30-47E9-AD54-9EE7E43DAB1B}">
+<ds:datastoreItem xmlns:ds="http://schemas.openxmlformats.org/officeDocument/2006/customXml" ds:itemID="{F01B9924-929F-446C-9FDB-CA8F08DC5D9A}">
   <ds:schemaRefs>
     <ds:schemaRef ds:uri="http://schemas.openxmlformats.org/officeDocument/2006/bibliography"/>
   </ds:schemaRefs>

</xml_diff>

<commit_message>
Manual update (issue #112).
</commit_message>
<xml_diff>
--- a/docs/GammaRayManual.docx
+++ b/docs/GammaRayManual.docx
@@ -96,6 +96,14 @@
         </w:rPr>
         <w:t>7</w:t>
       </w:r>
+      <w:r>
+        <w:rPr>
+          <w:b/>
+          <w:sz w:val="32"/>
+          <w:lang w:val="en-US"/>
+        </w:rPr>
+        <w:t>.2</w:t>
+      </w:r>
     </w:p>
     <w:p>
       <w:pPr>
@@ -17170,6 +17178,38 @@
           <w:lang w:val="en-US"/>
         </w:rPr>
         <w:t xml:space="preserve"> have subtle differences. </w:t>
+      </w:r>
+    </w:p>
+    <w:p>
+      <w:pPr>
+        <w:jc w:val="both"/>
+        <w:rPr>
+          <w:lang w:val="en-US"/>
+        </w:rPr>
+      </w:pPr>
+      <w:r>
+        <w:rPr>
+          <w:lang w:val="en-US"/>
+        </w:rPr>
+        <w:t xml:space="preserve">In Unix/Linux, you may need to add VTK’s library directory path to </w:t>
+      </w:r>
+      <w:r>
+        <w:rPr>
+          <w:rStyle w:val="SourceCodeChar"/>
+        </w:rPr>
+        <w:t>LD_LIBRARY_PATH</w:t>
+      </w:r>
+      <w:r>
+        <w:rPr>
+          <w:lang w:val="en-US"/>
+        </w:rPr>
+        <w:t xml:space="preserve"> environment variable</w:t>
+      </w:r>
+      <w:r>
+        <w:rPr>
+          <w:lang w:val="en-US"/>
+        </w:rPr>
+        <w:t xml:space="preserve">, since the linker may need to locate indirect VTK dependencies. </w:t>
       </w:r>
     </w:p>
     <w:p>
@@ -18361,6 +18401,9 @@
     </w:p>
     <w:p>
       <w:pPr>
+        <w:pBdr>
+          <w:bottom w:val="single" w:sz="12" w:space="1" w:color="auto"/>
+        </w:pBdr>
         <w:jc w:val="both"/>
         <w:rPr>
           <w:lang w:val="en-US"/>
@@ -18382,7 +18425,15 @@
         <w:rPr>
           <w:lang w:val="en-US"/>
         </w:rPr>
-        <w:t>, especially if you plan to use debuggers, it is important to provide or build both runtime and debug versions of the libraries.  In Windows, running the program compiled in debug mode will result in crashes and/or unspecified behavior when linked</w:t>
+        <w:t>, especially if you plan to use debuggers, it is important to provide or build both runtime and debug versions of the libraries.  In Windows, running the program compiled in de</w:t>
+      </w:r>
+      <w:bookmarkStart w:id="60" w:name="_GoBack"/>
+      <w:bookmarkEnd w:id="60"/>
+      <w:r>
+        <w:rPr>
+          <w:lang w:val="en-US"/>
+        </w:rPr>
+        <w:t>bug mode will result in crashes and/or unspecified behavior when linked</w:t>
       </w:r>
       <w:r>
         <w:rPr>
@@ -18411,22 +18462,112 @@
     </w:p>
     <w:p>
       <w:pPr>
+        <w:jc w:val="both"/>
+        <w:rPr>
+          <w:lang w:val="en-US"/>
+        </w:rPr>
+      </w:pPr>
+      <w:r>
+        <w:rPr>
+          <w:lang w:val="en-US"/>
+        </w:rPr>
+        <w:t>PROBLEM: Building aborts with a linker error not finding VTK libraries.</w:t>
+      </w:r>
+    </w:p>
+    <w:p>
+      <w:pPr>
+        <w:jc w:val="both"/>
+        <w:rPr>
+          <w:lang w:val="en-US"/>
+        </w:rPr>
+      </w:pPr>
+      <w:r>
+        <w:rPr>
+          <w:lang w:val="en-US"/>
+        </w:rPr>
+        <w:t>POSSIBLE CAUSE: VTK libraries may depend on other VTK libraries themselves.  For some reason, the linker is unable to find them.</w:t>
+      </w:r>
+    </w:p>
+    <w:p>
+      <w:pPr>
+        <w:jc w:val="both"/>
+        <w:rPr>
+          <w:lang w:val="en-US"/>
+        </w:rPr>
+      </w:pPr>
+      <w:r>
+        <w:rPr>
+          <w:lang w:val="en-US"/>
+        </w:rPr>
+        <w:t>SOLUTIONS: a) Determine such unresolved dependencies (</w:t>
+      </w:r>
+      <w:r>
+        <w:rPr>
+          <w:rStyle w:val="SourceCodeChar"/>
+        </w:rPr>
+        <w:t>ldd</w:t>
+      </w:r>
+      <w:r>
+        <w:rPr>
+          <w:lang w:val="en-US"/>
+        </w:rPr>
+        <w:t xml:space="preserve"> command for Posix systems or Dependency Walker for Windows) and change </w:t>
+      </w:r>
+      <w:r>
+        <w:rPr>
+          <w:rStyle w:val="SourceCodeChar"/>
+        </w:rPr>
+        <w:t>GammaRay.pro</w:t>
+      </w:r>
+      <w:r>
+        <w:rPr>
+          <w:lang w:val="en-US"/>
+        </w:rPr>
+        <w:t xml:space="preserve"> to add the missing libraries.  b) Add the VTK libraries directory path to </w:t>
+      </w:r>
+      <w:r>
+        <w:rPr>
+          <w:rStyle w:val="SourceCodeChar"/>
+        </w:rPr>
+        <w:t>LD_LIBRARY_PATH</w:t>
+      </w:r>
+      <w:r>
+        <w:rPr>
+          <w:lang w:val="en-US"/>
+        </w:rPr>
+        <w:t xml:space="preserve"> (Posix systems) or </w:t>
+      </w:r>
+      <w:r>
+        <w:rPr>
+          <w:rStyle w:val="SourceCodeChar"/>
+        </w:rPr>
+        <w:t>PATH</w:t>
+      </w:r>
+      <w:r>
+        <w:rPr>
+          <w:lang w:val="en-US"/>
+        </w:rPr>
+        <w:t xml:space="preserve"> (Windows).</w:t>
+      </w:r>
+    </w:p>
+    <w:p>
+      <w:pPr>
         <w:pStyle w:val="Ttulo3"/>
         <w:rPr>
           <w:lang w:val="en-US"/>
         </w:rPr>
       </w:pPr>
-      <w:bookmarkStart w:id="60" w:name="_Toc488569430"/>
-      <w:bookmarkStart w:id="61" w:name="_Toc474158315"/>
-      <w:bookmarkStart w:id="62" w:name="_Toc487275071"/>
-      <w:bookmarkStart w:id="63" w:name="_Toc487287957"/>
+      <w:bookmarkStart w:id="61" w:name="_Toc488569430"/>
+      <w:bookmarkStart w:id="62" w:name="_Toc474158315"/>
+      <w:bookmarkStart w:id="63" w:name="_Toc487275071"/>
+      <w:bookmarkStart w:id="64" w:name="_Toc487287957"/>
       <w:r>
         <w:rPr>
           <w:lang w:val="en-US"/>
         </w:rPr>
         <w:t>Windows with GCC: 32 or 64-bit</w:t>
       </w:r>
-      <w:bookmarkEnd w:id="60"/>
+      <w:bookmarkEnd w:id="61"/>
     </w:p>
     <w:p>
       <w:pPr>
@@ -18475,7 +18616,14 @@
         <w:rPr>
           <w:lang w:val="en-US"/>
         </w:rPr>
-        <w:t xml:space="preserve">) respectively.  When you configure Qt, the same mkspec file (the file containing the toolchain/platform/architecture specifications) is used to build 32 or 64-bit executables in Windows using gcc/g++ compiler: </w:t>
+        <w:t xml:space="preserve">) respectively.  When you configure Qt, the same mkspec file (the file containing the toolchain/platform/architecture specifications) is used to build 32 or 64-bit executables in </w:t>
+      </w:r>
+      <w:r>
+        <w:rPr>
+          <w:lang w:val="en-US"/>
+        </w:rPr>
+        <w:lastRenderedPageBreak/>
+        <w:t xml:space="preserve">Windows using gcc/g++ compiler: </w:t>
       </w:r>
       <w:r>
         <w:rPr>
@@ -18509,17 +18657,17 @@
           <w:lang w:val="en-US"/>
         </w:rPr>
       </w:pPr>
-      <w:bookmarkStart w:id="64" w:name="_Toc488569431"/>
+      <w:bookmarkStart w:id="65" w:name="_Toc488569431"/>
       <w:r>
         <w:rPr>
           <w:lang w:val="en-US"/>
         </w:rPr>
         <w:t>Contributing with code</w:t>
       </w:r>
-      <w:bookmarkEnd w:id="61"/>
       <w:bookmarkEnd w:id="62"/>
       <w:bookmarkEnd w:id="63"/>
       <w:bookmarkEnd w:id="64"/>
+      <w:bookmarkEnd w:id="65"/>
     </w:p>
     <w:p>
       <w:pPr>
@@ -18622,14 +18770,7 @@
         <w:rPr>
           <w:lang w:val="en-US"/>
         </w:rPr>
-        <w:t xml:space="preserve">pen source for </w:t>
-      </w:r>
-      <w:r>
-        <w:rPr>
-          <w:lang w:val="en-US"/>
-        </w:rPr>
-        <w:lastRenderedPageBreak/>
-        <w:t>this very reason</w:t>
+        <w:t>pen source for this very reason</w:t>
       </w:r>
       <w:r>
         <w:rPr>
@@ -18651,20 +18792,20 @@
           <w:lang w:val="en-US"/>
         </w:rPr>
       </w:pPr>
-      <w:bookmarkStart w:id="65" w:name="_Toc474158316"/>
-      <w:bookmarkStart w:id="66" w:name="_Toc487275072"/>
-      <w:bookmarkStart w:id="67" w:name="_Toc487287958"/>
-      <w:bookmarkStart w:id="68" w:name="_Toc488569432"/>
+      <w:bookmarkStart w:id="66" w:name="_Toc474158316"/>
+      <w:bookmarkStart w:id="67" w:name="_Toc487275072"/>
+      <w:bookmarkStart w:id="68" w:name="_Toc487287958"/>
+      <w:bookmarkStart w:id="69" w:name="_Toc488569432"/>
       <w:r>
         <w:rPr>
           <w:lang w:val="en-US"/>
         </w:rPr>
         <w:t>The Git versioning system</w:t>
       </w:r>
-      <w:bookmarkEnd w:id="65"/>
       <w:bookmarkEnd w:id="66"/>
       <w:bookmarkEnd w:id="67"/>
       <w:bookmarkEnd w:id="68"/>
+      <w:bookmarkEnd w:id="69"/>
     </w:p>
     <w:p>
       <w:pPr>
@@ -19044,20 +19185,20 @@
           <w:lang w:val="en-US"/>
         </w:rPr>
       </w:pPr>
-      <w:bookmarkStart w:id="69" w:name="_Toc474158317"/>
-      <w:bookmarkStart w:id="70" w:name="_Toc487275073"/>
-      <w:bookmarkStart w:id="71" w:name="_Toc487287959"/>
-      <w:bookmarkStart w:id="72" w:name="_Toc488569433"/>
+      <w:bookmarkStart w:id="70" w:name="_Toc474158317"/>
+      <w:bookmarkStart w:id="71" w:name="_Toc487275073"/>
+      <w:bookmarkStart w:id="72" w:name="_Toc487287959"/>
+      <w:bookmarkStart w:id="73" w:name="_Toc488569433"/>
       <w:r>
         <w:rPr>
           <w:lang w:val="en-US"/>
         </w:rPr>
         <w:t>Downloading the sources repository</w:t>
       </w:r>
-      <w:bookmarkEnd w:id="69"/>
       <w:bookmarkEnd w:id="70"/>
       <w:bookmarkEnd w:id="71"/>
       <w:bookmarkEnd w:id="72"/>
+      <w:bookmarkEnd w:id="73"/>
     </w:p>
     <w:p>
       <w:pPr>
@@ -19225,20 +19366,20 @@
           <w:lang w:val="en-US"/>
         </w:rPr>
       </w:pPr>
-      <w:bookmarkStart w:id="73" w:name="_Toc474158318"/>
-      <w:bookmarkStart w:id="74" w:name="_Toc487275074"/>
-      <w:bookmarkStart w:id="75" w:name="_Toc487287960"/>
-      <w:bookmarkStart w:id="76" w:name="_Toc488569434"/>
+      <w:bookmarkStart w:id="74" w:name="_Toc474158318"/>
+      <w:bookmarkStart w:id="75" w:name="_Toc487275074"/>
+      <w:bookmarkStart w:id="76" w:name="_Toc487287960"/>
+      <w:bookmarkStart w:id="77" w:name="_Toc488569434"/>
       <w:r>
         <w:rPr>
           <w:lang w:val="en-US"/>
         </w:rPr>
         <w:t>Creating a branch</w:t>
       </w:r>
-      <w:bookmarkEnd w:id="73"/>
       <w:bookmarkEnd w:id="74"/>
       <w:bookmarkEnd w:id="75"/>
       <w:bookmarkEnd w:id="76"/>
+      <w:bookmarkEnd w:id="77"/>
     </w:p>
     <w:p>
       <w:pPr>
@@ -19351,6 +19492,7 @@
         <w:rPr>
           <w:lang w:val="en-US"/>
         </w:rPr>
+        <w:lastRenderedPageBreak/>
         <w:t>Most times,</w:t>
       </w:r>
       <w:r>
@@ -19473,7 +19615,6 @@
         <w:rPr>
           <w:lang w:val="en-US"/>
         </w:rPr>
-        <w:lastRenderedPageBreak/>
         <w:t xml:space="preserve">The second parameter is the name given to your branch, </w:t>
       </w:r>
       <w:r>
@@ -19626,14 +19767,14 @@
           <w:lang w:val="en-US"/>
         </w:rPr>
       </w:pPr>
-      <w:bookmarkStart w:id="77" w:name="_Toc488569435"/>
+      <w:bookmarkStart w:id="78" w:name="_Toc488569435"/>
       <w:r>
         <w:rPr>
           <w:lang w:val="en-US"/>
         </w:rPr>
         <w:t>Downloading an existing branch</w:t>
       </w:r>
-      <w:bookmarkEnd w:id="77"/>
+      <w:bookmarkEnd w:id="78"/>
     </w:p>
     <w:p>
       <w:pPr>
@@ -19716,10 +19857,10 @@
           <w:lang w:val="en-US"/>
         </w:rPr>
       </w:pPr>
-      <w:bookmarkStart w:id="78" w:name="_Ref476207041"/>
-      <w:bookmarkStart w:id="79" w:name="_Toc487275075"/>
-      <w:bookmarkStart w:id="80" w:name="_Toc487287961"/>
-      <w:bookmarkStart w:id="81" w:name="_Toc488569436"/>
+      <w:bookmarkStart w:id="79" w:name="_Ref476207041"/>
+      <w:bookmarkStart w:id="80" w:name="_Toc487275075"/>
+      <w:bookmarkStart w:id="81" w:name="_Toc487287961"/>
+      <w:bookmarkStart w:id="82" w:name="_Toc488569436"/>
       <w:r>
         <w:rPr>
           <w:lang w:val="en-US"/>
@@ -19732,10 +19873,10 @@
         </w:rPr>
         <w:t>version control</w:t>
       </w:r>
-      <w:bookmarkEnd w:id="78"/>
       <w:bookmarkEnd w:id="79"/>
       <w:bookmarkEnd w:id="80"/>
       <w:bookmarkEnd w:id="81"/>
+      <w:bookmarkEnd w:id="82"/>
     </w:p>
     <w:p>
       <w:pPr>
@@ -19972,10 +20113,10 @@
           <w:lang w:val="en-US"/>
         </w:rPr>
       </w:pPr>
-      <w:bookmarkStart w:id="82" w:name="_Toc474158319"/>
-      <w:bookmarkStart w:id="83" w:name="_Toc487275076"/>
-      <w:bookmarkStart w:id="84" w:name="_Toc487287962"/>
-      <w:bookmarkStart w:id="85" w:name="_Toc488569437"/>
+      <w:bookmarkStart w:id="83" w:name="_Toc474158319"/>
+      <w:bookmarkStart w:id="84" w:name="_Toc487275076"/>
+      <w:bookmarkStart w:id="85" w:name="_Toc487287962"/>
+      <w:bookmarkStart w:id="86" w:name="_Toc488569437"/>
       <w:r>
         <w:rPr>
           <w:lang w:val="en-US"/>
@@ -19988,10 +20129,10 @@
         </w:rPr>
         <w:t xml:space="preserve"> changes</w:t>
       </w:r>
-      <w:bookmarkEnd w:id="82"/>
       <w:bookmarkEnd w:id="83"/>
       <w:bookmarkEnd w:id="84"/>
       <w:bookmarkEnd w:id="85"/>
+      <w:bookmarkEnd w:id="86"/>
     </w:p>
     <w:p>
       <w:pPr>
@@ -20160,6 +20301,7 @@
         <w:rPr>
           <w:lang w:val="en-US"/>
         </w:rPr>
+        <w:lastRenderedPageBreak/>
         <w:t xml:space="preserve">command. </w:t>
       </w:r>
       <w:r>
@@ -20233,7 +20375,6 @@
         <w:rPr>
           <w:lang w:val="en-US"/>
         </w:rPr>
-        <w:lastRenderedPageBreak/>
         <w:t xml:space="preserve">That command groups </w:t>
       </w:r>
       <w:r>
@@ -20669,20 +20810,20 @@
           <w:lang w:val="en-US"/>
         </w:rPr>
       </w:pPr>
-      <w:bookmarkStart w:id="86" w:name="_Toc474158320"/>
-      <w:bookmarkStart w:id="87" w:name="_Toc487275077"/>
-      <w:bookmarkStart w:id="88" w:name="_Toc487287963"/>
-      <w:bookmarkStart w:id="89" w:name="_Toc488569438"/>
+      <w:bookmarkStart w:id="87" w:name="_Toc474158320"/>
+      <w:bookmarkStart w:id="88" w:name="_Toc487275077"/>
+      <w:bookmarkStart w:id="89" w:name="_Toc487287963"/>
+      <w:bookmarkStart w:id="90" w:name="_Toc488569438"/>
       <w:r>
         <w:rPr>
           <w:lang w:val="en-US"/>
         </w:rPr>
         <w:t>Uploading a branch</w:t>
       </w:r>
-      <w:bookmarkEnd w:id="86"/>
       <w:bookmarkEnd w:id="87"/>
       <w:bookmarkEnd w:id="88"/>
       <w:bookmarkEnd w:id="89"/>
+      <w:bookmarkEnd w:id="90"/>
     </w:p>
     <w:p>
       <w:pPr>
@@ -20748,20 +20889,20 @@
           <w:lang w:val="en-US"/>
         </w:rPr>
       </w:pPr>
-      <w:bookmarkStart w:id="90" w:name="_Toc474158321"/>
-      <w:bookmarkStart w:id="91" w:name="_Toc487275078"/>
-      <w:bookmarkStart w:id="92" w:name="_Toc487287964"/>
-      <w:bookmarkStart w:id="93" w:name="_Toc488569439"/>
+      <w:bookmarkStart w:id="91" w:name="_Toc474158321"/>
+      <w:bookmarkStart w:id="92" w:name="_Toc487275078"/>
+      <w:bookmarkStart w:id="93" w:name="_Toc487287964"/>
+      <w:bookmarkStart w:id="94" w:name="_Toc488569439"/>
       <w:r>
         <w:rPr>
           <w:lang w:val="en-US"/>
         </w:rPr>
         <w:t>Pull request</w:t>
       </w:r>
-      <w:bookmarkEnd w:id="90"/>
       <w:bookmarkEnd w:id="91"/>
       <w:bookmarkEnd w:id="92"/>
       <w:bookmarkEnd w:id="93"/>
+      <w:bookmarkEnd w:id="94"/>
     </w:p>
     <w:p>
       <w:pPr>
@@ -21131,7 +21272,14 @@
         <w:rPr>
           <w:rStyle w:val="SourceCodeChar"/>
         </w:rPr>
-        <w:t>git blame</w:t>
+        <w:t xml:space="preserve">git </w:t>
+      </w:r>
+      <w:r>
+        <w:rPr>
+          <w:rStyle w:val="SourceCodeChar"/>
+        </w:rPr>
+        <w:lastRenderedPageBreak/>
+        <w:t>blame</w:t>
       </w:r>
       <w:r>
         <w:rPr>
@@ -21157,7 +21305,6 @@
         <w:rPr>
           <w:lang w:val="en-US"/>
         </w:rPr>
-        <w:lastRenderedPageBreak/>
         <w:t xml:space="preserve">If you are required to make </w:t>
       </w:r>
       <w:r>
@@ -22032,19 +22179,19 @@
           <w:lang w:val="en-US"/>
         </w:rPr>
       </w:pPr>
-      <w:bookmarkStart w:id="94" w:name="_Ref488562102"/>
-      <w:bookmarkStart w:id="95" w:name="_Toc488569440"/>
-      <w:bookmarkStart w:id="96" w:name="_Toc474158322"/>
-      <w:bookmarkStart w:id="97" w:name="_Toc487275079"/>
-      <w:bookmarkStart w:id="98" w:name="_Toc487287965"/>
+      <w:bookmarkStart w:id="95" w:name="_Ref488562102"/>
+      <w:bookmarkStart w:id="96" w:name="_Toc488569440"/>
+      <w:bookmarkStart w:id="97" w:name="_Toc474158322"/>
+      <w:bookmarkStart w:id="98" w:name="_Toc487275079"/>
+      <w:bookmarkStart w:id="99" w:name="_Toc487287965"/>
       <w:r>
         <w:rPr>
           <w:lang w:val="en-US"/>
         </w:rPr>
         <w:t>Tolerated compiler warnings</w:t>
       </w:r>
-      <w:bookmarkEnd w:id="94"/>
       <w:bookmarkEnd w:id="95"/>
+      <w:bookmarkEnd w:id="96"/>
     </w:p>
     <w:p>
       <w:pPr>
@@ -22097,6 +22244,7 @@
         <w:rPr>
           <w:lang w:val="en-US"/>
         </w:rPr>
+        <w:lastRenderedPageBreak/>
         <w:t>Warnings caused by dependency code (not belonging to GammaRay code).</w:t>
       </w:r>
     </w:p>
@@ -22107,18 +22255,17 @@
           <w:lang w:val="en-US"/>
         </w:rPr>
       </w:pPr>
-      <w:bookmarkStart w:id="99" w:name="_Toc488569441"/>
-      <w:r>
-        <w:rPr>
-          <w:lang w:val="en-US"/>
-        </w:rPr>
-        <w:lastRenderedPageBreak/>
+      <w:bookmarkStart w:id="100" w:name="_Toc488569441"/>
+      <w:r>
+        <w:rPr>
+          <w:lang w:val="en-US"/>
+        </w:rPr>
         <w:t>Updating your local repository</w:t>
       </w:r>
-      <w:bookmarkEnd w:id="96"/>
       <w:bookmarkEnd w:id="97"/>
       <w:bookmarkEnd w:id="98"/>
       <w:bookmarkEnd w:id="99"/>
+      <w:bookmarkEnd w:id="100"/>
     </w:p>
     <w:p>
       <w:pPr>
@@ -22285,22 +22432,22 @@
           <w:lang w:val="en-US"/>
         </w:rPr>
       </w:pPr>
-      <w:bookmarkStart w:id="100" w:name="_Toc474158323"/>
-      <w:bookmarkStart w:id="101" w:name="_Ref476207139"/>
-      <w:bookmarkStart w:id="102" w:name="_Toc487275080"/>
-      <w:bookmarkStart w:id="103" w:name="_Toc487287966"/>
-      <w:bookmarkStart w:id="104" w:name="_Toc488569442"/>
+      <w:bookmarkStart w:id="101" w:name="_Toc474158323"/>
+      <w:bookmarkStart w:id="102" w:name="_Ref476207139"/>
+      <w:bookmarkStart w:id="103" w:name="_Toc487275080"/>
+      <w:bookmarkStart w:id="104" w:name="_Toc487287966"/>
+      <w:bookmarkStart w:id="105" w:name="_Toc488569442"/>
       <w:r>
         <w:rPr>
           <w:lang w:val="en-US"/>
         </w:rPr>
         <w:t>File operations</w:t>
       </w:r>
-      <w:bookmarkEnd w:id="100"/>
       <w:bookmarkEnd w:id="101"/>
       <w:bookmarkEnd w:id="102"/>
       <w:bookmarkEnd w:id="103"/>
       <w:bookmarkEnd w:id="104"/>
+      <w:bookmarkEnd w:id="105"/>
     </w:p>
     <w:p>
       <w:pPr>
@@ -22551,17 +22698,17 @@
           <w:lang w:val="en-US"/>
         </w:rPr>
       </w:pPr>
-      <w:bookmarkStart w:id="105" w:name="_Toc488569443"/>
-      <w:bookmarkStart w:id="106" w:name="_Toc474158324"/>
-      <w:bookmarkStart w:id="107" w:name="_Toc487275081"/>
-      <w:bookmarkStart w:id="108" w:name="_Toc487287967"/>
+      <w:bookmarkStart w:id="106" w:name="_Toc488569443"/>
+      <w:bookmarkStart w:id="107" w:name="_Toc474158324"/>
+      <w:bookmarkStart w:id="108" w:name="_Toc487275081"/>
+      <w:bookmarkStart w:id="109" w:name="_Toc487287967"/>
       <w:r>
         <w:rPr>
           <w:lang w:val="en-US"/>
         </w:rPr>
         <w:t>Issues using Git</w:t>
       </w:r>
-      <w:bookmarkEnd w:id="105"/>
+      <w:bookmarkEnd w:id="106"/>
     </w:p>
     <w:p>
       <w:pPr>
@@ -23007,8 +23154,8 @@
           <w:lang w:val="en-US"/>
         </w:rPr>
       </w:pPr>
-      <w:bookmarkStart w:id="109" w:name="_Toc488569444"/>
-      <w:bookmarkStart w:id="110" w:name="_Ref488596960"/>
+      <w:bookmarkStart w:id="110" w:name="_Toc488569444"/>
+      <w:bookmarkStart w:id="111" w:name="_Ref488596960"/>
       <w:r>
         <w:rPr>
           <w:lang w:val="en-US"/>
@@ -23021,11 +23168,11 @@
         </w:rPr>
         <w:t xml:space="preserve"> GammaRay</w:t>
       </w:r>
-      <w:bookmarkEnd w:id="106"/>
       <w:bookmarkEnd w:id="107"/>
       <w:bookmarkEnd w:id="108"/>
       <w:bookmarkEnd w:id="109"/>
       <w:bookmarkEnd w:id="110"/>
+      <w:bookmarkEnd w:id="111"/>
     </w:p>
     <w:p>
       <w:pPr>
@@ -23034,20 +23181,20 @@
           <w:lang w:val="en-US"/>
         </w:rPr>
       </w:pPr>
-      <w:bookmarkStart w:id="111" w:name="_Toc474158325"/>
-      <w:bookmarkStart w:id="112" w:name="_Toc487275082"/>
-      <w:bookmarkStart w:id="113" w:name="_Toc487287968"/>
-      <w:bookmarkStart w:id="114" w:name="_Toc488569445"/>
+      <w:bookmarkStart w:id="112" w:name="_Toc474158325"/>
+      <w:bookmarkStart w:id="113" w:name="_Toc487275082"/>
+      <w:bookmarkStart w:id="114" w:name="_Toc487287968"/>
+      <w:bookmarkStart w:id="115" w:name="_Toc488569445"/>
       <w:r>
         <w:rPr>
           <w:lang w:val="en-US"/>
         </w:rPr>
         <w:t>Installing (Windows users)</w:t>
       </w:r>
-      <w:bookmarkEnd w:id="111"/>
       <w:bookmarkEnd w:id="112"/>
       <w:bookmarkEnd w:id="113"/>
       <w:bookmarkEnd w:id="114"/>
+      <w:bookmarkEnd w:id="115"/>
     </w:p>
     <w:p>
       <w:pPr>
@@ -23163,10 +23310,10 @@
           <w:lang w:val="en-US"/>
         </w:rPr>
       </w:pPr>
-      <w:bookmarkStart w:id="115" w:name="_Toc474158326"/>
-      <w:bookmarkStart w:id="116" w:name="_Toc487275083"/>
-      <w:bookmarkStart w:id="117" w:name="_Toc487287969"/>
-      <w:bookmarkStart w:id="118" w:name="_Toc488569446"/>
+      <w:bookmarkStart w:id="116" w:name="_Toc474158326"/>
+      <w:bookmarkStart w:id="117" w:name="_Toc487275083"/>
+      <w:bookmarkStart w:id="118" w:name="_Toc487287969"/>
+      <w:bookmarkStart w:id="119" w:name="_Toc488569446"/>
       <w:r>
         <w:rPr>
           <w:lang w:val="en-US"/>
@@ -23185,10 +23332,10 @@
         </w:rPr>
         <w:t>non-Windows users)</w:t>
       </w:r>
-      <w:bookmarkEnd w:id="115"/>
       <w:bookmarkEnd w:id="116"/>
       <w:bookmarkEnd w:id="117"/>
       <w:bookmarkEnd w:id="118"/>
+      <w:bookmarkEnd w:id="119"/>
     </w:p>
     <w:p>
       <w:pPr>
@@ -23577,20 +23724,20 @@
           <w:lang w:val="en-US"/>
         </w:rPr>
       </w:pPr>
-      <w:bookmarkStart w:id="119" w:name="_Toc474158327"/>
-      <w:bookmarkStart w:id="120" w:name="_Toc487275084"/>
-      <w:bookmarkStart w:id="121" w:name="_Toc487287970"/>
-      <w:bookmarkStart w:id="122" w:name="_Toc488569447"/>
+      <w:bookmarkStart w:id="120" w:name="_Toc474158327"/>
+      <w:bookmarkStart w:id="121" w:name="_Toc487275084"/>
+      <w:bookmarkStart w:id="122" w:name="_Toc487287970"/>
+      <w:bookmarkStart w:id="123" w:name="_Toc488569447"/>
       <w:r>
         <w:rPr>
           <w:lang w:val="en-US"/>
         </w:rPr>
         <w:t>Configuring</w:t>
       </w:r>
-      <w:bookmarkEnd w:id="119"/>
       <w:bookmarkEnd w:id="120"/>
       <w:bookmarkEnd w:id="121"/>
       <w:bookmarkEnd w:id="122"/>
+      <w:bookmarkEnd w:id="123"/>
     </w:p>
     <w:p>
       <w:pPr>
@@ -24219,20 +24366,20 @@
           <w:lang w:val="en-US"/>
         </w:rPr>
       </w:pPr>
-      <w:bookmarkStart w:id="123" w:name="_Toc474158328"/>
-      <w:bookmarkStart w:id="124" w:name="_Toc487275085"/>
-      <w:bookmarkStart w:id="125" w:name="_Toc487287971"/>
-      <w:bookmarkStart w:id="126" w:name="_Toc488569448"/>
+      <w:bookmarkStart w:id="124" w:name="_Toc474158328"/>
+      <w:bookmarkStart w:id="125" w:name="_Toc487275085"/>
+      <w:bookmarkStart w:id="126" w:name="_Toc487287971"/>
+      <w:bookmarkStart w:id="127" w:name="_Toc488569448"/>
       <w:r>
         <w:rPr>
           <w:lang w:val="en-US"/>
         </w:rPr>
         <w:t>Building</w:t>
       </w:r>
-      <w:bookmarkEnd w:id="123"/>
       <w:bookmarkEnd w:id="124"/>
       <w:bookmarkEnd w:id="125"/>
       <w:bookmarkEnd w:id="126"/>
+      <w:bookmarkEnd w:id="127"/>
     </w:p>
     <w:p>
       <w:pPr>
@@ -24820,10 +24967,10 @@
           <w:lang w:val="en-US"/>
         </w:rPr>
       </w:pPr>
-      <w:bookmarkStart w:id="127" w:name="_Toc474158329"/>
-      <w:bookmarkStart w:id="128" w:name="_Toc487275086"/>
-      <w:bookmarkStart w:id="129" w:name="_Toc487287972"/>
-      <w:bookmarkStart w:id="130" w:name="_Toc488569449"/>
+      <w:bookmarkStart w:id="128" w:name="_Toc474158329"/>
+      <w:bookmarkStart w:id="129" w:name="_Toc487275086"/>
+      <w:bookmarkStart w:id="130" w:name="_Toc487287972"/>
+      <w:bookmarkStart w:id="131" w:name="_Toc488569449"/>
       <w:r>
         <w:rPr>
           <w:lang w:val="en-US"/>
@@ -24837,10 +24984,10 @@
         </w:rPr>
         <w:t>ing</w:t>
       </w:r>
-      <w:bookmarkEnd w:id="127"/>
       <w:bookmarkEnd w:id="128"/>
       <w:bookmarkEnd w:id="129"/>
       <w:bookmarkEnd w:id="130"/>
+      <w:bookmarkEnd w:id="131"/>
     </w:p>
     <w:p>
       <w:pPr>
@@ -25210,20 +25357,20 @@
           <w:lang w:val="en-US"/>
         </w:rPr>
       </w:pPr>
-      <w:bookmarkStart w:id="131" w:name="_Toc474158330"/>
-      <w:bookmarkStart w:id="132" w:name="_Toc487275087"/>
-      <w:bookmarkStart w:id="133" w:name="_Toc487287973"/>
-      <w:bookmarkStart w:id="134" w:name="_Toc488569450"/>
+      <w:bookmarkStart w:id="132" w:name="_Toc474158330"/>
+      <w:bookmarkStart w:id="133" w:name="_Toc487275087"/>
+      <w:bookmarkStart w:id="134" w:name="_Toc487287973"/>
+      <w:bookmarkStart w:id="135" w:name="_Toc488569450"/>
       <w:r>
         <w:rPr>
           <w:lang w:val="en-US"/>
         </w:rPr>
         <w:t>Getting started</w:t>
       </w:r>
-      <w:bookmarkEnd w:id="131"/>
       <w:bookmarkEnd w:id="132"/>
       <w:bookmarkEnd w:id="133"/>
       <w:bookmarkEnd w:id="134"/>
+      <w:bookmarkEnd w:id="135"/>
     </w:p>
     <w:p>
       <w:pPr>
@@ -25884,7 +26031,7 @@
           <w:lang w:val="en-US"/>
         </w:rPr>
       </w:pPr>
-      <w:bookmarkStart w:id="135" w:name="_Ref461608998"/>
+      <w:bookmarkStart w:id="136" w:name="_Ref461608998"/>
       <w:r>
         <w:rPr>
           <w:b/>
@@ -25925,7 +26072,7 @@
         </w:rPr>
         <w:fldChar w:fldCharType="end"/>
       </w:r>
-      <w:bookmarkEnd w:id="135"/>
+      <w:bookmarkEnd w:id="136"/>
       <w:r>
         <w:rPr>
           <w:lang w:val="en-US"/>
@@ -26121,24 +26268,24 @@
           <w:lang w:val="en-US"/>
         </w:rPr>
       </w:pPr>
-      <w:bookmarkStart w:id="136" w:name="_Toc474158331"/>
-      <w:bookmarkStart w:id="137" w:name="_Ref485924072"/>
-      <w:bookmarkStart w:id="138" w:name="_Toc487275088"/>
-      <w:bookmarkStart w:id="139" w:name="_Toc487287974"/>
-      <w:bookmarkStart w:id="140" w:name="_Ref488051616"/>
-      <w:bookmarkStart w:id="141" w:name="_Toc488569451"/>
+      <w:bookmarkStart w:id="137" w:name="_Toc474158331"/>
+      <w:bookmarkStart w:id="138" w:name="_Ref485924072"/>
+      <w:bookmarkStart w:id="139" w:name="_Toc487275088"/>
+      <w:bookmarkStart w:id="140" w:name="_Toc487287974"/>
+      <w:bookmarkStart w:id="141" w:name="_Ref488051616"/>
+      <w:bookmarkStart w:id="142" w:name="_Toc488569451"/>
       <w:r>
         <w:rPr>
           <w:lang w:val="en-US"/>
         </w:rPr>
         <w:t>Configuring GammaRay</w:t>
       </w:r>
-      <w:bookmarkEnd w:id="136"/>
       <w:bookmarkEnd w:id="137"/>
       <w:bookmarkEnd w:id="138"/>
       <w:bookmarkEnd w:id="139"/>
       <w:bookmarkEnd w:id="140"/>
       <w:bookmarkEnd w:id="141"/>
+      <w:bookmarkEnd w:id="142"/>
     </w:p>
     <w:p>
       <w:pPr>
@@ -26301,7 +26448,7 @@
           <w:lang w:val="en-US"/>
         </w:rPr>
       </w:pPr>
-      <w:bookmarkStart w:id="142" w:name="_Ref461608640"/>
+      <w:bookmarkStart w:id="143" w:name="_Ref461608640"/>
       <w:r>
         <w:rPr>
           <w:b/>
@@ -26342,7 +26489,7 @@
         </w:rPr>
         <w:fldChar w:fldCharType="end"/>
       </w:r>
-      <w:bookmarkEnd w:id="142"/>
+      <w:bookmarkEnd w:id="143"/>
       <w:r>
         <w:rPr>
           <w:lang w:val="en-US"/>
@@ -26577,22 +26724,22 @@
           <w:lang w:val="en-US"/>
         </w:rPr>
       </w:pPr>
-      <w:bookmarkStart w:id="143" w:name="_Ref466988805"/>
-      <w:bookmarkStart w:id="144" w:name="_Toc474158332"/>
-      <w:bookmarkStart w:id="145" w:name="_Toc487275089"/>
-      <w:bookmarkStart w:id="146" w:name="_Toc487287975"/>
-      <w:bookmarkStart w:id="147" w:name="_Toc488569452"/>
+      <w:bookmarkStart w:id="144" w:name="_Ref466988805"/>
+      <w:bookmarkStart w:id="145" w:name="_Toc474158332"/>
+      <w:bookmarkStart w:id="146" w:name="_Toc487275089"/>
+      <w:bookmarkStart w:id="147" w:name="_Toc487287975"/>
+      <w:bookmarkStart w:id="148" w:name="_Toc488569452"/>
       <w:r>
         <w:rPr>
           <w:lang w:val="en-US"/>
         </w:rPr>
         <w:t>Creating a project</w:t>
       </w:r>
-      <w:bookmarkEnd w:id="143"/>
       <w:bookmarkEnd w:id="144"/>
       <w:bookmarkEnd w:id="145"/>
       <w:bookmarkEnd w:id="146"/>
       <w:bookmarkEnd w:id="147"/>
+      <w:bookmarkEnd w:id="148"/>
     </w:p>
     <w:p>
       <w:pPr>
@@ -26866,7 +27013,7 @@
           <w:lang w:val="en-US"/>
         </w:rPr>
       </w:pPr>
-      <w:bookmarkStart w:id="148" w:name="_Ref461609364"/>
+      <w:bookmarkStart w:id="149" w:name="_Ref461609364"/>
       <w:r>
         <w:rPr>
           <w:b/>
@@ -26907,7 +27054,7 @@
         </w:rPr>
         <w:fldChar w:fldCharType="end"/>
       </w:r>
-      <w:bookmarkEnd w:id="148"/>
+      <w:bookmarkEnd w:id="149"/>
       <w:r>
         <w:rPr>
           <w:lang w:val="en-US"/>
@@ -27275,22 +27422,22 @@
           <w:lang w:val="en-US"/>
         </w:rPr>
       </w:pPr>
-      <w:bookmarkStart w:id="149" w:name="_Toc474158333"/>
-      <w:bookmarkStart w:id="150" w:name="_Toc487275090"/>
-      <w:bookmarkStart w:id="151" w:name="_Toc487287976"/>
-      <w:bookmarkStart w:id="152" w:name="_Ref488051662"/>
-      <w:bookmarkStart w:id="153" w:name="_Toc488569453"/>
+      <w:bookmarkStart w:id="150" w:name="_Toc474158333"/>
+      <w:bookmarkStart w:id="151" w:name="_Toc487275090"/>
+      <w:bookmarkStart w:id="152" w:name="_Toc487287976"/>
+      <w:bookmarkStart w:id="153" w:name="_Ref488051662"/>
+      <w:bookmarkStart w:id="154" w:name="_Toc488569453"/>
       <w:r>
         <w:rPr>
           <w:lang w:val="en-US"/>
         </w:rPr>
         <w:t>Adding data files to your project</w:t>
       </w:r>
-      <w:bookmarkEnd w:id="149"/>
       <w:bookmarkEnd w:id="150"/>
       <w:bookmarkEnd w:id="151"/>
       <w:bookmarkEnd w:id="152"/>
       <w:bookmarkEnd w:id="153"/>
+      <w:bookmarkEnd w:id="154"/>
     </w:p>
     <w:p>
       <w:pPr>
@@ -27748,7 +27895,7 @@
           <w:lang w:val="en-US"/>
         </w:rPr>
       </w:pPr>
-      <w:bookmarkStart w:id="154" w:name="_Ref461607313"/>
+      <w:bookmarkStart w:id="155" w:name="_Ref461607313"/>
       <w:r>
         <w:rPr>
           <w:b/>
@@ -27789,7 +27936,7 @@
         </w:rPr>
         <w:fldChar w:fldCharType="end"/>
       </w:r>
-      <w:bookmarkEnd w:id="154"/>
+      <w:bookmarkEnd w:id="155"/>
       <w:r>
         <w:rPr>
           <w:lang w:val="en-US"/>
@@ -27853,7 +28000,7 @@
           <w:lang w:val="en-US"/>
         </w:rPr>
       </w:pPr>
-      <w:bookmarkStart w:id="155" w:name="_Ref461608094"/>
+      <w:bookmarkStart w:id="156" w:name="_Ref461608094"/>
       <w:r>
         <w:rPr>
           <w:b/>
@@ -27894,7 +28041,7 @@
         </w:rPr>
         <w:fldChar w:fldCharType="end"/>
       </w:r>
-      <w:bookmarkEnd w:id="155"/>
+      <w:bookmarkEnd w:id="156"/>
       <w:r>
         <w:rPr>
           <w:lang w:val="en-US"/>
@@ -27957,7 +28104,7 @@
           <w:lang w:val="en-US"/>
         </w:rPr>
       </w:pPr>
-      <w:bookmarkStart w:id="156" w:name="_Ref461608097"/>
+      <w:bookmarkStart w:id="157" w:name="_Ref461608097"/>
       <w:r>
         <w:rPr>
           <w:b/>
@@ -27998,7 +28145,7 @@
         </w:rPr>
         <w:fldChar w:fldCharType="end"/>
       </w:r>
-      <w:bookmarkEnd w:id="156"/>
+      <w:bookmarkEnd w:id="157"/>
       <w:r>
         <w:rPr>
           <w:lang w:val="en-US"/>
@@ -28236,7 +28383,7 @@
           <w:lang w:val="en-US"/>
         </w:rPr>
       </w:pPr>
-      <w:bookmarkStart w:id="157" w:name="_Ref461606202"/>
+      <w:bookmarkStart w:id="158" w:name="_Ref461606202"/>
       <w:r>
         <w:rPr>
           <w:b/>
@@ -28277,7 +28424,7 @@
         </w:rPr>
         <w:fldChar w:fldCharType="end"/>
       </w:r>
-      <w:bookmarkEnd w:id="157"/>
+      <w:bookmarkEnd w:id="158"/>
       <w:r>
         <w:rPr>
           <w:lang w:val="en-US"/>
@@ -28393,20 +28540,20 @@
           <w:lang w:val="en-US"/>
         </w:rPr>
       </w:pPr>
-      <w:bookmarkStart w:id="158" w:name="_Toc474158334"/>
-      <w:bookmarkStart w:id="159" w:name="_Toc487275091"/>
-      <w:bookmarkStart w:id="160" w:name="_Toc487287977"/>
-      <w:bookmarkStart w:id="161" w:name="_Toc488569454"/>
+      <w:bookmarkStart w:id="159" w:name="_Toc474158334"/>
+      <w:bookmarkStart w:id="160" w:name="_Toc487275091"/>
+      <w:bookmarkStart w:id="161" w:name="_Toc487287977"/>
+      <w:bookmarkStart w:id="162" w:name="_Toc488569454"/>
       <w:r>
         <w:rPr>
           <w:lang w:val="en-US"/>
         </w:rPr>
         <w:t>Removing data files from the project</w:t>
       </w:r>
-      <w:bookmarkEnd w:id="158"/>
       <w:bookmarkEnd w:id="159"/>
       <w:bookmarkEnd w:id="160"/>
       <w:bookmarkEnd w:id="161"/>
+      <w:bookmarkEnd w:id="162"/>
     </w:p>
     <w:p>
       <w:pPr>
@@ -28460,20 +28607,20 @@
           <w:lang w:val="en-US"/>
         </w:rPr>
       </w:pPr>
-      <w:bookmarkStart w:id="162" w:name="_Ref485804883"/>
-      <w:bookmarkStart w:id="163" w:name="_Toc487275092"/>
-      <w:bookmarkStart w:id="164" w:name="_Toc487287978"/>
-      <w:bookmarkStart w:id="165" w:name="_Toc488569455"/>
+      <w:bookmarkStart w:id="163" w:name="_Ref485804883"/>
+      <w:bookmarkStart w:id="164" w:name="_Toc487275092"/>
+      <w:bookmarkStart w:id="165" w:name="_Toc487287978"/>
+      <w:bookmarkStart w:id="166" w:name="_Toc488569455"/>
       <w:r>
         <w:rPr>
           <w:lang w:val="en-US"/>
         </w:rPr>
         <w:t>Freeing up memory by freeing loaded data</w:t>
       </w:r>
-      <w:bookmarkEnd w:id="162"/>
       <w:bookmarkEnd w:id="163"/>
       <w:bookmarkEnd w:id="164"/>
       <w:bookmarkEnd w:id="165"/>
+      <w:bookmarkEnd w:id="166"/>
     </w:p>
     <w:p>
       <w:pPr>
@@ -28540,20 +28687,20 @@
           <w:lang w:val="en-US"/>
         </w:rPr>
       </w:pPr>
-      <w:bookmarkStart w:id="166" w:name="_Toc474158335"/>
-      <w:bookmarkStart w:id="167" w:name="_Toc487275093"/>
-      <w:bookmarkStart w:id="168" w:name="_Toc487287979"/>
-      <w:bookmarkStart w:id="169" w:name="_Toc488569456"/>
+      <w:bookmarkStart w:id="167" w:name="_Toc474158335"/>
+      <w:bookmarkStart w:id="168" w:name="_Toc487275093"/>
+      <w:bookmarkStart w:id="169" w:name="_Toc487287979"/>
+      <w:bookmarkStart w:id="170" w:name="_Toc488569456"/>
       <w:r>
         <w:rPr>
           <w:lang w:val="en-US"/>
         </w:rPr>
         <w:t>Conventions</w:t>
       </w:r>
-      <w:bookmarkEnd w:id="166"/>
       <w:bookmarkEnd w:id="167"/>
       <w:bookmarkEnd w:id="168"/>
       <w:bookmarkEnd w:id="169"/>
+      <w:bookmarkEnd w:id="170"/>
     </w:p>
     <w:p>
       <w:pPr>
@@ -28834,7 +28981,7 @@
           <w:lang w:val="en-US"/>
         </w:rPr>
       </w:pPr>
-      <w:bookmarkStart w:id="170" w:name="_Ref466970302"/>
+      <w:bookmarkStart w:id="171" w:name="_Ref466970302"/>
       <w:r>
         <w:rPr>
           <w:b/>
@@ -28875,7 +29022,7 @@
         </w:rPr>
         <w:fldChar w:fldCharType="end"/>
       </w:r>
-      <w:bookmarkEnd w:id="170"/>
+      <w:bookmarkEnd w:id="171"/>
       <w:r>
         <w:rPr>
           <w:lang w:val="en-US"/>
@@ -28986,20 +29133,20 @@
           <w:lang w:val="en-US"/>
         </w:rPr>
       </w:pPr>
-      <w:bookmarkStart w:id="171" w:name="_Toc474158336"/>
-      <w:bookmarkStart w:id="172" w:name="_Toc487275094"/>
-      <w:bookmarkStart w:id="173" w:name="_Toc487287980"/>
-      <w:bookmarkStart w:id="174" w:name="_Toc488569457"/>
+      <w:bookmarkStart w:id="172" w:name="_Toc474158336"/>
+      <w:bookmarkStart w:id="173" w:name="_Toc487275094"/>
+      <w:bookmarkStart w:id="174" w:name="_Toc487287980"/>
+      <w:bookmarkStart w:id="175" w:name="_Toc488569457"/>
       <w:r>
         <w:rPr>
           <w:lang w:val="en-US"/>
         </w:rPr>
         <w:t>Plot Dialog</w:t>
       </w:r>
-      <w:bookmarkEnd w:id="171"/>
       <w:bookmarkEnd w:id="172"/>
       <w:bookmarkEnd w:id="173"/>
       <w:bookmarkEnd w:id="174"/>
+      <w:bookmarkEnd w:id="175"/>
     </w:p>
     <w:p>
       <w:pPr>
@@ -29394,7 +29541,7 @@
           </mc:Choice>
           <mc:Fallback>
             <w:pict>
-              <v:shapetype w14:anchorId="30707E94" id="_x0000_t32" coordsize="21600,21600" o:spt="32" o:oned="t" path="m,l21600,21600e" filled="f">
+              <v:shapetype w14:anchorId="1CF05B77" id="_x0000_t32" coordsize="21600,21600" o:spt="32" o:oned="t" path="m,l21600,21600e" filled="f">
                 <v:path arrowok="t" fillok="f" o:connecttype="none"/>
                 <o:lock v:ext="edit" shapetype="t"/>
               </v:shapetype>
@@ -29471,7 +29618,7 @@
           </mc:Choice>
           <mc:Fallback>
             <w:pict>
-              <v:shape w14:anchorId="277F3F17" id="Conector de seta reta 29" o:spid="_x0000_s1026" type="#_x0000_t32" style="position:absolute;margin-left:311.65pt;margin-top:154pt;width:34.6pt;height:31.9pt;flip:y;z-index:251750912;visibility:visible;mso-wrap-style:square;mso-width-percent:0;mso-height-percent:0;mso-wrap-distance-left:9pt;mso-wrap-distance-top:0;mso-wrap-distance-right:9pt;mso-wrap-distance-bottom:0;mso-position-horizontal:absolute;mso-position-horizontal-relative:text;mso-position-vertical:absolute;mso-position-vertical-relative:text;mso-width-percent:0;mso-height-percent:0;mso-width-relative:margin;mso-height-relative:margin" o:gfxdata="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" strokecolor="#5b9bd5 [3204]" strokeweight=".5pt">
+              <v:shape w14:anchorId="2534F7D6" id="Conector de seta reta 29" o:spid="_x0000_s1026" type="#_x0000_t32" style="position:absolute;margin-left:311.65pt;margin-top:154pt;width:34.6pt;height:31.9pt;flip:y;z-index:251750912;visibility:visible;mso-wrap-style:square;mso-width-percent:0;mso-height-percent:0;mso-wrap-distance-left:9pt;mso-wrap-distance-top:0;mso-wrap-distance-right:9pt;mso-wrap-distance-bottom:0;mso-position-horizontal:absolute;mso-position-horizontal-relative:text;mso-position-vertical:absolute;mso-position-vertical-relative:text;mso-width-percent:0;mso-height-percent:0;mso-width-relative:margin;mso-height-relative:margin" o:gfxdata="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" strokecolor="#5b9bd5 [3204]" strokeweight=".5pt">
                 <v:stroke endarrow="open" joinstyle="miter"/>
               </v:shape>
             </w:pict>
@@ -29544,7 +29691,7 @@
           </mc:Choice>
           <mc:Fallback>
             <w:pict>
-              <v:shape w14:anchorId="4F5E0489" id="Conector de seta reta 28" o:spid="_x0000_s1026" type="#_x0000_t32" style="position:absolute;margin-left:313.65pt;margin-top:137.7pt;width:32.55pt;height:8.85pt;flip:y;z-index:251713024;visibility:visible;mso-wrap-style:square;mso-width-percent:0;mso-height-percent:0;mso-wrap-distance-left:9pt;mso-wrap-distance-top:0;mso-wrap-distance-right:9pt;mso-wrap-distance-bottom:0;mso-position-horizontal:absolute;mso-position-horizontal-relative:text;mso-position-vertical:absolute;mso-position-vertical-relative:text;mso-width-percent:0;mso-height-percent:0;mso-width-relative:margin;mso-height-relative:margin" o:gfxdata="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" strokecolor="#5b9bd5 [3204]" strokeweight=".5pt">
+              <v:shape w14:anchorId="18FAD3DD" id="Conector de seta reta 28" o:spid="_x0000_s1026" type="#_x0000_t32" style="position:absolute;margin-left:313.65pt;margin-top:137.7pt;width:32.55pt;height:8.85pt;flip:y;z-index:251713024;visibility:visible;mso-wrap-style:square;mso-width-percent:0;mso-height-percent:0;mso-wrap-distance-left:9pt;mso-wrap-distance-top:0;mso-wrap-distance-right:9pt;mso-wrap-distance-bottom:0;mso-position-horizontal:absolute;mso-position-horizontal-relative:text;mso-position-vertical:absolute;mso-position-vertical-relative:text;mso-width-percent:0;mso-height-percent:0;mso-width-relative:margin;mso-height-relative:margin" o:gfxdata="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" strokecolor="#5b9bd5 [3204]" strokeweight=".5pt">
                 <v:stroke endarrow="open" joinstyle="miter"/>
               </v:shape>
             </w:pict>
@@ -29617,7 +29764,7 @@
           </mc:Choice>
           <mc:Fallback>
             <w:pict>
-              <v:shape w14:anchorId="6AA14604" id="Conector de seta reta 86" o:spid="_x0000_s1026" type="#_x0000_t32" style="position:absolute;margin-left:314.35pt;margin-top:31.05pt;width:21.05pt;height:4.75pt;z-index:251771392;visibility:visible;mso-wrap-style:square;mso-width-percent:0;mso-height-percent:0;mso-wrap-distance-left:9pt;mso-wrap-distance-top:0;mso-wrap-distance-right:9pt;mso-wrap-distance-bottom:0;mso-position-horizontal:absolute;mso-position-horizontal-relative:text;mso-position-vertical:absolute;mso-position-vertical-relative:text;mso-width-percent:0;mso-height-percent:0;mso-width-relative:margin;mso-height-relative:margin" o:gfxdata="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" strokecolor="#5b9bd5 [3204]" strokeweight=".5pt">
+              <v:shape w14:anchorId="2F5C1424" id="Conector de seta reta 86" o:spid="_x0000_s1026" type="#_x0000_t32" style="position:absolute;margin-left:314.35pt;margin-top:31.05pt;width:21.05pt;height:4.75pt;z-index:251771392;visibility:visible;mso-wrap-style:square;mso-width-percent:0;mso-height-percent:0;mso-wrap-distance-left:9pt;mso-wrap-distance-top:0;mso-wrap-distance-right:9pt;mso-wrap-distance-bottom:0;mso-position-horizontal:absolute;mso-position-horizontal-relative:text;mso-position-vertical:absolute;mso-position-vertical-relative:text;mso-width-percent:0;mso-height-percent:0;mso-width-relative:margin;mso-height-relative:margin" o:gfxdata="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" strokecolor="#5b9bd5 [3204]" strokeweight=".5pt">
                 <v:stroke endarrow="open" joinstyle="miter"/>
               </v:shape>
             </w:pict>
@@ -29690,7 +29837,7 @@
           </mc:Choice>
           <mc:Fallback>
             <w:pict>
-              <v:shape w14:anchorId="7CC90650" id="Conector de seta reta 85" o:spid="_x0000_s1026" type="#_x0000_t32" style="position:absolute;margin-left:313pt;margin-top:68.4pt;width:20.35pt;height:10.85pt;z-index:251765248;visibility:visible;mso-wrap-style:square;mso-width-percent:0;mso-height-percent:0;mso-wrap-distance-left:9pt;mso-wrap-distance-top:0;mso-wrap-distance-right:9pt;mso-wrap-distance-bottom:0;mso-position-horizontal:absolute;mso-position-horizontal-relative:text;mso-position-vertical:absolute;mso-position-vertical-relative:text;mso-width-percent:0;mso-height-percent:0;mso-width-relative:margin;mso-height-relative:margin" o:gfxdata="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" strokecolor="#5b9bd5 [3204]" strokeweight=".5pt">
+              <v:shape w14:anchorId="0129E79D" id="Conector de seta reta 85" o:spid="_x0000_s1026" type="#_x0000_t32" style="position:absolute;margin-left:313pt;margin-top:68.4pt;width:20.35pt;height:10.85pt;z-index:251765248;visibility:visible;mso-wrap-style:square;mso-width-percent:0;mso-height-percent:0;mso-wrap-distance-left:9pt;mso-wrap-distance-top:0;mso-wrap-distance-right:9pt;mso-wrap-distance-bottom:0;mso-position-horizontal:absolute;mso-position-horizontal-relative:text;mso-position-vertical:absolute;mso-position-vertical-relative:text;mso-width-percent:0;mso-height-percent:0;mso-width-relative:margin;mso-height-relative:margin" o:gfxdata="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" strokecolor="#5b9bd5 [3204]" strokeweight=".5pt">
                 <v:stroke endarrow="open" joinstyle="miter"/>
               </v:shape>
             </w:pict>
@@ -29762,7 +29909,7 @@
           </mc:Choice>
           <mc:Fallback>
             <w:pict>
-              <v:shapetype w14:anchorId="6698F0E9" id="_x0000_t87" coordsize="21600,21600" o:spt="87" adj="1800,10800" path="m21600,qx10800@0l10800@2qy0@11,10800@3l10800@1qy21600,21600e" filled="f">
+              <v:shapetype w14:anchorId="4D946A01" id="_x0000_t87" coordsize="21600,21600" o:spt="87" adj="1800,10800" path="m21600,qx10800@0l10800@2qy0@11,10800@3l10800@1qy21600,21600e" filled="f">
                 <v:formulas>
                   <v:f eqn="val #0"/>
                   <v:f eqn="sum 21600 0 #0"/>
@@ -29858,7 +30005,7 @@
           </mc:Choice>
           <mc:Fallback>
             <w:pict>
-              <v:shape w14:anchorId="194F1330" id="Chave esquerda 26" o:spid="_x0000_s1026" type="#_x0000_t87" style="position:absolute;margin-left:335.6pt;margin-top:52.75pt;width:16.3pt;height:56.35pt;z-index:251647488;visibility:visible;mso-wrap-style:square;mso-width-percent:0;mso-height-percent:0;mso-wrap-distance-left:9pt;mso-wrap-distance-top:0;mso-wrap-distance-right:9pt;mso-wrap-distance-bottom:0;mso-position-horizontal:absolute;mso-position-horizontal-relative:text;mso-position-vertical:absolute;mso-position-vertical-relative:text;mso-width-percent:0;mso-height-percent:0;mso-width-relative:margin;mso-height-relative:margin;v-text-anchor:middle" o:gfxdata="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" adj="521" strokecolor="#5b9bd5 [3204]" strokeweight=".5pt">
+              <v:shape w14:anchorId="6EDC4C2B" id="Chave esquerda 26" o:spid="_x0000_s1026" type="#_x0000_t87" style="position:absolute;margin-left:335.6pt;margin-top:52.75pt;width:16.3pt;height:56.35pt;z-index:251647488;visibility:visible;mso-wrap-style:square;mso-width-percent:0;mso-height-percent:0;mso-wrap-distance-left:9pt;mso-wrap-distance-top:0;mso-wrap-distance-right:9pt;mso-wrap-distance-bottom:0;mso-position-horizontal:absolute;mso-position-horizontal-relative:text;mso-position-vertical:absolute;mso-position-vertical-relative:text;mso-width-percent:0;mso-height-percent:0;mso-width-relative:margin;mso-height-relative:margin;v-text-anchor:middle" o:gfxdata="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" adj="521" strokecolor="#5b9bd5 [3204]" strokeweight=".5pt">
                 <v:stroke joinstyle="miter"/>
               </v:shape>
             </w:pict>
@@ -30199,7 +30346,7 @@
           </mc:Choice>
           <mc:Fallback>
             <w:pict>
-              <v:shape w14:anchorId="502BE0A7" id="Conector de seta reta 27" o:spid="_x0000_s1026" type="#_x0000_t32" style="position:absolute;margin-left:315.05pt;margin-top:114.5pt;width:29.9pt;height:4.85pt;z-index:251679232;visibility:visible;mso-wrap-style:square;mso-width-percent:0;mso-height-percent:0;mso-wrap-distance-left:9pt;mso-wrap-distance-top:0;mso-wrap-distance-right:9pt;mso-wrap-distance-bottom:0;mso-position-horizontal:absolute;mso-position-horizontal-relative:text;mso-position-vertical:absolute;mso-position-vertical-relative:text;mso-width-percent:0;mso-height-percent:0;mso-width-relative:margin;mso-height-relative:margin" o:gfxdata="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" strokecolor="#5b9bd5 [3204]" strokeweight=".5pt">
+              <v:shape w14:anchorId="7F5CF0D6" id="Conector de seta reta 27" o:spid="_x0000_s1026" type="#_x0000_t32" style="position:absolute;margin-left:315.05pt;margin-top:114.5pt;width:29.9pt;height:4.85pt;z-index:251679232;visibility:visible;mso-wrap-style:square;mso-width-percent:0;mso-height-percent:0;mso-wrap-distance-left:9pt;mso-wrap-distance-top:0;mso-wrap-distance-right:9pt;mso-wrap-distance-bottom:0;mso-position-horizontal:absolute;mso-position-horizontal-relative:text;mso-position-vertical:absolute;mso-position-vertical-relative:text;mso-width-percent:0;mso-height-percent:0;mso-width-relative:margin;mso-height-relative:margin" o:gfxdata="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" strokecolor="#5b9bd5 [3204]" strokeweight=".5pt">
                 <v:stroke endarrow="open" joinstyle="miter"/>
               </v:shape>
             </w:pict>
@@ -30256,7 +30403,7 @@
           <w:lang w:val="en-US"/>
         </w:rPr>
       </w:pPr>
-      <w:bookmarkStart w:id="175" w:name="_Ref461610456"/>
+      <w:bookmarkStart w:id="176" w:name="_Ref461610456"/>
       <w:r>
         <w:rPr>
           <w:b/>
@@ -30297,7 +30444,7 @@
         </w:rPr>
         <w:fldChar w:fldCharType="end"/>
       </w:r>
-      <w:bookmarkEnd w:id="175"/>
+      <w:bookmarkEnd w:id="176"/>
       <w:r>
         <w:rPr>
           <w:lang w:val="en-US"/>
@@ -30396,20 +30543,20 @@
           <w:lang w:val="en-US"/>
         </w:rPr>
       </w:pPr>
-      <w:bookmarkStart w:id="176" w:name="_Toc474158337"/>
-      <w:bookmarkStart w:id="177" w:name="_Toc487275095"/>
-      <w:bookmarkStart w:id="178" w:name="_Toc487287981"/>
-      <w:bookmarkStart w:id="179" w:name="_Toc488569458"/>
+      <w:bookmarkStart w:id="177" w:name="_Toc474158337"/>
+      <w:bookmarkStart w:id="178" w:name="_Toc487275095"/>
+      <w:bookmarkStart w:id="179" w:name="_Toc487287981"/>
+      <w:bookmarkStart w:id="180" w:name="_Toc488569458"/>
       <w:r>
         <w:rPr>
           <w:lang w:val="en-US"/>
         </w:rPr>
         <w:t>Parameters Dialog</w:t>
       </w:r>
-      <w:bookmarkEnd w:id="176"/>
       <w:bookmarkEnd w:id="177"/>
       <w:bookmarkEnd w:id="178"/>
       <w:bookmarkEnd w:id="179"/>
+      <w:bookmarkEnd w:id="180"/>
     </w:p>
     <w:p>
       <w:pPr>
@@ -30898,7 +31045,7 @@
           <w:lang w:val="en-US"/>
         </w:rPr>
       </w:pPr>
-      <w:bookmarkStart w:id="180" w:name="_Ref461611658"/>
+      <w:bookmarkStart w:id="181" w:name="_Ref461611658"/>
       <w:r>
         <w:rPr>
           <w:b/>
@@ -30939,7 +31086,7 @@
         </w:rPr>
         <w:fldChar w:fldCharType="end"/>
       </w:r>
-      <w:bookmarkEnd w:id="180"/>
+      <w:bookmarkEnd w:id="181"/>
       <w:r>
         <w:rPr>
           <w:lang w:val="en-US"/>
@@ -30974,24 +31121,24 @@
           <w:lang w:val="en-US"/>
         </w:rPr>
       </w:pPr>
-      <w:bookmarkStart w:id="181" w:name="_Toc474158338"/>
-      <w:bookmarkStart w:id="182" w:name="_Ref485654523"/>
-      <w:bookmarkStart w:id="183" w:name="_Ref485923253"/>
-      <w:bookmarkStart w:id="184" w:name="_Toc487275096"/>
-      <w:bookmarkStart w:id="185" w:name="_Toc487287982"/>
-      <w:bookmarkStart w:id="186" w:name="_Toc488569459"/>
+      <w:bookmarkStart w:id="182" w:name="_Toc474158338"/>
+      <w:bookmarkStart w:id="183" w:name="_Ref485654523"/>
+      <w:bookmarkStart w:id="184" w:name="_Ref485923253"/>
+      <w:bookmarkStart w:id="185" w:name="_Toc487275096"/>
+      <w:bookmarkStart w:id="186" w:name="_Toc487287982"/>
+      <w:bookmarkStart w:id="187" w:name="_Toc488569459"/>
       <w:r>
         <w:rPr>
           <w:lang w:val="en-US"/>
         </w:rPr>
         <w:t>3D Viewer</w:t>
       </w:r>
-      <w:bookmarkEnd w:id="181"/>
       <w:bookmarkEnd w:id="182"/>
       <w:bookmarkEnd w:id="183"/>
       <w:bookmarkEnd w:id="184"/>
       <w:bookmarkEnd w:id="185"/>
       <w:bookmarkEnd w:id="186"/>
+      <w:bookmarkEnd w:id="187"/>
     </w:p>
     <w:p>
       <w:pPr>
@@ -31368,7 +31515,7 @@
           <w:lang w:val="en-US"/>
         </w:rPr>
       </w:pPr>
-      <w:bookmarkStart w:id="187" w:name="_Ref484969902"/>
+      <w:bookmarkStart w:id="188" w:name="_Ref484969902"/>
       <w:r>
         <w:rPr>
           <w:b/>
@@ -31409,7 +31556,7 @@
         </w:rPr>
         <w:fldChar w:fldCharType="end"/>
       </w:r>
-      <w:bookmarkEnd w:id="187"/>
+      <w:bookmarkEnd w:id="188"/>
       <w:r>
         <w:rPr>
           <w:lang w:val="en-US"/>
@@ -31424,18 +31571,18 @@
           <w:lang w:val="en-US"/>
         </w:rPr>
       </w:pPr>
-      <w:bookmarkStart w:id="188" w:name="_Toc487275097"/>
-      <w:bookmarkStart w:id="189" w:name="_Toc487287983"/>
-      <w:bookmarkStart w:id="190" w:name="_Toc488569460"/>
+      <w:bookmarkStart w:id="189" w:name="_Toc487275097"/>
+      <w:bookmarkStart w:id="190" w:name="_Toc487287983"/>
+      <w:bookmarkStart w:id="191" w:name="_Toc488569460"/>
       <w:r>
         <w:rPr>
           <w:lang w:val="en-US"/>
         </w:rPr>
         <w:t>Known issues</w:t>
       </w:r>
-      <w:bookmarkEnd w:id="188"/>
       <w:bookmarkEnd w:id="189"/>
       <w:bookmarkEnd w:id="190"/>
+      <w:bookmarkEnd w:id="191"/>
     </w:p>
     <w:p>
       <w:pPr>
@@ -31674,14 +31821,14 @@
           <w:lang w:val="en-US"/>
         </w:rPr>
       </w:pPr>
-      <w:bookmarkStart w:id="191" w:name="_Toc488569461"/>
+      <w:bookmarkStart w:id="192" w:name="_Toc488569461"/>
       <w:r>
         <w:rPr>
           <w:lang w:val="en-US"/>
         </w:rPr>
         <w:t>Known issues trying to launch the program</w:t>
       </w:r>
-      <w:bookmarkEnd w:id="191"/>
+      <w:bookmarkEnd w:id="192"/>
     </w:p>
     <w:p>
       <w:pPr>
@@ -31915,20 +32062,20 @@
           <w:lang w:val="en-US"/>
         </w:rPr>
       </w:pPr>
-      <w:bookmarkStart w:id="192" w:name="_Toc474158339"/>
-      <w:bookmarkStart w:id="193" w:name="_Toc487275098"/>
-      <w:bookmarkStart w:id="194" w:name="_Toc487287984"/>
-      <w:bookmarkStart w:id="195" w:name="_Toc488569462"/>
+      <w:bookmarkStart w:id="193" w:name="_Toc474158339"/>
+      <w:bookmarkStart w:id="194" w:name="_Toc487275098"/>
+      <w:bookmarkStart w:id="195" w:name="_Toc487287984"/>
+      <w:bookmarkStart w:id="196" w:name="_Toc488569462"/>
       <w:r>
         <w:rPr>
           <w:lang w:val="en-US"/>
         </w:rPr>
         <w:t>Exploratory data analysis</w:t>
       </w:r>
-      <w:bookmarkEnd w:id="192"/>
       <w:bookmarkEnd w:id="193"/>
       <w:bookmarkEnd w:id="194"/>
       <w:bookmarkEnd w:id="195"/>
+      <w:bookmarkEnd w:id="196"/>
     </w:p>
     <w:p>
       <w:pPr>
@@ -32005,20 +32152,20 @@
           <w:lang w:val="en-US"/>
         </w:rPr>
       </w:pPr>
-      <w:bookmarkStart w:id="196" w:name="_Toc474158340"/>
-      <w:bookmarkStart w:id="197" w:name="_Toc487275099"/>
-      <w:bookmarkStart w:id="198" w:name="_Toc487287985"/>
-      <w:bookmarkStart w:id="199" w:name="_Toc488569463"/>
+      <w:bookmarkStart w:id="197" w:name="_Toc474158340"/>
+      <w:bookmarkStart w:id="198" w:name="_Toc487275099"/>
+      <w:bookmarkStart w:id="199" w:name="_Toc487287985"/>
+      <w:bookmarkStart w:id="200" w:name="_Toc488569463"/>
       <w:r>
         <w:rPr>
           <w:lang w:val="en-US"/>
         </w:rPr>
         <w:t>Map / data display</w:t>
       </w:r>
-      <w:bookmarkEnd w:id="196"/>
       <w:bookmarkEnd w:id="197"/>
       <w:bookmarkEnd w:id="198"/>
       <w:bookmarkEnd w:id="199"/>
+      <w:bookmarkEnd w:id="200"/>
     </w:p>
     <w:p>
       <w:pPr>
@@ -32579,7 +32726,7 @@
           <w:lang w:val="en-US"/>
         </w:rPr>
       </w:pPr>
-      <w:bookmarkStart w:id="200" w:name="_Ref461621617"/>
+      <w:bookmarkStart w:id="201" w:name="_Ref461621617"/>
       <w:r>
         <w:rPr>
           <w:b/>
@@ -32620,7 +32767,7 @@
         </w:rPr>
         <w:fldChar w:fldCharType="end"/>
       </w:r>
-      <w:bookmarkEnd w:id="200"/>
+      <w:bookmarkEnd w:id="201"/>
       <w:r>
         <w:rPr>
           <w:lang w:val="en-US"/>
@@ -32683,7 +32830,7 @@
           <w:lang w:val="en-US"/>
         </w:rPr>
       </w:pPr>
-      <w:bookmarkStart w:id="201" w:name="_Ref461696780"/>
+      <w:bookmarkStart w:id="202" w:name="_Ref461696780"/>
       <w:r>
         <w:rPr>
           <w:b/>
@@ -32724,7 +32871,7 @@
         </w:rPr>
         <w:fldChar w:fldCharType="end"/>
       </w:r>
-      <w:bookmarkEnd w:id="201"/>
+      <w:bookmarkEnd w:id="202"/>
       <w:r>
         <w:rPr>
           <w:lang w:val="en-US"/>
@@ -32739,18 +32886,18 @@
           <w:lang w:val="en-US"/>
         </w:rPr>
       </w:pPr>
-      <w:bookmarkStart w:id="202" w:name="_Toc487275100"/>
-      <w:bookmarkStart w:id="203" w:name="_Toc487287986"/>
-      <w:bookmarkStart w:id="204" w:name="_Toc488569464"/>
+      <w:bookmarkStart w:id="203" w:name="_Toc487275100"/>
+      <w:bookmarkStart w:id="204" w:name="_Toc487287986"/>
+      <w:bookmarkStart w:id="205" w:name="_Toc488569464"/>
       <w:r>
         <w:rPr>
           <w:lang w:val="en-US"/>
         </w:rPr>
         <w:t>Known issues</w:t>
       </w:r>
-      <w:bookmarkEnd w:id="202"/>
       <w:bookmarkEnd w:id="203"/>
       <w:bookmarkEnd w:id="204"/>
+      <w:bookmarkEnd w:id="205"/>
     </w:p>
     <w:p>
       <w:pPr>
@@ -32964,22 +33111,22 @@
           <w:lang w:val="en-US"/>
         </w:rPr>
       </w:pPr>
-      <w:bookmarkStart w:id="205" w:name="_Ref466994790"/>
-      <w:bookmarkStart w:id="206" w:name="_Toc474158341"/>
-      <w:bookmarkStart w:id="207" w:name="_Toc487275101"/>
-      <w:bookmarkStart w:id="208" w:name="_Toc487287987"/>
-      <w:bookmarkStart w:id="209" w:name="_Toc488569465"/>
+      <w:bookmarkStart w:id="206" w:name="_Ref466994790"/>
+      <w:bookmarkStart w:id="207" w:name="_Toc474158341"/>
+      <w:bookmarkStart w:id="208" w:name="_Toc487275101"/>
+      <w:bookmarkStart w:id="209" w:name="_Toc487287987"/>
+      <w:bookmarkStart w:id="210" w:name="_Toc488569465"/>
       <w:r>
         <w:rPr>
           <w:lang w:val="en-US"/>
         </w:rPr>
         <w:t>Histogram</w:t>
       </w:r>
-      <w:bookmarkEnd w:id="205"/>
       <w:bookmarkEnd w:id="206"/>
       <w:bookmarkEnd w:id="207"/>
       <w:bookmarkEnd w:id="208"/>
       <w:bookmarkEnd w:id="209"/>
+      <w:bookmarkEnd w:id="210"/>
     </w:p>
     <w:p>
       <w:pPr>
@@ -33308,18 +33455,18 @@
           <w:lang w:val="en-US"/>
         </w:rPr>
       </w:pPr>
-      <w:bookmarkStart w:id="210" w:name="_Toc487275102"/>
-      <w:bookmarkStart w:id="211" w:name="_Toc487287988"/>
-      <w:bookmarkStart w:id="212" w:name="_Toc488569466"/>
+      <w:bookmarkStart w:id="211" w:name="_Toc487275102"/>
+      <w:bookmarkStart w:id="212" w:name="_Toc487287988"/>
+      <w:bookmarkStart w:id="213" w:name="_Toc488569466"/>
       <w:r>
         <w:rPr>
           <w:lang w:val="en-US"/>
         </w:rPr>
         <w:t>Known issues</w:t>
       </w:r>
-      <w:bookmarkEnd w:id="210"/>
       <w:bookmarkEnd w:id="211"/>
       <w:bookmarkEnd w:id="212"/>
+      <w:bookmarkEnd w:id="213"/>
     </w:p>
     <w:p>
       <w:pPr>
@@ -33373,7 +33520,7 @@
           <w:lang w:val="en-US"/>
         </w:rPr>
       </w:pPr>
-      <w:bookmarkStart w:id="213" w:name="_Toc474158343"/>
+      <w:bookmarkStart w:id="214" w:name="_Toc474158343"/>
       <w:r>
         <w:rPr>
           <w:lang w:val="en-US"/>
@@ -33547,19 +33694,19 @@
           <w:lang w:val="en-US"/>
         </w:rPr>
       </w:pPr>
-      <w:bookmarkStart w:id="214" w:name="_Toc487275103"/>
-      <w:bookmarkStart w:id="215" w:name="_Toc487287989"/>
-      <w:bookmarkStart w:id="216" w:name="_Toc488569467"/>
+      <w:bookmarkStart w:id="215" w:name="_Toc487275103"/>
+      <w:bookmarkStart w:id="216" w:name="_Toc487287989"/>
+      <w:bookmarkStart w:id="217" w:name="_Toc488569467"/>
       <w:r>
         <w:rPr>
           <w:lang w:val="en-US"/>
         </w:rPr>
         <w:t>Crossplot</w:t>
       </w:r>
-      <w:bookmarkEnd w:id="213"/>
       <w:bookmarkEnd w:id="214"/>
       <w:bookmarkEnd w:id="215"/>
       <w:bookmarkEnd w:id="216"/>
+      <w:bookmarkEnd w:id="217"/>
     </w:p>
     <w:p>
       <w:pPr>
@@ -33693,7 +33840,7 @@
           <w:lang w:val="en-US"/>
         </w:rPr>
       </w:pPr>
-      <w:bookmarkStart w:id="217" w:name="_Ref461624082"/>
+      <w:bookmarkStart w:id="218" w:name="_Ref461624082"/>
       <w:r>
         <w:rPr>
           <w:b/>
@@ -33734,7 +33881,7 @@
         </w:rPr>
         <w:fldChar w:fldCharType="end"/>
       </w:r>
-      <w:bookmarkEnd w:id="217"/>
+      <w:bookmarkEnd w:id="218"/>
       <w:r>
         <w:rPr>
           <w:lang w:val="en-US"/>
@@ -33749,22 +33896,22 @@
           <w:lang w:val="en-US"/>
         </w:rPr>
       </w:pPr>
-      <w:bookmarkStart w:id="218" w:name="_Ref467343883"/>
-      <w:bookmarkStart w:id="219" w:name="_Toc474158344"/>
-      <w:bookmarkStart w:id="220" w:name="_Toc487275104"/>
-      <w:bookmarkStart w:id="221" w:name="_Toc487287990"/>
-      <w:bookmarkStart w:id="222" w:name="_Toc488569468"/>
+      <w:bookmarkStart w:id="219" w:name="_Ref467343883"/>
+      <w:bookmarkStart w:id="220" w:name="_Toc474158344"/>
+      <w:bookmarkStart w:id="221" w:name="_Toc487275104"/>
+      <w:bookmarkStart w:id="222" w:name="_Toc487287990"/>
+      <w:bookmarkStart w:id="223" w:name="_Toc488569468"/>
       <w:r>
         <w:rPr>
           <w:lang w:val="en-US"/>
         </w:rPr>
         <w:t>Probability plot</w:t>
       </w:r>
-      <w:bookmarkEnd w:id="218"/>
       <w:bookmarkEnd w:id="219"/>
       <w:bookmarkEnd w:id="220"/>
       <w:bookmarkEnd w:id="221"/>
       <w:bookmarkEnd w:id="222"/>
+      <w:bookmarkEnd w:id="223"/>
     </w:p>
     <w:p>
       <w:pPr>
@@ -34001,7 +34148,7 @@
           <w:lang w:val="en-US"/>
         </w:rPr>
       </w:pPr>
-      <w:bookmarkStart w:id="223" w:name="_Ref464408886"/>
+      <w:bookmarkStart w:id="224" w:name="_Ref464408886"/>
       <w:r>
         <w:rPr>
           <w:b/>
@@ -34042,7 +34189,7 @@
         </w:rPr>
         <w:fldChar w:fldCharType="end"/>
       </w:r>
-      <w:bookmarkEnd w:id="223"/>
+      <w:bookmarkEnd w:id="224"/>
       <w:r>
         <w:rPr>
           <w:lang w:val="en-US"/>
@@ -34093,10 +34240,10 @@
           <w:lang w:val="en-US"/>
         </w:rPr>
       </w:pPr>
-      <w:bookmarkStart w:id="224" w:name="_Toc474158345"/>
-      <w:bookmarkStart w:id="225" w:name="_Toc487275105"/>
-      <w:bookmarkStart w:id="226" w:name="_Toc487287991"/>
-      <w:bookmarkStart w:id="227" w:name="_Toc488569469"/>
+      <w:bookmarkStart w:id="225" w:name="_Toc474158345"/>
+      <w:bookmarkStart w:id="226" w:name="_Toc487275105"/>
+      <w:bookmarkStart w:id="227" w:name="_Toc487287991"/>
+      <w:bookmarkStart w:id="228" w:name="_Toc488569469"/>
       <w:r>
         <w:rPr>
           <w:lang w:val="en-US"/>
@@ -34104,10 +34251,10 @@
         <w:lastRenderedPageBreak/>
         <w:t>Q-Q and P-P plots</w:t>
       </w:r>
-      <w:bookmarkEnd w:id="224"/>
       <w:bookmarkEnd w:id="225"/>
       <w:bookmarkEnd w:id="226"/>
       <w:bookmarkEnd w:id="227"/>
+      <w:bookmarkEnd w:id="228"/>
     </w:p>
     <w:p>
       <w:pPr>
@@ -34432,7 +34579,7 @@
           <w:lang w:val="en-US"/>
         </w:rPr>
       </w:pPr>
-      <w:bookmarkStart w:id="228" w:name="_Ref464917809"/>
+      <w:bookmarkStart w:id="229" w:name="_Ref464917809"/>
       <w:r>
         <w:rPr>
           <w:b/>
@@ -34473,7 +34620,7 @@
         </w:rPr>
         <w:fldChar w:fldCharType="end"/>
       </w:r>
-      <w:bookmarkEnd w:id="228"/>
+      <w:bookmarkEnd w:id="229"/>
       <w:r>
         <w:rPr>
           <w:lang w:val="en-US"/>
@@ -34536,7 +34683,7 @@
           <w:lang w:val="en-US"/>
         </w:rPr>
       </w:pPr>
-      <w:bookmarkStart w:id="229" w:name="_Ref464918058"/>
+      <w:bookmarkStart w:id="230" w:name="_Ref464918058"/>
       <w:r>
         <w:rPr>
           <w:b/>
@@ -34577,7 +34724,7 @@
         </w:rPr>
         <w:fldChar w:fldCharType="end"/>
       </w:r>
-      <w:bookmarkEnd w:id="229"/>
+      <w:bookmarkEnd w:id="230"/>
       <w:r>
         <w:rPr>
           <w:lang w:val="en-US"/>
@@ -34646,11 +34793,11 @@
           <w:lang w:val="en-US"/>
         </w:rPr>
       </w:pPr>
-      <w:bookmarkStart w:id="230" w:name="_Ref466988951"/>
-      <w:bookmarkStart w:id="231" w:name="_Toc474158346"/>
-      <w:bookmarkStart w:id="232" w:name="_Toc487275106"/>
-      <w:bookmarkStart w:id="233" w:name="_Toc487287992"/>
-      <w:bookmarkStart w:id="234" w:name="_Toc488569470"/>
+      <w:bookmarkStart w:id="231" w:name="_Ref466988951"/>
+      <w:bookmarkStart w:id="232" w:name="_Toc474158346"/>
+      <w:bookmarkStart w:id="233" w:name="_Toc487275106"/>
+      <w:bookmarkStart w:id="234" w:name="_Toc487287992"/>
+      <w:bookmarkStart w:id="235" w:name="_Toc488569470"/>
       <w:r>
         <w:rPr>
           <w:lang w:val="en-US"/>
@@ -34658,11 +34805,11 @@
         <w:lastRenderedPageBreak/>
         <w:t>Univariate distribution modeling</w:t>
       </w:r>
-      <w:bookmarkEnd w:id="230"/>
       <w:bookmarkEnd w:id="231"/>
       <w:bookmarkEnd w:id="232"/>
       <w:bookmarkEnd w:id="233"/>
       <w:bookmarkEnd w:id="234"/>
+      <w:bookmarkEnd w:id="235"/>
     </w:p>
     <w:p>
       <w:pPr>
@@ -34900,7 +35047,7 @@
           <w:lang w:val="en-US"/>
         </w:rPr>
       </w:pPr>
-      <w:bookmarkStart w:id="235" w:name="_Ref462579406"/>
+      <w:bookmarkStart w:id="236" w:name="_Ref462579406"/>
       <w:r>
         <w:rPr>
           <w:b/>
@@ -34941,7 +35088,7 @@
         </w:rPr>
         <w:fldChar w:fldCharType="end"/>
       </w:r>
-      <w:bookmarkEnd w:id="235"/>
+      <w:bookmarkEnd w:id="236"/>
       <w:r>
         <w:rPr>
           <w:lang w:val="en-US"/>
@@ -35421,7 +35568,7 @@
           <w:lang w:val="en-US"/>
         </w:rPr>
       </w:pPr>
-      <w:bookmarkStart w:id="236" w:name="_Ref462579702"/>
+      <w:bookmarkStart w:id="237" w:name="_Ref462579702"/>
       <w:r>
         <w:rPr>
           <w:b/>
@@ -35462,7 +35609,7 @@
         </w:rPr>
         <w:fldChar w:fldCharType="end"/>
       </w:r>
-      <w:bookmarkEnd w:id="236"/>
+      <w:bookmarkEnd w:id="237"/>
       <w:r>
         <w:rPr>
           <w:lang w:val="en-US"/>
@@ -35548,7 +35695,7 @@
           <w:lang w:val="en-US"/>
         </w:rPr>
       </w:pPr>
-      <w:bookmarkStart w:id="237" w:name="_Ref463801715"/>
+      <w:bookmarkStart w:id="238" w:name="_Ref463801715"/>
       <w:r>
         <w:rPr>
           <w:b/>
@@ -35589,7 +35736,7 @@
         </w:rPr>
         <w:fldChar w:fldCharType="end"/>
       </w:r>
-      <w:bookmarkEnd w:id="237"/>
+      <w:bookmarkEnd w:id="238"/>
       <w:r>
         <w:rPr>
           <w:lang w:val="en-US"/>
@@ -35647,18 +35794,18 @@
           <w:lang w:val="en-US"/>
         </w:rPr>
       </w:pPr>
-      <w:bookmarkStart w:id="238" w:name="_Toc487275107"/>
-      <w:bookmarkStart w:id="239" w:name="_Toc487287993"/>
-      <w:bookmarkStart w:id="240" w:name="_Toc488569471"/>
+      <w:bookmarkStart w:id="239" w:name="_Toc487275107"/>
+      <w:bookmarkStart w:id="240" w:name="_Toc487287993"/>
+      <w:bookmarkStart w:id="241" w:name="_Toc488569471"/>
       <w:r>
         <w:rPr>
           <w:lang w:val="en-US"/>
         </w:rPr>
         <w:t>Known issues</w:t>
       </w:r>
-      <w:bookmarkEnd w:id="238"/>
       <w:bookmarkEnd w:id="239"/>
       <w:bookmarkEnd w:id="240"/>
+      <w:bookmarkEnd w:id="241"/>
     </w:p>
     <w:p>
       <w:pPr>
@@ -35732,22 +35879,22 @@
           <w:lang w:val="en-US"/>
         </w:rPr>
       </w:pPr>
-      <w:bookmarkStart w:id="241" w:name="_Toc474158348"/>
-      <w:bookmarkStart w:id="242" w:name="_Ref487092315"/>
-      <w:bookmarkStart w:id="243" w:name="_Toc487275108"/>
-      <w:bookmarkStart w:id="244" w:name="_Toc487287994"/>
-      <w:bookmarkStart w:id="245" w:name="_Toc488569472"/>
+      <w:bookmarkStart w:id="242" w:name="_Toc474158348"/>
+      <w:bookmarkStart w:id="243" w:name="_Ref487092315"/>
+      <w:bookmarkStart w:id="244" w:name="_Toc487275108"/>
+      <w:bookmarkStart w:id="245" w:name="_Toc487287994"/>
+      <w:bookmarkStart w:id="246" w:name="_Toc488569472"/>
       <w:r>
         <w:rPr>
           <w:lang w:val="en-US"/>
         </w:rPr>
         <w:t>Bivariate distribution modeling</w:t>
       </w:r>
-      <w:bookmarkEnd w:id="241"/>
       <w:bookmarkEnd w:id="242"/>
       <w:bookmarkEnd w:id="243"/>
       <w:bookmarkEnd w:id="244"/>
       <w:bookmarkEnd w:id="245"/>
+      <w:bookmarkEnd w:id="246"/>
     </w:p>
     <w:p>
       <w:pPr>
@@ -36197,7 +36344,7 @@
           <w:lang w:val="en-US"/>
         </w:rPr>
       </w:pPr>
-      <w:bookmarkStart w:id="246" w:name="_Ref463103541"/>
+      <w:bookmarkStart w:id="247" w:name="_Ref463103541"/>
       <w:r>
         <w:rPr>
           <w:b/>
@@ -36238,7 +36385,7 @@
         </w:rPr>
         <w:fldChar w:fldCharType="end"/>
       </w:r>
-      <w:bookmarkEnd w:id="246"/>
+      <w:bookmarkEnd w:id="247"/>
       <w:r>
         <w:rPr>
           <w:lang w:val="en-US"/>
@@ -36302,7 +36449,7 @@
           <w:lang w:val="en-US"/>
         </w:rPr>
       </w:pPr>
-      <w:bookmarkStart w:id="247" w:name="_Ref464319668"/>
+      <w:bookmarkStart w:id="248" w:name="_Ref464319668"/>
       <w:r>
         <w:rPr>
           <w:b/>
@@ -36343,7 +36490,7 @@
         </w:rPr>
         <w:fldChar w:fldCharType="end"/>
       </w:r>
-      <w:bookmarkEnd w:id="247"/>
+      <w:bookmarkEnd w:id="248"/>
       <w:r>
         <w:rPr>
           <w:lang w:val="en-US"/>
@@ -36519,7 +36666,7 @@
           <w:lang w:val="en-US"/>
         </w:rPr>
       </w:pPr>
-      <w:bookmarkStart w:id="248" w:name="_Ref464400757"/>
+      <w:bookmarkStart w:id="249" w:name="_Ref464400757"/>
       <w:r>
         <w:rPr>
           <w:b/>
@@ -36560,7 +36707,7 @@
         </w:rPr>
         <w:fldChar w:fldCharType="end"/>
       </w:r>
-      <w:bookmarkEnd w:id="248"/>
+      <w:bookmarkEnd w:id="249"/>
       <w:r>
         <w:rPr>
           <w:lang w:val="en-US"/>
@@ -36582,18 +36729,18 @@
           <w:lang w:val="en-US"/>
         </w:rPr>
       </w:pPr>
-      <w:bookmarkStart w:id="249" w:name="_Toc487275109"/>
-      <w:bookmarkStart w:id="250" w:name="_Toc487287995"/>
-      <w:bookmarkStart w:id="251" w:name="_Toc488569473"/>
+      <w:bookmarkStart w:id="250" w:name="_Toc487275109"/>
+      <w:bookmarkStart w:id="251" w:name="_Toc487287995"/>
+      <w:bookmarkStart w:id="252" w:name="_Toc488569473"/>
       <w:r>
         <w:rPr>
           <w:lang w:val="en-US"/>
         </w:rPr>
         <w:t>Known issues</w:t>
       </w:r>
-      <w:bookmarkEnd w:id="249"/>
       <w:bookmarkEnd w:id="250"/>
       <w:bookmarkEnd w:id="251"/>
+      <w:bookmarkEnd w:id="252"/>
     </w:p>
     <w:p>
       <w:pPr>
@@ -36897,15 +37044,15 @@
           <w:lang w:val="en-US"/>
         </w:rPr>
       </w:pPr>
-      <w:bookmarkStart w:id="252" w:name="_Toc488569474"/>
-      <w:bookmarkStart w:id="253" w:name="_Toc474158350"/>
+      <w:bookmarkStart w:id="253" w:name="_Toc488569474"/>
+      <w:bookmarkStart w:id="254" w:name="_Toc474158350"/>
       <w:r>
         <w:rPr>
           <w:lang w:val="en-US"/>
         </w:rPr>
         <w:t>Histograms of realizations</w:t>
       </w:r>
-      <w:bookmarkEnd w:id="252"/>
+      <w:bookmarkEnd w:id="253"/>
     </w:p>
     <w:p>
       <w:pPr>
@@ -37149,7 +37296,7 @@
           <w:lang w:val="en-US"/>
         </w:rPr>
       </w:pPr>
-      <w:bookmarkStart w:id="254" w:name="_Ref487789054"/>
+      <w:bookmarkStart w:id="255" w:name="_Ref487789054"/>
       <w:r>
         <w:rPr>
           <w:b/>
@@ -37190,7 +37337,7 @@
         </w:rPr>
         <w:fldChar w:fldCharType="end"/>
       </w:r>
-      <w:bookmarkEnd w:id="254"/>
+      <w:bookmarkEnd w:id="255"/>
       <w:r>
         <w:rPr>
           <w:lang w:val="en-US"/>
@@ -37212,8 +37359,8 @@
           <w:lang w:val="en-US"/>
         </w:rPr>
       </w:pPr>
-      <w:bookmarkStart w:id="255" w:name="_Toc487287996"/>
-      <w:bookmarkStart w:id="256" w:name="_Toc488569475"/>
+      <w:bookmarkStart w:id="256" w:name="_Toc487287996"/>
+      <w:bookmarkStart w:id="257" w:name="_Toc488569475"/>
       <w:r>
         <w:rPr>
           <w:lang w:val="en-US"/>
@@ -37221,7 +37368,7 @@
         <w:lastRenderedPageBreak/>
         <w:t>Known issues with plots</w:t>
       </w:r>
-      <w:bookmarkEnd w:id="255"/>
+      <w:bookmarkEnd w:id="256"/>
       <w:r>
         <w:rPr>
           <w:lang w:val="en-US"/>
@@ -37240,7 +37387,7 @@
         </w:rPr>
         <w:t xml:space="preserve"> programs in general)</w:t>
       </w:r>
-      <w:bookmarkEnd w:id="256"/>
+      <w:bookmarkEnd w:id="257"/>
     </w:p>
     <w:p>
       <w:pPr>
@@ -37405,19 +37552,19 @@
           <w:lang w:val="en-US"/>
         </w:rPr>
       </w:pPr>
-      <w:bookmarkStart w:id="257" w:name="_Toc487275110"/>
-      <w:bookmarkStart w:id="258" w:name="_Toc487287997"/>
-      <w:bookmarkStart w:id="259" w:name="_Toc488569476"/>
+      <w:bookmarkStart w:id="258" w:name="_Toc487275110"/>
+      <w:bookmarkStart w:id="259" w:name="_Toc487287997"/>
+      <w:bookmarkStart w:id="260" w:name="_Toc488569476"/>
       <w:r>
         <w:rPr>
           <w:lang w:val="en-US"/>
         </w:rPr>
         <w:t>Data preparation</w:t>
       </w:r>
-      <w:bookmarkEnd w:id="253"/>
-      <w:bookmarkEnd w:id="257"/>
+      <w:bookmarkEnd w:id="254"/>
       <w:bookmarkEnd w:id="258"/>
       <w:bookmarkEnd w:id="259"/>
+      <w:bookmarkEnd w:id="260"/>
     </w:p>
     <w:p>
       <w:pPr>
@@ -37458,24 +37605,24 @@
           <w:lang w:val="en-US"/>
         </w:rPr>
       </w:pPr>
-      <w:bookmarkStart w:id="260" w:name="_Toc474158351"/>
-      <w:bookmarkStart w:id="261" w:name="_Ref479438784"/>
-      <w:bookmarkStart w:id="262" w:name="_Ref479438793"/>
-      <w:bookmarkStart w:id="263" w:name="_Toc487275111"/>
-      <w:bookmarkStart w:id="264" w:name="_Toc487287998"/>
-      <w:bookmarkStart w:id="265" w:name="_Toc488569477"/>
+      <w:bookmarkStart w:id="261" w:name="_Toc474158351"/>
+      <w:bookmarkStart w:id="262" w:name="_Ref479438784"/>
+      <w:bookmarkStart w:id="263" w:name="_Ref479438793"/>
+      <w:bookmarkStart w:id="264" w:name="_Toc487275111"/>
+      <w:bookmarkStart w:id="265" w:name="_Toc487287998"/>
+      <w:bookmarkStart w:id="266" w:name="_Toc488569477"/>
       <w:r>
         <w:rPr>
           <w:lang w:val="en-US"/>
         </w:rPr>
         <w:t>Declustering</w:t>
       </w:r>
-      <w:bookmarkEnd w:id="260"/>
       <w:bookmarkEnd w:id="261"/>
       <w:bookmarkEnd w:id="262"/>
       <w:bookmarkEnd w:id="263"/>
       <w:bookmarkEnd w:id="264"/>
       <w:bookmarkEnd w:id="265"/>
+      <w:bookmarkEnd w:id="266"/>
     </w:p>
     <w:p>
       <w:pPr>
@@ -37748,7 +37895,7 @@
           <w:lang w:val="en-US"/>
         </w:rPr>
       </w:pPr>
-      <w:bookmarkStart w:id="266" w:name="_Ref461625109"/>
+      <w:bookmarkStart w:id="267" w:name="_Ref461625109"/>
       <w:r>
         <w:rPr>
           <w:b/>
@@ -37789,7 +37936,7 @@
         </w:rPr>
         <w:fldChar w:fldCharType="end"/>
       </w:r>
-      <w:bookmarkEnd w:id="266"/>
+      <w:bookmarkEnd w:id="267"/>
       <w:r>
         <w:rPr>
           <w:lang w:val="en-US"/>
@@ -38371,7 +38518,7 @@
           <w:lang w:val="en-US"/>
         </w:rPr>
       </w:pPr>
-      <w:bookmarkStart w:id="267" w:name="_Ref460167929"/>
+      <w:bookmarkStart w:id="268" w:name="_Ref460167929"/>
       <w:r>
         <w:rPr>
           <w:b/>
@@ -38412,7 +38559,7 @@
         </w:rPr>
         <w:fldChar w:fldCharType="end"/>
       </w:r>
-      <w:bookmarkEnd w:id="267"/>
+      <w:bookmarkEnd w:id="268"/>
       <w:r>
         <w:rPr>
           <w:i w:val="0"/>
@@ -38491,10 +38638,10 @@
           <w:lang w:val="en-US"/>
         </w:rPr>
       </w:pPr>
-      <w:bookmarkStart w:id="268" w:name="_Toc474158352"/>
-      <w:bookmarkStart w:id="269" w:name="_Toc487275112"/>
-      <w:bookmarkStart w:id="270" w:name="_Toc487287999"/>
-      <w:bookmarkStart w:id="271" w:name="_Toc488569478"/>
+      <w:bookmarkStart w:id="269" w:name="_Toc474158352"/>
+      <w:bookmarkStart w:id="270" w:name="_Toc487275112"/>
+      <w:bookmarkStart w:id="271" w:name="_Toc487287999"/>
+      <w:bookmarkStart w:id="272" w:name="_Toc488569478"/>
       <w:r>
         <w:rPr>
           <w:lang w:val="en-US"/>
@@ -38525,10 +38672,10 @@
         </w:rPr>
         <w:t>?</w:t>
       </w:r>
-      <w:bookmarkEnd w:id="268"/>
       <w:bookmarkEnd w:id="269"/>
       <w:bookmarkEnd w:id="270"/>
       <w:bookmarkEnd w:id="271"/>
+      <w:bookmarkEnd w:id="272"/>
     </w:p>
     <w:p>
       <w:pPr>
@@ -38693,7 +38840,7 @@
           <w:lang w:val="en-US"/>
         </w:rPr>
       </w:pPr>
-      <w:bookmarkStart w:id="272" w:name="_Ref459642118"/>
+      <w:bookmarkStart w:id="273" w:name="_Ref459642118"/>
       <w:r>
         <w:rPr>
           <w:b/>
@@ -38734,7 +38881,7 @@
         </w:rPr>
         <w:fldChar w:fldCharType="end"/>
       </w:r>
-      <w:bookmarkEnd w:id="272"/>
+      <w:bookmarkEnd w:id="273"/>
       <w:r>
         <w:rPr>
           <w:lang w:val="en-US"/>
@@ -38749,22 +38896,22 @@
           <w:lang w:val="en-US"/>
         </w:rPr>
       </w:pPr>
-      <w:bookmarkStart w:id="273" w:name="_Ref466989082"/>
-      <w:bookmarkStart w:id="274" w:name="_Toc474158354"/>
-      <w:bookmarkStart w:id="275" w:name="_Toc487275113"/>
-      <w:bookmarkStart w:id="276" w:name="_Toc487288000"/>
-      <w:bookmarkStart w:id="277" w:name="_Toc488569479"/>
+      <w:bookmarkStart w:id="274" w:name="_Ref466989082"/>
+      <w:bookmarkStart w:id="275" w:name="_Toc474158354"/>
+      <w:bookmarkStart w:id="276" w:name="_Toc487275113"/>
+      <w:bookmarkStart w:id="277" w:name="_Toc487288000"/>
+      <w:bookmarkStart w:id="278" w:name="_Toc488569479"/>
       <w:r>
         <w:rPr>
           <w:lang w:val="en-US"/>
         </w:rPr>
         <w:t>Transfer collocated values</w:t>
       </w:r>
-      <w:bookmarkEnd w:id="273"/>
       <w:bookmarkEnd w:id="274"/>
       <w:bookmarkEnd w:id="275"/>
       <w:bookmarkEnd w:id="276"/>
       <w:bookmarkEnd w:id="277"/>
+      <w:bookmarkEnd w:id="278"/>
     </w:p>
     <w:p>
       <w:pPr>
@@ -38871,22 +39018,22 @@
           <w:lang w:val="en-US"/>
         </w:rPr>
       </w:pPr>
-      <w:bookmarkStart w:id="278" w:name="_Ref473478005"/>
-      <w:bookmarkStart w:id="279" w:name="_Toc474158355"/>
-      <w:bookmarkStart w:id="280" w:name="_Toc487275114"/>
-      <w:bookmarkStart w:id="281" w:name="_Toc487288001"/>
-      <w:bookmarkStart w:id="282" w:name="_Toc488569480"/>
+      <w:bookmarkStart w:id="279" w:name="_Ref473478005"/>
+      <w:bookmarkStart w:id="280" w:name="_Toc474158355"/>
+      <w:bookmarkStart w:id="281" w:name="_Toc487275114"/>
+      <w:bookmarkStart w:id="282" w:name="_Toc487288001"/>
+      <w:bookmarkStart w:id="283" w:name="_Toc488569480"/>
       <w:r>
         <w:rPr>
           <w:lang w:val="en-US"/>
         </w:rPr>
         <w:t>Creating a grid for estimation or simulation</w:t>
       </w:r>
-      <w:bookmarkEnd w:id="278"/>
       <w:bookmarkEnd w:id="279"/>
       <w:bookmarkEnd w:id="280"/>
       <w:bookmarkEnd w:id="281"/>
       <w:bookmarkEnd w:id="282"/>
+      <w:bookmarkEnd w:id="283"/>
     </w:p>
     <w:p>
       <w:pPr>
@@ -39146,7 +39293,7 @@
           <w:lang w:val="en-US"/>
         </w:rPr>
       </w:pPr>
-      <w:bookmarkStart w:id="283" w:name="_Ref461616096"/>
+      <w:bookmarkStart w:id="284" w:name="_Ref461616096"/>
       <w:r>
         <w:rPr>
           <w:b/>
@@ -39187,7 +39334,7 @@
         </w:rPr>
         <w:fldChar w:fldCharType="end"/>
       </w:r>
-      <w:bookmarkEnd w:id="283"/>
+      <w:bookmarkEnd w:id="284"/>
       <w:r>
         <w:rPr>
           <w:lang w:val="en-US"/>
@@ -39366,22 +39513,22 @@
           <w:lang w:val="en-US"/>
         </w:rPr>
       </w:pPr>
-      <w:bookmarkStart w:id="284" w:name="_Toc474158356"/>
-      <w:bookmarkStart w:id="285" w:name="_Toc487275115"/>
-      <w:bookmarkStart w:id="286" w:name="_Toc487288002"/>
-      <w:bookmarkStart w:id="287" w:name="_Ref488052020"/>
-      <w:bookmarkStart w:id="288" w:name="_Toc488569481"/>
+      <w:bookmarkStart w:id="285" w:name="_Toc474158356"/>
+      <w:bookmarkStart w:id="286" w:name="_Toc487275115"/>
+      <w:bookmarkStart w:id="287" w:name="_Toc487288002"/>
+      <w:bookmarkStart w:id="288" w:name="_Ref488052020"/>
+      <w:bookmarkStart w:id="289" w:name="_Toc488569481"/>
       <w:r>
         <w:rPr>
           <w:lang w:val="en-US"/>
         </w:rPr>
         <w:t>Convert a grid to point set</w:t>
       </w:r>
-      <w:bookmarkEnd w:id="284"/>
       <w:bookmarkEnd w:id="285"/>
       <w:bookmarkEnd w:id="286"/>
       <w:bookmarkEnd w:id="287"/>
       <w:bookmarkEnd w:id="288"/>
+      <w:bookmarkEnd w:id="289"/>
     </w:p>
     <w:p>
       <w:pPr>
@@ -39567,11 +39714,11 @@
           <w:lang w:val="en-US"/>
         </w:rPr>
       </w:pPr>
-      <w:bookmarkStart w:id="289" w:name="_Ref476083232"/>
-      <w:bookmarkStart w:id="290" w:name="_Toc487275116"/>
-      <w:bookmarkStart w:id="291" w:name="_Toc487288003"/>
-      <w:bookmarkStart w:id="292" w:name="_Toc488569482"/>
-      <w:bookmarkStart w:id="293" w:name="_Ref474598060"/>
+      <w:bookmarkStart w:id="290" w:name="_Ref476083232"/>
+      <w:bookmarkStart w:id="291" w:name="_Toc487275116"/>
+      <w:bookmarkStart w:id="292" w:name="_Toc487288003"/>
+      <w:bookmarkStart w:id="293" w:name="_Toc488569482"/>
+      <w:bookmarkStart w:id="294" w:name="_Ref474598060"/>
       <w:r>
         <w:rPr>
           <w:lang w:val="en-US"/>
@@ -39590,10 +39737,10 @@
         </w:rPr>
         <w:t xml:space="preserve"> too close</w:t>
       </w:r>
-      <w:bookmarkEnd w:id="289"/>
       <w:bookmarkEnd w:id="290"/>
       <w:bookmarkEnd w:id="291"/>
       <w:bookmarkEnd w:id="292"/>
+      <w:bookmarkEnd w:id="293"/>
     </w:p>
     <w:p>
       <w:pPr>
@@ -39815,18 +39962,18 @@
           <w:lang w:val="en-US"/>
         </w:rPr>
       </w:pPr>
-      <w:bookmarkStart w:id="294" w:name="_Toc487275117"/>
-      <w:bookmarkStart w:id="295" w:name="_Toc487288004"/>
-      <w:bookmarkStart w:id="296" w:name="_Toc488569483"/>
+      <w:bookmarkStart w:id="295" w:name="_Toc487275117"/>
+      <w:bookmarkStart w:id="296" w:name="_Toc487288004"/>
+      <w:bookmarkStart w:id="297" w:name="_Toc488569483"/>
       <w:r>
         <w:rPr>
           <w:lang w:val="en-US"/>
         </w:rPr>
         <w:t>Known issues</w:t>
       </w:r>
-      <w:bookmarkEnd w:id="294"/>
       <w:bookmarkEnd w:id="295"/>
       <w:bookmarkEnd w:id="296"/>
+      <w:bookmarkEnd w:id="297"/>
     </w:p>
     <w:p>
       <w:pPr>
@@ -39861,20 +40008,20 @@
           <w:lang w:val="en-US"/>
         </w:rPr>
       </w:pPr>
-      <w:bookmarkStart w:id="297" w:name="_Ref487274502"/>
-      <w:bookmarkStart w:id="298" w:name="_Toc487275118"/>
-      <w:bookmarkStart w:id="299" w:name="_Toc487288005"/>
-      <w:bookmarkStart w:id="300" w:name="_Toc488569484"/>
+      <w:bookmarkStart w:id="298" w:name="_Ref487274502"/>
+      <w:bookmarkStart w:id="299" w:name="_Toc487275118"/>
+      <w:bookmarkStart w:id="300" w:name="_Toc487288005"/>
+      <w:bookmarkStart w:id="301" w:name="_Toc488569484"/>
       <w:r>
         <w:rPr>
           <w:lang w:val="en-US"/>
         </w:rPr>
         <w:t>Resampling large grids</w:t>
       </w:r>
-      <w:bookmarkEnd w:id="297"/>
       <w:bookmarkEnd w:id="298"/>
       <w:bookmarkEnd w:id="299"/>
       <w:bookmarkEnd w:id="300"/>
+      <w:bookmarkEnd w:id="301"/>
     </w:p>
     <w:p>
       <w:pPr>
@@ -40088,18 +40235,18 @@
           <w:lang w:val="en-US"/>
         </w:rPr>
       </w:pPr>
-      <w:bookmarkStart w:id="301" w:name="_Toc487275119"/>
-      <w:bookmarkStart w:id="302" w:name="_Toc487288006"/>
-      <w:bookmarkStart w:id="303" w:name="_Toc488569485"/>
+      <w:bookmarkStart w:id="302" w:name="_Toc487275119"/>
+      <w:bookmarkStart w:id="303" w:name="_Toc487288006"/>
+      <w:bookmarkStart w:id="304" w:name="_Toc488569485"/>
       <w:r>
         <w:rPr>
           <w:lang w:val="en-US"/>
         </w:rPr>
         <w:t>Data transforms</w:t>
       </w:r>
-      <w:bookmarkEnd w:id="301"/>
       <w:bookmarkEnd w:id="302"/>
       <w:bookmarkEnd w:id="303"/>
+      <w:bookmarkEnd w:id="304"/>
     </w:p>
     <w:p>
       <w:pPr>
@@ -40121,20 +40268,20 @@
           <w:lang w:val="en-US"/>
         </w:rPr>
       </w:pPr>
-      <w:bookmarkStart w:id="304" w:name="_Toc474158353"/>
-      <w:bookmarkStart w:id="305" w:name="_Toc487275120"/>
-      <w:bookmarkStart w:id="306" w:name="_Toc487288007"/>
-      <w:bookmarkStart w:id="307" w:name="_Toc488569486"/>
+      <w:bookmarkStart w:id="305" w:name="_Toc474158353"/>
+      <w:bookmarkStart w:id="306" w:name="_Toc487275120"/>
+      <w:bookmarkStart w:id="307" w:name="_Toc487288007"/>
+      <w:bookmarkStart w:id="308" w:name="_Toc488569486"/>
       <w:r>
         <w:rPr>
           <w:lang w:val="en-US"/>
         </w:rPr>
         <w:t>Normal Score Transform</w:t>
       </w:r>
-      <w:bookmarkEnd w:id="304"/>
       <w:bookmarkEnd w:id="305"/>
       <w:bookmarkEnd w:id="306"/>
       <w:bookmarkEnd w:id="307"/>
+      <w:bookmarkEnd w:id="308"/>
     </w:p>
     <w:p>
       <w:pPr>
@@ -40375,7 +40522,7 @@
           <w:lang w:val="en-US"/>
         </w:rPr>
       </w:pPr>
-      <w:bookmarkStart w:id="308" w:name="_Ref461627436"/>
+      <w:bookmarkStart w:id="309" w:name="_Ref461627436"/>
       <w:r>
         <w:rPr>
           <w:b/>
@@ -40416,7 +40563,7 @@
         </w:rPr>
         <w:fldChar w:fldCharType="end"/>
       </w:r>
-      <w:bookmarkEnd w:id="308"/>
+      <w:bookmarkEnd w:id="309"/>
       <w:r>
         <w:rPr>
           <w:lang w:val="en-US"/>
@@ -40631,24 +40778,24 @@
           <w:lang w:val="en-US"/>
         </w:rPr>
       </w:pPr>
-      <w:bookmarkStart w:id="309" w:name="_Toc487275121"/>
-      <w:bookmarkStart w:id="310" w:name="_Toc487288008"/>
-      <w:bookmarkStart w:id="311" w:name="_Ref488051115"/>
-      <w:bookmarkStart w:id="312" w:name="_Toc488569487"/>
-      <w:bookmarkStart w:id="313" w:name="_Ref488597623"/>
-      <w:bookmarkStart w:id="314" w:name="_Ref492574516"/>
+      <w:bookmarkStart w:id="310" w:name="_Toc487275121"/>
+      <w:bookmarkStart w:id="311" w:name="_Toc487288008"/>
+      <w:bookmarkStart w:id="312" w:name="_Ref488051115"/>
+      <w:bookmarkStart w:id="313" w:name="_Toc488569487"/>
+      <w:bookmarkStart w:id="314" w:name="_Ref488597623"/>
+      <w:bookmarkStart w:id="315" w:name="_Ref492574516"/>
       <w:r>
         <w:rPr>
           <w:lang w:val="en-US"/>
         </w:rPr>
         <w:t>Fourier Transform</w:t>
       </w:r>
-      <w:bookmarkEnd w:id="309"/>
       <w:bookmarkEnd w:id="310"/>
       <w:bookmarkEnd w:id="311"/>
       <w:bookmarkEnd w:id="312"/>
       <w:bookmarkEnd w:id="313"/>
       <w:bookmarkEnd w:id="314"/>
+      <w:bookmarkEnd w:id="315"/>
     </w:p>
     <w:p>
       <w:pPr>
@@ -40871,7 +41018,7 @@
           <w:lang w:val="en-US"/>
         </w:rPr>
       </w:pPr>
-      <w:bookmarkStart w:id="315" w:name="_Ref486428183"/>
+      <w:bookmarkStart w:id="316" w:name="_Ref486428183"/>
       <w:r>
         <w:rPr>
           <w:b/>
@@ -40912,7 +41059,7 @@
         </w:rPr>
         <w:fldChar w:fldCharType="end"/>
       </w:r>
-      <w:bookmarkEnd w:id="315"/>
+      <w:bookmarkEnd w:id="316"/>
       <w:r>
         <w:rPr>
           <w:lang w:val="en-US"/>
@@ -41239,7 +41386,7 @@
           <w:lang w:val="en-US"/>
         </w:rPr>
       </w:pPr>
-      <w:bookmarkStart w:id="316" w:name="_Ref492577235"/>
+      <w:bookmarkStart w:id="317" w:name="_Ref492577235"/>
       <w:r>
         <w:rPr>
           <w:lang w:val="en-US"/>
@@ -41247,7 +41394,7 @@
         <w:lastRenderedPageBreak/>
         <w:t>Reverse Fourier Transform</w:t>
       </w:r>
-      <w:bookmarkEnd w:id="316"/>
+      <w:bookmarkEnd w:id="317"/>
     </w:p>
     <w:p>
       <w:pPr>
@@ -41282,25 +41429,25 @@
           <w:lang w:val="en-US"/>
         </w:rPr>
       </w:pPr>
-      <w:bookmarkStart w:id="317" w:name="_Toc474158357"/>
-      <w:bookmarkStart w:id="318" w:name="_Ref476392917"/>
-      <w:bookmarkStart w:id="319" w:name="_Ref480561511"/>
-      <w:bookmarkStart w:id="320" w:name="_Toc487275122"/>
-      <w:bookmarkStart w:id="321" w:name="_Toc487288009"/>
-      <w:bookmarkStart w:id="322" w:name="_Toc488569488"/>
+      <w:bookmarkStart w:id="318" w:name="_Toc474158357"/>
+      <w:bookmarkStart w:id="319" w:name="_Ref476392917"/>
+      <w:bookmarkStart w:id="320" w:name="_Ref480561511"/>
+      <w:bookmarkStart w:id="321" w:name="_Toc487275122"/>
+      <w:bookmarkStart w:id="322" w:name="_Toc487288009"/>
+      <w:bookmarkStart w:id="323" w:name="_Toc488569488"/>
       <w:r>
         <w:rPr>
           <w:lang w:val="en-US"/>
         </w:rPr>
         <w:t>Data classification</w:t>
       </w:r>
-      <w:bookmarkEnd w:id="293"/>
-      <w:bookmarkEnd w:id="317"/>
+      <w:bookmarkEnd w:id="294"/>
       <w:bookmarkEnd w:id="318"/>
       <w:bookmarkEnd w:id="319"/>
       <w:bookmarkEnd w:id="320"/>
       <w:bookmarkEnd w:id="321"/>
       <w:bookmarkEnd w:id="322"/>
+      <w:bookmarkEnd w:id="323"/>
     </w:p>
     <w:p>
       <w:pPr>
@@ -41403,24 +41550,24 @@
           <w:lang w:val="en-US"/>
         </w:rPr>
       </w:pPr>
-      <w:bookmarkStart w:id="323" w:name="_Toc474158358"/>
-      <w:bookmarkStart w:id="324" w:name="_Ref477011266"/>
-      <w:bookmarkStart w:id="325" w:name="_Ref478306062"/>
-      <w:bookmarkStart w:id="326" w:name="_Toc487275123"/>
-      <w:bookmarkStart w:id="327" w:name="_Toc487288010"/>
-      <w:bookmarkStart w:id="328" w:name="_Toc488569489"/>
+      <w:bookmarkStart w:id="324" w:name="_Toc474158358"/>
+      <w:bookmarkStart w:id="325" w:name="_Ref477011266"/>
+      <w:bookmarkStart w:id="326" w:name="_Ref478306062"/>
+      <w:bookmarkStart w:id="327" w:name="_Toc487275123"/>
+      <w:bookmarkStart w:id="328" w:name="_Toc487288010"/>
+      <w:bookmarkStart w:id="329" w:name="_Toc488569489"/>
       <w:r>
         <w:rPr>
           <w:lang w:val="en-US"/>
         </w:rPr>
         <w:t>Category definition</w:t>
       </w:r>
-      <w:bookmarkEnd w:id="323"/>
       <w:bookmarkEnd w:id="324"/>
       <w:bookmarkEnd w:id="325"/>
       <w:bookmarkEnd w:id="326"/>
       <w:bookmarkEnd w:id="327"/>
       <w:bookmarkEnd w:id="328"/>
+      <w:bookmarkEnd w:id="329"/>
     </w:p>
     <w:p>
       <w:pPr>
@@ -41649,7 +41796,7 @@
           <w:lang w:val="en-US"/>
         </w:rPr>
       </w:pPr>
-      <w:bookmarkStart w:id="329" w:name="_Ref474846121"/>
+      <w:bookmarkStart w:id="330" w:name="_Ref474846121"/>
       <w:r>
         <w:rPr>
           <w:b/>
@@ -41690,7 +41837,7 @@
         </w:rPr>
         <w:fldChar w:fldCharType="end"/>
       </w:r>
-      <w:bookmarkEnd w:id="329"/>
+      <w:bookmarkEnd w:id="330"/>
       <w:r>
         <w:rPr>
           <w:lang w:val="en-US"/>
@@ -41785,10 +41932,10 @@
           <w:lang w:val="en-US"/>
         </w:rPr>
       </w:pPr>
-      <w:bookmarkStart w:id="330" w:name="_Toc474158359"/>
-      <w:bookmarkStart w:id="331" w:name="_Toc487275124"/>
-      <w:bookmarkStart w:id="332" w:name="_Toc487288011"/>
-      <w:bookmarkStart w:id="333" w:name="_Toc488569490"/>
+      <w:bookmarkStart w:id="331" w:name="_Toc474158359"/>
+      <w:bookmarkStart w:id="332" w:name="_Toc487275124"/>
+      <w:bookmarkStart w:id="333" w:name="_Toc487288011"/>
+      <w:bookmarkStart w:id="334" w:name="_Toc488569490"/>
       <w:r>
         <w:rPr>
           <w:lang w:val="en-US"/>
@@ -41802,10 +41949,10 @@
         </w:rPr>
         <w:t xml:space="preserve"> classification</w:t>
       </w:r>
-      <w:bookmarkEnd w:id="330"/>
       <w:bookmarkEnd w:id="331"/>
       <w:bookmarkEnd w:id="332"/>
       <w:bookmarkEnd w:id="333"/>
+      <w:bookmarkEnd w:id="334"/>
     </w:p>
     <w:p>
       <w:pPr>
@@ -41977,7 +42124,7 @@
           <w:lang w:val="en-US"/>
         </w:rPr>
       </w:pPr>
-      <w:bookmarkStart w:id="334" w:name="_Ref474858019"/>
+      <w:bookmarkStart w:id="335" w:name="_Ref474858019"/>
       <w:r>
         <w:rPr>
           <w:b/>
@@ -42018,7 +42165,7 @@
         </w:rPr>
         <w:fldChar w:fldCharType="end"/>
       </w:r>
-      <w:bookmarkEnd w:id="334"/>
+      <w:bookmarkEnd w:id="335"/>
       <w:r>
         <w:rPr>
           <w:lang w:val="en-US"/>
@@ -42252,7 +42399,7 @@
           <w:lang w:val="en-US"/>
         </w:rPr>
       </w:pPr>
-      <w:bookmarkStart w:id="335" w:name="_Ref474921806"/>
+      <w:bookmarkStart w:id="336" w:name="_Ref474921806"/>
       <w:r>
         <w:rPr>
           <w:b/>
@@ -42293,7 +42440,7 @@
         </w:rPr>
         <w:fldChar w:fldCharType="end"/>
       </w:r>
-      <w:bookmarkEnd w:id="335"/>
+      <w:bookmarkEnd w:id="336"/>
       <w:r>
         <w:rPr>
           <w:lang w:val="en-US"/>
@@ -42308,9 +42455,9 @@
           <w:lang w:val="en-US"/>
         </w:rPr>
       </w:pPr>
-      <w:bookmarkStart w:id="336" w:name="_Toc487275125"/>
-      <w:bookmarkStart w:id="337" w:name="_Toc487288012"/>
-      <w:bookmarkStart w:id="338" w:name="_Toc488569491"/>
+      <w:bookmarkStart w:id="337" w:name="_Toc487275125"/>
+      <w:bookmarkStart w:id="338" w:name="_Toc487288012"/>
+      <w:bookmarkStart w:id="339" w:name="_Toc488569491"/>
       <w:r>
         <w:rPr>
           <w:lang w:val="en-US"/>
@@ -42318,7 +42465,7 @@
         <w:lastRenderedPageBreak/>
         <w:t xml:space="preserve">(CONSIDERING) </w:t>
       </w:r>
-      <w:bookmarkStart w:id="339" w:name="_Toc474158360"/>
+      <w:bookmarkStart w:id="340" w:name="_Toc474158360"/>
       <w:r>
         <w:rPr>
           <w:lang w:val="en-US"/>
@@ -42331,10 +42478,10 @@
         </w:rPr>
         <w:t xml:space="preserve"> classification</w:t>
       </w:r>
-      <w:bookmarkEnd w:id="336"/>
       <w:bookmarkEnd w:id="337"/>
       <w:bookmarkEnd w:id="338"/>
       <w:bookmarkEnd w:id="339"/>
+      <w:bookmarkEnd w:id="340"/>
     </w:p>
     <w:p>
       <w:pPr>
@@ -42343,26 +42490,26 @@
           <w:lang w:val="en-US"/>
         </w:rPr>
       </w:pPr>
-      <w:bookmarkStart w:id="340" w:name="_Toc487275126"/>
-      <w:bookmarkStart w:id="341" w:name="_Toc487288013"/>
-      <w:bookmarkStart w:id="342" w:name="_Toc488569492"/>
+      <w:bookmarkStart w:id="341" w:name="_Toc487275126"/>
+      <w:bookmarkStart w:id="342" w:name="_Toc487288013"/>
+      <w:bookmarkStart w:id="343" w:name="_Toc488569492"/>
       <w:r>
         <w:rPr>
           <w:lang w:val="en-US"/>
         </w:rPr>
         <w:t xml:space="preserve">(CONSIDERING) </w:t>
       </w:r>
-      <w:bookmarkStart w:id="343" w:name="_Toc474158361"/>
+      <w:bookmarkStart w:id="344" w:name="_Toc474158361"/>
       <w:r>
         <w:rPr>
           <w:lang w:val="en-US"/>
         </w:rPr>
         <w:t>Ternary diagram classification</w:t>
       </w:r>
-      <w:bookmarkEnd w:id="340"/>
       <w:bookmarkEnd w:id="341"/>
       <w:bookmarkEnd w:id="342"/>
       <w:bookmarkEnd w:id="343"/>
+      <w:bookmarkEnd w:id="344"/>
     </w:p>
     <w:p>
       <w:pPr>
@@ -42371,16 +42518,16 @@
           <w:lang w:val="en-US"/>
         </w:rPr>
       </w:pPr>
-      <w:bookmarkStart w:id="344" w:name="_Toc487275127"/>
-      <w:bookmarkStart w:id="345" w:name="_Toc487288014"/>
-      <w:bookmarkStart w:id="346" w:name="_Toc488569493"/>
+      <w:bookmarkStart w:id="345" w:name="_Toc487275127"/>
+      <w:bookmarkStart w:id="346" w:name="_Toc487288014"/>
+      <w:bookmarkStart w:id="347" w:name="_Toc488569493"/>
       <w:r>
         <w:rPr>
           <w:lang w:val="en-US"/>
         </w:rPr>
         <w:t xml:space="preserve">(CONSIDERING) </w:t>
       </w:r>
-      <w:bookmarkStart w:id="347" w:name="_Toc474158362"/>
+      <w:bookmarkStart w:id="348" w:name="_Toc474158362"/>
       <w:r>
         <w:rPr>
           <w:lang w:val="en-US"/>
@@ -42393,10 +42540,10 @@
         </w:rPr>
         <w:t xml:space="preserve"> classification</w:t>
       </w:r>
-      <w:bookmarkEnd w:id="344"/>
       <w:bookmarkEnd w:id="345"/>
       <w:bookmarkEnd w:id="346"/>
       <w:bookmarkEnd w:id="347"/>
+      <w:bookmarkEnd w:id="348"/>
     </w:p>
     <w:p>
       <w:pPr>
@@ -42405,22 +42552,22 @@
           <w:lang w:val="en-US"/>
         </w:rPr>
       </w:pPr>
-      <w:bookmarkStart w:id="348" w:name="_Ref466989506"/>
-      <w:bookmarkStart w:id="349" w:name="_Toc474158363"/>
-      <w:bookmarkStart w:id="350" w:name="_Toc487275128"/>
-      <w:bookmarkStart w:id="351" w:name="_Toc487288015"/>
-      <w:bookmarkStart w:id="352" w:name="_Toc488569494"/>
+      <w:bookmarkStart w:id="349" w:name="_Ref466989506"/>
+      <w:bookmarkStart w:id="350" w:name="_Toc474158363"/>
+      <w:bookmarkStart w:id="351" w:name="_Toc487275128"/>
+      <w:bookmarkStart w:id="352" w:name="_Toc487288015"/>
+      <w:bookmarkStart w:id="353" w:name="_Toc488569494"/>
       <w:r>
         <w:rPr>
           <w:lang w:val="en-US"/>
         </w:rPr>
         <w:t>Variography</w:t>
       </w:r>
-      <w:bookmarkEnd w:id="348"/>
       <w:bookmarkEnd w:id="349"/>
       <w:bookmarkEnd w:id="350"/>
       <w:bookmarkEnd w:id="351"/>
       <w:bookmarkEnd w:id="352"/>
+      <w:bookmarkEnd w:id="353"/>
     </w:p>
     <w:p>
       <w:pPr>
@@ -42736,7 +42883,7 @@
           <w:lang w:val="en-US"/>
         </w:rPr>
       </w:pPr>
-      <w:bookmarkStart w:id="353" w:name="_Ref461628569"/>
+      <w:bookmarkStart w:id="354" w:name="_Ref461628569"/>
       <w:r>
         <w:rPr>
           <w:b/>
@@ -42777,7 +42924,7 @@
         </w:rPr>
         <w:fldChar w:fldCharType="end"/>
       </w:r>
-      <w:bookmarkEnd w:id="353"/>
+      <w:bookmarkEnd w:id="354"/>
       <w:r>
         <w:rPr>
           <w:lang w:val="en-US"/>
@@ -42816,20 +42963,20 @@
           <w:lang w:val="en-US"/>
         </w:rPr>
       </w:pPr>
-      <w:bookmarkStart w:id="354" w:name="_Toc474158364"/>
-      <w:bookmarkStart w:id="355" w:name="_Toc487275129"/>
-      <w:bookmarkStart w:id="356" w:name="_Toc487288016"/>
-      <w:bookmarkStart w:id="357" w:name="_Toc488569495"/>
+      <w:bookmarkStart w:id="355" w:name="_Toc474158364"/>
+      <w:bookmarkStart w:id="356" w:name="_Toc487275129"/>
+      <w:bookmarkStart w:id="357" w:name="_Toc487288016"/>
+      <w:bookmarkStart w:id="358" w:name="_Toc488569495"/>
       <w:r>
         <w:rPr>
           <w:lang w:val="en-US"/>
         </w:rPr>
         <w:t>Variogram map</w:t>
       </w:r>
-      <w:bookmarkEnd w:id="354"/>
       <w:bookmarkEnd w:id="355"/>
       <w:bookmarkEnd w:id="356"/>
       <w:bookmarkEnd w:id="357"/>
+      <w:bookmarkEnd w:id="358"/>
     </w:p>
     <w:p>
       <w:pPr>
@@ -43179,7 +43326,7 @@
           <w:lang w:val="en-US"/>
         </w:rPr>
       </w:pPr>
-      <w:bookmarkStart w:id="358" w:name="_Ref461632429"/>
+      <w:bookmarkStart w:id="359" w:name="_Ref461632429"/>
       <w:r>
         <w:rPr>
           <w:b/>
@@ -43220,7 +43367,7 @@
         </w:rPr>
         <w:fldChar w:fldCharType="end"/>
       </w:r>
-      <w:bookmarkEnd w:id="358"/>
+      <w:bookmarkEnd w:id="359"/>
       <w:r>
         <w:rPr>
           <w:lang w:val="en-US"/>
@@ -43343,7 +43490,7 @@
           <w:lang w:val="en-US"/>
         </w:rPr>
       </w:pPr>
-      <w:bookmarkStart w:id="359" w:name="_Ref461699576"/>
+      <w:bookmarkStart w:id="360" w:name="_Ref461699576"/>
       <w:r>
         <w:rPr>
           <w:b/>
@@ -43384,7 +43531,7 @@
         </w:rPr>
         <w:fldChar w:fldCharType="end"/>
       </w:r>
-      <w:bookmarkEnd w:id="359"/>
+      <w:bookmarkEnd w:id="360"/>
       <w:r>
         <w:rPr>
           <w:lang w:val="en-US"/>
@@ -43731,7 +43878,7 @@
           <w:lang w:val="en-US"/>
         </w:rPr>
       </w:pPr>
-      <w:bookmarkStart w:id="360" w:name="_Ref461630338"/>
+      <w:bookmarkStart w:id="361" w:name="_Ref461630338"/>
       <w:r>
         <w:rPr>
           <w:b/>
@@ -43772,7 +43919,7 @@
         </w:rPr>
         <w:fldChar w:fldCharType="end"/>
       </w:r>
-      <w:bookmarkEnd w:id="360"/>
+      <w:bookmarkEnd w:id="361"/>
       <w:r>
         <w:rPr>
           <w:lang w:val="en-US"/>
@@ -43859,7 +44006,7 @@
           <w:lang w:val="en-US"/>
         </w:rPr>
       </w:pPr>
-      <w:bookmarkStart w:id="361" w:name="_Ref461698456"/>
+      <w:bookmarkStart w:id="362" w:name="_Ref461698456"/>
       <w:r>
         <w:rPr>
           <w:b/>
@@ -43900,7 +44047,7 @@
         </w:rPr>
         <w:fldChar w:fldCharType="end"/>
       </w:r>
-      <w:bookmarkEnd w:id="361"/>
+      <w:bookmarkEnd w:id="362"/>
       <w:r>
         <w:rPr>
           <w:lang w:val="en-US"/>
@@ -44055,20 +44202,20 @@
           <w:lang w:val="en-US"/>
         </w:rPr>
       </w:pPr>
-      <w:bookmarkStart w:id="362" w:name="_Toc474158365"/>
-      <w:bookmarkStart w:id="363" w:name="_Toc487275130"/>
-      <w:bookmarkStart w:id="364" w:name="_Toc487288017"/>
-      <w:bookmarkStart w:id="365" w:name="_Toc488569496"/>
+      <w:bookmarkStart w:id="363" w:name="_Toc474158365"/>
+      <w:bookmarkStart w:id="364" w:name="_Toc487275130"/>
+      <w:bookmarkStart w:id="365" w:name="_Toc487288017"/>
+      <w:bookmarkStart w:id="366" w:name="_Toc488569496"/>
       <w:r>
         <w:rPr>
           <w:lang w:val="en-US"/>
         </w:rPr>
         <w:t>Experimental variogram</w:t>
       </w:r>
-      <w:bookmarkEnd w:id="362"/>
       <w:bookmarkEnd w:id="363"/>
       <w:bookmarkEnd w:id="364"/>
       <w:bookmarkEnd w:id="365"/>
+      <w:bookmarkEnd w:id="366"/>
     </w:p>
     <w:p>
       <w:pPr>
@@ -44697,7 +44844,7 @@
           <w:lang w:val="en-US"/>
         </w:rPr>
       </w:pPr>
-      <w:bookmarkStart w:id="366" w:name="_Ref461715684"/>
+      <w:bookmarkStart w:id="367" w:name="_Ref461715684"/>
       <w:r>
         <w:rPr>
           <w:b/>
@@ -44735,7 +44882,7 @@
         </w:rPr>
         <w:fldChar w:fldCharType="end"/>
       </w:r>
-      <w:bookmarkEnd w:id="366"/>
+      <w:bookmarkEnd w:id="367"/>
       <w:r>
         <w:t xml:space="preserve"> an omnidirectional experimental variogram.</w:t>
       </w:r>
@@ -44795,7 +44942,7 @@
           <w:lang w:val="en-US"/>
         </w:rPr>
       </w:pPr>
-      <w:bookmarkStart w:id="367" w:name="_Ref461715693"/>
+      <w:bookmarkStart w:id="368" w:name="_Ref461715693"/>
       <w:r>
         <w:rPr>
           <w:b/>
@@ -44836,7 +44983,7 @@
         </w:rPr>
         <w:fldChar w:fldCharType="end"/>
       </w:r>
-      <w:bookmarkEnd w:id="367"/>
+      <w:bookmarkEnd w:id="368"/>
       <w:r>
         <w:rPr>
           <w:lang w:val="en-US"/>
@@ -44966,7 +45113,7 @@
           <w:lang w:val="en-US"/>
         </w:rPr>
       </w:pPr>
-      <w:bookmarkStart w:id="368" w:name="_Ref461715699"/>
+      <w:bookmarkStart w:id="369" w:name="_Ref461715699"/>
       <w:r>
         <w:rPr>
           <w:b/>
@@ -45007,7 +45154,7 @@
         </w:rPr>
         <w:fldChar w:fldCharType="end"/>
       </w:r>
-      <w:bookmarkEnd w:id="368"/>
+      <w:bookmarkEnd w:id="369"/>
       <w:r>
         <w:rPr>
           <w:lang w:val="en-US"/>
@@ -45022,22 +45169,22 @@
           <w:lang w:val="en-US"/>
         </w:rPr>
       </w:pPr>
-      <w:bookmarkStart w:id="369" w:name="_Toc474158366"/>
-      <w:bookmarkStart w:id="370" w:name="_Ref476395695"/>
-      <w:bookmarkStart w:id="371" w:name="_Toc487275131"/>
-      <w:bookmarkStart w:id="372" w:name="_Toc487288018"/>
-      <w:bookmarkStart w:id="373" w:name="_Toc488569497"/>
+      <w:bookmarkStart w:id="370" w:name="_Toc474158366"/>
+      <w:bookmarkStart w:id="371" w:name="_Ref476395695"/>
+      <w:bookmarkStart w:id="372" w:name="_Toc487275131"/>
+      <w:bookmarkStart w:id="373" w:name="_Toc487288018"/>
+      <w:bookmarkStart w:id="374" w:name="_Toc488569497"/>
       <w:r>
         <w:rPr>
           <w:lang w:val="en-US"/>
         </w:rPr>
         <w:t>Fitting a variogram model</w:t>
       </w:r>
-      <w:bookmarkEnd w:id="369"/>
       <w:bookmarkEnd w:id="370"/>
       <w:bookmarkEnd w:id="371"/>
       <w:bookmarkEnd w:id="372"/>
       <w:bookmarkEnd w:id="373"/>
+      <w:bookmarkEnd w:id="374"/>
     </w:p>
     <w:p>
       <w:pPr>
@@ -45514,7 +45661,7 @@
           <w:lang w:val="en-US"/>
         </w:rPr>
       </w:pPr>
-      <w:bookmarkStart w:id="374" w:name="_Ref461716598"/>
+      <w:bookmarkStart w:id="375" w:name="_Ref461716598"/>
       <w:r>
         <w:rPr>
           <w:b/>
@@ -45555,7 +45702,7 @@
         </w:rPr>
         <w:fldChar w:fldCharType="end"/>
       </w:r>
-      <w:bookmarkEnd w:id="374"/>
+      <w:bookmarkEnd w:id="375"/>
       <w:r>
         <w:rPr>
           <w:lang w:val="en-US"/>
@@ -45619,7 +45766,7 @@
           <w:lang w:val="en-US"/>
         </w:rPr>
       </w:pPr>
-      <w:bookmarkStart w:id="375" w:name="_Ref461871220"/>
+      <w:bookmarkStart w:id="376" w:name="_Ref461871220"/>
       <w:r>
         <w:rPr>
           <w:b/>
@@ -45660,7 +45807,7 @@
         </w:rPr>
         <w:fldChar w:fldCharType="end"/>
       </w:r>
-      <w:bookmarkEnd w:id="375"/>
+      <w:bookmarkEnd w:id="376"/>
       <w:r>
         <w:rPr>
           <w:lang w:val="en-US"/>
@@ -45681,22 +45828,22 @@
           <w:lang w:val="en-US"/>
         </w:rPr>
       </w:pPr>
-      <w:bookmarkStart w:id="376" w:name="_Ref466989002"/>
-      <w:bookmarkStart w:id="377" w:name="_Toc474158367"/>
-      <w:bookmarkStart w:id="378" w:name="_Toc487275132"/>
-      <w:bookmarkStart w:id="379" w:name="_Toc487288019"/>
-      <w:bookmarkStart w:id="380" w:name="_Toc488569498"/>
+      <w:bookmarkStart w:id="377" w:name="_Ref466989002"/>
+      <w:bookmarkStart w:id="378" w:name="_Toc474158367"/>
+      <w:bookmarkStart w:id="379" w:name="_Toc487275132"/>
+      <w:bookmarkStart w:id="380" w:name="_Toc487288019"/>
+      <w:bookmarkStart w:id="381" w:name="_Toc488569498"/>
       <w:r>
         <w:rPr>
           <w:lang w:val="en-US"/>
         </w:rPr>
         <w:t>Cross variograms</w:t>
       </w:r>
-      <w:bookmarkEnd w:id="376"/>
       <w:bookmarkEnd w:id="377"/>
       <w:bookmarkEnd w:id="378"/>
       <w:bookmarkEnd w:id="379"/>
       <w:bookmarkEnd w:id="380"/>
+      <w:bookmarkEnd w:id="381"/>
     </w:p>
     <w:p>
       <w:pPr>
@@ -45797,11 +45944,11 @@
           <w:lang w:val="en-US"/>
         </w:rPr>
       </w:pPr>
-      <w:bookmarkStart w:id="381" w:name="_Toc474158368"/>
-      <w:bookmarkStart w:id="382" w:name="_Ref481308036"/>
-      <w:bookmarkStart w:id="383" w:name="_Toc487275133"/>
-      <w:bookmarkStart w:id="384" w:name="_Toc487288020"/>
-      <w:bookmarkStart w:id="385" w:name="_Toc488569499"/>
+      <w:bookmarkStart w:id="382" w:name="_Toc474158368"/>
+      <w:bookmarkStart w:id="383" w:name="_Ref481308036"/>
+      <w:bookmarkStart w:id="384" w:name="_Toc487275133"/>
+      <w:bookmarkStart w:id="385" w:name="_Toc487288020"/>
+      <w:bookmarkStart w:id="386" w:name="_Toc488569499"/>
       <w:r>
         <w:rPr>
           <w:i/>
@@ -45815,11 +45962,11 @@
         </w:rPr>
         <w:t xml:space="preserve"> variogram models</w:t>
       </w:r>
-      <w:bookmarkEnd w:id="381"/>
       <w:bookmarkEnd w:id="382"/>
       <w:bookmarkEnd w:id="383"/>
       <w:bookmarkEnd w:id="384"/>
       <w:bookmarkEnd w:id="385"/>
+      <w:bookmarkEnd w:id="386"/>
     </w:p>
     <w:p>
       <w:pPr>
@@ -45989,7 +46136,7 @@
           <w:lang w:val="en-US"/>
         </w:rPr>
       </w:pPr>
-      <w:bookmarkStart w:id="386" w:name="_Ref466884476"/>
+      <w:bookmarkStart w:id="387" w:name="_Ref466884476"/>
       <w:r>
         <w:rPr>
           <w:b/>
@@ -46033,7 +46180,7 @@
         </w:rPr>
         <w:fldChar w:fldCharType="end"/>
       </w:r>
-      <w:bookmarkEnd w:id="386"/>
+      <w:bookmarkEnd w:id="387"/>
       <w:r>
         <w:rPr>
           <w:lang w:val="en-US"/>
@@ -46294,8 +46441,8 @@
           <w:lang w:val="en-US"/>
         </w:rPr>
       </w:pPr>
-      <w:bookmarkStart w:id="387" w:name="_Toc488569500"/>
-      <w:bookmarkStart w:id="388" w:name="_Toc474158369"/>
+      <w:bookmarkStart w:id="388" w:name="_Toc488569500"/>
+      <w:bookmarkStart w:id="389" w:name="_Toc474158369"/>
       <w:r>
         <w:rPr>
           <w:lang w:val="en-US"/>
@@ -46308,7 +46455,7 @@
         </w:rPr>
         <w:t>a realization ensemble in a single file</w:t>
       </w:r>
-      <w:bookmarkEnd w:id="387"/>
+      <w:bookmarkEnd w:id="388"/>
     </w:p>
     <w:p>
       <w:pPr>
@@ -46581,7 +46728,7 @@
           <w:lang w:val="en-US"/>
         </w:rPr>
       </w:pPr>
-      <w:bookmarkStart w:id="389" w:name="_Ref487379792"/>
+      <w:bookmarkStart w:id="390" w:name="_Ref487379792"/>
       <w:r>
         <w:rPr>
           <w:b/>
@@ -46622,7 +46769,7 @@
         </w:rPr>
         <w:fldChar w:fldCharType="end"/>
       </w:r>
-      <w:bookmarkEnd w:id="389"/>
+      <w:bookmarkEnd w:id="390"/>
       <w:r>
         <w:rPr>
           <w:lang w:val="en-US"/>
@@ -46637,7 +46784,7 @@
           <w:lang w:val="en-US"/>
         </w:rPr>
       </w:pPr>
-      <w:bookmarkStart w:id="390" w:name="_Toc488569501"/>
+      <w:bookmarkStart w:id="391" w:name="_Toc488569501"/>
       <w:r>
         <w:rPr>
           <w:lang w:val="en-US"/>
@@ -46650,7 +46797,7 @@
         </w:rPr>
         <w:t>across separate files</w:t>
       </w:r>
-      <w:bookmarkEnd w:id="390"/>
+      <w:bookmarkEnd w:id="391"/>
     </w:p>
     <w:p>
       <w:pPr>
@@ -46922,19 +47069,19 @@
           <w:lang w:val="en-US"/>
         </w:rPr>
       </w:pPr>
-      <w:bookmarkStart w:id="391" w:name="_Toc487275134"/>
-      <w:bookmarkStart w:id="392" w:name="_Toc487288021"/>
-      <w:bookmarkStart w:id="393" w:name="_Toc488569502"/>
+      <w:bookmarkStart w:id="392" w:name="_Toc487275134"/>
+      <w:bookmarkStart w:id="393" w:name="_Toc487288021"/>
+      <w:bookmarkStart w:id="394" w:name="_Toc488569502"/>
       <w:r>
         <w:rPr>
           <w:lang w:val="en-US"/>
         </w:rPr>
         <w:t>Estimation</w:t>
       </w:r>
-      <w:bookmarkEnd w:id="388"/>
-      <w:bookmarkEnd w:id="391"/>
+      <w:bookmarkEnd w:id="389"/>
       <w:bookmarkEnd w:id="392"/>
       <w:bookmarkEnd w:id="393"/>
+      <w:bookmarkEnd w:id="394"/>
     </w:p>
     <w:p>
       <w:pPr>
@@ -47071,22 +47218,22 @@
           <w:lang w:val="en-US"/>
         </w:rPr>
       </w:pPr>
-      <w:bookmarkStart w:id="394" w:name="_Ref467344848"/>
-      <w:bookmarkStart w:id="395" w:name="_Toc474158370"/>
-      <w:bookmarkStart w:id="396" w:name="_Toc487275135"/>
-      <w:bookmarkStart w:id="397" w:name="_Toc487288022"/>
-      <w:bookmarkStart w:id="398" w:name="_Toc488569503"/>
+      <w:bookmarkStart w:id="395" w:name="_Ref467344848"/>
+      <w:bookmarkStart w:id="396" w:name="_Toc474158370"/>
+      <w:bookmarkStart w:id="397" w:name="_Toc487275135"/>
+      <w:bookmarkStart w:id="398" w:name="_Toc487288022"/>
+      <w:bookmarkStart w:id="399" w:name="_Toc488569503"/>
       <w:r>
         <w:rPr>
           <w:lang w:val="en-US"/>
         </w:rPr>
         <w:t>Kriging</w:t>
       </w:r>
-      <w:bookmarkEnd w:id="394"/>
       <w:bookmarkEnd w:id="395"/>
       <w:bookmarkEnd w:id="396"/>
       <w:bookmarkEnd w:id="397"/>
       <w:bookmarkEnd w:id="398"/>
+      <w:bookmarkEnd w:id="399"/>
     </w:p>
     <w:p>
       <w:pPr>
@@ -47677,7 +47824,7 @@
           <w:lang w:val="en-US"/>
         </w:rPr>
       </w:pPr>
-      <w:bookmarkStart w:id="399" w:name="_Ref465009629"/>
+      <w:bookmarkStart w:id="400" w:name="_Ref465009629"/>
       <w:r>
         <w:rPr>
           <w:b/>
@@ -47718,7 +47865,7 @@
         </w:rPr>
         <w:fldChar w:fldCharType="end"/>
       </w:r>
-      <w:bookmarkEnd w:id="399"/>
+      <w:bookmarkEnd w:id="400"/>
       <w:r>
         <w:rPr>
           <w:lang w:val="en-US"/>
@@ -48219,18 +48366,18 @@
           <w:lang w:val="en-US"/>
         </w:rPr>
       </w:pPr>
-      <w:bookmarkStart w:id="400" w:name="_Toc487275136"/>
-      <w:bookmarkStart w:id="401" w:name="_Toc487288023"/>
-      <w:bookmarkStart w:id="402" w:name="_Toc488569504"/>
+      <w:bookmarkStart w:id="401" w:name="_Toc487275136"/>
+      <w:bookmarkStart w:id="402" w:name="_Toc487288023"/>
+      <w:bookmarkStart w:id="403" w:name="_Toc488569504"/>
       <w:r>
         <w:rPr>
           <w:lang w:val="en-US"/>
         </w:rPr>
         <w:t>Known issues</w:t>
       </w:r>
-      <w:bookmarkEnd w:id="400"/>
       <w:bookmarkEnd w:id="401"/>
       <w:bookmarkEnd w:id="402"/>
+      <w:bookmarkEnd w:id="403"/>
     </w:p>
     <w:p>
       <w:pPr>
@@ -48370,10 +48517,10 @@
           <w:lang w:val="en-US"/>
         </w:rPr>
       </w:pPr>
-      <w:bookmarkStart w:id="403" w:name="_Toc474158371"/>
-      <w:bookmarkStart w:id="404" w:name="_Toc487275137"/>
-      <w:bookmarkStart w:id="405" w:name="_Toc487288024"/>
-      <w:bookmarkStart w:id="406" w:name="_Toc488569505"/>
+      <w:bookmarkStart w:id="404" w:name="_Toc474158371"/>
+      <w:bookmarkStart w:id="405" w:name="_Toc487275137"/>
+      <w:bookmarkStart w:id="406" w:name="_Toc487288024"/>
+      <w:bookmarkStart w:id="407" w:name="_Toc488569505"/>
       <w:r>
         <w:rPr>
           <w:lang w:val="en-US"/>
@@ -48387,7 +48534,7 @@
         </w:rPr>
         <w:t xml:space="preserve"> (IK)</w:t>
       </w:r>
-      <w:bookmarkEnd w:id="403"/>
+      <w:bookmarkEnd w:id="404"/>
       <w:r>
         <w:rPr>
           <w:lang w:val="en-US"/>
@@ -48406,9 +48553,9 @@
         </w:rPr>
         <w:t>continuous variable</w:t>
       </w:r>
-      <w:bookmarkEnd w:id="404"/>
       <w:bookmarkEnd w:id="405"/>
       <w:bookmarkEnd w:id="406"/>
+      <w:bookmarkEnd w:id="407"/>
     </w:p>
     <w:p>
       <w:pPr>
@@ -49175,10 +49322,10 @@
           <w:lang w:val="en-US"/>
         </w:rPr>
       </w:pPr>
-      <w:bookmarkStart w:id="407" w:name="_Toc474158372"/>
-      <w:bookmarkStart w:id="408" w:name="_Toc487275138"/>
-      <w:bookmarkStart w:id="409" w:name="_Toc487288025"/>
-      <w:bookmarkStart w:id="410" w:name="_Toc488569506"/>
+      <w:bookmarkStart w:id="408" w:name="_Toc474158372"/>
+      <w:bookmarkStart w:id="409" w:name="_Toc487275138"/>
+      <w:bookmarkStart w:id="410" w:name="_Toc487288025"/>
+      <w:bookmarkStart w:id="411" w:name="_Toc488569506"/>
       <w:r>
         <w:rPr>
           <w:lang w:val="en-US"/>
@@ -49197,10 +49344,10 @@
         </w:rPr>
         <w:t xml:space="preserve"> for a continuous variable</w:t>
       </w:r>
-      <w:bookmarkEnd w:id="407"/>
       <w:bookmarkEnd w:id="408"/>
       <w:bookmarkEnd w:id="409"/>
       <w:bookmarkEnd w:id="410"/>
+      <w:bookmarkEnd w:id="411"/>
     </w:p>
     <w:p>
       <w:pPr>
@@ -49446,7 +49593,7 @@
           <w:lang w:val="en-US"/>
         </w:rPr>
       </w:pPr>
-      <w:bookmarkStart w:id="411" w:name="_Ref467336020"/>
+      <w:bookmarkStart w:id="412" w:name="_Ref467336020"/>
       <w:r>
         <w:rPr>
           <w:b/>
@@ -49487,7 +49634,7 @@
         </w:rPr>
         <w:fldChar w:fldCharType="end"/>
       </w:r>
-      <w:bookmarkEnd w:id="411"/>
+      <w:bookmarkEnd w:id="412"/>
       <w:r>
         <w:rPr>
           <w:lang w:val="en-US"/>
@@ -49662,7 +49809,7 @@
           <w:lang w:val="en-US"/>
         </w:rPr>
       </w:pPr>
-      <w:bookmarkStart w:id="412" w:name="_Ref467948149"/>
+      <w:bookmarkStart w:id="413" w:name="_Ref467948149"/>
       <w:r>
         <w:rPr>
           <w:b/>
@@ -49703,7 +49850,7 @@
         </w:rPr>
         <w:fldChar w:fldCharType="end"/>
       </w:r>
-      <w:bookmarkEnd w:id="412"/>
+      <w:bookmarkEnd w:id="413"/>
       <w:r>
         <w:rPr>
           <w:lang w:val="en-US"/>
@@ -49847,18 +49994,18 @@
           <w:lang w:val="en-US"/>
         </w:rPr>
       </w:pPr>
-      <w:bookmarkStart w:id="413" w:name="_Toc487275139"/>
-      <w:bookmarkStart w:id="414" w:name="_Toc487288026"/>
-      <w:bookmarkStart w:id="415" w:name="_Toc488569507"/>
+      <w:bookmarkStart w:id="414" w:name="_Toc487275139"/>
+      <w:bookmarkStart w:id="415" w:name="_Toc487288026"/>
+      <w:bookmarkStart w:id="416" w:name="_Toc488569507"/>
       <w:r>
         <w:rPr>
           <w:lang w:val="en-US"/>
         </w:rPr>
         <w:t>Running IK for a continuous variable</w:t>
       </w:r>
-      <w:bookmarkEnd w:id="413"/>
       <w:bookmarkEnd w:id="414"/>
       <w:bookmarkEnd w:id="415"/>
+      <w:bookmarkEnd w:id="416"/>
     </w:p>
     <w:p>
       <w:pPr>
@@ -50051,7 +50198,7 @@
           <w:lang w:val="en-US"/>
         </w:rPr>
       </w:pPr>
-      <w:bookmarkStart w:id="416" w:name="_Ref476499343"/>
+      <w:bookmarkStart w:id="417" w:name="_Ref476499343"/>
       <w:r>
         <w:rPr>
           <w:b/>
@@ -50092,7 +50239,7 @@
         </w:rPr>
         <w:fldChar w:fldCharType="end"/>
       </w:r>
-      <w:bookmarkEnd w:id="416"/>
+      <w:bookmarkEnd w:id="417"/>
       <w:r>
         <w:rPr>
           <w:lang w:val="en-US"/>
@@ -50544,7 +50691,7 @@
           <w:lang w:val="en-US"/>
         </w:rPr>
       </w:pPr>
-      <w:bookmarkStart w:id="417" w:name="_Ref476499777"/>
+      <w:bookmarkStart w:id="418" w:name="_Ref476499777"/>
       <w:r>
         <w:rPr>
           <w:b/>
@@ -50585,7 +50732,7 @@
         </w:rPr>
         <w:fldChar w:fldCharType="end"/>
       </w:r>
-      <w:bookmarkEnd w:id="417"/>
+      <w:bookmarkEnd w:id="418"/>
       <w:r>
         <w:rPr>
           <w:lang w:val="en-US"/>
@@ -50606,20 +50753,20 @@
           <w:lang w:val="en-US"/>
         </w:rPr>
       </w:pPr>
-      <w:bookmarkStart w:id="418" w:name="_Ref478906858"/>
-      <w:bookmarkStart w:id="419" w:name="_Toc487275140"/>
-      <w:bookmarkStart w:id="420" w:name="_Toc487288027"/>
-      <w:bookmarkStart w:id="421" w:name="_Toc488569508"/>
+      <w:bookmarkStart w:id="419" w:name="_Ref478906858"/>
+      <w:bookmarkStart w:id="420" w:name="_Toc487275140"/>
+      <w:bookmarkStart w:id="421" w:name="_Toc487288027"/>
+      <w:bookmarkStart w:id="422" w:name="_Toc488569508"/>
       <w:r>
         <w:rPr>
           <w:lang w:val="en-US"/>
         </w:rPr>
         <w:t>Post-processing the results</w:t>
       </w:r>
-      <w:bookmarkEnd w:id="418"/>
       <w:bookmarkEnd w:id="419"/>
       <w:bookmarkEnd w:id="420"/>
       <w:bookmarkEnd w:id="421"/>
+      <w:bookmarkEnd w:id="422"/>
     </w:p>
     <w:p>
       <w:pPr>
@@ -50771,7 +50918,7 @@
           <w:lang w:val="en-US"/>
         </w:rPr>
       </w:pPr>
-      <w:bookmarkStart w:id="422" w:name="_Ref479438152"/>
+      <w:bookmarkStart w:id="423" w:name="_Ref479438152"/>
       <w:r>
         <w:rPr>
           <w:b/>
@@ -50812,7 +50959,7 @@
         </w:rPr>
         <w:fldChar w:fldCharType="end"/>
       </w:r>
-      <w:bookmarkEnd w:id="422"/>
+      <w:bookmarkEnd w:id="423"/>
       <w:r>
         <w:rPr>
           <w:lang w:val="en-US"/>
@@ -51448,9 +51595,9 @@
           <w:lang w:val="en-US"/>
         </w:rPr>
       </w:pPr>
-      <w:bookmarkStart w:id="423" w:name="_Toc487275141"/>
-      <w:bookmarkStart w:id="424" w:name="_Toc487288028"/>
-      <w:bookmarkStart w:id="425" w:name="_Toc488569509"/>
+      <w:bookmarkStart w:id="424" w:name="_Toc487275141"/>
+      <w:bookmarkStart w:id="425" w:name="_Toc487288028"/>
+      <w:bookmarkStart w:id="426" w:name="_Toc488569509"/>
       <w:r>
         <w:rPr>
           <w:lang w:val="en-US"/>
@@ -51458,9 +51605,9 @@
         <w:lastRenderedPageBreak/>
         <w:t>Known issues</w:t>
       </w:r>
-      <w:bookmarkEnd w:id="423"/>
       <w:bookmarkEnd w:id="424"/>
       <w:bookmarkEnd w:id="425"/>
+      <w:bookmarkEnd w:id="426"/>
     </w:p>
     <w:p>
       <w:pPr>
@@ -51577,18 +51724,18 @@
           <w:lang w:val="en-US"/>
         </w:rPr>
       </w:pPr>
-      <w:bookmarkStart w:id="426" w:name="_Toc487275142"/>
-      <w:bookmarkStart w:id="427" w:name="_Toc487288029"/>
-      <w:bookmarkStart w:id="428" w:name="_Toc488569510"/>
+      <w:bookmarkStart w:id="427" w:name="_Toc487275142"/>
+      <w:bookmarkStart w:id="428" w:name="_Toc487288029"/>
+      <w:bookmarkStart w:id="429" w:name="_Toc488569510"/>
       <w:r>
         <w:rPr>
           <w:lang w:val="en-US"/>
         </w:rPr>
         <w:t>IK for a categorical variable</w:t>
       </w:r>
-      <w:bookmarkEnd w:id="426"/>
       <w:bookmarkEnd w:id="427"/>
       <w:bookmarkEnd w:id="428"/>
+      <w:bookmarkEnd w:id="429"/>
     </w:p>
     <w:p>
       <w:pPr>
@@ -51845,20 +51992,20 @@
           <w:lang w:val="en-US"/>
         </w:rPr>
       </w:pPr>
-      <w:bookmarkStart w:id="429" w:name="_Toc474158373"/>
-      <w:bookmarkStart w:id="430" w:name="_Toc487275143"/>
-      <w:bookmarkStart w:id="431" w:name="_Toc487288030"/>
-      <w:bookmarkStart w:id="432" w:name="_Toc488569511"/>
+      <w:bookmarkStart w:id="430" w:name="_Toc474158373"/>
+      <w:bookmarkStart w:id="431" w:name="_Toc487275143"/>
+      <w:bookmarkStart w:id="432" w:name="_Toc487288030"/>
+      <w:bookmarkStart w:id="433" w:name="_Toc488569511"/>
       <w:r>
         <w:rPr>
           <w:lang w:val="en-US"/>
         </w:rPr>
         <w:t>Defining a class p.d.f. for a categorical variable</w:t>
       </w:r>
-      <w:bookmarkEnd w:id="429"/>
       <w:bookmarkEnd w:id="430"/>
       <w:bookmarkEnd w:id="431"/>
       <w:bookmarkEnd w:id="432"/>
+      <w:bookmarkEnd w:id="433"/>
     </w:p>
     <w:p>
       <w:pPr>
@@ -52070,7 +52217,7 @@
           <w:lang w:val="en-US"/>
         </w:rPr>
       </w:pPr>
-      <w:bookmarkStart w:id="433" w:name="_Ref476392829"/>
+      <w:bookmarkStart w:id="434" w:name="_Ref476392829"/>
       <w:r>
         <w:rPr>
           <w:b/>
@@ -52111,7 +52258,7 @@
         </w:rPr>
         <w:fldChar w:fldCharType="end"/>
       </w:r>
-      <w:bookmarkEnd w:id="433"/>
+      <w:bookmarkEnd w:id="434"/>
       <w:r>
         <w:rPr>
           <w:lang w:val="en-US"/>
@@ -52489,7 +52636,7 @@
           <w:lang w:val="en-US"/>
         </w:rPr>
       </w:pPr>
-      <w:bookmarkStart w:id="434" w:name="_Ref476393640"/>
+      <w:bookmarkStart w:id="435" w:name="_Ref476393640"/>
       <w:r>
         <w:rPr>
           <w:b/>
@@ -52530,7 +52677,7 @@
         </w:rPr>
         <w:fldChar w:fldCharType="end"/>
       </w:r>
-      <w:bookmarkEnd w:id="434"/>
+      <w:bookmarkEnd w:id="435"/>
       <w:r>
         <w:rPr>
           <w:lang w:val="en-US"/>
@@ -52545,10 +52692,10 @@
           <w:lang w:val="en-US"/>
         </w:rPr>
       </w:pPr>
-      <w:bookmarkStart w:id="435" w:name="_Toc474158374"/>
-      <w:bookmarkStart w:id="436" w:name="_Toc487275144"/>
-      <w:bookmarkStart w:id="437" w:name="_Toc487288031"/>
-      <w:bookmarkStart w:id="438" w:name="_Toc488569512"/>
+      <w:bookmarkStart w:id="436" w:name="_Toc474158374"/>
+      <w:bookmarkStart w:id="437" w:name="_Toc487275144"/>
+      <w:bookmarkStart w:id="438" w:name="_Toc487288031"/>
+      <w:bookmarkStart w:id="439" w:name="_Toc488569512"/>
       <w:r>
         <w:rPr>
           <w:lang w:val="en-US"/>
@@ -52573,10 +52720,10 @@
         </w:rPr>
         <w:t>al variable</w:t>
       </w:r>
-      <w:bookmarkEnd w:id="435"/>
       <w:bookmarkEnd w:id="436"/>
       <w:bookmarkEnd w:id="437"/>
       <w:bookmarkEnd w:id="438"/>
+      <w:bookmarkEnd w:id="439"/>
     </w:p>
     <w:p>
       <w:pPr>
@@ -52970,7 +53117,7 @@
           <w:lang w:val="en-US"/>
         </w:rPr>
       </w:pPr>
-      <w:bookmarkStart w:id="439" w:name="_Ref476395785"/>
+      <w:bookmarkStart w:id="440" w:name="_Ref476395785"/>
       <w:r>
         <w:rPr>
           <w:b/>
@@ -53011,7 +53158,7 @@
         </w:rPr>
         <w:fldChar w:fldCharType="end"/>
       </w:r>
-      <w:bookmarkEnd w:id="439"/>
+      <w:bookmarkEnd w:id="440"/>
       <w:r>
         <w:rPr>
           <w:lang w:val="en-US"/>
@@ -53305,7 +53452,7 @@
           <w:lang w:val="en-US"/>
         </w:rPr>
       </w:pPr>
-      <w:bookmarkStart w:id="440" w:name="_Ref476416202"/>
+      <w:bookmarkStart w:id="441" w:name="_Ref476416202"/>
       <w:r>
         <w:rPr>
           <w:b/>
@@ -53346,7 +53493,7 @@
         </w:rPr>
         <w:fldChar w:fldCharType="end"/>
       </w:r>
-      <w:bookmarkEnd w:id="440"/>
+      <w:bookmarkEnd w:id="441"/>
       <w:r>
         <w:rPr>
           <w:lang w:val="en-US"/>
@@ -53397,18 +53544,18 @@
           <w:lang w:val="en-US"/>
         </w:rPr>
       </w:pPr>
-      <w:bookmarkStart w:id="441" w:name="_Toc487275145"/>
-      <w:bookmarkStart w:id="442" w:name="_Toc487288032"/>
-      <w:bookmarkStart w:id="443" w:name="_Toc488569513"/>
+      <w:bookmarkStart w:id="442" w:name="_Toc487275145"/>
+      <w:bookmarkStart w:id="443" w:name="_Toc487288032"/>
+      <w:bookmarkStart w:id="444" w:name="_Toc488569513"/>
       <w:r>
         <w:rPr>
           <w:lang w:val="en-US"/>
         </w:rPr>
         <w:t>Creating a maximum likelihood facies map</w:t>
       </w:r>
-      <w:bookmarkEnd w:id="441"/>
       <w:bookmarkEnd w:id="442"/>
       <w:bookmarkEnd w:id="443"/>
+      <w:bookmarkEnd w:id="444"/>
     </w:p>
     <w:p>
       <w:pPr>
@@ -53614,7 +53761,7 @@
           <w:lang w:val="en-US"/>
         </w:rPr>
       </w:pPr>
-      <w:bookmarkStart w:id="444" w:name="_Ref477096805"/>
+      <w:bookmarkStart w:id="445" w:name="_Ref477096805"/>
       <w:r>
         <w:rPr>
           <w:b/>
@@ -53655,7 +53802,7 @@
         </w:rPr>
         <w:fldChar w:fldCharType="end"/>
       </w:r>
-      <w:bookmarkEnd w:id="444"/>
+      <w:bookmarkEnd w:id="445"/>
       <w:r>
         <w:rPr>
           <w:lang w:val="en-US"/>
@@ -53688,18 +53835,18 @@
           <w:lang w:val="en-US"/>
         </w:rPr>
       </w:pPr>
-      <w:bookmarkStart w:id="445" w:name="_Toc487275146"/>
-      <w:bookmarkStart w:id="446" w:name="_Toc487288033"/>
-      <w:bookmarkStart w:id="447" w:name="_Toc488569514"/>
+      <w:bookmarkStart w:id="446" w:name="_Toc487275146"/>
+      <w:bookmarkStart w:id="447" w:name="_Toc487288033"/>
+      <w:bookmarkStart w:id="448" w:name="_Toc488569514"/>
       <w:r>
         <w:rPr>
           <w:lang w:val="en-US"/>
         </w:rPr>
         <w:t>Known issues</w:t>
       </w:r>
-      <w:bookmarkEnd w:id="445"/>
       <w:bookmarkEnd w:id="446"/>
       <w:bookmarkEnd w:id="447"/>
+      <w:bookmarkEnd w:id="448"/>
     </w:p>
     <w:p>
       <w:pPr>
@@ -53831,9 +53978,9 @@
           <w:lang w:val="en-US"/>
         </w:rPr>
       </w:pPr>
-      <w:bookmarkStart w:id="448" w:name="_Toc487275147"/>
-      <w:bookmarkStart w:id="449" w:name="_Toc487288034"/>
-      <w:bookmarkStart w:id="450" w:name="_Toc488569515"/>
+      <w:bookmarkStart w:id="449" w:name="_Toc487275147"/>
+      <w:bookmarkStart w:id="450" w:name="_Toc487288034"/>
+      <w:bookmarkStart w:id="451" w:name="_Toc488569515"/>
       <w:r>
         <w:rPr>
           <w:lang w:val="en-US"/>
@@ -53876,9 +54023,9 @@
         </w:rPr>
         <w:t>alibration</w:t>
       </w:r>
-      <w:bookmarkEnd w:id="448"/>
       <w:bookmarkEnd w:id="449"/>
       <w:bookmarkEnd w:id="450"/>
+      <w:bookmarkEnd w:id="451"/>
     </w:p>
     <w:p>
       <w:pPr>
@@ -54056,7 +54203,7 @@
           <w:lang w:val="en-US"/>
         </w:rPr>
       </w:pPr>
-      <w:bookmarkStart w:id="451" w:name="_Ref480560523"/>
+      <w:bookmarkStart w:id="452" w:name="_Ref480560523"/>
       <w:r>
         <w:rPr>
           <w:b/>
@@ -54097,7 +54244,7 @@
         </w:rPr>
         <w:fldChar w:fldCharType="end"/>
       </w:r>
-      <w:bookmarkEnd w:id="451"/>
+      <w:bookmarkEnd w:id="452"/>
       <w:r>
         <w:rPr>
           <w:lang w:val="en-US"/>
@@ -54160,7 +54307,7 @@
           <w:lang w:val="en-US"/>
         </w:rPr>
       </w:pPr>
-      <w:bookmarkStart w:id="452" w:name="_Ref480560532"/>
+      <w:bookmarkStart w:id="453" w:name="_Ref480560532"/>
       <w:r>
         <w:rPr>
           <w:b/>
@@ -54201,7 +54348,7 @@
         </w:rPr>
         <w:fldChar w:fldCharType="end"/>
       </w:r>
-      <w:bookmarkEnd w:id="452"/>
+      <w:bookmarkEnd w:id="453"/>
       <w:r>
         <w:rPr>
           <w:lang w:val="en-US"/>
@@ -54542,9 +54689,9 @@
           <w:lang w:val="en-US"/>
         </w:rPr>
       </w:pPr>
-      <w:bookmarkStart w:id="453" w:name="_Toc487275148"/>
-      <w:bookmarkStart w:id="454" w:name="_Toc487288035"/>
-      <w:bookmarkStart w:id="455" w:name="_Toc488569516"/>
+      <w:bookmarkStart w:id="454" w:name="_Toc487275148"/>
+      <w:bookmarkStart w:id="455" w:name="_Toc487288035"/>
+      <w:bookmarkStart w:id="456" w:name="_Toc488569516"/>
       <w:r>
         <w:rPr>
           <w:lang w:val="en-US"/>
@@ -54552,9 +54699,9 @@
         <w:lastRenderedPageBreak/>
         <w:t>Interpretation for categorical attributes</w:t>
       </w:r>
-      <w:bookmarkEnd w:id="453"/>
       <w:bookmarkEnd w:id="454"/>
       <w:bookmarkEnd w:id="455"/>
+      <w:bookmarkEnd w:id="456"/>
     </w:p>
     <w:p>
       <w:pPr>
@@ -54733,7 +54880,7 @@
           <w:lang w:val="en-US"/>
         </w:rPr>
       </w:pPr>
-      <w:bookmarkStart w:id="456" w:name="_Ref480561270"/>
+      <w:bookmarkStart w:id="457" w:name="_Ref480561270"/>
       <w:r>
         <w:rPr>
           <w:b/>
@@ -54774,7 +54921,7 @@
         </w:rPr>
         <w:fldChar w:fldCharType="end"/>
       </w:r>
-      <w:bookmarkEnd w:id="456"/>
+      <w:bookmarkEnd w:id="457"/>
       <w:r>
         <w:rPr>
           <w:lang w:val="en-US"/>
@@ -54801,9 +54948,9 @@
           <w:lang w:val="en-US"/>
         </w:rPr>
       </w:pPr>
-      <w:bookmarkStart w:id="457" w:name="_Toc487275149"/>
-      <w:bookmarkStart w:id="458" w:name="_Toc487288036"/>
-      <w:bookmarkStart w:id="459" w:name="_Toc488569517"/>
+      <w:bookmarkStart w:id="458" w:name="_Toc487275149"/>
+      <w:bookmarkStart w:id="459" w:name="_Toc487288036"/>
+      <w:bookmarkStart w:id="460" w:name="_Toc488569517"/>
       <w:r>
         <w:rPr>
           <w:lang w:val="en-US"/>
@@ -54822,9 +54969,9 @@
         </w:rPr>
         <w:t xml:space="preserve"> attributes</w:t>
       </w:r>
-      <w:bookmarkEnd w:id="457"/>
       <w:bookmarkEnd w:id="458"/>
       <w:bookmarkEnd w:id="459"/>
+      <w:bookmarkEnd w:id="460"/>
     </w:p>
     <w:p>
       <w:pPr>
@@ -54998,18 +55145,18 @@
           <w:lang w:val="en-US"/>
         </w:rPr>
       </w:pPr>
-      <w:bookmarkStart w:id="460" w:name="_Toc487275150"/>
-      <w:bookmarkStart w:id="461" w:name="_Toc487288037"/>
-      <w:bookmarkStart w:id="462" w:name="_Toc488569518"/>
+      <w:bookmarkStart w:id="461" w:name="_Toc487275150"/>
+      <w:bookmarkStart w:id="462" w:name="_Toc487288037"/>
+      <w:bookmarkStart w:id="463" w:name="_Toc488569518"/>
       <w:r>
         <w:rPr>
           <w:lang w:val="en-US"/>
         </w:rPr>
         <w:t>Multiple secondary data</w:t>
       </w:r>
-      <w:bookmarkEnd w:id="460"/>
       <w:bookmarkEnd w:id="461"/>
       <w:bookmarkEnd w:id="462"/>
+      <w:bookmarkEnd w:id="463"/>
     </w:p>
     <w:p>
       <w:pPr>
@@ -55032,18 +55179,18 @@
           <w:lang w:val="en-US"/>
         </w:rPr>
       </w:pPr>
-      <w:bookmarkStart w:id="463" w:name="_Toc487275151"/>
-      <w:bookmarkStart w:id="464" w:name="_Toc487288038"/>
-      <w:bookmarkStart w:id="465" w:name="_Toc488569519"/>
+      <w:bookmarkStart w:id="464" w:name="_Toc487275151"/>
+      <w:bookmarkStart w:id="465" w:name="_Toc487288038"/>
+      <w:bookmarkStart w:id="466" w:name="_Toc488569519"/>
       <w:r>
         <w:rPr>
           <w:lang w:val="en-US"/>
         </w:rPr>
         <w:t>Known issues</w:t>
       </w:r>
-      <w:bookmarkEnd w:id="463"/>
       <w:bookmarkEnd w:id="464"/>
       <w:bookmarkEnd w:id="465"/>
+      <w:bookmarkEnd w:id="466"/>
     </w:p>
     <w:p>
       <w:pPr>
@@ -55142,20 +55289,20 @@
           <w:lang w:val="en-US"/>
         </w:rPr>
       </w:pPr>
-      <w:bookmarkStart w:id="466" w:name="_Toc474158375"/>
-      <w:bookmarkStart w:id="467" w:name="_Toc487275152"/>
-      <w:bookmarkStart w:id="468" w:name="_Toc487288039"/>
-      <w:bookmarkStart w:id="469" w:name="_Toc488569520"/>
+      <w:bookmarkStart w:id="467" w:name="_Toc474158375"/>
+      <w:bookmarkStart w:id="468" w:name="_Toc487275152"/>
+      <w:bookmarkStart w:id="469" w:name="_Toc487288039"/>
+      <w:bookmarkStart w:id="470" w:name="_Toc488569520"/>
       <w:r>
         <w:rPr>
           <w:lang w:val="en-US"/>
         </w:rPr>
         <w:t>Cokriging</w:t>
       </w:r>
-      <w:bookmarkEnd w:id="466"/>
       <w:bookmarkEnd w:id="467"/>
       <w:bookmarkEnd w:id="468"/>
       <w:bookmarkEnd w:id="469"/>
+      <w:bookmarkEnd w:id="470"/>
     </w:p>
     <w:p>
       <w:pPr>
@@ -55214,20 +55361,20 @@
           <w:lang w:val="en-US"/>
         </w:rPr>
       </w:pPr>
-      <w:bookmarkStart w:id="470" w:name="_Toc474158376"/>
-      <w:bookmarkStart w:id="471" w:name="_Toc487275153"/>
-      <w:bookmarkStart w:id="472" w:name="_Toc487288040"/>
-      <w:bookmarkStart w:id="473" w:name="_Toc488569521"/>
+      <w:bookmarkStart w:id="471" w:name="_Toc474158376"/>
+      <w:bookmarkStart w:id="472" w:name="_Toc487275153"/>
+      <w:bookmarkStart w:id="473" w:name="_Toc487288040"/>
+      <w:bookmarkStart w:id="474" w:name="_Toc488569521"/>
       <w:r>
         <w:rPr>
           <w:lang w:val="en-US"/>
         </w:rPr>
         <w:t>Cokriging variography</w:t>
       </w:r>
-      <w:bookmarkEnd w:id="470"/>
       <w:bookmarkEnd w:id="471"/>
       <w:bookmarkEnd w:id="472"/>
       <w:bookmarkEnd w:id="473"/>
+      <w:bookmarkEnd w:id="474"/>
     </w:p>
     <w:p>
       <w:pPr>
@@ -55568,18 +55715,18 @@
           <w:lang w:val="en-US"/>
         </w:rPr>
       </w:pPr>
-      <w:bookmarkStart w:id="474" w:name="_Toc487275154"/>
-      <w:bookmarkStart w:id="475" w:name="_Toc487288041"/>
-      <w:bookmarkStart w:id="476" w:name="_Toc488569522"/>
+      <w:bookmarkStart w:id="475" w:name="_Toc487275154"/>
+      <w:bookmarkStart w:id="476" w:name="_Toc487288041"/>
+      <w:bookmarkStart w:id="477" w:name="_Toc488569522"/>
       <w:r>
         <w:rPr>
           <w:lang w:val="en-US"/>
         </w:rPr>
         <w:t>The Linear Model of Coregionalization (LMC)</w:t>
       </w:r>
-      <w:bookmarkEnd w:id="474"/>
       <w:bookmarkEnd w:id="475"/>
       <w:bookmarkEnd w:id="476"/>
+      <w:bookmarkEnd w:id="477"/>
     </w:p>
     <w:p>
       <w:pPr>
@@ -58854,9 +59001,9 @@
           <w:lang w:val="en-US"/>
         </w:rPr>
       </w:pPr>
-      <w:bookmarkStart w:id="477" w:name="_Toc487275155"/>
-      <w:bookmarkStart w:id="478" w:name="_Toc487288042"/>
-      <w:bookmarkStart w:id="479" w:name="_Toc488569523"/>
+      <w:bookmarkStart w:id="478" w:name="_Toc487275155"/>
+      <w:bookmarkStart w:id="479" w:name="_Toc487288042"/>
+      <w:bookmarkStart w:id="480" w:name="_Toc488569523"/>
       <w:r>
         <w:rPr>
           <w:lang w:val="en-US"/>
@@ -58869,9 +59016,9 @@
         </w:rPr>
         <w:t>cokb3d</w:t>
       </w:r>
-      <w:bookmarkEnd w:id="477"/>
       <w:bookmarkEnd w:id="478"/>
       <w:bookmarkEnd w:id="479"/>
+      <w:bookmarkEnd w:id="480"/>
     </w:p>
     <w:p>
       <w:pPr>
@@ -59110,7 +59257,7 @@
           <w:lang w:val="en-US"/>
         </w:rPr>
       </w:pPr>
-      <w:bookmarkStart w:id="480" w:name="_Ref481307688"/>
+      <w:bookmarkStart w:id="481" w:name="_Ref481307688"/>
       <w:r>
         <w:rPr>
           <w:b/>
@@ -59151,7 +59298,7 @@
         </w:rPr>
         <w:fldChar w:fldCharType="end"/>
       </w:r>
-      <w:bookmarkEnd w:id="480"/>
+      <w:bookmarkEnd w:id="481"/>
       <w:r>
         <w:rPr>
           <w:lang w:val="en-US"/>
@@ -59330,7 +59477,7 @@
           <w:lang w:val="en-US"/>
         </w:rPr>
       </w:pPr>
-      <w:bookmarkStart w:id="481" w:name="_Toc488569524"/>
+      <w:bookmarkStart w:id="482" w:name="_Toc488569524"/>
       <w:r>
         <w:rPr>
           <w:lang w:val="en-US"/>
@@ -59343,7 +59490,7 @@
         </w:rPr>
         <w:t xml:space="preserve"> of a grid (NDV estimation)</w:t>
       </w:r>
-      <w:bookmarkEnd w:id="481"/>
+      <w:bookmarkEnd w:id="482"/>
     </w:p>
     <w:p>
       <w:pPr>
@@ -59582,7 +59729,7 @@
           <w:lang w:val="en-US"/>
         </w:rPr>
       </w:pPr>
-      <w:bookmarkStart w:id="482" w:name="_Ref488051838"/>
+      <w:bookmarkStart w:id="483" w:name="_Ref488051838"/>
       <w:r>
         <w:rPr>
           <w:b/>
@@ -59623,7 +59770,7 @@
         </w:rPr>
         <w:fldChar w:fldCharType="end"/>
       </w:r>
-      <w:bookmarkEnd w:id="482"/>
+      <w:bookmarkEnd w:id="483"/>
       <w:r>
         <w:rPr>
           <w:b/>
@@ -59823,10 +59970,10 @@
           <w:lang w:val="en-US"/>
         </w:rPr>
       </w:pPr>
-      <w:bookmarkStart w:id="483" w:name="_Toc474158377"/>
-      <w:bookmarkStart w:id="484" w:name="_Toc487275156"/>
-      <w:bookmarkStart w:id="485" w:name="_Toc487288043"/>
-      <w:bookmarkStart w:id="486" w:name="_Toc488569525"/>
+      <w:bookmarkStart w:id="484" w:name="_Toc474158377"/>
+      <w:bookmarkStart w:id="485" w:name="_Toc487275156"/>
+      <w:bookmarkStart w:id="486" w:name="_Toc487288043"/>
+      <w:bookmarkStart w:id="487" w:name="_Toc488569525"/>
       <w:r>
         <w:rPr>
           <w:lang w:val="en-US"/>
@@ -59875,10 +60022,10 @@
         </w:rPr>
         <w:t xml:space="preserve"> estimation</w:t>
       </w:r>
-      <w:bookmarkEnd w:id="483"/>
       <w:bookmarkEnd w:id="484"/>
       <w:bookmarkEnd w:id="485"/>
       <w:bookmarkEnd w:id="486"/>
+      <w:bookmarkEnd w:id="487"/>
     </w:p>
     <w:p>
       <w:pPr>
@@ -60032,11 +60179,11 @@
           <w:lang w:val="en-US"/>
         </w:rPr>
       </w:pPr>
-      <w:bookmarkStart w:id="487" w:name="_Ref466988920"/>
-      <w:bookmarkStart w:id="488" w:name="_Toc474158378"/>
-      <w:bookmarkStart w:id="489" w:name="_Toc487275157"/>
-      <w:bookmarkStart w:id="490" w:name="_Toc487288044"/>
-      <w:bookmarkStart w:id="491" w:name="_Toc488569526"/>
+      <w:bookmarkStart w:id="488" w:name="_Ref466988920"/>
+      <w:bookmarkStart w:id="489" w:name="_Toc474158378"/>
+      <w:bookmarkStart w:id="490" w:name="_Toc487275157"/>
+      <w:bookmarkStart w:id="491" w:name="_Toc487288044"/>
+      <w:bookmarkStart w:id="492" w:name="_Toc488569526"/>
       <w:r>
         <w:rPr>
           <w:lang w:val="en-US"/>
@@ -60049,11 +60196,11 @@
         </w:rPr>
         <w:t>Simulation</w:t>
       </w:r>
-      <w:bookmarkEnd w:id="487"/>
       <w:bookmarkEnd w:id="488"/>
       <w:bookmarkEnd w:id="489"/>
       <w:bookmarkEnd w:id="490"/>
       <w:bookmarkEnd w:id="491"/>
+      <w:bookmarkEnd w:id="492"/>
     </w:p>
     <w:p>
       <w:pPr>
@@ -60087,20 +60234,20 @@
           <w:lang w:val="en-US"/>
         </w:rPr>
       </w:pPr>
-      <w:bookmarkStart w:id="492" w:name="_Toc474158379"/>
-      <w:bookmarkStart w:id="493" w:name="_Toc487275158"/>
-      <w:bookmarkStart w:id="494" w:name="_Toc487288045"/>
-      <w:bookmarkStart w:id="495" w:name="_Toc488569527"/>
+      <w:bookmarkStart w:id="493" w:name="_Toc474158379"/>
+      <w:bookmarkStart w:id="494" w:name="_Toc487275158"/>
+      <w:bookmarkStart w:id="495" w:name="_Toc487288045"/>
+      <w:bookmarkStart w:id="496" w:name="_Toc488569527"/>
       <w:r>
         <w:rPr>
           <w:lang w:val="en-US"/>
         </w:rPr>
         <w:t>Post-processing</w:t>
       </w:r>
-      <w:bookmarkEnd w:id="492"/>
       <w:bookmarkEnd w:id="493"/>
       <w:bookmarkEnd w:id="494"/>
       <w:bookmarkEnd w:id="495"/>
+      <w:bookmarkEnd w:id="496"/>
     </w:p>
     <w:p>
       <w:pPr>
@@ -60130,14 +60277,14 @@
           <w:lang w:val="en-US"/>
         </w:rPr>
       </w:pPr>
-      <w:bookmarkStart w:id="496" w:name="_Ref492577401"/>
+      <w:bookmarkStart w:id="497" w:name="_Ref492577401"/>
       <w:r>
         <w:rPr>
           <w:lang w:val="en-US"/>
         </w:rPr>
         <w:t>Image Jockey (Fourier image manipulation)</w:t>
       </w:r>
-      <w:bookmarkEnd w:id="496"/>
+      <w:bookmarkEnd w:id="497"/>
     </w:p>
     <w:p>
       <w:pPr>
@@ -60399,7 +60546,7 @@
           <w:lang w:val="en-US"/>
         </w:rPr>
       </w:pPr>
-      <w:bookmarkStart w:id="497" w:name="_Ref492627654"/>
+      <w:bookmarkStart w:id="498" w:name="_Ref492627654"/>
       <w:r>
         <w:rPr>
           <w:b/>
@@ -60440,7 +60587,7 @@
         </w:rPr>
         <w:fldChar w:fldCharType="end"/>
       </w:r>
-      <w:bookmarkEnd w:id="497"/>
+      <w:bookmarkEnd w:id="498"/>
       <w:r>
         <w:rPr>
           <w:lang w:val="en-US"/>
@@ -60471,15 +60618,7 @@
         <w:rPr>
           <w:lang w:val="en-US"/>
         </w:rPr>
-        <w:t xml:space="preserve"> </w:t>
-      </w:r>
-      <w:bookmarkStart w:id="498" w:name="_GoBack"/>
-      <w:bookmarkEnd w:id="498"/>
-      <w:r>
-        <w:rPr>
-          <w:lang w:val="en-US"/>
-        </w:rPr>
-        <w:t xml:space="preserve">wheel controls just to the right of the grid plot.  The “green phosphor” display in the upper right panel is a 1D spectrogram taken within a band </w:t>
+        <w:t xml:space="preserve"> wheel controls just to the right of the grid plot.  The “green phosphor” display in the upper right panel is a 1D spectrogram taken within a band </w:t>
       </w:r>
       <w:r>
         <w:rPr>
@@ -60973,6 +61112,7 @@
         <w:docPartUnique/>
       </w:docPartObj>
     </w:sdtPr>
+    <w:sdtEndPr/>
     <w:sdtContent>
       <w:p>
         <w:pPr>
@@ -60992,7 +61132,7 @@
           <w:rPr>
             <w:noProof/>
           </w:rPr>
-          <w:t>71</w:t>
+          <w:t>22</w:t>
         </w:r>
         <w:r>
           <w:fldChar w:fldCharType="end"/>
@@ -62645,7 +62785,6 @@
   <w:style w:type="character" w:default="1" w:styleId="Fontepargpadro">
     <w:name w:val="Default Paragraph Font"/>
     <w:uiPriority w:val="1"/>
-    <w:semiHidden/>
     <w:unhideWhenUsed/>
   </w:style>
   <w:style w:type="table" w:default="1" w:styleId="Tabelanormal">
@@ -63506,7 +63645,7 @@
 </file>
 
 <file path=customXml/itemProps1.xml><?xml version="1.0" encoding="utf-8"?>
-<ds:datastoreItem xmlns:ds="http://schemas.openxmlformats.org/officeDocument/2006/customXml" ds:itemID="{06B104A3-8849-45DF-B1EC-1EA392648C58}">
+<ds:datastoreItem xmlns:ds="http://schemas.openxmlformats.org/officeDocument/2006/customXml" ds:itemID="{C0CF2426-2ECC-443F-B95E-D26C3551C83C}">
   <ds:schemaRefs>
     <ds:schemaRef ds:uri="http://schemas.openxmlformats.org/officeDocument/2006/bibliography"/>
   </ds:schemaRefs>

</xml_diff>

<commit_message>
SGSIM: completing dialog signal/slots.
</commit_message>
<xml_diff>
--- a/docs/GammaRayManual.docx
+++ b/docs/GammaRayManual.docx
@@ -14555,6 +14555,42 @@
           <w:rFonts w:ascii="Courier New" w:hAnsi="Courier New" w:cs="Courier New"/>
           <w:lang w:val="en-US"/>
         </w:rPr>
+        <w:t>sgsim</w:t>
+      </w:r>
+      <w:r>
+        <w:rPr>
+          <w:rStyle w:val="Refdenotaderodap"/>
+          <w:rFonts w:ascii="Courier New" w:hAnsi="Courier New" w:cs="Courier New"/>
+          <w:lang w:val="en-US"/>
+        </w:rPr>
+        <w:footnoteReference w:id="3"/>
+      </w:r>
+      <w:r>
+        <w:rPr>
+          <w:rFonts w:ascii="Courier New" w:hAnsi="Courier New" w:cs="Courier New"/>
+          <w:lang w:val="en-US"/>
+        </w:rPr>
+        <w:t xml:space="preserve"> (3.001)</w:t>
+      </w:r>
+    </w:p>
+    <w:p>
+      <w:pPr>
+        <w:pStyle w:val="PargrafodaLista"/>
+        <w:numPr>
+          <w:ilvl w:val="0"/>
+          <w:numId w:val="1"/>
+        </w:numPr>
+        <w:jc w:val="both"/>
+        <w:rPr>
+          <w:rFonts w:ascii="Courier New" w:hAnsi="Courier New" w:cs="Courier New"/>
+          <w:lang w:val="en-US"/>
+        </w:rPr>
+      </w:pPr>
+      <w:r>
+        <w:rPr>
+          <w:rFonts w:ascii="Courier New" w:hAnsi="Courier New" w:cs="Courier New"/>
+          <w:lang w:val="en-US"/>
+        </w:rPr>
         <w:t>vargplt</w:t>
       </w:r>
       <w:r>
@@ -14771,20 +14807,20 @@
           <w:lang w:val="en-US"/>
         </w:rPr>
       </w:pPr>
-      <w:bookmarkStart w:id="25" w:name="_Toc474158312"/>
-      <w:bookmarkStart w:id="26" w:name="_Toc487275062"/>
-      <w:bookmarkStart w:id="27" w:name="_Toc487287948"/>
-      <w:bookmarkStart w:id="28" w:name="_Toc493432862"/>
+      <w:bookmarkStart w:id="26" w:name="_Toc474158312"/>
+      <w:bookmarkStart w:id="27" w:name="_Toc487275062"/>
+      <w:bookmarkStart w:id="28" w:name="_Toc487287948"/>
+      <w:bookmarkStart w:id="29" w:name="_Toc493432862"/>
       <w:r>
         <w:rPr>
           <w:lang w:val="en-US"/>
         </w:rPr>
         <w:t>Note on GSLib compatibility</w:t>
       </w:r>
-      <w:bookmarkEnd w:id="25"/>
       <w:bookmarkEnd w:id="26"/>
       <w:bookmarkEnd w:id="27"/>
       <w:bookmarkEnd w:id="28"/>
+      <w:bookmarkEnd w:id="29"/>
     </w:p>
     <w:p>
       <w:pPr>
@@ -15121,20 +15157,20 @@
           <w:lang w:val="en-US"/>
         </w:rPr>
       </w:pPr>
-      <w:bookmarkStart w:id="29" w:name="_Toc474158313"/>
-      <w:bookmarkStart w:id="30" w:name="_Toc487275063"/>
-      <w:bookmarkStart w:id="31" w:name="_Toc487287949"/>
-      <w:bookmarkStart w:id="32" w:name="_Toc493432863"/>
+      <w:bookmarkStart w:id="30" w:name="_Toc474158313"/>
+      <w:bookmarkStart w:id="31" w:name="_Toc487275063"/>
+      <w:bookmarkStart w:id="32" w:name="_Toc487287949"/>
+      <w:bookmarkStart w:id="33" w:name="_Toc493432863"/>
       <w:r>
         <w:rPr>
           <w:lang w:val="en-US"/>
         </w:rPr>
         <w:t>Ghostscript</w:t>
       </w:r>
-      <w:bookmarkEnd w:id="29"/>
       <w:bookmarkEnd w:id="30"/>
       <w:bookmarkEnd w:id="31"/>
       <w:bookmarkEnd w:id="32"/>
+      <w:bookmarkEnd w:id="33"/>
     </w:p>
     <w:p>
       <w:pPr>
@@ -15268,9 +15304,9 @@
           <w:lang w:val="en-US"/>
         </w:rPr>
       </w:pPr>
-      <w:bookmarkStart w:id="33" w:name="_Toc487275064"/>
-      <w:bookmarkStart w:id="34" w:name="_Toc487287950"/>
-      <w:bookmarkStart w:id="35" w:name="_Toc493432864"/>
+      <w:bookmarkStart w:id="34" w:name="_Toc487275064"/>
+      <w:bookmarkStart w:id="35" w:name="_Toc487287950"/>
+      <w:bookmarkStart w:id="36" w:name="_Toc493432864"/>
       <w:r>
         <w:rPr>
           <w:lang w:val="en-US"/>
@@ -15289,9 +15325,9 @@
         </w:rPr>
         <w:t xml:space="preserve"> and runtime libraries</w:t>
       </w:r>
-      <w:bookmarkEnd w:id="33"/>
       <w:bookmarkEnd w:id="34"/>
       <w:bookmarkEnd w:id="35"/>
+      <w:bookmarkEnd w:id="36"/>
     </w:p>
     <w:p>
       <w:pPr>
@@ -15325,18 +15361,18 @@
           <w:lang w:val="en-US"/>
         </w:rPr>
       </w:pPr>
-      <w:bookmarkStart w:id="36" w:name="_Toc487275065"/>
-      <w:bookmarkStart w:id="37" w:name="_Toc487287951"/>
-      <w:bookmarkStart w:id="38" w:name="_Toc493432865"/>
+      <w:bookmarkStart w:id="37" w:name="_Toc487275065"/>
+      <w:bookmarkStart w:id="38" w:name="_Toc487287951"/>
+      <w:bookmarkStart w:id="39" w:name="_Toc493432865"/>
       <w:r>
         <w:rPr>
           <w:lang w:val="en-US"/>
         </w:rPr>
         <w:t>Developer tool set</w:t>
       </w:r>
-      <w:bookmarkEnd w:id="36"/>
       <w:bookmarkEnd w:id="37"/>
       <w:bookmarkEnd w:id="38"/>
+      <w:bookmarkEnd w:id="39"/>
     </w:p>
     <w:p>
       <w:pPr>
@@ -15455,16 +15491,16 @@
           <w:lang w:val="en-US"/>
         </w:rPr>
       </w:pPr>
-      <w:bookmarkStart w:id="39" w:name="_Toc493432866"/>
-      <w:bookmarkStart w:id="40" w:name="_Toc487275066"/>
-      <w:bookmarkStart w:id="41" w:name="_Toc487287952"/>
+      <w:bookmarkStart w:id="40" w:name="_Toc493432866"/>
+      <w:bookmarkStart w:id="41" w:name="_Toc487275066"/>
+      <w:bookmarkStart w:id="42" w:name="_Toc487287952"/>
       <w:r>
         <w:rPr>
           <w:lang w:val="en-US"/>
         </w:rPr>
         <w:t>MSYS2: a GNU-like development environment for Windows</w:t>
       </w:r>
-      <w:bookmarkEnd w:id="39"/>
+      <w:bookmarkEnd w:id="40"/>
     </w:p>
     <w:p>
       <w:pPr>
@@ -15898,7 +15934,7 @@
           <w:lang w:val="en-US"/>
         </w:rPr>
       </w:pPr>
-      <w:bookmarkStart w:id="42" w:name="_Toc493432867"/>
+      <w:bookmarkStart w:id="43" w:name="_Toc493432867"/>
       <w:r>
         <w:rPr>
           <w:lang w:val="en-US"/>
@@ -15911,9 +15947,9 @@
         </w:rPr>
         <w:t xml:space="preserve"> 5.3</w:t>
       </w:r>
-      <w:bookmarkEnd w:id="40"/>
       <w:bookmarkEnd w:id="41"/>
       <w:bookmarkEnd w:id="42"/>
+      <w:bookmarkEnd w:id="43"/>
     </w:p>
     <w:p>
       <w:pPr>
@@ -16246,8 +16282,8 @@
           <w:lang w:val="en-US"/>
         </w:rPr>
       </w:pPr>
-      <w:bookmarkStart w:id="43" w:name="_Toc487275067"/>
-      <w:bookmarkStart w:id="44" w:name="_Toc487287953"/>
+      <w:bookmarkStart w:id="44" w:name="_Toc487275067"/>
+      <w:bookmarkStart w:id="45" w:name="_Toc487287953"/>
       <w:r>
         <w:rPr>
           <w:lang w:val="en-US"/>
@@ -16268,16 +16304,16 @@
           <w:lang w:val="en-US"/>
         </w:rPr>
       </w:pPr>
-      <w:bookmarkStart w:id="45" w:name="_Toc493432868"/>
+      <w:bookmarkStart w:id="46" w:name="_Toc493432868"/>
       <w:r>
         <w:rPr>
           <w:lang w:val="en-US"/>
         </w:rPr>
         <w:t>Boost 1.63</w:t>
       </w:r>
-      <w:bookmarkEnd w:id="43"/>
       <w:bookmarkEnd w:id="44"/>
       <w:bookmarkEnd w:id="45"/>
+      <w:bookmarkEnd w:id="46"/>
     </w:p>
     <w:p>
       <w:pPr>
@@ -16458,9 +16494,9 @@
           <w:lang w:val="en-US"/>
         </w:rPr>
       </w:pPr>
-      <w:bookmarkStart w:id="46" w:name="_Toc493432869"/>
-      <w:bookmarkStart w:id="47" w:name="_Toc487275068"/>
-      <w:bookmarkStart w:id="48" w:name="_Toc487287954"/>
+      <w:bookmarkStart w:id="47" w:name="_Toc493432869"/>
+      <w:bookmarkStart w:id="48" w:name="_Toc487275068"/>
+      <w:bookmarkStart w:id="49" w:name="_Toc487287954"/>
       <w:r>
         <w:rPr>
           <w:shd w:val="clear" w:color="auto" w:fill="FFFFFF"/>
@@ -16474,7 +16510,7 @@
         </w:rPr>
         <w:t>matrix_expression.hpp</w:t>
       </w:r>
-      <w:bookmarkEnd w:id="46"/>
+      <w:bookmarkEnd w:id="47"/>
     </w:p>
     <w:p>
       <w:pPr>
@@ -17018,16 +17054,16 @@
           <w:lang w:val="en-US"/>
         </w:rPr>
       </w:pPr>
-      <w:bookmarkStart w:id="49" w:name="_Toc493432870"/>
+      <w:bookmarkStart w:id="50" w:name="_Toc493432870"/>
       <w:r>
         <w:rPr>
           <w:lang w:val="en-US"/>
         </w:rPr>
         <w:t>Qwt 6.1.3</w:t>
       </w:r>
-      <w:bookmarkEnd w:id="47"/>
       <w:bookmarkEnd w:id="48"/>
       <w:bookmarkEnd w:id="49"/>
+      <w:bookmarkEnd w:id="50"/>
     </w:p>
     <w:p>
       <w:pPr>
@@ -17095,9 +17131,9 @@
           <w:lang w:val="en-US"/>
         </w:rPr>
       </w:pPr>
-      <w:bookmarkStart w:id="50" w:name="_Ref484252480"/>
-      <w:bookmarkStart w:id="51" w:name="_Toc487275069"/>
-      <w:bookmarkStart w:id="52" w:name="_Toc487287955"/>
+      <w:bookmarkStart w:id="51" w:name="_Ref484252480"/>
+      <w:bookmarkStart w:id="52" w:name="_Toc487275069"/>
+      <w:bookmarkStart w:id="53" w:name="_Toc487287955"/>
       <w:r>
         <w:rPr>
           <w:lang w:val="en-US"/>
@@ -17118,19 +17154,19 @@
           <w:lang w:val="en-US"/>
         </w:rPr>
       </w:pPr>
-      <w:bookmarkStart w:id="53" w:name="_Ref488597040"/>
-      <w:bookmarkStart w:id="54" w:name="_Toc493432871"/>
+      <w:bookmarkStart w:id="54" w:name="_Ref488597040"/>
+      <w:bookmarkStart w:id="55" w:name="_Toc493432871"/>
       <w:r>
         <w:rPr>
           <w:lang w:val="en-US"/>
         </w:rPr>
         <w:t>VTK 6.3</w:t>
       </w:r>
-      <w:bookmarkEnd w:id="50"/>
       <w:bookmarkEnd w:id="51"/>
       <w:bookmarkEnd w:id="52"/>
       <w:bookmarkEnd w:id="53"/>
       <w:bookmarkEnd w:id="54"/>
+      <w:bookmarkEnd w:id="55"/>
     </w:p>
     <w:p>
       <w:pPr>
@@ -17727,7 +17763,7 @@
           <w:lang w:val="en-US"/>
         </w:rPr>
       </w:pPr>
-      <w:bookmarkStart w:id="55" w:name="_Ref484250863"/>
+      <w:bookmarkStart w:id="56" w:name="_Ref484250863"/>
       <w:r>
         <w:rPr>
           <w:b/>
@@ -17768,7 +17804,7 @@
         </w:rPr>
         <w:fldChar w:fldCharType="end"/>
       </w:r>
-      <w:bookmarkEnd w:id="55"/>
+      <w:bookmarkEnd w:id="56"/>
       <w:r>
         <w:rPr>
           <w:lang w:val="en-US"/>
@@ -17807,8 +17843,8 @@
           <w:lang w:val="en-US"/>
         </w:rPr>
       </w:pPr>
-      <w:bookmarkStart w:id="56" w:name="_Toc487275070"/>
-      <w:bookmarkStart w:id="57" w:name="_Toc487287956"/>
+      <w:bookmarkStart w:id="57" w:name="_Toc487275070"/>
+      <w:bookmarkStart w:id="58" w:name="_Toc487287956"/>
       <w:r>
         <w:rPr>
           <w:lang w:val="en-US"/>
@@ -17888,7 +17924,7 @@
           <w:lang w:val="en-US"/>
         </w:rPr>
       </w:pPr>
-      <w:bookmarkStart w:id="58" w:name="_Toc493432872"/>
+      <w:bookmarkStart w:id="59" w:name="_Toc493432872"/>
       <w:r>
         <w:rPr>
           <w:lang w:val="en-US"/>
@@ -17901,7 +17937,7 @@
         </w:rPr>
         <w:t xml:space="preserve"> compiling issues</w:t>
       </w:r>
-      <w:bookmarkEnd w:id="58"/>
+      <w:bookmarkEnd w:id="59"/>
     </w:p>
     <w:p>
       <w:pPr>
@@ -18834,16 +18870,16 @@
           <w:lang w:val="en-US"/>
         </w:rPr>
       </w:pPr>
-      <w:bookmarkStart w:id="59" w:name="_Toc493432873"/>
+      <w:bookmarkStart w:id="60" w:name="_Toc493432873"/>
       <w:r>
         <w:rPr>
           <w:lang w:val="en-US"/>
         </w:rPr>
         <w:t>Windows: Debug x Release</w:t>
       </w:r>
-      <w:bookmarkEnd w:id="56"/>
       <w:bookmarkEnd w:id="57"/>
-      <w:bookmarkEnd w:id="59"/>
+      <w:bookmarkEnd w:id="58"/>
+      <w:bookmarkEnd w:id="60"/>
     </w:p>
     <w:p>
       <w:pPr>
@@ -18995,17 +19031,17 @@
           <w:lang w:val="en-US"/>
         </w:rPr>
       </w:pPr>
-      <w:bookmarkStart w:id="60" w:name="_Toc493432874"/>
-      <w:bookmarkStart w:id="61" w:name="_Toc474158315"/>
-      <w:bookmarkStart w:id="62" w:name="_Toc487275071"/>
-      <w:bookmarkStart w:id="63" w:name="_Toc487287957"/>
+      <w:bookmarkStart w:id="61" w:name="_Toc493432874"/>
+      <w:bookmarkStart w:id="62" w:name="_Toc474158315"/>
+      <w:bookmarkStart w:id="63" w:name="_Toc487275071"/>
+      <w:bookmarkStart w:id="64" w:name="_Toc487287957"/>
       <w:r>
         <w:rPr>
           <w:lang w:val="en-US"/>
         </w:rPr>
         <w:t>Windows with GCC: 32 or 64-bit</w:t>
       </w:r>
-      <w:bookmarkEnd w:id="60"/>
+      <w:bookmarkEnd w:id="61"/>
     </w:p>
     <w:p>
       <w:pPr>
@@ -19095,17 +19131,17 @@
           <w:lang w:val="en-US"/>
         </w:rPr>
       </w:pPr>
-      <w:bookmarkStart w:id="64" w:name="_Toc493432875"/>
+      <w:bookmarkStart w:id="65" w:name="_Toc493432875"/>
       <w:r>
         <w:rPr>
           <w:lang w:val="en-US"/>
         </w:rPr>
         <w:t>Contributing with code</w:t>
       </w:r>
-      <w:bookmarkEnd w:id="61"/>
       <w:bookmarkEnd w:id="62"/>
       <w:bookmarkEnd w:id="63"/>
       <w:bookmarkEnd w:id="64"/>
+      <w:bookmarkEnd w:id="65"/>
     </w:p>
     <w:p>
       <w:pPr>
@@ -19230,20 +19266,20 @@
           <w:lang w:val="en-US"/>
         </w:rPr>
       </w:pPr>
-      <w:bookmarkStart w:id="65" w:name="_Toc474158316"/>
-      <w:bookmarkStart w:id="66" w:name="_Toc487275072"/>
-      <w:bookmarkStart w:id="67" w:name="_Toc487287958"/>
-      <w:bookmarkStart w:id="68" w:name="_Toc493432876"/>
+      <w:bookmarkStart w:id="66" w:name="_Toc474158316"/>
+      <w:bookmarkStart w:id="67" w:name="_Toc487275072"/>
+      <w:bookmarkStart w:id="68" w:name="_Toc487287958"/>
+      <w:bookmarkStart w:id="69" w:name="_Toc493432876"/>
       <w:r>
         <w:rPr>
           <w:lang w:val="en-US"/>
         </w:rPr>
         <w:t>The Git versioning system</w:t>
       </w:r>
-      <w:bookmarkEnd w:id="65"/>
       <w:bookmarkEnd w:id="66"/>
       <w:bookmarkEnd w:id="67"/>
       <w:bookmarkEnd w:id="68"/>
+      <w:bookmarkEnd w:id="69"/>
     </w:p>
     <w:p>
       <w:pPr>
@@ -19623,20 +19659,20 @@
           <w:lang w:val="en-US"/>
         </w:rPr>
       </w:pPr>
-      <w:bookmarkStart w:id="69" w:name="_Toc474158317"/>
-      <w:bookmarkStart w:id="70" w:name="_Toc487275073"/>
-      <w:bookmarkStart w:id="71" w:name="_Toc487287959"/>
-      <w:bookmarkStart w:id="72" w:name="_Toc493432877"/>
+      <w:bookmarkStart w:id="70" w:name="_Toc474158317"/>
+      <w:bookmarkStart w:id="71" w:name="_Toc487275073"/>
+      <w:bookmarkStart w:id="72" w:name="_Toc487287959"/>
+      <w:bookmarkStart w:id="73" w:name="_Toc493432877"/>
       <w:r>
         <w:rPr>
           <w:lang w:val="en-US"/>
         </w:rPr>
         <w:t>Downloading the sources repository</w:t>
       </w:r>
-      <w:bookmarkEnd w:id="69"/>
       <w:bookmarkEnd w:id="70"/>
       <w:bookmarkEnd w:id="71"/>
       <w:bookmarkEnd w:id="72"/>
+      <w:bookmarkEnd w:id="73"/>
     </w:p>
     <w:p>
       <w:pPr>
@@ -19804,20 +19840,20 @@
           <w:lang w:val="en-US"/>
         </w:rPr>
       </w:pPr>
-      <w:bookmarkStart w:id="73" w:name="_Toc474158318"/>
-      <w:bookmarkStart w:id="74" w:name="_Toc487275074"/>
-      <w:bookmarkStart w:id="75" w:name="_Toc487287960"/>
-      <w:bookmarkStart w:id="76" w:name="_Toc493432878"/>
+      <w:bookmarkStart w:id="74" w:name="_Toc474158318"/>
+      <w:bookmarkStart w:id="75" w:name="_Toc487275074"/>
+      <w:bookmarkStart w:id="76" w:name="_Toc487287960"/>
+      <w:bookmarkStart w:id="77" w:name="_Toc493432878"/>
       <w:r>
         <w:rPr>
           <w:lang w:val="en-US"/>
         </w:rPr>
         <w:t>Creating a branch</w:t>
       </w:r>
-      <w:bookmarkEnd w:id="73"/>
       <w:bookmarkEnd w:id="74"/>
       <w:bookmarkEnd w:id="75"/>
       <w:bookmarkEnd w:id="76"/>
+      <w:bookmarkEnd w:id="77"/>
     </w:p>
     <w:p>
       <w:pPr>
@@ -20205,14 +20241,14 @@
           <w:lang w:val="en-US"/>
         </w:rPr>
       </w:pPr>
-      <w:bookmarkStart w:id="77" w:name="_Toc493432879"/>
+      <w:bookmarkStart w:id="78" w:name="_Toc493432879"/>
       <w:r>
         <w:rPr>
           <w:lang w:val="en-US"/>
         </w:rPr>
         <w:t>Downloading an existing branch</w:t>
       </w:r>
-      <w:bookmarkEnd w:id="77"/>
+      <w:bookmarkEnd w:id="78"/>
     </w:p>
     <w:p>
       <w:pPr>
@@ -20295,10 +20331,10 @@
           <w:lang w:val="en-US"/>
         </w:rPr>
       </w:pPr>
-      <w:bookmarkStart w:id="78" w:name="_Ref476207041"/>
-      <w:bookmarkStart w:id="79" w:name="_Toc487275075"/>
-      <w:bookmarkStart w:id="80" w:name="_Toc487287961"/>
-      <w:bookmarkStart w:id="81" w:name="_Toc493432880"/>
+      <w:bookmarkStart w:id="79" w:name="_Ref476207041"/>
+      <w:bookmarkStart w:id="80" w:name="_Toc487275075"/>
+      <w:bookmarkStart w:id="81" w:name="_Toc487287961"/>
+      <w:bookmarkStart w:id="82" w:name="_Toc493432880"/>
       <w:r>
         <w:rPr>
           <w:lang w:val="en-US"/>
@@ -20311,10 +20347,10 @@
         </w:rPr>
         <w:t>version control</w:t>
       </w:r>
-      <w:bookmarkEnd w:id="78"/>
       <w:bookmarkEnd w:id="79"/>
       <w:bookmarkEnd w:id="80"/>
       <w:bookmarkEnd w:id="81"/>
+      <w:bookmarkEnd w:id="82"/>
     </w:p>
     <w:p>
       <w:pPr>
@@ -20551,10 +20587,10 @@
           <w:lang w:val="en-US"/>
         </w:rPr>
       </w:pPr>
-      <w:bookmarkStart w:id="82" w:name="_Toc474158319"/>
-      <w:bookmarkStart w:id="83" w:name="_Toc487275076"/>
-      <w:bookmarkStart w:id="84" w:name="_Toc487287962"/>
-      <w:bookmarkStart w:id="85" w:name="_Toc493432881"/>
+      <w:bookmarkStart w:id="83" w:name="_Toc474158319"/>
+      <w:bookmarkStart w:id="84" w:name="_Toc487275076"/>
+      <w:bookmarkStart w:id="85" w:name="_Toc487287962"/>
+      <w:bookmarkStart w:id="86" w:name="_Toc493432881"/>
       <w:r>
         <w:rPr>
           <w:lang w:val="en-US"/>
@@ -20567,10 +20603,10 @@
         </w:rPr>
         <w:t xml:space="preserve"> changes</w:t>
       </w:r>
-      <w:bookmarkEnd w:id="82"/>
       <w:bookmarkEnd w:id="83"/>
       <w:bookmarkEnd w:id="84"/>
       <w:bookmarkEnd w:id="85"/>
+      <w:bookmarkEnd w:id="86"/>
     </w:p>
     <w:p>
       <w:pPr>
@@ -21248,20 +21284,20 @@
           <w:lang w:val="en-US"/>
         </w:rPr>
       </w:pPr>
-      <w:bookmarkStart w:id="86" w:name="_Toc474158320"/>
-      <w:bookmarkStart w:id="87" w:name="_Toc487275077"/>
-      <w:bookmarkStart w:id="88" w:name="_Toc487287963"/>
-      <w:bookmarkStart w:id="89" w:name="_Toc493432882"/>
+      <w:bookmarkStart w:id="87" w:name="_Toc474158320"/>
+      <w:bookmarkStart w:id="88" w:name="_Toc487275077"/>
+      <w:bookmarkStart w:id="89" w:name="_Toc487287963"/>
+      <w:bookmarkStart w:id="90" w:name="_Toc493432882"/>
       <w:r>
         <w:rPr>
           <w:lang w:val="en-US"/>
         </w:rPr>
         <w:t>Uploading a branch</w:t>
       </w:r>
-      <w:bookmarkEnd w:id="86"/>
       <w:bookmarkEnd w:id="87"/>
       <w:bookmarkEnd w:id="88"/>
       <w:bookmarkEnd w:id="89"/>
+      <w:bookmarkEnd w:id="90"/>
     </w:p>
     <w:p>
       <w:pPr>
@@ -21327,20 +21363,20 @@
           <w:lang w:val="en-US"/>
         </w:rPr>
       </w:pPr>
-      <w:bookmarkStart w:id="90" w:name="_Toc474158321"/>
-      <w:bookmarkStart w:id="91" w:name="_Toc487275078"/>
-      <w:bookmarkStart w:id="92" w:name="_Toc487287964"/>
-      <w:bookmarkStart w:id="93" w:name="_Toc493432883"/>
+      <w:bookmarkStart w:id="91" w:name="_Toc474158321"/>
+      <w:bookmarkStart w:id="92" w:name="_Toc487275078"/>
+      <w:bookmarkStart w:id="93" w:name="_Toc487287964"/>
+      <w:bookmarkStart w:id="94" w:name="_Toc493432883"/>
       <w:r>
         <w:rPr>
           <w:lang w:val="en-US"/>
         </w:rPr>
         <w:t>Pull request</w:t>
       </w:r>
-      <w:bookmarkEnd w:id="90"/>
       <w:bookmarkEnd w:id="91"/>
       <w:bookmarkEnd w:id="92"/>
       <w:bookmarkEnd w:id="93"/>
+      <w:bookmarkEnd w:id="94"/>
     </w:p>
     <w:p>
       <w:pPr>
@@ -22617,19 +22653,19 @@
           <w:lang w:val="en-US"/>
         </w:rPr>
       </w:pPr>
-      <w:bookmarkStart w:id="94" w:name="_Ref488562102"/>
-      <w:bookmarkStart w:id="95" w:name="_Toc493432884"/>
-      <w:bookmarkStart w:id="96" w:name="_Toc474158322"/>
-      <w:bookmarkStart w:id="97" w:name="_Toc487275079"/>
-      <w:bookmarkStart w:id="98" w:name="_Toc487287965"/>
+      <w:bookmarkStart w:id="95" w:name="_Ref488562102"/>
+      <w:bookmarkStart w:id="96" w:name="_Toc493432884"/>
+      <w:bookmarkStart w:id="97" w:name="_Toc474158322"/>
+      <w:bookmarkStart w:id="98" w:name="_Toc487275079"/>
+      <w:bookmarkStart w:id="99" w:name="_Toc487287965"/>
       <w:r>
         <w:rPr>
           <w:lang w:val="en-US"/>
         </w:rPr>
         <w:t>Tolerated compiler warnings</w:t>
       </w:r>
-      <w:bookmarkEnd w:id="94"/>
       <w:bookmarkEnd w:id="95"/>
+      <w:bookmarkEnd w:id="96"/>
     </w:p>
     <w:p>
       <w:pPr>
@@ -22693,17 +22729,17 @@
           <w:lang w:val="en-US"/>
         </w:rPr>
       </w:pPr>
-      <w:bookmarkStart w:id="99" w:name="_Toc493432885"/>
+      <w:bookmarkStart w:id="100" w:name="_Toc493432885"/>
       <w:r>
         <w:rPr>
           <w:lang w:val="en-US"/>
         </w:rPr>
         <w:t>Updating your local repository</w:t>
       </w:r>
-      <w:bookmarkEnd w:id="96"/>
       <w:bookmarkEnd w:id="97"/>
       <w:bookmarkEnd w:id="98"/>
       <w:bookmarkEnd w:id="99"/>
+      <w:bookmarkEnd w:id="100"/>
     </w:p>
     <w:p>
       <w:pPr>
@@ -22870,22 +22906,22 @@
           <w:lang w:val="en-US"/>
         </w:rPr>
       </w:pPr>
-      <w:bookmarkStart w:id="100" w:name="_Toc474158323"/>
-      <w:bookmarkStart w:id="101" w:name="_Ref476207139"/>
-      <w:bookmarkStart w:id="102" w:name="_Toc487275080"/>
-      <w:bookmarkStart w:id="103" w:name="_Toc487287966"/>
-      <w:bookmarkStart w:id="104" w:name="_Toc493432886"/>
+      <w:bookmarkStart w:id="101" w:name="_Toc474158323"/>
+      <w:bookmarkStart w:id="102" w:name="_Ref476207139"/>
+      <w:bookmarkStart w:id="103" w:name="_Toc487275080"/>
+      <w:bookmarkStart w:id="104" w:name="_Toc487287966"/>
+      <w:bookmarkStart w:id="105" w:name="_Toc493432886"/>
       <w:r>
         <w:rPr>
           <w:lang w:val="en-US"/>
         </w:rPr>
         <w:t>File operations</w:t>
       </w:r>
-      <w:bookmarkEnd w:id="100"/>
       <w:bookmarkEnd w:id="101"/>
       <w:bookmarkEnd w:id="102"/>
       <w:bookmarkEnd w:id="103"/>
       <w:bookmarkEnd w:id="104"/>
+      <w:bookmarkEnd w:id="105"/>
     </w:p>
     <w:p>
       <w:pPr>
@@ -23136,17 +23172,17 @@
           <w:lang w:val="en-US"/>
         </w:rPr>
       </w:pPr>
-      <w:bookmarkStart w:id="105" w:name="_Toc493432887"/>
-      <w:bookmarkStart w:id="106" w:name="_Toc474158324"/>
-      <w:bookmarkStart w:id="107" w:name="_Toc487275081"/>
-      <w:bookmarkStart w:id="108" w:name="_Toc487287967"/>
+      <w:bookmarkStart w:id="106" w:name="_Toc493432887"/>
+      <w:bookmarkStart w:id="107" w:name="_Toc474158324"/>
+      <w:bookmarkStart w:id="108" w:name="_Toc487275081"/>
+      <w:bookmarkStart w:id="109" w:name="_Toc487287967"/>
       <w:r>
         <w:rPr>
           <w:lang w:val="en-US"/>
         </w:rPr>
         <w:t>Issues using Git</w:t>
       </w:r>
-      <w:bookmarkEnd w:id="105"/>
+      <w:bookmarkEnd w:id="106"/>
     </w:p>
     <w:p>
       <w:pPr>
@@ -23370,7 +23406,7 @@
       <w:pPr>
         <w:pStyle w:val="Ttulo2"/>
       </w:pPr>
-      <w:bookmarkStart w:id="109" w:name="_Toc493432888"/>
+      <w:bookmarkStart w:id="110" w:name="_Toc493432888"/>
       <w:r>
         <w:lastRenderedPageBreak/>
         <w:t>Issues with GDB (debug</w:t>
@@ -23381,7 +23417,7 @@
       <w:r>
         <w:t>)</w:t>
       </w:r>
-      <w:bookmarkEnd w:id="109"/>
+      <w:bookmarkEnd w:id="110"/>
     </w:p>
     <w:p>
       <w:pPr>
@@ -23594,8 +23630,8 @@
           <w:lang w:val="en-US"/>
         </w:rPr>
       </w:pPr>
-      <w:bookmarkStart w:id="110" w:name="_Ref488596960"/>
-      <w:bookmarkStart w:id="111" w:name="_Toc493432889"/>
+      <w:bookmarkStart w:id="111" w:name="_Ref488596960"/>
+      <w:bookmarkStart w:id="112" w:name="_Toc493432889"/>
       <w:r>
         <w:rPr>
           <w:lang w:val="en-US"/>
@@ -23608,11 +23644,11 @@
         </w:rPr>
         <w:t xml:space="preserve"> GammaRay</w:t>
       </w:r>
-      <w:bookmarkEnd w:id="106"/>
       <w:bookmarkEnd w:id="107"/>
       <w:bookmarkEnd w:id="108"/>
-      <w:bookmarkEnd w:id="110"/>
+      <w:bookmarkEnd w:id="109"/>
       <w:bookmarkEnd w:id="111"/>
+      <w:bookmarkEnd w:id="112"/>
     </w:p>
     <w:p>
       <w:pPr>
@@ -23621,20 +23657,20 @@
           <w:lang w:val="en-US"/>
         </w:rPr>
       </w:pPr>
-      <w:bookmarkStart w:id="112" w:name="_Toc474158325"/>
-      <w:bookmarkStart w:id="113" w:name="_Toc487275082"/>
-      <w:bookmarkStart w:id="114" w:name="_Toc487287968"/>
-      <w:bookmarkStart w:id="115" w:name="_Toc493432890"/>
+      <w:bookmarkStart w:id="113" w:name="_Toc474158325"/>
+      <w:bookmarkStart w:id="114" w:name="_Toc487275082"/>
+      <w:bookmarkStart w:id="115" w:name="_Toc487287968"/>
+      <w:bookmarkStart w:id="116" w:name="_Toc493432890"/>
       <w:r>
         <w:rPr>
           <w:lang w:val="en-US"/>
         </w:rPr>
         <w:t>Installing (Windows users)</w:t>
       </w:r>
-      <w:bookmarkEnd w:id="112"/>
       <w:bookmarkEnd w:id="113"/>
       <w:bookmarkEnd w:id="114"/>
       <w:bookmarkEnd w:id="115"/>
+      <w:bookmarkEnd w:id="116"/>
     </w:p>
     <w:p>
       <w:pPr>
@@ -23750,10 +23786,10 @@
           <w:lang w:val="en-US"/>
         </w:rPr>
       </w:pPr>
-      <w:bookmarkStart w:id="116" w:name="_Toc474158326"/>
-      <w:bookmarkStart w:id="117" w:name="_Toc487275083"/>
-      <w:bookmarkStart w:id="118" w:name="_Toc487287969"/>
-      <w:bookmarkStart w:id="119" w:name="_Toc493432891"/>
+      <w:bookmarkStart w:id="117" w:name="_Toc474158326"/>
+      <w:bookmarkStart w:id="118" w:name="_Toc487275083"/>
+      <w:bookmarkStart w:id="119" w:name="_Toc487287969"/>
+      <w:bookmarkStart w:id="120" w:name="_Toc493432891"/>
       <w:r>
         <w:rPr>
           <w:lang w:val="en-US"/>
@@ -23772,10 +23808,10 @@
         </w:rPr>
         <w:t>non-Windows users)</w:t>
       </w:r>
-      <w:bookmarkEnd w:id="116"/>
       <w:bookmarkEnd w:id="117"/>
       <w:bookmarkEnd w:id="118"/>
       <w:bookmarkEnd w:id="119"/>
+      <w:bookmarkEnd w:id="120"/>
     </w:p>
     <w:p>
       <w:pPr>
@@ -24164,20 +24200,20 @@
           <w:lang w:val="en-US"/>
         </w:rPr>
       </w:pPr>
-      <w:bookmarkStart w:id="120" w:name="_Toc474158327"/>
-      <w:bookmarkStart w:id="121" w:name="_Toc487275084"/>
-      <w:bookmarkStart w:id="122" w:name="_Toc487287970"/>
-      <w:bookmarkStart w:id="123" w:name="_Toc493432892"/>
+      <w:bookmarkStart w:id="121" w:name="_Toc474158327"/>
+      <w:bookmarkStart w:id="122" w:name="_Toc487275084"/>
+      <w:bookmarkStart w:id="123" w:name="_Toc487287970"/>
+      <w:bookmarkStart w:id="124" w:name="_Toc493432892"/>
       <w:r>
         <w:rPr>
           <w:lang w:val="en-US"/>
         </w:rPr>
         <w:t>Configuring</w:t>
       </w:r>
-      <w:bookmarkEnd w:id="120"/>
       <w:bookmarkEnd w:id="121"/>
       <w:bookmarkEnd w:id="122"/>
       <w:bookmarkEnd w:id="123"/>
+      <w:bookmarkEnd w:id="124"/>
     </w:p>
     <w:p>
       <w:pPr>
@@ -24806,20 +24842,20 @@
           <w:lang w:val="en-US"/>
         </w:rPr>
       </w:pPr>
-      <w:bookmarkStart w:id="124" w:name="_Toc474158328"/>
-      <w:bookmarkStart w:id="125" w:name="_Toc487275085"/>
-      <w:bookmarkStart w:id="126" w:name="_Toc487287971"/>
-      <w:bookmarkStart w:id="127" w:name="_Toc493432893"/>
+      <w:bookmarkStart w:id="125" w:name="_Toc474158328"/>
+      <w:bookmarkStart w:id="126" w:name="_Toc487275085"/>
+      <w:bookmarkStart w:id="127" w:name="_Toc487287971"/>
+      <w:bookmarkStart w:id="128" w:name="_Toc493432893"/>
       <w:r>
         <w:rPr>
           <w:lang w:val="en-US"/>
         </w:rPr>
         <w:t>Building</w:t>
       </w:r>
-      <w:bookmarkEnd w:id="124"/>
       <w:bookmarkEnd w:id="125"/>
       <w:bookmarkEnd w:id="126"/>
       <w:bookmarkEnd w:id="127"/>
+      <w:bookmarkEnd w:id="128"/>
     </w:p>
     <w:p>
       <w:pPr>
@@ -25407,10 +25443,10 @@
           <w:lang w:val="en-US"/>
         </w:rPr>
       </w:pPr>
-      <w:bookmarkStart w:id="128" w:name="_Toc474158329"/>
-      <w:bookmarkStart w:id="129" w:name="_Toc487275086"/>
-      <w:bookmarkStart w:id="130" w:name="_Toc487287972"/>
-      <w:bookmarkStart w:id="131" w:name="_Toc493432894"/>
+      <w:bookmarkStart w:id="129" w:name="_Toc474158329"/>
+      <w:bookmarkStart w:id="130" w:name="_Toc487275086"/>
+      <w:bookmarkStart w:id="131" w:name="_Toc487287972"/>
+      <w:bookmarkStart w:id="132" w:name="_Toc493432894"/>
       <w:r>
         <w:rPr>
           <w:lang w:val="en-US"/>
@@ -25424,10 +25460,10 @@
         </w:rPr>
         <w:t>ing</w:t>
       </w:r>
-      <w:bookmarkEnd w:id="128"/>
       <w:bookmarkEnd w:id="129"/>
       <w:bookmarkEnd w:id="130"/>
       <w:bookmarkEnd w:id="131"/>
+      <w:bookmarkEnd w:id="132"/>
     </w:p>
     <w:p>
       <w:pPr>
@@ -25797,20 +25833,20 @@
           <w:lang w:val="en-US"/>
         </w:rPr>
       </w:pPr>
-      <w:bookmarkStart w:id="132" w:name="_Toc474158330"/>
-      <w:bookmarkStart w:id="133" w:name="_Toc487275087"/>
-      <w:bookmarkStart w:id="134" w:name="_Toc487287973"/>
-      <w:bookmarkStart w:id="135" w:name="_Toc493432895"/>
+      <w:bookmarkStart w:id="133" w:name="_Toc474158330"/>
+      <w:bookmarkStart w:id="134" w:name="_Toc487275087"/>
+      <w:bookmarkStart w:id="135" w:name="_Toc487287973"/>
+      <w:bookmarkStart w:id="136" w:name="_Toc493432895"/>
       <w:r>
         <w:rPr>
           <w:lang w:val="en-US"/>
         </w:rPr>
         <w:t>Getting started</w:t>
       </w:r>
-      <w:bookmarkEnd w:id="132"/>
       <w:bookmarkEnd w:id="133"/>
       <w:bookmarkEnd w:id="134"/>
       <w:bookmarkEnd w:id="135"/>
+      <w:bookmarkEnd w:id="136"/>
     </w:p>
     <w:p>
       <w:pPr>
@@ -26471,7 +26507,7 @@
           <w:lang w:val="en-US"/>
         </w:rPr>
       </w:pPr>
-      <w:bookmarkStart w:id="136" w:name="_Ref461608998"/>
+      <w:bookmarkStart w:id="137" w:name="_Ref461608998"/>
       <w:r>
         <w:rPr>
           <w:b/>
@@ -26512,7 +26548,7 @@
         </w:rPr>
         <w:fldChar w:fldCharType="end"/>
       </w:r>
-      <w:bookmarkEnd w:id="136"/>
+      <w:bookmarkEnd w:id="137"/>
       <w:r>
         <w:rPr>
           <w:lang w:val="en-US"/>
@@ -26708,24 +26744,24 @@
           <w:lang w:val="en-US"/>
         </w:rPr>
       </w:pPr>
-      <w:bookmarkStart w:id="137" w:name="_Toc474158331"/>
-      <w:bookmarkStart w:id="138" w:name="_Ref485924072"/>
-      <w:bookmarkStart w:id="139" w:name="_Toc487275088"/>
-      <w:bookmarkStart w:id="140" w:name="_Toc487287974"/>
-      <w:bookmarkStart w:id="141" w:name="_Ref488051616"/>
-      <w:bookmarkStart w:id="142" w:name="_Toc493432896"/>
+      <w:bookmarkStart w:id="138" w:name="_Toc474158331"/>
+      <w:bookmarkStart w:id="139" w:name="_Ref485924072"/>
+      <w:bookmarkStart w:id="140" w:name="_Toc487275088"/>
+      <w:bookmarkStart w:id="141" w:name="_Toc487287974"/>
+      <w:bookmarkStart w:id="142" w:name="_Ref488051616"/>
+      <w:bookmarkStart w:id="143" w:name="_Toc493432896"/>
       <w:r>
         <w:rPr>
           <w:lang w:val="en-US"/>
         </w:rPr>
         <w:t>Configuring GammaRay</w:t>
       </w:r>
-      <w:bookmarkEnd w:id="137"/>
       <w:bookmarkEnd w:id="138"/>
       <w:bookmarkEnd w:id="139"/>
       <w:bookmarkEnd w:id="140"/>
       <w:bookmarkEnd w:id="141"/>
       <w:bookmarkEnd w:id="142"/>
+      <w:bookmarkEnd w:id="143"/>
     </w:p>
     <w:p>
       <w:pPr>
@@ -26888,7 +26924,7 @@
           <w:lang w:val="en-US"/>
         </w:rPr>
       </w:pPr>
-      <w:bookmarkStart w:id="143" w:name="_Ref461608640"/>
+      <w:bookmarkStart w:id="144" w:name="_Ref461608640"/>
       <w:r>
         <w:rPr>
           <w:b/>
@@ -26929,7 +26965,7 @@
         </w:rPr>
         <w:fldChar w:fldCharType="end"/>
       </w:r>
-      <w:bookmarkEnd w:id="143"/>
+      <w:bookmarkEnd w:id="144"/>
       <w:r>
         <w:rPr>
           <w:lang w:val="en-US"/>
@@ -27164,22 +27200,22 @@
           <w:lang w:val="en-US"/>
         </w:rPr>
       </w:pPr>
-      <w:bookmarkStart w:id="144" w:name="_Ref466988805"/>
-      <w:bookmarkStart w:id="145" w:name="_Toc474158332"/>
-      <w:bookmarkStart w:id="146" w:name="_Toc487275089"/>
-      <w:bookmarkStart w:id="147" w:name="_Toc487287975"/>
-      <w:bookmarkStart w:id="148" w:name="_Toc493432897"/>
+      <w:bookmarkStart w:id="145" w:name="_Ref466988805"/>
+      <w:bookmarkStart w:id="146" w:name="_Toc474158332"/>
+      <w:bookmarkStart w:id="147" w:name="_Toc487275089"/>
+      <w:bookmarkStart w:id="148" w:name="_Toc487287975"/>
+      <w:bookmarkStart w:id="149" w:name="_Toc493432897"/>
       <w:r>
         <w:rPr>
           <w:lang w:val="en-US"/>
         </w:rPr>
         <w:t>Creating a project</w:t>
       </w:r>
-      <w:bookmarkEnd w:id="144"/>
       <w:bookmarkEnd w:id="145"/>
       <w:bookmarkEnd w:id="146"/>
       <w:bookmarkEnd w:id="147"/>
       <w:bookmarkEnd w:id="148"/>
+      <w:bookmarkEnd w:id="149"/>
     </w:p>
     <w:p>
       <w:pPr>
@@ -27453,7 +27489,7 @@
           <w:lang w:val="en-US"/>
         </w:rPr>
       </w:pPr>
-      <w:bookmarkStart w:id="149" w:name="_Ref461609364"/>
+      <w:bookmarkStart w:id="150" w:name="_Ref461609364"/>
       <w:r>
         <w:rPr>
           <w:b/>
@@ -27494,7 +27530,7 @@
         </w:rPr>
         <w:fldChar w:fldCharType="end"/>
       </w:r>
-      <w:bookmarkEnd w:id="149"/>
+      <w:bookmarkEnd w:id="150"/>
       <w:r>
         <w:rPr>
           <w:lang w:val="en-US"/>
@@ -27862,22 +27898,22 @@
           <w:lang w:val="en-US"/>
         </w:rPr>
       </w:pPr>
-      <w:bookmarkStart w:id="150" w:name="_Toc474158333"/>
-      <w:bookmarkStart w:id="151" w:name="_Toc487275090"/>
-      <w:bookmarkStart w:id="152" w:name="_Toc487287976"/>
-      <w:bookmarkStart w:id="153" w:name="_Ref488051662"/>
-      <w:bookmarkStart w:id="154" w:name="_Toc493432898"/>
+      <w:bookmarkStart w:id="151" w:name="_Toc474158333"/>
+      <w:bookmarkStart w:id="152" w:name="_Toc487275090"/>
+      <w:bookmarkStart w:id="153" w:name="_Toc487287976"/>
+      <w:bookmarkStart w:id="154" w:name="_Ref488051662"/>
+      <w:bookmarkStart w:id="155" w:name="_Toc493432898"/>
       <w:r>
         <w:rPr>
           <w:lang w:val="en-US"/>
         </w:rPr>
         <w:t>Adding data files to your project</w:t>
       </w:r>
-      <w:bookmarkEnd w:id="150"/>
       <w:bookmarkEnd w:id="151"/>
       <w:bookmarkEnd w:id="152"/>
       <w:bookmarkEnd w:id="153"/>
       <w:bookmarkEnd w:id="154"/>
+      <w:bookmarkEnd w:id="155"/>
     </w:p>
     <w:p>
       <w:pPr>
@@ -28335,7 +28371,7 @@
           <w:lang w:val="en-US"/>
         </w:rPr>
       </w:pPr>
-      <w:bookmarkStart w:id="155" w:name="_Ref461607313"/>
+      <w:bookmarkStart w:id="156" w:name="_Ref461607313"/>
       <w:r>
         <w:rPr>
           <w:b/>
@@ -28376,7 +28412,7 @@
         </w:rPr>
         <w:fldChar w:fldCharType="end"/>
       </w:r>
-      <w:bookmarkEnd w:id="155"/>
+      <w:bookmarkEnd w:id="156"/>
       <w:r>
         <w:rPr>
           <w:lang w:val="en-US"/>
@@ -28440,7 +28476,7 @@
           <w:lang w:val="en-US"/>
         </w:rPr>
       </w:pPr>
-      <w:bookmarkStart w:id="156" w:name="_Ref461608094"/>
+      <w:bookmarkStart w:id="157" w:name="_Ref461608094"/>
       <w:r>
         <w:rPr>
           <w:b/>
@@ -28481,7 +28517,7 @@
         </w:rPr>
         <w:fldChar w:fldCharType="end"/>
       </w:r>
-      <w:bookmarkEnd w:id="156"/>
+      <w:bookmarkEnd w:id="157"/>
       <w:r>
         <w:rPr>
           <w:lang w:val="en-US"/>
@@ -28544,7 +28580,7 @@
           <w:lang w:val="en-US"/>
         </w:rPr>
       </w:pPr>
-      <w:bookmarkStart w:id="157" w:name="_Ref461608097"/>
+      <w:bookmarkStart w:id="158" w:name="_Ref461608097"/>
       <w:r>
         <w:rPr>
           <w:b/>
@@ -28585,7 +28621,7 @@
         </w:rPr>
         <w:fldChar w:fldCharType="end"/>
       </w:r>
-      <w:bookmarkEnd w:id="157"/>
+      <w:bookmarkEnd w:id="158"/>
       <w:r>
         <w:rPr>
           <w:lang w:val="en-US"/>
@@ -28823,7 +28859,7 @@
           <w:lang w:val="en-US"/>
         </w:rPr>
       </w:pPr>
-      <w:bookmarkStart w:id="158" w:name="_Ref461606202"/>
+      <w:bookmarkStart w:id="159" w:name="_Ref461606202"/>
       <w:r>
         <w:rPr>
           <w:b/>
@@ -28864,7 +28900,7 @@
         </w:rPr>
         <w:fldChar w:fldCharType="end"/>
       </w:r>
-      <w:bookmarkEnd w:id="158"/>
+      <w:bookmarkEnd w:id="159"/>
       <w:r>
         <w:rPr>
           <w:lang w:val="en-US"/>
@@ -28980,20 +29016,20 @@
           <w:lang w:val="en-US"/>
         </w:rPr>
       </w:pPr>
-      <w:bookmarkStart w:id="159" w:name="_Toc474158334"/>
-      <w:bookmarkStart w:id="160" w:name="_Toc487275091"/>
-      <w:bookmarkStart w:id="161" w:name="_Toc487287977"/>
-      <w:bookmarkStart w:id="162" w:name="_Toc493432899"/>
+      <w:bookmarkStart w:id="160" w:name="_Toc474158334"/>
+      <w:bookmarkStart w:id="161" w:name="_Toc487275091"/>
+      <w:bookmarkStart w:id="162" w:name="_Toc487287977"/>
+      <w:bookmarkStart w:id="163" w:name="_Toc493432899"/>
       <w:r>
         <w:rPr>
           <w:lang w:val="en-US"/>
         </w:rPr>
         <w:t>Removing data files from the project</w:t>
       </w:r>
-      <w:bookmarkEnd w:id="159"/>
       <w:bookmarkEnd w:id="160"/>
       <w:bookmarkEnd w:id="161"/>
       <w:bookmarkEnd w:id="162"/>
+      <w:bookmarkEnd w:id="163"/>
     </w:p>
     <w:p>
       <w:pPr>
@@ -29047,20 +29083,20 @@
           <w:lang w:val="en-US"/>
         </w:rPr>
       </w:pPr>
-      <w:bookmarkStart w:id="163" w:name="_Ref485804883"/>
-      <w:bookmarkStart w:id="164" w:name="_Toc487275092"/>
-      <w:bookmarkStart w:id="165" w:name="_Toc487287978"/>
-      <w:bookmarkStart w:id="166" w:name="_Toc493432900"/>
+      <w:bookmarkStart w:id="164" w:name="_Ref485804883"/>
+      <w:bookmarkStart w:id="165" w:name="_Toc487275092"/>
+      <w:bookmarkStart w:id="166" w:name="_Toc487287978"/>
+      <w:bookmarkStart w:id="167" w:name="_Toc493432900"/>
       <w:r>
         <w:rPr>
           <w:lang w:val="en-US"/>
         </w:rPr>
         <w:t>Freeing up memory by freeing loaded data</w:t>
       </w:r>
-      <w:bookmarkEnd w:id="163"/>
       <w:bookmarkEnd w:id="164"/>
       <w:bookmarkEnd w:id="165"/>
       <w:bookmarkEnd w:id="166"/>
+      <w:bookmarkEnd w:id="167"/>
     </w:p>
     <w:p>
       <w:pPr>
@@ -29127,20 +29163,20 @@
           <w:lang w:val="en-US"/>
         </w:rPr>
       </w:pPr>
-      <w:bookmarkStart w:id="167" w:name="_Toc474158335"/>
-      <w:bookmarkStart w:id="168" w:name="_Toc487275093"/>
-      <w:bookmarkStart w:id="169" w:name="_Toc487287979"/>
-      <w:bookmarkStart w:id="170" w:name="_Toc493432901"/>
+      <w:bookmarkStart w:id="168" w:name="_Toc474158335"/>
+      <w:bookmarkStart w:id="169" w:name="_Toc487275093"/>
+      <w:bookmarkStart w:id="170" w:name="_Toc487287979"/>
+      <w:bookmarkStart w:id="171" w:name="_Toc493432901"/>
       <w:r>
         <w:rPr>
           <w:lang w:val="en-US"/>
         </w:rPr>
         <w:t>Conventions</w:t>
       </w:r>
-      <w:bookmarkEnd w:id="167"/>
       <w:bookmarkEnd w:id="168"/>
       <w:bookmarkEnd w:id="169"/>
       <w:bookmarkEnd w:id="170"/>
+      <w:bookmarkEnd w:id="171"/>
     </w:p>
     <w:p>
       <w:pPr>
@@ -29421,7 +29457,7 @@
           <w:lang w:val="en-US"/>
         </w:rPr>
       </w:pPr>
-      <w:bookmarkStart w:id="171" w:name="_Ref466970302"/>
+      <w:bookmarkStart w:id="172" w:name="_Ref466970302"/>
       <w:r>
         <w:rPr>
           <w:b/>
@@ -29462,7 +29498,7 @@
         </w:rPr>
         <w:fldChar w:fldCharType="end"/>
       </w:r>
-      <w:bookmarkEnd w:id="171"/>
+      <w:bookmarkEnd w:id="172"/>
       <w:r>
         <w:rPr>
           <w:lang w:val="en-US"/>
@@ -29573,20 +29609,20 @@
           <w:lang w:val="en-US"/>
         </w:rPr>
       </w:pPr>
-      <w:bookmarkStart w:id="172" w:name="_Toc474158336"/>
-      <w:bookmarkStart w:id="173" w:name="_Toc487275094"/>
-      <w:bookmarkStart w:id="174" w:name="_Toc487287980"/>
-      <w:bookmarkStart w:id="175" w:name="_Toc493432902"/>
+      <w:bookmarkStart w:id="173" w:name="_Toc474158336"/>
+      <w:bookmarkStart w:id="174" w:name="_Toc487275094"/>
+      <w:bookmarkStart w:id="175" w:name="_Toc487287980"/>
+      <w:bookmarkStart w:id="176" w:name="_Toc493432902"/>
       <w:r>
         <w:rPr>
           <w:lang w:val="en-US"/>
         </w:rPr>
         <w:t>Plot Dialog</w:t>
       </w:r>
-      <w:bookmarkEnd w:id="172"/>
       <w:bookmarkEnd w:id="173"/>
       <w:bookmarkEnd w:id="174"/>
       <w:bookmarkEnd w:id="175"/>
+      <w:bookmarkEnd w:id="176"/>
     </w:p>
     <w:p>
       <w:pPr>
@@ -29981,7 +30017,7 @@
           </mc:Choice>
           <mc:Fallback>
             <w:pict>
-              <v:shapetype w14:anchorId="6A6293CE" id="_x0000_t32" coordsize="21600,21600" o:spt="32" o:oned="t" path="m,l21600,21600e" filled="f">
+              <v:shapetype w14:anchorId="55190A2D" id="_x0000_t32" coordsize="21600,21600" o:spt="32" o:oned="t" path="m,l21600,21600e" filled="f">
                 <v:path arrowok="t" fillok="f" o:connecttype="none"/>
                 <o:lock v:ext="edit" shapetype="t"/>
               </v:shapetype>
@@ -30058,7 +30094,7 @@
           </mc:Choice>
           <mc:Fallback>
             <w:pict>
-              <v:shape w14:anchorId="09AE0476" id="Conector de seta reta 29" o:spid="_x0000_s1026" type="#_x0000_t32" style="position:absolute;margin-left:311.65pt;margin-top:154pt;width:34.6pt;height:31.9pt;flip:y;z-index:251750912;visibility:visible;mso-wrap-style:square;mso-width-percent:0;mso-height-percent:0;mso-wrap-distance-left:9pt;mso-wrap-distance-top:0;mso-wrap-distance-right:9pt;mso-wrap-distance-bottom:0;mso-position-horizontal:absolute;mso-position-horizontal-relative:text;mso-position-vertical:absolute;mso-position-vertical-relative:text;mso-width-percent:0;mso-height-percent:0;mso-width-relative:margin;mso-height-relative:margin" o:gfxdata="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" strokecolor="#5b9bd5 [3204]" strokeweight=".5pt">
+              <v:shape w14:anchorId="5179946B" id="Conector de seta reta 29" o:spid="_x0000_s1026" type="#_x0000_t32" style="position:absolute;margin-left:311.65pt;margin-top:154pt;width:34.6pt;height:31.9pt;flip:y;z-index:251750912;visibility:visible;mso-wrap-style:square;mso-width-percent:0;mso-height-percent:0;mso-wrap-distance-left:9pt;mso-wrap-distance-top:0;mso-wrap-distance-right:9pt;mso-wrap-distance-bottom:0;mso-position-horizontal:absolute;mso-position-horizontal-relative:text;mso-position-vertical:absolute;mso-position-vertical-relative:text;mso-width-percent:0;mso-height-percent:0;mso-width-relative:margin;mso-height-relative:margin" o:gfxdata="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" strokecolor="#5b9bd5 [3204]" strokeweight=".5pt">
                 <v:stroke endarrow="open" joinstyle="miter"/>
               </v:shape>
             </w:pict>
@@ -30131,7 +30167,7 @@
           </mc:Choice>
           <mc:Fallback>
             <w:pict>
-              <v:shape w14:anchorId="6B420146" id="Conector de seta reta 28" o:spid="_x0000_s1026" type="#_x0000_t32" style="position:absolute;margin-left:313.65pt;margin-top:137.7pt;width:32.55pt;height:8.85pt;flip:y;z-index:251713024;visibility:visible;mso-wrap-style:square;mso-width-percent:0;mso-height-percent:0;mso-wrap-distance-left:9pt;mso-wrap-distance-top:0;mso-wrap-distance-right:9pt;mso-wrap-distance-bottom:0;mso-position-horizontal:absolute;mso-position-horizontal-relative:text;mso-position-vertical:absolute;mso-position-vertical-relative:text;mso-width-percent:0;mso-height-percent:0;mso-width-relative:margin;mso-height-relative:margin" o:gfxdata="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" strokecolor="#5b9bd5 [3204]" strokeweight=".5pt">
+              <v:shape w14:anchorId="3B58CA33" id="Conector de seta reta 28" o:spid="_x0000_s1026" type="#_x0000_t32" style="position:absolute;margin-left:313.65pt;margin-top:137.7pt;width:32.55pt;height:8.85pt;flip:y;z-index:251713024;visibility:visible;mso-wrap-style:square;mso-width-percent:0;mso-height-percent:0;mso-wrap-distance-left:9pt;mso-wrap-distance-top:0;mso-wrap-distance-right:9pt;mso-wrap-distance-bottom:0;mso-position-horizontal:absolute;mso-position-horizontal-relative:text;mso-position-vertical:absolute;mso-position-vertical-relative:text;mso-width-percent:0;mso-height-percent:0;mso-width-relative:margin;mso-height-relative:margin" o:gfxdata="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" strokecolor="#5b9bd5 [3204]" strokeweight=".5pt">
                 <v:stroke endarrow="open" joinstyle="miter"/>
               </v:shape>
             </w:pict>
@@ -30204,7 +30240,7 @@
           </mc:Choice>
           <mc:Fallback>
             <w:pict>
-              <v:shape w14:anchorId="1F1418FF" id="Conector de seta reta 86" o:spid="_x0000_s1026" type="#_x0000_t32" style="position:absolute;margin-left:314.35pt;margin-top:31.05pt;width:21.05pt;height:4.75pt;z-index:251771392;visibility:visible;mso-wrap-style:square;mso-width-percent:0;mso-height-percent:0;mso-wrap-distance-left:9pt;mso-wrap-distance-top:0;mso-wrap-distance-right:9pt;mso-wrap-distance-bottom:0;mso-position-horizontal:absolute;mso-position-horizontal-relative:text;mso-position-vertical:absolute;mso-position-vertical-relative:text;mso-width-percent:0;mso-height-percent:0;mso-width-relative:margin;mso-height-relative:margin" o:gfxdata="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" strokecolor="#5b9bd5 [3204]" strokeweight=".5pt">
+              <v:shape w14:anchorId="6207E003" id="Conector de seta reta 86" o:spid="_x0000_s1026" type="#_x0000_t32" style="position:absolute;margin-left:314.35pt;margin-top:31.05pt;width:21.05pt;height:4.75pt;z-index:251771392;visibility:visible;mso-wrap-style:square;mso-width-percent:0;mso-height-percent:0;mso-wrap-distance-left:9pt;mso-wrap-distance-top:0;mso-wrap-distance-right:9pt;mso-wrap-distance-bottom:0;mso-position-horizontal:absolute;mso-position-horizontal-relative:text;mso-position-vertical:absolute;mso-position-vertical-relative:text;mso-width-percent:0;mso-height-percent:0;mso-width-relative:margin;mso-height-relative:margin" o:gfxdata="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" strokecolor="#5b9bd5 [3204]" strokeweight=".5pt">
                 <v:stroke endarrow="open" joinstyle="miter"/>
               </v:shape>
             </w:pict>
@@ -30277,7 +30313,7 @@
           </mc:Choice>
           <mc:Fallback>
             <w:pict>
-              <v:shape w14:anchorId="339CABFD" id="Conector de seta reta 85" o:spid="_x0000_s1026" type="#_x0000_t32" style="position:absolute;margin-left:313pt;margin-top:68.4pt;width:20.35pt;height:10.85pt;z-index:251765248;visibility:visible;mso-wrap-style:square;mso-width-percent:0;mso-height-percent:0;mso-wrap-distance-left:9pt;mso-wrap-distance-top:0;mso-wrap-distance-right:9pt;mso-wrap-distance-bottom:0;mso-position-horizontal:absolute;mso-position-horizontal-relative:text;mso-position-vertical:absolute;mso-position-vertical-relative:text;mso-width-percent:0;mso-height-percent:0;mso-width-relative:margin;mso-height-relative:margin" o:gfxdata="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" strokecolor="#5b9bd5 [3204]" strokeweight=".5pt">
+              <v:shape w14:anchorId="09BCF423" id="Conector de seta reta 85" o:spid="_x0000_s1026" type="#_x0000_t32" style="position:absolute;margin-left:313pt;margin-top:68.4pt;width:20.35pt;height:10.85pt;z-index:251765248;visibility:visible;mso-wrap-style:square;mso-width-percent:0;mso-height-percent:0;mso-wrap-distance-left:9pt;mso-wrap-distance-top:0;mso-wrap-distance-right:9pt;mso-wrap-distance-bottom:0;mso-position-horizontal:absolute;mso-position-horizontal-relative:text;mso-position-vertical:absolute;mso-position-vertical-relative:text;mso-width-percent:0;mso-height-percent:0;mso-width-relative:margin;mso-height-relative:margin" o:gfxdata="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" strokecolor="#5b9bd5 [3204]" strokeweight=".5pt">
                 <v:stroke endarrow="open" joinstyle="miter"/>
               </v:shape>
             </w:pict>
@@ -30349,7 +30385,7 @@
           </mc:Choice>
           <mc:Fallback>
             <w:pict>
-              <v:shapetype w14:anchorId="4F86E032" id="_x0000_t87" coordsize="21600,21600" o:spt="87" adj="1800,10800" path="m21600,qx10800@0l10800@2qy0@11,10800@3l10800@1qy21600,21600e" filled="f">
+              <v:shapetype w14:anchorId="7AC7FA35" id="_x0000_t87" coordsize="21600,21600" o:spt="87" adj="1800,10800" path="m21600,qx10800@0l10800@2qy0@11,10800@3l10800@1qy21600,21600e" filled="f">
                 <v:formulas>
                   <v:f eqn="val #0"/>
                   <v:f eqn="sum 21600 0 #0"/>
@@ -30445,7 +30481,7 @@
           </mc:Choice>
           <mc:Fallback>
             <w:pict>
-              <v:shape w14:anchorId="57A4C78C" id="Chave esquerda 26" o:spid="_x0000_s1026" type="#_x0000_t87" style="position:absolute;margin-left:335.6pt;margin-top:52.75pt;width:16.3pt;height:56.35pt;z-index:251647488;visibility:visible;mso-wrap-style:square;mso-width-percent:0;mso-height-percent:0;mso-wrap-distance-left:9pt;mso-wrap-distance-top:0;mso-wrap-distance-right:9pt;mso-wrap-distance-bottom:0;mso-position-horizontal:absolute;mso-position-horizontal-relative:text;mso-position-vertical:absolute;mso-position-vertical-relative:text;mso-width-percent:0;mso-height-percent:0;mso-width-relative:margin;mso-height-relative:margin;v-text-anchor:middle" o:gfxdata="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" adj="521" strokecolor="#5b9bd5 [3204]" strokeweight=".5pt">
+              <v:shape w14:anchorId="6811622D" id="Chave esquerda 26" o:spid="_x0000_s1026" type="#_x0000_t87" style="position:absolute;margin-left:335.6pt;margin-top:52.75pt;width:16.3pt;height:56.35pt;z-index:251647488;visibility:visible;mso-wrap-style:square;mso-width-percent:0;mso-height-percent:0;mso-wrap-distance-left:9pt;mso-wrap-distance-top:0;mso-wrap-distance-right:9pt;mso-wrap-distance-bottom:0;mso-position-horizontal:absolute;mso-position-horizontal-relative:text;mso-position-vertical:absolute;mso-position-vertical-relative:text;mso-width-percent:0;mso-height-percent:0;mso-width-relative:margin;mso-height-relative:margin;v-text-anchor:middle" o:gfxdata="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" adj="521" strokecolor="#5b9bd5 [3204]" strokeweight=".5pt">
                 <v:stroke joinstyle="miter"/>
               </v:shape>
             </w:pict>
@@ -30786,7 +30822,7 @@
           </mc:Choice>
           <mc:Fallback>
             <w:pict>
-              <v:shape w14:anchorId="5639337A" id="Conector de seta reta 27" o:spid="_x0000_s1026" type="#_x0000_t32" style="position:absolute;margin-left:315.05pt;margin-top:114.5pt;width:29.9pt;height:4.85pt;z-index:251679232;visibility:visible;mso-wrap-style:square;mso-width-percent:0;mso-height-percent:0;mso-wrap-distance-left:9pt;mso-wrap-distance-top:0;mso-wrap-distance-right:9pt;mso-wrap-distance-bottom:0;mso-position-horizontal:absolute;mso-position-horizontal-relative:text;mso-position-vertical:absolute;mso-position-vertical-relative:text;mso-width-percent:0;mso-height-percent:0;mso-width-relative:margin;mso-height-relative:margin" o:gfxdata="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" strokecolor="#5b9bd5 [3204]" strokeweight=".5pt">
+              <v:shape w14:anchorId="0CD84897" id="Conector de seta reta 27" o:spid="_x0000_s1026" type="#_x0000_t32" style="position:absolute;margin-left:315.05pt;margin-top:114.5pt;width:29.9pt;height:4.85pt;z-index:251679232;visibility:visible;mso-wrap-style:square;mso-width-percent:0;mso-height-percent:0;mso-wrap-distance-left:9pt;mso-wrap-distance-top:0;mso-wrap-distance-right:9pt;mso-wrap-distance-bottom:0;mso-position-horizontal:absolute;mso-position-horizontal-relative:text;mso-position-vertical:absolute;mso-position-vertical-relative:text;mso-width-percent:0;mso-height-percent:0;mso-width-relative:margin;mso-height-relative:margin" o:gfxdata="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" strokecolor="#5b9bd5 [3204]" strokeweight=".5pt">
                 <v:stroke endarrow="open" joinstyle="miter"/>
               </v:shape>
             </w:pict>
@@ -30843,7 +30879,7 @@
           <w:lang w:val="en-US"/>
         </w:rPr>
       </w:pPr>
-      <w:bookmarkStart w:id="176" w:name="_Ref461610456"/>
+      <w:bookmarkStart w:id="177" w:name="_Ref461610456"/>
       <w:r>
         <w:rPr>
           <w:b/>
@@ -30884,7 +30920,7 @@
         </w:rPr>
         <w:fldChar w:fldCharType="end"/>
       </w:r>
-      <w:bookmarkEnd w:id="176"/>
+      <w:bookmarkEnd w:id="177"/>
       <w:r>
         <w:rPr>
           <w:lang w:val="en-US"/>
@@ -30983,20 +31019,20 @@
           <w:lang w:val="en-US"/>
         </w:rPr>
       </w:pPr>
-      <w:bookmarkStart w:id="177" w:name="_Toc474158337"/>
-      <w:bookmarkStart w:id="178" w:name="_Toc487275095"/>
-      <w:bookmarkStart w:id="179" w:name="_Toc487287981"/>
-      <w:bookmarkStart w:id="180" w:name="_Toc493432903"/>
+      <w:bookmarkStart w:id="178" w:name="_Toc474158337"/>
+      <w:bookmarkStart w:id="179" w:name="_Toc487275095"/>
+      <w:bookmarkStart w:id="180" w:name="_Toc487287981"/>
+      <w:bookmarkStart w:id="181" w:name="_Toc493432903"/>
       <w:r>
         <w:rPr>
           <w:lang w:val="en-US"/>
         </w:rPr>
         <w:t>Parameters Dialog</w:t>
       </w:r>
-      <w:bookmarkEnd w:id="177"/>
       <w:bookmarkEnd w:id="178"/>
       <w:bookmarkEnd w:id="179"/>
       <w:bookmarkEnd w:id="180"/>
+      <w:bookmarkEnd w:id="181"/>
     </w:p>
     <w:p>
       <w:pPr>
@@ -31558,7 +31594,7 @@
           <w:lang w:val="en-US"/>
         </w:rPr>
       </w:pPr>
-      <w:bookmarkStart w:id="181" w:name="_Ref461611658"/>
+      <w:bookmarkStart w:id="182" w:name="_Ref461611658"/>
       <w:r>
         <w:rPr>
           <w:b/>
@@ -31599,7 +31635,7 @@
         </w:rPr>
         <w:fldChar w:fldCharType="end"/>
       </w:r>
-      <w:bookmarkEnd w:id="181"/>
+      <w:bookmarkEnd w:id="182"/>
       <w:r>
         <w:rPr>
           <w:lang w:val="en-US"/>
@@ -31634,24 +31670,24 @@
           <w:lang w:val="en-US"/>
         </w:rPr>
       </w:pPr>
-      <w:bookmarkStart w:id="182" w:name="_Toc474158338"/>
-      <w:bookmarkStart w:id="183" w:name="_Ref485654523"/>
-      <w:bookmarkStart w:id="184" w:name="_Ref485923253"/>
-      <w:bookmarkStart w:id="185" w:name="_Toc487275096"/>
-      <w:bookmarkStart w:id="186" w:name="_Toc487287982"/>
-      <w:bookmarkStart w:id="187" w:name="_Toc493432904"/>
+      <w:bookmarkStart w:id="183" w:name="_Toc474158338"/>
+      <w:bookmarkStart w:id="184" w:name="_Ref485654523"/>
+      <w:bookmarkStart w:id="185" w:name="_Ref485923253"/>
+      <w:bookmarkStart w:id="186" w:name="_Toc487275096"/>
+      <w:bookmarkStart w:id="187" w:name="_Toc487287982"/>
+      <w:bookmarkStart w:id="188" w:name="_Toc493432904"/>
       <w:r>
         <w:rPr>
           <w:lang w:val="en-US"/>
         </w:rPr>
         <w:t>3D Viewer</w:t>
       </w:r>
-      <w:bookmarkEnd w:id="182"/>
       <w:bookmarkEnd w:id="183"/>
       <w:bookmarkEnd w:id="184"/>
       <w:bookmarkEnd w:id="185"/>
       <w:bookmarkEnd w:id="186"/>
       <w:bookmarkEnd w:id="187"/>
+      <w:bookmarkEnd w:id="188"/>
     </w:p>
     <w:p>
       <w:pPr>
@@ -32028,7 +32064,7 @@
           <w:lang w:val="en-US"/>
         </w:rPr>
       </w:pPr>
-      <w:bookmarkStart w:id="188" w:name="_Ref484969902"/>
+      <w:bookmarkStart w:id="189" w:name="_Ref484969902"/>
       <w:r>
         <w:rPr>
           <w:b/>
@@ -32069,7 +32105,7 @@
         </w:rPr>
         <w:fldChar w:fldCharType="end"/>
       </w:r>
-      <w:bookmarkEnd w:id="188"/>
+      <w:bookmarkEnd w:id="189"/>
       <w:r>
         <w:rPr>
           <w:lang w:val="en-US"/>
@@ -32084,18 +32120,18 @@
           <w:lang w:val="en-US"/>
         </w:rPr>
       </w:pPr>
-      <w:bookmarkStart w:id="189" w:name="_Toc487275097"/>
-      <w:bookmarkStart w:id="190" w:name="_Toc487287983"/>
-      <w:bookmarkStart w:id="191" w:name="_Toc493432905"/>
+      <w:bookmarkStart w:id="190" w:name="_Toc487275097"/>
+      <w:bookmarkStart w:id="191" w:name="_Toc487287983"/>
+      <w:bookmarkStart w:id="192" w:name="_Toc493432905"/>
       <w:r>
         <w:rPr>
           <w:lang w:val="en-US"/>
         </w:rPr>
         <w:t>Known issues</w:t>
       </w:r>
-      <w:bookmarkEnd w:id="189"/>
       <w:bookmarkEnd w:id="190"/>
       <w:bookmarkEnd w:id="191"/>
+      <w:bookmarkEnd w:id="192"/>
     </w:p>
     <w:p>
       <w:pPr>
@@ -32334,14 +32370,14 @@
           <w:lang w:val="en-US"/>
         </w:rPr>
       </w:pPr>
-      <w:bookmarkStart w:id="192" w:name="_Toc493432906"/>
+      <w:bookmarkStart w:id="193" w:name="_Toc493432906"/>
       <w:r>
         <w:rPr>
           <w:lang w:val="en-US"/>
         </w:rPr>
         <w:t>Known issues trying to launch the program</w:t>
       </w:r>
-      <w:bookmarkEnd w:id="192"/>
+      <w:bookmarkEnd w:id="193"/>
     </w:p>
     <w:p>
       <w:pPr>
@@ -32575,20 +32611,20 @@
           <w:lang w:val="en-US"/>
         </w:rPr>
       </w:pPr>
-      <w:bookmarkStart w:id="193" w:name="_Toc474158339"/>
-      <w:bookmarkStart w:id="194" w:name="_Toc487275098"/>
-      <w:bookmarkStart w:id="195" w:name="_Toc487287984"/>
-      <w:bookmarkStart w:id="196" w:name="_Toc493432907"/>
+      <w:bookmarkStart w:id="194" w:name="_Toc474158339"/>
+      <w:bookmarkStart w:id="195" w:name="_Toc487275098"/>
+      <w:bookmarkStart w:id="196" w:name="_Toc487287984"/>
+      <w:bookmarkStart w:id="197" w:name="_Toc493432907"/>
       <w:r>
         <w:rPr>
           <w:lang w:val="en-US"/>
         </w:rPr>
         <w:t>Exploratory data analysis</w:t>
       </w:r>
-      <w:bookmarkEnd w:id="193"/>
       <w:bookmarkEnd w:id="194"/>
       <w:bookmarkEnd w:id="195"/>
       <w:bookmarkEnd w:id="196"/>
+      <w:bookmarkEnd w:id="197"/>
     </w:p>
     <w:p>
       <w:pPr>
@@ -32665,20 +32701,20 @@
           <w:lang w:val="en-US"/>
         </w:rPr>
       </w:pPr>
-      <w:bookmarkStart w:id="197" w:name="_Toc474158340"/>
-      <w:bookmarkStart w:id="198" w:name="_Toc487275099"/>
-      <w:bookmarkStart w:id="199" w:name="_Toc487287985"/>
-      <w:bookmarkStart w:id="200" w:name="_Toc493432908"/>
+      <w:bookmarkStart w:id="198" w:name="_Toc474158340"/>
+      <w:bookmarkStart w:id="199" w:name="_Toc487275099"/>
+      <w:bookmarkStart w:id="200" w:name="_Toc487287985"/>
+      <w:bookmarkStart w:id="201" w:name="_Toc493432908"/>
       <w:r>
         <w:rPr>
           <w:lang w:val="en-US"/>
         </w:rPr>
         <w:t>Map / data display</w:t>
       </w:r>
-      <w:bookmarkEnd w:id="197"/>
       <w:bookmarkEnd w:id="198"/>
       <w:bookmarkEnd w:id="199"/>
       <w:bookmarkEnd w:id="200"/>
+      <w:bookmarkEnd w:id="201"/>
     </w:p>
     <w:p>
       <w:pPr>
@@ -33239,7 +33275,7 @@
           <w:lang w:val="en-US"/>
         </w:rPr>
       </w:pPr>
-      <w:bookmarkStart w:id="201" w:name="_Ref461621617"/>
+      <w:bookmarkStart w:id="202" w:name="_Ref461621617"/>
       <w:r>
         <w:rPr>
           <w:b/>
@@ -33280,7 +33316,7 @@
         </w:rPr>
         <w:fldChar w:fldCharType="end"/>
       </w:r>
-      <w:bookmarkEnd w:id="201"/>
+      <w:bookmarkEnd w:id="202"/>
       <w:r>
         <w:rPr>
           <w:lang w:val="en-US"/>
@@ -33343,7 +33379,7 @@
           <w:lang w:val="en-US"/>
         </w:rPr>
       </w:pPr>
-      <w:bookmarkStart w:id="202" w:name="_Ref461696780"/>
+      <w:bookmarkStart w:id="203" w:name="_Ref461696780"/>
       <w:r>
         <w:rPr>
           <w:b/>
@@ -33384,7 +33420,7 @@
         </w:rPr>
         <w:fldChar w:fldCharType="end"/>
       </w:r>
-      <w:bookmarkEnd w:id="202"/>
+      <w:bookmarkEnd w:id="203"/>
       <w:r>
         <w:rPr>
           <w:lang w:val="en-US"/>
@@ -33399,18 +33435,18 @@
           <w:lang w:val="en-US"/>
         </w:rPr>
       </w:pPr>
-      <w:bookmarkStart w:id="203" w:name="_Toc487275100"/>
-      <w:bookmarkStart w:id="204" w:name="_Toc487287986"/>
-      <w:bookmarkStart w:id="205" w:name="_Toc493432909"/>
+      <w:bookmarkStart w:id="204" w:name="_Toc487275100"/>
+      <w:bookmarkStart w:id="205" w:name="_Toc487287986"/>
+      <w:bookmarkStart w:id="206" w:name="_Toc493432909"/>
       <w:r>
         <w:rPr>
           <w:lang w:val="en-US"/>
         </w:rPr>
         <w:t>Known issues</w:t>
       </w:r>
-      <w:bookmarkEnd w:id="203"/>
       <w:bookmarkEnd w:id="204"/>
       <w:bookmarkEnd w:id="205"/>
+      <w:bookmarkEnd w:id="206"/>
     </w:p>
     <w:p>
       <w:pPr>
@@ -33624,22 +33660,22 @@
           <w:lang w:val="en-US"/>
         </w:rPr>
       </w:pPr>
-      <w:bookmarkStart w:id="206" w:name="_Ref466994790"/>
-      <w:bookmarkStart w:id="207" w:name="_Toc474158341"/>
-      <w:bookmarkStart w:id="208" w:name="_Toc487275101"/>
-      <w:bookmarkStart w:id="209" w:name="_Toc487287987"/>
-      <w:bookmarkStart w:id="210" w:name="_Toc493432910"/>
+      <w:bookmarkStart w:id="207" w:name="_Ref466994790"/>
+      <w:bookmarkStart w:id="208" w:name="_Toc474158341"/>
+      <w:bookmarkStart w:id="209" w:name="_Toc487275101"/>
+      <w:bookmarkStart w:id="210" w:name="_Toc487287987"/>
+      <w:bookmarkStart w:id="211" w:name="_Toc493432910"/>
       <w:r>
         <w:rPr>
           <w:lang w:val="en-US"/>
         </w:rPr>
         <w:t>Histogram</w:t>
       </w:r>
-      <w:bookmarkEnd w:id="206"/>
       <w:bookmarkEnd w:id="207"/>
       <w:bookmarkEnd w:id="208"/>
       <w:bookmarkEnd w:id="209"/>
       <w:bookmarkEnd w:id="210"/>
+      <w:bookmarkEnd w:id="211"/>
     </w:p>
     <w:p>
       <w:pPr>
@@ -33968,18 +34004,18 @@
           <w:lang w:val="en-US"/>
         </w:rPr>
       </w:pPr>
-      <w:bookmarkStart w:id="211" w:name="_Toc487275102"/>
-      <w:bookmarkStart w:id="212" w:name="_Toc487287988"/>
-      <w:bookmarkStart w:id="213" w:name="_Toc493432911"/>
+      <w:bookmarkStart w:id="212" w:name="_Toc487275102"/>
+      <w:bookmarkStart w:id="213" w:name="_Toc487287988"/>
+      <w:bookmarkStart w:id="214" w:name="_Toc493432911"/>
       <w:r>
         <w:rPr>
           <w:lang w:val="en-US"/>
         </w:rPr>
         <w:t>Known issues</w:t>
       </w:r>
-      <w:bookmarkEnd w:id="211"/>
       <w:bookmarkEnd w:id="212"/>
       <w:bookmarkEnd w:id="213"/>
+      <w:bookmarkEnd w:id="214"/>
     </w:p>
     <w:p>
       <w:pPr>
@@ -33992,19 +34028,7 @@
         <w:rPr>
           <w:lang w:val="en-US"/>
         </w:rPr>
-        <w:t>Problem: Histogram plot blank</w:t>
-      </w:r>
-      <w:r>
-        <w:rPr>
-          <w:lang w:val="en-US"/>
-        </w:rPr>
-        <w:t xml:space="preserve"> or is not updated</w:t>
-      </w:r>
-      <w:r>
-        <w:rPr>
-          <w:lang w:val="en-US"/>
-        </w:rPr>
-        <w:t xml:space="preserve">.  </w:t>
+        <w:t xml:space="preserve">Problem: Histogram plot blank or is not updated.  </w:t>
       </w:r>
     </w:p>
     <w:p>
@@ -34018,19 +34042,7 @@
         <w:rPr>
           <w:lang w:val="en-US"/>
         </w:rPr>
-        <w:t xml:space="preserve">Possible cause: There was </w:t>
-      </w:r>
-      <w:r>
-        <w:rPr>
-          <w:lang w:val="en-US"/>
-        </w:rPr>
-        <w:t>less than two valid or non-trimmed samples in the data file</w:t>
-      </w:r>
-      <w:r>
-        <w:rPr>
-          <w:lang w:val="en-US"/>
-        </w:rPr>
-        <w:t>.</w:t>
+        <w:t>Possible cause: There was less than two valid or non-trimmed samples in the data file.</w:t>
       </w:r>
       <w:r>
         <w:rPr>
@@ -34065,19 +34077,7 @@
         <w:rPr>
           <w:lang w:val="en-US"/>
         </w:rPr>
-        <w:t xml:space="preserve"> needs at least two samples to compute a histogram</w:t>
-      </w:r>
-      <w:r>
-        <w:rPr>
-          <w:lang w:val="en-US"/>
-        </w:rPr>
-        <w:t>.</w:t>
-      </w:r>
-      <w:r>
-        <w:rPr>
-          <w:lang w:val="en-US"/>
-        </w:rPr>
-        <w:t xml:space="preserve">  Check the no-data-value settings of the data file and the trimming limits in the </w:t>
+        <w:t xml:space="preserve"> needs at least two samples to compute a histogram.  Check the no-data-value settings of the data file and the trimming limits in the </w:t>
       </w:r>
       <w:r>
         <w:rPr>
@@ -34095,19 +34095,7 @@
         <w:rPr>
           <w:lang w:val="en-US"/>
         </w:rPr>
-        <w:t xml:space="preserve"> </w:t>
-      </w:r>
-      <w:r>
-        <w:rPr>
-          <w:lang w:val="en-US"/>
-        </w:rPr>
-        <w:t>Also,</w:t>
-      </w:r>
-      <w:r>
-        <w:rPr>
-          <w:lang w:val="en-US"/>
-        </w:rPr>
-        <w:t xml:space="preserve"> check whether the data file has at least two samples.</w:t>
+        <w:t xml:space="preserve"> Also, check whether the data file has at least two samples.</w:t>
       </w:r>
     </w:p>
     <w:p>
@@ -34174,7 +34162,7 @@
           <w:lang w:val="en-US"/>
         </w:rPr>
       </w:pPr>
-      <w:bookmarkStart w:id="214" w:name="_Toc474158343"/>
+      <w:bookmarkStart w:id="215" w:name="_Toc474158343"/>
       <w:r>
         <w:rPr>
           <w:lang w:val="en-US"/>
@@ -34348,19 +34336,19 @@
           <w:lang w:val="en-US"/>
         </w:rPr>
       </w:pPr>
-      <w:bookmarkStart w:id="215" w:name="_Toc487275103"/>
-      <w:bookmarkStart w:id="216" w:name="_Toc487287989"/>
-      <w:bookmarkStart w:id="217" w:name="_Toc493432912"/>
+      <w:bookmarkStart w:id="216" w:name="_Toc487275103"/>
+      <w:bookmarkStart w:id="217" w:name="_Toc487287989"/>
+      <w:bookmarkStart w:id="218" w:name="_Toc493432912"/>
       <w:r>
         <w:rPr>
           <w:lang w:val="en-US"/>
         </w:rPr>
         <w:t>Crossplot</w:t>
       </w:r>
-      <w:bookmarkEnd w:id="214"/>
       <w:bookmarkEnd w:id="215"/>
       <w:bookmarkEnd w:id="216"/>
       <w:bookmarkEnd w:id="217"/>
+      <w:bookmarkEnd w:id="218"/>
     </w:p>
     <w:p>
       <w:pPr>
@@ -34494,7 +34482,7 @@
           <w:lang w:val="en-US"/>
         </w:rPr>
       </w:pPr>
-      <w:bookmarkStart w:id="218" w:name="_Ref461624082"/>
+      <w:bookmarkStart w:id="219" w:name="_Ref461624082"/>
       <w:r>
         <w:rPr>
           <w:b/>
@@ -34535,7 +34523,7 @@
         </w:rPr>
         <w:fldChar w:fldCharType="end"/>
       </w:r>
-      <w:bookmarkEnd w:id="218"/>
+      <w:bookmarkEnd w:id="219"/>
       <w:r>
         <w:rPr>
           <w:lang w:val="en-US"/>
@@ -34568,31 +34556,7 @@
         <w:rPr>
           <w:lang w:val="en-US"/>
         </w:rPr>
-        <w:t xml:space="preserve">Problem: </w:t>
-      </w:r>
-      <w:r>
-        <w:rPr>
-          <w:lang w:val="en-US"/>
-        </w:rPr>
-        <w:t>P</w:t>
-      </w:r>
-      <w:r>
-        <w:rPr>
-          <w:lang w:val="en-US"/>
-        </w:rPr>
-        <w:t>lot</w:t>
-      </w:r>
-      <w:r>
-        <w:rPr>
-          <w:lang w:val="en-US"/>
-        </w:rPr>
-        <w:t xml:space="preserve"> is</w:t>
-      </w:r>
-      <w:r>
-        <w:rPr>
-          <w:lang w:val="en-US"/>
-        </w:rPr>
-        <w:t xml:space="preserve"> blank or is not updated.  </w:t>
+        <w:t xml:space="preserve">Problem: Plot is blank or is not updated.  </w:t>
       </w:r>
     </w:p>
     <w:p>
@@ -34606,19 +34570,7 @@
         <w:rPr>
           <w:lang w:val="en-US"/>
         </w:rPr>
-        <w:t xml:space="preserve">Possible cause: There was less than two valid or non-trimmed samples in the data file.  Check the output panel for an error message like “ERROR: </w:t>
-      </w:r>
-      <w:r>
-        <w:rPr>
-          <w:lang w:val="en-US"/>
-        </w:rPr>
-        <w:t>too few data</w:t>
-      </w:r>
-      <w:r>
-        <w:rPr>
-          <w:lang w:val="en-US"/>
-        </w:rPr>
-        <w:t>”.</w:t>
+        <w:t>Possible cause: There was less than two valid or non-trimmed samples in the data file.  Check the output panel for an error message like “ERROR: too few data”.</w:t>
       </w:r>
     </w:p>
     <w:p>
@@ -34678,22 +34630,22 @@
           <w:lang w:val="en-US"/>
         </w:rPr>
       </w:pPr>
-      <w:bookmarkStart w:id="219" w:name="_Ref467343883"/>
-      <w:bookmarkStart w:id="220" w:name="_Toc474158344"/>
-      <w:bookmarkStart w:id="221" w:name="_Toc487275104"/>
-      <w:bookmarkStart w:id="222" w:name="_Toc487287990"/>
-      <w:bookmarkStart w:id="223" w:name="_Toc493432913"/>
+      <w:bookmarkStart w:id="220" w:name="_Ref467343883"/>
+      <w:bookmarkStart w:id="221" w:name="_Toc474158344"/>
+      <w:bookmarkStart w:id="222" w:name="_Toc487275104"/>
+      <w:bookmarkStart w:id="223" w:name="_Toc487287990"/>
+      <w:bookmarkStart w:id="224" w:name="_Toc493432913"/>
       <w:r>
         <w:rPr>
           <w:lang w:val="en-US"/>
         </w:rPr>
         <w:t>Probability plot</w:t>
       </w:r>
-      <w:bookmarkEnd w:id="219"/>
       <w:bookmarkEnd w:id="220"/>
       <w:bookmarkEnd w:id="221"/>
       <w:bookmarkEnd w:id="222"/>
       <w:bookmarkEnd w:id="223"/>
+      <w:bookmarkEnd w:id="224"/>
     </w:p>
     <w:p>
       <w:pPr>
@@ -34931,7 +34883,7 @@
           <w:lang w:val="en-US"/>
         </w:rPr>
       </w:pPr>
-      <w:bookmarkStart w:id="224" w:name="_Ref464408886"/>
+      <w:bookmarkStart w:id="225" w:name="_Ref464408886"/>
       <w:r>
         <w:rPr>
           <w:b/>
@@ -34972,7 +34924,7 @@
         </w:rPr>
         <w:fldChar w:fldCharType="end"/>
       </w:r>
-      <w:bookmarkEnd w:id="224"/>
+      <w:bookmarkEnd w:id="225"/>
       <w:r>
         <w:rPr>
           <w:lang w:val="en-US"/>
@@ -35023,20 +34975,20 @@
           <w:lang w:val="en-US"/>
         </w:rPr>
       </w:pPr>
-      <w:bookmarkStart w:id="225" w:name="_Toc474158345"/>
-      <w:bookmarkStart w:id="226" w:name="_Toc487275105"/>
-      <w:bookmarkStart w:id="227" w:name="_Toc487287991"/>
-      <w:bookmarkStart w:id="228" w:name="_Toc493432914"/>
+      <w:bookmarkStart w:id="226" w:name="_Toc474158345"/>
+      <w:bookmarkStart w:id="227" w:name="_Toc487275105"/>
+      <w:bookmarkStart w:id="228" w:name="_Toc487287991"/>
+      <w:bookmarkStart w:id="229" w:name="_Toc493432914"/>
       <w:r>
         <w:rPr>
           <w:lang w:val="en-US"/>
         </w:rPr>
         <w:t>Q-Q and P-P plots</w:t>
       </w:r>
-      <w:bookmarkEnd w:id="225"/>
       <w:bookmarkEnd w:id="226"/>
       <w:bookmarkEnd w:id="227"/>
       <w:bookmarkEnd w:id="228"/>
+      <w:bookmarkEnd w:id="229"/>
     </w:p>
     <w:p>
       <w:pPr>
@@ -35362,7 +35314,7 @@
           <w:lang w:val="en-US"/>
         </w:rPr>
       </w:pPr>
-      <w:bookmarkStart w:id="229" w:name="_Ref464917809"/>
+      <w:bookmarkStart w:id="230" w:name="_Ref464917809"/>
       <w:r>
         <w:rPr>
           <w:b/>
@@ -35403,7 +35355,7 @@
         </w:rPr>
         <w:fldChar w:fldCharType="end"/>
       </w:r>
-      <w:bookmarkEnd w:id="229"/>
+      <w:bookmarkEnd w:id="230"/>
       <w:r>
         <w:rPr>
           <w:lang w:val="en-US"/>
@@ -35466,7 +35418,7 @@
           <w:lang w:val="en-US"/>
         </w:rPr>
       </w:pPr>
-      <w:bookmarkStart w:id="230" w:name="_Ref464918058"/>
+      <w:bookmarkStart w:id="231" w:name="_Ref464918058"/>
       <w:r>
         <w:rPr>
           <w:b/>
@@ -35507,7 +35459,7 @@
         </w:rPr>
         <w:fldChar w:fldCharType="end"/>
       </w:r>
-      <w:bookmarkEnd w:id="230"/>
+      <w:bookmarkEnd w:id="231"/>
       <w:r>
         <w:rPr>
           <w:lang w:val="en-US"/>
@@ -35576,22 +35528,22 @@
           <w:lang w:val="en-US"/>
         </w:rPr>
       </w:pPr>
-      <w:bookmarkStart w:id="231" w:name="_Ref466988951"/>
-      <w:bookmarkStart w:id="232" w:name="_Toc474158346"/>
-      <w:bookmarkStart w:id="233" w:name="_Toc487275106"/>
-      <w:bookmarkStart w:id="234" w:name="_Toc487287992"/>
-      <w:bookmarkStart w:id="235" w:name="_Toc493432915"/>
+      <w:bookmarkStart w:id="232" w:name="_Ref466988951"/>
+      <w:bookmarkStart w:id="233" w:name="_Toc474158346"/>
+      <w:bookmarkStart w:id="234" w:name="_Toc487275106"/>
+      <w:bookmarkStart w:id="235" w:name="_Toc487287992"/>
+      <w:bookmarkStart w:id="236" w:name="_Toc493432915"/>
       <w:r>
         <w:rPr>
           <w:lang w:val="en-US"/>
         </w:rPr>
         <w:t>Univariate distribution modeling</w:t>
       </w:r>
-      <w:bookmarkEnd w:id="231"/>
       <w:bookmarkEnd w:id="232"/>
       <w:bookmarkEnd w:id="233"/>
       <w:bookmarkEnd w:id="234"/>
       <w:bookmarkEnd w:id="235"/>
+      <w:bookmarkEnd w:id="236"/>
     </w:p>
     <w:p>
       <w:pPr>
@@ -35830,7 +35782,7 @@
           <w:lang w:val="en-US"/>
         </w:rPr>
       </w:pPr>
-      <w:bookmarkStart w:id="236" w:name="_Ref462579406"/>
+      <w:bookmarkStart w:id="237" w:name="_Ref462579406"/>
       <w:r>
         <w:rPr>
           <w:b/>
@@ -35871,7 +35823,7 @@
         </w:rPr>
         <w:fldChar w:fldCharType="end"/>
       </w:r>
-      <w:bookmarkEnd w:id="236"/>
+      <w:bookmarkEnd w:id="237"/>
       <w:r>
         <w:rPr>
           <w:lang w:val="en-US"/>
@@ -36351,7 +36303,7 @@
           <w:lang w:val="en-US"/>
         </w:rPr>
       </w:pPr>
-      <w:bookmarkStart w:id="237" w:name="_Ref462579702"/>
+      <w:bookmarkStart w:id="238" w:name="_Ref462579702"/>
       <w:r>
         <w:rPr>
           <w:b/>
@@ -36392,7 +36344,7 @@
         </w:rPr>
         <w:fldChar w:fldCharType="end"/>
       </w:r>
-      <w:bookmarkEnd w:id="237"/>
+      <w:bookmarkEnd w:id="238"/>
       <w:r>
         <w:rPr>
           <w:lang w:val="en-US"/>
@@ -36478,7 +36430,7 @@
           <w:lang w:val="en-US"/>
         </w:rPr>
       </w:pPr>
-      <w:bookmarkStart w:id="238" w:name="_Ref463801715"/>
+      <w:bookmarkStart w:id="239" w:name="_Ref463801715"/>
       <w:r>
         <w:rPr>
           <w:b/>
@@ -36519,7 +36471,7 @@
         </w:rPr>
         <w:fldChar w:fldCharType="end"/>
       </w:r>
-      <w:bookmarkEnd w:id="238"/>
+      <w:bookmarkEnd w:id="239"/>
       <w:r>
         <w:rPr>
           <w:lang w:val="en-US"/>
@@ -36577,18 +36529,18 @@
           <w:lang w:val="en-US"/>
         </w:rPr>
       </w:pPr>
-      <w:bookmarkStart w:id="239" w:name="_Toc487275107"/>
-      <w:bookmarkStart w:id="240" w:name="_Toc487287993"/>
-      <w:bookmarkStart w:id="241" w:name="_Toc493432916"/>
+      <w:bookmarkStart w:id="240" w:name="_Toc487275107"/>
+      <w:bookmarkStart w:id="241" w:name="_Toc487287993"/>
+      <w:bookmarkStart w:id="242" w:name="_Toc493432916"/>
       <w:r>
         <w:rPr>
           <w:lang w:val="en-US"/>
         </w:rPr>
         <w:t>Known issues</w:t>
       </w:r>
-      <w:bookmarkEnd w:id="239"/>
       <w:bookmarkEnd w:id="240"/>
       <w:bookmarkEnd w:id="241"/>
+      <w:bookmarkEnd w:id="242"/>
     </w:p>
     <w:p>
       <w:pPr>
@@ -36719,22 +36671,22 @@
           <w:lang w:val="en-US"/>
         </w:rPr>
       </w:pPr>
-      <w:bookmarkStart w:id="242" w:name="_Toc474158348"/>
-      <w:bookmarkStart w:id="243" w:name="_Ref487092315"/>
-      <w:bookmarkStart w:id="244" w:name="_Toc487275108"/>
-      <w:bookmarkStart w:id="245" w:name="_Toc487287994"/>
-      <w:bookmarkStart w:id="246" w:name="_Toc493432917"/>
+      <w:bookmarkStart w:id="243" w:name="_Toc474158348"/>
+      <w:bookmarkStart w:id="244" w:name="_Ref487092315"/>
+      <w:bookmarkStart w:id="245" w:name="_Toc487275108"/>
+      <w:bookmarkStart w:id="246" w:name="_Toc487287994"/>
+      <w:bookmarkStart w:id="247" w:name="_Toc493432917"/>
       <w:r>
         <w:rPr>
           <w:lang w:val="en-US"/>
         </w:rPr>
         <w:t>Bivariate distribution modeling</w:t>
       </w:r>
-      <w:bookmarkEnd w:id="242"/>
       <w:bookmarkEnd w:id="243"/>
       <w:bookmarkEnd w:id="244"/>
       <w:bookmarkEnd w:id="245"/>
       <w:bookmarkEnd w:id="246"/>
+      <w:bookmarkEnd w:id="247"/>
     </w:p>
     <w:p>
       <w:pPr>
@@ -37191,7 +37143,7 @@
           <w:lang w:val="en-US"/>
         </w:rPr>
       </w:pPr>
-      <w:bookmarkStart w:id="247" w:name="_Ref463103541"/>
+      <w:bookmarkStart w:id="248" w:name="_Ref463103541"/>
       <w:r>
         <w:rPr>
           <w:b/>
@@ -37232,7 +37184,7 @@
         </w:rPr>
         <w:fldChar w:fldCharType="end"/>
       </w:r>
-      <w:bookmarkEnd w:id="247"/>
+      <w:bookmarkEnd w:id="248"/>
       <w:r>
         <w:rPr>
           <w:lang w:val="en-US"/>
@@ -37295,7 +37247,7 @@
           <w:lang w:val="en-US"/>
         </w:rPr>
       </w:pPr>
-      <w:bookmarkStart w:id="248" w:name="_Ref464319668"/>
+      <w:bookmarkStart w:id="249" w:name="_Ref464319668"/>
       <w:r>
         <w:rPr>
           <w:b/>
@@ -37336,7 +37288,7 @@
         </w:rPr>
         <w:fldChar w:fldCharType="end"/>
       </w:r>
-      <w:bookmarkEnd w:id="248"/>
+      <w:bookmarkEnd w:id="249"/>
       <w:r>
         <w:rPr>
           <w:lang w:val="en-US"/>
@@ -37513,7 +37465,7 @@
           <w:lang w:val="en-US"/>
         </w:rPr>
       </w:pPr>
-      <w:bookmarkStart w:id="249" w:name="_Ref464400757"/>
+      <w:bookmarkStart w:id="250" w:name="_Ref464400757"/>
       <w:r>
         <w:rPr>
           <w:b/>
@@ -37554,7 +37506,7 @@
         </w:rPr>
         <w:fldChar w:fldCharType="end"/>
       </w:r>
-      <w:bookmarkEnd w:id="249"/>
+      <w:bookmarkEnd w:id="250"/>
       <w:r>
         <w:rPr>
           <w:lang w:val="en-US"/>
@@ -37576,18 +37528,18 @@
           <w:lang w:val="en-US"/>
         </w:rPr>
       </w:pPr>
-      <w:bookmarkStart w:id="250" w:name="_Toc487275109"/>
-      <w:bookmarkStart w:id="251" w:name="_Toc487287995"/>
-      <w:bookmarkStart w:id="252" w:name="_Toc493432918"/>
+      <w:bookmarkStart w:id="251" w:name="_Toc487275109"/>
+      <w:bookmarkStart w:id="252" w:name="_Toc487287995"/>
+      <w:bookmarkStart w:id="253" w:name="_Toc493432918"/>
       <w:r>
         <w:rPr>
           <w:lang w:val="en-US"/>
         </w:rPr>
         <w:t>Known issues</w:t>
       </w:r>
-      <w:bookmarkEnd w:id="250"/>
       <w:bookmarkEnd w:id="251"/>
       <w:bookmarkEnd w:id="252"/>
+      <w:bookmarkEnd w:id="253"/>
     </w:p>
     <w:p>
       <w:pPr>
@@ -37660,8 +37612,6 @@
         </w:rPr>
         <w:t xml:space="preserve"> 1</w:t>
       </w:r>
-      <w:bookmarkStart w:id="253" w:name="_GoBack"/>
-      <w:bookmarkEnd w:id="253"/>
       <w:r>
         <w:rPr>
           <w:lang w:val="en-US"/>
@@ -62205,7 +62155,7 @@
           <w:rPr>
             <w:noProof/>
           </w:rPr>
-          <w:t>49</w:t>
+          <w:t>8</w:t>
         </w:r>
         <w:r>
           <w:fldChar w:fldCharType="end"/>
@@ -62281,7 +62231,15 @@
         <w:rPr>
           <w:lang w:val="en-US"/>
         </w:rPr>
-        <w:t xml:space="preserve"> is a non-standard GSLib-like program, it may be more difficult to obtain</w:t>
+        <w:t xml:space="preserve"> is a non-standard GSLib-like program, it may be m</w:t>
+      </w:r>
+      <w:bookmarkStart w:id="25" w:name="_GoBack"/>
+      <w:bookmarkEnd w:id="25"/>
+      <w:r>
+        <w:rPr>
+          <w:lang w:val="en-US"/>
+        </w:rPr>
+        <w:t>ore difficult to obtain</w:t>
       </w:r>
       <w:r>
         <w:rPr>
@@ -62294,6 +62252,46 @@
           <w:lang w:val="en-US"/>
         </w:rPr>
         <w:t>.</w:t>
+      </w:r>
+    </w:p>
+  </w:footnote>
+  <w:footnote w:id="3">
+    <w:p>
+      <w:pPr>
+        <w:pStyle w:val="Textodenotaderodap"/>
+        <w:rPr>
+          <w:lang w:val="en-US"/>
+        </w:rPr>
+      </w:pPr>
+      <w:r>
+        <w:rPr>
+          <w:rStyle w:val="Refdenotaderodap"/>
+        </w:rPr>
+        <w:footnoteRef/>
+      </w:r>
+      <w:r>
+        <w:rPr>
+          <w:lang w:val="en-US"/>
+        </w:rPr>
+        <w:t xml:space="preserve"> This is the version</w:t>
+      </w:r>
+      <w:r>
+        <w:rPr>
+          <w:lang w:val="en-US"/>
+        </w:rPr>
+        <w:t xml:space="preserve"> of </w:t>
+      </w:r>
+      <w:r>
+        <w:rPr>
+          <w:rStyle w:val="SourceCodeChar"/>
+        </w:rPr>
+        <w:t>sgsim</w:t>
+      </w:r>
+      <w:r>
+        <w:rPr>
+          <w:lang w:val="en-US"/>
+        </w:rPr>
+        <w:t xml:space="preserve"> with covariance table configuration in the parameter file.</w:t>
       </w:r>
     </w:p>
   </w:footnote>
@@ -64719,7 +64717,7 @@
 </file>
 
 <file path=customXml/itemProps1.xml><?xml version="1.0" encoding="utf-8"?>
-<ds:datastoreItem xmlns:ds="http://schemas.openxmlformats.org/officeDocument/2006/customXml" ds:itemID="{BCF86BA9-9094-4ECA-8F3B-B8CF4B3C208D}">
+<ds:datastoreItem xmlns:ds="http://schemas.openxmlformats.org/officeDocument/2006/customXml" ds:itemID="{75D57B95-4447-4D86-9482-60D088040C72}">
   <ds:schemaRefs>
     <ds:schemaRef ds:uri="http://schemas.openxmlformats.org/officeDocument/2006/bibliography"/>
   </ds:schemaRefs>

</xml_diff>

<commit_message>
SGSIM: added simulation post-processing.
</commit_message>
<xml_diff>
--- a/docs/GammaRayManual.docx
+++ b/docs/GammaRayManual.docx
@@ -13582,22 +13582,6 @@
     </w:p>
     <w:p>
       <w:pPr>
-        <w:jc w:val="both"/>
-        <w:rPr>
-          <w:lang w:val="en-US"/>
-        </w:rPr>
-      </w:pPr>
-    </w:p>
-    <w:p>
-      <w:pPr>
-        <w:jc w:val="both"/>
-        <w:rPr>
-          <w:lang w:val="en-US"/>
-        </w:rPr>
-      </w:pPr>
-    </w:p>
-    <w:p>
-      <w:pPr>
         <w:pStyle w:val="Ttulo1"/>
         <w:rPr>
           <w:lang w:val="en-US"/>
@@ -13611,6 +13595,7 @@
         <w:rPr>
           <w:lang w:val="en-US"/>
         </w:rPr>
+        <w:lastRenderedPageBreak/>
         <w:t>D</w:t>
       </w:r>
       <w:r>
@@ -13881,7 +13866,15 @@
         <w:rPr>
           <w:lang w:val="en-US"/>
         </w:rPr>
-        <w:t>will not be able to perform some of its functions</w:t>
+        <w:t>will not be able to p</w:t>
+      </w:r>
+      <w:bookmarkStart w:id="25" w:name="_GoBack"/>
+      <w:bookmarkEnd w:id="25"/>
+      <w:r>
+        <w:rPr>
+          <w:lang w:val="en-US"/>
+        </w:rPr>
+        <w:t>erform some of its functions</w:t>
       </w:r>
       <w:r>
         <w:rPr>
@@ -14435,14 +14428,7 @@
           <w:rFonts w:ascii="Courier New" w:hAnsi="Courier New" w:cs="Courier New"/>
           <w:lang w:val="en-US"/>
         </w:rPr>
-        <w:t>probplt</w:t>
-      </w:r>
-      <w:r>
-        <w:rPr>
-          <w:rFonts w:ascii="Courier New" w:hAnsi="Courier New" w:cs="Courier New"/>
-          <w:lang w:val="en-US"/>
-        </w:rPr>
-        <w:t xml:space="preserve"> (3.000)</w:t>
+        <w:t>postsim (2.908)</w:t>
       </w:r>
     </w:p>
     <w:p>
@@ -14463,7 +14449,7 @@
           <w:rFonts w:ascii="Courier New" w:hAnsi="Courier New" w:cs="Courier New"/>
           <w:lang w:val="en-US"/>
         </w:rPr>
-        <w:t>qpplot</w:t>
+        <w:t>probplt</w:t>
       </w:r>
       <w:r>
         <w:rPr>
@@ -14491,7 +14477,7 @@
           <w:rFonts w:ascii="Courier New" w:hAnsi="Courier New" w:cs="Courier New"/>
           <w:lang w:val="en-US"/>
         </w:rPr>
-        <w:t>scatplt</w:t>
+        <w:t>qpplot</w:t>
       </w:r>
       <w:r>
         <w:rPr>
@@ -14519,7 +14505,7 @@
           <w:rFonts w:ascii="Courier New" w:hAnsi="Courier New" w:cs="Courier New"/>
           <w:lang w:val="en-US"/>
         </w:rPr>
-        <w:t>scatsmth</w:t>
+        <w:t>scatplt</w:t>
       </w:r>
       <w:r>
         <w:rPr>
@@ -14547,22 +14533,14 @@
           <w:rFonts w:ascii="Courier New" w:hAnsi="Courier New" w:cs="Courier New"/>
           <w:lang w:val="en-US"/>
         </w:rPr>
-        <w:t>sgsim</w:t>
-      </w:r>
-      <w:r>
-        <w:rPr>
-          <w:rStyle w:val="Refdenotaderodap"/>
+        <w:t>scatsmth</w:t>
+      </w:r>
+      <w:r>
+        <w:rPr>
           <w:rFonts w:ascii="Courier New" w:hAnsi="Courier New" w:cs="Courier New"/>
           <w:lang w:val="en-US"/>
         </w:rPr>
-        <w:footnoteReference w:id="3"/>
-      </w:r>
-      <w:r>
-        <w:rPr>
-          <w:rFonts w:ascii="Courier New" w:hAnsi="Courier New" w:cs="Courier New"/>
-          <w:lang w:val="en-US"/>
-        </w:rPr>
-        <w:t xml:space="preserve"> (3.001)</w:t>
+        <w:t xml:space="preserve"> (3.000)</w:t>
       </w:r>
     </w:p>
     <w:p>
@@ -14583,14 +14561,22 @@
           <w:rFonts w:ascii="Courier New" w:hAnsi="Courier New" w:cs="Courier New"/>
           <w:lang w:val="en-US"/>
         </w:rPr>
-        <w:t>vargplt</w:t>
-      </w:r>
-      <w:r>
-        <w:rPr>
+        <w:t>sgsim</w:t>
+      </w:r>
+      <w:r>
+        <w:rPr>
+          <w:rStyle w:val="Refdenotaderodap"/>
           <w:rFonts w:ascii="Courier New" w:hAnsi="Courier New" w:cs="Courier New"/>
           <w:lang w:val="en-US"/>
         </w:rPr>
-        <w:t xml:space="preserve"> (3.000)</w:t>
+        <w:footnoteReference w:id="3"/>
+      </w:r>
+      <w:r>
+        <w:rPr>
+          <w:rFonts w:ascii="Courier New" w:hAnsi="Courier New" w:cs="Courier New"/>
+          <w:lang w:val="en-US"/>
+        </w:rPr>
+        <w:t xml:space="preserve"> (3.001)</w:t>
       </w:r>
     </w:p>
     <w:p>
@@ -14611,7 +14597,7 @@
           <w:rFonts w:ascii="Courier New" w:hAnsi="Courier New" w:cs="Courier New"/>
           <w:lang w:val="en-US"/>
         </w:rPr>
-        <w:t>varmap</w:t>
+        <w:t>vargplt</w:t>
       </w:r>
       <w:r>
         <w:rPr>
@@ -14630,14 +14616,42 @@
         </w:numPr>
         <w:jc w:val="both"/>
         <w:rPr>
-          <w:lang w:val="en-US"/>
-        </w:rPr>
-      </w:pPr>
-      <w:r>
-        <w:rPr>
           <w:rFonts w:ascii="Courier New" w:hAnsi="Courier New" w:cs="Courier New"/>
           <w:lang w:val="en-US"/>
         </w:rPr>
+      </w:pPr>
+      <w:r>
+        <w:rPr>
+          <w:rFonts w:ascii="Courier New" w:hAnsi="Courier New" w:cs="Courier New"/>
+          <w:lang w:val="en-US"/>
+        </w:rPr>
+        <w:t>varmap</w:t>
+      </w:r>
+      <w:r>
+        <w:rPr>
+          <w:rFonts w:ascii="Courier New" w:hAnsi="Courier New" w:cs="Courier New"/>
+          <w:lang w:val="en-US"/>
+        </w:rPr>
+        <w:t xml:space="preserve"> (3.000)</w:t>
+      </w:r>
+    </w:p>
+    <w:p>
+      <w:pPr>
+        <w:pStyle w:val="PargrafodaLista"/>
+        <w:numPr>
+          <w:ilvl w:val="0"/>
+          <w:numId w:val="1"/>
+        </w:numPr>
+        <w:jc w:val="both"/>
+        <w:rPr>
+          <w:lang w:val="en-US"/>
+        </w:rPr>
+      </w:pPr>
+      <w:r>
+        <w:rPr>
+          <w:rFonts w:ascii="Courier New" w:hAnsi="Courier New" w:cs="Courier New"/>
+          <w:lang w:val="en-US"/>
+        </w:rPr>
         <w:t>vmodel</w:t>
       </w:r>
       <w:r>
@@ -14659,8 +14673,14 @@
         <w:rPr>
           <w:lang w:val="en-US"/>
         </w:rPr>
+        <w:t xml:space="preserve">You can know the program version by simply calling it passing an invalid path to a parameter file, the program will quit with an error but will print the version.  GammaRay may work </w:t>
+      </w:r>
+      <w:r>
+        <w:rPr>
+          <w:lang w:val="en-US"/>
+        </w:rPr>
         <w:lastRenderedPageBreak/>
-        <w:t xml:space="preserve">You can know the program version by simply calling it passing an invalid path to a parameter file, the program will quit with an error but will print the version.  GammaRay may work program versions different from the listed, but be aware of possibly changes to the expected parameter file, which may hinder functionalities.  </w:t>
+        <w:t xml:space="preserve">program versions different from the listed, but be aware of possibly changes to the expected parameter file, which may hinder functionalities.  </w:t>
       </w:r>
       <w:r>
         <w:rPr>
@@ -14799,20 +14819,20 @@
           <w:lang w:val="en-US"/>
         </w:rPr>
       </w:pPr>
-      <w:bookmarkStart w:id="25" w:name="_Toc474158312"/>
-      <w:bookmarkStart w:id="26" w:name="_Toc487275062"/>
-      <w:bookmarkStart w:id="27" w:name="_Toc487287948"/>
-      <w:bookmarkStart w:id="28" w:name="_Toc493432862"/>
+      <w:bookmarkStart w:id="26" w:name="_Toc474158312"/>
+      <w:bookmarkStart w:id="27" w:name="_Toc487275062"/>
+      <w:bookmarkStart w:id="28" w:name="_Toc487287948"/>
+      <w:bookmarkStart w:id="29" w:name="_Toc493432862"/>
       <w:r>
         <w:rPr>
           <w:lang w:val="en-US"/>
         </w:rPr>
         <w:t>Note on GSLib compatibility</w:t>
       </w:r>
-      <w:bookmarkEnd w:id="25"/>
       <w:bookmarkEnd w:id="26"/>
       <w:bookmarkEnd w:id="27"/>
       <w:bookmarkEnd w:id="28"/>
+      <w:bookmarkEnd w:id="29"/>
     </w:p>
     <w:p>
       <w:pPr>
@@ -15149,20 +15169,20 @@
           <w:lang w:val="en-US"/>
         </w:rPr>
       </w:pPr>
-      <w:bookmarkStart w:id="29" w:name="_Toc474158313"/>
-      <w:bookmarkStart w:id="30" w:name="_Toc487275063"/>
-      <w:bookmarkStart w:id="31" w:name="_Toc487287949"/>
-      <w:bookmarkStart w:id="32" w:name="_Toc493432863"/>
+      <w:bookmarkStart w:id="30" w:name="_Toc474158313"/>
+      <w:bookmarkStart w:id="31" w:name="_Toc487275063"/>
+      <w:bookmarkStart w:id="32" w:name="_Toc487287949"/>
+      <w:bookmarkStart w:id="33" w:name="_Toc493432863"/>
       <w:r>
         <w:rPr>
           <w:lang w:val="en-US"/>
         </w:rPr>
         <w:t>Ghostscript</w:t>
       </w:r>
-      <w:bookmarkEnd w:id="29"/>
       <w:bookmarkEnd w:id="30"/>
       <w:bookmarkEnd w:id="31"/>
       <w:bookmarkEnd w:id="32"/>
+      <w:bookmarkEnd w:id="33"/>
     </w:p>
     <w:p>
       <w:pPr>
@@ -15296,9 +15316,9 @@
           <w:lang w:val="en-US"/>
         </w:rPr>
       </w:pPr>
-      <w:bookmarkStart w:id="33" w:name="_Toc487275064"/>
-      <w:bookmarkStart w:id="34" w:name="_Toc487287950"/>
-      <w:bookmarkStart w:id="35" w:name="_Toc493432864"/>
+      <w:bookmarkStart w:id="34" w:name="_Toc487275064"/>
+      <w:bookmarkStart w:id="35" w:name="_Toc487287950"/>
+      <w:bookmarkStart w:id="36" w:name="_Toc493432864"/>
       <w:r>
         <w:rPr>
           <w:lang w:val="en-US"/>
@@ -15317,9 +15337,9 @@
         </w:rPr>
         <w:t xml:space="preserve"> and runtime libraries</w:t>
       </w:r>
-      <w:bookmarkEnd w:id="33"/>
       <w:bookmarkEnd w:id="34"/>
       <w:bookmarkEnd w:id="35"/>
+      <w:bookmarkEnd w:id="36"/>
     </w:p>
     <w:p>
       <w:pPr>
@@ -15353,18 +15373,18 @@
           <w:lang w:val="en-US"/>
         </w:rPr>
       </w:pPr>
-      <w:bookmarkStart w:id="36" w:name="_Toc487275065"/>
-      <w:bookmarkStart w:id="37" w:name="_Toc487287951"/>
-      <w:bookmarkStart w:id="38" w:name="_Toc493432865"/>
+      <w:bookmarkStart w:id="37" w:name="_Toc487275065"/>
+      <w:bookmarkStart w:id="38" w:name="_Toc487287951"/>
+      <w:bookmarkStart w:id="39" w:name="_Toc493432865"/>
       <w:r>
         <w:rPr>
           <w:lang w:val="en-US"/>
         </w:rPr>
         <w:t>Developer tool set</w:t>
       </w:r>
-      <w:bookmarkEnd w:id="36"/>
       <w:bookmarkEnd w:id="37"/>
       <w:bookmarkEnd w:id="38"/>
+      <w:bookmarkEnd w:id="39"/>
     </w:p>
     <w:p>
       <w:pPr>
@@ -15483,16 +15503,16 @@
           <w:lang w:val="en-US"/>
         </w:rPr>
       </w:pPr>
-      <w:bookmarkStart w:id="39" w:name="_Toc493432866"/>
-      <w:bookmarkStart w:id="40" w:name="_Toc487275066"/>
-      <w:bookmarkStart w:id="41" w:name="_Toc487287952"/>
+      <w:bookmarkStart w:id="40" w:name="_Toc493432866"/>
+      <w:bookmarkStart w:id="41" w:name="_Toc487275066"/>
+      <w:bookmarkStart w:id="42" w:name="_Toc487287952"/>
       <w:r>
         <w:rPr>
           <w:lang w:val="en-US"/>
         </w:rPr>
         <w:t>MSYS2: a GNU-like development environment for Windows</w:t>
       </w:r>
-      <w:bookmarkEnd w:id="39"/>
+      <w:bookmarkEnd w:id="40"/>
     </w:p>
     <w:p>
       <w:pPr>
@@ -15622,38 +15642,38 @@
         <w:rPr>
           <w:lang w:val="en-US"/>
         </w:rPr>
-        <w:t xml:space="preserve">) as well as a package </w:t>
+        <w:t>) as well as a package manager (pacman) that enables you to download Qt</w:t>
+      </w:r>
+      <w:r>
+        <w:rPr>
+          <w:lang w:val="en-US"/>
+        </w:rPr>
+        <w:t>,</w:t>
+      </w:r>
+      <w:r>
+        <w:rPr>
+          <w:lang w:val="en-US"/>
+        </w:rPr>
+        <w:t xml:space="preserve"> Qwt</w:t>
+      </w:r>
+      <w:r>
+        <w:rPr>
+          <w:lang w:val="en-US"/>
+        </w:rPr>
+        <w:t xml:space="preserve"> and VTK</w:t>
+      </w:r>
+      <w:r>
+        <w:rPr>
+          <w:lang w:val="en-US"/>
+        </w:rPr>
+        <w:t xml:space="preserve"> libraries precompiled for </w:t>
       </w:r>
       <w:r>
         <w:rPr>
           <w:lang w:val="en-US"/>
         </w:rPr>
         <w:lastRenderedPageBreak/>
-        <w:t>manager (pacman) that enables you to download Qt</w:t>
-      </w:r>
-      <w:r>
-        <w:rPr>
-          <w:lang w:val="en-US"/>
-        </w:rPr>
-        <w:t>,</w:t>
-      </w:r>
-      <w:r>
-        <w:rPr>
-          <w:lang w:val="en-US"/>
-        </w:rPr>
-        <w:t xml:space="preserve"> Qwt</w:t>
-      </w:r>
-      <w:r>
-        <w:rPr>
-          <w:lang w:val="en-US"/>
-        </w:rPr>
-        <w:t xml:space="preserve"> and VTK</w:t>
-      </w:r>
-      <w:r>
-        <w:rPr>
-          <w:lang w:val="en-US"/>
-        </w:rPr>
-        <w:t xml:space="preserve"> libraries precompiled for your system</w:t>
+        <w:t>your system</w:t>
       </w:r>
       <w:r>
         <w:rPr>
@@ -15926,7 +15946,7 @@
           <w:lang w:val="en-US"/>
         </w:rPr>
       </w:pPr>
-      <w:bookmarkStart w:id="42" w:name="_Toc493432867"/>
+      <w:bookmarkStart w:id="43" w:name="_Toc493432867"/>
       <w:r>
         <w:rPr>
           <w:lang w:val="en-US"/>
@@ -15939,9 +15959,9 @@
         </w:rPr>
         <w:t xml:space="preserve"> 5.3</w:t>
       </w:r>
-      <w:bookmarkEnd w:id="40"/>
       <w:bookmarkEnd w:id="41"/>
       <w:bookmarkEnd w:id="42"/>
+      <w:bookmarkEnd w:id="43"/>
     </w:p>
     <w:p>
       <w:pPr>
@@ -16274,8 +16294,8 @@
           <w:lang w:val="en-US"/>
         </w:rPr>
       </w:pPr>
-      <w:bookmarkStart w:id="43" w:name="_Toc487275067"/>
-      <w:bookmarkStart w:id="44" w:name="_Toc487287953"/>
+      <w:bookmarkStart w:id="44" w:name="_Toc487275067"/>
+      <w:bookmarkStart w:id="45" w:name="_Toc487287953"/>
       <w:r>
         <w:rPr>
           <w:lang w:val="en-US"/>
@@ -16296,16 +16316,16 @@
           <w:lang w:val="en-US"/>
         </w:rPr>
       </w:pPr>
-      <w:bookmarkStart w:id="45" w:name="_Toc493432868"/>
+      <w:bookmarkStart w:id="46" w:name="_Toc493432868"/>
       <w:r>
         <w:rPr>
           <w:lang w:val="en-US"/>
         </w:rPr>
         <w:t>Boost 1.63</w:t>
       </w:r>
-      <w:bookmarkEnd w:id="43"/>
       <w:bookmarkEnd w:id="44"/>
       <w:bookmarkEnd w:id="45"/>
+      <w:bookmarkEnd w:id="46"/>
     </w:p>
     <w:p>
       <w:pPr>
@@ -16486,9 +16506,9 @@
           <w:lang w:val="en-US"/>
         </w:rPr>
       </w:pPr>
-      <w:bookmarkStart w:id="46" w:name="_Toc493432869"/>
-      <w:bookmarkStart w:id="47" w:name="_Toc487275068"/>
-      <w:bookmarkStart w:id="48" w:name="_Toc487287954"/>
+      <w:bookmarkStart w:id="47" w:name="_Toc493432869"/>
+      <w:bookmarkStart w:id="48" w:name="_Toc487275068"/>
+      <w:bookmarkStart w:id="49" w:name="_Toc487287954"/>
       <w:r>
         <w:rPr>
           <w:shd w:val="clear" w:color="auto" w:fill="FFFFFF"/>
@@ -16502,7 +16522,7 @@
         </w:rPr>
         <w:t>matrix_expression.hpp</w:t>
       </w:r>
-      <w:bookmarkEnd w:id="46"/>
+      <w:bookmarkEnd w:id="47"/>
     </w:p>
     <w:p>
       <w:pPr>
@@ -16918,7 +16938,6 @@
         <w:rPr>
           <w:lang w:eastAsia="pt-BR"/>
         </w:rPr>
-        <w:lastRenderedPageBreak/>
         <w:t xml:space="preserve">                </w:t>
       </w:r>
       <w:r>
@@ -16942,6 +16961,7 @@
           <w:shd w:val="clear" w:color="auto" w:fill="FFFFFF"/>
           <w:lang w:val="en-US"/>
         </w:rPr>
+        <w:lastRenderedPageBreak/>
         <w:t>Judging by the indentation,</w:t>
       </w:r>
       <w:r>
@@ -17046,16 +17066,16 @@
           <w:lang w:val="en-US"/>
         </w:rPr>
       </w:pPr>
-      <w:bookmarkStart w:id="49" w:name="_Toc493432870"/>
+      <w:bookmarkStart w:id="50" w:name="_Toc493432870"/>
       <w:r>
         <w:rPr>
           <w:lang w:val="en-US"/>
         </w:rPr>
         <w:t>Qwt 6.1.3</w:t>
       </w:r>
-      <w:bookmarkEnd w:id="47"/>
       <w:bookmarkEnd w:id="48"/>
       <w:bookmarkEnd w:id="49"/>
+      <w:bookmarkEnd w:id="50"/>
     </w:p>
     <w:p>
       <w:pPr>
@@ -17123,9 +17143,9 @@
           <w:lang w:val="en-US"/>
         </w:rPr>
       </w:pPr>
-      <w:bookmarkStart w:id="50" w:name="_Ref484252480"/>
-      <w:bookmarkStart w:id="51" w:name="_Toc487275069"/>
-      <w:bookmarkStart w:id="52" w:name="_Toc487287955"/>
+      <w:bookmarkStart w:id="51" w:name="_Ref484252480"/>
+      <w:bookmarkStart w:id="52" w:name="_Toc487275069"/>
+      <w:bookmarkStart w:id="53" w:name="_Toc487287955"/>
       <w:r>
         <w:rPr>
           <w:lang w:val="en-US"/>
@@ -17146,19 +17166,19 @@
           <w:lang w:val="en-US"/>
         </w:rPr>
       </w:pPr>
-      <w:bookmarkStart w:id="53" w:name="_Ref488597040"/>
-      <w:bookmarkStart w:id="54" w:name="_Toc493432871"/>
+      <w:bookmarkStart w:id="54" w:name="_Ref488597040"/>
+      <w:bookmarkStart w:id="55" w:name="_Toc493432871"/>
       <w:r>
         <w:rPr>
           <w:lang w:val="en-US"/>
         </w:rPr>
         <w:t>VTK 6.3</w:t>
       </w:r>
-      <w:bookmarkEnd w:id="50"/>
       <w:bookmarkEnd w:id="51"/>
       <w:bookmarkEnd w:id="52"/>
       <w:bookmarkEnd w:id="53"/>
       <w:bookmarkEnd w:id="54"/>
+      <w:bookmarkEnd w:id="55"/>
     </w:p>
     <w:p>
       <w:pPr>
@@ -17755,7 +17775,7 @@
           <w:lang w:val="en-US"/>
         </w:rPr>
       </w:pPr>
-      <w:bookmarkStart w:id="55" w:name="_Ref484250863"/>
+      <w:bookmarkStart w:id="56" w:name="_Ref484250863"/>
       <w:r>
         <w:rPr>
           <w:b/>
@@ -17796,7 +17816,7 @@
         </w:rPr>
         <w:fldChar w:fldCharType="end"/>
       </w:r>
-      <w:bookmarkEnd w:id="55"/>
+      <w:bookmarkEnd w:id="56"/>
       <w:r>
         <w:rPr>
           <w:lang w:val="en-US"/>
@@ -17835,8 +17855,8 @@
           <w:lang w:val="en-US"/>
         </w:rPr>
       </w:pPr>
-      <w:bookmarkStart w:id="56" w:name="_Toc487275070"/>
-      <w:bookmarkStart w:id="57" w:name="_Toc487287956"/>
+      <w:bookmarkStart w:id="57" w:name="_Toc487275070"/>
+      <w:bookmarkStart w:id="58" w:name="_Toc487287956"/>
       <w:r>
         <w:rPr>
           <w:lang w:val="en-US"/>
@@ -17916,7 +17936,7 @@
           <w:lang w:val="en-US"/>
         </w:rPr>
       </w:pPr>
-      <w:bookmarkStart w:id="58" w:name="_Toc493432872"/>
+      <w:bookmarkStart w:id="59" w:name="_Toc493432872"/>
       <w:r>
         <w:rPr>
           <w:lang w:val="en-US"/>
@@ -17929,7 +17949,7 @@
         </w:rPr>
         <w:t xml:space="preserve"> compiling issues</w:t>
       </w:r>
-      <w:bookmarkEnd w:id="58"/>
+      <w:bookmarkEnd w:id="59"/>
     </w:p>
     <w:p>
       <w:pPr>
@@ -18862,16 +18882,16 @@
           <w:lang w:val="en-US"/>
         </w:rPr>
       </w:pPr>
-      <w:bookmarkStart w:id="59" w:name="_Toc493432873"/>
+      <w:bookmarkStart w:id="60" w:name="_Toc493432873"/>
       <w:r>
         <w:rPr>
           <w:lang w:val="en-US"/>
         </w:rPr>
         <w:t>Windows: Debug x Release</w:t>
       </w:r>
-      <w:bookmarkEnd w:id="56"/>
       <w:bookmarkEnd w:id="57"/>
-      <w:bookmarkEnd w:id="59"/>
+      <w:bookmarkEnd w:id="58"/>
+      <w:bookmarkEnd w:id="60"/>
     </w:p>
     <w:p>
       <w:pPr>
@@ -19023,17 +19043,17 @@
           <w:lang w:val="en-US"/>
         </w:rPr>
       </w:pPr>
-      <w:bookmarkStart w:id="60" w:name="_Toc493432874"/>
-      <w:bookmarkStart w:id="61" w:name="_Toc474158315"/>
-      <w:bookmarkStart w:id="62" w:name="_Toc487275071"/>
-      <w:bookmarkStart w:id="63" w:name="_Toc487287957"/>
+      <w:bookmarkStart w:id="61" w:name="_Toc493432874"/>
+      <w:bookmarkStart w:id="62" w:name="_Toc474158315"/>
+      <w:bookmarkStart w:id="63" w:name="_Toc487275071"/>
+      <w:bookmarkStart w:id="64" w:name="_Toc487287957"/>
       <w:r>
         <w:rPr>
           <w:lang w:val="en-US"/>
         </w:rPr>
         <w:t>Windows with GCC: 32 or 64-bit</w:t>
       </w:r>
-      <w:bookmarkEnd w:id="60"/>
+      <w:bookmarkEnd w:id="61"/>
     </w:p>
     <w:p>
       <w:pPr>
@@ -19123,17 +19143,17 @@
           <w:lang w:val="en-US"/>
         </w:rPr>
       </w:pPr>
-      <w:bookmarkStart w:id="64" w:name="_Toc493432875"/>
+      <w:bookmarkStart w:id="65" w:name="_Toc493432875"/>
       <w:r>
         <w:rPr>
           <w:lang w:val="en-US"/>
         </w:rPr>
         <w:t>Contributing with code</w:t>
       </w:r>
-      <w:bookmarkEnd w:id="61"/>
       <w:bookmarkEnd w:id="62"/>
       <w:bookmarkEnd w:id="63"/>
       <w:bookmarkEnd w:id="64"/>
+      <w:bookmarkEnd w:id="65"/>
     </w:p>
     <w:p>
       <w:pPr>
@@ -19258,20 +19278,20 @@
           <w:lang w:val="en-US"/>
         </w:rPr>
       </w:pPr>
-      <w:bookmarkStart w:id="65" w:name="_Toc474158316"/>
-      <w:bookmarkStart w:id="66" w:name="_Toc487275072"/>
-      <w:bookmarkStart w:id="67" w:name="_Toc487287958"/>
-      <w:bookmarkStart w:id="68" w:name="_Toc493432876"/>
+      <w:bookmarkStart w:id="66" w:name="_Toc474158316"/>
+      <w:bookmarkStart w:id="67" w:name="_Toc487275072"/>
+      <w:bookmarkStart w:id="68" w:name="_Toc487287958"/>
+      <w:bookmarkStart w:id="69" w:name="_Toc493432876"/>
       <w:r>
         <w:rPr>
           <w:lang w:val="en-US"/>
         </w:rPr>
         <w:t>The Git versioning system</w:t>
       </w:r>
-      <w:bookmarkEnd w:id="65"/>
       <w:bookmarkEnd w:id="66"/>
       <w:bookmarkEnd w:id="67"/>
       <w:bookmarkEnd w:id="68"/>
+      <w:bookmarkEnd w:id="69"/>
     </w:p>
     <w:p>
       <w:pPr>
@@ -19651,20 +19671,20 @@
           <w:lang w:val="en-US"/>
         </w:rPr>
       </w:pPr>
-      <w:bookmarkStart w:id="69" w:name="_Toc474158317"/>
-      <w:bookmarkStart w:id="70" w:name="_Toc487275073"/>
-      <w:bookmarkStart w:id="71" w:name="_Toc487287959"/>
-      <w:bookmarkStart w:id="72" w:name="_Toc493432877"/>
+      <w:bookmarkStart w:id="70" w:name="_Toc474158317"/>
+      <w:bookmarkStart w:id="71" w:name="_Toc487275073"/>
+      <w:bookmarkStart w:id="72" w:name="_Toc487287959"/>
+      <w:bookmarkStart w:id="73" w:name="_Toc493432877"/>
       <w:r>
         <w:rPr>
           <w:lang w:val="en-US"/>
         </w:rPr>
         <w:t>Downloading the sources repository</w:t>
       </w:r>
-      <w:bookmarkEnd w:id="69"/>
       <w:bookmarkEnd w:id="70"/>
       <w:bookmarkEnd w:id="71"/>
       <w:bookmarkEnd w:id="72"/>
+      <w:bookmarkEnd w:id="73"/>
     </w:p>
     <w:p>
       <w:pPr>
@@ -19832,20 +19852,20 @@
           <w:lang w:val="en-US"/>
         </w:rPr>
       </w:pPr>
-      <w:bookmarkStart w:id="73" w:name="_Toc474158318"/>
-      <w:bookmarkStart w:id="74" w:name="_Toc487275074"/>
-      <w:bookmarkStart w:id="75" w:name="_Toc487287960"/>
-      <w:bookmarkStart w:id="76" w:name="_Toc493432878"/>
+      <w:bookmarkStart w:id="74" w:name="_Toc474158318"/>
+      <w:bookmarkStart w:id="75" w:name="_Toc487275074"/>
+      <w:bookmarkStart w:id="76" w:name="_Toc487287960"/>
+      <w:bookmarkStart w:id="77" w:name="_Toc493432878"/>
       <w:r>
         <w:rPr>
           <w:lang w:val="en-US"/>
         </w:rPr>
         <w:t>Creating a branch</w:t>
       </w:r>
-      <w:bookmarkEnd w:id="73"/>
       <w:bookmarkEnd w:id="74"/>
       <w:bookmarkEnd w:id="75"/>
       <w:bookmarkEnd w:id="76"/>
+      <w:bookmarkEnd w:id="77"/>
     </w:p>
     <w:p>
       <w:pPr>
@@ -20233,14 +20253,14 @@
           <w:lang w:val="en-US"/>
         </w:rPr>
       </w:pPr>
-      <w:bookmarkStart w:id="77" w:name="_Toc493432879"/>
+      <w:bookmarkStart w:id="78" w:name="_Toc493432879"/>
       <w:r>
         <w:rPr>
           <w:lang w:val="en-US"/>
         </w:rPr>
         <w:t>Downloading an existing branch</w:t>
       </w:r>
-      <w:bookmarkEnd w:id="77"/>
+      <w:bookmarkEnd w:id="78"/>
     </w:p>
     <w:p>
       <w:pPr>
@@ -20323,10 +20343,10 @@
           <w:lang w:val="en-US"/>
         </w:rPr>
       </w:pPr>
-      <w:bookmarkStart w:id="78" w:name="_Ref476207041"/>
-      <w:bookmarkStart w:id="79" w:name="_Toc487275075"/>
-      <w:bookmarkStart w:id="80" w:name="_Toc487287961"/>
-      <w:bookmarkStart w:id="81" w:name="_Toc493432880"/>
+      <w:bookmarkStart w:id="79" w:name="_Ref476207041"/>
+      <w:bookmarkStart w:id="80" w:name="_Toc487275075"/>
+      <w:bookmarkStart w:id="81" w:name="_Toc487287961"/>
+      <w:bookmarkStart w:id="82" w:name="_Toc493432880"/>
       <w:r>
         <w:rPr>
           <w:lang w:val="en-US"/>
@@ -20339,10 +20359,10 @@
         </w:rPr>
         <w:t>version control</w:t>
       </w:r>
-      <w:bookmarkEnd w:id="78"/>
       <w:bookmarkEnd w:id="79"/>
       <w:bookmarkEnd w:id="80"/>
       <w:bookmarkEnd w:id="81"/>
+      <w:bookmarkEnd w:id="82"/>
     </w:p>
     <w:p>
       <w:pPr>
@@ -20579,10 +20599,10 @@
           <w:lang w:val="en-US"/>
         </w:rPr>
       </w:pPr>
-      <w:bookmarkStart w:id="82" w:name="_Toc474158319"/>
-      <w:bookmarkStart w:id="83" w:name="_Toc487275076"/>
-      <w:bookmarkStart w:id="84" w:name="_Toc487287962"/>
-      <w:bookmarkStart w:id="85" w:name="_Toc493432881"/>
+      <w:bookmarkStart w:id="83" w:name="_Toc474158319"/>
+      <w:bookmarkStart w:id="84" w:name="_Toc487275076"/>
+      <w:bookmarkStart w:id="85" w:name="_Toc487287962"/>
+      <w:bookmarkStart w:id="86" w:name="_Toc493432881"/>
       <w:r>
         <w:rPr>
           <w:lang w:val="en-US"/>
@@ -20595,10 +20615,10 @@
         </w:rPr>
         <w:t xml:space="preserve"> changes</w:t>
       </w:r>
-      <w:bookmarkEnd w:id="82"/>
       <w:bookmarkEnd w:id="83"/>
       <w:bookmarkEnd w:id="84"/>
       <w:bookmarkEnd w:id="85"/>
+      <w:bookmarkEnd w:id="86"/>
     </w:p>
     <w:p>
       <w:pPr>
@@ -21276,20 +21296,20 @@
           <w:lang w:val="en-US"/>
         </w:rPr>
       </w:pPr>
-      <w:bookmarkStart w:id="86" w:name="_Toc474158320"/>
-      <w:bookmarkStart w:id="87" w:name="_Toc487275077"/>
-      <w:bookmarkStart w:id="88" w:name="_Toc487287963"/>
-      <w:bookmarkStart w:id="89" w:name="_Toc493432882"/>
+      <w:bookmarkStart w:id="87" w:name="_Toc474158320"/>
+      <w:bookmarkStart w:id="88" w:name="_Toc487275077"/>
+      <w:bookmarkStart w:id="89" w:name="_Toc487287963"/>
+      <w:bookmarkStart w:id="90" w:name="_Toc493432882"/>
       <w:r>
         <w:rPr>
           <w:lang w:val="en-US"/>
         </w:rPr>
         <w:t>Uploading a branch</w:t>
       </w:r>
-      <w:bookmarkEnd w:id="86"/>
       <w:bookmarkEnd w:id="87"/>
       <w:bookmarkEnd w:id="88"/>
       <w:bookmarkEnd w:id="89"/>
+      <w:bookmarkEnd w:id="90"/>
     </w:p>
     <w:p>
       <w:pPr>
@@ -21355,20 +21375,20 @@
           <w:lang w:val="en-US"/>
         </w:rPr>
       </w:pPr>
-      <w:bookmarkStart w:id="90" w:name="_Toc474158321"/>
-      <w:bookmarkStart w:id="91" w:name="_Toc487275078"/>
-      <w:bookmarkStart w:id="92" w:name="_Toc487287964"/>
-      <w:bookmarkStart w:id="93" w:name="_Toc493432883"/>
+      <w:bookmarkStart w:id="91" w:name="_Toc474158321"/>
+      <w:bookmarkStart w:id="92" w:name="_Toc487275078"/>
+      <w:bookmarkStart w:id="93" w:name="_Toc487287964"/>
+      <w:bookmarkStart w:id="94" w:name="_Toc493432883"/>
       <w:r>
         <w:rPr>
           <w:lang w:val="en-US"/>
         </w:rPr>
         <w:t>Pull request</w:t>
       </w:r>
-      <w:bookmarkEnd w:id="90"/>
       <w:bookmarkEnd w:id="91"/>
       <w:bookmarkEnd w:id="92"/>
       <w:bookmarkEnd w:id="93"/>
+      <w:bookmarkEnd w:id="94"/>
     </w:p>
     <w:p>
       <w:pPr>
@@ -22645,19 +22665,19 @@
           <w:lang w:val="en-US"/>
         </w:rPr>
       </w:pPr>
-      <w:bookmarkStart w:id="94" w:name="_Ref488562102"/>
-      <w:bookmarkStart w:id="95" w:name="_Toc493432884"/>
-      <w:bookmarkStart w:id="96" w:name="_Toc474158322"/>
-      <w:bookmarkStart w:id="97" w:name="_Toc487275079"/>
-      <w:bookmarkStart w:id="98" w:name="_Toc487287965"/>
+      <w:bookmarkStart w:id="95" w:name="_Ref488562102"/>
+      <w:bookmarkStart w:id="96" w:name="_Toc493432884"/>
+      <w:bookmarkStart w:id="97" w:name="_Toc474158322"/>
+      <w:bookmarkStart w:id="98" w:name="_Toc487275079"/>
+      <w:bookmarkStart w:id="99" w:name="_Toc487287965"/>
       <w:r>
         <w:rPr>
           <w:lang w:val="en-US"/>
         </w:rPr>
         <w:t>Tolerated compiler warnings</w:t>
       </w:r>
-      <w:bookmarkEnd w:id="94"/>
       <w:bookmarkEnd w:id="95"/>
+      <w:bookmarkEnd w:id="96"/>
     </w:p>
     <w:p>
       <w:pPr>
@@ -22721,17 +22741,17 @@
           <w:lang w:val="en-US"/>
         </w:rPr>
       </w:pPr>
-      <w:bookmarkStart w:id="99" w:name="_Toc493432885"/>
+      <w:bookmarkStart w:id="100" w:name="_Toc493432885"/>
       <w:r>
         <w:rPr>
           <w:lang w:val="en-US"/>
         </w:rPr>
         <w:t>Updating your local repository</w:t>
       </w:r>
-      <w:bookmarkEnd w:id="96"/>
       <w:bookmarkEnd w:id="97"/>
       <w:bookmarkEnd w:id="98"/>
       <w:bookmarkEnd w:id="99"/>
+      <w:bookmarkEnd w:id="100"/>
     </w:p>
     <w:p>
       <w:pPr>
@@ -22898,22 +22918,22 @@
           <w:lang w:val="en-US"/>
         </w:rPr>
       </w:pPr>
-      <w:bookmarkStart w:id="100" w:name="_Toc474158323"/>
-      <w:bookmarkStart w:id="101" w:name="_Ref476207139"/>
-      <w:bookmarkStart w:id="102" w:name="_Toc487275080"/>
-      <w:bookmarkStart w:id="103" w:name="_Toc487287966"/>
-      <w:bookmarkStart w:id="104" w:name="_Toc493432886"/>
+      <w:bookmarkStart w:id="101" w:name="_Toc474158323"/>
+      <w:bookmarkStart w:id="102" w:name="_Ref476207139"/>
+      <w:bookmarkStart w:id="103" w:name="_Toc487275080"/>
+      <w:bookmarkStart w:id="104" w:name="_Toc487287966"/>
+      <w:bookmarkStart w:id="105" w:name="_Toc493432886"/>
       <w:r>
         <w:rPr>
           <w:lang w:val="en-US"/>
         </w:rPr>
         <w:t>File operations</w:t>
       </w:r>
-      <w:bookmarkEnd w:id="100"/>
       <w:bookmarkEnd w:id="101"/>
       <w:bookmarkEnd w:id="102"/>
       <w:bookmarkEnd w:id="103"/>
       <w:bookmarkEnd w:id="104"/>
+      <w:bookmarkEnd w:id="105"/>
     </w:p>
     <w:p>
       <w:pPr>
@@ -23164,17 +23184,17 @@
           <w:lang w:val="en-US"/>
         </w:rPr>
       </w:pPr>
-      <w:bookmarkStart w:id="105" w:name="_Toc493432887"/>
-      <w:bookmarkStart w:id="106" w:name="_Toc474158324"/>
-      <w:bookmarkStart w:id="107" w:name="_Toc487275081"/>
-      <w:bookmarkStart w:id="108" w:name="_Toc487287967"/>
+      <w:bookmarkStart w:id="106" w:name="_Toc493432887"/>
+      <w:bookmarkStart w:id="107" w:name="_Toc474158324"/>
+      <w:bookmarkStart w:id="108" w:name="_Toc487275081"/>
+      <w:bookmarkStart w:id="109" w:name="_Toc487287967"/>
       <w:r>
         <w:rPr>
           <w:lang w:val="en-US"/>
         </w:rPr>
         <w:t>Issues using Git</w:t>
       </w:r>
-      <w:bookmarkEnd w:id="105"/>
+      <w:bookmarkEnd w:id="106"/>
     </w:p>
     <w:p>
       <w:pPr>
@@ -23398,7 +23418,7 @@
       <w:pPr>
         <w:pStyle w:val="Ttulo2"/>
       </w:pPr>
-      <w:bookmarkStart w:id="109" w:name="_Toc493432888"/>
+      <w:bookmarkStart w:id="110" w:name="_Toc493432888"/>
       <w:r>
         <w:lastRenderedPageBreak/>
         <w:t>Issues with GDB (debug</w:t>
@@ -23409,7 +23429,7 @@
       <w:r>
         <w:t>)</w:t>
       </w:r>
-      <w:bookmarkEnd w:id="109"/>
+      <w:bookmarkEnd w:id="110"/>
     </w:p>
     <w:p>
       <w:pPr>
@@ -23622,8 +23642,8 @@
           <w:lang w:val="en-US"/>
         </w:rPr>
       </w:pPr>
-      <w:bookmarkStart w:id="110" w:name="_Ref488596960"/>
-      <w:bookmarkStart w:id="111" w:name="_Toc493432889"/>
+      <w:bookmarkStart w:id="111" w:name="_Ref488596960"/>
+      <w:bookmarkStart w:id="112" w:name="_Toc493432889"/>
       <w:r>
         <w:rPr>
           <w:lang w:val="en-US"/>
@@ -23636,11 +23656,11 @@
         </w:rPr>
         <w:t xml:space="preserve"> GammaRay</w:t>
       </w:r>
-      <w:bookmarkEnd w:id="106"/>
       <w:bookmarkEnd w:id="107"/>
       <w:bookmarkEnd w:id="108"/>
-      <w:bookmarkEnd w:id="110"/>
+      <w:bookmarkEnd w:id="109"/>
       <w:bookmarkEnd w:id="111"/>
+      <w:bookmarkEnd w:id="112"/>
     </w:p>
     <w:p>
       <w:pPr>
@@ -23649,20 +23669,20 @@
           <w:lang w:val="en-US"/>
         </w:rPr>
       </w:pPr>
-      <w:bookmarkStart w:id="112" w:name="_Toc474158325"/>
-      <w:bookmarkStart w:id="113" w:name="_Toc487275082"/>
-      <w:bookmarkStart w:id="114" w:name="_Toc487287968"/>
-      <w:bookmarkStart w:id="115" w:name="_Toc493432890"/>
+      <w:bookmarkStart w:id="113" w:name="_Toc474158325"/>
+      <w:bookmarkStart w:id="114" w:name="_Toc487275082"/>
+      <w:bookmarkStart w:id="115" w:name="_Toc487287968"/>
+      <w:bookmarkStart w:id="116" w:name="_Toc493432890"/>
       <w:r>
         <w:rPr>
           <w:lang w:val="en-US"/>
         </w:rPr>
         <w:t>Installing (Windows users)</w:t>
       </w:r>
-      <w:bookmarkEnd w:id="112"/>
       <w:bookmarkEnd w:id="113"/>
       <w:bookmarkEnd w:id="114"/>
       <w:bookmarkEnd w:id="115"/>
+      <w:bookmarkEnd w:id="116"/>
     </w:p>
     <w:p>
       <w:pPr>
@@ -23778,10 +23798,10 @@
           <w:lang w:val="en-US"/>
         </w:rPr>
       </w:pPr>
-      <w:bookmarkStart w:id="116" w:name="_Toc474158326"/>
-      <w:bookmarkStart w:id="117" w:name="_Toc487275083"/>
-      <w:bookmarkStart w:id="118" w:name="_Toc487287969"/>
-      <w:bookmarkStart w:id="119" w:name="_Toc493432891"/>
+      <w:bookmarkStart w:id="117" w:name="_Toc474158326"/>
+      <w:bookmarkStart w:id="118" w:name="_Toc487275083"/>
+      <w:bookmarkStart w:id="119" w:name="_Toc487287969"/>
+      <w:bookmarkStart w:id="120" w:name="_Toc493432891"/>
       <w:r>
         <w:rPr>
           <w:lang w:val="en-US"/>
@@ -23800,10 +23820,10 @@
         </w:rPr>
         <w:t>non-Windows users)</w:t>
       </w:r>
-      <w:bookmarkEnd w:id="116"/>
       <w:bookmarkEnd w:id="117"/>
       <w:bookmarkEnd w:id="118"/>
       <w:bookmarkEnd w:id="119"/>
+      <w:bookmarkEnd w:id="120"/>
     </w:p>
     <w:p>
       <w:pPr>
@@ -24192,20 +24212,20 @@
           <w:lang w:val="en-US"/>
         </w:rPr>
       </w:pPr>
-      <w:bookmarkStart w:id="120" w:name="_Toc474158327"/>
-      <w:bookmarkStart w:id="121" w:name="_Toc487275084"/>
-      <w:bookmarkStart w:id="122" w:name="_Toc487287970"/>
-      <w:bookmarkStart w:id="123" w:name="_Toc493432892"/>
+      <w:bookmarkStart w:id="121" w:name="_Toc474158327"/>
+      <w:bookmarkStart w:id="122" w:name="_Toc487275084"/>
+      <w:bookmarkStart w:id="123" w:name="_Toc487287970"/>
+      <w:bookmarkStart w:id="124" w:name="_Toc493432892"/>
       <w:r>
         <w:rPr>
           <w:lang w:val="en-US"/>
         </w:rPr>
         <w:t>Configuring</w:t>
       </w:r>
-      <w:bookmarkEnd w:id="120"/>
       <w:bookmarkEnd w:id="121"/>
       <w:bookmarkEnd w:id="122"/>
       <w:bookmarkEnd w:id="123"/>
+      <w:bookmarkEnd w:id="124"/>
     </w:p>
     <w:p>
       <w:pPr>
@@ -24834,20 +24854,20 @@
           <w:lang w:val="en-US"/>
         </w:rPr>
       </w:pPr>
-      <w:bookmarkStart w:id="124" w:name="_Toc474158328"/>
-      <w:bookmarkStart w:id="125" w:name="_Toc487275085"/>
-      <w:bookmarkStart w:id="126" w:name="_Toc487287971"/>
-      <w:bookmarkStart w:id="127" w:name="_Toc493432893"/>
+      <w:bookmarkStart w:id="125" w:name="_Toc474158328"/>
+      <w:bookmarkStart w:id="126" w:name="_Toc487275085"/>
+      <w:bookmarkStart w:id="127" w:name="_Toc487287971"/>
+      <w:bookmarkStart w:id="128" w:name="_Toc493432893"/>
       <w:r>
         <w:rPr>
           <w:lang w:val="en-US"/>
         </w:rPr>
         <w:t>Building</w:t>
       </w:r>
-      <w:bookmarkEnd w:id="124"/>
       <w:bookmarkEnd w:id="125"/>
       <w:bookmarkEnd w:id="126"/>
       <w:bookmarkEnd w:id="127"/>
+      <w:bookmarkEnd w:id="128"/>
     </w:p>
     <w:p>
       <w:pPr>
@@ -25435,10 +25455,10 @@
           <w:lang w:val="en-US"/>
         </w:rPr>
       </w:pPr>
-      <w:bookmarkStart w:id="128" w:name="_Toc474158329"/>
-      <w:bookmarkStart w:id="129" w:name="_Toc487275086"/>
-      <w:bookmarkStart w:id="130" w:name="_Toc487287972"/>
-      <w:bookmarkStart w:id="131" w:name="_Toc493432894"/>
+      <w:bookmarkStart w:id="129" w:name="_Toc474158329"/>
+      <w:bookmarkStart w:id="130" w:name="_Toc487275086"/>
+      <w:bookmarkStart w:id="131" w:name="_Toc487287972"/>
+      <w:bookmarkStart w:id="132" w:name="_Toc493432894"/>
       <w:r>
         <w:rPr>
           <w:lang w:val="en-US"/>
@@ -25452,10 +25472,10 @@
         </w:rPr>
         <w:t>ing</w:t>
       </w:r>
-      <w:bookmarkEnd w:id="128"/>
       <w:bookmarkEnd w:id="129"/>
       <w:bookmarkEnd w:id="130"/>
       <w:bookmarkEnd w:id="131"/>
+      <w:bookmarkEnd w:id="132"/>
     </w:p>
     <w:p>
       <w:pPr>
@@ -25825,20 +25845,20 @@
           <w:lang w:val="en-US"/>
         </w:rPr>
       </w:pPr>
-      <w:bookmarkStart w:id="132" w:name="_Toc474158330"/>
-      <w:bookmarkStart w:id="133" w:name="_Toc487275087"/>
-      <w:bookmarkStart w:id="134" w:name="_Toc487287973"/>
-      <w:bookmarkStart w:id="135" w:name="_Toc493432895"/>
+      <w:bookmarkStart w:id="133" w:name="_Toc474158330"/>
+      <w:bookmarkStart w:id="134" w:name="_Toc487275087"/>
+      <w:bookmarkStart w:id="135" w:name="_Toc487287973"/>
+      <w:bookmarkStart w:id="136" w:name="_Toc493432895"/>
       <w:r>
         <w:rPr>
           <w:lang w:val="en-US"/>
         </w:rPr>
         <w:t>Getting started</w:t>
       </w:r>
-      <w:bookmarkEnd w:id="132"/>
       <w:bookmarkEnd w:id="133"/>
       <w:bookmarkEnd w:id="134"/>
       <w:bookmarkEnd w:id="135"/>
+      <w:bookmarkEnd w:id="136"/>
     </w:p>
     <w:p>
       <w:pPr>
@@ -26499,7 +26519,7 @@
           <w:lang w:val="en-US"/>
         </w:rPr>
       </w:pPr>
-      <w:bookmarkStart w:id="136" w:name="_Ref461608998"/>
+      <w:bookmarkStart w:id="137" w:name="_Ref461608998"/>
       <w:r>
         <w:rPr>
           <w:b/>
@@ -26540,7 +26560,7 @@
         </w:rPr>
         <w:fldChar w:fldCharType="end"/>
       </w:r>
-      <w:bookmarkEnd w:id="136"/>
+      <w:bookmarkEnd w:id="137"/>
       <w:r>
         <w:rPr>
           <w:lang w:val="en-US"/>
@@ -26736,24 +26756,24 @@
           <w:lang w:val="en-US"/>
         </w:rPr>
       </w:pPr>
-      <w:bookmarkStart w:id="137" w:name="_Toc474158331"/>
-      <w:bookmarkStart w:id="138" w:name="_Ref485924072"/>
-      <w:bookmarkStart w:id="139" w:name="_Toc487275088"/>
-      <w:bookmarkStart w:id="140" w:name="_Toc487287974"/>
-      <w:bookmarkStart w:id="141" w:name="_Ref488051616"/>
-      <w:bookmarkStart w:id="142" w:name="_Toc493432896"/>
+      <w:bookmarkStart w:id="138" w:name="_Toc474158331"/>
+      <w:bookmarkStart w:id="139" w:name="_Ref485924072"/>
+      <w:bookmarkStart w:id="140" w:name="_Toc487275088"/>
+      <w:bookmarkStart w:id="141" w:name="_Toc487287974"/>
+      <w:bookmarkStart w:id="142" w:name="_Ref488051616"/>
+      <w:bookmarkStart w:id="143" w:name="_Toc493432896"/>
       <w:r>
         <w:rPr>
           <w:lang w:val="en-US"/>
         </w:rPr>
         <w:t>Configuring GammaRay</w:t>
       </w:r>
-      <w:bookmarkEnd w:id="137"/>
       <w:bookmarkEnd w:id="138"/>
       <w:bookmarkEnd w:id="139"/>
       <w:bookmarkEnd w:id="140"/>
       <w:bookmarkEnd w:id="141"/>
       <w:bookmarkEnd w:id="142"/>
+      <w:bookmarkEnd w:id="143"/>
     </w:p>
     <w:p>
       <w:pPr>
@@ -26916,7 +26936,7 @@
           <w:lang w:val="en-US"/>
         </w:rPr>
       </w:pPr>
-      <w:bookmarkStart w:id="143" w:name="_Ref461608640"/>
+      <w:bookmarkStart w:id="144" w:name="_Ref461608640"/>
       <w:r>
         <w:rPr>
           <w:b/>
@@ -26957,7 +26977,7 @@
         </w:rPr>
         <w:fldChar w:fldCharType="end"/>
       </w:r>
-      <w:bookmarkEnd w:id="143"/>
+      <w:bookmarkEnd w:id="144"/>
       <w:r>
         <w:rPr>
           <w:lang w:val="en-US"/>
@@ -27192,22 +27212,22 @@
           <w:lang w:val="en-US"/>
         </w:rPr>
       </w:pPr>
-      <w:bookmarkStart w:id="144" w:name="_Ref466988805"/>
-      <w:bookmarkStart w:id="145" w:name="_Toc474158332"/>
-      <w:bookmarkStart w:id="146" w:name="_Toc487275089"/>
-      <w:bookmarkStart w:id="147" w:name="_Toc487287975"/>
-      <w:bookmarkStart w:id="148" w:name="_Toc493432897"/>
+      <w:bookmarkStart w:id="145" w:name="_Ref466988805"/>
+      <w:bookmarkStart w:id="146" w:name="_Toc474158332"/>
+      <w:bookmarkStart w:id="147" w:name="_Toc487275089"/>
+      <w:bookmarkStart w:id="148" w:name="_Toc487287975"/>
+      <w:bookmarkStart w:id="149" w:name="_Toc493432897"/>
       <w:r>
         <w:rPr>
           <w:lang w:val="en-US"/>
         </w:rPr>
         <w:t>Creating a project</w:t>
       </w:r>
-      <w:bookmarkEnd w:id="144"/>
       <w:bookmarkEnd w:id="145"/>
       <w:bookmarkEnd w:id="146"/>
       <w:bookmarkEnd w:id="147"/>
       <w:bookmarkEnd w:id="148"/>
+      <w:bookmarkEnd w:id="149"/>
     </w:p>
     <w:p>
       <w:pPr>
@@ -27481,7 +27501,7 @@
           <w:lang w:val="en-US"/>
         </w:rPr>
       </w:pPr>
-      <w:bookmarkStart w:id="149" w:name="_Ref461609364"/>
+      <w:bookmarkStart w:id="150" w:name="_Ref461609364"/>
       <w:r>
         <w:rPr>
           <w:b/>
@@ -27522,7 +27542,7 @@
         </w:rPr>
         <w:fldChar w:fldCharType="end"/>
       </w:r>
-      <w:bookmarkEnd w:id="149"/>
+      <w:bookmarkEnd w:id="150"/>
       <w:r>
         <w:rPr>
           <w:lang w:val="en-US"/>
@@ -27890,22 +27910,22 @@
           <w:lang w:val="en-US"/>
         </w:rPr>
       </w:pPr>
-      <w:bookmarkStart w:id="150" w:name="_Toc474158333"/>
-      <w:bookmarkStart w:id="151" w:name="_Toc487275090"/>
-      <w:bookmarkStart w:id="152" w:name="_Toc487287976"/>
-      <w:bookmarkStart w:id="153" w:name="_Ref488051662"/>
-      <w:bookmarkStart w:id="154" w:name="_Toc493432898"/>
+      <w:bookmarkStart w:id="151" w:name="_Toc474158333"/>
+      <w:bookmarkStart w:id="152" w:name="_Toc487275090"/>
+      <w:bookmarkStart w:id="153" w:name="_Toc487287976"/>
+      <w:bookmarkStart w:id="154" w:name="_Ref488051662"/>
+      <w:bookmarkStart w:id="155" w:name="_Toc493432898"/>
       <w:r>
         <w:rPr>
           <w:lang w:val="en-US"/>
         </w:rPr>
         <w:t>Adding data files to your project</w:t>
       </w:r>
-      <w:bookmarkEnd w:id="150"/>
       <w:bookmarkEnd w:id="151"/>
       <w:bookmarkEnd w:id="152"/>
       <w:bookmarkEnd w:id="153"/>
       <w:bookmarkEnd w:id="154"/>
+      <w:bookmarkEnd w:id="155"/>
     </w:p>
     <w:p>
       <w:pPr>
@@ -28363,7 +28383,7 @@
           <w:lang w:val="en-US"/>
         </w:rPr>
       </w:pPr>
-      <w:bookmarkStart w:id="155" w:name="_Ref461607313"/>
+      <w:bookmarkStart w:id="156" w:name="_Ref461607313"/>
       <w:r>
         <w:rPr>
           <w:b/>
@@ -28404,7 +28424,7 @@
         </w:rPr>
         <w:fldChar w:fldCharType="end"/>
       </w:r>
-      <w:bookmarkEnd w:id="155"/>
+      <w:bookmarkEnd w:id="156"/>
       <w:r>
         <w:rPr>
           <w:lang w:val="en-US"/>
@@ -28468,7 +28488,7 @@
           <w:lang w:val="en-US"/>
         </w:rPr>
       </w:pPr>
-      <w:bookmarkStart w:id="156" w:name="_Ref461608094"/>
+      <w:bookmarkStart w:id="157" w:name="_Ref461608094"/>
       <w:r>
         <w:rPr>
           <w:b/>
@@ -28509,7 +28529,7 @@
         </w:rPr>
         <w:fldChar w:fldCharType="end"/>
       </w:r>
-      <w:bookmarkEnd w:id="156"/>
+      <w:bookmarkEnd w:id="157"/>
       <w:r>
         <w:rPr>
           <w:lang w:val="en-US"/>
@@ -28572,7 +28592,7 @@
           <w:lang w:val="en-US"/>
         </w:rPr>
       </w:pPr>
-      <w:bookmarkStart w:id="157" w:name="_Ref461608097"/>
+      <w:bookmarkStart w:id="158" w:name="_Ref461608097"/>
       <w:r>
         <w:rPr>
           <w:b/>
@@ -28613,7 +28633,7 @@
         </w:rPr>
         <w:fldChar w:fldCharType="end"/>
       </w:r>
-      <w:bookmarkEnd w:id="157"/>
+      <w:bookmarkEnd w:id="158"/>
       <w:r>
         <w:rPr>
           <w:lang w:val="en-US"/>
@@ -28851,7 +28871,7 @@
           <w:lang w:val="en-US"/>
         </w:rPr>
       </w:pPr>
-      <w:bookmarkStart w:id="158" w:name="_Ref461606202"/>
+      <w:bookmarkStart w:id="159" w:name="_Ref461606202"/>
       <w:r>
         <w:rPr>
           <w:b/>
@@ -28892,7 +28912,7 @@
         </w:rPr>
         <w:fldChar w:fldCharType="end"/>
       </w:r>
-      <w:bookmarkEnd w:id="158"/>
+      <w:bookmarkEnd w:id="159"/>
       <w:r>
         <w:rPr>
           <w:lang w:val="en-US"/>
@@ -29008,20 +29028,20 @@
           <w:lang w:val="en-US"/>
         </w:rPr>
       </w:pPr>
-      <w:bookmarkStart w:id="159" w:name="_Toc474158334"/>
-      <w:bookmarkStart w:id="160" w:name="_Toc487275091"/>
-      <w:bookmarkStart w:id="161" w:name="_Toc487287977"/>
-      <w:bookmarkStart w:id="162" w:name="_Toc493432899"/>
+      <w:bookmarkStart w:id="160" w:name="_Toc474158334"/>
+      <w:bookmarkStart w:id="161" w:name="_Toc487275091"/>
+      <w:bookmarkStart w:id="162" w:name="_Toc487287977"/>
+      <w:bookmarkStart w:id="163" w:name="_Toc493432899"/>
       <w:r>
         <w:rPr>
           <w:lang w:val="en-US"/>
         </w:rPr>
         <w:t>Removing data files from the project</w:t>
       </w:r>
-      <w:bookmarkEnd w:id="159"/>
       <w:bookmarkEnd w:id="160"/>
       <w:bookmarkEnd w:id="161"/>
       <w:bookmarkEnd w:id="162"/>
+      <w:bookmarkEnd w:id="163"/>
     </w:p>
     <w:p>
       <w:pPr>
@@ -29075,20 +29095,20 @@
           <w:lang w:val="en-US"/>
         </w:rPr>
       </w:pPr>
-      <w:bookmarkStart w:id="163" w:name="_Ref485804883"/>
-      <w:bookmarkStart w:id="164" w:name="_Toc487275092"/>
-      <w:bookmarkStart w:id="165" w:name="_Toc487287978"/>
-      <w:bookmarkStart w:id="166" w:name="_Toc493432900"/>
+      <w:bookmarkStart w:id="164" w:name="_Ref485804883"/>
+      <w:bookmarkStart w:id="165" w:name="_Toc487275092"/>
+      <w:bookmarkStart w:id="166" w:name="_Toc487287978"/>
+      <w:bookmarkStart w:id="167" w:name="_Toc493432900"/>
       <w:r>
         <w:rPr>
           <w:lang w:val="en-US"/>
         </w:rPr>
         <w:t>Freeing up memory by freeing loaded data</w:t>
       </w:r>
-      <w:bookmarkEnd w:id="163"/>
       <w:bookmarkEnd w:id="164"/>
       <w:bookmarkEnd w:id="165"/>
       <w:bookmarkEnd w:id="166"/>
+      <w:bookmarkEnd w:id="167"/>
     </w:p>
     <w:p>
       <w:pPr>
@@ -29155,20 +29175,20 @@
           <w:lang w:val="en-US"/>
         </w:rPr>
       </w:pPr>
-      <w:bookmarkStart w:id="167" w:name="_Toc474158335"/>
-      <w:bookmarkStart w:id="168" w:name="_Toc487275093"/>
-      <w:bookmarkStart w:id="169" w:name="_Toc487287979"/>
-      <w:bookmarkStart w:id="170" w:name="_Toc493432901"/>
+      <w:bookmarkStart w:id="168" w:name="_Toc474158335"/>
+      <w:bookmarkStart w:id="169" w:name="_Toc487275093"/>
+      <w:bookmarkStart w:id="170" w:name="_Toc487287979"/>
+      <w:bookmarkStart w:id="171" w:name="_Toc493432901"/>
       <w:r>
         <w:rPr>
           <w:lang w:val="en-US"/>
         </w:rPr>
         <w:t>Conventions</w:t>
       </w:r>
-      <w:bookmarkEnd w:id="167"/>
       <w:bookmarkEnd w:id="168"/>
       <w:bookmarkEnd w:id="169"/>
       <w:bookmarkEnd w:id="170"/>
+      <w:bookmarkEnd w:id="171"/>
     </w:p>
     <w:p>
       <w:pPr>
@@ -29449,7 +29469,7 @@
           <w:lang w:val="en-US"/>
         </w:rPr>
       </w:pPr>
-      <w:bookmarkStart w:id="171" w:name="_Ref466970302"/>
+      <w:bookmarkStart w:id="172" w:name="_Ref466970302"/>
       <w:r>
         <w:rPr>
           <w:b/>
@@ -29490,7 +29510,7 @@
         </w:rPr>
         <w:fldChar w:fldCharType="end"/>
       </w:r>
-      <w:bookmarkEnd w:id="171"/>
+      <w:bookmarkEnd w:id="172"/>
       <w:r>
         <w:rPr>
           <w:lang w:val="en-US"/>
@@ -29601,20 +29621,20 @@
           <w:lang w:val="en-US"/>
         </w:rPr>
       </w:pPr>
-      <w:bookmarkStart w:id="172" w:name="_Toc474158336"/>
-      <w:bookmarkStart w:id="173" w:name="_Toc487275094"/>
-      <w:bookmarkStart w:id="174" w:name="_Toc487287980"/>
-      <w:bookmarkStart w:id="175" w:name="_Toc493432902"/>
+      <w:bookmarkStart w:id="173" w:name="_Toc474158336"/>
+      <w:bookmarkStart w:id="174" w:name="_Toc487275094"/>
+      <w:bookmarkStart w:id="175" w:name="_Toc487287980"/>
+      <w:bookmarkStart w:id="176" w:name="_Toc493432902"/>
       <w:r>
         <w:rPr>
           <w:lang w:val="en-US"/>
         </w:rPr>
         <w:t>Plot Dialog</w:t>
       </w:r>
-      <w:bookmarkEnd w:id="172"/>
       <w:bookmarkEnd w:id="173"/>
       <w:bookmarkEnd w:id="174"/>
       <w:bookmarkEnd w:id="175"/>
+      <w:bookmarkEnd w:id="176"/>
     </w:p>
     <w:p>
       <w:pPr>
@@ -30009,7 +30029,7 @@
           </mc:Choice>
           <mc:Fallback>
             <w:pict>
-              <v:shapetype w14:anchorId="26B14B2A" id="_x0000_t32" coordsize="21600,21600" o:spt="32" o:oned="t" path="m,l21600,21600e" filled="f">
+              <v:shapetype w14:anchorId="2D4464AB" id="_x0000_t32" coordsize="21600,21600" o:spt="32" o:oned="t" path="m,l21600,21600e" filled="f">
                 <v:path arrowok="t" fillok="f" o:connecttype="none"/>
                 <o:lock v:ext="edit" shapetype="t"/>
               </v:shapetype>
@@ -30086,7 +30106,7 @@
           </mc:Choice>
           <mc:Fallback>
             <w:pict>
-              <v:shape w14:anchorId="16BB5B44" id="Conector de seta reta 29" o:spid="_x0000_s1026" type="#_x0000_t32" style="position:absolute;margin-left:311.65pt;margin-top:154pt;width:34.6pt;height:31.9pt;flip:y;z-index:251750912;visibility:visible;mso-wrap-style:square;mso-width-percent:0;mso-height-percent:0;mso-wrap-distance-left:9pt;mso-wrap-distance-top:0;mso-wrap-distance-right:9pt;mso-wrap-distance-bottom:0;mso-position-horizontal:absolute;mso-position-horizontal-relative:text;mso-position-vertical:absolute;mso-position-vertical-relative:text;mso-width-percent:0;mso-height-percent:0;mso-width-relative:margin;mso-height-relative:margin" o:gfxdata="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" strokecolor="#5b9bd5 [3204]" strokeweight=".5pt">
+              <v:shape w14:anchorId="0C30CC4A" id="Conector de seta reta 29" o:spid="_x0000_s1026" type="#_x0000_t32" style="position:absolute;margin-left:311.65pt;margin-top:154pt;width:34.6pt;height:31.9pt;flip:y;z-index:251750912;visibility:visible;mso-wrap-style:square;mso-width-percent:0;mso-height-percent:0;mso-wrap-distance-left:9pt;mso-wrap-distance-top:0;mso-wrap-distance-right:9pt;mso-wrap-distance-bottom:0;mso-position-horizontal:absolute;mso-position-horizontal-relative:text;mso-position-vertical:absolute;mso-position-vertical-relative:text;mso-width-percent:0;mso-height-percent:0;mso-width-relative:margin;mso-height-relative:margin" o:gfxdata="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" strokecolor="#5b9bd5 [3204]" strokeweight=".5pt">
                 <v:stroke endarrow="open" joinstyle="miter"/>
               </v:shape>
             </w:pict>
@@ -30159,7 +30179,7 @@
           </mc:Choice>
           <mc:Fallback>
             <w:pict>
-              <v:shape w14:anchorId="23BE7C81" id="Conector de seta reta 28" o:spid="_x0000_s1026" type="#_x0000_t32" style="position:absolute;margin-left:313.65pt;margin-top:137.7pt;width:32.55pt;height:8.85pt;flip:y;z-index:251713024;visibility:visible;mso-wrap-style:square;mso-width-percent:0;mso-height-percent:0;mso-wrap-distance-left:9pt;mso-wrap-distance-top:0;mso-wrap-distance-right:9pt;mso-wrap-distance-bottom:0;mso-position-horizontal:absolute;mso-position-horizontal-relative:text;mso-position-vertical:absolute;mso-position-vertical-relative:text;mso-width-percent:0;mso-height-percent:0;mso-width-relative:margin;mso-height-relative:margin" o:gfxdata="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" strokecolor="#5b9bd5 [3204]" strokeweight=".5pt">
+              <v:shape w14:anchorId="0453CE65" id="Conector de seta reta 28" o:spid="_x0000_s1026" type="#_x0000_t32" style="position:absolute;margin-left:313.65pt;margin-top:137.7pt;width:32.55pt;height:8.85pt;flip:y;z-index:251713024;visibility:visible;mso-wrap-style:square;mso-width-percent:0;mso-height-percent:0;mso-wrap-distance-left:9pt;mso-wrap-distance-top:0;mso-wrap-distance-right:9pt;mso-wrap-distance-bottom:0;mso-position-horizontal:absolute;mso-position-horizontal-relative:text;mso-position-vertical:absolute;mso-position-vertical-relative:text;mso-width-percent:0;mso-height-percent:0;mso-width-relative:margin;mso-height-relative:margin" o:gfxdata="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" strokecolor="#5b9bd5 [3204]" strokeweight=".5pt">
                 <v:stroke endarrow="open" joinstyle="miter"/>
               </v:shape>
             </w:pict>
@@ -30232,7 +30252,7 @@
           </mc:Choice>
           <mc:Fallback>
             <w:pict>
-              <v:shape w14:anchorId="14B7FE5F" id="Conector de seta reta 86" o:spid="_x0000_s1026" type="#_x0000_t32" style="position:absolute;margin-left:314.35pt;margin-top:31.05pt;width:21.05pt;height:4.75pt;z-index:251771392;visibility:visible;mso-wrap-style:square;mso-width-percent:0;mso-height-percent:0;mso-wrap-distance-left:9pt;mso-wrap-distance-top:0;mso-wrap-distance-right:9pt;mso-wrap-distance-bottom:0;mso-position-horizontal:absolute;mso-position-horizontal-relative:text;mso-position-vertical:absolute;mso-position-vertical-relative:text;mso-width-percent:0;mso-height-percent:0;mso-width-relative:margin;mso-height-relative:margin" o:gfxdata="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" strokecolor="#5b9bd5 [3204]" strokeweight=".5pt">
+              <v:shape w14:anchorId="5264C0BB" id="Conector de seta reta 86" o:spid="_x0000_s1026" type="#_x0000_t32" style="position:absolute;margin-left:314.35pt;margin-top:31.05pt;width:21.05pt;height:4.75pt;z-index:251771392;visibility:visible;mso-wrap-style:square;mso-width-percent:0;mso-height-percent:0;mso-wrap-distance-left:9pt;mso-wrap-distance-top:0;mso-wrap-distance-right:9pt;mso-wrap-distance-bottom:0;mso-position-horizontal:absolute;mso-position-horizontal-relative:text;mso-position-vertical:absolute;mso-position-vertical-relative:text;mso-width-percent:0;mso-height-percent:0;mso-width-relative:margin;mso-height-relative:margin" o:gfxdata="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" strokecolor="#5b9bd5 [3204]" strokeweight=".5pt">
                 <v:stroke endarrow="open" joinstyle="miter"/>
               </v:shape>
             </w:pict>
@@ -30305,7 +30325,7 @@
           </mc:Choice>
           <mc:Fallback>
             <w:pict>
-              <v:shape w14:anchorId="250F8450" id="Conector de seta reta 85" o:spid="_x0000_s1026" type="#_x0000_t32" style="position:absolute;margin-left:313pt;margin-top:68.4pt;width:20.35pt;height:10.85pt;z-index:251765248;visibility:visible;mso-wrap-style:square;mso-width-percent:0;mso-height-percent:0;mso-wrap-distance-left:9pt;mso-wrap-distance-top:0;mso-wrap-distance-right:9pt;mso-wrap-distance-bottom:0;mso-position-horizontal:absolute;mso-position-horizontal-relative:text;mso-position-vertical:absolute;mso-position-vertical-relative:text;mso-width-percent:0;mso-height-percent:0;mso-width-relative:margin;mso-height-relative:margin" o:gfxdata="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" strokecolor="#5b9bd5 [3204]" strokeweight=".5pt">
+              <v:shape w14:anchorId="009D5EB5" id="Conector de seta reta 85" o:spid="_x0000_s1026" type="#_x0000_t32" style="position:absolute;margin-left:313pt;margin-top:68.4pt;width:20.35pt;height:10.85pt;z-index:251765248;visibility:visible;mso-wrap-style:square;mso-width-percent:0;mso-height-percent:0;mso-wrap-distance-left:9pt;mso-wrap-distance-top:0;mso-wrap-distance-right:9pt;mso-wrap-distance-bottom:0;mso-position-horizontal:absolute;mso-position-horizontal-relative:text;mso-position-vertical:absolute;mso-position-vertical-relative:text;mso-width-percent:0;mso-height-percent:0;mso-width-relative:margin;mso-height-relative:margin" o:gfxdata="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" strokecolor="#5b9bd5 [3204]" strokeweight=".5pt">
                 <v:stroke endarrow="open" joinstyle="miter"/>
               </v:shape>
             </w:pict>
@@ -30377,7 +30397,7 @@
           </mc:Choice>
           <mc:Fallback>
             <w:pict>
-              <v:shapetype w14:anchorId="6E96D8AE" id="_x0000_t87" coordsize="21600,21600" o:spt="87" adj="1800,10800" path="m21600,qx10800@0l10800@2qy0@11,10800@3l10800@1qy21600,21600e" filled="f">
+              <v:shapetype w14:anchorId="0AE586B6" id="_x0000_t87" coordsize="21600,21600" o:spt="87" adj="1800,10800" path="m21600,qx10800@0l10800@2qy0@11,10800@3l10800@1qy21600,21600e" filled="f">
                 <v:formulas>
                   <v:f eqn="val #0"/>
                   <v:f eqn="sum 21600 0 #0"/>
@@ -30473,7 +30493,7 @@
           </mc:Choice>
           <mc:Fallback>
             <w:pict>
-              <v:shape w14:anchorId="335F8214" id="Chave esquerda 26" o:spid="_x0000_s1026" type="#_x0000_t87" style="position:absolute;margin-left:335.6pt;margin-top:52.75pt;width:16.3pt;height:56.35pt;z-index:251647488;visibility:visible;mso-wrap-style:square;mso-width-percent:0;mso-height-percent:0;mso-wrap-distance-left:9pt;mso-wrap-distance-top:0;mso-wrap-distance-right:9pt;mso-wrap-distance-bottom:0;mso-position-horizontal:absolute;mso-position-horizontal-relative:text;mso-position-vertical:absolute;mso-position-vertical-relative:text;mso-width-percent:0;mso-height-percent:0;mso-width-relative:margin;mso-height-relative:margin;v-text-anchor:middle" o:gfxdata="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" adj="521" strokecolor="#5b9bd5 [3204]" strokeweight=".5pt">
+              <v:shape w14:anchorId="31DBEC35" id="Chave esquerda 26" o:spid="_x0000_s1026" type="#_x0000_t87" style="position:absolute;margin-left:335.6pt;margin-top:52.75pt;width:16.3pt;height:56.35pt;z-index:251647488;visibility:visible;mso-wrap-style:square;mso-width-percent:0;mso-height-percent:0;mso-wrap-distance-left:9pt;mso-wrap-distance-top:0;mso-wrap-distance-right:9pt;mso-wrap-distance-bottom:0;mso-position-horizontal:absolute;mso-position-horizontal-relative:text;mso-position-vertical:absolute;mso-position-vertical-relative:text;mso-width-percent:0;mso-height-percent:0;mso-width-relative:margin;mso-height-relative:margin;v-text-anchor:middle" o:gfxdata="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" adj="521" strokecolor="#5b9bd5 [3204]" strokeweight=".5pt">
                 <v:stroke joinstyle="miter"/>
               </v:shape>
             </w:pict>
@@ -30814,7 +30834,7 @@
           </mc:Choice>
           <mc:Fallback>
             <w:pict>
-              <v:shape w14:anchorId="76E3A0A0" id="Conector de seta reta 27" o:spid="_x0000_s1026" type="#_x0000_t32" style="position:absolute;margin-left:315.05pt;margin-top:114.5pt;width:29.9pt;height:4.85pt;z-index:251679232;visibility:visible;mso-wrap-style:square;mso-width-percent:0;mso-height-percent:0;mso-wrap-distance-left:9pt;mso-wrap-distance-top:0;mso-wrap-distance-right:9pt;mso-wrap-distance-bottom:0;mso-position-horizontal:absolute;mso-position-horizontal-relative:text;mso-position-vertical:absolute;mso-position-vertical-relative:text;mso-width-percent:0;mso-height-percent:0;mso-width-relative:margin;mso-height-relative:margin" o:gfxdata="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" strokecolor="#5b9bd5 [3204]" strokeweight=".5pt">
+              <v:shape w14:anchorId="69945E5B" id="Conector de seta reta 27" o:spid="_x0000_s1026" type="#_x0000_t32" style="position:absolute;margin-left:315.05pt;margin-top:114.5pt;width:29.9pt;height:4.85pt;z-index:251679232;visibility:visible;mso-wrap-style:square;mso-width-percent:0;mso-height-percent:0;mso-wrap-distance-left:9pt;mso-wrap-distance-top:0;mso-wrap-distance-right:9pt;mso-wrap-distance-bottom:0;mso-position-horizontal:absolute;mso-position-horizontal-relative:text;mso-position-vertical:absolute;mso-position-vertical-relative:text;mso-width-percent:0;mso-height-percent:0;mso-width-relative:margin;mso-height-relative:margin" o:gfxdata="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" strokecolor="#5b9bd5 [3204]" strokeweight=".5pt">
                 <v:stroke endarrow="open" joinstyle="miter"/>
               </v:shape>
             </w:pict>
@@ -30871,7 +30891,7 @@
           <w:lang w:val="en-US"/>
         </w:rPr>
       </w:pPr>
-      <w:bookmarkStart w:id="176" w:name="_Ref461610456"/>
+      <w:bookmarkStart w:id="177" w:name="_Ref461610456"/>
       <w:r>
         <w:rPr>
           <w:b/>
@@ -30912,7 +30932,7 @@
         </w:rPr>
         <w:fldChar w:fldCharType="end"/>
       </w:r>
-      <w:bookmarkEnd w:id="176"/>
+      <w:bookmarkEnd w:id="177"/>
       <w:r>
         <w:rPr>
           <w:lang w:val="en-US"/>
@@ -31011,20 +31031,20 @@
           <w:lang w:val="en-US"/>
         </w:rPr>
       </w:pPr>
-      <w:bookmarkStart w:id="177" w:name="_Toc474158337"/>
-      <w:bookmarkStart w:id="178" w:name="_Toc487275095"/>
-      <w:bookmarkStart w:id="179" w:name="_Toc487287981"/>
-      <w:bookmarkStart w:id="180" w:name="_Toc493432903"/>
+      <w:bookmarkStart w:id="178" w:name="_Toc474158337"/>
+      <w:bookmarkStart w:id="179" w:name="_Toc487275095"/>
+      <w:bookmarkStart w:id="180" w:name="_Toc487287981"/>
+      <w:bookmarkStart w:id="181" w:name="_Toc493432903"/>
       <w:r>
         <w:rPr>
           <w:lang w:val="en-US"/>
         </w:rPr>
         <w:t>Parameters Dialog</w:t>
       </w:r>
-      <w:bookmarkEnd w:id="177"/>
       <w:bookmarkEnd w:id="178"/>
       <w:bookmarkEnd w:id="179"/>
       <w:bookmarkEnd w:id="180"/>
+      <w:bookmarkEnd w:id="181"/>
     </w:p>
     <w:p>
       <w:pPr>
@@ -31586,7 +31606,7 @@
           <w:lang w:val="en-US"/>
         </w:rPr>
       </w:pPr>
-      <w:bookmarkStart w:id="181" w:name="_Ref461611658"/>
+      <w:bookmarkStart w:id="182" w:name="_Ref461611658"/>
       <w:r>
         <w:rPr>
           <w:b/>
@@ -31627,7 +31647,7 @@
         </w:rPr>
         <w:fldChar w:fldCharType="end"/>
       </w:r>
-      <w:bookmarkEnd w:id="181"/>
+      <w:bookmarkEnd w:id="182"/>
       <w:r>
         <w:rPr>
           <w:lang w:val="en-US"/>
@@ -31662,24 +31682,24 @@
           <w:lang w:val="en-US"/>
         </w:rPr>
       </w:pPr>
-      <w:bookmarkStart w:id="182" w:name="_Toc474158338"/>
-      <w:bookmarkStart w:id="183" w:name="_Ref485654523"/>
-      <w:bookmarkStart w:id="184" w:name="_Ref485923253"/>
-      <w:bookmarkStart w:id="185" w:name="_Toc487275096"/>
-      <w:bookmarkStart w:id="186" w:name="_Toc487287982"/>
-      <w:bookmarkStart w:id="187" w:name="_Toc493432904"/>
+      <w:bookmarkStart w:id="183" w:name="_Toc474158338"/>
+      <w:bookmarkStart w:id="184" w:name="_Ref485654523"/>
+      <w:bookmarkStart w:id="185" w:name="_Ref485923253"/>
+      <w:bookmarkStart w:id="186" w:name="_Toc487275096"/>
+      <w:bookmarkStart w:id="187" w:name="_Toc487287982"/>
+      <w:bookmarkStart w:id="188" w:name="_Toc493432904"/>
       <w:r>
         <w:rPr>
           <w:lang w:val="en-US"/>
         </w:rPr>
         <w:t>3D Viewer</w:t>
       </w:r>
-      <w:bookmarkEnd w:id="182"/>
       <w:bookmarkEnd w:id="183"/>
       <w:bookmarkEnd w:id="184"/>
       <w:bookmarkEnd w:id="185"/>
       <w:bookmarkEnd w:id="186"/>
       <w:bookmarkEnd w:id="187"/>
+      <w:bookmarkEnd w:id="188"/>
     </w:p>
     <w:p>
       <w:pPr>
@@ -32056,7 +32076,7 @@
           <w:lang w:val="en-US"/>
         </w:rPr>
       </w:pPr>
-      <w:bookmarkStart w:id="188" w:name="_Ref484969902"/>
+      <w:bookmarkStart w:id="189" w:name="_Ref484969902"/>
       <w:r>
         <w:rPr>
           <w:b/>
@@ -32097,7 +32117,7 @@
         </w:rPr>
         <w:fldChar w:fldCharType="end"/>
       </w:r>
-      <w:bookmarkEnd w:id="188"/>
+      <w:bookmarkEnd w:id="189"/>
       <w:r>
         <w:rPr>
           <w:lang w:val="en-US"/>
@@ -32112,18 +32132,18 @@
           <w:lang w:val="en-US"/>
         </w:rPr>
       </w:pPr>
-      <w:bookmarkStart w:id="189" w:name="_Toc487275097"/>
-      <w:bookmarkStart w:id="190" w:name="_Toc487287983"/>
-      <w:bookmarkStart w:id="191" w:name="_Toc493432905"/>
+      <w:bookmarkStart w:id="190" w:name="_Toc487275097"/>
+      <w:bookmarkStart w:id="191" w:name="_Toc487287983"/>
+      <w:bookmarkStart w:id="192" w:name="_Toc493432905"/>
       <w:r>
         <w:rPr>
           <w:lang w:val="en-US"/>
         </w:rPr>
         <w:t>Known issues</w:t>
       </w:r>
-      <w:bookmarkEnd w:id="189"/>
       <w:bookmarkEnd w:id="190"/>
       <w:bookmarkEnd w:id="191"/>
+      <w:bookmarkEnd w:id="192"/>
     </w:p>
     <w:p>
       <w:pPr>
@@ -32362,14 +32382,14 @@
           <w:lang w:val="en-US"/>
         </w:rPr>
       </w:pPr>
-      <w:bookmarkStart w:id="192" w:name="_Toc493432906"/>
+      <w:bookmarkStart w:id="193" w:name="_Toc493432906"/>
       <w:r>
         <w:rPr>
           <w:lang w:val="en-US"/>
         </w:rPr>
         <w:t>Known issues trying to launch the program</w:t>
       </w:r>
-      <w:bookmarkEnd w:id="192"/>
+      <w:bookmarkEnd w:id="193"/>
     </w:p>
     <w:p>
       <w:pPr>
@@ -32603,20 +32623,20 @@
           <w:lang w:val="en-US"/>
         </w:rPr>
       </w:pPr>
-      <w:bookmarkStart w:id="193" w:name="_Toc474158339"/>
-      <w:bookmarkStart w:id="194" w:name="_Toc487275098"/>
-      <w:bookmarkStart w:id="195" w:name="_Toc487287984"/>
-      <w:bookmarkStart w:id="196" w:name="_Toc493432907"/>
+      <w:bookmarkStart w:id="194" w:name="_Toc474158339"/>
+      <w:bookmarkStart w:id="195" w:name="_Toc487275098"/>
+      <w:bookmarkStart w:id="196" w:name="_Toc487287984"/>
+      <w:bookmarkStart w:id="197" w:name="_Toc493432907"/>
       <w:r>
         <w:rPr>
           <w:lang w:val="en-US"/>
         </w:rPr>
         <w:t>Exploratory data analysis</w:t>
       </w:r>
-      <w:bookmarkEnd w:id="193"/>
       <w:bookmarkEnd w:id="194"/>
       <w:bookmarkEnd w:id="195"/>
       <w:bookmarkEnd w:id="196"/>
+      <w:bookmarkEnd w:id="197"/>
     </w:p>
     <w:p>
       <w:pPr>
@@ -32693,20 +32713,20 @@
           <w:lang w:val="en-US"/>
         </w:rPr>
       </w:pPr>
-      <w:bookmarkStart w:id="197" w:name="_Toc474158340"/>
-      <w:bookmarkStart w:id="198" w:name="_Toc487275099"/>
-      <w:bookmarkStart w:id="199" w:name="_Toc487287985"/>
-      <w:bookmarkStart w:id="200" w:name="_Toc493432908"/>
+      <w:bookmarkStart w:id="198" w:name="_Toc474158340"/>
+      <w:bookmarkStart w:id="199" w:name="_Toc487275099"/>
+      <w:bookmarkStart w:id="200" w:name="_Toc487287985"/>
+      <w:bookmarkStart w:id="201" w:name="_Toc493432908"/>
       <w:r>
         <w:rPr>
           <w:lang w:val="en-US"/>
         </w:rPr>
         <w:t>Map / data display</w:t>
       </w:r>
-      <w:bookmarkEnd w:id="197"/>
       <w:bookmarkEnd w:id="198"/>
       <w:bookmarkEnd w:id="199"/>
       <w:bookmarkEnd w:id="200"/>
+      <w:bookmarkEnd w:id="201"/>
     </w:p>
     <w:p>
       <w:pPr>
@@ -33267,7 +33287,7 @@
           <w:lang w:val="en-US"/>
         </w:rPr>
       </w:pPr>
-      <w:bookmarkStart w:id="201" w:name="_Ref461621617"/>
+      <w:bookmarkStart w:id="202" w:name="_Ref461621617"/>
       <w:r>
         <w:rPr>
           <w:b/>
@@ -33308,7 +33328,7 @@
         </w:rPr>
         <w:fldChar w:fldCharType="end"/>
       </w:r>
-      <w:bookmarkEnd w:id="201"/>
+      <w:bookmarkEnd w:id="202"/>
       <w:r>
         <w:rPr>
           <w:lang w:val="en-US"/>
@@ -33371,7 +33391,7 @@
           <w:lang w:val="en-US"/>
         </w:rPr>
       </w:pPr>
-      <w:bookmarkStart w:id="202" w:name="_Ref461696780"/>
+      <w:bookmarkStart w:id="203" w:name="_Ref461696780"/>
       <w:r>
         <w:rPr>
           <w:b/>
@@ -33412,7 +33432,7 @@
         </w:rPr>
         <w:fldChar w:fldCharType="end"/>
       </w:r>
-      <w:bookmarkEnd w:id="202"/>
+      <w:bookmarkEnd w:id="203"/>
       <w:r>
         <w:rPr>
           <w:lang w:val="en-US"/>
@@ -33427,18 +33447,18 @@
           <w:lang w:val="en-US"/>
         </w:rPr>
       </w:pPr>
-      <w:bookmarkStart w:id="203" w:name="_Toc487275100"/>
-      <w:bookmarkStart w:id="204" w:name="_Toc487287986"/>
-      <w:bookmarkStart w:id="205" w:name="_Toc493432909"/>
+      <w:bookmarkStart w:id="204" w:name="_Toc487275100"/>
+      <w:bookmarkStart w:id="205" w:name="_Toc487287986"/>
+      <w:bookmarkStart w:id="206" w:name="_Toc493432909"/>
       <w:r>
         <w:rPr>
           <w:lang w:val="en-US"/>
         </w:rPr>
         <w:t>Known issues</w:t>
       </w:r>
-      <w:bookmarkEnd w:id="203"/>
       <w:bookmarkEnd w:id="204"/>
       <w:bookmarkEnd w:id="205"/>
+      <w:bookmarkEnd w:id="206"/>
     </w:p>
     <w:p>
       <w:pPr>
@@ -33652,22 +33672,22 @@
           <w:lang w:val="en-US"/>
         </w:rPr>
       </w:pPr>
-      <w:bookmarkStart w:id="206" w:name="_Ref466994790"/>
-      <w:bookmarkStart w:id="207" w:name="_Toc474158341"/>
-      <w:bookmarkStart w:id="208" w:name="_Toc487275101"/>
-      <w:bookmarkStart w:id="209" w:name="_Toc487287987"/>
-      <w:bookmarkStart w:id="210" w:name="_Toc493432910"/>
+      <w:bookmarkStart w:id="207" w:name="_Ref466994790"/>
+      <w:bookmarkStart w:id="208" w:name="_Toc474158341"/>
+      <w:bookmarkStart w:id="209" w:name="_Toc487275101"/>
+      <w:bookmarkStart w:id="210" w:name="_Toc487287987"/>
+      <w:bookmarkStart w:id="211" w:name="_Toc493432910"/>
       <w:r>
         <w:rPr>
           <w:lang w:val="en-US"/>
         </w:rPr>
         <w:t>Histogram</w:t>
       </w:r>
-      <w:bookmarkEnd w:id="206"/>
       <w:bookmarkEnd w:id="207"/>
       <w:bookmarkEnd w:id="208"/>
       <w:bookmarkEnd w:id="209"/>
       <w:bookmarkEnd w:id="210"/>
+      <w:bookmarkEnd w:id="211"/>
     </w:p>
     <w:p>
       <w:pPr>
@@ -33996,18 +34016,18 @@
           <w:lang w:val="en-US"/>
         </w:rPr>
       </w:pPr>
-      <w:bookmarkStart w:id="211" w:name="_Toc487275102"/>
-      <w:bookmarkStart w:id="212" w:name="_Toc487287988"/>
-      <w:bookmarkStart w:id="213" w:name="_Toc493432911"/>
+      <w:bookmarkStart w:id="212" w:name="_Toc487275102"/>
+      <w:bookmarkStart w:id="213" w:name="_Toc487287988"/>
+      <w:bookmarkStart w:id="214" w:name="_Toc493432911"/>
       <w:r>
         <w:rPr>
           <w:lang w:val="en-US"/>
         </w:rPr>
         <w:t>Known issues</w:t>
       </w:r>
-      <w:bookmarkEnd w:id="211"/>
       <w:bookmarkEnd w:id="212"/>
       <w:bookmarkEnd w:id="213"/>
+      <w:bookmarkEnd w:id="214"/>
     </w:p>
     <w:p>
       <w:pPr>
@@ -34154,7 +34174,7 @@
           <w:lang w:val="en-US"/>
         </w:rPr>
       </w:pPr>
-      <w:bookmarkStart w:id="214" w:name="_Toc474158343"/>
+      <w:bookmarkStart w:id="215" w:name="_Toc474158343"/>
       <w:r>
         <w:rPr>
           <w:lang w:val="en-US"/>
@@ -34328,19 +34348,19 @@
           <w:lang w:val="en-US"/>
         </w:rPr>
       </w:pPr>
-      <w:bookmarkStart w:id="215" w:name="_Toc487275103"/>
-      <w:bookmarkStart w:id="216" w:name="_Toc487287989"/>
-      <w:bookmarkStart w:id="217" w:name="_Toc493432912"/>
+      <w:bookmarkStart w:id="216" w:name="_Toc487275103"/>
+      <w:bookmarkStart w:id="217" w:name="_Toc487287989"/>
+      <w:bookmarkStart w:id="218" w:name="_Toc493432912"/>
       <w:r>
         <w:rPr>
           <w:lang w:val="en-US"/>
         </w:rPr>
         <w:t>Crossplot</w:t>
       </w:r>
-      <w:bookmarkEnd w:id="214"/>
       <w:bookmarkEnd w:id="215"/>
       <w:bookmarkEnd w:id="216"/>
       <w:bookmarkEnd w:id="217"/>
+      <w:bookmarkEnd w:id="218"/>
     </w:p>
     <w:p>
       <w:pPr>
@@ -34474,7 +34494,7 @@
           <w:lang w:val="en-US"/>
         </w:rPr>
       </w:pPr>
-      <w:bookmarkStart w:id="218" w:name="_Ref461624082"/>
+      <w:bookmarkStart w:id="219" w:name="_Ref461624082"/>
       <w:r>
         <w:rPr>
           <w:b/>
@@ -34515,7 +34535,7 @@
         </w:rPr>
         <w:fldChar w:fldCharType="end"/>
       </w:r>
-      <w:bookmarkEnd w:id="218"/>
+      <w:bookmarkEnd w:id="219"/>
       <w:r>
         <w:rPr>
           <w:lang w:val="en-US"/>
@@ -34622,22 +34642,22 @@
           <w:lang w:val="en-US"/>
         </w:rPr>
       </w:pPr>
-      <w:bookmarkStart w:id="219" w:name="_Ref467343883"/>
-      <w:bookmarkStart w:id="220" w:name="_Toc474158344"/>
-      <w:bookmarkStart w:id="221" w:name="_Toc487275104"/>
-      <w:bookmarkStart w:id="222" w:name="_Toc487287990"/>
-      <w:bookmarkStart w:id="223" w:name="_Toc493432913"/>
+      <w:bookmarkStart w:id="220" w:name="_Ref467343883"/>
+      <w:bookmarkStart w:id="221" w:name="_Toc474158344"/>
+      <w:bookmarkStart w:id="222" w:name="_Toc487275104"/>
+      <w:bookmarkStart w:id="223" w:name="_Toc487287990"/>
+      <w:bookmarkStart w:id="224" w:name="_Toc493432913"/>
       <w:r>
         <w:rPr>
           <w:lang w:val="en-US"/>
         </w:rPr>
         <w:t>Probability plot</w:t>
       </w:r>
-      <w:bookmarkEnd w:id="219"/>
       <w:bookmarkEnd w:id="220"/>
       <w:bookmarkEnd w:id="221"/>
       <w:bookmarkEnd w:id="222"/>
       <w:bookmarkEnd w:id="223"/>
+      <w:bookmarkEnd w:id="224"/>
     </w:p>
     <w:p>
       <w:pPr>
@@ -34875,7 +34895,7 @@
           <w:lang w:val="en-US"/>
         </w:rPr>
       </w:pPr>
-      <w:bookmarkStart w:id="224" w:name="_Ref464408886"/>
+      <w:bookmarkStart w:id="225" w:name="_Ref464408886"/>
       <w:r>
         <w:rPr>
           <w:b/>
@@ -34916,7 +34936,7 @@
         </w:rPr>
         <w:fldChar w:fldCharType="end"/>
       </w:r>
-      <w:bookmarkEnd w:id="224"/>
+      <w:bookmarkEnd w:id="225"/>
       <w:r>
         <w:rPr>
           <w:lang w:val="en-US"/>
@@ -34967,20 +34987,20 @@
           <w:lang w:val="en-US"/>
         </w:rPr>
       </w:pPr>
-      <w:bookmarkStart w:id="225" w:name="_Toc474158345"/>
-      <w:bookmarkStart w:id="226" w:name="_Toc487275105"/>
-      <w:bookmarkStart w:id="227" w:name="_Toc487287991"/>
-      <w:bookmarkStart w:id="228" w:name="_Toc493432914"/>
+      <w:bookmarkStart w:id="226" w:name="_Toc474158345"/>
+      <w:bookmarkStart w:id="227" w:name="_Toc487275105"/>
+      <w:bookmarkStart w:id="228" w:name="_Toc487287991"/>
+      <w:bookmarkStart w:id="229" w:name="_Toc493432914"/>
       <w:r>
         <w:rPr>
           <w:lang w:val="en-US"/>
         </w:rPr>
         <w:t>Q-Q and P-P plots</w:t>
       </w:r>
-      <w:bookmarkEnd w:id="225"/>
       <w:bookmarkEnd w:id="226"/>
       <w:bookmarkEnd w:id="227"/>
       <w:bookmarkEnd w:id="228"/>
+      <w:bookmarkEnd w:id="229"/>
     </w:p>
     <w:p>
       <w:pPr>
@@ -35306,7 +35326,7 @@
           <w:lang w:val="en-US"/>
         </w:rPr>
       </w:pPr>
-      <w:bookmarkStart w:id="229" w:name="_Ref464917809"/>
+      <w:bookmarkStart w:id="230" w:name="_Ref464917809"/>
       <w:r>
         <w:rPr>
           <w:b/>
@@ -35347,7 +35367,7 @@
         </w:rPr>
         <w:fldChar w:fldCharType="end"/>
       </w:r>
-      <w:bookmarkEnd w:id="229"/>
+      <w:bookmarkEnd w:id="230"/>
       <w:r>
         <w:rPr>
           <w:lang w:val="en-US"/>
@@ -35410,7 +35430,7 @@
           <w:lang w:val="en-US"/>
         </w:rPr>
       </w:pPr>
-      <w:bookmarkStart w:id="230" w:name="_Ref464918058"/>
+      <w:bookmarkStart w:id="231" w:name="_Ref464918058"/>
       <w:r>
         <w:rPr>
           <w:b/>
@@ -35451,7 +35471,7 @@
         </w:rPr>
         <w:fldChar w:fldCharType="end"/>
       </w:r>
-      <w:bookmarkEnd w:id="230"/>
+      <w:bookmarkEnd w:id="231"/>
       <w:r>
         <w:rPr>
           <w:lang w:val="en-US"/>
@@ -35520,22 +35540,22 @@
           <w:lang w:val="en-US"/>
         </w:rPr>
       </w:pPr>
-      <w:bookmarkStart w:id="231" w:name="_Ref466988951"/>
-      <w:bookmarkStart w:id="232" w:name="_Toc474158346"/>
-      <w:bookmarkStart w:id="233" w:name="_Toc487275106"/>
-      <w:bookmarkStart w:id="234" w:name="_Toc487287992"/>
-      <w:bookmarkStart w:id="235" w:name="_Toc493432915"/>
+      <w:bookmarkStart w:id="232" w:name="_Ref466988951"/>
+      <w:bookmarkStart w:id="233" w:name="_Toc474158346"/>
+      <w:bookmarkStart w:id="234" w:name="_Toc487275106"/>
+      <w:bookmarkStart w:id="235" w:name="_Toc487287992"/>
+      <w:bookmarkStart w:id="236" w:name="_Toc493432915"/>
       <w:r>
         <w:rPr>
           <w:lang w:val="en-US"/>
         </w:rPr>
         <w:t>Univariate distribution modeling</w:t>
       </w:r>
-      <w:bookmarkEnd w:id="231"/>
       <w:bookmarkEnd w:id="232"/>
       <w:bookmarkEnd w:id="233"/>
       <w:bookmarkEnd w:id="234"/>
       <w:bookmarkEnd w:id="235"/>
+      <w:bookmarkEnd w:id="236"/>
     </w:p>
     <w:p>
       <w:pPr>
@@ -35774,7 +35794,7 @@
           <w:lang w:val="en-US"/>
         </w:rPr>
       </w:pPr>
-      <w:bookmarkStart w:id="236" w:name="_Ref462579406"/>
+      <w:bookmarkStart w:id="237" w:name="_Ref462579406"/>
       <w:r>
         <w:rPr>
           <w:b/>
@@ -35815,7 +35835,7 @@
         </w:rPr>
         <w:fldChar w:fldCharType="end"/>
       </w:r>
-      <w:bookmarkEnd w:id="236"/>
+      <w:bookmarkEnd w:id="237"/>
       <w:r>
         <w:rPr>
           <w:lang w:val="en-US"/>
@@ -36295,7 +36315,7 @@
           <w:lang w:val="en-US"/>
         </w:rPr>
       </w:pPr>
-      <w:bookmarkStart w:id="237" w:name="_Ref462579702"/>
+      <w:bookmarkStart w:id="238" w:name="_Ref462579702"/>
       <w:r>
         <w:rPr>
           <w:b/>
@@ -36336,7 +36356,7 @@
         </w:rPr>
         <w:fldChar w:fldCharType="end"/>
       </w:r>
-      <w:bookmarkEnd w:id="237"/>
+      <w:bookmarkEnd w:id="238"/>
       <w:r>
         <w:rPr>
           <w:lang w:val="en-US"/>
@@ -36422,7 +36442,7 @@
           <w:lang w:val="en-US"/>
         </w:rPr>
       </w:pPr>
-      <w:bookmarkStart w:id="238" w:name="_Ref463801715"/>
+      <w:bookmarkStart w:id="239" w:name="_Ref463801715"/>
       <w:r>
         <w:rPr>
           <w:b/>
@@ -36463,7 +36483,7 @@
         </w:rPr>
         <w:fldChar w:fldCharType="end"/>
       </w:r>
-      <w:bookmarkEnd w:id="238"/>
+      <w:bookmarkEnd w:id="239"/>
       <w:r>
         <w:rPr>
           <w:lang w:val="en-US"/>
@@ -36521,18 +36541,18 @@
           <w:lang w:val="en-US"/>
         </w:rPr>
       </w:pPr>
-      <w:bookmarkStart w:id="239" w:name="_Toc487275107"/>
-      <w:bookmarkStart w:id="240" w:name="_Toc487287993"/>
-      <w:bookmarkStart w:id="241" w:name="_Toc493432916"/>
+      <w:bookmarkStart w:id="240" w:name="_Toc487275107"/>
+      <w:bookmarkStart w:id="241" w:name="_Toc487287993"/>
+      <w:bookmarkStart w:id="242" w:name="_Toc493432916"/>
       <w:r>
         <w:rPr>
           <w:lang w:val="en-US"/>
         </w:rPr>
         <w:t>Known issues</w:t>
       </w:r>
-      <w:bookmarkEnd w:id="239"/>
       <w:bookmarkEnd w:id="240"/>
       <w:bookmarkEnd w:id="241"/>
+      <w:bookmarkEnd w:id="242"/>
     </w:p>
     <w:p>
       <w:pPr>
@@ -36663,22 +36683,22 @@
           <w:lang w:val="en-US"/>
         </w:rPr>
       </w:pPr>
-      <w:bookmarkStart w:id="242" w:name="_Toc474158348"/>
-      <w:bookmarkStart w:id="243" w:name="_Ref487092315"/>
-      <w:bookmarkStart w:id="244" w:name="_Toc487275108"/>
-      <w:bookmarkStart w:id="245" w:name="_Toc487287994"/>
-      <w:bookmarkStart w:id="246" w:name="_Toc493432917"/>
+      <w:bookmarkStart w:id="243" w:name="_Toc474158348"/>
+      <w:bookmarkStart w:id="244" w:name="_Ref487092315"/>
+      <w:bookmarkStart w:id="245" w:name="_Toc487275108"/>
+      <w:bookmarkStart w:id="246" w:name="_Toc487287994"/>
+      <w:bookmarkStart w:id="247" w:name="_Toc493432917"/>
       <w:r>
         <w:rPr>
           <w:lang w:val="en-US"/>
         </w:rPr>
         <w:t>Bivariate distribution modeling</w:t>
       </w:r>
-      <w:bookmarkEnd w:id="242"/>
       <w:bookmarkEnd w:id="243"/>
       <w:bookmarkEnd w:id="244"/>
       <w:bookmarkEnd w:id="245"/>
       <w:bookmarkEnd w:id="246"/>
+      <w:bookmarkEnd w:id="247"/>
     </w:p>
     <w:p>
       <w:pPr>
@@ -37135,7 +37155,7 @@
           <w:lang w:val="en-US"/>
         </w:rPr>
       </w:pPr>
-      <w:bookmarkStart w:id="247" w:name="_Ref463103541"/>
+      <w:bookmarkStart w:id="248" w:name="_Ref463103541"/>
       <w:r>
         <w:rPr>
           <w:b/>
@@ -37176,7 +37196,7 @@
         </w:rPr>
         <w:fldChar w:fldCharType="end"/>
       </w:r>
-      <w:bookmarkEnd w:id="247"/>
+      <w:bookmarkEnd w:id="248"/>
       <w:r>
         <w:rPr>
           <w:lang w:val="en-US"/>
@@ -37239,7 +37259,7 @@
           <w:lang w:val="en-US"/>
         </w:rPr>
       </w:pPr>
-      <w:bookmarkStart w:id="248" w:name="_Ref464319668"/>
+      <w:bookmarkStart w:id="249" w:name="_Ref464319668"/>
       <w:r>
         <w:rPr>
           <w:b/>
@@ -37280,7 +37300,7 @@
         </w:rPr>
         <w:fldChar w:fldCharType="end"/>
       </w:r>
-      <w:bookmarkEnd w:id="248"/>
+      <w:bookmarkEnd w:id="249"/>
       <w:r>
         <w:rPr>
           <w:lang w:val="en-US"/>
@@ -37457,7 +37477,7 @@
           <w:lang w:val="en-US"/>
         </w:rPr>
       </w:pPr>
-      <w:bookmarkStart w:id="249" w:name="_Ref464400757"/>
+      <w:bookmarkStart w:id="250" w:name="_Ref464400757"/>
       <w:r>
         <w:rPr>
           <w:b/>
@@ -37498,7 +37518,7 @@
         </w:rPr>
         <w:fldChar w:fldCharType="end"/>
       </w:r>
-      <w:bookmarkEnd w:id="249"/>
+      <w:bookmarkEnd w:id="250"/>
       <w:r>
         <w:rPr>
           <w:lang w:val="en-US"/>
@@ -37520,18 +37540,18 @@
           <w:lang w:val="en-US"/>
         </w:rPr>
       </w:pPr>
-      <w:bookmarkStart w:id="250" w:name="_Toc487275109"/>
-      <w:bookmarkStart w:id="251" w:name="_Toc487287995"/>
-      <w:bookmarkStart w:id="252" w:name="_Toc493432918"/>
+      <w:bookmarkStart w:id="251" w:name="_Toc487275109"/>
+      <w:bookmarkStart w:id="252" w:name="_Toc487287995"/>
+      <w:bookmarkStart w:id="253" w:name="_Toc493432918"/>
       <w:r>
         <w:rPr>
           <w:lang w:val="en-US"/>
         </w:rPr>
         <w:t>Known issues</w:t>
       </w:r>
-      <w:bookmarkEnd w:id="250"/>
       <w:bookmarkEnd w:id="251"/>
       <w:bookmarkEnd w:id="252"/>
+      <w:bookmarkEnd w:id="253"/>
     </w:p>
     <w:p>
       <w:pPr>
@@ -37834,15 +37854,15 @@
           <w:lang w:val="en-US"/>
         </w:rPr>
       </w:pPr>
-      <w:bookmarkStart w:id="253" w:name="_Toc493432919"/>
-      <w:bookmarkStart w:id="254" w:name="_Toc474158350"/>
+      <w:bookmarkStart w:id="254" w:name="_Toc493432919"/>
+      <w:bookmarkStart w:id="255" w:name="_Toc474158350"/>
       <w:r>
         <w:rPr>
           <w:lang w:val="en-US"/>
         </w:rPr>
         <w:t>Histograms of realizations</w:t>
       </w:r>
-      <w:bookmarkEnd w:id="253"/>
+      <w:bookmarkEnd w:id="254"/>
     </w:p>
     <w:p>
       <w:pPr>
@@ -38087,7 +38107,7 @@
           <w:lang w:val="en-US"/>
         </w:rPr>
       </w:pPr>
-      <w:bookmarkStart w:id="255" w:name="_Ref487789054"/>
+      <w:bookmarkStart w:id="256" w:name="_Ref487789054"/>
       <w:r>
         <w:rPr>
           <w:b/>
@@ -38128,233 +38148,233 @@
         </w:rPr>
         <w:fldChar w:fldCharType="end"/>
       </w:r>
+      <w:bookmarkEnd w:id="256"/>
+      <w:r>
+        <w:rPr>
+          <w:lang w:val="en-US"/>
+        </w:rPr>
+        <w:t xml:space="preserve"> Histograms of a realization ensemble (black) plotted along with a reference histogram (red)</w:t>
+      </w:r>
+      <w:r>
+        <w:rPr>
+          <w:noProof/>
+          <w:lang w:val="en-US"/>
+        </w:rPr>
+        <w:t>.</w:t>
+      </w:r>
+    </w:p>
+    <w:p>
+      <w:pPr>
+        <w:pStyle w:val="Ttulo2"/>
+        <w:rPr>
+          <w:lang w:val="en-US"/>
+        </w:rPr>
+      </w:pPr>
+      <w:bookmarkStart w:id="257" w:name="_Toc487287996"/>
+      <w:bookmarkStart w:id="258" w:name="_Toc493432920"/>
+      <w:r>
+        <w:rPr>
+          <w:lang w:val="en-US"/>
+        </w:rPr>
+        <w:t>Known issues with plots</w:t>
+      </w:r>
+      <w:bookmarkEnd w:id="257"/>
+      <w:r>
+        <w:rPr>
+          <w:lang w:val="en-US"/>
+        </w:rPr>
+        <w:t xml:space="preserve"> (</w:t>
+      </w:r>
+      <w:r>
+        <w:rPr>
+          <w:rStyle w:val="SourceCodeChar"/>
+        </w:rPr>
+        <w:t>*plt</w:t>
+      </w:r>
+      <w:r>
+        <w:rPr>
+          <w:lang w:val="en-US"/>
+        </w:rPr>
+        <w:t xml:space="preserve"> programs in general)</w:t>
+      </w:r>
+      <w:bookmarkEnd w:id="258"/>
+    </w:p>
+    <w:p>
+      <w:pPr>
+        <w:jc w:val="both"/>
+        <w:rPr>
+          <w:lang w:val="en-US"/>
+        </w:rPr>
+      </w:pPr>
+      <w:r>
+        <w:rPr>
+          <w:lang w:val="en-US"/>
+        </w:rPr>
+        <w:t xml:space="preserve">PROBLEM: </w:t>
+      </w:r>
+      <w:r>
+        <w:rPr>
+          <w:lang w:val="en-US"/>
+        </w:rPr>
+        <w:t>The Plot Dialog does not show a plot (gray panel in Windows)</w:t>
+      </w:r>
+      <w:r>
+        <w:rPr>
+          <w:lang w:val="en-US"/>
+        </w:rPr>
+        <w:t xml:space="preserve"> or an incomplete plot</w:t>
+      </w:r>
+      <w:r>
+        <w:rPr>
+          <w:lang w:val="en-US"/>
+        </w:rPr>
+        <w:t xml:space="preserve">, even with </w:t>
+      </w:r>
+      <w:r>
+        <w:rPr>
+          <w:rStyle w:val="SourceCodeChar"/>
+        </w:rPr>
+        <w:t>*</w:t>
+      </w:r>
+      <w:r>
+        <w:rPr>
+          <w:rStyle w:val="SourceCodeChar"/>
+        </w:rPr>
+        <w:t>plt</w:t>
+      </w:r>
+      <w:r>
+        <w:rPr>
+          <w:lang w:val="en-US"/>
+        </w:rPr>
+        <w:t xml:space="preserve"> parameters checked and the message panel shows that </w:t>
+      </w:r>
+      <w:r>
+        <w:rPr>
+          <w:rStyle w:val="SourceCodeChar"/>
+        </w:rPr>
+        <w:t>*</w:t>
+      </w:r>
+      <w:r>
+        <w:rPr>
+          <w:rStyle w:val="SourceCodeChar"/>
+        </w:rPr>
+        <w:t>plt</w:t>
+      </w:r>
+      <w:r>
+        <w:rPr>
+          <w:lang w:val="en-US"/>
+        </w:rPr>
+        <w:t xml:space="preserve"> completed without error messages or interruptions in its execution.</w:t>
+      </w:r>
+    </w:p>
+    <w:p>
+      <w:pPr>
+        <w:jc w:val="both"/>
+        <w:rPr>
+          <w:lang w:val="en-US"/>
+        </w:rPr>
+      </w:pPr>
+      <w:r>
+        <w:rPr>
+          <w:lang w:val="en-US"/>
+        </w:rPr>
+        <w:t xml:space="preserve">POSSIBLE CAUSE: User-entered strings (e.g. plot title, legend, etc.) happen to contain PostScript symbols or variable names (e.g. </w:t>
+      </w:r>
+      <w:r>
+        <w:rPr>
+          <w:rStyle w:val="SourceCodeChar"/>
+        </w:rPr>
+        <w:t>variograms:</w:t>
+      </w:r>
+      <w:r>
+        <w:rPr>
+          <w:lang w:val="en-US"/>
+        </w:rPr>
+        <w:t xml:space="preserve"> </w:t>
+      </w:r>
+      <w:r>
+        <w:rPr>
+          <w:lang w:val="en-US"/>
+        </w:rPr>
+        <w:t xml:space="preserve">when plotting with </w:t>
+      </w:r>
+      <w:r>
+        <w:rPr>
+          <w:rStyle w:val="SourceCodeChar"/>
+        </w:rPr>
+        <w:t>vargplt</w:t>
+      </w:r>
+      <w:r>
+        <w:rPr>
+          <w:lang w:val="en-US"/>
+        </w:rPr>
+        <w:t>)</w:t>
+      </w:r>
+      <w:r>
+        <w:rPr>
+          <w:lang w:val="en-US"/>
+        </w:rPr>
+        <w:t xml:space="preserve"> that corrupt</w:t>
+      </w:r>
+      <w:r>
+        <w:rPr>
+          <w:lang w:val="en-US"/>
+        </w:rPr>
+        <w:t xml:space="preserve"> rendering by </w:t>
+      </w:r>
+      <w:r>
+        <w:rPr>
+          <w:lang w:val="en-US"/>
+        </w:rPr>
+        <w:t>GhostScript, causing it to fail silently</w:t>
+      </w:r>
+      <w:r>
+        <w:rPr>
+          <w:lang w:val="en-US"/>
+        </w:rPr>
+        <w:t xml:space="preserve"> or delivering an image with parts missing</w:t>
+      </w:r>
+      <w:r>
+        <w:rPr>
+          <w:lang w:val="en-US"/>
+        </w:rPr>
+        <w:t>.</w:t>
+      </w:r>
+    </w:p>
+    <w:p>
+      <w:pPr>
+        <w:jc w:val="both"/>
+        <w:rPr>
+          <w:lang w:val="en-US"/>
+        </w:rPr>
+      </w:pPr>
+      <w:r>
+        <w:rPr>
+          <w:lang w:val="en-US"/>
+        </w:rPr>
+        <w:t>SOLUTION: Check your custom plot texts for suspicious words (e.g. line) and characters (e.g. parenthesis) that might be used as symbols and instructions in PostScript files.  You can open a PostScript file in a text editor to have an idea of what symbols and reserved words appear in them.</w:t>
+      </w:r>
+    </w:p>
+    <w:p>
+      <w:pPr>
+        <w:pStyle w:val="Ttulo1"/>
+        <w:rPr>
+          <w:lang w:val="en-US"/>
+        </w:rPr>
+      </w:pPr>
+      <w:bookmarkStart w:id="259" w:name="_Toc487275110"/>
+      <w:bookmarkStart w:id="260" w:name="_Toc487287997"/>
+      <w:bookmarkStart w:id="261" w:name="_Toc493432921"/>
+      <w:r>
+        <w:rPr>
+          <w:lang w:val="en-US"/>
+        </w:rPr>
+        <w:t>Data preparation</w:t>
+      </w:r>
       <w:bookmarkEnd w:id="255"/>
-      <w:r>
-        <w:rPr>
-          <w:lang w:val="en-US"/>
-        </w:rPr>
-        <w:t xml:space="preserve"> Histograms of a realization ensemble (black) plotted along with a reference histogram (red)</w:t>
-      </w:r>
-      <w:r>
-        <w:rPr>
-          <w:noProof/>
-          <w:lang w:val="en-US"/>
-        </w:rPr>
-        <w:t>.</w:t>
-      </w:r>
-    </w:p>
-    <w:p>
-      <w:pPr>
-        <w:pStyle w:val="Ttulo2"/>
-        <w:rPr>
-          <w:lang w:val="en-US"/>
-        </w:rPr>
-      </w:pPr>
-      <w:bookmarkStart w:id="256" w:name="_Toc487287996"/>
-      <w:bookmarkStart w:id="257" w:name="_Toc493432920"/>
-      <w:r>
-        <w:rPr>
-          <w:lang w:val="en-US"/>
-        </w:rPr>
-        <w:t>Known issues with plots</w:t>
-      </w:r>
-      <w:bookmarkEnd w:id="256"/>
-      <w:r>
-        <w:rPr>
-          <w:lang w:val="en-US"/>
-        </w:rPr>
-        <w:t xml:space="preserve"> (</w:t>
-      </w:r>
-      <w:r>
-        <w:rPr>
-          <w:rStyle w:val="SourceCodeChar"/>
-        </w:rPr>
-        <w:t>*plt</w:t>
-      </w:r>
-      <w:r>
-        <w:rPr>
-          <w:lang w:val="en-US"/>
-        </w:rPr>
-        <w:t xml:space="preserve"> programs in general)</w:t>
-      </w:r>
-      <w:bookmarkEnd w:id="257"/>
-    </w:p>
-    <w:p>
-      <w:pPr>
-        <w:jc w:val="both"/>
-        <w:rPr>
-          <w:lang w:val="en-US"/>
-        </w:rPr>
-      </w:pPr>
-      <w:r>
-        <w:rPr>
-          <w:lang w:val="en-US"/>
-        </w:rPr>
-        <w:t xml:space="preserve">PROBLEM: </w:t>
-      </w:r>
-      <w:r>
-        <w:rPr>
-          <w:lang w:val="en-US"/>
-        </w:rPr>
-        <w:t>The Plot Dialog does not show a plot (gray panel in Windows)</w:t>
-      </w:r>
-      <w:r>
-        <w:rPr>
-          <w:lang w:val="en-US"/>
-        </w:rPr>
-        <w:t xml:space="preserve"> or an incomplete plot</w:t>
-      </w:r>
-      <w:r>
-        <w:rPr>
-          <w:lang w:val="en-US"/>
-        </w:rPr>
-        <w:t xml:space="preserve">, even with </w:t>
-      </w:r>
-      <w:r>
-        <w:rPr>
-          <w:rStyle w:val="SourceCodeChar"/>
-        </w:rPr>
-        <w:t>*</w:t>
-      </w:r>
-      <w:r>
-        <w:rPr>
-          <w:rStyle w:val="SourceCodeChar"/>
-        </w:rPr>
-        <w:t>plt</w:t>
-      </w:r>
-      <w:r>
-        <w:rPr>
-          <w:lang w:val="en-US"/>
-        </w:rPr>
-        <w:t xml:space="preserve"> parameters checked and the message panel shows that </w:t>
-      </w:r>
-      <w:r>
-        <w:rPr>
-          <w:rStyle w:val="SourceCodeChar"/>
-        </w:rPr>
-        <w:t>*</w:t>
-      </w:r>
-      <w:r>
-        <w:rPr>
-          <w:rStyle w:val="SourceCodeChar"/>
-        </w:rPr>
-        <w:t>plt</w:t>
-      </w:r>
-      <w:r>
-        <w:rPr>
-          <w:lang w:val="en-US"/>
-        </w:rPr>
-        <w:t xml:space="preserve"> completed without error messages or interruptions in its execution.</w:t>
-      </w:r>
-    </w:p>
-    <w:p>
-      <w:pPr>
-        <w:jc w:val="both"/>
-        <w:rPr>
-          <w:lang w:val="en-US"/>
-        </w:rPr>
-      </w:pPr>
-      <w:r>
-        <w:rPr>
-          <w:lang w:val="en-US"/>
-        </w:rPr>
-        <w:t xml:space="preserve">POSSIBLE CAUSE: User-entered strings (e.g. plot title, legend, etc.) happen to contain PostScript symbols or variable names (e.g. </w:t>
-      </w:r>
-      <w:r>
-        <w:rPr>
-          <w:rStyle w:val="SourceCodeChar"/>
-        </w:rPr>
-        <w:t>variograms:</w:t>
-      </w:r>
-      <w:r>
-        <w:rPr>
-          <w:lang w:val="en-US"/>
-        </w:rPr>
-        <w:t xml:space="preserve"> </w:t>
-      </w:r>
-      <w:r>
-        <w:rPr>
-          <w:lang w:val="en-US"/>
-        </w:rPr>
-        <w:t xml:space="preserve">when plotting with </w:t>
-      </w:r>
-      <w:r>
-        <w:rPr>
-          <w:rStyle w:val="SourceCodeChar"/>
-        </w:rPr>
-        <w:t>vargplt</w:t>
-      </w:r>
-      <w:r>
-        <w:rPr>
-          <w:lang w:val="en-US"/>
-        </w:rPr>
-        <w:t>)</w:t>
-      </w:r>
-      <w:r>
-        <w:rPr>
-          <w:lang w:val="en-US"/>
-        </w:rPr>
-        <w:t xml:space="preserve"> that corrupt</w:t>
-      </w:r>
-      <w:r>
-        <w:rPr>
-          <w:lang w:val="en-US"/>
-        </w:rPr>
-        <w:t xml:space="preserve"> rendering by </w:t>
-      </w:r>
-      <w:r>
-        <w:rPr>
-          <w:lang w:val="en-US"/>
-        </w:rPr>
-        <w:t>GhostScript, causing it to fail silently</w:t>
-      </w:r>
-      <w:r>
-        <w:rPr>
-          <w:lang w:val="en-US"/>
-        </w:rPr>
-        <w:t xml:space="preserve"> or delivering an image with parts missing</w:t>
-      </w:r>
-      <w:r>
-        <w:rPr>
-          <w:lang w:val="en-US"/>
-        </w:rPr>
-        <w:t>.</w:t>
-      </w:r>
-    </w:p>
-    <w:p>
-      <w:pPr>
-        <w:jc w:val="both"/>
-        <w:rPr>
-          <w:lang w:val="en-US"/>
-        </w:rPr>
-      </w:pPr>
-      <w:r>
-        <w:rPr>
-          <w:lang w:val="en-US"/>
-        </w:rPr>
-        <w:t>SOLUTION: Check your custom plot texts for suspicious words (e.g. line) and characters (e.g. parenthesis) that might be used as symbols and instructions in PostScript files.  You can open a PostScript file in a text editor to have an idea of what symbols and reserved words appear in them.</w:t>
-      </w:r>
-    </w:p>
-    <w:p>
-      <w:pPr>
-        <w:pStyle w:val="Ttulo1"/>
-        <w:rPr>
-          <w:lang w:val="en-US"/>
-        </w:rPr>
-      </w:pPr>
-      <w:bookmarkStart w:id="258" w:name="_Toc487275110"/>
-      <w:bookmarkStart w:id="259" w:name="_Toc487287997"/>
-      <w:bookmarkStart w:id="260" w:name="_Toc493432921"/>
-      <w:r>
-        <w:rPr>
-          <w:lang w:val="en-US"/>
-        </w:rPr>
-        <w:t>Data preparation</w:t>
-      </w:r>
-      <w:bookmarkEnd w:id="254"/>
-      <w:bookmarkEnd w:id="258"/>
       <w:bookmarkEnd w:id="259"/>
       <w:bookmarkEnd w:id="260"/>
+      <w:bookmarkEnd w:id="261"/>
     </w:p>
     <w:p>
       <w:pPr>
@@ -38395,24 +38415,24 @@
           <w:lang w:val="en-US"/>
         </w:rPr>
       </w:pPr>
-      <w:bookmarkStart w:id="261" w:name="_Toc474158351"/>
-      <w:bookmarkStart w:id="262" w:name="_Ref479438784"/>
-      <w:bookmarkStart w:id="263" w:name="_Ref479438793"/>
-      <w:bookmarkStart w:id="264" w:name="_Toc487275111"/>
-      <w:bookmarkStart w:id="265" w:name="_Toc487287998"/>
-      <w:bookmarkStart w:id="266" w:name="_Toc493432922"/>
+      <w:bookmarkStart w:id="262" w:name="_Toc474158351"/>
+      <w:bookmarkStart w:id="263" w:name="_Ref479438784"/>
+      <w:bookmarkStart w:id="264" w:name="_Ref479438793"/>
+      <w:bookmarkStart w:id="265" w:name="_Toc487275111"/>
+      <w:bookmarkStart w:id="266" w:name="_Toc487287998"/>
+      <w:bookmarkStart w:id="267" w:name="_Toc493432922"/>
       <w:r>
         <w:rPr>
           <w:lang w:val="en-US"/>
         </w:rPr>
         <w:t>Declustering</w:t>
       </w:r>
-      <w:bookmarkEnd w:id="261"/>
       <w:bookmarkEnd w:id="262"/>
       <w:bookmarkEnd w:id="263"/>
       <w:bookmarkEnd w:id="264"/>
       <w:bookmarkEnd w:id="265"/>
       <w:bookmarkEnd w:id="266"/>
+      <w:bookmarkEnd w:id="267"/>
     </w:p>
     <w:p>
       <w:pPr>
@@ -38692,7 +38712,7 @@
           <w:lang w:val="en-US"/>
         </w:rPr>
       </w:pPr>
-      <w:bookmarkStart w:id="267" w:name="_Ref461625109"/>
+      <w:bookmarkStart w:id="268" w:name="_Ref461625109"/>
       <w:r>
         <w:rPr>
           <w:b/>
@@ -38733,7 +38753,7 @@
         </w:rPr>
         <w:fldChar w:fldCharType="end"/>
       </w:r>
-      <w:bookmarkEnd w:id="267"/>
+      <w:bookmarkEnd w:id="268"/>
       <w:r>
         <w:rPr>
           <w:lang w:val="en-US"/>
@@ -39314,7 +39334,7 @@
           <w:lang w:val="en-US"/>
         </w:rPr>
       </w:pPr>
-      <w:bookmarkStart w:id="268" w:name="_Ref460167929"/>
+      <w:bookmarkStart w:id="269" w:name="_Ref460167929"/>
       <w:r>
         <w:rPr>
           <w:b/>
@@ -39355,7 +39375,7 @@
         </w:rPr>
         <w:fldChar w:fldCharType="end"/>
       </w:r>
-      <w:bookmarkEnd w:id="268"/>
+      <w:bookmarkEnd w:id="269"/>
       <w:r>
         <w:rPr>
           <w:i w:val="0"/>
@@ -39435,10 +39455,10 @@
           <w:lang w:val="en-US"/>
         </w:rPr>
       </w:pPr>
-      <w:bookmarkStart w:id="269" w:name="_Toc474158352"/>
-      <w:bookmarkStart w:id="270" w:name="_Toc487275112"/>
-      <w:bookmarkStart w:id="271" w:name="_Toc487287999"/>
-      <w:bookmarkStart w:id="272" w:name="_Toc493432923"/>
+      <w:bookmarkStart w:id="270" w:name="_Toc474158352"/>
+      <w:bookmarkStart w:id="271" w:name="_Toc487275112"/>
+      <w:bookmarkStart w:id="272" w:name="_Toc487287999"/>
+      <w:bookmarkStart w:id="273" w:name="_Toc493432923"/>
       <w:r>
         <w:rPr>
           <w:lang w:val="en-US"/>
@@ -39469,10 +39489,10 @@
         </w:rPr>
         <w:t>?</w:t>
       </w:r>
-      <w:bookmarkEnd w:id="269"/>
       <w:bookmarkEnd w:id="270"/>
       <w:bookmarkEnd w:id="271"/>
       <w:bookmarkEnd w:id="272"/>
+      <w:bookmarkEnd w:id="273"/>
     </w:p>
     <w:p>
       <w:pPr>
@@ -39636,7 +39656,7 @@
           <w:lang w:val="en-US"/>
         </w:rPr>
       </w:pPr>
-      <w:bookmarkStart w:id="273" w:name="_Ref459642118"/>
+      <w:bookmarkStart w:id="274" w:name="_Ref459642118"/>
       <w:r>
         <w:rPr>
           <w:b/>
@@ -39677,7 +39697,7 @@
         </w:rPr>
         <w:fldChar w:fldCharType="end"/>
       </w:r>
-      <w:bookmarkEnd w:id="273"/>
+      <w:bookmarkEnd w:id="274"/>
       <w:r>
         <w:rPr>
           <w:lang w:val="en-US"/>
@@ -39692,22 +39712,22 @@
           <w:lang w:val="en-US"/>
         </w:rPr>
       </w:pPr>
-      <w:bookmarkStart w:id="274" w:name="_Ref466989082"/>
-      <w:bookmarkStart w:id="275" w:name="_Toc474158354"/>
-      <w:bookmarkStart w:id="276" w:name="_Toc487275113"/>
-      <w:bookmarkStart w:id="277" w:name="_Toc487288000"/>
-      <w:bookmarkStart w:id="278" w:name="_Toc493432924"/>
+      <w:bookmarkStart w:id="275" w:name="_Ref466989082"/>
+      <w:bookmarkStart w:id="276" w:name="_Toc474158354"/>
+      <w:bookmarkStart w:id="277" w:name="_Toc487275113"/>
+      <w:bookmarkStart w:id="278" w:name="_Toc487288000"/>
+      <w:bookmarkStart w:id="279" w:name="_Toc493432924"/>
       <w:r>
         <w:rPr>
           <w:lang w:val="en-US"/>
         </w:rPr>
         <w:t>Transfer collocated values</w:t>
       </w:r>
-      <w:bookmarkEnd w:id="274"/>
       <w:bookmarkEnd w:id="275"/>
       <w:bookmarkEnd w:id="276"/>
       <w:bookmarkEnd w:id="277"/>
       <w:bookmarkEnd w:id="278"/>
+      <w:bookmarkEnd w:id="279"/>
     </w:p>
     <w:p>
       <w:pPr>
@@ -39814,22 +39834,22 @@
           <w:lang w:val="en-US"/>
         </w:rPr>
       </w:pPr>
-      <w:bookmarkStart w:id="279" w:name="_Ref473478005"/>
-      <w:bookmarkStart w:id="280" w:name="_Toc474158355"/>
-      <w:bookmarkStart w:id="281" w:name="_Toc487275114"/>
-      <w:bookmarkStart w:id="282" w:name="_Toc487288001"/>
-      <w:bookmarkStart w:id="283" w:name="_Toc493432925"/>
+      <w:bookmarkStart w:id="280" w:name="_Ref473478005"/>
+      <w:bookmarkStart w:id="281" w:name="_Toc474158355"/>
+      <w:bookmarkStart w:id="282" w:name="_Toc487275114"/>
+      <w:bookmarkStart w:id="283" w:name="_Toc487288001"/>
+      <w:bookmarkStart w:id="284" w:name="_Toc493432925"/>
       <w:r>
         <w:rPr>
           <w:lang w:val="en-US"/>
         </w:rPr>
         <w:t>Creating a grid for estimation or simulation</w:t>
       </w:r>
-      <w:bookmarkEnd w:id="279"/>
       <w:bookmarkEnd w:id="280"/>
       <w:bookmarkEnd w:id="281"/>
       <w:bookmarkEnd w:id="282"/>
       <w:bookmarkEnd w:id="283"/>
+      <w:bookmarkEnd w:id="284"/>
     </w:p>
     <w:p>
       <w:pPr>
@@ -40095,7 +40115,7 @@
           <w:lang w:val="en-US"/>
         </w:rPr>
       </w:pPr>
-      <w:bookmarkStart w:id="284" w:name="_Ref461616096"/>
+      <w:bookmarkStart w:id="285" w:name="_Ref461616096"/>
       <w:r>
         <w:rPr>
           <w:b/>
@@ -40136,7 +40156,7 @@
         </w:rPr>
         <w:fldChar w:fldCharType="end"/>
       </w:r>
-      <w:bookmarkEnd w:id="284"/>
+      <w:bookmarkEnd w:id="285"/>
       <w:r>
         <w:rPr>
           <w:lang w:val="en-US"/>
@@ -40315,22 +40335,22 @@
           <w:lang w:val="en-US"/>
         </w:rPr>
       </w:pPr>
-      <w:bookmarkStart w:id="285" w:name="_Toc474158356"/>
-      <w:bookmarkStart w:id="286" w:name="_Toc487275115"/>
-      <w:bookmarkStart w:id="287" w:name="_Toc487288002"/>
-      <w:bookmarkStart w:id="288" w:name="_Ref488052020"/>
-      <w:bookmarkStart w:id="289" w:name="_Toc493432926"/>
+      <w:bookmarkStart w:id="286" w:name="_Toc474158356"/>
+      <w:bookmarkStart w:id="287" w:name="_Toc487275115"/>
+      <w:bookmarkStart w:id="288" w:name="_Toc487288002"/>
+      <w:bookmarkStart w:id="289" w:name="_Ref488052020"/>
+      <w:bookmarkStart w:id="290" w:name="_Toc493432926"/>
       <w:r>
         <w:rPr>
           <w:lang w:val="en-US"/>
         </w:rPr>
         <w:t>Convert a grid to point set</w:t>
       </w:r>
-      <w:bookmarkEnd w:id="285"/>
       <w:bookmarkEnd w:id="286"/>
       <w:bookmarkEnd w:id="287"/>
       <w:bookmarkEnd w:id="288"/>
       <w:bookmarkEnd w:id="289"/>
+      <w:bookmarkEnd w:id="290"/>
     </w:p>
     <w:p>
       <w:pPr>
@@ -40516,11 +40536,11 @@
           <w:lang w:val="en-US"/>
         </w:rPr>
       </w:pPr>
-      <w:bookmarkStart w:id="290" w:name="_Ref476083232"/>
-      <w:bookmarkStart w:id="291" w:name="_Toc487275116"/>
-      <w:bookmarkStart w:id="292" w:name="_Toc487288003"/>
-      <w:bookmarkStart w:id="293" w:name="_Toc493432927"/>
-      <w:bookmarkStart w:id="294" w:name="_Ref474598060"/>
+      <w:bookmarkStart w:id="291" w:name="_Ref476083232"/>
+      <w:bookmarkStart w:id="292" w:name="_Toc487275116"/>
+      <w:bookmarkStart w:id="293" w:name="_Toc487288003"/>
+      <w:bookmarkStart w:id="294" w:name="_Toc493432927"/>
+      <w:bookmarkStart w:id="295" w:name="_Ref474598060"/>
       <w:r>
         <w:rPr>
           <w:lang w:val="en-US"/>
@@ -40539,10 +40559,10 @@
         </w:rPr>
         <w:t xml:space="preserve"> too close</w:t>
       </w:r>
-      <w:bookmarkEnd w:id="290"/>
       <w:bookmarkEnd w:id="291"/>
       <w:bookmarkEnd w:id="292"/>
       <w:bookmarkEnd w:id="293"/>
+      <w:bookmarkEnd w:id="294"/>
     </w:p>
     <w:p>
       <w:pPr>
@@ -40770,18 +40790,18 @@
           <w:lang w:val="en-US"/>
         </w:rPr>
       </w:pPr>
-      <w:bookmarkStart w:id="295" w:name="_Toc487275117"/>
-      <w:bookmarkStart w:id="296" w:name="_Toc487288004"/>
-      <w:bookmarkStart w:id="297" w:name="_Toc493432928"/>
+      <w:bookmarkStart w:id="296" w:name="_Toc487275117"/>
+      <w:bookmarkStart w:id="297" w:name="_Toc487288004"/>
+      <w:bookmarkStart w:id="298" w:name="_Toc493432928"/>
       <w:r>
         <w:rPr>
           <w:lang w:val="en-US"/>
         </w:rPr>
         <w:t>Known issues</w:t>
       </w:r>
-      <w:bookmarkEnd w:id="295"/>
       <w:bookmarkEnd w:id="296"/>
       <w:bookmarkEnd w:id="297"/>
+      <w:bookmarkEnd w:id="298"/>
     </w:p>
     <w:p>
       <w:pPr>
@@ -40816,20 +40836,20 @@
           <w:lang w:val="en-US"/>
         </w:rPr>
       </w:pPr>
-      <w:bookmarkStart w:id="298" w:name="_Ref487274502"/>
-      <w:bookmarkStart w:id="299" w:name="_Toc487275118"/>
-      <w:bookmarkStart w:id="300" w:name="_Toc487288005"/>
-      <w:bookmarkStart w:id="301" w:name="_Toc493432929"/>
+      <w:bookmarkStart w:id="299" w:name="_Ref487274502"/>
+      <w:bookmarkStart w:id="300" w:name="_Toc487275118"/>
+      <w:bookmarkStart w:id="301" w:name="_Toc487288005"/>
+      <w:bookmarkStart w:id="302" w:name="_Toc493432929"/>
       <w:r>
         <w:rPr>
           <w:lang w:val="en-US"/>
         </w:rPr>
         <w:t>Resampling large grids</w:t>
       </w:r>
-      <w:bookmarkEnd w:id="298"/>
       <w:bookmarkEnd w:id="299"/>
       <w:bookmarkEnd w:id="300"/>
       <w:bookmarkEnd w:id="301"/>
+      <w:bookmarkEnd w:id="302"/>
     </w:p>
     <w:p>
       <w:pPr>
@@ -41037,18 +41057,18 @@
           <w:lang w:val="en-US"/>
         </w:rPr>
       </w:pPr>
-      <w:bookmarkStart w:id="302" w:name="_Toc487275119"/>
-      <w:bookmarkStart w:id="303" w:name="_Toc487288006"/>
-      <w:bookmarkStart w:id="304" w:name="_Toc493432930"/>
+      <w:bookmarkStart w:id="303" w:name="_Toc487275119"/>
+      <w:bookmarkStart w:id="304" w:name="_Toc487288006"/>
+      <w:bookmarkStart w:id="305" w:name="_Toc493432930"/>
       <w:r>
         <w:rPr>
           <w:lang w:val="en-US"/>
         </w:rPr>
         <w:t>Data transforms</w:t>
       </w:r>
-      <w:bookmarkEnd w:id="302"/>
       <w:bookmarkEnd w:id="303"/>
       <w:bookmarkEnd w:id="304"/>
+      <w:bookmarkEnd w:id="305"/>
     </w:p>
     <w:p>
       <w:pPr>
@@ -41070,22 +41090,22 @@
           <w:lang w:val="en-US"/>
         </w:rPr>
       </w:pPr>
-      <w:bookmarkStart w:id="305" w:name="_Toc474158353"/>
-      <w:bookmarkStart w:id="306" w:name="_Toc487275120"/>
-      <w:bookmarkStart w:id="307" w:name="_Toc487288007"/>
-      <w:bookmarkStart w:id="308" w:name="_Toc493432931"/>
-      <w:bookmarkStart w:id="309" w:name="_Ref498246045"/>
+      <w:bookmarkStart w:id="306" w:name="_Toc474158353"/>
+      <w:bookmarkStart w:id="307" w:name="_Toc487275120"/>
+      <w:bookmarkStart w:id="308" w:name="_Toc487288007"/>
+      <w:bookmarkStart w:id="309" w:name="_Toc493432931"/>
+      <w:bookmarkStart w:id="310" w:name="_Ref498246045"/>
       <w:r>
         <w:rPr>
           <w:lang w:val="en-US"/>
         </w:rPr>
         <w:t>Normal Score Transform</w:t>
       </w:r>
-      <w:bookmarkEnd w:id="305"/>
       <w:bookmarkEnd w:id="306"/>
       <w:bookmarkEnd w:id="307"/>
       <w:bookmarkEnd w:id="308"/>
       <w:bookmarkEnd w:id="309"/>
+      <w:bookmarkEnd w:id="310"/>
     </w:p>
     <w:p>
       <w:pPr>
@@ -41326,7 +41346,7 @@
           <w:lang w:val="en-US"/>
         </w:rPr>
       </w:pPr>
-      <w:bookmarkStart w:id="310" w:name="_Ref461627436"/>
+      <w:bookmarkStart w:id="311" w:name="_Ref461627436"/>
       <w:r>
         <w:rPr>
           <w:b/>
@@ -41367,7 +41387,7 @@
         </w:rPr>
         <w:fldChar w:fldCharType="end"/>
       </w:r>
-      <w:bookmarkEnd w:id="310"/>
+      <w:bookmarkEnd w:id="311"/>
       <w:r>
         <w:rPr>
           <w:lang w:val="en-US"/>
@@ -41582,24 +41602,24 @@
           <w:lang w:val="en-US"/>
         </w:rPr>
       </w:pPr>
-      <w:bookmarkStart w:id="311" w:name="_Toc487275121"/>
-      <w:bookmarkStart w:id="312" w:name="_Toc487288008"/>
-      <w:bookmarkStart w:id="313" w:name="_Ref488051115"/>
-      <w:bookmarkStart w:id="314" w:name="_Ref488597623"/>
-      <w:bookmarkStart w:id="315" w:name="_Ref492574516"/>
-      <w:bookmarkStart w:id="316" w:name="_Toc493432932"/>
+      <w:bookmarkStart w:id="312" w:name="_Toc487275121"/>
+      <w:bookmarkStart w:id="313" w:name="_Toc487288008"/>
+      <w:bookmarkStart w:id="314" w:name="_Ref488051115"/>
+      <w:bookmarkStart w:id="315" w:name="_Ref488597623"/>
+      <w:bookmarkStart w:id="316" w:name="_Ref492574516"/>
+      <w:bookmarkStart w:id="317" w:name="_Toc493432932"/>
       <w:r>
         <w:rPr>
           <w:lang w:val="en-US"/>
         </w:rPr>
         <w:t>Fourier Transform</w:t>
       </w:r>
-      <w:bookmarkEnd w:id="311"/>
       <w:bookmarkEnd w:id="312"/>
       <w:bookmarkEnd w:id="313"/>
       <w:bookmarkEnd w:id="314"/>
       <w:bookmarkEnd w:id="315"/>
       <w:bookmarkEnd w:id="316"/>
+      <w:bookmarkEnd w:id="317"/>
     </w:p>
     <w:p>
       <w:pPr>
@@ -41858,7 +41878,7 @@
           <w:lang w:val="en-US"/>
         </w:rPr>
       </w:pPr>
-      <w:bookmarkStart w:id="317" w:name="_Ref486428183"/>
+      <w:bookmarkStart w:id="318" w:name="_Ref486428183"/>
       <w:r>
         <w:rPr>
           <w:b/>
@@ -41899,7 +41919,7 @@
         </w:rPr>
         <w:fldChar w:fldCharType="end"/>
       </w:r>
-      <w:bookmarkEnd w:id="317"/>
+      <w:bookmarkEnd w:id="318"/>
       <w:r>
         <w:rPr>
           <w:lang w:val="en-US"/>
@@ -41981,14 +42001,14 @@
           <w:lang w:val="en-US"/>
         </w:rPr>
       </w:pPr>
-      <w:bookmarkStart w:id="318" w:name="_Toc493432933"/>
+      <w:bookmarkStart w:id="319" w:name="_Toc493432933"/>
       <w:r>
         <w:rPr>
           <w:lang w:val="en-US"/>
         </w:rPr>
         <w:t>Known issues with FT</w:t>
       </w:r>
-      <w:bookmarkEnd w:id="318"/>
+      <w:bookmarkEnd w:id="319"/>
     </w:p>
     <w:p>
       <w:pPr>
@@ -42235,16 +42255,16 @@
           <w:lang w:val="en-US"/>
         </w:rPr>
       </w:pPr>
-      <w:bookmarkStart w:id="319" w:name="_Ref492577235"/>
-      <w:bookmarkStart w:id="320" w:name="_Toc493432934"/>
+      <w:bookmarkStart w:id="320" w:name="_Ref492577235"/>
+      <w:bookmarkStart w:id="321" w:name="_Toc493432934"/>
       <w:r>
         <w:rPr>
           <w:lang w:val="en-US"/>
         </w:rPr>
         <w:t>Reverse Fourier Transform</w:t>
       </w:r>
-      <w:bookmarkEnd w:id="319"/>
       <w:bookmarkEnd w:id="320"/>
+      <w:bookmarkEnd w:id="321"/>
     </w:p>
     <w:p>
       <w:pPr>
@@ -42339,25 +42359,25 @@
           <w:lang w:val="en-US"/>
         </w:rPr>
       </w:pPr>
-      <w:bookmarkStart w:id="321" w:name="_Toc474158357"/>
-      <w:bookmarkStart w:id="322" w:name="_Ref476392917"/>
-      <w:bookmarkStart w:id="323" w:name="_Ref480561511"/>
-      <w:bookmarkStart w:id="324" w:name="_Toc487275122"/>
-      <w:bookmarkStart w:id="325" w:name="_Toc487288009"/>
-      <w:bookmarkStart w:id="326" w:name="_Toc493432935"/>
+      <w:bookmarkStart w:id="322" w:name="_Toc474158357"/>
+      <w:bookmarkStart w:id="323" w:name="_Ref476392917"/>
+      <w:bookmarkStart w:id="324" w:name="_Ref480561511"/>
+      <w:bookmarkStart w:id="325" w:name="_Toc487275122"/>
+      <w:bookmarkStart w:id="326" w:name="_Toc487288009"/>
+      <w:bookmarkStart w:id="327" w:name="_Toc493432935"/>
       <w:r>
         <w:rPr>
           <w:lang w:val="en-US"/>
         </w:rPr>
         <w:t>Data classification</w:t>
       </w:r>
-      <w:bookmarkEnd w:id="294"/>
-      <w:bookmarkEnd w:id="321"/>
+      <w:bookmarkEnd w:id="295"/>
       <w:bookmarkEnd w:id="322"/>
       <w:bookmarkEnd w:id="323"/>
       <w:bookmarkEnd w:id="324"/>
       <w:bookmarkEnd w:id="325"/>
       <w:bookmarkEnd w:id="326"/>
+      <w:bookmarkEnd w:id="327"/>
     </w:p>
     <w:p>
       <w:pPr>
@@ -42460,24 +42480,24 @@
           <w:lang w:val="en-US"/>
         </w:rPr>
       </w:pPr>
-      <w:bookmarkStart w:id="327" w:name="_Toc474158358"/>
-      <w:bookmarkStart w:id="328" w:name="_Ref477011266"/>
-      <w:bookmarkStart w:id="329" w:name="_Ref478306062"/>
-      <w:bookmarkStart w:id="330" w:name="_Toc487275123"/>
-      <w:bookmarkStart w:id="331" w:name="_Toc487288010"/>
-      <w:bookmarkStart w:id="332" w:name="_Toc493432936"/>
+      <w:bookmarkStart w:id="328" w:name="_Toc474158358"/>
+      <w:bookmarkStart w:id="329" w:name="_Ref477011266"/>
+      <w:bookmarkStart w:id="330" w:name="_Ref478306062"/>
+      <w:bookmarkStart w:id="331" w:name="_Toc487275123"/>
+      <w:bookmarkStart w:id="332" w:name="_Toc487288010"/>
+      <w:bookmarkStart w:id="333" w:name="_Toc493432936"/>
       <w:r>
         <w:rPr>
           <w:lang w:val="en-US"/>
         </w:rPr>
         <w:t>Category definition</w:t>
       </w:r>
-      <w:bookmarkEnd w:id="327"/>
       <w:bookmarkEnd w:id="328"/>
       <w:bookmarkEnd w:id="329"/>
       <w:bookmarkEnd w:id="330"/>
       <w:bookmarkEnd w:id="331"/>
       <w:bookmarkEnd w:id="332"/>
+      <w:bookmarkEnd w:id="333"/>
     </w:p>
     <w:p>
       <w:pPr>
@@ -42706,7 +42726,7 @@
           <w:lang w:val="en-US"/>
         </w:rPr>
       </w:pPr>
-      <w:bookmarkStart w:id="333" w:name="_Ref474846121"/>
+      <w:bookmarkStart w:id="334" w:name="_Ref474846121"/>
       <w:r>
         <w:rPr>
           <w:b/>
@@ -42747,7 +42767,7 @@
         </w:rPr>
         <w:fldChar w:fldCharType="end"/>
       </w:r>
-      <w:bookmarkEnd w:id="333"/>
+      <w:bookmarkEnd w:id="334"/>
       <w:r>
         <w:rPr>
           <w:lang w:val="en-US"/>
@@ -42843,10 +42863,10 @@
           <w:lang w:val="en-US"/>
         </w:rPr>
       </w:pPr>
-      <w:bookmarkStart w:id="334" w:name="_Toc474158359"/>
-      <w:bookmarkStart w:id="335" w:name="_Toc487275124"/>
-      <w:bookmarkStart w:id="336" w:name="_Toc487288011"/>
-      <w:bookmarkStart w:id="337" w:name="_Toc493432937"/>
+      <w:bookmarkStart w:id="335" w:name="_Toc474158359"/>
+      <w:bookmarkStart w:id="336" w:name="_Toc487275124"/>
+      <w:bookmarkStart w:id="337" w:name="_Toc487288011"/>
+      <w:bookmarkStart w:id="338" w:name="_Toc493432937"/>
       <w:r>
         <w:rPr>
           <w:lang w:val="en-US"/>
@@ -42859,10 +42879,10 @@
         </w:rPr>
         <w:t xml:space="preserve"> classification</w:t>
       </w:r>
-      <w:bookmarkEnd w:id="334"/>
       <w:bookmarkEnd w:id="335"/>
       <w:bookmarkEnd w:id="336"/>
       <w:bookmarkEnd w:id="337"/>
+      <w:bookmarkEnd w:id="338"/>
     </w:p>
     <w:p>
       <w:pPr>
@@ -43034,7 +43054,7 @@
           <w:lang w:val="en-US"/>
         </w:rPr>
       </w:pPr>
-      <w:bookmarkStart w:id="338" w:name="_Ref474858019"/>
+      <w:bookmarkStart w:id="339" w:name="_Ref474858019"/>
       <w:r>
         <w:rPr>
           <w:b/>
@@ -43075,7 +43095,7 @@
         </w:rPr>
         <w:fldChar w:fldCharType="end"/>
       </w:r>
-      <w:bookmarkEnd w:id="338"/>
+      <w:bookmarkEnd w:id="339"/>
       <w:r>
         <w:rPr>
           <w:lang w:val="en-US"/>
@@ -43310,7 +43330,7 @@
           <w:lang w:val="en-US"/>
         </w:rPr>
       </w:pPr>
-      <w:bookmarkStart w:id="339" w:name="_Ref474921806"/>
+      <w:bookmarkStart w:id="340" w:name="_Ref474921806"/>
       <w:r>
         <w:rPr>
           <w:b/>
@@ -43351,7 +43371,7 @@
         </w:rPr>
         <w:fldChar w:fldCharType="end"/>
       </w:r>
-      <w:bookmarkEnd w:id="339"/>
+      <w:bookmarkEnd w:id="340"/>
       <w:r>
         <w:rPr>
           <w:lang w:val="en-US"/>
@@ -43366,16 +43386,16 @@
           <w:lang w:val="en-US"/>
         </w:rPr>
       </w:pPr>
-      <w:bookmarkStart w:id="340" w:name="_Toc487275125"/>
-      <w:bookmarkStart w:id="341" w:name="_Toc487288012"/>
-      <w:bookmarkStart w:id="342" w:name="_Toc493432938"/>
+      <w:bookmarkStart w:id="341" w:name="_Toc487275125"/>
+      <w:bookmarkStart w:id="342" w:name="_Toc487288012"/>
+      <w:bookmarkStart w:id="343" w:name="_Toc493432938"/>
       <w:r>
         <w:rPr>
           <w:lang w:val="en-US"/>
         </w:rPr>
         <w:t xml:space="preserve">(CONSIDERING) </w:t>
       </w:r>
-      <w:bookmarkStart w:id="343" w:name="_Toc474158360"/>
+      <w:bookmarkStart w:id="344" w:name="_Toc474158360"/>
       <w:r>
         <w:rPr>
           <w:lang w:val="en-US"/>
@@ -43388,10 +43408,10 @@
         </w:rPr>
         <w:t xml:space="preserve"> classification</w:t>
       </w:r>
-      <w:bookmarkEnd w:id="340"/>
       <w:bookmarkEnd w:id="341"/>
       <w:bookmarkEnd w:id="342"/>
       <w:bookmarkEnd w:id="343"/>
+      <w:bookmarkEnd w:id="344"/>
     </w:p>
     <w:p>
       <w:pPr>
@@ -43400,26 +43420,26 @@
           <w:lang w:val="en-US"/>
         </w:rPr>
       </w:pPr>
-      <w:bookmarkStart w:id="344" w:name="_Toc487275126"/>
-      <w:bookmarkStart w:id="345" w:name="_Toc487288013"/>
-      <w:bookmarkStart w:id="346" w:name="_Toc493432939"/>
+      <w:bookmarkStart w:id="345" w:name="_Toc487275126"/>
+      <w:bookmarkStart w:id="346" w:name="_Toc487288013"/>
+      <w:bookmarkStart w:id="347" w:name="_Toc493432939"/>
       <w:r>
         <w:rPr>
           <w:lang w:val="en-US"/>
         </w:rPr>
         <w:t xml:space="preserve">(CONSIDERING) </w:t>
       </w:r>
-      <w:bookmarkStart w:id="347" w:name="_Toc474158361"/>
+      <w:bookmarkStart w:id="348" w:name="_Toc474158361"/>
       <w:r>
         <w:rPr>
           <w:lang w:val="en-US"/>
         </w:rPr>
         <w:t>Ternary diagram classification</w:t>
       </w:r>
-      <w:bookmarkEnd w:id="344"/>
       <w:bookmarkEnd w:id="345"/>
       <w:bookmarkEnd w:id="346"/>
       <w:bookmarkEnd w:id="347"/>
+      <w:bookmarkEnd w:id="348"/>
     </w:p>
     <w:p>
       <w:pPr>
@@ -43428,16 +43448,16 @@
           <w:lang w:val="en-US"/>
         </w:rPr>
       </w:pPr>
-      <w:bookmarkStart w:id="348" w:name="_Toc487275127"/>
-      <w:bookmarkStart w:id="349" w:name="_Toc487288014"/>
-      <w:bookmarkStart w:id="350" w:name="_Toc493432940"/>
+      <w:bookmarkStart w:id="349" w:name="_Toc487275127"/>
+      <w:bookmarkStart w:id="350" w:name="_Toc487288014"/>
+      <w:bookmarkStart w:id="351" w:name="_Toc493432940"/>
       <w:r>
         <w:rPr>
           <w:lang w:val="en-US"/>
         </w:rPr>
         <w:t xml:space="preserve">(CONSIDERING) </w:t>
       </w:r>
-      <w:bookmarkStart w:id="351" w:name="_Toc474158362"/>
+      <w:bookmarkStart w:id="352" w:name="_Toc474158362"/>
       <w:r>
         <w:rPr>
           <w:lang w:val="en-US"/>
@@ -43450,10 +43470,10 @@
         </w:rPr>
         <w:t xml:space="preserve"> classification</w:t>
       </w:r>
-      <w:bookmarkEnd w:id="348"/>
       <w:bookmarkEnd w:id="349"/>
       <w:bookmarkEnd w:id="350"/>
       <w:bookmarkEnd w:id="351"/>
+      <w:bookmarkEnd w:id="352"/>
     </w:p>
     <w:p>
       <w:pPr>
@@ -43462,22 +43482,22 @@
           <w:lang w:val="en-US"/>
         </w:rPr>
       </w:pPr>
-      <w:bookmarkStart w:id="352" w:name="_Ref466989506"/>
-      <w:bookmarkStart w:id="353" w:name="_Toc474158363"/>
-      <w:bookmarkStart w:id="354" w:name="_Toc487275128"/>
-      <w:bookmarkStart w:id="355" w:name="_Toc487288015"/>
-      <w:bookmarkStart w:id="356" w:name="_Toc493432941"/>
+      <w:bookmarkStart w:id="353" w:name="_Ref466989506"/>
+      <w:bookmarkStart w:id="354" w:name="_Toc474158363"/>
+      <w:bookmarkStart w:id="355" w:name="_Toc487275128"/>
+      <w:bookmarkStart w:id="356" w:name="_Toc487288015"/>
+      <w:bookmarkStart w:id="357" w:name="_Toc493432941"/>
       <w:r>
         <w:rPr>
           <w:lang w:val="en-US"/>
         </w:rPr>
         <w:t>Variography</w:t>
       </w:r>
-      <w:bookmarkEnd w:id="352"/>
       <w:bookmarkEnd w:id="353"/>
       <w:bookmarkEnd w:id="354"/>
       <w:bookmarkEnd w:id="355"/>
       <w:bookmarkEnd w:id="356"/>
+      <w:bookmarkEnd w:id="357"/>
     </w:p>
     <w:p>
       <w:pPr>
@@ -43794,7 +43814,7 @@
           <w:lang w:val="en-US"/>
         </w:rPr>
       </w:pPr>
-      <w:bookmarkStart w:id="357" w:name="_Ref461628569"/>
+      <w:bookmarkStart w:id="358" w:name="_Ref461628569"/>
       <w:r>
         <w:rPr>
           <w:b/>
@@ -43835,7 +43855,7 @@
         </w:rPr>
         <w:fldChar w:fldCharType="end"/>
       </w:r>
-      <w:bookmarkEnd w:id="357"/>
+      <w:bookmarkEnd w:id="358"/>
       <w:r>
         <w:rPr>
           <w:lang w:val="en-US"/>
@@ -43874,20 +43894,20 @@
           <w:lang w:val="en-US"/>
         </w:rPr>
       </w:pPr>
-      <w:bookmarkStart w:id="358" w:name="_Toc474158364"/>
-      <w:bookmarkStart w:id="359" w:name="_Toc487275129"/>
-      <w:bookmarkStart w:id="360" w:name="_Toc487288016"/>
-      <w:bookmarkStart w:id="361" w:name="_Toc493432942"/>
+      <w:bookmarkStart w:id="359" w:name="_Toc474158364"/>
+      <w:bookmarkStart w:id="360" w:name="_Toc487275129"/>
+      <w:bookmarkStart w:id="361" w:name="_Toc487288016"/>
+      <w:bookmarkStart w:id="362" w:name="_Toc493432942"/>
       <w:r>
         <w:rPr>
           <w:lang w:val="en-US"/>
         </w:rPr>
         <w:t>Variogram map</w:t>
       </w:r>
-      <w:bookmarkEnd w:id="358"/>
       <w:bookmarkEnd w:id="359"/>
       <w:bookmarkEnd w:id="360"/>
       <w:bookmarkEnd w:id="361"/>
+      <w:bookmarkEnd w:id="362"/>
     </w:p>
     <w:p>
       <w:pPr>
@@ -44236,7 +44256,7 @@
           <w:lang w:val="en-US"/>
         </w:rPr>
       </w:pPr>
-      <w:bookmarkStart w:id="362" w:name="_Ref461632429"/>
+      <w:bookmarkStart w:id="363" w:name="_Ref461632429"/>
       <w:r>
         <w:rPr>
           <w:b/>
@@ -44277,7 +44297,7 @@
         </w:rPr>
         <w:fldChar w:fldCharType="end"/>
       </w:r>
-      <w:bookmarkEnd w:id="362"/>
+      <w:bookmarkEnd w:id="363"/>
       <w:r>
         <w:rPr>
           <w:lang w:val="en-US"/>
@@ -44401,7 +44421,7 @@
           <w:lang w:val="en-US"/>
         </w:rPr>
       </w:pPr>
-      <w:bookmarkStart w:id="363" w:name="_Ref461699576"/>
+      <w:bookmarkStart w:id="364" w:name="_Ref461699576"/>
       <w:r>
         <w:rPr>
           <w:b/>
@@ -44442,7 +44462,7 @@
         </w:rPr>
         <w:fldChar w:fldCharType="end"/>
       </w:r>
-      <w:bookmarkEnd w:id="363"/>
+      <w:bookmarkEnd w:id="364"/>
       <w:r>
         <w:rPr>
           <w:lang w:val="en-US"/>
@@ -44788,7 +44808,7 @@
           <w:lang w:val="en-US"/>
         </w:rPr>
       </w:pPr>
-      <w:bookmarkStart w:id="364" w:name="_Ref461630338"/>
+      <w:bookmarkStart w:id="365" w:name="_Ref461630338"/>
       <w:r>
         <w:rPr>
           <w:b/>
@@ -44829,7 +44849,7 @@
         </w:rPr>
         <w:fldChar w:fldCharType="end"/>
       </w:r>
-      <w:bookmarkEnd w:id="364"/>
+      <w:bookmarkEnd w:id="365"/>
       <w:r>
         <w:rPr>
           <w:lang w:val="en-US"/>
@@ -44917,7 +44937,7 @@
           <w:lang w:val="en-US"/>
         </w:rPr>
       </w:pPr>
-      <w:bookmarkStart w:id="365" w:name="_Ref461698456"/>
+      <w:bookmarkStart w:id="366" w:name="_Ref461698456"/>
       <w:r>
         <w:rPr>
           <w:b/>
@@ -44958,7 +44978,7 @@
         </w:rPr>
         <w:fldChar w:fldCharType="end"/>
       </w:r>
-      <w:bookmarkEnd w:id="365"/>
+      <w:bookmarkEnd w:id="366"/>
       <w:r>
         <w:rPr>
           <w:lang w:val="en-US"/>
@@ -45113,20 +45133,20 @@
           <w:lang w:val="en-US"/>
         </w:rPr>
       </w:pPr>
-      <w:bookmarkStart w:id="366" w:name="_Toc474158365"/>
-      <w:bookmarkStart w:id="367" w:name="_Toc487275130"/>
-      <w:bookmarkStart w:id="368" w:name="_Toc487288017"/>
-      <w:bookmarkStart w:id="369" w:name="_Toc493432943"/>
+      <w:bookmarkStart w:id="367" w:name="_Toc474158365"/>
+      <w:bookmarkStart w:id="368" w:name="_Toc487275130"/>
+      <w:bookmarkStart w:id="369" w:name="_Toc487288017"/>
+      <w:bookmarkStart w:id="370" w:name="_Toc493432943"/>
       <w:r>
         <w:rPr>
           <w:lang w:val="en-US"/>
         </w:rPr>
         <w:t>Experimental variogram</w:t>
       </w:r>
-      <w:bookmarkEnd w:id="366"/>
       <w:bookmarkEnd w:id="367"/>
       <w:bookmarkEnd w:id="368"/>
       <w:bookmarkEnd w:id="369"/>
+      <w:bookmarkEnd w:id="370"/>
     </w:p>
     <w:p>
       <w:pPr>
@@ -45755,7 +45775,7 @@
           <w:lang w:val="en-US"/>
         </w:rPr>
       </w:pPr>
-      <w:bookmarkStart w:id="370" w:name="_Ref461715684"/>
+      <w:bookmarkStart w:id="371" w:name="_Ref461715684"/>
       <w:r>
         <w:rPr>
           <w:b/>
@@ -45793,7 +45813,7 @@
         </w:rPr>
         <w:fldChar w:fldCharType="end"/>
       </w:r>
-      <w:bookmarkEnd w:id="370"/>
+      <w:bookmarkEnd w:id="371"/>
       <w:r>
         <w:t xml:space="preserve"> an omnidirectional experimental variogram.</w:t>
       </w:r>
@@ -45853,7 +45873,7 @@
           <w:lang w:val="en-US"/>
         </w:rPr>
       </w:pPr>
-      <w:bookmarkStart w:id="371" w:name="_Ref461715693"/>
+      <w:bookmarkStart w:id="372" w:name="_Ref461715693"/>
       <w:r>
         <w:rPr>
           <w:b/>
@@ -45894,7 +45914,7 @@
         </w:rPr>
         <w:fldChar w:fldCharType="end"/>
       </w:r>
-      <w:bookmarkEnd w:id="371"/>
+      <w:bookmarkEnd w:id="372"/>
       <w:r>
         <w:rPr>
           <w:lang w:val="en-US"/>
@@ -46023,7 +46043,7 @@
           <w:lang w:val="en-US"/>
         </w:rPr>
       </w:pPr>
-      <w:bookmarkStart w:id="372" w:name="_Ref461715699"/>
+      <w:bookmarkStart w:id="373" w:name="_Ref461715699"/>
       <w:r>
         <w:rPr>
           <w:b/>
@@ -46064,7 +46084,7 @@
         </w:rPr>
         <w:fldChar w:fldCharType="end"/>
       </w:r>
-      <w:bookmarkEnd w:id="372"/>
+      <w:bookmarkEnd w:id="373"/>
       <w:r>
         <w:rPr>
           <w:lang w:val="en-US"/>
@@ -46079,11 +46099,11 @@
           <w:lang w:val="en-US"/>
         </w:rPr>
       </w:pPr>
-      <w:bookmarkStart w:id="373" w:name="_Toc474158366"/>
-      <w:bookmarkStart w:id="374" w:name="_Ref476395695"/>
-      <w:bookmarkStart w:id="375" w:name="_Toc487275131"/>
-      <w:bookmarkStart w:id="376" w:name="_Toc487288018"/>
-      <w:bookmarkStart w:id="377" w:name="_Toc493432944"/>
+      <w:bookmarkStart w:id="374" w:name="_Toc474158366"/>
+      <w:bookmarkStart w:id="375" w:name="_Ref476395695"/>
+      <w:bookmarkStart w:id="376" w:name="_Toc487275131"/>
+      <w:bookmarkStart w:id="377" w:name="_Toc487288018"/>
+      <w:bookmarkStart w:id="378" w:name="_Toc493432944"/>
       <w:r>
         <w:rPr>
           <w:lang w:val="en-US"/>
@@ -46091,11 +46111,11 @@
         <w:lastRenderedPageBreak/>
         <w:t>Fitting a variogram model</w:t>
       </w:r>
-      <w:bookmarkEnd w:id="373"/>
       <w:bookmarkEnd w:id="374"/>
       <w:bookmarkEnd w:id="375"/>
       <w:bookmarkEnd w:id="376"/>
       <w:bookmarkEnd w:id="377"/>
+      <w:bookmarkEnd w:id="378"/>
     </w:p>
     <w:p>
       <w:pPr>
@@ -46572,7 +46592,7 @@
           <w:lang w:val="en-US"/>
         </w:rPr>
       </w:pPr>
-      <w:bookmarkStart w:id="378" w:name="_Ref461716598"/>
+      <w:bookmarkStart w:id="379" w:name="_Ref461716598"/>
       <w:r>
         <w:rPr>
           <w:b/>
@@ -46613,7 +46633,7 @@
         </w:rPr>
         <w:fldChar w:fldCharType="end"/>
       </w:r>
-      <w:bookmarkEnd w:id="378"/>
+      <w:bookmarkEnd w:id="379"/>
       <w:r>
         <w:rPr>
           <w:lang w:val="en-US"/>
@@ -46676,7 +46696,7 @@
           <w:lang w:val="en-US"/>
         </w:rPr>
       </w:pPr>
-      <w:bookmarkStart w:id="379" w:name="_Ref461871220"/>
+      <w:bookmarkStart w:id="380" w:name="_Ref461871220"/>
       <w:r>
         <w:rPr>
           <w:b/>
@@ -46717,7 +46737,7 @@
         </w:rPr>
         <w:fldChar w:fldCharType="end"/>
       </w:r>
-      <w:bookmarkEnd w:id="379"/>
+      <w:bookmarkEnd w:id="380"/>
       <w:r>
         <w:rPr>
           <w:lang w:val="en-US"/>
@@ -46738,22 +46758,22 @@
           <w:lang w:val="en-US"/>
         </w:rPr>
       </w:pPr>
-      <w:bookmarkStart w:id="380" w:name="_Ref466989002"/>
-      <w:bookmarkStart w:id="381" w:name="_Toc474158367"/>
-      <w:bookmarkStart w:id="382" w:name="_Toc487275132"/>
-      <w:bookmarkStart w:id="383" w:name="_Toc487288019"/>
-      <w:bookmarkStart w:id="384" w:name="_Toc493432945"/>
+      <w:bookmarkStart w:id="381" w:name="_Ref466989002"/>
+      <w:bookmarkStart w:id="382" w:name="_Toc474158367"/>
+      <w:bookmarkStart w:id="383" w:name="_Toc487275132"/>
+      <w:bookmarkStart w:id="384" w:name="_Toc487288019"/>
+      <w:bookmarkStart w:id="385" w:name="_Toc493432945"/>
       <w:r>
         <w:rPr>
           <w:lang w:val="en-US"/>
         </w:rPr>
         <w:t>Cross variograms</w:t>
       </w:r>
-      <w:bookmarkEnd w:id="380"/>
       <w:bookmarkEnd w:id="381"/>
       <w:bookmarkEnd w:id="382"/>
       <w:bookmarkEnd w:id="383"/>
       <w:bookmarkEnd w:id="384"/>
+      <w:bookmarkEnd w:id="385"/>
     </w:p>
     <w:p>
       <w:pPr>
@@ -46854,11 +46874,11 @@
           <w:lang w:val="en-US"/>
         </w:rPr>
       </w:pPr>
-      <w:bookmarkStart w:id="385" w:name="_Toc474158368"/>
-      <w:bookmarkStart w:id="386" w:name="_Ref481308036"/>
-      <w:bookmarkStart w:id="387" w:name="_Toc487275133"/>
-      <w:bookmarkStart w:id="388" w:name="_Toc487288020"/>
-      <w:bookmarkStart w:id="389" w:name="_Toc493432946"/>
+      <w:bookmarkStart w:id="386" w:name="_Toc474158368"/>
+      <w:bookmarkStart w:id="387" w:name="_Ref481308036"/>
+      <w:bookmarkStart w:id="388" w:name="_Toc487275133"/>
+      <w:bookmarkStart w:id="389" w:name="_Toc487288020"/>
+      <w:bookmarkStart w:id="390" w:name="_Toc493432946"/>
       <w:r>
         <w:rPr>
           <w:i/>
@@ -46873,11 +46893,11 @@
         </w:rPr>
         <w:t xml:space="preserve"> variogram models</w:t>
       </w:r>
-      <w:bookmarkEnd w:id="385"/>
       <w:bookmarkEnd w:id="386"/>
       <w:bookmarkEnd w:id="387"/>
       <w:bookmarkEnd w:id="388"/>
       <w:bookmarkEnd w:id="389"/>
+      <w:bookmarkEnd w:id="390"/>
     </w:p>
     <w:p>
       <w:pPr>
@@ -47047,7 +47067,7 @@
           <w:lang w:val="en-US"/>
         </w:rPr>
       </w:pPr>
-      <w:bookmarkStart w:id="390" w:name="_Ref466884476"/>
+      <w:bookmarkStart w:id="391" w:name="_Ref466884476"/>
       <w:r>
         <w:rPr>
           <w:b/>
@@ -47091,7 +47111,7 @@
         </w:rPr>
         <w:fldChar w:fldCharType="end"/>
       </w:r>
-      <w:bookmarkEnd w:id="390"/>
+      <w:bookmarkEnd w:id="391"/>
       <w:r>
         <w:rPr>
           <w:lang w:val="en-US"/>
@@ -47351,8 +47371,8 @@
           <w:lang w:val="en-US"/>
         </w:rPr>
       </w:pPr>
-      <w:bookmarkStart w:id="391" w:name="_Toc493432947"/>
-      <w:bookmarkStart w:id="392" w:name="_Toc474158369"/>
+      <w:bookmarkStart w:id="392" w:name="_Toc493432947"/>
+      <w:bookmarkStart w:id="393" w:name="_Toc474158369"/>
       <w:r>
         <w:rPr>
           <w:lang w:val="en-US"/>
@@ -47365,7 +47385,7 @@
         </w:rPr>
         <w:t>a realization ensemble in a single file</w:t>
       </w:r>
-      <w:bookmarkEnd w:id="391"/>
+      <w:bookmarkEnd w:id="392"/>
     </w:p>
     <w:p>
       <w:pPr>
@@ -47639,7 +47659,7 @@
           <w:lang w:val="en-US"/>
         </w:rPr>
       </w:pPr>
-      <w:bookmarkStart w:id="393" w:name="_Ref487379792"/>
+      <w:bookmarkStart w:id="394" w:name="_Ref487379792"/>
       <w:r>
         <w:rPr>
           <w:b/>
@@ -47680,7 +47700,7 @@
         </w:rPr>
         <w:fldChar w:fldCharType="end"/>
       </w:r>
-      <w:bookmarkEnd w:id="393"/>
+      <w:bookmarkEnd w:id="394"/>
       <w:r>
         <w:rPr>
           <w:lang w:val="en-US"/>
@@ -47695,7 +47715,7 @@
           <w:lang w:val="en-US"/>
         </w:rPr>
       </w:pPr>
-      <w:bookmarkStart w:id="394" w:name="_Toc493432948"/>
+      <w:bookmarkStart w:id="395" w:name="_Toc493432948"/>
       <w:r>
         <w:rPr>
           <w:lang w:val="en-US"/>
@@ -47708,7 +47728,7 @@
         </w:rPr>
         <w:t>across separate files</w:t>
       </w:r>
-      <w:bookmarkEnd w:id="394"/>
+      <w:bookmarkEnd w:id="395"/>
     </w:p>
     <w:p>
       <w:pPr>
@@ -47973,19 +47993,19 @@
           <w:lang w:val="en-US"/>
         </w:rPr>
       </w:pPr>
-      <w:bookmarkStart w:id="395" w:name="_Toc487275134"/>
-      <w:bookmarkStart w:id="396" w:name="_Toc487288021"/>
-      <w:bookmarkStart w:id="397" w:name="_Toc493432949"/>
+      <w:bookmarkStart w:id="396" w:name="_Toc487275134"/>
+      <w:bookmarkStart w:id="397" w:name="_Toc487288021"/>
+      <w:bookmarkStart w:id="398" w:name="_Toc493432949"/>
       <w:r>
         <w:rPr>
           <w:lang w:val="en-US"/>
         </w:rPr>
         <w:t>Estimation</w:t>
       </w:r>
-      <w:bookmarkEnd w:id="392"/>
-      <w:bookmarkEnd w:id="395"/>
+      <w:bookmarkEnd w:id="393"/>
       <w:bookmarkEnd w:id="396"/>
       <w:bookmarkEnd w:id="397"/>
+      <w:bookmarkEnd w:id="398"/>
     </w:p>
     <w:p>
       <w:pPr>
@@ -48122,22 +48142,22 @@
           <w:lang w:val="en-US"/>
         </w:rPr>
       </w:pPr>
-      <w:bookmarkStart w:id="398" w:name="_Ref467344848"/>
-      <w:bookmarkStart w:id="399" w:name="_Toc474158370"/>
-      <w:bookmarkStart w:id="400" w:name="_Toc487275135"/>
-      <w:bookmarkStart w:id="401" w:name="_Toc487288022"/>
-      <w:bookmarkStart w:id="402" w:name="_Toc493432950"/>
+      <w:bookmarkStart w:id="399" w:name="_Ref467344848"/>
+      <w:bookmarkStart w:id="400" w:name="_Toc474158370"/>
+      <w:bookmarkStart w:id="401" w:name="_Toc487275135"/>
+      <w:bookmarkStart w:id="402" w:name="_Toc487288022"/>
+      <w:bookmarkStart w:id="403" w:name="_Toc493432950"/>
       <w:r>
         <w:rPr>
           <w:lang w:val="en-US"/>
         </w:rPr>
         <w:t>Kriging</w:t>
       </w:r>
-      <w:bookmarkEnd w:id="398"/>
       <w:bookmarkEnd w:id="399"/>
       <w:bookmarkEnd w:id="400"/>
       <w:bookmarkEnd w:id="401"/>
       <w:bookmarkEnd w:id="402"/>
+      <w:bookmarkEnd w:id="403"/>
     </w:p>
     <w:p>
       <w:pPr>
@@ -48734,7 +48754,7 @@
           <w:lang w:val="en-US"/>
         </w:rPr>
       </w:pPr>
-      <w:bookmarkStart w:id="403" w:name="_Ref465009629"/>
+      <w:bookmarkStart w:id="404" w:name="_Ref465009629"/>
       <w:r>
         <w:rPr>
           <w:b/>
@@ -48775,7 +48795,7 @@
         </w:rPr>
         <w:fldChar w:fldCharType="end"/>
       </w:r>
-      <w:bookmarkEnd w:id="403"/>
+      <w:bookmarkEnd w:id="404"/>
       <w:r>
         <w:rPr>
           <w:lang w:val="en-US"/>
@@ -49277,18 +49297,18 @@
           <w:lang w:val="en-US"/>
         </w:rPr>
       </w:pPr>
-      <w:bookmarkStart w:id="404" w:name="_Toc487275136"/>
-      <w:bookmarkStart w:id="405" w:name="_Toc487288023"/>
-      <w:bookmarkStart w:id="406" w:name="_Toc493432951"/>
+      <w:bookmarkStart w:id="405" w:name="_Toc487275136"/>
+      <w:bookmarkStart w:id="406" w:name="_Toc487288023"/>
+      <w:bookmarkStart w:id="407" w:name="_Toc493432951"/>
       <w:r>
         <w:rPr>
           <w:lang w:val="en-US"/>
         </w:rPr>
         <w:t>Known issues</w:t>
       </w:r>
-      <w:bookmarkEnd w:id="404"/>
       <w:bookmarkEnd w:id="405"/>
       <w:bookmarkEnd w:id="406"/>
+      <w:bookmarkEnd w:id="407"/>
     </w:p>
     <w:p>
       <w:pPr>
@@ -49428,10 +49448,10 @@
           <w:lang w:val="en-US"/>
         </w:rPr>
       </w:pPr>
-      <w:bookmarkStart w:id="407" w:name="_Toc474158371"/>
-      <w:bookmarkStart w:id="408" w:name="_Toc487275137"/>
-      <w:bookmarkStart w:id="409" w:name="_Toc487288024"/>
-      <w:bookmarkStart w:id="410" w:name="_Toc493432952"/>
+      <w:bookmarkStart w:id="408" w:name="_Toc474158371"/>
+      <w:bookmarkStart w:id="409" w:name="_Toc487275137"/>
+      <w:bookmarkStart w:id="410" w:name="_Toc487288024"/>
+      <w:bookmarkStart w:id="411" w:name="_Toc493432952"/>
       <w:r>
         <w:rPr>
           <w:lang w:val="en-US"/>
@@ -49444,7 +49464,7 @@
         </w:rPr>
         <w:t xml:space="preserve"> (IK)</w:t>
       </w:r>
-      <w:bookmarkEnd w:id="407"/>
+      <w:bookmarkEnd w:id="408"/>
       <w:r>
         <w:rPr>
           <w:lang w:val="en-US"/>
@@ -49463,9 +49483,9 @@
         </w:rPr>
         <w:t>continuous variable</w:t>
       </w:r>
-      <w:bookmarkEnd w:id="408"/>
       <w:bookmarkEnd w:id="409"/>
       <w:bookmarkEnd w:id="410"/>
+      <w:bookmarkEnd w:id="411"/>
     </w:p>
     <w:p>
       <w:pPr>
@@ -50233,10 +50253,10 @@
           <w:lang w:val="en-US"/>
         </w:rPr>
       </w:pPr>
-      <w:bookmarkStart w:id="411" w:name="_Toc474158372"/>
-      <w:bookmarkStart w:id="412" w:name="_Toc487275138"/>
-      <w:bookmarkStart w:id="413" w:name="_Toc487288025"/>
-      <w:bookmarkStart w:id="414" w:name="_Toc493432953"/>
+      <w:bookmarkStart w:id="412" w:name="_Toc474158372"/>
+      <w:bookmarkStart w:id="413" w:name="_Toc487275138"/>
+      <w:bookmarkStart w:id="414" w:name="_Toc487288025"/>
+      <w:bookmarkStart w:id="415" w:name="_Toc493432953"/>
       <w:r>
         <w:rPr>
           <w:lang w:val="en-US"/>
@@ -50255,10 +50275,10 @@
         </w:rPr>
         <w:t xml:space="preserve"> for a continuous variable</w:t>
       </w:r>
-      <w:bookmarkEnd w:id="411"/>
       <w:bookmarkEnd w:id="412"/>
       <w:bookmarkEnd w:id="413"/>
       <w:bookmarkEnd w:id="414"/>
+      <w:bookmarkEnd w:id="415"/>
     </w:p>
     <w:p>
       <w:pPr>
@@ -50503,7 +50523,7 @@
           <w:lang w:val="en-US"/>
         </w:rPr>
       </w:pPr>
-      <w:bookmarkStart w:id="415" w:name="_Ref467336020"/>
+      <w:bookmarkStart w:id="416" w:name="_Ref467336020"/>
       <w:r>
         <w:rPr>
           <w:b/>
@@ -50544,7 +50564,7 @@
         </w:rPr>
         <w:fldChar w:fldCharType="end"/>
       </w:r>
-      <w:bookmarkEnd w:id="415"/>
+      <w:bookmarkEnd w:id="416"/>
       <w:r>
         <w:rPr>
           <w:lang w:val="en-US"/>
@@ -50720,7 +50740,7 @@
           <w:lang w:val="en-US"/>
         </w:rPr>
       </w:pPr>
-      <w:bookmarkStart w:id="416" w:name="_Ref467948149"/>
+      <w:bookmarkStart w:id="417" w:name="_Ref467948149"/>
       <w:r>
         <w:rPr>
           <w:b/>
@@ -50761,7 +50781,7 @@
         </w:rPr>
         <w:fldChar w:fldCharType="end"/>
       </w:r>
-      <w:bookmarkEnd w:id="416"/>
+      <w:bookmarkEnd w:id="417"/>
       <w:r>
         <w:rPr>
           <w:lang w:val="en-US"/>
@@ -50905,18 +50925,18 @@
           <w:lang w:val="en-US"/>
         </w:rPr>
       </w:pPr>
-      <w:bookmarkStart w:id="417" w:name="_Toc487275139"/>
-      <w:bookmarkStart w:id="418" w:name="_Toc487288026"/>
-      <w:bookmarkStart w:id="419" w:name="_Toc493432954"/>
+      <w:bookmarkStart w:id="418" w:name="_Toc487275139"/>
+      <w:bookmarkStart w:id="419" w:name="_Toc487288026"/>
+      <w:bookmarkStart w:id="420" w:name="_Toc493432954"/>
       <w:r>
         <w:rPr>
           <w:lang w:val="en-US"/>
         </w:rPr>
         <w:t>Running IK for a continuous variable</w:t>
       </w:r>
-      <w:bookmarkEnd w:id="417"/>
       <w:bookmarkEnd w:id="418"/>
       <w:bookmarkEnd w:id="419"/>
+      <w:bookmarkEnd w:id="420"/>
     </w:p>
     <w:p>
       <w:pPr>
@@ -51102,7 +51122,7 @@
           <w:lang w:val="en-US"/>
         </w:rPr>
       </w:pPr>
-      <w:bookmarkStart w:id="420" w:name="_Ref476499343"/>
+      <w:bookmarkStart w:id="421" w:name="_Ref476499343"/>
       <w:r>
         <w:rPr>
           <w:b/>
@@ -51143,7 +51163,7 @@
         </w:rPr>
         <w:fldChar w:fldCharType="end"/>
       </w:r>
-      <w:bookmarkEnd w:id="420"/>
+      <w:bookmarkEnd w:id="421"/>
       <w:r>
         <w:rPr>
           <w:lang w:val="en-US"/>
@@ -51596,7 +51616,7 @@
           <w:lang w:val="en-US"/>
         </w:rPr>
       </w:pPr>
-      <w:bookmarkStart w:id="421" w:name="_Ref476499777"/>
+      <w:bookmarkStart w:id="422" w:name="_Ref476499777"/>
       <w:r>
         <w:rPr>
           <w:b/>
@@ -51637,7 +51657,7 @@
         </w:rPr>
         <w:fldChar w:fldCharType="end"/>
       </w:r>
-      <w:bookmarkEnd w:id="421"/>
+      <w:bookmarkEnd w:id="422"/>
       <w:r>
         <w:rPr>
           <w:lang w:val="en-US"/>
@@ -51658,20 +51678,20 @@
           <w:lang w:val="en-US"/>
         </w:rPr>
       </w:pPr>
-      <w:bookmarkStart w:id="422" w:name="_Ref478906858"/>
-      <w:bookmarkStart w:id="423" w:name="_Toc487275140"/>
-      <w:bookmarkStart w:id="424" w:name="_Toc487288027"/>
-      <w:bookmarkStart w:id="425" w:name="_Toc493432955"/>
+      <w:bookmarkStart w:id="423" w:name="_Ref478906858"/>
+      <w:bookmarkStart w:id="424" w:name="_Toc487275140"/>
+      <w:bookmarkStart w:id="425" w:name="_Toc487288027"/>
+      <w:bookmarkStart w:id="426" w:name="_Toc493432955"/>
       <w:r>
         <w:rPr>
           <w:lang w:val="en-US"/>
         </w:rPr>
         <w:t>Post-processing the results</w:t>
       </w:r>
-      <w:bookmarkEnd w:id="422"/>
       <w:bookmarkEnd w:id="423"/>
       <w:bookmarkEnd w:id="424"/>
       <w:bookmarkEnd w:id="425"/>
+      <w:bookmarkEnd w:id="426"/>
     </w:p>
     <w:p>
       <w:pPr>
@@ -51816,7 +51836,7 @@
           <w:lang w:val="en-US"/>
         </w:rPr>
       </w:pPr>
-      <w:bookmarkStart w:id="426" w:name="_Ref479438152"/>
+      <w:bookmarkStart w:id="427" w:name="_Ref479438152"/>
       <w:r>
         <w:rPr>
           <w:b/>
@@ -51857,7 +51877,7 @@
         </w:rPr>
         <w:fldChar w:fldCharType="end"/>
       </w:r>
-      <w:bookmarkEnd w:id="426"/>
+      <w:bookmarkEnd w:id="427"/>
       <w:r>
         <w:rPr>
           <w:lang w:val="en-US"/>
@@ -52494,18 +52514,18 @@
           <w:lang w:val="en-US"/>
         </w:rPr>
       </w:pPr>
-      <w:bookmarkStart w:id="427" w:name="_Toc487275141"/>
-      <w:bookmarkStart w:id="428" w:name="_Toc487288028"/>
-      <w:bookmarkStart w:id="429" w:name="_Toc493432956"/>
+      <w:bookmarkStart w:id="428" w:name="_Toc487275141"/>
+      <w:bookmarkStart w:id="429" w:name="_Toc487288028"/>
+      <w:bookmarkStart w:id="430" w:name="_Toc493432956"/>
       <w:r>
         <w:rPr>
           <w:lang w:val="en-US"/>
         </w:rPr>
         <w:t>Known issues</w:t>
       </w:r>
-      <w:bookmarkEnd w:id="427"/>
       <w:bookmarkEnd w:id="428"/>
       <w:bookmarkEnd w:id="429"/>
+      <w:bookmarkEnd w:id="430"/>
     </w:p>
     <w:p>
       <w:pPr>
@@ -52622,18 +52642,18 @@
           <w:lang w:val="en-US"/>
         </w:rPr>
       </w:pPr>
-      <w:bookmarkStart w:id="430" w:name="_Toc487275142"/>
-      <w:bookmarkStart w:id="431" w:name="_Toc487288029"/>
-      <w:bookmarkStart w:id="432" w:name="_Toc493432957"/>
+      <w:bookmarkStart w:id="431" w:name="_Toc487275142"/>
+      <w:bookmarkStart w:id="432" w:name="_Toc487288029"/>
+      <w:bookmarkStart w:id="433" w:name="_Toc493432957"/>
       <w:r>
         <w:rPr>
           <w:lang w:val="en-US"/>
         </w:rPr>
         <w:t>IK for a categorical variable</w:t>
       </w:r>
-      <w:bookmarkEnd w:id="430"/>
       <w:bookmarkEnd w:id="431"/>
       <w:bookmarkEnd w:id="432"/>
+      <w:bookmarkEnd w:id="433"/>
     </w:p>
     <w:p>
       <w:pPr>
@@ -52891,20 +52911,20 @@
           <w:lang w:val="en-US"/>
         </w:rPr>
       </w:pPr>
-      <w:bookmarkStart w:id="433" w:name="_Toc474158373"/>
-      <w:bookmarkStart w:id="434" w:name="_Toc487275143"/>
-      <w:bookmarkStart w:id="435" w:name="_Toc487288030"/>
-      <w:bookmarkStart w:id="436" w:name="_Toc493432958"/>
+      <w:bookmarkStart w:id="434" w:name="_Toc474158373"/>
+      <w:bookmarkStart w:id="435" w:name="_Toc487275143"/>
+      <w:bookmarkStart w:id="436" w:name="_Toc487288030"/>
+      <w:bookmarkStart w:id="437" w:name="_Toc493432958"/>
       <w:r>
         <w:rPr>
           <w:lang w:val="en-US"/>
         </w:rPr>
         <w:t>Defining a class p.d.f. for a categorical variable</w:t>
       </w:r>
-      <w:bookmarkEnd w:id="433"/>
       <w:bookmarkEnd w:id="434"/>
       <w:bookmarkEnd w:id="435"/>
       <w:bookmarkEnd w:id="436"/>
+      <w:bookmarkEnd w:id="437"/>
     </w:p>
     <w:p>
       <w:pPr>
@@ -53115,7 +53135,7 @@
           <w:lang w:val="en-US"/>
         </w:rPr>
       </w:pPr>
-      <w:bookmarkStart w:id="437" w:name="_Ref476392829"/>
+      <w:bookmarkStart w:id="438" w:name="_Ref476392829"/>
       <w:r>
         <w:rPr>
           <w:b/>
@@ -53156,7 +53176,7 @@
         </w:rPr>
         <w:fldChar w:fldCharType="end"/>
       </w:r>
-      <w:bookmarkEnd w:id="437"/>
+      <w:bookmarkEnd w:id="438"/>
       <w:r>
         <w:rPr>
           <w:lang w:val="en-US"/>
@@ -53535,7 +53555,7 @@
           <w:lang w:val="en-US"/>
         </w:rPr>
       </w:pPr>
-      <w:bookmarkStart w:id="438" w:name="_Ref476393640"/>
+      <w:bookmarkStart w:id="439" w:name="_Ref476393640"/>
       <w:r>
         <w:rPr>
           <w:b/>
@@ -53576,7 +53596,7 @@
         </w:rPr>
         <w:fldChar w:fldCharType="end"/>
       </w:r>
-      <w:bookmarkEnd w:id="438"/>
+      <w:bookmarkEnd w:id="439"/>
       <w:r>
         <w:rPr>
           <w:lang w:val="en-US"/>
@@ -53591,10 +53611,10 @@
           <w:lang w:val="en-US"/>
         </w:rPr>
       </w:pPr>
-      <w:bookmarkStart w:id="439" w:name="_Toc474158374"/>
-      <w:bookmarkStart w:id="440" w:name="_Toc487275144"/>
-      <w:bookmarkStart w:id="441" w:name="_Toc487288031"/>
-      <w:bookmarkStart w:id="442" w:name="_Toc493432959"/>
+      <w:bookmarkStart w:id="440" w:name="_Toc474158374"/>
+      <w:bookmarkStart w:id="441" w:name="_Toc487275144"/>
+      <w:bookmarkStart w:id="442" w:name="_Toc487288031"/>
+      <w:bookmarkStart w:id="443" w:name="_Toc493432959"/>
       <w:r>
         <w:rPr>
           <w:lang w:val="en-US"/>
@@ -53619,10 +53639,10 @@
         </w:rPr>
         <w:t>al variable</w:t>
       </w:r>
-      <w:bookmarkEnd w:id="439"/>
       <w:bookmarkEnd w:id="440"/>
       <w:bookmarkEnd w:id="441"/>
       <w:bookmarkEnd w:id="442"/>
+      <w:bookmarkEnd w:id="443"/>
     </w:p>
     <w:p>
       <w:pPr>
@@ -54015,7 +54035,7 @@
           <w:lang w:val="en-US"/>
         </w:rPr>
       </w:pPr>
-      <w:bookmarkStart w:id="443" w:name="_Ref476395785"/>
+      <w:bookmarkStart w:id="444" w:name="_Ref476395785"/>
       <w:r>
         <w:rPr>
           <w:b/>
@@ -54056,7 +54076,7 @@
         </w:rPr>
         <w:fldChar w:fldCharType="end"/>
       </w:r>
-      <w:bookmarkEnd w:id="443"/>
+      <w:bookmarkEnd w:id="444"/>
       <w:r>
         <w:rPr>
           <w:lang w:val="en-US"/>
@@ -54351,7 +54371,7 @@
           <w:lang w:val="en-US"/>
         </w:rPr>
       </w:pPr>
-      <w:bookmarkStart w:id="444" w:name="_Ref476416202"/>
+      <w:bookmarkStart w:id="445" w:name="_Ref476416202"/>
       <w:r>
         <w:rPr>
           <w:b/>
@@ -54392,7 +54412,7 @@
         </w:rPr>
         <w:fldChar w:fldCharType="end"/>
       </w:r>
-      <w:bookmarkEnd w:id="444"/>
+      <w:bookmarkEnd w:id="445"/>
       <w:r>
         <w:rPr>
           <w:lang w:val="en-US"/>
@@ -54443,18 +54463,18 @@
           <w:lang w:val="en-US"/>
         </w:rPr>
       </w:pPr>
-      <w:bookmarkStart w:id="445" w:name="_Toc487275145"/>
-      <w:bookmarkStart w:id="446" w:name="_Toc487288032"/>
-      <w:bookmarkStart w:id="447" w:name="_Toc493432960"/>
+      <w:bookmarkStart w:id="446" w:name="_Toc487275145"/>
+      <w:bookmarkStart w:id="447" w:name="_Toc487288032"/>
+      <w:bookmarkStart w:id="448" w:name="_Toc493432960"/>
       <w:r>
         <w:rPr>
           <w:lang w:val="en-US"/>
         </w:rPr>
         <w:t>Creating a maximum likelihood facies map</w:t>
       </w:r>
-      <w:bookmarkEnd w:id="445"/>
       <w:bookmarkEnd w:id="446"/>
       <w:bookmarkEnd w:id="447"/>
+      <w:bookmarkEnd w:id="448"/>
     </w:p>
     <w:p>
       <w:pPr>
@@ -54653,7 +54673,7 @@
           <w:lang w:val="en-US"/>
         </w:rPr>
       </w:pPr>
-      <w:bookmarkStart w:id="448" w:name="_Ref477096805"/>
+      <w:bookmarkStart w:id="449" w:name="_Ref477096805"/>
       <w:r>
         <w:rPr>
           <w:b/>
@@ -54694,7 +54714,7 @@
         </w:rPr>
         <w:fldChar w:fldCharType="end"/>
       </w:r>
-      <w:bookmarkEnd w:id="448"/>
+      <w:bookmarkEnd w:id="449"/>
       <w:r>
         <w:rPr>
           <w:lang w:val="en-US"/>
@@ -54727,18 +54747,18 @@
           <w:lang w:val="en-US"/>
         </w:rPr>
       </w:pPr>
-      <w:bookmarkStart w:id="449" w:name="_Toc487275146"/>
-      <w:bookmarkStart w:id="450" w:name="_Toc487288033"/>
-      <w:bookmarkStart w:id="451" w:name="_Toc493432961"/>
+      <w:bookmarkStart w:id="450" w:name="_Toc487275146"/>
+      <w:bookmarkStart w:id="451" w:name="_Toc487288033"/>
+      <w:bookmarkStart w:id="452" w:name="_Toc493432961"/>
       <w:r>
         <w:rPr>
           <w:lang w:val="en-US"/>
         </w:rPr>
         <w:t>Known issues</w:t>
       </w:r>
-      <w:bookmarkEnd w:id="449"/>
       <w:bookmarkEnd w:id="450"/>
       <w:bookmarkEnd w:id="451"/>
+      <w:bookmarkEnd w:id="452"/>
     </w:p>
     <w:p>
       <w:pPr>
@@ -54871,9 +54891,9 @@
           <w:lang w:val="en-US"/>
         </w:rPr>
       </w:pPr>
-      <w:bookmarkStart w:id="452" w:name="_Toc487275147"/>
-      <w:bookmarkStart w:id="453" w:name="_Toc487288034"/>
-      <w:bookmarkStart w:id="454" w:name="_Toc493432962"/>
+      <w:bookmarkStart w:id="453" w:name="_Toc487275147"/>
+      <w:bookmarkStart w:id="454" w:name="_Toc487288034"/>
+      <w:bookmarkStart w:id="455" w:name="_Toc493432962"/>
       <w:r>
         <w:rPr>
           <w:lang w:val="en-US"/>
@@ -54916,9 +54936,9 @@
         </w:rPr>
         <w:t>alibration</w:t>
       </w:r>
-      <w:bookmarkEnd w:id="452"/>
       <w:bookmarkEnd w:id="453"/>
       <w:bookmarkEnd w:id="454"/>
+      <w:bookmarkEnd w:id="455"/>
     </w:p>
     <w:p>
       <w:pPr>
@@ -55095,7 +55115,7 @@
           <w:lang w:val="en-US"/>
         </w:rPr>
       </w:pPr>
-      <w:bookmarkStart w:id="455" w:name="_Ref480560523"/>
+      <w:bookmarkStart w:id="456" w:name="_Ref480560523"/>
       <w:r>
         <w:rPr>
           <w:b/>
@@ -55136,7 +55156,7 @@
         </w:rPr>
         <w:fldChar w:fldCharType="end"/>
       </w:r>
-      <w:bookmarkEnd w:id="455"/>
+      <w:bookmarkEnd w:id="456"/>
       <w:r>
         <w:rPr>
           <w:lang w:val="en-US"/>
@@ -55200,7 +55220,7 @@
           <w:lang w:val="en-US"/>
         </w:rPr>
       </w:pPr>
-      <w:bookmarkStart w:id="456" w:name="_Ref480560532"/>
+      <w:bookmarkStart w:id="457" w:name="_Ref480560532"/>
       <w:r>
         <w:rPr>
           <w:b/>
@@ -55241,7 +55261,7 @@
         </w:rPr>
         <w:fldChar w:fldCharType="end"/>
       </w:r>
-      <w:bookmarkEnd w:id="456"/>
+      <w:bookmarkEnd w:id="457"/>
       <w:r>
         <w:rPr>
           <w:lang w:val="en-US"/>
@@ -55582,18 +55602,18 @@
           <w:lang w:val="en-US"/>
         </w:rPr>
       </w:pPr>
-      <w:bookmarkStart w:id="457" w:name="_Toc487275148"/>
-      <w:bookmarkStart w:id="458" w:name="_Toc487288035"/>
-      <w:bookmarkStart w:id="459" w:name="_Toc493432963"/>
+      <w:bookmarkStart w:id="458" w:name="_Toc487275148"/>
+      <w:bookmarkStart w:id="459" w:name="_Toc487288035"/>
+      <w:bookmarkStart w:id="460" w:name="_Toc493432963"/>
       <w:r>
         <w:rPr>
           <w:lang w:val="en-US"/>
         </w:rPr>
         <w:t>Interpretation for categorical attributes</w:t>
       </w:r>
-      <w:bookmarkEnd w:id="457"/>
       <w:bookmarkEnd w:id="458"/>
       <w:bookmarkEnd w:id="459"/>
+      <w:bookmarkEnd w:id="460"/>
     </w:p>
     <w:p>
       <w:pPr>
@@ -55772,7 +55792,7 @@
           <w:lang w:val="en-US"/>
         </w:rPr>
       </w:pPr>
-      <w:bookmarkStart w:id="460" w:name="_Ref480561270"/>
+      <w:bookmarkStart w:id="461" w:name="_Ref480561270"/>
       <w:r>
         <w:rPr>
           <w:b/>
@@ -55813,7 +55833,7 @@
         </w:rPr>
         <w:fldChar w:fldCharType="end"/>
       </w:r>
-      <w:bookmarkEnd w:id="460"/>
+      <w:bookmarkEnd w:id="461"/>
       <w:r>
         <w:rPr>
           <w:lang w:val="en-US"/>
@@ -55840,9 +55860,9 @@
           <w:lang w:val="en-US"/>
         </w:rPr>
       </w:pPr>
-      <w:bookmarkStart w:id="461" w:name="_Toc487275149"/>
-      <w:bookmarkStart w:id="462" w:name="_Toc487288036"/>
-      <w:bookmarkStart w:id="463" w:name="_Toc493432964"/>
+      <w:bookmarkStart w:id="462" w:name="_Toc487275149"/>
+      <w:bookmarkStart w:id="463" w:name="_Toc487288036"/>
+      <w:bookmarkStart w:id="464" w:name="_Toc493432964"/>
       <w:r>
         <w:rPr>
           <w:lang w:val="en-US"/>
@@ -55862,9 +55882,9 @@
         </w:rPr>
         <w:t xml:space="preserve"> attributes</w:t>
       </w:r>
-      <w:bookmarkEnd w:id="461"/>
       <w:bookmarkEnd w:id="462"/>
       <w:bookmarkEnd w:id="463"/>
+      <w:bookmarkEnd w:id="464"/>
     </w:p>
     <w:p>
       <w:pPr>
@@ -56038,18 +56058,18 @@
           <w:lang w:val="en-US"/>
         </w:rPr>
       </w:pPr>
-      <w:bookmarkStart w:id="464" w:name="_Toc487275150"/>
-      <w:bookmarkStart w:id="465" w:name="_Toc487288037"/>
-      <w:bookmarkStart w:id="466" w:name="_Toc493432965"/>
+      <w:bookmarkStart w:id="465" w:name="_Toc487275150"/>
+      <w:bookmarkStart w:id="466" w:name="_Toc487288037"/>
+      <w:bookmarkStart w:id="467" w:name="_Toc493432965"/>
       <w:r>
         <w:rPr>
           <w:lang w:val="en-US"/>
         </w:rPr>
         <w:t>Multiple secondary data</w:t>
       </w:r>
-      <w:bookmarkEnd w:id="464"/>
       <w:bookmarkEnd w:id="465"/>
       <w:bookmarkEnd w:id="466"/>
+      <w:bookmarkEnd w:id="467"/>
     </w:p>
     <w:p>
       <w:pPr>
@@ -56072,18 +56092,18 @@
           <w:lang w:val="en-US"/>
         </w:rPr>
       </w:pPr>
-      <w:bookmarkStart w:id="467" w:name="_Toc487275151"/>
-      <w:bookmarkStart w:id="468" w:name="_Toc487288038"/>
-      <w:bookmarkStart w:id="469" w:name="_Toc493432966"/>
+      <w:bookmarkStart w:id="468" w:name="_Toc487275151"/>
+      <w:bookmarkStart w:id="469" w:name="_Toc487288038"/>
+      <w:bookmarkStart w:id="470" w:name="_Toc493432966"/>
       <w:r>
         <w:rPr>
           <w:lang w:val="en-US"/>
         </w:rPr>
         <w:t>Known issues</w:t>
       </w:r>
-      <w:bookmarkEnd w:id="467"/>
       <w:bookmarkEnd w:id="468"/>
       <w:bookmarkEnd w:id="469"/>
+      <w:bookmarkEnd w:id="470"/>
     </w:p>
     <w:p>
       <w:pPr>
@@ -56181,20 +56201,20 @@
           <w:lang w:val="en-US"/>
         </w:rPr>
       </w:pPr>
-      <w:bookmarkStart w:id="470" w:name="_Toc474158375"/>
-      <w:bookmarkStart w:id="471" w:name="_Toc487275152"/>
-      <w:bookmarkStart w:id="472" w:name="_Toc487288039"/>
-      <w:bookmarkStart w:id="473" w:name="_Toc493432967"/>
+      <w:bookmarkStart w:id="471" w:name="_Toc474158375"/>
+      <w:bookmarkStart w:id="472" w:name="_Toc487275152"/>
+      <w:bookmarkStart w:id="473" w:name="_Toc487288039"/>
+      <w:bookmarkStart w:id="474" w:name="_Toc493432967"/>
       <w:r>
         <w:rPr>
           <w:lang w:val="en-US"/>
         </w:rPr>
         <w:t>Cokriging</w:t>
       </w:r>
-      <w:bookmarkEnd w:id="470"/>
       <w:bookmarkEnd w:id="471"/>
       <w:bookmarkEnd w:id="472"/>
       <w:bookmarkEnd w:id="473"/>
+      <w:bookmarkEnd w:id="474"/>
     </w:p>
     <w:p>
       <w:pPr>
@@ -56253,20 +56273,20 @@
           <w:lang w:val="en-US"/>
         </w:rPr>
       </w:pPr>
-      <w:bookmarkStart w:id="474" w:name="_Toc474158376"/>
-      <w:bookmarkStart w:id="475" w:name="_Toc487275153"/>
-      <w:bookmarkStart w:id="476" w:name="_Toc487288040"/>
-      <w:bookmarkStart w:id="477" w:name="_Toc493432968"/>
+      <w:bookmarkStart w:id="475" w:name="_Toc474158376"/>
+      <w:bookmarkStart w:id="476" w:name="_Toc487275153"/>
+      <w:bookmarkStart w:id="477" w:name="_Toc487288040"/>
+      <w:bookmarkStart w:id="478" w:name="_Toc493432968"/>
       <w:r>
         <w:rPr>
           <w:lang w:val="en-US"/>
         </w:rPr>
         <w:t>Cokriging variography</w:t>
       </w:r>
-      <w:bookmarkEnd w:id="474"/>
       <w:bookmarkEnd w:id="475"/>
       <w:bookmarkEnd w:id="476"/>
       <w:bookmarkEnd w:id="477"/>
+      <w:bookmarkEnd w:id="478"/>
     </w:p>
     <w:p>
       <w:pPr>
@@ -56614,18 +56634,18 @@
           <w:lang w:val="en-US"/>
         </w:rPr>
       </w:pPr>
-      <w:bookmarkStart w:id="478" w:name="_Toc487275154"/>
-      <w:bookmarkStart w:id="479" w:name="_Toc487288041"/>
-      <w:bookmarkStart w:id="480" w:name="_Toc493432969"/>
+      <w:bookmarkStart w:id="479" w:name="_Toc487275154"/>
+      <w:bookmarkStart w:id="480" w:name="_Toc487288041"/>
+      <w:bookmarkStart w:id="481" w:name="_Toc493432969"/>
       <w:r>
         <w:rPr>
           <w:lang w:val="en-US"/>
         </w:rPr>
         <w:t>The Linear Model of Coregionalization (LMC)</w:t>
       </w:r>
-      <w:bookmarkEnd w:id="478"/>
       <w:bookmarkEnd w:id="479"/>
       <w:bookmarkEnd w:id="480"/>
+      <w:bookmarkEnd w:id="481"/>
     </w:p>
     <w:p>
       <w:pPr>
@@ -59901,9 +59921,9 @@
           <w:lang w:val="en-US"/>
         </w:rPr>
       </w:pPr>
-      <w:bookmarkStart w:id="481" w:name="_Toc487275155"/>
-      <w:bookmarkStart w:id="482" w:name="_Toc487288042"/>
-      <w:bookmarkStart w:id="483" w:name="_Toc493432970"/>
+      <w:bookmarkStart w:id="482" w:name="_Toc487275155"/>
+      <w:bookmarkStart w:id="483" w:name="_Toc487288042"/>
+      <w:bookmarkStart w:id="484" w:name="_Toc493432970"/>
       <w:r>
         <w:rPr>
           <w:lang w:val="en-US"/>
@@ -59916,9 +59936,9 @@
         </w:rPr>
         <w:t>cokb3d</w:t>
       </w:r>
-      <w:bookmarkEnd w:id="481"/>
       <w:bookmarkEnd w:id="482"/>
       <w:bookmarkEnd w:id="483"/>
+      <w:bookmarkEnd w:id="484"/>
     </w:p>
     <w:p>
       <w:pPr>
@@ -60156,7 +60176,7 @@
           <w:lang w:val="en-US"/>
         </w:rPr>
       </w:pPr>
-      <w:bookmarkStart w:id="484" w:name="_Ref481307688"/>
+      <w:bookmarkStart w:id="485" w:name="_Ref481307688"/>
       <w:r>
         <w:rPr>
           <w:b/>
@@ -60197,7 +60217,7 @@
         </w:rPr>
         <w:fldChar w:fldCharType="end"/>
       </w:r>
-      <w:bookmarkEnd w:id="484"/>
+      <w:bookmarkEnd w:id="485"/>
       <w:r>
         <w:rPr>
           <w:lang w:val="en-US"/>
@@ -60376,7 +60396,7 @@
           <w:lang w:val="en-US"/>
         </w:rPr>
       </w:pPr>
-      <w:bookmarkStart w:id="485" w:name="_Toc493432971"/>
+      <w:bookmarkStart w:id="486" w:name="_Toc493432971"/>
       <w:r>
         <w:rPr>
           <w:lang w:val="en-US"/>
@@ -60389,7 +60409,7 @@
         </w:rPr>
         <w:t xml:space="preserve"> of a grid (NDV estimation)</w:t>
       </w:r>
-      <w:bookmarkEnd w:id="485"/>
+      <w:bookmarkEnd w:id="486"/>
     </w:p>
     <w:p>
       <w:pPr>
@@ -60629,7 +60649,7 @@
           <w:lang w:val="en-US"/>
         </w:rPr>
       </w:pPr>
-      <w:bookmarkStart w:id="486" w:name="_Ref488051838"/>
+      <w:bookmarkStart w:id="487" w:name="_Ref488051838"/>
       <w:r>
         <w:rPr>
           <w:b/>
@@ -60670,7 +60690,7 @@
         </w:rPr>
         <w:fldChar w:fldCharType="end"/>
       </w:r>
-      <w:bookmarkEnd w:id="486"/>
+      <w:bookmarkEnd w:id="487"/>
       <w:r>
         <w:rPr>
           <w:b/>
@@ -60869,10 +60889,10 @@
           <w:lang w:val="en-US"/>
         </w:rPr>
       </w:pPr>
-      <w:bookmarkStart w:id="487" w:name="_Toc474158377"/>
-      <w:bookmarkStart w:id="488" w:name="_Toc487275156"/>
-      <w:bookmarkStart w:id="489" w:name="_Toc487288043"/>
-      <w:bookmarkStart w:id="490" w:name="_Toc493432972"/>
+      <w:bookmarkStart w:id="488" w:name="_Toc474158377"/>
+      <w:bookmarkStart w:id="489" w:name="_Toc487275156"/>
+      <w:bookmarkStart w:id="490" w:name="_Toc487288043"/>
+      <w:bookmarkStart w:id="491" w:name="_Toc493432972"/>
       <w:r>
         <w:rPr>
           <w:lang w:val="en-US"/>
@@ -60921,10 +60941,10 @@
         </w:rPr>
         <w:t xml:space="preserve"> estimation</w:t>
       </w:r>
-      <w:bookmarkEnd w:id="487"/>
       <w:bookmarkEnd w:id="488"/>
       <w:bookmarkEnd w:id="489"/>
       <w:bookmarkEnd w:id="490"/>
+      <w:bookmarkEnd w:id="491"/>
     </w:p>
     <w:p>
       <w:pPr>
@@ -61078,22 +61098,22 @@
           <w:lang w:val="en-US"/>
         </w:rPr>
       </w:pPr>
-      <w:bookmarkStart w:id="491" w:name="_Ref466988920"/>
-      <w:bookmarkStart w:id="492" w:name="_Toc474158378"/>
-      <w:bookmarkStart w:id="493" w:name="_Toc487275157"/>
-      <w:bookmarkStart w:id="494" w:name="_Toc487288044"/>
-      <w:bookmarkStart w:id="495" w:name="_Toc493432973"/>
+      <w:bookmarkStart w:id="492" w:name="_Ref466988920"/>
+      <w:bookmarkStart w:id="493" w:name="_Toc474158378"/>
+      <w:bookmarkStart w:id="494" w:name="_Toc487275157"/>
+      <w:bookmarkStart w:id="495" w:name="_Toc487288044"/>
+      <w:bookmarkStart w:id="496" w:name="_Toc493432973"/>
       <w:r>
         <w:rPr>
           <w:lang w:val="en-US"/>
         </w:rPr>
         <w:t>Simulation</w:t>
       </w:r>
-      <w:bookmarkEnd w:id="491"/>
       <w:bookmarkEnd w:id="492"/>
       <w:bookmarkEnd w:id="493"/>
       <w:bookmarkEnd w:id="494"/>
       <w:bookmarkEnd w:id="495"/>
+      <w:bookmarkEnd w:id="496"/>
     </w:p>
     <w:p>
       <w:pPr>
@@ -61317,8 +61337,6 @@
         </w:rPr>
         <w:t xml:space="preserve"> program.</w:t>
       </w:r>
-      <w:bookmarkStart w:id="496" w:name="_GoBack"/>
-      <w:bookmarkEnd w:id="496"/>
     </w:p>
     <w:p>
       <w:pPr>
@@ -62288,6 +62306,7 @@
         <w:docPartUnique/>
       </w:docPartObj>
     </w:sdtPr>
+    <w:sdtEndPr/>
     <w:sdtContent>
       <w:p>
         <w:pPr>
@@ -62307,7 +62326,7 @@
           <w:rPr>
             <w:noProof/>
           </w:rPr>
-          <w:t>73</w:t>
+          <w:t>8</w:t>
         </w:r>
         <w:r>
           <w:fldChar w:fldCharType="end"/>
@@ -64861,7 +64880,7 @@
 </file>
 
 <file path=customXml/itemProps1.xml><?xml version="1.0" encoding="utf-8"?>
-<ds:datastoreItem xmlns:ds="http://schemas.openxmlformats.org/officeDocument/2006/customXml" ds:itemID="{836BEF32-FCF9-4FDD-BBE2-21D305EE0863}">
+<ds:datastoreItem xmlns:ds="http://schemas.openxmlformats.org/officeDocument/2006/customXml" ds:itemID="{48676E47-4315-41F9-9E7B-4E4583055454}">
   <ds:schemaRefs>
     <ds:schemaRef ds:uri="http://schemas.openxmlformats.org/officeDocument/2006/bibliography"/>
   </ds:schemaRefs>

</xml_diff>

<commit_message>
Command line argument -no3d to disable the 3D Viewer.
</commit_message>
<xml_diff>
--- a/docs/GammaRayManual.docx
+++ b/docs/GammaRayManual.docx
@@ -17258,7 +17258,19 @@
         <w:rPr>
           <w:lang w:val="en-US"/>
         </w:rPr>
-        <w:t xml:space="preserve"> (you need to enable Qt support in VTK configuration)</w:t>
+        <w:t xml:space="preserve"> (you need to enable Qt support in VTK configuration</w:t>
+      </w:r>
+      <w:r>
+        <w:rPr>
+          <w:lang w:val="en-US"/>
+        </w:rPr>
+        <w:t xml:space="preserve"> before compiling VTK</w:t>
+      </w:r>
+      <w:r>
+        <w:rPr>
+          <w:lang w:val="en-US"/>
+        </w:rPr>
+        <w:t>)</w:t>
       </w:r>
       <w:r>
         <w:rPr>
@@ -17481,7 +17493,19 @@
         <w:rPr>
           <w:lang w:val="en-US"/>
         </w:rPr>
-        <w:t>) that works in cycles.  When you start configuring (e.g. with CMake GUI) you start filling</w:t>
+        <w:t>) that works in cycles.  When you start configuring (e.g. with CMake GUI</w:t>
+      </w:r>
+      <w:r>
+        <w:rPr>
+          <w:lang w:val="en-US"/>
+        </w:rPr>
+        <w:t xml:space="preserve"> or CCMake</w:t>
+      </w:r>
+      <w:r>
+        <w:rPr>
+          <w:lang w:val="en-US"/>
+        </w:rPr>
+        <w:t>) you start filling</w:t>
       </w:r>
       <w:r>
         <w:rPr>
@@ -30117,7 +30141,7 @@
           </mc:Choice>
           <mc:Fallback>
             <w:pict>
-              <v:shapetype w14:anchorId="54FAD234" id="_x0000_t32" coordsize="21600,21600" o:spt="32" o:oned="t" path="m,l21600,21600e" filled="f">
+              <v:shapetype w14:anchorId="036D6318" id="_x0000_t32" coordsize="21600,21600" o:spt="32" o:oned="t" path="m,l21600,21600e" filled="f">
                 <v:path arrowok="t" fillok="f" o:connecttype="none"/>
                 <o:lock v:ext="edit" shapetype="t"/>
               </v:shapetype>
@@ -30194,7 +30218,7 @@
           </mc:Choice>
           <mc:Fallback>
             <w:pict>
-              <v:shape w14:anchorId="27BF5FE7" id="Conector de seta reta 29" o:spid="_x0000_s1026" type="#_x0000_t32" style="position:absolute;margin-left:311.65pt;margin-top:154pt;width:34.6pt;height:31.9pt;flip:y;z-index:251750912;visibility:visible;mso-wrap-style:square;mso-width-percent:0;mso-height-percent:0;mso-wrap-distance-left:9pt;mso-wrap-distance-top:0;mso-wrap-distance-right:9pt;mso-wrap-distance-bottom:0;mso-position-horizontal:absolute;mso-position-horizontal-relative:text;mso-position-vertical:absolute;mso-position-vertical-relative:text;mso-width-percent:0;mso-height-percent:0;mso-width-relative:margin;mso-height-relative:margin" o:gfxdata="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" strokecolor="#5b9bd5 [3204]" strokeweight=".5pt">
+              <v:shape w14:anchorId="22AEB140" id="Conector de seta reta 29" o:spid="_x0000_s1026" type="#_x0000_t32" style="position:absolute;margin-left:311.65pt;margin-top:154pt;width:34.6pt;height:31.9pt;flip:y;z-index:251750912;visibility:visible;mso-wrap-style:square;mso-width-percent:0;mso-height-percent:0;mso-wrap-distance-left:9pt;mso-wrap-distance-top:0;mso-wrap-distance-right:9pt;mso-wrap-distance-bottom:0;mso-position-horizontal:absolute;mso-position-horizontal-relative:text;mso-position-vertical:absolute;mso-position-vertical-relative:text;mso-width-percent:0;mso-height-percent:0;mso-width-relative:margin;mso-height-relative:margin" o:gfxdata="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" strokecolor="#5b9bd5 [3204]" strokeweight=".5pt">
                 <v:stroke endarrow="open" joinstyle="miter"/>
               </v:shape>
             </w:pict>
@@ -30267,7 +30291,7 @@
           </mc:Choice>
           <mc:Fallback>
             <w:pict>
-              <v:shape w14:anchorId="07E939A7" id="Conector de seta reta 28" o:spid="_x0000_s1026" type="#_x0000_t32" style="position:absolute;margin-left:313.65pt;margin-top:137.7pt;width:32.55pt;height:8.85pt;flip:y;z-index:251713024;visibility:visible;mso-wrap-style:square;mso-width-percent:0;mso-height-percent:0;mso-wrap-distance-left:9pt;mso-wrap-distance-top:0;mso-wrap-distance-right:9pt;mso-wrap-distance-bottom:0;mso-position-horizontal:absolute;mso-position-horizontal-relative:text;mso-position-vertical:absolute;mso-position-vertical-relative:text;mso-width-percent:0;mso-height-percent:0;mso-width-relative:margin;mso-height-relative:margin" o:gfxdata="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" strokecolor="#5b9bd5 [3204]" strokeweight=".5pt">
+              <v:shape w14:anchorId="51780B83" id="Conector de seta reta 28" o:spid="_x0000_s1026" type="#_x0000_t32" style="position:absolute;margin-left:313.65pt;margin-top:137.7pt;width:32.55pt;height:8.85pt;flip:y;z-index:251713024;visibility:visible;mso-wrap-style:square;mso-width-percent:0;mso-height-percent:0;mso-wrap-distance-left:9pt;mso-wrap-distance-top:0;mso-wrap-distance-right:9pt;mso-wrap-distance-bottom:0;mso-position-horizontal:absolute;mso-position-horizontal-relative:text;mso-position-vertical:absolute;mso-position-vertical-relative:text;mso-width-percent:0;mso-height-percent:0;mso-width-relative:margin;mso-height-relative:margin" o:gfxdata="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" strokecolor="#5b9bd5 [3204]" strokeweight=".5pt">
                 <v:stroke endarrow="open" joinstyle="miter"/>
               </v:shape>
             </w:pict>
@@ -30340,7 +30364,7 @@
           </mc:Choice>
           <mc:Fallback>
             <w:pict>
-              <v:shape w14:anchorId="3061C29B" id="Conector de seta reta 86" o:spid="_x0000_s1026" type="#_x0000_t32" style="position:absolute;margin-left:314.35pt;margin-top:31.05pt;width:21.05pt;height:4.75pt;z-index:251771392;visibility:visible;mso-wrap-style:square;mso-width-percent:0;mso-height-percent:0;mso-wrap-distance-left:9pt;mso-wrap-distance-top:0;mso-wrap-distance-right:9pt;mso-wrap-distance-bottom:0;mso-position-horizontal:absolute;mso-position-horizontal-relative:text;mso-position-vertical:absolute;mso-position-vertical-relative:text;mso-width-percent:0;mso-height-percent:0;mso-width-relative:margin;mso-height-relative:margin" o:gfxdata="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" strokecolor="#5b9bd5 [3204]" strokeweight=".5pt">
+              <v:shape w14:anchorId="739F1673" id="Conector de seta reta 86" o:spid="_x0000_s1026" type="#_x0000_t32" style="position:absolute;margin-left:314.35pt;margin-top:31.05pt;width:21.05pt;height:4.75pt;z-index:251771392;visibility:visible;mso-wrap-style:square;mso-width-percent:0;mso-height-percent:0;mso-wrap-distance-left:9pt;mso-wrap-distance-top:0;mso-wrap-distance-right:9pt;mso-wrap-distance-bottom:0;mso-position-horizontal:absolute;mso-position-horizontal-relative:text;mso-position-vertical:absolute;mso-position-vertical-relative:text;mso-width-percent:0;mso-height-percent:0;mso-width-relative:margin;mso-height-relative:margin" o:gfxdata="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" strokecolor="#5b9bd5 [3204]" strokeweight=".5pt">
                 <v:stroke endarrow="open" joinstyle="miter"/>
               </v:shape>
             </w:pict>
@@ -30413,7 +30437,7 @@
           </mc:Choice>
           <mc:Fallback>
             <w:pict>
-              <v:shape w14:anchorId="000D5C6A" id="Conector de seta reta 85" o:spid="_x0000_s1026" type="#_x0000_t32" style="position:absolute;margin-left:313pt;margin-top:68.4pt;width:20.35pt;height:10.85pt;z-index:251765248;visibility:visible;mso-wrap-style:square;mso-width-percent:0;mso-height-percent:0;mso-wrap-distance-left:9pt;mso-wrap-distance-top:0;mso-wrap-distance-right:9pt;mso-wrap-distance-bottom:0;mso-position-horizontal:absolute;mso-position-horizontal-relative:text;mso-position-vertical:absolute;mso-position-vertical-relative:text;mso-width-percent:0;mso-height-percent:0;mso-width-relative:margin;mso-height-relative:margin" o:gfxdata="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" strokecolor="#5b9bd5 [3204]" strokeweight=".5pt">
+              <v:shape w14:anchorId="4B32678C" id="Conector de seta reta 85" o:spid="_x0000_s1026" type="#_x0000_t32" style="position:absolute;margin-left:313pt;margin-top:68.4pt;width:20.35pt;height:10.85pt;z-index:251765248;visibility:visible;mso-wrap-style:square;mso-width-percent:0;mso-height-percent:0;mso-wrap-distance-left:9pt;mso-wrap-distance-top:0;mso-wrap-distance-right:9pt;mso-wrap-distance-bottom:0;mso-position-horizontal:absolute;mso-position-horizontal-relative:text;mso-position-vertical:absolute;mso-position-vertical-relative:text;mso-width-percent:0;mso-height-percent:0;mso-width-relative:margin;mso-height-relative:margin" o:gfxdata="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" strokecolor="#5b9bd5 [3204]" strokeweight=".5pt">
                 <v:stroke endarrow="open" joinstyle="miter"/>
               </v:shape>
             </w:pict>
@@ -30485,7 +30509,7 @@
           </mc:Choice>
           <mc:Fallback>
             <w:pict>
-              <v:shapetype w14:anchorId="3D671236" id="_x0000_t87" coordsize="21600,21600" o:spt="87" adj="1800,10800" path="m21600,qx10800@0l10800@2qy0@11,10800@3l10800@1qy21600,21600e" filled="f">
+              <v:shapetype w14:anchorId="05E240D7" id="_x0000_t87" coordsize="21600,21600" o:spt="87" adj="1800,10800" path="m21600,qx10800@0l10800@2qy0@11,10800@3l10800@1qy21600,21600e" filled="f">
                 <v:formulas>
                   <v:f eqn="val #0"/>
                   <v:f eqn="sum 21600 0 #0"/>
@@ -30581,7 +30605,7 @@
           </mc:Choice>
           <mc:Fallback>
             <w:pict>
-              <v:shape w14:anchorId="68E3F4E1" id="Chave esquerda 26" o:spid="_x0000_s1026" type="#_x0000_t87" style="position:absolute;margin-left:335.6pt;margin-top:52.75pt;width:16.3pt;height:56.35pt;z-index:251647488;visibility:visible;mso-wrap-style:square;mso-width-percent:0;mso-height-percent:0;mso-wrap-distance-left:9pt;mso-wrap-distance-top:0;mso-wrap-distance-right:9pt;mso-wrap-distance-bottom:0;mso-position-horizontal:absolute;mso-position-horizontal-relative:text;mso-position-vertical:absolute;mso-position-vertical-relative:text;mso-width-percent:0;mso-height-percent:0;mso-width-relative:margin;mso-height-relative:margin;v-text-anchor:middle" o:gfxdata="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" adj="521" strokecolor="#5b9bd5 [3204]" strokeweight=".5pt">
+              <v:shape w14:anchorId="04F57F4C" id="Chave esquerda 26" o:spid="_x0000_s1026" type="#_x0000_t87" style="position:absolute;margin-left:335.6pt;margin-top:52.75pt;width:16.3pt;height:56.35pt;z-index:251647488;visibility:visible;mso-wrap-style:square;mso-width-percent:0;mso-height-percent:0;mso-wrap-distance-left:9pt;mso-wrap-distance-top:0;mso-wrap-distance-right:9pt;mso-wrap-distance-bottom:0;mso-position-horizontal:absolute;mso-position-horizontal-relative:text;mso-position-vertical:absolute;mso-position-vertical-relative:text;mso-width-percent:0;mso-height-percent:0;mso-width-relative:margin;mso-height-relative:margin;v-text-anchor:middle" o:gfxdata="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" adj="521" strokecolor="#5b9bd5 [3204]" strokeweight=".5pt">
                 <v:stroke joinstyle="miter"/>
               </v:shape>
             </w:pict>
@@ -30922,7 +30946,7 @@
           </mc:Choice>
           <mc:Fallback>
             <w:pict>
-              <v:shape w14:anchorId="1B64CD86" id="Conector de seta reta 27" o:spid="_x0000_s1026" type="#_x0000_t32" style="position:absolute;margin-left:315.05pt;margin-top:114.5pt;width:29.9pt;height:4.85pt;z-index:251679232;visibility:visible;mso-wrap-style:square;mso-width-percent:0;mso-height-percent:0;mso-wrap-distance-left:9pt;mso-wrap-distance-top:0;mso-wrap-distance-right:9pt;mso-wrap-distance-bottom:0;mso-position-horizontal:absolute;mso-position-horizontal-relative:text;mso-position-vertical:absolute;mso-position-vertical-relative:text;mso-width-percent:0;mso-height-percent:0;mso-width-relative:margin;mso-height-relative:margin" o:gfxdata="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" strokecolor="#5b9bd5 [3204]" strokeweight=".5pt">
+              <v:shape w14:anchorId="004373CC" id="Conector de seta reta 27" o:spid="_x0000_s1026" type="#_x0000_t32" style="position:absolute;margin-left:315.05pt;margin-top:114.5pt;width:29.9pt;height:4.85pt;z-index:251679232;visibility:visible;mso-wrap-style:square;mso-width-percent:0;mso-height-percent:0;mso-wrap-distance-left:9pt;mso-wrap-distance-top:0;mso-wrap-distance-right:9pt;mso-wrap-distance-bottom:0;mso-position-horizontal:absolute;mso-position-horizontal-relative:text;mso-position-vertical:absolute;mso-position-vertical-relative:text;mso-width-percent:0;mso-height-percent:0;mso-width-relative:margin;mso-height-relative:margin" o:gfxdata="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" strokecolor="#5b9bd5 [3204]" strokeweight=".5pt">
                 <v:stroke endarrow="open" joinstyle="miter"/>
               </v:shape>
             </w:pict>
@@ -32258,6 +32282,12 @@
         </w:rPr>
         <w:t xml:space="preserve">  This crash may also ensue with critically large grids when switching the display mode to wireframe (pressing ‘W’ key), which is more memory demanding.</w:t>
       </w:r>
+      <w:r>
+        <w:rPr>
+          <w:lang w:val="en-US"/>
+        </w:rPr>
+        <w:t xml:space="preserve">  This issue is less likely if GammaRay is compiled in 64-bit, since it is less prone to memory fragmentation (2GB limit). </w:t>
+      </w:r>
     </w:p>
     <w:p>
       <w:pPr>
@@ -32329,6 +32359,9 @@
     </w:p>
     <w:p>
       <w:pPr>
+        <w:pBdr>
+          <w:bottom w:val="single" w:sz="12" w:space="1" w:color="auto"/>
+        </w:pBdr>
         <w:jc w:val="both"/>
         <w:rPr>
           <w:lang w:val="en-US"/>
@@ -32465,19 +32498,176 @@
     </w:p>
     <w:p>
       <w:pPr>
+        <w:jc w:val="both"/>
+        <w:rPr>
+          <w:lang w:val="en-US"/>
+        </w:rPr>
+      </w:pPr>
+      <w:r>
+        <w:rPr>
+          <w:lang w:val="en-US"/>
+        </w:rPr>
+        <w:t xml:space="preserve">Problem: Upon launching, a VTK window pops up with several error messages, after which the 3D Viewer becomes blank, does not update or the program </w:t>
+      </w:r>
+      <w:r>
+        <w:rPr>
+          <w:lang w:val="en-US"/>
+        </w:rPr>
+        <w:t xml:space="preserve">simply </w:t>
+      </w:r>
+      <w:r>
+        <w:rPr>
+          <w:lang w:val="en-US"/>
+        </w:rPr>
+        <w:t>crashes.</w:t>
+      </w:r>
+    </w:p>
+    <w:p>
+      <w:pPr>
+        <w:jc w:val="both"/>
+        <w:rPr>
+          <w:lang w:val="en-US"/>
+        </w:rPr>
+      </w:pPr>
+      <w:r>
+        <w:rPr>
+          <w:lang w:val="en-US"/>
+        </w:rPr>
+        <w:t>Possible cause: Incorrect video driver support for OpenGL 2.  This has been observed when running GammaRay in virtual machines.  Virtual machines provide a graphics adapter to a virtual graphics card that interfaces to the actual graphics system of the host computer. Or, you may have an exceptionally old graphics driver.</w:t>
+      </w:r>
+    </w:p>
+    <w:p>
+      <w:pPr>
+        <w:jc w:val="both"/>
+        <w:rPr>
+          <w:lang w:val="en-US"/>
+        </w:rPr>
+      </w:pPr>
+      <w:r>
+        <w:rPr>
+          <w:lang w:val="en-US"/>
+        </w:rPr>
+        <w:t>Solutions: a) Update the graphics driver of the s</w:t>
+      </w:r>
+      <w:bookmarkStart w:id="192" w:name="_GoBack"/>
+      <w:bookmarkEnd w:id="192"/>
+      <w:r>
+        <w:rPr>
+          <w:lang w:val="en-US"/>
+        </w:rPr>
+        <w:t xml:space="preserve">ystem. b) Re-compile VTK (Section </w:t>
+      </w:r>
+      <w:r>
+        <w:rPr>
+          <w:lang w:val="en-US"/>
+        </w:rPr>
+        <w:fldChar w:fldCharType="begin"/>
+      </w:r>
+      <w:r>
+        <w:rPr>
+          <w:lang w:val="en-US"/>
+        </w:rPr>
+        <w:instrText xml:space="preserve"> REF _Ref488597040 \r \h </w:instrText>
+      </w:r>
+      <w:r>
+        <w:rPr>
+          <w:lang w:val="en-US"/>
+        </w:rPr>
+      </w:r>
+      <w:r>
+        <w:rPr>
+          <w:lang w:val="en-US"/>
+        </w:rPr>
+        <w:fldChar w:fldCharType="separate"/>
+      </w:r>
+      <w:r>
+        <w:rPr>
+          <w:lang w:val="en-US"/>
+        </w:rPr>
+        <w:t>2.3.7</w:t>
+      </w:r>
+      <w:r>
+        <w:rPr>
+          <w:lang w:val="en-US"/>
+        </w:rPr>
+        <w:fldChar w:fldCharType="end"/>
+      </w:r>
+      <w:r>
+        <w:rPr>
+          <w:lang w:val="en-US"/>
+        </w:rPr>
+        <w:t>), changing the backend (</w:t>
+      </w:r>
+      <w:r>
+        <w:rPr>
+          <w:rStyle w:val="SourceCodeChar"/>
+        </w:rPr>
+        <w:t>VTK_RENDERING_BACKEND</w:t>
+      </w:r>
+      <w:r>
+        <w:rPr>
+          <w:lang w:val="en-US"/>
+        </w:rPr>
+        <w:t xml:space="preserve"> configuration variable) from </w:t>
+      </w:r>
+      <w:r>
+        <w:rPr>
+          <w:rStyle w:val="SourceCodeChar"/>
+        </w:rPr>
+        <w:t>OpenGL 2</w:t>
+      </w:r>
+      <w:r>
+        <w:rPr>
+          <w:lang w:val="en-US"/>
+        </w:rPr>
+        <w:t xml:space="preserve"> to </w:t>
+      </w:r>
+      <w:r>
+        <w:rPr>
+          <w:rStyle w:val="SourceCodeChar"/>
+        </w:rPr>
+        <w:t>OpenGL</w:t>
+      </w:r>
+      <w:r>
+        <w:rPr>
+          <w:lang w:val="en-US"/>
+        </w:rPr>
+        <w:t>.  c) Disable the 3D Viewer</w:t>
+      </w:r>
+      <w:r>
+        <w:rPr>
+          <w:lang w:val="en-US"/>
+        </w:rPr>
+        <w:t xml:space="preserve"> upon launching GammaRay: </w:t>
+      </w:r>
+      <w:r>
+        <w:rPr>
+          <w:rStyle w:val="SourceCodeChar"/>
+        </w:rPr>
+        <w:t>GammaRay –no3d</w:t>
+      </w:r>
+      <w:r>
+        <w:rPr>
+          <w:lang w:val="en-US"/>
+        </w:rPr>
+        <w:t>.</w:t>
+      </w:r>
+    </w:p>
+    <w:p>
+      <w:pPr>
         <w:pStyle w:val="Ttulo2"/>
         <w:rPr>
           <w:lang w:val="en-US"/>
         </w:rPr>
       </w:pPr>
-      <w:bookmarkStart w:id="192" w:name="_Toc493432906"/>
+      <w:bookmarkStart w:id="193" w:name="_Toc493432906"/>
       <w:r>
         <w:rPr>
           <w:lang w:val="en-US"/>
         </w:rPr>
         <w:t>Known issues trying to launch the program</w:t>
       </w:r>
-      <w:bookmarkEnd w:id="192"/>
+      <w:bookmarkEnd w:id="193"/>
     </w:p>
     <w:p>
       <w:pPr>
@@ -32689,6 +32879,7 @@
         <w:rPr>
           <w:lang w:val="en-US"/>
         </w:rPr>
+        <w:lastRenderedPageBreak/>
         <w:t>POSSIBLE SOLUTION: Try to rename the</w:t>
       </w:r>
       <w:r>
@@ -32711,20 +32902,20 @@
           <w:lang w:val="en-US"/>
         </w:rPr>
       </w:pPr>
-      <w:bookmarkStart w:id="193" w:name="_Toc474158339"/>
-      <w:bookmarkStart w:id="194" w:name="_Toc487275098"/>
-      <w:bookmarkStart w:id="195" w:name="_Toc487287984"/>
-      <w:bookmarkStart w:id="196" w:name="_Toc493432907"/>
+      <w:bookmarkStart w:id="194" w:name="_Toc474158339"/>
+      <w:bookmarkStart w:id="195" w:name="_Toc487275098"/>
+      <w:bookmarkStart w:id="196" w:name="_Toc487287984"/>
+      <w:bookmarkStart w:id="197" w:name="_Toc493432907"/>
       <w:r>
         <w:rPr>
           <w:lang w:val="en-US"/>
         </w:rPr>
         <w:t>Exploratory data analysis</w:t>
       </w:r>
-      <w:bookmarkEnd w:id="193"/>
       <w:bookmarkEnd w:id="194"/>
       <w:bookmarkEnd w:id="195"/>
       <w:bookmarkEnd w:id="196"/>
+      <w:bookmarkEnd w:id="197"/>
     </w:p>
     <w:p>
       <w:pPr>
@@ -32801,20 +32992,20 @@
           <w:lang w:val="en-US"/>
         </w:rPr>
       </w:pPr>
-      <w:bookmarkStart w:id="197" w:name="_Toc474158340"/>
-      <w:bookmarkStart w:id="198" w:name="_Toc487275099"/>
-      <w:bookmarkStart w:id="199" w:name="_Toc487287985"/>
-      <w:bookmarkStart w:id="200" w:name="_Toc493432908"/>
+      <w:bookmarkStart w:id="198" w:name="_Toc474158340"/>
+      <w:bookmarkStart w:id="199" w:name="_Toc487275099"/>
+      <w:bookmarkStart w:id="200" w:name="_Toc487287985"/>
+      <w:bookmarkStart w:id="201" w:name="_Toc493432908"/>
       <w:r>
         <w:rPr>
           <w:lang w:val="en-US"/>
         </w:rPr>
         <w:t>Map / data display</w:t>
       </w:r>
-      <w:bookmarkEnd w:id="197"/>
       <w:bookmarkEnd w:id="198"/>
       <w:bookmarkEnd w:id="199"/>
       <w:bookmarkEnd w:id="200"/>
+      <w:bookmarkEnd w:id="201"/>
     </w:p>
     <w:p>
       <w:pPr>
@@ -32987,14 +33178,7 @@
         <w:rPr>
           <w:lang w:val="en-US"/>
         </w:rPr>
-        <w:t xml:space="preserve">if the user manually changes the default </w:t>
-      </w:r>
-      <w:r>
-        <w:rPr>
-          <w:lang w:val="en-US"/>
-        </w:rPr>
-        <w:lastRenderedPageBreak/>
-        <w:t xml:space="preserve">x, y, z in the parameter dialog (click on the </w:t>
+        <w:t xml:space="preserve">if the user manually changes the default x, y, z in the parameter dialog (click on the </w:t>
       </w:r>
       <w:r>
         <w:rPr>
@@ -33375,7 +33559,7 @@
           <w:lang w:val="en-US"/>
         </w:rPr>
       </w:pPr>
-      <w:bookmarkStart w:id="201" w:name="_Ref461621617"/>
+      <w:bookmarkStart w:id="202" w:name="_Ref461621617"/>
       <w:r>
         <w:rPr>
           <w:b/>
@@ -33416,7 +33600,7 @@
         </w:rPr>
         <w:fldChar w:fldCharType="end"/>
       </w:r>
-      <w:bookmarkEnd w:id="201"/>
+      <w:bookmarkEnd w:id="202"/>
       <w:r>
         <w:rPr>
           <w:lang w:val="en-US"/>
@@ -33434,6 +33618,7 @@
           <w:noProof/>
           <w:lang w:eastAsia="pt-BR"/>
         </w:rPr>
+        <w:lastRenderedPageBreak/>
         <w:drawing>
           <wp:inline distT="0" distB="0" distL="0" distR="0" wp14:anchorId="5DC18C1C" wp14:editId="6528E9CF">
             <wp:extent cx="3808674" cy="2879131"/>
@@ -33479,7 +33664,7 @@
           <w:lang w:val="en-US"/>
         </w:rPr>
       </w:pPr>
-      <w:bookmarkStart w:id="202" w:name="_Ref461696780"/>
+      <w:bookmarkStart w:id="203" w:name="_Ref461696780"/>
       <w:r>
         <w:rPr>
           <w:b/>
@@ -33520,7 +33705,7 @@
         </w:rPr>
         <w:fldChar w:fldCharType="end"/>
       </w:r>
-      <w:bookmarkEnd w:id="202"/>
+      <w:bookmarkEnd w:id="203"/>
       <w:r>
         <w:rPr>
           <w:lang w:val="en-US"/>
@@ -33535,18 +33720,18 @@
           <w:lang w:val="en-US"/>
         </w:rPr>
       </w:pPr>
-      <w:bookmarkStart w:id="203" w:name="_Toc487275100"/>
-      <w:bookmarkStart w:id="204" w:name="_Toc487287986"/>
-      <w:bookmarkStart w:id="205" w:name="_Toc493432909"/>
+      <w:bookmarkStart w:id="204" w:name="_Toc487275100"/>
+      <w:bookmarkStart w:id="205" w:name="_Toc487287986"/>
+      <w:bookmarkStart w:id="206" w:name="_Toc493432909"/>
       <w:r>
         <w:rPr>
           <w:lang w:val="en-US"/>
         </w:rPr>
         <w:t>Known issues</w:t>
       </w:r>
-      <w:bookmarkEnd w:id="203"/>
       <w:bookmarkEnd w:id="204"/>
       <w:bookmarkEnd w:id="205"/>
+      <w:bookmarkEnd w:id="206"/>
     </w:p>
     <w:p>
       <w:pPr>
@@ -33572,7 +33757,6 @@
         <w:rPr>
           <w:lang w:val="en-US"/>
         </w:rPr>
-        <w:lastRenderedPageBreak/>
         <w:t xml:space="preserve">Possible cause: Large data set.  Certain versions of </w:t>
       </w:r>
       <w:r>
@@ -33760,22 +33944,22 @@
           <w:lang w:val="en-US"/>
         </w:rPr>
       </w:pPr>
-      <w:bookmarkStart w:id="206" w:name="_Ref466994790"/>
-      <w:bookmarkStart w:id="207" w:name="_Toc474158341"/>
-      <w:bookmarkStart w:id="208" w:name="_Toc487275101"/>
-      <w:bookmarkStart w:id="209" w:name="_Toc487287987"/>
-      <w:bookmarkStart w:id="210" w:name="_Toc493432910"/>
+      <w:bookmarkStart w:id="207" w:name="_Ref466994790"/>
+      <w:bookmarkStart w:id="208" w:name="_Toc474158341"/>
+      <w:bookmarkStart w:id="209" w:name="_Toc487275101"/>
+      <w:bookmarkStart w:id="210" w:name="_Toc487287987"/>
+      <w:bookmarkStart w:id="211" w:name="_Toc493432910"/>
       <w:r>
         <w:rPr>
           <w:lang w:val="en-US"/>
         </w:rPr>
         <w:t>Histogram</w:t>
       </w:r>
-      <w:bookmarkEnd w:id="206"/>
       <w:bookmarkEnd w:id="207"/>
       <w:bookmarkEnd w:id="208"/>
       <w:bookmarkEnd w:id="209"/>
       <w:bookmarkEnd w:id="210"/>
+      <w:bookmarkEnd w:id="211"/>
     </w:p>
     <w:p>
       <w:pPr>
@@ -34104,18 +34288,18 @@
           <w:lang w:val="en-US"/>
         </w:rPr>
       </w:pPr>
-      <w:bookmarkStart w:id="211" w:name="_Toc487275102"/>
-      <w:bookmarkStart w:id="212" w:name="_Toc487287988"/>
-      <w:bookmarkStart w:id="213" w:name="_Toc493432911"/>
+      <w:bookmarkStart w:id="212" w:name="_Toc487275102"/>
+      <w:bookmarkStart w:id="213" w:name="_Toc487287988"/>
+      <w:bookmarkStart w:id="214" w:name="_Toc493432911"/>
       <w:r>
         <w:rPr>
           <w:lang w:val="en-US"/>
         </w:rPr>
         <w:t>Known issues</w:t>
       </w:r>
-      <w:bookmarkEnd w:id="211"/>
       <w:bookmarkEnd w:id="212"/>
       <w:bookmarkEnd w:id="213"/>
+      <w:bookmarkEnd w:id="214"/>
     </w:p>
     <w:p>
       <w:pPr>
@@ -34252,6 +34436,7 @@
         <w:rPr>
           <w:lang w:val="en-US"/>
         </w:rPr>
+        <w:lastRenderedPageBreak/>
         <w:t>Solution: Try setting trimming limits different from those set automatically by GammaRay: for example, range not containing zero.</w:t>
       </w:r>
     </w:p>
@@ -34262,7 +34447,7 @@
           <w:lang w:val="en-US"/>
         </w:rPr>
       </w:pPr>
-      <w:bookmarkStart w:id="214" w:name="_Toc474158343"/>
+      <w:bookmarkStart w:id="215" w:name="_Toc474158343"/>
       <w:r>
         <w:rPr>
           <w:lang w:val="en-US"/>
@@ -34436,19 +34621,19 @@
           <w:lang w:val="en-US"/>
         </w:rPr>
       </w:pPr>
-      <w:bookmarkStart w:id="215" w:name="_Toc487275103"/>
-      <w:bookmarkStart w:id="216" w:name="_Toc487287989"/>
-      <w:bookmarkStart w:id="217" w:name="_Toc493432912"/>
+      <w:bookmarkStart w:id="216" w:name="_Toc487275103"/>
+      <w:bookmarkStart w:id="217" w:name="_Toc487287989"/>
+      <w:bookmarkStart w:id="218" w:name="_Toc493432912"/>
       <w:r>
         <w:rPr>
           <w:lang w:val="en-US"/>
         </w:rPr>
         <w:t>Crossplot</w:t>
       </w:r>
-      <w:bookmarkEnd w:id="214"/>
       <w:bookmarkEnd w:id="215"/>
       <w:bookmarkEnd w:id="216"/>
       <w:bookmarkEnd w:id="217"/>
+      <w:bookmarkEnd w:id="218"/>
     </w:p>
     <w:p>
       <w:pPr>
@@ -34536,7 +34721,6 @@
           <w:noProof/>
           <w:lang w:eastAsia="pt-BR"/>
         </w:rPr>
-        <w:lastRenderedPageBreak/>
         <w:drawing>
           <wp:inline distT="0" distB="0" distL="0" distR="0" wp14:anchorId="72DCA099" wp14:editId="1509FEF4">
             <wp:extent cx="3927945" cy="2969292"/>
@@ -34582,7 +34766,7 @@
           <w:lang w:val="en-US"/>
         </w:rPr>
       </w:pPr>
-      <w:bookmarkStart w:id="218" w:name="_Ref461624082"/>
+      <w:bookmarkStart w:id="219" w:name="_Ref461624082"/>
       <w:r>
         <w:rPr>
           <w:b/>
@@ -34623,7 +34807,7 @@
         </w:rPr>
         <w:fldChar w:fldCharType="end"/>
       </w:r>
-      <w:bookmarkEnd w:id="218"/>
+      <w:bookmarkEnd w:id="219"/>
       <w:r>
         <w:rPr>
           <w:lang w:val="en-US"/>
@@ -34730,22 +34914,22 @@
           <w:lang w:val="en-US"/>
         </w:rPr>
       </w:pPr>
-      <w:bookmarkStart w:id="219" w:name="_Ref467343883"/>
-      <w:bookmarkStart w:id="220" w:name="_Toc474158344"/>
-      <w:bookmarkStart w:id="221" w:name="_Toc487275104"/>
-      <w:bookmarkStart w:id="222" w:name="_Toc487287990"/>
-      <w:bookmarkStart w:id="223" w:name="_Toc493432913"/>
+      <w:bookmarkStart w:id="220" w:name="_Ref467343883"/>
+      <w:bookmarkStart w:id="221" w:name="_Toc474158344"/>
+      <w:bookmarkStart w:id="222" w:name="_Toc487275104"/>
+      <w:bookmarkStart w:id="223" w:name="_Toc487287990"/>
+      <w:bookmarkStart w:id="224" w:name="_Toc493432913"/>
       <w:r>
         <w:rPr>
           <w:lang w:val="en-US"/>
         </w:rPr>
         <w:t>Probability plot</w:t>
       </w:r>
-      <w:bookmarkEnd w:id="219"/>
       <w:bookmarkEnd w:id="220"/>
       <w:bookmarkEnd w:id="221"/>
       <w:bookmarkEnd w:id="222"/>
       <w:bookmarkEnd w:id="223"/>
+      <w:bookmarkEnd w:id="224"/>
     </w:p>
     <w:p>
       <w:pPr>
@@ -34812,7 +34996,14 @@
         <w:rPr>
           <w:lang w:val="en-US"/>
         </w:rPr>
-        <w:t>Thus, n</w:t>
+        <w:t xml:space="preserve">Thus, </w:t>
+      </w:r>
+      <w:r>
+        <w:rPr>
+          <w:lang w:val="en-US"/>
+        </w:rPr>
+        <w:lastRenderedPageBreak/>
+        <w:t>n</w:t>
       </w:r>
       <w:r>
         <w:rPr>
@@ -34937,7 +35128,6 @@
           <w:noProof/>
           <w:lang w:eastAsia="pt-BR"/>
         </w:rPr>
-        <w:lastRenderedPageBreak/>
         <w:drawing>
           <wp:inline distT="0" distB="0" distL="0" distR="0" wp14:anchorId="3B868360" wp14:editId="326ABE36">
             <wp:extent cx="3958213" cy="3355451"/>
@@ -34983,7 +35173,7 @@
           <w:lang w:val="en-US"/>
         </w:rPr>
       </w:pPr>
-      <w:bookmarkStart w:id="224" w:name="_Ref464408886"/>
+      <w:bookmarkStart w:id="225" w:name="_Ref464408886"/>
       <w:r>
         <w:rPr>
           <w:b/>
@@ -35024,7 +35214,7 @@
         </w:rPr>
         <w:fldChar w:fldCharType="end"/>
       </w:r>
-      <w:bookmarkEnd w:id="224"/>
+      <w:bookmarkEnd w:id="225"/>
       <w:r>
         <w:rPr>
           <w:lang w:val="en-US"/>
@@ -35075,20 +35265,20 @@
           <w:lang w:val="en-US"/>
         </w:rPr>
       </w:pPr>
-      <w:bookmarkStart w:id="225" w:name="_Toc474158345"/>
-      <w:bookmarkStart w:id="226" w:name="_Toc487275105"/>
-      <w:bookmarkStart w:id="227" w:name="_Toc487287991"/>
-      <w:bookmarkStart w:id="228" w:name="_Toc493432914"/>
+      <w:bookmarkStart w:id="226" w:name="_Toc474158345"/>
+      <w:bookmarkStart w:id="227" w:name="_Toc487275105"/>
+      <w:bookmarkStart w:id="228" w:name="_Toc487287991"/>
+      <w:bookmarkStart w:id="229" w:name="_Toc493432914"/>
       <w:r>
         <w:rPr>
           <w:lang w:val="en-US"/>
         </w:rPr>
         <w:t>Q-Q and P-P plots</w:t>
       </w:r>
-      <w:bookmarkEnd w:id="225"/>
       <w:bookmarkEnd w:id="226"/>
       <w:bookmarkEnd w:id="227"/>
       <w:bookmarkEnd w:id="228"/>
+      <w:bookmarkEnd w:id="229"/>
     </w:p>
     <w:p>
       <w:pPr>
@@ -35414,7 +35604,7 @@
           <w:lang w:val="en-US"/>
         </w:rPr>
       </w:pPr>
-      <w:bookmarkStart w:id="229" w:name="_Ref464917809"/>
+      <w:bookmarkStart w:id="230" w:name="_Ref464917809"/>
       <w:r>
         <w:rPr>
           <w:b/>
@@ -35455,7 +35645,7 @@
         </w:rPr>
         <w:fldChar w:fldCharType="end"/>
       </w:r>
-      <w:bookmarkEnd w:id="229"/>
+      <w:bookmarkEnd w:id="230"/>
       <w:r>
         <w:rPr>
           <w:lang w:val="en-US"/>
@@ -35518,7 +35708,7 @@
           <w:lang w:val="en-US"/>
         </w:rPr>
       </w:pPr>
-      <w:bookmarkStart w:id="230" w:name="_Ref464918058"/>
+      <w:bookmarkStart w:id="231" w:name="_Ref464918058"/>
       <w:r>
         <w:rPr>
           <w:b/>
@@ -35559,7 +35749,7 @@
         </w:rPr>
         <w:fldChar w:fldCharType="end"/>
       </w:r>
-      <w:bookmarkEnd w:id="230"/>
+      <w:bookmarkEnd w:id="231"/>
       <w:r>
         <w:rPr>
           <w:lang w:val="en-US"/>
@@ -35628,22 +35818,22 @@
           <w:lang w:val="en-US"/>
         </w:rPr>
       </w:pPr>
-      <w:bookmarkStart w:id="231" w:name="_Ref466988951"/>
-      <w:bookmarkStart w:id="232" w:name="_Toc474158346"/>
-      <w:bookmarkStart w:id="233" w:name="_Toc487275106"/>
-      <w:bookmarkStart w:id="234" w:name="_Toc487287992"/>
-      <w:bookmarkStart w:id="235" w:name="_Toc493432915"/>
+      <w:bookmarkStart w:id="232" w:name="_Ref466988951"/>
+      <w:bookmarkStart w:id="233" w:name="_Toc474158346"/>
+      <w:bookmarkStart w:id="234" w:name="_Toc487275106"/>
+      <w:bookmarkStart w:id="235" w:name="_Toc487287992"/>
+      <w:bookmarkStart w:id="236" w:name="_Toc493432915"/>
       <w:r>
         <w:rPr>
           <w:lang w:val="en-US"/>
         </w:rPr>
         <w:t>Univariate distribution modeling</w:t>
       </w:r>
-      <w:bookmarkEnd w:id="231"/>
       <w:bookmarkEnd w:id="232"/>
       <w:bookmarkEnd w:id="233"/>
       <w:bookmarkEnd w:id="234"/>
       <w:bookmarkEnd w:id="235"/>
+      <w:bookmarkEnd w:id="236"/>
     </w:p>
     <w:p>
       <w:pPr>
@@ -35882,7 +36072,7 @@
           <w:lang w:val="en-US"/>
         </w:rPr>
       </w:pPr>
-      <w:bookmarkStart w:id="236" w:name="_Ref462579406"/>
+      <w:bookmarkStart w:id="237" w:name="_Ref462579406"/>
       <w:r>
         <w:rPr>
           <w:b/>
@@ -35923,7 +36113,7 @@
         </w:rPr>
         <w:fldChar w:fldCharType="end"/>
       </w:r>
-      <w:bookmarkEnd w:id="236"/>
+      <w:bookmarkEnd w:id="237"/>
       <w:r>
         <w:rPr>
           <w:lang w:val="en-US"/>
@@ -36403,7 +36593,7 @@
           <w:lang w:val="en-US"/>
         </w:rPr>
       </w:pPr>
-      <w:bookmarkStart w:id="237" w:name="_Ref462579702"/>
+      <w:bookmarkStart w:id="238" w:name="_Ref462579702"/>
       <w:r>
         <w:rPr>
           <w:b/>
@@ -36444,7 +36634,7 @@
         </w:rPr>
         <w:fldChar w:fldCharType="end"/>
       </w:r>
-      <w:bookmarkEnd w:id="237"/>
+      <w:bookmarkEnd w:id="238"/>
       <w:r>
         <w:rPr>
           <w:lang w:val="en-US"/>
@@ -36530,7 +36720,7 @@
           <w:lang w:val="en-US"/>
         </w:rPr>
       </w:pPr>
-      <w:bookmarkStart w:id="238" w:name="_Ref463801715"/>
+      <w:bookmarkStart w:id="239" w:name="_Ref463801715"/>
       <w:r>
         <w:rPr>
           <w:b/>
@@ -36571,7 +36761,7 @@
         </w:rPr>
         <w:fldChar w:fldCharType="end"/>
       </w:r>
-      <w:bookmarkEnd w:id="238"/>
+      <w:bookmarkEnd w:id="239"/>
       <w:r>
         <w:rPr>
           <w:lang w:val="en-US"/>
@@ -36629,18 +36819,18 @@
           <w:lang w:val="en-US"/>
         </w:rPr>
       </w:pPr>
-      <w:bookmarkStart w:id="239" w:name="_Toc487275107"/>
-      <w:bookmarkStart w:id="240" w:name="_Toc487287993"/>
-      <w:bookmarkStart w:id="241" w:name="_Toc493432916"/>
+      <w:bookmarkStart w:id="240" w:name="_Toc487275107"/>
+      <w:bookmarkStart w:id="241" w:name="_Toc487287993"/>
+      <w:bookmarkStart w:id="242" w:name="_Toc493432916"/>
       <w:r>
         <w:rPr>
           <w:lang w:val="en-US"/>
         </w:rPr>
         <w:t>Known issues</w:t>
       </w:r>
-      <w:bookmarkEnd w:id="239"/>
       <w:bookmarkEnd w:id="240"/>
       <w:bookmarkEnd w:id="241"/>
+      <w:bookmarkEnd w:id="242"/>
     </w:p>
     <w:p>
       <w:pPr>
@@ -36771,22 +36961,22 @@
           <w:lang w:val="en-US"/>
         </w:rPr>
       </w:pPr>
-      <w:bookmarkStart w:id="242" w:name="_Toc474158348"/>
-      <w:bookmarkStart w:id="243" w:name="_Ref487092315"/>
-      <w:bookmarkStart w:id="244" w:name="_Toc487275108"/>
-      <w:bookmarkStart w:id="245" w:name="_Toc487287994"/>
-      <w:bookmarkStart w:id="246" w:name="_Toc493432917"/>
+      <w:bookmarkStart w:id="243" w:name="_Toc474158348"/>
+      <w:bookmarkStart w:id="244" w:name="_Ref487092315"/>
+      <w:bookmarkStart w:id="245" w:name="_Toc487275108"/>
+      <w:bookmarkStart w:id="246" w:name="_Toc487287994"/>
+      <w:bookmarkStart w:id="247" w:name="_Toc493432917"/>
       <w:r>
         <w:rPr>
           <w:lang w:val="en-US"/>
         </w:rPr>
         <w:t>Bivariate distribution modeling</w:t>
       </w:r>
-      <w:bookmarkEnd w:id="242"/>
       <w:bookmarkEnd w:id="243"/>
       <w:bookmarkEnd w:id="244"/>
       <w:bookmarkEnd w:id="245"/>
       <w:bookmarkEnd w:id="246"/>
+      <w:bookmarkEnd w:id="247"/>
     </w:p>
     <w:p>
       <w:pPr>
@@ -37243,7 +37433,7 @@
           <w:lang w:val="en-US"/>
         </w:rPr>
       </w:pPr>
-      <w:bookmarkStart w:id="247" w:name="_Ref463103541"/>
+      <w:bookmarkStart w:id="248" w:name="_Ref463103541"/>
       <w:r>
         <w:rPr>
           <w:b/>
@@ -37284,7 +37474,7 @@
         </w:rPr>
         <w:fldChar w:fldCharType="end"/>
       </w:r>
-      <w:bookmarkEnd w:id="247"/>
+      <w:bookmarkEnd w:id="248"/>
       <w:r>
         <w:rPr>
           <w:lang w:val="en-US"/>
@@ -37347,7 +37537,7 @@
           <w:lang w:val="en-US"/>
         </w:rPr>
       </w:pPr>
-      <w:bookmarkStart w:id="248" w:name="_Ref464319668"/>
+      <w:bookmarkStart w:id="249" w:name="_Ref464319668"/>
       <w:r>
         <w:rPr>
           <w:b/>
@@ -37388,7 +37578,7 @@
         </w:rPr>
         <w:fldChar w:fldCharType="end"/>
       </w:r>
-      <w:bookmarkEnd w:id="248"/>
+      <w:bookmarkEnd w:id="249"/>
       <w:r>
         <w:rPr>
           <w:lang w:val="en-US"/>
@@ -37565,7 +37755,7 @@
           <w:lang w:val="en-US"/>
         </w:rPr>
       </w:pPr>
-      <w:bookmarkStart w:id="249" w:name="_Ref464400757"/>
+      <w:bookmarkStart w:id="250" w:name="_Ref464400757"/>
       <w:r>
         <w:rPr>
           <w:b/>
@@ -37606,7 +37796,7 @@
         </w:rPr>
         <w:fldChar w:fldCharType="end"/>
       </w:r>
-      <w:bookmarkEnd w:id="249"/>
+      <w:bookmarkEnd w:id="250"/>
       <w:r>
         <w:rPr>
           <w:lang w:val="en-US"/>
@@ -37628,18 +37818,18 @@
           <w:lang w:val="en-US"/>
         </w:rPr>
       </w:pPr>
-      <w:bookmarkStart w:id="250" w:name="_Toc487275109"/>
-      <w:bookmarkStart w:id="251" w:name="_Toc487287995"/>
-      <w:bookmarkStart w:id="252" w:name="_Toc493432918"/>
+      <w:bookmarkStart w:id="251" w:name="_Toc487275109"/>
+      <w:bookmarkStart w:id="252" w:name="_Toc487287995"/>
+      <w:bookmarkStart w:id="253" w:name="_Toc493432918"/>
       <w:r>
         <w:rPr>
           <w:lang w:val="en-US"/>
         </w:rPr>
         <w:t>Known issues</w:t>
       </w:r>
-      <w:bookmarkEnd w:id="250"/>
       <w:bookmarkEnd w:id="251"/>
       <w:bookmarkEnd w:id="252"/>
+      <w:bookmarkEnd w:id="253"/>
     </w:p>
     <w:p>
       <w:pPr>
@@ -37942,15 +38132,15 @@
           <w:lang w:val="en-US"/>
         </w:rPr>
       </w:pPr>
-      <w:bookmarkStart w:id="253" w:name="_Toc493432919"/>
-      <w:bookmarkStart w:id="254" w:name="_Toc474158350"/>
+      <w:bookmarkStart w:id="254" w:name="_Toc493432919"/>
+      <w:bookmarkStart w:id="255" w:name="_Toc474158350"/>
       <w:r>
         <w:rPr>
           <w:lang w:val="en-US"/>
         </w:rPr>
         <w:t>Histograms of realizations</w:t>
       </w:r>
-      <w:bookmarkEnd w:id="253"/>
+      <w:bookmarkEnd w:id="254"/>
     </w:p>
     <w:p>
       <w:pPr>
@@ -38195,7 +38385,7 @@
           <w:lang w:val="en-US"/>
         </w:rPr>
       </w:pPr>
-      <w:bookmarkStart w:id="255" w:name="_Ref487789054"/>
+      <w:bookmarkStart w:id="256" w:name="_Ref487789054"/>
       <w:r>
         <w:rPr>
           <w:b/>
@@ -38236,233 +38426,233 @@
         </w:rPr>
         <w:fldChar w:fldCharType="end"/>
       </w:r>
+      <w:bookmarkEnd w:id="256"/>
+      <w:r>
+        <w:rPr>
+          <w:lang w:val="en-US"/>
+        </w:rPr>
+        <w:t xml:space="preserve"> Histograms of a realization ensemble (black) plotted along with a reference histogram (red)</w:t>
+      </w:r>
+      <w:r>
+        <w:rPr>
+          <w:noProof/>
+          <w:lang w:val="en-US"/>
+        </w:rPr>
+        <w:t>.</w:t>
+      </w:r>
+    </w:p>
+    <w:p>
+      <w:pPr>
+        <w:pStyle w:val="Ttulo2"/>
+        <w:rPr>
+          <w:lang w:val="en-US"/>
+        </w:rPr>
+      </w:pPr>
+      <w:bookmarkStart w:id="257" w:name="_Toc487287996"/>
+      <w:bookmarkStart w:id="258" w:name="_Toc493432920"/>
+      <w:r>
+        <w:rPr>
+          <w:lang w:val="en-US"/>
+        </w:rPr>
+        <w:t>Known issues with plots</w:t>
+      </w:r>
+      <w:bookmarkEnd w:id="257"/>
+      <w:r>
+        <w:rPr>
+          <w:lang w:val="en-US"/>
+        </w:rPr>
+        <w:t xml:space="preserve"> (</w:t>
+      </w:r>
+      <w:r>
+        <w:rPr>
+          <w:rStyle w:val="SourceCodeChar"/>
+        </w:rPr>
+        <w:t>*plt</w:t>
+      </w:r>
+      <w:r>
+        <w:rPr>
+          <w:lang w:val="en-US"/>
+        </w:rPr>
+        <w:t xml:space="preserve"> programs in general)</w:t>
+      </w:r>
+      <w:bookmarkEnd w:id="258"/>
+    </w:p>
+    <w:p>
+      <w:pPr>
+        <w:jc w:val="both"/>
+        <w:rPr>
+          <w:lang w:val="en-US"/>
+        </w:rPr>
+      </w:pPr>
+      <w:r>
+        <w:rPr>
+          <w:lang w:val="en-US"/>
+        </w:rPr>
+        <w:t xml:space="preserve">PROBLEM: </w:t>
+      </w:r>
+      <w:r>
+        <w:rPr>
+          <w:lang w:val="en-US"/>
+        </w:rPr>
+        <w:t>The Plot Dialog does not show a plot (gray panel in Windows)</w:t>
+      </w:r>
+      <w:r>
+        <w:rPr>
+          <w:lang w:val="en-US"/>
+        </w:rPr>
+        <w:t xml:space="preserve"> or an incomplete plot</w:t>
+      </w:r>
+      <w:r>
+        <w:rPr>
+          <w:lang w:val="en-US"/>
+        </w:rPr>
+        <w:t xml:space="preserve">, even with </w:t>
+      </w:r>
+      <w:r>
+        <w:rPr>
+          <w:rStyle w:val="SourceCodeChar"/>
+        </w:rPr>
+        <w:t>*</w:t>
+      </w:r>
+      <w:r>
+        <w:rPr>
+          <w:rStyle w:val="SourceCodeChar"/>
+        </w:rPr>
+        <w:t>plt</w:t>
+      </w:r>
+      <w:r>
+        <w:rPr>
+          <w:lang w:val="en-US"/>
+        </w:rPr>
+        <w:t xml:space="preserve"> parameters checked and the message panel shows that </w:t>
+      </w:r>
+      <w:r>
+        <w:rPr>
+          <w:rStyle w:val="SourceCodeChar"/>
+        </w:rPr>
+        <w:t>*</w:t>
+      </w:r>
+      <w:r>
+        <w:rPr>
+          <w:rStyle w:val="SourceCodeChar"/>
+        </w:rPr>
+        <w:t>plt</w:t>
+      </w:r>
+      <w:r>
+        <w:rPr>
+          <w:lang w:val="en-US"/>
+        </w:rPr>
+        <w:t xml:space="preserve"> completed without error messages or interruptions in its execution.</w:t>
+      </w:r>
+    </w:p>
+    <w:p>
+      <w:pPr>
+        <w:jc w:val="both"/>
+        <w:rPr>
+          <w:lang w:val="en-US"/>
+        </w:rPr>
+      </w:pPr>
+      <w:r>
+        <w:rPr>
+          <w:lang w:val="en-US"/>
+        </w:rPr>
+        <w:t xml:space="preserve">POSSIBLE CAUSE: User-entered strings (e.g. plot title, legend, etc.) happen to contain PostScript symbols or variable names (e.g. </w:t>
+      </w:r>
+      <w:r>
+        <w:rPr>
+          <w:rStyle w:val="SourceCodeChar"/>
+        </w:rPr>
+        <w:t>variograms:</w:t>
+      </w:r>
+      <w:r>
+        <w:rPr>
+          <w:lang w:val="en-US"/>
+        </w:rPr>
+        <w:t xml:space="preserve"> </w:t>
+      </w:r>
+      <w:r>
+        <w:rPr>
+          <w:lang w:val="en-US"/>
+        </w:rPr>
+        <w:t xml:space="preserve">when plotting with </w:t>
+      </w:r>
+      <w:r>
+        <w:rPr>
+          <w:rStyle w:val="SourceCodeChar"/>
+        </w:rPr>
+        <w:t>vargplt</w:t>
+      </w:r>
+      <w:r>
+        <w:rPr>
+          <w:lang w:val="en-US"/>
+        </w:rPr>
+        <w:t>)</w:t>
+      </w:r>
+      <w:r>
+        <w:rPr>
+          <w:lang w:val="en-US"/>
+        </w:rPr>
+        <w:t xml:space="preserve"> that corrupt</w:t>
+      </w:r>
+      <w:r>
+        <w:rPr>
+          <w:lang w:val="en-US"/>
+        </w:rPr>
+        <w:t xml:space="preserve"> rendering by </w:t>
+      </w:r>
+      <w:r>
+        <w:rPr>
+          <w:lang w:val="en-US"/>
+        </w:rPr>
+        <w:t>GhostScript, causing it to fail silently</w:t>
+      </w:r>
+      <w:r>
+        <w:rPr>
+          <w:lang w:val="en-US"/>
+        </w:rPr>
+        <w:t xml:space="preserve"> or delivering an image with parts missing</w:t>
+      </w:r>
+      <w:r>
+        <w:rPr>
+          <w:lang w:val="en-US"/>
+        </w:rPr>
+        <w:t>.</w:t>
+      </w:r>
+    </w:p>
+    <w:p>
+      <w:pPr>
+        <w:jc w:val="both"/>
+        <w:rPr>
+          <w:lang w:val="en-US"/>
+        </w:rPr>
+      </w:pPr>
+      <w:r>
+        <w:rPr>
+          <w:lang w:val="en-US"/>
+        </w:rPr>
+        <w:t>SOLUTION: Check your custom plot texts for suspicious words (e.g. line) and characters (e.g. parenthesis) that might be used as symbols and instructions in PostScript files.  You can open a PostScript file in a text editor to have an idea of what symbols and reserved words appear in them.</w:t>
+      </w:r>
+    </w:p>
+    <w:p>
+      <w:pPr>
+        <w:pStyle w:val="Ttulo1"/>
+        <w:rPr>
+          <w:lang w:val="en-US"/>
+        </w:rPr>
+      </w:pPr>
+      <w:bookmarkStart w:id="259" w:name="_Toc487275110"/>
+      <w:bookmarkStart w:id="260" w:name="_Toc487287997"/>
+      <w:bookmarkStart w:id="261" w:name="_Toc493432921"/>
+      <w:r>
+        <w:rPr>
+          <w:lang w:val="en-US"/>
+        </w:rPr>
+        <w:t>Data preparation</w:t>
+      </w:r>
       <w:bookmarkEnd w:id="255"/>
-      <w:r>
-        <w:rPr>
-          <w:lang w:val="en-US"/>
-        </w:rPr>
-        <w:t xml:space="preserve"> Histograms of a realization ensemble (black) plotted along with a reference histogram (red)</w:t>
-      </w:r>
-      <w:r>
-        <w:rPr>
-          <w:noProof/>
-          <w:lang w:val="en-US"/>
-        </w:rPr>
-        <w:t>.</w:t>
-      </w:r>
-    </w:p>
-    <w:p>
-      <w:pPr>
-        <w:pStyle w:val="Ttulo2"/>
-        <w:rPr>
-          <w:lang w:val="en-US"/>
-        </w:rPr>
-      </w:pPr>
-      <w:bookmarkStart w:id="256" w:name="_Toc487287996"/>
-      <w:bookmarkStart w:id="257" w:name="_Toc493432920"/>
-      <w:r>
-        <w:rPr>
-          <w:lang w:val="en-US"/>
-        </w:rPr>
-        <w:t>Known issues with plots</w:t>
-      </w:r>
-      <w:bookmarkEnd w:id="256"/>
-      <w:r>
-        <w:rPr>
-          <w:lang w:val="en-US"/>
-        </w:rPr>
-        <w:t xml:space="preserve"> (</w:t>
-      </w:r>
-      <w:r>
-        <w:rPr>
-          <w:rStyle w:val="SourceCodeChar"/>
-        </w:rPr>
-        <w:t>*plt</w:t>
-      </w:r>
-      <w:r>
-        <w:rPr>
-          <w:lang w:val="en-US"/>
-        </w:rPr>
-        <w:t xml:space="preserve"> programs in general)</w:t>
-      </w:r>
-      <w:bookmarkEnd w:id="257"/>
-    </w:p>
-    <w:p>
-      <w:pPr>
-        <w:jc w:val="both"/>
-        <w:rPr>
-          <w:lang w:val="en-US"/>
-        </w:rPr>
-      </w:pPr>
-      <w:r>
-        <w:rPr>
-          <w:lang w:val="en-US"/>
-        </w:rPr>
-        <w:t xml:space="preserve">PROBLEM: </w:t>
-      </w:r>
-      <w:r>
-        <w:rPr>
-          <w:lang w:val="en-US"/>
-        </w:rPr>
-        <w:t>The Plot Dialog does not show a plot (gray panel in Windows)</w:t>
-      </w:r>
-      <w:r>
-        <w:rPr>
-          <w:lang w:val="en-US"/>
-        </w:rPr>
-        <w:t xml:space="preserve"> or an incomplete plot</w:t>
-      </w:r>
-      <w:r>
-        <w:rPr>
-          <w:lang w:val="en-US"/>
-        </w:rPr>
-        <w:t xml:space="preserve">, even with </w:t>
-      </w:r>
-      <w:r>
-        <w:rPr>
-          <w:rStyle w:val="SourceCodeChar"/>
-        </w:rPr>
-        <w:t>*</w:t>
-      </w:r>
-      <w:r>
-        <w:rPr>
-          <w:rStyle w:val="SourceCodeChar"/>
-        </w:rPr>
-        <w:t>plt</w:t>
-      </w:r>
-      <w:r>
-        <w:rPr>
-          <w:lang w:val="en-US"/>
-        </w:rPr>
-        <w:t xml:space="preserve"> parameters checked and the message panel shows that </w:t>
-      </w:r>
-      <w:r>
-        <w:rPr>
-          <w:rStyle w:val="SourceCodeChar"/>
-        </w:rPr>
-        <w:t>*</w:t>
-      </w:r>
-      <w:r>
-        <w:rPr>
-          <w:rStyle w:val="SourceCodeChar"/>
-        </w:rPr>
-        <w:t>plt</w:t>
-      </w:r>
-      <w:r>
-        <w:rPr>
-          <w:lang w:val="en-US"/>
-        </w:rPr>
-        <w:t xml:space="preserve"> completed without error messages or interruptions in its execution.</w:t>
-      </w:r>
-    </w:p>
-    <w:p>
-      <w:pPr>
-        <w:jc w:val="both"/>
-        <w:rPr>
-          <w:lang w:val="en-US"/>
-        </w:rPr>
-      </w:pPr>
-      <w:r>
-        <w:rPr>
-          <w:lang w:val="en-US"/>
-        </w:rPr>
-        <w:t xml:space="preserve">POSSIBLE CAUSE: User-entered strings (e.g. plot title, legend, etc.) happen to contain PostScript symbols or variable names (e.g. </w:t>
-      </w:r>
-      <w:r>
-        <w:rPr>
-          <w:rStyle w:val="SourceCodeChar"/>
-        </w:rPr>
-        <w:t>variograms:</w:t>
-      </w:r>
-      <w:r>
-        <w:rPr>
-          <w:lang w:val="en-US"/>
-        </w:rPr>
-        <w:t xml:space="preserve"> </w:t>
-      </w:r>
-      <w:r>
-        <w:rPr>
-          <w:lang w:val="en-US"/>
-        </w:rPr>
-        <w:t xml:space="preserve">when plotting with </w:t>
-      </w:r>
-      <w:r>
-        <w:rPr>
-          <w:rStyle w:val="SourceCodeChar"/>
-        </w:rPr>
-        <w:t>vargplt</w:t>
-      </w:r>
-      <w:r>
-        <w:rPr>
-          <w:lang w:val="en-US"/>
-        </w:rPr>
-        <w:t>)</w:t>
-      </w:r>
-      <w:r>
-        <w:rPr>
-          <w:lang w:val="en-US"/>
-        </w:rPr>
-        <w:t xml:space="preserve"> that corrupt</w:t>
-      </w:r>
-      <w:r>
-        <w:rPr>
-          <w:lang w:val="en-US"/>
-        </w:rPr>
-        <w:t xml:space="preserve"> rendering by </w:t>
-      </w:r>
-      <w:r>
-        <w:rPr>
-          <w:lang w:val="en-US"/>
-        </w:rPr>
-        <w:t>GhostScript, causing it to fail silently</w:t>
-      </w:r>
-      <w:r>
-        <w:rPr>
-          <w:lang w:val="en-US"/>
-        </w:rPr>
-        <w:t xml:space="preserve"> or delivering an image with parts missing</w:t>
-      </w:r>
-      <w:r>
-        <w:rPr>
-          <w:lang w:val="en-US"/>
-        </w:rPr>
-        <w:t>.</w:t>
-      </w:r>
-    </w:p>
-    <w:p>
-      <w:pPr>
-        <w:jc w:val="both"/>
-        <w:rPr>
-          <w:lang w:val="en-US"/>
-        </w:rPr>
-      </w:pPr>
-      <w:r>
-        <w:rPr>
-          <w:lang w:val="en-US"/>
-        </w:rPr>
-        <w:t>SOLUTION: Check your custom plot texts for suspicious words (e.g. line) and characters (e.g. parenthesis) that might be used as symbols and instructions in PostScript files.  You can open a PostScript file in a text editor to have an idea of what symbols and reserved words appear in them.</w:t>
-      </w:r>
-    </w:p>
-    <w:p>
-      <w:pPr>
-        <w:pStyle w:val="Ttulo1"/>
-        <w:rPr>
-          <w:lang w:val="en-US"/>
-        </w:rPr>
-      </w:pPr>
-      <w:bookmarkStart w:id="258" w:name="_Toc487275110"/>
-      <w:bookmarkStart w:id="259" w:name="_Toc487287997"/>
-      <w:bookmarkStart w:id="260" w:name="_Toc493432921"/>
-      <w:r>
-        <w:rPr>
-          <w:lang w:val="en-US"/>
-        </w:rPr>
-        <w:t>Data preparation</w:t>
-      </w:r>
-      <w:bookmarkEnd w:id="254"/>
-      <w:bookmarkEnd w:id="258"/>
       <w:bookmarkEnd w:id="259"/>
       <w:bookmarkEnd w:id="260"/>
+      <w:bookmarkEnd w:id="261"/>
     </w:p>
     <w:p>
       <w:pPr>
@@ -38503,24 +38693,24 @@
           <w:lang w:val="en-US"/>
         </w:rPr>
       </w:pPr>
-      <w:bookmarkStart w:id="261" w:name="_Toc474158351"/>
-      <w:bookmarkStart w:id="262" w:name="_Ref479438784"/>
-      <w:bookmarkStart w:id="263" w:name="_Ref479438793"/>
-      <w:bookmarkStart w:id="264" w:name="_Toc487275111"/>
-      <w:bookmarkStart w:id="265" w:name="_Toc487287998"/>
-      <w:bookmarkStart w:id="266" w:name="_Toc493432922"/>
+      <w:bookmarkStart w:id="262" w:name="_Toc474158351"/>
+      <w:bookmarkStart w:id="263" w:name="_Ref479438784"/>
+      <w:bookmarkStart w:id="264" w:name="_Ref479438793"/>
+      <w:bookmarkStart w:id="265" w:name="_Toc487275111"/>
+      <w:bookmarkStart w:id="266" w:name="_Toc487287998"/>
+      <w:bookmarkStart w:id="267" w:name="_Toc493432922"/>
       <w:r>
         <w:rPr>
           <w:lang w:val="en-US"/>
         </w:rPr>
         <w:t>Declustering</w:t>
       </w:r>
-      <w:bookmarkEnd w:id="261"/>
       <w:bookmarkEnd w:id="262"/>
       <w:bookmarkEnd w:id="263"/>
       <w:bookmarkEnd w:id="264"/>
       <w:bookmarkEnd w:id="265"/>
       <w:bookmarkEnd w:id="266"/>
+      <w:bookmarkEnd w:id="267"/>
     </w:p>
     <w:p>
       <w:pPr>
@@ -38800,7 +38990,7 @@
           <w:lang w:val="en-US"/>
         </w:rPr>
       </w:pPr>
-      <w:bookmarkStart w:id="267" w:name="_Ref461625109"/>
+      <w:bookmarkStart w:id="268" w:name="_Ref461625109"/>
       <w:r>
         <w:rPr>
           <w:b/>
@@ -38841,7 +39031,7 @@
         </w:rPr>
         <w:fldChar w:fldCharType="end"/>
       </w:r>
-      <w:bookmarkEnd w:id="267"/>
+      <w:bookmarkEnd w:id="268"/>
       <w:r>
         <w:rPr>
           <w:lang w:val="en-US"/>
@@ -39422,7 +39612,7 @@
           <w:lang w:val="en-US"/>
         </w:rPr>
       </w:pPr>
-      <w:bookmarkStart w:id="268" w:name="_Ref460167929"/>
+      <w:bookmarkStart w:id="269" w:name="_Ref460167929"/>
       <w:r>
         <w:rPr>
           <w:b/>
@@ -39463,7 +39653,7 @@
         </w:rPr>
         <w:fldChar w:fldCharType="end"/>
       </w:r>
-      <w:bookmarkEnd w:id="268"/>
+      <w:bookmarkEnd w:id="269"/>
       <w:r>
         <w:rPr>
           <w:i w:val="0"/>
@@ -39543,10 +39733,10 @@
           <w:lang w:val="en-US"/>
         </w:rPr>
       </w:pPr>
-      <w:bookmarkStart w:id="269" w:name="_Toc474158352"/>
-      <w:bookmarkStart w:id="270" w:name="_Toc487275112"/>
-      <w:bookmarkStart w:id="271" w:name="_Toc487287999"/>
-      <w:bookmarkStart w:id="272" w:name="_Toc493432923"/>
+      <w:bookmarkStart w:id="270" w:name="_Toc474158352"/>
+      <w:bookmarkStart w:id="271" w:name="_Toc487275112"/>
+      <w:bookmarkStart w:id="272" w:name="_Toc487287999"/>
+      <w:bookmarkStart w:id="273" w:name="_Toc493432923"/>
       <w:r>
         <w:rPr>
           <w:lang w:val="en-US"/>
@@ -39577,10 +39767,10 @@
         </w:rPr>
         <w:t>?</w:t>
       </w:r>
-      <w:bookmarkEnd w:id="269"/>
       <w:bookmarkEnd w:id="270"/>
       <w:bookmarkEnd w:id="271"/>
       <w:bookmarkEnd w:id="272"/>
+      <w:bookmarkEnd w:id="273"/>
     </w:p>
     <w:p>
       <w:pPr>
@@ -39744,7 +39934,7 @@
           <w:lang w:val="en-US"/>
         </w:rPr>
       </w:pPr>
-      <w:bookmarkStart w:id="273" w:name="_Ref459642118"/>
+      <w:bookmarkStart w:id="274" w:name="_Ref459642118"/>
       <w:r>
         <w:rPr>
           <w:b/>
@@ -39785,7 +39975,7 @@
         </w:rPr>
         <w:fldChar w:fldCharType="end"/>
       </w:r>
-      <w:bookmarkEnd w:id="273"/>
+      <w:bookmarkEnd w:id="274"/>
       <w:r>
         <w:rPr>
           <w:lang w:val="en-US"/>
@@ -39800,22 +39990,22 @@
           <w:lang w:val="en-US"/>
         </w:rPr>
       </w:pPr>
-      <w:bookmarkStart w:id="274" w:name="_Ref466989082"/>
-      <w:bookmarkStart w:id="275" w:name="_Toc474158354"/>
-      <w:bookmarkStart w:id="276" w:name="_Toc487275113"/>
-      <w:bookmarkStart w:id="277" w:name="_Toc487288000"/>
-      <w:bookmarkStart w:id="278" w:name="_Toc493432924"/>
+      <w:bookmarkStart w:id="275" w:name="_Ref466989082"/>
+      <w:bookmarkStart w:id="276" w:name="_Toc474158354"/>
+      <w:bookmarkStart w:id="277" w:name="_Toc487275113"/>
+      <w:bookmarkStart w:id="278" w:name="_Toc487288000"/>
+      <w:bookmarkStart w:id="279" w:name="_Toc493432924"/>
       <w:r>
         <w:rPr>
           <w:lang w:val="en-US"/>
         </w:rPr>
         <w:t>Transfer collocated values</w:t>
       </w:r>
-      <w:bookmarkEnd w:id="274"/>
       <w:bookmarkEnd w:id="275"/>
       <w:bookmarkEnd w:id="276"/>
       <w:bookmarkEnd w:id="277"/>
       <w:bookmarkEnd w:id="278"/>
+      <w:bookmarkEnd w:id="279"/>
     </w:p>
     <w:p>
       <w:pPr>
@@ -39922,22 +40112,22 @@
           <w:lang w:val="en-US"/>
         </w:rPr>
       </w:pPr>
-      <w:bookmarkStart w:id="279" w:name="_Ref473478005"/>
-      <w:bookmarkStart w:id="280" w:name="_Toc474158355"/>
-      <w:bookmarkStart w:id="281" w:name="_Toc487275114"/>
-      <w:bookmarkStart w:id="282" w:name="_Toc487288001"/>
-      <w:bookmarkStart w:id="283" w:name="_Toc493432925"/>
+      <w:bookmarkStart w:id="280" w:name="_Ref473478005"/>
+      <w:bookmarkStart w:id="281" w:name="_Toc474158355"/>
+      <w:bookmarkStart w:id="282" w:name="_Toc487275114"/>
+      <w:bookmarkStart w:id="283" w:name="_Toc487288001"/>
+      <w:bookmarkStart w:id="284" w:name="_Toc493432925"/>
       <w:r>
         <w:rPr>
           <w:lang w:val="en-US"/>
         </w:rPr>
         <w:t>Creating a grid for estimation or simulation</w:t>
       </w:r>
-      <w:bookmarkEnd w:id="279"/>
       <w:bookmarkEnd w:id="280"/>
       <w:bookmarkEnd w:id="281"/>
       <w:bookmarkEnd w:id="282"/>
       <w:bookmarkEnd w:id="283"/>
+      <w:bookmarkEnd w:id="284"/>
     </w:p>
     <w:p>
       <w:pPr>
@@ -40203,7 +40393,7 @@
           <w:lang w:val="en-US"/>
         </w:rPr>
       </w:pPr>
-      <w:bookmarkStart w:id="284" w:name="_Ref461616096"/>
+      <w:bookmarkStart w:id="285" w:name="_Ref461616096"/>
       <w:r>
         <w:rPr>
           <w:b/>
@@ -40244,7 +40434,7 @@
         </w:rPr>
         <w:fldChar w:fldCharType="end"/>
       </w:r>
-      <w:bookmarkEnd w:id="284"/>
+      <w:bookmarkEnd w:id="285"/>
       <w:r>
         <w:rPr>
           <w:lang w:val="en-US"/>
@@ -40423,22 +40613,22 @@
           <w:lang w:val="en-US"/>
         </w:rPr>
       </w:pPr>
-      <w:bookmarkStart w:id="285" w:name="_Toc474158356"/>
-      <w:bookmarkStart w:id="286" w:name="_Toc487275115"/>
-      <w:bookmarkStart w:id="287" w:name="_Toc487288002"/>
-      <w:bookmarkStart w:id="288" w:name="_Ref488052020"/>
-      <w:bookmarkStart w:id="289" w:name="_Toc493432926"/>
+      <w:bookmarkStart w:id="286" w:name="_Toc474158356"/>
+      <w:bookmarkStart w:id="287" w:name="_Toc487275115"/>
+      <w:bookmarkStart w:id="288" w:name="_Toc487288002"/>
+      <w:bookmarkStart w:id="289" w:name="_Ref488052020"/>
+      <w:bookmarkStart w:id="290" w:name="_Toc493432926"/>
       <w:r>
         <w:rPr>
           <w:lang w:val="en-US"/>
         </w:rPr>
         <w:t>Convert a grid to point set</w:t>
       </w:r>
-      <w:bookmarkEnd w:id="285"/>
       <w:bookmarkEnd w:id="286"/>
       <w:bookmarkEnd w:id="287"/>
       <w:bookmarkEnd w:id="288"/>
       <w:bookmarkEnd w:id="289"/>
+      <w:bookmarkEnd w:id="290"/>
     </w:p>
     <w:p>
       <w:pPr>
@@ -40624,11 +40814,11 @@
           <w:lang w:val="en-US"/>
         </w:rPr>
       </w:pPr>
-      <w:bookmarkStart w:id="290" w:name="_Ref476083232"/>
-      <w:bookmarkStart w:id="291" w:name="_Toc487275116"/>
-      <w:bookmarkStart w:id="292" w:name="_Toc487288003"/>
-      <w:bookmarkStart w:id="293" w:name="_Toc493432927"/>
-      <w:bookmarkStart w:id="294" w:name="_Ref474598060"/>
+      <w:bookmarkStart w:id="291" w:name="_Ref476083232"/>
+      <w:bookmarkStart w:id="292" w:name="_Toc487275116"/>
+      <w:bookmarkStart w:id="293" w:name="_Toc487288003"/>
+      <w:bookmarkStart w:id="294" w:name="_Toc493432927"/>
+      <w:bookmarkStart w:id="295" w:name="_Ref474598060"/>
       <w:r>
         <w:rPr>
           <w:lang w:val="en-US"/>
@@ -40647,10 +40837,10 @@
         </w:rPr>
         <w:t xml:space="preserve"> too close</w:t>
       </w:r>
-      <w:bookmarkEnd w:id="290"/>
       <w:bookmarkEnd w:id="291"/>
       <w:bookmarkEnd w:id="292"/>
       <w:bookmarkEnd w:id="293"/>
+      <w:bookmarkEnd w:id="294"/>
     </w:p>
     <w:p>
       <w:pPr>
@@ -40878,18 +41068,18 @@
           <w:lang w:val="en-US"/>
         </w:rPr>
       </w:pPr>
-      <w:bookmarkStart w:id="295" w:name="_Toc487275117"/>
-      <w:bookmarkStart w:id="296" w:name="_Toc487288004"/>
-      <w:bookmarkStart w:id="297" w:name="_Toc493432928"/>
+      <w:bookmarkStart w:id="296" w:name="_Toc487275117"/>
+      <w:bookmarkStart w:id="297" w:name="_Toc487288004"/>
+      <w:bookmarkStart w:id="298" w:name="_Toc493432928"/>
       <w:r>
         <w:rPr>
           <w:lang w:val="en-US"/>
         </w:rPr>
         <w:t>Known issues</w:t>
       </w:r>
-      <w:bookmarkEnd w:id="295"/>
       <w:bookmarkEnd w:id="296"/>
       <w:bookmarkEnd w:id="297"/>
+      <w:bookmarkEnd w:id="298"/>
     </w:p>
     <w:p>
       <w:pPr>
@@ -40936,20 +41126,20 @@
           <w:lang w:val="en-US"/>
         </w:rPr>
       </w:pPr>
-      <w:bookmarkStart w:id="298" w:name="_Ref487274502"/>
-      <w:bookmarkStart w:id="299" w:name="_Toc487275118"/>
-      <w:bookmarkStart w:id="300" w:name="_Toc487288005"/>
-      <w:bookmarkStart w:id="301" w:name="_Toc493432929"/>
+      <w:bookmarkStart w:id="299" w:name="_Ref487274502"/>
+      <w:bookmarkStart w:id="300" w:name="_Toc487275118"/>
+      <w:bookmarkStart w:id="301" w:name="_Toc487288005"/>
+      <w:bookmarkStart w:id="302" w:name="_Toc493432929"/>
       <w:r>
         <w:rPr>
           <w:lang w:val="en-US"/>
         </w:rPr>
         <w:t>Resampling large grids</w:t>
       </w:r>
-      <w:bookmarkEnd w:id="298"/>
       <w:bookmarkEnd w:id="299"/>
       <w:bookmarkEnd w:id="300"/>
       <w:bookmarkEnd w:id="301"/>
+      <w:bookmarkEnd w:id="302"/>
     </w:p>
     <w:p>
       <w:pPr>
@@ -41157,18 +41347,18 @@
           <w:lang w:val="en-US"/>
         </w:rPr>
       </w:pPr>
-      <w:bookmarkStart w:id="302" w:name="_Toc487275119"/>
-      <w:bookmarkStart w:id="303" w:name="_Toc487288006"/>
-      <w:bookmarkStart w:id="304" w:name="_Toc493432930"/>
+      <w:bookmarkStart w:id="303" w:name="_Toc487275119"/>
+      <w:bookmarkStart w:id="304" w:name="_Toc487288006"/>
+      <w:bookmarkStart w:id="305" w:name="_Toc493432930"/>
       <w:r>
         <w:rPr>
           <w:lang w:val="en-US"/>
         </w:rPr>
         <w:t>Data transforms</w:t>
       </w:r>
-      <w:bookmarkEnd w:id="302"/>
       <w:bookmarkEnd w:id="303"/>
       <w:bookmarkEnd w:id="304"/>
+      <w:bookmarkEnd w:id="305"/>
     </w:p>
     <w:p>
       <w:pPr>
@@ -41190,22 +41380,22 @@
           <w:lang w:val="en-US"/>
         </w:rPr>
       </w:pPr>
-      <w:bookmarkStart w:id="305" w:name="_Toc474158353"/>
-      <w:bookmarkStart w:id="306" w:name="_Toc487275120"/>
-      <w:bookmarkStart w:id="307" w:name="_Toc487288007"/>
-      <w:bookmarkStart w:id="308" w:name="_Toc493432931"/>
-      <w:bookmarkStart w:id="309" w:name="_Ref498246045"/>
+      <w:bookmarkStart w:id="306" w:name="_Toc474158353"/>
+      <w:bookmarkStart w:id="307" w:name="_Toc487275120"/>
+      <w:bookmarkStart w:id="308" w:name="_Toc487288007"/>
+      <w:bookmarkStart w:id="309" w:name="_Toc493432931"/>
+      <w:bookmarkStart w:id="310" w:name="_Ref498246045"/>
       <w:r>
         <w:rPr>
           <w:lang w:val="en-US"/>
         </w:rPr>
         <w:t>Normal Score Transform</w:t>
       </w:r>
-      <w:bookmarkEnd w:id="305"/>
       <w:bookmarkEnd w:id="306"/>
       <w:bookmarkEnd w:id="307"/>
       <w:bookmarkEnd w:id="308"/>
       <w:bookmarkEnd w:id="309"/>
+      <w:bookmarkEnd w:id="310"/>
     </w:p>
     <w:p>
       <w:pPr>
@@ -41446,7 +41636,7 @@
           <w:lang w:val="en-US"/>
         </w:rPr>
       </w:pPr>
-      <w:bookmarkStart w:id="310" w:name="_Ref461627436"/>
+      <w:bookmarkStart w:id="311" w:name="_Ref461627436"/>
       <w:r>
         <w:rPr>
           <w:b/>
@@ -41487,7 +41677,7 @@
         </w:rPr>
         <w:fldChar w:fldCharType="end"/>
       </w:r>
-      <w:bookmarkEnd w:id="310"/>
+      <w:bookmarkEnd w:id="311"/>
       <w:r>
         <w:rPr>
           <w:lang w:val="en-US"/>
@@ -41702,24 +41892,24 @@
           <w:lang w:val="en-US"/>
         </w:rPr>
       </w:pPr>
-      <w:bookmarkStart w:id="311" w:name="_Toc487275121"/>
-      <w:bookmarkStart w:id="312" w:name="_Toc487288008"/>
-      <w:bookmarkStart w:id="313" w:name="_Ref488051115"/>
-      <w:bookmarkStart w:id="314" w:name="_Ref488597623"/>
-      <w:bookmarkStart w:id="315" w:name="_Ref492574516"/>
-      <w:bookmarkStart w:id="316" w:name="_Toc493432932"/>
+      <w:bookmarkStart w:id="312" w:name="_Toc487275121"/>
+      <w:bookmarkStart w:id="313" w:name="_Toc487288008"/>
+      <w:bookmarkStart w:id="314" w:name="_Ref488051115"/>
+      <w:bookmarkStart w:id="315" w:name="_Ref488597623"/>
+      <w:bookmarkStart w:id="316" w:name="_Ref492574516"/>
+      <w:bookmarkStart w:id="317" w:name="_Toc493432932"/>
       <w:r>
         <w:rPr>
           <w:lang w:val="en-US"/>
         </w:rPr>
         <w:t>Fourier Transform</w:t>
       </w:r>
-      <w:bookmarkEnd w:id="311"/>
       <w:bookmarkEnd w:id="312"/>
       <w:bookmarkEnd w:id="313"/>
       <w:bookmarkEnd w:id="314"/>
       <w:bookmarkEnd w:id="315"/>
       <w:bookmarkEnd w:id="316"/>
+      <w:bookmarkEnd w:id="317"/>
     </w:p>
     <w:p>
       <w:pPr>
@@ -41978,7 +42168,7 @@
           <w:lang w:val="en-US"/>
         </w:rPr>
       </w:pPr>
-      <w:bookmarkStart w:id="317" w:name="_Ref486428183"/>
+      <w:bookmarkStart w:id="318" w:name="_Ref486428183"/>
       <w:r>
         <w:rPr>
           <w:b/>
@@ -42019,7 +42209,7 @@
         </w:rPr>
         <w:fldChar w:fldCharType="end"/>
       </w:r>
-      <w:bookmarkEnd w:id="317"/>
+      <w:bookmarkEnd w:id="318"/>
       <w:r>
         <w:rPr>
           <w:lang w:val="en-US"/>
@@ -42101,14 +42291,14 @@
           <w:lang w:val="en-US"/>
         </w:rPr>
       </w:pPr>
-      <w:bookmarkStart w:id="318" w:name="_Toc493432933"/>
+      <w:bookmarkStart w:id="319" w:name="_Toc493432933"/>
       <w:r>
         <w:rPr>
           <w:lang w:val="en-US"/>
         </w:rPr>
         <w:t>Known issues with FT</w:t>
       </w:r>
-      <w:bookmarkEnd w:id="318"/>
+      <w:bookmarkEnd w:id="319"/>
     </w:p>
     <w:p>
       <w:pPr>
@@ -42355,16 +42545,16 @@
           <w:lang w:val="en-US"/>
         </w:rPr>
       </w:pPr>
-      <w:bookmarkStart w:id="319" w:name="_Ref492577235"/>
-      <w:bookmarkStart w:id="320" w:name="_Toc493432934"/>
+      <w:bookmarkStart w:id="320" w:name="_Ref492577235"/>
+      <w:bookmarkStart w:id="321" w:name="_Toc493432934"/>
       <w:r>
         <w:rPr>
           <w:lang w:val="en-US"/>
         </w:rPr>
         <w:t>Reverse Fourier Transform</w:t>
       </w:r>
-      <w:bookmarkEnd w:id="319"/>
       <w:bookmarkEnd w:id="320"/>
+      <w:bookmarkEnd w:id="321"/>
     </w:p>
     <w:p>
       <w:pPr>
@@ -42459,25 +42649,25 @@
           <w:lang w:val="en-US"/>
         </w:rPr>
       </w:pPr>
-      <w:bookmarkStart w:id="321" w:name="_Toc474158357"/>
-      <w:bookmarkStart w:id="322" w:name="_Ref476392917"/>
-      <w:bookmarkStart w:id="323" w:name="_Ref480561511"/>
-      <w:bookmarkStart w:id="324" w:name="_Toc487275122"/>
-      <w:bookmarkStart w:id="325" w:name="_Toc487288009"/>
-      <w:bookmarkStart w:id="326" w:name="_Toc493432935"/>
+      <w:bookmarkStart w:id="322" w:name="_Toc474158357"/>
+      <w:bookmarkStart w:id="323" w:name="_Ref476392917"/>
+      <w:bookmarkStart w:id="324" w:name="_Ref480561511"/>
+      <w:bookmarkStart w:id="325" w:name="_Toc487275122"/>
+      <w:bookmarkStart w:id="326" w:name="_Toc487288009"/>
+      <w:bookmarkStart w:id="327" w:name="_Toc493432935"/>
       <w:r>
         <w:rPr>
           <w:lang w:val="en-US"/>
         </w:rPr>
         <w:t>Data classification</w:t>
       </w:r>
-      <w:bookmarkEnd w:id="294"/>
-      <w:bookmarkEnd w:id="321"/>
+      <w:bookmarkEnd w:id="295"/>
       <w:bookmarkEnd w:id="322"/>
       <w:bookmarkEnd w:id="323"/>
       <w:bookmarkEnd w:id="324"/>
       <w:bookmarkEnd w:id="325"/>
       <w:bookmarkEnd w:id="326"/>
+      <w:bookmarkEnd w:id="327"/>
     </w:p>
     <w:p>
       <w:pPr>
@@ -42580,24 +42770,24 @@
           <w:lang w:val="en-US"/>
         </w:rPr>
       </w:pPr>
-      <w:bookmarkStart w:id="327" w:name="_Toc474158358"/>
-      <w:bookmarkStart w:id="328" w:name="_Ref477011266"/>
-      <w:bookmarkStart w:id="329" w:name="_Ref478306062"/>
-      <w:bookmarkStart w:id="330" w:name="_Toc487275123"/>
-      <w:bookmarkStart w:id="331" w:name="_Toc487288010"/>
-      <w:bookmarkStart w:id="332" w:name="_Toc493432936"/>
+      <w:bookmarkStart w:id="328" w:name="_Toc474158358"/>
+      <w:bookmarkStart w:id="329" w:name="_Ref477011266"/>
+      <w:bookmarkStart w:id="330" w:name="_Ref478306062"/>
+      <w:bookmarkStart w:id="331" w:name="_Toc487275123"/>
+      <w:bookmarkStart w:id="332" w:name="_Toc487288010"/>
+      <w:bookmarkStart w:id="333" w:name="_Toc493432936"/>
       <w:r>
         <w:rPr>
           <w:lang w:val="en-US"/>
         </w:rPr>
         <w:t>Category definition</w:t>
       </w:r>
-      <w:bookmarkEnd w:id="327"/>
       <w:bookmarkEnd w:id="328"/>
       <w:bookmarkEnd w:id="329"/>
       <w:bookmarkEnd w:id="330"/>
       <w:bookmarkEnd w:id="331"/>
       <w:bookmarkEnd w:id="332"/>
+      <w:bookmarkEnd w:id="333"/>
     </w:p>
     <w:p>
       <w:pPr>
@@ -42826,7 +43016,7 @@
           <w:lang w:val="en-US"/>
         </w:rPr>
       </w:pPr>
-      <w:bookmarkStart w:id="333" w:name="_Ref474846121"/>
+      <w:bookmarkStart w:id="334" w:name="_Ref474846121"/>
       <w:r>
         <w:rPr>
           <w:b/>
@@ -42867,7 +43057,7 @@
         </w:rPr>
         <w:fldChar w:fldCharType="end"/>
       </w:r>
-      <w:bookmarkEnd w:id="333"/>
+      <w:bookmarkEnd w:id="334"/>
       <w:r>
         <w:rPr>
           <w:lang w:val="en-US"/>
@@ -42963,10 +43153,10 @@
           <w:lang w:val="en-US"/>
         </w:rPr>
       </w:pPr>
-      <w:bookmarkStart w:id="334" w:name="_Toc474158359"/>
-      <w:bookmarkStart w:id="335" w:name="_Toc487275124"/>
-      <w:bookmarkStart w:id="336" w:name="_Toc487288011"/>
-      <w:bookmarkStart w:id="337" w:name="_Toc493432937"/>
+      <w:bookmarkStart w:id="335" w:name="_Toc474158359"/>
+      <w:bookmarkStart w:id="336" w:name="_Toc487275124"/>
+      <w:bookmarkStart w:id="337" w:name="_Toc487288011"/>
+      <w:bookmarkStart w:id="338" w:name="_Toc493432937"/>
       <w:r>
         <w:rPr>
           <w:lang w:val="en-US"/>
@@ -42979,10 +43169,10 @@
         </w:rPr>
         <w:t xml:space="preserve"> classification</w:t>
       </w:r>
-      <w:bookmarkEnd w:id="334"/>
       <w:bookmarkEnd w:id="335"/>
       <w:bookmarkEnd w:id="336"/>
       <w:bookmarkEnd w:id="337"/>
+      <w:bookmarkEnd w:id="338"/>
     </w:p>
     <w:p>
       <w:pPr>
@@ -43154,7 +43344,7 @@
           <w:lang w:val="en-US"/>
         </w:rPr>
       </w:pPr>
-      <w:bookmarkStart w:id="338" w:name="_Ref474858019"/>
+      <w:bookmarkStart w:id="339" w:name="_Ref474858019"/>
       <w:r>
         <w:rPr>
           <w:b/>
@@ -43195,7 +43385,7 @@
         </w:rPr>
         <w:fldChar w:fldCharType="end"/>
       </w:r>
-      <w:bookmarkEnd w:id="338"/>
+      <w:bookmarkEnd w:id="339"/>
       <w:r>
         <w:rPr>
           <w:lang w:val="en-US"/>
@@ -43430,7 +43620,7 @@
           <w:lang w:val="en-US"/>
         </w:rPr>
       </w:pPr>
-      <w:bookmarkStart w:id="339" w:name="_Ref474921806"/>
+      <w:bookmarkStart w:id="340" w:name="_Ref474921806"/>
       <w:r>
         <w:rPr>
           <w:b/>
@@ -43471,7 +43661,7 @@
         </w:rPr>
         <w:fldChar w:fldCharType="end"/>
       </w:r>
-      <w:bookmarkEnd w:id="339"/>
+      <w:bookmarkEnd w:id="340"/>
       <w:r>
         <w:rPr>
           <w:lang w:val="en-US"/>
@@ -43486,16 +43676,16 @@
           <w:lang w:val="en-US"/>
         </w:rPr>
       </w:pPr>
-      <w:bookmarkStart w:id="340" w:name="_Toc487275125"/>
-      <w:bookmarkStart w:id="341" w:name="_Toc487288012"/>
-      <w:bookmarkStart w:id="342" w:name="_Toc493432938"/>
+      <w:bookmarkStart w:id="341" w:name="_Toc487275125"/>
+      <w:bookmarkStart w:id="342" w:name="_Toc487288012"/>
+      <w:bookmarkStart w:id="343" w:name="_Toc493432938"/>
       <w:r>
         <w:rPr>
           <w:lang w:val="en-US"/>
         </w:rPr>
         <w:t xml:space="preserve">(CONSIDERING) </w:t>
       </w:r>
-      <w:bookmarkStart w:id="343" w:name="_Toc474158360"/>
+      <w:bookmarkStart w:id="344" w:name="_Toc474158360"/>
       <w:r>
         <w:rPr>
           <w:lang w:val="en-US"/>
@@ -43508,10 +43698,10 @@
         </w:rPr>
         <w:t xml:space="preserve"> classification</w:t>
       </w:r>
-      <w:bookmarkEnd w:id="340"/>
       <w:bookmarkEnd w:id="341"/>
       <w:bookmarkEnd w:id="342"/>
       <w:bookmarkEnd w:id="343"/>
+      <w:bookmarkEnd w:id="344"/>
     </w:p>
     <w:p>
       <w:pPr>
@@ -43520,26 +43710,26 @@
           <w:lang w:val="en-US"/>
         </w:rPr>
       </w:pPr>
-      <w:bookmarkStart w:id="344" w:name="_Toc487275126"/>
-      <w:bookmarkStart w:id="345" w:name="_Toc487288013"/>
-      <w:bookmarkStart w:id="346" w:name="_Toc493432939"/>
+      <w:bookmarkStart w:id="345" w:name="_Toc487275126"/>
+      <w:bookmarkStart w:id="346" w:name="_Toc487288013"/>
+      <w:bookmarkStart w:id="347" w:name="_Toc493432939"/>
       <w:r>
         <w:rPr>
           <w:lang w:val="en-US"/>
         </w:rPr>
         <w:t xml:space="preserve">(CONSIDERING) </w:t>
       </w:r>
-      <w:bookmarkStart w:id="347" w:name="_Toc474158361"/>
+      <w:bookmarkStart w:id="348" w:name="_Toc474158361"/>
       <w:r>
         <w:rPr>
           <w:lang w:val="en-US"/>
         </w:rPr>
         <w:t>Ternary diagram classification</w:t>
       </w:r>
-      <w:bookmarkEnd w:id="344"/>
       <w:bookmarkEnd w:id="345"/>
       <w:bookmarkEnd w:id="346"/>
       <w:bookmarkEnd w:id="347"/>
+      <w:bookmarkEnd w:id="348"/>
     </w:p>
     <w:p>
       <w:pPr>
@@ -43548,16 +43738,16 @@
           <w:lang w:val="en-US"/>
         </w:rPr>
       </w:pPr>
-      <w:bookmarkStart w:id="348" w:name="_Toc487275127"/>
-      <w:bookmarkStart w:id="349" w:name="_Toc487288014"/>
-      <w:bookmarkStart w:id="350" w:name="_Toc493432940"/>
+      <w:bookmarkStart w:id="349" w:name="_Toc487275127"/>
+      <w:bookmarkStart w:id="350" w:name="_Toc487288014"/>
+      <w:bookmarkStart w:id="351" w:name="_Toc493432940"/>
       <w:r>
         <w:rPr>
           <w:lang w:val="en-US"/>
         </w:rPr>
         <w:t xml:space="preserve">(CONSIDERING) </w:t>
       </w:r>
-      <w:bookmarkStart w:id="351" w:name="_Toc474158362"/>
+      <w:bookmarkStart w:id="352" w:name="_Toc474158362"/>
       <w:r>
         <w:rPr>
           <w:lang w:val="en-US"/>
@@ -43570,10 +43760,10 @@
         </w:rPr>
         <w:t xml:space="preserve"> classification</w:t>
       </w:r>
-      <w:bookmarkEnd w:id="348"/>
       <w:bookmarkEnd w:id="349"/>
       <w:bookmarkEnd w:id="350"/>
       <w:bookmarkEnd w:id="351"/>
+      <w:bookmarkEnd w:id="352"/>
     </w:p>
     <w:p>
       <w:pPr>
@@ -43582,22 +43772,22 @@
           <w:lang w:val="en-US"/>
         </w:rPr>
       </w:pPr>
-      <w:bookmarkStart w:id="352" w:name="_Ref466989506"/>
-      <w:bookmarkStart w:id="353" w:name="_Toc474158363"/>
-      <w:bookmarkStart w:id="354" w:name="_Toc487275128"/>
-      <w:bookmarkStart w:id="355" w:name="_Toc487288015"/>
-      <w:bookmarkStart w:id="356" w:name="_Toc493432941"/>
+      <w:bookmarkStart w:id="353" w:name="_Ref466989506"/>
+      <w:bookmarkStart w:id="354" w:name="_Toc474158363"/>
+      <w:bookmarkStart w:id="355" w:name="_Toc487275128"/>
+      <w:bookmarkStart w:id="356" w:name="_Toc487288015"/>
+      <w:bookmarkStart w:id="357" w:name="_Toc493432941"/>
       <w:r>
         <w:rPr>
           <w:lang w:val="en-US"/>
         </w:rPr>
         <w:t>Variography</w:t>
       </w:r>
-      <w:bookmarkEnd w:id="352"/>
       <w:bookmarkEnd w:id="353"/>
       <w:bookmarkEnd w:id="354"/>
       <w:bookmarkEnd w:id="355"/>
       <w:bookmarkEnd w:id="356"/>
+      <w:bookmarkEnd w:id="357"/>
     </w:p>
     <w:p>
       <w:pPr>
@@ -43914,7 +44104,7 @@
           <w:lang w:val="en-US"/>
         </w:rPr>
       </w:pPr>
-      <w:bookmarkStart w:id="357" w:name="_Ref461628569"/>
+      <w:bookmarkStart w:id="358" w:name="_Ref461628569"/>
       <w:r>
         <w:rPr>
           <w:b/>
@@ -43955,7 +44145,7 @@
         </w:rPr>
         <w:fldChar w:fldCharType="end"/>
       </w:r>
-      <w:bookmarkEnd w:id="357"/>
+      <w:bookmarkEnd w:id="358"/>
       <w:r>
         <w:rPr>
           <w:lang w:val="en-US"/>
@@ -43994,20 +44184,20 @@
           <w:lang w:val="en-US"/>
         </w:rPr>
       </w:pPr>
-      <w:bookmarkStart w:id="358" w:name="_Toc474158364"/>
-      <w:bookmarkStart w:id="359" w:name="_Toc487275129"/>
-      <w:bookmarkStart w:id="360" w:name="_Toc487288016"/>
-      <w:bookmarkStart w:id="361" w:name="_Toc493432942"/>
+      <w:bookmarkStart w:id="359" w:name="_Toc474158364"/>
+      <w:bookmarkStart w:id="360" w:name="_Toc487275129"/>
+      <w:bookmarkStart w:id="361" w:name="_Toc487288016"/>
+      <w:bookmarkStart w:id="362" w:name="_Toc493432942"/>
       <w:r>
         <w:rPr>
           <w:lang w:val="en-US"/>
         </w:rPr>
         <w:t>Variogram map</w:t>
       </w:r>
-      <w:bookmarkEnd w:id="358"/>
       <w:bookmarkEnd w:id="359"/>
       <w:bookmarkEnd w:id="360"/>
       <w:bookmarkEnd w:id="361"/>
+      <w:bookmarkEnd w:id="362"/>
     </w:p>
     <w:p>
       <w:pPr>
@@ -44356,7 +44546,7 @@
           <w:lang w:val="en-US"/>
         </w:rPr>
       </w:pPr>
-      <w:bookmarkStart w:id="362" w:name="_Ref461632429"/>
+      <w:bookmarkStart w:id="363" w:name="_Ref461632429"/>
       <w:r>
         <w:rPr>
           <w:b/>
@@ -44397,7 +44587,7 @@
         </w:rPr>
         <w:fldChar w:fldCharType="end"/>
       </w:r>
-      <w:bookmarkEnd w:id="362"/>
+      <w:bookmarkEnd w:id="363"/>
       <w:r>
         <w:rPr>
           <w:lang w:val="en-US"/>
@@ -44521,7 +44711,7 @@
           <w:lang w:val="en-US"/>
         </w:rPr>
       </w:pPr>
-      <w:bookmarkStart w:id="363" w:name="_Ref461699576"/>
+      <w:bookmarkStart w:id="364" w:name="_Ref461699576"/>
       <w:r>
         <w:rPr>
           <w:b/>
@@ -44562,7 +44752,7 @@
         </w:rPr>
         <w:fldChar w:fldCharType="end"/>
       </w:r>
-      <w:bookmarkEnd w:id="363"/>
+      <w:bookmarkEnd w:id="364"/>
       <w:r>
         <w:rPr>
           <w:lang w:val="en-US"/>
@@ -44908,7 +45098,7 @@
           <w:lang w:val="en-US"/>
         </w:rPr>
       </w:pPr>
-      <w:bookmarkStart w:id="364" w:name="_Ref461630338"/>
+      <w:bookmarkStart w:id="365" w:name="_Ref461630338"/>
       <w:r>
         <w:rPr>
           <w:b/>
@@ -44949,7 +45139,7 @@
         </w:rPr>
         <w:fldChar w:fldCharType="end"/>
       </w:r>
-      <w:bookmarkEnd w:id="364"/>
+      <w:bookmarkEnd w:id="365"/>
       <w:r>
         <w:rPr>
           <w:lang w:val="en-US"/>
@@ -45037,7 +45227,7 @@
           <w:lang w:val="en-US"/>
         </w:rPr>
       </w:pPr>
-      <w:bookmarkStart w:id="365" w:name="_Ref461698456"/>
+      <w:bookmarkStart w:id="366" w:name="_Ref461698456"/>
       <w:r>
         <w:rPr>
           <w:b/>
@@ -45078,7 +45268,7 @@
         </w:rPr>
         <w:fldChar w:fldCharType="end"/>
       </w:r>
-      <w:bookmarkEnd w:id="365"/>
+      <w:bookmarkEnd w:id="366"/>
       <w:r>
         <w:rPr>
           <w:lang w:val="en-US"/>
@@ -45233,22 +45423,22 @@
           <w:lang w:val="en-US"/>
         </w:rPr>
       </w:pPr>
-      <w:bookmarkStart w:id="366" w:name="_Toc474158365"/>
-      <w:bookmarkStart w:id="367" w:name="_Toc487275130"/>
-      <w:bookmarkStart w:id="368" w:name="_Toc487288017"/>
-      <w:bookmarkStart w:id="369" w:name="_Toc493432943"/>
-      <w:bookmarkStart w:id="370" w:name="_Ref498782467"/>
+      <w:bookmarkStart w:id="367" w:name="_Toc474158365"/>
+      <w:bookmarkStart w:id="368" w:name="_Toc487275130"/>
+      <w:bookmarkStart w:id="369" w:name="_Toc487288017"/>
+      <w:bookmarkStart w:id="370" w:name="_Toc493432943"/>
+      <w:bookmarkStart w:id="371" w:name="_Ref498782467"/>
       <w:r>
         <w:rPr>
           <w:lang w:val="en-US"/>
         </w:rPr>
         <w:t>Experimental variogram</w:t>
       </w:r>
-      <w:bookmarkEnd w:id="366"/>
       <w:bookmarkEnd w:id="367"/>
       <w:bookmarkEnd w:id="368"/>
       <w:bookmarkEnd w:id="369"/>
       <w:bookmarkEnd w:id="370"/>
+      <w:bookmarkEnd w:id="371"/>
     </w:p>
     <w:p>
       <w:pPr>
@@ -45877,7 +46067,7 @@
           <w:lang w:val="en-US"/>
         </w:rPr>
       </w:pPr>
-      <w:bookmarkStart w:id="371" w:name="_Ref461715684"/>
+      <w:bookmarkStart w:id="372" w:name="_Ref461715684"/>
       <w:r>
         <w:rPr>
           <w:b/>
@@ -45915,7 +46105,7 @@
         </w:rPr>
         <w:fldChar w:fldCharType="end"/>
       </w:r>
-      <w:bookmarkEnd w:id="371"/>
+      <w:bookmarkEnd w:id="372"/>
       <w:r>
         <w:t xml:space="preserve"> an omnidirectional experimental variogram.</w:t>
       </w:r>
@@ -45975,7 +46165,7 @@
           <w:lang w:val="en-US"/>
         </w:rPr>
       </w:pPr>
-      <w:bookmarkStart w:id="372" w:name="_Ref461715693"/>
+      <w:bookmarkStart w:id="373" w:name="_Ref461715693"/>
       <w:r>
         <w:rPr>
           <w:b/>
@@ -46016,7 +46206,7 @@
         </w:rPr>
         <w:fldChar w:fldCharType="end"/>
       </w:r>
-      <w:bookmarkEnd w:id="372"/>
+      <w:bookmarkEnd w:id="373"/>
       <w:r>
         <w:rPr>
           <w:lang w:val="en-US"/>
@@ -46145,7 +46335,7 @@
           <w:lang w:val="en-US"/>
         </w:rPr>
       </w:pPr>
-      <w:bookmarkStart w:id="373" w:name="_Ref461715699"/>
+      <w:bookmarkStart w:id="374" w:name="_Ref461715699"/>
       <w:r>
         <w:rPr>
           <w:b/>
@@ -46186,7 +46376,7 @@
         </w:rPr>
         <w:fldChar w:fldCharType="end"/>
       </w:r>
-      <w:bookmarkEnd w:id="373"/>
+      <w:bookmarkEnd w:id="374"/>
       <w:r>
         <w:rPr>
           <w:lang w:val="en-US"/>
@@ -46201,11 +46391,11 @@
           <w:lang w:val="en-US"/>
         </w:rPr>
       </w:pPr>
-      <w:bookmarkStart w:id="374" w:name="_Toc474158366"/>
-      <w:bookmarkStart w:id="375" w:name="_Ref476395695"/>
-      <w:bookmarkStart w:id="376" w:name="_Toc487275131"/>
-      <w:bookmarkStart w:id="377" w:name="_Toc487288018"/>
-      <w:bookmarkStart w:id="378" w:name="_Toc493432944"/>
+      <w:bookmarkStart w:id="375" w:name="_Toc474158366"/>
+      <w:bookmarkStart w:id="376" w:name="_Ref476395695"/>
+      <w:bookmarkStart w:id="377" w:name="_Toc487275131"/>
+      <w:bookmarkStart w:id="378" w:name="_Toc487288018"/>
+      <w:bookmarkStart w:id="379" w:name="_Toc493432944"/>
       <w:r>
         <w:rPr>
           <w:lang w:val="en-US"/>
@@ -46213,11 +46403,11 @@
         <w:lastRenderedPageBreak/>
         <w:t>Fitting a variogram model</w:t>
       </w:r>
-      <w:bookmarkEnd w:id="374"/>
       <w:bookmarkEnd w:id="375"/>
       <w:bookmarkEnd w:id="376"/>
       <w:bookmarkEnd w:id="377"/>
       <w:bookmarkEnd w:id="378"/>
+      <w:bookmarkEnd w:id="379"/>
     </w:p>
     <w:p>
       <w:pPr>
@@ -46694,7 +46884,7 @@
           <w:lang w:val="en-US"/>
         </w:rPr>
       </w:pPr>
-      <w:bookmarkStart w:id="379" w:name="_Ref461716598"/>
+      <w:bookmarkStart w:id="380" w:name="_Ref461716598"/>
       <w:r>
         <w:rPr>
           <w:b/>
@@ -46735,7 +46925,7 @@
         </w:rPr>
         <w:fldChar w:fldCharType="end"/>
       </w:r>
-      <w:bookmarkEnd w:id="379"/>
+      <w:bookmarkEnd w:id="380"/>
       <w:r>
         <w:rPr>
           <w:lang w:val="en-US"/>
@@ -46798,7 +46988,7 @@
           <w:lang w:val="en-US"/>
         </w:rPr>
       </w:pPr>
-      <w:bookmarkStart w:id="380" w:name="_Ref461871220"/>
+      <w:bookmarkStart w:id="381" w:name="_Ref461871220"/>
       <w:r>
         <w:rPr>
           <w:b/>
@@ -46839,7 +47029,7 @@
         </w:rPr>
         <w:fldChar w:fldCharType="end"/>
       </w:r>
-      <w:bookmarkEnd w:id="380"/>
+      <w:bookmarkEnd w:id="381"/>
       <w:r>
         <w:rPr>
           <w:lang w:val="en-US"/>
@@ -46860,22 +47050,22 @@
           <w:lang w:val="en-US"/>
         </w:rPr>
       </w:pPr>
-      <w:bookmarkStart w:id="381" w:name="_Ref466989002"/>
-      <w:bookmarkStart w:id="382" w:name="_Toc474158367"/>
-      <w:bookmarkStart w:id="383" w:name="_Toc487275132"/>
-      <w:bookmarkStart w:id="384" w:name="_Toc487288019"/>
-      <w:bookmarkStart w:id="385" w:name="_Toc493432945"/>
+      <w:bookmarkStart w:id="382" w:name="_Ref466989002"/>
+      <w:bookmarkStart w:id="383" w:name="_Toc474158367"/>
+      <w:bookmarkStart w:id="384" w:name="_Toc487275132"/>
+      <w:bookmarkStart w:id="385" w:name="_Toc487288019"/>
+      <w:bookmarkStart w:id="386" w:name="_Toc493432945"/>
       <w:r>
         <w:rPr>
           <w:lang w:val="en-US"/>
         </w:rPr>
         <w:t>Cross variograms</w:t>
       </w:r>
-      <w:bookmarkEnd w:id="381"/>
       <w:bookmarkEnd w:id="382"/>
       <w:bookmarkEnd w:id="383"/>
       <w:bookmarkEnd w:id="384"/>
       <w:bookmarkEnd w:id="385"/>
+      <w:bookmarkEnd w:id="386"/>
     </w:p>
     <w:p>
       <w:pPr>
@@ -46976,11 +47166,11 @@
           <w:lang w:val="en-US"/>
         </w:rPr>
       </w:pPr>
-      <w:bookmarkStart w:id="386" w:name="_Toc474158368"/>
-      <w:bookmarkStart w:id="387" w:name="_Ref481308036"/>
-      <w:bookmarkStart w:id="388" w:name="_Toc487275133"/>
-      <w:bookmarkStart w:id="389" w:name="_Toc487288020"/>
-      <w:bookmarkStart w:id="390" w:name="_Toc493432946"/>
+      <w:bookmarkStart w:id="387" w:name="_Toc474158368"/>
+      <w:bookmarkStart w:id="388" w:name="_Ref481308036"/>
+      <w:bookmarkStart w:id="389" w:name="_Toc487275133"/>
+      <w:bookmarkStart w:id="390" w:name="_Toc487288020"/>
+      <w:bookmarkStart w:id="391" w:name="_Toc493432946"/>
       <w:r>
         <w:rPr>
           <w:i/>
@@ -46995,11 +47185,11 @@
         </w:rPr>
         <w:t xml:space="preserve"> variogram models</w:t>
       </w:r>
-      <w:bookmarkEnd w:id="386"/>
       <w:bookmarkEnd w:id="387"/>
       <w:bookmarkEnd w:id="388"/>
       <w:bookmarkEnd w:id="389"/>
       <w:bookmarkEnd w:id="390"/>
+      <w:bookmarkEnd w:id="391"/>
     </w:p>
     <w:p>
       <w:pPr>
@@ -47169,7 +47359,7 @@
           <w:lang w:val="en-US"/>
         </w:rPr>
       </w:pPr>
-      <w:bookmarkStart w:id="391" w:name="_Ref466884476"/>
+      <w:bookmarkStart w:id="392" w:name="_Ref466884476"/>
       <w:r>
         <w:rPr>
           <w:b/>
@@ -47213,7 +47403,7 @@
         </w:rPr>
         <w:fldChar w:fldCharType="end"/>
       </w:r>
-      <w:bookmarkEnd w:id="391"/>
+      <w:bookmarkEnd w:id="392"/>
       <w:r>
         <w:rPr>
           <w:lang w:val="en-US"/>
@@ -47473,8 +47663,8 @@
           <w:lang w:val="en-US"/>
         </w:rPr>
       </w:pPr>
-      <w:bookmarkStart w:id="392" w:name="_Toc493432947"/>
-      <w:bookmarkStart w:id="393" w:name="_Toc474158369"/>
+      <w:bookmarkStart w:id="393" w:name="_Toc493432947"/>
+      <w:bookmarkStart w:id="394" w:name="_Toc474158369"/>
       <w:r>
         <w:rPr>
           <w:lang w:val="en-US"/>
@@ -47487,7 +47677,7 @@
         </w:rPr>
         <w:t>a realization ensemble in a single file</w:t>
       </w:r>
-      <w:bookmarkEnd w:id="392"/>
+      <w:bookmarkEnd w:id="393"/>
     </w:p>
     <w:p>
       <w:pPr>
@@ -47761,7 +47951,7 @@
           <w:lang w:val="en-US"/>
         </w:rPr>
       </w:pPr>
-      <w:bookmarkStart w:id="394" w:name="_Ref487379792"/>
+      <w:bookmarkStart w:id="395" w:name="_Ref487379792"/>
       <w:r>
         <w:rPr>
           <w:b/>
@@ -47802,7 +47992,7 @@
         </w:rPr>
         <w:fldChar w:fldCharType="end"/>
       </w:r>
-      <w:bookmarkEnd w:id="394"/>
+      <w:bookmarkEnd w:id="395"/>
       <w:r>
         <w:rPr>
           <w:lang w:val="en-US"/>
@@ -47817,7 +48007,7 @@
           <w:lang w:val="en-US"/>
         </w:rPr>
       </w:pPr>
-      <w:bookmarkStart w:id="395" w:name="_Toc493432948"/>
+      <w:bookmarkStart w:id="396" w:name="_Toc493432948"/>
       <w:r>
         <w:rPr>
           <w:lang w:val="en-US"/>
@@ -47830,7 +48020,7 @@
         </w:rPr>
         <w:t>across separate files</w:t>
       </w:r>
-      <w:bookmarkEnd w:id="395"/>
+      <w:bookmarkEnd w:id="396"/>
     </w:p>
     <w:p>
       <w:pPr>
@@ -48095,19 +48285,19 @@
           <w:lang w:val="en-US"/>
         </w:rPr>
       </w:pPr>
-      <w:bookmarkStart w:id="396" w:name="_Toc487275134"/>
-      <w:bookmarkStart w:id="397" w:name="_Toc487288021"/>
-      <w:bookmarkStart w:id="398" w:name="_Toc493432949"/>
+      <w:bookmarkStart w:id="397" w:name="_Toc487275134"/>
+      <w:bookmarkStart w:id="398" w:name="_Toc487288021"/>
+      <w:bookmarkStart w:id="399" w:name="_Toc493432949"/>
       <w:r>
         <w:rPr>
           <w:lang w:val="en-US"/>
         </w:rPr>
         <w:t>Estimation</w:t>
       </w:r>
-      <w:bookmarkEnd w:id="393"/>
-      <w:bookmarkEnd w:id="396"/>
+      <w:bookmarkEnd w:id="394"/>
       <w:bookmarkEnd w:id="397"/>
       <w:bookmarkEnd w:id="398"/>
+      <w:bookmarkEnd w:id="399"/>
     </w:p>
     <w:p>
       <w:pPr>
@@ -48244,22 +48434,22 @@
           <w:lang w:val="en-US"/>
         </w:rPr>
       </w:pPr>
-      <w:bookmarkStart w:id="399" w:name="_Ref467344848"/>
-      <w:bookmarkStart w:id="400" w:name="_Toc474158370"/>
-      <w:bookmarkStart w:id="401" w:name="_Toc487275135"/>
-      <w:bookmarkStart w:id="402" w:name="_Toc487288022"/>
-      <w:bookmarkStart w:id="403" w:name="_Toc493432950"/>
+      <w:bookmarkStart w:id="400" w:name="_Ref467344848"/>
+      <w:bookmarkStart w:id="401" w:name="_Toc474158370"/>
+      <w:bookmarkStart w:id="402" w:name="_Toc487275135"/>
+      <w:bookmarkStart w:id="403" w:name="_Toc487288022"/>
+      <w:bookmarkStart w:id="404" w:name="_Toc493432950"/>
       <w:r>
         <w:rPr>
           <w:lang w:val="en-US"/>
         </w:rPr>
         <w:t>Kriging</w:t>
       </w:r>
-      <w:bookmarkEnd w:id="399"/>
       <w:bookmarkEnd w:id="400"/>
       <w:bookmarkEnd w:id="401"/>
       <w:bookmarkEnd w:id="402"/>
       <w:bookmarkEnd w:id="403"/>
+      <w:bookmarkEnd w:id="404"/>
     </w:p>
     <w:p>
       <w:pPr>
@@ -48856,7 +49046,7 @@
           <w:lang w:val="en-US"/>
         </w:rPr>
       </w:pPr>
-      <w:bookmarkStart w:id="404" w:name="_Ref465009629"/>
+      <w:bookmarkStart w:id="405" w:name="_Ref465009629"/>
       <w:r>
         <w:rPr>
           <w:b/>
@@ -48897,7 +49087,7 @@
         </w:rPr>
         <w:fldChar w:fldCharType="end"/>
       </w:r>
-      <w:bookmarkEnd w:id="404"/>
+      <w:bookmarkEnd w:id="405"/>
       <w:r>
         <w:rPr>
           <w:lang w:val="en-US"/>
@@ -49399,18 +49589,18 @@
           <w:lang w:val="en-US"/>
         </w:rPr>
       </w:pPr>
-      <w:bookmarkStart w:id="405" w:name="_Toc487275136"/>
-      <w:bookmarkStart w:id="406" w:name="_Toc487288023"/>
-      <w:bookmarkStart w:id="407" w:name="_Toc493432951"/>
+      <w:bookmarkStart w:id="406" w:name="_Toc487275136"/>
+      <w:bookmarkStart w:id="407" w:name="_Toc487288023"/>
+      <w:bookmarkStart w:id="408" w:name="_Toc493432951"/>
       <w:r>
         <w:rPr>
           <w:lang w:val="en-US"/>
         </w:rPr>
         <w:t>Known issues</w:t>
       </w:r>
-      <w:bookmarkEnd w:id="405"/>
       <w:bookmarkEnd w:id="406"/>
       <w:bookmarkEnd w:id="407"/>
+      <w:bookmarkEnd w:id="408"/>
     </w:p>
     <w:p>
       <w:pPr>
@@ -49550,10 +49740,10 @@
           <w:lang w:val="en-US"/>
         </w:rPr>
       </w:pPr>
-      <w:bookmarkStart w:id="408" w:name="_Toc474158371"/>
-      <w:bookmarkStart w:id="409" w:name="_Toc487275137"/>
-      <w:bookmarkStart w:id="410" w:name="_Toc487288024"/>
-      <w:bookmarkStart w:id="411" w:name="_Toc493432952"/>
+      <w:bookmarkStart w:id="409" w:name="_Toc474158371"/>
+      <w:bookmarkStart w:id="410" w:name="_Toc487275137"/>
+      <w:bookmarkStart w:id="411" w:name="_Toc487288024"/>
+      <w:bookmarkStart w:id="412" w:name="_Toc493432952"/>
       <w:r>
         <w:rPr>
           <w:lang w:val="en-US"/>
@@ -49566,7 +49756,7 @@
         </w:rPr>
         <w:t xml:space="preserve"> (IK)</w:t>
       </w:r>
-      <w:bookmarkEnd w:id="408"/>
+      <w:bookmarkEnd w:id="409"/>
       <w:r>
         <w:rPr>
           <w:lang w:val="en-US"/>
@@ -49585,9 +49775,9 @@
         </w:rPr>
         <w:t>continuous variable</w:t>
       </w:r>
-      <w:bookmarkEnd w:id="409"/>
       <w:bookmarkEnd w:id="410"/>
       <w:bookmarkEnd w:id="411"/>
+      <w:bookmarkEnd w:id="412"/>
     </w:p>
     <w:p>
       <w:pPr>
@@ -50355,10 +50545,10 @@
           <w:lang w:val="en-US"/>
         </w:rPr>
       </w:pPr>
-      <w:bookmarkStart w:id="412" w:name="_Toc474158372"/>
-      <w:bookmarkStart w:id="413" w:name="_Toc487275138"/>
-      <w:bookmarkStart w:id="414" w:name="_Toc487288025"/>
-      <w:bookmarkStart w:id="415" w:name="_Toc493432953"/>
+      <w:bookmarkStart w:id="413" w:name="_Toc474158372"/>
+      <w:bookmarkStart w:id="414" w:name="_Toc487275138"/>
+      <w:bookmarkStart w:id="415" w:name="_Toc487288025"/>
+      <w:bookmarkStart w:id="416" w:name="_Toc493432953"/>
       <w:r>
         <w:rPr>
           <w:lang w:val="en-US"/>
@@ -50377,10 +50567,10 @@
         </w:rPr>
         <w:t xml:space="preserve"> for a continuous variable</w:t>
       </w:r>
-      <w:bookmarkEnd w:id="412"/>
       <w:bookmarkEnd w:id="413"/>
       <w:bookmarkEnd w:id="414"/>
       <w:bookmarkEnd w:id="415"/>
+      <w:bookmarkEnd w:id="416"/>
     </w:p>
     <w:p>
       <w:pPr>
@@ -50625,7 +50815,7 @@
           <w:lang w:val="en-US"/>
         </w:rPr>
       </w:pPr>
-      <w:bookmarkStart w:id="416" w:name="_Ref467336020"/>
+      <w:bookmarkStart w:id="417" w:name="_Ref467336020"/>
       <w:r>
         <w:rPr>
           <w:b/>
@@ -50666,7 +50856,7 @@
         </w:rPr>
         <w:fldChar w:fldCharType="end"/>
       </w:r>
-      <w:bookmarkEnd w:id="416"/>
+      <w:bookmarkEnd w:id="417"/>
       <w:r>
         <w:rPr>
           <w:lang w:val="en-US"/>
@@ -50842,7 +51032,7 @@
           <w:lang w:val="en-US"/>
         </w:rPr>
       </w:pPr>
-      <w:bookmarkStart w:id="417" w:name="_Ref467948149"/>
+      <w:bookmarkStart w:id="418" w:name="_Ref467948149"/>
       <w:r>
         <w:rPr>
           <w:b/>
@@ -50883,7 +51073,7 @@
         </w:rPr>
         <w:fldChar w:fldCharType="end"/>
       </w:r>
-      <w:bookmarkEnd w:id="417"/>
+      <w:bookmarkEnd w:id="418"/>
       <w:r>
         <w:rPr>
           <w:lang w:val="en-US"/>
@@ -51027,18 +51217,18 @@
           <w:lang w:val="en-US"/>
         </w:rPr>
       </w:pPr>
-      <w:bookmarkStart w:id="418" w:name="_Toc487275139"/>
-      <w:bookmarkStart w:id="419" w:name="_Toc487288026"/>
-      <w:bookmarkStart w:id="420" w:name="_Toc493432954"/>
+      <w:bookmarkStart w:id="419" w:name="_Toc487275139"/>
+      <w:bookmarkStart w:id="420" w:name="_Toc487288026"/>
+      <w:bookmarkStart w:id="421" w:name="_Toc493432954"/>
       <w:r>
         <w:rPr>
           <w:lang w:val="en-US"/>
         </w:rPr>
         <w:t>Running IK for a continuous variable</w:t>
       </w:r>
-      <w:bookmarkEnd w:id="418"/>
       <w:bookmarkEnd w:id="419"/>
       <w:bookmarkEnd w:id="420"/>
+      <w:bookmarkEnd w:id="421"/>
     </w:p>
     <w:p>
       <w:pPr>
@@ -51224,7 +51414,7 @@
           <w:lang w:val="en-US"/>
         </w:rPr>
       </w:pPr>
-      <w:bookmarkStart w:id="421" w:name="_Ref476499343"/>
+      <w:bookmarkStart w:id="422" w:name="_Ref476499343"/>
       <w:r>
         <w:rPr>
           <w:b/>
@@ -51265,7 +51455,7 @@
         </w:rPr>
         <w:fldChar w:fldCharType="end"/>
       </w:r>
-      <w:bookmarkEnd w:id="421"/>
+      <w:bookmarkEnd w:id="422"/>
       <w:r>
         <w:rPr>
           <w:lang w:val="en-US"/>
@@ -51718,7 +51908,7 @@
           <w:lang w:val="en-US"/>
         </w:rPr>
       </w:pPr>
-      <w:bookmarkStart w:id="422" w:name="_Ref476499777"/>
+      <w:bookmarkStart w:id="423" w:name="_Ref476499777"/>
       <w:r>
         <w:rPr>
           <w:b/>
@@ -51759,7 +51949,7 @@
         </w:rPr>
         <w:fldChar w:fldCharType="end"/>
       </w:r>
-      <w:bookmarkEnd w:id="422"/>
+      <w:bookmarkEnd w:id="423"/>
       <w:r>
         <w:rPr>
           <w:lang w:val="en-US"/>
@@ -51780,20 +51970,20 @@
           <w:lang w:val="en-US"/>
         </w:rPr>
       </w:pPr>
-      <w:bookmarkStart w:id="423" w:name="_Ref478906858"/>
-      <w:bookmarkStart w:id="424" w:name="_Toc487275140"/>
-      <w:bookmarkStart w:id="425" w:name="_Toc487288027"/>
-      <w:bookmarkStart w:id="426" w:name="_Toc493432955"/>
+      <w:bookmarkStart w:id="424" w:name="_Ref478906858"/>
+      <w:bookmarkStart w:id="425" w:name="_Toc487275140"/>
+      <w:bookmarkStart w:id="426" w:name="_Toc487288027"/>
+      <w:bookmarkStart w:id="427" w:name="_Toc493432955"/>
       <w:r>
         <w:rPr>
           <w:lang w:val="en-US"/>
         </w:rPr>
         <w:t>Post-processing the results</w:t>
       </w:r>
-      <w:bookmarkEnd w:id="423"/>
       <w:bookmarkEnd w:id="424"/>
       <w:bookmarkEnd w:id="425"/>
       <w:bookmarkEnd w:id="426"/>
+      <w:bookmarkEnd w:id="427"/>
     </w:p>
     <w:p>
       <w:pPr>
@@ -51938,7 +52128,7 @@
           <w:lang w:val="en-US"/>
         </w:rPr>
       </w:pPr>
-      <w:bookmarkStart w:id="427" w:name="_Ref479438152"/>
+      <w:bookmarkStart w:id="428" w:name="_Ref479438152"/>
       <w:r>
         <w:rPr>
           <w:b/>
@@ -51979,7 +52169,7 @@
         </w:rPr>
         <w:fldChar w:fldCharType="end"/>
       </w:r>
-      <w:bookmarkEnd w:id="427"/>
+      <w:bookmarkEnd w:id="428"/>
       <w:r>
         <w:rPr>
           <w:lang w:val="en-US"/>
@@ -52616,18 +52806,18 @@
           <w:lang w:val="en-US"/>
         </w:rPr>
       </w:pPr>
-      <w:bookmarkStart w:id="428" w:name="_Toc487275141"/>
-      <w:bookmarkStart w:id="429" w:name="_Toc487288028"/>
-      <w:bookmarkStart w:id="430" w:name="_Toc493432956"/>
+      <w:bookmarkStart w:id="429" w:name="_Toc487275141"/>
+      <w:bookmarkStart w:id="430" w:name="_Toc487288028"/>
+      <w:bookmarkStart w:id="431" w:name="_Toc493432956"/>
       <w:r>
         <w:rPr>
           <w:lang w:val="en-US"/>
         </w:rPr>
         <w:t>Known issues</w:t>
       </w:r>
-      <w:bookmarkEnd w:id="428"/>
       <w:bookmarkEnd w:id="429"/>
       <w:bookmarkEnd w:id="430"/>
+      <w:bookmarkEnd w:id="431"/>
     </w:p>
     <w:p>
       <w:pPr>
@@ -52744,18 +52934,18 @@
           <w:lang w:val="en-US"/>
         </w:rPr>
       </w:pPr>
-      <w:bookmarkStart w:id="431" w:name="_Toc487275142"/>
-      <w:bookmarkStart w:id="432" w:name="_Toc487288029"/>
-      <w:bookmarkStart w:id="433" w:name="_Toc493432957"/>
+      <w:bookmarkStart w:id="432" w:name="_Toc487275142"/>
+      <w:bookmarkStart w:id="433" w:name="_Toc487288029"/>
+      <w:bookmarkStart w:id="434" w:name="_Toc493432957"/>
       <w:r>
         <w:rPr>
           <w:lang w:val="en-US"/>
         </w:rPr>
         <w:t>IK for a categorical variable</w:t>
       </w:r>
-      <w:bookmarkEnd w:id="431"/>
       <w:bookmarkEnd w:id="432"/>
       <w:bookmarkEnd w:id="433"/>
+      <w:bookmarkEnd w:id="434"/>
     </w:p>
     <w:p>
       <w:pPr>
@@ -53013,20 +53203,20 @@
           <w:lang w:val="en-US"/>
         </w:rPr>
       </w:pPr>
-      <w:bookmarkStart w:id="434" w:name="_Toc474158373"/>
-      <w:bookmarkStart w:id="435" w:name="_Toc487275143"/>
-      <w:bookmarkStart w:id="436" w:name="_Toc487288030"/>
-      <w:bookmarkStart w:id="437" w:name="_Toc493432958"/>
+      <w:bookmarkStart w:id="435" w:name="_Toc474158373"/>
+      <w:bookmarkStart w:id="436" w:name="_Toc487275143"/>
+      <w:bookmarkStart w:id="437" w:name="_Toc487288030"/>
+      <w:bookmarkStart w:id="438" w:name="_Toc493432958"/>
       <w:r>
         <w:rPr>
           <w:lang w:val="en-US"/>
         </w:rPr>
         <w:t>Defining a class p.d.f. for a categorical variable</w:t>
       </w:r>
-      <w:bookmarkEnd w:id="434"/>
       <w:bookmarkEnd w:id="435"/>
       <w:bookmarkEnd w:id="436"/>
       <w:bookmarkEnd w:id="437"/>
+      <w:bookmarkEnd w:id="438"/>
     </w:p>
     <w:p>
       <w:pPr>
@@ -53237,7 +53427,7 @@
           <w:lang w:val="en-US"/>
         </w:rPr>
       </w:pPr>
-      <w:bookmarkStart w:id="438" w:name="_Ref476392829"/>
+      <w:bookmarkStart w:id="439" w:name="_Ref476392829"/>
       <w:r>
         <w:rPr>
           <w:b/>
@@ -53278,7 +53468,7 @@
         </w:rPr>
         <w:fldChar w:fldCharType="end"/>
       </w:r>
-      <w:bookmarkEnd w:id="438"/>
+      <w:bookmarkEnd w:id="439"/>
       <w:r>
         <w:rPr>
           <w:lang w:val="en-US"/>
@@ -53657,7 +53847,7 @@
           <w:lang w:val="en-US"/>
         </w:rPr>
       </w:pPr>
-      <w:bookmarkStart w:id="439" w:name="_Ref476393640"/>
+      <w:bookmarkStart w:id="440" w:name="_Ref476393640"/>
       <w:r>
         <w:rPr>
           <w:b/>
@@ -53698,7 +53888,7 @@
         </w:rPr>
         <w:fldChar w:fldCharType="end"/>
       </w:r>
-      <w:bookmarkEnd w:id="439"/>
+      <w:bookmarkEnd w:id="440"/>
       <w:r>
         <w:rPr>
           <w:lang w:val="en-US"/>
@@ -53713,10 +53903,10 @@
           <w:lang w:val="en-US"/>
         </w:rPr>
       </w:pPr>
-      <w:bookmarkStart w:id="440" w:name="_Toc474158374"/>
-      <w:bookmarkStart w:id="441" w:name="_Toc487275144"/>
-      <w:bookmarkStart w:id="442" w:name="_Toc487288031"/>
-      <w:bookmarkStart w:id="443" w:name="_Toc493432959"/>
+      <w:bookmarkStart w:id="441" w:name="_Toc474158374"/>
+      <w:bookmarkStart w:id="442" w:name="_Toc487275144"/>
+      <w:bookmarkStart w:id="443" w:name="_Toc487288031"/>
+      <w:bookmarkStart w:id="444" w:name="_Toc493432959"/>
       <w:r>
         <w:rPr>
           <w:lang w:val="en-US"/>
@@ -53741,10 +53931,10 @@
         </w:rPr>
         <w:t>al variable</w:t>
       </w:r>
-      <w:bookmarkEnd w:id="440"/>
       <w:bookmarkEnd w:id="441"/>
       <w:bookmarkEnd w:id="442"/>
       <w:bookmarkEnd w:id="443"/>
+      <w:bookmarkEnd w:id="444"/>
     </w:p>
     <w:p>
       <w:pPr>
@@ -54137,7 +54327,7 @@
           <w:lang w:val="en-US"/>
         </w:rPr>
       </w:pPr>
-      <w:bookmarkStart w:id="444" w:name="_Ref476395785"/>
+      <w:bookmarkStart w:id="445" w:name="_Ref476395785"/>
       <w:r>
         <w:rPr>
           <w:b/>
@@ -54178,7 +54368,7 @@
         </w:rPr>
         <w:fldChar w:fldCharType="end"/>
       </w:r>
-      <w:bookmarkEnd w:id="444"/>
+      <w:bookmarkEnd w:id="445"/>
       <w:r>
         <w:rPr>
           <w:lang w:val="en-US"/>
@@ -54473,7 +54663,7 @@
           <w:lang w:val="en-US"/>
         </w:rPr>
       </w:pPr>
-      <w:bookmarkStart w:id="445" w:name="_Ref476416202"/>
+      <w:bookmarkStart w:id="446" w:name="_Ref476416202"/>
       <w:r>
         <w:rPr>
           <w:b/>
@@ -54514,7 +54704,7 @@
         </w:rPr>
         <w:fldChar w:fldCharType="end"/>
       </w:r>
-      <w:bookmarkEnd w:id="445"/>
+      <w:bookmarkEnd w:id="446"/>
       <w:r>
         <w:rPr>
           <w:lang w:val="en-US"/>
@@ -54565,18 +54755,18 @@
           <w:lang w:val="en-US"/>
         </w:rPr>
       </w:pPr>
-      <w:bookmarkStart w:id="446" w:name="_Toc487275145"/>
-      <w:bookmarkStart w:id="447" w:name="_Toc487288032"/>
-      <w:bookmarkStart w:id="448" w:name="_Toc493432960"/>
+      <w:bookmarkStart w:id="447" w:name="_Toc487275145"/>
+      <w:bookmarkStart w:id="448" w:name="_Toc487288032"/>
+      <w:bookmarkStart w:id="449" w:name="_Toc493432960"/>
       <w:r>
         <w:rPr>
           <w:lang w:val="en-US"/>
         </w:rPr>
         <w:t>Creating a maximum likelihood facies map</w:t>
       </w:r>
-      <w:bookmarkEnd w:id="446"/>
       <w:bookmarkEnd w:id="447"/>
       <w:bookmarkEnd w:id="448"/>
+      <w:bookmarkEnd w:id="449"/>
     </w:p>
     <w:p>
       <w:pPr>
@@ -54775,7 +54965,7 @@
           <w:lang w:val="en-US"/>
         </w:rPr>
       </w:pPr>
-      <w:bookmarkStart w:id="449" w:name="_Ref477096805"/>
+      <w:bookmarkStart w:id="450" w:name="_Ref477096805"/>
       <w:r>
         <w:rPr>
           <w:b/>
@@ -54816,7 +55006,7 @@
         </w:rPr>
         <w:fldChar w:fldCharType="end"/>
       </w:r>
-      <w:bookmarkEnd w:id="449"/>
+      <w:bookmarkEnd w:id="450"/>
       <w:r>
         <w:rPr>
           <w:lang w:val="en-US"/>
@@ -54849,18 +55039,18 @@
           <w:lang w:val="en-US"/>
         </w:rPr>
       </w:pPr>
-      <w:bookmarkStart w:id="450" w:name="_Toc487275146"/>
-      <w:bookmarkStart w:id="451" w:name="_Toc487288033"/>
-      <w:bookmarkStart w:id="452" w:name="_Toc493432961"/>
+      <w:bookmarkStart w:id="451" w:name="_Toc487275146"/>
+      <w:bookmarkStart w:id="452" w:name="_Toc487288033"/>
+      <w:bookmarkStart w:id="453" w:name="_Toc493432961"/>
       <w:r>
         <w:rPr>
           <w:lang w:val="en-US"/>
         </w:rPr>
         <w:t>Known issues</w:t>
       </w:r>
-      <w:bookmarkEnd w:id="450"/>
       <w:bookmarkEnd w:id="451"/>
       <w:bookmarkEnd w:id="452"/>
+      <w:bookmarkEnd w:id="453"/>
     </w:p>
     <w:p>
       <w:pPr>
@@ -54993,9 +55183,9 @@
           <w:lang w:val="en-US"/>
         </w:rPr>
       </w:pPr>
-      <w:bookmarkStart w:id="453" w:name="_Toc487275147"/>
-      <w:bookmarkStart w:id="454" w:name="_Toc487288034"/>
-      <w:bookmarkStart w:id="455" w:name="_Toc493432962"/>
+      <w:bookmarkStart w:id="454" w:name="_Toc487275147"/>
+      <w:bookmarkStart w:id="455" w:name="_Toc487288034"/>
+      <w:bookmarkStart w:id="456" w:name="_Toc493432962"/>
       <w:r>
         <w:rPr>
           <w:lang w:val="en-US"/>
@@ -55038,9 +55228,9 @@
         </w:rPr>
         <w:t>alibration</w:t>
       </w:r>
-      <w:bookmarkEnd w:id="453"/>
       <w:bookmarkEnd w:id="454"/>
       <w:bookmarkEnd w:id="455"/>
+      <w:bookmarkEnd w:id="456"/>
     </w:p>
     <w:p>
       <w:pPr>
@@ -55217,7 +55407,7 @@
           <w:lang w:val="en-US"/>
         </w:rPr>
       </w:pPr>
-      <w:bookmarkStart w:id="456" w:name="_Ref480560523"/>
+      <w:bookmarkStart w:id="457" w:name="_Ref480560523"/>
       <w:r>
         <w:rPr>
           <w:b/>
@@ -55258,7 +55448,7 @@
         </w:rPr>
         <w:fldChar w:fldCharType="end"/>
       </w:r>
-      <w:bookmarkEnd w:id="456"/>
+      <w:bookmarkEnd w:id="457"/>
       <w:r>
         <w:rPr>
           <w:lang w:val="en-US"/>
@@ -55322,7 +55512,7 @@
           <w:lang w:val="en-US"/>
         </w:rPr>
       </w:pPr>
-      <w:bookmarkStart w:id="457" w:name="_Ref480560532"/>
+      <w:bookmarkStart w:id="458" w:name="_Ref480560532"/>
       <w:r>
         <w:rPr>
           <w:b/>
@@ -55363,7 +55553,7 @@
         </w:rPr>
         <w:fldChar w:fldCharType="end"/>
       </w:r>
-      <w:bookmarkEnd w:id="457"/>
+      <w:bookmarkEnd w:id="458"/>
       <w:r>
         <w:rPr>
           <w:lang w:val="en-US"/>
@@ -55704,18 +55894,18 @@
           <w:lang w:val="en-US"/>
         </w:rPr>
       </w:pPr>
-      <w:bookmarkStart w:id="458" w:name="_Toc487275148"/>
-      <w:bookmarkStart w:id="459" w:name="_Toc487288035"/>
-      <w:bookmarkStart w:id="460" w:name="_Toc493432963"/>
+      <w:bookmarkStart w:id="459" w:name="_Toc487275148"/>
+      <w:bookmarkStart w:id="460" w:name="_Toc487288035"/>
+      <w:bookmarkStart w:id="461" w:name="_Toc493432963"/>
       <w:r>
         <w:rPr>
           <w:lang w:val="en-US"/>
         </w:rPr>
         <w:t>Interpretation for categorical attributes</w:t>
       </w:r>
-      <w:bookmarkEnd w:id="458"/>
       <w:bookmarkEnd w:id="459"/>
       <w:bookmarkEnd w:id="460"/>
+      <w:bookmarkEnd w:id="461"/>
     </w:p>
     <w:p>
       <w:pPr>
@@ -55894,7 +56084,7 @@
           <w:lang w:val="en-US"/>
         </w:rPr>
       </w:pPr>
-      <w:bookmarkStart w:id="461" w:name="_Ref480561270"/>
+      <w:bookmarkStart w:id="462" w:name="_Ref480561270"/>
       <w:r>
         <w:rPr>
           <w:b/>
@@ -55935,7 +56125,7 @@
         </w:rPr>
         <w:fldChar w:fldCharType="end"/>
       </w:r>
-      <w:bookmarkEnd w:id="461"/>
+      <w:bookmarkEnd w:id="462"/>
       <w:r>
         <w:rPr>
           <w:lang w:val="en-US"/>
@@ -55962,9 +56152,9 @@
           <w:lang w:val="en-US"/>
         </w:rPr>
       </w:pPr>
-      <w:bookmarkStart w:id="462" w:name="_Toc487275149"/>
-      <w:bookmarkStart w:id="463" w:name="_Toc487288036"/>
-      <w:bookmarkStart w:id="464" w:name="_Toc493432964"/>
+      <w:bookmarkStart w:id="463" w:name="_Toc487275149"/>
+      <w:bookmarkStart w:id="464" w:name="_Toc487288036"/>
+      <w:bookmarkStart w:id="465" w:name="_Toc493432964"/>
       <w:r>
         <w:rPr>
           <w:lang w:val="en-US"/>
@@ -55984,9 +56174,9 @@
         </w:rPr>
         <w:t xml:space="preserve"> attributes</w:t>
       </w:r>
-      <w:bookmarkEnd w:id="462"/>
       <w:bookmarkEnd w:id="463"/>
       <w:bookmarkEnd w:id="464"/>
+      <w:bookmarkEnd w:id="465"/>
     </w:p>
     <w:p>
       <w:pPr>
@@ -56160,18 +56350,18 @@
           <w:lang w:val="en-US"/>
         </w:rPr>
       </w:pPr>
-      <w:bookmarkStart w:id="465" w:name="_Toc487275150"/>
-      <w:bookmarkStart w:id="466" w:name="_Toc487288037"/>
-      <w:bookmarkStart w:id="467" w:name="_Toc493432965"/>
+      <w:bookmarkStart w:id="466" w:name="_Toc487275150"/>
+      <w:bookmarkStart w:id="467" w:name="_Toc487288037"/>
+      <w:bookmarkStart w:id="468" w:name="_Toc493432965"/>
       <w:r>
         <w:rPr>
           <w:lang w:val="en-US"/>
         </w:rPr>
         <w:t>Multiple secondary data</w:t>
       </w:r>
-      <w:bookmarkEnd w:id="465"/>
       <w:bookmarkEnd w:id="466"/>
       <w:bookmarkEnd w:id="467"/>
+      <w:bookmarkEnd w:id="468"/>
     </w:p>
     <w:p>
       <w:pPr>
@@ -56194,18 +56384,18 @@
           <w:lang w:val="en-US"/>
         </w:rPr>
       </w:pPr>
-      <w:bookmarkStart w:id="468" w:name="_Toc487275151"/>
-      <w:bookmarkStart w:id="469" w:name="_Toc487288038"/>
-      <w:bookmarkStart w:id="470" w:name="_Toc493432966"/>
+      <w:bookmarkStart w:id="469" w:name="_Toc487275151"/>
+      <w:bookmarkStart w:id="470" w:name="_Toc487288038"/>
+      <w:bookmarkStart w:id="471" w:name="_Toc493432966"/>
       <w:r>
         <w:rPr>
           <w:lang w:val="en-US"/>
         </w:rPr>
         <w:t>Known issues</w:t>
       </w:r>
-      <w:bookmarkEnd w:id="468"/>
       <w:bookmarkEnd w:id="469"/>
       <w:bookmarkEnd w:id="470"/>
+      <w:bookmarkEnd w:id="471"/>
     </w:p>
     <w:p>
       <w:pPr>
@@ -56303,20 +56493,20 @@
           <w:lang w:val="en-US"/>
         </w:rPr>
       </w:pPr>
-      <w:bookmarkStart w:id="471" w:name="_Toc474158375"/>
-      <w:bookmarkStart w:id="472" w:name="_Toc487275152"/>
-      <w:bookmarkStart w:id="473" w:name="_Toc487288039"/>
-      <w:bookmarkStart w:id="474" w:name="_Toc493432967"/>
+      <w:bookmarkStart w:id="472" w:name="_Toc474158375"/>
+      <w:bookmarkStart w:id="473" w:name="_Toc487275152"/>
+      <w:bookmarkStart w:id="474" w:name="_Toc487288039"/>
+      <w:bookmarkStart w:id="475" w:name="_Toc493432967"/>
       <w:r>
         <w:rPr>
           <w:lang w:val="en-US"/>
         </w:rPr>
         <w:t>Cokriging</w:t>
       </w:r>
-      <w:bookmarkEnd w:id="471"/>
       <w:bookmarkEnd w:id="472"/>
       <w:bookmarkEnd w:id="473"/>
       <w:bookmarkEnd w:id="474"/>
+      <w:bookmarkEnd w:id="475"/>
     </w:p>
     <w:p>
       <w:pPr>
@@ -56375,20 +56565,20 @@
           <w:lang w:val="en-US"/>
         </w:rPr>
       </w:pPr>
-      <w:bookmarkStart w:id="475" w:name="_Toc474158376"/>
-      <w:bookmarkStart w:id="476" w:name="_Toc487275153"/>
-      <w:bookmarkStart w:id="477" w:name="_Toc487288040"/>
-      <w:bookmarkStart w:id="478" w:name="_Toc493432968"/>
+      <w:bookmarkStart w:id="476" w:name="_Toc474158376"/>
+      <w:bookmarkStart w:id="477" w:name="_Toc487275153"/>
+      <w:bookmarkStart w:id="478" w:name="_Toc487288040"/>
+      <w:bookmarkStart w:id="479" w:name="_Toc493432968"/>
       <w:r>
         <w:rPr>
           <w:lang w:val="en-US"/>
         </w:rPr>
         <w:t>Cokriging variography</w:t>
       </w:r>
-      <w:bookmarkEnd w:id="475"/>
       <w:bookmarkEnd w:id="476"/>
       <w:bookmarkEnd w:id="477"/>
       <w:bookmarkEnd w:id="478"/>
+      <w:bookmarkEnd w:id="479"/>
     </w:p>
     <w:p>
       <w:pPr>
@@ -56736,18 +56926,18 @@
           <w:lang w:val="en-US"/>
         </w:rPr>
       </w:pPr>
-      <w:bookmarkStart w:id="479" w:name="_Toc487275154"/>
-      <w:bookmarkStart w:id="480" w:name="_Toc487288041"/>
-      <w:bookmarkStart w:id="481" w:name="_Toc493432969"/>
+      <w:bookmarkStart w:id="480" w:name="_Toc487275154"/>
+      <w:bookmarkStart w:id="481" w:name="_Toc487288041"/>
+      <w:bookmarkStart w:id="482" w:name="_Toc493432969"/>
       <w:r>
         <w:rPr>
           <w:lang w:val="en-US"/>
         </w:rPr>
         <w:t>The Linear Model of Coregionalization (LMC)</w:t>
       </w:r>
-      <w:bookmarkEnd w:id="479"/>
       <w:bookmarkEnd w:id="480"/>
       <w:bookmarkEnd w:id="481"/>
+      <w:bookmarkEnd w:id="482"/>
     </w:p>
     <w:p>
       <w:pPr>
@@ -60023,9 +60213,9 @@
           <w:lang w:val="en-US"/>
         </w:rPr>
       </w:pPr>
-      <w:bookmarkStart w:id="482" w:name="_Toc487275155"/>
-      <w:bookmarkStart w:id="483" w:name="_Toc487288042"/>
-      <w:bookmarkStart w:id="484" w:name="_Toc493432970"/>
+      <w:bookmarkStart w:id="483" w:name="_Toc487275155"/>
+      <w:bookmarkStart w:id="484" w:name="_Toc487288042"/>
+      <w:bookmarkStart w:id="485" w:name="_Toc493432970"/>
       <w:r>
         <w:rPr>
           <w:lang w:val="en-US"/>
@@ -60038,9 +60228,9 @@
         </w:rPr>
         <w:t>cokb3d</w:t>
       </w:r>
-      <w:bookmarkEnd w:id="482"/>
       <w:bookmarkEnd w:id="483"/>
       <w:bookmarkEnd w:id="484"/>
+      <w:bookmarkEnd w:id="485"/>
     </w:p>
     <w:p>
       <w:pPr>
@@ -60290,7 +60480,7 @@
           <w:lang w:val="en-US"/>
         </w:rPr>
       </w:pPr>
-      <w:bookmarkStart w:id="485" w:name="_Ref481307688"/>
+      <w:bookmarkStart w:id="486" w:name="_Ref481307688"/>
       <w:r>
         <w:rPr>
           <w:b/>
@@ -60331,7 +60521,7 @@
         </w:rPr>
         <w:fldChar w:fldCharType="end"/>
       </w:r>
-      <w:bookmarkEnd w:id="485"/>
+      <w:bookmarkEnd w:id="486"/>
       <w:r>
         <w:rPr>
           <w:lang w:val="en-US"/>
@@ -60510,7 +60700,7 @@
           <w:lang w:val="en-US"/>
         </w:rPr>
       </w:pPr>
-      <w:bookmarkStart w:id="486" w:name="_Toc493432971"/>
+      <w:bookmarkStart w:id="487" w:name="_Toc493432971"/>
       <w:r>
         <w:rPr>
           <w:lang w:val="en-US"/>
@@ -60523,7 +60713,7 @@
         </w:rPr>
         <w:t xml:space="preserve"> of a grid (NDV estimation)</w:t>
       </w:r>
-      <w:bookmarkEnd w:id="486"/>
+      <w:bookmarkEnd w:id="487"/>
     </w:p>
     <w:p>
       <w:pPr>
@@ -60763,7 +60953,7 @@
           <w:lang w:val="en-US"/>
         </w:rPr>
       </w:pPr>
-      <w:bookmarkStart w:id="487" w:name="_Ref488051838"/>
+      <w:bookmarkStart w:id="488" w:name="_Ref488051838"/>
       <w:r>
         <w:rPr>
           <w:b/>
@@ -60804,7 +60994,7 @@
         </w:rPr>
         <w:fldChar w:fldCharType="end"/>
       </w:r>
-      <w:bookmarkEnd w:id="487"/>
+      <w:bookmarkEnd w:id="488"/>
       <w:r>
         <w:rPr>
           <w:b/>
@@ -61003,10 +61193,10 @@
           <w:lang w:val="en-US"/>
         </w:rPr>
       </w:pPr>
-      <w:bookmarkStart w:id="488" w:name="_Toc474158377"/>
-      <w:bookmarkStart w:id="489" w:name="_Toc487275156"/>
-      <w:bookmarkStart w:id="490" w:name="_Toc487288043"/>
-      <w:bookmarkStart w:id="491" w:name="_Toc493432972"/>
+      <w:bookmarkStart w:id="489" w:name="_Toc474158377"/>
+      <w:bookmarkStart w:id="490" w:name="_Toc487275156"/>
+      <w:bookmarkStart w:id="491" w:name="_Toc487288043"/>
+      <w:bookmarkStart w:id="492" w:name="_Toc493432972"/>
       <w:r>
         <w:rPr>
           <w:lang w:val="en-US"/>
@@ -61055,10 +61245,10 @@
         </w:rPr>
         <w:t xml:space="preserve"> estimation</w:t>
       </w:r>
-      <w:bookmarkEnd w:id="488"/>
       <w:bookmarkEnd w:id="489"/>
       <w:bookmarkEnd w:id="490"/>
       <w:bookmarkEnd w:id="491"/>
+      <w:bookmarkEnd w:id="492"/>
     </w:p>
     <w:p>
       <w:pPr>
@@ -61212,22 +61402,22 @@
           <w:lang w:val="en-US"/>
         </w:rPr>
       </w:pPr>
-      <w:bookmarkStart w:id="492" w:name="_Ref466988920"/>
-      <w:bookmarkStart w:id="493" w:name="_Toc474158378"/>
-      <w:bookmarkStart w:id="494" w:name="_Toc487275157"/>
-      <w:bookmarkStart w:id="495" w:name="_Toc487288044"/>
-      <w:bookmarkStart w:id="496" w:name="_Toc493432973"/>
+      <w:bookmarkStart w:id="493" w:name="_Ref466988920"/>
+      <w:bookmarkStart w:id="494" w:name="_Toc474158378"/>
+      <w:bookmarkStart w:id="495" w:name="_Toc487275157"/>
+      <w:bookmarkStart w:id="496" w:name="_Toc487288044"/>
+      <w:bookmarkStart w:id="497" w:name="_Toc493432973"/>
       <w:r>
         <w:rPr>
           <w:lang w:val="en-US"/>
         </w:rPr>
         <w:t>Simulation</w:t>
       </w:r>
-      <w:bookmarkEnd w:id="492"/>
       <w:bookmarkEnd w:id="493"/>
       <w:bookmarkEnd w:id="494"/>
       <w:bookmarkEnd w:id="495"/>
       <w:bookmarkEnd w:id="496"/>
+      <w:bookmarkEnd w:id="497"/>
     </w:p>
     <w:p>
       <w:pPr>
@@ -61568,18 +61758,12 @@
         <w:rPr>
           <w:lang w:val="en-US"/>
         </w:rPr>
-        <w:instrText xml:space="preserve"> REF _Ref498778717 \h </w:instrText>
-      </w:r>
-      <w:r>
-        <w:rPr>
-          <w:lang w:val="en-US"/>
-        </w:rPr>
-      </w:r>
-      <w:r>
-        <w:rPr>
-          <w:lang w:val="en-US"/>
-        </w:rPr>
-        <w:instrText xml:space="preserve"> \* MERGEFORMAT </w:instrText>
+        <w:instrText xml:space="preserve"> REF _Ref498778717 \h  \* MERGEFORMAT </w:instrText>
+      </w:r>
+      <w:r>
+        <w:rPr>
+          <w:lang w:val="en-US"/>
+        </w:rPr>
       </w:r>
       <w:r>
         <w:rPr>
@@ -61736,13 +61920,7 @@
         <w:rPr>
           <w:lang w:val="en-US"/>
         </w:rPr>
-        <w:t xml:space="preserve">, see </w:t>
-      </w:r>
-      <w:r>
-        <w:rPr>
-          <w:lang w:val="en-US"/>
-        </w:rPr>
-        <w:t xml:space="preserve">Section </w:t>
+        <w:t xml:space="preserve">, see Section </w:t>
       </w:r>
       <w:r>
         <w:rPr>
@@ -61960,13 +62138,7 @@
         <w:rPr>
           <w:lang w:val="en-US"/>
         </w:rPr>
-        <w:t xml:space="preserve"> completes, the first realization is displayed automatically in the Plot Dialog.  You can view the other realizations by clicking on its</w:t>
-      </w:r>
-      <w:r>
-        <w:rPr>
-          <w:lang w:val="en-US"/>
-        </w:rPr>
-        <w:t xml:space="preserve"> settings </w:t>
+        <w:t xml:space="preserve"> completes, the first realization is displayed automatically in the Plot Dialog.  You can view the other realizations by clicking on its settings </w:t>
       </w:r>
       <w:r>
         <w:rPr>
@@ -62026,13 +62198,7 @@
         <w:rPr>
           <w:lang w:val="en-US"/>
         </w:rPr>
-        <w:t xml:space="preserve"> button</w:t>
-      </w:r>
-      <w:r>
-        <w:rPr>
-          <w:lang w:val="en-US"/>
-        </w:rPr>
-        <w:t xml:space="preserve"> to change the visualization parameters.   The other action buttons become available after you run the simulation at least once.  </w:t>
+        <w:t xml:space="preserve"> button to change the visualization parameters.   The other action buttons become available after you run the simulation at least once.  </w:t>
       </w:r>
       <w:r>
         <w:rPr>
@@ -62163,7 +62329,7 @@
           <w:lang w:val="en-US"/>
         </w:rPr>
       </w:pPr>
-      <w:bookmarkStart w:id="497" w:name="_Ref498778717"/>
+      <w:bookmarkStart w:id="498" w:name="_Ref498778717"/>
       <w:r>
         <w:rPr>
           <w:b/>
@@ -62204,7 +62370,7 @@
         </w:rPr>
         <w:fldChar w:fldCharType="end"/>
       </w:r>
-      <w:bookmarkEnd w:id="497"/>
+      <w:bookmarkEnd w:id="498"/>
       <w:r>
         <w:rPr>
           <w:lang w:val="en-US"/>
@@ -62417,13 +62583,7 @@
         <w:rPr>
           <w:lang w:val="en-US"/>
         </w:rPr>
-        <w:t xml:space="preserve"> button).</w:t>
-      </w:r>
-      <w:r>
-        <w:rPr>
-          <w:lang w:val="en-US"/>
-        </w:rPr>
-        <w:t xml:space="preserve">  The individual realization histograms is just a shortcut to the plain histogram plotting seen in Section </w:t>
+        <w:t xml:space="preserve"> button).  The individual realization histograms is just a shortcut to the plain histogram plotting seen in Section </w:t>
       </w:r>
       <w:r>
         <w:rPr>
@@ -62476,18 +62636,12 @@
         <w:rPr>
           <w:lang w:val="en-US"/>
         </w:rPr>
-        <w:instrText xml:space="preserve"> REF _Ref498781859 \h </w:instrText>
-      </w:r>
-      <w:r>
-        <w:rPr>
-          <w:lang w:val="en-US"/>
-        </w:rPr>
-      </w:r>
-      <w:r>
-        <w:rPr>
-          <w:lang w:val="en-US"/>
-        </w:rPr>
-        <w:instrText xml:space="preserve"> \* MERGEFORMAT </w:instrText>
+        <w:instrText xml:space="preserve"> REF _Ref498781859 \h  \* MERGEFORMAT </w:instrText>
+      </w:r>
+      <w:r>
+        <w:rPr>
+          <w:lang w:val="en-US"/>
+        </w:rPr>
       </w:r>
       <w:r>
         <w:rPr>
@@ -62548,18 +62702,12 @@
         <w:rPr>
           <w:lang w:val="en-US"/>
         </w:rPr>
-        <w:instrText xml:space="preserve"> REF _Ref498782393 \h </w:instrText>
-      </w:r>
-      <w:r>
-        <w:rPr>
-          <w:lang w:val="en-US"/>
-        </w:rPr>
-      </w:r>
-      <w:r>
-        <w:rPr>
-          <w:lang w:val="en-US"/>
-        </w:rPr>
-        <w:instrText xml:space="preserve"> \* MERGEFORMAT </w:instrText>
+        <w:instrText xml:space="preserve"> REF _Ref498782393 \h  \* MERGEFORMAT </w:instrText>
+      </w:r>
+      <w:r>
+        <w:rPr>
+          <w:lang w:val="en-US"/>
+        </w:rPr>
       </w:r>
       <w:r>
         <w:rPr>
@@ -62702,7 +62850,7 @@
           <w:lang w:val="en-US"/>
         </w:rPr>
       </w:pPr>
-      <w:bookmarkStart w:id="498" w:name="_Ref498781859"/>
+      <w:bookmarkStart w:id="499" w:name="_Ref498781859"/>
       <w:r>
         <w:rPr>
           <w:b/>
@@ -62743,7 +62891,7 @@
         </w:rPr>
         <w:fldChar w:fldCharType="end"/>
       </w:r>
-      <w:bookmarkEnd w:id="498"/>
+      <w:bookmarkEnd w:id="499"/>
       <w:r>
         <w:rPr>
           <w:lang w:val="en-US"/>
@@ -62860,7 +63008,7 @@
           <w:lang w:val="en-US"/>
         </w:rPr>
       </w:pPr>
-      <w:bookmarkStart w:id="499" w:name="_Ref498782393"/>
+      <w:bookmarkStart w:id="500" w:name="_Ref498782393"/>
       <w:r>
         <w:rPr>
           <w:b/>
@@ -62901,7 +63049,7 @@
         </w:rPr>
         <w:fldChar w:fldCharType="end"/>
       </w:r>
-      <w:bookmarkEnd w:id="499"/>
+      <w:bookmarkEnd w:id="500"/>
       <w:r>
         <w:rPr>
           <w:lang w:val="en-US"/>
@@ -62994,13 +63142,7 @@
         <w:rPr>
           <w:lang w:val="en-US"/>
         </w:rPr>
-        <w:t xml:space="preserve">by clicking on the rightmost </w:t>
-      </w:r>
-      <w:r>
-        <w:rPr>
-          <w:lang w:val="en-US"/>
-        </w:rPr>
-        <w:t xml:space="preserve">settings </w:t>
+        <w:t xml:space="preserve">by clicking on the rightmost settings </w:t>
       </w:r>
       <w:r>
         <w:rPr>
@@ -63444,49 +63586,7 @@
         <w:rPr>
           <w:lang w:val="en-US"/>
         </w:rPr>
-        <w:t xml:space="preserve"> finishes, the program show all computed products, depending on user choices. </w:t>
-      </w:r>
-      <w:r>
-        <w:rPr>
-          <w:lang w:val="en-US"/>
-        </w:rPr>
-        <w:t xml:space="preserve">You can save the grid with the </w:t>
-      </w:r>
-      <w:r>
-        <w:rPr>
-          <w:lang w:val="en-US"/>
-        </w:rPr>
-        <w:t>selected post-processed</w:t>
-      </w:r>
-      <w:r>
-        <w:rPr>
-          <w:lang w:val="en-US"/>
-        </w:rPr>
-        <w:t xml:space="preserve"> </w:t>
-      </w:r>
-      <w:r>
-        <w:rPr>
-          <w:lang w:val="en-US"/>
-        </w:rPr>
-        <w:t xml:space="preserve">results </w:t>
-      </w:r>
-      <w:r>
-        <w:rPr>
-          <w:lang w:val="en-US"/>
-        </w:rPr>
-        <w:t xml:space="preserve">by clicking on the </w:t>
-      </w:r>
-      <w:r>
-        <w:rPr>
-          <w:lang w:val="en-US"/>
-        </w:rPr>
-        <w:t>righ</w:t>
-      </w:r>
-      <w:r>
-        <w:rPr>
-          <w:lang w:val="en-US"/>
-        </w:rPr>
-        <w:t xml:space="preserve">tmost </w:t>
+        <w:t xml:space="preserve"> finishes, the program show all computed products, depending on user choices. You can save the grid with the selected post-processed results by clicking on the rightmost </w:t>
       </w:r>
       <w:r>
         <w:rPr>
@@ -63564,15 +63664,7 @@
         <w:rPr>
           <w:lang w:val="en-US"/>
         </w:rPr>
-        <w:t xml:space="preserve">  To save multiple post-processed products, configure, change option</w:t>
-      </w:r>
-      <w:bookmarkStart w:id="500" w:name="_GoBack"/>
-      <w:bookmarkEnd w:id="500"/>
-      <w:r>
-        <w:rPr>
-          <w:lang w:val="en-US"/>
-        </w:rPr>
-        <w:t>, run and save multiple times as needed.</w:t>
+        <w:t xml:space="preserve">  To save multiple post-processed products, configure, change option, run and save multiple times as needed.</w:t>
       </w:r>
     </w:p>
     <w:p>
@@ -64562,7 +64654,7 @@
           <w:rPr>
             <w:noProof/>
           </w:rPr>
-          <w:t>76</w:t>
+          <w:t>31</w:t>
         </w:r>
         <w:r>
           <w:fldChar w:fldCharType="end"/>
@@ -67208,7 +67300,7 @@
 </file>
 
 <file path=customXml/itemProps1.xml><?xml version="1.0" encoding="utf-8"?>
-<ds:datastoreItem xmlns:ds="http://schemas.openxmlformats.org/officeDocument/2006/customXml" ds:itemID="{1A49B07A-3718-4BF4-A6A5-28A58DB0F4B0}">
+<ds:datastoreItem xmlns:ds="http://schemas.openxmlformats.org/officeDocument/2006/customXml" ds:itemID="{9132CB6F-CCB3-4907-B6A0-F2ED3F697EF6}">
   <ds:schemaRefs>
     <ds:schemaRef ds:uri="http://schemas.openxmlformats.org/officeDocument/2006/bibliography"/>
   </ds:schemaRefs>

</xml_diff>

<commit_message>
Command line argument -nolops to disable automatic project reloading.
</commit_message>
<xml_diff>
--- a/docs/GammaRayManual.docx
+++ b/docs/GammaRayManual.docx
@@ -30141,7 +30141,7 @@
           </mc:Choice>
           <mc:Fallback>
             <w:pict>
-              <v:shapetype w14:anchorId="036D6318" id="_x0000_t32" coordsize="21600,21600" o:spt="32" o:oned="t" path="m,l21600,21600e" filled="f">
+              <v:shapetype w14:anchorId="3B2AD13C" id="_x0000_t32" coordsize="21600,21600" o:spt="32" o:oned="t" path="m,l21600,21600e" filled="f">
                 <v:path arrowok="t" fillok="f" o:connecttype="none"/>
                 <o:lock v:ext="edit" shapetype="t"/>
               </v:shapetype>
@@ -30218,7 +30218,7 @@
           </mc:Choice>
           <mc:Fallback>
             <w:pict>
-              <v:shape w14:anchorId="22AEB140" id="Conector de seta reta 29" o:spid="_x0000_s1026" type="#_x0000_t32" style="position:absolute;margin-left:311.65pt;margin-top:154pt;width:34.6pt;height:31.9pt;flip:y;z-index:251750912;visibility:visible;mso-wrap-style:square;mso-width-percent:0;mso-height-percent:0;mso-wrap-distance-left:9pt;mso-wrap-distance-top:0;mso-wrap-distance-right:9pt;mso-wrap-distance-bottom:0;mso-position-horizontal:absolute;mso-position-horizontal-relative:text;mso-position-vertical:absolute;mso-position-vertical-relative:text;mso-width-percent:0;mso-height-percent:0;mso-width-relative:margin;mso-height-relative:margin" o:gfxdata="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" strokecolor="#5b9bd5 [3204]" strokeweight=".5pt">
+              <v:shape w14:anchorId="1DFF3FA9" id="Conector de seta reta 29" o:spid="_x0000_s1026" type="#_x0000_t32" style="position:absolute;margin-left:311.65pt;margin-top:154pt;width:34.6pt;height:31.9pt;flip:y;z-index:251750912;visibility:visible;mso-wrap-style:square;mso-width-percent:0;mso-height-percent:0;mso-wrap-distance-left:9pt;mso-wrap-distance-top:0;mso-wrap-distance-right:9pt;mso-wrap-distance-bottom:0;mso-position-horizontal:absolute;mso-position-horizontal-relative:text;mso-position-vertical:absolute;mso-position-vertical-relative:text;mso-width-percent:0;mso-height-percent:0;mso-width-relative:margin;mso-height-relative:margin" o:gfxdata="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" strokecolor="#5b9bd5 [3204]" strokeweight=".5pt">
                 <v:stroke endarrow="open" joinstyle="miter"/>
               </v:shape>
             </w:pict>
@@ -30291,7 +30291,7 @@
           </mc:Choice>
           <mc:Fallback>
             <w:pict>
-              <v:shape w14:anchorId="51780B83" id="Conector de seta reta 28" o:spid="_x0000_s1026" type="#_x0000_t32" style="position:absolute;margin-left:313.65pt;margin-top:137.7pt;width:32.55pt;height:8.85pt;flip:y;z-index:251713024;visibility:visible;mso-wrap-style:square;mso-width-percent:0;mso-height-percent:0;mso-wrap-distance-left:9pt;mso-wrap-distance-top:0;mso-wrap-distance-right:9pt;mso-wrap-distance-bottom:0;mso-position-horizontal:absolute;mso-position-horizontal-relative:text;mso-position-vertical:absolute;mso-position-vertical-relative:text;mso-width-percent:0;mso-height-percent:0;mso-width-relative:margin;mso-height-relative:margin" o:gfxdata="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" strokecolor="#5b9bd5 [3204]" strokeweight=".5pt">
+              <v:shape w14:anchorId="3B33701B" id="Conector de seta reta 28" o:spid="_x0000_s1026" type="#_x0000_t32" style="position:absolute;margin-left:313.65pt;margin-top:137.7pt;width:32.55pt;height:8.85pt;flip:y;z-index:251713024;visibility:visible;mso-wrap-style:square;mso-width-percent:0;mso-height-percent:0;mso-wrap-distance-left:9pt;mso-wrap-distance-top:0;mso-wrap-distance-right:9pt;mso-wrap-distance-bottom:0;mso-position-horizontal:absolute;mso-position-horizontal-relative:text;mso-position-vertical:absolute;mso-position-vertical-relative:text;mso-width-percent:0;mso-height-percent:0;mso-width-relative:margin;mso-height-relative:margin" o:gfxdata="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" strokecolor="#5b9bd5 [3204]" strokeweight=".5pt">
                 <v:stroke endarrow="open" joinstyle="miter"/>
               </v:shape>
             </w:pict>
@@ -30364,7 +30364,7 @@
           </mc:Choice>
           <mc:Fallback>
             <w:pict>
-              <v:shape w14:anchorId="739F1673" id="Conector de seta reta 86" o:spid="_x0000_s1026" type="#_x0000_t32" style="position:absolute;margin-left:314.35pt;margin-top:31.05pt;width:21.05pt;height:4.75pt;z-index:251771392;visibility:visible;mso-wrap-style:square;mso-width-percent:0;mso-height-percent:0;mso-wrap-distance-left:9pt;mso-wrap-distance-top:0;mso-wrap-distance-right:9pt;mso-wrap-distance-bottom:0;mso-position-horizontal:absolute;mso-position-horizontal-relative:text;mso-position-vertical:absolute;mso-position-vertical-relative:text;mso-width-percent:0;mso-height-percent:0;mso-width-relative:margin;mso-height-relative:margin" o:gfxdata="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" strokecolor="#5b9bd5 [3204]" strokeweight=".5pt">
+              <v:shape w14:anchorId="5277B45B" id="Conector de seta reta 86" o:spid="_x0000_s1026" type="#_x0000_t32" style="position:absolute;margin-left:314.35pt;margin-top:31.05pt;width:21.05pt;height:4.75pt;z-index:251771392;visibility:visible;mso-wrap-style:square;mso-width-percent:0;mso-height-percent:0;mso-wrap-distance-left:9pt;mso-wrap-distance-top:0;mso-wrap-distance-right:9pt;mso-wrap-distance-bottom:0;mso-position-horizontal:absolute;mso-position-horizontal-relative:text;mso-position-vertical:absolute;mso-position-vertical-relative:text;mso-width-percent:0;mso-height-percent:0;mso-width-relative:margin;mso-height-relative:margin" o:gfxdata="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" strokecolor="#5b9bd5 [3204]" strokeweight=".5pt">
                 <v:stroke endarrow="open" joinstyle="miter"/>
               </v:shape>
             </w:pict>
@@ -30437,7 +30437,7 @@
           </mc:Choice>
           <mc:Fallback>
             <w:pict>
-              <v:shape w14:anchorId="4B32678C" id="Conector de seta reta 85" o:spid="_x0000_s1026" type="#_x0000_t32" style="position:absolute;margin-left:313pt;margin-top:68.4pt;width:20.35pt;height:10.85pt;z-index:251765248;visibility:visible;mso-wrap-style:square;mso-width-percent:0;mso-height-percent:0;mso-wrap-distance-left:9pt;mso-wrap-distance-top:0;mso-wrap-distance-right:9pt;mso-wrap-distance-bottom:0;mso-position-horizontal:absolute;mso-position-horizontal-relative:text;mso-position-vertical:absolute;mso-position-vertical-relative:text;mso-width-percent:0;mso-height-percent:0;mso-width-relative:margin;mso-height-relative:margin" o:gfxdata="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" strokecolor="#5b9bd5 [3204]" strokeweight=".5pt">
+              <v:shape w14:anchorId="64971BEB" id="Conector de seta reta 85" o:spid="_x0000_s1026" type="#_x0000_t32" style="position:absolute;margin-left:313pt;margin-top:68.4pt;width:20.35pt;height:10.85pt;z-index:251765248;visibility:visible;mso-wrap-style:square;mso-width-percent:0;mso-height-percent:0;mso-wrap-distance-left:9pt;mso-wrap-distance-top:0;mso-wrap-distance-right:9pt;mso-wrap-distance-bottom:0;mso-position-horizontal:absolute;mso-position-horizontal-relative:text;mso-position-vertical:absolute;mso-position-vertical-relative:text;mso-width-percent:0;mso-height-percent:0;mso-width-relative:margin;mso-height-relative:margin" o:gfxdata="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" strokecolor="#5b9bd5 [3204]" strokeweight=".5pt">
                 <v:stroke endarrow="open" joinstyle="miter"/>
               </v:shape>
             </w:pict>
@@ -30509,7 +30509,7 @@
           </mc:Choice>
           <mc:Fallback>
             <w:pict>
-              <v:shapetype w14:anchorId="05E240D7" id="_x0000_t87" coordsize="21600,21600" o:spt="87" adj="1800,10800" path="m21600,qx10800@0l10800@2qy0@11,10800@3l10800@1qy21600,21600e" filled="f">
+              <v:shapetype w14:anchorId="3CCAC295" id="_x0000_t87" coordsize="21600,21600" o:spt="87" adj="1800,10800" path="m21600,qx10800@0l10800@2qy0@11,10800@3l10800@1qy21600,21600e" filled="f">
                 <v:formulas>
                   <v:f eqn="val #0"/>
                   <v:f eqn="sum 21600 0 #0"/>
@@ -30605,7 +30605,7 @@
           </mc:Choice>
           <mc:Fallback>
             <w:pict>
-              <v:shape w14:anchorId="04F57F4C" id="Chave esquerda 26" o:spid="_x0000_s1026" type="#_x0000_t87" style="position:absolute;margin-left:335.6pt;margin-top:52.75pt;width:16.3pt;height:56.35pt;z-index:251647488;visibility:visible;mso-wrap-style:square;mso-width-percent:0;mso-height-percent:0;mso-wrap-distance-left:9pt;mso-wrap-distance-top:0;mso-wrap-distance-right:9pt;mso-wrap-distance-bottom:0;mso-position-horizontal:absolute;mso-position-horizontal-relative:text;mso-position-vertical:absolute;mso-position-vertical-relative:text;mso-width-percent:0;mso-height-percent:0;mso-width-relative:margin;mso-height-relative:margin;v-text-anchor:middle" o:gfxdata="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" adj="521" strokecolor="#5b9bd5 [3204]" strokeweight=".5pt">
+              <v:shape w14:anchorId="15792D5E" id="Chave esquerda 26" o:spid="_x0000_s1026" type="#_x0000_t87" style="position:absolute;margin-left:335.6pt;margin-top:52.75pt;width:16.3pt;height:56.35pt;z-index:251647488;visibility:visible;mso-wrap-style:square;mso-width-percent:0;mso-height-percent:0;mso-wrap-distance-left:9pt;mso-wrap-distance-top:0;mso-wrap-distance-right:9pt;mso-wrap-distance-bottom:0;mso-position-horizontal:absolute;mso-position-horizontal-relative:text;mso-position-vertical:absolute;mso-position-vertical-relative:text;mso-width-percent:0;mso-height-percent:0;mso-width-relative:margin;mso-height-relative:margin;v-text-anchor:middle" o:gfxdata="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" adj="521" strokecolor="#5b9bd5 [3204]" strokeweight=".5pt">
                 <v:stroke joinstyle="miter"/>
               </v:shape>
             </w:pict>
@@ -30946,7 +30946,7 @@
           </mc:Choice>
           <mc:Fallback>
             <w:pict>
-              <v:shape w14:anchorId="004373CC" id="Conector de seta reta 27" o:spid="_x0000_s1026" type="#_x0000_t32" style="position:absolute;margin-left:315.05pt;margin-top:114.5pt;width:29.9pt;height:4.85pt;z-index:251679232;visibility:visible;mso-wrap-style:square;mso-width-percent:0;mso-height-percent:0;mso-wrap-distance-left:9pt;mso-wrap-distance-top:0;mso-wrap-distance-right:9pt;mso-wrap-distance-bottom:0;mso-position-horizontal:absolute;mso-position-horizontal-relative:text;mso-position-vertical:absolute;mso-position-vertical-relative:text;mso-width-percent:0;mso-height-percent:0;mso-width-relative:margin;mso-height-relative:margin" o:gfxdata="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" strokecolor="#5b9bd5 [3204]" strokeweight=".5pt">
+              <v:shape w14:anchorId="4E7A88EB" id="Conector de seta reta 27" o:spid="_x0000_s1026" type="#_x0000_t32" style="position:absolute;margin-left:315.05pt;margin-top:114.5pt;width:29.9pt;height:4.85pt;z-index:251679232;visibility:visible;mso-wrap-style:square;mso-width-percent:0;mso-height-percent:0;mso-wrap-distance-left:9pt;mso-wrap-distance-top:0;mso-wrap-distance-right:9pt;mso-wrap-distance-bottom:0;mso-position-horizontal:absolute;mso-position-horizontal-relative:text;mso-position-vertical:absolute;mso-position-vertical-relative:text;mso-width-percent:0;mso-height-percent:0;mso-width-relative:margin;mso-height-relative:margin" o:gfxdata="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" strokecolor="#5b9bd5 [3204]" strokeweight=".5pt">
                 <v:stroke endarrow="open" joinstyle="miter"/>
               </v:shape>
             </w:pict>
@@ -32547,15 +32547,210 @@
         <w:rPr>
           <w:lang w:val="en-US"/>
         </w:rPr>
-        <w:t>Solutions: a) Update the graphics driver of the s</w:t>
-      </w:r>
-      <w:bookmarkStart w:id="192" w:name="_GoBack"/>
+        <w:t xml:space="preserve">Solutions: a) Update the graphics driver of the system. b) Re-compile VTK (Section </w:t>
+      </w:r>
+      <w:r>
+        <w:rPr>
+          <w:lang w:val="en-US"/>
+        </w:rPr>
+        <w:fldChar w:fldCharType="begin"/>
+      </w:r>
+      <w:r>
+        <w:rPr>
+          <w:lang w:val="en-US"/>
+        </w:rPr>
+        <w:instrText xml:space="preserve"> REF _Ref488597040 \r \h </w:instrText>
+      </w:r>
+      <w:r>
+        <w:rPr>
+          <w:lang w:val="en-US"/>
+        </w:rPr>
+      </w:r>
+      <w:r>
+        <w:rPr>
+          <w:lang w:val="en-US"/>
+        </w:rPr>
+        <w:fldChar w:fldCharType="separate"/>
+      </w:r>
+      <w:r>
+        <w:rPr>
+          <w:lang w:val="en-US"/>
+        </w:rPr>
+        <w:t>2.3.7</w:t>
+      </w:r>
+      <w:r>
+        <w:rPr>
+          <w:lang w:val="en-US"/>
+        </w:rPr>
+        <w:fldChar w:fldCharType="end"/>
+      </w:r>
+      <w:r>
+        <w:rPr>
+          <w:lang w:val="en-US"/>
+        </w:rPr>
+        <w:t>), changing the backend (</w:t>
+      </w:r>
+      <w:r>
+        <w:rPr>
+          <w:rStyle w:val="SourceCodeChar"/>
+        </w:rPr>
+        <w:t>VTK_RENDERING_BACKEND</w:t>
+      </w:r>
+      <w:r>
+        <w:rPr>
+          <w:lang w:val="en-US"/>
+        </w:rPr>
+        <w:t xml:space="preserve"> configuration variable) from </w:t>
+      </w:r>
+      <w:r>
+        <w:rPr>
+          <w:rStyle w:val="SourceCodeChar"/>
+        </w:rPr>
+        <w:t>OpenGL 2</w:t>
+      </w:r>
+      <w:r>
+        <w:rPr>
+          <w:lang w:val="en-US"/>
+        </w:rPr>
+        <w:t xml:space="preserve"> to </w:t>
+      </w:r>
+      <w:r>
+        <w:rPr>
+          <w:rStyle w:val="SourceCodeChar"/>
+        </w:rPr>
+        <w:t>OpenGL</w:t>
+      </w:r>
+      <w:r>
+        <w:rPr>
+          <w:lang w:val="en-US"/>
+        </w:rPr>
+        <w:t>.  c) Disable the 3D Viewer</w:t>
+      </w:r>
+      <w:r>
+        <w:rPr>
+          <w:lang w:val="en-US"/>
+        </w:rPr>
+        <w:t xml:space="preserve"> upon launching GammaRay: </w:t>
+      </w:r>
+      <w:r>
+        <w:rPr>
+          <w:rStyle w:val="SourceCodeChar"/>
+        </w:rPr>
+        <w:t>GammaRay –no3d</w:t>
+      </w:r>
+      <w:r>
+        <w:rPr>
+          <w:lang w:val="en-US"/>
+        </w:rPr>
+        <w:t>.</w:t>
+      </w:r>
+    </w:p>
+    <w:p>
+      <w:pPr>
+        <w:pStyle w:val="Ttulo2"/>
+        <w:rPr>
+          <w:lang w:val="en-US"/>
+        </w:rPr>
+      </w:pPr>
+      <w:bookmarkStart w:id="192" w:name="_Toc493432906"/>
+      <w:r>
+        <w:rPr>
+          <w:lang w:val="en-US"/>
+        </w:rPr>
+        <w:t>Known issues trying to launch the program</w:t>
+      </w:r>
       <w:bookmarkEnd w:id="192"/>
-      <w:r>
-        <w:rPr>
-          <w:lang w:val="en-US"/>
-        </w:rPr>
-        <w:t xml:space="preserve">ystem. b) Re-compile VTK (Section </w:t>
+    </w:p>
+    <w:p>
+      <w:pPr>
+        <w:jc w:val="both"/>
+        <w:rPr>
+          <w:lang w:val="en-US"/>
+        </w:rPr>
+      </w:pPr>
+      <w:r>
+        <w:rPr>
+          <w:lang w:val="en-US"/>
+        </w:rPr>
+        <w:t xml:space="preserve">PROBLEM: </w:t>
+      </w:r>
+      <w:r>
+        <w:rPr>
+          <w:lang w:val="en-US"/>
+        </w:rPr>
+        <w:t>GammaRay</w:t>
+      </w:r>
+      <w:r>
+        <w:rPr>
+          <w:lang w:val="en-US"/>
+        </w:rPr>
+        <w:t xml:space="preserve"> may </w:t>
+      </w:r>
+      <w:r>
+        <w:rPr>
+          <w:lang w:val="en-US"/>
+        </w:rPr>
+        <w:t>turn impossible to launch</w:t>
+      </w:r>
+      <w:r>
+        <w:rPr>
+          <w:lang w:val="en-US"/>
+        </w:rPr>
+        <w:t xml:space="preserve"> (normally with an OS </w:t>
+      </w:r>
+      <w:r>
+        <w:rPr>
+          <w:lang w:val="en-US"/>
+        </w:rPr>
+        <w:t xml:space="preserve">error </w:t>
+      </w:r>
+      <w:r>
+        <w:rPr>
+          <w:lang w:val="en-US"/>
+        </w:rPr>
+        <w:t>message dialog or SEGFAULT message in shell)</w:t>
+      </w:r>
+      <w:r>
+        <w:rPr>
+          <w:lang w:val="en-US"/>
+        </w:rPr>
+        <w:t xml:space="preserve"> after it </w:t>
+      </w:r>
+      <w:r>
+        <w:rPr>
+          <w:lang w:val="en-US"/>
+        </w:rPr>
+        <w:t>had crash</w:t>
+      </w:r>
+      <w:r>
+        <w:rPr>
+          <w:lang w:val="en-US"/>
+        </w:rPr>
+        <w:t>ed</w:t>
+      </w:r>
+      <w:r>
+        <w:rPr>
+          <w:lang w:val="en-US"/>
+        </w:rPr>
+        <w:t xml:space="preserve"> following an</w:t>
+      </w:r>
+      <w:r>
+        <w:rPr>
+          <w:lang w:val="en-US"/>
+        </w:rPr>
+        <w:t xml:space="preserve"> error with the </w:t>
+      </w:r>
+      <w:r>
+        <w:rPr>
+          <w:rStyle w:val="SourceCodeChar"/>
+        </w:rPr>
+        <w:t>bivplt</w:t>
+      </w:r>
+      <w:r>
+        <w:rPr>
+          <w:lang w:val="en-US"/>
+        </w:rPr>
+        <w:t xml:space="preserve"> program (see Section </w:t>
       </w:r>
       <w:r>
         <w:rPr>
@@ -32567,7 +32762,7 @@
         <w:rPr>
           <w:lang w:val="en-US"/>
         </w:rPr>
-        <w:instrText xml:space="preserve"> REF _Ref488597040 \r \h </w:instrText>
+        <w:instrText xml:space="preserve"> REF _Ref487092315 \r \h </w:instrText>
       </w:r>
       <w:r>
         <w:rPr>
@@ -32584,7 +32779,7 @@
         <w:rPr>
           <w:lang w:val="en-US"/>
         </w:rPr>
-        <w:t>2.3.7</w:t>
+        <w:t>6.7</w:t>
       </w:r>
       <w:r>
         <w:rPr>
@@ -32596,304 +32791,145 @@
         <w:rPr>
           <w:lang w:val="en-US"/>
         </w:rPr>
-        <w:t>), changing the backend (</w:t>
+        <w:t>)</w:t>
+      </w:r>
+      <w:r>
+        <w:rPr>
+          <w:lang w:val="en-US"/>
+        </w:rPr>
+        <w:t>.</w:t>
+      </w:r>
+      <w:r>
+        <w:rPr>
+          <w:lang w:val="en-US"/>
+        </w:rPr>
+        <w:t xml:space="preserve"> </w:t>
+      </w:r>
+      <w:r>
+        <w:rPr>
+          <w:lang w:val="en-US"/>
+        </w:rPr>
+        <w:t xml:space="preserve"> This </w:t>
+      </w:r>
+      <w:r>
+        <w:rPr>
+          <w:lang w:val="en-US"/>
+        </w:rPr>
+        <w:t xml:space="preserve">may arise with other programs.  Apparently, the project becomes corrupted after the </w:t>
+      </w:r>
+      <w:r>
+        <w:rPr>
+          <w:lang w:val="en-US"/>
+        </w:rPr>
+        <w:t>first crash</w:t>
+      </w:r>
+      <w:r>
+        <w:rPr>
+          <w:lang w:val="en-US"/>
+        </w:rPr>
+        <w:t>, and when GammaRay tries to open the project a</w:t>
+      </w:r>
+      <w:r>
+        <w:rPr>
+          <w:lang w:val="en-US"/>
+        </w:rPr>
+        <w:t>gain</w:t>
+      </w:r>
+      <w:r>
+        <w:rPr>
+          <w:lang w:val="en-US"/>
+        </w:rPr>
+        <w:t xml:space="preserve"> upon launching</w:t>
+      </w:r>
+      <w:r>
+        <w:rPr>
+          <w:lang w:val="en-US"/>
+        </w:rPr>
+        <w:t xml:space="preserve">, it crashes again, becoming </w:t>
+      </w:r>
+      <w:r>
+        <w:rPr>
+          <w:lang w:val="en-US"/>
+        </w:rPr>
+        <w:t>useless</w:t>
+      </w:r>
+      <w:r>
+        <w:rPr>
+          <w:lang w:val="en-US"/>
+        </w:rPr>
+        <w:t>.</w:t>
+      </w:r>
+    </w:p>
+    <w:p>
+      <w:pPr>
+        <w:jc w:val="both"/>
+        <w:rPr>
+          <w:lang w:val="en-US"/>
+        </w:rPr>
+      </w:pPr>
+      <w:r>
+        <w:rPr>
+          <w:lang w:val="en-US"/>
+        </w:rPr>
+        <w:lastRenderedPageBreak/>
+        <w:t>SOLUTION</w:t>
+      </w:r>
+      <w:r>
+        <w:rPr>
+          <w:lang w:val="en-US"/>
+        </w:rPr>
+        <w:t>S</w:t>
+      </w:r>
+      <w:r>
+        <w:rPr>
+          <w:lang w:val="en-US"/>
+        </w:rPr>
+        <w:t xml:space="preserve">: </w:t>
+      </w:r>
+      <w:r>
+        <w:rPr>
+          <w:lang w:val="en-US"/>
+        </w:rPr>
+        <w:t xml:space="preserve">a) </w:t>
+      </w:r>
+      <w:r>
+        <w:rPr>
+          <w:lang w:val="en-US"/>
+        </w:rPr>
+        <w:t>Try to rename the</w:t>
+      </w:r>
+      <w:r>
+        <w:rPr>
+          <w:lang w:val="en-US"/>
+        </w:rPr>
+        <w:t xml:space="preserve"> directory containing the</w:t>
+      </w:r>
+      <w:r>
+        <w:rPr>
+          <w:lang w:val="en-US"/>
+        </w:rPr>
+        <w:t xml:space="preserve"> offending project and launch GammaRay again.</w:t>
+      </w:r>
+      <w:r>
+        <w:rPr>
+          <w:lang w:val="en-US"/>
+        </w:rPr>
+        <w:t xml:space="preserve"> b) Launch the program via command line passing the </w:t>
       </w:r>
       <w:r>
         <w:rPr>
           <w:rStyle w:val="SourceCodeChar"/>
         </w:rPr>
-        <w:t>VTK_RENDERING_BACKEND</w:t>
-      </w:r>
-      <w:r>
-        <w:rPr>
-          <w:lang w:val="en-US"/>
-        </w:rPr>
-        <w:t xml:space="preserve"> configuration variable) from </w:t>
-      </w:r>
-      <w:r>
-        <w:rPr>
-          <w:rStyle w:val="SourceCodeChar"/>
-        </w:rPr>
-        <w:t>OpenGL 2</w:t>
-      </w:r>
-      <w:r>
-        <w:rPr>
-          <w:lang w:val="en-US"/>
-        </w:rPr>
-        <w:t xml:space="preserve"> to </w:t>
-      </w:r>
-      <w:r>
-        <w:rPr>
-          <w:rStyle w:val="SourceCodeChar"/>
-        </w:rPr>
-        <w:t>OpenGL</w:t>
-      </w:r>
-      <w:r>
-        <w:rPr>
-          <w:lang w:val="en-US"/>
-        </w:rPr>
-        <w:t>.  c) Disable the 3D Viewer</w:t>
-      </w:r>
-      <w:r>
-        <w:rPr>
-          <w:lang w:val="en-US"/>
-        </w:rPr>
-        <w:t xml:space="preserve"> upon launching GammaRay: </w:t>
-      </w:r>
-      <w:r>
-        <w:rPr>
-          <w:rStyle w:val="SourceCodeChar"/>
-        </w:rPr>
-        <w:t>GammaRay –no3d</w:t>
-      </w:r>
-      <w:r>
-        <w:rPr>
-          <w:lang w:val="en-US"/>
-        </w:rPr>
-        <w:t>.</w:t>
-      </w:r>
-    </w:p>
-    <w:p>
-      <w:pPr>
-        <w:pStyle w:val="Ttulo2"/>
-        <w:rPr>
-          <w:lang w:val="en-US"/>
-        </w:rPr>
-      </w:pPr>
-      <w:bookmarkStart w:id="193" w:name="_Toc493432906"/>
-      <w:r>
-        <w:rPr>
-          <w:lang w:val="en-US"/>
-        </w:rPr>
-        <w:t>Known issues trying to launch the program</w:t>
-      </w:r>
+        <w:t>–nolops</w:t>
+      </w:r>
+      <w:r>
+        <w:rPr>
+          <w:lang w:val="en-US"/>
+        </w:rPr>
+        <w:t xml:space="preserve"> argument to disable automatic project loading.</w:t>
+      </w:r>
+      <w:bookmarkStart w:id="193" w:name="_GoBack"/>
       <w:bookmarkEnd w:id="193"/>
-    </w:p>
-    <w:p>
-      <w:pPr>
-        <w:jc w:val="both"/>
-        <w:rPr>
-          <w:lang w:val="en-US"/>
-        </w:rPr>
-      </w:pPr>
-      <w:r>
-        <w:rPr>
-          <w:lang w:val="en-US"/>
-        </w:rPr>
-        <w:t xml:space="preserve">PROBLEM: </w:t>
-      </w:r>
-      <w:r>
-        <w:rPr>
-          <w:lang w:val="en-US"/>
-        </w:rPr>
-        <w:t>GammaRay</w:t>
-      </w:r>
-      <w:r>
-        <w:rPr>
-          <w:lang w:val="en-US"/>
-        </w:rPr>
-        <w:t xml:space="preserve"> may </w:t>
-      </w:r>
-      <w:r>
-        <w:rPr>
-          <w:lang w:val="en-US"/>
-        </w:rPr>
-        <w:t>turn impossible to launch</w:t>
-      </w:r>
-      <w:r>
-        <w:rPr>
-          <w:lang w:val="en-US"/>
-        </w:rPr>
-        <w:t xml:space="preserve"> (normally with an OS </w:t>
-      </w:r>
-      <w:r>
-        <w:rPr>
-          <w:lang w:val="en-US"/>
-        </w:rPr>
-        <w:t xml:space="preserve">error </w:t>
-      </w:r>
-      <w:r>
-        <w:rPr>
-          <w:lang w:val="en-US"/>
-        </w:rPr>
-        <w:t>message dialog or SEGFAULT message in shell)</w:t>
-      </w:r>
-      <w:r>
-        <w:rPr>
-          <w:lang w:val="en-US"/>
-        </w:rPr>
-        <w:t xml:space="preserve"> after it </w:t>
-      </w:r>
-      <w:r>
-        <w:rPr>
-          <w:lang w:val="en-US"/>
-        </w:rPr>
-        <w:t>had crash</w:t>
-      </w:r>
-      <w:r>
-        <w:rPr>
-          <w:lang w:val="en-US"/>
-        </w:rPr>
-        <w:t>ed</w:t>
-      </w:r>
-      <w:r>
-        <w:rPr>
-          <w:lang w:val="en-US"/>
-        </w:rPr>
-        <w:t xml:space="preserve"> following an</w:t>
-      </w:r>
-      <w:r>
-        <w:rPr>
-          <w:lang w:val="en-US"/>
-        </w:rPr>
-        <w:t xml:space="preserve"> error with the </w:t>
-      </w:r>
-      <w:r>
-        <w:rPr>
-          <w:rStyle w:val="SourceCodeChar"/>
-        </w:rPr>
-        <w:t>bivplt</w:t>
-      </w:r>
-      <w:r>
-        <w:rPr>
-          <w:lang w:val="en-US"/>
-        </w:rPr>
-        <w:t xml:space="preserve"> program (see Section </w:t>
-      </w:r>
-      <w:r>
-        <w:rPr>
-          <w:lang w:val="en-US"/>
-        </w:rPr>
-        <w:fldChar w:fldCharType="begin"/>
-      </w:r>
-      <w:r>
-        <w:rPr>
-          <w:lang w:val="en-US"/>
-        </w:rPr>
-        <w:instrText xml:space="preserve"> REF _Ref487092315 \r \h </w:instrText>
-      </w:r>
-      <w:r>
-        <w:rPr>
-          <w:lang w:val="en-US"/>
-        </w:rPr>
-      </w:r>
-      <w:r>
-        <w:rPr>
-          <w:lang w:val="en-US"/>
-        </w:rPr>
-        <w:fldChar w:fldCharType="separate"/>
-      </w:r>
-      <w:r>
-        <w:rPr>
-          <w:lang w:val="en-US"/>
-        </w:rPr>
-        <w:t>6.7</w:t>
-      </w:r>
-      <w:r>
-        <w:rPr>
-          <w:lang w:val="en-US"/>
-        </w:rPr>
-        <w:fldChar w:fldCharType="end"/>
-      </w:r>
-      <w:r>
-        <w:rPr>
-          <w:lang w:val="en-US"/>
-        </w:rPr>
-        <w:t>)</w:t>
-      </w:r>
-      <w:r>
-        <w:rPr>
-          <w:lang w:val="en-US"/>
-        </w:rPr>
-        <w:t>.</w:t>
-      </w:r>
-      <w:r>
-        <w:rPr>
-          <w:lang w:val="en-US"/>
-        </w:rPr>
-        <w:t xml:space="preserve"> </w:t>
-      </w:r>
-      <w:r>
-        <w:rPr>
-          <w:lang w:val="en-US"/>
-        </w:rPr>
-        <w:t xml:space="preserve"> This </w:t>
-      </w:r>
-      <w:r>
-        <w:rPr>
-          <w:lang w:val="en-US"/>
-        </w:rPr>
-        <w:t xml:space="preserve">may arise with other programs.  Apparently, the project becomes corrupted after the </w:t>
-      </w:r>
-      <w:r>
-        <w:rPr>
-          <w:lang w:val="en-US"/>
-        </w:rPr>
-        <w:t>first crash</w:t>
-      </w:r>
-      <w:r>
-        <w:rPr>
-          <w:lang w:val="en-US"/>
-        </w:rPr>
-        <w:t>, and when GammaRay tries to open the project a</w:t>
-      </w:r>
-      <w:r>
-        <w:rPr>
-          <w:lang w:val="en-US"/>
-        </w:rPr>
-        <w:t>gain</w:t>
-      </w:r>
-      <w:r>
-        <w:rPr>
-          <w:lang w:val="en-US"/>
-        </w:rPr>
-        <w:t xml:space="preserve"> upon launching</w:t>
-      </w:r>
-      <w:r>
-        <w:rPr>
-          <w:lang w:val="en-US"/>
-        </w:rPr>
-        <w:t xml:space="preserve">, it crashes again, becoming </w:t>
-      </w:r>
-      <w:r>
-        <w:rPr>
-          <w:lang w:val="en-US"/>
-        </w:rPr>
-        <w:t>useless</w:t>
-      </w:r>
-      <w:r>
-        <w:rPr>
-          <w:lang w:val="en-US"/>
-        </w:rPr>
-        <w:t>.</w:t>
-      </w:r>
-    </w:p>
-    <w:p>
-      <w:pPr>
-        <w:jc w:val="both"/>
-        <w:rPr>
-          <w:lang w:val="en-US"/>
-        </w:rPr>
-      </w:pPr>
-      <w:r>
-        <w:rPr>
-          <w:lang w:val="en-US"/>
-        </w:rPr>
-        <w:lastRenderedPageBreak/>
-        <w:t>POSSIBLE SOLUTION: Try to rename the</w:t>
-      </w:r>
-      <w:r>
-        <w:rPr>
-          <w:lang w:val="en-US"/>
-        </w:rPr>
-        <w:t xml:space="preserve"> directory containing the</w:t>
-      </w:r>
-      <w:r>
-        <w:rPr>
-          <w:lang w:val="en-US"/>
-        </w:rPr>
-        <w:t xml:space="preserve"> offending project and launch GammaRay again.</w:t>
-      </w:r>
     </w:p>
     <w:p>
       <w:pPr>
@@ -64654,7 +64690,7 @@
           <w:rPr>
             <w:noProof/>
           </w:rPr>
-          <w:t>31</w:t>
+          <w:t>39</w:t>
         </w:r>
         <w:r>
           <w:fldChar w:fldCharType="end"/>
@@ -67300,7 +67336,7 @@
 </file>
 
 <file path=customXml/itemProps1.xml><?xml version="1.0" encoding="utf-8"?>
-<ds:datastoreItem xmlns:ds="http://schemas.openxmlformats.org/officeDocument/2006/customXml" ds:itemID="{9132CB6F-CCB3-4907-B6A0-F2ED3F697EF6}">
+<ds:datastoreItem xmlns:ds="http://schemas.openxmlformats.org/officeDocument/2006/customXml" ds:itemID="{64FDB112-EB9C-453F-B203-66DA2B276404}">
   <ds:schemaRefs>
     <ds:schemaRef ds:uri="http://schemas.openxmlformats.org/officeDocument/2006/bibliography"/>
   </ds:schemaRefs>

</xml_diff>

<commit_message>
Viewer 3D: not rendering unvalued cells in 2D Cartesian grids.
</commit_message>
<xml_diff>
--- a/docs/GammaRayManual.docx
+++ b/docs/GammaRayManual.docx
@@ -30141,7 +30141,7 @@
           </mc:Choice>
           <mc:Fallback>
             <w:pict>
-              <v:shapetype w14:anchorId="3B2AD13C" id="_x0000_t32" coordsize="21600,21600" o:spt="32" o:oned="t" path="m,l21600,21600e" filled="f">
+              <v:shapetype w14:anchorId="65A09F3D" id="_x0000_t32" coordsize="21600,21600" o:spt="32" o:oned="t" path="m,l21600,21600e" filled="f">
                 <v:path arrowok="t" fillok="f" o:connecttype="none"/>
                 <o:lock v:ext="edit" shapetype="t"/>
               </v:shapetype>
@@ -30218,7 +30218,7 @@
           </mc:Choice>
           <mc:Fallback>
             <w:pict>
-              <v:shape w14:anchorId="1DFF3FA9" id="Conector de seta reta 29" o:spid="_x0000_s1026" type="#_x0000_t32" style="position:absolute;margin-left:311.65pt;margin-top:154pt;width:34.6pt;height:31.9pt;flip:y;z-index:251750912;visibility:visible;mso-wrap-style:square;mso-width-percent:0;mso-height-percent:0;mso-wrap-distance-left:9pt;mso-wrap-distance-top:0;mso-wrap-distance-right:9pt;mso-wrap-distance-bottom:0;mso-position-horizontal:absolute;mso-position-horizontal-relative:text;mso-position-vertical:absolute;mso-position-vertical-relative:text;mso-width-percent:0;mso-height-percent:0;mso-width-relative:margin;mso-height-relative:margin" o:gfxdata="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" strokecolor="#5b9bd5 [3204]" strokeweight=".5pt">
+              <v:shape w14:anchorId="0A605BB7" id="Conector de seta reta 29" o:spid="_x0000_s1026" type="#_x0000_t32" style="position:absolute;margin-left:311.65pt;margin-top:154pt;width:34.6pt;height:31.9pt;flip:y;z-index:251750912;visibility:visible;mso-wrap-style:square;mso-width-percent:0;mso-height-percent:0;mso-wrap-distance-left:9pt;mso-wrap-distance-top:0;mso-wrap-distance-right:9pt;mso-wrap-distance-bottom:0;mso-position-horizontal:absolute;mso-position-horizontal-relative:text;mso-position-vertical:absolute;mso-position-vertical-relative:text;mso-width-percent:0;mso-height-percent:0;mso-width-relative:margin;mso-height-relative:margin" o:gfxdata="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" strokecolor="#5b9bd5 [3204]" strokeweight=".5pt">
                 <v:stroke endarrow="open" joinstyle="miter"/>
               </v:shape>
             </w:pict>
@@ -30291,7 +30291,7 @@
           </mc:Choice>
           <mc:Fallback>
             <w:pict>
-              <v:shape w14:anchorId="3B33701B" id="Conector de seta reta 28" o:spid="_x0000_s1026" type="#_x0000_t32" style="position:absolute;margin-left:313.65pt;margin-top:137.7pt;width:32.55pt;height:8.85pt;flip:y;z-index:251713024;visibility:visible;mso-wrap-style:square;mso-width-percent:0;mso-height-percent:0;mso-wrap-distance-left:9pt;mso-wrap-distance-top:0;mso-wrap-distance-right:9pt;mso-wrap-distance-bottom:0;mso-position-horizontal:absolute;mso-position-horizontal-relative:text;mso-position-vertical:absolute;mso-position-vertical-relative:text;mso-width-percent:0;mso-height-percent:0;mso-width-relative:margin;mso-height-relative:margin" o:gfxdata="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" strokecolor="#5b9bd5 [3204]" strokeweight=".5pt">
+              <v:shape w14:anchorId="535CA0AE" id="Conector de seta reta 28" o:spid="_x0000_s1026" type="#_x0000_t32" style="position:absolute;margin-left:313.65pt;margin-top:137.7pt;width:32.55pt;height:8.85pt;flip:y;z-index:251713024;visibility:visible;mso-wrap-style:square;mso-width-percent:0;mso-height-percent:0;mso-wrap-distance-left:9pt;mso-wrap-distance-top:0;mso-wrap-distance-right:9pt;mso-wrap-distance-bottom:0;mso-position-horizontal:absolute;mso-position-horizontal-relative:text;mso-position-vertical:absolute;mso-position-vertical-relative:text;mso-width-percent:0;mso-height-percent:0;mso-width-relative:margin;mso-height-relative:margin" o:gfxdata="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" strokecolor="#5b9bd5 [3204]" strokeweight=".5pt">
                 <v:stroke endarrow="open" joinstyle="miter"/>
               </v:shape>
             </w:pict>
@@ -30364,7 +30364,7 @@
           </mc:Choice>
           <mc:Fallback>
             <w:pict>
-              <v:shape w14:anchorId="5277B45B" id="Conector de seta reta 86" o:spid="_x0000_s1026" type="#_x0000_t32" style="position:absolute;margin-left:314.35pt;margin-top:31.05pt;width:21.05pt;height:4.75pt;z-index:251771392;visibility:visible;mso-wrap-style:square;mso-width-percent:0;mso-height-percent:0;mso-wrap-distance-left:9pt;mso-wrap-distance-top:0;mso-wrap-distance-right:9pt;mso-wrap-distance-bottom:0;mso-position-horizontal:absolute;mso-position-horizontal-relative:text;mso-position-vertical:absolute;mso-position-vertical-relative:text;mso-width-percent:0;mso-height-percent:0;mso-width-relative:margin;mso-height-relative:margin" o:gfxdata="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" strokecolor="#5b9bd5 [3204]" strokeweight=".5pt">
+              <v:shape w14:anchorId="719FC622" id="Conector de seta reta 86" o:spid="_x0000_s1026" type="#_x0000_t32" style="position:absolute;margin-left:314.35pt;margin-top:31.05pt;width:21.05pt;height:4.75pt;z-index:251771392;visibility:visible;mso-wrap-style:square;mso-width-percent:0;mso-height-percent:0;mso-wrap-distance-left:9pt;mso-wrap-distance-top:0;mso-wrap-distance-right:9pt;mso-wrap-distance-bottom:0;mso-position-horizontal:absolute;mso-position-horizontal-relative:text;mso-position-vertical:absolute;mso-position-vertical-relative:text;mso-width-percent:0;mso-height-percent:0;mso-width-relative:margin;mso-height-relative:margin" o:gfxdata="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" strokecolor="#5b9bd5 [3204]" strokeweight=".5pt">
                 <v:stroke endarrow="open" joinstyle="miter"/>
               </v:shape>
             </w:pict>
@@ -30437,7 +30437,7 @@
           </mc:Choice>
           <mc:Fallback>
             <w:pict>
-              <v:shape w14:anchorId="64971BEB" id="Conector de seta reta 85" o:spid="_x0000_s1026" type="#_x0000_t32" style="position:absolute;margin-left:313pt;margin-top:68.4pt;width:20.35pt;height:10.85pt;z-index:251765248;visibility:visible;mso-wrap-style:square;mso-width-percent:0;mso-height-percent:0;mso-wrap-distance-left:9pt;mso-wrap-distance-top:0;mso-wrap-distance-right:9pt;mso-wrap-distance-bottom:0;mso-position-horizontal:absolute;mso-position-horizontal-relative:text;mso-position-vertical:absolute;mso-position-vertical-relative:text;mso-width-percent:0;mso-height-percent:0;mso-width-relative:margin;mso-height-relative:margin" o:gfxdata="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" strokecolor="#5b9bd5 [3204]" strokeweight=".5pt">
+              <v:shape w14:anchorId="073A9A88" id="Conector de seta reta 85" o:spid="_x0000_s1026" type="#_x0000_t32" style="position:absolute;margin-left:313pt;margin-top:68.4pt;width:20.35pt;height:10.85pt;z-index:251765248;visibility:visible;mso-wrap-style:square;mso-width-percent:0;mso-height-percent:0;mso-wrap-distance-left:9pt;mso-wrap-distance-top:0;mso-wrap-distance-right:9pt;mso-wrap-distance-bottom:0;mso-position-horizontal:absolute;mso-position-horizontal-relative:text;mso-position-vertical:absolute;mso-position-vertical-relative:text;mso-width-percent:0;mso-height-percent:0;mso-width-relative:margin;mso-height-relative:margin" o:gfxdata="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" strokecolor="#5b9bd5 [3204]" strokeweight=".5pt">
                 <v:stroke endarrow="open" joinstyle="miter"/>
               </v:shape>
             </w:pict>
@@ -30509,7 +30509,7 @@
           </mc:Choice>
           <mc:Fallback>
             <w:pict>
-              <v:shapetype w14:anchorId="3CCAC295" id="_x0000_t87" coordsize="21600,21600" o:spt="87" adj="1800,10800" path="m21600,qx10800@0l10800@2qy0@11,10800@3l10800@1qy21600,21600e" filled="f">
+              <v:shapetype w14:anchorId="6177CF22" id="_x0000_t87" coordsize="21600,21600" o:spt="87" adj="1800,10800" path="m21600,qx10800@0l10800@2qy0@11,10800@3l10800@1qy21600,21600e" filled="f">
                 <v:formulas>
                   <v:f eqn="val #0"/>
                   <v:f eqn="sum 21600 0 #0"/>
@@ -30605,7 +30605,7 @@
           </mc:Choice>
           <mc:Fallback>
             <w:pict>
-              <v:shape w14:anchorId="15792D5E" id="Chave esquerda 26" o:spid="_x0000_s1026" type="#_x0000_t87" style="position:absolute;margin-left:335.6pt;margin-top:52.75pt;width:16.3pt;height:56.35pt;z-index:251647488;visibility:visible;mso-wrap-style:square;mso-width-percent:0;mso-height-percent:0;mso-wrap-distance-left:9pt;mso-wrap-distance-top:0;mso-wrap-distance-right:9pt;mso-wrap-distance-bottom:0;mso-position-horizontal:absolute;mso-position-horizontal-relative:text;mso-position-vertical:absolute;mso-position-vertical-relative:text;mso-width-percent:0;mso-height-percent:0;mso-width-relative:margin;mso-height-relative:margin;v-text-anchor:middle" o:gfxdata="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" adj="521" strokecolor="#5b9bd5 [3204]" strokeweight=".5pt">
+              <v:shape w14:anchorId="421DD372" id="Chave esquerda 26" o:spid="_x0000_s1026" type="#_x0000_t87" style="position:absolute;margin-left:335.6pt;margin-top:52.75pt;width:16.3pt;height:56.35pt;z-index:251647488;visibility:visible;mso-wrap-style:square;mso-width-percent:0;mso-height-percent:0;mso-wrap-distance-left:9pt;mso-wrap-distance-top:0;mso-wrap-distance-right:9pt;mso-wrap-distance-bottom:0;mso-position-horizontal:absolute;mso-position-horizontal-relative:text;mso-position-vertical:absolute;mso-position-vertical-relative:text;mso-width-percent:0;mso-height-percent:0;mso-width-relative:margin;mso-height-relative:margin;v-text-anchor:middle" o:gfxdata="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" adj="521" strokecolor="#5b9bd5 [3204]" strokeweight=".5pt">
                 <v:stroke joinstyle="miter"/>
               </v:shape>
             </w:pict>
@@ -30946,7 +30946,7 @@
           </mc:Choice>
           <mc:Fallback>
             <w:pict>
-              <v:shape w14:anchorId="4E7A88EB" id="Conector de seta reta 27" o:spid="_x0000_s1026" type="#_x0000_t32" style="position:absolute;margin-left:315.05pt;margin-top:114.5pt;width:29.9pt;height:4.85pt;z-index:251679232;visibility:visible;mso-wrap-style:square;mso-width-percent:0;mso-height-percent:0;mso-wrap-distance-left:9pt;mso-wrap-distance-top:0;mso-wrap-distance-right:9pt;mso-wrap-distance-bottom:0;mso-position-horizontal:absolute;mso-position-horizontal-relative:text;mso-position-vertical:absolute;mso-position-vertical-relative:text;mso-width-percent:0;mso-height-percent:0;mso-width-relative:margin;mso-height-relative:margin" o:gfxdata="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" strokecolor="#5b9bd5 [3204]" strokeweight=".5pt">
+              <v:shape w14:anchorId="2694CB85" id="Conector de seta reta 27" o:spid="_x0000_s1026" type="#_x0000_t32" style="position:absolute;margin-left:315.05pt;margin-top:114.5pt;width:29.9pt;height:4.85pt;z-index:251679232;visibility:visible;mso-wrap-style:square;mso-width-percent:0;mso-height-percent:0;mso-wrap-distance-left:9pt;mso-wrap-distance-top:0;mso-wrap-distance-right:9pt;mso-wrap-distance-bottom:0;mso-position-horizontal:absolute;mso-position-horizontal-relative:text;mso-position-vertical:absolute;mso-position-vertical-relative:text;mso-width-percent:0;mso-height-percent:0;mso-width-relative:margin;mso-height-relative:margin" o:gfxdata="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" strokecolor="#5b9bd5 [3204]" strokeweight=".5pt">
                 <v:stroke endarrow="open" joinstyle="miter"/>
               </v:shape>
             </w:pict>
@@ -32547,7 +32547,21 @@
         <w:rPr>
           <w:lang w:val="en-US"/>
         </w:rPr>
-        <w:t xml:space="preserve">Solutions: a) Update the graphics driver of the system. b) Re-compile VTK (Section </w:t>
+        <w:t>Solutions: a) Update the graph</w:t>
+      </w:r>
+      <w:r>
+        <w:rPr>
+          <w:lang w:val="en-US"/>
+        </w:rPr>
+        <w:t>ics driver of the system. b) Re</w:t>
+      </w:r>
+      <w:bookmarkStart w:id="192" w:name="_GoBack"/>
+      <w:bookmarkEnd w:id="192"/>
+      <w:r>
+        <w:rPr>
+          <w:lang w:val="en-US"/>
+        </w:rPr>
+        <w:t xml:space="preserve">compile VTK (Section </w:t>
       </w:r>
       <w:r>
         <w:rPr>
@@ -32624,6 +32638,64 @@
         <w:rPr>
           <w:lang w:val="en-US"/>
         </w:rPr>
+        <w:t>,</w:t>
+      </w:r>
+      <w:r>
+        <w:rPr>
+          <w:lang w:val="en-US"/>
+        </w:rPr>
+        <w:t xml:space="preserve"> chang</w:t>
+      </w:r>
+      <w:r>
+        <w:rPr>
+          <w:lang w:val="en-US"/>
+        </w:rPr>
+        <w:t>e</w:t>
+      </w:r>
+      <w:r>
+        <w:rPr>
+          <w:lang w:val="en-US"/>
+        </w:rPr>
+        <w:t xml:space="preserve"> </w:t>
+      </w:r>
+      <w:r>
+        <w:rPr>
+          <w:rStyle w:val="SourceCodeChar"/>
+        </w:rPr>
+        <w:t>view3dwidget.cpp</w:t>
+      </w:r>
+      <w:r>
+        <w:rPr>
+          <w:lang w:val="en-US"/>
+        </w:rPr>
+        <w:t xml:space="preserve">, where it says </w:t>
+      </w:r>
+      <w:r>
+        <w:rPr>
+          <w:rStyle w:val="SourceCodeChar"/>
+        </w:rPr>
+        <w:t>VTK_MODULE_INIT(vtkRenderingOpenGL2)</w:t>
+      </w:r>
+      <w:r>
+        <w:rPr>
+          <w:color w:val="000000"/>
+          <w:lang w:val="en-US"/>
+        </w:rPr>
+        <w:t xml:space="preserve"> to </w:t>
+      </w:r>
+      <w:r>
+        <w:rPr>
+          <w:rStyle w:val="SourceCodeChar"/>
+        </w:rPr>
+        <w:t>VTK_MODULE_INIT(vtkRenderingOpenGL)</w:t>
+      </w:r>
+      <w:r>
+        <w:t xml:space="preserve"> and recompile the program</w:t>
+      </w:r>
+      <w:r>
+        <w:rPr>
+          <w:lang w:val="en-US"/>
+        </w:rPr>
         <w:t>.  c) Disable the 3D Viewer</w:t>
       </w:r>
       <w:r>
@@ -32652,14 +32724,14 @@
           <w:lang w:val="en-US"/>
         </w:rPr>
       </w:pPr>
-      <w:bookmarkStart w:id="192" w:name="_Toc493432906"/>
+      <w:bookmarkStart w:id="193" w:name="_Toc493432906"/>
       <w:r>
         <w:rPr>
           <w:lang w:val="en-US"/>
         </w:rPr>
         <w:t>Known issues trying to launch the program</w:t>
       </w:r>
-      <w:bookmarkEnd w:id="192"/>
+      <w:bookmarkEnd w:id="193"/>
     </w:p>
     <w:p>
       <w:pPr>
@@ -32815,7 +32887,14 @@
         <w:rPr>
           <w:lang w:val="en-US"/>
         </w:rPr>
-        <w:t xml:space="preserve">may arise with other programs.  Apparently, the project becomes corrupted after the </w:t>
+        <w:t xml:space="preserve">may arise with other programs.  Apparently, the project </w:t>
+      </w:r>
+      <w:r>
+        <w:rPr>
+          <w:lang w:val="en-US"/>
+        </w:rPr>
+        <w:lastRenderedPageBreak/>
+        <w:t xml:space="preserve">becomes corrupted after the </w:t>
       </w:r>
       <w:r>
         <w:rPr>
@@ -32871,7 +32950,6 @@
         <w:rPr>
           <w:lang w:val="en-US"/>
         </w:rPr>
-        <w:lastRenderedPageBreak/>
         <w:t>SOLUTION</w:t>
       </w:r>
       <w:r>
@@ -32928,8 +33006,6 @@
         </w:rPr>
         <w:t xml:space="preserve"> argument to disable automatic project loading.</w:t>
       </w:r>
-      <w:bookmarkStart w:id="193" w:name="_GoBack"/>
-      <w:bookmarkEnd w:id="193"/>
     </w:p>
     <w:p>
       <w:pPr>
@@ -64671,6 +64747,7 @@
         <w:docPartUnique/>
       </w:docPartObj>
     </w:sdtPr>
+    <w:sdtEndPr/>
     <w:sdtContent>
       <w:p>
         <w:pPr>
@@ -64690,7 +64767,7 @@
           <w:rPr>
             <w:noProof/>
           </w:rPr>
-          <w:t>39</w:t>
+          <w:t>31</w:t>
         </w:r>
         <w:r>
           <w:fldChar w:fldCharType="end"/>
@@ -66475,7 +66552,6 @@
   <w:style w:type="character" w:default="1" w:styleId="Fontepargpadro">
     <w:name w:val="Default Paragraph Font"/>
     <w:uiPriority w:val="1"/>
-    <w:semiHidden/>
     <w:unhideWhenUsed/>
   </w:style>
   <w:style w:type="table" w:default="1" w:styleId="Tabelanormal">
@@ -67336,7 +67412,7 @@
 </file>
 
 <file path=customXml/itemProps1.xml><?xml version="1.0" encoding="utf-8"?>
-<ds:datastoreItem xmlns:ds="http://schemas.openxmlformats.org/officeDocument/2006/customXml" ds:itemID="{64FDB112-EB9C-453F-B203-66DA2B276404}">
+<ds:datastoreItem xmlns:ds="http://schemas.openxmlformats.org/officeDocument/2006/customXml" ds:itemID="{7C512137-CEC2-4051-834F-90F76E859553}">
   <ds:schemaRefs>
     <ds:schemaRef ds:uri="http://schemas.openxmlformats.org/officeDocument/2006/bibliography"/>
   </ds:schemaRefs>

</xml_diff>

<commit_message>
3D Viewer: Vertical scale.
</commit_message>
<xml_diff>
--- a/docs/GammaRayManual.docx
+++ b/docs/GammaRayManual.docx
@@ -102,7 +102,7 @@
           <w:sz w:val="32"/>
           <w:lang w:val="en-US"/>
         </w:rPr>
-        <w:t>0</w:t>
+        <w:t>2</w:t>
       </w:r>
     </w:p>
     <w:p>
@@ -30141,7 +30141,7 @@
           </mc:Choice>
           <mc:Fallback>
             <w:pict>
-              <v:shapetype w14:anchorId="65A09F3D" id="_x0000_t32" coordsize="21600,21600" o:spt="32" o:oned="t" path="m,l21600,21600e" filled="f">
+              <v:shapetype w14:anchorId="3ECF7377" id="_x0000_t32" coordsize="21600,21600" o:spt="32" o:oned="t" path="m,l21600,21600e" filled="f">
                 <v:path arrowok="t" fillok="f" o:connecttype="none"/>
                 <o:lock v:ext="edit" shapetype="t"/>
               </v:shapetype>
@@ -30218,7 +30218,7 @@
           </mc:Choice>
           <mc:Fallback>
             <w:pict>
-              <v:shape w14:anchorId="0A605BB7" id="Conector de seta reta 29" o:spid="_x0000_s1026" type="#_x0000_t32" style="position:absolute;margin-left:311.65pt;margin-top:154pt;width:34.6pt;height:31.9pt;flip:y;z-index:251750912;visibility:visible;mso-wrap-style:square;mso-width-percent:0;mso-height-percent:0;mso-wrap-distance-left:9pt;mso-wrap-distance-top:0;mso-wrap-distance-right:9pt;mso-wrap-distance-bottom:0;mso-position-horizontal:absolute;mso-position-horizontal-relative:text;mso-position-vertical:absolute;mso-position-vertical-relative:text;mso-width-percent:0;mso-height-percent:0;mso-width-relative:margin;mso-height-relative:margin" o:gfxdata="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" strokecolor="#5b9bd5 [3204]" strokeweight=".5pt">
+              <v:shape w14:anchorId="2FA22457" id="Conector de seta reta 29" o:spid="_x0000_s1026" type="#_x0000_t32" style="position:absolute;margin-left:311.65pt;margin-top:154pt;width:34.6pt;height:31.9pt;flip:y;z-index:251750912;visibility:visible;mso-wrap-style:square;mso-width-percent:0;mso-height-percent:0;mso-wrap-distance-left:9pt;mso-wrap-distance-top:0;mso-wrap-distance-right:9pt;mso-wrap-distance-bottom:0;mso-position-horizontal:absolute;mso-position-horizontal-relative:text;mso-position-vertical:absolute;mso-position-vertical-relative:text;mso-width-percent:0;mso-height-percent:0;mso-width-relative:margin;mso-height-relative:margin" o:gfxdata="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" strokecolor="#5b9bd5 [3204]" strokeweight=".5pt">
                 <v:stroke endarrow="open" joinstyle="miter"/>
               </v:shape>
             </w:pict>
@@ -30291,7 +30291,7 @@
           </mc:Choice>
           <mc:Fallback>
             <w:pict>
-              <v:shape w14:anchorId="535CA0AE" id="Conector de seta reta 28" o:spid="_x0000_s1026" type="#_x0000_t32" style="position:absolute;margin-left:313.65pt;margin-top:137.7pt;width:32.55pt;height:8.85pt;flip:y;z-index:251713024;visibility:visible;mso-wrap-style:square;mso-width-percent:0;mso-height-percent:0;mso-wrap-distance-left:9pt;mso-wrap-distance-top:0;mso-wrap-distance-right:9pt;mso-wrap-distance-bottom:0;mso-position-horizontal:absolute;mso-position-horizontal-relative:text;mso-position-vertical:absolute;mso-position-vertical-relative:text;mso-width-percent:0;mso-height-percent:0;mso-width-relative:margin;mso-height-relative:margin" o:gfxdata="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" strokecolor="#5b9bd5 [3204]" strokeweight=".5pt">
+              <v:shape w14:anchorId="45F17584" id="Conector de seta reta 28" o:spid="_x0000_s1026" type="#_x0000_t32" style="position:absolute;margin-left:313.65pt;margin-top:137.7pt;width:32.55pt;height:8.85pt;flip:y;z-index:251713024;visibility:visible;mso-wrap-style:square;mso-width-percent:0;mso-height-percent:0;mso-wrap-distance-left:9pt;mso-wrap-distance-top:0;mso-wrap-distance-right:9pt;mso-wrap-distance-bottom:0;mso-position-horizontal:absolute;mso-position-horizontal-relative:text;mso-position-vertical:absolute;mso-position-vertical-relative:text;mso-width-percent:0;mso-height-percent:0;mso-width-relative:margin;mso-height-relative:margin" o:gfxdata="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" strokecolor="#5b9bd5 [3204]" strokeweight=".5pt">
                 <v:stroke endarrow="open" joinstyle="miter"/>
               </v:shape>
             </w:pict>
@@ -30364,7 +30364,7 @@
           </mc:Choice>
           <mc:Fallback>
             <w:pict>
-              <v:shape w14:anchorId="719FC622" id="Conector de seta reta 86" o:spid="_x0000_s1026" type="#_x0000_t32" style="position:absolute;margin-left:314.35pt;margin-top:31.05pt;width:21.05pt;height:4.75pt;z-index:251771392;visibility:visible;mso-wrap-style:square;mso-width-percent:0;mso-height-percent:0;mso-wrap-distance-left:9pt;mso-wrap-distance-top:0;mso-wrap-distance-right:9pt;mso-wrap-distance-bottom:0;mso-position-horizontal:absolute;mso-position-horizontal-relative:text;mso-position-vertical:absolute;mso-position-vertical-relative:text;mso-width-percent:0;mso-height-percent:0;mso-width-relative:margin;mso-height-relative:margin" o:gfxdata="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" strokecolor="#5b9bd5 [3204]" strokeweight=".5pt">
+              <v:shape w14:anchorId="0CFB7FB6" id="Conector de seta reta 86" o:spid="_x0000_s1026" type="#_x0000_t32" style="position:absolute;margin-left:314.35pt;margin-top:31.05pt;width:21.05pt;height:4.75pt;z-index:251771392;visibility:visible;mso-wrap-style:square;mso-width-percent:0;mso-height-percent:0;mso-wrap-distance-left:9pt;mso-wrap-distance-top:0;mso-wrap-distance-right:9pt;mso-wrap-distance-bottom:0;mso-position-horizontal:absolute;mso-position-horizontal-relative:text;mso-position-vertical:absolute;mso-position-vertical-relative:text;mso-width-percent:0;mso-height-percent:0;mso-width-relative:margin;mso-height-relative:margin" o:gfxdata="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" strokecolor="#5b9bd5 [3204]" strokeweight=".5pt">
                 <v:stroke endarrow="open" joinstyle="miter"/>
               </v:shape>
             </w:pict>
@@ -30437,7 +30437,7 @@
           </mc:Choice>
           <mc:Fallback>
             <w:pict>
-              <v:shape w14:anchorId="073A9A88" id="Conector de seta reta 85" o:spid="_x0000_s1026" type="#_x0000_t32" style="position:absolute;margin-left:313pt;margin-top:68.4pt;width:20.35pt;height:10.85pt;z-index:251765248;visibility:visible;mso-wrap-style:square;mso-width-percent:0;mso-height-percent:0;mso-wrap-distance-left:9pt;mso-wrap-distance-top:0;mso-wrap-distance-right:9pt;mso-wrap-distance-bottom:0;mso-position-horizontal:absolute;mso-position-horizontal-relative:text;mso-position-vertical:absolute;mso-position-vertical-relative:text;mso-width-percent:0;mso-height-percent:0;mso-width-relative:margin;mso-height-relative:margin" o:gfxdata="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" strokecolor="#5b9bd5 [3204]" strokeweight=".5pt">
+              <v:shape w14:anchorId="6C0B2ED0" id="Conector de seta reta 85" o:spid="_x0000_s1026" type="#_x0000_t32" style="position:absolute;margin-left:313pt;margin-top:68.4pt;width:20.35pt;height:10.85pt;z-index:251765248;visibility:visible;mso-wrap-style:square;mso-width-percent:0;mso-height-percent:0;mso-wrap-distance-left:9pt;mso-wrap-distance-top:0;mso-wrap-distance-right:9pt;mso-wrap-distance-bottom:0;mso-position-horizontal:absolute;mso-position-horizontal-relative:text;mso-position-vertical:absolute;mso-position-vertical-relative:text;mso-width-percent:0;mso-height-percent:0;mso-width-relative:margin;mso-height-relative:margin" o:gfxdata="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" strokecolor="#5b9bd5 [3204]" strokeweight=".5pt">
                 <v:stroke endarrow="open" joinstyle="miter"/>
               </v:shape>
             </w:pict>
@@ -30509,7 +30509,7 @@
           </mc:Choice>
           <mc:Fallback>
             <w:pict>
-              <v:shapetype w14:anchorId="6177CF22" id="_x0000_t87" coordsize="21600,21600" o:spt="87" adj="1800,10800" path="m21600,qx10800@0l10800@2qy0@11,10800@3l10800@1qy21600,21600e" filled="f">
+              <v:shapetype w14:anchorId="4DDAE204" id="_x0000_t87" coordsize="21600,21600" o:spt="87" adj="1800,10800" path="m21600,qx10800@0l10800@2qy0@11,10800@3l10800@1qy21600,21600e" filled="f">
                 <v:formulas>
                   <v:f eqn="val #0"/>
                   <v:f eqn="sum 21600 0 #0"/>
@@ -30605,7 +30605,7 @@
           </mc:Choice>
           <mc:Fallback>
             <w:pict>
-              <v:shape w14:anchorId="421DD372" id="Chave esquerda 26" o:spid="_x0000_s1026" type="#_x0000_t87" style="position:absolute;margin-left:335.6pt;margin-top:52.75pt;width:16.3pt;height:56.35pt;z-index:251647488;visibility:visible;mso-wrap-style:square;mso-width-percent:0;mso-height-percent:0;mso-wrap-distance-left:9pt;mso-wrap-distance-top:0;mso-wrap-distance-right:9pt;mso-wrap-distance-bottom:0;mso-position-horizontal:absolute;mso-position-horizontal-relative:text;mso-position-vertical:absolute;mso-position-vertical-relative:text;mso-width-percent:0;mso-height-percent:0;mso-width-relative:margin;mso-height-relative:margin;v-text-anchor:middle" o:gfxdata="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" adj="521" strokecolor="#5b9bd5 [3204]" strokeweight=".5pt">
+              <v:shape w14:anchorId="3553290F" id="Chave esquerda 26" o:spid="_x0000_s1026" type="#_x0000_t87" style="position:absolute;margin-left:335.6pt;margin-top:52.75pt;width:16.3pt;height:56.35pt;z-index:251647488;visibility:visible;mso-wrap-style:square;mso-width-percent:0;mso-height-percent:0;mso-wrap-distance-left:9pt;mso-wrap-distance-top:0;mso-wrap-distance-right:9pt;mso-wrap-distance-bottom:0;mso-position-horizontal:absolute;mso-position-horizontal-relative:text;mso-position-vertical:absolute;mso-position-vertical-relative:text;mso-width-percent:0;mso-height-percent:0;mso-width-relative:margin;mso-height-relative:margin;v-text-anchor:middle" o:gfxdata="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" adj="521" strokecolor="#5b9bd5 [3204]" strokeweight=".5pt">
                 <v:stroke joinstyle="miter"/>
               </v:shape>
             </w:pict>
@@ -30946,7 +30946,7 @@
           </mc:Choice>
           <mc:Fallback>
             <w:pict>
-              <v:shape w14:anchorId="2694CB85" id="Conector de seta reta 27" o:spid="_x0000_s1026" type="#_x0000_t32" style="position:absolute;margin-left:315.05pt;margin-top:114.5pt;width:29.9pt;height:4.85pt;z-index:251679232;visibility:visible;mso-wrap-style:square;mso-width-percent:0;mso-height-percent:0;mso-wrap-distance-left:9pt;mso-wrap-distance-top:0;mso-wrap-distance-right:9pt;mso-wrap-distance-bottom:0;mso-position-horizontal:absolute;mso-position-horizontal-relative:text;mso-position-vertical:absolute;mso-position-vertical-relative:text;mso-width-percent:0;mso-height-percent:0;mso-width-relative:margin;mso-height-relative:margin" o:gfxdata="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" strokecolor="#5b9bd5 [3204]" strokeweight=".5pt">
+              <v:shape w14:anchorId="44696682" id="Conector de seta reta 27" o:spid="_x0000_s1026" type="#_x0000_t32" style="position:absolute;margin-left:315.05pt;margin-top:114.5pt;width:29.9pt;height:4.85pt;z-index:251679232;visibility:visible;mso-wrap-style:square;mso-width-percent:0;mso-height-percent:0;mso-wrap-distance-left:9pt;mso-wrap-distance-top:0;mso-wrap-distance-right:9pt;mso-wrap-distance-bottom:0;mso-position-horizontal:absolute;mso-position-horizontal-relative:text;mso-position-vertical:absolute;mso-position-vertical-relative:text;mso-width-percent:0;mso-height-percent:0;mso-width-relative:margin;mso-height-relative:margin" o:gfxdata="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" strokecolor="#5b9bd5 [3204]" strokeweight=".5pt">
                 <v:stroke endarrow="open" joinstyle="miter"/>
               </v:shape>
             </w:pict>
@@ -32144,10 +32144,10 @@
         </w:rPr>
         <w:lastRenderedPageBreak/>
         <w:drawing>
-          <wp:inline distT="0" distB="0" distL="0" distR="0" wp14:anchorId="22232A22" wp14:editId="3A141A44">
-            <wp:extent cx="5400040" cy="2877820"/>
-            <wp:effectExtent l="0" t="0" r="0" b="0"/>
-            <wp:docPr id="117" name="Imagem 117"/>
+          <wp:inline distT="0" distB="0" distL="0" distR="0" wp14:anchorId="250241EF" wp14:editId="1022E002">
+            <wp:extent cx="5400040" cy="3256915"/>
+            <wp:effectExtent l="0" t="0" r="0" b="635"/>
+            <wp:docPr id="145" name="Imagem 145"/>
             <wp:cNvGraphicFramePr>
               <a:graphicFrameLocks xmlns:a="http://schemas.openxmlformats.org/drawingml/2006/main" noChangeAspect="1"/>
             </wp:cNvGraphicFramePr>
@@ -32167,7 +32167,7 @@
                   <pic:spPr>
                     <a:xfrm>
                       <a:off x="0" y="0"/>
-                      <a:ext cx="5400040" cy="2877820"/>
+                      <a:ext cx="5400040" cy="3256915"/>
                     </a:xfrm>
                     <a:prstGeom prst="rect">
                       <a:avLst/>
@@ -32234,7 +32234,21 @@
         <w:rPr>
           <w:lang w:val="en-US"/>
         </w:rPr>
-        <w:t xml:space="preserve"> Main window featuring the 3D Viewer showing an attribute of a point set.</w:t>
+        <w:t xml:space="preserve"> Main window featuring the 3D Viewer showing an attribute of </w:t>
+      </w:r>
+      <w:r>
+        <w:rPr>
+          <w:lang w:val="en-US"/>
+        </w:rPr>
+        <w:t>a 3D Cartesian grid</w:t>
+      </w:r>
+      <w:bookmarkStart w:id="189" w:name="_GoBack"/>
+      <w:bookmarkEnd w:id="189"/>
+      <w:r>
+        <w:rPr>
+          <w:lang w:val="en-US"/>
+        </w:rPr>
+        <w:t>.</w:t>
       </w:r>
     </w:p>
     <w:p>
@@ -32244,18 +32258,18 @@
           <w:lang w:val="en-US"/>
         </w:rPr>
       </w:pPr>
-      <w:bookmarkStart w:id="189" w:name="_Toc487275097"/>
-      <w:bookmarkStart w:id="190" w:name="_Toc487287983"/>
-      <w:bookmarkStart w:id="191" w:name="_Toc493432905"/>
+      <w:bookmarkStart w:id="190" w:name="_Toc487275097"/>
+      <w:bookmarkStart w:id="191" w:name="_Toc487287983"/>
+      <w:bookmarkStart w:id="192" w:name="_Toc493432905"/>
       <w:r>
         <w:rPr>
           <w:lang w:val="en-US"/>
         </w:rPr>
         <w:t>Known issues</w:t>
       </w:r>
-      <w:bookmarkEnd w:id="189"/>
       <w:bookmarkEnd w:id="190"/>
       <w:bookmarkEnd w:id="191"/>
+      <w:bookmarkEnd w:id="192"/>
     </w:p>
     <w:p>
       <w:pPr>
@@ -32555,8 +32569,6 @@
         </w:rPr>
         <w:t>ics driver of the system. b) Re</w:t>
       </w:r>
-      <w:bookmarkStart w:id="192" w:name="_GoBack"/>
-      <w:bookmarkEnd w:id="192"/>
       <w:r>
         <w:rPr>
           <w:lang w:val="en-US"/>
@@ -32690,6 +32702,9 @@
         <w:t>VTK_MODULE_INIT(vtkRenderingOpenGL)</w:t>
       </w:r>
       <w:r>
+        <w:rPr>
+          <w:lang w:val="en-US"/>
+        </w:rPr>
         <w:t xml:space="preserve"> and recompile the program</w:t>
       </w:r>
       <w:r>
@@ -32729,6 +32744,7 @@
         <w:rPr>
           <w:lang w:val="en-US"/>
         </w:rPr>
+        <w:lastRenderedPageBreak/>
         <w:t>Known issues trying to launch the program</w:t>
       </w:r>
       <w:bookmarkEnd w:id="193"/>
@@ -32887,14 +32903,7 @@
         <w:rPr>
           <w:lang w:val="en-US"/>
         </w:rPr>
-        <w:t xml:space="preserve">may arise with other programs.  Apparently, the project </w:t>
-      </w:r>
-      <w:r>
-        <w:rPr>
-          <w:lang w:val="en-US"/>
-        </w:rPr>
-        <w:lastRenderedPageBreak/>
-        <w:t xml:space="preserve">becomes corrupted after the </w:t>
+        <w:t xml:space="preserve">may arise with other programs.  Apparently, the project becomes corrupted after the </w:t>
       </w:r>
       <w:r>
         <w:rPr>
@@ -64767,7 +64776,7 @@
           <w:rPr>
             <w:noProof/>
           </w:rPr>
-          <w:t>31</w:t>
+          <w:t>29</w:t>
         </w:r>
         <w:r>
           <w:fldChar w:fldCharType="end"/>
@@ -66552,6 +66561,7 @@
   <w:style w:type="character" w:default="1" w:styleId="Fontepargpadro">
     <w:name w:val="Default Paragraph Font"/>
     <w:uiPriority w:val="1"/>
+    <w:semiHidden/>
     <w:unhideWhenUsed/>
   </w:style>
   <w:style w:type="table" w:default="1" w:styleId="Tabelanormal">
@@ -67412,7 +67422,7 @@
 </file>
 
 <file path=customXml/itemProps1.xml><?xml version="1.0" encoding="utf-8"?>
-<ds:datastoreItem xmlns:ds="http://schemas.openxmlformats.org/officeDocument/2006/customXml" ds:itemID="{7C512137-CEC2-4051-834F-90F76E859553}">
+<ds:datastoreItem xmlns:ds="http://schemas.openxmlformats.org/officeDocument/2006/customXml" ds:itemID="{87F70298-97B5-4362-81FE-3A5E5244F539}">
   <ds:schemaRefs>
     <ds:schemaRef ds:uri="http://schemas.openxmlformats.org/officeDocument/2006/bibliography"/>
   </ds:schemaRefs>

</xml_diff>